<commit_message>
Edited SQAP for Quality Static Testing Evaluation
</commit_message>
<xml_diff>
--- a/documentation/quality/ALS - SQAP.docx
+++ b/documentation/quality/ALS - SQAP.docx
@@ -5,6 +5,7 @@
     <w:p>
       <w:pPr>
         <w:pStyle w:val="Heading1"/>
+        <w:jc w:val="center"/>
         <w:rPr>
           <w:sz w:val="36"/>
         </w:rPr>
@@ -17,12 +18,6 @@
         <w:t>AngSalitaNgDiyos.com</w:t>
       </w:r>
       <w:bookmarkEnd w:id="0"/>
-      <w:r>
-        <w:rPr>
-          <w:sz w:val="36"/>
-        </w:rPr>
-        <w:t xml:space="preserve"> </w:t>
-      </w:r>
     </w:p>
     <w:p>
       <w:pPr>
@@ -168,26 +163,25 @@
           <w:szCs w:val="32"/>
         </w:rPr>
       </w:pPr>
-      <w:proofErr w:type="gramStart"/>
       <w:r>
         <w:rPr>
           <w:sz w:val="32"/>
           <w:szCs w:val="32"/>
         </w:rPr>
-        <w:t>in</w:t>
-      </w:r>
-      <w:proofErr w:type="gramEnd"/>
-      <w:r>
+        <w:t>in Software Quality Assurance</w:t>
+      </w:r>
+    </w:p>
+    <w:p>
+      <w:pPr>
+        <w:jc w:val="center"/>
         <w:rPr>
           <w:sz w:val="32"/>
           <w:szCs w:val="32"/>
         </w:rPr>
-        <w:t xml:space="preserve"> Software Quality Assurance</w:t>
-      </w:r>
-    </w:p>
-    <w:p>
-      <w:pPr>
-        <w:jc w:val="center"/>
+      </w:pPr>
+    </w:p>
+    <w:p>
+      <w:pPr>
         <w:rPr>
           <w:sz w:val="32"/>
           <w:szCs w:val="32"/>
@@ -196,6 +190,7 @@
     </w:p>
     <w:p>
       <w:pPr>
+        <w:jc w:val="center"/>
         <w:rPr>
           <w:sz w:val="32"/>
           <w:szCs w:val="32"/>
@@ -210,46 +205,28 @@
           <w:szCs w:val="32"/>
         </w:rPr>
       </w:pPr>
-    </w:p>
-    <w:p>
-      <w:pPr>
-        <w:jc w:val="center"/>
+      <w:r>
         <w:rPr>
           <w:sz w:val="32"/>
           <w:szCs w:val="32"/>
         </w:rPr>
-      </w:pPr>
-      <w:r>
+        <w:t>By:</w:t>
+      </w:r>
+    </w:p>
+    <w:p>
+      <w:pPr>
+        <w:jc w:val="center"/>
         <w:rPr>
           <w:sz w:val="32"/>
           <w:szCs w:val="32"/>
         </w:rPr>
-        <w:t>By:</w:t>
-      </w:r>
-    </w:p>
-    <w:p>
-      <w:pPr>
-        <w:jc w:val="center"/>
+      </w:pPr>
+      <w:r>
         <w:rPr>
           <w:sz w:val="32"/>
           <w:szCs w:val="32"/>
         </w:rPr>
-      </w:pPr>
-      <w:proofErr w:type="spellStart"/>
-      <w:r>
-        <w:rPr>
-          <w:sz w:val="32"/>
-          <w:szCs w:val="32"/>
-        </w:rPr>
-        <w:t>Dimapilis</w:t>
-      </w:r>
-      <w:proofErr w:type="spellEnd"/>
-      <w:r>
-        <w:rPr>
-          <w:sz w:val="32"/>
-          <w:szCs w:val="32"/>
-        </w:rPr>
-        <w:t>, Joshua C.</w:t>
+        <w:t>Dimapilis, Joshua C.</w:t>
       </w:r>
     </w:p>
     <w:p>
@@ -2048,7 +2025,7 @@
           <w:sz w:val="24"/>
           <w:szCs w:val="24"/>
         </w:rPr>
-        <w:t>ear 2014</w:t>
+        <w:t>ear 2013</w:t>
       </w:r>
       <w:r>
         <w:rPr>
@@ -2099,7 +2076,14 @@
           <w:sz w:val="24"/>
           <w:szCs w:val="24"/>
         </w:rPr>
-        <w:t>= 2+0+1+4 = 6</w:t>
+        <w:t>= 2+0+1+3</w:t>
+      </w:r>
+      <w:r>
+        <w:rPr>
+          <w:sz w:val="24"/>
+          <w:szCs w:val="24"/>
+        </w:rPr>
+        <w:t>= 6</w:t>
       </w:r>
       <w:r>
         <w:rPr>
@@ -2188,7 +2172,14 @@
           <w:sz w:val="24"/>
           <w:szCs w:val="24"/>
         </w:rPr>
-        <w:t xml:space="preserve"> 2014 is considered within the </w:t>
+        <w:t xml:space="preserve"> 2013</w:t>
+      </w:r>
+      <w:r>
+        <w:rPr>
+          <w:sz w:val="24"/>
+          <w:szCs w:val="24"/>
+        </w:rPr>
+        <w:t xml:space="preserve"> is considered within the </w:t>
       </w:r>
       <w:r>
         <w:rPr>
@@ -2514,7 +2505,14 @@
           <w:sz w:val="24"/>
           <w:szCs w:val="24"/>
         </w:rPr>
-        <w:t xml:space="preserve">Year 2014 is an </w:t>
+        <w:t>Year 2013</w:t>
+      </w:r>
+      <w:r>
+        <w:rPr>
+          <w:sz w:val="24"/>
+          <w:szCs w:val="24"/>
+        </w:rPr>
+        <w:t xml:space="preserve"> is an </w:t>
       </w:r>
       <w:r>
         <w:rPr>
@@ -2522,7 +2520,15 @@
           <w:szCs w:val="24"/>
           <w:u w:val="single"/>
         </w:rPr>
-        <w:t>even year.</w:t>
+        <w:t>odd</w:t>
+      </w:r>
+      <w:r>
+        <w:rPr>
+          <w:sz w:val="24"/>
+          <w:szCs w:val="24"/>
+          <w:u w:val="single"/>
+        </w:rPr>
+        <w:t xml:space="preserve"> year.</w:t>
       </w:r>
       <w:r>
         <w:rPr>
@@ -2544,7 +2550,7 @@
           <w:szCs w:val="24"/>
           <w:u w:val="single"/>
         </w:rPr>
-        <w:t>Year 2</w:t>
+        <w:t>Year 1</w:t>
       </w:r>
       <w:r>
         <w:rPr>
@@ -3872,6 +3878,146 @@
                 <w:szCs w:val="24"/>
               </w:rPr>
               <w:lastRenderedPageBreak/>
+              <w:t>Client</w:t>
+            </w:r>
+            <w:r>
+              <w:rPr>
+                <w:b w:val="0"/>
+                <w:sz w:val="24"/>
+                <w:szCs w:val="24"/>
+              </w:rPr>
+              <w:t>, User and Organizational Risks</w:t>
+            </w:r>
+          </w:p>
+        </w:tc>
+        <w:tc>
+          <w:tcPr>
+            <w:tcW w:w="3060" w:type="dxa"/>
+          </w:tcPr>
+          <w:p>
+            <w:pPr>
+              <w:pStyle w:val="ListParagraph"/>
+              <w:numPr>
+                <w:ilvl w:val="0"/>
+                <w:numId w:val="14"/>
+              </w:numPr>
+              <w:spacing w:line="276" w:lineRule="auto"/>
+              <w:cnfStyle w:val="000000100000" w:firstRow="0" w:lastRow="0" w:firstColumn="0" w:lastColumn="0" w:oddVBand="0" w:evenVBand="0" w:oddHBand="1" w:evenHBand="0" w:firstRowFirstColumn="0" w:firstRowLastColumn="0" w:lastRowFirstColumn="0" w:lastRowLastColumn="0"/>
+              <w:rPr>
+                <w:sz w:val="24"/>
+                <w:szCs w:val="24"/>
+              </w:rPr>
+            </w:pPr>
+            <w:r>
+              <w:rPr>
+                <w:sz w:val="24"/>
+                <w:szCs w:val="24"/>
+              </w:rPr>
+              <w:t>The risk of obtaining an error in logic in one year will mean an inheritance of the succeeding years’ errors</w:t>
+            </w:r>
+          </w:p>
+          <w:p>
+            <w:pPr>
+              <w:pStyle w:val="ListParagraph"/>
+              <w:numPr>
+                <w:ilvl w:val="0"/>
+                <w:numId w:val="14"/>
+              </w:numPr>
+              <w:spacing w:line="276" w:lineRule="auto"/>
+              <w:cnfStyle w:val="000000100000" w:firstRow="0" w:lastRow="0" w:firstColumn="0" w:lastColumn="0" w:oddVBand="0" w:evenVBand="0" w:oddHBand="1" w:evenHBand="0" w:firstRowFirstColumn="0" w:firstRowLastColumn="0" w:lastRowFirstColumn="0" w:lastRowLastColumn="0"/>
+              <w:rPr>
+                <w:sz w:val="24"/>
+                <w:szCs w:val="24"/>
+              </w:rPr>
+            </w:pPr>
+            <w:r>
+              <w:rPr>
+                <w:sz w:val="24"/>
+                <w:szCs w:val="24"/>
+              </w:rPr>
+              <w:t>The risk of having to engage in maintenance and support for the application, after development</w:t>
+            </w:r>
+          </w:p>
+        </w:tc>
+        <w:tc>
+          <w:tcPr>
+            <w:tcW w:w="4327" w:type="dxa"/>
+          </w:tcPr>
+          <w:p>
+            <w:pPr>
+              <w:pStyle w:val="ListParagraph"/>
+              <w:numPr>
+                <w:ilvl w:val="0"/>
+                <w:numId w:val="14"/>
+              </w:numPr>
+              <w:spacing w:line="276" w:lineRule="auto"/>
+              <w:cnfStyle w:val="000000100000" w:firstRow="0" w:lastRow="0" w:firstColumn="0" w:lastColumn="0" w:oddVBand="0" w:evenVBand="0" w:oddHBand="1" w:evenHBand="0" w:firstRowFirstColumn="0" w:firstRowLastColumn="0" w:lastRowFirstColumn="0" w:lastRowLastColumn="0"/>
+              <w:rPr>
+                <w:sz w:val="24"/>
+                <w:szCs w:val="24"/>
+              </w:rPr>
+            </w:pPr>
+            <w:r>
+              <w:rPr>
+                <w:sz w:val="24"/>
+                <w:szCs w:val="24"/>
+              </w:rPr>
+              <w:t>Proper development of the product must be implemented. The client must verify the correctness of the data in the database of the proposed system, before the implementation phase</w:t>
+            </w:r>
+          </w:p>
+          <w:p>
+            <w:pPr>
+              <w:pStyle w:val="ListParagraph"/>
+              <w:numPr>
+                <w:ilvl w:val="0"/>
+                <w:numId w:val="14"/>
+              </w:numPr>
+              <w:spacing w:line="276" w:lineRule="auto"/>
+              <w:cnfStyle w:val="000000100000" w:firstRow="0" w:lastRow="0" w:firstColumn="0" w:lastColumn="0" w:oddVBand="0" w:evenVBand="0" w:oddHBand="1" w:evenHBand="0" w:firstRowFirstColumn="0" w:firstRowLastColumn="0" w:lastRowFirstColumn="0" w:lastRowLastColumn="0"/>
+              <w:rPr>
+                <w:sz w:val="24"/>
+                <w:szCs w:val="24"/>
+              </w:rPr>
+            </w:pPr>
+            <w:r>
+              <w:rPr>
+                <w:sz w:val="24"/>
+                <w:szCs w:val="24"/>
+              </w:rPr>
+              <w:t>Plans for maintenance and support must be in place, even after implementation. This plan must be proposed to the client, along with the system</w:t>
+            </w:r>
+            <w:bookmarkStart w:id="2" w:name="_GoBack"/>
+            <w:bookmarkEnd w:id="2"/>
+          </w:p>
+        </w:tc>
+      </w:tr>
+      <w:tr>
+        <w:trPr>
+          <w:trHeight w:val="226"/>
+        </w:trPr>
+        <w:tc>
+          <w:tcPr>
+            <w:cnfStyle w:val="001000000000" w:firstRow="0" w:lastRow="0" w:firstColumn="1" w:lastColumn="0" w:oddVBand="0" w:evenVBand="0" w:oddHBand="0" w:evenHBand="0" w:firstRowFirstColumn="0" w:firstRowLastColumn="0" w:lastRowFirstColumn="0" w:lastRowLastColumn="0"/>
+            <w:tcW w:w="2070" w:type="dxa"/>
+          </w:tcPr>
+          <w:p>
+            <w:pPr>
+              <w:pStyle w:val="ListParagraph"/>
+              <w:spacing w:line="276" w:lineRule="auto"/>
+              <w:ind w:left="0"/>
+              <w:jc w:val="center"/>
+              <w:rPr>
+                <w:b w:val="0"/>
+                <w:sz w:val="24"/>
+                <w:szCs w:val="24"/>
+              </w:rPr>
+            </w:pPr>
+            <w:r>
+              <w:rPr>
+                <w:b w:val="0"/>
+                <w:sz w:val="24"/>
+                <w:szCs w:val="24"/>
+              </w:rPr>
               <w:t>Operational Feasibility</w:t>
             </w:r>
           </w:p>
@@ -3888,7 +4034,7 @@
                 <w:numId w:val="15"/>
               </w:numPr>
               <w:spacing w:line="276" w:lineRule="auto"/>
-              <w:cnfStyle w:val="000000100000" w:firstRow="0" w:lastRow="0" w:firstColumn="0" w:lastColumn="0" w:oddVBand="0" w:evenVBand="0" w:oddHBand="1" w:evenHBand="0" w:firstRowFirstColumn="0" w:firstRowLastColumn="0" w:lastRowFirstColumn="0" w:lastRowLastColumn="0"/>
+              <w:cnfStyle w:val="000000000000" w:firstRow="0" w:lastRow="0" w:firstColumn="0" w:lastColumn="0" w:oddVBand="0" w:evenVBand="0" w:oddHBand="0" w:evenHBand="0" w:firstRowFirstColumn="0" w:firstRowLastColumn="0" w:lastRowFirstColumn="0" w:lastRowLastColumn="0"/>
               <w:rPr>
                 <w:sz w:val="24"/>
                 <w:szCs w:val="24"/>
@@ -3924,7 +4070,7 @@
                 <w:numId w:val="15"/>
               </w:numPr>
               <w:spacing w:line="276" w:lineRule="auto"/>
-              <w:cnfStyle w:val="000000100000" w:firstRow="0" w:lastRow="0" w:firstColumn="0" w:lastColumn="0" w:oddVBand="0" w:evenVBand="0" w:oddHBand="1" w:evenHBand="0" w:firstRowFirstColumn="0" w:firstRowLastColumn="0" w:lastRowFirstColumn="0" w:lastRowLastColumn="0"/>
+              <w:cnfStyle w:val="000000000000" w:firstRow="0" w:lastRow="0" w:firstColumn="0" w:lastColumn="0" w:oddVBand="0" w:evenVBand="0" w:oddHBand="0" w:evenHBand="0" w:firstRowFirstColumn="0" w:firstRowLastColumn="0" w:lastRowFirstColumn="0" w:lastRowLastColumn="0"/>
               <w:rPr>
                 <w:sz w:val="24"/>
                 <w:szCs w:val="24"/>
@@ -3951,7 +4097,7 @@
                 <w:numId w:val="15"/>
               </w:numPr>
               <w:spacing w:line="276" w:lineRule="auto"/>
-              <w:cnfStyle w:val="000000100000" w:firstRow="0" w:lastRow="0" w:firstColumn="0" w:lastColumn="0" w:oddVBand="0" w:evenVBand="0" w:oddHBand="1" w:evenHBand="0" w:firstRowFirstColumn="0" w:firstRowLastColumn="0" w:lastRowFirstColumn="0" w:lastRowLastColumn="0"/>
+              <w:cnfStyle w:val="000000000000" w:firstRow="0" w:lastRow="0" w:firstColumn="0" w:lastColumn="0" w:oddVBand="0" w:evenVBand="0" w:oddHBand="0" w:evenHBand="0" w:firstRowFirstColumn="0" w:firstRowLastColumn="0" w:lastRowFirstColumn="0" w:lastRowLastColumn="0"/>
               <w:rPr>
                 <w:sz w:val="24"/>
                 <w:szCs w:val="24"/>
@@ -3973,7 +4119,7 @@
                 <w:numId w:val="15"/>
               </w:numPr>
               <w:spacing w:line="276" w:lineRule="auto"/>
-              <w:cnfStyle w:val="000000100000" w:firstRow="0" w:lastRow="0" w:firstColumn="0" w:lastColumn="0" w:oddVBand="0" w:evenVBand="0" w:oddHBand="1" w:evenHBand="0" w:firstRowFirstColumn="0" w:firstRowLastColumn="0" w:lastRowFirstColumn="0" w:lastRowLastColumn="0"/>
+              <w:cnfStyle w:val="000000000000" w:firstRow="0" w:lastRow="0" w:firstColumn="0" w:lastColumn="0" w:oddVBand="0" w:evenVBand="0" w:oddHBand="0" w:evenHBand="0" w:firstRowFirstColumn="0" w:firstRowLastColumn="0" w:lastRowFirstColumn="0" w:lastRowLastColumn="0"/>
               <w:rPr>
                 <w:sz w:val="24"/>
                 <w:szCs w:val="24"/>
@@ -4527,23 +4673,7 @@
           <w:sz w:val="24"/>
           <w:szCs w:val="24"/>
         </w:rPr>
-        <w:t xml:space="preserve"> There will be intensive development, and succeeding iterations (0</w:t>
-      </w:r>
-      <w:proofErr w:type="gramStart"/>
-      <w:r>
-        <w:rPr>
-          <w:sz w:val="24"/>
-          <w:szCs w:val="24"/>
-        </w:rPr>
-        <w:t>,1</w:t>
-      </w:r>
-      <w:proofErr w:type="gramEnd"/>
-      <w:r>
-        <w:rPr>
-          <w:sz w:val="24"/>
-          <w:szCs w:val="24"/>
-        </w:rPr>
-        <w:t>, and 2). Each iteration involves functional integration and detailed change requests, adjustments and tracking – in accordance to client decisions. Bugs and issues may be found during each iteration, when quality assurance testing is done, fixing these bugs will be prioritized after each iteration.</w:t>
+        <w:t xml:space="preserve"> There will be intensive development, and succeeding iterations (0,1, and 2). Each iteration involves functional integration and detailed change requests, adjustments and tracking – in accordance to client decisions. Bugs and issues may be found during each iteration, when quality assurance testing is done, fixing these bugs will be prioritized after each iteration.</w:t>
       </w:r>
     </w:p>
     <w:p>
@@ -4560,8 +4690,8 @@
           <w:noProof/>
           <w:sz w:val="24"/>
           <w:szCs w:val="24"/>
-          <w:lang w:val="en-SG" w:eastAsia="en-SG"/>
-        </w:rPr>
+        </w:rPr>
+        <w:lastRenderedPageBreak/>
         <w:drawing>
           <wp:inline distT="0" distB="0" distL="0" distR="0">
             <wp:extent cx="4983102" cy="3743325"/>
@@ -4693,113 +4823,112 @@
           <w:sz w:val="24"/>
           <w:szCs w:val="24"/>
         </w:rPr>
+        <w:t>Communication</w:t>
+      </w:r>
+    </w:p>
+    <w:p>
+      <w:pPr>
+        <w:spacing w:line="276" w:lineRule="auto"/>
+        <w:rPr>
+          <w:sz w:val="24"/>
+          <w:szCs w:val="24"/>
+        </w:rPr>
+      </w:pPr>
+    </w:p>
+    <w:p>
+      <w:pPr>
+        <w:spacing w:line="276" w:lineRule="auto"/>
+        <w:rPr>
+          <w:sz w:val="24"/>
+          <w:szCs w:val="24"/>
+        </w:rPr>
+      </w:pPr>
+      <w:r>
+        <w:rPr>
+          <w:sz w:val="24"/>
+          <w:szCs w:val="24"/>
+        </w:rPr>
+        <w:t>Meet</w:t>
+      </w:r>
+      <w:r>
+        <w:rPr>
+          <w:sz w:val="24"/>
+          <w:szCs w:val="24"/>
+        </w:rPr>
+        <w:t xml:space="preserve">ings will be done at least thrice a week. Updates may be given online, for daily scrum. For each iteration, the team will consider each sets of 3 weeks as a sprint. There will be 3 sprints in this term. </w:t>
+      </w:r>
+      <w:r>
+        <w:rPr>
+          <w:sz w:val="24"/>
+          <w:szCs w:val="24"/>
+        </w:rPr>
+        <w:t>The</w:t>
+      </w:r>
+      <w:r>
+        <w:rPr>
+          <w:sz w:val="24"/>
+          <w:szCs w:val="24"/>
+        </w:rPr>
+        <w:t xml:space="preserve"> sprints</w:t>
+      </w:r>
+      <w:r>
+        <w:rPr>
+          <w:sz w:val="24"/>
+          <w:szCs w:val="24"/>
+        </w:rPr>
+        <w:t xml:space="preserve"> will be aligned</w:t>
+      </w:r>
+      <w:r>
+        <w:rPr>
+          <w:sz w:val="24"/>
+          <w:szCs w:val="24"/>
+        </w:rPr>
+        <w:t xml:space="preserve"> with</w:t>
+      </w:r>
+      <w:r>
+        <w:rPr>
+          <w:sz w:val="24"/>
+          <w:szCs w:val="24"/>
+        </w:rPr>
+        <w:t xml:space="preserve"> each iteration that has been scheduled by the team’s </w:t>
+      </w:r>
+      <w:r>
+        <w:rPr>
+          <w:i/>
+          <w:sz w:val="24"/>
+          <w:szCs w:val="24"/>
+        </w:rPr>
+        <w:t xml:space="preserve">SOFTDEV </w:t>
+      </w:r>
+      <w:r>
+        <w:rPr>
+          <w:sz w:val="24"/>
+          <w:szCs w:val="24"/>
+        </w:rPr>
+        <w:t>adviser</w:t>
+      </w:r>
+      <w:r>
+        <w:rPr>
+          <w:sz w:val="24"/>
+          <w:szCs w:val="24"/>
+        </w:rPr>
+        <w:t>.</w:t>
+      </w:r>
+    </w:p>
+    <w:p>
+      <w:pPr>
+        <w:spacing w:line="276" w:lineRule="auto"/>
+        <w:jc w:val="center"/>
+        <w:rPr>
+          <w:sz w:val="24"/>
+          <w:szCs w:val="24"/>
+        </w:rPr>
+      </w:pPr>
+      <w:r>
+        <w:rPr>
+          <w:noProof/>
+        </w:rPr>
         <w:lastRenderedPageBreak/>
-        <w:t>Communication</w:t>
-      </w:r>
-    </w:p>
-    <w:p>
-      <w:pPr>
-        <w:spacing w:line="276" w:lineRule="auto"/>
-        <w:rPr>
-          <w:sz w:val="24"/>
-          <w:szCs w:val="24"/>
-        </w:rPr>
-      </w:pPr>
-    </w:p>
-    <w:p>
-      <w:pPr>
-        <w:spacing w:line="276" w:lineRule="auto"/>
-        <w:rPr>
-          <w:sz w:val="24"/>
-          <w:szCs w:val="24"/>
-        </w:rPr>
-      </w:pPr>
-      <w:r>
-        <w:rPr>
-          <w:sz w:val="24"/>
-          <w:szCs w:val="24"/>
-        </w:rPr>
-        <w:t>Meet</w:t>
-      </w:r>
-      <w:r>
-        <w:rPr>
-          <w:sz w:val="24"/>
-          <w:szCs w:val="24"/>
-        </w:rPr>
-        <w:t xml:space="preserve">ings will be done at least thrice a week. Updates may be given online, for daily scrum. For each iteration, the team will consider each sets of 3 weeks as a sprint. There will be 3 sprints in this term. </w:t>
-      </w:r>
-      <w:r>
-        <w:rPr>
-          <w:sz w:val="24"/>
-          <w:szCs w:val="24"/>
-        </w:rPr>
-        <w:t>The</w:t>
-      </w:r>
-      <w:r>
-        <w:rPr>
-          <w:sz w:val="24"/>
-          <w:szCs w:val="24"/>
-        </w:rPr>
-        <w:t xml:space="preserve"> sprints</w:t>
-      </w:r>
-      <w:r>
-        <w:rPr>
-          <w:sz w:val="24"/>
-          <w:szCs w:val="24"/>
-        </w:rPr>
-        <w:t xml:space="preserve"> will be aligned</w:t>
-      </w:r>
-      <w:r>
-        <w:rPr>
-          <w:sz w:val="24"/>
-          <w:szCs w:val="24"/>
-        </w:rPr>
-        <w:t xml:space="preserve"> with</w:t>
-      </w:r>
-      <w:r>
-        <w:rPr>
-          <w:sz w:val="24"/>
-          <w:szCs w:val="24"/>
-        </w:rPr>
-        <w:t xml:space="preserve"> each iteration that has been scheduled by the team’s </w:t>
-      </w:r>
-      <w:r>
-        <w:rPr>
-          <w:i/>
-          <w:sz w:val="24"/>
-          <w:szCs w:val="24"/>
-        </w:rPr>
-        <w:t xml:space="preserve">SOFTDEV </w:t>
-      </w:r>
-      <w:r>
-        <w:rPr>
-          <w:sz w:val="24"/>
-          <w:szCs w:val="24"/>
-        </w:rPr>
-        <w:t>adviser</w:t>
-      </w:r>
-      <w:r>
-        <w:rPr>
-          <w:sz w:val="24"/>
-          <w:szCs w:val="24"/>
-        </w:rPr>
-        <w:t>.</w:t>
-      </w:r>
-    </w:p>
-    <w:p>
-      <w:pPr>
-        <w:spacing w:line="276" w:lineRule="auto"/>
-        <w:jc w:val="center"/>
-        <w:rPr>
-          <w:sz w:val="24"/>
-          <w:szCs w:val="24"/>
-        </w:rPr>
-      </w:pPr>
-      <w:r>
-        <w:rPr>
-          <w:noProof/>
-          <w:lang w:val="en-SG" w:eastAsia="en-SG"/>
-        </w:rPr>
         <w:drawing>
           <wp:inline distT="0" distB="0" distL="0" distR="0">
             <wp:extent cx="4524375" cy="4100860"/>
@@ -4889,7 +5018,16 @@
             <w:sz w:val="24"/>
             <w:szCs w:val="24"/>
           </w:rPr>
-          <w:t>Kaeru.se</w:t>
+          <w:t>Kaeru.</w:t>
+        </w:r>
+        <w:r>
+          <w:rPr>
+            <w:rStyle w:val="Hyperlink"/>
+            <w:b/>
+            <w:sz w:val="24"/>
+            <w:szCs w:val="24"/>
+          </w:rPr>
+          <w:t>se</w:t>
         </w:r>
       </w:hyperlink>
       <w:hyperlink r:id="rId9" w:history="1"/>
@@ -5121,7 +5259,6 @@
       <w:r>
         <w:rPr>
           <w:noProof/>
-          <w:lang w:val="en-SG" w:eastAsia="en-SG"/>
         </w:rPr>
         <w:lastRenderedPageBreak/>
         <w:drawing>
@@ -5452,18 +5589,8 @@
                 <w:sz w:val="24"/>
                 <w:szCs w:val="24"/>
               </w:rPr>
-              <w:t xml:space="preserve">Joshua C. </w:t>
-            </w:r>
-            <w:proofErr w:type="spellStart"/>
-            <w:r>
-              <w:rPr>
-                <w:b w:val="0"/>
-                <w:sz w:val="24"/>
-                <w:szCs w:val="24"/>
-              </w:rPr>
-              <w:t>Dimapilis</w:t>
-            </w:r>
-            <w:proofErr w:type="spellEnd"/>
+              <w:t>Joshua C. Dimapilis</w:t>
+            </w:r>
           </w:p>
         </w:tc>
         <w:tc>
@@ -6104,21 +6231,12 @@
         </w:rPr>
         <w:t xml:space="preserve">Coding tools: </w:t>
       </w:r>
-      <w:proofErr w:type="spellStart"/>
-      <w:r>
-        <w:rPr>
-          <w:sz w:val="24"/>
-          <w:szCs w:val="24"/>
-        </w:rPr>
-        <w:t>Yii</w:t>
-      </w:r>
-      <w:proofErr w:type="spellEnd"/>
-      <w:r>
-        <w:rPr>
-          <w:sz w:val="24"/>
-          <w:szCs w:val="24"/>
-        </w:rPr>
-        <w:t xml:space="preserve"> </w:t>
+      <w:r>
+        <w:rPr>
+          <w:sz w:val="24"/>
+          <w:szCs w:val="24"/>
+        </w:rPr>
+        <w:t xml:space="preserve">Yii </w:t>
       </w:r>
       <w:r>
         <w:rPr>
@@ -6153,23 +6271,7 @@
           <w:sz w:val="24"/>
           <w:szCs w:val="24"/>
         </w:rPr>
-        <w:t xml:space="preserve">Testing: Devices running </w:t>
-      </w:r>
-      <w:proofErr w:type="spellStart"/>
-      <w:r>
-        <w:rPr>
-          <w:sz w:val="24"/>
-          <w:szCs w:val="24"/>
-        </w:rPr>
-        <w:t>JellyBean</w:t>
-      </w:r>
-      <w:proofErr w:type="spellEnd"/>
-      <w:r>
-        <w:rPr>
-          <w:sz w:val="24"/>
-          <w:szCs w:val="24"/>
-        </w:rPr>
-        <w:t xml:space="preserve"> or newer</w:t>
+        <w:t>Testing: Devices running JellyBean or newer</w:t>
       </w:r>
       <w:r>
         <w:rPr>
@@ -6244,7 +6346,6 @@
           <w:noProof/>
           <w:sz w:val="24"/>
           <w:szCs w:val="24"/>
-          <w:lang w:val="en-SG" w:eastAsia="en-SG"/>
         </w:rPr>
         <w:drawing>
           <wp:anchor distT="0" distB="0" distL="114300" distR="114300" simplePos="0" relativeHeight="251665408" behindDoc="0" locked="0" layoutInCell="1" allowOverlap="1" wp14:anchorId="0CF297C0" wp14:editId="51B46A67">
@@ -6986,7 +7087,6 @@
           <w:noProof/>
           <w:sz w:val="24"/>
           <w:szCs w:val="24"/>
-          <w:lang w:val="en-SG" w:eastAsia="en-SG"/>
         </w:rPr>
         <w:drawing>
           <wp:anchor distT="0" distB="0" distL="114300" distR="114300" simplePos="0" relativeHeight="251658240" behindDoc="0" locked="0" layoutInCell="1" allowOverlap="1">
@@ -8567,23 +8667,7 @@
           <w:sz w:val="24"/>
           <w:szCs w:val="24"/>
         </w:rPr>
-        <w:t>is a compilation of readings that are separated by cycle types and numbers. (</w:t>
-      </w:r>
-      <w:proofErr w:type="gramStart"/>
-      <w:r>
-        <w:rPr>
-          <w:sz w:val="24"/>
-          <w:szCs w:val="24"/>
-        </w:rPr>
-        <w:t>i.e</w:t>
-      </w:r>
-      <w:proofErr w:type="gramEnd"/>
-      <w:r>
-        <w:rPr>
-          <w:sz w:val="24"/>
-          <w:szCs w:val="24"/>
-        </w:rPr>
-        <w:t xml:space="preserve">. For </w:t>
+        <w:t xml:space="preserve">is a compilation of readings that are separated by cycle types and numbers. (i.e. For </w:t>
       </w:r>
       <w:r>
         <w:rPr>
@@ -12475,7 +12559,6 @@
           <w:noProof/>
           <w:sz w:val="24"/>
           <w:szCs w:val="24"/>
-          <w:lang w:val="en-SG" w:eastAsia="en-SG"/>
         </w:rPr>
         <w:drawing>
           <wp:anchor distT="0" distB="0" distL="114300" distR="114300" simplePos="0" relativeHeight="251659264" behindDoc="1" locked="0" layoutInCell="1" allowOverlap="1" wp14:anchorId="7F8D25EE" wp14:editId="64F506AE">
@@ -12692,7 +12775,6 @@
           <w:noProof/>
           <w:sz w:val="24"/>
           <w:szCs w:val="24"/>
-          <w:lang w:val="en-SG" w:eastAsia="en-SG"/>
         </w:rPr>
         <w:lastRenderedPageBreak/>
         <w:drawing>
@@ -12764,7 +12846,6 @@
           <w:noProof/>
           <w:sz w:val="24"/>
           <w:szCs w:val="24"/>
-          <w:lang w:val="en-SG" w:eastAsia="en-SG"/>
         </w:rPr>
         <w:drawing>
           <wp:anchor distT="0" distB="0" distL="114300" distR="114300" simplePos="0" relativeHeight="251660288" behindDoc="0" locked="0" layoutInCell="1" allowOverlap="1" wp14:anchorId="469510A0" wp14:editId="5FABB5F2">
@@ -12863,7 +12944,6 @@
           <w:noProof/>
           <w:sz w:val="24"/>
           <w:szCs w:val="24"/>
-          <w:lang w:val="en-SG" w:eastAsia="en-SG"/>
         </w:rPr>
         <w:lastRenderedPageBreak/>
         <w:drawing>
@@ -12935,7 +13015,6 @@
           <w:noProof/>
           <w:sz w:val="24"/>
           <w:szCs w:val="24"/>
-          <w:lang w:val="en-SG" w:eastAsia="en-SG"/>
         </w:rPr>
         <w:drawing>
           <wp:anchor distT="0" distB="0" distL="114300" distR="114300" simplePos="0" relativeHeight="251663360" behindDoc="0" locked="0" layoutInCell="1" allowOverlap="1" wp14:anchorId="3A56541A" wp14:editId="1CE53008">
@@ -13202,7 +13281,6 @@
           <w:noProof/>
           <w:sz w:val="24"/>
           <w:szCs w:val="24"/>
-          <w:lang w:val="en-SG" w:eastAsia="en-SG"/>
         </w:rPr>
         <w:drawing>
           <wp:anchor distT="0" distB="0" distL="114300" distR="114300" simplePos="0" relativeHeight="251667456" behindDoc="0" locked="0" layoutInCell="1" allowOverlap="1" wp14:anchorId="5D2F6BD8" wp14:editId="7F49204C">
@@ -13277,15 +13355,12 @@
           <w:szCs w:val="24"/>
         </w:rPr>
       </w:pPr>
-      <w:bookmarkStart w:id="2" w:name="_GoBack"/>
-      <w:bookmarkEnd w:id="2"/>
       <w:r>
         <w:rPr>
           <w:i/>
           <w:noProof/>
           <w:sz w:val="24"/>
           <w:szCs w:val="24"/>
-          <w:lang w:val="en-SG" w:eastAsia="en-SG"/>
         </w:rPr>
         <w:lastRenderedPageBreak/>
         <w:drawing>

</xml_diff>

<commit_message>
Modified ALS - SQAP.docx document for *Scope *Vision *Communication *Quality Assurance *Project Tools *Image #s, Table #s
</commit_message>
<xml_diff>
--- a/documentation/quality/ALS - SQAP.docx
+++ b/documentation/quality/ALS - SQAP.docx
@@ -1073,7 +1073,21 @@
           <w:szCs w:val="24"/>
         </w:rPr>
         <w:lastRenderedPageBreak/>
-        <w:t xml:space="preserve">In line with this, the proponents of this project have tasked the IT – 111 students to create a calendar structure that can identify </w:t>
+        <w:t xml:space="preserve">In line with this, the proponents of this project have tasked the IT – 111 students to create a calendar structure that can </w:t>
+      </w:r>
+      <w:r>
+        <w:rPr>
+          <w:sz w:val="24"/>
+          <w:szCs w:val="24"/>
+        </w:rPr>
+        <w:t>display</w:t>
+      </w:r>
+      <w:r>
+        <w:rPr>
+          <w:sz w:val="24"/>
+          <w:szCs w:val="24"/>
+        </w:rPr>
+        <w:t xml:space="preserve"> </w:t>
       </w:r>
       <w:r>
         <w:rPr>
@@ -1103,14 +1117,35 @@
           <w:sz w:val="24"/>
           <w:szCs w:val="24"/>
         </w:rPr>
-        <w:t xml:space="preserve">Movable Liturgical Feasts </w:t>
-      </w:r>
-      <w:r>
-        <w:rPr>
-          <w:sz w:val="24"/>
-          <w:szCs w:val="24"/>
-        </w:rPr>
-        <w:t xml:space="preserve">within the 3 yearly cycles. It is known that every year, the </w:t>
+        <w:t xml:space="preserve">Liturgical Feasts </w:t>
+      </w:r>
+      <w:r>
+        <w:rPr>
+          <w:sz w:val="24"/>
+          <w:szCs w:val="24"/>
+        </w:rPr>
+        <w:t xml:space="preserve">within a </w:t>
+      </w:r>
+      <w:r>
+        <w:rPr>
+          <w:sz w:val="24"/>
+          <w:szCs w:val="24"/>
+        </w:rPr>
+        <w:t>certain</w:t>
+      </w:r>
+      <w:r>
+        <w:rPr>
+          <w:sz w:val="24"/>
+          <w:szCs w:val="24"/>
+        </w:rPr>
+        <w:t xml:space="preserve"> year</w:t>
+      </w:r>
+      <w:r>
+        <w:rPr>
+          <w:sz w:val="24"/>
+          <w:szCs w:val="24"/>
+        </w:rPr>
+        <w:t xml:space="preserve">. It is known that every year, the </w:t>
       </w:r>
       <w:r>
         <w:rPr>
@@ -1125,7 +1160,21 @@
           <w:sz w:val="24"/>
           <w:szCs w:val="24"/>
         </w:rPr>
-        <w:t>calendar changes in line with certain technicalities defined by Lectionary Cycles. The proposed calendar structure will identify specifically when these dates will be and arrange them accordingly.</w:t>
+        <w:t>calendar changes in line with certain technicalities defined by Lectionary Cycles</w:t>
+      </w:r>
+      <w:r>
+        <w:rPr>
+          <w:sz w:val="24"/>
+          <w:szCs w:val="24"/>
+        </w:rPr>
+        <w:t xml:space="preserve"> (3 cycles for Sunday Lectures, 2 cycles for Weekday Lectures)</w:t>
+      </w:r>
+      <w:r>
+        <w:rPr>
+          <w:sz w:val="24"/>
+          <w:szCs w:val="24"/>
+        </w:rPr>
+        <w:t>. The proposed calendar structure will identify specifically when these dates will be and arrange them accordingly.</w:t>
       </w:r>
     </w:p>
     <w:p>
@@ -1165,7 +1214,21 @@
           <w:sz w:val="24"/>
           <w:szCs w:val="24"/>
         </w:rPr>
-        <w:t xml:space="preserve">s calendar structure is to provide an informative, detailed and accurate representation of all the lectionary and religious feasts within a specific year. This will designate the said dates and represent them in an online version of the Calendar. </w:t>
+        <w:t xml:space="preserve">s calendar structure is to provide an informative, detailed and accurate representation of all the lectionary </w:t>
+      </w:r>
+      <w:r>
+        <w:rPr>
+          <w:sz w:val="24"/>
+          <w:szCs w:val="24"/>
+        </w:rPr>
+        <w:t xml:space="preserve">cycles </w:t>
+      </w:r>
+      <w:r>
+        <w:rPr>
+          <w:sz w:val="24"/>
+          <w:szCs w:val="24"/>
+        </w:rPr>
+        <w:t xml:space="preserve">and religious feasts within a specific year. This will designate the said dates and represent them in an online version of the Calendar. </w:t>
       </w:r>
     </w:p>
     <w:p>
@@ -1607,15 +1670,75 @@
           <w:sz w:val="24"/>
           <w:szCs w:val="24"/>
         </w:rPr>
-        <w:t xml:space="preserve"> and (4) </w:t>
-      </w:r>
-      <w:r>
-        <w:rPr>
-          <w:b/>
-          <w:sz w:val="24"/>
-          <w:szCs w:val="24"/>
-        </w:rPr>
-        <w:t>Solemnities / Memorials</w:t>
+        <w:t>,</w:t>
+      </w:r>
+      <w:r>
+        <w:rPr>
+          <w:sz w:val="24"/>
+          <w:szCs w:val="24"/>
+        </w:rPr>
+        <w:t xml:space="preserve"> (4) </w:t>
+      </w:r>
+      <w:r>
+        <w:rPr>
+          <w:b/>
+          <w:sz w:val="24"/>
+          <w:szCs w:val="24"/>
+        </w:rPr>
+        <w:t>Solemnities</w:t>
+      </w:r>
+      <w:r>
+        <w:rPr>
+          <w:sz w:val="24"/>
+          <w:szCs w:val="24"/>
+        </w:rPr>
+        <w:t>,</w:t>
+      </w:r>
+      <w:r>
+        <w:rPr>
+          <w:b/>
+          <w:sz w:val="24"/>
+          <w:szCs w:val="24"/>
+        </w:rPr>
+        <w:t xml:space="preserve"> </w:t>
+      </w:r>
+      <w:r>
+        <w:rPr>
+          <w:sz w:val="24"/>
+          <w:szCs w:val="24"/>
+        </w:rPr>
+        <w:t>(5)</w:t>
+      </w:r>
+      <w:r>
+        <w:rPr>
+          <w:b/>
+          <w:sz w:val="24"/>
+          <w:szCs w:val="24"/>
+        </w:rPr>
+        <w:t xml:space="preserve"> Memorials</w:t>
+      </w:r>
+      <w:r>
+        <w:rPr>
+          <w:b/>
+          <w:sz w:val="24"/>
+          <w:szCs w:val="24"/>
+        </w:rPr>
+        <w:t xml:space="preserve"> </w:t>
+      </w:r>
+      <w:r>
+        <w:rPr>
+          <w:sz w:val="24"/>
+          <w:szCs w:val="24"/>
+        </w:rPr>
+        <w:t xml:space="preserve">and (6) </w:t>
+      </w:r>
+      <w:r>
+        <w:rPr>
+          <w:b/>
+          <w:sz w:val="24"/>
+          <w:szCs w:val="24"/>
+        </w:rPr>
+        <w:t>Special Feasts</w:t>
       </w:r>
     </w:p>
     <w:p>
@@ -3986,8 +4109,6 @@
               </w:rPr>
               <w:t>Plans for maintenance and support must be in place, even after implementation. This plan must be proposed to the client, along with the system</w:t>
             </w:r>
-            <w:bookmarkStart w:id="2" w:name="_GoBack"/>
-            <w:bookmarkEnd w:id="2"/>
           </w:p>
         </w:tc>
       </w:tr>
@@ -4174,6 +4295,15 @@
     </w:p>
     <w:p>
       <w:pPr>
+        <w:spacing w:line="276" w:lineRule="auto"/>
+        <w:rPr>
+          <w:sz w:val="24"/>
+          <w:szCs w:val="24"/>
+        </w:rPr>
+      </w:pPr>
+    </w:p>
+    <w:p>
+      <w:pPr>
         <w:pStyle w:val="ListParagraph"/>
         <w:numPr>
           <w:ilvl w:val="2"/>
@@ -4192,6 +4322,7 @@
           <w:sz w:val="24"/>
           <w:szCs w:val="24"/>
         </w:rPr>
+        <w:lastRenderedPageBreak/>
         <w:t>Quality Metrics</w:t>
       </w:r>
     </w:p>
@@ -4618,6 +4749,18 @@
     <w:p>
       <w:pPr>
         <w:pStyle w:val="ListParagraph"/>
+        <w:spacing w:line="276" w:lineRule="auto"/>
+        <w:ind w:left="1440"/>
+        <w:rPr>
+          <w:b/>
+          <w:sz w:val="24"/>
+          <w:szCs w:val="24"/>
+        </w:rPr>
+      </w:pPr>
+    </w:p>
+    <w:p>
+      <w:pPr>
+        <w:pStyle w:val="ListParagraph"/>
         <w:numPr>
           <w:ilvl w:val="2"/>
           <w:numId w:val="5"/>
@@ -4694,8 +4837,8 @@
         <w:lastRenderedPageBreak/>
         <w:drawing>
           <wp:inline distT="0" distB="0" distL="0" distR="0">
-            <wp:extent cx="4983102" cy="3743325"/>
-            <wp:effectExtent l="0" t="0" r="8255" b="0"/>
+            <wp:extent cx="4162425" cy="3126829"/>
+            <wp:effectExtent l="0" t="0" r="0" b="0"/>
             <wp:docPr id="2" name="Picture 2" descr="C:\Users\Josh\Desktop\Agile Development.jpg"/>
             <wp:cNvGraphicFramePr>
               <a:graphicFrameLocks xmlns:a="http://schemas.openxmlformats.org/drawingml/2006/main" noChangeAspect="1"/>
@@ -4725,7 +4868,7 @@
                   <pic:spPr bwMode="auto">
                     <a:xfrm>
                       <a:off x="0" y="0"/>
-                      <a:ext cx="4996807" cy="3753620"/>
+                      <a:ext cx="4174864" cy="3136173"/>
                     </a:xfrm>
                     <a:prstGeom prst="rect">
                       <a:avLst/>
@@ -4855,7 +4998,38 @@
           <w:sz w:val="24"/>
           <w:szCs w:val="24"/>
         </w:rPr>
-        <w:t xml:space="preserve">ings will be done at least thrice a week. Updates may be given online, for daily scrum. For each iteration, the team will consider each sets of 3 weeks as a sprint. There will be 3 sprints in this term. </w:t>
+        <w:t>ings will be done at least thrice a week. Updates, for daily scrum</w:t>
+      </w:r>
+      <w:r>
+        <w:rPr>
+          <w:sz w:val="24"/>
+          <w:szCs w:val="24"/>
+        </w:rPr>
+        <w:t xml:space="preserve"> and weekly status reports</w:t>
+      </w:r>
+      <w:r>
+        <w:rPr>
+          <w:sz w:val="24"/>
+          <w:szCs w:val="24"/>
+        </w:rPr>
+        <w:t xml:space="preserve"> are located in the </w:t>
+      </w:r>
+      <w:hyperlink r:id="rId7" w:history="1">
+        <w:r>
+          <w:rPr>
+            <w:rStyle w:val="Hyperlink"/>
+            <w:sz w:val="24"/>
+            <w:szCs w:val="24"/>
+          </w:rPr>
+          <w:t>repository</w:t>
+        </w:r>
+      </w:hyperlink>
+      <w:r>
+        <w:rPr>
+          <w:sz w:val="24"/>
+          <w:szCs w:val="24"/>
+        </w:rPr>
+        <w:t xml:space="preserve">. For each iteration, the team will consider each sets of 3 weeks as a sprint. There will be 3 sprints in this term. </w:t>
       </w:r>
       <w:r>
         <w:rPr>
@@ -4928,10 +5102,9 @@
         <w:rPr>
           <w:noProof/>
         </w:rPr>
-        <w:lastRenderedPageBreak/>
         <w:drawing>
           <wp:inline distT="0" distB="0" distL="0" distR="0">
-            <wp:extent cx="4524375" cy="4100860"/>
+            <wp:extent cx="3320748" cy="3009900"/>
             <wp:effectExtent l="0" t="0" r="0" b="0"/>
             <wp:docPr id="3" name="Picture 3" descr="scrum.png (438×397)"/>
             <wp:cNvGraphicFramePr>
@@ -4947,7 +5120,7 @@
                     </pic:cNvPicPr>
                   </pic:nvPicPr>
                   <pic:blipFill>
-                    <a:blip r:embed="rId7">
+                    <a:blip r:embed="rId8">
                       <a:extLst>
                         <a:ext uri="{28A0092B-C50C-407E-A947-70E740481C1C}">
                           <a14:useLocalDpi xmlns:a14="http://schemas.microsoft.com/office/drawing/2010/main" val="0"/>
@@ -4962,7 +5135,7 @@
                   <pic:spPr bwMode="auto">
                     <a:xfrm>
                       <a:off x="0" y="0"/>
-                      <a:ext cx="4529808" cy="4105784"/>
+                      <a:ext cx="3329605" cy="3017928"/>
                     </a:xfrm>
                     <a:prstGeom prst="rect">
                       <a:avLst/>
@@ -5010,7 +5183,7 @@
         </w:rPr>
         <w:t xml:space="preserve">: </w:t>
       </w:r>
-      <w:hyperlink r:id="rId8" w:history="1">
+      <w:hyperlink r:id="rId9" w:history="1">
         <w:r>
           <w:rPr>
             <w:rStyle w:val="Hyperlink"/>
@@ -5018,19 +5191,10 @@
             <w:sz w:val="24"/>
             <w:szCs w:val="24"/>
           </w:rPr>
-          <w:t>Kaeru.</w:t>
-        </w:r>
-        <w:r>
-          <w:rPr>
-            <w:rStyle w:val="Hyperlink"/>
-            <w:b/>
-            <w:sz w:val="24"/>
-            <w:szCs w:val="24"/>
-          </w:rPr>
-          <w:t>se</w:t>
+          <w:t>Kaeru.se</w:t>
         </w:r>
       </w:hyperlink>
-      <w:hyperlink r:id="rId9" w:history="1"/>
+      <w:hyperlink r:id="rId10" w:history="1"/>
     </w:p>
     <w:p>
       <w:pPr>
@@ -5061,8 +5225,21 @@
           <w:sz w:val="24"/>
           <w:szCs w:val="24"/>
         </w:rPr>
+        <w:lastRenderedPageBreak/>
         <w:t>Quality Assurance</w:t>
       </w:r>
+    </w:p>
+    <w:p>
+      <w:pPr>
+        <w:pStyle w:val="ListParagraph"/>
+        <w:spacing w:line="276" w:lineRule="auto"/>
+        <w:ind w:left="2160"/>
+        <w:rPr>
+          <w:b/>
+          <w:sz w:val="24"/>
+          <w:szCs w:val="24"/>
+        </w:rPr>
+      </w:pPr>
     </w:p>
     <w:p>
       <w:pPr>
@@ -5244,12 +5421,47 @@
           <w:sz w:val="24"/>
           <w:szCs w:val="24"/>
         </w:rPr>
+        <w:t>Various static tests and dynamic tests have been duly scheduled in line with the iterations. Naturally, the static testing schedules have been given priority over the succeeding dynamic tests.</w:t>
+      </w:r>
+    </w:p>
+    <w:p>
+      <w:pPr>
+        <w:spacing w:line="276" w:lineRule="auto"/>
+        <w:rPr>
+          <w:b/>
+          <w:sz w:val="24"/>
+          <w:szCs w:val="24"/>
+        </w:rPr>
+      </w:pPr>
+    </w:p>
+    <w:p>
+      <w:pPr>
+        <w:spacing w:line="276" w:lineRule="auto"/>
+        <w:rPr>
+          <w:sz w:val="24"/>
+          <w:szCs w:val="24"/>
+        </w:rPr>
+      </w:pPr>
+      <w:r>
+        <w:rPr>
+          <w:sz w:val="24"/>
+          <w:szCs w:val="24"/>
+        </w:rPr>
         <w:t>The following image illustrates the proponents’ intended QAT Phase of the Project (which involves Testing, Quality Control and Quality Assurance):</w:t>
       </w:r>
     </w:p>
     <w:p>
       <w:pPr>
         <w:spacing w:line="276" w:lineRule="auto"/>
+        <w:rPr>
+          <w:sz w:val="24"/>
+          <w:szCs w:val="24"/>
+        </w:rPr>
+      </w:pPr>
+    </w:p>
+    <w:p>
+      <w:pPr>
+        <w:spacing w:line="276" w:lineRule="auto"/>
         <w:jc w:val="center"/>
         <w:rPr>
           <w:sz w:val="24"/>
@@ -5260,11 +5472,10 @@
         <w:rPr>
           <w:noProof/>
         </w:rPr>
-        <w:lastRenderedPageBreak/>
         <w:drawing>
           <wp:inline distT="0" distB="0" distL="0" distR="0">
-            <wp:extent cx="4781550" cy="3409950"/>
-            <wp:effectExtent l="0" t="0" r="0" b="0"/>
+            <wp:extent cx="5495925" cy="3919404"/>
+            <wp:effectExtent l="0" t="0" r="0" b="5080"/>
             <wp:docPr id="4" name="Picture 4" descr="diagram.png (502×358)"/>
             <wp:cNvGraphicFramePr>
               <a:graphicFrameLocks xmlns:a="http://schemas.openxmlformats.org/drawingml/2006/main" noChangeAspect="1"/>
@@ -5279,7 +5490,7 @@
                     </pic:cNvPicPr>
                   </pic:nvPicPr>
                   <pic:blipFill>
-                    <a:blip r:embed="rId10">
+                    <a:blip r:embed="rId11">
                       <a:extLst>
                         <a:ext uri="{28A0092B-C50C-407E-A947-70E740481C1C}">
                           <a14:useLocalDpi xmlns:a14="http://schemas.microsoft.com/office/drawing/2010/main" val="0"/>
@@ -5294,7 +5505,7 @@
                   <pic:spPr bwMode="auto">
                     <a:xfrm>
                       <a:off x="0" y="0"/>
-                      <a:ext cx="4781550" cy="3409950"/>
+                      <a:ext cx="5506775" cy="3927141"/>
                     </a:xfrm>
                     <a:prstGeom prst="rect">
                       <a:avLst/>
@@ -5316,6 +5527,16 @@
         <w:spacing w:line="276" w:lineRule="auto"/>
         <w:jc w:val="center"/>
         <w:rPr>
+          <w:sz w:val="24"/>
+          <w:szCs w:val="24"/>
+        </w:rPr>
+      </w:pPr>
+    </w:p>
+    <w:p>
+      <w:pPr>
+        <w:spacing w:line="276" w:lineRule="auto"/>
+        <w:jc w:val="center"/>
+        <w:rPr>
           <w:b/>
           <w:sz w:val="24"/>
           <w:szCs w:val="24"/>
@@ -5376,7 +5597,7 @@
         </w:rPr>
         <w:t xml:space="preserve">: </w:t>
       </w:r>
-      <w:hyperlink r:id="rId11" w:history="1">
+      <w:hyperlink r:id="rId12" w:history="1">
         <w:r>
           <w:rPr>
             <w:rStyle w:val="Hyperlink"/>
@@ -5387,7 +5608,7 @@
           <w:t>SystemsAppsControls.com</w:t>
         </w:r>
       </w:hyperlink>
-      <w:hyperlink r:id="rId12" w:history="1"/>
+      <w:hyperlink r:id="rId13" w:history="1"/>
     </w:p>
     <w:p>
       <w:pPr>
@@ -5421,6 +5642,18 @@
         </w:rPr>
         <w:t>Roles and Responsibilities</w:t>
       </w:r>
+    </w:p>
+    <w:p>
+      <w:pPr>
+        <w:pStyle w:val="ListParagraph"/>
+        <w:spacing w:line="276" w:lineRule="auto"/>
+        <w:ind w:left="2160"/>
+        <w:rPr>
+          <w:b/>
+          <w:sz w:val="24"/>
+          <w:szCs w:val="24"/>
+        </w:rPr>
+      </w:pPr>
     </w:p>
     <w:p>
       <w:pPr>
@@ -5867,7 +6100,6 @@
                 <w:sz w:val="24"/>
                 <w:szCs w:val="24"/>
               </w:rPr>
-              <w:lastRenderedPageBreak/>
               <w:t>Trixia Marie A. Urquiza</w:t>
             </w:r>
           </w:p>
@@ -6041,15 +6273,6 @@
       <w:pPr>
         <w:spacing w:line="276" w:lineRule="auto"/>
         <w:rPr>
-          <w:sz w:val="24"/>
-          <w:szCs w:val="24"/>
-        </w:rPr>
-      </w:pPr>
-    </w:p>
-    <w:p>
-      <w:pPr>
-        <w:spacing w:line="276" w:lineRule="auto"/>
-        <w:rPr>
           <w:b/>
           <w:sz w:val="24"/>
           <w:szCs w:val="24"/>
@@ -6104,223 +6327,563 @@
     </w:p>
     <w:p>
       <w:pPr>
-        <w:spacing w:line="276" w:lineRule="auto"/>
-        <w:rPr>
-          <w:sz w:val="24"/>
-          <w:szCs w:val="24"/>
-        </w:rPr>
-      </w:pPr>
-    </w:p>
-    <w:p>
-      <w:pPr>
-        <w:spacing w:line="276" w:lineRule="auto"/>
-        <w:rPr>
-          <w:sz w:val="24"/>
-          <w:szCs w:val="24"/>
-        </w:rPr>
-      </w:pPr>
-      <w:r>
-        <w:rPr>
-          <w:sz w:val="24"/>
-          <w:szCs w:val="24"/>
-        </w:rPr>
-        <w:t xml:space="preserve">The following tools </w:t>
-      </w:r>
-      <w:r>
-        <w:rPr>
-          <w:sz w:val="24"/>
-          <w:szCs w:val="24"/>
-        </w:rPr>
-        <w:t>are to be used</w:t>
-      </w:r>
-      <w:r>
-        <w:rPr>
-          <w:sz w:val="24"/>
-          <w:szCs w:val="24"/>
-        </w:rPr>
-        <w:t xml:space="preserve"> for development:</w:t>
-      </w:r>
-    </w:p>
-    <w:p>
-      <w:pPr>
         <w:pStyle w:val="ListParagraph"/>
-        <w:numPr>
-          <w:ilvl w:val="0"/>
-          <w:numId w:val="21"/>
-        </w:numPr>
-        <w:spacing w:line="276" w:lineRule="auto"/>
-        <w:rPr>
-          <w:sz w:val="24"/>
-          <w:szCs w:val="24"/>
-        </w:rPr>
-      </w:pPr>
-      <w:r>
-        <w:rPr>
-          <w:sz w:val="24"/>
-          <w:szCs w:val="24"/>
-        </w:rPr>
-        <w:t>Programm</w:t>
-      </w:r>
-      <w:r>
-        <w:rPr>
-          <w:sz w:val="24"/>
-          <w:szCs w:val="24"/>
-        </w:rPr>
-        <w:t>ing languages: PHP, HTML5, CSS3</w:t>
-      </w:r>
+        <w:spacing w:line="276" w:lineRule="auto"/>
+        <w:ind w:left="2160"/>
+        <w:rPr>
+          <w:b/>
+          <w:sz w:val="24"/>
+          <w:szCs w:val="24"/>
+        </w:rPr>
+      </w:pPr>
     </w:p>
     <w:p>
       <w:pPr>
         <w:pStyle w:val="ListParagraph"/>
-        <w:numPr>
-          <w:ilvl w:val="0"/>
-          <w:numId w:val="21"/>
-        </w:numPr>
-        <w:spacing w:line="276" w:lineRule="auto"/>
-        <w:rPr>
-          <w:sz w:val="24"/>
-          <w:szCs w:val="24"/>
-        </w:rPr>
-      </w:pPr>
-      <w:r>
-        <w:rPr>
-          <w:sz w:val="24"/>
-          <w:szCs w:val="24"/>
-        </w:rPr>
-        <w:t>Database Server: MySQL</w:t>
+        <w:spacing w:line="276" w:lineRule="auto"/>
+        <w:rPr>
+          <w:sz w:val="24"/>
+          <w:szCs w:val="24"/>
+        </w:rPr>
+      </w:pPr>
+      <w:r>
+        <w:rPr>
+          <w:sz w:val="24"/>
+          <w:szCs w:val="24"/>
+        </w:rPr>
+        <w:t>The following tools are to be used for development:</w:t>
       </w:r>
     </w:p>
     <w:p>
       <w:pPr>
         <w:pStyle w:val="ListParagraph"/>
-        <w:numPr>
-          <w:ilvl w:val="0"/>
-          <w:numId w:val="21"/>
-        </w:numPr>
-        <w:spacing w:line="276" w:lineRule="auto"/>
-        <w:rPr>
-          <w:sz w:val="24"/>
-          <w:szCs w:val="24"/>
-        </w:rPr>
-      </w:pPr>
-      <w:r>
-        <w:rPr>
-          <w:sz w:val="24"/>
-          <w:szCs w:val="24"/>
-        </w:rPr>
-        <w:t>Web Server: Apache Server</w:t>
-      </w:r>
-    </w:p>
-    <w:p>
-      <w:pPr>
-        <w:pStyle w:val="ListParagraph"/>
-        <w:numPr>
-          <w:ilvl w:val="0"/>
-          <w:numId w:val="21"/>
-        </w:numPr>
-        <w:spacing w:line="276" w:lineRule="auto"/>
-        <w:rPr>
-          <w:sz w:val="24"/>
-          <w:szCs w:val="24"/>
-        </w:rPr>
-      </w:pPr>
-      <w:r>
-        <w:rPr>
-          <w:sz w:val="24"/>
-          <w:szCs w:val="24"/>
-        </w:rPr>
-        <w:t xml:space="preserve">Coding tools: </w:t>
-      </w:r>
-      <w:r>
-        <w:rPr>
-          <w:sz w:val="24"/>
-          <w:szCs w:val="24"/>
-        </w:rPr>
-        <w:t xml:space="preserve">Yii </w:t>
-      </w:r>
-      <w:r>
-        <w:rPr>
-          <w:sz w:val="24"/>
-          <w:szCs w:val="24"/>
-        </w:rPr>
-        <w:t>PHP Framework, Sublime Text</w:t>
-      </w:r>
-    </w:p>
-    <w:p>
-      <w:pPr>
-        <w:pStyle w:val="ListParagraph"/>
-        <w:numPr>
-          <w:ilvl w:val="0"/>
-          <w:numId w:val="21"/>
-        </w:numPr>
-        <w:spacing w:line="276" w:lineRule="auto"/>
-        <w:rPr>
-          <w:sz w:val="24"/>
-          <w:szCs w:val="24"/>
-        </w:rPr>
-      </w:pPr>
-      <w:r>
-        <w:rPr>
-          <w:sz w:val="24"/>
-          <w:szCs w:val="24"/>
-        </w:rPr>
-        <w:t xml:space="preserve">Mobile Phone </w:t>
-      </w:r>
-      <w:r>
-        <w:rPr>
-          <w:sz w:val="24"/>
-          <w:szCs w:val="24"/>
-        </w:rPr>
-        <w:t>Testing: Devices running JellyBean or newer</w:t>
-      </w:r>
-      <w:r>
-        <w:rPr>
-          <w:sz w:val="24"/>
-          <w:szCs w:val="24"/>
-        </w:rPr>
-        <w:t xml:space="preserve"> versions of Android</w:t>
-      </w:r>
-    </w:p>
-    <w:p>
-      <w:pPr>
-        <w:pStyle w:val="ListParagraph"/>
-        <w:numPr>
-          <w:ilvl w:val="0"/>
-          <w:numId w:val="21"/>
-        </w:numPr>
-        <w:spacing w:line="276" w:lineRule="auto"/>
-        <w:rPr>
-          <w:sz w:val="24"/>
-          <w:szCs w:val="24"/>
-        </w:rPr>
-      </w:pPr>
-      <w:r>
-        <w:rPr>
-          <w:sz w:val="24"/>
-          <w:szCs w:val="24"/>
-        </w:rPr>
-        <w:t xml:space="preserve">Documentation tools: Microsoft Office, </w:t>
-      </w:r>
-      <w:r>
-        <w:rPr>
-          <w:sz w:val="24"/>
-          <w:szCs w:val="24"/>
-        </w:rPr>
-        <w:t xml:space="preserve">Microsoft PowerPoint, </w:t>
-      </w:r>
-      <w:r>
-        <w:rPr>
-          <w:sz w:val="24"/>
-          <w:szCs w:val="24"/>
-        </w:rPr>
-        <w:t>MySQL Workbench</w:t>
-      </w:r>
-    </w:p>
-    <w:p>
-      <w:pPr>
-        <w:spacing w:line="276" w:lineRule="auto"/>
-        <w:rPr>
-          <w:b/>
+        <w:spacing w:line="276" w:lineRule="auto"/>
+        <w:rPr>
+          <w:sz w:val="24"/>
+          <w:szCs w:val="24"/>
+        </w:rPr>
+      </w:pPr>
+    </w:p>
+    <w:tbl>
+      <w:tblPr>
+        <w:tblStyle w:val="GridTable4-Accent6"/>
+        <w:tblW w:w="0" w:type="auto"/>
+        <w:tblBorders>
+          <w:top w:val="single" w:sz="4" w:space="0" w:color="70AD47" w:themeColor="accent6"/>
+          <w:left w:val="single" w:sz="4" w:space="0" w:color="70AD47" w:themeColor="accent6"/>
+          <w:bottom w:val="single" w:sz="4" w:space="0" w:color="70AD47" w:themeColor="accent6"/>
+          <w:right w:val="single" w:sz="4" w:space="0" w:color="70AD47" w:themeColor="accent6"/>
+          <w:insideH w:val="single" w:sz="4" w:space="0" w:color="70AD47" w:themeColor="accent6"/>
+          <w:insideV w:val="single" w:sz="4" w:space="0" w:color="70AD47" w:themeColor="accent6"/>
+        </w:tblBorders>
+        <w:tblLook w:val="04A0" w:firstRow="1" w:lastRow="0" w:firstColumn="1" w:lastColumn="0" w:noHBand="0" w:noVBand="1"/>
+      </w:tblPr>
+      <w:tblGrid>
+        <w:gridCol w:w="4675"/>
+        <w:gridCol w:w="4675"/>
+      </w:tblGrid>
+      <w:tr>
+        <w:trPr>
+          <w:cnfStyle w:val="100000000000" w:firstRow="1" w:lastRow="0" w:firstColumn="0" w:lastColumn="0" w:oddVBand="0" w:evenVBand="0" w:oddHBand="0" w:evenHBand="0" w:firstRowFirstColumn="0" w:firstRowLastColumn="0" w:lastRowFirstColumn="0" w:lastRowLastColumn="0"/>
+        </w:trPr>
+        <w:tc>
+          <w:tcPr>
+            <w:cnfStyle w:val="001000000000" w:firstRow="0" w:lastRow="0" w:firstColumn="1" w:lastColumn="0" w:oddVBand="0" w:evenVBand="0" w:oddHBand="0" w:evenHBand="0" w:firstRowFirstColumn="0" w:firstRowLastColumn="0" w:lastRowFirstColumn="0" w:lastRowLastColumn="0"/>
+            <w:tcW w:w="4675" w:type="dxa"/>
+            <w:tcBorders>
+              <w:top w:val="none" w:sz="0" w:space="0" w:color="auto"/>
+              <w:left w:val="none" w:sz="0" w:space="0" w:color="auto"/>
+              <w:bottom w:val="none" w:sz="0" w:space="0" w:color="auto"/>
+              <w:right w:val="none" w:sz="0" w:space="0" w:color="auto"/>
+            </w:tcBorders>
+          </w:tcPr>
+          <w:p>
+            <w:pPr>
+              <w:spacing w:line="276" w:lineRule="auto"/>
+              <w:jc w:val="center"/>
+              <w:rPr>
+                <w:sz w:val="24"/>
+                <w:szCs w:val="24"/>
+              </w:rPr>
+            </w:pPr>
+            <w:r>
+              <w:rPr>
+                <w:sz w:val="24"/>
+                <w:szCs w:val="24"/>
+              </w:rPr>
+              <w:t>Generic Tools</w:t>
+            </w:r>
+          </w:p>
+        </w:tc>
+        <w:tc>
+          <w:tcPr>
+            <w:tcW w:w="4675" w:type="dxa"/>
+            <w:tcBorders>
+              <w:top w:val="none" w:sz="0" w:space="0" w:color="auto"/>
+              <w:left w:val="none" w:sz="0" w:space="0" w:color="auto"/>
+              <w:bottom w:val="none" w:sz="0" w:space="0" w:color="auto"/>
+              <w:right w:val="none" w:sz="0" w:space="0" w:color="auto"/>
+            </w:tcBorders>
+          </w:tcPr>
+          <w:p>
+            <w:pPr>
+              <w:spacing w:line="276" w:lineRule="auto"/>
+              <w:jc w:val="center"/>
+              <w:cnfStyle w:val="100000000000" w:firstRow="1" w:lastRow="0" w:firstColumn="0" w:lastColumn="0" w:oddVBand="0" w:evenVBand="0" w:oddHBand="0" w:evenHBand="0" w:firstRowFirstColumn="0" w:firstRowLastColumn="0" w:lastRowFirstColumn="0" w:lastRowLastColumn="0"/>
+              <w:rPr>
+                <w:sz w:val="24"/>
+                <w:szCs w:val="24"/>
+              </w:rPr>
+            </w:pPr>
+            <w:r>
+              <w:rPr>
+                <w:sz w:val="24"/>
+                <w:szCs w:val="24"/>
+              </w:rPr>
+              <w:t>Specific Tools</w:t>
+            </w:r>
+          </w:p>
+        </w:tc>
+      </w:tr>
+      <w:tr>
+        <w:trPr>
+          <w:cnfStyle w:val="000000100000" w:firstRow="0" w:lastRow="0" w:firstColumn="0" w:lastColumn="0" w:oddVBand="0" w:evenVBand="0" w:oddHBand="1" w:evenHBand="0" w:firstRowFirstColumn="0" w:firstRowLastColumn="0" w:lastRowFirstColumn="0" w:lastRowLastColumn="0"/>
+        </w:trPr>
+        <w:tc>
+          <w:tcPr>
+            <w:cnfStyle w:val="001000000000" w:firstRow="0" w:lastRow="0" w:firstColumn="1" w:lastColumn="0" w:oddVBand="0" w:evenVBand="0" w:oddHBand="0" w:evenHBand="0" w:firstRowFirstColumn="0" w:firstRowLastColumn="0" w:lastRowFirstColumn="0" w:lastRowLastColumn="0"/>
+            <w:tcW w:w="4675" w:type="dxa"/>
+          </w:tcPr>
+          <w:p>
+            <w:pPr>
+              <w:spacing w:line="276" w:lineRule="auto"/>
+              <w:jc w:val="center"/>
+              <w:rPr>
+                <w:sz w:val="24"/>
+                <w:szCs w:val="24"/>
+              </w:rPr>
+            </w:pPr>
+            <w:r>
+              <w:rPr>
+                <w:sz w:val="24"/>
+                <w:szCs w:val="24"/>
+              </w:rPr>
+              <w:t>Programming Languages</w:t>
+            </w:r>
+          </w:p>
+        </w:tc>
+        <w:tc>
+          <w:tcPr>
+            <w:tcW w:w="4675" w:type="dxa"/>
+          </w:tcPr>
+          <w:p>
+            <w:pPr>
+              <w:spacing w:line="276" w:lineRule="auto"/>
+              <w:jc w:val="center"/>
+              <w:cnfStyle w:val="000000100000" w:firstRow="0" w:lastRow="0" w:firstColumn="0" w:lastColumn="0" w:oddVBand="0" w:evenVBand="0" w:oddHBand="1" w:evenHBand="0" w:firstRowFirstColumn="0" w:firstRowLastColumn="0" w:lastRowFirstColumn="0" w:lastRowLastColumn="0"/>
+              <w:rPr>
+                <w:sz w:val="24"/>
+                <w:szCs w:val="24"/>
+              </w:rPr>
+            </w:pPr>
+            <w:r>
+              <w:rPr>
+                <w:sz w:val="24"/>
+                <w:szCs w:val="24"/>
+              </w:rPr>
+              <w:t>PHP, HTML5, CSS3</w:t>
+            </w:r>
+          </w:p>
+        </w:tc>
+      </w:tr>
+      <w:tr>
+        <w:tc>
+          <w:tcPr>
+            <w:cnfStyle w:val="001000000000" w:firstRow="0" w:lastRow="0" w:firstColumn="1" w:lastColumn="0" w:oddVBand="0" w:evenVBand="0" w:oddHBand="0" w:evenHBand="0" w:firstRowFirstColumn="0" w:firstRowLastColumn="0" w:lastRowFirstColumn="0" w:lastRowLastColumn="0"/>
+            <w:tcW w:w="4675" w:type="dxa"/>
+          </w:tcPr>
+          <w:p>
+            <w:pPr>
+              <w:spacing w:line="276" w:lineRule="auto"/>
+              <w:jc w:val="center"/>
+              <w:rPr>
+                <w:sz w:val="24"/>
+                <w:szCs w:val="24"/>
+              </w:rPr>
+            </w:pPr>
+            <w:r>
+              <w:rPr>
+                <w:sz w:val="24"/>
+                <w:szCs w:val="24"/>
+              </w:rPr>
+              <w:t>Database Server</w:t>
+            </w:r>
+          </w:p>
+        </w:tc>
+        <w:tc>
+          <w:tcPr>
+            <w:tcW w:w="4675" w:type="dxa"/>
+          </w:tcPr>
+          <w:p>
+            <w:pPr>
+              <w:spacing w:line="276" w:lineRule="auto"/>
+              <w:jc w:val="center"/>
+              <w:cnfStyle w:val="000000000000" w:firstRow="0" w:lastRow="0" w:firstColumn="0" w:lastColumn="0" w:oddVBand="0" w:evenVBand="0" w:oddHBand="0" w:evenHBand="0" w:firstRowFirstColumn="0" w:firstRowLastColumn="0" w:lastRowFirstColumn="0" w:lastRowLastColumn="0"/>
+              <w:rPr>
+                <w:sz w:val="24"/>
+                <w:szCs w:val="24"/>
+              </w:rPr>
+            </w:pPr>
+            <w:r>
+              <w:rPr>
+                <w:sz w:val="24"/>
+                <w:szCs w:val="24"/>
+              </w:rPr>
+              <w:t>MySQL</w:t>
+            </w:r>
+          </w:p>
+        </w:tc>
+      </w:tr>
+      <w:tr>
+        <w:trPr>
+          <w:cnfStyle w:val="000000100000" w:firstRow="0" w:lastRow="0" w:firstColumn="0" w:lastColumn="0" w:oddVBand="0" w:evenVBand="0" w:oddHBand="1" w:evenHBand="0" w:firstRowFirstColumn="0" w:firstRowLastColumn="0" w:lastRowFirstColumn="0" w:lastRowLastColumn="0"/>
+        </w:trPr>
+        <w:tc>
+          <w:tcPr>
+            <w:cnfStyle w:val="001000000000" w:firstRow="0" w:lastRow="0" w:firstColumn="1" w:lastColumn="0" w:oddVBand="0" w:evenVBand="0" w:oddHBand="0" w:evenHBand="0" w:firstRowFirstColumn="0" w:firstRowLastColumn="0" w:lastRowFirstColumn="0" w:lastRowLastColumn="0"/>
+            <w:tcW w:w="4675" w:type="dxa"/>
+          </w:tcPr>
+          <w:p>
+            <w:pPr>
+              <w:spacing w:line="276" w:lineRule="auto"/>
+              <w:jc w:val="center"/>
+              <w:rPr>
+                <w:sz w:val="24"/>
+                <w:szCs w:val="24"/>
+              </w:rPr>
+            </w:pPr>
+            <w:r>
+              <w:rPr>
+                <w:sz w:val="24"/>
+                <w:szCs w:val="24"/>
+              </w:rPr>
+              <w:t>Web Server</w:t>
+            </w:r>
+          </w:p>
+        </w:tc>
+        <w:tc>
+          <w:tcPr>
+            <w:tcW w:w="4675" w:type="dxa"/>
+          </w:tcPr>
+          <w:p>
+            <w:pPr>
+              <w:spacing w:line="276" w:lineRule="auto"/>
+              <w:jc w:val="center"/>
+              <w:cnfStyle w:val="000000100000" w:firstRow="0" w:lastRow="0" w:firstColumn="0" w:lastColumn="0" w:oddVBand="0" w:evenVBand="0" w:oddHBand="1" w:evenHBand="0" w:firstRowFirstColumn="0" w:firstRowLastColumn="0" w:lastRowFirstColumn="0" w:lastRowLastColumn="0"/>
+              <w:rPr>
+                <w:sz w:val="24"/>
+                <w:szCs w:val="24"/>
+              </w:rPr>
+            </w:pPr>
+            <w:r>
+              <w:rPr>
+                <w:sz w:val="24"/>
+                <w:szCs w:val="24"/>
+              </w:rPr>
+              <w:t>Apache Server</w:t>
+            </w:r>
+          </w:p>
+        </w:tc>
+      </w:tr>
+      <w:tr>
+        <w:tc>
+          <w:tcPr>
+            <w:cnfStyle w:val="001000000000" w:firstRow="0" w:lastRow="0" w:firstColumn="1" w:lastColumn="0" w:oddVBand="0" w:evenVBand="0" w:oddHBand="0" w:evenHBand="0" w:firstRowFirstColumn="0" w:firstRowLastColumn="0" w:lastRowFirstColumn="0" w:lastRowLastColumn="0"/>
+            <w:tcW w:w="4675" w:type="dxa"/>
+          </w:tcPr>
+          <w:p>
+            <w:pPr>
+              <w:spacing w:line="276" w:lineRule="auto"/>
+              <w:jc w:val="center"/>
+              <w:rPr>
+                <w:sz w:val="24"/>
+                <w:szCs w:val="24"/>
+              </w:rPr>
+            </w:pPr>
+            <w:r>
+              <w:rPr>
+                <w:sz w:val="24"/>
+                <w:szCs w:val="24"/>
+              </w:rPr>
+              <w:t>Coding Tools</w:t>
+            </w:r>
+          </w:p>
+        </w:tc>
+        <w:tc>
+          <w:tcPr>
+            <w:tcW w:w="4675" w:type="dxa"/>
+          </w:tcPr>
+          <w:p>
+            <w:pPr>
+              <w:spacing w:line="276" w:lineRule="auto"/>
+              <w:jc w:val="center"/>
+              <w:cnfStyle w:val="000000000000" w:firstRow="0" w:lastRow="0" w:firstColumn="0" w:lastColumn="0" w:oddVBand="0" w:evenVBand="0" w:oddHBand="0" w:evenHBand="0" w:firstRowFirstColumn="0" w:firstRowLastColumn="0" w:lastRowFirstColumn="0" w:lastRowLastColumn="0"/>
+              <w:rPr>
+                <w:sz w:val="24"/>
+                <w:szCs w:val="24"/>
+              </w:rPr>
+            </w:pPr>
+            <w:r>
+              <w:rPr>
+                <w:sz w:val="24"/>
+                <w:szCs w:val="24"/>
+              </w:rPr>
+              <w:t xml:space="preserve">Yii </w:t>
+            </w:r>
+            <w:r>
+              <w:rPr>
+                <w:sz w:val="24"/>
+                <w:szCs w:val="24"/>
+              </w:rPr>
+              <w:t>PHP Framework, Sublime Text</w:t>
+            </w:r>
+            <w:r>
+              <w:rPr>
+                <w:sz w:val="24"/>
+                <w:szCs w:val="24"/>
+              </w:rPr>
+              <w:t>, fullcalendar.io</w:t>
+            </w:r>
+          </w:p>
+        </w:tc>
+      </w:tr>
+      <w:tr>
+        <w:trPr>
+          <w:cnfStyle w:val="000000100000" w:firstRow="0" w:lastRow="0" w:firstColumn="0" w:lastColumn="0" w:oddVBand="0" w:evenVBand="0" w:oddHBand="1" w:evenHBand="0" w:firstRowFirstColumn="0" w:firstRowLastColumn="0" w:lastRowFirstColumn="0" w:lastRowLastColumn="0"/>
+        </w:trPr>
+        <w:tc>
+          <w:tcPr>
+            <w:cnfStyle w:val="001000000000" w:firstRow="0" w:lastRow="0" w:firstColumn="1" w:lastColumn="0" w:oddVBand="0" w:evenVBand="0" w:oddHBand="0" w:evenHBand="0" w:firstRowFirstColumn="0" w:firstRowLastColumn="0" w:lastRowFirstColumn="0" w:lastRowLastColumn="0"/>
+            <w:tcW w:w="4675" w:type="dxa"/>
+          </w:tcPr>
+          <w:p>
+            <w:pPr>
+              <w:spacing w:line="276" w:lineRule="auto"/>
+              <w:jc w:val="center"/>
+              <w:rPr>
+                <w:sz w:val="24"/>
+                <w:szCs w:val="24"/>
+              </w:rPr>
+            </w:pPr>
+            <w:r>
+              <w:rPr>
+                <w:sz w:val="24"/>
+                <w:szCs w:val="24"/>
+              </w:rPr>
+              <w:lastRenderedPageBreak/>
+              <w:t>Mobile Phone Testing</w:t>
+            </w:r>
+          </w:p>
+        </w:tc>
+        <w:tc>
+          <w:tcPr>
+            <w:tcW w:w="4675" w:type="dxa"/>
+          </w:tcPr>
+          <w:p>
+            <w:pPr>
+              <w:spacing w:line="276" w:lineRule="auto"/>
+              <w:jc w:val="center"/>
+              <w:cnfStyle w:val="000000100000" w:firstRow="0" w:lastRow="0" w:firstColumn="0" w:lastColumn="0" w:oddVBand="0" w:evenVBand="0" w:oddHBand="1" w:evenHBand="0" w:firstRowFirstColumn="0" w:firstRowLastColumn="0" w:lastRowFirstColumn="0" w:lastRowLastColumn="0"/>
+              <w:rPr>
+                <w:sz w:val="24"/>
+                <w:szCs w:val="24"/>
+              </w:rPr>
+            </w:pPr>
+            <w:r>
+              <w:rPr>
+                <w:sz w:val="24"/>
+                <w:szCs w:val="24"/>
+              </w:rPr>
+              <w:t>Devices running JellyBean or newer</w:t>
+            </w:r>
+            <w:r>
+              <w:rPr>
+                <w:sz w:val="24"/>
+                <w:szCs w:val="24"/>
+              </w:rPr>
+              <w:t xml:space="preserve"> versions of Android</w:t>
+            </w:r>
+          </w:p>
+        </w:tc>
+      </w:tr>
+      <w:tr>
+        <w:tc>
+          <w:tcPr>
+            <w:cnfStyle w:val="001000000000" w:firstRow="0" w:lastRow="0" w:firstColumn="1" w:lastColumn="0" w:oddVBand="0" w:evenVBand="0" w:oddHBand="0" w:evenHBand="0" w:firstRowFirstColumn="0" w:firstRowLastColumn="0" w:lastRowFirstColumn="0" w:lastRowLastColumn="0"/>
+            <w:tcW w:w="4675" w:type="dxa"/>
+          </w:tcPr>
+          <w:p>
+            <w:pPr>
+              <w:spacing w:line="276" w:lineRule="auto"/>
+              <w:jc w:val="center"/>
+              <w:rPr>
+                <w:sz w:val="24"/>
+                <w:szCs w:val="24"/>
+              </w:rPr>
+            </w:pPr>
+            <w:r>
+              <w:rPr>
+                <w:sz w:val="24"/>
+                <w:szCs w:val="24"/>
+              </w:rPr>
+              <w:t>Documentation Tools</w:t>
+            </w:r>
+          </w:p>
+        </w:tc>
+        <w:tc>
+          <w:tcPr>
+            <w:tcW w:w="4675" w:type="dxa"/>
+          </w:tcPr>
+          <w:p>
+            <w:pPr>
+              <w:spacing w:line="276" w:lineRule="auto"/>
+              <w:ind w:left="360"/>
+              <w:jc w:val="center"/>
+              <w:cnfStyle w:val="000000000000" w:firstRow="0" w:lastRow="0" w:firstColumn="0" w:lastColumn="0" w:oddVBand="0" w:evenVBand="0" w:oddHBand="0" w:evenHBand="0" w:firstRowFirstColumn="0" w:firstRowLastColumn="0" w:lastRowFirstColumn="0" w:lastRowLastColumn="0"/>
+              <w:rPr>
+                <w:sz w:val="24"/>
+                <w:szCs w:val="24"/>
+              </w:rPr>
+            </w:pPr>
+            <w:r>
+              <w:rPr>
+                <w:sz w:val="24"/>
+                <w:szCs w:val="24"/>
+              </w:rPr>
+              <w:t>Microsoft Office, Microsoft PowerPoint, MySQL Workbench</w:t>
+            </w:r>
+          </w:p>
+        </w:tc>
+      </w:tr>
+      <w:tr>
+        <w:trPr>
+          <w:cnfStyle w:val="000000100000" w:firstRow="0" w:lastRow="0" w:firstColumn="0" w:lastColumn="0" w:oddVBand="0" w:evenVBand="0" w:oddHBand="1" w:evenHBand="0" w:firstRowFirstColumn="0" w:firstRowLastColumn="0" w:lastRowFirstColumn="0" w:lastRowLastColumn="0"/>
+        </w:trPr>
+        <w:tc>
+          <w:tcPr>
+            <w:cnfStyle w:val="001000000000" w:firstRow="0" w:lastRow="0" w:firstColumn="1" w:lastColumn="0" w:oddVBand="0" w:evenVBand="0" w:oddHBand="0" w:evenHBand="0" w:firstRowFirstColumn="0" w:firstRowLastColumn="0" w:lastRowFirstColumn="0" w:lastRowLastColumn="0"/>
+            <w:tcW w:w="4675" w:type="dxa"/>
+          </w:tcPr>
+          <w:p>
+            <w:pPr>
+              <w:spacing w:line="276" w:lineRule="auto"/>
+              <w:jc w:val="center"/>
+              <w:rPr>
+                <w:sz w:val="24"/>
+                <w:szCs w:val="24"/>
+              </w:rPr>
+            </w:pPr>
+            <w:r>
+              <w:rPr>
+                <w:sz w:val="24"/>
+                <w:szCs w:val="24"/>
+              </w:rPr>
+              <w:t>Repository</w:t>
+            </w:r>
+          </w:p>
+        </w:tc>
+        <w:tc>
+          <w:tcPr>
+            <w:tcW w:w="4675" w:type="dxa"/>
+          </w:tcPr>
+          <w:p>
+            <w:pPr>
+              <w:spacing w:line="276" w:lineRule="auto"/>
+              <w:jc w:val="center"/>
+              <w:cnfStyle w:val="000000100000" w:firstRow="0" w:lastRow="0" w:firstColumn="0" w:lastColumn="0" w:oddVBand="0" w:evenVBand="0" w:oddHBand="1" w:evenHBand="0" w:firstRowFirstColumn="0" w:firstRowLastColumn="0" w:lastRowFirstColumn="0" w:lastRowLastColumn="0"/>
+              <w:rPr>
+                <w:i/>
+                <w:sz w:val="24"/>
+                <w:szCs w:val="24"/>
+              </w:rPr>
+            </w:pPr>
+            <w:hyperlink r:id="rId14" w:history="1">
+              <w:r>
+                <w:rPr>
+                  <w:rStyle w:val="Hyperlink"/>
+                  <w:i/>
+                  <w:sz w:val="24"/>
+                  <w:szCs w:val="24"/>
+                </w:rPr>
+                <w:t>code.google</w:t>
+              </w:r>
+            </w:hyperlink>
+            <w:r>
+              <w:rPr>
+                <w:i/>
+                <w:sz w:val="24"/>
+                <w:szCs w:val="24"/>
+              </w:rPr>
+              <w:t xml:space="preserve"> </w:t>
+            </w:r>
+          </w:p>
+        </w:tc>
+      </w:tr>
+    </w:tbl>
+    <w:p>
+      <w:pPr>
+        <w:spacing w:line="276" w:lineRule="auto"/>
+        <w:jc w:val="center"/>
+        <w:rPr>
+          <w:sz w:val="24"/>
+          <w:szCs w:val="24"/>
+        </w:rPr>
+      </w:pPr>
+      <w:r>
+        <w:rPr>
+          <w:sz w:val="24"/>
+          <w:szCs w:val="24"/>
+        </w:rPr>
+        <w:t>Table 1.5</w:t>
+      </w:r>
+      <w:r>
+        <w:rPr>
+          <w:sz w:val="24"/>
+          <w:szCs w:val="24"/>
+        </w:rPr>
+        <w:t xml:space="preserve"> </w:t>
+      </w:r>
+      <w:r>
+        <w:rPr>
+          <w:b/>
+          <w:sz w:val="24"/>
+          <w:szCs w:val="24"/>
+        </w:rPr>
+        <w:t>Tools Used for the Project</w:t>
+      </w:r>
+      <w:r>
+        <w:rPr>
+          <w:b/>
+          <w:sz w:val="24"/>
+          <w:szCs w:val="24"/>
+        </w:rPr>
+        <w:t xml:space="preserve"> </w:t>
+      </w:r>
+    </w:p>
+    <w:p>
+      <w:pPr>
+        <w:spacing w:line="276" w:lineRule="auto"/>
+        <w:jc w:val="center"/>
+        <w:rPr>
+          <w:sz w:val="24"/>
+          <w:szCs w:val="24"/>
+        </w:rPr>
+      </w:pPr>
+    </w:p>
+    <w:p>
+      <w:pPr>
+        <w:spacing w:line="276" w:lineRule="auto"/>
+        <w:rPr>
           <w:sz w:val="24"/>
           <w:szCs w:val="24"/>
         </w:rPr>
@@ -6373,7 +6936,7 @@
                     </pic:cNvPicPr>
                   </pic:nvPicPr>
                   <pic:blipFill>
-                    <a:blip r:embed="rId13">
+                    <a:blip r:embed="rId15">
                       <a:extLst>
                         <a:ext uri="{28A0092B-C50C-407E-A947-70E740481C1C}">
                           <a14:useLocalDpi xmlns:a14="http://schemas.microsoft.com/office/drawing/2010/main" val="0"/>
@@ -6466,39 +7029,31 @@
       <w:pPr>
         <w:spacing w:line="276" w:lineRule="auto"/>
         <w:rPr>
-          <w:b/>
-          <w:sz w:val="24"/>
-          <w:szCs w:val="24"/>
-        </w:rPr>
-      </w:pPr>
-    </w:p>
-    <w:p>
-      <w:pPr>
-        <w:spacing w:line="276" w:lineRule="auto"/>
-        <w:rPr>
-          <w:i/>
-          <w:sz w:val="24"/>
-          <w:szCs w:val="24"/>
-        </w:rPr>
-      </w:pPr>
-      <w:r>
-        <w:rPr>
-          <w:i/>
-          <w:sz w:val="24"/>
-          <w:szCs w:val="24"/>
-        </w:rPr>
-        <w:t>Insert a glossary of project – specific terms.</w:t>
-      </w:r>
-    </w:p>
-    <w:p>
-      <w:pPr>
-        <w:spacing w:line="276" w:lineRule="auto"/>
-        <w:rPr>
-          <w:i/>
-          <w:sz w:val="24"/>
-          <w:szCs w:val="24"/>
-        </w:rPr>
-      </w:pPr>
+          <w:sz w:val="24"/>
+          <w:szCs w:val="24"/>
+        </w:rPr>
+      </w:pPr>
+      <w:r>
+        <w:rPr>
+          <w:sz w:val="24"/>
+          <w:szCs w:val="24"/>
+        </w:rPr>
+        <w:t xml:space="preserve">Below is a </w:t>
+      </w:r>
+      <w:r>
+        <w:rPr>
+          <w:sz w:val="24"/>
+          <w:szCs w:val="24"/>
+        </w:rPr>
+        <w:t>gloss</w:t>
+      </w:r>
+      <w:r>
+        <w:rPr>
+          <w:sz w:val="24"/>
+          <w:szCs w:val="24"/>
+        </w:rPr>
+        <w:t>ary of project – specific terms:</w:t>
+      </w:r>
     </w:p>
     <w:p>
       <w:pPr>
@@ -6644,7 +7199,21 @@
           <w:sz w:val="24"/>
           <w:szCs w:val="24"/>
         </w:rPr>
-        <w:t>Religious events</w:t>
+        <w:t xml:space="preserve">Religious </w:t>
+      </w:r>
+      <w:r>
+        <w:rPr>
+          <w:sz w:val="24"/>
+          <w:szCs w:val="24"/>
+        </w:rPr>
+        <w:t>E</w:t>
+      </w:r>
+      <w:r>
+        <w:rPr>
+          <w:sz w:val="24"/>
+          <w:szCs w:val="24"/>
+        </w:rPr>
+        <w:t>vents</w:t>
       </w:r>
     </w:p>
     <w:p>
@@ -6686,7 +7255,8 @@
           <w:sz w:val="24"/>
           <w:szCs w:val="24"/>
         </w:rPr>
-        <w:t>Sunday readings</w:t>
+        <w:lastRenderedPageBreak/>
+        <w:t>Special Feasts</w:t>
       </w:r>
     </w:p>
     <w:p>
@@ -6707,6 +7277,27 @@
           <w:sz w:val="24"/>
           <w:szCs w:val="24"/>
         </w:rPr>
+        <w:t>Sunday readings</w:t>
+      </w:r>
+    </w:p>
+    <w:p>
+      <w:pPr>
+        <w:pStyle w:val="ListParagraph"/>
+        <w:numPr>
+          <w:ilvl w:val="0"/>
+          <w:numId w:val="9"/>
+        </w:numPr>
+        <w:spacing w:line="276" w:lineRule="auto"/>
+        <w:rPr>
+          <w:sz w:val="24"/>
+          <w:szCs w:val="24"/>
+        </w:rPr>
+      </w:pPr>
+      <w:r>
+        <w:rPr>
+          <w:sz w:val="24"/>
+          <w:szCs w:val="24"/>
+        </w:rPr>
         <w:t>Weekday readings</w:t>
       </w:r>
     </w:p>
@@ -6828,33 +7419,30 @@
       <w:pPr>
         <w:spacing w:line="276" w:lineRule="auto"/>
         <w:rPr>
+          <w:sz w:val="24"/>
+          <w:szCs w:val="24"/>
+        </w:rPr>
+      </w:pPr>
+      <w:r>
+        <w:rPr>
+          <w:sz w:val="24"/>
+          <w:szCs w:val="24"/>
+        </w:rPr>
+        <w:t xml:space="preserve">The Requirements class of deliverables is composed of three related documents: </w:t>
+      </w:r>
+    </w:p>
+    <w:p>
+      <w:pPr>
+        <w:spacing w:line="276" w:lineRule="auto"/>
+        <w:rPr>
           <w:i/>
           <w:sz w:val="24"/>
           <w:szCs w:val="24"/>
         </w:rPr>
       </w:pPr>
-      <w:r>
-        <w:rPr>
-          <w:i/>
-          <w:sz w:val="24"/>
-          <w:szCs w:val="24"/>
-        </w:rPr>
-        <w:t xml:space="preserve">The Requirements class of deliverables is composed of three related documents: </w:t>
-      </w:r>
-    </w:p>
-    <w:p>
-      <w:pPr>
-        <w:spacing w:line="276" w:lineRule="auto"/>
-        <w:rPr>
-          <w:i/>
-          <w:sz w:val="24"/>
-          <w:szCs w:val="24"/>
-        </w:rPr>
-      </w:pPr>
-    </w:p>
-    <w:p>
-      <w:pPr>
-        <w:spacing w:line="276" w:lineRule="auto"/>
+    </w:p>
+    <w:p>
+      <w:pPr>
         <w:ind w:left="720"/>
         <w:rPr>
           <w:sz w:val="24"/>
@@ -6871,50 +7459,46 @@
     </w:p>
     <w:p>
       <w:pPr>
-        <w:spacing w:line="276" w:lineRule="auto"/>
+        <w:rPr>
+          <w:b/>
+          <w:sz w:val="24"/>
+          <w:szCs w:val="24"/>
+        </w:rPr>
+      </w:pPr>
+    </w:p>
+    <w:p>
+      <w:pPr>
         <w:ind w:left="720"/>
         <w:rPr>
           <w:sz w:val="24"/>
           <w:szCs w:val="24"/>
         </w:rPr>
       </w:pPr>
-    </w:p>
-    <w:p>
-      <w:pPr>
-        <w:spacing w:line="276" w:lineRule="auto"/>
+      <w:r>
+        <w:rPr>
+          <w:sz w:val="24"/>
+          <w:szCs w:val="24"/>
+        </w:rPr>
+        <w:t xml:space="preserve">• The Requirements Document </w:t>
+      </w:r>
+    </w:p>
+    <w:p>
+      <w:pPr>
         <w:ind w:left="720"/>
         <w:rPr>
           <w:sz w:val="24"/>
           <w:szCs w:val="24"/>
         </w:rPr>
       </w:pPr>
-      <w:r>
-        <w:rPr>
-          <w:sz w:val="24"/>
-          <w:szCs w:val="24"/>
-        </w:rPr>
-        <w:t xml:space="preserve">• The Requirements Document </w:t>
-      </w:r>
-    </w:p>
-    <w:p>
-      <w:pPr>
-        <w:spacing w:line="276" w:lineRule="auto"/>
+    </w:p>
+    <w:p>
+      <w:pPr>
         <w:ind w:left="720"/>
         <w:rPr>
           <w:sz w:val="24"/>
           <w:szCs w:val="24"/>
         </w:rPr>
       </w:pPr>
-    </w:p>
-    <w:p>
-      <w:pPr>
-        <w:spacing w:line="276" w:lineRule="auto"/>
-        <w:ind w:left="720"/>
-        <w:rPr>
-          <w:sz w:val="24"/>
-          <w:szCs w:val="24"/>
-        </w:rPr>
-      </w:pPr>
       <w:r>
         <w:rPr>
           <w:sz w:val="24"/>
@@ -6926,58 +7510,8 @@
     <w:p>
       <w:pPr>
         <w:spacing w:line="276" w:lineRule="auto"/>
-        <w:ind w:left="720"/>
-        <w:rPr>
-          <w:sz w:val="24"/>
-          <w:szCs w:val="24"/>
-        </w:rPr>
-      </w:pPr>
-    </w:p>
-    <w:p>
-      <w:pPr>
-        <w:spacing w:line="276" w:lineRule="auto"/>
-        <w:ind w:left="720"/>
-        <w:rPr>
-          <w:sz w:val="24"/>
-          <w:szCs w:val="24"/>
-        </w:rPr>
-      </w:pPr>
-    </w:p>
-    <w:p>
-      <w:pPr>
-        <w:spacing w:line="276" w:lineRule="auto"/>
-        <w:ind w:left="720"/>
-        <w:rPr>
-          <w:sz w:val="24"/>
-          <w:szCs w:val="24"/>
-        </w:rPr>
-      </w:pPr>
-    </w:p>
-    <w:p>
-      <w:pPr>
-        <w:spacing w:line="276" w:lineRule="auto"/>
-        <w:ind w:left="720"/>
-        <w:rPr>
-          <w:sz w:val="24"/>
-          <w:szCs w:val="24"/>
-        </w:rPr>
-      </w:pPr>
-    </w:p>
-    <w:p>
-      <w:pPr>
-        <w:spacing w:line="276" w:lineRule="auto"/>
-        <w:ind w:left="720"/>
-        <w:rPr>
-          <w:sz w:val="24"/>
-          <w:szCs w:val="24"/>
-        </w:rPr>
-      </w:pPr>
-    </w:p>
-    <w:p>
-      <w:pPr>
-        <w:spacing w:line="276" w:lineRule="auto"/>
-        <w:rPr>
-          <w:i/>
+        <w:jc w:val="center"/>
+        <w:rPr>
           <w:sz w:val="24"/>
           <w:szCs w:val="24"/>
         </w:rPr>
@@ -7003,7 +7537,6 @@
           <w:sz w:val="24"/>
           <w:szCs w:val="24"/>
         </w:rPr>
-        <w:lastRenderedPageBreak/>
         <w:t>Requirements Content</w:t>
       </w:r>
     </w:p>
@@ -7077,6 +7610,7 @@
     <w:p>
       <w:pPr>
         <w:spacing w:line="276" w:lineRule="auto"/>
+        <w:jc w:val="center"/>
         <w:rPr>
           <w:sz w:val="24"/>
           <w:szCs w:val="24"/>
@@ -7088,6 +7622,7 @@
           <w:sz w:val="24"/>
           <w:szCs w:val="24"/>
         </w:rPr>
+        <w:lastRenderedPageBreak/>
         <w:drawing>
           <wp:anchor distT="0" distB="0" distL="114300" distR="114300" simplePos="0" relativeHeight="251658240" behindDoc="0" locked="0" layoutInCell="1" allowOverlap="1">
             <wp:simplePos x="0" y="0"/>
@@ -7112,7 +7647,7 @@
                     <pic:cNvPicPr/>
                   </pic:nvPicPr>
                   <pic:blipFill>
-                    <a:blip r:embed="rId14">
+                    <a:blip r:embed="rId16">
                       <a:extLst>
                         <a:ext uri="{28A0092B-C50C-407E-A947-70E740481C1C}">
                           <a14:useLocalDpi xmlns:a14="http://schemas.microsoft.com/office/drawing/2010/main" val="0"/>
@@ -7145,6 +7680,39 @@
         </w:rPr>
         <w:br w:type="textWrapping" w:clear="all"/>
       </w:r>
+      <w:r>
+        <w:rPr>
+          <w:sz w:val="24"/>
+          <w:szCs w:val="24"/>
+        </w:rPr>
+        <w:t xml:space="preserve">Image 1.3 </w:t>
+      </w:r>
+      <w:r>
+        <w:rPr>
+          <w:b/>
+          <w:sz w:val="24"/>
+          <w:szCs w:val="24"/>
+        </w:rPr>
+        <w:t>Logical Database</w:t>
+      </w:r>
+      <w:r>
+        <w:rPr>
+          <w:b/>
+          <w:sz w:val="24"/>
+          <w:szCs w:val="24"/>
+        </w:rPr>
+        <w:t xml:space="preserve"> Description</w:t>
+      </w:r>
+    </w:p>
+    <w:p>
+      <w:pPr>
+        <w:spacing w:line="276" w:lineRule="auto"/>
+        <w:jc w:val="center"/>
+        <w:rPr>
+          <w:sz w:val="24"/>
+          <w:szCs w:val="24"/>
+        </w:rPr>
+      </w:pPr>
     </w:p>
     <w:p>
       <w:pPr>
@@ -7737,7 +8305,6 @@
           <w:sz w:val="24"/>
           <w:szCs w:val="24"/>
         </w:rPr>
-        <w:lastRenderedPageBreak/>
         <w:t>Relationship:</w:t>
       </w:r>
     </w:p>
@@ -7810,6 +8377,7 @@
                 <w:sz w:val="24"/>
                 <w:szCs w:val="24"/>
               </w:rPr>
+              <w:lastRenderedPageBreak/>
               <w:t>ROLE</w:t>
             </w:r>
           </w:p>
@@ -9149,7 +9717,6 @@
           <w:sz w:val="24"/>
           <w:szCs w:val="24"/>
         </w:rPr>
-        <w:lastRenderedPageBreak/>
         <w:tab/>
         <w:t xml:space="preserve">A </w:t>
       </w:r>
@@ -9200,6 +9767,7 @@
           <w:sz w:val="24"/>
           <w:szCs w:val="24"/>
         </w:rPr>
+        <w:lastRenderedPageBreak/>
         <w:tab/>
         <w:t>An event can be a movable feast.</w:t>
       </w:r>
@@ -10588,7 +11156,6 @@
                 <w:sz w:val="24"/>
                 <w:szCs w:val="24"/>
               </w:rPr>
-              <w:lastRenderedPageBreak/>
               <w:t>ROLE</w:t>
             </w:r>
           </w:p>
@@ -10741,6 +11308,7 @@
                 <w:sz w:val="24"/>
                 <w:szCs w:val="24"/>
               </w:rPr>
+              <w:lastRenderedPageBreak/>
               <w:t>Update</w:t>
             </w:r>
           </w:p>
@@ -11804,24 +12372,6 @@
     </w:p>
     <w:p>
       <w:pPr>
-        <w:spacing w:line="276" w:lineRule="auto"/>
-        <w:rPr>
-          <w:sz w:val="24"/>
-          <w:szCs w:val="24"/>
-        </w:rPr>
-      </w:pPr>
-    </w:p>
-    <w:p>
-      <w:pPr>
-        <w:spacing w:line="276" w:lineRule="auto"/>
-        <w:rPr>
-          <w:sz w:val="24"/>
-          <w:szCs w:val="24"/>
-        </w:rPr>
-      </w:pPr>
-    </w:p>
-    <w:p>
-      <w:pPr>
         <w:pStyle w:val="ListParagraph"/>
         <w:numPr>
           <w:ilvl w:val="1"/>
@@ -11963,7 +12513,6 @@
           <w:sz w:val="24"/>
           <w:szCs w:val="24"/>
         </w:rPr>
-        <w:lastRenderedPageBreak/>
         <w:t xml:space="preserve"> </w:t>
       </w:r>
     </w:p>
@@ -12004,6 +12553,7 @@
           <w:sz w:val="24"/>
           <w:szCs w:val="24"/>
         </w:rPr>
+        <w:lastRenderedPageBreak/>
         <w:t>a. The user must register first with his/her username and password.</w:t>
       </w:r>
     </w:p>
@@ -12332,24 +12882,21 @@
       <w:pPr>
         <w:spacing w:line="276" w:lineRule="auto"/>
         <w:rPr>
-          <w:i/>
-          <w:sz w:val="24"/>
-          <w:szCs w:val="24"/>
-        </w:rPr>
-      </w:pPr>
-    </w:p>
-    <w:p>
-      <w:pPr>
-        <w:spacing w:line="276" w:lineRule="auto"/>
-        <w:rPr>
-          <w:i/>
-          <w:sz w:val="24"/>
-          <w:szCs w:val="24"/>
-        </w:rPr>
-      </w:pPr>
-      <w:r>
-        <w:rPr>
-          <w:i/>
+          <w:sz w:val="24"/>
+          <w:szCs w:val="24"/>
+        </w:rPr>
+      </w:pPr>
+    </w:p>
+    <w:p>
+      <w:pPr>
+        <w:spacing w:line="276" w:lineRule="auto"/>
+        <w:rPr>
+          <w:sz w:val="24"/>
+          <w:szCs w:val="24"/>
+        </w:rPr>
+      </w:pPr>
+      <w:r>
+        <w:rPr>
           <w:sz w:val="24"/>
           <w:szCs w:val="24"/>
         </w:rPr>
@@ -12360,25 +12907,21 @@
       <w:pPr>
         <w:spacing w:line="276" w:lineRule="auto"/>
         <w:rPr>
-          <w:i/>
-          <w:sz w:val="24"/>
-          <w:szCs w:val="24"/>
-        </w:rPr>
-      </w:pPr>
-    </w:p>
-    <w:p>
-      <w:pPr>
-        <w:spacing w:line="276" w:lineRule="auto"/>
+          <w:sz w:val="24"/>
+          <w:szCs w:val="24"/>
+        </w:rPr>
+      </w:pPr>
+    </w:p>
+    <w:p>
+      <w:pPr>
         <w:ind w:left="720"/>
         <w:rPr>
-          <w:i/>
-          <w:sz w:val="24"/>
-          <w:szCs w:val="24"/>
-        </w:rPr>
-      </w:pPr>
-      <w:r>
-        <w:rPr>
-          <w:i/>
+          <w:sz w:val="24"/>
+          <w:szCs w:val="24"/>
+        </w:rPr>
+      </w:pPr>
+      <w:r>
+        <w:rPr>
           <w:sz w:val="24"/>
           <w:szCs w:val="24"/>
         </w:rPr>
@@ -12387,28 +12930,23 @@
     </w:p>
     <w:p>
       <w:pPr>
-        <w:spacing w:line="276" w:lineRule="auto"/>
         <w:ind w:left="720"/>
         <w:rPr>
-          <w:i/>
-          <w:sz w:val="24"/>
-          <w:szCs w:val="24"/>
-        </w:rPr>
-      </w:pPr>
-    </w:p>
-    <w:p>
-      <w:pPr>
-        <w:spacing w:line="276" w:lineRule="auto"/>
+          <w:sz w:val="24"/>
+          <w:szCs w:val="24"/>
+        </w:rPr>
+      </w:pPr>
+    </w:p>
+    <w:p>
+      <w:pPr>
         <w:ind w:left="720"/>
         <w:rPr>
-          <w:i/>
-          <w:sz w:val="24"/>
-          <w:szCs w:val="24"/>
-        </w:rPr>
-      </w:pPr>
-      <w:r>
-        <w:rPr>
-          <w:i/>
+          <w:sz w:val="24"/>
+          <w:szCs w:val="24"/>
+        </w:rPr>
+      </w:pPr>
+      <w:r>
+        <w:rPr>
           <w:sz w:val="24"/>
           <w:szCs w:val="24"/>
         </w:rPr>
@@ -12417,83 +12955,28 @@
     </w:p>
     <w:p>
       <w:pPr>
-        <w:spacing w:line="276" w:lineRule="auto"/>
         <w:ind w:left="720"/>
         <w:rPr>
-          <w:i/>
-          <w:sz w:val="24"/>
-          <w:szCs w:val="24"/>
-        </w:rPr>
-      </w:pPr>
-    </w:p>
-    <w:p>
-      <w:pPr>
-        <w:spacing w:line="276" w:lineRule="auto"/>
+          <w:sz w:val="24"/>
+          <w:szCs w:val="24"/>
+        </w:rPr>
+      </w:pPr>
+    </w:p>
+    <w:p>
+      <w:pPr>
         <w:ind w:left="720"/>
         <w:rPr>
-          <w:i/>
-          <w:sz w:val="24"/>
-          <w:szCs w:val="24"/>
-        </w:rPr>
-      </w:pPr>
-      <w:r>
-        <w:rPr>
-          <w:i/>
+          <w:sz w:val="24"/>
+          <w:szCs w:val="24"/>
+        </w:rPr>
+      </w:pPr>
+      <w:r>
+        <w:rPr>
           <w:sz w:val="24"/>
           <w:szCs w:val="24"/>
         </w:rPr>
         <w:t xml:space="preserve">• The Requirements Traceability Report </w:t>
       </w:r>
-    </w:p>
-    <w:p>
-      <w:pPr>
-        <w:spacing w:line="276" w:lineRule="auto"/>
-        <w:rPr>
-          <w:i/>
-          <w:sz w:val="24"/>
-          <w:szCs w:val="24"/>
-        </w:rPr>
-      </w:pPr>
-    </w:p>
-    <w:p>
-      <w:pPr>
-        <w:spacing w:line="276" w:lineRule="auto"/>
-        <w:rPr>
-          <w:i/>
-          <w:sz w:val="24"/>
-          <w:szCs w:val="24"/>
-        </w:rPr>
-      </w:pPr>
-    </w:p>
-    <w:p>
-      <w:pPr>
-        <w:spacing w:line="276" w:lineRule="auto"/>
-        <w:rPr>
-          <w:i/>
-          <w:sz w:val="24"/>
-          <w:szCs w:val="24"/>
-        </w:rPr>
-      </w:pPr>
-    </w:p>
-    <w:p>
-      <w:pPr>
-        <w:spacing w:line="276" w:lineRule="auto"/>
-        <w:rPr>
-          <w:i/>
-          <w:sz w:val="24"/>
-          <w:szCs w:val="24"/>
-        </w:rPr>
-      </w:pPr>
-    </w:p>
-    <w:p>
-      <w:pPr>
-        <w:spacing w:line="276" w:lineRule="auto"/>
-        <w:rPr>
-          <w:i/>
-          <w:sz w:val="24"/>
-          <w:szCs w:val="24"/>
-        </w:rPr>
-      </w:pPr>
     </w:p>
     <w:p>
       <w:pPr>
@@ -12525,7 +13008,6 @@
           <w:sz w:val="24"/>
           <w:szCs w:val="24"/>
         </w:rPr>
-        <w:lastRenderedPageBreak/>
         <w:t>Design Content</w:t>
       </w:r>
     </w:p>
@@ -12560,6 +13042,7 @@
           <w:sz w:val="24"/>
           <w:szCs w:val="24"/>
         </w:rPr>
+        <w:lastRenderedPageBreak/>
         <w:drawing>
           <wp:anchor distT="0" distB="0" distL="114300" distR="114300" simplePos="0" relativeHeight="251659264" behindDoc="1" locked="0" layoutInCell="1" allowOverlap="1" wp14:anchorId="7F8D25EE" wp14:editId="64F506AE">
             <wp:simplePos x="0" y="0"/>
@@ -12586,7 +13069,7 @@
                     </pic:cNvPicPr>
                   </pic:nvPicPr>
                   <pic:blipFill>
-                    <a:blip r:embed="rId15">
+                    <a:blip r:embed="rId17">
                       <a:extLst>
                         <a:ext uri="{28A0092B-C50C-407E-A947-70E740481C1C}">
                           <a14:useLocalDpi xmlns:a14="http://schemas.microsoft.com/office/drawing/2010/main" val="0"/>
@@ -12662,9 +13145,7 @@
     </w:p>
     <w:p>
       <w:pPr>
-        <w:pStyle w:val="ListParagraph"/>
-        <w:spacing w:line="276" w:lineRule="auto"/>
-        <w:ind w:left="2160"/>
+        <w:spacing w:line="276" w:lineRule="auto"/>
         <w:jc w:val="center"/>
         <w:rPr>
           <w:b/>
@@ -12672,6 +13153,35 @@
           <w:szCs w:val="24"/>
         </w:rPr>
       </w:pPr>
+      <w:r>
+        <w:rPr>
+          <w:sz w:val="24"/>
+          <w:szCs w:val="24"/>
+        </w:rPr>
+        <w:t>Image 1.</w:t>
+      </w:r>
+      <w:r>
+        <w:rPr>
+          <w:sz w:val="24"/>
+          <w:szCs w:val="24"/>
+        </w:rPr>
+        <w:t>4</w:t>
+      </w:r>
+      <w:r>
+        <w:rPr>
+          <w:sz w:val="24"/>
+          <w:szCs w:val="24"/>
+        </w:rPr>
+        <w:t xml:space="preserve"> </w:t>
+      </w:r>
+      <w:r>
+        <w:rPr>
+          <w:b/>
+          <w:sz w:val="24"/>
+          <w:szCs w:val="24"/>
+        </w:rPr>
+        <w:t>Entity Relationship Diagram</w:t>
+      </w:r>
     </w:p>
     <w:p>
       <w:pPr>
@@ -12803,7 +13313,7 @@
                     </pic:cNvPicPr>
                   </pic:nvPicPr>
                   <pic:blipFill>
-                    <a:blip r:embed="rId16">
+                    <a:blip r:embed="rId18">
                       <a:extLst>
                         <a:ext uri="{28A0092B-C50C-407E-A947-70E740481C1C}">
                           <a14:useLocalDpi xmlns:a14="http://schemas.microsoft.com/office/drawing/2010/main" val="0"/>
@@ -12873,7 +13383,7 @@
                     </pic:cNvPicPr>
                   </pic:nvPicPr>
                   <pic:blipFill>
-                    <a:blip r:embed="rId17">
+                    <a:blip r:embed="rId19">
                       <a:extLst>
                         <a:ext uri="{28A0092B-C50C-407E-A947-70E740481C1C}">
                           <a14:useLocalDpi xmlns:a14="http://schemas.microsoft.com/office/drawing/2010/main" val="0"/>
@@ -12972,7 +13482,7 @@
                     </pic:cNvPicPr>
                   </pic:nvPicPr>
                   <pic:blipFill>
-                    <a:blip r:embed="rId18">
+                    <a:blip r:embed="rId20">
                       <a:extLst>
                         <a:ext uri="{28A0092B-C50C-407E-A947-70E740481C1C}">
                           <a14:useLocalDpi xmlns:a14="http://schemas.microsoft.com/office/drawing/2010/main" val="0"/>
@@ -13042,7 +13552,7 @@
                     </pic:cNvPicPr>
                   </pic:nvPicPr>
                   <pic:blipFill>
-                    <a:blip r:embed="rId19">
+                    <a:blip r:embed="rId21">
                       <a:extLst>
                         <a:ext uri="{28A0092B-C50C-407E-A947-70E740481C1C}">
                           <a14:useLocalDpi xmlns:a14="http://schemas.microsoft.com/office/drawing/2010/main" val="0"/>
@@ -13308,7 +13818,7 @@
                     </pic:cNvPicPr>
                   </pic:nvPicPr>
                   <pic:blipFill>
-                    <a:blip r:embed="rId20">
+                    <a:blip r:embed="rId22">
                       <a:extLst>
                         <a:ext uri="{28A0092B-C50C-407E-A947-70E740481C1C}">
                           <a14:useLocalDpi xmlns:a14="http://schemas.microsoft.com/office/drawing/2010/main" val="0"/>
@@ -13349,12 +13859,75 @@
     <w:p>
       <w:pPr>
         <w:spacing w:line="276" w:lineRule="auto"/>
+        <w:jc w:val="center"/>
         <w:rPr>
           <w:i/>
           <w:sz w:val="24"/>
           <w:szCs w:val="24"/>
         </w:rPr>
       </w:pPr>
+      <w:r>
+        <w:rPr>
+          <w:sz w:val="24"/>
+          <w:szCs w:val="24"/>
+        </w:rPr>
+        <w:lastRenderedPageBreak/>
+        <w:t>Image</w:t>
+      </w:r>
+      <w:r>
+        <w:rPr>
+          <w:sz w:val="24"/>
+          <w:szCs w:val="24"/>
+        </w:rPr>
+        <w:t>(s)</w:t>
+      </w:r>
+      <w:r>
+        <w:rPr>
+          <w:sz w:val="24"/>
+          <w:szCs w:val="24"/>
+        </w:rPr>
+        <w:t xml:space="preserve"> 1.</w:t>
+      </w:r>
+      <w:r>
+        <w:rPr>
+          <w:sz w:val="24"/>
+          <w:szCs w:val="24"/>
+        </w:rPr>
+        <w:t>4</w:t>
+      </w:r>
+      <w:r>
+        <w:rPr>
+          <w:sz w:val="24"/>
+          <w:szCs w:val="24"/>
+        </w:rPr>
+        <w:t xml:space="preserve"> </w:t>
+      </w:r>
+      <w:r>
+        <w:rPr>
+          <w:b/>
+          <w:sz w:val="24"/>
+          <w:szCs w:val="24"/>
+        </w:rPr>
+        <w:t xml:space="preserve">Swim </w:t>
+      </w:r>
+      <w:r>
+        <w:rPr>
+          <w:b/>
+          <w:sz w:val="24"/>
+          <w:szCs w:val="24"/>
+        </w:rPr>
+        <w:t>L</w:t>
+      </w:r>
+      <w:bookmarkStart w:id="2" w:name="_GoBack"/>
+      <w:bookmarkEnd w:id="2"/>
+      <w:r>
+        <w:rPr>
+          <w:b/>
+          <w:sz w:val="24"/>
+          <w:szCs w:val="24"/>
+        </w:rPr>
+        <w:t>ane Diagram</w:t>
+      </w:r>
       <w:r>
         <w:rPr>
           <w:i/>
@@ -13362,7 +13935,15 @@
           <w:sz w:val="24"/>
           <w:szCs w:val="24"/>
         </w:rPr>
-        <w:lastRenderedPageBreak/>
+        <w:t xml:space="preserve"> </w:t>
+      </w:r>
+      <w:r>
+        <w:rPr>
+          <w:i/>
+          <w:noProof/>
+          <w:sz w:val="24"/>
+          <w:szCs w:val="24"/>
+        </w:rPr>
         <w:drawing>
           <wp:anchor distT="0" distB="0" distL="114300" distR="114300" simplePos="0" relativeHeight="251669504" behindDoc="0" locked="0" layoutInCell="1" allowOverlap="1" wp14:anchorId="396099D9" wp14:editId="49FAF026">
             <wp:simplePos x="0" y="0"/>
@@ -13389,7 +13970,7 @@
                     </pic:cNvPicPr>
                   </pic:nvPicPr>
                   <pic:blipFill>
-                    <a:blip r:embed="rId21">
+                    <a:blip r:embed="rId23">
                       <a:extLst>
                         <a:ext uri="{28A0092B-C50C-407E-A947-70E740481C1C}">
                           <a14:useLocalDpi xmlns:a14="http://schemas.microsoft.com/office/drawing/2010/main" val="0"/>

</xml_diff>

<commit_message>
Updated Numbering of Images for Diagrams (Use case, LRD, ERD, Swimlane)
</commit_message>
<xml_diff>
--- a/documentation/quality/ALS - SQAP.docx
+++ b/documentation/quality/ALS - SQAP.docx
@@ -163,25 +163,26 @@
           <w:szCs w:val="32"/>
         </w:rPr>
       </w:pPr>
+      <w:proofErr w:type="gramStart"/>
       <w:r>
         <w:rPr>
           <w:sz w:val="32"/>
           <w:szCs w:val="32"/>
         </w:rPr>
-        <w:t>in Software Quality Assurance</w:t>
-      </w:r>
-    </w:p>
-    <w:p>
-      <w:pPr>
-        <w:jc w:val="center"/>
+        <w:t>in</w:t>
+      </w:r>
+      <w:proofErr w:type="gramEnd"/>
+      <w:r>
         <w:rPr>
           <w:sz w:val="32"/>
           <w:szCs w:val="32"/>
         </w:rPr>
-      </w:pPr>
-    </w:p>
-    <w:p>
-      <w:pPr>
+        <w:t xml:space="preserve"> Software Quality Assurance</w:t>
+      </w:r>
+    </w:p>
+    <w:p>
+      <w:pPr>
+        <w:jc w:val="center"/>
         <w:rPr>
           <w:sz w:val="32"/>
           <w:szCs w:val="32"/>
@@ -190,7 +191,6 @@
     </w:p>
     <w:p>
       <w:pPr>
-        <w:jc w:val="center"/>
         <w:rPr>
           <w:sz w:val="32"/>
           <w:szCs w:val="32"/>
@@ -205,44 +205,46 @@
           <w:szCs w:val="32"/>
         </w:rPr>
       </w:pPr>
-      <w:r>
+    </w:p>
+    <w:p>
+      <w:pPr>
+        <w:jc w:val="center"/>
         <w:rPr>
           <w:sz w:val="32"/>
           <w:szCs w:val="32"/>
         </w:rPr>
-        <w:t>By:</w:t>
-      </w:r>
-    </w:p>
-    <w:p>
-      <w:pPr>
-        <w:jc w:val="center"/>
+      </w:pPr>
+      <w:r>
         <w:rPr>
           <w:sz w:val="32"/>
           <w:szCs w:val="32"/>
         </w:rPr>
-      </w:pPr>
-      <w:r>
+        <w:t>By:</w:t>
+      </w:r>
+    </w:p>
+    <w:p>
+      <w:pPr>
+        <w:jc w:val="center"/>
         <w:rPr>
           <w:sz w:val="32"/>
           <w:szCs w:val="32"/>
         </w:rPr>
-        <w:t>Dimapilis, Joshua C.</w:t>
-      </w:r>
-    </w:p>
-    <w:p>
-      <w:pPr>
-        <w:jc w:val="center"/>
+      </w:pPr>
+      <w:proofErr w:type="spellStart"/>
+      <w:r>
         <w:rPr>
           <w:sz w:val="32"/>
           <w:szCs w:val="32"/>
         </w:rPr>
-      </w:pPr>
+        <w:t>Dimapilis</w:t>
+      </w:r>
+      <w:proofErr w:type="spellEnd"/>
       <w:r>
         <w:rPr>
           <w:sz w:val="32"/>
           <w:szCs w:val="32"/>
         </w:rPr>
-        <w:t>Elizondo, Kimberly Mae B.</w:t>
+        <w:t>, Joshua C.</w:t>
       </w:r>
     </w:p>
     <w:p>
@@ -258,7 +260,48 @@
           <w:sz w:val="32"/>
           <w:szCs w:val="32"/>
         </w:rPr>
-        <w:t xml:space="preserve">Urquiza, Trixia Marie A. </w:t>
+        <w:t>Elizondo, Kimberly Mae B.</w:t>
+      </w:r>
+    </w:p>
+    <w:p>
+      <w:pPr>
+        <w:jc w:val="center"/>
+        <w:rPr>
+          <w:sz w:val="32"/>
+          <w:szCs w:val="32"/>
+        </w:rPr>
+      </w:pPr>
+      <w:proofErr w:type="spellStart"/>
+      <w:r>
+        <w:rPr>
+          <w:sz w:val="32"/>
+          <w:szCs w:val="32"/>
+        </w:rPr>
+        <w:t>Urquiza</w:t>
+      </w:r>
+      <w:proofErr w:type="spellEnd"/>
+      <w:r>
+        <w:rPr>
+          <w:sz w:val="32"/>
+          <w:szCs w:val="32"/>
+        </w:rPr>
+        <w:t xml:space="preserve">, </w:t>
+      </w:r>
+      <w:proofErr w:type="spellStart"/>
+      <w:r>
+        <w:rPr>
+          <w:sz w:val="32"/>
+          <w:szCs w:val="32"/>
+        </w:rPr>
+        <w:t>Trixia</w:t>
+      </w:r>
+      <w:proofErr w:type="spellEnd"/>
+      <w:r>
+        <w:rPr>
+          <w:sz w:val="32"/>
+          <w:szCs w:val="32"/>
+        </w:rPr>
+        <w:t xml:space="preserve"> Marie A. </w:t>
       </w:r>
     </w:p>
     <w:p>
@@ -4816,7 +4859,23 @@
           <w:sz w:val="24"/>
           <w:szCs w:val="24"/>
         </w:rPr>
-        <w:t xml:space="preserve"> There will be intensive development, and succeeding iterations (0,1, and 2). Each iteration involves functional integration and detailed change requests, adjustments and tracking – in accordance to client decisions. Bugs and issues may be found during each iteration, when quality assurance testing is done, fixing these bugs will be prioritized after each iteration.</w:t>
+        <w:t xml:space="preserve"> There will be intensive development, and succeeding iterations (0</w:t>
+      </w:r>
+      <w:proofErr w:type="gramStart"/>
+      <w:r>
+        <w:rPr>
+          <w:sz w:val="24"/>
+          <w:szCs w:val="24"/>
+        </w:rPr>
+        <w:t>,1</w:t>
+      </w:r>
+      <w:proofErr w:type="gramEnd"/>
+      <w:r>
+        <w:rPr>
+          <w:sz w:val="24"/>
+          <w:szCs w:val="24"/>
+        </w:rPr>
+        <w:t>, and 2). Each iteration involves functional integration and detailed change requests, adjustments and tracking – in accordance to client decisions. Bugs and issues may be found during each iteration, when quality assurance testing is done, fixing these bugs will be prioritized after each iteration.</w:t>
       </w:r>
     </w:p>
     <w:p>
@@ -4833,6 +4892,7 @@
           <w:noProof/>
           <w:sz w:val="24"/>
           <w:szCs w:val="24"/>
+          <w:lang w:val="en-PH" w:eastAsia="en-PH"/>
         </w:rPr>
         <w:lastRenderedPageBreak/>
         <w:drawing>
@@ -5101,6 +5161,7 @@
       <w:r>
         <w:rPr>
           <w:noProof/>
+          <w:lang w:val="en-PH" w:eastAsia="en-PH"/>
         </w:rPr>
         <w:drawing>
           <wp:inline distT="0" distB="0" distL="0" distR="0">
@@ -5471,6 +5532,7 @@
       <w:r>
         <w:rPr>
           <w:noProof/>
+          <w:lang w:val="en-PH" w:eastAsia="en-PH"/>
         </w:rPr>
         <w:drawing>
           <wp:inline distT="0" distB="0" distL="0" distR="0">
@@ -5822,8 +5884,18 @@
                 <w:sz w:val="24"/>
                 <w:szCs w:val="24"/>
               </w:rPr>
-              <w:t>Joshua C. Dimapilis</w:t>
-            </w:r>
+              <w:t xml:space="preserve">Joshua C. </w:t>
+            </w:r>
+            <w:proofErr w:type="spellStart"/>
+            <w:r>
+              <w:rPr>
+                <w:b w:val="0"/>
+                <w:sz w:val="24"/>
+                <w:szCs w:val="24"/>
+              </w:rPr>
+              <w:t>Dimapilis</w:t>
+            </w:r>
+            <w:proofErr w:type="spellEnd"/>
           </w:p>
         </w:tc>
         <w:tc>
@@ -6094,14 +6166,34 @@
                 <w:szCs w:val="24"/>
               </w:rPr>
             </w:pPr>
+            <w:proofErr w:type="spellStart"/>
             <w:r>
               <w:rPr>
                 <w:b w:val="0"/>
                 <w:sz w:val="24"/>
                 <w:szCs w:val="24"/>
               </w:rPr>
-              <w:t>Trixia Marie A. Urquiza</w:t>
-            </w:r>
+              <w:t>Trixia</w:t>
+            </w:r>
+            <w:proofErr w:type="spellEnd"/>
+            <w:r>
+              <w:rPr>
+                <w:b w:val="0"/>
+                <w:sz w:val="24"/>
+                <w:szCs w:val="24"/>
+              </w:rPr>
+              <w:t xml:space="preserve"> Marie A. </w:t>
+            </w:r>
+            <w:proofErr w:type="spellStart"/>
+            <w:r>
+              <w:rPr>
+                <w:b w:val="0"/>
+                <w:sz w:val="24"/>
+                <w:szCs w:val="24"/>
+              </w:rPr>
+              <w:t>Urquiza</w:t>
+            </w:r>
+            <w:proofErr w:type="spellEnd"/>
           </w:p>
         </w:tc>
         <w:tc>
@@ -6633,12 +6725,21 @@
                 <w:szCs w:val="24"/>
               </w:rPr>
             </w:pPr>
-            <w:r>
-              <w:rPr>
-                <w:sz w:val="24"/>
-                <w:szCs w:val="24"/>
-              </w:rPr>
-              <w:t xml:space="preserve">Yii </w:t>
+            <w:proofErr w:type="spellStart"/>
+            <w:r>
+              <w:rPr>
+                <w:sz w:val="24"/>
+                <w:szCs w:val="24"/>
+              </w:rPr>
+              <w:t>Yii</w:t>
+            </w:r>
+            <w:proofErr w:type="spellEnd"/>
+            <w:r>
+              <w:rPr>
+                <w:sz w:val="24"/>
+                <w:szCs w:val="24"/>
+              </w:rPr>
+              <w:t xml:space="preserve"> </w:t>
             </w:r>
             <w:r>
               <w:rPr>
@@ -6704,7 +6805,23 @@
                 <w:sz w:val="24"/>
                 <w:szCs w:val="24"/>
               </w:rPr>
-              <w:t>Devices running JellyBean or newer</w:t>
+              <w:t xml:space="preserve">Devices running </w:t>
+            </w:r>
+            <w:proofErr w:type="spellStart"/>
+            <w:r>
+              <w:rPr>
+                <w:sz w:val="24"/>
+                <w:szCs w:val="24"/>
+              </w:rPr>
+              <w:t>JellyBean</w:t>
+            </w:r>
+            <w:proofErr w:type="spellEnd"/>
+            <w:r>
+              <w:rPr>
+                <w:sz w:val="24"/>
+                <w:szCs w:val="24"/>
+              </w:rPr>
+              <w:t xml:space="preserve"> or newer</w:t>
             </w:r>
             <w:r>
               <w:rPr>
@@ -6808,6 +6925,7 @@
               </w:rPr>
             </w:pPr>
             <w:hyperlink r:id="rId14" w:history="1">
+              <w:proofErr w:type="spellStart"/>
               <w:r>
                 <w:rPr>
                   <w:rStyle w:val="Hyperlink"/>
@@ -6817,6 +6935,7 @@
                 </w:rPr>
                 <w:t>code.google</w:t>
               </w:r>
+              <w:proofErr w:type="spellEnd"/>
             </w:hyperlink>
             <w:r>
               <w:rPr>
@@ -6844,30 +6963,15 @@
           <w:sz w:val="24"/>
           <w:szCs w:val="24"/>
         </w:rPr>
-        <w:t>Table 1.5</w:t>
-      </w:r>
-      <w:r>
-        <w:rPr>
-          <w:sz w:val="24"/>
-          <w:szCs w:val="24"/>
-        </w:rPr>
-        <w:t xml:space="preserve"> </w:t>
-      </w:r>
-      <w:r>
-        <w:rPr>
-          <w:b/>
-          <w:sz w:val="24"/>
-          <w:szCs w:val="24"/>
-        </w:rPr>
-        <w:t>Tools Used for the Project</w:t>
-      </w:r>
-      <w:r>
-        <w:rPr>
-          <w:b/>
-          <w:sz w:val="24"/>
-          <w:szCs w:val="24"/>
-        </w:rPr>
-        <w:t xml:space="preserve"> </w:t>
+        <w:t xml:space="preserve">Table 1.5 </w:t>
+      </w:r>
+      <w:r>
+        <w:rPr>
+          <w:b/>
+          <w:sz w:val="24"/>
+          <w:szCs w:val="24"/>
+        </w:rPr>
+        <w:t xml:space="preserve">Tools Used for the Project </w:t>
       </w:r>
     </w:p>
     <w:p>
@@ -6909,6 +7013,7 @@
           <w:noProof/>
           <w:sz w:val="24"/>
           <w:szCs w:val="24"/>
+          <w:lang w:val="en-PH" w:eastAsia="en-PH"/>
         </w:rPr>
         <w:drawing>
           <wp:anchor distT="0" distB="0" distL="114300" distR="114300" simplePos="0" relativeHeight="251665408" behindDoc="0" locked="0" layoutInCell="1" allowOverlap="1" wp14:anchorId="0CF297C0" wp14:editId="51B46A67">
@@ -6995,6 +7100,33 @@
     <w:p>
       <w:pPr>
         <w:spacing w:line="276" w:lineRule="auto"/>
+        <w:jc w:val="center"/>
+        <w:rPr>
+          <w:b/>
+          <w:sz w:val="24"/>
+          <w:szCs w:val="24"/>
+        </w:rPr>
+      </w:pPr>
+      <w:r>
+        <w:rPr>
+          <w:sz w:val="24"/>
+          <w:szCs w:val="24"/>
+        </w:rPr>
+        <w:t xml:space="preserve">Image 1.3 </w:t>
+      </w:r>
+      <w:r>
+        <w:rPr>
+          <w:b/>
+          <w:sz w:val="24"/>
+          <w:szCs w:val="24"/>
+        </w:rPr>
+        <w:t>Use Case Diagram</w:t>
+      </w:r>
+    </w:p>
+    <w:p>
+      <w:pPr>
+        <w:spacing w:line="276" w:lineRule="auto"/>
+        <w:jc w:val="center"/>
         <w:rPr>
           <w:b/>
           <w:sz w:val="24"/>
@@ -7027,6 +7159,20 @@
     </w:p>
     <w:p>
       <w:pPr>
+        <w:pStyle w:val="ListParagraph"/>
+        <w:spacing w:line="276" w:lineRule="auto"/>
+        <w:ind w:left="1440"/>
+        <w:rPr>
+          <w:b/>
+          <w:sz w:val="24"/>
+          <w:szCs w:val="24"/>
+        </w:rPr>
+      </w:pPr>
+      <w:bookmarkStart w:id="2" w:name="_GoBack"/>
+      <w:bookmarkEnd w:id="2"/>
+    </w:p>
+    <w:p>
+      <w:pPr>
         <w:spacing w:line="276" w:lineRule="auto"/>
         <w:rPr>
           <w:sz w:val="24"/>
@@ -7199,6 +7345,7 @@
           <w:sz w:val="24"/>
           <w:szCs w:val="24"/>
         </w:rPr>
+        <w:lastRenderedPageBreak/>
         <w:t xml:space="preserve">Religious </w:t>
       </w:r>
       <w:r>
@@ -7255,7 +7402,6 @@
           <w:sz w:val="24"/>
           <w:szCs w:val="24"/>
         </w:rPr>
-        <w:lastRenderedPageBreak/>
         <w:t>Special Feasts</w:t>
       </w:r>
     </w:p>
@@ -7621,6 +7767,7 @@
           <w:noProof/>
           <w:sz w:val="24"/>
           <w:szCs w:val="24"/>
+          <w:lang w:val="en-PH" w:eastAsia="en-PH"/>
         </w:rPr>
         <w:lastRenderedPageBreak/>
         <w:drawing>
@@ -7685,23 +7832,29 @@
           <w:sz w:val="24"/>
           <w:szCs w:val="24"/>
         </w:rPr>
-        <w:t xml:space="preserve">Image 1.3 </w:t>
-      </w:r>
-      <w:r>
-        <w:rPr>
-          <w:b/>
-          <w:sz w:val="24"/>
-          <w:szCs w:val="24"/>
-        </w:rPr>
-        <w:t>Logical Database</w:t>
-      </w:r>
-      <w:r>
-        <w:rPr>
-          <w:b/>
-          <w:sz w:val="24"/>
-          <w:szCs w:val="24"/>
-        </w:rPr>
-        <w:t xml:space="preserve"> Description</w:t>
+        <w:t>Image 1.</w:t>
+      </w:r>
+      <w:r>
+        <w:rPr>
+          <w:sz w:val="24"/>
+          <w:szCs w:val="24"/>
+        </w:rPr>
+        <w:t>4</w:t>
+      </w:r>
+      <w:r>
+        <w:rPr>
+          <w:sz w:val="24"/>
+          <w:szCs w:val="24"/>
+        </w:rPr>
+        <w:t xml:space="preserve"> </w:t>
+      </w:r>
+      <w:r>
+        <w:rPr>
+          <w:b/>
+          <w:sz w:val="24"/>
+          <w:szCs w:val="24"/>
+        </w:rPr>
+        <w:t>Logical Database Description</w:t>
       </w:r>
     </w:p>
     <w:p>
@@ -9235,7 +9388,23 @@
           <w:sz w:val="24"/>
           <w:szCs w:val="24"/>
         </w:rPr>
-        <w:t xml:space="preserve">is a compilation of readings that are separated by cycle types and numbers. (i.e. For </w:t>
+        <w:t>is a compilation of readings that are separated by cycle types and numbers. (</w:t>
+      </w:r>
+      <w:proofErr w:type="gramStart"/>
+      <w:r>
+        <w:rPr>
+          <w:sz w:val="24"/>
+          <w:szCs w:val="24"/>
+        </w:rPr>
+        <w:t>i.e</w:t>
+      </w:r>
+      <w:proofErr w:type="gramEnd"/>
+      <w:r>
+        <w:rPr>
+          <w:sz w:val="24"/>
+          <w:szCs w:val="24"/>
+        </w:rPr>
+        <w:t xml:space="preserve">. For </w:t>
       </w:r>
       <w:r>
         <w:rPr>
@@ -13041,6 +13210,7 @@
           <w:noProof/>
           <w:sz w:val="24"/>
           <w:szCs w:val="24"/>
+          <w:lang w:val="en-PH" w:eastAsia="en-PH"/>
         </w:rPr>
         <w:lastRenderedPageBreak/>
         <w:drawing>
@@ -13165,7 +13335,7 @@
           <w:sz w:val="24"/>
           <w:szCs w:val="24"/>
         </w:rPr>
-        <w:t>4</w:t>
+        <w:t>5</w:t>
       </w:r>
       <w:r>
         <w:rPr>
@@ -13285,6 +13455,7 @@
           <w:noProof/>
           <w:sz w:val="24"/>
           <w:szCs w:val="24"/>
+          <w:lang w:val="en-PH" w:eastAsia="en-PH"/>
         </w:rPr>
         <w:lastRenderedPageBreak/>
         <w:drawing>
@@ -13356,6 +13527,7 @@
           <w:noProof/>
           <w:sz w:val="24"/>
           <w:szCs w:val="24"/>
+          <w:lang w:val="en-PH" w:eastAsia="en-PH"/>
         </w:rPr>
         <w:drawing>
           <wp:anchor distT="0" distB="0" distL="114300" distR="114300" simplePos="0" relativeHeight="251660288" behindDoc="0" locked="0" layoutInCell="1" allowOverlap="1" wp14:anchorId="469510A0" wp14:editId="5FABB5F2">
@@ -13454,6 +13626,7 @@
           <w:noProof/>
           <w:sz w:val="24"/>
           <w:szCs w:val="24"/>
+          <w:lang w:val="en-PH" w:eastAsia="en-PH"/>
         </w:rPr>
         <w:lastRenderedPageBreak/>
         <w:drawing>
@@ -13525,6 +13698,7 @@
           <w:noProof/>
           <w:sz w:val="24"/>
           <w:szCs w:val="24"/>
+          <w:lang w:val="en-PH" w:eastAsia="en-PH"/>
         </w:rPr>
         <w:drawing>
           <wp:anchor distT="0" distB="0" distL="114300" distR="114300" simplePos="0" relativeHeight="251663360" behindDoc="0" locked="0" layoutInCell="1" allowOverlap="1" wp14:anchorId="3A56541A" wp14:editId="1CE53008">
@@ -13791,6 +13965,7 @@
           <w:noProof/>
           <w:sz w:val="24"/>
           <w:szCs w:val="24"/>
+          <w:lang w:val="en-PH" w:eastAsia="en-PH"/>
         </w:rPr>
         <w:drawing>
           <wp:anchor distT="0" distB="0" distL="114300" distR="114300" simplePos="0" relativeHeight="251667456" behindDoc="0" locked="0" layoutInCell="1" allowOverlap="1" wp14:anchorId="5D2F6BD8" wp14:editId="7F49204C">
@@ -13872,28 +14047,7 @@
           <w:szCs w:val="24"/>
         </w:rPr>
         <w:lastRenderedPageBreak/>
-        <w:t>Image</w:t>
-      </w:r>
-      <w:r>
-        <w:rPr>
-          <w:sz w:val="24"/>
-          <w:szCs w:val="24"/>
-        </w:rPr>
-        <w:t>(s)</w:t>
-      </w:r>
-      <w:r>
-        <w:rPr>
-          <w:sz w:val="24"/>
-          <w:szCs w:val="24"/>
-        </w:rPr>
-        <w:t xml:space="preserve"> 1.</w:t>
-      </w:r>
-      <w:r>
-        <w:rPr>
-          <w:sz w:val="24"/>
-          <w:szCs w:val="24"/>
-        </w:rPr>
-        <w:t>4</w:t>
+        <w:t>Image(s) 1.6</w:t>
       </w:r>
       <w:r>
         <w:rPr>
@@ -13918,8 +14072,6 @@
         </w:rPr>
         <w:t>L</w:t>
       </w:r>
-      <w:bookmarkStart w:id="2" w:name="_GoBack"/>
-      <w:bookmarkEnd w:id="2"/>
       <w:r>
         <w:rPr>
           <w:b/>
@@ -13943,6 +14095,7 @@
           <w:noProof/>
           <w:sz w:val="24"/>
           <w:szCs w:val="24"/>
+          <w:lang w:val="en-PH" w:eastAsia="en-PH"/>
         </w:rPr>
         <w:drawing>
           <wp:anchor distT="0" distB="0" distL="114300" distR="114300" simplePos="0" relativeHeight="251669504" behindDoc="0" locked="0" layoutInCell="1" allowOverlap="1" wp14:anchorId="396099D9" wp14:editId="49FAF026">

</xml_diff>

<commit_message>
Added necessary segments for Test Plan. Updated the following: *Background & Introduction *Assumptions *Test Items / Programs *Features to be tested *Approach *Pass/Fail Criteria
</commit_message>
<xml_diff>
--- a/documentation/quality/ALS - SQAP.docx
+++ b/documentation/quality/ALS - SQAP.docx
@@ -7168,8 +7168,6 @@
           <w:szCs w:val="24"/>
         </w:rPr>
       </w:pPr>
-      <w:bookmarkStart w:id="2" w:name="_GoBack"/>
-      <w:bookmarkEnd w:id="2"/>
     </w:p>
     <w:p>
       <w:pPr>
@@ -14319,6 +14317,3201 @@
     </w:p>
     <w:p>
       <w:pPr>
+        <w:spacing w:line="276" w:lineRule="auto"/>
+        <w:rPr>
+          <w:sz w:val="24"/>
+          <w:szCs w:val="24"/>
+        </w:rPr>
+      </w:pPr>
+    </w:p>
+    <w:p>
+      <w:pPr>
+        <w:spacing w:line="276" w:lineRule="auto"/>
+        <w:rPr>
+          <w:sz w:val="24"/>
+          <w:szCs w:val="24"/>
+        </w:rPr>
+      </w:pPr>
+      <w:r>
+        <w:rPr>
+          <w:sz w:val="24"/>
+          <w:szCs w:val="24"/>
+        </w:rPr>
+        <w:t xml:space="preserve">This Software Test Plan was defined for the </w:t>
+      </w:r>
+      <w:r>
+        <w:rPr>
+          <w:sz w:val="24"/>
+          <w:szCs w:val="24"/>
+        </w:rPr>
+        <w:t xml:space="preserve">purpose of </w:t>
+      </w:r>
+      <w:r>
+        <w:rPr>
+          <w:sz w:val="24"/>
+          <w:szCs w:val="24"/>
+        </w:rPr>
+        <w:t>documenting</w:t>
+      </w:r>
+      <w:r>
+        <w:rPr>
+          <w:sz w:val="24"/>
+          <w:szCs w:val="24"/>
+        </w:rPr>
+        <w:t xml:space="preserve"> the test procedures, test cases, and test steps required to validate the development effort. </w:t>
+      </w:r>
+    </w:p>
+    <w:p>
+      <w:pPr>
+        <w:spacing w:line="276" w:lineRule="auto"/>
+        <w:rPr>
+          <w:sz w:val="24"/>
+          <w:szCs w:val="24"/>
+        </w:rPr>
+      </w:pPr>
+      <w:r>
+        <w:rPr>
+          <w:sz w:val="24"/>
+          <w:szCs w:val="24"/>
+        </w:rPr>
+        <w:t xml:space="preserve"> </w:t>
+      </w:r>
+    </w:p>
+    <w:p>
+      <w:pPr>
+        <w:pStyle w:val="ListParagraph"/>
+        <w:numPr>
+          <w:ilvl w:val="0"/>
+          <w:numId w:val="25"/>
+        </w:numPr>
+        <w:spacing w:line="276" w:lineRule="auto"/>
+        <w:rPr>
+          <w:b/>
+          <w:sz w:val="24"/>
+          <w:szCs w:val="24"/>
+        </w:rPr>
+      </w:pPr>
+      <w:r>
+        <w:rPr>
+          <w:b/>
+          <w:sz w:val="24"/>
+          <w:szCs w:val="24"/>
+        </w:rPr>
+        <w:t>Background &amp; Introduction</w:t>
+      </w:r>
+    </w:p>
+    <w:p>
+      <w:pPr>
+        <w:spacing w:line="276" w:lineRule="auto"/>
+        <w:rPr>
+          <w:sz w:val="24"/>
+          <w:szCs w:val="24"/>
+        </w:rPr>
+      </w:pPr>
+    </w:p>
+    <w:p>
+      <w:pPr>
+        <w:spacing w:line="276" w:lineRule="auto"/>
+        <w:rPr>
+          <w:sz w:val="24"/>
+          <w:szCs w:val="24"/>
+        </w:rPr>
+      </w:pPr>
+      <w:r>
+        <w:rPr>
+          <w:sz w:val="24"/>
+          <w:szCs w:val="24"/>
+        </w:rPr>
+        <w:t xml:space="preserve">Projects done using the Agile Method of development, are necessarily given a requirement of passing a certain level of confidence that the system is working at par with the industry’s requirements. To be able to satisfy this requirement, testing must be </w:t>
+      </w:r>
+      <w:r>
+        <w:rPr>
+          <w:sz w:val="24"/>
+          <w:szCs w:val="24"/>
+        </w:rPr>
+        <w:lastRenderedPageBreak/>
+        <w:t xml:space="preserve">done. Testing chosen specifically for this project involves various </w:t>
+      </w:r>
+      <w:r>
+        <w:rPr>
+          <w:sz w:val="24"/>
+          <w:szCs w:val="24"/>
+        </w:rPr>
+        <w:t>stages</w:t>
+      </w:r>
+      <w:r>
+        <w:rPr>
+          <w:sz w:val="24"/>
+          <w:szCs w:val="24"/>
+        </w:rPr>
+        <w:t xml:space="preserve"> (i.e. Static, Dynamic Quality Assurance Testing, etc.) </w:t>
+      </w:r>
+      <w:r>
+        <w:rPr>
+          <w:sz w:val="24"/>
+          <w:szCs w:val="24"/>
+        </w:rPr>
+        <w:t>It is i</w:t>
+      </w:r>
+      <w:r>
+        <w:rPr>
+          <w:sz w:val="24"/>
+          <w:szCs w:val="24"/>
+        </w:rPr>
+        <w:t>ncluded in this project’s success factors</w:t>
+      </w:r>
+      <w:r>
+        <w:rPr>
+          <w:sz w:val="24"/>
+          <w:szCs w:val="24"/>
+        </w:rPr>
+        <w:t xml:space="preserve"> that the project’s passing rate should be in line with the standards defined in this test plan.</w:t>
+      </w:r>
+    </w:p>
+    <w:p>
+      <w:pPr>
+        <w:spacing w:line="276" w:lineRule="auto"/>
+        <w:rPr>
+          <w:sz w:val="24"/>
+          <w:szCs w:val="24"/>
+        </w:rPr>
+      </w:pPr>
+    </w:p>
+    <w:p>
+      <w:pPr>
+        <w:spacing w:line="276" w:lineRule="auto"/>
+        <w:rPr>
+          <w:sz w:val="24"/>
+          <w:szCs w:val="24"/>
+        </w:rPr>
+      </w:pPr>
+      <w:r>
+        <w:rPr>
+          <w:sz w:val="24"/>
+          <w:szCs w:val="24"/>
+        </w:rPr>
+        <w:t xml:space="preserve">Scheduled </w:t>
+      </w:r>
+      <w:r>
+        <w:rPr>
+          <w:i/>
+          <w:sz w:val="24"/>
+          <w:szCs w:val="24"/>
+        </w:rPr>
+        <w:t>Static</w:t>
+      </w:r>
+      <w:r>
+        <w:rPr>
+          <w:sz w:val="24"/>
+          <w:szCs w:val="24"/>
+        </w:rPr>
+        <w:t xml:space="preserve"> and </w:t>
+      </w:r>
+      <w:r>
+        <w:rPr>
+          <w:i/>
+          <w:sz w:val="24"/>
+          <w:szCs w:val="24"/>
+        </w:rPr>
+        <w:t>Dynamic Tests</w:t>
+      </w:r>
+      <w:r>
+        <w:rPr>
+          <w:sz w:val="24"/>
+          <w:szCs w:val="24"/>
+        </w:rPr>
+        <w:t xml:space="preserve"> have been given to the proponents of this project. Therefore, during the said intended schedules of testing, the team’s prototype for the current iteration will be assessed by an external Quality Assurance Team using generically independent standards to rate the deemed project.</w:t>
+      </w:r>
+    </w:p>
+    <w:p>
+      <w:pPr>
+        <w:spacing w:line="276" w:lineRule="auto"/>
+        <w:rPr>
+          <w:sz w:val="24"/>
+          <w:szCs w:val="24"/>
+        </w:rPr>
+      </w:pPr>
+    </w:p>
+    <w:p>
+      <w:pPr>
+        <w:spacing w:line="276" w:lineRule="auto"/>
+        <w:rPr>
+          <w:sz w:val="24"/>
+          <w:szCs w:val="24"/>
+        </w:rPr>
+      </w:pPr>
+      <w:r>
+        <w:rPr>
+          <w:sz w:val="24"/>
+          <w:szCs w:val="24"/>
+        </w:rPr>
+        <w:t>In conclusion of the each test phase, evaluation by the external Quality Assurance Team will be duly noted and assessed. For static test results, correction to the specified documentation and files will be implemented as soon as the reception of errors / comments. For dynamic test results, a record of issues and a log of bugs must be specified to identify the specified change requests and fixes to be implemented by the team for the project.</w:t>
+      </w:r>
+      <w:r>
+        <w:rPr>
+          <w:sz w:val="24"/>
+          <w:szCs w:val="24"/>
+        </w:rPr>
+        <w:t xml:space="preserve"> Succeeding Quality Assurance tests will be subject to the results of the previous static / dynamic test, in line with previous updates and corrections done by the team.</w:t>
+      </w:r>
+    </w:p>
+    <w:p>
+      <w:pPr>
+        <w:spacing w:line="276" w:lineRule="auto"/>
+        <w:rPr>
+          <w:sz w:val="24"/>
+          <w:szCs w:val="24"/>
+        </w:rPr>
+      </w:pPr>
+    </w:p>
+    <w:p>
+      <w:pPr>
+        <w:pStyle w:val="ListParagraph"/>
+        <w:numPr>
+          <w:ilvl w:val="0"/>
+          <w:numId w:val="25"/>
+        </w:numPr>
+        <w:spacing w:line="276" w:lineRule="auto"/>
+        <w:rPr>
+          <w:b/>
+          <w:sz w:val="24"/>
+          <w:szCs w:val="24"/>
+        </w:rPr>
+      </w:pPr>
+      <w:r>
+        <w:rPr>
+          <w:b/>
+          <w:sz w:val="24"/>
+          <w:szCs w:val="24"/>
+        </w:rPr>
+        <w:t>Assumptions</w:t>
+      </w:r>
+    </w:p>
+    <w:p>
+      <w:pPr>
+        <w:spacing w:line="276" w:lineRule="auto"/>
+        <w:rPr>
+          <w:sz w:val="24"/>
+          <w:szCs w:val="24"/>
+        </w:rPr>
+      </w:pPr>
+    </w:p>
+    <w:p>
+      <w:pPr>
+        <w:spacing w:line="276" w:lineRule="auto"/>
+        <w:rPr>
+          <w:sz w:val="24"/>
+          <w:szCs w:val="24"/>
+        </w:rPr>
+      </w:pPr>
+      <w:r>
+        <w:rPr>
+          <w:sz w:val="24"/>
+          <w:szCs w:val="24"/>
+        </w:rPr>
+        <w:t>Before the basis of any assumption, the following dependencies are core concepts that may serve as the scaffolding of the project’s test phase:</w:t>
+      </w:r>
+    </w:p>
+    <w:p>
+      <w:pPr>
+        <w:pStyle w:val="ListParagraph"/>
+        <w:numPr>
+          <w:ilvl w:val="0"/>
+          <w:numId w:val="24"/>
+        </w:numPr>
+        <w:spacing w:line="276" w:lineRule="auto"/>
+        <w:rPr>
+          <w:sz w:val="24"/>
+          <w:szCs w:val="24"/>
+        </w:rPr>
+      </w:pPr>
+      <w:r>
+        <w:rPr>
+          <w:sz w:val="24"/>
+          <w:szCs w:val="24"/>
+        </w:rPr>
+        <w:t xml:space="preserve">The system must have </w:t>
+      </w:r>
+      <w:r>
+        <w:rPr>
+          <w:sz w:val="24"/>
+          <w:szCs w:val="24"/>
+        </w:rPr>
+        <w:t>sufficed the following basic deliverables, some of which, have been</w:t>
+      </w:r>
+      <w:r>
+        <w:rPr>
+          <w:sz w:val="24"/>
+          <w:szCs w:val="24"/>
+        </w:rPr>
+        <w:t xml:space="preserve"> declared in the project </w:t>
+      </w:r>
+      <w:r>
+        <w:rPr>
+          <w:sz w:val="24"/>
+          <w:szCs w:val="24"/>
+        </w:rPr>
+        <w:t>scope:</w:t>
+      </w:r>
+    </w:p>
+    <w:p>
+      <w:pPr>
+        <w:pStyle w:val="ListParagraph"/>
+        <w:numPr>
+          <w:ilvl w:val="1"/>
+          <w:numId w:val="24"/>
+        </w:numPr>
+        <w:spacing w:line="276" w:lineRule="auto"/>
+        <w:rPr>
+          <w:sz w:val="24"/>
+          <w:szCs w:val="24"/>
+        </w:rPr>
+      </w:pPr>
+      <w:r>
+        <w:rPr>
+          <w:sz w:val="24"/>
+          <w:szCs w:val="24"/>
+        </w:rPr>
+        <w:t xml:space="preserve">Basic document deliverables (i.e. SQAP, Test Cases, etc.) to be evaluated </w:t>
+      </w:r>
+      <w:r>
+        <w:rPr>
+          <w:b/>
+          <w:sz w:val="24"/>
+          <w:szCs w:val="24"/>
+        </w:rPr>
+        <w:t>(Static testing)</w:t>
+      </w:r>
+    </w:p>
+    <w:p>
+      <w:pPr>
+        <w:pStyle w:val="ListParagraph"/>
+        <w:numPr>
+          <w:ilvl w:val="1"/>
+          <w:numId w:val="24"/>
+        </w:numPr>
+        <w:spacing w:line="276" w:lineRule="auto"/>
+        <w:rPr>
+          <w:sz w:val="24"/>
+          <w:szCs w:val="24"/>
+        </w:rPr>
+      </w:pPr>
+      <w:r>
+        <w:rPr>
+          <w:sz w:val="24"/>
+          <w:szCs w:val="24"/>
+        </w:rPr>
+        <w:t>A</w:t>
+      </w:r>
+      <w:r>
+        <w:rPr>
+          <w:sz w:val="24"/>
+          <w:szCs w:val="24"/>
+        </w:rPr>
+        <w:t xml:space="preserve"> database that includes all the </w:t>
+      </w:r>
+      <w:r>
+        <w:rPr>
+          <w:i/>
+          <w:sz w:val="24"/>
+          <w:szCs w:val="24"/>
+        </w:rPr>
+        <w:t>religious events</w:t>
+      </w:r>
+      <w:r>
+        <w:rPr>
+          <w:sz w:val="24"/>
+          <w:szCs w:val="24"/>
+        </w:rPr>
+        <w:t xml:space="preserve"> (e.g. lections, feasts and celebrations) within the year</w:t>
+      </w:r>
+      <w:r>
+        <w:rPr>
+          <w:sz w:val="24"/>
+          <w:szCs w:val="24"/>
+        </w:rPr>
+        <w:t xml:space="preserve"> </w:t>
+      </w:r>
+      <w:r>
+        <w:rPr>
+          <w:b/>
+          <w:sz w:val="24"/>
+          <w:szCs w:val="24"/>
+        </w:rPr>
+        <w:t>(Static testing)</w:t>
+      </w:r>
+    </w:p>
+    <w:p>
+      <w:pPr>
+        <w:pStyle w:val="ListParagraph"/>
+        <w:numPr>
+          <w:ilvl w:val="1"/>
+          <w:numId w:val="24"/>
+        </w:numPr>
+        <w:spacing w:line="276" w:lineRule="auto"/>
+        <w:rPr>
+          <w:sz w:val="24"/>
+          <w:szCs w:val="24"/>
+        </w:rPr>
+      </w:pPr>
+      <w:r>
+        <w:rPr>
+          <w:sz w:val="24"/>
+          <w:szCs w:val="24"/>
+        </w:rPr>
+        <w:t xml:space="preserve">Create a tool </w:t>
+      </w:r>
+      <w:r>
+        <w:rPr>
+          <w:sz w:val="24"/>
+          <w:szCs w:val="24"/>
+        </w:rPr>
+        <w:t xml:space="preserve">for value-inclusion in the database </w:t>
+      </w:r>
+      <w:r>
+        <w:rPr>
+          <w:b/>
+          <w:sz w:val="24"/>
+          <w:szCs w:val="24"/>
+        </w:rPr>
+        <w:t>(Dynamic testing)</w:t>
+      </w:r>
+    </w:p>
+    <w:p>
+      <w:pPr>
+        <w:pStyle w:val="ListParagraph"/>
+        <w:numPr>
+          <w:ilvl w:val="1"/>
+          <w:numId w:val="24"/>
+        </w:numPr>
+        <w:spacing w:line="276" w:lineRule="auto"/>
+        <w:rPr>
+          <w:sz w:val="24"/>
+          <w:szCs w:val="24"/>
+        </w:rPr>
+      </w:pPr>
+      <w:r>
+        <w:rPr>
+          <w:sz w:val="24"/>
+          <w:szCs w:val="24"/>
+        </w:rPr>
+        <w:t xml:space="preserve">Provide a calendar </w:t>
+      </w:r>
+      <w:r>
+        <w:rPr>
+          <w:sz w:val="24"/>
+          <w:szCs w:val="24"/>
+        </w:rPr>
+        <w:t>that represents</w:t>
+      </w:r>
+      <w:r>
+        <w:rPr>
+          <w:sz w:val="24"/>
+          <w:szCs w:val="24"/>
+        </w:rPr>
+        <w:t xml:space="preserve"> lections and mass readings for each date</w:t>
+      </w:r>
+      <w:r>
+        <w:rPr>
+          <w:sz w:val="24"/>
+          <w:szCs w:val="24"/>
+        </w:rPr>
+        <w:t xml:space="preserve"> </w:t>
+      </w:r>
+      <w:r>
+        <w:rPr>
+          <w:b/>
+          <w:sz w:val="24"/>
+          <w:szCs w:val="24"/>
+        </w:rPr>
+        <w:t>(</w:t>
+      </w:r>
+      <w:r>
+        <w:rPr>
+          <w:b/>
+          <w:sz w:val="24"/>
+          <w:szCs w:val="24"/>
+        </w:rPr>
+        <w:t>Dynamic testing</w:t>
+      </w:r>
+      <w:r>
+        <w:rPr>
+          <w:b/>
+          <w:sz w:val="24"/>
+          <w:szCs w:val="24"/>
+        </w:rPr>
+        <w:t>)</w:t>
+      </w:r>
+    </w:p>
+    <w:p>
+      <w:pPr>
+        <w:pStyle w:val="ListParagraph"/>
+        <w:numPr>
+          <w:ilvl w:val="0"/>
+          <w:numId w:val="24"/>
+        </w:numPr>
+        <w:spacing w:line="276" w:lineRule="auto"/>
+        <w:rPr>
+          <w:sz w:val="24"/>
+          <w:szCs w:val="24"/>
+        </w:rPr>
+      </w:pPr>
+      <w:r>
+        <w:rPr>
+          <w:sz w:val="24"/>
+          <w:szCs w:val="24"/>
+        </w:rPr>
+        <w:t>Developer and designer involvement in the project have been clarified</w:t>
+      </w:r>
+    </w:p>
+    <w:p>
+      <w:pPr>
+        <w:pStyle w:val="ListParagraph"/>
+        <w:numPr>
+          <w:ilvl w:val="1"/>
+          <w:numId w:val="24"/>
+        </w:numPr>
+        <w:spacing w:line="276" w:lineRule="auto"/>
+        <w:rPr>
+          <w:sz w:val="24"/>
+          <w:szCs w:val="24"/>
+        </w:rPr>
+      </w:pPr>
+      <w:r>
+        <w:rPr>
+          <w:sz w:val="24"/>
+          <w:szCs w:val="24"/>
+        </w:rPr>
+        <w:t>The roles and responsibilities of each member of the team have been defined and clarified</w:t>
+      </w:r>
+    </w:p>
+    <w:p>
+      <w:pPr>
+        <w:pStyle w:val="ListParagraph"/>
+        <w:numPr>
+          <w:ilvl w:val="0"/>
+          <w:numId w:val="24"/>
+        </w:numPr>
+        <w:spacing w:line="276" w:lineRule="auto"/>
+        <w:rPr>
+          <w:sz w:val="24"/>
+          <w:szCs w:val="24"/>
+        </w:rPr>
+      </w:pPr>
+      <w:r>
+        <w:rPr>
+          <w:sz w:val="24"/>
+          <w:szCs w:val="24"/>
+        </w:rPr>
+        <w:t>The Gathering Requirements phase has been accomplished successfully, and the current phase includes designing and development</w:t>
+      </w:r>
+    </w:p>
+    <w:p>
+      <w:pPr>
+        <w:spacing w:line="276" w:lineRule="auto"/>
+        <w:rPr>
+          <w:sz w:val="24"/>
+          <w:szCs w:val="24"/>
+        </w:rPr>
+      </w:pPr>
+    </w:p>
+    <w:p>
+      <w:pPr>
+        <w:spacing w:line="276" w:lineRule="auto"/>
+        <w:rPr>
+          <w:sz w:val="24"/>
+          <w:szCs w:val="24"/>
+        </w:rPr>
+      </w:pPr>
+      <w:r>
+        <w:rPr>
+          <w:sz w:val="24"/>
+          <w:szCs w:val="24"/>
+        </w:rPr>
+        <w:lastRenderedPageBreak/>
+        <w:t>In testing the system, the following assumptions are considered and are expected:</w:t>
+      </w:r>
+    </w:p>
+    <w:p>
+      <w:pPr>
+        <w:pStyle w:val="ListParagraph"/>
+        <w:spacing w:line="276" w:lineRule="auto"/>
+        <w:ind w:left="1800"/>
+        <w:rPr>
+          <w:sz w:val="24"/>
+          <w:szCs w:val="24"/>
+        </w:rPr>
+      </w:pPr>
+    </w:p>
+    <w:p>
+      <w:pPr>
+        <w:pStyle w:val="ListParagraph"/>
+        <w:numPr>
+          <w:ilvl w:val="0"/>
+          <w:numId w:val="24"/>
+        </w:numPr>
+        <w:spacing w:line="276" w:lineRule="auto"/>
+        <w:rPr>
+          <w:sz w:val="24"/>
+          <w:szCs w:val="24"/>
+        </w:rPr>
+      </w:pPr>
+      <w:r>
+        <w:rPr>
+          <w:sz w:val="24"/>
+          <w:szCs w:val="24"/>
+        </w:rPr>
+        <w:t>System requirements have been set, and conditions dependent on the system have been provided by the proponents</w:t>
+      </w:r>
+    </w:p>
+    <w:p>
+      <w:pPr>
+        <w:pStyle w:val="ListParagraph"/>
+        <w:numPr>
+          <w:ilvl w:val="1"/>
+          <w:numId w:val="24"/>
+        </w:numPr>
+        <w:spacing w:line="276" w:lineRule="auto"/>
+        <w:rPr>
+          <w:sz w:val="24"/>
+          <w:szCs w:val="24"/>
+        </w:rPr>
+      </w:pPr>
+      <w:r>
+        <w:rPr>
+          <w:sz w:val="24"/>
+          <w:szCs w:val="24"/>
+        </w:rPr>
+        <w:t>The testing plan, test cases and other necessary requirements for testing to proceed have been provided by the proponents</w:t>
+      </w:r>
+    </w:p>
+    <w:p>
+      <w:pPr>
+        <w:pStyle w:val="ListParagraph"/>
+        <w:numPr>
+          <w:ilvl w:val="0"/>
+          <w:numId w:val="24"/>
+        </w:numPr>
+        <w:spacing w:line="276" w:lineRule="auto"/>
+        <w:rPr>
+          <w:sz w:val="24"/>
+          <w:szCs w:val="24"/>
+        </w:rPr>
+      </w:pPr>
+      <w:r>
+        <w:rPr>
+          <w:sz w:val="24"/>
+          <w:szCs w:val="24"/>
+        </w:rPr>
+        <w:t xml:space="preserve">An external Quality Assurance Team has been selected to </w:t>
+      </w:r>
+      <w:r>
+        <w:rPr>
+          <w:sz w:val="24"/>
+          <w:szCs w:val="24"/>
+        </w:rPr>
+        <w:t>review the selected deliverables</w:t>
+      </w:r>
+    </w:p>
+    <w:p>
+      <w:pPr>
+        <w:pStyle w:val="ListParagraph"/>
+        <w:numPr>
+          <w:ilvl w:val="0"/>
+          <w:numId w:val="24"/>
+        </w:numPr>
+        <w:spacing w:line="276" w:lineRule="auto"/>
+        <w:rPr>
+          <w:sz w:val="24"/>
+          <w:szCs w:val="24"/>
+        </w:rPr>
+      </w:pPr>
+      <w:r>
+        <w:rPr>
+          <w:sz w:val="24"/>
+          <w:szCs w:val="24"/>
+        </w:rPr>
+        <w:t>A certain standard has been set to properly evaluate the said deliverables; preferably these standards are set in a scale that can be quantified through values, and duly evaluated through description</w:t>
+      </w:r>
+    </w:p>
+    <w:p>
+      <w:pPr>
+        <w:spacing w:line="276" w:lineRule="auto"/>
+        <w:ind w:left="1440"/>
+        <w:rPr>
+          <w:sz w:val="24"/>
+          <w:szCs w:val="24"/>
+        </w:rPr>
+      </w:pPr>
+    </w:p>
+    <w:p>
+      <w:pPr>
+        <w:spacing w:line="276" w:lineRule="auto"/>
+        <w:rPr>
+          <w:sz w:val="24"/>
+          <w:szCs w:val="24"/>
+        </w:rPr>
+      </w:pPr>
+      <w:r>
+        <w:rPr>
+          <w:sz w:val="24"/>
+          <w:szCs w:val="24"/>
+        </w:rPr>
+        <w:t>Assuming that all the dependencies and assumptions are satisfied, specified and scheduled testing phases may proceed.</w:t>
+      </w:r>
+      <w:r>
+        <w:rPr>
+          <w:sz w:val="24"/>
+          <w:szCs w:val="24"/>
+        </w:rPr>
+        <w:t xml:space="preserve"> It is important to note that these testing phases are specifically </w:t>
+      </w:r>
+      <w:r>
+        <w:rPr>
+          <w:sz w:val="24"/>
+          <w:szCs w:val="24"/>
+        </w:rPr>
+        <w:t xml:space="preserve">contingent </w:t>
+      </w:r>
+      <w:r>
+        <w:rPr>
+          <w:sz w:val="24"/>
+          <w:szCs w:val="24"/>
+        </w:rPr>
+        <w:t>to the schedules set for the project’s evaluation.</w:t>
+      </w:r>
+    </w:p>
+    <w:p>
+      <w:pPr>
+        <w:spacing w:line="276" w:lineRule="auto"/>
+        <w:rPr>
+          <w:sz w:val="24"/>
+          <w:szCs w:val="24"/>
+        </w:rPr>
+      </w:pPr>
+    </w:p>
+    <w:p>
+      <w:pPr>
+        <w:pStyle w:val="ListParagraph"/>
+        <w:numPr>
+          <w:ilvl w:val="0"/>
+          <w:numId w:val="25"/>
+        </w:numPr>
+        <w:spacing w:line="276" w:lineRule="auto"/>
+        <w:rPr>
+          <w:b/>
+          <w:sz w:val="24"/>
+          <w:szCs w:val="24"/>
+        </w:rPr>
+      </w:pPr>
+      <w:r>
+        <w:rPr>
+          <w:b/>
+          <w:sz w:val="24"/>
+          <w:szCs w:val="24"/>
+        </w:rPr>
+        <w:t>Test Items / Programs</w:t>
+      </w:r>
+    </w:p>
+    <w:p>
+      <w:pPr>
+        <w:spacing w:line="276" w:lineRule="auto"/>
+        <w:rPr>
+          <w:b/>
+          <w:sz w:val="24"/>
+          <w:szCs w:val="24"/>
+        </w:rPr>
+      </w:pPr>
+    </w:p>
+    <w:p>
+      <w:pPr>
+        <w:spacing w:line="276" w:lineRule="auto"/>
+        <w:rPr>
+          <w:sz w:val="24"/>
+          <w:szCs w:val="24"/>
+        </w:rPr>
+      </w:pPr>
+      <w:r>
+        <w:rPr>
+          <w:sz w:val="24"/>
+          <w:szCs w:val="24"/>
+        </w:rPr>
+        <w:t>The proponents have prepared the following to properly establish the items that must be tested during the phases of Quality Assurance Testing:</w:t>
+      </w:r>
+    </w:p>
+    <w:p>
+      <w:pPr>
+        <w:spacing w:line="276" w:lineRule="auto"/>
+        <w:rPr>
+          <w:sz w:val="24"/>
+          <w:szCs w:val="24"/>
+        </w:rPr>
+      </w:pPr>
+    </w:p>
+    <w:p>
+      <w:pPr>
+        <w:pStyle w:val="ListParagraph"/>
+        <w:numPr>
+          <w:ilvl w:val="1"/>
+          <w:numId w:val="25"/>
+        </w:numPr>
+        <w:spacing w:line="276" w:lineRule="auto"/>
+        <w:rPr>
+          <w:b/>
+          <w:sz w:val="24"/>
+          <w:szCs w:val="24"/>
+        </w:rPr>
+      </w:pPr>
+      <w:r>
+        <w:rPr>
+          <w:b/>
+          <w:sz w:val="24"/>
+          <w:szCs w:val="24"/>
+        </w:rPr>
+        <w:t>Documentation for Static Testing</w:t>
+      </w:r>
+    </w:p>
+    <w:p>
+      <w:pPr>
+        <w:pStyle w:val="ListParagraph"/>
+        <w:numPr>
+          <w:ilvl w:val="2"/>
+          <w:numId w:val="25"/>
+        </w:numPr>
+        <w:spacing w:line="276" w:lineRule="auto"/>
+        <w:rPr>
+          <w:sz w:val="24"/>
+          <w:szCs w:val="24"/>
+        </w:rPr>
+      </w:pPr>
+      <w:r>
+        <w:rPr>
+          <w:sz w:val="24"/>
+          <w:szCs w:val="24"/>
+        </w:rPr>
+        <w:t>Project Requirements Definition</w:t>
+      </w:r>
+    </w:p>
+    <w:p>
+      <w:pPr>
+        <w:pStyle w:val="ListParagraph"/>
+        <w:numPr>
+          <w:ilvl w:val="2"/>
+          <w:numId w:val="25"/>
+        </w:numPr>
+        <w:spacing w:line="276" w:lineRule="auto"/>
+        <w:rPr>
+          <w:sz w:val="24"/>
+          <w:szCs w:val="24"/>
+        </w:rPr>
+      </w:pPr>
+      <w:r>
+        <w:rPr>
+          <w:sz w:val="24"/>
+          <w:szCs w:val="24"/>
+        </w:rPr>
+        <w:t>Project Logical Design</w:t>
+      </w:r>
+    </w:p>
+    <w:p>
+      <w:pPr>
+        <w:pStyle w:val="ListParagraph"/>
+        <w:numPr>
+          <w:ilvl w:val="2"/>
+          <w:numId w:val="25"/>
+        </w:numPr>
+        <w:spacing w:line="276" w:lineRule="auto"/>
+        <w:rPr>
+          <w:sz w:val="24"/>
+          <w:szCs w:val="24"/>
+        </w:rPr>
+      </w:pPr>
+      <w:r>
+        <w:rPr>
+          <w:sz w:val="24"/>
+          <w:szCs w:val="24"/>
+        </w:rPr>
+        <w:t>Project Physical Design</w:t>
+      </w:r>
+    </w:p>
+    <w:p>
+      <w:pPr>
+        <w:pStyle w:val="ListParagraph"/>
+        <w:numPr>
+          <w:ilvl w:val="2"/>
+          <w:numId w:val="25"/>
+        </w:numPr>
+        <w:spacing w:line="276" w:lineRule="auto"/>
+        <w:rPr>
+          <w:sz w:val="24"/>
+          <w:szCs w:val="24"/>
+        </w:rPr>
+      </w:pPr>
+      <w:r>
+        <w:rPr>
+          <w:sz w:val="24"/>
+          <w:szCs w:val="24"/>
+        </w:rPr>
+        <w:t>Database Design</w:t>
+      </w:r>
+    </w:p>
+    <w:p>
+      <w:pPr>
+        <w:pStyle w:val="ListParagraph"/>
+        <w:numPr>
+          <w:ilvl w:val="2"/>
+          <w:numId w:val="25"/>
+        </w:numPr>
+        <w:spacing w:line="276" w:lineRule="auto"/>
+        <w:rPr>
+          <w:sz w:val="24"/>
+          <w:szCs w:val="24"/>
+        </w:rPr>
+      </w:pPr>
+      <w:r>
+        <w:rPr>
+          <w:sz w:val="24"/>
+          <w:szCs w:val="24"/>
+        </w:rPr>
+        <w:t>User Interface</w:t>
+      </w:r>
+    </w:p>
+    <w:p>
+      <w:pPr>
+        <w:pStyle w:val="ListParagraph"/>
+        <w:numPr>
+          <w:ilvl w:val="2"/>
+          <w:numId w:val="25"/>
+        </w:numPr>
+        <w:spacing w:line="276" w:lineRule="auto"/>
+        <w:rPr>
+          <w:sz w:val="24"/>
+          <w:szCs w:val="24"/>
+        </w:rPr>
+      </w:pPr>
+      <w:r>
+        <w:rPr>
+          <w:sz w:val="24"/>
+          <w:szCs w:val="24"/>
+        </w:rPr>
+        <w:t>Software Program Logic / Code</w:t>
+      </w:r>
+    </w:p>
+    <w:p>
+      <w:pPr>
+        <w:pStyle w:val="ListParagraph"/>
+        <w:numPr>
+          <w:ilvl w:val="2"/>
+          <w:numId w:val="25"/>
+        </w:numPr>
+        <w:spacing w:line="276" w:lineRule="auto"/>
+        <w:rPr>
+          <w:sz w:val="24"/>
+          <w:szCs w:val="24"/>
+        </w:rPr>
+      </w:pPr>
+      <w:r>
+        <w:rPr>
+          <w:sz w:val="24"/>
+          <w:szCs w:val="24"/>
+        </w:rPr>
+        <w:t>Software Error Handling</w:t>
+      </w:r>
+    </w:p>
+    <w:p>
+      <w:pPr>
+        <w:pStyle w:val="ListParagraph"/>
+        <w:numPr>
+          <w:ilvl w:val="2"/>
+          <w:numId w:val="25"/>
+        </w:numPr>
+        <w:spacing w:line="276" w:lineRule="auto"/>
+        <w:rPr>
+          <w:sz w:val="24"/>
+          <w:szCs w:val="24"/>
+        </w:rPr>
+      </w:pPr>
+      <w:r>
+        <w:rPr>
+          <w:sz w:val="24"/>
+          <w:szCs w:val="24"/>
+        </w:rPr>
+        <w:t>Test Plan, Test Cases</w:t>
+      </w:r>
+    </w:p>
+    <w:p>
+      <w:pPr>
+        <w:pStyle w:val="ListParagraph"/>
+        <w:numPr>
+          <w:ilvl w:val="2"/>
+          <w:numId w:val="25"/>
+        </w:numPr>
+        <w:spacing w:line="276" w:lineRule="auto"/>
+        <w:rPr>
+          <w:sz w:val="24"/>
+          <w:szCs w:val="24"/>
+        </w:rPr>
+      </w:pPr>
+      <w:r>
+        <w:rPr>
+          <w:sz w:val="24"/>
+          <w:szCs w:val="24"/>
+        </w:rPr>
+        <w:t>Overall Quality of Documentation</w:t>
+      </w:r>
+    </w:p>
+    <w:p>
+      <w:pPr>
+        <w:pStyle w:val="ListParagraph"/>
+        <w:numPr>
+          <w:ilvl w:val="2"/>
+          <w:numId w:val="25"/>
+        </w:numPr>
+        <w:spacing w:line="276" w:lineRule="auto"/>
+        <w:rPr>
+          <w:sz w:val="24"/>
+          <w:szCs w:val="24"/>
+        </w:rPr>
+      </w:pPr>
+      <w:r>
+        <w:rPr>
+          <w:sz w:val="24"/>
+          <w:szCs w:val="24"/>
+        </w:rPr>
+        <w:t>Documentation Completeness</w:t>
+      </w:r>
+    </w:p>
+    <w:p>
+      <w:pPr>
+        <w:pStyle w:val="ListParagraph"/>
+        <w:numPr>
+          <w:ilvl w:val="1"/>
+          <w:numId w:val="25"/>
+        </w:numPr>
+        <w:spacing w:line="276" w:lineRule="auto"/>
+        <w:rPr>
+          <w:b/>
+          <w:sz w:val="24"/>
+          <w:szCs w:val="24"/>
+        </w:rPr>
+      </w:pPr>
+      <w:r>
+        <w:rPr>
+          <w:b/>
+          <w:sz w:val="24"/>
+          <w:szCs w:val="24"/>
+        </w:rPr>
+        <w:t>Calendar display</w:t>
+      </w:r>
+    </w:p>
+    <w:p>
+      <w:pPr>
+        <w:pStyle w:val="ListParagraph"/>
+        <w:numPr>
+          <w:ilvl w:val="2"/>
+          <w:numId w:val="25"/>
+        </w:numPr>
+        <w:spacing w:line="276" w:lineRule="auto"/>
+        <w:rPr>
+          <w:sz w:val="24"/>
+          <w:szCs w:val="24"/>
+        </w:rPr>
+      </w:pPr>
+      <w:r>
+        <w:rPr>
+          <w:sz w:val="24"/>
+          <w:szCs w:val="24"/>
+        </w:rPr>
+        <w:t>Calendar Interface</w:t>
+      </w:r>
+    </w:p>
+    <w:p>
+      <w:pPr>
+        <w:pStyle w:val="ListParagraph"/>
+        <w:numPr>
+          <w:ilvl w:val="2"/>
+          <w:numId w:val="25"/>
+        </w:numPr>
+        <w:spacing w:line="276" w:lineRule="auto"/>
+        <w:rPr>
+          <w:sz w:val="24"/>
+          <w:szCs w:val="24"/>
+        </w:rPr>
+      </w:pPr>
+      <w:r>
+        <w:rPr>
+          <w:sz w:val="24"/>
+          <w:szCs w:val="24"/>
+        </w:rPr>
+        <w:t>Features</w:t>
+      </w:r>
+    </w:p>
+    <w:p>
+      <w:pPr>
+        <w:pStyle w:val="ListParagraph"/>
+        <w:numPr>
+          <w:ilvl w:val="1"/>
+          <w:numId w:val="25"/>
+        </w:numPr>
+        <w:spacing w:line="276" w:lineRule="auto"/>
+        <w:rPr>
+          <w:b/>
+          <w:sz w:val="24"/>
+          <w:szCs w:val="24"/>
+        </w:rPr>
+      </w:pPr>
+      <w:r>
+        <w:rPr>
+          <w:b/>
+          <w:sz w:val="24"/>
+          <w:szCs w:val="24"/>
+        </w:rPr>
+        <w:t>CRUD for data storage</w:t>
+      </w:r>
+    </w:p>
+    <w:p>
+      <w:pPr>
+        <w:pStyle w:val="ListParagraph"/>
+        <w:numPr>
+          <w:ilvl w:val="2"/>
+          <w:numId w:val="25"/>
+        </w:numPr>
+        <w:spacing w:line="276" w:lineRule="auto"/>
+        <w:rPr>
+          <w:sz w:val="24"/>
+          <w:szCs w:val="24"/>
+        </w:rPr>
+      </w:pPr>
+      <w:r>
+        <w:rPr>
+          <w:sz w:val="24"/>
+          <w:szCs w:val="24"/>
+        </w:rPr>
+        <w:t>Create</w:t>
+      </w:r>
+      <w:r>
+        <w:rPr>
+          <w:sz w:val="24"/>
+          <w:szCs w:val="24"/>
+        </w:rPr>
+        <w:t xml:space="preserve"> capability</w:t>
+      </w:r>
+    </w:p>
+    <w:p>
+      <w:pPr>
+        <w:pStyle w:val="ListParagraph"/>
+        <w:numPr>
+          <w:ilvl w:val="2"/>
+          <w:numId w:val="25"/>
+        </w:numPr>
+        <w:spacing w:line="276" w:lineRule="auto"/>
+        <w:rPr>
+          <w:sz w:val="24"/>
+          <w:szCs w:val="24"/>
+        </w:rPr>
+      </w:pPr>
+      <w:r>
+        <w:rPr>
+          <w:sz w:val="24"/>
+          <w:szCs w:val="24"/>
+        </w:rPr>
+        <w:t>Read capability</w:t>
+      </w:r>
+    </w:p>
+    <w:p>
+      <w:pPr>
+        <w:pStyle w:val="ListParagraph"/>
+        <w:numPr>
+          <w:ilvl w:val="2"/>
+          <w:numId w:val="25"/>
+        </w:numPr>
+        <w:spacing w:line="276" w:lineRule="auto"/>
+        <w:rPr>
+          <w:sz w:val="24"/>
+          <w:szCs w:val="24"/>
+        </w:rPr>
+      </w:pPr>
+      <w:r>
+        <w:rPr>
+          <w:sz w:val="24"/>
+          <w:szCs w:val="24"/>
+        </w:rPr>
+        <w:t>Update capability</w:t>
+      </w:r>
+    </w:p>
+    <w:p>
+      <w:pPr>
+        <w:pStyle w:val="ListParagraph"/>
+        <w:numPr>
+          <w:ilvl w:val="2"/>
+          <w:numId w:val="25"/>
+        </w:numPr>
+        <w:spacing w:line="276" w:lineRule="auto"/>
+        <w:rPr>
+          <w:sz w:val="24"/>
+          <w:szCs w:val="24"/>
+        </w:rPr>
+      </w:pPr>
+      <w:r>
+        <w:rPr>
+          <w:sz w:val="24"/>
+          <w:szCs w:val="24"/>
+        </w:rPr>
+        <w:t>Delete capability</w:t>
+      </w:r>
+    </w:p>
+    <w:p>
+      <w:pPr>
+        <w:spacing w:line="276" w:lineRule="auto"/>
+        <w:rPr>
+          <w:b/>
+          <w:sz w:val="24"/>
+          <w:szCs w:val="24"/>
+        </w:rPr>
+      </w:pPr>
+    </w:p>
+    <w:p>
+      <w:pPr>
+        <w:pStyle w:val="ListParagraph"/>
+        <w:numPr>
+          <w:ilvl w:val="0"/>
+          <w:numId w:val="25"/>
+        </w:numPr>
+        <w:spacing w:line="276" w:lineRule="auto"/>
+        <w:rPr>
+          <w:b/>
+          <w:sz w:val="24"/>
+          <w:szCs w:val="24"/>
+        </w:rPr>
+      </w:pPr>
+      <w:r>
+        <w:rPr>
+          <w:b/>
+          <w:sz w:val="24"/>
+          <w:szCs w:val="24"/>
+        </w:rPr>
+        <w:t>Features To Be Tested</w:t>
+      </w:r>
+      <w:r>
+        <w:rPr>
+          <w:b/>
+          <w:sz w:val="24"/>
+          <w:szCs w:val="24"/>
+        </w:rPr>
+        <w:t xml:space="preserve"> / </w:t>
+      </w:r>
+      <w:r>
+        <w:rPr>
+          <w:b/>
+          <w:color w:val="FF0000"/>
+          <w:sz w:val="24"/>
+          <w:szCs w:val="24"/>
+        </w:rPr>
+        <w:t>Features Not To Be Tested</w:t>
+      </w:r>
+    </w:p>
+    <w:p>
+      <w:pPr>
+        <w:spacing w:line="276" w:lineRule="auto"/>
+        <w:rPr>
+          <w:b/>
+          <w:sz w:val="24"/>
+          <w:szCs w:val="24"/>
+        </w:rPr>
+      </w:pPr>
+    </w:p>
+    <w:p>
+      <w:pPr>
+        <w:spacing w:line="276" w:lineRule="auto"/>
+        <w:rPr>
+          <w:sz w:val="24"/>
+          <w:szCs w:val="24"/>
+        </w:rPr>
+      </w:pPr>
+      <w:r>
+        <w:rPr>
+          <w:sz w:val="24"/>
+          <w:szCs w:val="24"/>
+        </w:rPr>
+        <w:t>The fo</w:t>
+      </w:r>
+      <w:r>
+        <w:rPr>
+          <w:sz w:val="24"/>
+          <w:szCs w:val="24"/>
+        </w:rPr>
+        <w:t>llowing features of the system must be tested and duly evaluated:</w:t>
+      </w:r>
+    </w:p>
+    <w:p>
+      <w:pPr>
+        <w:spacing w:line="276" w:lineRule="auto"/>
+        <w:rPr>
+          <w:sz w:val="24"/>
+          <w:szCs w:val="24"/>
+        </w:rPr>
+      </w:pPr>
+    </w:p>
+    <w:p>
+      <w:pPr>
+        <w:pStyle w:val="ListParagraph"/>
+        <w:numPr>
+          <w:ilvl w:val="1"/>
+          <w:numId w:val="25"/>
+        </w:numPr>
+        <w:spacing w:line="276" w:lineRule="auto"/>
+        <w:rPr>
+          <w:b/>
+          <w:sz w:val="24"/>
+          <w:szCs w:val="24"/>
+        </w:rPr>
+      </w:pPr>
+      <w:r>
+        <w:rPr>
+          <w:b/>
+          <w:sz w:val="24"/>
+          <w:szCs w:val="24"/>
+        </w:rPr>
+        <w:t xml:space="preserve">Correctness and </w:t>
+      </w:r>
+      <w:r>
+        <w:rPr>
+          <w:b/>
+          <w:sz w:val="24"/>
+          <w:szCs w:val="24"/>
+        </w:rPr>
+        <w:t>legitimacy</w:t>
+      </w:r>
+      <w:r>
+        <w:rPr>
+          <w:b/>
+          <w:sz w:val="24"/>
+          <w:szCs w:val="24"/>
+        </w:rPr>
+        <w:t xml:space="preserve"> of event display</w:t>
+      </w:r>
+    </w:p>
+    <w:p>
+      <w:pPr>
+        <w:pStyle w:val="ListParagraph"/>
+        <w:numPr>
+          <w:ilvl w:val="1"/>
+          <w:numId w:val="25"/>
+        </w:numPr>
+        <w:spacing w:line="276" w:lineRule="auto"/>
+        <w:rPr>
+          <w:b/>
+          <w:sz w:val="24"/>
+          <w:szCs w:val="24"/>
+        </w:rPr>
+      </w:pPr>
+      <w:r>
+        <w:rPr>
+          <w:b/>
+          <w:sz w:val="24"/>
+          <w:szCs w:val="24"/>
+        </w:rPr>
+        <w:t>Completeness of events being displayed</w:t>
+      </w:r>
+    </w:p>
+    <w:p>
+      <w:pPr>
+        <w:pStyle w:val="ListParagraph"/>
+        <w:numPr>
+          <w:ilvl w:val="1"/>
+          <w:numId w:val="25"/>
+        </w:numPr>
+        <w:spacing w:line="276" w:lineRule="auto"/>
+        <w:rPr>
+          <w:b/>
+          <w:sz w:val="24"/>
+          <w:szCs w:val="24"/>
+        </w:rPr>
+      </w:pPr>
+      <w:r>
+        <w:rPr>
+          <w:b/>
+          <w:sz w:val="24"/>
+          <w:szCs w:val="24"/>
+        </w:rPr>
+        <w:t>Readability of calendar events</w:t>
+      </w:r>
+    </w:p>
+    <w:p>
+      <w:pPr>
+        <w:pStyle w:val="ListParagraph"/>
+        <w:numPr>
+          <w:ilvl w:val="1"/>
+          <w:numId w:val="25"/>
+        </w:numPr>
+        <w:spacing w:line="276" w:lineRule="auto"/>
+        <w:rPr>
+          <w:b/>
+          <w:sz w:val="24"/>
+          <w:szCs w:val="24"/>
+        </w:rPr>
+      </w:pPr>
+      <w:r>
+        <w:rPr>
+          <w:b/>
+          <w:sz w:val="24"/>
+          <w:szCs w:val="24"/>
+        </w:rPr>
+        <w:t>Usability of calendar links</w:t>
+      </w:r>
+    </w:p>
+    <w:p>
+      <w:pPr>
+        <w:spacing w:line="276" w:lineRule="auto"/>
+        <w:rPr>
+          <w:b/>
+          <w:sz w:val="24"/>
+          <w:szCs w:val="24"/>
+        </w:rPr>
+      </w:pPr>
+    </w:p>
+    <w:p>
+      <w:pPr>
+        <w:pStyle w:val="ListParagraph"/>
+        <w:numPr>
+          <w:ilvl w:val="0"/>
+          <w:numId w:val="25"/>
+        </w:numPr>
+        <w:spacing w:line="276" w:lineRule="auto"/>
+        <w:rPr>
+          <w:b/>
+          <w:sz w:val="24"/>
+          <w:szCs w:val="24"/>
+        </w:rPr>
+      </w:pPr>
+      <w:r>
+        <w:rPr>
+          <w:b/>
+          <w:sz w:val="24"/>
+          <w:szCs w:val="24"/>
+        </w:rPr>
+        <w:t>Approach</w:t>
+      </w:r>
+    </w:p>
+    <w:p>
+      <w:pPr>
+        <w:spacing w:line="276" w:lineRule="auto"/>
+        <w:rPr>
+          <w:sz w:val="24"/>
+          <w:szCs w:val="24"/>
+        </w:rPr>
+      </w:pPr>
+    </w:p>
+    <w:p>
+      <w:pPr>
+        <w:spacing w:line="276" w:lineRule="auto"/>
+        <w:rPr>
+          <w:sz w:val="24"/>
+          <w:szCs w:val="24"/>
+        </w:rPr>
+      </w:pPr>
+      <w:r>
+        <w:rPr>
+          <w:sz w:val="24"/>
+          <w:szCs w:val="24"/>
+        </w:rPr>
+        <w:t>The agile approach for development warrants a brief definition of the Quality Assurance Testing Phases of this project.</w:t>
+      </w:r>
+      <w:r>
+        <w:rPr>
+          <w:sz w:val="24"/>
+          <w:szCs w:val="24"/>
+        </w:rPr>
+        <w:t xml:space="preserve"> For the currently defined phases, the following table illustrates the necessary information for the approach in each QAT phase:</w:t>
+      </w:r>
+    </w:p>
+    <w:p>
+      <w:pPr>
+        <w:spacing w:line="276" w:lineRule="auto"/>
+        <w:rPr>
+          <w:sz w:val="24"/>
+          <w:szCs w:val="24"/>
+        </w:rPr>
+      </w:pPr>
+    </w:p>
+    <w:tbl>
+      <w:tblPr>
+        <w:tblStyle w:val="GridTable4-Accent6"/>
+        <w:tblW w:w="9360" w:type="dxa"/>
+        <w:tblInd w:w="-5" w:type="dxa"/>
+        <w:tblLook w:val="04A0" w:firstRow="1" w:lastRow="0" w:firstColumn="1" w:lastColumn="0" w:noHBand="0" w:noVBand="1"/>
+      </w:tblPr>
+      <w:tblGrid>
+        <w:gridCol w:w="2070"/>
+        <w:gridCol w:w="3150"/>
+        <w:gridCol w:w="4140"/>
+      </w:tblGrid>
+      <w:tr>
+        <w:trPr>
+          <w:cnfStyle w:val="100000000000" w:firstRow="1" w:lastRow="0" w:firstColumn="0" w:lastColumn="0" w:oddVBand="0" w:evenVBand="0" w:oddHBand="0" w:evenHBand="0" w:firstRowFirstColumn="0" w:firstRowLastColumn="0" w:lastRowFirstColumn="0" w:lastRowLastColumn="0"/>
+          <w:trHeight w:val="241"/>
+        </w:trPr>
+        <w:tc>
+          <w:tcPr>
+            <w:cnfStyle w:val="001000000000" w:firstRow="0" w:lastRow="0" w:firstColumn="1" w:lastColumn="0" w:oddVBand="0" w:evenVBand="0" w:oddHBand="0" w:evenHBand="0" w:firstRowFirstColumn="0" w:firstRowLastColumn="0" w:lastRowFirstColumn="0" w:lastRowLastColumn="0"/>
+            <w:tcW w:w="2070" w:type="dxa"/>
+          </w:tcPr>
+          <w:p>
+            <w:pPr>
+              <w:pStyle w:val="ListParagraph"/>
+              <w:spacing w:line="276" w:lineRule="auto"/>
+              <w:ind w:left="0"/>
+              <w:jc w:val="center"/>
+              <w:rPr>
+                <w:sz w:val="24"/>
+                <w:szCs w:val="24"/>
+              </w:rPr>
+            </w:pPr>
+            <w:r>
+              <w:rPr>
+                <w:sz w:val="24"/>
+                <w:szCs w:val="24"/>
+              </w:rPr>
+              <w:t>Name</w:t>
+            </w:r>
+          </w:p>
+        </w:tc>
+        <w:tc>
+          <w:tcPr>
+            <w:tcW w:w="3150" w:type="dxa"/>
+          </w:tcPr>
+          <w:p>
+            <w:pPr>
+              <w:pStyle w:val="ListParagraph"/>
+              <w:spacing w:line="276" w:lineRule="auto"/>
+              <w:ind w:left="0"/>
+              <w:jc w:val="center"/>
+              <w:cnfStyle w:val="100000000000" w:firstRow="1" w:lastRow="0" w:firstColumn="0" w:lastColumn="0" w:oddVBand="0" w:evenVBand="0" w:oddHBand="0" w:evenHBand="0" w:firstRowFirstColumn="0" w:firstRowLastColumn="0" w:lastRowFirstColumn="0" w:lastRowLastColumn="0"/>
+              <w:rPr>
+                <w:sz w:val="24"/>
+                <w:szCs w:val="24"/>
+              </w:rPr>
+            </w:pPr>
+            <w:r>
+              <w:rPr>
+                <w:sz w:val="24"/>
+                <w:szCs w:val="24"/>
+              </w:rPr>
+              <w:t>Approach</w:t>
+            </w:r>
+          </w:p>
+        </w:tc>
+        <w:tc>
+          <w:tcPr>
+            <w:tcW w:w="4140" w:type="dxa"/>
+          </w:tcPr>
+          <w:p>
+            <w:pPr>
+              <w:pStyle w:val="ListParagraph"/>
+              <w:spacing w:line="276" w:lineRule="auto"/>
+              <w:ind w:left="0"/>
+              <w:jc w:val="center"/>
+              <w:cnfStyle w:val="100000000000" w:firstRow="1" w:lastRow="0" w:firstColumn="0" w:lastColumn="0" w:oddVBand="0" w:evenVBand="0" w:oddHBand="0" w:evenHBand="0" w:firstRowFirstColumn="0" w:firstRowLastColumn="0" w:lastRowFirstColumn="0" w:lastRowLastColumn="0"/>
+              <w:rPr>
+                <w:sz w:val="24"/>
+                <w:szCs w:val="24"/>
+              </w:rPr>
+            </w:pPr>
+            <w:r>
+              <w:rPr>
+                <w:sz w:val="24"/>
+                <w:szCs w:val="24"/>
+              </w:rPr>
+              <w:t>Methodologies Involved</w:t>
+            </w:r>
+          </w:p>
+        </w:tc>
+      </w:tr>
+      <w:tr>
+        <w:trPr>
+          <w:cnfStyle w:val="000000100000" w:firstRow="0" w:lastRow="0" w:firstColumn="0" w:lastColumn="0" w:oddVBand="0" w:evenVBand="0" w:oddHBand="1" w:evenHBand="0" w:firstRowFirstColumn="0" w:firstRowLastColumn="0" w:lastRowFirstColumn="0" w:lastRowLastColumn="0"/>
+          <w:trHeight w:val="241"/>
+        </w:trPr>
+        <w:tc>
+          <w:tcPr>
+            <w:cnfStyle w:val="001000000000" w:firstRow="0" w:lastRow="0" w:firstColumn="1" w:lastColumn="0" w:oddVBand="0" w:evenVBand="0" w:oddHBand="0" w:evenHBand="0" w:firstRowFirstColumn="0" w:firstRowLastColumn="0" w:lastRowFirstColumn="0" w:lastRowLastColumn="0"/>
+            <w:tcW w:w="2070" w:type="dxa"/>
+          </w:tcPr>
+          <w:p>
+            <w:pPr>
+              <w:pStyle w:val="ListParagraph"/>
+              <w:spacing w:line="276" w:lineRule="auto"/>
+              <w:ind w:left="0"/>
+              <w:jc w:val="center"/>
+              <w:rPr>
+                <w:b w:val="0"/>
+                <w:sz w:val="24"/>
+                <w:szCs w:val="24"/>
+              </w:rPr>
+            </w:pPr>
+            <w:r>
+              <w:rPr>
+                <w:b w:val="0"/>
+                <w:sz w:val="24"/>
+                <w:szCs w:val="24"/>
+              </w:rPr>
+              <w:t>Static Testing</w:t>
+            </w:r>
+          </w:p>
+        </w:tc>
+        <w:tc>
+          <w:tcPr>
+            <w:tcW w:w="3150" w:type="dxa"/>
+          </w:tcPr>
+          <w:p>
+            <w:pPr>
+              <w:pStyle w:val="ListParagraph"/>
+              <w:numPr>
+                <w:ilvl w:val="0"/>
+                <w:numId w:val="28"/>
+              </w:numPr>
+              <w:spacing w:line="276" w:lineRule="auto"/>
+              <w:cnfStyle w:val="000000100000" w:firstRow="0" w:lastRow="0" w:firstColumn="0" w:lastColumn="0" w:oddVBand="0" w:evenVBand="0" w:oddHBand="1" w:evenHBand="0" w:firstRowFirstColumn="0" w:firstRowLastColumn="0" w:lastRowFirstColumn="0" w:lastRowLastColumn="0"/>
+              <w:rPr>
+                <w:sz w:val="24"/>
+                <w:szCs w:val="24"/>
+              </w:rPr>
+            </w:pPr>
+            <w:r>
+              <w:rPr>
+                <w:sz w:val="24"/>
+                <w:szCs w:val="24"/>
+              </w:rPr>
+              <w:t>Documentation – oriented</w:t>
+            </w:r>
+          </w:p>
+          <w:p>
+            <w:pPr>
+              <w:pStyle w:val="ListParagraph"/>
+              <w:numPr>
+                <w:ilvl w:val="0"/>
+                <w:numId w:val="28"/>
+              </w:numPr>
+              <w:spacing w:line="276" w:lineRule="auto"/>
+              <w:cnfStyle w:val="000000100000" w:firstRow="0" w:lastRow="0" w:firstColumn="0" w:lastColumn="0" w:oddVBand="0" w:evenVBand="0" w:oddHBand="1" w:evenHBand="0" w:firstRowFirstColumn="0" w:firstRowLastColumn="0" w:lastRowFirstColumn="0" w:lastRowLastColumn="0"/>
+              <w:rPr>
+                <w:sz w:val="24"/>
+                <w:szCs w:val="24"/>
+              </w:rPr>
+            </w:pPr>
+            <w:r>
+              <w:rPr>
+                <w:sz w:val="24"/>
+                <w:szCs w:val="24"/>
+              </w:rPr>
+              <w:t>Specification and Requirements Scrutiny</w:t>
+            </w:r>
+          </w:p>
+        </w:tc>
+        <w:tc>
+          <w:tcPr>
+            <w:tcW w:w="4140" w:type="dxa"/>
+          </w:tcPr>
+          <w:p>
+            <w:pPr>
+              <w:pStyle w:val="ListParagraph"/>
+              <w:numPr>
+                <w:ilvl w:val="0"/>
+                <w:numId w:val="18"/>
+              </w:numPr>
+              <w:spacing w:line="276" w:lineRule="auto"/>
+              <w:cnfStyle w:val="000000100000" w:firstRow="0" w:lastRow="0" w:firstColumn="0" w:lastColumn="0" w:oddVBand="0" w:evenVBand="0" w:oddHBand="1" w:evenHBand="0" w:firstRowFirstColumn="0" w:firstRowLastColumn="0" w:lastRowFirstColumn="0" w:lastRowLastColumn="0"/>
+              <w:rPr>
+                <w:sz w:val="24"/>
+                <w:szCs w:val="24"/>
+              </w:rPr>
+            </w:pPr>
+            <w:r>
+              <w:rPr>
+                <w:sz w:val="24"/>
+                <w:szCs w:val="24"/>
+              </w:rPr>
+              <w:t xml:space="preserve">Identification of requirements, </w:t>
+            </w:r>
+            <w:r>
+              <w:rPr>
+                <w:sz w:val="24"/>
+                <w:szCs w:val="24"/>
+              </w:rPr>
+              <w:t>targets</w:t>
+            </w:r>
+            <w:r>
+              <w:rPr>
+                <w:sz w:val="24"/>
+                <w:szCs w:val="24"/>
+              </w:rPr>
+              <w:t xml:space="preserve"> and methods</w:t>
+            </w:r>
+          </w:p>
+          <w:p>
+            <w:pPr>
+              <w:pStyle w:val="ListParagraph"/>
+              <w:numPr>
+                <w:ilvl w:val="0"/>
+                <w:numId w:val="18"/>
+              </w:numPr>
+              <w:spacing w:line="276" w:lineRule="auto"/>
+              <w:cnfStyle w:val="000000100000" w:firstRow="0" w:lastRow="0" w:firstColumn="0" w:lastColumn="0" w:oddVBand="0" w:evenVBand="0" w:oddHBand="1" w:evenHBand="0" w:firstRowFirstColumn="0" w:firstRowLastColumn="0" w:lastRowFirstColumn="0" w:lastRowLastColumn="0"/>
+              <w:rPr>
+                <w:sz w:val="24"/>
+                <w:szCs w:val="24"/>
+              </w:rPr>
+            </w:pPr>
+            <w:r>
+              <w:rPr>
+                <w:sz w:val="24"/>
+                <w:szCs w:val="24"/>
+              </w:rPr>
+              <w:t>Analysis of completeness of information necessary to proceed to development phase</w:t>
+            </w:r>
+          </w:p>
+          <w:p>
+            <w:pPr>
+              <w:pStyle w:val="ListParagraph"/>
+              <w:numPr>
+                <w:ilvl w:val="0"/>
+                <w:numId w:val="18"/>
+              </w:numPr>
+              <w:spacing w:line="276" w:lineRule="auto"/>
+              <w:cnfStyle w:val="000000100000" w:firstRow="0" w:lastRow="0" w:firstColumn="0" w:lastColumn="0" w:oddVBand="0" w:evenVBand="0" w:oddHBand="1" w:evenHBand="0" w:firstRowFirstColumn="0" w:firstRowLastColumn="0" w:lastRowFirstColumn="0" w:lastRowLastColumn="0"/>
+              <w:rPr>
+                <w:sz w:val="24"/>
+                <w:szCs w:val="24"/>
+              </w:rPr>
+            </w:pPr>
+            <w:r>
+              <w:rPr>
+                <w:sz w:val="24"/>
+                <w:szCs w:val="24"/>
+              </w:rPr>
+              <w:t>Eval</w:t>
+            </w:r>
+            <w:r>
+              <w:rPr>
+                <w:sz w:val="24"/>
+                <w:szCs w:val="24"/>
+              </w:rPr>
+              <w:t>uation of documentation and conformity to standards in the industry</w:t>
+            </w:r>
+          </w:p>
+        </w:tc>
+      </w:tr>
+      <w:tr>
+        <w:trPr>
+          <w:trHeight w:val="241"/>
+        </w:trPr>
+        <w:tc>
+          <w:tcPr>
+            <w:cnfStyle w:val="001000000000" w:firstRow="0" w:lastRow="0" w:firstColumn="1" w:lastColumn="0" w:oddVBand="0" w:evenVBand="0" w:oddHBand="0" w:evenHBand="0" w:firstRowFirstColumn="0" w:firstRowLastColumn="0" w:lastRowFirstColumn="0" w:lastRowLastColumn="0"/>
+            <w:tcW w:w="2070" w:type="dxa"/>
+          </w:tcPr>
+          <w:p>
+            <w:pPr>
+              <w:pStyle w:val="ListParagraph"/>
+              <w:spacing w:line="276" w:lineRule="auto"/>
+              <w:ind w:left="0"/>
+              <w:jc w:val="center"/>
+              <w:rPr>
+                <w:b w:val="0"/>
+                <w:sz w:val="24"/>
+                <w:szCs w:val="24"/>
+              </w:rPr>
+            </w:pPr>
+            <w:r>
+              <w:rPr>
+                <w:b w:val="0"/>
+                <w:sz w:val="24"/>
+                <w:szCs w:val="24"/>
+              </w:rPr>
+              <w:t>Dynamic Testing</w:t>
+            </w:r>
+          </w:p>
+        </w:tc>
+        <w:tc>
+          <w:tcPr>
+            <w:tcW w:w="3150" w:type="dxa"/>
+          </w:tcPr>
+          <w:p>
+            <w:pPr>
+              <w:pStyle w:val="ListParagraph"/>
+              <w:numPr>
+                <w:ilvl w:val="0"/>
+                <w:numId w:val="29"/>
+              </w:numPr>
+              <w:spacing w:line="276" w:lineRule="auto"/>
+              <w:cnfStyle w:val="000000000000" w:firstRow="0" w:lastRow="0" w:firstColumn="0" w:lastColumn="0" w:oddVBand="0" w:evenVBand="0" w:oddHBand="0" w:evenHBand="0" w:firstRowFirstColumn="0" w:firstRowLastColumn="0" w:lastRowFirstColumn="0" w:lastRowLastColumn="0"/>
+              <w:rPr>
+                <w:sz w:val="24"/>
+                <w:szCs w:val="24"/>
+              </w:rPr>
+            </w:pPr>
+            <w:r>
+              <w:rPr>
+                <w:sz w:val="24"/>
+                <w:szCs w:val="24"/>
+              </w:rPr>
+              <w:t>Project and prototype – oriented</w:t>
+            </w:r>
+          </w:p>
+          <w:p>
+            <w:pPr>
+              <w:pStyle w:val="ListParagraph"/>
+              <w:numPr>
+                <w:ilvl w:val="0"/>
+                <w:numId w:val="29"/>
+              </w:numPr>
+              <w:spacing w:line="276" w:lineRule="auto"/>
+              <w:cnfStyle w:val="000000000000" w:firstRow="0" w:lastRow="0" w:firstColumn="0" w:lastColumn="0" w:oddVBand="0" w:evenVBand="0" w:oddHBand="0" w:evenHBand="0" w:firstRowFirstColumn="0" w:firstRowLastColumn="0" w:lastRowFirstColumn="0" w:lastRowLastColumn="0"/>
+              <w:rPr>
+                <w:sz w:val="24"/>
+                <w:szCs w:val="24"/>
+              </w:rPr>
+            </w:pPr>
+            <w:r>
+              <w:rPr>
+                <w:sz w:val="24"/>
+                <w:szCs w:val="24"/>
+              </w:rPr>
+              <w:t>Testing for Cases / Scenarios</w:t>
+            </w:r>
+          </w:p>
+        </w:tc>
+        <w:tc>
+          <w:tcPr>
+            <w:tcW w:w="4140" w:type="dxa"/>
+          </w:tcPr>
+          <w:p>
+            <w:pPr>
+              <w:pStyle w:val="ListParagraph"/>
+              <w:numPr>
+                <w:ilvl w:val="0"/>
+                <w:numId w:val="19"/>
+              </w:numPr>
+              <w:spacing w:line="276" w:lineRule="auto"/>
+              <w:cnfStyle w:val="000000000000" w:firstRow="0" w:lastRow="0" w:firstColumn="0" w:lastColumn="0" w:oddVBand="0" w:evenVBand="0" w:oddHBand="0" w:evenHBand="0" w:firstRowFirstColumn="0" w:firstRowLastColumn="0" w:lastRowFirstColumn="0" w:lastRowLastColumn="0"/>
+              <w:rPr>
+                <w:sz w:val="24"/>
+                <w:szCs w:val="24"/>
+              </w:rPr>
+            </w:pPr>
+            <w:r>
+              <w:rPr>
+                <w:sz w:val="24"/>
+                <w:szCs w:val="24"/>
+              </w:rPr>
+              <w:t>Identification of features involved in project</w:t>
+            </w:r>
+          </w:p>
+          <w:p>
+            <w:pPr>
+              <w:pStyle w:val="ListParagraph"/>
+              <w:numPr>
+                <w:ilvl w:val="0"/>
+                <w:numId w:val="19"/>
+              </w:numPr>
+              <w:spacing w:line="276" w:lineRule="auto"/>
+              <w:cnfStyle w:val="000000000000" w:firstRow="0" w:lastRow="0" w:firstColumn="0" w:lastColumn="0" w:oddVBand="0" w:evenVBand="0" w:oddHBand="0" w:evenHBand="0" w:firstRowFirstColumn="0" w:firstRowLastColumn="0" w:lastRowFirstColumn="0" w:lastRowLastColumn="0"/>
+              <w:rPr>
+                <w:sz w:val="24"/>
+                <w:szCs w:val="24"/>
+              </w:rPr>
+            </w:pPr>
+            <w:r>
+              <w:rPr>
+                <w:sz w:val="24"/>
+                <w:szCs w:val="24"/>
+              </w:rPr>
+              <w:t>Verification of the project’s achievement of the required functionality through evaluation</w:t>
+            </w:r>
+            <w:r>
+              <w:rPr>
+                <w:sz w:val="24"/>
+                <w:szCs w:val="24"/>
+              </w:rPr>
+              <w:t xml:space="preserve"> </w:t>
+            </w:r>
+            <w:r>
+              <w:rPr>
+                <w:i/>
+                <w:sz w:val="24"/>
+                <w:szCs w:val="24"/>
+              </w:rPr>
+              <w:t xml:space="preserve">via </w:t>
+            </w:r>
+            <w:r>
+              <w:rPr>
+                <w:sz w:val="24"/>
+                <w:szCs w:val="24"/>
+              </w:rPr>
+              <w:t xml:space="preserve">the </w:t>
+            </w:r>
+            <w:r>
+              <w:rPr>
+                <w:i/>
+                <w:sz w:val="24"/>
+                <w:szCs w:val="24"/>
+              </w:rPr>
+              <w:t xml:space="preserve">selected standards </w:t>
+            </w:r>
+            <w:r>
+              <w:rPr>
+                <w:sz w:val="24"/>
+                <w:szCs w:val="24"/>
+              </w:rPr>
+              <w:t xml:space="preserve">and quality assurance </w:t>
+            </w:r>
+            <w:r>
+              <w:rPr>
+                <w:i/>
+                <w:sz w:val="24"/>
+                <w:szCs w:val="24"/>
+              </w:rPr>
+              <w:t>metrics</w:t>
+            </w:r>
+          </w:p>
+        </w:tc>
+      </w:tr>
+    </w:tbl>
+    <w:p>
+      <w:pPr>
+        <w:spacing w:line="276" w:lineRule="auto"/>
+        <w:jc w:val="center"/>
+        <w:rPr>
+          <w:sz w:val="24"/>
+          <w:szCs w:val="24"/>
+        </w:rPr>
+      </w:pPr>
+      <w:r>
+        <w:rPr>
+          <w:sz w:val="24"/>
+          <w:szCs w:val="24"/>
+        </w:rPr>
+        <w:t>Table X.X</w:t>
+      </w:r>
+      <w:r>
+        <w:rPr>
+          <w:sz w:val="24"/>
+          <w:szCs w:val="24"/>
+        </w:rPr>
+        <w:t xml:space="preserve"> </w:t>
+      </w:r>
+      <w:r>
+        <w:rPr>
+          <w:b/>
+          <w:sz w:val="24"/>
+          <w:szCs w:val="24"/>
+        </w:rPr>
+        <w:t>Approach</w:t>
+      </w:r>
+      <w:r>
+        <w:rPr>
+          <w:b/>
+          <w:sz w:val="24"/>
+          <w:szCs w:val="24"/>
+        </w:rPr>
+        <w:t>es for the Project’s</w:t>
+      </w:r>
+      <w:r>
+        <w:rPr>
+          <w:b/>
+          <w:sz w:val="24"/>
+          <w:szCs w:val="24"/>
+        </w:rPr>
+        <w:t xml:space="preserve"> </w:t>
+      </w:r>
+      <w:r>
+        <w:rPr>
+          <w:b/>
+          <w:sz w:val="24"/>
+          <w:szCs w:val="24"/>
+        </w:rPr>
+        <w:t>Q</w:t>
+      </w:r>
+      <w:r>
+        <w:rPr>
+          <w:b/>
+          <w:sz w:val="24"/>
+          <w:szCs w:val="24"/>
+        </w:rPr>
+        <w:t>uality Assurance Testing Phases</w:t>
+      </w:r>
+    </w:p>
+    <w:p>
+      <w:pPr>
+        <w:spacing w:line="276" w:lineRule="auto"/>
+        <w:rPr>
+          <w:sz w:val="24"/>
+          <w:szCs w:val="24"/>
+        </w:rPr>
+      </w:pPr>
+    </w:p>
+    <w:p>
+      <w:pPr>
+        <w:pStyle w:val="ListParagraph"/>
+        <w:numPr>
+          <w:ilvl w:val="0"/>
+          <w:numId w:val="25"/>
+        </w:numPr>
+        <w:spacing w:line="276" w:lineRule="auto"/>
+        <w:rPr>
+          <w:b/>
+          <w:sz w:val="24"/>
+          <w:szCs w:val="24"/>
+        </w:rPr>
+      </w:pPr>
+      <w:r>
+        <w:rPr>
+          <w:b/>
+          <w:sz w:val="24"/>
+          <w:szCs w:val="24"/>
+        </w:rPr>
+        <w:t>Pass / Fail Criteria</w:t>
+      </w:r>
+      <w:r>
+        <w:rPr>
+          <w:b/>
+          <w:sz w:val="24"/>
+          <w:szCs w:val="24"/>
+        </w:rPr>
+        <w:t xml:space="preserve"> </w:t>
+      </w:r>
+      <w:bookmarkStart w:id="2" w:name="_GoBack"/>
+      <w:r>
+        <w:rPr>
+          <w:b/>
+          <w:color w:val="FF0000"/>
+          <w:sz w:val="24"/>
+          <w:szCs w:val="24"/>
+        </w:rPr>
+        <w:t>(Itemized List of expected output and tolerances)</w:t>
+      </w:r>
+      <w:bookmarkEnd w:id="2"/>
+    </w:p>
+    <w:p>
+      <w:pPr>
+        <w:spacing w:line="276" w:lineRule="auto"/>
+        <w:rPr>
+          <w:sz w:val="24"/>
+          <w:szCs w:val="24"/>
+        </w:rPr>
+      </w:pPr>
+    </w:p>
+    <w:p>
+      <w:pPr>
+        <w:spacing w:line="276" w:lineRule="auto"/>
+        <w:rPr>
+          <w:sz w:val="24"/>
+          <w:szCs w:val="24"/>
+        </w:rPr>
+      </w:pPr>
+      <w:r>
+        <w:rPr>
+          <w:sz w:val="24"/>
+          <w:szCs w:val="24"/>
+        </w:rPr>
+        <w:t xml:space="preserve">The </w:t>
+      </w:r>
+      <w:r>
+        <w:rPr>
+          <w:sz w:val="24"/>
+          <w:szCs w:val="24"/>
+        </w:rPr>
+        <w:t>succeeding</w:t>
+      </w:r>
+      <w:r>
+        <w:rPr>
+          <w:sz w:val="24"/>
+          <w:szCs w:val="24"/>
+        </w:rPr>
+        <w:t xml:space="preserve"> table summarizes the specific criteria that may serve as the establishment of the necessary standards to properly evaluate and analyze the application’s verification of the required functionalities:</w:t>
+      </w:r>
+    </w:p>
+    <w:p>
+      <w:pPr>
+        <w:spacing w:line="276" w:lineRule="auto"/>
+        <w:rPr>
+          <w:sz w:val="24"/>
+          <w:szCs w:val="24"/>
+        </w:rPr>
+      </w:pPr>
+    </w:p>
+    <w:tbl>
+      <w:tblPr>
+        <w:tblStyle w:val="GridTable4-Accent6"/>
+        <w:tblW w:w="9360" w:type="dxa"/>
+        <w:tblInd w:w="-5" w:type="dxa"/>
+        <w:tblLook w:val="04A0" w:firstRow="1" w:lastRow="0" w:firstColumn="1" w:lastColumn="0" w:noHBand="0" w:noVBand="1"/>
+      </w:tblPr>
+      <w:tblGrid>
+        <w:gridCol w:w="2880"/>
+        <w:gridCol w:w="3150"/>
+        <w:gridCol w:w="3330"/>
+      </w:tblGrid>
+      <w:tr>
+        <w:trPr>
+          <w:cnfStyle w:val="100000000000" w:firstRow="1" w:lastRow="0" w:firstColumn="0" w:lastColumn="0" w:oddVBand="0" w:evenVBand="0" w:oddHBand="0" w:evenHBand="0" w:firstRowFirstColumn="0" w:firstRowLastColumn="0" w:lastRowFirstColumn="0" w:lastRowLastColumn="0"/>
+          <w:trHeight w:val="241"/>
+        </w:trPr>
+        <w:tc>
+          <w:tcPr>
+            <w:cnfStyle w:val="001000000000" w:firstRow="0" w:lastRow="0" w:firstColumn="1" w:lastColumn="0" w:oddVBand="0" w:evenVBand="0" w:oddHBand="0" w:evenHBand="0" w:firstRowFirstColumn="0" w:firstRowLastColumn="0" w:lastRowFirstColumn="0" w:lastRowLastColumn="0"/>
+            <w:tcW w:w="2880" w:type="dxa"/>
+          </w:tcPr>
+          <w:p>
+            <w:pPr>
+              <w:pStyle w:val="ListParagraph"/>
+              <w:spacing w:line="276" w:lineRule="auto"/>
+              <w:ind w:left="0"/>
+              <w:jc w:val="center"/>
+              <w:rPr>
+                <w:sz w:val="24"/>
+                <w:szCs w:val="24"/>
+              </w:rPr>
+            </w:pPr>
+            <w:r>
+              <w:rPr>
+                <w:sz w:val="24"/>
+                <w:szCs w:val="24"/>
+              </w:rPr>
+              <w:lastRenderedPageBreak/>
+              <w:t>Feature</w:t>
+            </w:r>
+          </w:p>
+        </w:tc>
+        <w:tc>
+          <w:tcPr>
+            <w:tcW w:w="3150" w:type="dxa"/>
+          </w:tcPr>
+          <w:p>
+            <w:pPr>
+              <w:pStyle w:val="ListParagraph"/>
+              <w:spacing w:line="276" w:lineRule="auto"/>
+              <w:ind w:left="0"/>
+              <w:jc w:val="center"/>
+              <w:cnfStyle w:val="100000000000" w:firstRow="1" w:lastRow="0" w:firstColumn="0" w:lastColumn="0" w:oddVBand="0" w:evenVBand="0" w:oddHBand="0" w:evenHBand="0" w:firstRowFirstColumn="0" w:firstRowLastColumn="0" w:lastRowFirstColumn="0" w:lastRowLastColumn="0"/>
+              <w:rPr>
+                <w:sz w:val="24"/>
+                <w:szCs w:val="24"/>
+              </w:rPr>
+            </w:pPr>
+            <w:r>
+              <w:rPr>
+                <w:sz w:val="24"/>
+                <w:szCs w:val="24"/>
+              </w:rPr>
+              <w:t>Margin of Validity</w:t>
+            </w:r>
+          </w:p>
+        </w:tc>
+        <w:tc>
+          <w:tcPr>
+            <w:tcW w:w="3330" w:type="dxa"/>
+          </w:tcPr>
+          <w:p>
+            <w:pPr>
+              <w:pStyle w:val="ListParagraph"/>
+              <w:spacing w:line="276" w:lineRule="auto"/>
+              <w:ind w:left="0"/>
+              <w:jc w:val="center"/>
+              <w:cnfStyle w:val="100000000000" w:firstRow="1" w:lastRow="0" w:firstColumn="0" w:lastColumn="0" w:oddVBand="0" w:evenVBand="0" w:oddHBand="0" w:evenHBand="0" w:firstRowFirstColumn="0" w:firstRowLastColumn="0" w:lastRowFirstColumn="0" w:lastRowLastColumn="0"/>
+              <w:rPr>
+                <w:sz w:val="24"/>
+                <w:szCs w:val="24"/>
+              </w:rPr>
+            </w:pPr>
+            <w:r>
+              <w:rPr>
+                <w:sz w:val="24"/>
+                <w:szCs w:val="24"/>
+              </w:rPr>
+              <w:t>Margin of Fault</w:t>
+            </w:r>
+          </w:p>
+        </w:tc>
+      </w:tr>
+      <w:tr>
+        <w:trPr>
+          <w:cnfStyle w:val="000000100000" w:firstRow="0" w:lastRow="0" w:firstColumn="0" w:lastColumn="0" w:oddVBand="0" w:evenVBand="0" w:oddHBand="1" w:evenHBand="0" w:firstRowFirstColumn="0" w:firstRowLastColumn="0" w:lastRowFirstColumn="0" w:lastRowLastColumn="0"/>
+          <w:trHeight w:val="241"/>
+        </w:trPr>
+        <w:tc>
+          <w:tcPr>
+            <w:cnfStyle w:val="001000000000" w:firstRow="0" w:lastRow="0" w:firstColumn="1" w:lastColumn="0" w:oddVBand="0" w:evenVBand="0" w:oddHBand="0" w:evenHBand="0" w:firstRowFirstColumn="0" w:firstRowLastColumn="0" w:lastRowFirstColumn="0" w:lastRowLastColumn="0"/>
+            <w:tcW w:w="2880" w:type="dxa"/>
+          </w:tcPr>
+          <w:p>
+            <w:pPr>
+              <w:spacing w:line="276" w:lineRule="auto"/>
+              <w:ind w:left="162"/>
+              <w:rPr>
+                <w:b w:val="0"/>
+                <w:sz w:val="24"/>
+                <w:szCs w:val="24"/>
+              </w:rPr>
+            </w:pPr>
+            <w:r>
+              <w:rPr>
+                <w:b w:val="0"/>
+                <w:sz w:val="24"/>
+                <w:szCs w:val="24"/>
+              </w:rPr>
+              <w:t>Correctness</w:t>
+            </w:r>
+            <w:r>
+              <w:rPr>
+                <w:b w:val="0"/>
+                <w:sz w:val="24"/>
+                <w:szCs w:val="24"/>
+              </w:rPr>
+              <w:t xml:space="preserve"> and legitimacy</w:t>
+            </w:r>
+            <w:r>
+              <w:rPr>
+                <w:b w:val="0"/>
+                <w:sz w:val="24"/>
+                <w:szCs w:val="24"/>
+              </w:rPr>
+              <w:t xml:space="preserve"> of event display</w:t>
+            </w:r>
+          </w:p>
+        </w:tc>
+        <w:tc>
+          <w:tcPr>
+            <w:tcW w:w="3150" w:type="dxa"/>
+          </w:tcPr>
+          <w:p>
+            <w:pPr>
+              <w:pStyle w:val="ListParagraph"/>
+              <w:numPr>
+                <w:ilvl w:val="0"/>
+                <w:numId w:val="28"/>
+              </w:numPr>
+              <w:spacing w:line="276" w:lineRule="auto"/>
+              <w:ind w:left="342"/>
+              <w:cnfStyle w:val="000000100000" w:firstRow="0" w:lastRow="0" w:firstColumn="0" w:lastColumn="0" w:oddVBand="0" w:evenVBand="0" w:oddHBand="1" w:evenHBand="0" w:firstRowFirstColumn="0" w:firstRowLastColumn="0" w:lastRowFirstColumn="0" w:lastRowLastColumn="0"/>
+              <w:rPr>
+                <w:sz w:val="24"/>
+                <w:szCs w:val="24"/>
+              </w:rPr>
+            </w:pPr>
+            <w:r>
+              <w:rPr>
+                <w:sz w:val="24"/>
+                <w:szCs w:val="24"/>
+              </w:rPr>
+              <w:t xml:space="preserve">The events being displayed are </w:t>
+            </w:r>
+            <w:r>
+              <w:rPr>
+                <w:b/>
+                <w:sz w:val="24"/>
+                <w:szCs w:val="24"/>
+              </w:rPr>
+              <w:t>in line</w:t>
+            </w:r>
+            <w:r>
+              <w:rPr>
+                <w:sz w:val="24"/>
+                <w:szCs w:val="24"/>
+              </w:rPr>
+              <w:t xml:space="preserve"> with the client’s requirements</w:t>
+            </w:r>
+          </w:p>
+          <w:p>
+            <w:pPr>
+              <w:pStyle w:val="ListParagraph"/>
+              <w:numPr>
+                <w:ilvl w:val="0"/>
+                <w:numId w:val="28"/>
+              </w:numPr>
+              <w:spacing w:line="276" w:lineRule="auto"/>
+              <w:ind w:left="342"/>
+              <w:cnfStyle w:val="000000100000" w:firstRow="0" w:lastRow="0" w:firstColumn="0" w:lastColumn="0" w:oddVBand="0" w:evenVBand="0" w:oddHBand="1" w:evenHBand="0" w:firstRowFirstColumn="0" w:firstRowLastColumn="0" w:lastRowFirstColumn="0" w:lastRowLastColumn="0"/>
+              <w:rPr>
+                <w:sz w:val="24"/>
+                <w:szCs w:val="24"/>
+              </w:rPr>
+            </w:pPr>
+            <w:r>
+              <w:rPr>
+                <w:sz w:val="24"/>
+                <w:szCs w:val="24"/>
+              </w:rPr>
+              <w:t xml:space="preserve">The events being displayed are </w:t>
+            </w:r>
+            <w:r>
+              <w:rPr>
+                <w:b/>
+                <w:sz w:val="24"/>
+                <w:szCs w:val="24"/>
+              </w:rPr>
+              <w:t xml:space="preserve">identical </w:t>
+            </w:r>
+            <w:r>
+              <w:rPr>
+                <w:sz w:val="24"/>
+                <w:szCs w:val="24"/>
+              </w:rPr>
+              <w:t>to the data presently stored in the database</w:t>
+            </w:r>
+          </w:p>
+        </w:tc>
+        <w:tc>
+          <w:tcPr>
+            <w:tcW w:w="3330" w:type="dxa"/>
+          </w:tcPr>
+          <w:p>
+            <w:pPr>
+              <w:pStyle w:val="ListParagraph"/>
+              <w:numPr>
+                <w:ilvl w:val="0"/>
+                <w:numId w:val="28"/>
+              </w:numPr>
+              <w:spacing w:line="276" w:lineRule="auto"/>
+              <w:ind w:left="342"/>
+              <w:cnfStyle w:val="000000100000" w:firstRow="0" w:lastRow="0" w:firstColumn="0" w:lastColumn="0" w:oddVBand="0" w:evenVBand="0" w:oddHBand="1" w:evenHBand="0" w:firstRowFirstColumn="0" w:firstRowLastColumn="0" w:lastRowFirstColumn="0" w:lastRowLastColumn="0"/>
+              <w:rPr>
+                <w:sz w:val="24"/>
+                <w:szCs w:val="24"/>
+              </w:rPr>
+            </w:pPr>
+            <w:r>
+              <w:rPr>
+                <w:sz w:val="24"/>
+                <w:szCs w:val="24"/>
+              </w:rPr>
+              <w:t xml:space="preserve">The events being displayed are </w:t>
+            </w:r>
+            <w:r>
+              <w:rPr>
+                <w:b/>
+                <w:sz w:val="24"/>
+                <w:szCs w:val="24"/>
+              </w:rPr>
+              <w:t xml:space="preserve">not in line </w:t>
+            </w:r>
+            <w:r>
+              <w:rPr>
+                <w:sz w:val="24"/>
+                <w:szCs w:val="24"/>
+              </w:rPr>
+              <w:t>with the client’s requirements, and are variably different</w:t>
+            </w:r>
+          </w:p>
+          <w:p>
+            <w:pPr>
+              <w:pStyle w:val="ListParagraph"/>
+              <w:numPr>
+                <w:ilvl w:val="0"/>
+                <w:numId w:val="18"/>
+              </w:numPr>
+              <w:spacing w:line="276" w:lineRule="auto"/>
+              <w:ind w:left="342"/>
+              <w:cnfStyle w:val="000000100000" w:firstRow="0" w:lastRow="0" w:firstColumn="0" w:lastColumn="0" w:oddVBand="0" w:evenVBand="0" w:oddHBand="1" w:evenHBand="0" w:firstRowFirstColumn="0" w:firstRowLastColumn="0" w:lastRowFirstColumn="0" w:lastRowLastColumn="0"/>
+              <w:rPr>
+                <w:sz w:val="24"/>
+                <w:szCs w:val="24"/>
+              </w:rPr>
+            </w:pPr>
+            <w:r>
+              <w:rPr>
+                <w:sz w:val="24"/>
+                <w:szCs w:val="24"/>
+              </w:rPr>
+              <w:t>The events being displayed are</w:t>
+            </w:r>
+            <w:r>
+              <w:rPr>
+                <w:b/>
+                <w:sz w:val="24"/>
+                <w:szCs w:val="24"/>
+              </w:rPr>
+              <w:t xml:space="preserve"> not</w:t>
+            </w:r>
+            <w:r>
+              <w:rPr>
+                <w:sz w:val="24"/>
+                <w:szCs w:val="24"/>
+              </w:rPr>
+              <w:t xml:space="preserve"> </w:t>
+            </w:r>
+            <w:r>
+              <w:rPr>
+                <w:b/>
+                <w:sz w:val="24"/>
+                <w:szCs w:val="24"/>
+              </w:rPr>
+              <w:t xml:space="preserve">identical </w:t>
+            </w:r>
+            <w:r>
+              <w:rPr>
+                <w:sz w:val="24"/>
+                <w:szCs w:val="24"/>
+              </w:rPr>
+              <w:t>to the data presently stored in the database</w:t>
+            </w:r>
+          </w:p>
+        </w:tc>
+      </w:tr>
+      <w:tr>
+        <w:trPr>
+          <w:trHeight w:val="241"/>
+        </w:trPr>
+        <w:tc>
+          <w:tcPr>
+            <w:cnfStyle w:val="001000000000" w:firstRow="0" w:lastRow="0" w:firstColumn="1" w:lastColumn="0" w:oddVBand="0" w:evenVBand="0" w:oddHBand="0" w:evenHBand="0" w:firstRowFirstColumn="0" w:firstRowLastColumn="0" w:lastRowFirstColumn="0" w:lastRowLastColumn="0"/>
+            <w:tcW w:w="2880" w:type="dxa"/>
+          </w:tcPr>
+          <w:p>
+            <w:pPr>
+              <w:spacing w:line="276" w:lineRule="auto"/>
+              <w:ind w:left="162"/>
+              <w:rPr>
+                <w:b w:val="0"/>
+                <w:bCs w:val="0"/>
+                <w:sz w:val="24"/>
+                <w:szCs w:val="24"/>
+              </w:rPr>
+            </w:pPr>
+            <w:r>
+              <w:rPr>
+                <w:b w:val="0"/>
+                <w:bCs w:val="0"/>
+                <w:sz w:val="24"/>
+                <w:szCs w:val="24"/>
+              </w:rPr>
+              <w:t>Completeness of events being displayed</w:t>
+            </w:r>
+          </w:p>
+        </w:tc>
+        <w:tc>
+          <w:tcPr>
+            <w:tcW w:w="3150" w:type="dxa"/>
+          </w:tcPr>
+          <w:p>
+            <w:pPr>
+              <w:pStyle w:val="ListParagraph"/>
+              <w:numPr>
+                <w:ilvl w:val="0"/>
+                <w:numId w:val="28"/>
+              </w:numPr>
+              <w:spacing w:line="276" w:lineRule="auto"/>
+              <w:ind w:left="342"/>
+              <w:cnfStyle w:val="000000000000" w:firstRow="0" w:lastRow="0" w:firstColumn="0" w:lastColumn="0" w:oddVBand="0" w:evenVBand="0" w:oddHBand="0" w:evenHBand="0" w:firstRowFirstColumn="0" w:firstRowLastColumn="0" w:lastRowFirstColumn="0" w:lastRowLastColumn="0"/>
+              <w:rPr>
+                <w:sz w:val="24"/>
+                <w:szCs w:val="24"/>
+              </w:rPr>
+            </w:pPr>
+            <w:r>
+              <w:rPr>
+                <w:sz w:val="24"/>
+                <w:szCs w:val="24"/>
+              </w:rPr>
+              <w:t xml:space="preserve">The data present in the calendar are </w:t>
+            </w:r>
+            <w:r>
+              <w:rPr>
+                <w:b/>
+                <w:sz w:val="24"/>
+                <w:szCs w:val="24"/>
+              </w:rPr>
+              <w:t>complete</w:t>
+            </w:r>
+            <w:r>
+              <w:rPr>
+                <w:sz w:val="24"/>
+                <w:szCs w:val="24"/>
+              </w:rPr>
+              <w:t xml:space="preserve"> and </w:t>
+            </w:r>
+            <w:r>
+              <w:rPr>
+                <w:b/>
+                <w:sz w:val="24"/>
+                <w:szCs w:val="24"/>
+              </w:rPr>
+              <w:t>conforms</w:t>
+            </w:r>
+            <w:r>
+              <w:rPr>
+                <w:sz w:val="24"/>
+                <w:szCs w:val="24"/>
+              </w:rPr>
+              <w:t xml:space="preserve"> to the populated data</w:t>
+            </w:r>
+          </w:p>
+        </w:tc>
+        <w:tc>
+          <w:tcPr>
+            <w:tcW w:w="3330" w:type="dxa"/>
+          </w:tcPr>
+          <w:p>
+            <w:pPr>
+              <w:pStyle w:val="ListParagraph"/>
+              <w:numPr>
+                <w:ilvl w:val="0"/>
+                <w:numId w:val="28"/>
+              </w:numPr>
+              <w:spacing w:line="276" w:lineRule="auto"/>
+              <w:ind w:left="342"/>
+              <w:cnfStyle w:val="000000000000" w:firstRow="0" w:lastRow="0" w:firstColumn="0" w:lastColumn="0" w:oddVBand="0" w:evenVBand="0" w:oddHBand="0" w:evenHBand="0" w:firstRowFirstColumn="0" w:firstRowLastColumn="0" w:lastRowFirstColumn="0" w:lastRowLastColumn="0"/>
+              <w:rPr>
+                <w:sz w:val="24"/>
+                <w:szCs w:val="24"/>
+              </w:rPr>
+            </w:pPr>
+            <w:r>
+              <w:rPr>
+                <w:sz w:val="24"/>
+                <w:szCs w:val="24"/>
+              </w:rPr>
+              <w:t xml:space="preserve">The data present in the calendar are </w:t>
+            </w:r>
+            <w:r>
+              <w:rPr>
+                <w:b/>
+                <w:sz w:val="24"/>
+                <w:szCs w:val="24"/>
+              </w:rPr>
+              <w:t>incomplete</w:t>
+            </w:r>
+            <w:r>
+              <w:rPr>
+                <w:sz w:val="24"/>
+                <w:szCs w:val="24"/>
+              </w:rPr>
+              <w:t xml:space="preserve"> and </w:t>
+            </w:r>
+            <w:r>
+              <w:rPr>
+                <w:b/>
+                <w:sz w:val="24"/>
+                <w:szCs w:val="24"/>
+              </w:rPr>
+              <w:t>does not conform</w:t>
+            </w:r>
+            <w:r>
+              <w:rPr>
+                <w:sz w:val="24"/>
+                <w:szCs w:val="24"/>
+              </w:rPr>
+              <w:t xml:space="preserve"> to the populated data</w:t>
+            </w:r>
+          </w:p>
+        </w:tc>
+      </w:tr>
+      <w:tr>
+        <w:trPr>
+          <w:cnfStyle w:val="000000100000" w:firstRow="0" w:lastRow="0" w:firstColumn="0" w:lastColumn="0" w:oddVBand="0" w:evenVBand="0" w:oddHBand="1" w:evenHBand="0" w:firstRowFirstColumn="0" w:firstRowLastColumn="0" w:lastRowFirstColumn="0" w:lastRowLastColumn="0"/>
+          <w:trHeight w:val="241"/>
+        </w:trPr>
+        <w:tc>
+          <w:tcPr>
+            <w:cnfStyle w:val="001000000000" w:firstRow="0" w:lastRow="0" w:firstColumn="1" w:lastColumn="0" w:oddVBand="0" w:evenVBand="0" w:oddHBand="0" w:evenHBand="0" w:firstRowFirstColumn="0" w:firstRowLastColumn="0" w:lastRowFirstColumn="0" w:lastRowLastColumn="0"/>
+            <w:tcW w:w="2880" w:type="dxa"/>
+          </w:tcPr>
+          <w:p>
+            <w:pPr>
+              <w:spacing w:line="276" w:lineRule="auto"/>
+              <w:ind w:left="162"/>
+              <w:rPr>
+                <w:b w:val="0"/>
+                <w:sz w:val="24"/>
+                <w:szCs w:val="24"/>
+              </w:rPr>
+            </w:pPr>
+            <w:r>
+              <w:rPr>
+                <w:b w:val="0"/>
+                <w:sz w:val="24"/>
+                <w:szCs w:val="24"/>
+              </w:rPr>
+              <w:t>Readability of calendar events</w:t>
+            </w:r>
+          </w:p>
+        </w:tc>
+        <w:tc>
+          <w:tcPr>
+            <w:tcW w:w="3150" w:type="dxa"/>
+          </w:tcPr>
+          <w:p>
+            <w:pPr>
+              <w:pStyle w:val="ListParagraph"/>
+              <w:numPr>
+                <w:ilvl w:val="0"/>
+                <w:numId w:val="29"/>
+              </w:numPr>
+              <w:spacing w:line="276" w:lineRule="auto"/>
+              <w:ind w:left="342"/>
+              <w:cnfStyle w:val="000000100000" w:firstRow="0" w:lastRow="0" w:firstColumn="0" w:lastColumn="0" w:oddVBand="0" w:evenVBand="0" w:oddHBand="1" w:evenHBand="0" w:firstRowFirstColumn="0" w:firstRowLastColumn="0" w:lastRowFirstColumn="0" w:lastRowLastColumn="0"/>
+              <w:rPr>
+                <w:sz w:val="24"/>
+                <w:szCs w:val="24"/>
+              </w:rPr>
+            </w:pPr>
+            <w:r>
+              <w:rPr>
+                <w:sz w:val="24"/>
+                <w:szCs w:val="24"/>
+              </w:rPr>
+              <w:t xml:space="preserve">The events displayed in the calendar are </w:t>
+            </w:r>
+            <w:r>
+              <w:rPr>
+                <w:b/>
+                <w:sz w:val="24"/>
+                <w:szCs w:val="24"/>
+              </w:rPr>
+              <w:t>readable</w:t>
+            </w:r>
+            <w:r>
+              <w:rPr>
+                <w:sz w:val="24"/>
+                <w:szCs w:val="24"/>
+              </w:rPr>
+              <w:t xml:space="preserve"> and are </w:t>
+            </w:r>
+            <w:r>
+              <w:rPr>
+                <w:b/>
+                <w:sz w:val="24"/>
+                <w:szCs w:val="24"/>
+              </w:rPr>
+              <w:t>recognizable</w:t>
+            </w:r>
+          </w:p>
+          <w:p>
+            <w:pPr>
+              <w:pStyle w:val="ListParagraph"/>
+              <w:numPr>
+                <w:ilvl w:val="0"/>
+                <w:numId w:val="29"/>
+              </w:numPr>
+              <w:spacing w:line="276" w:lineRule="auto"/>
+              <w:ind w:left="342"/>
+              <w:cnfStyle w:val="000000100000" w:firstRow="0" w:lastRow="0" w:firstColumn="0" w:lastColumn="0" w:oddVBand="0" w:evenVBand="0" w:oddHBand="1" w:evenHBand="0" w:firstRowFirstColumn="0" w:firstRowLastColumn="0" w:lastRowFirstColumn="0" w:lastRowLastColumn="0"/>
+              <w:rPr>
+                <w:sz w:val="24"/>
+                <w:szCs w:val="24"/>
+              </w:rPr>
+            </w:pPr>
+            <w:r>
+              <w:rPr>
+                <w:sz w:val="24"/>
+                <w:szCs w:val="24"/>
+              </w:rPr>
+              <w:t xml:space="preserve">The data </w:t>
+            </w:r>
+            <w:r>
+              <w:rPr>
+                <w:b/>
+                <w:sz w:val="24"/>
+                <w:szCs w:val="24"/>
+              </w:rPr>
+              <w:t>brings clarity</w:t>
+            </w:r>
+            <w:r>
+              <w:rPr>
+                <w:sz w:val="24"/>
+                <w:szCs w:val="24"/>
+              </w:rPr>
+              <w:t xml:space="preserve"> to the prospect users</w:t>
+            </w:r>
+          </w:p>
+        </w:tc>
+        <w:tc>
+          <w:tcPr>
+            <w:tcW w:w="3330" w:type="dxa"/>
+          </w:tcPr>
+          <w:p>
+            <w:pPr>
+              <w:pStyle w:val="ListParagraph"/>
+              <w:numPr>
+                <w:ilvl w:val="0"/>
+                <w:numId w:val="19"/>
+              </w:numPr>
+              <w:spacing w:line="276" w:lineRule="auto"/>
+              <w:ind w:left="342"/>
+              <w:cnfStyle w:val="000000100000" w:firstRow="0" w:lastRow="0" w:firstColumn="0" w:lastColumn="0" w:oddVBand="0" w:evenVBand="0" w:oddHBand="1" w:evenHBand="0" w:firstRowFirstColumn="0" w:firstRowLastColumn="0" w:lastRowFirstColumn="0" w:lastRowLastColumn="0"/>
+              <w:rPr>
+                <w:sz w:val="24"/>
+                <w:szCs w:val="24"/>
+              </w:rPr>
+            </w:pPr>
+            <w:r>
+              <w:rPr>
+                <w:sz w:val="24"/>
+                <w:szCs w:val="24"/>
+              </w:rPr>
+              <w:t xml:space="preserve">The events displayed in the calendar are </w:t>
+            </w:r>
+            <w:r>
+              <w:rPr>
+                <w:b/>
+                <w:sz w:val="24"/>
+                <w:szCs w:val="24"/>
+              </w:rPr>
+              <w:t>not readable</w:t>
+            </w:r>
+            <w:r>
+              <w:rPr>
+                <w:sz w:val="24"/>
+                <w:szCs w:val="24"/>
+              </w:rPr>
+              <w:t xml:space="preserve"> and are </w:t>
+            </w:r>
+            <w:r>
+              <w:rPr>
+                <w:b/>
+                <w:sz w:val="24"/>
+                <w:szCs w:val="24"/>
+              </w:rPr>
+              <w:t>unrecognizable</w:t>
+            </w:r>
+          </w:p>
+          <w:p>
+            <w:pPr>
+              <w:pStyle w:val="ListParagraph"/>
+              <w:numPr>
+                <w:ilvl w:val="0"/>
+                <w:numId w:val="19"/>
+              </w:numPr>
+              <w:spacing w:line="276" w:lineRule="auto"/>
+              <w:ind w:left="342"/>
+              <w:cnfStyle w:val="000000100000" w:firstRow="0" w:lastRow="0" w:firstColumn="0" w:lastColumn="0" w:oddVBand="0" w:evenVBand="0" w:oddHBand="1" w:evenHBand="0" w:firstRowFirstColumn="0" w:firstRowLastColumn="0" w:lastRowFirstColumn="0" w:lastRowLastColumn="0"/>
+              <w:rPr>
+                <w:sz w:val="24"/>
+                <w:szCs w:val="24"/>
+              </w:rPr>
+            </w:pPr>
+            <w:r>
+              <w:rPr>
+                <w:sz w:val="24"/>
+                <w:szCs w:val="24"/>
+              </w:rPr>
+              <w:t xml:space="preserve">The data causes the prospect users to be </w:t>
+            </w:r>
+            <w:r>
+              <w:rPr>
+                <w:b/>
+                <w:sz w:val="24"/>
+                <w:szCs w:val="24"/>
+              </w:rPr>
+              <w:t>misled</w:t>
+            </w:r>
+          </w:p>
+        </w:tc>
+      </w:tr>
+      <w:tr>
+        <w:trPr>
+          <w:trHeight w:val="241"/>
+        </w:trPr>
+        <w:tc>
+          <w:tcPr>
+            <w:cnfStyle w:val="001000000000" w:firstRow="0" w:lastRow="0" w:firstColumn="1" w:lastColumn="0" w:oddVBand="0" w:evenVBand="0" w:oddHBand="0" w:evenHBand="0" w:firstRowFirstColumn="0" w:firstRowLastColumn="0" w:lastRowFirstColumn="0" w:lastRowLastColumn="0"/>
+            <w:tcW w:w="2880" w:type="dxa"/>
+          </w:tcPr>
+          <w:p>
+            <w:pPr>
+              <w:spacing w:line="276" w:lineRule="auto"/>
+              <w:ind w:left="162"/>
+              <w:rPr>
+                <w:b w:val="0"/>
+                <w:sz w:val="24"/>
+                <w:szCs w:val="24"/>
+              </w:rPr>
+            </w:pPr>
+            <w:r>
+              <w:rPr>
+                <w:b w:val="0"/>
+                <w:sz w:val="24"/>
+                <w:szCs w:val="24"/>
+              </w:rPr>
+              <w:t>Usability of calendar links</w:t>
+            </w:r>
+          </w:p>
+        </w:tc>
+        <w:tc>
+          <w:tcPr>
+            <w:tcW w:w="3150" w:type="dxa"/>
+          </w:tcPr>
+          <w:p>
+            <w:pPr>
+              <w:pStyle w:val="ListParagraph"/>
+              <w:numPr>
+                <w:ilvl w:val="0"/>
+                <w:numId w:val="29"/>
+              </w:numPr>
+              <w:spacing w:line="276" w:lineRule="auto"/>
+              <w:ind w:left="342"/>
+              <w:cnfStyle w:val="000000000000" w:firstRow="0" w:lastRow="0" w:firstColumn="0" w:lastColumn="0" w:oddVBand="0" w:evenVBand="0" w:oddHBand="0" w:evenHBand="0" w:firstRowFirstColumn="0" w:firstRowLastColumn="0" w:lastRowFirstColumn="0" w:lastRowLastColumn="0"/>
+              <w:rPr>
+                <w:sz w:val="24"/>
+                <w:szCs w:val="24"/>
+              </w:rPr>
+            </w:pPr>
+            <w:r>
+              <w:rPr>
+                <w:sz w:val="24"/>
+                <w:szCs w:val="24"/>
+              </w:rPr>
+              <w:t xml:space="preserve">The links </w:t>
+            </w:r>
+            <w:r>
+              <w:rPr>
+                <w:b/>
+                <w:sz w:val="24"/>
+                <w:szCs w:val="24"/>
+              </w:rPr>
+              <w:t xml:space="preserve">properly redirect </w:t>
+            </w:r>
+            <w:r>
+              <w:rPr>
+                <w:sz w:val="24"/>
+                <w:szCs w:val="24"/>
+              </w:rPr>
+              <w:t>the user to the necessary audio files / text files / websites</w:t>
+            </w:r>
+          </w:p>
+        </w:tc>
+        <w:tc>
+          <w:tcPr>
+            <w:tcW w:w="3330" w:type="dxa"/>
+          </w:tcPr>
+          <w:p>
+            <w:pPr>
+              <w:pStyle w:val="ListParagraph"/>
+              <w:numPr>
+                <w:ilvl w:val="0"/>
+                <w:numId w:val="19"/>
+              </w:numPr>
+              <w:spacing w:line="276" w:lineRule="auto"/>
+              <w:ind w:left="342"/>
+              <w:cnfStyle w:val="000000000000" w:firstRow="0" w:lastRow="0" w:firstColumn="0" w:lastColumn="0" w:oddVBand="0" w:evenVBand="0" w:oddHBand="0" w:evenHBand="0" w:firstRowFirstColumn="0" w:firstRowLastColumn="0" w:lastRowFirstColumn="0" w:lastRowLastColumn="0"/>
+              <w:rPr>
+                <w:sz w:val="24"/>
+                <w:szCs w:val="24"/>
+              </w:rPr>
+            </w:pPr>
+            <w:r>
+              <w:rPr>
+                <w:sz w:val="24"/>
+                <w:szCs w:val="24"/>
+              </w:rPr>
+              <w:t xml:space="preserve">The links are </w:t>
+            </w:r>
+            <w:r>
+              <w:rPr>
+                <w:b/>
+                <w:sz w:val="24"/>
+                <w:szCs w:val="24"/>
+              </w:rPr>
+              <w:t>intertwined</w:t>
+            </w:r>
+            <w:r>
+              <w:rPr>
+                <w:sz w:val="24"/>
+                <w:szCs w:val="24"/>
+              </w:rPr>
+              <w:t xml:space="preserve"> and </w:t>
+            </w:r>
+            <w:r>
+              <w:rPr>
+                <w:b/>
+                <w:sz w:val="24"/>
+                <w:szCs w:val="24"/>
+              </w:rPr>
+              <w:t>does not follow</w:t>
+            </w:r>
+            <w:r>
+              <w:rPr>
+                <w:sz w:val="24"/>
+                <w:szCs w:val="24"/>
+              </w:rPr>
+              <w:t xml:space="preserve"> the intended file/page to be redirected to.</w:t>
+            </w:r>
+          </w:p>
+        </w:tc>
+      </w:tr>
+    </w:tbl>
+    <w:p>
+      <w:pPr>
+        <w:spacing w:line="276" w:lineRule="auto"/>
+        <w:jc w:val="center"/>
+        <w:rPr>
+          <w:sz w:val="24"/>
+          <w:szCs w:val="24"/>
+        </w:rPr>
+      </w:pPr>
+      <w:r>
+        <w:rPr>
+          <w:sz w:val="24"/>
+          <w:szCs w:val="24"/>
+        </w:rPr>
+        <w:t xml:space="preserve">Table X.X </w:t>
+      </w:r>
+      <w:r>
+        <w:rPr>
+          <w:b/>
+          <w:sz w:val="24"/>
+          <w:szCs w:val="24"/>
+        </w:rPr>
+        <w:t>Pass / Fail Criteria</w:t>
+      </w:r>
+    </w:p>
+    <w:p>
+      <w:pPr>
+        <w:spacing w:line="276" w:lineRule="auto"/>
+        <w:rPr>
+          <w:b/>
+          <w:sz w:val="24"/>
+          <w:szCs w:val="24"/>
+        </w:rPr>
+      </w:pPr>
+    </w:p>
+    <w:p>
+      <w:pPr>
+        <w:pStyle w:val="ListParagraph"/>
+        <w:numPr>
+          <w:ilvl w:val="0"/>
+          <w:numId w:val="25"/>
+        </w:numPr>
+        <w:spacing w:line="276" w:lineRule="auto"/>
+        <w:rPr>
+          <w:b/>
+          <w:sz w:val="24"/>
+          <w:szCs w:val="24"/>
+        </w:rPr>
+      </w:pPr>
+      <w:r>
+        <w:rPr>
+          <w:b/>
+          <w:sz w:val="24"/>
+          <w:szCs w:val="24"/>
+        </w:rPr>
+        <w:t>Test Deliverables</w:t>
+      </w:r>
+    </w:p>
+    <w:p>
+      <w:pPr>
+        <w:pStyle w:val="ListParagraph"/>
+        <w:numPr>
+          <w:ilvl w:val="0"/>
+          <w:numId w:val="25"/>
+        </w:numPr>
+        <w:spacing w:line="276" w:lineRule="auto"/>
+        <w:rPr>
+          <w:b/>
+          <w:sz w:val="24"/>
+          <w:szCs w:val="24"/>
+        </w:rPr>
+      </w:pPr>
+      <w:r>
+        <w:rPr>
+          <w:b/>
+          <w:sz w:val="24"/>
+          <w:szCs w:val="24"/>
+        </w:rPr>
+        <w:t>Testing Tasks / Setup</w:t>
+      </w:r>
+    </w:p>
+    <w:p>
+      <w:pPr>
+        <w:pStyle w:val="ListParagraph"/>
+        <w:numPr>
+          <w:ilvl w:val="0"/>
+          <w:numId w:val="25"/>
+        </w:numPr>
+        <w:spacing w:line="276" w:lineRule="auto"/>
+        <w:rPr>
+          <w:b/>
+          <w:sz w:val="24"/>
+          <w:szCs w:val="24"/>
+        </w:rPr>
+      </w:pPr>
+      <w:r>
+        <w:rPr>
+          <w:b/>
+          <w:sz w:val="24"/>
+          <w:szCs w:val="24"/>
+        </w:rPr>
+        <w:t>Environmental needs</w:t>
+      </w:r>
+    </w:p>
+    <w:p>
+      <w:pPr>
+        <w:pStyle w:val="ListParagraph"/>
+        <w:numPr>
+          <w:ilvl w:val="0"/>
+          <w:numId w:val="25"/>
+        </w:numPr>
+        <w:spacing w:line="276" w:lineRule="auto"/>
+        <w:rPr>
+          <w:b/>
+          <w:sz w:val="24"/>
+          <w:szCs w:val="24"/>
+        </w:rPr>
+      </w:pPr>
+      <w:r>
+        <w:rPr>
+          <w:b/>
+          <w:sz w:val="24"/>
+          <w:szCs w:val="24"/>
+        </w:rPr>
+        <w:t>Responsibilities</w:t>
+      </w:r>
+    </w:p>
+    <w:p>
+      <w:pPr>
+        <w:pStyle w:val="ListParagraph"/>
+        <w:numPr>
+          <w:ilvl w:val="0"/>
+          <w:numId w:val="25"/>
+        </w:numPr>
+        <w:spacing w:line="276" w:lineRule="auto"/>
+        <w:rPr>
+          <w:b/>
+          <w:sz w:val="24"/>
+          <w:szCs w:val="24"/>
+        </w:rPr>
+      </w:pPr>
+      <w:r>
+        <w:rPr>
+          <w:b/>
+          <w:sz w:val="24"/>
+          <w:szCs w:val="24"/>
+        </w:rPr>
+        <w:t>Staffing and Training</w:t>
+      </w:r>
+    </w:p>
+    <w:p>
+      <w:pPr>
+        <w:pStyle w:val="ListParagraph"/>
+        <w:numPr>
+          <w:ilvl w:val="0"/>
+          <w:numId w:val="25"/>
+        </w:numPr>
+        <w:spacing w:line="276" w:lineRule="auto"/>
+        <w:rPr>
+          <w:b/>
+          <w:sz w:val="24"/>
+          <w:szCs w:val="24"/>
+        </w:rPr>
+      </w:pPr>
+      <w:r>
+        <w:rPr>
+          <w:b/>
+          <w:sz w:val="24"/>
+          <w:szCs w:val="24"/>
+        </w:rPr>
+        <w:t>Schedule</w:t>
+      </w:r>
+    </w:p>
+    <w:p>
+      <w:pPr>
+        <w:pStyle w:val="ListParagraph"/>
+        <w:numPr>
+          <w:ilvl w:val="0"/>
+          <w:numId w:val="25"/>
+        </w:numPr>
+        <w:spacing w:line="276" w:lineRule="auto"/>
+        <w:rPr>
+          <w:b/>
+          <w:sz w:val="24"/>
+          <w:szCs w:val="24"/>
+        </w:rPr>
+      </w:pPr>
+      <w:r>
+        <w:rPr>
+          <w:b/>
+          <w:sz w:val="24"/>
+          <w:szCs w:val="24"/>
+        </w:rPr>
+        <w:t>Resources</w:t>
+      </w:r>
+    </w:p>
+    <w:p>
+      <w:pPr>
+        <w:pStyle w:val="ListParagraph"/>
+        <w:numPr>
+          <w:ilvl w:val="0"/>
+          <w:numId w:val="25"/>
+        </w:numPr>
+        <w:spacing w:line="276" w:lineRule="auto"/>
+        <w:rPr>
+          <w:b/>
+          <w:sz w:val="24"/>
+          <w:szCs w:val="24"/>
+        </w:rPr>
+      </w:pPr>
+      <w:r>
+        <w:rPr>
+          <w:b/>
+          <w:sz w:val="24"/>
+          <w:szCs w:val="24"/>
+        </w:rPr>
+        <w:t>Risks and Contingencies</w:t>
+      </w:r>
+    </w:p>
+    <w:p>
+      <w:pPr>
+        <w:pStyle w:val="ListParagraph"/>
+        <w:numPr>
+          <w:ilvl w:val="0"/>
+          <w:numId w:val="25"/>
+        </w:numPr>
+        <w:spacing w:line="276" w:lineRule="auto"/>
+        <w:rPr>
+          <w:b/>
+          <w:sz w:val="24"/>
+          <w:szCs w:val="24"/>
+        </w:rPr>
+      </w:pPr>
+      <w:r>
+        <w:rPr>
+          <w:b/>
+          <w:sz w:val="24"/>
+          <w:szCs w:val="24"/>
+        </w:rPr>
+        <w:t>Approvals</w:t>
+      </w:r>
+    </w:p>
+    <w:p>
+      <w:pPr>
+        <w:spacing w:line="276" w:lineRule="auto"/>
+        <w:rPr>
+          <w:sz w:val="24"/>
+          <w:szCs w:val="24"/>
+        </w:rPr>
+      </w:pPr>
+    </w:p>
+    <w:p>
+      <w:pPr>
+        <w:spacing w:line="276" w:lineRule="auto"/>
+        <w:rPr>
+          <w:sz w:val="24"/>
+          <w:szCs w:val="24"/>
+        </w:rPr>
+      </w:pPr>
+    </w:p>
+    <w:p>
+      <w:pPr>
+        <w:spacing w:line="276" w:lineRule="auto"/>
+        <w:rPr>
+          <w:b/>
+          <w:sz w:val="24"/>
+          <w:szCs w:val="24"/>
+        </w:rPr>
+      </w:pPr>
+    </w:p>
+    <w:p>
+      <w:pPr>
         <w:pStyle w:val="ListParagraph"/>
         <w:numPr>
           <w:ilvl w:val="0"/>
@@ -14337,6 +17530,7 @@
           <w:sz w:val="24"/>
           <w:szCs w:val="24"/>
         </w:rPr>
+        <w:lastRenderedPageBreak/>
         <w:t>Deployment Plan</w:t>
       </w:r>
     </w:p>
@@ -14643,6 +17837,119 @@
     </w:lvl>
   </w:abstractNum>
   <w:abstractNum w:abstractNumId="2">
+    <w:nsid w:val="14DA1B54"/>
+    <w:multiLevelType w:val="hybridMultilevel"/>
+    <w:tmpl w:val="3B3CB83E"/>
+    <w:lvl w:ilvl="0" w:tplc="34090001">
+      <w:start w:val="1"/>
+      <w:numFmt w:val="bullet"/>
+      <w:lvlText w:val=""/>
+      <w:lvlJc w:val="left"/>
+      <w:pPr>
+        <w:ind w:left="720" w:hanging="360"/>
+      </w:pPr>
+      <w:rPr>
+        <w:rFonts w:ascii="Symbol" w:hAnsi="Symbol" w:hint="default"/>
+      </w:rPr>
+    </w:lvl>
+    <w:lvl w:ilvl="1" w:tplc="34090003" w:tentative="1">
+      <w:start w:val="1"/>
+      <w:numFmt w:val="bullet"/>
+      <w:lvlText w:val="o"/>
+      <w:lvlJc w:val="left"/>
+      <w:pPr>
+        <w:ind w:left="1440" w:hanging="360"/>
+      </w:pPr>
+      <w:rPr>
+        <w:rFonts w:ascii="Courier New" w:hAnsi="Courier New" w:cs="Courier New" w:hint="default"/>
+      </w:rPr>
+    </w:lvl>
+    <w:lvl w:ilvl="2" w:tplc="34090005" w:tentative="1">
+      <w:start w:val="1"/>
+      <w:numFmt w:val="bullet"/>
+      <w:lvlText w:val=""/>
+      <w:lvlJc w:val="left"/>
+      <w:pPr>
+        <w:ind w:left="2160" w:hanging="360"/>
+      </w:pPr>
+      <w:rPr>
+        <w:rFonts w:ascii="Wingdings" w:hAnsi="Wingdings" w:hint="default"/>
+      </w:rPr>
+    </w:lvl>
+    <w:lvl w:ilvl="3" w:tplc="34090001" w:tentative="1">
+      <w:start w:val="1"/>
+      <w:numFmt w:val="bullet"/>
+      <w:lvlText w:val=""/>
+      <w:lvlJc w:val="left"/>
+      <w:pPr>
+        <w:ind w:left="2880" w:hanging="360"/>
+      </w:pPr>
+      <w:rPr>
+        <w:rFonts w:ascii="Symbol" w:hAnsi="Symbol" w:hint="default"/>
+      </w:rPr>
+    </w:lvl>
+    <w:lvl w:ilvl="4" w:tplc="34090003" w:tentative="1">
+      <w:start w:val="1"/>
+      <w:numFmt w:val="bullet"/>
+      <w:lvlText w:val="o"/>
+      <w:lvlJc w:val="left"/>
+      <w:pPr>
+        <w:ind w:left="3600" w:hanging="360"/>
+      </w:pPr>
+      <w:rPr>
+        <w:rFonts w:ascii="Courier New" w:hAnsi="Courier New" w:cs="Courier New" w:hint="default"/>
+      </w:rPr>
+    </w:lvl>
+    <w:lvl w:ilvl="5" w:tplc="34090005" w:tentative="1">
+      <w:start w:val="1"/>
+      <w:numFmt w:val="bullet"/>
+      <w:lvlText w:val=""/>
+      <w:lvlJc w:val="left"/>
+      <w:pPr>
+        <w:ind w:left="4320" w:hanging="360"/>
+      </w:pPr>
+      <w:rPr>
+        <w:rFonts w:ascii="Wingdings" w:hAnsi="Wingdings" w:hint="default"/>
+      </w:rPr>
+    </w:lvl>
+    <w:lvl w:ilvl="6" w:tplc="34090001" w:tentative="1">
+      <w:start w:val="1"/>
+      <w:numFmt w:val="bullet"/>
+      <w:lvlText w:val=""/>
+      <w:lvlJc w:val="left"/>
+      <w:pPr>
+        <w:ind w:left="5040" w:hanging="360"/>
+      </w:pPr>
+      <w:rPr>
+        <w:rFonts w:ascii="Symbol" w:hAnsi="Symbol" w:hint="default"/>
+      </w:rPr>
+    </w:lvl>
+    <w:lvl w:ilvl="7" w:tplc="34090003" w:tentative="1">
+      <w:start w:val="1"/>
+      <w:numFmt w:val="bullet"/>
+      <w:lvlText w:val="o"/>
+      <w:lvlJc w:val="left"/>
+      <w:pPr>
+        <w:ind w:left="5760" w:hanging="360"/>
+      </w:pPr>
+      <w:rPr>
+        <w:rFonts w:ascii="Courier New" w:hAnsi="Courier New" w:cs="Courier New" w:hint="default"/>
+      </w:rPr>
+    </w:lvl>
+    <w:lvl w:ilvl="8" w:tplc="34090005" w:tentative="1">
+      <w:start w:val="1"/>
+      <w:numFmt w:val="bullet"/>
+      <w:lvlText w:val=""/>
+      <w:lvlJc w:val="left"/>
+      <w:pPr>
+        <w:ind w:left="6480" w:hanging="360"/>
+      </w:pPr>
+      <w:rPr>
+        <w:rFonts w:ascii="Wingdings" w:hAnsi="Wingdings" w:hint="default"/>
+      </w:rPr>
+    </w:lvl>
+  </w:abstractNum>
+  <w:abstractNum w:abstractNumId="3">
     <w:nsid w:val="17124645"/>
     <w:multiLevelType w:val="hybridMultilevel"/>
     <w:tmpl w:val="1FB856EE"/>
@@ -14755,7 +18062,7 @@
       </w:rPr>
     </w:lvl>
   </w:abstractNum>
-  <w:abstractNum w:abstractNumId="3">
+  <w:abstractNum w:abstractNumId="4">
     <w:nsid w:val="17F00A97"/>
     <w:multiLevelType w:val="hybridMultilevel"/>
     <w:tmpl w:val="0B0E540C"/>
@@ -14868,10 +18175,10 @@
       </w:rPr>
     </w:lvl>
   </w:abstractNum>
-  <w:abstractNum w:abstractNumId="4">
+  <w:abstractNum w:abstractNumId="5">
     <w:nsid w:val="1F1F27DB"/>
     <w:multiLevelType w:val="hybridMultilevel"/>
-    <w:tmpl w:val="8A821FE4"/>
+    <w:tmpl w:val="35A098C0"/>
     <w:lvl w:ilvl="0" w:tplc="34090001">
       <w:start w:val="1"/>
       <w:numFmt w:val="bullet"/>
@@ -14884,7 +18191,7 @@
         <w:rFonts w:ascii="Symbol" w:hAnsi="Symbol" w:hint="default"/>
       </w:rPr>
     </w:lvl>
-    <w:lvl w:ilvl="1" w:tplc="34090003" w:tentative="1">
+    <w:lvl w:ilvl="1" w:tplc="34090003">
       <w:start w:val="1"/>
       <w:numFmt w:val="bullet"/>
       <w:lvlText w:val="o"/>
@@ -14981,7 +18288,7 @@
       </w:rPr>
     </w:lvl>
   </w:abstractNum>
-  <w:abstractNum w:abstractNumId="5">
+  <w:abstractNum w:abstractNumId="6">
     <w:nsid w:val="247A07E7"/>
     <w:multiLevelType w:val="hybridMultilevel"/>
     <w:tmpl w:val="8F56820A"/>
@@ -15094,7 +18401,7 @@
       </w:rPr>
     </w:lvl>
   </w:abstractNum>
-  <w:abstractNum w:abstractNumId="6">
+  <w:abstractNum w:abstractNumId="7">
     <w:nsid w:val="26F11329"/>
     <w:multiLevelType w:val="hybridMultilevel"/>
     <w:tmpl w:val="2076C198"/>
@@ -15110,7 +18417,7 @@
         <w:rFonts w:hint="default"/>
       </w:rPr>
     </w:lvl>
-    <w:lvl w:ilvl="1" w:tplc="34090019" w:tentative="1">
+    <w:lvl w:ilvl="1" w:tplc="34090019">
       <w:start w:val="1"/>
       <w:numFmt w:val="lowerLetter"/>
       <w:lvlText w:val="%2."/>
@@ -15183,7 +18490,7 @@
       </w:pPr>
     </w:lvl>
   </w:abstractNum>
-  <w:abstractNum w:abstractNumId="7">
+  <w:abstractNum w:abstractNumId="8">
     <w:nsid w:val="282E33A8"/>
     <w:multiLevelType w:val="hybridMultilevel"/>
     <w:tmpl w:val="A132A4F8"/>
@@ -15296,7 +18603,7 @@
       </w:rPr>
     </w:lvl>
   </w:abstractNum>
-  <w:abstractNum w:abstractNumId="8">
+  <w:abstractNum w:abstractNumId="9">
     <w:nsid w:val="2DD211A0"/>
     <w:multiLevelType w:val="hybridMultilevel"/>
     <w:tmpl w:val="1E24937E"/>
@@ -15382,7 +18689,7 @@
       </w:pPr>
     </w:lvl>
   </w:abstractNum>
-  <w:abstractNum w:abstractNumId="9">
+  <w:abstractNum w:abstractNumId="10">
     <w:nsid w:val="31216911"/>
     <w:multiLevelType w:val="hybridMultilevel"/>
     <w:tmpl w:val="4BC08558"/>
@@ -15495,7 +18802,120 @@
       </w:rPr>
     </w:lvl>
   </w:abstractNum>
-  <w:abstractNum w:abstractNumId="10">
+  <w:abstractNum w:abstractNumId="11">
+    <w:nsid w:val="33A73E13"/>
+    <w:multiLevelType w:val="hybridMultilevel"/>
+    <w:tmpl w:val="4DD4467A"/>
+    <w:lvl w:ilvl="0" w:tplc="34090001">
+      <w:start w:val="1"/>
+      <w:numFmt w:val="bullet"/>
+      <w:lvlText w:val=""/>
+      <w:lvlJc w:val="left"/>
+      <w:pPr>
+        <w:ind w:left="720" w:hanging="360"/>
+      </w:pPr>
+      <w:rPr>
+        <w:rFonts w:ascii="Symbol" w:hAnsi="Symbol" w:hint="default"/>
+      </w:rPr>
+    </w:lvl>
+    <w:lvl w:ilvl="1" w:tplc="34090003" w:tentative="1">
+      <w:start w:val="1"/>
+      <w:numFmt w:val="bullet"/>
+      <w:lvlText w:val="o"/>
+      <w:lvlJc w:val="left"/>
+      <w:pPr>
+        <w:ind w:left="1440" w:hanging="360"/>
+      </w:pPr>
+      <w:rPr>
+        <w:rFonts w:ascii="Courier New" w:hAnsi="Courier New" w:cs="Courier New" w:hint="default"/>
+      </w:rPr>
+    </w:lvl>
+    <w:lvl w:ilvl="2" w:tplc="34090005" w:tentative="1">
+      <w:start w:val="1"/>
+      <w:numFmt w:val="bullet"/>
+      <w:lvlText w:val=""/>
+      <w:lvlJc w:val="left"/>
+      <w:pPr>
+        <w:ind w:left="2160" w:hanging="360"/>
+      </w:pPr>
+      <w:rPr>
+        <w:rFonts w:ascii="Wingdings" w:hAnsi="Wingdings" w:hint="default"/>
+      </w:rPr>
+    </w:lvl>
+    <w:lvl w:ilvl="3" w:tplc="34090001" w:tentative="1">
+      <w:start w:val="1"/>
+      <w:numFmt w:val="bullet"/>
+      <w:lvlText w:val=""/>
+      <w:lvlJc w:val="left"/>
+      <w:pPr>
+        <w:ind w:left="2880" w:hanging="360"/>
+      </w:pPr>
+      <w:rPr>
+        <w:rFonts w:ascii="Symbol" w:hAnsi="Symbol" w:hint="default"/>
+      </w:rPr>
+    </w:lvl>
+    <w:lvl w:ilvl="4" w:tplc="34090003" w:tentative="1">
+      <w:start w:val="1"/>
+      <w:numFmt w:val="bullet"/>
+      <w:lvlText w:val="o"/>
+      <w:lvlJc w:val="left"/>
+      <w:pPr>
+        <w:ind w:left="3600" w:hanging="360"/>
+      </w:pPr>
+      <w:rPr>
+        <w:rFonts w:ascii="Courier New" w:hAnsi="Courier New" w:cs="Courier New" w:hint="default"/>
+      </w:rPr>
+    </w:lvl>
+    <w:lvl w:ilvl="5" w:tplc="34090005" w:tentative="1">
+      <w:start w:val="1"/>
+      <w:numFmt w:val="bullet"/>
+      <w:lvlText w:val=""/>
+      <w:lvlJc w:val="left"/>
+      <w:pPr>
+        <w:ind w:left="4320" w:hanging="360"/>
+      </w:pPr>
+      <w:rPr>
+        <w:rFonts w:ascii="Wingdings" w:hAnsi="Wingdings" w:hint="default"/>
+      </w:rPr>
+    </w:lvl>
+    <w:lvl w:ilvl="6" w:tplc="34090001" w:tentative="1">
+      <w:start w:val="1"/>
+      <w:numFmt w:val="bullet"/>
+      <w:lvlText w:val=""/>
+      <w:lvlJc w:val="left"/>
+      <w:pPr>
+        <w:ind w:left="5040" w:hanging="360"/>
+      </w:pPr>
+      <w:rPr>
+        <w:rFonts w:ascii="Symbol" w:hAnsi="Symbol" w:hint="default"/>
+      </w:rPr>
+    </w:lvl>
+    <w:lvl w:ilvl="7" w:tplc="34090003" w:tentative="1">
+      <w:start w:val="1"/>
+      <w:numFmt w:val="bullet"/>
+      <w:lvlText w:val="o"/>
+      <w:lvlJc w:val="left"/>
+      <w:pPr>
+        <w:ind w:left="5760" w:hanging="360"/>
+      </w:pPr>
+      <w:rPr>
+        <w:rFonts w:ascii="Courier New" w:hAnsi="Courier New" w:cs="Courier New" w:hint="default"/>
+      </w:rPr>
+    </w:lvl>
+    <w:lvl w:ilvl="8" w:tplc="34090005" w:tentative="1">
+      <w:start w:val="1"/>
+      <w:numFmt w:val="bullet"/>
+      <w:lvlText w:val=""/>
+      <w:lvlJc w:val="left"/>
+      <w:pPr>
+        <w:ind w:left="6480" w:hanging="360"/>
+      </w:pPr>
+      <w:rPr>
+        <w:rFonts w:ascii="Wingdings" w:hAnsi="Wingdings" w:hint="default"/>
+      </w:rPr>
+    </w:lvl>
+  </w:abstractNum>
+  <w:abstractNum w:abstractNumId="12">
     <w:nsid w:val="3FF565B8"/>
     <w:multiLevelType w:val="hybridMultilevel"/>
     <w:tmpl w:val="369A2BC6"/>
@@ -15608,7 +19028,7 @@
       </w:rPr>
     </w:lvl>
   </w:abstractNum>
-  <w:abstractNum w:abstractNumId="11">
+  <w:abstractNum w:abstractNumId="13">
     <w:nsid w:val="45E47498"/>
     <w:multiLevelType w:val="hybridMultilevel"/>
     <w:tmpl w:val="70B07CC6"/>
@@ -15721,7 +19141,7 @@
       </w:rPr>
     </w:lvl>
   </w:abstractNum>
-  <w:abstractNum w:abstractNumId="12">
+  <w:abstractNum w:abstractNumId="14">
     <w:nsid w:val="47BC4264"/>
     <w:multiLevelType w:val="hybridMultilevel"/>
     <w:tmpl w:val="7160D24E"/>
@@ -15834,7 +19254,7 @@
       </w:rPr>
     </w:lvl>
   </w:abstractNum>
-  <w:abstractNum w:abstractNumId="13">
+  <w:abstractNum w:abstractNumId="15">
     <w:nsid w:val="49575C19"/>
     <w:multiLevelType w:val="hybridMultilevel"/>
     <w:tmpl w:val="CC4ABF70"/>
@@ -15947,7 +19367,7 @@
       </w:rPr>
     </w:lvl>
   </w:abstractNum>
-  <w:abstractNum w:abstractNumId="14">
+  <w:abstractNum w:abstractNumId="16">
     <w:nsid w:val="4C0342CF"/>
     <w:multiLevelType w:val="hybridMultilevel"/>
     <w:tmpl w:val="BCD49606"/>
@@ -16060,7 +19480,7 @@
       </w:rPr>
     </w:lvl>
   </w:abstractNum>
-  <w:abstractNum w:abstractNumId="15">
+  <w:abstractNum w:abstractNumId="17">
     <w:nsid w:val="51DB7AEA"/>
     <w:multiLevelType w:val="hybridMultilevel"/>
     <w:tmpl w:val="CE04ED4A"/>
@@ -16146,7 +19566,7 @@
       </w:pPr>
     </w:lvl>
   </w:abstractNum>
-  <w:abstractNum w:abstractNumId="16">
+  <w:abstractNum w:abstractNumId="18">
     <w:nsid w:val="54AF03C0"/>
     <w:multiLevelType w:val="hybridMultilevel"/>
     <w:tmpl w:val="145A472E"/>
@@ -16259,7 +19679,7 @@
       </w:rPr>
     </w:lvl>
   </w:abstractNum>
-  <w:abstractNum w:abstractNumId="17">
+  <w:abstractNum w:abstractNumId="19">
     <w:nsid w:val="569C78FB"/>
     <w:multiLevelType w:val="hybridMultilevel"/>
     <w:tmpl w:val="35AED61C"/>
@@ -16372,7 +19792,120 @@
       </w:rPr>
     </w:lvl>
   </w:abstractNum>
-  <w:abstractNum w:abstractNumId="18">
+  <w:abstractNum w:abstractNumId="20">
+    <w:nsid w:val="5D6D7291"/>
+    <w:multiLevelType w:val="hybridMultilevel"/>
+    <w:tmpl w:val="DE6A1E6A"/>
+    <w:lvl w:ilvl="0" w:tplc="34090001">
+      <w:start w:val="1"/>
+      <w:numFmt w:val="bullet"/>
+      <w:lvlText w:val=""/>
+      <w:lvlJc w:val="left"/>
+      <w:pPr>
+        <w:ind w:left="720" w:hanging="360"/>
+      </w:pPr>
+      <w:rPr>
+        <w:rFonts w:ascii="Symbol" w:hAnsi="Symbol" w:hint="default"/>
+      </w:rPr>
+    </w:lvl>
+    <w:lvl w:ilvl="1" w:tplc="34090003" w:tentative="1">
+      <w:start w:val="1"/>
+      <w:numFmt w:val="bullet"/>
+      <w:lvlText w:val="o"/>
+      <w:lvlJc w:val="left"/>
+      <w:pPr>
+        <w:ind w:left="1440" w:hanging="360"/>
+      </w:pPr>
+      <w:rPr>
+        <w:rFonts w:ascii="Courier New" w:hAnsi="Courier New" w:cs="Courier New" w:hint="default"/>
+      </w:rPr>
+    </w:lvl>
+    <w:lvl w:ilvl="2" w:tplc="34090005" w:tentative="1">
+      <w:start w:val="1"/>
+      <w:numFmt w:val="bullet"/>
+      <w:lvlText w:val=""/>
+      <w:lvlJc w:val="left"/>
+      <w:pPr>
+        <w:ind w:left="2160" w:hanging="360"/>
+      </w:pPr>
+      <w:rPr>
+        <w:rFonts w:ascii="Wingdings" w:hAnsi="Wingdings" w:hint="default"/>
+      </w:rPr>
+    </w:lvl>
+    <w:lvl w:ilvl="3" w:tplc="34090001" w:tentative="1">
+      <w:start w:val="1"/>
+      <w:numFmt w:val="bullet"/>
+      <w:lvlText w:val=""/>
+      <w:lvlJc w:val="left"/>
+      <w:pPr>
+        <w:ind w:left="2880" w:hanging="360"/>
+      </w:pPr>
+      <w:rPr>
+        <w:rFonts w:ascii="Symbol" w:hAnsi="Symbol" w:hint="default"/>
+      </w:rPr>
+    </w:lvl>
+    <w:lvl w:ilvl="4" w:tplc="34090003" w:tentative="1">
+      <w:start w:val="1"/>
+      <w:numFmt w:val="bullet"/>
+      <w:lvlText w:val="o"/>
+      <w:lvlJc w:val="left"/>
+      <w:pPr>
+        <w:ind w:left="3600" w:hanging="360"/>
+      </w:pPr>
+      <w:rPr>
+        <w:rFonts w:ascii="Courier New" w:hAnsi="Courier New" w:cs="Courier New" w:hint="default"/>
+      </w:rPr>
+    </w:lvl>
+    <w:lvl w:ilvl="5" w:tplc="34090005" w:tentative="1">
+      <w:start w:val="1"/>
+      <w:numFmt w:val="bullet"/>
+      <w:lvlText w:val=""/>
+      <w:lvlJc w:val="left"/>
+      <w:pPr>
+        <w:ind w:left="4320" w:hanging="360"/>
+      </w:pPr>
+      <w:rPr>
+        <w:rFonts w:ascii="Wingdings" w:hAnsi="Wingdings" w:hint="default"/>
+      </w:rPr>
+    </w:lvl>
+    <w:lvl w:ilvl="6" w:tplc="34090001" w:tentative="1">
+      <w:start w:val="1"/>
+      <w:numFmt w:val="bullet"/>
+      <w:lvlText w:val=""/>
+      <w:lvlJc w:val="left"/>
+      <w:pPr>
+        <w:ind w:left="5040" w:hanging="360"/>
+      </w:pPr>
+      <w:rPr>
+        <w:rFonts w:ascii="Symbol" w:hAnsi="Symbol" w:hint="default"/>
+      </w:rPr>
+    </w:lvl>
+    <w:lvl w:ilvl="7" w:tplc="34090003" w:tentative="1">
+      <w:start w:val="1"/>
+      <w:numFmt w:val="bullet"/>
+      <w:lvlText w:val="o"/>
+      <w:lvlJc w:val="left"/>
+      <w:pPr>
+        <w:ind w:left="5760" w:hanging="360"/>
+      </w:pPr>
+      <w:rPr>
+        <w:rFonts w:ascii="Courier New" w:hAnsi="Courier New" w:cs="Courier New" w:hint="default"/>
+      </w:rPr>
+    </w:lvl>
+    <w:lvl w:ilvl="8" w:tplc="34090005" w:tentative="1">
+      <w:start w:val="1"/>
+      <w:numFmt w:val="bullet"/>
+      <w:lvlText w:val=""/>
+      <w:lvlJc w:val="left"/>
+      <w:pPr>
+        <w:ind w:left="6480" w:hanging="360"/>
+      </w:pPr>
+      <w:rPr>
+        <w:rFonts w:ascii="Wingdings" w:hAnsi="Wingdings" w:hint="default"/>
+      </w:rPr>
+    </w:lvl>
+  </w:abstractNum>
+  <w:abstractNum w:abstractNumId="21">
     <w:nsid w:val="60514EAC"/>
     <w:multiLevelType w:val="hybridMultilevel"/>
     <w:tmpl w:val="F0AEE80A"/>
@@ -16485,7 +20018,120 @@
       </w:rPr>
     </w:lvl>
   </w:abstractNum>
-  <w:abstractNum w:abstractNumId="19">
+  <w:abstractNum w:abstractNumId="22">
+    <w:nsid w:val="6136276F"/>
+    <w:multiLevelType w:val="hybridMultilevel"/>
+    <w:tmpl w:val="01E2A6C8"/>
+    <w:lvl w:ilvl="0" w:tplc="34090001">
+      <w:start w:val="1"/>
+      <w:numFmt w:val="bullet"/>
+      <w:lvlText w:val=""/>
+      <w:lvlJc w:val="left"/>
+      <w:pPr>
+        <w:ind w:left="720" w:hanging="360"/>
+      </w:pPr>
+      <w:rPr>
+        <w:rFonts w:ascii="Symbol" w:hAnsi="Symbol" w:hint="default"/>
+      </w:rPr>
+    </w:lvl>
+    <w:lvl w:ilvl="1" w:tplc="34090003">
+      <w:start w:val="1"/>
+      <w:numFmt w:val="bullet"/>
+      <w:lvlText w:val="o"/>
+      <w:lvlJc w:val="left"/>
+      <w:pPr>
+        <w:ind w:left="1440" w:hanging="360"/>
+      </w:pPr>
+      <w:rPr>
+        <w:rFonts w:ascii="Courier New" w:hAnsi="Courier New" w:cs="Courier New" w:hint="default"/>
+      </w:rPr>
+    </w:lvl>
+    <w:lvl w:ilvl="2" w:tplc="34090005">
+      <w:start w:val="1"/>
+      <w:numFmt w:val="bullet"/>
+      <w:lvlText w:val=""/>
+      <w:lvlJc w:val="left"/>
+      <w:pPr>
+        <w:ind w:left="2160" w:hanging="360"/>
+      </w:pPr>
+      <w:rPr>
+        <w:rFonts w:ascii="Wingdings" w:hAnsi="Wingdings" w:hint="default"/>
+      </w:rPr>
+    </w:lvl>
+    <w:lvl w:ilvl="3" w:tplc="34090001" w:tentative="1">
+      <w:start w:val="1"/>
+      <w:numFmt w:val="bullet"/>
+      <w:lvlText w:val=""/>
+      <w:lvlJc w:val="left"/>
+      <w:pPr>
+        <w:ind w:left="2880" w:hanging="360"/>
+      </w:pPr>
+      <w:rPr>
+        <w:rFonts w:ascii="Symbol" w:hAnsi="Symbol" w:hint="default"/>
+      </w:rPr>
+    </w:lvl>
+    <w:lvl w:ilvl="4" w:tplc="34090003" w:tentative="1">
+      <w:start w:val="1"/>
+      <w:numFmt w:val="bullet"/>
+      <w:lvlText w:val="o"/>
+      <w:lvlJc w:val="left"/>
+      <w:pPr>
+        <w:ind w:left="3600" w:hanging="360"/>
+      </w:pPr>
+      <w:rPr>
+        <w:rFonts w:ascii="Courier New" w:hAnsi="Courier New" w:cs="Courier New" w:hint="default"/>
+      </w:rPr>
+    </w:lvl>
+    <w:lvl w:ilvl="5" w:tplc="34090005" w:tentative="1">
+      <w:start w:val="1"/>
+      <w:numFmt w:val="bullet"/>
+      <w:lvlText w:val=""/>
+      <w:lvlJc w:val="left"/>
+      <w:pPr>
+        <w:ind w:left="4320" w:hanging="360"/>
+      </w:pPr>
+      <w:rPr>
+        <w:rFonts w:ascii="Wingdings" w:hAnsi="Wingdings" w:hint="default"/>
+      </w:rPr>
+    </w:lvl>
+    <w:lvl w:ilvl="6" w:tplc="34090001" w:tentative="1">
+      <w:start w:val="1"/>
+      <w:numFmt w:val="bullet"/>
+      <w:lvlText w:val=""/>
+      <w:lvlJc w:val="left"/>
+      <w:pPr>
+        <w:ind w:left="5040" w:hanging="360"/>
+      </w:pPr>
+      <w:rPr>
+        <w:rFonts w:ascii="Symbol" w:hAnsi="Symbol" w:hint="default"/>
+      </w:rPr>
+    </w:lvl>
+    <w:lvl w:ilvl="7" w:tplc="34090003" w:tentative="1">
+      <w:start w:val="1"/>
+      <w:numFmt w:val="bullet"/>
+      <w:lvlText w:val="o"/>
+      <w:lvlJc w:val="left"/>
+      <w:pPr>
+        <w:ind w:left="5760" w:hanging="360"/>
+      </w:pPr>
+      <w:rPr>
+        <w:rFonts w:ascii="Courier New" w:hAnsi="Courier New" w:cs="Courier New" w:hint="default"/>
+      </w:rPr>
+    </w:lvl>
+    <w:lvl w:ilvl="8" w:tplc="34090005" w:tentative="1">
+      <w:start w:val="1"/>
+      <w:numFmt w:val="bullet"/>
+      <w:lvlText w:val=""/>
+      <w:lvlJc w:val="left"/>
+      <w:pPr>
+        <w:ind w:left="6480" w:hanging="360"/>
+      </w:pPr>
+      <w:rPr>
+        <w:rFonts w:ascii="Wingdings" w:hAnsi="Wingdings" w:hint="default"/>
+      </w:rPr>
+    </w:lvl>
+  </w:abstractNum>
+  <w:abstractNum w:abstractNumId="23">
     <w:nsid w:val="6AE05C9B"/>
     <w:multiLevelType w:val="hybridMultilevel"/>
     <w:tmpl w:val="D93EC4DC"/>
@@ -16598,7 +20244,93 @@
       </w:rPr>
     </w:lvl>
   </w:abstractNum>
-  <w:abstractNum w:abstractNumId="20">
+  <w:abstractNum w:abstractNumId="24">
+    <w:nsid w:val="70292CC2"/>
+    <w:multiLevelType w:val="hybridMultilevel"/>
+    <w:tmpl w:val="1E24937E"/>
+    <w:lvl w:ilvl="0" w:tplc="34090015">
+      <w:start w:val="1"/>
+      <w:numFmt w:val="upperLetter"/>
+      <w:lvlText w:val="%1."/>
+      <w:lvlJc w:val="left"/>
+      <w:pPr>
+        <w:ind w:left="720" w:hanging="360"/>
+      </w:pPr>
+    </w:lvl>
+    <w:lvl w:ilvl="1" w:tplc="34090019">
+      <w:start w:val="1"/>
+      <w:numFmt w:val="lowerLetter"/>
+      <w:lvlText w:val="%2."/>
+      <w:lvlJc w:val="left"/>
+      <w:pPr>
+        <w:ind w:left="1440" w:hanging="360"/>
+      </w:pPr>
+    </w:lvl>
+    <w:lvl w:ilvl="2" w:tplc="3409001B">
+      <w:start w:val="1"/>
+      <w:numFmt w:val="lowerRoman"/>
+      <w:lvlText w:val="%3."/>
+      <w:lvlJc w:val="right"/>
+      <w:pPr>
+        <w:ind w:left="2160" w:hanging="180"/>
+      </w:pPr>
+    </w:lvl>
+    <w:lvl w:ilvl="3" w:tplc="3409000F">
+      <w:start w:val="1"/>
+      <w:numFmt w:val="decimal"/>
+      <w:lvlText w:val="%4."/>
+      <w:lvlJc w:val="left"/>
+      <w:pPr>
+        <w:ind w:left="2880" w:hanging="360"/>
+      </w:pPr>
+    </w:lvl>
+    <w:lvl w:ilvl="4" w:tplc="34090019" w:tentative="1">
+      <w:start w:val="1"/>
+      <w:numFmt w:val="lowerLetter"/>
+      <w:lvlText w:val="%5."/>
+      <w:lvlJc w:val="left"/>
+      <w:pPr>
+        <w:ind w:left="3600" w:hanging="360"/>
+      </w:pPr>
+    </w:lvl>
+    <w:lvl w:ilvl="5" w:tplc="3409001B" w:tentative="1">
+      <w:start w:val="1"/>
+      <w:numFmt w:val="lowerRoman"/>
+      <w:lvlText w:val="%6."/>
+      <w:lvlJc w:val="right"/>
+      <w:pPr>
+        <w:ind w:left="4320" w:hanging="180"/>
+      </w:pPr>
+    </w:lvl>
+    <w:lvl w:ilvl="6" w:tplc="3409000F" w:tentative="1">
+      <w:start w:val="1"/>
+      <w:numFmt w:val="decimal"/>
+      <w:lvlText w:val="%7."/>
+      <w:lvlJc w:val="left"/>
+      <w:pPr>
+        <w:ind w:left="5040" w:hanging="360"/>
+      </w:pPr>
+    </w:lvl>
+    <w:lvl w:ilvl="7" w:tplc="34090019" w:tentative="1">
+      <w:start w:val="1"/>
+      <w:numFmt w:val="lowerLetter"/>
+      <w:lvlText w:val="%8."/>
+      <w:lvlJc w:val="left"/>
+      <w:pPr>
+        <w:ind w:left="5760" w:hanging="360"/>
+      </w:pPr>
+    </w:lvl>
+    <w:lvl w:ilvl="8" w:tplc="3409001B" w:tentative="1">
+      <w:start w:val="1"/>
+      <w:numFmt w:val="lowerRoman"/>
+      <w:lvlText w:val="%9."/>
+      <w:lvlJc w:val="right"/>
+      <w:pPr>
+        <w:ind w:left="6480" w:hanging="180"/>
+      </w:pPr>
+    </w:lvl>
+  </w:abstractNum>
+  <w:abstractNum w:abstractNumId="25">
     <w:nsid w:val="7304275C"/>
     <w:multiLevelType w:val="hybridMultilevel"/>
     <w:tmpl w:val="0186EE98"/>
@@ -16687,7 +20419,7 @@
       </w:pPr>
     </w:lvl>
   </w:abstractNum>
-  <w:abstractNum w:abstractNumId="21">
+  <w:abstractNum w:abstractNumId="26">
     <w:nsid w:val="797C6CEA"/>
     <w:multiLevelType w:val="hybridMultilevel"/>
     <w:tmpl w:val="1C90240C"/>
@@ -16773,7 +20505,7 @@
       </w:pPr>
     </w:lvl>
   </w:abstractNum>
-  <w:abstractNum w:abstractNumId="22">
+  <w:abstractNum w:abstractNumId="27">
     <w:nsid w:val="7D5D38A3"/>
     <w:multiLevelType w:val="hybridMultilevel"/>
     <w:tmpl w:val="46047E36"/>
@@ -16886,7 +20618,7 @@
       </w:rPr>
     </w:lvl>
   </w:abstractNum>
-  <w:abstractNum w:abstractNumId="23">
+  <w:abstractNum w:abstractNumId="28">
     <w:nsid w:val="7DE05CF3"/>
     <w:multiLevelType w:val="hybridMultilevel"/>
     <w:tmpl w:val="56AC632C"/>
@@ -16976,76 +20708,91 @@
     </w:lvl>
   </w:abstractNum>
   <w:num w:numId="1">
-    <w:abstractNumId w:val="21"/>
+    <w:abstractNumId w:val="26"/>
   </w:num>
   <w:num w:numId="2">
-    <w:abstractNumId w:val="6"/>
+    <w:abstractNumId w:val="7"/>
   </w:num>
   <w:num w:numId="3">
-    <w:abstractNumId w:val="12"/>
+    <w:abstractNumId w:val="14"/>
   </w:num>
   <w:num w:numId="4">
     <w:abstractNumId w:val="0"/>
   </w:num>
   <w:num w:numId="5">
-    <w:abstractNumId w:val="8"/>
+    <w:abstractNumId w:val="9"/>
   </w:num>
   <w:num w:numId="6">
-    <w:abstractNumId w:val="15"/>
+    <w:abstractNumId w:val="17"/>
   </w:num>
   <w:num w:numId="7">
-    <w:abstractNumId w:val="20"/>
+    <w:abstractNumId w:val="25"/>
   </w:num>
   <w:num w:numId="8">
-    <w:abstractNumId w:val="3"/>
+    <w:abstractNumId w:val="4"/>
   </w:num>
   <w:num w:numId="9">
-    <w:abstractNumId w:val="11"/>
+    <w:abstractNumId w:val="13"/>
   </w:num>
   <w:num w:numId="10">
     <w:abstractNumId w:val="1"/>
   </w:num>
   <w:num w:numId="11">
+    <w:abstractNumId w:val="12"/>
+  </w:num>
+  <w:num w:numId="12">
+    <w:abstractNumId w:val="18"/>
+  </w:num>
+  <w:num w:numId="13">
+    <w:abstractNumId w:val="8"/>
+  </w:num>
+  <w:num w:numId="14">
+    <w:abstractNumId w:val="21"/>
+  </w:num>
+  <w:num w:numId="15">
     <w:abstractNumId w:val="10"/>
   </w:num>
-  <w:num w:numId="12">
+  <w:num w:numId="16">
+    <w:abstractNumId w:val="28"/>
+  </w:num>
+  <w:num w:numId="17">
+    <w:abstractNumId w:val="15"/>
+  </w:num>
+  <w:num w:numId="18">
+    <w:abstractNumId w:val="23"/>
+  </w:num>
+  <w:num w:numId="19">
+    <w:abstractNumId w:val="27"/>
+  </w:num>
+  <w:num w:numId="20">
+    <w:abstractNumId w:val="19"/>
+  </w:num>
+  <w:num w:numId="21">
+    <w:abstractNumId w:val="3"/>
+  </w:num>
+  <w:num w:numId="22">
     <w:abstractNumId w:val="16"/>
   </w:num>
-  <w:num w:numId="13">
-    <w:abstractNumId w:val="7"/>
+  <w:num w:numId="23">
+    <w:abstractNumId w:val="6"/>
   </w:num>
-  <w:num w:numId="14">
-    <w:abstractNumId w:val="18"/>
+  <w:num w:numId="24">
+    <w:abstractNumId w:val="5"/>
   </w:num>
-  <w:num w:numId="15">
-    <w:abstractNumId w:val="9"/>
+  <w:num w:numId="25">
+    <w:abstractNumId w:val="24"/>
   </w:num>
-  <w:num w:numId="16">
-    <w:abstractNumId w:val="23"/>
+  <w:num w:numId="26">
+    <w:abstractNumId w:val="11"/>
   </w:num>
-  <w:num w:numId="17">
-    <w:abstractNumId w:val="13"/>
-  </w:num>
-  <w:num w:numId="18">
-    <w:abstractNumId w:val="19"/>
-  </w:num>
-  <w:num w:numId="19">
+  <w:num w:numId="27">
     <w:abstractNumId w:val="22"/>
   </w:num>
-  <w:num w:numId="20">
-    <w:abstractNumId w:val="17"/>
-  </w:num>
-  <w:num w:numId="21">
+  <w:num w:numId="28">
     <w:abstractNumId w:val="2"/>
   </w:num>
-  <w:num w:numId="22">
-    <w:abstractNumId w:val="14"/>
-  </w:num>
-  <w:num w:numId="23">
-    <w:abstractNumId w:val="5"/>
-  </w:num>
-  <w:num w:numId="24">
-    <w:abstractNumId w:val="4"/>
+  <w:num w:numId="29">
+    <w:abstractNumId w:val="20"/>
   </w:num>
 </w:numbering>
 </file>
@@ -17443,7 +21190,7 @@
   <w:style w:type="paragraph" w:default="1" w:styleId="Normal">
     <w:name w:val="Normal"/>
     <w:qFormat/>
-    <w:rsid w:val="00B450CB"/>
+    <w:rsid w:val="00162BEF"/>
     <w:pPr>
       <w:spacing w:after="0" w:line="240" w:lineRule="auto"/>
     </w:pPr>

</xml_diff>

<commit_message>
Edited Logical Database Description of ALS-SQAP
</commit_message>
<xml_diff>
--- a/documentation/quality/ALS - SQAP.docx
+++ b/documentation/quality/ALS - SQAP.docx
@@ -7750,16 +7750,6 @@
           <w:szCs w:val="24"/>
         </w:rPr>
       </w:pPr>
-    </w:p>
-    <w:p>
-      <w:pPr>
-        <w:spacing w:line="276" w:lineRule="auto"/>
-        <w:jc w:val="center"/>
-        <w:rPr>
-          <w:sz w:val="24"/>
-          <w:szCs w:val="24"/>
-        </w:rPr>
-      </w:pPr>
       <w:r>
         <w:rPr>
           <w:noProof/>
@@ -7767,18 +7757,17 @@
           <w:szCs w:val="24"/>
           <w:lang w:val="en-PH" w:eastAsia="en-PH"/>
         </w:rPr>
-        <w:lastRenderedPageBreak/>
         <w:drawing>
-          <wp:anchor distT="0" distB="0" distL="114300" distR="114300" simplePos="0" relativeHeight="251658240" behindDoc="0" locked="0" layoutInCell="1" allowOverlap="1">
+          <wp:anchor distT="0" distB="0" distL="114300" distR="114300" simplePos="0" relativeHeight="251658240" behindDoc="0" locked="0" layoutInCell="1" allowOverlap="1" wp14:anchorId="27502666" wp14:editId="48DDD7F1">
             <wp:simplePos x="0" y="0"/>
             <wp:positionH relativeFrom="margin">
               <wp:align>center</wp:align>
             </wp:positionH>
             <wp:positionV relativeFrom="paragraph">
-              <wp:posOffset>95250</wp:posOffset>
+              <wp:posOffset>287020</wp:posOffset>
             </wp:positionV>
-            <wp:extent cx="4543425" cy="3467100"/>
-            <wp:effectExtent l="0" t="0" r="9525" b="0"/>
+            <wp:extent cx="5346065" cy="2171700"/>
+            <wp:effectExtent l="0" t="0" r="6985" b="0"/>
             <wp:wrapSquare wrapText="bothSides"/>
             <wp:docPr id="1" name="Picture 1"/>
             <wp:cNvGraphicFramePr>
@@ -7806,7 +7795,7 @@
                   <pic:spPr>
                     <a:xfrm>
                       <a:off x="0" y="0"/>
-                      <a:ext cx="4543425" cy="3467100"/>
+                      <a:ext cx="5346065" cy="2171700"/>
                     </a:xfrm>
                     <a:prstGeom prst="rect">
                       <a:avLst/>
@@ -7815,16 +7804,35 @@
                 </pic:pic>
               </a:graphicData>
             </a:graphic>
+            <wp14:sizeRelH relativeFrom="margin">
+              <wp14:pctWidth>0</wp14:pctWidth>
+            </wp14:sizeRelH>
+            <wp14:sizeRelV relativeFrom="margin">
+              <wp14:pctHeight>0</wp14:pctHeight>
+            </wp14:sizeRelV>
           </wp:anchor>
         </w:drawing>
       </w:r>
-      <w:r>
-        <w:rPr>
-          <w:sz w:val="24"/>
-          <w:szCs w:val="24"/>
-        </w:rPr>
-        <w:br w:type="textWrapping" w:clear="all"/>
-      </w:r>
+    </w:p>
+    <w:p>
+      <w:pPr>
+        <w:spacing w:line="276" w:lineRule="auto"/>
+        <w:jc w:val="center"/>
+        <w:rPr>
+          <w:sz w:val="24"/>
+          <w:szCs w:val="24"/>
+        </w:rPr>
+      </w:pPr>
+    </w:p>
+    <w:p>
+      <w:pPr>
+        <w:spacing w:line="276" w:lineRule="auto"/>
+        <w:jc w:val="center"/>
+        <w:rPr>
+          <w:sz w:val="24"/>
+          <w:szCs w:val="24"/>
+        </w:rPr>
+      </w:pPr>
       <w:r>
         <w:rPr>
           <w:sz w:val="24"/>
@@ -7857,16 +7865,6 @@
     </w:p>
     <w:p>
       <w:pPr>
-        <w:spacing w:line="276" w:lineRule="auto"/>
-        <w:jc w:val="center"/>
-        <w:rPr>
-          <w:sz w:val="24"/>
-          <w:szCs w:val="24"/>
-        </w:rPr>
-      </w:pPr>
-    </w:p>
-    <w:p>
-      <w:pPr>
         <w:contextualSpacing/>
         <w:rPr>
           <w:b/>
@@ -7880,6 +7878,7 @@
           <w:sz w:val="24"/>
           <w:szCs w:val="24"/>
         </w:rPr>
+        <w:lastRenderedPageBreak/>
         <w:t>Entity:</w:t>
       </w:r>
       <w:r>
@@ -7895,7 +7894,7 @@
           <w:sz w:val="24"/>
           <w:szCs w:val="24"/>
         </w:rPr>
-        <w:t>CALENDAR</w:t>
+        <w:t>YEAR</w:t>
       </w:r>
     </w:p>
     <w:p>
@@ -7920,12 +7919,14 @@
       <w:pPr>
         <w:contextualSpacing/>
         <w:rPr>
-          <w:sz w:val="24"/>
-          <w:szCs w:val="24"/>
-        </w:rPr>
-      </w:pPr>
-      <w:r>
-        <w:rPr>
+          <w:color w:val="FF0000"/>
+          <w:sz w:val="24"/>
+          <w:szCs w:val="24"/>
+        </w:rPr>
+      </w:pPr>
+      <w:r>
+        <w:rPr>
+          <w:color w:val="FF0000"/>
           <w:sz w:val="24"/>
           <w:szCs w:val="24"/>
         </w:rPr>
@@ -7935,17 +7936,19 @@
       <w:r>
         <w:rPr>
           <w:b/>
-          <w:sz w:val="24"/>
-          <w:szCs w:val="24"/>
-        </w:rPr>
-        <w:t>calendar</w:t>
-      </w:r>
-      <w:r>
-        <w:rPr>
-          <w:sz w:val="24"/>
-          <w:szCs w:val="24"/>
-        </w:rPr>
-        <w:t xml:space="preserve"> contains a list of events that occur at different times all throughout the year.  </w:t>
+          <w:color w:val="FF0000"/>
+          <w:sz w:val="24"/>
+          <w:szCs w:val="24"/>
+        </w:rPr>
+        <w:t xml:space="preserve">year </w:t>
+      </w:r>
+      <w:r>
+        <w:rPr>
+          <w:color w:val="FF0000"/>
+          <w:sz w:val="24"/>
+          <w:szCs w:val="24"/>
+        </w:rPr>
+        <w:t>is an entity that can hold zero or multiple events.</w:t>
       </w:r>
     </w:p>
     <w:p>
@@ -7980,24 +7983,21 @@
           <w:szCs w:val="24"/>
         </w:rPr>
         <w:tab/>
-        <w:t>A calendar has many days in a year.</w:t>
-      </w:r>
-    </w:p>
-    <w:p>
-      <w:pPr>
-        <w:contextualSpacing/>
-        <w:rPr>
-          <w:sz w:val="24"/>
-          <w:szCs w:val="24"/>
-        </w:rPr>
-      </w:pPr>
-      <w:r>
-        <w:rPr>
-          <w:sz w:val="24"/>
-          <w:szCs w:val="24"/>
-        </w:rPr>
-        <w:tab/>
-        <w:t>A calendar has one yearly reading set.</w:t>
+        <w:t xml:space="preserve">A </w:t>
+      </w:r>
+      <w:r>
+        <w:rPr>
+          <w:sz w:val="24"/>
+          <w:szCs w:val="24"/>
+        </w:rPr>
+        <w:t>year contains multiple dates, events, a Sunday reading and a weekday reading cycle</w:t>
+      </w:r>
+      <w:r>
+        <w:rPr>
+          <w:sz w:val="24"/>
+          <w:szCs w:val="24"/>
+        </w:rPr>
+        <w:t>.</w:t>
       </w:r>
     </w:p>
     <w:p>
@@ -8388,7 +8388,7 @@
           <w:sz w:val="24"/>
           <w:szCs w:val="24"/>
         </w:rPr>
-        <w:t>DAY</w:t>
+        <w:t>DATE</w:t>
       </w:r>
     </w:p>
     <w:p>
@@ -8431,14 +8431,44 @@
           <w:sz w:val="24"/>
           <w:szCs w:val="24"/>
         </w:rPr>
-        <w:t xml:space="preserve">day </w:t>
-      </w:r>
-      <w:r>
-        <w:rPr>
-          <w:sz w:val="24"/>
-          <w:szCs w:val="24"/>
-        </w:rPr>
-        <w:t>is defined by a month and a date, and is an entity that can hold zero or multiple events.</w:t>
+        <w:t>da</w:t>
+      </w:r>
+      <w:r>
+        <w:rPr>
+          <w:b/>
+          <w:sz w:val="24"/>
+          <w:szCs w:val="24"/>
+        </w:rPr>
+        <w:t>te</w:t>
+      </w:r>
+      <w:r>
+        <w:rPr>
+          <w:b/>
+          <w:sz w:val="24"/>
+          <w:szCs w:val="24"/>
+        </w:rPr>
+        <w:t xml:space="preserve"> </w:t>
+      </w:r>
+      <w:r>
+        <w:rPr>
+          <w:sz w:val="24"/>
+          <w:szCs w:val="24"/>
+        </w:rPr>
+        <w:t xml:space="preserve">is defined by a month and a </w:t>
+      </w:r>
+      <w:r>
+        <w:rPr>
+          <w:sz w:val="24"/>
+          <w:szCs w:val="24"/>
+        </w:rPr>
+        <w:t xml:space="preserve">numerical </w:t>
+      </w:r>
+      <w:r>
+        <w:rPr>
+          <w:sz w:val="24"/>
+          <w:szCs w:val="24"/>
+        </w:rPr>
+        <w:t>date, and is an entity that can hold zero or multiple events.</w:t>
       </w:r>
     </w:p>
     <w:p>
@@ -8493,6 +8523,8 @@
         </w:rPr>
         <w:t>Actor Interaction:</w:t>
       </w:r>
+      <w:bookmarkStart w:id="2" w:name="_GoBack"/>
+      <w:bookmarkEnd w:id="2"/>
     </w:p>
     <w:tbl>
       <w:tblPr>
@@ -8528,7 +8560,6 @@
                 <w:sz w:val="24"/>
                 <w:szCs w:val="24"/>
               </w:rPr>
-              <w:lastRenderedPageBreak/>
               <w:t>ROLE</w:t>
             </w:r>
           </w:p>
@@ -9850,7 +9881,7 @@
           <w:sz w:val="24"/>
           <w:szCs w:val="24"/>
         </w:rPr>
-        <w:t xml:space="preserve">Entity: MOVABLE FEAST </w:t>
+        <w:t xml:space="preserve">Entity: WEEKDAY READINGS </w:t>
       </w:r>
     </w:p>
     <w:p>
@@ -9893,14 +9924,14 @@
           <w:sz w:val="24"/>
           <w:szCs w:val="24"/>
         </w:rPr>
-        <w:t xml:space="preserve">movable feast </w:t>
-      </w:r>
-      <w:r>
-        <w:rPr>
-          <w:sz w:val="24"/>
-          <w:szCs w:val="24"/>
-        </w:rPr>
-        <w:t>refers to a celebration that has no definite date and is based on specific requirements given by the client</w:t>
+        <w:t xml:space="preserve">weekday reading </w:t>
+      </w:r>
+      <w:r>
+        <w:rPr>
+          <w:sz w:val="24"/>
+          <w:szCs w:val="24"/>
+        </w:rPr>
+        <w:t xml:space="preserve">refers to a reading that is used by lecturers and priests during weekdays. </w:t>
       </w:r>
     </w:p>
     <w:p>
@@ -9934,9 +9965,15 @@
           <w:sz w:val="24"/>
           <w:szCs w:val="24"/>
         </w:rPr>
-        <w:lastRenderedPageBreak/>
         <w:tab/>
-        <w:t>An event can be a movable feast.</w:t>
+        <w:t>Each weekday shou</w:t>
+      </w:r>
+      <w:r>
+        <w:rPr>
+          <w:sz w:val="24"/>
+          <w:szCs w:val="24"/>
+        </w:rPr>
+        <w:t>ld have one weekday reading.</w:t>
       </w:r>
     </w:p>
     <w:p>
@@ -10220,49 +10257,51 @@
     </w:tbl>
     <w:p>
       <w:pPr>
+        <w:rPr>
+          <w:sz w:val="24"/>
+          <w:szCs w:val="24"/>
+        </w:rPr>
+      </w:pPr>
+    </w:p>
+    <w:p>
+      <w:pPr>
+        <w:rPr>
+          <w:sz w:val="24"/>
+          <w:szCs w:val="24"/>
+        </w:rPr>
+      </w:pPr>
+    </w:p>
+    <w:p>
+      <w:pPr>
+        <w:rPr>
+          <w:sz w:val="24"/>
+          <w:szCs w:val="24"/>
+        </w:rPr>
+      </w:pPr>
+    </w:p>
+    <w:p>
+      <w:pPr>
+        <w:rPr>
+          <w:sz w:val="24"/>
+          <w:szCs w:val="24"/>
+        </w:rPr>
+      </w:pPr>
+    </w:p>
+    <w:p>
+      <w:pPr>
         <w:contextualSpacing/>
         <w:rPr>
-          <w:sz w:val="24"/>
-          <w:szCs w:val="24"/>
-        </w:rPr>
-      </w:pPr>
-      <w:r>
-        <w:rPr>
-          <w:sz w:val="24"/>
-          <w:szCs w:val="24"/>
-        </w:rPr>
-        <w:tab/>
-      </w:r>
+          <w:b/>
+          <w:sz w:val="24"/>
+          <w:szCs w:val="24"/>
+        </w:rPr>
+      </w:pPr>
     </w:p>
     <w:p>
       <w:pPr>
         <w:contextualSpacing/>
         <w:rPr>
-          <w:sz w:val="24"/>
-          <w:szCs w:val="24"/>
-        </w:rPr>
-      </w:pPr>
-    </w:p>
-    <w:p>
-      <w:pPr>
-        <w:rPr>
-          <w:b/>
-          <w:sz w:val="24"/>
-          <w:szCs w:val="24"/>
-        </w:rPr>
-      </w:pPr>
-    </w:p>
-    <w:p>
-      <w:pPr>
-        <w:rPr>
-          <w:sz w:val="24"/>
-          <w:szCs w:val="24"/>
-        </w:rPr>
-      </w:pPr>
-    </w:p>
-    <w:p>
-      <w:pPr>
-        <w:rPr>
+          <w:b/>
           <w:sz w:val="24"/>
           <w:szCs w:val="24"/>
         </w:rPr>
@@ -10287,23 +10326,29 @@
           <w:szCs w:val="24"/>
         </w:rPr>
       </w:pPr>
-    </w:p>
-    <w:p>
-      <w:pPr>
-        <w:contextualSpacing/>
-        <w:rPr>
-          <w:b/>
-          <w:sz w:val="24"/>
-          <w:szCs w:val="24"/>
-        </w:rPr>
-      </w:pPr>
-      <w:r>
-        <w:rPr>
-          <w:b/>
-          <w:sz w:val="24"/>
-          <w:szCs w:val="24"/>
-        </w:rPr>
-        <w:t xml:space="preserve">Entity: SPECIAL FEAST </w:t>
+      <w:r>
+        <w:rPr>
+          <w:b/>
+          <w:sz w:val="24"/>
+          <w:szCs w:val="24"/>
+        </w:rPr>
+        <w:t xml:space="preserve">Entity: </w:t>
+      </w:r>
+      <w:r>
+        <w:rPr>
+          <w:b/>
+          <w:sz w:val="24"/>
+          <w:szCs w:val="24"/>
+        </w:rPr>
+        <w:t>SUNDAY READINGS</w:t>
+      </w:r>
+      <w:r>
+        <w:rPr>
+          <w:b/>
+          <w:sz w:val="24"/>
+          <w:szCs w:val="24"/>
+        </w:rPr>
+        <w:t xml:space="preserve"> </w:t>
       </w:r>
     </w:p>
     <w:p>
@@ -10346,14 +10391,29 @@
           <w:sz w:val="24"/>
           <w:szCs w:val="24"/>
         </w:rPr>
-        <w:t xml:space="preserve">special feast </w:t>
-      </w:r>
-      <w:r>
-        <w:rPr>
-          <w:sz w:val="24"/>
-          <w:szCs w:val="24"/>
-        </w:rPr>
-        <w:t xml:space="preserve">refers to a celebration that has an unchangeable or static date. </w:t>
+        <w:t xml:space="preserve">Sunday reading </w:t>
+      </w:r>
+      <w:r>
+        <w:rPr>
+          <w:sz w:val="24"/>
+          <w:szCs w:val="24"/>
+        </w:rPr>
+        <w:t xml:space="preserve">refers to a reading that is only used </w:t>
+      </w:r>
+      <w:r>
+        <w:rPr>
+          <w:sz w:val="24"/>
+          <w:szCs w:val="24"/>
+          <w:u w:val="single"/>
+        </w:rPr>
+        <w:t>during Sundays</w:t>
+      </w:r>
+      <w:r>
+        <w:rPr>
+          <w:sz w:val="24"/>
+          <w:szCs w:val="24"/>
+        </w:rPr>
+        <w:t>.</w:t>
       </w:r>
     </w:p>
     <w:p>
@@ -10388,7 +10448,14 @@
           <w:szCs w:val="24"/>
         </w:rPr>
         <w:tab/>
-        <w:t>An event can be a special feast.</w:t>
+        <w:t>Each Sunday sho</w:t>
+      </w:r>
+      <w:r>
+        <w:rPr>
+          <w:sz w:val="24"/>
+          <w:szCs w:val="24"/>
+        </w:rPr>
+        <w:t>uld have one Sunday reading.</w:t>
       </w:r>
     </w:p>
     <w:p>
@@ -10696,1822 +10763,6 @@
     </w:p>
     <w:p>
       <w:pPr>
-        <w:rPr>
-          <w:sz w:val="24"/>
-          <w:szCs w:val="24"/>
-        </w:rPr>
-      </w:pPr>
-    </w:p>
-    <w:p>
-      <w:pPr>
-        <w:contextualSpacing/>
-        <w:rPr>
-          <w:b/>
-          <w:sz w:val="24"/>
-          <w:szCs w:val="24"/>
-        </w:rPr>
-      </w:pPr>
-    </w:p>
-    <w:p>
-      <w:pPr>
-        <w:contextualSpacing/>
-        <w:rPr>
-          <w:b/>
-          <w:sz w:val="24"/>
-          <w:szCs w:val="24"/>
-        </w:rPr>
-      </w:pPr>
-    </w:p>
-    <w:p>
-      <w:pPr>
-        <w:contextualSpacing/>
-        <w:rPr>
-          <w:b/>
-          <w:sz w:val="24"/>
-          <w:szCs w:val="24"/>
-        </w:rPr>
-      </w:pPr>
-    </w:p>
-    <w:p>
-      <w:pPr>
-        <w:contextualSpacing/>
-        <w:rPr>
-          <w:b/>
-          <w:sz w:val="24"/>
-          <w:szCs w:val="24"/>
-        </w:rPr>
-      </w:pPr>
-      <w:r>
-        <w:rPr>
-          <w:b/>
-          <w:sz w:val="24"/>
-          <w:szCs w:val="24"/>
-        </w:rPr>
-        <w:t xml:space="preserve">Entity: MEMORIALS </w:t>
-      </w:r>
-    </w:p>
-    <w:p>
-      <w:pPr>
-        <w:contextualSpacing/>
-        <w:rPr>
-          <w:b/>
-          <w:sz w:val="24"/>
-          <w:szCs w:val="24"/>
-        </w:rPr>
-      </w:pPr>
-      <w:r>
-        <w:rPr>
-          <w:b/>
-          <w:sz w:val="24"/>
-          <w:szCs w:val="24"/>
-        </w:rPr>
-        <w:t>Description:</w:t>
-      </w:r>
-    </w:p>
-    <w:p>
-      <w:pPr>
-        <w:contextualSpacing/>
-        <w:rPr>
-          <w:sz w:val="24"/>
-          <w:szCs w:val="24"/>
-        </w:rPr>
-      </w:pPr>
-      <w:r>
-        <w:rPr>
-          <w:sz w:val="24"/>
-          <w:szCs w:val="24"/>
-        </w:rPr>
-        <w:tab/>
-        <w:t xml:space="preserve">A </w:t>
-      </w:r>
-      <w:r>
-        <w:rPr>
-          <w:b/>
-          <w:sz w:val="24"/>
-          <w:szCs w:val="24"/>
-        </w:rPr>
-        <w:t xml:space="preserve">memorial </w:t>
-      </w:r>
-      <w:r>
-        <w:rPr>
-          <w:sz w:val="24"/>
-          <w:szCs w:val="24"/>
-        </w:rPr>
-        <w:t>refers to a commemoration of a saint or of a holy act, which may or may not have their own set of readings.</w:t>
-      </w:r>
-    </w:p>
-    <w:p>
-      <w:pPr>
-        <w:contextualSpacing/>
-        <w:rPr>
-          <w:b/>
-          <w:sz w:val="24"/>
-          <w:szCs w:val="24"/>
-        </w:rPr>
-      </w:pPr>
-      <w:r>
-        <w:rPr>
-          <w:b/>
-          <w:sz w:val="24"/>
-          <w:szCs w:val="24"/>
-        </w:rPr>
-        <w:t>Relationship:</w:t>
-      </w:r>
-    </w:p>
-    <w:p>
-      <w:pPr>
-        <w:contextualSpacing/>
-        <w:rPr>
-          <w:sz w:val="24"/>
-          <w:szCs w:val="24"/>
-        </w:rPr>
-      </w:pPr>
-      <w:r>
-        <w:rPr>
-          <w:sz w:val="24"/>
-          <w:szCs w:val="24"/>
-        </w:rPr>
-        <w:tab/>
-        <w:t>An event can be a memorial.</w:t>
-      </w:r>
-    </w:p>
-    <w:p>
-      <w:pPr>
-        <w:contextualSpacing/>
-        <w:rPr>
-          <w:b/>
-          <w:sz w:val="24"/>
-          <w:szCs w:val="24"/>
-        </w:rPr>
-      </w:pPr>
-      <w:r>
-        <w:rPr>
-          <w:b/>
-          <w:sz w:val="24"/>
-          <w:szCs w:val="24"/>
-        </w:rPr>
-        <w:t>Actor Interaction:</w:t>
-      </w:r>
-    </w:p>
-    <w:tbl>
-      <w:tblPr>
-        <w:tblStyle w:val="LightList-Accent1"/>
-        <w:tblpPr w:leftFromText="180" w:rightFromText="180" w:vertAnchor="text" w:horzAnchor="page" w:tblpX="2268" w:tblpY="127"/>
-        <w:tblW w:w="0" w:type="auto"/>
-        <w:tblLook w:val="04A0" w:firstRow="1" w:lastRow="0" w:firstColumn="1" w:lastColumn="0" w:noHBand="0" w:noVBand="1"/>
-      </w:tblPr>
-      <w:tblGrid>
-        <w:gridCol w:w="2358"/>
-        <w:gridCol w:w="2250"/>
-      </w:tblGrid>
-      <w:tr>
-        <w:trPr>
-          <w:cnfStyle w:val="100000000000" w:firstRow="1" w:lastRow="0" w:firstColumn="0" w:lastColumn="0" w:oddVBand="0" w:evenVBand="0" w:oddHBand="0" w:evenHBand="0" w:firstRowFirstColumn="0" w:firstRowLastColumn="0" w:lastRowFirstColumn="0" w:lastRowLastColumn="0"/>
-        </w:trPr>
-        <w:tc>
-          <w:tcPr>
-            <w:cnfStyle w:val="001000000000" w:firstRow="0" w:lastRow="0" w:firstColumn="1" w:lastColumn="0" w:oddVBand="0" w:evenVBand="0" w:oddHBand="0" w:evenHBand="0" w:firstRowFirstColumn="0" w:firstRowLastColumn="0" w:lastRowFirstColumn="0" w:lastRowLastColumn="0"/>
-            <w:tcW w:w="2358" w:type="dxa"/>
-          </w:tcPr>
-          <w:p>
-            <w:pPr>
-              <w:contextualSpacing/>
-              <w:jc w:val="center"/>
-              <w:rPr>
-                <w:sz w:val="24"/>
-                <w:szCs w:val="24"/>
-              </w:rPr>
-            </w:pPr>
-            <w:r>
-              <w:rPr>
-                <w:sz w:val="24"/>
-                <w:szCs w:val="24"/>
-              </w:rPr>
-              <w:t>ROLE</w:t>
-            </w:r>
-          </w:p>
-        </w:tc>
-        <w:tc>
-          <w:tcPr>
-            <w:tcW w:w="2250" w:type="dxa"/>
-          </w:tcPr>
-          <w:p>
-            <w:pPr>
-              <w:contextualSpacing/>
-              <w:jc w:val="center"/>
-              <w:cnfStyle w:val="100000000000" w:firstRow="1" w:lastRow="0" w:firstColumn="0" w:lastColumn="0" w:oddVBand="0" w:evenVBand="0" w:oddHBand="0" w:evenHBand="0" w:firstRowFirstColumn="0" w:firstRowLastColumn="0" w:lastRowFirstColumn="0" w:lastRowLastColumn="0"/>
-              <w:rPr>
-                <w:sz w:val="24"/>
-                <w:szCs w:val="24"/>
-              </w:rPr>
-            </w:pPr>
-            <w:r>
-              <w:rPr>
-                <w:sz w:val="24"/>
-                <w:szCs w:val="24"/>
-              </w:rPr>
-              <w:t>ACTOR</w:t>
-            </w:r>
-          </w:p>
-        </w:tc>
-      </w:tr>
-      <w:tr>
-        <w:trPr>
-          <w:cnfStyle w:val="000000100000" w:firstRow="0" w:lastRow="0" w:firstColumn="0" w:lastColumn="0" w:oddVBand="0" w:evenVBand="0" w:oddHBand="1" w:evenHBand="0" w:firstRowFirstColumn="0" w:firstRowLastColumn="0" w:lastRowFirstColumn="0" w:lastRowLastColumn="0"/>
-        </w:trPr>
-        <w:tc>
-          <w:tcPr>
-            <w:cnfStyle w:val="001000000000" w:firstRow="0" w:lastRow="0" w:firstColumn="1" w:lastColumn="0" w:oddVBand="0" w:evenVBand="0" w:oddHBand="0" w:evenHBand="0" w:firstRowFirstColumn="0" w:firstRowLastColumn="0" w:lastRowFirstColumn="0" w:lastRowLastColumn="0"/>
-            <w:tcW w:w="2358" w:type="dxa"/>
-          </w:tcPr>
-          <w:p>
-            <w:pPr>
-              <w:contextualSpacing/>
-              <w:jc w:val="center"/>
-              <w:rPr>
-                <w:sz w:val="24"/>
-                <w:szCs w:val="24"/>
-              </w:rPr>
-            </w:pPr>
-            <w:r>
-              <w:rPr>
-                <w:sz w:val="24"/>
-                <w:szCs w:val="24"/>
-              </w:rPr>
-              <w:t>Create</w:t>
-            </w:r>
-          </w:p>
-        </w:tc>
-        <w:tc>
-          <w:tcPr>
-            <w:tcW w:w="2250" w:type="dxa"/>
-          </w:tcPr>
-          <w:p>
-            <w:pPr>
-              <w:contextualSpacing/>
-              <w:jc w:val="center"/>
-              <w:cnfStyle w:val="000000100000" w:firstRow="0" w:lastRow="0" w:firstColumn="0" w:lastColumn="0" w:oddVBand="0" w:evenVBand="0" w:oddHBand="1" w:evenHBand="0" w:firstRowFirstColumn="0" w:firstRowLastColumn="0" w:lastRowFirstColumn="0" w:lastRowLastColumn="0"/>
-              <w:rPr>
-                <w:sz w:val="24"/>
-                <w:szCs w:val="24"/>
-              </w:rPr>
-            </w:pPr>
-            <w:r>
-              <w:rPr>
-                <w:sz w:val="24"/>
-                <w:szCs w:val="24"/>
-              </w:rPr>
-              <w:t>Admin</w:t>
-            </w:r>
-          </w:p>
-        </w:tc>
-      </w:tr>
-      <w:tr>
-        <w:tc>
-          <w:tcPr>
-            <w:cnfStyle w:val="001000000000" w:firstRow="0" w:lastRow="0" w:firstColumn="1" w:lastColumn="0" w:oddVBand="0" w:evenVBand="0" w:oddHBand="0" w:evenHBand="0" w:firstRowFirstColumn="0" w:firstRowLastColumn="0" w:lastRowFirstColumn="0" w:lastRowLastColumn="0"/>
-            <w:tcW w:w="2358" w:type="dxa"/>
-          </w:tcPr>
-          <w:p>
-            <w:pPr>
-              <w:contextualSpacing/>
-              <w:jc w:val="center"/>
-              <w:rPr>
-                <w:sz w:val="24"/>
-                <w:szCs w:val="24"/>
-              </w:rPr>
-            </w:pPr>
-            <w:r>
-              <w:rPr>
-                <w:sz w:val="24"/>
-                <w:szCs w:val="24"/>
-              </w:rPr>
-              <w:t>Read</w:t>
-            </w:r>
-          </w:p>
-        </w:tc>
-        <w:tc>
-          <w:tcPr>
-            <w:tcW w:w="2250" w:type="dxa"/>
-          </w:tcPr>
-          <w:p>
-            <w:pPr>
-              <w:contextualSpacing/>
-              <w:jc w:val="center"/>
-              <w:cnfStyle w:val="000000000000" w:firstRow="0" w:lastRow="0" w:firstColumn="0" w:lastColumn="0" w:oddVBand="0" w:evenVBand="0" w:oddHBand="0" w:evenHBand="0" w:firstRowFirstColumn="0" w:firstRowLastColumn="0" w:lastRowFirstColumn="0" w:lastRowLastColumn="0"/>
-              <w:rPr>
-                <w:sz w:val="24"/>
-                <w:szCs w:val="24"/>
-              </w:rPr>
-            </w:pPr>
-            <w:r>
-              <w:rPr>
-                <w:sz w:val="24"/>
-                <w:szCs w:val="24"/>
-              </w:rPr>
-              <w:t>Admin, Member</w:t>
-            </w:r>
-          </w:p>
-        </w:tc>
-      </w:tr>
-      <w:tr>
-        <w:trPr>
-          <w:cnfStyle w:val="000000100000" w:firstRow="0" w:lastRow="0" w:firstColumn="0" w:lastColumn="0" w:oddVBand="0" w:evenVBand="0" w:oddHBand="1" w:evenHBand="0" w:firstRowFirstColumn="0" w:firstRowLastColumn="0" w:lastRowFirstColumn="0" w:lastRowLastColumn="0"/>
-        </w:trPr>
-        <w:tc>
-          <w:tcPr>
-            <w:cnfStyle w:val="001000000000" w:firstRow="0" w:lastRow="0" w:firstColumn="1" w:lastColumn="0" w:oddVBand="0" w:evenVBand="0" w:oddHBand="0" w:evenHBand="0" w:firstRowFirstColumn="0" w:firstRowLastColumn="0" w:lastRowFirstColumn="0" w:lastRowLastColumn="0"/>
-            <w:tcW w:w="2358" w:type="dxa"/>
-          </w:tcPr>
-          <w:p>
-            <w:pPr>
-              <w:contextualSpacing/>
-              <w:jc w:val="center"/>
-              <w:rPr>
-                <w:sz w:val="24"/>
-                <w:szCs w:val="24"/>
-              </w:rPr>
-            </w:pPr>
-            <w:r>
-              <w:rPr>
-                <w:sz w:val="24"/>
-                <w:szCs w:val="24"/>
-              </w:rPr>
-              <w:t>Update</w:t>
-            </w:r>
-          </w:p>
-        </w:tc>
-        <w:tc>
-          <w:tcPr>
-            <w:tcW w:w="2250" w:type="dxa"/>
-          </w:tcPr>
-          <w:p>
-            <w:pPr>
-              <w:contextualSpacing/>
-              <w:jc w:val="center"/>
-              <w:cnfStyle w:val="000000100000" w:firstRow="0" w:lastRow="0" w:firstColumn="0" w:lastColumn="0" w:oddVBand="0" w:evenVBand="0" w:oddHBand="1" w:evenHBand="0" w:firstRowFirstColumn="0" w:firstRowLastColumn="0" w:lastRowFirstColumn="0" w:lastRowLastColumn="0"/>
-              <w:rPr>
-                <w:sz w:val="24"/>
-                <w:szCs w:val="24"/>
-              </w:rPr>
-            </w:pPr>
-            <w:r>
-              <w:rPr>
-                <w:sz w:val="24"/>
-                <w:szCs w:val="24"/>
-              </w:rPr>
-              <w:t>Admin</w:t>
-            </w:r>
-          </w:p>
-        </w:tc>
-      </w:tr>
-      <w:tr>
-        <w:tc>
-          <w:tcPr>
-            <w:cnfStyle w:val="001000000000" w:firstRow="0" w:lastRow="0" w:firstColumn="1" w:lastColumn="0" w:oddVBand="0" w:evenVBand="0" w:oddHBand="0" w:evenHBand="0" w:firstRowFirstColumn="0" w:firstRowLastColumn="0" w:lastRowFirstColumn="0" w:lastRowLastColumn="0"/>
-            <w:tcW w:w="2358" w:type="dxa"/>
-          </w:tcPr>
-          <w:p>
-            <w:pPr>
-              <w:contextualSpacing/>
-              <w:jc w:val="center"/>
-              <w:rPr>
-                <w:sz w:val="24"/>
-                <w:szCs w:val="24"/>
-              </w:rPr>
-            </w:pPr>
-            <w:r>
-              <w:rPr>
-                <w:sz w:val="24"/>
-                <w:szCs w:val="24"/>
-              </w:rPr>
-              <w:t>Delete</w:t>
-            </w:r>
-          </w:p>
-        </w:tc>
-        <w:tc>
-          <w:tcPr>
-            <w:tcW w:w="2250" w:type="dxa"/>
-          </w:tcPr>
-          <w:p>
-            <w:pPr>
-              <w:contextualSpacing/>
-              <w:jc w:val="center"/>
-              <w:cnfStyle w:val="000000000000" w:firstRow="0" w:lastRow="0" w:firstColumn="0" w:lastColumn="0" w:oddVBand="0" w:evenVBand="0" w:oddHBand="0" w:evenHBand="0" w:firstRowFirstColumn="0" w:firstRowLastColumn="0" w:lastRowFirstColumn="0" w:lastRowLastColumn="0"/>
-              <w:rPr>
-                <w:sz w:val="24"/>
-                <w:szCs w:val="24"/>
-              </w:rPr>
-            </w:pPr>
-            <w:r>
-              <w:rPr>
-                <w:sz w:val="24"/>
-                <w:szCs w:val="24"/>
-              </w:rPr>
-              <w:t>Admin</w:t>
-            </w:r>
-          </w:p>
-        </w:tc>
-      </w:tr>
-    </w:tbl>
-    <w:p>
-      <w:pPr>
-        <w:rPr>
-          <w:sz w:val="24"/>
-          <w:szCs w:val="24"/>
-        </w:rPr>
-      </w:pPr>
-    </w:p>
-    <w:p>
-      <w:pPr>
-        <w:rPr>
-          <w:sz w:val="24"/>
-          <w:szCs w:val="24"/>
-        </w:rPr>
-      </w:pPr>
-    </w:p>
-    <w:p>
-      <w:pPr>
-        <w:rPr>
-          <w:sz w:val="24"/>
-          <w:szCs w:val="24"/>
-        </w:rPr>
-      </w:pPr>
-    </w:p>
-    <w:p>
-      <w:pPr>
-        <w:rPr>
-          <w:sz w:val="24"/>
-          <w:szCs w:val="24"/>
-        </w:rPr>
-      </w:pPr>
-    </w:p>
-    <w:p>
-      <w:pPr>
-        <w:contextualSpacing/>
-        <w:rPr>
-          <w:b/>
-          <w:sz w:val="24"/>
-          <w:szCs w:val="24"/>
-        </w:rPr>
-      </w:pPr>
-    </w:p>
-    <w:p>
-      <w:pPr>
-        <w:contextualSpacing/>
-        <w:rPr>
-          <w:b/>
-          <w:sz w:val="24"/>
-          <w:szCs w:val="24"/>
-        </w:rPr>
-      </w:pPr>
-    </w:p>
-    <w:p>
-      <w:pPr>
-        <w:contextualSpacing/>
-        <w:rPr>
-          <w:b/>
-          <w:sz w:val="24"/>
-          <w:szCs w:val="24"/>
-        </w:rPr>
-      </w:pPr>
-      <w:r>
-        <w:rPr>
-          <w:b/>
-          <w:sz w:val="24"/>
-          <w:szCs w:val="24"/>
-        </w:rPr>
-        <w:t xml:space="preserve">Entity: SOLEMNITIES </w:t>
-      </w:r>
-    </w:p>
-    <w:p>
-      <w:pPr>
-        <w:contextualSpacing/>
-        <w:rPr>
-          <w:b/>
-          <w:sz w:val="24"/>
-          <w:szCs w:val="24"/>
-        </w:rPr>
-      </w:pPr>
-      <w:r>
-        <w:rPr>
-          <w:b/>
-          <w:sz w:val="24"/>
-          <w:szCs w:val="24"/>
-        </w:rPr>
-        <w:t>Description:</w:t>
-      </w:r>
-    </w:p>
-    <w:p>
-      <w:pPr>
-        <w:contextualSpacing/>
-        <w:rPr>
-          <w:sz w:val="24"/>
-          <w:szCs w:val="24"/>
-        </w:rPr>
-      </w:pPr>
-      <w:r>
-        <w:rPr>
-          <w:sz w:val="24"/>
-          <w:szCs w:val="24"/>
-        </w:rPr>
-        <w:tab/>
-        <w:t xml:space="preserve">A </w:t>
-      </w:r>
-      <w:r>
-        <w:rPr>
-          <w:b/>
-          <w:sz w:val="24"/>
-          <w:szCs w:val="24"/>
-        </w:rPr>
-        <w:t xml:space="preserve">solemnity </w:t>
-      </w:r>
-      <w:r>
-        <w:rPr>
-          <w:sz w:val="24"/>
-          <w:szCs w:val="24"/>
-        </w:rPr>
-        <w:t>refers to big – time feasts, which have their own set of readings, these readings replace Sunday and/or weekday readings except for specifically selected Sundays and weekdays.</w:t>
-      </w:r>
-    </w:p>
-    <w:p>
-      <w:pPr>
-        <w:contextualSpacing/>
-        <w:rPr>
-          <w:b/>
-          <w:sz w:val="24"/>
-          <w:szCs w:val="24"/>
-        </w:rPr>
-      </w:pPr>
-      <w:r>
-        <w:rPr>
-          <w:b/>
-          <w:sz w:val="24"/>
-          <w:szCs w:val="24"/>
-        </w:rPr>
-        <w:t>Relationship:</w:t>
-      </w:r>
-    </w:p>
-    <w:p>
-      <w:pPr>
-        <w:contextualSpacing/>
-        <w:rPr>
-          <w:sz w:val="24"/>
-          <w:szCs w:val="24"/>
-        </w:rPr>
-      </w:pPr>
-      <w:r>
-        <w:rPr>
-          <w:sz w:val="24"/>
-          <w:szCs w:val="24"/>
-        </w:rPr>
-        <w:tab/>
-        <w:t>An event can be a solemnity.</w:t>
-      </w:r>
-    </w:p>
-    <w:p>
-      <w:pPr>
-        <w:contextualSpacing/>
-        <w:rPr>
-          <w:b/>
-          <w:sz w:val="24"/>
-          <w:szCs w:val="24"/>
-        </w:rPr>
-      </w:pPr>
-      <w:r>
-        <w:rPr>
-          <w:b/>
-          <w:sz w:val="24"/>
-          <w:szCs w:val="24"/>
-        </w:rPr>
-        <w:t>Actor Interaction:</w:t>
-      </w:r>
-    </w:p>
-    <w:tbl>
-      <w:tblPr>
-        <w:tblStyle w:val="LightList-Accent1"/>
-        <w:tblpPr w:leftFromText="180" w:rightFromText="180" w:vertAnchor="text" w:horzAnchor="page" w:tblpX="2268" w:tblpY="127"/>
-        <w:tblW w:w="0" w:type="auto"/>
-        <w:tblLook w:val="04A0" w:firstRow="1" w:lastRow="0" w:firstColumn="1" w:lastColumn="0" w:noHBand="0" w:noVBand="1"/>
-      </w:tblPr>
-      <w:tblGrid>
-        <w:gridCol w:w="2358"/>
-        <w:gridCol w:w="2250"/>
-      </w:tblGrid>
-      <w:tr>
-        <w:trPr>
-          <w:cnfStyle w:val="100000000000" w:firstRow="1" w:lastRow="0" w:firstColumn="0" w:lastColumn="0" w:oddVBand="0" w:evenVBand="0" w:oddHBand="0" w:evenHBand="0" w:firstRowFirstColumn="0" w:firstRowLastColumn="0" w:lastRowFirstColumn="0" w:lastRowLastColumn="0"/>
-        </w:trPr>
-        <w:tc>
-          <w:tcPr>
-            <w:cnfStyle w:val="001000000000" w:firstRow="0" w:lastRow="0" w:firstColumn="1" w:lastColumn="0" w:oddVBand="0" w:evenVBand="0" w:oddHBand="0" w:evenHBand="0" w:firstRowFirstColumn="0" w:firstRowLastColumn="0" w:lastRowFirstColumn="0" w:lastRowLastColumn="0"/>
-            <w:tcW w:w="2358" w:type="dxa"/>
-          </w:tcPr>
-          <w:p>
-            <w:pPr>
-              <w:contextualSpacing/>
-              <w:jc w:val="center"/>
-              <w:rPr>
-                <w:color w:val="auto"/>
-                <w:sz w:val="24"/>
-                <w:szCs w:val="24"/>
-              </w:rPr>
-            </w:pPr>
-            <w:r>
-              <w:rPr>
-                <w:color w:val="auto"/>
-                <w:sz w:val="24"/>
-                <w:szCs w:val="24"/>
-              </w:rPr>
-              <w:t>ROLE</w:t>
-            </w:r>
-          </w:p>
-        </w:tc>
-        <w:tc>
-          <w:tcPr>
-            <w:tcW w:w="2250" w:type="dxa"/>
-          </w:tcPr>
-          <w:p>
-            <w:pPr>
-              <w:contextualSpacing/>
-              <w:jc w:val="center"/>
-              <w:cnfStyle w:val="100000000000" w:firstRow="1" w:lastRow="0" w:firstColumn="0" w:lastColumn="0" w:oddVBand="0" w:evenVBand="0" w:oddHBand="0" w:evenHBand="0" w:firstRowFirstColumn="0" w:firstRowLastColumn="0" w:lastRowFirstColumn="0" w:lastRowLastColumn="0"/>
-              <w:rPr>
-                <w:color w:val="auto"/>
-                <w:sz w:val="24"/>
-                <w:szCs w:val="24"/>
-              </w:rPr>
-            </w:pPr>
-            <w:r>
-              <w:rPr>
-                <w:color w:val="auto"/>
-                <w:sz w:val="24"/>
-                <w:szCs w:val="24"/>
-              </w:rPr>
-              <w:t>ACTOR</w:t>
-            </w:r>
-          </w:p>
-        </w:tc>
-      </w:tr>
-      <w:tr>
-        <w:trPr>
-          <w:cnfStyle w:val="000000100000" w:firstRow="0" w:lastRow="0" w:firstColumn="0" w:lastColumn="0" w:oddVBand="0" w:evenVBand="0" w:oddHBand="1" w:evenHBand="0" w:firstRowFirstColumn="0" w:firstRowLastColumn="0" w:lastRowFirstColumn="0" w:lastRowLastColumn="0"/>
-        </w:trPr>
-        <w:tc>
-          <w:tcPr>
-            <w:cnfStyle w:val="001000000000" w:firstRow="0" w:lastRow="0" w:firstColumn="1" w:lastColumn="0" w:oddVBand="0" w:evenVBand="0" w:oddHBand="0" w:evenHBand="0" w:firstRowFirstColumn="0" w:firstRowLastColumn="0" w:lastRowFirstColumn="0" w:lastRowLastColumn="0"/>
-            <w:tcW w:w="2358" w:type="dxa"/>
-          </w:tcPr>
-          <w:p>
-            <w:pPr>
-              <w:contextualSpacing/>
-              <w:jc w:val="center"/>
-              <w:rPr>
-                <w:sz w:val="24"/>
-                <w:szCs w:val="24"/>
-              </w:rPr>
-            </w:pPr>
-            <w:r>
-              <w:rPr>
-                <w:sz w:val="24"/>
-                <w:szCs w:val="24"/>
-              </w:rPr>
-              <w:t>Create</w:t>
-            </w:r>
-          </w:p>
-        </w:tc>
-        <w:tc>
-          <w:tcPr>
-            <w:tcW w:w="2250" w:type="dxa"/>
-          </w:tcPr>
-          <w:p>
-            <w:pPr>
-              <w:contextualSpacing/>
-              <w:jc w:val="center"/>
-              <w:cnfStyle w:val="000000100000" w:firstRow="0" w:lastRow="0" w:firstColumn="0" w:lastColumn="0" w:oddVBand="0" w:evenVBand="0" w:oddHBand="1" w:evenHBand="0" w:firstRowFirstColumn="0" w:firstRowLastColumn="0" w:lastRowFirstColumn="0" w:lastRowLastColumn="0"/>
-              <w:rPr>
-                <w:sz w:val="24"/>
-                <w:szCs w:val="24"/>
-              </w:rPr>
-            </w:pPr>
-            <w:r>
-              <w:rPr>
-                <w:sz w:val="24"/>
-                <w:szCs w:val="24"/>
-              </w:rPr>
-              <w:t>Admin</w:t>
-            </w:r>
-          </w:p>
-        </w:tc>
-      </w:tr>
-      <w:tr>
-        <w:tc>
-          <w:tcPr>
-            <w:cnfStyle w:val="001000000000" w:firstRow="0" w:lastRow="0" w:firstColumn="1" w:lastColumn="0" w:oddVBand="0" w:evenVBand="0" w:oddHBand="0" w:evenHBand="0" w:firstRowFirstColumn="0" w:firstRowLastColumn="0" w:lastRowFirstColumn="0" w:lastRowLastColumn="0"/>
-            <w:tcW w:w="2358" w:type="dxa"/>
-          </w:tcPr>
-          <w:p>
-            <w:pPr>
-              <w:contextualSpacing/>
-              <w:jc w:val="center"/>
-              <w:rPr>
-                <w:sz w:val="24"/>
-                <w:szCs w:val="24"/>
-              </w:rPr>
-            </w:pPr>
-            <w:r>
-              <w:rPr>
-                <w:sz w:val="24"/>
-                <w:szCs w:val="24"/>
-              </w:rPr>
-              <w:t>Read</w:t>
-            </w:r>
-          </w:p>
-        </w:tc>
-        <w:tc>
-          <w:tcPr>
-            <w:tcW w:w="2250" w:type="dxa"/>
-          </w:tcPr>
-          <w:p>
-            <w:pPr>
-              <w:contextualSpacing/>
-              <w:jc w:val="center"/>
-              <w:cnfStyle w:val="000000000000" w:firstRow="0" w:lastRow="0" w:firstColumn="0" w:lastColumn="0" w:oddVBand="0" w:evenVBand="0" w:oddHBand="0" w:evenHBand="0" w:firstRowFirstColumn="0" w:firstRowLastColumn="0" w:lastRowFirstColumn="0" w:lastRowLastColumn="0"/>
-              <w:rPr>
-                <w:sz w:val="24"/>
-                <w:szCs w:val="24"/>
-              </w:rPr>
-            </w:pPr>
-            <w:r>
-              <w:rPr>
-                <w:sz w:val="24"/>
-                <w:szCs w:val="24"/>
-              </w:rPr>
-              <w:t>Admin, Member</w:t>
-            </w:r>
-          </w:p>
-        </w:tc>
-      </w:tr>
-      <w:tr>
-        <w:trPr>
-          <w:cnfStyle w:val="000000100000" w:firstRow="0" w:lastRow="0" w:firstColumn="0" w:lastColumn="0" w:oddVBand="0" w:evenVBand="0" w:oddHBand="1" w:evenHBand="0" w:firstRowFirstColumn="0" w:firstRowLastColumn="0" w:lastRowFirstColumn="0" w:lastRowLastColumn="0"/>
-        </w:trPr>
-        <w:tc>
-          <w:tcPr>
-            <w:cnfStyle w:val="001000000000" w:firstRow="0" w:lastRow="0" w:firstColumn="1" w:lastColumn="0" w:oddVBand="0" w:evenVBand="0" w:oddHBand="0" w:evenHBand="0" w:firstRowFirstColumn="0" w:firstRowLastColumn="0" w:lastRowFirstColumn="0" w:lastRowLastColumn="0"/>
-            <w:tcW w:w="2358" w:type="dxa"/>
-          </w:tcPr>
-          <w:p>
-            <w:pPr>
-              <w:contextualSpacing/>
-              <w:jc w:val="center"/>
-              <w:rPr>
-                <w:sz w:val="24"/>
-                <w:szCs w:val="24"/>
-              </w:rPr>
-            </w:pPr>
-            <w:r>
-              <w:rPr>
-                <w:sz w:val="24"/>
-                <w:szCs w:val="24"/>
-              </w:rPr>
-              <w:lastRenderedPageBreak/>
-              <w:t>Update</w:t>
-            </w:r>
-          </w:p>
-        </w:tc>
-        <w:tc>
-          <w:tcPr>
-            <w:tcW w:w="2250" w:type="dxa"/>
-          </w:tcPr>
-          <w:p>
-            <w:pPr>
-              <w:contextualSpacing/>
-              <w:jc w:val="center"/>
-              <w:cnfStyle w:val="000000100000" w:firstRow="0" w:lastRow="0" w:firstColumn="0" w:lastColumn="0" w:oddVBand="0" w:evenVBand="0" w:oddHBand="1" w:evenHBand="0" w:firstRowFirstColumn="0" w:firstRowLastColumn="0" w:lastRowFirstColumn="0" w:lastRowLastColumn="0"/>
-              <w:rPr>
-                <w:sz w:val="24"/>
-                <w:szCs w:val="24"/>
-              </w:rPr>
-            </w:pPr>
-            <w:r>
-              <w:rPr>
-                <w:sz w:val="24"/>
-                <w:szCs w:val="24"/>
-              </w:rPr>
-              <w:t>Admin</w:t>
-            </w:r>
-          </w:p>
-        </w:tc>
-      </w:tr>
-      <w:tr>
-        <w:tc>
-          <w:tcPr>
-            <w:cnfStyle w:val="001000000000" w:firstRow="0" w:lastRow="0" w:firstColumn="1" w:lastColumn="0" w:oddVBand="0" w:evenVBand="0" w:oddHBand="0" w:evenHBand="0" w:firstRowFirstColumn="0" w:firstRowLastColumn="0" w:lastRowFirstColumn="0" w:lastRowLastColumn="0"/>
-            <w:tcW w:w="2358" w:type="dxa"/>
-          </w:tcPr>
-          <w:p>
-            <w:pPr>
-              <w:contextualSpacing/>
-              <w:jc w:val="center"/>
-              <w:rPr>
-                <w:sz w:val="24"/>
-                <w:szCs w:val="24"/>
-              </w:rPr>
-            </w:pPr>
-            <w:r>
-              <w:rPr>
-                <w:sz w:val="24"/>
-                <w:szCs w:val="24"/>
-              </w:rPr>
-              <w:t>Delete</w:t>
-            </w:r>
-          </w:p>
-        </w:tc>
-        <w:tc>
-          <w:tcPr>
-            <w:tcW w:w="2250" w:type="dxa"/>
-          </w:tcPr>
-          <w:p>
-            <w:pPr>
-              <w:contextualSpacing/>
-              <w:jc w:val="center"/>
-              <w:cnfStyle w:val="000000000000" w:firstRow="0" w:lastRow="0" w:firstColumn="0" w:lastColumn="0" w:oddVBand="0" w:evenVBand="0" w:oddHBand="0" w:evenHBand="0" w:firstRowFirstColumn="0" w:firstRowLastColumn="0" w:lastRowFirstColumn="0" w:lastRowLastColumn="0"/>
-              <w:rPr>
-                <w:sz w:val="24"/>
-                <w:szCs w:val="24"/>
-              </w:rPr>
-            </w:pPr>
-            <w:r>
-              <w:rPr>
-                <w:sz w:val="24"/>
-                <w:szCs w:val="24"/>
-              </w:rPr>
-              <w:t>Admin</w:t>
-            </w:r>
-          </w:p>
-        </w:tc>
-      </w:tr>
-    </w:tbl>
-    <w:p>
-      <w:pPr>
-        <w:rPr>
-          <w:sz w:val="24"/>
-          <w:szCs w:val="24"/>
-        </w:rPr>
-      </w:pPr>
-    </w:p>
-    <w:p>
-      <w:pPr>
-        <w:rPr>
-          <w:sz w:val="24"/>
-          <w:szCs w:val="24"/>
-        </w:rPr>
-      </w:pPr>
-    </w:p>
-    <w:p>
-      <w:pPr>
-        <w:rPr>
-          <w:sz w:val="24"/>
-          <w:szCs w:val="24"/>
-        </w:rPr>
-      </w:pPr>
-    </w:p>
-    <w:p>
-      <w:pPr>
-        <w:rPr>
-          <w:sz w:val="24"/>
-          <w:szCs w:val="24"/>
-        </w:rPr>
-      </w:pPr>
-    </w:p>
-    <w:p>
-      <w:pPr>
-        <w:contextualSpacing/>
-        <w:rPr>
-          <w:b/>
-          <w:sz w:val="24"/>
-          <w:szCs w:val="24"/>
-        </w:rPr>
-      </w:pPr>
-    </w:p>
-    <w:p>
-      <w:pPr>
-        <w:contextualSpacing/>
-        <w:rPr>
-          <w:b/>
-          <w:sz w:val="24"/>
-          <w:szCs w:val="24"/>
-        </w:rPr>
-      </w:pPr>
-    </w:p>
-    <w:p>
-      <w:pPr>
-        <w:contextualSpacing/>
-        <w:rPr>
-          <w:b/>
-          <w:sz w:val="24"/>
-          <w:szCs w:val="24"/>
-        </w:rPr>
-      </w:pPr>
-    </w:p>
-    <w:p>
-      <w:pPr>
-        <w:contextualSpacing/>
-        <w:rPr>
-          <w:b/>
-          <w:sz w:val="24"/>
-          <w:szCs w:val="24"/>
-        </w:rPr>
-      </w:pPr>
-      <w:r>
-        <w:rPr>
-          <w:b/>
-          <w:sz w:val="24"/>
-          <w:szCs w:val="24"/>
-        </w:rPr>
-        <w:t xml:space="preserve">Entity: WEEKDAY READINGS </w:t>
-      </w:r>
-    </w:p>
-    <w:p>
-      <w:pPr>
-        <w:contextualSpacing/>
-        <w:rPr>
-          <w:b/>
-          <w:sz w:val="24"/>
-          <w:szCs w:val="24"/>
-        </w:rPr>
-      </w:pPr>
-      <w:r>
-        <w:rPr>
-          <w:b/>
-          <w:sz w:val="24"/>
-          <w:szCs w:val="24"/>
-        </w:rPr>
-        <w:t>Description:</w:t>
-      </w:r>
-    </w:p>
-    <w:p>
-      <w:pPr>
-        <w:contextualSpacing/>
-        <w:rPr>
-          <w:sz w:val="24"/>
-          <w:szCs w:val="24"/>
-        </w:rPr>
-      </w:pPr>
-      <w:r>
-        <w:rPr>
-          <w:sz w:val="24"/>
-          <w:szCs w:val="24"/>
-        </w:rPr>
-        <w:tab/>
-        <w:t xml:space="preserve">A </w:t>
-      </w:r>
-      <w:r>
-        <w:rPr>
-          <w:b/>
-          <w:sz w:val="24"/>
-          <w:szCs w:val="24"/>
-        </w:rPr>
-        <w:t xml:space="preserve">weekday reading </w:t>
-      </w:r>
-      <w:r>
-        <w:rPr>
-          <w:sz w:val="24"/>
-          <w:szCs w:val="24"/>
-        </w:rPr>
-        <w:t xml:space="preserve">refers to a reading that is used by lecturers and priests during weekdays. </w:t>
-      </w:r>
-    </w:p>
-    <w:p>
-      <w:pPr>
-        <w:contextualSpacing/>
-        <w:rPr>
-          <w:b/>
-          <w:sz w:val="24"/>
-          <w:szCs w:val="24"/>
-        </w:rPr>
-      </w:pPr>
-      <w:r>
-        <w:rPr>
-          <w:b/>
-          <w:sz w:val="24"/>
-          <w:szCs w:val="24"/>
-        </w:rPr>
-        <w:t>Relationship:</w:t>
-      </w:r>
-    </w:p>
-    <w:p>
-      <w:pPr>
-        <w:contextualSpacing/>
-        <w:rPr>
-          <w:sz w:val="24"/>
-          <w:szCs w:val="24"/>
-        </w:rPr>
-      </w:pPr>
-      <w:r>
-        <w:rPr>
-          <w:sz w:val="24"/>
-          <w:szCs w:val="24"/>
-        </w:rPr>
-        <w:tab/>
-        <w:t>Each weekday shou</w:t>
-      </w:r>
-      <w:r>
-        <w:rPr>
-          <w:sz w:val="24"/>
-          <w:szCs w:val="24"/>
-        </w:rPr>
-        <w:t>ld have one weekday reading.</w:t>
-      </w:r>
-    </w:p>
-    <w:p>
-      <w:pPr>
-        <w:contextualSpacing/>
-        <w:rPr>
-          <w:b/>
-          <w:sz w:val="24"/>
-          <w:szCs w:val="24"/>
-        </w:rPr>
-      </w:pPr>
-      <w:r>
-        <w:rPr>
-          <w:b/>
-          <w:sz w:val="24"/>
-          <w:szCs w:val="24"/>
-        </w:rPr>
-        <w:t>Actor Interaction:</w:t>
-      </w:r>
-    </w:p>
-    <w:tbl>
-      <w:tblPr>
-        <w:tblStyle w:val="LightList-Accent1"/>
-        <w:tblpPr w:leftFromText="180" w:rightFromText="180" w:vertAnchor="text" w:horzAnchor="page" w:tblpX="2268" w:tblpY="127"/>
-        <w:tblW w:w="0" w:type="auto"/>
-        <w:tblLook w:val="04A0" w:firstRow="1" w:lastRow="0" w:firstColumn="1" w:lastColumn="0" w:noHBand="0" w:noVBand="1"/>
-      </w:tblPr>
-      <w:tblGrid>
-        <w:gridCol w:w="2358"/>
-        <w:gridCol w:w="2250"/>
-      </w:tblGrid>
-      <w:tr>
-        <w:trPr>
-          <w:cnfStyle w:val="100000000000" w:firstRow="1" w:lastRow="0" w:firstColumn="0" w:lastColumn="0" w:oddVBand="0" w:evenVBand="0" w:oddHBand="0" w:evenHBand="0" w:firstRowFirstColumn="0" w:firstRowLastColumn="0" w:lastRowFirstColumn="0" w:lastRowLastColumn="0"/>
-        </w:trPr>
-        <w:tc>
-          <w:tcPr>
-            <w:cnfStyle w:val="001000000000" w:firstRow="0" w:lastRow="0" w:firstColumn="1" w:lastColumn="0" w:oddVBand="0" w:evenVBand="0" w:oddHBand="0" w:evenHBand="0" w:firstRowFirstColumn="0" w:firstRowLastColumn="0" w:lastRowFirstColumn="0" w:lastRowLastColumn="0"/>
-            <w:tcW w:w="2358" w:type="dxa"/>
-          </w:tcPr>
-          <w:p>
-            <w:pPr>
-              <w:contextualSpacing/>
-              <w:jc w:val="center"/>
-              <w:rPr>
-                <w:sz w:val="24"/>
-                <w:szCs w:val="24"/>
-              </w:rPr>
-            </w:pPr>
-            <w:r>
-              <w:rPr>
-                <w:sz w:val="24"/>
-                <w:szCs w:val="24"/>
-              </w:rPr>
-              <w:t>ROLE</w:t>
-            </w:r>
-          </w:p>
-        </w:tc>
-        <w:tc>
-          <w:tcPr>
-            <w:tcW w:w="2250" w:type="dxa"/>
-          </w:tcPr>
-          <w:p>
-            <w:pPr>
-              <w:contextualSpacing/>
-              <w:jc w:val="center"/>
-              <w:cnfStyle w:val="100000000000" w:firstRow="1" w:lastRow="0" w:firstColumn="0" w:lastColumn="0" w:oddVBand="0" w:evenVBand="0" w:oddHBand="0" w:evenHBand="0" w:firstRowFirstColumn="0" w:firstRowLastColumn="0" w:lastRowFirstColumn="0" w:lastRowLastColumn="0"/>
-              <w:rPr>
-                <w:sz w:val="24"/>
-                <w:szCs w:val="24"/>
-              </w:rPr>
-            </w:pPr>
-            <w:r>
-              <w:rPr>
-                <w:sz w:val="24"/>
-                <w:szCs w:val="24"/>
-              </w:rPr>
-              <w:t>ACTOR</w:t>
-            </w:r>
-          </w:p>
-        </w:tc>
-      </w:tr>
-      <w:tr>
-        <w:trPr>
-          <w:cnfStyle w:val="000000100000" w:firstRow="0" w:lastRow="0" w:firstColumn="0" w:lastColumn="0" w:oddVBand="0" w:evenVBand="0" w:oddHBand="1" w:evenHBand="0" w:firstRowFirstColumn="0" w:firstRowLastColumn="0" w:lastRowFirstColumn="0" w:lastRowLastColumn="0"/>
-        </w:trPr>
-        <w:tc>
-          <w:tcPr>
-            <w:cnfStyle w:val="001000000000" w:firstRow="0" w:lastRow="0" w:firstColumn="1" w:lastColumn="0" w:oddVBand="0" w:evenVBand="0" w:oddHBand="0" w:evenHBand="0" w:firstRowFirstColumn="0" w:firstRowLastColumn="0" w:lastRowFirstColumn="0" w:lastRowLastColumn="0"/>
-            <w:tcW w:w="2358" w:type="dxa"/>
-          </w:tcPr>
-          <w:p>
-            <w:pPr>
-              <w:contextualSpacing/>
-              <w:jc w:val="center"/>
-              <w:rPr>
-                <w:sz w:val="24"/>
-                <w:szCs w:val="24"/>
-              </w:rPr>
-            </w:pPr>
-            <w:r>
-              <w:rPr>
-                <w:sz w:val="24"/>
-                <w:szCs w:val="24"/>
-              </w:rPr>
-              <w:t>Create</w:t>
-            </w:r>
-          </w:p>
-        </w:tc>
-        <w:tc>
-          <w:tcPr>
-            <w:tcW w:w="2250" w:type="dxa"/>
-          </w:tcPr>
-          <w:p>
-            <w:pPr>
-              <w:contextualSpacing/>
-              <w:jc w:val="center"/>
-              <w:cnfStyle w:val="000000100000" w:firstRow="0" w:lastRow="0" w:firstColumn="0" w:lastColumn="0" w:oddVBand="0" w:evenVBand="0" w:oddHBand="1" w:evenHBand="0" w:firstRowFirstColumn="0" w:firstRowLastColumn="0" w:lastRowFirstColumn="0" w:lastRowLastColumn="0"/>
-              <w:rPr>
-                <w:sz w:val="24"/>
-                <w:szCs w:val="24"/>
-              </w:rPr>
-            </w:pPr>
-            <w:r>
-              <w:rPr>
-                <w:sz w:val="24"/>
-                <w:szCs w:val="24"/>
-              </w:rPr>
-              <w:t>Admin</w:t>
-            </w:r>
-          </w:p>
-        </w:tc>
-      </w:tr>
-      <w:tr>
-        <w:tc>
-          <w:tcPr>
-            <w:cnfStyle w:val="001000000000" w:firstRow="0" w:lastRow="0" w:firstColumn="1" w:lastColumn="0" w:oddVBand="0" w:evenVBand="0" w:oddHBand="0" w:evenHBand="0" w:firstRowFirstColumn="0" w:firstRowLastColumn="0" w:lastRowFirstColumn="0" w:lastRowLastColumn="0"/>
-            <w:tcW w:w="2358" w:type="dxa"/>
-          </w:tcPr>
-          <w:p>
-            <w:pPr>
-              <w:contextualSpacing/>
-              <w:jc w:val="center"/>
-              <w:rPr>
-                <w:sz w:val="24"/>
-                <w:szCs w:val="24"/>
-              </w:rPr>
-            </w:pPr>
-            <w:r>
-              <w:rPr>
-                <w:sz w:val="24"/>
-                <w:szCs w:val="24"/>
-              </w:rPr>
-              <w:t>Read</w:t>
-            </w:r>
-          </w:p>
-        </w:tc>
-        <w:tc>
-          <w:tcPr>
-            <w:tcW w:w="2250" w:type="dxa"/>
-          </w:tcPr>
-          <w:p>
-            <w:pPr>
-              <w:contextualSpacing/>
-              <w:jc w:val="center"/>
-              <w:cnfStyle w:val="000000000000" w:firstRow="0" w:lastRow="0" w:firstColumn="0" w:lastColumn="0" w:oddVBand="0" w:evenVBand="0" w:oddHBand="0" w:evenHBand="0" w:firstRowFirstColumn="0" w:firstRowLastColumn="0" w:lastRowFirstColumn="0" w:lastRowLastColumn="0"/>
-              <w:rPr>
-                <w:sz w:val="24"/>
-                <w:szCs w:val="24"/>
-              </w:rPr>
-            </w:pPr>
-            <w:r>
-              <w:rPr>
-                <w:sz w:val="24"/>
-                <w:szCs w:val="24"/>
-              </w:rPr>
-              <w:t>Admin, Member</w:t>
-            </w:r>
-          </w:p>
-        </w:tc>
-      </w:tr>
-      <w:tr>
-        <w:trPr>
-          <w:cnfStyle w:val="000000100000" w:firstRow="0" w:lastRow="0" w:firstColumn="0" w:lastColumn="0" w:oddVBand="0" w:evenVBand="0" w:oddHBand="1" w:evenHBand="0" w:firstRowFirstColumn="0" w:firstRowLastColumn="0" w:lastRowFirstColumn="0" w:lastRowLastColumn="0"/>
-        </w:trPr>
-        <w:tc>
-          <w:tcPr>
-            <w:cnfStyle w:val="001000000000" w:firstRow="0" w:lastRow="0" w:firstColumn="1" w:lastColumn="0" w:oddVBand="0" w:evenVBand="0" w:oddHBand="0" w:evenHBand="0" w:firstRowFirstColumn="0" w:firstRowLastColumn="0" w:lastRowFirstColumn="0" w:lastRowLastColumn="0"/>
-            <w:tcW w:w="2358" w:type="dxa"/>
-          </w:tcPr>
-          <w:p>
-            <w:pPr>
-              <w:contextualSpacing/>
-              <w:jc w:val="center"/>
-              <w:rPr>
-                <w:sz w:val="24"/>
-                <w:szCs w:val="24"/>
-              </w:rPr>
-            </w:pPr>
-            <w:r>
-              <w:rPr>
-                <w:sz w:val="24"/>
-                <w:szCs w:val="24"/>
-              </w:rPr>
-              <w:t>Update</w:t>
-            </w:r>
-          </w:p>
-        </w:tc>
-        <w:tc>
-          <w:tcPr>
-            <w:tcW w:w="2250" w:type="dxa"/>
-          </w:tcPr>
-          <w:p>
-            <w:pPr>
-              <w:contextualSpacing/>
-              <w:jc w:val="center"/>
-              <w:cnfStyle w:val="000000100000" w:firstRow="0" w:lastRow="0" w:firstColumn="0" w:lastColumn="0" w:oddVBand="0" w:evenVBand="0" w:oddHBand="1" w:evenHBand="0" w:firstRowFirstColumn="0" w:firstRowLastColumn="0" w:lastRowFirstColumn="0" w:lastRowLastColumn="0"/>
-              <w:rPr>
-                <w:sz w:val="24"/>
-                <w:szCs w:val="24"/>
-              </w:rPr>
-            </w:pPr>
-            <w:r>
-              <w:rPr>
-                <w:sz w:val="24"/>
-                <w:szCs w:val="24"/>
-              </w:rPr>
-              <w:t>Admin</w:t>
-            </w:r>
-          </w:p>
-        </w:tc>
-      </w:tr>
-      <w:tr>
-        <w:tc>
-          <w:tcPr>
-            <w:cnfStyle w:val="001000000000" w:firstRow="0" w:lastRow="0" w:firstColumn="1" w:lastColumn="0" w:oddVBand="0" w:evenVBand="0" w:oddHBand="0" w:evenHBand="0" w:firstRowFirstColumn="0" w:firstRowLastColumn="0" w:lastRowFirstColumn="0" w:lastRowLastColumn="0"/>
-            <w:tcW w:w="2358" w:type="dxa"/>
-          </w:tcPr>
-          <w:p>
-            <w:pPr>
-              <w:contextualSpacing/>
-              <w:jc w:val="center"/>
-              <w:rPr>
-                <w:sz w:val="24"/>
-                <w:szCs w:val="24"/>
-              </w:rPr>
-            </w:pPr>
-            <w:r>
-              <w:rPr>
-                <w:sz w:val="24"/>
-                <w:szCs w:val="24"/>
-              </w:rPr>
-              <w:t>Delete</w:t>
-            </w:r>
-          </w:p>
-        </w:tc>
-        <w:tc>
-          <w:tcPr>
-            <w:tcW w:w="2250" w:type="dxa"/>
-          </w:tcPr>
-          <w:p>
-            <w:pPr>
-              <w:contextualSpacing/>
-              <w:jc w:val="center"/>
-              <w:cnfStyle w:val="000000000000" w:firstRow="0" w:lastRow="0" w:firstColumn="0" w:lastColumn="0" w:oddVBand="0" w:evenVBand="0" w:oddHBand="0" w:evenHBand="0" w:firstRowFirstColumn="0" w:firstRowLastColumn="0" w:lastRowFirstColumn="0" w:lastRowLastColumn="0"/>
-              <w:rPr>
-                <w:sz w:val="24"/>
-                <w:szCs w:val="24"/>
-              </w:rPr>
-            </w:pPr>
-            <w:r>
-              <w:rPr>
-                <w:sz w:val="24"/>
-                <w:szCs w:val="24"/>
-              </w:rPr>
-              <w:t>Admin</w:t>
-            </w:r>
-          </w:p>
-        </w:tc>
-      </w:tr>
-    </w:tbl>
-    <w:p>
-      <w:pPr>
-        <w:rPr>
-          <w:sz w:val="24"/>
-          <w:szCs w:val="24"/>
-        </w:rPr>
-      </w:pPr>
-    </w:p>
-    <w:p>
-      <w:pPr>
-        <w:rPr>
-          <w:sz w:val="24"/>
-          <w:szCs w:val="24"/>
-        </w:rPr>
-      </w:pPr>
-    </w:p>
-    <w:p>
-      <w:pPr>
-        <w:rPr>
-          <w:sz w:val="24"/>
-          <w:szCs w:val="24"/>
-        </w:rPr>
-      </w:pPr>
-    </w:p>
-    <w:p>
-      <w:pPr>
-        <w:rPr>
-          <w:sz w:val="24"/>
-          <w:szCs w:val="24"/>
-        </w:rPr>
-      </w:pPr>
-    </w:p>
-    <w:p>
-      <w:pPr>
-        <w:contextualSpacing/>
-        <w:rPr>
-          <w:b/>
-          <w:sz w:val="24"/>
-          <w:szCs w:val="24"/>
-        </w:rPr>
-      </w:pPr>
-    </w:p>
-    <w:p>
-      <w:pPr>
-        <w:contextualSpacing/>
-        <w:rPr>
-          <w:b/>
-          <w:sz w:val="24"/>
-          <w:szCs w:val="24"/>
-        </w:rPr>
-      </w:pPr>
-    </w:p>
-    <w:p>
-      <w:pPr>
-        <w:contextualSpacing/>
-        <w:rPr>
-          <w:b/>
-          <w:sz w:val="24"/>
-          <w:szCs w:val="24"/>
-        </w:rPr>
-      </w:pPr>
-    </w:p>
-    <w:p>
-      <w:pPr>
-        <w:contextualSpacing/>
-        <w:rPr>
-          <w:b/>
-          <w:sz w:val="24"/>
-          <w:szCs w:val="24"/>
-        </w:rPr>
-      </w:pPr>
-      <w:r>
-        <w:rPr>
-          <w:b/>
-          <w:sz w:val="24"/>
-          <w:szCs w:val="24"/>
-        </w:rPr>
-        <w:t xml:space="preserve">Entity: </w:t>
-      </w:r>
-      <w:r>
-        <w:rPr>
-          <w:b/>
-          <w:sz w:val="24"/>
-          <w:szCs w:val="24"/>
-        </w:rPr>
-        <w:t>SUNDAY READINGS</w:t>
-      </w:r>
-      <w:r>
-        <w:rPr>
-          <w:b/>
-          <w:sz w:val="24"/>
-          <w:szCs w:val="24"/>
-        </w:rPr>
-        <w:t xml:space="preserve"> </w:t>
-      </w:r>
-    </w:p>
-    <w:p>
-      <w:pPr>
-        <w:contextualSpacing/>
-        <w:rPr>
-          <w:b/>
-          <w:sz w:val="24"/>
-          <w:szCs w:val="24"/>
-        </w:rPr>
-      </w:pPr>
-      <w:r>
-        <w:rPr>
-          <w:b/>
-          <w:sz w:val="24"/>
-          <w:szCs w:val="24"/>
-        </w:rPr>
-        <w:t>Description:</w:t>
-      </w:r>
-    </w:p>
-    <w:p>
-      <w:pPr>
-        <w:contextualSpacing/>
-        <w:rPr>
-          <w:sz w:val="24"/>
-          <w:szCs w:val="24"/>
-        </w:rPr>
-      </w:pPr>
-      <w:r>
-        <w:rPr>
-          <w:sz w:val="24"/>
-          <w:szCs w:val="24"/>
-        </w:rPr>
-        <w:tab/>
-        <w:t xml:space="preserve">A </w:t>
-      </w:r>
-      <w:r>
-        <w:rPr>
-          <w:b/>
-          <w:sz w:val="24"/>
-          <w:szCs w:val="24"/>
-        </w:rPr>
-        <w:t xml:space="preserve">Sunday reading </w:t>
-      </w:r>
-      <w:r>
-        <w:rPr>
-          <w:sz w:val="24"/>
-          <w:szCs w:val="24"/>
-        </w:rPr>
-        <w:t xml:space="preserve">refers to a reading that is only used </w:t>
-      </w:r>
-      <w:r>
-        <w:rPr>
-          <w:sz w:val="24"/>
-          <w:szCs w:val="24"/>
-          <w:u w:val="single"/>
-        </w:rPr>
-        <w:t>during Sundays</w:t>
-      </w:r>
-      <w:r>
-        <w:rPr>
-          <w:sz w:val="24"/>
-          <w:szCs w:val="24"/>
-        </w:rPr>
-        <w:t>.</w:t>
-      </w:r>
-    </w:p>
-    <w:p>
-      <w:pPr>
-        <w:contextualSpacing/>
-        <w:rPr>
-          <w:b/>
-          <w:sz w:val="24"/>
-          <w:szCs w:val="24"/>
-        </w:rPr>
-      </w:pPr>
-      <w:r>
-        <w:rPr>
-          <w:b/>
-          <w:sz w:val="24"/>
-          <w:szCs w:val="24"/>
-        </w:rPr>
-        <w:t>Relationship:</w:t>
-      </w:r>
-    </w:p>
-    <w:p>
-      <w:pPr>
-        <w:contextualSpacing/>
-        <w:rPr>
-          <w:sz w:val="24"/>
-          <w:szCs w:val="24"/>
-        </w:rPr>
-      </w:pPr>
-      <w:r>
-        <w:rPr>
-          <w:sz w:val="24"/>
-          <w:szCs w:val="24"/>
-        </w:rPr>
-        <w:tab/>
-        <w:t>Each Sunday sho</w:t>
-      </w:r>
-      <w:r>
-        <w:rPr>
-          <w:sz w:val="24"/>
-          <w:szCs w:val="24"/>
-        </w:rPr>
-        <w:t>uld have one Sunday reading.</w:t>
-      </w:r>
-    </w:p>
-    <w:p>
-      <w:pPr>
-        <w:contextualSpacing/>
-        <w:rPr>
-          <w:b/>
-          <w:sz w:val="24"/>
-          <w:szCs w:val="24"/>
-        </w:rPr>
-      </w:pPr>
-      <w:r>
-        <w:rPr>
-          <w:b/>
-          <w:sz w:val="24"/>
-          <w:szCs w:val="24"/>
-        </w:rPr>
-        <w:t>Actor Interaction:</w:t>
-      </w:r>
-    </w:p>
-    <w:tbl>
-      <w:tblPr>
-        <w:tblStyle w:val="LightList-Accent1"/>
-        <w:tblpPr w:leftFromText="180" w:rightFromText="180" w:vertAnchor="text" w:horzAnchor="page" w:tblpX="2268" w:tblpY="127"/>
-        <w:tblW w:w="0" w:type="auto"/>
-        <w:tblLook w:val="04A0" w:firstRow="1" w:lastRow="0" w:firstColumn="1" w:lastColumn="0" w:noHBand="0" w:noVBand="1"/>
-      </w:tblPr>
-      <w:tblGrid>
-        <w:gridCol w:w="2358"/>
-        <w:gridCol w:w="2250"/>
-      </w:tblGrid>
-      <w:tr>
-        <w:trPr>
-          <w:cnfStyle w:val="100000000000" w:firstRow="1" w:lastRow="0" w:firstColumn="0" w:lastColumn="0" w:oddVBand="0" w:evenVBand="0" w:oddHBand="0" w:evenHBand="0" w:firstRowFirstColumn="0" w:firstRowLastColumn="0" w:lastRowFirstColumn="0" w:lastRowLastColumn="0"/>
-        </w:trPr>
-        <w:tc>
-          <w:tcPr>
-            <w:cnfStyle w:val="001000000000" w:firstRow="0" w:lastRow="0" w:firstColumn="1" w:lastColumn="0" w:oddVBand="0" w:evenVBand="0" w:oddHBand="0" w:evenHBand="0" w:firstRowFirstColumn="0" w:firstRowLastColumn="0" w:lastRowFirstColumn="0" w:lastRowLastColumn="0"/>
-            <w:tcW w:w="2358" w:type="dxa"/>
-          </w:tcPr>
-          <w:p>
-            <w:pPr>
-              <w:contextualSpacing/>
-              <w:jc w:val="center"/>
-              <w:rPr>
-                <w:sz w:val="24"/>
-                <w:szCs w:val="24"/>
-              </w:rPr>
-            </w:pPr>
-            <w:r>
-              <w:rPr>
-                <w:sz w:val="24"/>
-                <w:szCs w:val="24"/>
-              </w:rPr>
-              <w:t>ROLE</w:t>
-            </w:r>
-          </w:p>
-        </w:tc>
-        <w:tc>
-          <w:tcPr>
-            <w:tcW w:w="2250" w:type="dxa"/>
-          </w:tcPr>
-          <w:p>
-            <w:pPr>
-              <w:contextualSpacing/>
-              <w:jc w:val="center"/>
-              <w:cnfStyle w:val="100000000000" w:firstRow="1" w:lastRow="0" w:firstColumn="0" w:lastColumn="0" w:oddVBand="0" w:evenVBand="0" w:oddHBand="0" w:evenHBand="0" w:firstRowFirstColumn="0" w:firstRowLastColumn="0" w:lastRowFirstColumn="0" w:lastRowLastColumn="0"/>
-              <w:rPr>
-                <w:sz w:val="24"/>
-                <w:szCs w:val="24"/>
-              </w:rPr>
-            </w:pPr>
-            <w:r>
-              <w:rPr>
-                <w:sz w:val="24"/>
-                <w:szCs w:val="24"/>
-              </w:rPr>
-              <w:t>ACTOR</w:t>
-            </w:r>
-          </w:p>
-        </w:tc>
-      </w:tr>
-      <w:tr>
-        <w:trPr>
-          <w:cnfStyle w:val="000000100000" w:firstRow="0" w:lastRow="0" w:firstColumn="0" w:lastColumn="0" w:oddVBand="0" w:evenVBand="0" w:oddHBand="1" w:evenHBand="0" w:firstRowFirstColumn="0" w:firstRowLastColumn="0" w:lastRowFirstColumn="0" w:lastRowLastColumn="0"/>
-        </w:trPr>
-        <w:tc>
-          <w:tcPr>
-            <w:cnfStyle w:val="001000000000" w:firstRow="0" w:lastRow="0" w:firstColumn="1" w:lastColumn="0" w:oddVBand="0" w:evenVBand="0" w:oddHBand="0" w:evenHBand="0" w:firstRowFirstColumn="0" w:firstRowLastColumn="0" w:lastRowFirstColumn="0" w:lastRowLastColumn="0"/>
-            <w:tcW w:w="2358" w:type="dxa"/>
-          </w:tcPr>
-          <w:p>
-            <w:pPr>
-              <w:contextualSpacing/>
-              <w:jc w:val="center"/>
-              <w:rPr>
-                <w:sz w:val="24"/>
-                <w:szCs w:val="24"/>
-              </w:rPr>
-            </w:pPr>
-            <w:r>
-              <w:rPr>
-                <w:sz w:val="24"/>
-                <w:szCs w:val="24"/>
-              </w:rPr>
-              <w:t>Create</w:t>
-            </w:r>
-          </w:p>
-        </w:tc>
-        <w:tc>
-          <w:tcPr>
-            <w:tcW w:w="2250" w:type="dxa"/>
-          </w:tcPr>
-          <w:p>
-            <w:pPr>
-              <w:contextualSpacing/>
-              <w:jc w:val="center"/>
-              <w:cnfStyle w:val="000000100000" w:firstRow="0" w:lastRow="0" w:firstColumn="0" w:lastColumn="0" w:oddVBand="0" w:evenVBand="0" w:oddHBand="1" w:evenHBand="0" w:firstRowFirstColumn="0" w:firstRowLastColumn="0" w:lastRowFirstColumn="0" w:lastRowLastColumn="0"/>
-              <w:rPr>
-                <w:sz w:val="24"/>
-                <w:szCs w:val="24"/>
-              </w:rPr>
-            </w:pPr>
-            <w:r>
-              <w:rPr>
-                <w:sz w:val="24"/>
-                <w:szCs w:val="24"/>
-              </w:rPr>
-              <w:t>Admin</w:t>
-            </w:r>
-          </w:p>
-        </w:tc>
-      </w:tr>
-      <w:tr>
-        <w:tc>
-          <w:tcPr>
-            <w:cnfStyle w:val="001000000000" w:firstRow="0" w:lastRow="0" w:firstColumn="1" w:lastColumn="0" w:oddVBand="0" w:evenVBand="0" w:oddHBand="0" w:evenHBand="0" w:firstRowFirstColumn="0" w:firstRowLastColumn="0" w:lastRowFirstColumn="0" w:lastRowLastColumn="0"/>
-            <w:tcW w:w="2358" w:type="dxa"/>
-          </w:tcPr>
-          <w:p>
-            <w:pPr>
-              <w:contextualSpacing/>
-              <w:jc w:val="center"/>
-              <w:rPr>
-                <w:sz w:val="24"/>
-                <w:szCs w:val="24"/>
-              </w:rPr>
-            </w:pPr>
-            <w:r>
-              <w:rPr>
-                <w:sz w:val="24"/>
-                <w:szCs w:val="24"/>
-              </w:rPr>
-              <w:t>Read</w:t>
-            </w:r>
-          </w:p>
-        </w:tc>
-        <w:tc>
-          <w:tcPr>
-            <w:tcW w:w="2250" w:type="dxa"/>
-          </w:tcPr>
-          <w:p>
-            <w:pPr>
-              <w:contextualSpacing/>
-              <w:jc w:val="center"/>
-              <w:cnfStyle w:val="000000000000" w:firstRow="0" w:lastRow="0" w:firstColumn="0" w:lastColumn="0" w:oddVBand="0" w:evenVBand="0" w:oddHBand="0" w:evenHBand="0" w:firstRowFirstColumn="0" w:firstRowLastColumn="0" w:lastRowFirstColumn="0" w:lastRowLastColumn="0"/>
-              <w:rPr>
-                <w:sz w:val="24"/>
-                <w:szCs w:val="24"/>
-              </w:rPr>
-            </w:pPr>
-            <w:r>
-              <w:rPr>
-                <w:sz w:val="24"/>
-                <w:szCs w:val="24"/>
-              </w:rPr>
-              <w:t>Admin, Member</w:t>
-            </w:r>
-          </w:p>
-        </w:tc>
-      </w:tr>
-      <w:tr>
-        <w:trPr>
-          <w:cnfStyle w:val="000000100000" w:firstRow="0" w:lastRow="0" w:firstColumn="0" w:lastColumn="0" w:oddVBand="0" w:evenVBand="0" w:oddHBand="1" w:evenHBand="0" w:firstRowFirstColumn="0" w:firstRowLastColumn="0" w:lastRowFirstColumn="0" w:lastRowLastColumn="0"/>
-        </w:trPr>
-        <w:tc>
-          <w:tcPr>
-            <w:cnfStyle w:val="001000000000" w:firstRow="0" w:lastRow="0" w:firstColumn="1" w:lastColumn="0" w:oddVBand="0" w:evenVBand="0" w:oddHBand="0" w:evenHBand="0" w:firstRowFirstColumn="0" w:firstRowLastColumn="0" w:lastRowFirstColumn="0" w:lastRowLastColumn="0"/>
-            <w:tcW w:w="2358" w:type="dxa"/>
-          </w:tcPr>
-          <w:p>
-            <w:pPr>
-              <w:contextualSpacing/>
-              <w:jc w:val="center"/>
-              <w:rPr>
-                <w:sz w:val="24"/>
-                <w:szCs w:val="24"/>
-              </w:rPr>
-            </w:pPr>
-            <w:r>
-              <w:rPr>
-                <w:sz w:val="24"/>
-                <w:szCs w:val="24"/>
-              </w:rPr>
-              <w:t>Update</w:t>
-            </w:r>
-          </w:p>
-        </w:tc>
-        <w:tc>
-          <w:tcPr>
-            <w:tcW w:w="2250" w:type="dxa"/>
-          </w:tcPr>
-          <w:p>
-            <w:pPr>
-              <w:contextualSpacing/>
-              <w:jc w:val="center"/>
-              <w:cnfStyle w:val="000000100000" w:firstRow="0" w:lastRow="0" w:firstColumn="0" w:lastColumn="0" w:oddVBand="0" w:evenVBand="0" w:oddHBand="1" w:evenHBand="0" w:firstRowFirstColumn="0" w:firstRowLastColumn="0" w:lastRowFirstColumn="0" w:lastRowLastColumn="0"/>
-              <w:rPr>
-                <w:sz w:val="24"/>
-                <w:szCs w:val="24"/>
-              </w:rPr>
-            </w:pPr>
-            <w:r>
-              <w:rPr>
-                <w:sz w:val="24"/>
-                <w:szCs w:val="24"/>
-              </w:rPr>
-              <w:t>Admin</w:t>
-            </w:r>
-          </w:p>
-        </w:tc>
-      </w:tr>
-      <w:tr>
-        <w:tc>
-          <w:tcPr>
-            <w:cnfStyle w:val="001000000000" w:firstRow="0" w:lastRow="0" w:firstColumn="1" w:lastColumn="0" w:oddVBand="0" w:evenVBand="0" w:oddHBand="0" w:evenHBand="0" w:firstRowFirstColumn="0" w:firstRowLastColumn="0" w:lastRowFirstColumn="0" w:lastRowLastColumn="0"/>
-            <w:tcW w:w="2358" w:type="dxa"/>
-          </w:tcPr>
-          <w:p>
-            <w:pPr>
-              <w:contextualSpacing/>
-              <w:jc w:val="center"/>
-              <w:rPr>
-                <w:sz w:val="24"/>
-                <w:szCs w:val="24"/>
-              </w:rPr>
-            </w:pPr>
-            <w:r>
-              <w:rPr>
-                <w:sz w:val="24"/>
-                <w:szCs w:val="24"/>
-              </w:rPr>
-              <w:t>Delete</w:t>
-            </w:r>
-          </w:p>
-        </w:tc>
-        <w:tc>
-          <w:tcPr>
-            <w:tcW w:w="2250" w:type="dxa"/>
-          </w:tcPr>
-          <w:p>
-            <w:pPr>
-              <w:contextualSpacing/>
-              <w:jc w:val="center"/>
-              <w:cnfStyle w:val="000000000000" w:firstRow="0" w:lastRow="0" w:firstColumn="0" w:lastColumn="0" w:oddVBand="0" w:evenVBand="0" w:oddHBand="0" w:evenHBand="0" w:firstRowFirstColumn="0" w:firstRowLastColumn="0" w:lastRowFirstColumn="0" w:lastRowLastColumn="0"/>
-              <w:rPr>
-                <w:sz w:val="24"/>
-                <w:szCs w:val="24"/>
-              </w:rPr>
-            </w:pPr>
-            <w:r>
-              <w:rPr>
-                <w:sz w:val="24"/>
-                <w:szCs w:val="24"/>
-              </w:rPr>
-              <w:t>Admin</w:t>
-            </w:r>
-          </w:p>
-        </w:tc>
-      </w:tr>
-    </w:tbl>
-    <w:p>
-      <w:pPr>
-        <w:rPr>
-          <w:sz w:val="24"/>
-          <w:szCs w:val="24"/>
-        </w:rPr>
-      </w:pPr>
-    </w:p>
-    <w:p>
-      <w:pPr>
-        <w:rPr>
-          <w:sz w:val="24"/>
-          <w:szCs w:val="24"/>
-        </w:rPr>
-      </w:pPr>
-    </w:p>
-    <w:p>
-      <w:pPr>
-        <w:rPr>
-          <w:sz w:val="24"/>
-          <w:szCs w:val="24"/>
-        </w:rPr>
-      </w:pPr>
-    </w:p>
-    <w:p>
-      <w:pPr>
         <w:spacing w:line="276" w:lineRule="auto"/>
         <w:rPr>
           <w:sz w:val="24"/>
@@ -12613,6 +10864,7 @@
           <w:sz w:val="24"/>
           <w:szCs w:val="24"/>
         </w:rPr>
+        <w:lastRenderedPageBreak/>
         <w:t>a. The system must provide a login page so that the registered users can access the site.</w:t>
       </w:r>
     </w:p>
@@ -12720,7 +10972,6 @@
           <w:sz w:val="24"/>
           <w:szCs w:val="24"/>
         </w:rPr>
-        <w:lastRenderedPageBreak/>
         <w:t>a. The user must register first with his/her username and password.</w:t>
       </w:r>
     </w:p>
@@ -13142,6 +11393,7 @@
           <w:sz w:val="24"/>
           <w:szCs w:val="24"/>
         </w:rPr>
+        <w:lastRenderedPageBreak/>
         <w:t xml:space="preserve">• The Requirements Traceability Report </w:t>
       </w:r>
     </w:p>
@@ -13210,7 +11462,6 @@
           <w:szCs w:val="24"/>
           <w:lang w:val="en-PH" w:eastAsia="en-PH"/>
         </w:rPr>
-        <w:lastRenderedPageBreak/>
         <w:drawing>
           <wp:anchor distT="0" distB="0" distL="114300" distR="114300" simplePos="0" relativeHeight="251659264" behindDoc="1" locked="0" layoutInCell="1" allowOverlap="1" wp14:anchorId="7F8D25EE" wp14:editId="64F506AE">
             <wp:simplePos x="0" y="0"/>
@@ -13455,7 +11706,6 @@
           <w:szCs w:val="24"/>
           <w:lang w:val="en-PH" w:eastAsia="en-PH"/>
         </w:rPr>
-        <w:lastRenderedPageBreak/>
         <w:drawing>
           <wp:anchor distT="0" distB="0" distL="114300" distR="114300" simplePos="0" relativeHeight="251662336" behindDoc="0" locked="0" layoutInCell="1" allowOverlap="1" wp14:anchorId="046CDE39" wp14:editId="5F95E06F">
             <wp:simplePos x="0" y="0"/>
@@ -14701,14 +12951,7 @@
           <w:sz w:val="24"/>
           <w:szCs w:val="24"/>
         </w:rPr>
-        <w:t>A</w:t>
-      </w:r>
-      <w:r>
-        <w:rPr>
-          <w:sz w:val="24"/>
-          <w:szCs w:val="24"/>
-        </w:rPr>
-        <w:t xml:space="preserve"> database that includes all the </w:t>
+        <w:t xml:space="preserve">A database that includes all the </w:t>
       </w:r>
       <w:r>
         <w:rPr>
@@ -14723,14 +12966,7 @@
           <w:sz w:val="24"/>
           <w:szCs w:val="24"/>
         </w:rPr>
-        <w:t xml:space="preserve"> (e.g. lections, feasts and celebrations) within the year</w:t>
-      </w:r>
-      <w:r>
-        <w:rPr>
-          <w:sz w:val="24"/>
-          <w:szCs w:val="24"/>
-        </w:rPr>
-        <w:t xml:space="preserve"> </w:t>
+        <w:t xml:space="preserve"> (e.g. lections, feasts and celebrations) within the year </w:t>
       </w:r>
       <w:r>
         <w:rPr>
@@ -14759,14 +12995,7 @@
           <w:sz w:val="24"/>
           <w:szCs w:val="24"/>
         </w:rPr>
-        <w:t xml:space="preserve">Create a tool </w:t>
-      </w:r>
-      <w:r>
-        <w:rPr>
-          <w:sz w:val="24"/>
-          <w:szCs w:val="24"/>
-        </w:rPr>
-        <w:t xml:space="preserve">for value-inclusion in the database </w:t>
+        <w:t xml:space="preserve">Create a tool for value-inclusion in the database </w:t>
       </w:r>
       <w:r>
         <w:rPr>
@@ -14795,28 +13024,7 @@
           <w:sz w:val="24"/>
           <w:szCs w:val="24"/>
         </w:rPr>
-        <w:t xml:space="preserve">Provide a calendar </w:t>
-      </w:r>
-      <w:r>
-        <w:rPr>
-          <w:sz w:val="24"/>
-          <w:szCs w:val="24"/>
-        </w:rPr>
-        <w:t>that represents</w:t>
-      </w:r>
-      <w:r>
-        <w:rPr>
-          <w:sz w:val="24"/>
-          <w:szCs w:val="24"/>
-        </w:rPr>
-        <w:t xml:space="preserve"> lections and mass readings for each date</w:t>
-      </w:r>
-      <w:r>
-        <w:rPr>
-          <w:sz w:val="24"/>
-          <w:szCs w:val="24"/>
-        </w:rPr>
-        <w:t xml:space="preserve"> </w:t>
+        <w:t xml:space="preserve">Provide a calendar that represents lections and mass readings for each date </w:t>
       </w:r>
       <w:r>
         <w:rPr>
@@ -15003,14 +13211,7 @@
           <w:sz w:val="24"/>
           <w:szCs w:val="24"/>
         </w:rPr>
-        <w:t xml:space="preserve">An external Quality Assurance Team has been selected to </w:t>
-      </w:r>
-      <w:r>
-        <w:rPr>
-          <w:sz w:val="24"/>
-          <w:szCs w:val="24"/>
-        </w:rPr>
-        <w:t>review the selected deliverables</w:t>
+        <w:t>An external Quality Assurance Team has been selected to review the selected deliverables</w:t>
       </w:r>
     </w:p>
     <w:p>
@@ -16291,30 +14492,15 @@
           <w:sz w:val="24"/>
           <w:szCs w:val="24"/>
         </w:rPr>
-        <w:t>Table X.X</w:t>
-      </w:r>
-      <w:r>
-        <w:rPr>
-          <w:sz w:val="24"/>
-          <w:szCs w:val="24"/>
-        </w:rPr>
-        <w:t xml:space="preserve"> </w:t>
-      </w:r>
-      <w:r>
-        <w:rPr>
-          <w:b/>
-          <w:sz w:val="24"/>
-          <w:szCs w:val="24"/>
-        </w:rPr>
-        <w:t>Approach</w:t>
-      </w:r>
-      <w:r>
-        <w:rPr>
-          <w:b/>
-          <w:sz w:val="24"/>
-          <w:szCs w:val="24"/>
-        </w:rPr>
-        <w:t>es for the Project’s</w:t>
+        <w:t xml:space="preserve">Table X.X </w:t>
+      </w:r>
+      <w:r>
+        <w:rPr>
+          <w:b/>
+          <w:sz w:val="24"/>
+          <w:szCs w:val="24"/>
+        </w:rPr>
+        <w:t>Approaches for the Project’s</w:t>
       </w:r>
       <w:r>
         <w:rPr>
@@ -16380,7 +14566,6 @@
         </w:rPr>
         <w:t xml:space="preserve"> </w:t>
       </w:r>
-      <w:bookmarkStart w:id="2" w:name="_GoBack"/>
       <w:r>
         <w:rPr>
           <w:b/>
@@ -16390,7 +14575,6 @@
         </w:rPr>
         <w:t>(Itemized List of expected output and tolerances)</w:t>
       </w:r>
-      <w:bookmarkEnd w:id="2"/>
     </w:p>
     <w:p>
       <w:pPr>
@@ -21280,6 +19464,7 @@
       <w:spacing w:after="0" w:line="240" w:lineRule="auto"/>
     </w:pPr>
     <w:tblPr>
+      <w:tblInd w:w="0" w:type="dxa"/>
       <w:tblBorders>
         <w:top w:val="single" w:sz="4" w:space="0" w:color="auto"/>
         <w:left w:val="single" w:sz="4" w:space="0" w:color="auto"/>
@@ -21288,6 +19473,12 @@
         <w:insideH w:val="single" w:sz="4" w:space="0" w:color="auto"/>
         <w:insideV w:val="single" w:sz="4" w:space="0" w:color="auto"/>
       </w:tblBorders>
+      <w:tblCellMar>
+        <w:top w:w="0" w:type="dxa"/>
+        <w:left w:w="108" w:type="dxa"/>
+        <w:bottom w:w="0" w:type="dxa"/>
+        <w:right w:w="108" w:type="dxa"/>
+      </w:tblCellMar>
     </w:tblPr>
   </w:style>
   <w:style w:type="table" w:styleId="GridTable4-Accent6">
@@ -21301,6 +19492,7 @@
     <w:tblPr>
       <w:tblStyleRowBandSize w:val="1"/>
       <w:tblStyleColBandSize w:val="1"/>
+      <w:tblInd w:w="0" w:type="dxa"/>
       <w:tblBorders>
         <w:top w:val="single" w:sz="4" w:space="0" w:color="A8D08D" w:themeColor="accent6" w:themeTint="99"/>
         <w:left w:val="single" w:sz="4" w:space="0" w:color="A8D08D" w:themeColor="accent6" w:themeTint="99"/>
@@ -21309,6 +19501,12 @@
         <w:insideH w:val="single" w:sz="4" w:space="0" w:color="A8D08D" w:themeColor="accent6" w:themeTint="99"/>
         <w:insideV w:val="single" w:sz="4" w:space="0" w:color="A8D08D" w:themeColor="accent6" w:themeTint="99"/>
       </w:tblBorders>
+      <w:tblCellMar>
+        <w:top w:w="0" w:type="dxa"/>
+        <w:left w:w="108" w:type="dxa"/>
+        <w:bottom w:w="0" w:type="dxa"/>
+        <w:right w:w="108" w:type="dxa"/>
+      </w:tblCellMar>
     </w:tblPr>
     <w:tblStylePr w:type="firstRow">
       <w:rPr>
@@ -21403,12 +19601,19 @@
     <w:tblPr>
       <w:tblStyleRowBandSize w:val="1"/>
       <w:tblStyleColBandSize w:val="1"/>
+      <w:tblInd w:w="0" w:type="dxa"/>
       <w:tblBorders>
         <w:top w:val="single" w:sz="8" w:space="0" w:color="5B9BD5" w:themeColor="accent1"/>
         <w:left w:val="single" w:sz="8" w:space="0" w:color="5B9BD5" w:themeColor="accent1"/>
         <w:bottom w:val="single" w:sz="8" w:space="0" w:color="5B9BD5" w:themeColor="accent1"/>
         <w:right w:val="single" w:sz="8" w:space="0" w:color="5B9BD5" w:themeColor="accent1"/>
       </w:tblBorders>
+      <w:tblCellMar>
+        <w:top w:w="0" w:type="dxa"/>
+        <w:left w:w="108" w:type="dxa"/>
+        <w:bottom w:w="0" w:type="dxa"/>
+        <w:right w:w="108" w:type="dxa"/>
+      </w:tblCellMar>
     </w:tblPr>
     <w:tblStylePr w:type="firstRow">
       <w:pPr>

</xml_diff>

<commit_message>
Modified ERD and Data dictionary for SQAP document
</commit_message>
<xml_diff>
--- a/documentation/quality/ALS - SQAP.docx
+++ b/documentation/quality/ALS - SQAP.docx
@@ -271,37 +271,12 @@
           <w:szCs w:val="32"/>
         </w:rPr>
       </w:pPr>
-      <w:proofErr w:type="spellStart"/>
       <w:r>
         <w:rPr>
           <w:sz w:val="32"/>
           <w:szCs w:val="32"/>
         </w:rPr>
-        <w:t>Urquiza</w:t>
-      </w:r>
-      <w:proofErr w:type="spellEnd"/>
-      <w:r>
-        <w:rPr>
-          <w:sz w:val="32"/>
-          <w:szCs w:val="32"/>
-        </w:rPr>
-        <w:t xml:space="preserve">, </w:t>
-      </w:r>
-      <w:proofErr w:type="spellStart"/>
-      <w:r>
-        <w:rPr>
-          <w:sz w:val="32"/>
-          <w:szCs w:val="32"/>
-        </w:rPr>
-        <w:t>Trixia</w:t>
-      </w:r>
-      <w:proofErr w:type="spellEnd"/>
-      <w:r>
-        <w:rPr>
-          <w:sz w:val="32"/>
-          <w:szCs w:val="32"/>
-        </w:rPr>
-        <w:t xml:space="preserve"> Marie A. </w:t>
+        <w:t xml:space="preserve">Urquiza, Trixia Marie A. </w:t>
       </w:r>
     </w:p>
     <w:p>
@@ -4892,7 +4867,7 @@
           <w:noProof/>
           <w:sz w:val="24"/>
           <w:szCs w:val="24"/>
-          <w:lang w:val="en-PH" w:eastAsia="en-PH"/>
+          <w:lang w:val="en-SG" w:eastAsia="en-SG"/>
         </w:rPr>
         <w:lastRenderedPageBreak/>
         <w:drawing>
@@ -5161,7 +5136,7 @@
       <w:r>
         <w:rPr>
           <w:noProof/>
-          <w:lang w:val="en-PH" w:eastAsia="en-PH"/>
+          <w:lang w:val="en-SG" w:eastAsia="en-SG"/>
         </w:rPr>
         <w:drawing>
           <wp:inline distT="0" distB="0" distL="0" distR="0">
@@ -5532,7 +5507,7 @@
       <w:r>
         <w:rPr>
           <w:noProof/>
-          <w:lang w:val="en-PH" w:eastAsia="en-PH"/>
+          <w:lang w:val="en-SG" w:eastAsia="en-SG"/>
         </w:rPr>
         <w:drawing>
           <wp:inline distT="0" distB="0" distL="0" distR="0">
@@ -6166,34 +6141,14 @@
                 <w:szCs w:val="24"/>
               </w:rPr>
             </w:pPr>
-            <w:proofErr w:type="spellStart"/>
             <w:r>
               <w:rPr>
                 <w:b w:val="0"/>
                 <w:sz w:val="24"/>
                 <w:szCs w:val="24"/>
               </w:rPr>
-              <w:t>Trixia</w:t>
-            </w:r>
-            <w:proofErr w:type="spellEnd"/>
-            <w:r>
-              <w:rPr>
-                <w:b w:val="0"/>
-                <w:sz w:val="24"/>
-                <w:szCs w:val="24"/>
-              </w:rPr>
-              <w:t xml:space="preserve"> Marie A. </w:t>
-            </w:r>
-            <w:proofErr w:type="spellStart"/>
-            <w:r>
-              <w:rPr>
-                <w:b w:val="0"/>
-                <w:sz w:val="24"/>
-                <w:szCs w:val="24"/>
-              </w:rPr>
-              <w:t>Urquiza</w:t>
-            </w:r>
-            <w:proofErr w:type="spellEnd"/>
+              <w:t>Trixia Marie A. Urquiza</w:t>
+            </w:r>
           </w:p>
         </w:tc>
         <w:tc>
@@ -7013,7 +6968,7 @@
           <w:noProof/>
           <w:sz w:val="24"/>
           <w:szCs w:val="24"/>
-          <w:lang w:val="en-PH" w:eastAsia="en-PH"/>
+          <w:lang w:val="en-SG" w:eastAsia="en-SG"/>
         </w:rPr>
         <w:drawing>
           <wp:anchor distT="0" distB="0" distL="114300" distR="114300" simplePos="0" relativeHeight="251665408" behindDoc="0" locked="0" layoutInCell="1" allowOverlap="1" wp14:anchorId="0CF297C0" wp14:editId="51B46A67">
@@ -7634,6 +7589,8 @@
           <w:szCs w:val="24"/>
         </w:rPr>
       </w:pPr>
+      <w:bookmarkStart w:id="2" w:name="_GoBack"/>
+      <w:bookmarkEnd w:id="2"/>
     </w:p>
     <w:p>
       <w:pPr>
@@ -7755,7 +7712,7 @@
           <w:noProof/>
           <w:sz w:val="24"/>
           <w:szCs w:val="24"/>
-          <w:lang w:val="en-PH" w:eastAsia="en-PH"/>
+          <w:lang w:val="en-SG" w:eastAsia="en-SG"/>
         </w:rPr>
         <w:drawing>
           <wp:anchor distT="0" distB="0" distL="114300" distR="114300" simplePos="0" relativeHeight="251658240" behindDoc="0" locked="0" layoutInCell="1" allowOverlap="1" wp14:anchorId="27502666" wp14:editId="48DDD7F1">
@@ -8523,8 +8480,6 @@
         </w:rPr>
         <w:t>Actor Interaction:</w:t>
       </w:r>
-      <w:bookmarkStart w:id="2" w:name="_GoBack"/>
-      <w:bookmarkEnd w:id="2"/>
     </w:p>
     <w:tbl>
       <w:tblPr>
@@ -11457,24 +11412,125 @@
       <w:r>
         <w:rPr>
           <w:b/>
+          <w:sz w:val="24"/>
+          <w:szCs w:val="24"/>
+        </w:rPr>
+        <w:t>Ph</w:t>
+      </w:r>
+      <w:r>
+        <w:rPr>
+          <w:b/>
+          <w:sz w:val="24"/>
+          <w:szCs w:val="24"/>
+        </w:rPr>
+        <w:t>ysical Database Description (PDD</w:t>
+      </w:r>
+      <w:r>
+        <w:rPr>
+          <w:b/>
+          <w:sz w:val="24"/>
+          <w:szCs w:val="24"/>
+        </w:rPr>
+        <w:t xml:space="preserve">) </w:t>
+      </w:r>
+    </w:p>
+    <w:p>
+      <w:pPr>
+        <w:pStyle w:val="ListParagraph"/>
+        <w:spacing w:line="276" w:lineRule="auto"/>
+        <w:ind w:left="2160"/>
+        <w:rPr>
+          <w:b/>
+          <w:sz w:val="24"/>
+          <w:szCs w:val="24"/>
+        </w:rPr>
+      </w:pPr>
+    </w:p>
+    <w:p>
+      <w:pPr>
+        <w:spacing w:line="276" w:lineRule="auto"/>
+        <w:jc w:val="center"/>
+        <w:rPr>
+          <w:b/>
+          <w:sz w:val="40"/>
+          <w:szCs w:val="24"/>
+        </w:rPr>
+      </w:pPr>
+      <w:r>
+        <w:rPr>
+          <w:sz w:val="24"/>
+          <w:szCs w:val="24"/>
+        </w:rPr>
+        <w:t>Image 1.</w:t>
+      </w:r>
+      <w:r>
+        <w:rPr>
+          <w:sz w:val="24"/>
+          <w:szCs w:val="24"/>
+        </w:rPr>
+        <w:t>5</w:t>
+      </w:r>
+      <w:r>
+        <w:rPr>
+          <w:sz w:val="24"/>
+          <w:szCs w:val="24"/>
+        </w:rPr>
+        <w:t xml:space="preserve"> </w:t>
+      </w:r>
+      <w:r>
+        <w:rPr>
+          <w:b/>
+          <w:sz w:val="24"/>
+          <w:szCs w:val="24"/>
+        </w:rPr>
+        <w:t>Entity Relationship Diagram</w:t>
+      </w:r>
+    </w:p>
+    <w:p>
+      <w:pPr>
+        <w:pStyle w:val="ListParagraph"/>
+        <w:spacing w:line="276" w:lineRule="auto"/>
+        <w:ind w:left="2160"/>
+        <w:jc w:val="center"/>
+        <w:rPr>
+          <w:b/>
+          <w:sz w:val="40"/>
+          <w:szCs w:val="24"/>
+        </w:rPr>
+      </w:pPr>
+    </w:p>
+    <w:p>
+      <w:pPr>
+        <w:pStyle w:val="ListParagraph"/>
+        <w:spacing w:line="276" w:lineRule="auto"/>
+        <w:ind w:left="2160"/>
+        <w:rPr>
+          <w:b/>
+          <w:sz w:val="40"/>
+          <w:szCs w:val="24"/>
+        </w:rPr>
+      </w:pPr>
+      <w:r>
+        <w:rPr>
+          <w:b/>
           <w:noProof/>
           <w:sz w:val="24"/>
           <w:szCs w:val="24"/>
-          <w:lang w:val="en-PH" w:eastAsia="en-PH"/>
+          <w:lang w:val="en-SG" w:eastAsia="en-SG"/>
         </w:rPr>
         <w:drawing>
-          <wp:anchor distT="0" distB="0" distL="114300" distR="114300" simplePos="0" relativeHeight="251659264" behindDoc="1" locked="0" layoutInCell="1" allowOverlap="1" wp14:anchorId="7F8D25EE" wp14:editId="64F506AE">
+          <wp:anchor distT="0" distB="0" distL="114300" distR="114300" simplePos="0" relativeHeight="251659264" behindDoc="1" locked="0" layoutInCell="1" allowOverlap="1" wp14:anchorId="1A688178" wp14:editId="363BA120">
             <wp:simplePos x="0" y="0"/>
             <wp:positionH relativeFrom="margin">
-              <wp:posOffset>-485775</wp:posOffset>
+              <wp:posOffset>-285750</wp:posOffset>
             </wp:positionH>
             <wp:positionV relativeFrom="paragraph">
-              <wp:posOffset>311150</wp:posOffset>
+              <wp:posOffset>506730</wp:posOffset>
             </wp:positionV>
-            <wp:extent cx="6534150" cy="4562475"/>
-            <wp:effectExtent l="0" t="0" r="0" b="9525"/>
+            <wp:extent cx="6534150" cy="3956050"/>
+            <wp:effectExtent l="0" t="0" r="0" b="6350"/>
             <wp:wrapTopAndBottom/>
-            <wp:docPr id="5" name="Picture 5" descr="C:\Users\Trixia Urquiza\Desktop\ERD_v1.JPG"/>
+            <wp:docPr id="5" name="Picture 5"/>
             <wp:cNvGraphicFramePr>
               <a:graphicFrameLocks xmlns:a="http://schemas.openxmlformats.org/drawingml/2006/main" noChangeAspect="1"/>
             </wp:cNvGraphicFramePr>
@@ -11495,7 +11551,6 @@
                         </a:ext>
                       </a:extLst>
                     </a:blip>
-                    <a:srcRect/>
                     <a:stretch>
                       <a:fillRect/>
                     </a:stretch>
@@ -11503,7 +11558,7 @@
                   <pic:spPr bwMode="auto">
                     <a:xfrm>
                       <a:off x="0" y="0"/>
-                      <a:ext cx="6534150" cy="4562475"/>
+                      <a:ext cx="6534150" cy="3956050"/>
                     </a:xfrm>
                     <a:prstGeom prst="rect">
                       <a:avLst/>
@@ -11525,30 +11580,6 @@
           </wp:anchor>
         </w:drawing>
       </w:r>
-      <w:r>
-        <w:rPr>
-          <w:b/>
-          <w:sz w:val="24"/>
-          <w:szCs w:val="24"/>
-        </w:rPr>
-        <w:t>Ph</w:t>
-      </w:r>
-      <w:r>
-        <w:rPr>
-          <w:b/>
-          <w:sz w:val="24"/>
-          <w:szCs w:val="24"/>
-        </w:rPr>
-        <w:t>ysical Database Description (PDD</w:t>
-      </w:r>
-      <w:r>
-        <w:rPr>
-          <w:b/>
-          <w:sz w:val="24"/>
-          <w:szCs w:val="24"/>
-        </w:rPr>
-        <w:t xml:space="preserve">) </w:t>
-      </w:r>
     </w:p>
     <w:p>
       <w:pPr>
@@ -11557,57 +11588,16 @@
         <w:ind w:left="2160"/>
         <w:rPr>
           <w:b/>
-          <w:sz w:val="24"/>
-          <w:szCs w:val="24"/>
-        </w:rPr>
-      </w:pPr>
-    </w:p>
-    <w:p>
-      <w:pPr>
-        <w:spacing w:line="276" w:lineRule="auto"/>
-        <w:jc w:val="center"/>
-        <w:rPr>
-          <w:b/>
           <w:sz w:val="40"/>
           <w:szCs w:val="24"/>
         </w:rPr>
       </w:pPr>
-      <w:r>
-        <w:rPr>
-          <w:sz w:val="24"/>
-          <w:szCs w:val="24"/>
-        </w:rPr>
-        <w:t>Image 1.</w:t>
-      </w:r>
-      <w:r>
-        <w:rPr>
-          <w:sz w:val="24"/>
-          <w:szCs w:val="24"/>
-        </w:rPr>
-        <w:t>5</w:t>
-      </w:r>
-      <w:r>
-        <w:rPr>
-          <w:sz w:val="24"/>
-          <w:szCs w:val="24"/>
-        </w:rPr>
-        <w:t xml:space="preserve"> </w:t>
-      </w:r>
-      <w:r>
-        <w:rPr>
-          <w:b/>
-          <w:sz w:val="24"/>
-          <w:szCs w:val="24"/>
-        </w:rPr>
-        <w:t>Entity Relationship Diagram</w:t>
-      </w:r>
     </w:p>
     <w:p>
       <w:pPr>
         <w:pStyle w:val="ListParagraph"/>
         <w:spacing w:line="276" w:lineRule="auto"/>
         <w:ind w:left="2160"/>
-        <w:jc w:val="center"/>
         <w:rPr>
           <w:b/>
           <w:sz w:val="40"/>
@@ -11662,63 +11652,28 @@
           <w:szCs w:val="24"/>
         </w:rPr>
       </w:pPr>
-    </w:p>
-    <w:p>
-      <w:pPr>
-        <w:pStyle w:val="ListParagraph"/>
-        <w:spacing w:line="276" w:lineRule="auto"/>
-        <w:ind w:left="2160"/>
-        <w:rPr>
-          <w:b/>
-          <w:sz w:val="40"/>
-          <w:szCs w:val="24"/>
-        </w:rPr>
-      </w:pPr>
-    </w:p>
-    <w:p>
-      <w:pPr>
-        <w:pStyle w:val="ListParagraph"/>
-        <w:spacing w:line="276" w:lineRule="auto"/>
-        <w:ind w:left="2160"/>
-        <w:rPr>
-          <w:b/>
-          <w:sz w:val="40"/>
-          <w:szCs w:val="24"/>
-        </w:rPr>
-      </w:pPr>
-    </w:p>
-    <w:p>
-      <w:pPr>
-        <w:pStyle w:val="ListParagraph"/>
-        <w:spacing w:line="276" w:lineRule="auto"/>
-        <w:ind w:left="2160"/>
-        <w:rPr>
-          <w:b/>
-          <w:sz w:val="40"/>
-          <w:szCs w:val="24"/>
-        </w:rPr>
-      </w:pPr>
-      <w:r>
-        <w:rPr>
-          <w:i/>
+      <w:r>
+        <w:rPr>
+          <w:b/>
           <w:noProof/>
           <w:sz w:val="24"/>
           <w:szCs w:val="24"/>
-          <w:lang w:val="en-PH" w:eastAsia="en-PH"/>
-        </w:rPr>
+          <w:lang w:val="en-SG" w:eastAsia="en-SG"/>
+        </w:rPr>
+        <w:lastRenderedPageBreak/>
         <w:drawing>
-          <wp:anchor distT="0" distB="0" distL="114300" distR="114300" simplePos="0" relativeHeight="251662336" behindDoc="0" locked="0" layoutInCell="1" allowOverlap="1" wp14:anchorId="046CDE39" wp14:editId="5F95E06F">
+          <wp:anchor distT="0" distB="0" distL="114300" distR="114300" simplePos="0" relativeHeight="251660288" behindDoc="0" locked="0" layoutInCell="1" allowOverlap="1" wp14:anchorId="6A659CCE" wp14:editId="573D6CC4">
             <wp:simplePos x="0" y="0"/>
             <wp:positionH relativeFrom="margin">
-              <wp:posOffset>228600</wp:posOffset>
+              <wp:posOffset>-466725</wp:posOffset>
             </wp:positionH>
             <wp:positionV relativeFrom="paragraph">
-              <wp:posOffset>4616450</wp:posOffset>
+              <wp:posOffset>476250</wp:posOffset>
             </wp:positionV>
-            <wp:extent cx="5133975" cy="3599180"/>
-            <wp:effectExtent l="0" t="0" r="9525" b="1270"/>
+            <wp:extent cx="6786245" cy="2371725"/>
+            <wp:effectExtent l="0" t="0" r="0" b="9525"/>
             <wp:wrapTopAndBottom/>
-            <wp:docPr id="11" name="Picture 11" descr="C:\Users\Trixia Urquiza\Desktop\datadic2.JPG"/>
+            <wp:docPr id="10" name="Picture 10"/>
             <wp:cNvGraphicFramePr>
               <a:graphicFrameLocks xmlns:a="http://schemas.openxmlformats.org/drawingml/2006/main" noChangeAspect="1"/>
             </wp:cNvGraphicFramePr>
@@ -11726,7 +11681,7 @@
               <a:graphicData uri="http://schemas.openxmlformats.org/drawingml/2006/picture">
                 <pic:pic xmlns:pic="http://schemas.openxmlformats.org/drawingml/2006/picture">
                   <pic:nvPicPr>
-                    <pic:cNvPr id="0" name="Picture 7" descr="C:\Users\Trixia Urquiza\Desktop\datadic2.JPG"/>
+                    <pic:cNvPr id="0" name="Picture 6" descr="C:\Users\Trixia Urquiza\Desktop\datadic1.JPG"/>
                     <pic:cNvPicPr>
                       <a:picLocks noChangeAspect="1" noChangeArrowheads="1"/>
                     </pic:cNvPicPr>
@@ -11739,7 +11694,6 @@
                         </a:ext>
                       </a:extLst>
                     </a:blip>
-                    <a:srcRect/>
                     <a:stretch>
                       <a:fillRect/>
                     </a:stretch>
@@ -11747,7 +11701,7 @@
                   <pic:spPr bwMode="auto">
                     <a:xfrm>
                       <a:off x="0" y="0"/>
-                      <a:ext cx="5133975" cy="3599180"/>
+                      <a:ext cx="6786245" cy="2371725"/>
                     </a:xfrm>
                     <a:prstGeom prst="rect">
                       <a:avLst/>
@@ -11772,24 +11726,52 @@
       <w:r>
         <w:rPr>
           <w:b/>
+          <w:sz w:val="40"/>
+          <w:szCs w:val="24"/>
+        </w:rPr>
+        <w:t xml:space="preserve">    </w:t>
+      </w:r>
+      <w:r>
+        <w:rPr>
+          <w:b/>
+          <w:sz w:val="40"/>
+          <w:szCs w:val="24"/>
+        </w:rPr>
+        <w:t>DATA DICTIONARY</w:t>
+      </w:r>
+    </w:p>
+    <w:p>
+      <w:pPr>
+        <w:pStyle w:val="ListParagraph"/>
+        <w:spacing w:line="276" w:lineRule="auto"/>
+        <w:ind w:left="1440"/>
+        <w:rPr>
+          <w:b/>
+          <w:sz w:val="24"/>
+          <w:szCs w:val="24"/>
+        </w:rPr>
+      </w:pPr>
+      <w:r>
+        <w:rPr>
+          <w:i/>
           <w:noProof/>
           <w:sz w:val="24"/>
           <w:szCs w:val="24"/>
-          <w:lang w:val="en-PH" w:eastAsia="en-PH"/>
+          <w:lang w:val="en-SG" w:eastAsia="en-SG"/>
         </w:rPr>
         <w:drawing>
-          <wp:anchor distT="0" distB="0" distL="114300" distR="114300" simplePos="0" relativeHeight="251660288" behindDoc="0" locked="0" layoutInCell="1" allowOverlap="1" wp14:anchorId="469510A0" wp14:editId="5FABB5F2">
+          <wp:anchor distT="0" distB="0" distL="114300" distR="114300" simplePos="0" relativeHeight="251663360" behindDoc="0" locked="0" layoutInCell="1" allowOverlap="1" wp14:anchorId="0D94EA7F" wp14:editId="24F4BDD7">
             <wp:simplePos x="0" y="0"/>
             <wp:positionH relativeFrom="margin">
-              <wp:posOffset>216535</wp:posOffset>
+              <wp:posOffset>-559435</wp:posOffset>
             </wp:positionH>
             <wp:positionV relativeFrom="paragraph">
-              <wp:posOffset>434975</wp:posOffset>
+              <wp:posOffset>2826385</wp:posOffset>
             </wp:positionV>
-            <wp:extent cx="5202555" cy="4143375"/>
+            <wp:extent cx="6878955" cy="2600325"/>
             <wp:effectExtent l="0" t="0" r="0" b="9525"/>
             <wp:wrapTopAndBottom/>
-            <wp:docPr id="10" name="Picture 10" descr="C:\Users\Trixia Urquiza\Desktop\datadic1.JPG"/>
+            <wp:docPr id="12" name="Picture 12"/>
             <wp:cNvGraphicFramePr>
               <a:graphicFrameLocks xmlns:a="http://schemas.openxmlformats.org/drawingml/2006/main" noChangeAspect="1"/>
             </wp:cNvGraphicFramePr>
@@ -11797,7 +11779,7 @@
               <a:graphicData uri="http://schemas.openxmlformats.org/drawingml/2006/picture">
                 <pic:pic xmlns:pic="http://schemas.openxmlformats.org/drawingml/2006/picture">
                   <pic:nvPicPr>
-                    <pic:cNvPr id="0" name="Picture 6" descr="C:\Users\Trixia Urquiza\Desktop\datadic1.JPG"/>
+                    <pic:cNvPr id="0" name="Picture 8" descr="C:\Users\Trixia Urquiza\Desktop\datadic3.JPG"/>
                     <pic:cNvPicPr>
                       <a:picLocks noChangeAspect="1" noChangeArrowheads="1"/>
                     </pic:cNvPicPr>
@@ -11810,7 +11792,6 @@
                         </a:ext>
                       </a:extLst>
                     </a:blip>
-                    <a:srcRect/>
                     <a:stretch>
                       <a:fillRect/>
                     </a:stretch>
@@ -11818,7 +11799,7 @@
                   <pic:spPr bwMode="auto">
                     <a:xfrm>
                       <a:off x="0" y="0"/>
-                      <a:ext cx="5202555" cy="4143375"/>
+                      <a:ext cx="6878955" cy="2600325"/>
                     </a:xfrm>
                     <a:prstGeom prst="rect">
                       <a:avLst/>
@@ -11840,22 +11821,6 @@
           </wp:anchor>
         </w:drawing>
       </w:r>
-      <w:r>
-        <w:rPr>
-          <w:b/>
-          <w:sz w:val="40"/>
-          <w:szCs w:val="24"/>
-        </w:rPr>
-        <w:t xml:space="preserve">    </w:t>
-      </w:r>
-      <w:r>
-        <w:rPr>
-          <w:b/>
-          <w:sz w:val="40"/>
-          <w:szCs w:val="24"/>
-        </w:rPr>
-        <w:t>DATA DICTIONARY</w:t>
-      </w:r>
     </w:p>
     <w:p>
       <w:pPr>
@@ -11874,22 +11839,21 @@
           <w:noProof/>
           <w:sz w:val="24"/>
           <w:szCs w:val="24"/>
-          <w:lang w:val="en-PH" w:eastAsia="en-PH"/>
-        </w:rPr>
-        <w:lastRenderedPageBreak/>
+          <w:lang w:val="en-SG" w:eastAsia="en-SG"/>
+        </w:rPr>
         <w:drawing>
-          <wp:anchor distT="0" distB="0" distL="114300" distR="114300" simplePos="0" relativeHeight="251664384" behindDoc="0" locked="0" layoutInCell="1" allowOverlap="1" wp14:anchorId="10F9B0A2" wp14:editId="55FA02AE">
+          <wp:anchor distT="0" distB="0" distL="114300" distR="114300" simplePos="0" relativeHeight="251664384" behindDoc="0" locked="0" layoutInCell="1" allowOverlap="1" wp14:anchorId="26FF464E" wp14:editId="2A38E5AB">
             <wp:simplePos x="0" y="0"/>
             <wp:positionH relativeFrom="margin">
-              <wp:align>center</wp:align>
+              <wp:posOffset>-523875</wp:posOffset>
             </wp:positionH>
             <wp:positionV relativeFrom="paragraph">
-              <wp:posOffset>4076700</wp:posOffset>
+              <wp:posOffset>2970530</wp:posOffset>
             </wp:positionV>
-            <wp:extent cx="5200650" cy="2524760"/>
-            <wp:effectExtent l="0" t="0" r="0" b="8890"/>
+            <wp:extent cx="6845935" cy="1304925"/>
+            <wp:effectExtent l="0" t="0" r="0" b="0"/>
             <wp:wrapTopAndBottom/>
-            <wp:docPr id="13" name="Picture 13" descr="C:\Users\Trixia Urquiza\Desktop\datadic4.JPG"/>
+            <wp:docPr id="13" name="Picture 13"/>
             <wp:cNvGraphicFramePr>
               <a:graphicFrameLocks xmlns:a="http://schemas.openxmlformats.org/drawingml/2006/main" noChangeAspect="1"/>
             </wp:cNvGraphicFramePr>
@@ -11910,7 +11874,6 @@
                         </a:ext>
                       </a:extLst>
                     </a:blip>
-                    <a:srcRect/>
                     <a:stretch>
                       <a:fillRect/>
                     </a:stretch>
@@ -11918,7 +11881,7 @@
                   <pic:spPr bwMode="auto">
                     <a:xfrm>
                       <a:off x="0" y="0"/>
-                      <a:ext cx="5200650" cy="2524760"/>
+                      <a:ext cx="6845935" cy="1304925"/>
                     </a:xfrm>
                     <a:prstGeom prst="rect">
                       <a:avLst/>
@@ -11940,27 +11903,184 @@
           </wp:anchor>
         </w:drawing>
       </w:r>
+    </w:p>
+    <w:p>
+      <w:pPr>
+        <w:pStyle w:val="ListParagraph"/>
+        <w:spacing w:line="276" w:lineRule="auto"/>
+        <w:ind w:left="1440"/>
+        <w:rPr>
+          <w:b/>
+          <w:sz w:val="24"/>
+          <w:szCs w:val="24"/>
+        </w:rPr>
+      </w:pPr>
+    </w:p>
+    <w:p>
+      <w:pPr>
+        <w:pStyle w:val="ListParagraph"/>
+        <w:spacing w:line="276" w:lineRule="auto"/>
+        <w:ind w:left="1440"/>
+        <w:rPr>
+          <w:b/>
+          <w:sz w:val="24"/>
+          <w:szCs w:val="24"/>
+        </w:rPr>
+      </w:pPr>
+    </w:p>
+    <w:p>
+      <w:pPr>
+        <w:pStyle w:val="ListParagraph"/>
+        <w:spacing w:line="276" w:lineRule="auto"/>
+        <w:ind w:left="1440"/>
+        <w:rPr>
+          <w:b/>
+          <w:sz w:val="24"/>
+          <w:szCs w:val="24"/>
+        </w:rPr>
+      </w:pPr>
+    </w:p>
+    <w:p>
+      <w:pPr>
+        <w:spacing w:line="276" w:lineRule="auto"/>
+        <w:rPr>
+          <w:b/>
+          <w:sz w:val="24"/>
+          <w:szCs w:val="24"/>
+        </w:rPr>
+      </w:pPr>
+    </w:p>
+    <w:p>
+      <w:pPr>
+        <w:pStyle w:val="ListParagraph"/>
+        <w:spacing w:line="276" w:lineRule="auto"/>
+        <w:ind w:left="1440"/>
+        <w:rPr>
+          <w:b/>
+          <w:sz w:val="24"/>
+          <w:szCs w:val="24"/>
+        </w:rPr>
+      </w:pPr>
+    </w:p>
+    <w:p>
+      <w:pPr>
+        <w:spacing w:line="276" w:lineRule="auto"/>
+        <w:rPr>
+          <w:i/>
+          <w:sz w:val="24"/>
+          <w:szCs w:val="24"/>
+        </w:rPr>
+      </w:pPr>
+      <w:r>
+        <w:rPr>
+          <w:i/>
+          <w:sz w:val="24"/>
+          <w:szCs w:val="24"/>
+        </w:rPr>
+        <w:t xml:space="preserve">The physical database description defines the basic structure of the application at a conceptual level. The PDD focuses on providing a detailed description of the database structure to be implemented for the application. </w:t>
+      </w:r>
+    </w:p>
+    <w:p>
+      <w:pPr>
+        <w:spacing w:line="276" w:lineRule="auto"/>
+        <w:rPr>
+          <w:i/>
+          <w:sz w:val="24"/>
+          <w:szCs w:val="24"/>
+        </w:rPr>
+      </w:pPr>
+    </w:p>
+    <w:p>
+      <w:pPr>
+        <w:spacing w:line="276" w:lineRule="auto"/>
+        <w:rPr>
+          <w:i/>
+          <w:sz w:val="24"/>
+          <w:szCs w:val="24"/>
+        </w:rPr>
+      </w:pPr>
+      <w:r>
+        <w:rPr>
+          <w:i/>
+          <w:sz w:val="24"/>
+          <w:szCs w:val="24"/>
+        </w:rPr>
+        <w:t xml:space="preserve">The PDD consists of an introduction, an Entity Relationship Diagram (ERD) and a series of table and field descriptions that define the relationships between the entities, field characteristics, and business rules. </w:t>
+      </w:r>
+    </w:p>
+    <w:p>
+      <w:pPr>
+        <w:spacing w:line="276" w:lineRule="auto"/>
+        <w:rPr>
+          <w:i/>
+          <w:sz w:val="24"/>
+          <w:szCs w:val="24"/>
+        </w:rPr>
+      </w:pPr>
+    </w:p>
+    <w:p>
+      <w:pPr>
+        <w:spacing w:line="276" w:lineRule="auto"/>
+        <w:rPr>
+          <w:i/>
+          <w:sz w:val="24"/>
+          <w:szCs w:val="24"/>
+        </w:rPr>
+      </w:pPr>
+      <w:r>
+        <w:rPr>
+          <w:i/>
+          <w:sz w:val="24"/>
+          <w:szCs w:val="24"/>
+        </w:rPr>
+        <w:t xml:space="preserve">The PDD is included by reference in the Design Document. </w:t>
+      </w:r>
+    </w:p>
+    <w:p>
+      <w:pPr>
+        <w:spacing w:line="276" w:lineRule="auto"/>
+        <w:rPr>
+          <w:i/>
+          <w:sz w:val="24"/>
+          <w:szCs w:val="24"/>
+        </w:rPr>
+      </w:pPr>
+    </w:p>
+    <w:p>
+      <w:pPr>
+        <w:pStyle w:val="ListParagraph"/>
+        <w:numPr>
+          <w:ilvl w:val="1"/>
+          <w:numId w:val="7"/>
+        </w:numPr>
+        <w:spacing w:line="276" w:lineRule="auto"/>
+        <w:rPr>
+          <w:b/>
+          <w:sz w:val="24"/>
+          <w:szCs w:val="24"/>
+        </w:rPr>
+      </w:pPr>
       <w:r>
         <w:rPr>
           <w:i/>
           <w:noProof/>
           <w:sz w:val="24"/>
           <w:szCs w:val="24"/>
-          <w:lang w:val="en-PH" w:eastAsia="en-PH"/>
+          <w:lang w:val="en-SG" w:eastAsia="en-SG"/>
         </w:rPr>
         <w:drawing>
-          <wp:anchor distT="0" distB="0" distL="114300" distR="114300" simplePos="0" relativeHeight="251663360" behindDoc="0" locked="0" layoutInCell="1" allowOverlap="1" wp14:anchorId="3A56541A" wp14:editId="1CE53008">
+          <wp:anchor distT="0" distB="0" distL="114300" distR="114300" simplePos="0" relativeHeight="251669504" behindDoc="0" locked="0" layoutInCell="1" allowOverlap="1" wp14:anchorId="62F78D35" wp14:editId="4DF10EE2">
             <wp:simplePos x="0" y="0"/>
-            <wp:positionH relativeFrom="margin">
-              <wp:align>center</wp:align>
+            <wp:positionH relativeFrom="page">
+              <wp:posOffset>666750</wp:posOffset>
             </wp:positionH>
             <wp:positionV relativeFrom="paragraph">
-              <wp:posOffset>3810</wp:posOffset>
+              <wp:posOffset>746760</wp:posOffset>
             </wp:positionV>
-            <wp:extent cx="5305425" cy="3881755"/>
-            <wp:effectExtent l="0" t="0" r="9525" b="4445"/>
+            <wp:extent cx="6381750" cy="3914775"/>
+            <wp:effectExtent l="0" t="0" r="0" b="9525"/>
             <wp:wrapTopAndBottom/>
-            <wp:docPr id="12" name="Picture 12" descr="C:\Users\Trixia Urquiza\Desktop\datadic3.JPG"/>
+            <wp:docPr id="7" name="Picture 7" descr="C:\Users\Trixia Urquiza\Desktop\QUALITY\Activ_diagram_2.JPG"/>
             <wp:cNvGraphicFramePr>
               <a:graphicFrameLocks xmlns:a="http://schemas.openxmlformats.org/drawingml/2006/main" noChangeAspect="1"/>
             </wp:cNvGraphicFramePr>
@@ -11968,7 +12088,7 @@
               <a:graphicData uri="http://schemas.openxmlformats.org/drawingml/2006/picture">
                 <pic:pic xmlns:pic="http://schemas.openxmlformats.org/drawingml/2006/picture">
                   <pic:nvPicPr>
-                    <pic:cNvPr id="0" name="Picture 8" descr="C:\Users\Trixia Urquiza\Desktop\datadic3.JPG"/>
+                    <pic:cNvPr id="0" name="Picture 2" descr="C:\Users\Trixia Urquiza\Desktop\QUALITY\Activ_diagram_2.JPG"/>
                     <pic:cNvPicPr>
                       <a:picLocks noChangeAspect="1" noChangeArrowheads="1"/>
                     </pic:cNvPicPr>
@@ -11989,7 +12109,7 @@
                   <pic:spPr bwMode="auto">
                     <a:xfrm>
                       <a:off x="0" y="0"/>
-                      <a:ext cx="5305425" cy="3881755"/>
+                      <a:ext cx="6381750" cy="3914775"/>
                     </a:xfrm>
                     <a:prstGeom prst="rect">
                       <a:avLst/>
@@ -12011,176 +12131,6 @@
           </wp:anchor>
         </w:drawing>
       </w:r>
-    </w:p>
-    <w:p>
-      <w:pPr>
-        <w:pStyle w:val="ListParagraph"/>
-        <w:spacing w:line="276" w:lineRule="auto"/>
-        <w:ind w:left="1440"/>
-        <w:rPr>
-          <w:b/>
-          <w:sz w:val="24"/>
-          <w:szCs w:val="24"/>
-        </w:rPr>
-      </w:pPr>
-    </w:p>
-    <w:p>
-      <w:pPr>
-        <w:pStyle w:val="ListParagraph"/>
-        <w:spacing w:line="276" w:lineRule="auto"/>
-        <w:ind w:left="1440"/>
-        <w:rPr>
-          <w:b/>
-          <w:sz w:val="24"/>
-          <w:szCs w:val="24"/>
-        </w:rPr>
-      </w:pPr>
-    </w:p>
-    <w:p>
-      <w:pPr>
-        <w:pStyle w:val="ListParagraph"/>
-        <w:spacing w:line="276" w:lineRule="auto"/>
-        <w:ind w:left="1440"/>
-        <w:rPr>
-          <w:b/>
-          <w:sz w:val="24"/>
-          <w:szCs w:val="24"/>
-        </w:rPr>
-      </w:pPr>
-    </w:p>
-    <w:p>
-      <w:pPr>
-        <w:pStyle w:val="ListParagraph"/>
-        <w:spacing w:line="276" w:lineRule="auto"/>
-        <w:ind w:left="1440"/>
-        <w:rPr>
-          <w:b/>
-          <w:sz w:val="24"/>
-          <w:szCs w:val="24"/>
-        </w:rPr>
-      </w:pPr>
-    </w:p>
-    <w:p>
-      <w:pPr>
-        <w:spacing w:line="276" w:lineRule="auto"/>
-        <w:rPr>
-          <w:b/>
-          <w:sz w:val="24"/>
-          <w:szCs w:val="24"/>
-        </w:rPr>
-      </w:pPr>
-    </w:p>
-    <w:p>
-      <w:pPr>
-        <w:pStyle w:val="ListParagraph"/>
-        <w:spacing w:line="276" w:lineRule="auto"/>
-        <w:ind w:left="1440"/>
-        <w:rPr>
-          <w:b/>
-          <w:sz w:val="24"/>
-          <w:szCs w:val="24"/>
-        </w:rPr>
-      </w:pPr>
-    </w:p>
-    <w:p>
-      <w:pPr>
-        <w:spacing w:line="276" w:lineRule="auto"/>
-        <w:rPr>
-          <w:i/>
-          <w:sz w:val="24"/>
-          <w:szCs w:val="24"/>
-        </w:rPr>
-      </w:pPr>
-      <w:r>
-        <w:rPr>
-          <w:i/>
-          <w:sz w:val="24"/>
-          <w:szCs w:val="24"/>
-        </w:rPr>
-        <w:lastRenderedPageBreak/>
-        <w:t xml:space="preserve">The physical database description defines the basic structure of the application at a conceptual level. The PDD focuses on providing a detailed description of the database structure to be implemented for the application. </w:t>
-      </w:r>
-    </w:p>
-    <w:p>
-      <w:pPr>
-        <w:spacing w:line="276" w:lineRule="auto"/>
-        <w:rPr>
-          <w:i/>
-          <w:sz w:val="24"/>
-          <w:szCs w:val="24"/>
-        </w:rPr>
-      </w:pPr>
-    </w:p>
-    <w:p>
-      <w:pPr>
-        <w:spacing w:line="276" w:lineRule="auto"/>
-        <w:rPr>
-          <w:i/>
-          <w:sz w:val="24"/>
-          <w:szCs w:val="24"/>
-        </w:rPr>
-      </w:pPr>
-      <w:r>
-        <w:rPr>
-          <w:i/>
-          <w:sz w:val="24"/>
-          <w:szCs w:val="24"/>
-        </w:rPr>
-        <w:t xml:space="preserve">The PDD consists of an introduction, an Entity Relationship Diagram (ERD) and a series of table and field descriptions that define the relationships between the entities, field characteristics, and business rules. </w:t>
-      </w:r>
-    </w:p>
-    <w:p>
-      <w:pPr>
-        <w:spacing w:line="276" w:lineRule="auto"/>
-        <w:rPr>
-          <w:i/>
-          <w:sz w:val="24"/>
-          <w:szCs w:val="24"/>
-        </w:rPr>
-      </w:pPr>
-    </w:p>
-    <w:p>
-      <w:pPr>
-        <w:spacing w:line="276" w:lineRule="auto"/>
-        <w:rPr>
-          <w:i/>
-          <w:sz w:val="24"/>
-          <w:szCs w:val="24"/>
-        </w:rPr>
-      </w:pPr>
-      <w:r>
-        <w:rPr>
-          <w:i/>
-          <w:sz w:val="24"/>
-          <w:szCs w:val="24"/>
-        </w:rPr>
-        <w:t xml:space="preserve">The PDD is included by reference in the Design Document. </w:t>
-      </w:r>
-    </w:p>
-    <w:p>
-      <w:pPr>
-        <w:spacing w:line="276" w:lineRule="auto"/>
-        <w:rPr>
-          <w:i/>
-          <w:sz w:val="24"/>
-          <w:szCs w:val="24"/>
-        </w:rPr>
-      </w:pPr>
-    </w:p>
-    <w:p>
-      <w:pPr>
-        <w:pStyle w:val="ListParagraph"/>
-        <w:numPr>
-          <w:ilvl w:val="1"/>
-          <w:numId w:val="7"/>
-        </w:numPr>
-        <w:spacing w:line="276" w:lineRule="auto"/>
-        <w:rPr>
-          <w:b/>
-          <w:sz w:val="24"/>
-          <w:szCs w:val="24"/>
-        </w:rPr>
-      </w:pPr>
       <w:r>
         <w:rPr>
           <w:b/>
@@ -12213,10 +12163,11 @@
           <w:noProof/>
           <w:sz w:val="24"/>
           <w:szCs w:val="24"/>
-          <w:lang w:val="en-PH" w:eastAsia="en-PH"/>
-        </w:rPr>
+          <w:lang w:val="en-SG" w:eastAsia="en-SG"/>
+        </w:rPr>
+        <w:lastRenderedPageBreak/>
         <w:drawing>
-          <wp:anchor distT="0" distB="0" distL="114300" distR="114300" simplePos="0" relativeHeight="251667456" behindDoc="0" locked="0" layoutInCell="1" allowOverlap="1" wp14:anchorId="5D2F6BD8" wp14:editId="7F49204C">
+          <wp:anchor distT="0" distB="0" distL="114300" distR="114300" simplePos="0" relativeHeight="251667456" behindDoc="0" locked="0" layoutInCell="1" allowOverlap="1" wp14:anchorId="449573F6" wp14:editId="348E828E">
             <wp:simplePos x="0" y="0"/>
             <wp:positionH relativeFrom="margin">
               <wp:align>center</wp:align>
@@ -12294,7 +12245,6 @@
           <w:sz w:val="24"/>
           <w:szCs w:val="24"/>
         </w:rPr>
-        <w:lastRenderedPageBreak/>
         <w:t>Image(s) 1.6</w:t>
       </w:r>
       <w:r>
@@ -12336,77 +12286,6 @@
           <w:szCs w:val="24"/>
         </w:rPr>
         <w:t xml:space="preserve"> </w:t>
-      </w:r>
-      <w:r>
-        <w:rPr>
-          <w:i/>
-          <w:noProof/>
-          <w:sz w:val="24"/>
-          <w:szCs w:val="24"/>
-          <w:lang w:val="en-PH" w:eastAsia="en-PH"/>
-        </w:rPr>
-        <w:drawing>
-          <wp:anchor distT="0" distB="0" distL="114300" distR="114300" simplePos="0" relativeHeight="251669504" behindDoc="0" locked="0" layoutInCell="1" allowOverlap="1" wp14:anchorId="396099D9" wp14:editId="49FAF026">
-            <wp:simplePos x="0" y="0"/>
-            <wp:positionH relativeFrom="page">
-              <wp:posOffset>828675</wp:posOffset>
-            </wp:positionH>
-            <wp:positionV relativeFrom="paragraph">
-              <wp:posOffset>0</wp:posOffset>
-            </wp:positionV>
-            <wp:extent cx="6381750" cy="3914775"/>
-            <wp:effectExtent l="0" t="0" r="0" b="9525"/>
-            <wp:wrapTopAndBottom/>
-            <wp:docPr id="7" name="Picture 7" descr="C:\Users\Trixia Urquiza\Desktop\QUALITY\Activ_diagram_2.JPG"/>
-            <wp:cNvGraphicFramePr>
-              <a:graphicFrameLocks xmlns:a="http://schemas.openxmlformats.org/drawingml/2006/main" noChangeAspect="1"/>
-            </wp:cNvGraphicFramePr>
-            <a:graphic xmlns:a="http://schemas.openxmlformats.org/drawingml/2006/main">
-              <a:graphicData uri="http://schemas.openxmlformats.org/drawingml/2006/picture">
-                <pic:pic xmlns:pic="http://schemas.openxmlformats.org/drawingml/2006/picture">
-                  <pic:nvPicPr>
-                    <pic:cNvPr id="0" name="Picture 2" descr="C:\Users\Trixia Urquiza\Desktop\QUALITY\Activ_diagram_2.JPG"/>
-                    <pic:cNvPicPr>
-                      <a:picLocks noChangeAspect="1" noChangeArrowheads="1"/>
-                    </pic:cNvPicPr>
-                  </pic:nvPicPr>
-                  <pic:blipFill>
-                    <a:blip r:embed="rId23">
-                      <a:extLst>
-                        <a:ext uri="{28A0092B-C50C-407E-A947-70E740481C1C}">
-                          <a14:useLocalDpi xmlns:a14="http://schemas.microsoft.com/office/drawing/2010/main" val="0"/>
-                        </a:ext>
-                      </a:extLst>
-                    </a:blip>
-                    <a:srcRect/>
-                    <a:stretch>
-                      <a:fillRect/>
-                    </a:stretch>
-                  </pic:blipFill>
-                  <pic:spPr bwMode="auto">
-                    <a:xfrm>
-                      <a:off x="0" y="0"/>
-                      <a:ext cx="6381750" cy="3914775"/>
-                    </a:xfrm>
-                    <a:prstGeom prst="rect">
-                      <a:avLst/>
-                    </a:prstGeom>
-                    <a:noFill/>
-                    <a:ln>
-                      <a:noFill/>
-                    </a:ln>
-                  </pic:spPr>
-                </pic:pic>
-              </a:graphicData>
-            </a:graphic>
-            <wp14:sizeRelH relativeFrom="page">
-              <wp14:pctWidth>0</wp14:pctWidth>
-            </wp14:sizeRelH>
-            <wp14:sizeRelV relativeFrom="page">
-              <wp14:pctHeight>0</wp14:pctHeight>
-            </wp14:sizeRelV>
-          </wp:anchor>
-        </w:drawing>
       </w:r>
     </w:p>
     <w:p>
@@ -12562,6 +12441,7 @@
           <w:sz w:val="24"/>
           <w:szCs w:val="24"/>
         </w:rPr>
+        <w:lastRenderedPageBreak/>
         <w:t>Test Plan</w:t>
       </w:r>
     </w:p>
@@ -12672,15 +12552,7 @@
           <w:sz w:val="24"/>
           <w:szCs w:val="24"/>
         </w:rPr>
-        <w:t xml:space="preserve">Projects done using the Agile Method of development, are necessarily given a requirement of passing a certain level of confidence that the system is working at par with the industry’s requirements. To be able to satisfy this requirement, testing must be </w:t>
-      </w:r>
-      <w:r>
-        <w:rPr>
-          <w:sz w:val="24"/>
-          <w:szCs w:val="24"/>
-        </w:rPr>
-        <w:lastRenderedPageBreak/>
-        <w:t xml:space="preserve">done. Testing chosen specifically for this project involves various </w:t>
+        <w:t xml:space="preserve">Projects done using the Agile Method of development, are necessarily given a requirement of passing a certain level of confidence that the system is working at par with the industry’s requirements. To be able to satisfy this requirement, testing must be done. Testing chosen specifically for this project involves various </w:t>
       </w:r>
       <w:r>
         <w:rPr>
@@ -12995,6 +12867,7 @@
           <w:sz w:val="24"/>
           <w:szCs w:val="24"/>
         </w:rPr>
+        <w:lastRenderedPageBreak/>
         <w:t xml:space="preserve">Create a tool for value-inclusion in the database </w:t>
       </w:r>
       <w:r>
@@ -13136,7 +13009,6 @@
           <w:sz w:val="24"/>
           <w:szCs w:val="24"/>
         </w:rPr>
-        <w:lastRenderedPageBreak/>
         <w:t>In testing the system, the following assumptions are considered and are expected:</w:t>
       </w:r>
     </w:p>
@@ -13537,6 +13409,7 @@
           <w:sz w:val="24"/>
           <w:szCs w:val="24"/>
         </w:rPr>
+        <w:lastRenderedPageBreak/>
         <w:t>Test Plan, Test Cases</w:t>
       </w:r>
     </w:p>
@@ -14427,7 +14300,15 @@
                 <w:sz w:val="24"/>
                 <w:szCs w:val="24"/>
               </w:rPr>
-              <w:t>Verification of the project’s achievement of the required functionality through evaluation</w:t>
+              <w:t xml:space="preserve">Verification of the project’s achievement of the required </w:t>
+            </w:r>
+            <w:r>
+              <w:rPr>
+                <w:sz w:val="24"/>
+                <w:szCs w:val="24"/>
+              </w:rPr>
+              <w:lastRenderedPageBreak/>
+              <w:t>functionality through evaluation</w:t>
             </w:r>
             <w:r>
               <w:rPr>
@@ -14492,6 +14373,7 @@
           <w:sz w:val="24"/>
           <w:szCs w:val="24"/>
         </w:rPr>
+        <w:lastRenderedPageBreak/>
         <w:t xml:space="preserve">Table X.X </w:t>
       </w:r>
       <w:r>
@@ -14662,7 +14544,6 @@
                 <w:sz w:val="24"/>
                 <w:szCs w:val="24"/>
               </w:rPr>
-              <w:lastRenderedPageBreak/>
               <w:t>Feature</w:t>
             </w:r>
           </w:p>
@@ -15502,6 +15383,7 @@
           <w:sz w:val="24"/>
           <w:szCs w:val="24"/>
         </w:rPr>
+        <w:lastRenderedPageBreak/>
         <w:t>Testing Tasks / Setup</w:t>
       </w:r>
     </w:p>
@@ -15714,7 +15596,6 @@
           <w:sz w:val="24"/>
           <w:szCs w:val="24"/>
         </w:rPr>
-        <w:lastRenderedPageBreak/>
         <w:t>Deployment Plan</w:t>
       </w:r>
     </w:p>
@@ -19464,7 +19345,6 @@
       <w:spacing w:after="0" w:line="240" w:lineRule="auto"/>
     </w:pPr>
     <w:tblPr>
-      <w:tblInd w:w="0" w:type="dxa"/>
       <w:tblBorders>
         <w:top w:val="single" w:sz="4" w:space="0" w:color="auto"/>
         <w:left w:val="single" w:sz="4" w:space="0" w:color="auto"/>
@@ -19473,12 +19353,6 @@
         <w:insideH w:val="single" w:sz="4" w:space="0" w:color="auto"/>
         <w:insideV w:val="single" w:sz="4" w:space="0" w:color="auto"/>
       </w:tblBorders>
-      <w:tblCellMar>
-        <w:top w:w="0" w:type="dxa"/>
-        <w:left w:w="108" w:type="dxa"/>
-        <w:bottom w:w="0" w:type="dxa"/>
-        <w:right w:w="108" w:type="dxa"/>
-      </w:tblCellMar>
     </w:tblPr>
   </w:style>
   <w:style w:type="table" w:styleId="GridTable4-Accent6">
@@ -19492,7 +19366,6 @@
     <w:tblPr>
       <w:tblStyleRowBandSize w:val="1"/>
       <w:tblStyleColBandSize w:val="1"/>
-      <w:tblInd w:w="0" w:type="dxa"/>
       <w:tblBorders>
         <w:top w:val="single" w:sz="4" w:space="0" w:color="A8D08D" w:themeColor="accent6" w:themeTint="99"/>
         <w:left w:val="single" w:sz="4" w:space="0" w:color="A8D08D" w:themeColor="accent6" w:themeTint="99"/>
@@ -19501,12 +19374,6 @@
         <w:insideH w:val="single" w:sz="4" w:space="0" w:color="A8D08D" w:themeColor="accent6" w:themeTint="99"/>
         <w:insideV w:val="single" w:sz="4" w:space="0" w:color="A8D08D" w:themeColor="accent6" w:themeTint="99"/>
       </w:tblBorders>
-      <w:tblCellMar>
-        <w:top w:w="0" w:type="dxa"/>
-        <w:left w:w="108" w:type="dxa"/>
-        <w:bottom w:w="0" w:type="dxa"/>
-        <w:right w:w="108" w:type="dxa"/>
-      </w:tblCellMar>
     </w:tblPr>
     <w:tblStylePr w:type="firstRow">
       <w:rPr>
@@ -19601,19 +19468,12 @@
     <w:tblPr>
       <w:tblStyleRowBandSize w:val="1"/>
       <w:tblStyleColBandSize w:val="1"/>
-      <w:tblInd w:w="0" w:type="dxa"/>
       <w:tblBorders>
         <w:top w:val="single" w:sz="8" w:space="0" w:color="5B9BD5" w:themeColor="accent1"/>
         <w:left w:val="single" w:sz="8" w:space="0" w:color="5B9BD5" w:themeColor="accent1"/>
         <w:bottom w:val="single" w:sz="8" w:space="0" w:color="5B9BD5" w:themeColor="accent1"/>
         <w:right w:val="single" w:sz="8" w:space="0" w:color="5B9BD5" w:themeColor="accent1"/>
       </w:tblBorders>
-      <w:tblCellMar>
-        <w:top w:w="0" w:type="dxa"/>
-        <w:left w:w="108" w:type="dxa"/>
-        <w:bottom w:w="0" w:type="dxa"/>
-        <w:right w:w="108" w:type="dxa"/>
-      </w:tblCellMar>
     </w:tblPr>
     <w:tblStylePr w:type="firstRow">
       <w:pPr>

</xml_diff>

<commit_message>
Edited SQAP to add possible cases
</commit_message>
<xml_diff>
--- a/documentation/quality/ALS - SQAP.docx
+++ b/documentation/quality/ALS - SQAP.docx
@@ -4867,7 +4867,7 @@
           <w:noProof/>
           <w:sz w:val="24"/>
           <w:szCs w:val="24"/>
-          <w:lang w:val="en-SG" w:eastAsia="en-SG"/>
+          <w:lang w:val="en-PH" w:eastAsia="en-PH"/>
         </w:rPr>
         <w:lastRenderedPageBreak/>
         <w:drawing>
@@ -5136,7 +5136,7 @@
       <w:r>
         <w:rPr>
           <w:noProof/>
-          <w:lang w:val="en-SG" w:eastAsia="en-SG"/>
+          <w:lang w:val="en-PH" w:eastAsia="en-PH"/>
         </w:rPr>
         <w:drawing>
           <wp:inline distT="0" distB="0" distL="0" distR="0">
@@ -5507,7 +5507,7 @@
       <w:r>
         <w:rPr>
           <w:noProof/>
-          <w:lang w:val="en-SG" w:eastAsia="en-SG"/>
+          <w:lang w:val="en-PH" w:eastAsia="en-PH"/>
         </w:rPr>
         <w:drawing>
           <wp:inline distT="0" distB="0" distL="0" distR="0">
@@ -6968,7 +6968,7 @@
           <w:noProof/>
           <w:sz w:val="24"/>
           <w:szCs w:val="24"/>
-          <w:lang w:val="en-SG" w:eastAsia="en-SG"/>
+          <w:lang w:val="en-PH" w:eastAsia="en-PH"/>
         </w:rPr>
         <w:drawing>
           <wp:anchor distT="0" distB="0" distL="114300" distR="114300" simplePos="0" relativeHeight="251665408" behindDoc="0" locked="0" layoutInCell="1" allowOverlap="1" wp14:anchorId="0CF297C0" wp14:editId="51B46A67">
@@ -7589,8 +7589,6 @@
           <w:szCs w:val="24"/>
         </w:rPr>
       </w:pPr>
-      <w:bookmarkStart w:id="2" w:name="_GoBack"/>
-      <w:bookmarkEnd w:id="2"/>
     </w:p>
     <w:p>
       <w:pPr>
@@ -7712,7 +7710,7 @@
           <w:noProof/>
           <w:sz w:val="24"/>
           <w:szCs w:val="24"/>
-          <w:lang w:val="en-SG" w:eastAsia="en-SG"/>
+          <w:lang w:val="en-PH" w:eastAsia="en-PH"/>
         </w:rPr>
         <w:drawing>
           <wp:anchor distT="0" distB="0" distL="114300" distR="114300" simplePos="0" relativeHeight="251658240" behindDoc="0" locked="0" layoutInCell="1" allowOverlap="1" wp14:anchorId="27502666" wp14:editId="48DDD7F1">
@@ -11516,7 +11514,7 @@
           <w:noProof/>
           <w:sz w:val="24"/>
           <w:szCs w:val="24"/>
-          <w:lang w:val="en-SG" w:eastAsia="en-SG"/>
+          <w:lang w:val="en-PH" w:eastAsia="en-PH"/>
         </w:rPr>
         <w:drawing>
           <wp:anchor distT="0" distB="0" distL="114300" distR="114300" simplePos="0" relativeHeight="251659264" behindDoc="1" locked="0" layoutInCell="1" allowOverlap="1" wp14:anchorId="1A688178" wp14:editId="363BA120">
@@ -11658,7 +11656,7 @@
           <w:noProof/>
           <w:sz w:val="24"/>
           <w:szCs w:val="24"/>
-          <w:lang w:val="en-SG" w:eastAsia="en-SG"/>
+          <w:lang w:val="en-PH" w:eastAsia="en-PH"/>
         </w:rPr>
         <w:lastRenderedPageBreak/>
         <w:drawing>
@@ -11757,7 +11755,7 @@
           <w:noProof/>
           <w:sz w:val="24"/>
           <w:szCs w:val="24"/>
-          <w:lang w:val="en-SG" w:eastAsia="en-SG"/>
+          <w:lang w:val="en-PH" w:eastAsia="en-PH"/>
         </w:rPr>
         <w:drawing>
           <wp:anchor distT="0" distB="0" distL="114300" distR="114300" simplePos="0" relativeHeight="251663360" behindDoc="0" locked="0" layoutInCell="1" allowOverlap="1" wp14:anchorId="0D94EA7F" wp14:editId="24F4BDD7">
@@ -11839,7 +11837,7 @@
           <w:noProof/>
           <w:sz w:val="24"/>
           <w:szCs w:val="24"/>
-          <w:lang w:val="en-SG" w:eastAsia="en-SG"/>
+          <w:lang w:val="en-PH" w:eastAsia="en-PH"/>
         </w:rPr>
         <w:drawing>
           <wp:anchor distT="0" distB="0" distL="114300" distR="114300" simplePos="0" relativeHeight="251664384" behindDoc="0" locked="0" layoutInCell="1" allowOverlap="1" wp14:anchorId="26FF464E" wp14:editId="2A38E5AB">
@@ -12066,7 +12064,7 @@
           <w:noProof/>
           <w:sz w:val="24"/>
           <w:szCs w:val="24"/>
-          <w:lang w:val="en-SG" w:eastAsia="en-SG"/>
+          <w:lang w:val="en-PH" w:eastAsia="en-PH"/>
         </w:rPr>
         <w:drawing>
           <wp:anchor distT="0" distB="0" distL="114300" distR="114300" simplePos="0" relativeHeight="251669504" behindDoc="0" locked="0" layoutInCell="1" allowOverlap="1" wp14:anchorId="62F78D35" wp14:editId="4DF10EE2">
@@ -12163,7 +12161,7 @@
           <w:noProof/>
           <w:sz w:val="24"/>
           <w:szCs w:val="24"/>
-          <w:lang w:val="en-SG" w:eastAsia="en-SG"/>
+          <w:lang w:val="en-PH" w:eastAsia="en-PH"/>
         </w:rPr>
         <w:lastRenderedPageBreak/>
         <w:drawing>
@@ -13836,6 +13834,37 @@
     </w:p>
     <w:p>
       <w:pPr>
+        <w:pStyle w:val="ListParagraph"/>
+        <w:numPr>
+          <w:ilvl w:val="1"/>
+          <w:numId w:val="25"/>
+        </w:numPr>
+        <w:spacing w:line="276" w:lineRule="auto"/>
+        <w:rPr>
+          <w:b/>
+          <w:sz w:val="24"/>
+          <w:szCs w:val="24"/>
+        </w:rPr>
+      </w:pPr>
+      <w:r>
+        <w:rPr>
+          <w:b/>
+          <w:sz w:val="24"/>
+          <w:szCs w:val="24"/>
+        </w:rPr>
+        <w:t>Cogency</w:t>
+      </w:r>
+      <w:r>
+        <w:rPr>
+          <w:b/>
+          <w:sz w:val="24"/>
+          <w:szCs w:val="24"/>
+        </w:rPr>
+        <w:t xml:space="preserve"> of Administrator Privileges and CRUD</w:t>
+      </w:r>
+    </w:p>
+    <w:p>
+      <w:pPr>
         <w:spacing w:line="276" w:lineRule="auto"/>
         <w:rPr>
           <w:b/>
@@ -14251,6 +14280,7 @@
                 <w:sz w:val="24"/>
                 <w:szCs w:val="24"/>
               </w:rPr>
+              <w:lastRenderedPageBreak/>
               <w:t>Testing for Cases / Scenarios</w:t>
             </w:r>
           </w:p>
@@ -14278,6 +14308,7 @@
                 <w:sz w:val="24"/>
                 <w:szCs w:val="24"/>
               </w:rPr>
+              <w:lastRenderedPageBreak/>
               <w:t>Identification of features involved in project</w:t>
             </w:r>
           </w:p>
@@ -14300,15 +14331,8 @@
                 <w:sz w:val="24"/>
                 <w:szCs w:val="24"/>
               </w:rPr>
-              <w:t xml:space="preserve">Verification of the project’s achievement of the required </w:t>
-            </w:r>
-            <w:r>
-              <w:rPr>
-                <w:sz w:val="24"/>
-                <w:szCs w:val="24"/>
-              </w:rPr>
               <w:lastRenderedPageBreak/>
-              <w:t>functionality through evaluation</w:t>
+              <w:t>Verification of the project’s achievement of the required functionality through evaluation</w:t>
             </w:r>
             <w:r>
               <w:rPr>
@@ -15304,6 +15328,235 @@
           </w:p>
         </w:tc>
       </w:tr>
+      <w:tr>
+        <w:trPr>
+          <w:cnfStyle w:val="000000100000" w:firstRow="0" w:lastRow="0" w:firstColumn="0" w:lastColumn="0" w:oddVBand="0" w:evenVBand="0" w:oddHBand="1" w:evenHBand="0" w:firstRowFirstColumn="0" w:firstRowLastColumn="0" w:lastRowFirstColumn="0" w:lastRowLastColumn="0"/>
+          <w:trHeight w:val="241"/>
+        </w:trPr>
+        <w:tc>
+          <w:tcPr>
+            <w:cnfStyle w:val="001000000000" w:firstRow="0" w:lastRow="0" w:firstColumn="1" w:lastColumn="0" w:oddVBand="0" w:evenVBand="0" w:oddHBand="0" w:evenHBand="0" w:firstRowFirstColumn="0" w:firstRowLastColumn="0" w:lastRowFirstColumn="0" w:lastRowLastColumn="0"/>
+            <w:tcW w:w="2880" w:type="dxa"/>
+          </w:tcPr>
+          <w:p>
+            <w:pPr>
+              <w:spacing w:line="276" w:lineRule="auto"/>
+              <w:ind w:left="162"/>
+              <w:rPr>
+                <w:b w:val="0"/>
+                <w:sz w:val="24"/>
+                <w:szCs w:val="24"/>
+              </w:rPr>
+            </w:pPr>
+            <w:r>
+              <w:rPr>
+                <w:b w:val="0"/>
+                <w:sz w:val="24"/>
+                <w:szCs w:val="24"/>
+              </w:rPr>
+              <w:lastRenderedPageBreak/>
+              <w:t>Cogency of Administrator Privileges and CRUD</w:t>
+            </w:r>
+          </w:p>
+          <w:p>
+            <w:pPr>
+              <w:spacing w:line="276" w:lineRule="auto"/>
+              <w:ind w:left="162"/>
+              <w:rPr>
+                <w:sz w:val="24"/>
+                <w:szCs w:val="24"/>
+              </w:rPr>
+            </w:pPr>
+          </w:p>
+        </w:tc>
+        <w:tc>
+          <w:tcPr>
+            <w:tcW w:w="3150" w:type="dxa"/>
+          </w:tcPr>
+          <w:p>
+            <w:pPr>
+              <w:pStyle w:val="ListParagraph"/>
+              <w:numPr>
+                <w:ilvl w:val="0"/>
+                <w:numId w:val="29"/>
+              </w:numPr>
+              <w:spacing w:line="276" w:lineRule="auto"/>
+              <w:ind w:left="342"/>
+              <w:cnfStyle w:val="000000100000" w:firstRow="0" w:lastRow="0" w:firstColumn="0" w:lastColumn="0" w:oddVBand="0" w:evenVBand="0" w:oddHBand="1" w:evenHBand="0" w:firstRowFirstColumn="0" w:firstRowLastColumn="0" w:lastRowFirstColumn="0" w:lastRowLastColumn="0"/>
+              <w:rPr>
+                <w:sz w:val="24"/>
+                <w:szCs w:val="24"/>
+              </w:rPr>
+            </w:pPr>
+            <w:r>
+              <w:rPr>
+                <w:sz w:val="24"/>
+                <w:szCs w:val="24"/>
+              </w:rPr>
+              <w:t xml:space="preserve">Administrator privileges are </w:t>
+            </w:r>
+            <w:r>
+              <w:rPr>
+                <w:b/>
+                <w:sz w:val="24"/>
+                <w:szCs w:val="24"/>
+              </w:rPr>
+              <w:t>well-defined</w:t>
+            </w:r>
+          </w:p>
+          <w:p>
+            <w:pPr>
+              <w:pStyle w:val="ListParagraph"/>
+              <w:numPr>
+                <w:ilvl w:val="0"/>
+                <w:numId w:val="29"/>
+              </w:numPr>
+              <w:spacing w:line="276" w:lineRule="auto"/>
+              <w:ind w:left="342"/>
+              <w:cnfStyle w:val="000000100000" w:firstRow="0" w:lastRow="0" w:firstColumn="0" w:lastColumn="0" w:oddVBand="0" w:evenVBand="0" w:oddHBand="1" w:evenHBand="0" w:firstRowFirstColumn="0" w:firstRowLastColumn="0" w:lastRowFirstColumn="0" w:lastRowLastColumn="0"/>
+              <w:rPr>
+                <w:sz w:val="24"/>
+                <w:szCs w:val="24"/>
+              </w:rPr>
+            </w:pPr>
+            <w:r>
+              <w:rPr>
+                <w:sz w:val="24"/>
+                <w:szCs w:val="24"/>
+              </w:rPr>
+              <w:t xml:space="preserve">CRUD </w:t>
+            </w:r>
+            <w:r>
+              <w:rPr>
+                <w:b/>
+                <w:sz w:val="24"/>
+                <w:szCs w:val="24"/>
+              </w:rPr>
+              <w:t xml:space="preserve">performs </w:t>
+            </w:r>
+            <w:r>
+              <w:rPr>
+                <w:sz w:val="24"/>
+                <w:szCs w:val="24"/>
+              </w:rPr>
+              <w:t>required functionality</w:t>
+            </w:r>
+          </w:p>
+        </w:tc>
+        <w:tc>
+          <w:tcPr>
+            <w:tcW w:w="3330" w:type="dxa"/>
+          </w:tcPr>
+          <w:p>
+            <w:pPr>
+              <w:pStyle w:val="ListParagraph"/>
+              <w:numPr>
+                <w:ilvl w:val="0"/>
+                <w:numId w:val="29"/>
+              </w:numPr>
+              <w:spacing w:line="276" w:lineRule="auto"/>
+              <w:ind w:left="342"/>
+              <w:cnfStyle w:val="000000100000" w:firstRow="0" w:lastRow="0" w:firstColumn="0" w:lastColumn="0" w:oddVBand="0" w:evenVBand="0" w:oddHBand="1" w:evenHBand="0" w:firstRowFirstColumn="0" w:firstRowLastColumn="0" w:lastRowFirstColumn="0" w:lastRowLastColumn="0"/>
+              <w:rPr>
+                <w:sz w:val="24"/>
+                <w:szCs w:val="24"/>
+              </w:rPr>
+            </w:pPr>
+            <w:r>
+              <w:rPr>
+                <w:sz w:val="24"/>
+                <w:szCs w:val="24"/>
+              </w:rPr>
+              <w:t>Administrator privileges</w:t>
+            </w:r>
+            <w:r>
+              <w:rPr>
+                <w:sz w:val="24"/>
+                <w:szCs w:val="24"/>
+              </w:rPr>
+              <w:t xml:space="preserve"> and user privileges</w:t>
+            </w:r>
+            <w:r>
+              <w:rPr>
+                <w:sz w:val="24"/>
+                <w:szCs w:val="24"/>
+              </w:rPr>
+              <w:t xml:space="preserve"> are </w:t>
+            </w:r>
+            <w:r>
+              <w:rPr>
+                <w:b/>
+                <w:sz w:val="24"/>
+                <w:szCs w:val="24"/>
+              </w:rPr>
+              <w:t xml:space="preserve">not defined </w:t>
+            </w:r>
+          </w:p>
+          <w:p>
+            <w:pPr>
+              <w:pStyle w:val="ListParagraph"/>
+              <w:numPr>
+                <w:ilvl w:val="0"/>
+                <w:numId w:val="19"/>
+              </w:numPr>
+              <w:spacing w:line="276" w:lineRule="auto"/>
+              <w:ind w:left="342"/>
+              <w:cnfStyle w:val="000000100000" w:firstRow="0" w:lastRow="0" w:firstColumn="0" w:lastColumn="0" w:oddVBand="0" w:evenVBand="0" w:oddHBand="1" w:evenHBand="0" w:firstRowFirstColumn="0" w:firstRowLastColumn="0" w:lastRowFirstColumn="0" w:lastRowLastColumn="0"/>
+              <w:rPr>
+                <w:sz w:val="24"/>
+                <w:szCs w:val="24"/>
+              </w:rPr>
+            </w:pPr>
+            <w:r>
+              <w:rPr>
+                <w:sz w:val="24"/>
+                <w:szCs w:val="24"/>
+              </w:rPr>
+              <w:t xml:space="preserve">CRUD </w:t>
+            </w:r>
+            <w:bookmarkStart w:id="2" w:name="_GoBack"/>
+            <w:r>
+              <w:rPr>
+                <w:b/>
+                <w:sz w:val="24"/>
+                <w:szCs w:val="24"/>
+              </w:rPr>
+              <w:t>does not</w:t>
+            </w:r>
+            <w:bookmarkEnd w:id="2"/>
+            <w:r>
+              <w:rPr>
+                <w:sz w:val="24"/>
+                <w:szCs w:val="24"/>
+              </w:rPr>
+              <w:t xml:space="preserve"> </w:t>
+            </w:r>
+            <w:r>
+              <w:rPr>
+                <w:b/>
+                <w:sz w:val="24"/>
+                <w:szCs w:val="24"/>
+              </w:rPr>
+              <w:t>perform</w:t>
+            </w:r>
+            <w:r>
+              <w:rPr>
+                <w:b/>
+                <w:sz w:val="24"/>
+                <w:szCs w:val="24"/>
+              </w:rPr>
+              <w:t xml:space="preserve"> </w:t>
+            </w:r>
+            <w:r>
+              <w:rPr>
+                <w:sz w:val="24"/>
+                <w:szCs w:val="24"/>
+              </w:rPr>
+              <w:t>required functionality</w:t>
+            </w:r>
+          </w:p>
+        </w:tc>
+      </w:tr>
     </w:tbl>
     <w:p>
       <w:pPr>
@@ -15383,7 +15636,6 @@
           <w:sz w:val="24"/>
           <w:szCs w:val="24"/>
         </w:rPr>
-        <w:lastRenderedPageBreak/>
         <w:t>Testing Tasks / Setup</w:t>
       </w:r>
     </w:p>

</xml_diff>

<commit_message>
Included other features to be tested
</commit_message>
<xml_diff>
--- a/documentation/quality/ALS - SQAP.docx
+++ b/documentation/quality/ALS - SQAP.docx
@@ -13744,6 +13744,29 @@
           <w:sz w:val="24"/>
           <w:szCs w:val="24"/>
         </w:rPr>
+        <w:t>Security of User Registration and Login</w:t>
+      </w:r>
+    </w:p>
+    <w:p>
+      <w:pPr>
+        <w:pStyle w:val="ListParagraph"/>
+        <w:numPr>
+          <w:ilvl w:val="1"/>
+          <w:numId w:val="25"/>
+        </w:numPr>
+        <w:spacing w:line="276" w:lineRule="auto"/>
+        <w:rPr>
+          <w:b/>
+          <w:sz w:val="24"/>
+          <w:szCs w:val="24"/>
+        </w:rPr>
+      </w:pPr>
+      <w:r>
+        <w:rPr>
+          <w:b/>
+          <w:sz w:val="24"/>
+          <w:szCs w:val="24"/>
+        </w:rPr>
         <w:t xml:space="preserve">Correctness and </w:t>
       </w:r>
       <w:r>
@@ -14649,23 +14672,7 @@
                 <w:sz w:val="24"/>
                 <w:szCs w:val="24"/>
               </w:rPr>
-              <w:t>Correctness</w:t>
-            </w:r>
-            <w:r>
-              <w:rPr>
-                <w:b w:val="0"/>
-                <w:sz w:val="24"/>
-                <w:szCs w:val="24"/>
-              </w:rPr>
-              <w:t xml:space="preserve"> and legitimacy</w:t>
-            </w:r>
-            <w:r>
-              <w:rPr>
-                <w:b w:val="0"/>
-                <w:sz w:val="24"/>
-                <w:szCs w:val="24"/>
-              </w:rPr>
-              <w:t xml:space="preserve"> of event display</w:t>
+              <w:t>Security of User Registration and Login</w:t>
             </w:r>
           </w:p>
         </w:tc>
@@ -14693,7 +14700,7 @@
                 <w:sz w:val="24"/>
                 <w:szCs w:val="24"/>
               </w:rPr>
-              <w:t xml:space="preserve">The events being displayed are </w:t>
+              <w:t xml:space="preserve">User is </w:t>
             </w:r>
             <w:r>
               <w:rPr>
@@ -14701,14 +14708,14 @@
                 <w:sz w:val="24"/>
                 <w:szCs w:val="24"/>
               </w:rPr>
-              <w:t>in line</w:t>
-            </w:r>
-            <w:r>
-              <w:rPr>
-                <w:sz w:val="24"/>
-                <w:szCs w:val="24"/>
-              </w:rPr>
-              <w:t xml:space="preserve"> with the client’s requirements</w:t>
+              <w:t>registered with a viable username and password</w:t>
+            </w:r>
+            <w:r>
+              <w:rPr>
+                <w:sz w:val="24"/>
+                <w:szCs w:val="24"/>
+              </w:rPr>
+              <w:t xml:space="preserve"> of his/her choice</w:t>
             </w:r>
           </w:p>
           <w:p>
@@ -14731,7 +14738,7 @@
                 <w:sz w:val="24"/>
                 <w:szCs w:val="24"/>
               </w:rPr>
-              <w:t xml:space="preserve">The events being displayed are </w:t>
+              <w:t xml:space="preserve">Username and password </w:t>
             </w:r>
             <w:r>
               <w:rPr>
@@ -14739,14 +14746,7 @@
                 <w:sz w:val="24"/>
                 <w:szCs w:val="24"/>
               </w:rPr>
-              <w:t xml:space="preserve">identical </w:t>
-            </w:r>
-            <w:r>
-              <w:rPr>
-                <w:sz w:val="24"/>
-                <w:szCs w:val="24"/>
-              </w:rPr>
-              <w:t>to the data presently stored in the database</w:t>
+              <w:t>works effectively</w:t>
             </w:r>
           </w:p>
         </w:tc>
@@ -14774,7 +14774,7 @@
                 <w:sz w:val="24"/>
                 <w:szCs w:val="24"/>
               </w:rPr>
-              <w:t xml:space="preserve">The events being displayed are </w:t>
+              <w:t xml:space="preserve">User </w:t>
             </w:r>
             <w:r>
               <w:rPr>
@@ -14782,14 +14782,29 @@
                 <w:sz w:val="24"/>
                 <w:szCs w:val="24"/>
               </w:rPr>
-              <w:t xml:space="preserve">not in line </w:t>
-            </w:r>
-            <w:r>
-              <w:rPr>
-                <w:sz w:val="24"/>
-                <w:szCs w:val="24"/>
-              </w:rPr>
-              <w:t>with the client’s requirements, and are variably different</w:t>
+              <w:t>cannot be</w:t>
+            </w:r>
+            <w:r>
+              <w:rPr>
+                <w:sz w:val="24"/>
+                <w:szCs w:val="24"/>
+              </w:rPr>
+              <w:t xml:space="preserve"> </w:t>
+            </w:r>
+            <w:r>
+              <w:rPr>
+                <w:b/>
+                <w:sz w:val="24"/>
+                <w:szCs w:val="24"/>
+              </w:rPr>
+              <w:t xml:space="preserve">registered with a viable </w:t>
+            </w:r>
+            <w:r>
+              <w:rPr>
+                <w:sz w:val="24"/>
+                <w:szCs w:val="24"/>
+              </w:rPr>
+              <w:t>username and password</w:t>
             </w:r>
           </w:p>
           <w:p>
@@ -14797,7 +14812,7 @@
               <w:pStyle w:val="ListParagraph"/>
               <w:numPr>
                 <w:ilvl w:val="0"/>
-                <w:numId w:val="18"/>
+                <w:numId w:val="28"/>
               </w:numPr>
               <w:spacing w:line="276" w:lineRule="auto"/>
               <w:ind w:left="342"/>
@@ -14812,37 +14827,25 @@
                 <w:sz w:val="24"/>
                 <w:szCs w:val="24"/>
               </w:rPr>
-              <w:t>The events being displayed are</w:t>
-            </w:r>
+              <w:t xml:space="preserve">Username and password </w:t>
+            </w:r>
+            <w:bookmarkStart w:id="2" w:name="_GoBack"/>
             <w:r>
               <w:rPr>
                 <w:b/>
                 <w:sz w:val="24"/>
                 <w:szCs w:val="24"/>
               </w:rPr>
-              <w:t xml:space="preserve"> not</w:t>
-            </w:r>
-            <w:r>
-              <w:rPr>
-                <w:sz w:val="24"/>
-                <w:szCs w:val="24"/>
-              </w:rPr>
-              <w:t xml:space="preserve"> </w:t>
-            </w:r>
+              <w:t>does not work</w:t>
+            </w:r>
+            <w:bookmarkEnd w:id="2"/>
             <w:r>
               <w:rPr>
                 <w:b/>
                 <w:sz w:val="24"/>
                 <w:szCs w:val="24"/>
               </w:rPr>
-              <w:t xml:space="preserve">identical </w:t>
-            </w:r>
-            <w:r>
-              <w:rPr>
-                <w:sz w:val="24"/>
-                <w:szCs w:val="24"/>
-              </w:rPr>
-              <w:t>to the data presently stored in the database</w:t>
+              <w:t xml:space="preserve"> effectively</w:t>
             </w:r>
           </w:p>
         </w:tc>
@@ -14862,7 +14865,6 @@
               <w:ind w:left="162"/>
               <w:rPr>
                 <w:b w:val="0"/>
-                <w:bCs w:val="0"/>
                 <w:sz w:val="24"/>
                 <w:szCs w:val="24"/>
               </w:rPr>
@@ -14870,11 +14872,10 @@
             <w:r>
               <w:rPr>
                 <w:b w:val="0"/>
-                <w:bCs w:val="0"/>
-                <w:sz w:val="24"/>
-                <w:szCs w:val="24"/>
-              </w:rPr>
-              <w:t>Completeness of events being displayed</w:t>
+                <w:sz w:val="24"/>
+                <w:szCs w:val="24"/>
+              </w:rPr>
+              <w:t>Correctness and legitimacy of event display</w:t>
             </w:r>
           </w:p>
         </w:tc>
@@ -14902,7 +14903,7 @@
                 <w:sz w:val="24"/>
                 <w:szCs w:val="24"/>
               </w:rPr>
-              <w:t xml:space="preserve">The data present in the calendar are </w:t>
+              <w:t xml:space="preserve">The events being displayed are </w:t>
             </w:r>
             <w:r>
               <w:rPr>
@@ -14910,14 +14911,37 @@
                 <w:sz w:val="24"/>
                 <w:szCs w:val="24"/>
               </w:rPr>
-              <w:t>complete</w:t>
-            </w:r>
-            <w:r>
-              <w:rPr>
-                <w:sz w:val="24"/>
-                <w:szCs w:val="24"/>
-              </w:rPr>
-              <w:t xml:space="preserve"> and </w:t>
+              <w:t>in line</w:t>
+            </w:r>
+            <w:r>
+              <w:rPr>
+                <w:sz w:val="24"/>
+                <w:szCs w:val="24"/>
+              </w:rPr>
+              <w:t xml:space="preserve"> with the client’s requirements</w:t>
+            </w:r>
+          </w:p>
+          <w:p>
+            <w:pPr>
+              <w:pStyle w:val="ListParagraph"/>
+              <w:numPr>
+                <w:ilvl w:val="0"/>
+                <w:numId w:val="28"/>
+              </w:numPr>
+              <w:spacing w:line="276" w:lineRule="auto"/>
+              <w:ind w:left="342"/>
+              <w:cnfStyle w:val="000000000000" w:firstRow="0" w:lastRow="0" w:firstColumn="0" w:lastColumn="0" w:oddVBand="0" w:evenVBand="0" w:oddHBand="0" w:evenHBand="0" w:firstRowFirstColumn="0" w:firstRowLastColumn="0" w:lastRowFirstColumn="0" w:lastRowLastColumn="0"/>
+              <w:rPr>
+                <w:sz w:val="24"/>
+                <w:szCs w:val="24"/>
+              </w:rPr>
+            </w:pPr>
+            <w:r>
+              <w:rPr>
+                <w:sz w:val="24"/>
+                <w:szCs w:val="24"/>
+              </w:rPr>
+              <w:t xml:space="preserve">The events being displayed are </w:t>
             </w:r>
             <w:r>
               <w:rPr>
@@ -14925,14 +14949,14 @@
                 <w:sz w:val="24"/>
                 <w:szCs w:val="24"/>
               </w:rPr>
-              <w:t>conforms</w:t>
-            </w:r>
-            <w:r>
-              <w:rPr>
-                <w:sz w:val="24"/>
-                <w:szCs w:val="24"/>
-              </w:rPr>
-              <w:t xml:space="preserve"> to the populated data</w:t>
+              <w:t xml:space="preserve">identical </w:t>
+            </w:r>
+            <w:r>
+              <w:rPr>
+                <w:sz w:val="24"/>
+                <w:szCs w:val="24"/>
+              </w:rPr>
+              <w:t>to the data presently stored in the database</w:t>
             </w:r>
           </w:p>
         </w:tc>
@@ -14960,7 +14984,7 @@
                 <w:sz w:val="24"/>
                 <w:szCs w:val="24"/>
               </w:rPr>
-              <w:t xml:space="preserve">The data present in the calendar are </w:t>
+              <w:t xml:space="preserve">The events being displayed are </w:t>
             </w:r>
             <w:r>
               <w:rPr>
@@ -14968,14 +14992,37 @@
                 <w:sz w:val="24"/>
                 <w:szCs w:val="24"/>
               </w:rPr>
-              <w:t>incomplete</w:t>
-            </w:r>
-            <w:r>
-              <w:rPr>
-                <w:sz w:val="24"/>
-                <w:szCs w:val="24"/>
-              </w:rPr>
-              <w:t xml:space="preserve"> and </w:t>
+              <w:t xml:space="preserve">not in line </w:t>
+            </w:r>
+            <w:r>
+              <w:rPr>
+                <w:sz w:val="24"/>
+                <w:szCs w:val="24"/>
+              </w:rPr>
+              <w:t>with the client’s requirements, and are variably different</w:t>
+            </w:r>
+          </w:p>
+          <w:p>
+            <w:pPr>
+              <w:pStyle w:val="ListParagraph"/>
+              <w:numPr>
+                <w:ilvl w:val="0"/>
+                <w:numId w:val="18"/>
+              </w:numPr>
+              <w:spacing w:line="276" w:lineRule="auto"/>
+              <w:ind w:left="342"/>
+              <w:cnfStyle w:val="000000000000" w:firstRow="0" w:lastRow="0" w:firstColumn="0" w:lastColumn="0" w:oddVBand="0" w:evenVBand="0" w:oddHBand="0" w:evenHBand="0" w:firstRowFirstColumn="0" w:firstRowLastColumn="0" w:lastRowFirstColumn="0" w:lastRowLastColumn="0"/>
+              <w:rPr>
+                <w:sz w:val="24"/>
+                <w:szCs w:val="24"/>
+              </w:rPr>
+            </w:pPr>
+            <w:r>
+              <w:rPr>
+                <w:sz w:val="24"/>
+                <w:szCs w:val="24"/>
+              </w:rPr>
+              <w:t>The events being displayed are</w:t>
             </w:r>
             <w:r>
               <w:rPr>
@@ -14983,14 +15030,29 @@
                 <w:sz w:val="24"/>
                 <w:szCs w:val="24"/>
               </w:rPr>
-              <w:t>does not conform</w:t>
-            </w:r>
-            <w:r>
-              <w:rPr>
-                <w:sz w:val="24"/>
-                <w:szCs w:val="24"/>
-              </w:rPr>
-              <w:t xml:space="preserve"> to the populated data</w:t>
+              <w:t xml:space="preserve"> not</w:t>
+            </w:r>
+            <w:r>
+              <w:rPr>
+                <w:sz w:val="24"/>
+                <w:szCs w:val="24"/>
+              </w:rPr>
+              <w:t xml:space="preserve"> </w:t>
+            </w:r>
+            <w:r>
+              <w:rPr>
+                <w:b/>
+                <w:sz w:val="24"/>
+                <w:szCs w:val="24"/>
+              </w:rPr>
+              <w:t xml:space="preserve">identical </w:t>
+            </w:r>
+            <w:r>
+              <w:rPr>
+                <w:sz w:val="24"/>
+                <w:szCs w:val="24"/>
+              </w:rPr>
+              <w:t>to the data presently stored in the database</w:t>
             </w:r>
           </w:p>
         </w:tc>
@@ -15011,6 +15073,7 @@
               <w:ind w:left="162"/>
               <w:rPr>
                 <w:b w:val="0"/>
+                <w:bCs w:val="0"/>
                 <w:sz w:val="24"/>
                 <w:szCs w:val="24"/>
               </w:rPr>
@@ -15018,10 +15081,11 @@
             <w:r>
               <w:rPr>
                 <w:b w:val="0"/>
-                <w:sz w:val="24"/>
-                <w:szCs w:val="24"/>
-              </w:rPr>
-              <w:t>Readability of calendar events</w:t>
+                <w:bCs w:val="0"/>
+                <w:sz w:val="24"/>
+                <w:szCs w:val="24"/>
+              </w:rPr>
+              <w:t>Completeness of events being displayed</w:t>
             </w:r>
           </w:p>
         </w:tc>
@@ -15034,7 +15098,7 @@
               <w:pStyle w:val="ListParagraph"/>
               <w:numPr>
                 <w:ilvl w:val="0"/>
-                <w:numId w:val="29"/>
+                <w:numId w:val="28"/>
               </w:numPr>
               <w:spacing w:line="276" w:lineRule="auto"/>
               <w:ind w:left="342"/>
@@ -15049,7 +15113,7 @@
                 <w:sz w:val="24"/>
                 <w:szCs w:val="24"/>
               </w:rPr>
-              <w:t xml:space="preserve">The events displayed in the calendar are </w:t>
+              <w:t xml:space="preserve">The data present in the calendar are </w:t>
             </w:r>
             <w:r>
               <w:rPr>
@@ -15057,14 +15121,14 @@
                 <w:sz w:val="24"/>
                 <w:szCs w:val="24"/>
               </w:rPr>
-              <w:t>readable</w:t>
-            </w:r>
-            <w:r>
-              <w:rPr>
-                <w:sz w:val="24"/>
-                <w:szCs w:val="24"/>
-              </w:rPr>
-              <w:t xml:space="preserve"> and are </w:t>
+              <w:t>complete</w:t>
+            </w:r>
+            <w:r>
+              <w:rPr>
+                <w:sz w:val="24"/>
+                <w:szCs w:val="24"/>
+              </w:rPr>
+              <w:t xml:space="preserve"> and </w:t>
             </w:r>
             <w:r>
               <w:rPr>
@@ -15072,45 +15136,14 @@
                 <w:sz w:val="24"/>
                 <w:szCs w:val="24"/>
               </w:rPr>
-              <w:t>recognizable</w:t>
-            </w:r>
-          </w:p>
-          <w:p>
-            <w:pPr>
-              <w:pStyle w:val="ListParagraph"/>
-              <w:numPr>
-                <w:ilvl w:val="0"/>
-                <w:numId w:val="29"/>
-              </w:numPr>
-              <w:spacing w:line="276" w:lineRule="auto"/>
-              <w:ind w:left="342"/>
-              <w:cnfStyle w:val="000000100000" w:firstRow="0" w:lastRow="0" w:firstColumn="0" w:lastColumn="0" w:oddVBand="0" w:evenVBand="0" w:oddHBand="1" w:evenHBand="0" w:firstRowFirstColumn="0" w:firstRowLastColumn="0" w:lastRowFirstColumn="0" w:lastRowLastColumn="0"/>
-              <w:rPr>
-                <w:sz w:val="24"/>
-                <w:szCs w:val="24"/>
-              </w:rPr>
-            </w:pPr>
-            <w:r>
-              <w:rPr>
-                <w:sz w:val="24"/>
-                <w:szCs w:val="24"/>
-              </w:rPr>
-              <w:t xml:space="preserve">The data </w:t>
-            </w:r>
-            <w:r>
-              <w:rPr>
-                <w:b/>
-                <w:sz w:val="24"/>
-                <w:szCs w:val="24"/>
-              </w:rPr>
-              <w:t>brings clarity</w:t>
-            </w:r>
-            <w:r>
-              <w:rPr>
-                <w:sz w:val="24"/>
-                <w:szCs w:val="24"/>
-              </w:rPr>
-              <w:t xml:space="preserve"> to the prospect users</w:t>
+              <w:t>conforms</w:t>
+            </w:r>
+            <w:r>
+              <w:rPr>
+                <w:sz w:val="24"/>
+                <w:szCs w:val="24"/>
+              </w:rPr>
+              <w:t xml:space="preserve"> to the populated data</w:t>
             </w:r>
           </w:p>
         </w:tc>
@@ -15123,7 +15156,7 @@
               <w:pStyle w:val="ListParagraph"/>
               <w:numPr>
                 <w:ilvl w:val="0"/>
-                <w:numId w:val="19"/>
+                <w:numId w:val="28"/>
               </w:numPr>
               <w:spacing w:line="276" w:lineRule="auto"/>
               <w:ind w:left="342"/>
@@ -15138,7 +15171,7 @@
                 <w:sz w:val="24"/>
                 <w:szCs w:val="24"/>
               </w:rPr>
-              <w:t xml:space="preserve">The events displayed in the calendar are </w:t>
+              <w:t xml:space="preserve">The data present in the calendar are </w:t>
             </w:r>
             <w:r>
               <w:rPr>
@@ -15146,14 +15179,14 @@
                 <w:sz w:val="24"/>
                 <w:szCs w:val="24"/>
               </w:rPr>
-              <w:t>not readable</w:t>
-            </w:r>
-            <w:r>
-              <w:rPr>
-                <w:sz w:val="24"/>
-                <w:szCs w:val="24"/>
-              </w:rPr>
-              <w:t xml:space="preserve"> and are </w:t>
+              <w:t>incomplete</w:t>
+            </w:r>
+            <w:r>
+              <w:rPr>
+                <w:sz w:val="24"/>
+                <w:szCs w:val="24"/>
+              </w:rPr>
+              <w:t xml:space="preserve"> and </w:t>
             </w:r>
             <w:r>
               <w:rPr>
@@ -15161,38 +15194,14 @@
                 <w:sz w:val="24"/>
                 <w:szCs w:val="24"/>
               </w:rPr>
-              <w:t>unrecognizable</w:t>
-            </w:r>
-          </w:p>
-          <w:p>
-            <w:pPr>
-              <w:pStyle w:val="ListParagraph"/>
-              <w:numPr>
-                <w:ilvl w:val="0"/>
-                <w:numId w:val="19"/>
-              </w:numPr>
-              <w:spacing w:line="276" w:lineRule="auto"/>
-              <w:ind w:left="342"/>
-              <w:cnfStyle w:val="000000100000" w:firstRow="0" w:lastRow="0" w:firstColumn="0" w:lastColumn="0" w:oddVBand="0" w:evenVBand="0" w:oddHBand="1" w:evenHBand="0" w:firstRowFirstColumn="0" w:firstRowLastColumn="0" w:lastRowFirstColumn="0" w:lastRowLastColumn="0"/>
-              <w:rPr>
-                <w:sz w:val="24"/>
-                <w:szCs w:val="24"/>
-              </w:rPr>
-            </w:pPr>
-            <w:r>
-              <w:rPr>
-                <w:sz w:val="24"/>
-                <w:szCs w:val="24"/>
-              </w:rPr>
-              <w:t xml:space="preserve">The data causes the prospect users to be </w:t>
-            </w:r>
-            <w:r>
-              <w:rPr>
-                <w:b/>
-                <w:sz w:val="24"/>
-                <w:szCs w:val="24"/>
-              </w:rPr>
-              <w:t>misled</w:t>
+              <w:t>does not conform</w:t>
+            </w:r>
+            <w:r>
+              <w:rPr>
+                <w:sz w:val="24"/>
+                <w:szCs w:val="24"/>
+              </w:rPr>
+              <w:t xml:space="preserve"> to the populated data</w:t>
             </w:r>
           </w:p>
         </w:tc>
@@ -15222,7 +15231,7 @@
                 <w:sz w:val="24"/>
                 <w:szCs w:val="24"/>
               </w:rPr>
-              <w:t>Usability of calendar links</w:t>
+              <w:t>Readability of calendar events</w:t>
             </w:r>
           </w:p>
         </w:tc>
@@ -15250,7 +15259,7 @@
                 <w:sz w:val="24"/>
                 <w:szCs w:val="24"/>
               </w:rPr>
-              <w:t xml:space="preserve">The links </w:t>
+              <w:t xml:space="preserve">The events displayed in the calendar are </w:t>
             </w:r>
             <w:r>
               <w:rPr>
@@ -15258,14 +15267,61 @@
                 <w:sz w:val="24"/>
                 <w:szCs w:val="24"/>
               </w:rPr>
-              <w:t xml:space="preserve">properly redirect </w:t>
-            </w:r>
-            <w:r>
-              <w:rPr>
-                <w:sz w:val="24"/>
-                <w:szCs w:val="24"/>
-              </w:rPr>
-              <w:t>the user to the necessary audio files / text files / websites</w:t>
+              <w:t>readable</w:t>
+            </w:r>
+            <w:r>
+              <w:rPr>
+                <w:sz w:val="24"/>
+                <w:szCs w:val="24"/>
+              </w:rPr>
+              <w:t xml:space="preserve"> and are </w:t>
+            </w:r>
+            <w:r>
+              <w:rPr>
+                <w:b/>
+                <w:sz w:val="24"/>
+                <w:szCs w:val="24"/>
+              </w:rPr>
+              <w:t>recognizable</w:t>
+            </w:r>
+          </w:p>
+          <w:p>
+            <w:pPr>
+              <w:pStyle w:val="ListParagraph"/>
+              <w:numPr>
+                <w:ilvl w:val="0"/>
+                <w:numId w:val="29"/>
+              </w:numPr>
+              <w:spacing w:line="276" w:lineRule="auto"/>
+              <w:ind w:left="342"/>
+              <w:cnfStyle w:val="000000000000" w:firstRow="0" w:lastRow="0" w:firstColumn="0" w:lastColumn="0" w:oddVBand="0" w:evenVBand="0" w:oddHBand="0" w:evenHBand="0" w:firstRowFirstColumn="0" w:firstRowLastColumn="0" w:lastRowFirstColumn="0" w:lastRowLastColumn="0"/>
+              <w:rPr>
+                <w:sz w:val="24"/>
+                <w:szCs w:val="24"/>
+              </w:rPr>
+            </w:pPr>
+            <w:r>
+              <w:rPr>
+                <w:sz w:val="24"/>
+                <w:szCs w:val="24"/>
+              </w:rPr>
+              <w:lastRenderedPageBreak/>
+              <w:t xml:space="preserve">The data </w:t>
+            </w:r>
+            <w:r>
+              <w:rPr>
+                <w:b/>
+                <w:sz w:val="24"/>
+                <w:szCs w:val="24"/>
+              </w:rPr>
+              <w:t>brings clarity</w:t>
+            </w:r>
+            <w:r>
+              <w:rPr>
+                <w:sz w:val="24"/>
+                <w:szCs w:val="24"/>
+              </w:rPr>
+              <w:t xml:space="preserve"> to the prospect users</w:t>
             </w:r>
           </w:p>
         </w:tc>
@@ -15293,7 +15349,8 @@
                 <w:sz w:val="24"/>
                 <w:szCs w:val="24"/>
               </w:rPr>
-              <w:t xml:space="preserve">The links are </w:t>
+              <w:lastRenderedPageBreak/>
+              <w:t xml:space="preserve">The events displayed in the calendar are </w:t>
             </w:r>
             <w:r>
               <w:rPr>
@@ -15301,14 +15358,14 @@
                 <w:sz w:val="24"/>
                 <w:szCs w:val="24"/>
               </w:rPr>
-              <w:t>intertwined</w:t>
-            </w:r>
-            <w:r>
-              <w:rPr>
-                <w:sz w:val="24"/>
-                <w:szCs w:val="24"/>
-              </w:rPr>
-              <w:t xml:space="preserve"> and </w:t>
+              <w:t>not readable</w:t>
+            </w:r>
+            <w:r>
+              <w:rPr>
+                <w:sz w:val="24"/>
+                <w:szCs w:val="24"/>
+              </w:rPr>
+              <w:t xml:space="preserve"> and are </w:t>
             </w:r>
             <w:r>
               <w:rPr>
@@ -15316,14 +15373,39 @@
                 <w:sz w:val="24"/>
                 <w:szCs w:val="24"/>
               </w:rPr>
-              <w:t>does not follow</w:t>
-            </w:r>
-            <w:r>
-              <w:rPr>
-                <w:sz w:val="24"/>
-                <w:szCs w:val="24"/>
-              </w:rPr>
-              <w:t xml:space="preserve"> the intended file/page to be redirected to.</w:t>
+              <w:t>unrecognizable</w:t>
+            </w:r>
+          </w:p>
+          <w:p>
+            <w:pPr>
+              <w:pStyle w:val="ListParagraph"/>
+              <w:numPr>
+                <w:ilvl w:val="0"/>
+                <w:numId w:val="19"/>
+              </w:numPr>
+              <w:spacing w:line="276" w:lineRule="auto"/>
+              <w:ind w:left="342"/>
+              <w:cnfStyle w:val="000000000000" w:firstRow="0" w:lastRow="0" w:firstColumn="0" w:lastColumn="0" w:oddVBand="0" w:evenVBand="0" w:oddHBand="0" w:evenHBand="0" w:firstRowFirstColumn="0" w:firstRowLastColumn="0" w:lastRowFirstColumn="0" w:lastRowLastColumn="0"/>
+              <w:rPr>
+                <w:sz w:val="24"/>
+                <w:szCs w:val="24"/>
+              </w:rPr>
+            </w:pPr>
+            <w:r>
+              <w:rPr>
+                <w:sz w:val="24"/>
+                <w:szCs w:val="24"/>
+              </w:rPr>
+              <w:lastRenderedPageBreak/>
+              <w:t xml:space="preserve">The data causes the prospect users to be </w:t>
+            </w:r>
+            <w:r>
+              <w:rPr>
+                <w:b/>
+                <w:sz w:val="24"/>
+                <w:szCs w:val="24"/>
+              </w:rPr>
+              <w:t>misled</w:t>
             </w:r>
           </w:p>
         </w:tc>
@@ -15355,6 +15437,137 @@
                 <w:szCs w:val="24"/>
               </w:rPr>
               <w:lastRenderedPageBreak/>
+              <w:t>Usability of calendar links</w:t>
+            </w:r>
+          </w:p>
+        </w:tc>
+        <w:tc>
+          <w:tcPr>
+            <w:tcW w:w="3150" w:type="dxa"/>
+          </w:tcPr>
+          <w:p>
+            <w:pPr>
+              <w:pStyle w:val="ListParagraph"/>
+              <w:numPr>
+                <w:ilvl w:val="0"/>
+                <w:numId w:val="29"/>
+              </w:numPr>
+              <w:spacing w:line="276" w:lineRule="auto"/>
+              <w:ind w:left="342"/>
+              <w:cnfStyle w:val="000000100000" w:firstRow="0" w:lastRow="0" w:firstColumn="0" w:lastColumn="0" w:oddVBand="0" w:evenVBand="0" w:oddHBand="1" w:evenHBand="0" w:firstRowFirstColumn="0" w:firstRowLastColumn="0" w:lastRowFirstColumn="0" w:lastRowLastColumn="0"/>
+              <w:rPr>
+                <w:sz w:val="24"/>
+                <w:szCs w:val="24"/>
+              </w:rPr>
+            </w:pPr>
+            <w:r>
+              <w:rPr>
+                <w:sz w:val="24"/>
+                <w:szCs w:val="24"/>
+              </w:rPr>
+              <w:t xml:space="preserve">The links </w:t>
+            </w:r>
+            <w:r>
+              <w:rPr>
+                <w:b/>
+                <w:sz w:val="24"/>
+                <w:szCs w:val="24"/>
+              </w:rPr>
+              <w:t xml:space="preserve">properly redirect </w:t>
+            </w:r>
+            <w:r>
+              <w:rPr>
+                <w:sz w:val="24"/>
+                <w:szCs w:val="24"/>
+              </w:rPr>
+              <w:t>the user to the necessary audio files / text files / websites</w:t>
+            </w:r>
+          </w:p>
+        </w:tc>
+        <w:tc>
+          <w:tcPr>
+            <w:tcW w:w="3330" w:type="dxa"/>
+          </w:tcPr>
+          <w:p>
+            <w:pPr>
+              <w:pStyle w:val="ListParagraph"/>
+              <w:numPr>
+                <w:ilvl w:val="0"/>
+                <w:numId w:val="19"/>
+              </w:numPr>
+              <w:spacing w:line="276" w:lineRule="auto"/>
+              <w:ind w:left="342"/>
+              <w:cnfStyle w:val="000000100000" w:firstRow="0" w:lastRow="0" w:firstColumn="0" w:lastColumn="0" w:oddVBand="0" w:evenVBand="0" w:oddHBand="1" w:evenHBand="0" w:firstRowFirstColumn="0" w:firstRowLastColumn="0" w:lastRowFirstColumn="0" w:lastRowLastColumn="0"/>
+              <w:rPr>
+                <w:sz w:val="24"/>
+                <w:szCs w:val="24"/>
+              </w:rPr>
+            </w:pPr>
+            <w:r>
+              <w:rPr>
+                <w:sz w:val="24"/>
+                <w:szCs w:val="24"/>
+              </w:rPr>
+              <w:t xml:space="preserve">The links are </w:t>
+            </w:r>
+            <w:r>
+              <w:rPr>
+                <w:b/>
+                <w:sz w:val="24"/>
+                <w:szCs w:val="24"/>
+              </w:rPr>
+              <w:t>intertwined</w:t>
+            </w:r>
+            <w:r>
+              <w:rPr>
+                <w:sz w:val="24"/>
+                <w:szCs w:val="24"/>
+              </w:rPr>
+              <w:t xml:space="preserve"> and </w:t>
+            </w:r>
+            <w:r>
+              <w:rPr>
+                <w:b/>
+                <w:sz w:val="24"/>
+                <w:szCs w:val="24"/>
+              </w:rPr>
+              <w:t>does not follow</w:t>
+            </w:r>
+            <w:r>
+              <w:rPr>
+                <w:sz w:val="24"/>
+                <w:szCs w:val="24"/>
+              </w:rPr>
+              <w:t xml:space="preserve"> the intended file/page to be redirected to.</w:t>
+            </w:r>
+          </w:p>
+        </w:tc>
+      </w:tr>
+      <w:tr>
+        <w:trPr>
+          <w:trHeight w:val="241"/>
+        </w:trPr>
+        <w:tc>
+          <w:tcPr>
+            <w:cnfStyle w:val="001000000000" w:firstRow="0" w:lastRow="0" w:firstColumn="1" w:lastColumn="0" w:oddVBand="0" w:evenVBand="0" w:oddHBand="0" w:evenHBand="0" w:firstRowFirstColumn="0" w:firstRowLastColumn="0" w:lastRowFirstColumn="0" w:lastRowLastColumn="0"/>
+            <w:tcW w:w="2880" w:type="dxa"/>
+          </w:tcPr>
+          <w:p>
+            <w:pPr>
+              <w:spacing w:line="276" w:lineRule="auto"/>
+              <w:ind w:left="162"/>
+              <w:rPr>
+                <w:b w:val="0"/>
+                <w:sz w:val="24"/>
+                <w:szCs w:val="24"/>
+              </w:rPr>
+            </w:pPr>
+            <w:r>
+              <w:rPr>
+                <w:b w:val="0"/>
+                <w:sz w:val="24"/>
+                <w:szCs w:val="24"/>
+              </w:rPr>
               <w:t>Cogency of Administrator Privileges and CRUD</w:t>
             </w:r>
           </w:p>
@@ -15382,7 +15595,7 @@
               </w:numPr>
               <w:spacing w:line="276" w:lineRule="auto"/>
               <w:ind w:left="342"/>
-              <w:cnfStyle w:val="000000100000" w:firstRow="0" w:lastRow="0" w:firstColumn="0" w:lastColumn="0" w:oddVBand="0" w:evenVBand="0" w:oddHBand="1" w:evenHBand="0" w:firstRowFirstColumn="0" w:firstRowLastColumn="0" w:lastRowFirstColumn="0" w:lastRowLastColumn="0"/>
+              <w:cnfStyle w:val="000000000000" w:firstRow="0" w:lastRow="0" w:firstColumn="0" w:lastColumn="0" w:oddVBand="0" w:evenVBand="0" w:oddHBand="0" w:evenHBand="0" w:firstRowFirstColumn="0" w:firstRowLastColumn="0" w:lastRowFirstColumn="0" w:lastRowLastColumn="0"/>
               <w:rPr>
                 <w:sz w:val="24"/>
                 <w:szCs w:val="24"/>
@@ -15413,7 +15626,7 @@
               </w:numPr>
               <w:spacing w:line="276" w:lineRule="auto"/>
               <w:ind w:left="342"/>
-              <w:cnfStyle w:val="000000100000" w:firstRow="0" w:lastRow="0" w:firstColumn="0" w:lastColumn="0" w:oddVBand="0" w:evenVBand="0" w:oddHBand="1" w:evenHBand="0" w:firstRowFirstColumn="0" w:firstRowLastColumn="0" w:lastRowFirstColumn="0" w:lastRowLastColumn="0"/>
+              <w:cnfStyle w:val="000000000000" w:firstRow="0" w:lastRow="0" w:firstColumn="0" w:lastColumn="0" w:oddVBand="0" w:evenVBand="0" w:oddHBand="0" w:evenHBand="0" w:firstRowFirstColumn="0" w:firstRowLastColumn="0" w:lastRowFirstColumn="0" w:lastRowLastColumn="0"/>
               <w:rPr>
                 <w:sz w:val="24"/>
                 <w:szCs w:val="24"/>
@@ -15456,7 +15669,7 @@
               </w:numPr>
               <w:spacing w:line="276" w:lineRule="auto"/>
               <w:ind w:left="342"/>
-              <w:cnfStyle w:val="000000100000" w:firstRow="0" w:lastRow="0" w:firstColumn="0" w:lastColumn="0" w:oddVBand="0" w:evenVBand="0" w:oddHBand="1" w:evenHBand="0" w:firstRowFirstColumn="0" w:firstRowLastColumn="0" w:lastRowFirstColumn="0" w:lastRowLastColumn="0"/>
+              <w:cnfStyle w:val="000000000000" w:firstRow="0" w:lastRow="0" w:firstColumn="0" w:lastColumn="0" w:oddVBand="0" w:evenVBand="0" w:oddHBand="0" w:evenHBand="0" w:firstRowFirstColumn="0" w:firstRowLastColumn="0" w:lastRowFirstColumn="0" w:lastRowLastColumn="0"/>
               <w:rPr>
                 <w:sz w:val="24"/>
                 <w:szCs w:val="24"/>
@@ -15467,21 +15680,7 @@
                 <w:sz w:val="24"/>
                 <w:szCs w:val="24"/>
               </w:rPr>
-              <w:t>Administrator privileges</w:t>
-            </w:r>
-            <w:r>
-              <w:rPr>
-                <w:sz w:val="24"/>
-                <w:szCs w:val="24"/>
-              </w:rPr>
-              <w:t xml:space="preserve"> and user privileges</w:t>
-            </w:r>
-            <w:r>
-              <w:rPr>
-                <w:sz w:val="24"/>
-                <w:szCs w:val="24"/>
-              </w:rPr>
-              <w:t xml:space="preserve"> are </w:t>
+              <w:t xml:space="preserve">Administrator privileges and user privileges are </w:t>
             </w:r>
             <w:r>
               <w:rPr>
@@ -15501,7 +15700,7 @@
               </w:numPr>
               <w:spacing w:line="276" w:lineRule="auto"/>
               <w:ind w:left="342"/>
-              <w:cnfStyle w:val="000000100000" w:firstRow="0" w:lastRow="0" w:firstColumn="0" w:lastColumn="0" w:oddVBand="0" w:evenVBand="0" w:oddHBand="1" w:evenHBand="0" w:firstRowFirstColumn="0" w:firstRowLastColumn="0" w:lastRowFirstColumn="0" w:lastRowLastColumn="0"/>
+              <w:cnfStyle w:val="000000000000" w:firstRow="0" w:lastRow="0" w:firstColumn="0" w:lastColumn="0" w:oddVBand="0" w:evenVBand="0" w:oddHBand="0" w:evenHBand="0" w:firstRowFirstColumn="0" w:firstRowLastColumn="0" w:lastRowFirstColumn="0" w:lastRowLastColumn="0"/>
               <w:rPr>
                 <w:sz w:val="24"/>
                 <w:szCs w:val="24"/>
@@ -15514,7 +15713,6 @@
               </w:rPr>
               <w:t xml:space="preserve">CRUD </w:t>
             </w:r>
-            <w:bookmarkStart w:id="2" w:name="_GoBack"/>
             <w:r>
               <w:rPr>
                 <w:b/>
@@ -15523,7 +15721,6 @@
               </w:rPr>
               <w:t>does not</w:t>
             </w:r>
-            <w:bookmarkEnd w:id="2"/>
             <w:r>
               <w:rPr>
                 <w:sz w:val="24"/>

</xml_diff>

<commit_message>
Updated ALS - SQAP.docx
</commit_message>
<xml_diff>
--- a/documentation/quality/ALS - SQAP.docx
+++ b/documentation/quality/ALS - SQAP.docx
@@ -9122,8 +9122,6 @@
         </w:rPr>
         <w:t>Actor Interaction:</w:t>
       </w:r>
-      <w:bookmarkStart w:id="2" w:name="_GoBack"/>
-      <w:bookmarkEnd w:id="2"/>
     </w:p>
     <w:tbl>
       <w:tblPr>
@@ -9464,6 +9462,16 @@
           <w:szCs w:val="24"/>
         </w:rPr>
       </w:pPr>
+    </w:p>
+    <w:p>
+      <w:pPr>
+        <w:contextualSpacing/>
+        <w:rPr>
+          <w:b/>
+          <w:sz w:val="24"/>
+          <w:szCs w:val="24"/>
+        </w:rPr>
+      </w:pPr>
       <w:r>
         <w:rPr>
           <w:b/>
@@ -9946,6 +9954,16 @@
           <w:szCs w:val="24"/>
         </w:rPr>
       </w:pPr>
+    </w:p>
+    <w:p>
+      <w:pPr>
+        <w:contextualSpacing/>
+        <w:rPr>
+          <w:b/>
+          <w:sz w:val="24"/>
+          <w:szCs w:val="24"/>
+        </w:rPr>
+      </w:pPr>
       <w:r>
         <w:rPr>
           <w:b/>
@@ -10475,6 +10493,16 @@
           <w:szCs w:val="24"/>
         </w:rPr>
       </w:pPr>
+    </w:p>
+    <w:p>
+      <w:pPr>
+        <w:contextualSpacing/>
+        <w:rPr>
+          <w:b/>
+          <w:sz w:val="24"/>
+          <w:szCs w:val="24"/>
+        </w:rPr>
+      </w:pPr>
       <w:r>
         <w:rPr>
           <w:b/>
@@ -10906,26 +10934,6 @@
           <w:szCs w:val="24"/>
         </w:rPr>
       </w:pPr>
-    </w:p>
-    <w:p>
-      <w:pPr>
-        <w:contextualSpacing/>
-        <w:rPr>
-          <w:b/>
-          <w:sz w:val="24"/>
-          <w:szCs w:val="24"/>
-        </w:rPr>
-      </w:pPr>
-    </w:p>
-    <w:p>
-      <w:pPr>
-        <w:contextualSpacing/>
-        <w:rPr>
-          <w:b/>
-          <w:sz w:val="24"/>
-          <w:szCs w:val="24"/>
-        </w:rPr>
-      </w:pPr>
       <w:r>
         <w:rPr>
           <w:b/>
@@ -11511,6 +11519,8 @@
           <w:szCs w:val="24"/>
         </w:rPr>
       </w:pPr>
+      <w:bookmarkStart w:id="2" w:name="_GoBack"/>
+      <w:bookmarkEnd w:id="2"/>
       <w:r>
         <w:rPr>
           <w:sz w:val="24"/>

</xml_diff>

<commit_message>
Edited ALS - SQAP.docx
</commit_message>
<xml_diff>
--- a/documentation/quality/ALS - SQAP.docx
+++ b/documentation/quality/ALS - SQAP.docx
@@ -163,25 +163,26 @@
           <w:szCs w:val="32"/>
         </w:rPr>
       </w:pPr>
+      <w:proofErr w:type="gramStart"/>
       <w:r>
         <w:rPr>
           <w:sz w:val="32"/>
           <w:szCs w:val="32"/>
         </w:rPr>
-        <w:t>in Software Quality Assurance</w:t>
-      </w:r>
-    </w:p>
-    <w:p>
-      <w:pPr>
-        <w:jc w:val="center"/>
+        <w:t>in</w:t>
+      </w:r>
+      <w:proofErr w:type="gramEnd"/>
+      <w:r>
         <w:rPr>
           <w:sz w:val="32"/>
           <w:szCs w:val="32"/>
         </w:rPr>
-      </w:pPr>
-    </w:p>
-    <w:p>
-      <w:pPr>
+        <w:t xml:space="preserve"> Software Quality Assurance</w:t>
+      </w:r>
+    </w:p>
+    <w:p>
+      <w:pPr>
+        <w:jc w:val="center"/>
         <w:rPr>
           <w:sz w:val="32"/>
           <w:szCs w:val="32"/>
@@ -190,7 +191,6 @@
     </w:p>
     <w:p>
       <w:pPr>
-        <w:jc w:val="center"/>
         <w:rPr>
           <w:sz w:val="32"/>
           <w:szCs w:val="32"/>
@@ -205,44 +205,46 @@
           <w:szCs w:val="32"/>
         </w:rPr>
       </w:pPr>
-      <w:r>
+    </w:p>
+    <w:p>
+      <w:pPr>
+        <w:jc w:val="center"/>
         <w:rPr>
           <w:sz w:val="32"/>
           <w:szCs w:val="32"/>
         </w:rPr>
-        <w:t>By:</w:t>
-      </w:r>
-    </w:p>
-    <w:p>
-      <w:pPr>
-        <w:jc w:val="center"/>
+      </w:pPr>
+      <w:r>
         <w:rPr>
           <w:sz w:val="32"/>
           <w:szCs w:val="32"/>
         </w:rPr>
-      </w:pPr>
-      <w:r>
+        <w:t>By:</w:t>
+      </w:r>
+    </w:p>
+    <w:p>
+      <w:pPr>
+        <w:jc w:val="center"/>
         <w:rPr>
           <w:sz w:val="32"/>
           <w:szCs w:val="32"/>
         </w:rPr>
-        <w:t>Dimapilis, Joshua C.</w:t>
-      </w:r>
-    </w:p>
-    <w:p>
-      <w:pPr>
-        <w:jc w:val="center"/>
+      </w:pPr>
+      <w:proofErr w:type="spellStart"/>
+      <w:r>
         <w:rPr>
           <w:sz w:val="32"/>
           <w:szCs w:val="32"/>
         </w:rPr>
-      </w:pPr>
+        <w:t>Dimapilis</w:t>
+      </w:r>
+      <w:proofErr w:type="spellEnd"/>
       <w:r>
         <w:rPr>
           <w:sz w:val="32"/>
           <w:szCs w:val="32"/>
         </w:rPr>
-        <w:t>Elizondo, Kimberly Mae B.</w:t>
+        <w:t>, Joshua C.</w:t>
       </w:r>
     </w:p>
     <w:p>
@@ -258,7 +260,48 @@
           <w:sz w:val="32"/>
           <w:szCs w:val="32"/>
         </w:rPr>
-        <w:t xml:space="preserve">Urquiza, Trixia Marie A. </w:t>
+        <w:t>Elizondo, Kimberly Mae B.</w:t>
+      </w:r>
+    </w:p>
+    <w:p>
+      <w:pPr>
+        <w:jc w:val="center"/>
+        <w:rPr>
+          <w:sz w:val="32"/>
+          <w:szCs w:val="32"/>
+        </w:rPr>
+      </w:pPr>
+      <w:proofErr w:type="spellStart"/>
+      <w:r>
+        <w:rPr>
+          <w:sz w:val="32"/>
+          <w:szCs w:val="32"/>
+        </w:rPr>
+        <w:t>Urquiza</w:t>
+      </w:r>
+      <w:proofErr w:type="spellEnd"/>
+      <w:r>
+        <w:rPr>
+          <w:sz w:val="32"/>
+          <w:szCs w:val="32"/>
+        </w:rPr>
+        <w:t xml:space="preserve">, </w:t>
+      </w:r>
+      <w:proofErr w:type="spellStart"/>
+      <w:r>
+        <w:rPr>
+          <w:sz w:val="32"/>
+          <w:szCs w:val="32"/>
+        </w:rPr>
+        <w:t>Trixia</w:t>
+      </w:r>
+      <w:proofErr w:type="spellEnd"/>
+      <w:r>
+        <w:rPr>
+          <w:sz w:val="32"/>
+          <w:szCs w:val="32"/>
+        </w:rPr>
+        <w:t xml:space="preserve"> Marie A. </w:t>
       </w:r>
     </w:p>
     <w:p>
@@ -4816,7 +4859,23 @@
           <w:sz w:val="24"/>
           <w:szCs w:val="24"/>
         </w:rPr>
-        <w:t xml:space="preserve"> There will be intensive development, and succeeding iterations (0,1, and 2). Each iteration involves functional integration and detailed change requests, adjustments and tracking – in accordance to client decisions. Bugs and issues may be found during each iteration, when quality assurance testing is done, fixing these bugs will be prioritized after each iteration.</w:t>
+        <w:t xml:space="preserve"> There will be intensive development, and succeeding iterations (0</w:t>
+      </w:r>
+      <w:proofErr w:type="gramStart"/>
+      <w:r>
+        <w:rPr>
+          <w:sz w:val="24"/>
+          <w:szCs w:val="24"/>
+        </w:rPr>
+        <w:t>,1</w:t>
+      </w:r>
+      <w:proofErr w:type="gramEnd"/>
+      <w:r>
+        <w:rPr>
+          <w:sz w:val="24"/>
+          <w:szCs w:val="24"/>
+        </w:rPr>
+        <w:t>, and 2). Each iteration involves functional integration and detailed change requests, adjustments and tracking – in accordance to client decisions. Bugs and issues may be found during each iteration, when quality assurance testing is done, fixing these bugs will be prioritized after each iteration.</w:t>
       </w:r>
     </w:p>
     <w:p>
@@ -5825,8 +5884,18 @@
                 <w:sz w:val="24"/>
                 <w:szCs w:val="24"/>
               </w:rPr>
-              <w:t>Joshua C. Dimapilis</w:t>
-            </w:r>
+              <w:t xml:space="preserve">Joshua C. </w:t>
+            </w:r>
+            <w:proofErr w:type="spellStart"/>
+            <w:r>
+              <w:rPr>
+                <w:b w:val="0"/>
+                <w:sz w:val="24"/>
+                <w:szCs w:val="24"/>
+              </w:rPr>
+              <w:t>Dimapilis</w:t>
+            </w:r>
+            <w:proofErr w:type="spellEnd"/>
           </w:p>
         </w:tc>
         <w:tc>
@@ -6097,14 +6166,34 @@
                 <w:szCs w:val="24"/>
               </w:rPr>
             </w:pPr>
+            <w:proofErr w:type="spellStart"/>
             <w:r>
               <w:rPr>
                 <w:b w:val="0"/>
                 <w:sz w:val="24"/>
                 <w:szCs w:val="24"/>
               </w:rPr>
-              <w:t>Trixia Marie A. Urquiza</w:t>
-            </w:r>
+              <w:t>Trixia</w:t>
+            </w:r>
+            <w:proofErr w:type="spellEnd"/>
+            <w:r>
+              <w:rPr>
+                <w:b w:val="0"/>
+                <w:sz w:val="24"/>
+                <w:szCs w:val="24"/>
+              </w:rPr>
+              <w:t xml:space="preserve"> Marie A. </w:t>
+            </w:r>
+            <w:proofErr w:type="spellStart"/>
+            <w:r>
+              <w:rPr>
+                <w:b w:val="0"/>
+                <w:sz w:val="24"/>
+                <w:szCs w:val="24"/>
+              </w:rPr>
+              <w:t>Urquiza</w:t>
+            </w:r>
+            <w:proofErr w:type="spellEnd"/>
           </w:p>
         </w:tc>
         <w:tc>
@@ -6636,12 +6725,21 @@
                 <w:szCs w:val="24"/>
               </w:rPr>
             </w:pPr>
-            <w:r>
-              <w:rPr>
-                <w:sz w:val="24"/>
-                <w:szCs w:val="24"/>
-              </w:rPr>
-              <w:t xml:space="preserve">Yii </w:t>
+            <w:proofErr w:type="spellStart"/>
+            <w:r>
+              <w:rPr>
+                <w:sz w:val="24"/>
+                <w:szCs w:val="24"/>
+              </w:rPr>
+              <w:t>Yii</w:t>
+            </w:r>
+            <w:proofErr w:type="spellEnd"/>
+            <w:r>
+              <w:rPr>
+                <w:sz w:val="24"/>
+                <w:szCs w:val="24"/>
+              </w:rPr>
+              <w:t xml:space="preserve"> </w:t>
             </w:r>
             <w:r>
               <w:rPr>
@@ -6707,7 +6805,23 @@
                 <w:sz w:val="24"/>
                 <w:szCs w:val="24"/>
               </w:rPr>
-              <w:t>Devices running JellyBean or newer</w:t>
+              <w:t xml:space="preserve">Devices running </w:t>
+            </w:r>
+            <w:proofErr w:type="spellStart"/>
+            <w:r>
+              <w:rPr>
+                <w:sz w:val="24"/>
+                <w:szCs w:val="24"/>
+              </w:rPr>
+              <w:t>JellyBean</w:t>
+            </w:r>
+            <w:proofErr w:type="spellEnd"/>
+            <w:r>
+              <w:rPr>
+                <w:sz w:val="24"/>
+                <w:szCs w:val="24"/>
+              </w:rPr>
+              <w:t xml:space="preserve"> or newer</w:t>
             </w:r>
             <w:r>
               <w:rPr>
@@ -6811,6 +6925,7 @@
               </w:rPr>
             </w:pPr>
             <w:hyperlink r:id="rId14" w:history="1">
+              <w:proofErr w:type="spellStart"/>
               <w:r>
                 <w:rPr>
                   <w:rStyle w:val="Hyperlink"/>
@@ -6820,6 +6935,7 @@
                 </w:rPr>
                 <w:t>code.google</w:t>
               </w:r>
+              <w:proofErr w:type="spellEnd"/>
             </w:hyperlink>
             <w:r>
               <w:rPr>
@@ -9927,7 +10043,23 @@
           <w:sz w:val="24"/>
           <w:szCs w:val="24"/>
         </w:rPr>
-        <w:t xml:space="preserve">is a compilation of readings that are separated by cycle types and numbers. (i.e. For </w:t>
+        <w:t>is a compilation of readings that are separated by cycle types and numbers. (</w:t>
+      </w:r>
+      <w:proofErr w:type="gramStart"/>
+      <w:r>
+        <w:rPr>
+          <w:sz w:val="24"/>
+          <w:szCs w:val="24"/>
+        </w:rPr>
+        <w:t>i.e</w:t>
+      </w:r>
+      <w:proofErr w:type="gramEnd"/>
+      <w:r>
+        <w:rPr>
+          <w:sz w:val="24"/>
+          <w:szCs w:val="24"/>
+        </w:rPr>
+        <w:t xml:space="preserve">. For </w:t>
       </w:r>
       <w:r>
         <w:rPr>
@@ -14442,17 +14574,7 @@
           <w:sz w:val="24"/>
           <w:szCs w:val="24"/>
         </w:rPr>
-        <w:t>and U</w:t>
-      </w:r>
-      <w:bookmarkStart w:id="2" w:name="_GoBack"/>
-      <w:bookmarkEnd w:id="2"/>
-      <w:r>
-        <w:rPr>
-          <w:b/>
-          <w:sz w:val="24"/>
-          <w:szCs w:val="24"/>
-        </w:rPr>
-        <w:t xml:space="preserve">ser </w:t>
+        <w:t xml:space="preserve">and User </w:t>
       </w:r>
       <w:r>
         <w:rPr>
@@ -16355,6 +16477,14 @@
           <w:sz w:val="24"/>
           <w:szCs w:val="24"/>
         </w:rPr>
+        <w:t xml:space="preserve">Resources and </w:t>
+      </w:r>
+      <w:r>
+        <w:rPr>
+          <w:b/>
+          <w:sz w:val="24"/>
+          <w:szCs w:val="24"/>
+        </w:rPr>
         <w:t>Environmental needs</w:t>
       </w:r>
     </w:p>
@@ -16418,6 +16548,8 @@
           <w:szCs w:val="24"/>
         </w:rPr>
       </w:pPr>
+      <w:bookmarkStart w:id="2" w:name="_GoBack"/>
+      <w:bookmarkEnd w:id="2"/>
       <w:r>
         <w:rPr>
           <w:b/>
@@ -16425,29 +16557,6 @@
           <w:szCs w:val="24"/>
         </w:rPr>
         <w:t>Schedule</w:t>
-      </w:r>
-    </w:p>
-    <w:p>
-      <w:pPr>
-        <w:pStyle w:val="ListParagraph"/>
-        <w:numPr>
-          <w:ilvl w:val="0"/>
-          <w:numId w:val="25"/>
-        </w:numPr>
-        <w:spacing w:line="276" w:lineRule="auto"/>
-        <w:rPr>
-          <w:b/>
-          <w:sz w:val="24"/>
-          <w:szCs w:val="24"/>
-        </w:rPr>
-      </w:pPr>
-      <w:r>
-        <w:rPr>
-          <w:b/>
-          <w:sz w:val="24"/>
-          <w:szCs w:val="24"/>
-        </w:rPr>
-        <w:t>Resources</w:t>
       </w:r>
     </w:p>
     <w:p>
@@ -20293,6 +20402,7 @@
       <w:spacing w:after="0" w:line="240" w:lineRule="auto"/>
     </w:pPr>
     <w:tblPr>
+      <w:tblInd w:w="0" w:type="dxa"/>
       <w:tblBorders>
         <w:top w:val="single" w:sz="4" w:space="0" w:color="auto"/>
         <w:left w:val="single" w:sz="4" w:space="0" w:color="auto"/>
@@ -20301,6 +20411,12 @@
         <w:insideH w:val="single" w:sz="4" w:space="0" w:color="auto"/>
         <w:insideV w:val="single" w:sz="4" w:space="0" w:color="auto"/>
       </w:tblBorders>
+      <w:tblCellMar>
+        <w:top w:w="0" w:type="dxa"/>
+        <w:left w:w="108" w:type="dxa"/>
+        <w:bottom w:w="0" w:type="dxa"/>
+        <w:right w:w="108" w:type="dxa"/>
+      </w:tblCellMar>
     </w:tblPr>
   </w:style>
   <w:style w:type="table" w:styleId="GridTable4-Accent6">
@@ -20314,6 +20430,7 @@
     <w:tblPr>
       <w:tblStyleRowBandSize w:val="1"/>
       <w:tblStyleColBandSize w:val="1"/>
+      <w:tblInd w:w="0" w:type="dxa"/>
       <w:tblBorders>
         <w:top w:val="single" w:sz="4" w:space="0" w:color="A8D08D" w:themeColor="accent6" w:themeTint="99"/>
         <w:left w:val="single" w:sz="4" w:space="0" w:color="A8D08D" w:themeColor="accent6" w:themeTint="99"/>
@@ -20322,6 +20439,12 @@
         <w:insideH w:val="single" w:sz="4" w:space="0" w:color="A8D08D" w:themeColor="accent6" w:themeTint="99"/>
         <w:insideV w:val="single" w:sz="4" w:space="0" w:color="A8D08D" w:themeColor="accent6" w:themeTint="99"/>
       </w:tblBorders>
+      <w:tblCellMar>
+        <w:top w:w="0" w:type="dxa"/>
+        <w:left w:w="108" w:type="dxa"/>
+        <w:bottom w:w="0" w:type="dxa"/>
+        <w:right w:w="108" w:type="dxa"/>
+      </w:tblCellMar>
     </w:tblPr>
     <w:tblStylePr w:type="firstRow">
       <w:rPr>
@@ -20416,12 +20539,19 @@
     <w:tblPr>
       <w:tblStyleRowBandSize w:val="1"/>
       <w:tblStyleColBandSize w:val="1"/>
+      <w:tblInd w:w="0" w:type="dxa"/>
       <w:tblBorders>
         <w:top w:val="single" w:sz="8" w:space="0" w:color="5B9BD5" w:themeColor="accent1"/>
         <w:left w:val="single" w:sz="8" w:space="0" w:color="5B9BD5" w:themeColor="accent1"/>
         <w:bottom w:val="single" w:sz="8" w:space="0" w:color="5B9BD5" w:themeColor="accent1"/>
         <w:right w:val="single" w:sz="8" w:space="0" w:color="5B9BD5" w:themeColor="accent1"/>
       </w:tblBorders>
+      <w:tblCellMar>
+        <w:top w:w="0" w:type="dxa"/>
+        <w:left w:w="108" w:type="dxa"/>
+        <w:bottom w:w="0" w:type="dxa"/>
+        <w:right w:w="108" w:type="dxa"/>
+      </w:tblCellMar>
     </w:tblPr>
     <w:tblStylePr w:type="firstRow">
       <w:pPr>

</xml_diff>

<commit_message>
Modified SQAP added the testing tasks/setup, risks and contingencies, and approvals
</commit_message>
<xml_diff>
--- a/documentation/quality/ALS - SQAP.docx
+++ b/documentation/quality/ALS - SQAP.docx
@@ -271,37 +271,12 @@
           <w:szCs w:val="32"/>
         </w:rPr>
       </w:pPr>
-      <w:proofErr w:type="spellStart"/>
       <w:r>
         <w:rPr>
           <w:sz w:val="32"/>
           <w:szCs w:val="32"/>
         </w:rPr>
-        <w:t>Urquiza</w:t>
-      </w:r>
-      <w:proofErr w:type="spellEnd"/>
-      <w:r>
-        <w:rPr>
-          <w:sz w:val="32"/>
-          <w:szCs w:val="32"/>
-        </w:rPr>
-        <w:t xml:space="preserve">, </w:t>
-      </w:r>
-      <w:proofErr w:type="spellStart"/>
-      <w:r>
-        <w:rPr>
-          <w:sz w:val="32"/>
-          <w:szCs w:val="32"/>
-        </w:rPr>
-        <w:t>Trixia</w:t>
-      </w:r>
-      <w:proofErr w:type="spellEnd"/>
-      <w:r>
-        <w:rPr>
-          <w:sz w:val="32"/>
-          <w:szCs w:val="32"/>
-        </w:rPr>
-        <w:t xml:space="preserve"> Marie A. </w:t>
+        <w:t xml:space="preserve">Urquiza, Trixia Marie A. </w:t>
       </w:r>
     </w:p>
     <w:p>
@@ -4892,7 +4867,7 @@
           <w:noProof/>
           <w:sz w:val="24"/>
           <w:szCs w:val="24"/>
-          <w:lang w:val="en-PH" w:eastAsia="en-PH"/>
+          <w:lang w:val="en-SG" w:eastAsia="en-SG"/>
         </w:rPr>
         <w:lastRenderedPageBreak/>
         <w:drawing>
@@ -5161,7 +5136,7 @@
       <w:r>
         <w:rPr>
           <w:noProof/>
-          <w:lang w:val="en-PH" w:eastAsia="en-PH"/>
+          <w:lang w:val="en-SG" w:eastAsia="en-SG"/>
         </w:rPr>
         <w:drawing>
           <wp:inline distT="0" distB="0" distL="0" distR="0">
@@ -5532,7 +5507,7 @@
       <w:r>
         <w:rPr>
           <w:noProof/>
-          <w:lang w:val="en-PH" w:eastAsia="en-PH"/>
+          <w:lang w:val="en-SG" w:eastAsia="en-SG"/>
         </w:rPr>
         <w:drawing>
           <wp:inline distT="0" distB="0" distL="0" distR="0">
@@ -6173,34 +6148,14 @@
                 <w:szCs w:val="24"/>
               </w:rPr>
             </w:pPr>
-            <w:proofErr w:type="spellStart"/>
             <w:r>
               <w:rPr>
                 <w:b w:val="0"/>
                 <w:sz w:val="24"/>
                 <w:szCs w:val="24"/>
               </w:rPr>
-              <w:t>Trixia</w:t>
-            </w:r>
-            <w:proofErr w:type="spellEnd"/>
-            <w:r>
-              <w:rPr>
-                <w:b w:val="0"/>
-                <w:sz w:val="24"/>
-                <w:szCs w:val="24"/>
-              </w:rPr>
-              <w:t xml:space="preserve"> Marie A. </w:t>
-            </w:r>
-            <w:proofErr w:type="spellStart"/>
-            <w:r>
-              <w:rPr>
-                <w:b w:val="0"/>
-                <w:sz w:val="24"/>
-                <w:szCs w:val="24"/>
-              </w:rPr>
-              <w:t>Urquiza</w:t>
-            </w:r>
-            <w:proofErr w:type="spellEnd"/>
+              <w:t>Trixia Marie A. Urquiza</w:t>
+            </w:r>
           </w:p>
         </w:tc>
         <w:tc>
@@ -7020,7 +6975,7 @@
           <w:noProof/>
           <w:sz w:val="24"/>
           <w:szCs w:val="24"/>
-          <w:lang w:val="en-PH" w:eastAsia="en-PH"/>
+          <w:lang w:val="en-SG" w:eastAsia="en-SG"/>
         </w:rPr>
         <w:drawing>
           <wp:anchor distT="0" distB="0" distL="114300" distR="114300" simplePos="0" relativeHeight="251665408" behindDoc="0" locked="0" layoutInCell="1" allowOverlap="1" wp14:anchorId="0CF297C0" wp14:editId="51B46A67">
@@ -7779,7 +7734,7 @@
           <w:noProof/>
           <w:sz w:val="24"/>
           <w:szCs w:val="24"/>
-          <w:lang w:val="en-PH" w:eastAsia="en-PH"/>
+          <w:lang w:val="en-SG" w:eastAsia="en-SG"/>
         </w:rPr>
         <w:drawing>
           <wp:anchor distT="0" distB="0" distL="114300" distR="114300" simplePos="0" relativeHeight="251658240" behindDoc="0" locked="0" layoutInCell="1" allowOverlap="1" wp14:anchorId="15F07A1F" wp14:editId="4589B11B">
@@ -12911,7 +12866,7 @@
           <w:noProof/>
           <w:sz w:val="24"/>
           <w:szCs w:val="24"/>
-          <w:lang w:val="en-PH" w:eastAsia="en-PH"/>
+          <w:lang w:val="en-SG" w:eastAsia="en-SG"/>
         </w:rPr>
         <w:drawing>
           <wp:anchor distT="0" distB="0" distL="114300" distR="114300" simplePos="0" relativeHeight="251670528" behindDoc="0" locked="0" layoutInCell="1" allowOverlap="1">
@@ -13009,7 +12964,7 @@
           <w:noProof/>
           <w:sz w:val="24"/>
           <w:szCs w:val="24"/>
-          <w:lang w:val="en-PH" w:eastAsia="en-PH"/>
+          <w:lang w:val="en-SG" w:eastAsia="en-SG"/>
         </w:rPr>
         <w:lastRenderedPageBreak/>
         <w:drawing>
@@ -13119,7 +13074,7 @@
           <w:noProof/>
           <w:sz w:val="24"/>
           <w:szCs w:val="24"/>
-          <w:lang w:val="en-PH" w:eastAsia="en-PH"/>
+          <w:lang w:val="en-SG" w:eastAsia="en-SG"/>
         </w:rPr>
         <w:drawing>
           <wp:anchor distT="0" distB="0" distL="114300" distR="114300" simplePos="0" relativeHeight="251672576" behindDoc="0" locked="0" layoutInCell="1" allowOverlap="1">
@@ -13228,7 +13183,7 @@
           <w:noProof/>
           <w:sz w:val="24"/>
           <w:szCs w:val="24"/>
-          <w:lang w:val="en-PH" w:eastAsia="en-PH"/>
+          <w:lang w:val="en-SG" w:eastAsia="en-SG"/>
         </w:rPr>
         <w:drawing>
           <wp:anchor distT="0" distB="0" distL="114300" distR="114300" simplePos="0" relativeHeight="251673600" behindDoc="0" locked="0" layoutInCell="1" allowOverlap="1">
@@ -13678,7 +13633,7 @@
           <w:noProof/>
           <w:sz w:val="24"/>
           <w:szCs w:val="24"/>
-          <w:lang w:val="en-PH" w:eastAsia="en-PH"/>
+          <w:lang w:val="en-SG" w:eastAsia="en-SG"/>
         </w:rPr>
         <w:drawing>
           <wp:anchor distT="0" distB="0" distL="114300" distR="114300" simplePos="0" relativeHeight="251659264" behindDoc="1" locked="0" layoutInCell="1" allowOverlap="1" wp14:anchorId="0C6A8AC5" wp14:editId="6E5A6D66">
@@ -13820,7 +13775,7 @@
           <w:noProof/>
           <w:sz w:val="24"/>
           <w:szCs w:val="24"/>
-          <w:lang w:val="en-PH" w:eastAsia="en-PH"/>
+          <w:lang w:val="en-SG" w:eastAsia="en-SG"/>
         </w:rPr>
         <w:drawing>
           <wp:anchor distT="0" distB="0" distL="114300" distR="114300" simplePos="0" relativeHeight="251660288" behindDoc="0" locked="0" layoutInCell="1" allowOverlap="1" wp14:anchorId="1E23C6FC" wp14:editId="5D957ECC">
@@ -13918,7 +13873,7 @@
           <w:noProof/>
           <w:sz w:val="24"/>
           <w:szCs w:val="24"/>
-          <w:lang w:val="en-PH" w:eastAsia="en-PH"/>
+          <w:lang w:val="en-SG" w:eastAsia="en-SG"/>
         </w:rPr>
         <w:drawing>
           <wp:anchor distT="0" distB="0" distL="114300" distR="114300" simplePos="0" relativeHeight="251663360" behindDoc="0" locked="0" layoutInCell="1" allowOverlap="1" wp14:anchorId="4B2E3C5D" wp14:editId="47CE96F9">
@@ -14000,7 +13955,7 @@
           <w:noProof/>
           <w:sz w:val="24"/>
           <w:szCs w:val="24"/>
-          <w:lang w:val="en-PH" w:eastAsia="en-PH"/>
+          <w:lang w:val="en-SG" w:eastAsia="en-SG"/>
         </w:rPr>
         <w:lastRenderedPageBreak/>
         <w:drawing>
@@ -14228,7 +14183,7 @@
           <w:noProof/>
           <w:sz w:val="24"/>
           <w:szCs w:val="24"/>
-          <w:lang w:val="en-PH" w:eastAsia="en-PH"/>
+          <w:lang w:val="en-SG" w:eastAsia="en-SG"/>
         </w:rPr>
         <w:lastRenderedPageBreak/>
         <w:drawing>
@@ -14326,7 +14281,7 @@
           <w:noProof/>
           <w:sz w:val="24"/>
           <w:szCs w:val="24"/>
-          <w:lang w:val="en-PH" w:eastAsia="en-PH"/>
+          <w:lang w:val="en-SG" w:eastAsia="en-SG"/>
         </w:rPr>
         <w:drawing>
           <wp:anchor distT="0" distB="0" distL="114300" distR="114300" simplePos="0" relativeHeight="251667456" behindDoc="0" locked="0" layoutInCell="1" allowOverlap="1" wp14:anchorId="776EAE71" wp14:editId="6C2727A6">
@@ -16426,17 +16381,7 @@
           <w:sz w:val="24"/>
           <w:szCs w:val="24"/>
         </w:rPr>
-        <w:t>CRUD</w:t>
-      </w:r>
-      <w:bookmarkStart w:id="4" w:name="_GoBack"/>
-      <w:bookmarkEnd w:id="4"/>
-      <w:r>
-        <w:rPr>
-          <w:b/>
-          <w:sz w:val="24"/>
-          <w:szCs w:val="24"/>
-        </w:rPr>
-        <w:t xml:space="preserve"> for data storage</w:t>
+        <w:t>CRUD for data storage</w:t>
       </w:r>
     </w:p>
     <w:p>
@@ -20163,33 +20108,466 @@
     <w:p>
       <w:pPr>
         <w:pStyle w:val="ListParagraph"/>
-        <w:numPr>
-          <w:ilvl w:val="0"/>
-          <w:numId w:val="25"/>
-        </w:numPr>
-        <w:spacing w:line="276" w:lineRule="auto"/>
-        <w:rPr>
-          <w:b/>
-          <w:sz w:val="24"/>
-          <w:szCs w:val="24"/>
-        </w:rPr>
-      </w:pPr>
-      <w:r>
-        <w:rPr>
-          <w:b/>
-          <w:sz w:val="24"/>
-          <w:szCs w:val="24"/>
-        </w:rPr>
-        <w:t xml:space="preserve">Resources and </w:t>
-      </w:r>
-      <w:r>
-        <w:rPr>
-          <w:b/>
-          <w:sz w:val="24"/>
-          <w:szCs w:val="24"/>
-        </w:rPr>
-        <w:t>Environmental needs</w:t>
-      </w:r>
+        <w:spacing w:line="276" w:lineRule="auto"/>
+        <w:rPr>
+          <w:b/>
+          <w:sz w:val="24"/>
+          <w:szCs w:val="24"/>
+        </w:rPr>
+      </w:pPr>
+    </w:p>
+    <w:tbl>
+      <w:tblPr>
+        <w:tblStyle w:val="GridTable4-Accent6"/>
+        <w:tblW w:w="9058" w:type="dxa"/>
+        <w:tblLook w:val="04A0" w:firstRow="1" w:lastRow="0" w:firstColumn="1" w:lastColumn="0" w:noHBand="0" w:noVBand="1"/>
+      </w:tblPr>
+      <w:tblGrid>
+        <w:gridCol w:w="4763"/>
+        <w:gridCol w:w="4295"/>
+      </w:tblGrid>
+      <w:tr>
+        <w:trPr>
+          <w:cnfStyle w:val="100000000000" w:firstRow="1" w:lastRow="0" w:firstColumn="0" w:lastColumn="0" w:oddVBand="0" w:evenVBand="0" w:oddHBand="0" w:evenHBand="0" w:firstRowFirstColumn="0" w:firstRowLastColumn="0" w:lastRowFirstColumn="0" w:lastRowLastColumn="0"/>
+          <w:trHeight w:val="547"/>
+        </w:trPr>
+        <w:tc>
+          <w:tcPr>
+            <w:cnfStyle w:val="001000000000" w:firstRow="0" w:lastRow="0" w:firstColumn="1" w:lastColumn="0" w:oddVBand="0" w:evenVBand="0" w:oddHBand="0" w:evenHBand="0" w:firstRowFirstColumn="0" w:firstRowLastColumn="0" w:lastRowFirstColumn="0" w:lastRowLastColumn="0"/>
+            <w:tcW w:w="4763" w:type="dxa"/>
+          </w:tcPr>
+          <w:p>
+            <w:pPr>
+              <w:spacing w:line="276" w:lineRule="auto"/>
+              <w:jc w:val="center"/>
+              <w:rPr>
+                <w:b w:val="0"/>
+                <w:sz w:val="24"/>
+                <w:szCs w:val="24"/>
+              </w:rPr>
+            </w:pPr>
+            <w:r>
+              <w:rPr>
+                <w:b w:val="0"/>
+                <w:sz w:val="24"/>
+                <w:szCs w:val="24"/>
+              </w:rPr>
+              <w:t>TASKS</w:t>
+            </w:r>
+          </w:p>
+        </w:tc>
+        <w:tc>
+          <w:tcPr>
+            <w:tcW w:w="4295" w:type="dxa"/>
+          </w:tcPr>
+          <w:p>
+            <w:pPr>
+              <w:spacing w:line="276" w:lineRule="auto"/>
+              <w:jc w:val="center"/>
+              <w:cnfStyle w:val="100000000000" w:firstRow="1" w:lastRow="0" w:firstColumn="0" w:lastColumn="0" w:oddVBand="0" w:evenVBand="0" w:oddHBand="0" w:evenHBand="0" w:firstRowFirstColumn="0" w:firstRowLastColumn="0" w:lastRowFirstColumn="0" w:lastRowLastColumn="0"/>
+              <w:rPr>
+                <w:b w:val="0"/>
+                <w:sz w:val="24"/>
+                <w:szCs w:val="24"/>
+              </w:rPr>
+            </w:pPr>
+            <w:r>
+              <w:rPr>
+                <w:b w:val="0"/>
+                <w:sz w:val="24"/>
+                <w:szCs w:val="24"/>
+              </w:rPr>
+              <w:t>DESCRIPTION</w:t>
+            </w:r>
+          </w:p>
+        </w:tc>
+      </w:tr>
+      <w:tr>
+        <w:trPr>
+          <w:cnfStyle w:val="000000100000" w:firstRow="0" w:lastRow="0" w:firstColumn="0" w:lastColumn="0" w:oddVBand="0" w:evenVBand="0" w:oddHBand="1" w:evenHBand="0" w:firstRowFirstColumn="0" w:firstRowLastColumn="0" w:lastRowFirstColumn="0" w:lastRowLastColumn="0"/>
+          <w:trHeight w:val="547"/>
+        </w:trPr>
+        <w:tc>
+          <w:tcPr>
+            <w:cnfStyle w:val="001000000000" w:firstRow="0" w:lastRow="0" w:firstColumn="1" w:lastColumn="0" w:oddVBand="0" w:evenVBand="0" w:oddHBand="0" w:evenHBand="0" w:firstRowFirstColumn="0" w:firstRowLastColumn="0" w:lastRowFirstColumn="0" w:lastRowLastColumn="0"/>
+            <w:tcW w:w="4763" w:type="dxa"/>
+          </w:tcPr>
+          <w:p>
+            <w:pPr>
+              <w:spacing w:line="276" w:lineRule="auto"/>
+              <w:jc w:val="center"/>
+              <w:rPr>
+                <w:sz w:val="24"/>
+                <w:szCs w:val="24"/>
+              </w:rPr>
+            </w:pPr>
+            <w:r>
+              <w:rPr>
+                <w:sz w:val="24"/>
+                <w:szCs w:val="24"/>
+              </w:rPr>
+              <w:t>Create a Test plan</w:t>
+            </w:r>
+          </w:p>
+        </w:tc>
+        <w:tc>
+          <w:tcPr>
+            <w:tcW w:w="4295" w:type="dxa"/>
+          </w:tcPr>
+          <w:p>
+            <w:pPr>
+              <w:spacing w:line="276" w:lineRule="auto"/>
+              <w:ind w:left="360"/>
+              <w:jc w:val="center"/>
+              <w:cnfStyle w:val="000000100000" w:firstRow="0" w:lastRow="0" w:firstColumn="0" w:lastColumn="0" w:oddVBand="0" w:evenVBand="0" w:oddHBand="1" w:evenHBand="0" w:firstRowFirstColumn="0" w:firstRowLastColumn="0" w:lastRowFirstColumn="0" w:lastRowLastColumn="0"/>
+              <w:rPr>
+                <w:sz w:val="24"/>
+                <w:szCs w:val="24"/>
+              </w:rPr>
+            </w:pPr>
+            <w:r>
+              <w:rPr>
+                <w:sz w:val="24"/>
+                <w:szCs w:val="24"/>
+              </w:rPr>
+              <w:t>Detailed documentation of the test plan</w:t>
+            </w:r>
+          </w:p>
+        </w:tc>
+      </w:tr>
+      <w:tr>
+        <w:trPr>
+          <w:trHeight w:val="521"/>
+        </w:trPr>
+        <w:tc>
+          <w:tcPr>
+            <w:cnfStyle w:val="001000000000" w:firstRow="0" w:lastRow="0" w:firstColumn="1" w:lastColumn="0" w:oddVBand="0" w:evenVBand="0" w:oddHBand="0" w:evenHBand="0" w:firstRowFirstColumn="0" w:firstRowLastColumn="0" w:lastRowFirstColumn="0" w:lastRowLastColumn="0"/>
+            <w:tcW w:w="4763" w:type="dxa"/>
+          </w:tcPr>
+          <w:p>
+            <w:pPr>
+              <w:spacing w:line="276" w:lineRule="auto"/>
+              <w:jc w:val="center"/>
+              <w:rPr>
+                <w:sz w:val="24"/>
+                <w:szCs w:val="24"/>
+              </w:rPr>
+            </w:pPr>
+            <w:r>
+              <w:rPr>
+                <w:sz w:val="24"/>
+                <w:szCs w:val="24"/>
+              </w:rPr>
+              <w:t>Create Test Cases</w:t>
+            </w:r>
+          </w:p>
+        </w:tc>
+        <w:tc>
+          <w:tcPr>
+            <w:tcW w:w="4295" w:type="dxa"/>
+          </w:tcPr>
+          <w:p>
+            <w:pPr>
+              <w:spacing w:line="276" w:lineRule="auto"/>
+              <w:jc w:val="center"/>
+              <w:cnfStyle w:val="000000000000" w:firstRow="0" w:lastRow="0" w:firstColumn="0" w:lastColumn="0" w:oddVBand="0" w:evenVBand="0" w:oddHBand="0" w:evenHBand="0" w:firstRowFirstColumn="0" w:firstRowLastColumn="0" w:lastRowFirstColumn="0" w:lastRowLastColumn="0"/>
+              <w:rPr>
+                <w:sz w:val="24"/>
+                <w:szCs w:val="24"/>
+              </w:rPr>
+            </w:pPr>
+            <w:r>
+              <w:rPr>
+                <w:sz w:val="24"/>
+                <w:szCs w:val="24"/>
+              </w:rPr>
+              <w:t>Detailed documentation of the test cases to be used</w:t>
+            </w:r>
+          </w:p>
+        </w:tc>
+      </w:tr>
+      <w:tr>
+        <w:trPr>
+          <w:cnfStyle w:val="000000100000" w:firstRow="0" w:lastRow="0" w:firstColumn="0" w:lastColumn="0" w:oddVBand="0" w:evenVBand="0" w:oddHBand="1" w:evenHBand="0" w:firstRowFirstColumn="0" w:firstRowLastColumn="0" w:lastRowFirstColumn="0" w:lastRowLastColumn="0"/>
+          <w:trHeight w:val="547"/>
+        </w:trPr>
+        <w:tc>
+          <w:tcPr>
+            <w:cnfStyle w:val="001000000000" w:firstRow="0" w:lastRow="0" w:firstColumn="1" w:lastColumn="0" w:oddVBand="0" w:evenVBand="0" w:oddHBand="0" w:evenHBand="0" w:firstRowFirstColumn="0" w:firstRowLastColumn="0" w:lastRowFirstColumn="0" w:lastRowLastColumn="0"/>
+            <w:tcW w:w="4763" w:type="dxa"/>
+          </w:tcPr>
+          <w:p>
+            <w:pPr>
+              <w:spacing w:line="276" w:lineRule="auto"/>
+              <w:jc w:val="center"/>
+              <w:rPr>
+                <w:sz w:val="24"/>
+                <w:szCs w:val="24"/>
+              </w:rPr>
+            </w:pPr>
+            <w:r>
+              <w:rPr>
+                <w:sz w:val="24"/>
+                <w:szCs w:val="24"/>
+              </w:rPr>
+              <w:t>Create a Development Database</w:t>
+            </w:r>
+          </w:p>
+        </w:tc>
+        <w:tc>
+          <w:tcPr>
+            <w:tcW w:w="4295" w:type="dxa"/>
+          </w:tcPr>
+          <w:p>
+            <w:pPr>
+              <w:spacing w:line="276" w:lineRule="auto"/>
+              <w:jc w:val="center"/>
+              <w:cnfStyle w:val="000000100000" w:firstRow="0" w:lastRow="0" w:firstColumn="0" w:lastColumn="0" w:oddVBand="0" w:evenVBand="0" w:oddHBand="1" w:evenHBand="0" w:firstRowFirstColumn="0" w:firstRowLastColumn="0" w:lastRowFirstColumn="0" w:lastRowLastColumn="0"/>
+              <w:rPr>
+                <w:sz w:val="24"/>
+                <w:szCs w:val="24"/>
+              </w:rPr>
+            </w:pPr>
+            <w:r>
+              <w:rPr>
+                <w:sz w:val="24"/>
+                <w:szCs w:val="24"/>
+              </w:rPr>
+              <w:t>A development environment type of database to be configured and used during the testing</w:t>
+            </w:r>
+          </w:p>
+        </w:tc>
+      </w:tr>
+      <w:tr>
+        <w:trPr>
+          <w:trHeight w:val="547"/>
+        </w:trPr>
+        <w:tc>
+          <w:tcPr>
+            <w:cnfStyle w:val="001000000000" w:firstRow="0" w:lastRow="0" w:firstColumn="1" w:lastColumn="0" w:oddVBand="0" w:evenVBand="0" w:oddHBand="0" w:evenHBand="0" w:firstRowFirstColumn="0" w:firstRowLastColumn="0" w:lastRowFirstColumn="0" w:lastRowLastColumn="0"/>
+            <w:tcW w:w="4763" w:type="dxa"/>
+          </w:tcPr>
+          <w:p>
+            <w:pPr>
+              <w:spacing w:line="276" w:lineRule="auto"/>
+              <w:jc w:val="center"/>
+              <w:rPr>
+                <w:sz w:val="24"/>
+                <w:szCs w:val="24"/>
+              </w:rPr>
+            </w:pPr>
+            <w:r>
+              <w:rPr>
+                <w:sz w:val="24"/>
+                <w:szCs w:val="24"/>
+              </w:rPr>
+              <w:t>Execute testing</w:t>
+            </w:r>
+          </w:p>
+        </w:tc>
+        <w:tc>
+          <w:tcPr>
+            <w:tcW w:w="4295" w:type="dxa"/>
+          </w:tcPr>
+          <w:p>
+            <w:pPr>
+              <w:spacing w:line="276" w:lineRule="auto"/>
+              <w:jc w:val="center"/>
+              <w:cnfStyle w:val="000000000000" w:firstRow="0" w:lastRow="0" w:firstColumn="0" w:lastColumn="0" w:oddVBand="0" w:evenVBand="0" w:oddHBand="0" w:evenHBand="0" w:firstRowFirstColumn="0" w:firstRowLastColumn="0" w:lastRowFirstColumn="0" w:lastRowLastColumn="0"/>
+              <w:rPr>
+                <w:sz w:val="24"/>
+                <w:szCs w:val="24"/>
+              </w:rPr>
+            </w:pPr>
+            <w:r>
+              <w:rPr>
+                <w:sz w:val="24"/>
+                <w:szCs w:val="24"/>
+              </w:rPr>
+              <w:t>Execute test scripts and other necessary tasks included in the test case</w:t>
+            </w:r>
+          </w:p>
+        </w:tc>
+      </w:tr>
+      <w:tr>
+        <w:trPr>
+          <w:cnfStyle w:val="000000100000" w:firstRow="0" w:lastRow="0" w:firstColumn="0" w:lastColumn="0" w:oddVBand="0" w:evenVBand="0" w:oddHBand="1" w:evenHBand="0" w:firstRowFirstColumn="0" w:firstRowLastColumn="0" w:lastRowFirstColumn="0" w:lastRowLastColumn="0"/>
+          <w:trHeight w:val="547"/>
+        </w:trPr>
+        <w:tc>
+          <w:tcPr>
+            <w:cnfStyle w:val="001000000000" w:firstRow="0" w:lastRow="0" w:firstColumn="1" w:lastColumn="0" w:oddVBand="0" w:evenVBand="0" w:oddHBand="0" w:evenHBand="0" w:firstRowFirstColumn="0" w:firstRowLastColumn="0" w:lastRowFirstColumn="0" w:lastRowLastColumn="0"/>
+            <w:tcW w:w="4763" w:type="dxa"/>
+          </w:tcPr>
+          <w:p>
+            <w:pPr>
+              <w:spacing w:line="276" w:lineRule="auto"/>
+              <w:jc w:val="center"/>
+              <w:rPr>
+                <w:sz w:val="24"/>
+                <w:szCs w:val="24"/>
+              </w:rPr>
+            </w:pPr>
+            <w:r>
+              <w:rPr>
+                <w:sz w:val="24"/>
+                <w:szCs w:val="24"/>
+              </w:rPr>
+              <w:t>Detect and evaluate bugs and errors</w:t>
+            </w:r>
+          </w:p>
+        </w:tc>
+        <w:tc>
+          <w:tcPr>
+            <w:tcW w:w="4295" w:type="dxa"/>
+          </w:tcPr>
+          <w:p>
+            <w:pPr>
+              <w:spacing w:line="276" w:lineRule="auto"/>
+              <w:jc w:val="center"/>
+              <w:cnfStyle w:val="000000100000" w:firstRow="0" w:lastRow="0" w:firstColumn="0" w:lastColumn="0" w:oddVBand="0" w:evenVBand="0" w:oddHBand="1" w:evenHBand="0" w:firstRowFirstColumn="0" w:firstRowLastColumn="0" w:lastRowFirstColumn="0" w:lastRowLastColumn="0"/>
+              <w:rPr>
+                <w:sz w:val="24"/>
+                <w:szCs w:val="24"/>
+              </w:rPr>
+            </w:pPr>
+            <w:r>
+              <w:rPr>
+                <w:sz w:val="24"/>
+                <w:szCs w:val="24"/>
+              </w:rPr>
+              <w:t>During the testing there are bugs and errors that the testers will encounter</w:t>
+            </w:r>
+          </w:p>
+        </w:tc>
+      </w:tr>
+      <w:tr>
+        <w:trPr>
+          <w:trHeight w:val="547"/>
+        </w:trPr>
+        <w:tc>
+          <w:tcPr>
+            <w:cnfStyle w:val="001000000000" w:firstRow="0" w:lastRow="0" w:firstColumn="1" w:lastColumn="0" w:oddVBand="0" w:evenVBand="0" w:oddHBand="0" w:evenHBand="0" w:firstRowFirstColumn="0" w:firstRowLastColumn="0" w:lastRowFirstColumn="0" w:lastRowLastColumn="0"/>
+            <w:tcW w:w="4763" w:type="dxa"/>
+          </w:tcPr>
+          <w:p>
+            <w:pPr>
+              <w:spacing w:line="276" w:lineRule="auto"/>
+              <w:jc w:val="center"/>
+              <w:rPr>
+                <w:sz w:val="24"/>
+                <w:szCs w:val="24"/>
+              </w:rPr>
+            </w:pPr>
+            <w:r>
+              <w:rPr>
+                <w:sz w:val="24"/>
+                <w:szCs w:val="24"/>
+              </w:rPr>
+              <w:t>Report defects encountered during test execution</w:t>
+            </w:r>
+          </w:p>
+        </w:tc>
+        <w:tc>
+          <w:tcPr>
+            <w:tcW w:w="4295" w:type="dxa"/>
+          </w:tcPr>
+          <w:p>
+            <w:pPr>
+              <w:spacing w:line="276" w:lineRule="auto"/>
+              <w:jc w:val="center"/>
+              <w:cnfStyle w:val="000000000000" w:firstRow="0" w:lastRow="0" w:firstColumn="0" w:lastColumn="0" w:oddVBand="0" w:evenVBand="0" w:oddHBand="0" w:evenHBand="0" w:firstRowFirstColumn="0" w:firstRowLastColumn="0" w:lastRowFirstColumn="0" w:lastRowLastColumn="0"/>
+              <w:rPr>
+                <w:sz w:val="24"/>
+                <w:szCs w:val="24"/>
+              </w:rPr>
+            </w:pPr>
+            <w:r>
+              <w:rPr>
+                <w:sz w:val="24"/>
+                <w:szCs w:val="24"/>
+              </w:rPr>
+              <w:t>A detailed report on the defects encountered during test execution</w:t>
+            </w:r>
+          </w:p>
+        </w:tc>
+      </w:tr>
+      <w:tr>
+        <w:trPr>
+          <w:cnfStyle w:val="000000100000" w:firstRow="0" w:lastRow="0" w:firstColumn="0" w:lastColumn="0" w:oddVBand="0" w:evenVBand="0" w:oddHBand="1" w:evenHBand="0" w:firstRowFirstColumn="0" w:firstRowLastColumn="0" w:lastRowFirstColumn="0" w:lastRowLastColumn="0"/>
+          <w:trHeight w:val="547"/>
+        </w:trPr>
+        <w:tc>
+          <w:tcPr>
+            <w:cnfStyle w:val="001000000000" w:firstRow="0" w:lastRow="0" w:firstColumn="1" w:lastColumn="0" w:oddVBand="0" w:evenVBand="0" w:oddHBand="0" w:evenHBand="0" w:firstRowFirstColumn="0" w:firstRowLastColumn="0" w:lastRowFirstColumn="0" w:lastRowLastColumn="0"/>
+            <w:tcW w:w="4763" w:type="dxa"/>
+          </w:tcPr>
+          <w:p>
+            <w:pPr>
+              <w:spacing w:line="276" w:lineRule="auto"/>
+              <w:jc w:val="center"/>
+              <w:rPr>
+                <w:sz w:val="24"/>
+                <w:szCs w:val="24"/>
+              </w:rPr>
+            </w:pPr>
+            <w:r>
+              <w:rPr>
+                <w:sz w:val="24"/>
+                <w:szCs w:val="24"/>
+              </w:rPr>
+              <w:t>Summary Report of Test</w:t>
+            </w:r>
+          </w:p>
+        </w:tc>
+        <w:tc>
+          <w:tcPr>
+            <w:tcW w:w="4295" w:type="dxa"/>
+          </w:tcPr>
+          <w:p>
+            <w:pPr>
+              <w:spacing w:line="276" w:lineRule="auto"/>
+              <w:jc w:val="center"/>
+              <w:cnfStyle w:val="000000100000" w:firstRow="0" w:lastRow="0" w:firstColumn="0" w:lastColumn="0" w:oddVBand="0" w:evenVBand="0" w:oddHBand="1" w:evenHBand="0" w:firstRowFirstColumn="0" w:firstRowLastColumn="0" w:lastRowFirstColumn="0" w:lastRowLastColumn="0"/>
+              <w:rPr>
+                <w:sz w:val="24"/>
+                <w:szCs w:val="24"/>
+              </w:rPr>
+            </w:pPr>
+            <w:r>
+              <w:rPr>
+                <w:sz w:val="24"/>
+                <w:szCs w:val="24"/>
+              </w:rPr>
+              <w:t>A Summary of the entire test including defects detected and the result of the test.</w:t>
+            </w:r>
+          </w:p>
+        </w:tc>
+      </w:tr>
+    </w:tbl>
+    <w:p>
+      <w:pPr>
+        <w:pStyle w:val="ListParagraph"/>
+        <w:spacing w:line="276" w:lineRule="auto"/>
+        <w:rPr>
+          <w:b/>
+          <w:sz w:val="24"/>
+          <w:szCs w:val="24"/>
+        </w:rPr>
+      </w:pPr>
+      <w:bookmarkStart w:id="4" w:name="_GoBack"/>
+      <w:bookmarkEnd w:id="4"/>
+    </w:p>
+    <w:p>
+      <w:pPr>
+        <w:pStyle w:val="ListParagraph"/>
+        <w:spacing w:line="276" w:lineRule="auto"/>
+        <w:rPr>
+          <w:b/>
+          <w:sz w:val="24"/>
+          <w:szCs w:val="24"/>
+        </w:rPr>
+      </w:pPr>
     </w:p>
     <w:p>
       <w:pPr>
@@ -20211,7 +20589,15 @@
           <w:sz w:val="24"/>
           <w:szCs w:val="24"/>
         </w:rPr>
-        <w:t>Responsibilities</w:t>
+        <w:t xml:space="preserve">Resources and </w:t>
+      </w:r>
+      <w:r>
+        <w:rPr>
+          <w:b/>
+          <w:sz w:val="24"/>
+          <w:szCs w:val="24"/>
+        </w:rPr>
+        <w:t>Environmental needs</w:t>
       </w:r>
     </w:p>
     <w:p>
@@ -20234,7 +20620,7 @@
           <w:sz w:val="24"/>
           <w:szCs w:val="24"/>
         </w:rPr>
-        <w:t>Staffing and Training</w:t>
+        <w:t>Responsibilities</w:t>
       </w:r>
     </w:p>
     <w:p>
@@ -20257,7 +20643,7 @@
           <w:sz w:val="24"/>
           <w:szCs w:val="24"/>
         </w:rPr>
-        <w:t>Schedule</w:t>
+        <w:t>Staffing and Training</w:t>
       </w:r>
     </w:p>
     <w:p>
@@ -20280,7 +20666,7 @@
           <w:sz w:val="24"/>
           <w:szCs w:val="24"/>
         </w:rPr>
-        <w:t>Risks and Contingencies</w:t>
+        <w:t>Schedule</w:t>
       </w:r>
     </w:p>
     <w:p>
@@ -20303,8 +20689,1231 @@
           <w:sz w:val="24"/>
           <w:szCs w:val="24"/>
         </w:rPr>
+        <w:t>Risks and Contingencies</w:t>
+      </w:r>
+    </w:p>
+    <w:p>
+      <w:pPr>
+        <w:pStyle w:val="ListParagraph"/>
+        <w:spacing w:line="276" w:lineRule="auto"/>
+        <w:rPr>
+          <w:sz w:val="24"/>
+          <w:szCs w:val="24"/>
+        </w:rPr>
+      </w:pPr>
+    </w:p>
+    <w:p>
+      <w:pPr>
+        <w:spacing w:line="276" w:lineRule="auto"/>
+        <w:ind w:left="360"/>
+        <w:rPr>
+          <w:sz w:val="24"/>
+          <w:szCs w:val="24"/>
+        </w:rPr>
+      </w:pPr>
+      <w:r>
+        <w:rPr>
+          <w:sz w:val="24"/>
+          <w:szCs w:val="24"/>
+        </w:rPr>
+        <w:lastRenderedPageBreak/>
+        <w:t>The following are the overall risks on the testing process:</w:t>
+      </w:r>
+    </w:p>
+    <w:p>
+      <w:pPr>
+        <w:spacing w:line="276" w:lineRule="auto"/>
+        <w:ind w:left="360"/>
+        <w:rPr>
+          <w:sz w:val="24"/>
+          <w:szCs w:val="24"/>
+        </w:rPr>
+      </w:pPr>
+    </w:p>
+    <w:tbl>
+      <w:tblPr>
+        <w:tblStyle w:val="GridTable4-Accent6"/>
+        <w:tblW w:w="0" w:type="auto"/>
+        <w:tblLook w:val="04A0" w:firstRow="1" w:lastRow="0" w:firstColumn="1" w:lastColumn="0" w:noHBand="0" w:noVBand="1"/>
+      </w:tblPr>
+      <w:tblGrid>
+        <w:gridCol w:w="2122"/>
+        <w:gridCol w:w="3260"/>
+        <w:gridCol w:w="3634"/>
+      </w:tblGrid>
+      <w:tr>
+        <w:trPr>
+          <w:cnfStyle w:val="100000000000" w:firstRow="1" w:lastRow="0" w:firstColumn="0" w:lastColumn="0" w:oddVBand="0" w:evenVBand="0" w:oddHBand="0" w:evenHBand="0" w:firstRowFirstColumn="0" w:firstRowLastColumn="0" w:lastRowFirstColumn="0" w:lastRowLastColumn="0"/>
+        </w:trPr>
+        <w:tc>
+          <w:tcPr>
+            <w:cnfStyle w:val="001000000000" w:firstRow="0" w:lastRow="0" w:firstColumn="1" w:lastColumn="0" w:oddVBand="0" w:evenVBand="0" w:oddHBand="0" w:evenHBand="0" w:firstRowFirstColumn="0" w:firstRowLastColumn="0" w:lastRowFirstColumn="0" w:lastRowLastColumn="0"/>
+            <w:tcW w:w="2122" w:type="dxa"/>
+          </w:tcPr>
+          <w:p>
+            <w:pPr>
+              <w:spacing w:line="276" w:lineRule="auto"/>
+              <w:jc w:val="center"/>
+              <w:rPr>
+                <w:b w:val="0"/>
+                <w:sz w:val="24"/>
+                <w:szCs w:val="24"/>
+              </w:rPr>
+            </w:pPr>
+            <w:r>
+              <w:rPr>
+                <w:b w:val="0"/>
+                <w:sz w:val="24"/>
+                <w:szCs w:val="24"/>
+              </w:rPr>
+              <w:t>Areas</w:t>
+            </w:r>
+          </w:p>
+        </w:tc>
+        <w:tc>
+          <w:tcPr>
+            <w:tcW w:w="3260" w:type="dxa"/>
+          </w:tcPr>
+          <w:p>
+            <w:pPr>
+              <w:spacing w:line="276" w:lineRule="auto"/>
+              <w:jc w:val="center"/>
+              <w:cnfStyle w:val="100000000000" w:firstRow="1" w:lastRow="0" w:firstColumn="0" w:lastColumn="0" w:oddVBand="0" w:evenVBand="0" w:oddHBand="0" w:evenHBand="0" w:firstRowFirstColumn="0" w:firstRowLastColumn="0" w:lastRowFirstColumn="0" w:lastRowLastColumn="0"/>
+              <w:rPr>
+                <w:b w:val="0"/>
+                <w:sz w:val="24"/>
+                <w:szCs w:val="24"/>
+              </w:rPr>
+            </w:pPr>
+            <w:r>
+              <w:rPr>
+                <w:b w:val="0"/>
+                <w:sz w:val="24"/>
+                <w:szCs w:val="24"/>
+              </w:rPr>
+              <w:t>Risks</w:t>
+            </w:r>
+          </w:p>
+        </w:tc>
+        <w:tc>
+          <w:tcPr>
+            <w:tcW w:w="3634" w:type="dxa"/>
+          </w:tcPr>
+          <w:p>
+            <w:pPr>
+              <w:spacing w:line="276" w:lineRule="auto"/>
+              <w:jc w:val="center"/>
+              <w:cnfStyle w:val="100000000000" w:firstRow="1" w:lastRow="0" w:firstColumn="0" w:lastColumn="0" w:oddVBand="0" w:evenVBand="0" w:oddHBand="0" w:evenHBand="0" w:firstRowFirstColumn="0" w:firstRowLastColumn="0" w:lastRowFirstColumn="0" w:lastRowLastColumn="0"/>
+              <w:rPr>
+                <w:b w:val="0"/>
+                <w:sz w:val="24"/>
+                <w:szCs w:val="24"/>
+              </w:rPr>
+            </w:pPr>
+            <w:r>
+              <w:rPr>
+                <w:b w:val="0"/>
+                <w:sz w:val="24"/>
+                <w:szCs w:val="24"/>
+              </w:rPr>
+              <w:t>Propositions</w:t>
+            </w:r>
+          </w:p>
+        </w:tc>
+      </w:tr>
+      <w:tr>
+        <w:trPr>
+          <w:cnfStyle w:val="000000100000" w:firstRow="0" w:lastRow="0" w:firstColumn="0" w:lastColumn="0" w:oddVBand="0" w:evenVBand="0" w:oddHBand="1" w:evenHBand="0" w:firstRowFirstColumn="0" w:firstRowLastColumn="0" w:lastRowFirstColumn="0" w:lastRowLastColumn="0"/>
+        </w:trPr>
+        <w:tc>
+          <w:tcPr>
+            <w:cnfStyle w:val="001000000000" w:firstRow="0" w:lastRow="0" w:firstColumn="1" w:lastColumn="0" w:oddVBand="0" w:evenVBand="0" w:oddHBand="0" w:evenHBand="0" w:firstRowFirstColumn="0" w:firstRowLastColumn="0" w:lastRowFirstColumn="0" w:lastRowLastColumn="0"/>
+            <w:tcW w:w="2122" w:type="dxa"/>
+          </w:tcPr>
+          <w:p>
+            <w:pPr>
+              <w:spacing w:line="276" w:lineRule="auto"/>
+              <w:jc w:val="center"/>
+              <w:rPr>
+                <w:b w:val="0"/>
+                <w:sz w:val="24"/>
+                <w:szCs w:val="24"/>
+              </w:rPr>
+            </w:pPr>
+            <w:r>
+              <w:rPr>
+                <w:b w:val="0"/>
+                <w:sz w:val="24"/>
+                <w:szCs w:val="24"/>
+              </w:rPr>
+              <w:t>Tester</w:t>
+            </w:r>
+          </w:p>
+        </w:tc>
+        <w:tc>
+          <w:tcPr>
+            <w:tcW w:w="3260" w:type="dxa"/>
+          </w:tcPr>
+          <w:p>
+            <w:pPr>
+              <w:pStyle w:val="ListParagraph"/>
+              <w:numPr>
+                <w:ilvl w:val="0"/>
+                <w:numId w:val="37"/>
+              </w:numPr>
+              <w:spacing w:line="276" w:lineRule="auto"/>
+              <w:cnfStyle w:val="000000100000" w:firstRow="0" w:lastRow="0" w:firstColumn="0" w:lastColumn="0" w:oddVBand="0" w:evenVBand="0" w:oddHBand="1" w:evenHBand="0" w:firstRowFirstColumn="0" w:firstRowLastColumn="0" w:lastRowFirstColumn="0" w:lastRowLastColumn="0"/>
+              <w:rPr>
+                <w:sz w:val="24"/>
+                <w:szCs w:val="24"/>
+              </w:rPr>
+            </w:pPr>
+            <w:r>
+              <w:rPr>
+                <w:sz w:val="24"/>
+                <w:szCs w:val="24"/>
+              </w:rPr>
+              <w:t>Lack of personnel resources when testing is to begin</w:t>
+            </w:r>
+            <w:r>
+              <w:rPr>
+                <w:sz w:val="24"/>
+                <w:szCs w:val="24"/>
+              </w:rPr>
+              <w:t>.</w:t>
+            </w:r>
+          </w:p>
+          <w:p>
+            <w:pPr>
+              <w:pStyle w:val="ListParagraph"/>
+              <w:numPr>
+                <w:ilvl w:val="0"/>
+                <w:numId w:val="37"/>
+              </w:numPr>
+              <w:spacing w:line="276" w:lineRule="auto"/>
+              <w:cnfStyle w:val="000000100000" w:firstRow="0" w:lastRow="0" w:firstColumn="0" w:lastColumn="0" w:oddVBand="0" w:evenVBand="0" w:oddHBand="1" w:evenHBand="0" w:firstRowFirstColumn="0" w:firstRowLastColumn="0" w:lastRowFirstColumn="0" w:lastRowLastColumn="0"/>
+              <w:rPr>
+                <w:sz w:val="24"/>
+                <w:szCs w:val="24"/>
+              </w:rPr>
+            </w:pPr>
+            <w:r>
+              <w:rPr>
+                <w:sz w:val="24"/>
+                <w:szCs w:val="24"/>
+              </w:rPr>
+              <w:t>Lack of Knowledge about the system</w:t>
+            </w:r>
+          </w:p>
+          <w:p>
+            <w:pPr>
+              <w:spacing w:line="276" w:lineRule="auto"/>
+              <w:ind w:left="360"/>
+              <w:cnfStyle w:val="000000100000" w:firstRow="0" w:lastRow="0" w:firstColumn="0" w:lastColumn="0" w:oddVBand="0" w:evenVBand="0" w:oddHBand="1" w:evenHBand="0" w:firstRowFirstColumn="0" w:firstRowLastColumn="0" w:lastRowFirstColumn="0" w:lastRowLastColumn="0"/>
+              <w:rPr>
+                <w:sz w:val="24"/>
+                <w:szCs w:val="24"/>
+              </w:rPr>
+            </w:pPr>
+          </w:p>
+        </w:tc>
+        <w:tc>
+          <w:tcPr>
+            <w:tcW w:w="3634" w:type="dxa"/>
+          </w:tcPr>
+          <w:p>
+            <w:pPr>
+              <w:pStyle w:val="ListParagraph"/>
+              <w:numPr>
+                <w:ilvl w:val="0"/>
+                <w:numId w:val="37"/>
+              </w:numPr>
+              <w:spacing w:line="276" w:lineRule="auto"/>
+              <w:cnfStyle w:val="000000100000" w:firstRow="0" w:lastRow="0" w:firstColumn="0" w:lastColumn="0" w:oddVBand="0" w:evenVBand="0" w:oddHBand="1" w:evenHBand="0" w:firstRowFirstColumn="0" w:firstRowLastColumn="0" w:lastRowFirstColumn="0" w:lastRowLastColumn="0"/>
+              <w:rPr>
+                <w:sz w:val="24"/>
+                <w:szCs w:val="24"/>
+              </w:rPr>
+            </w:pPr>
+            <w:r>
+              <w:rPr>
+                <w:sz w:val="24"/>
+                <w:szCs w:val="24"/>
+              </w:rPr>
+              <w:t>Beforehand testers will be advised about the testing schedule.</w:t>
+            </w:r>
+          </w:p>
+          <w:p>
+            <w:pPr>
+              <w:pStyle w:val="ListParagraph"/>
+              <w:numPr>
+                <w:ilvl w:val="0"/>
+                <w:numId w:val="37"/>
+              </w:numPr>
+              <w:spacing w:line="276" w:lineRule="auto"/>
+              <w:cnfStyle w:val="000000100000" w:firstRow="0" w:lastRow="0" w:firstColumn="0" w:lastColumn="0" w:oddVBand="0" w:evenVBand="0" w:oddHBand="1" w:evenHBand="0" w:firstRowFirstColumn="0" w:firstRowLastColumn="0" w:lastRowFirstColumn="0" w:lastRowLastColumn="0"/>
+              <w:rPr>
+                <w:sz w:val="24"/>
+                <w:szCs w:val="24"/>
+              </w:rPr>
+            </w:pPr>
+            <w:r>
+              <w:rPr>
+                <w:sz w:val="24"/>
+                <w:szCs w:val="24"/>
+              </w:rPr>
+              <w:t>Testers will be given resources such as wiki page and test plan to provide background about the system and as well as on how the testing goes.</w:t>
+            </w:r>
+          </w:p>
+        </w:tc>
+      </w:tr>
+      <w:tr>
+        <w:tc>
+          <w:tcPr>
+            <w:cnfStyle w:val="001000000000" w:firstRow="0" w:lastRow="0" w:firstColumn="1" w:lastColumn="0" w:oddVBand="0" w:evenVBand="0" w:oddHBand="0" w:evenHBand="0" w:firstRowFirstColumn="0" w:firstRowLastColumn="0" w:lastRowFirstColumn="0" w:lastRowLastColumn="0"/>
+            <w:tcW w:w="2122" w:type="dxa"/>
+          </w:tcPr>
+          <w:p>
+            <w:pPr>
+              <w:spacing w:line="276" w:lineRule="auto"/>
+              <w:jc w:val="center"/>
+              <w:rPr>
+                <w:b w:val="0"/>
+                <w:sz w:val="24"/>
+                <w:szCs w:val="24"/>
+              </w:rPr>
+            </w:pPr>
+            <w:r>
+              <w:rPr>
+                <w:b w:val="0"/>
+                <w:sz w:val="24"/>
+                <w:szCs w:val="24"/>
+              </w:rPr>
+              <w:t>System</w:t>
+            </w:r>
+          </w:p>
+        </w:tc>
+        <w:tc>
+          <w:tcPr>
+            <w:tcW w:w="3260" w:type="dxa"/>
+          </w:tcPr>
+          <w:p>
+            <w:pPr>
+              <w:pStyle w:val="ListParagraph"/>
+              <w:numPr>
+                <w:ilvl w:val="0"/>
+                <w:numId w:val="38"/>
+              </w:numPr>
+              <w:spacing w:line="276" w:lineRule="auto"/>
+              <w:cnfStyle w:val="000000000000" w:firstRow="0" w:lastRow="0" w:firstColumn="0" w:lastColumn="0" w:oddVBand="0" w:evenVBand="0" w:oddHBand="0" w:evenHBand="0" w:firstRowFirstColumn="0" w:firstRowLastColumn="0" w:lastRowFirstColumn="0" w:lastRowLastColumn="0"/>
+              <w:rPr>
+                <w:sz w:val="24"/>
+                <w:szCs w:val="24"/>
+              </w:rPr>
+            </w:pPr>
+            <w:r>
+              <w:rPr>
+                <w:sz w:val="24"/>
+                <w:szCs w:val="24"/>
+              </w:rPr>
+              <w:t xml:space="preserve">Delayed response </w:t>
+            </w:r>
+          </w:p>
+          <w:p>
+            <w:pPr>
+              <w:pStyle w:val="ListParagraph"/>
+              <w:numPr>
+                <w:ilvl w:val="0"/>
+                <w:numId w:val="38"/>
+              </w:numPr>
+              <w:spacing w:line="276" w:lineRule="auto"/>
+              <w:cnfStyle w:val="000000000000" w:firstRow="0" w:lastRow="0" w:firstColumn="0" w:lastColumn="0" w:oddVBand="0" w:evenVBand="0" w:oddHBand="0" w:evenHBand="0" w:firstRowFirstColumn="0" w:firstRowLastColumn="0" w:lastRowFirstColumn="0" w:lastRowLastColumn="0"/>
+              <w:rPr>
+                <w:sz w:val="24"/>
+                <w:szCs w:val="24"/>
+              </w:rPr>
+            </w:pPr>
+            <w:r>
+              <w:rPr>
+                <w:sz w:val="24"/>
+                <w:szCs w:val="24"/>
+              </w:rPr>
+              <w:t>Encountered bugs / errors</w:t>
+            </w:r>
+          </w:p>
+          <w:p>
+            <w:pPr>
+              <w:pStyle w:val="ListParagraph"/>
+              <w:numPr>
+                <w:ilvl w:val="0"/>
+                <w:numId w:val="38"/>
+              </w:numPr>
+              <w:spacing w:line="276" w:lineRule="auto"/>
+              <w:cnfStyle w:val="000000000000" w:firstRow="0" w:lastRow="0" w:firstColumn="0" w:lastColumn="0" w:oddVBand="0" w:evenVBand="0" w:oddHBand="0" w:evenHBand="0" w:firstRowFirstColumn="0" w:firstRowLastColumn="0" w:lastRowFirstColumn="0" w:lastRowLastColumn="0"/>
+              <w:rPr>
+                <w:sz w:val="24"/>
+                <w:szCs w:val="24"/>
+              </w:rPr>
+            </w:pPr>
+            <w:r>
+              <w:rPr>
+                <w:sz w:val="24"/>
+                <w:szCs w:val="24"/>
+              </w:rPr>
+              <w:t>Delivered wrong output</w:t>
+            </w:r>
+          </w:p>
+          <w:p>
+            <w:pPr>
+              <w:pStyle w:val="ListParagraph"/>
+              <w:spacing w:line="276" w:lineRule="auto"/>
+              <w:cnfStyle w:val="000000000000" w:firstRow="0" w:lastRow="0" w:firstColumn="0" w:lastColumn="0" w:oddVBand="0" w:evenVBand="0" w:oddHBand="0" w:evenHBand="0" w:firstRowFirstColumn="0" w:firstRowLastColumn="0" w:lastRowFirstColumn="0" w:lastRowLastColumn="0"/>
+              <w:rPr>
+                <w:b/>
+                <w:sz w:val="24"/>
+                <w:szCs w:val="24"/>
+              </w:rPr>
+            </w:pPr>
+          </w:p>
+        </w:tc>
+        <w:tc>
+          <w:tcPr>
+            <w:tcW w:w="3634" w:type="dxa"/>
+          </w:tcPr>
+          <w:p>
+            <w:pPr>
+              <w:pStyle w:val="ListParagraph"/>
+              <w:numPr>
+                <w:ilvl w:val="0"/>
+                <w:numId w:val="38"/>
+              </w:numPr>
+              <w:spacing w:line="276" w:lineRule="auto"/>
+              <w:cnfStyle w:val="000000000000" w:firstRow="0" w:lastRow="0" w:firstColumn="0" w:lastColumn="0" w:oddVBand="0" w:evenVBand="0" w:oddHBand="0" w:evenHBand="0" w:firstRowFirstColumn="0" w:firstRowLastColumn="0" w:lastRowFirstColumn="0" w:lastRowLastColumn="0"/>
+              <w:rPr>
+                <w:sz w:val="24"/>
+                <w:szCs w:val="24"/>
+              </w:rPr>
+            </w:pPr>
+          </w:p>
+        </w:tc>
+      </w:tr>
+      <w:tr>
+        <w:trPr>
+          <w:cnfStyle w:val="000000100000" w:firstRow="0" w:lastRow="0" w:firstColumn="0" w:lastColumn="0" w:oddVBand="0" w:evenVBand="0" w:oddHBand="1" w:evenHBand="0" w:firstRowFirstColumn="0" w:firstRowLastColumn="0" w:lastRowFirstColumn="0" w:lastRowLastColumn="0"/>
+        </w:trPr>
+        <w:tc>
+          <w:tcPr>
+            <w:cnfStyle w:val="001000000000" w:firstRow="0" w:lastRow="0" w:firstColumn="1" w:lastColumn="0" w:oddVBand="0" w:evenVBand="0" w:oddHBand="0" w:evenHBand="0" w:firstRowFirstColumn="0" w:firstRowLastColumn="0" w:lastRowFirstColumn="0" w:lastRowLastColumn="0"/>
+            <w:tcW w:w="2122" w:type="dxa"/>
+          </w:tcPr>
+          <w:p>
+            <w:pPr>
+              <w:spacing w:line="276" w:lineRule="auto"/>
+              <w:jc w:val="center"/>
+              <w:rPr>
+                <w:b w:val="0"/>
+                <w:sz w:val="24"/>
+                <w:szCs w:val="24"/>
+              </w:rPr>
+            </w:pPr>
+            <w:r>
+              <w:rPr>
+                <w:b w:val="0"/>
+                <w:sz w:val="24"/>
+                <w:szCs w:val="24"/>
+              </w:rPr>
+              <w:t>Environment</w:t>
+            </w:r>
+          </w:p>
+        </w:tc>
+        <w:tc>
+          <w:tcPr>
+            <w:tcW w:w="3260" w:type="dxa"/>
+          </w:tcPr>
+          <w:p>
+            <w:pPr>
+              <w:pStyle w:val="ListParagraph"/>
+              <w:numPr>
+                <w:ilvl w:val="0"/>
+                <w:numId w:val="39"/>
+              </w:numPr>
+              <w:spacing w:line="276" w:lineRule="auto"/>
+              <w:cnfStyle w:val="000000100000" w:firstRow="0" w:lastRow="0" w:firstColumn="0" w:lastColumn="0" w:oddVBand="0" w:evenVBand="0" w:oddHBand="1" w:evenHBand="0" w:firstRowFirstColumn="0" w:firstRowLastColumn="0" w:lastRowFirstColumn="0" w:lastRowLastColumn="0"/>
+              <w:rPr>
+                <w:sz w:val="24"/>
+                <w:szCs w:val="24"/>
+              </w:rPr>
+            </w:pPr>
+            <w:r>
+              <w:rPr>
+                <w:sz w:val="24"/>
+                <w:szCs w:val="24"/>
+              </w:rPr>
+              <w:t>Lack of internet connection</w:t>
+            </w:r>
+          </w:p>
+          <w:p>
+            <w:pPr>
+              <w:pStyle w:val="ListParagraph"/>
+              <w:numPr>
+                <w:ilvl w:val="0"/>
+                <w:numId w:val="39"/>
+              </w:numPr>
+              <w:spacing w:line="276" w:lineRule="auto"/>
+              <w:cnfStyle w:val="000000100000" w:firstRow="0" w:lastRow="0" w:firstColumn="0" w:lastColumn="0" w:oddVBand="0" w:evenVBand="0" w:oddHBand="1" w:evenHBand="0" w:firstRowFirstColumn="0" w:firstRowLastColumn="0" w:lastRowFirstColumn="0" w:lastRowLastColumn="0"/>
+              <w:rPr>
+                <w:b/>
+                <w:sz w:val="24"/>
+                <w:szCs w:val="24"/>
+              </w:rPr>
+            </w:pPr>
+            <w:r>
+              <w:rPr>
+                <w:sz w:val="24"/>
+                <w:szCs w:val="24"/>
+              </w:rPr>
+              <w:t xml:space="preserve">Lack of software and / or hardware </w:t>
+            </w:r>
+          </w:p>
+          <w:p>
+            <w:pPr>
+              <w:pStyle w:val="ListParagraph"/>
+              <w:numPr>
+                <w:ilvl w:val="0"/>
+                <w:numId w:val="39"/>
+              </w:numPr>
+              <w:spacing w:line="276" w:lineRule="auto"/>
+              <w:cnfStyle w:val="000000100000" w:firstRow="0" w:lastRow="0" w:firstColumn="0" w:lastColumn="0" w:oddVBand="0" w:evenVBand="0" w:oddHBand="1" w:evenHBand="0" w:firstRowFirstColumn="0" w:firstRowLastColumn="0" w:lastRowFirstColumn="0" w:lastRowLastColumn="0"/>
+              <w:rPr>
+                <w:sz w:val="24"/>
+                <w:szCs w:val="24"/>
+              </w:rPr>
+            </w:pPr>
+            <w:r>
+              <w:rPr>
+                <w:sz w:val="24"/>
+                <w:szCs w:val="24"/>
+              </w:rPr>
+              <w:t>Risk of web - hosting and storing massive amounts of data in the database</w:t>
+            </w:r>
+          </w:p>
+          <w:p>
+            <w:pPr>
+              <w:spacing w:line="276" w:lineRule="auto"/>
+              <w:cnfStyle w:val="000000100000" w:firstRow="0" w:lastRow="0" w:firstColumn="0" w:lastColumn="0" w:oddVBand="0" w:evenVBand="0" w:oddHBand="1" w:evenHBand="0" w:firstRowFirstColumn="0" w:firstRowLastColumn="0" w:lastRowFirstColumn="0" w:lastRowLastColumn="0"/>
+              <w:rPr>
+                <w:b/>
+                <w:sz w:val="24"/>
+                <w:szCs w:val="24"/>
+              </w:rPr>
+            </w:pPr>
+          </w:p>
+        </w:tc>
+        <w:tc>
+          <w:tcPr>
+            <w:tcW w:w="3634" w:type="dxa"/>
+          </w:tcPr>
+          <w:p>
+            <w:pPr>
+              <w:pStyle w:val="ListParagraph"/>
+              <w:numPr>
+                <w:ilvl w:val="0"/>
+                <w:numId w:val="39"/>
+              </w:numPr>
+              <w:spacing w:line="276" w:lineRule="auto"/>
+              <w:cnfStyle w:val="000000100000" w:firstRow="0" w:lastRow="0" w:firstColumn="0" w:lastColumn="0" w:oddVBand="0" w:evenVBand="0" w:oddHBand="1" w:evenHBand="0" w:firstRowFirstColumn="0" w:firstRowLastColumn="0" w:lastRowFirstColumn="0" w:lastRowLastColumn="0"/>
+              <w:rPr>
+                <w:sz w:val="24"/>
+                <w:szCs w:val="24"/>
+              </w:rPr>
+            </w:pPr>
+            <w:r>
+              <w:rPr>
+                <w:sz w:val="24"/>
+                <w:szCs w:val="24"/>
+              </w:rPr>
+              <w:t>Before testing takes place, all the necessary resources must be checked if properly working.</w:t>
+            </w:r>
+          </w:p>
+          <w:p>
+            <w:pPr>
+              <w:pStyle w:val="ListParagraph"/>
+              <w:numPr>
+                <w:ilvl w:val="0"/>
+                <w:numId w:val="39"/>
+              </w:numPr>
+              <w:spacing w:line="276" w:lineRule="auto"/>
+              <w:cnfStyle w:val="000000100000" w:firstRow="0" w:lastRow="0" w:firstColumn="0" w:lastColumn="0" w:oddVBand="0" w:evenVBand="0" w:oddHBand="1" w:evenHBand="0" w:firstRowFirstColumn="0" w:firstRowLastColumn="0" w:lastRowFirstColumn="0" w:lastRowLastColumn="0"/>
+              <w:rPr>
+                <w:sz w:val="24"/>
+                <w:szCs w:val="24"/>
+              </w:rPr>
+            </w:pPr>
+            <w:r>
+              <w:rPr>
+                <w:sz w:val="24"/>
+                <w:szCs w:val="24"/>
+              </w:rPr>
+              <w:t>Hosting the site, with large amounts of data may be mitigated by specifying early on with the client, the expected and the actual size of the data to be stored and used for the project</w:t>
+            </w:r>
+          </w:p>
+          <w:p>
+            <w:pPr>
+              <w:pStyle w:val="ListParagraph"/>
+              <w:spacing w:line="276" w:lineRule="auto"/>
+              <w:cnfStyle w:val="000000100000" w:firstRow="0" w:lastRow="0" w:firstColumn="0" w:lastColumn="0" w:oddVBand="0" w:evenVBand="0" w:oddHBand="1" w:evenHBand="0" w:firstRowFirstColumn="0" w:firstRowLastColumn="0" w:lastRowFirstColumn="0" w:lastRowLastColumn="0"/>
+              <w:rPr>
+                <w:sz w:val="24"/>
+                <w:szCs w:val="24"/>
+              </w:rPr>
+            </w:pPr>
+          </w:p>
+        </w:tc>
+      </w:tr>
+      <w:tr>
+        <w:tc>
+          <w:tcPr>
+            <w:cnfStyle w:val="001000000000" w:firstRow="0" w:lastRow="0" w:firstColumn="1" w:lastColumn="0" w:oddVBand="0" w:evenVBand="0" w:oddHBand="0" w:evenHBand="0" w:firstRowFirstColumn="0" w:firstRowLastColumn="0" w:lastRowFirstColumn="0" w:lastRowLastColumn="0"/>
+            <w:tcW w:w="2122" w:type="dxa"/>
+          </w:tcPr>
+          <w:p>
+            <w:pPr>
+              <w:spacing w:line="276" w:lineRule="auto"/>
+              <w:jc w:val="center"/>
+              <w:rPr>
+                <w:b w:val="0"/>
+                <w:sz w:val="24"/>
+                <w:szCs w:val="24"/>
+              </w:rPr>
+            </w:pPr>
+            <w:r>
+              <w:rPr>
+                <w:b w:val="0"/>
+                <w:sz w:val="24"/>
+                <w:szCs w:val="24"/>
+              </w:rPr>
+              <w:t>Change Management</w:t>
+            </w:r>
+          </w:p>
+        </w:tc>
+        <w:tc>
+          <w:tcPr>
+            <w:tcW w:w="3260" w:type="dxa"/>
+          </w:tcPr>
+          <w:p>
+            <w:pPr>
+              <w:pStyle w:val="ListParagraph"/>
+              <w:numPr>
+                <w:ilvl w:val="0"/>
+                <w:numId w:val="40"/>
+              </w:numPr>
+              <w:spacing w:line="276" w:lineRule="auto"/>
+              <w:cnfStyle w:val="000000000000" w:firstRow="0" w:lastRow="0" w:firstColumn="0" w:lastColumn="0" w:oddVBand="0" w:evenVBand="0" w:oddHBand="0" w:evenHBand="0" w:firstRowFirstColumn="0" w:firstRowLastColumn="0" w:lastRowFirstColumn="0" w:lastRowLastColumn="0"/>
+              <w:rPr>
+                <w:sz w:val="24"/>
+                <w:szCs w:val="24"/>
+              </w:rPr>
+            </w:pPr>
+            <w:r>
+              <w:rPr>
+                <w:sz w:val="24"/>
+                <w:szCs w:val="24"/>
+              </w:rPr>
+              <w:t>Changes to the original scope of the system</w:t>
+            </w:r>
+          </w:p>
+        </w:tc>
+        <w:tc>
+          <w:tcPr>
+            <w:tcW w:w="3634" w:type="dxa"/>
+          </w:tcPr>
+          <w:p>
+            <w:pPr>
+              <w:pStyle w:val="ListParagraph"/>
+              <w:numPr>
+                <w:ilvl w:val="0"/>
+                <w:numId w:val="40"/>
+              </w:numPr>
+              <w:spacing w:line="276" w:lineRule="auto"/>
+              <w:cnfStyle w:val="000000000000" w:firstRow="0" w:lastRow="0" w:firstColumn="0" w:lastColumn="0" w:oddVBand="0" w:evenVBand="0" w:oddHBand="0" w:evenHBand="0" w:firstRowFirstColumn="0" w:firstRowLastColumn="0" w:lastRowFirstColumn="0" w:lastRowLastColumn="0"/>
+              <w:rPr>
+                <w:sz w:val="24"/>
+                <w:szCs w:val="24"/>
+              </w:rPr>
+            </w:pPr>
+            <w:r>
+              <w:rPr>
+                <w:sz w:val="24"/>
+                <w:szCs w:val="24"/>
+              </w:rPr>
+              <w:t>If changes on the scope have been made, testers will be advised on the possible effects of the changes and will state to the documentation so that they are aware.</w:t>
+            </w:r>
+          </w:p>
+        </w:tc>
+      </w:tr>
+    </w:tbl>
+    <w:p>
+      <w:pPr>
+        <w:spacing w:line="276" w:lineRule="auto"/>
+        <w:ind w:left="360"/>
+        <w:rPr>
+          <w:sz w:val="24"/>
+          <w:szCs w:val="24"/>
+        </w:rPr>
+      </w:pPr>
+    </w:p>
+    <w:p>
+      <w:pPr>
+        <w:pStyle w:val="ListParagraph"/>
+        <w:spacing w:line="276" w:lineRule="auto"/>
+        <w:rPr>
+          <w:b/>
+          <w:sz w:val="24"/>
+          <w:szCs w:val="24"/>
+        </w:rPr>
+      </w:pPr>
+    </w:p>
+    <w:p>
+      <w:pPr>
+        <w:pStyle w:val="ListParagraph"/>
+        <w:spacing w:line="276" w:lineRule="auto"/>
+        <w:rPr>
+          <w:b/>
+          <w:sz w:val="24"/>
+          <w:szCs w:val="24"/>
+        </w:rPr>
+      </w:pPr>
+    </w:p>
+    <w:p>
+      <w:pPr>
+        <w:pStyle w:val="ListParagraph"/>
+        <w:numPr>
+          <w:ilvl w:val="0"/>
+          <w:numId w:val="25"/>
+        </w:numPr>
+        <w:spacing w:line="276" w:lineRule="auto"/>
+        <w:rPr>
+          <w:b/>
+          <w:sz w:val="24"/>
+          <w:szCs w:val="24"/>
+        </w:rPr>
+      </w:pPr>
+      <w:r>
+        <w:rPr>
+          <w:b/>
+          <w:sz w:val="24"/>
+          <w:szCs w:val="24"/>
+        </w:rPr>
         <w:t>Approvals</w:t>
       </w:r>
+    </w:p>
+    <w:p>
+      <w:pPr>
+        <w:pStyle w:val="ListParagraph"/>
+        <w:spacing w:line="276" w:lineRule="auto"/>
+        <w:rPr>
+          <w:b/>
+          <w:sz w:val="24"/>
+          <w:szCs w:val="24"/>
+        </w:rPr>
+      </w:pPr>
+    </w:p>
+    <w:p>
+      <w:pPr>
+        <w:spacing w:line="276" w:lineRule="auto"/>
+        <w:ind w:firstLine="360"/>
+        <w:rPr>
+          <w:sz w:val="24"/>
+          <w:szCs w:val="24"/>
+        </w:rPr>
+      </w:pPr>
+      <w:r>
+        <w:rPr>
+          <w:sz w:val="24"/>
+          <w:szCs w:val="24"/>
+        </w:rPr>
+        <w:t>The names listed below are the authorized people who can approve the process as complete and allow the project to proceed to the next level.</w:t>
+      </w:r>
+    </w:p>
+    <w:p>
+      <w:pPr>
+        <w:spacing w:line="276" w:lineRule="auto"/>
+        <w:ind w:firstLine="360"/>
+        <w:rPr>
+          <w:sz w:val="24"/>
+          <w:szCs w:val="24"/>
+        </w:rPr>
+      </w:pPr>
+    </w:p>
+    <w:tbl>
+      <w:tblPr>
+        <w:tblStyle w:val="GridTable4-Accent6"/>
+        <w:tblpPr w:leftFromText="180" w:rightFromText="180" w:vertAnchor="text" w:horzAnchor="margin" w:tblpXSpec="center" w:tblpY="236"/>
+        <w:tblW w:w="11323" w:type="dxa"/>
+        <w:tblLook w:val="04A0" w:firstRow="1" w:lastRow="0" w:firstColumn="1" w:lastColumn="0" w:noHBand="0" w:noVBand="1"/>
+      </w:tblPr>
+      <w:tblGrid>
+        <w:gridCol w:w="2830"/>
+        <w:gridCol w:w="2831"/>
+        <w:gridCol w:w="2831"/>
+        <w:gridCol w:w="2831"/>
+      </w:tblGrid>
+      <w:tr>
+        <w:trPr>
+          <w:cnfStyle w:val="100000000000" w:firstRow="1" w:lastRow="0" w:firstColumn="0" w:lastColumn="0" w:oddVBand="0" w:evenVBand="0" w:oddHBand="0" w:evenHBand="0" w:firstRowFirstColumn="0" w:firstRowLastColumn="0" w:lastRowFirstColumn="0" w:lastRowLastColumn="0"/>
+          <w:trHeight w:val="544"/>
+        </w:trPr>
+        <w:tc>
+          <w:tcPr>
+            <w:cnfStyle w:val="001000000000" w:firstRow="0" w:lastRow="0" w:firstColumn="1" w:lastColumn="0" w:oddVBand="0" w:evenVBand="0" w:oddHBand="0" w:evenHBand="0" w:firstRowFirstColumn="0" w:firstRowLastColumn="0" w:lastRowFirstColumn="0" w:lastRowLastColumn="0"/>
+            <w:tcW w:w="2830" w:type="dxa"/>
+          </w:tcPr>
+          <w:p>
+            <w:pPr>
+              <w:pStyle w:val="Tableheading"/>
+              <w:jc w:val="center"/>
+              <w:rPr>
+                <w:bCs w:val="0"/>
+                <w:color w:val="000000" w:themeColor="text1"/>
+                <w:szCs w:val="20"/>
+              </w:rPr>
+            </w:pPr>
+            <w:r>
+              <w:rPr>
+                <w:bCs w:val="0"/>
+                <w:color w:val="000000" w:themeColor="text1"/>
+                <w:szCs w:val="20"/>
+              </w:rPr>
+              <w:t>NAME</w:t>
+            </w:r>
+          </w:p>
+        </w:tc>
+        <w:tc>
+          <w:tcPr>
+            <w:tcW w:w="2831" w:type="dxa"/>
+          </w:tcPr>
+          <w:p>
+            <w:pPr>
+              <w:pStyle w:val="Tableheading"/>
+              <w:jc w:val="center"/>
+              <w:cnfStyle w:val="100000000000" w:firstRow="1" w:lastRow="0" w:firstColumn="0" w:lastColumn="0" w:oddVBand="0" w:evenVBand="0" w:oddHBand="0" w:evenHBand="0" w:firstRowFirstColumn="0" w:firstRowLastColumn="0" w:lastRowFirstColumn="0" w:lastRowLastColumn="0"/>
+              <w:rPr>
+                <w:bCs w:val="0"/>
+                <w:color w:val="000000" w:themeColor="text1"/>
+                <w:szCs w:val="20"/>
+              </w:rPr>
+            </w:pPr>
+            <w:r>
+              <w:rPr>
+                <w:bCs w:val="0"/>
+                <w:color w:val="000000" w:themeColor="text1"/>
+                <w:szCs w:val="20"/>
+              </w:rPr>
+              <w:t>POSITION</w:t>
+            </w:r>
+          </w:p>
+        </w:tc>
+        <w:tc>
+          <w:tcPr>
+            <w:tcW w:w="2831" w:type="dxa"/>
+          </w:tcPr>
+          <w:p>
+            <w:pPr>
+              <w:pStyle w:val="Tableheading"/>
+              <w:jc w:val="center"/>
+              <w:cnfStyle w:val="100000000000" w:firstRow="1" w:lastRow="0" w:firstColumn="0" w:lastColumn="0" w:oddVBand="0" w:evenVBand="0" w:oddHBand="0" w:evenHBand="0" w:firstRowFirstColumn="0" w:firstRowLastColumn="0" w:lastRowFirstColumn="0" w:lastRowLastColumn="0"/>
+              <w:rPr>
+                <w:bCs w:val="0"/>
+                <w:color w:val="000000" w:themeColor="text1"/>
+                <w:szCs w:val="20"/>
+              </w:rPr>
+            </w:pPr>
+            <w:r>
+              <w:rPr>
+                <w:bCs w:val="0"/>
+                <w:color w:val="000000" w:themeColor="text1"/>
+                <w:szCs w:val="20"/>
+              </w:rPr>
+              <w:t>DATE</w:t>
+            </w:r>
+          </w:p>
+        </w:tc>
+        <w:tc>
+          <w:tcPr>
+            <w:tcW w:w="2831" w:type="dxa"/>
+          </w:tcPr>
+          <w:p>
+            <w:pPr>
+              <w:pStyle w:val="Tableheading"/>
+              <w:jc w:val="center"/>
+              <w:cnfStyle w:val="100000000000" w:firstRow="1" w:lastRow="0" w:firstColumn="0" w:lastColumn="0" w:oddVBand="0" w:evenVBand="0" w:oddHBand="0" w:evenHBand="0" w:firstRowFirstColumn="0" w:firstRowLastColumn="0" w:lastRowFirstColumn="0" w:lastRowLastColumn="0"/>
+              <w:rPr>
+                <w:bCs w:val="0"/>
+                <w:color w:val="000000" w:themeColor="text1"/>
+                <w:szCs w:val="20"/>
+              </w:rPr>
+            </w:pPr>
+            <w:r>
+              <w:rPr>
+                <w:bCs w:val="0"/>
+                <w:color w:val="000000" w:themeColor="text1"/>
+                <w:szCs w:val="20"/>
+              </w:rPr>
+              <w:t>SIGNATURE</w:t>
+            </w:r>
+          </w:p>
+        </w:tc>
+      </w:tr>
+      <w:tr>
+        <w:trPr>
+          <w:cnfStyle w:val="000000100000" w:firstRow="0" w:lastRow="0" w:firstColumn="0" w:lastColumn="0" w:oddVBand="0" w:evenVBand="0" w:oddHBand="1" w:evenHBand="0" w:firstRowFirstColumn="0" w:firstRowLastColumn="0" w:lastRowFirstColumn="0" w:lastRowLastColumn="0"/>
+          <w:trHeight w:val="548"/>
+        </w:trPr>
+        <w:tc>
+          <w:tcPr>
+            <w:cnfStyle w:val="001000000000" w:firstRow="0" w:lastRow="0" w:firstColumn="1" w:lastColumn="0" w:oddVBand="0" w:evenVBand="0" w:oddHBand="0" w:evenHBand="0" w:firstRowFirstColumn="0" w:firstRowLastColumn="0" w:lastRowFirstColumn="0" w:lastRowLastColumn="0"/>
+            <w:tcW w:w="2830" w:type="dxa"/>
+          </w:tcPr>
+          <w:p/>
+        </w:tc>
+        <w:tc>
+          <w:tcPr>
+            <w:tcW w:w="2831" w:type="dxa"/>
+          </w:tcPr>
+          <w:p>
+            <w:pPr>
+              <w:cnfStyle w:val="000000100000" w:firstRow="0" w:lastRow="0" w:firstColumn="0" w:lastColumn="0" w:oddVBand="0" w:evenVBand="0" w:oddHBand="1" w:evenHBand="0" w:firstRowFirstColumn="0" w:firstRowLastColumn="0" w:lastRowFirstColumn="0" w:lastRowLastColumn="0"/>
+            </w:pPr>
+          </w:p>
+        </w:tc>
+        <w:tc>
+          <w:tcPr>
+            <w:tcW w:w="2831" w:type="dxa"/>
+          </w:tcPr>
+          <w:p>
+            <w:pPr>
+              <w:cnfStyle w:val="000000100000" w:firstRow="0" w:lastRow="0" w:firstColumn="0" w:lastColumn="0" w:oddVBand="0" w:evenVBand="0" w:oddHBand="1" w:evenHBand="0" w:firstRowFirstColumn="0" w:firstRowLastColumn="0" w:lastRowFirstColumn="0" w:lastRowLastColumn="0"/>
+            </w:pPr>
+          </w:p>
+        </w:tc>
+        <w:tc>
+          <w:tcPr>
+            <w:tcW w:w="2831" w:type="dxa"/>
+          </w:tcPr>
+          <w:p>
+            <w:pPr>
+              <w:cnfStyle w:val="000000100000" w:firstRow="0" w:lastRow="0" w:firstColumn="0" w:lastColumn="0" w:oddVBand="0" w:evenVBand="0" w:oddHBand="1" w:evenHBand="0" w:firstRowFirstColumn="0" w:firstRowLastColumn="0" w:lastRowFirstColumn="0" w:lastRowLastColumn="0"/>
+            </w:pPr>
+          </w:p>
+        </w:tc>
+      </w:tr>
+      <w:tr>
+        <w:trPr>
+          <w:trHeight w:val="548"/>
+        </w:trPr>
+        <w:tc>
+          <w:tcPr>
+            <w:cnfStyle w:val="001000000000" w:firstRow="0" w:lastRow="0" w:firstColumn="1" w:lastColumn="0" w:oddVBand="0" w:evenVBand="0" w:oddHBand="0" w:evenHBand="0" w:firstRowFirstColumn="0" w:firstRowLastColumn="0" w:lastRowFirstColumn="0" w:lastRowLastColumn="0"/>
+            <w:tcW w:w="2830" w:type="dxa"/>
+          </w:tcPr>
+          <w:p/>
+        </w:tc>
+        <w:tc>
+          <w:tcPr>
+            <w:tcW w:w="2831" w:type="dxa"/>
+          </w:tcPr>
+          <w:p>
+            <w:pPr>
+              <w:cnfStyle w:val="000000000000" w:firstRow="0" w:lastRow="0" w:firstColumn="0" w:lastColumn="0" w:oddVBand="0" w:evenVBand="0" w:oddHBand="0" w:evenHBand="0" w:firstRowFirstColumn="0" w:firstRowLastColumn="0" w:lastRowFirstColumn="0" w:lastRowLastColumn="0"/>
+            </w:pPr>
+          </w:p>
+        </w:tc>
+        <w:tc>
+          <w:tcPr>
+            <w:tcW w:w="2831" w:type="dxa"/>
+          </w:tcPr>
+          <w:p>
+            <w:pPr>
+              <w:cnfStyle w:val="000000000000" w:firstRow="0" w:lastRow="0" w:firstColumn="0" w:lastColumn="0" w:oddVBand="0" w:evenVBand="0" w:oddHBand="0" w:evenHBand="0" w:firstRowFirstColumn="0" w:firstRowLastColumn="0" w:lastRowFirstColumn="0" w:lastRowLastColumn="0"/>
+            </w:pPr>
+          </w:p>
+        </w:tc>
+        <w:tc>
+          <w:tcPr>
+            <w:tcW w:w="2831" w:type="dxa"/>
+          </w:tcPr>
+          <w:p>
+            <w:pPr>
+              <w:cnfStyle w:val="000000000000" w:firstRow="0" w:lastRow="0" w:firstColumn="0" w:lastColumn="0" w:oddVBand="0" w:evenVBand="0" w:oddHBand="0" w:evenHBand="0" w:firstRowFirstColumn="0" w:firstRowLastColumn="0" w:lastRowFirstColumn="0" w:lastRowLastColumn="0"/>
+            </w:pPr>
+          </w:p>
+        </w:tc>
+      </w:tr>
+      <w:tr>
+        <w:trPr>
+          <w:cnfStyle w:val="000000100000" w:firstRow="0" w:lastRow="0" w:firstColumn="0" w:lastColumn="0" w:oddVBand="0" w:evenVBand="0" w:oddHBand="1" w:evenHBand="0" w:firstRowFirstColumn="0" w:firstRowLastColumn="0" w:lastRowFirstColumn="0" w:lastRowLastColumn="0"/>
+          <w:trHeight w:val="511"/>
+        </w:trPr>
+        <w:tc>
+          <w:tcPr>
+            <w:cnfStyle w:val="001000000000" w:firstRow="0" w:lastRow="0" w:firstColumn="1" w:lastColumn="0" w:oddVBand="0" w:evenVBand="0" w:oddHBand="0" w:evenHBand="0" w:firstRowFirstColumn="0" w:firstRowLastColumn="0" w:lastRowFirstColumn="0" w:lastRowLastColumn="0"/>
+            <w:tcW w:w="2830" w:type="dxa"/>
+          </w:tcPr>
+          <w:p/>
+        </w:tc>
+        <w:tc>
+          <w:tcPr>
+            <w:tcW w:w="2831" w:type="dxa"/>
+          </w:tcPr>
+          <w:p>
+            <w:pPr>
+              <w:cnfStyle w:val="000000100000" w:firstRow="0" w:lastRow="0" w:firstColumn="0" w:lastColumn="0" w:oddVBand="0" w:evenVBand="0" w:oddHBand="1" w:evenHBand="0" w:firstRowFirstColumn="0" w:firstRowLastColumn="0" w:lastRowFirstColumn="0" w:lastRowLastColumn="0"/>
+            </w:pPr>
+          </w:p>
+        </w:tc>
+        <w:tc>
+          <w:tcPr>
+            <w:tcW w:w="2831" w:type="dxa"/>
+          </w:tcPr>
+          <w:p>
+            <w:pPr>
+              <w:cnfStyle w:val="000000100000" w:firstRow="0" w:lastRow="0" w:firstColumn="0" w:lastColumn="0" w:oddVBand="0" w:evenVBand="0" w:oddHBand="1" w:evenHBand="0" w:firstRowFirstColumn="0" w:firstRowLastColumn="0" w:lastRowFirstColumn="0" w:lastRowLastColumn="0"/>
+            </w:pPr>
+          </w:p>
+        </w:tc>
+        <w:tc>
+          <w:tcPr>
+            <w:tcW w:w="2831" w:type="dxa"/>
+          </w:tcPr>
+          <w:p>
+            <w:pPr>
+              <w:cnfStyle w:val="000000100000" w:firstRow="0" w:lastRow="0" w:firstColumn="0" w:lastColumn="0" w:oddVBand="0" w:evenVBand="0" w:oddHBand="1" w:evenHBand="0" w:firstRowFirstColumn="0" w:firstRowLastColumn="0" w:lastRowFirstColumn="0" w:lastRowLastColumn="0"/>
+            </w:pPr>
+          </w:p>
+        </w:tc>
+      </w:tr>
+      <w:tr>
+        <w:trPr>
+          <w:trHeight w:val="511"/>
+        </w:trPr>
+        <w:tc>
+          <w:tcPr>
+            <w:cnfStyle w:val="001000000000" w:firstRow="0" w:lastRow="0" w:firstColumn="1" w:lastColumn="0" w:oddVBand="0" w:evenVBand="0" w:oddHBand="0" w:evenHBand="0" w:firstRowFirstColumn="0" w:firstRowLastColumn="0" w:lastRowFirstColumn="0" w:lastRowLastColumn="0"/>
+            <w:tcW w:w="2830" w:type="dxa"/>
+          </w:tcPr>
+          <w:p/>
+        </w:tc>
+        <w:tc>
+          <w:tcPr>
+            <w:tcW w:w="2831" w:type="dxa"/>
+          </w:tcPr>
+          <w:p>
+            <w:pPr>
+              <w:cnfStyle w:val="000000000000" w:firstRow="0" w:lastRow="0" w:firstColumn="0" w:lastColumn="0" w:oddVBand="0" w:evenVBand="0" w:oddHBand="0" w:evenHBand="0" w:firstRowFirstColumn="0" w:firstRowLastColumn="0" w:lastRowFirstColumn="0" w:lastRowLastColumn="0"/>
+            </w:pPr>
+          </w:p>
+        </w:tc>
+        <w:tc>
+          <w:tcPr>
+            <w:tcW w:w="2831" w:type="dxa"/>
+          </w:tcPr>
+          <w:p>
+            <w:pPr>
+              <w:cnfStyle w:val="000000000000" w:firstRow="0" w:lastRow="0" w:firstColumn="0" w:lastColumn="0" w:oddVBand="0" w:evenVBand="0" w:oddHBand="0" w:evenHBand="0" w:firstRowFirstColumn="0" w:firstRowLastColumn="0" w:lastRowFirstColumn="0" w:lastRowLastColumn="0"/>
+            </w:pPr>
+          </w:p>
+        </w:tc>
+        <w:tc>
+          <w:tcPr>
+            <w:tcW w:w="2831" w:type="dxa"/>
+          </w:tcPr>
+          <w:p>
+            <w:pPr>
+              <w:cnfStyle w:val="000000000000" w:firstRow="0" w:lastRow="0" w:firstColumn="0" w:lastColumn="0" w:oddVBand="0" w:evenVBand="0" w:oddHBand="0" w:evenHBand="0" w:firstRowFirstColumn="0" w:firstRowLastColumn="0" w:lastRowFirstColumn="0" w:lastRowLastColumn="0"/>
+            </w:pPr>
+          </w:p>
+        </w:tc>
+      </w:tr>
+      <w:tr>
+        <w:trPr>
+          <w:cnfStyle w:val="000000100000" w:firstRow="0" w:lastRow="0" w:firstColumn="0" w:lastColumn="0" w:oddVBand="0" w:evenVBand="0" w:oddHBand="1" w:evenHBand="0" w:firstRowFirstColumn="0" w:firstRowLastColumn="0" w:lastRowFirstColumn="0" w:lastRowLastColumn="0"/>
+          <w:trHeight w:val="511"/>
+        </w:trPr>
+        <w:tc>
+          <w:tcPr>
+            <w:cnfStyle w:val="001000000000" w:firstRow="0" w:lastRow="0" w:firstColumn="1" w:lastColumn="0" w:oddVBand="0" w:evenVBand="0" w:oddHBand="0" w:evenHBand="0" w:firstRowFirstColumn="0" w:firstRowLastColumn="0" w:lastRowFirstColumn="0" w:lastRowLastColumn="0"/>
+            <w:tcW w:w="2830" w:type="dxa"/>
+          </w:tcPr>
+          <w:p/>
+        </w:tc>
+        <w:tc>
+          <w:tcPr>
+            <w:tcW w:w="2831" w:type="dxa"/>
+          </w:tcPr>
+          <w:p>
+            <w:pPr>
+              <w:cnfStyle w:val="000000100000" w:firstRow="0" w:lastRow="0" w:firstColumn="0" w:lastColumn="0" w:oddVBand="0" w:evenVBand="0" w:oddHBand="1" w:evenHBand="0" w:firstRowFirstColumn="0" w:firstRowLastColumn="0" w:lastRowFirstColumn="0" w:lastRowLastColumn="0"/>
+            </w:pPr>
+          </w:p>
+        </w:tc>
+        <w:tc>
+          <w:tcPr>
+            <w:tcW w:w="2831" w:type="dxa"/>
+          </w:tcPr>
+          <w:p>
+            <w:pPr>
+              <w:cnfStyle w:val="000000100000" w:firstRow="0" w:lastRow="0" w:firstColumn="0" w:lastColumn="0" w:oddVBand="0" w:evenVBand="0" w:oddHBand="1" w:evenHBand="0" w:firstRowFirstColumn="0" w:firstRowLastColumn="0" w:lastRowFirstColumn="0" w:lastRowLastColumn="0"/>
+            </w:pPr>
+          </w:p>
+        </w:tc>
+        <w:tc>
+          <w:tcPr>
+            <w:tcW w:w="2831" w:type="dxa"/>
+          </w:tcPr>
+          <w:p>
+            <w:pPr>
+              <w:cnfStyle w:val="000000100000" w:firstRow="0" w:lastRow="0" w:firstColumn="0" w:lastColumn="0" w:oddVBand="0" w:evenVBand="0" w:oddHBand="1" w:evenHBand="0" w:firstRowFirstColumn="0" w:firstRowLastColumn="0" w:lastRowFirstColumn="0" w:lastRowLastColumn="0"/>
+            </w:pPr>
+          </w:p>
+        </w:tc>
+      </w:tr>
+      <w:tr>
+        <w:trPr>
+          <w:trHeight w:val="511"/>
+        </w:trPr>
+        <w:tc>
+          <w:tcPr>
+            <w:cnfStyle w:val="001000000000" w:firstRow="0" w:lastRow="0" w:firstColumn="1" w:lastColumn="0" w:oddVBand="0" w:evenVBand="0" w:oddHBand="0" w:evenHBand="0" w:firstRowFirstColumn="0" w:firstRowLastColumn="0" w:lastRowFirstColumn="0" w:lastRowLastColumn="0"/>
+            <w:tcW w:w="2830" w:type="dxa"/>
+          </w:tcPr>
+          <w:p/>
+        </w:tc>
+        <w:tc>
+          <w:tcPr>
+            <w:tcW w:w="2831" w:type="dxa"/>
+          </w:tcPr>
+          <w:p>
+            <w:pPr>
+              <w:cnfStyle w:val="000000000000" w:firstRow="0" w:lastRow="0" w:firstColumn="0" w:lastColumn="0" w:oddVBand="0" w:evenVBand="0" w:oddHBand="0" w:evenHBand="0" w:firstRowFirstColumn="0" w:firstRowLastColumn="0" w:lastRowFirstColumn="0" w:lastRowLastColumn="0"/>
+            </w:pPr>
+          </w:p>
+        </w:tc>
+        <w:tc>
+          <w:tcPr>
+            <w:tcW w:w="2831" w:type="dxa"/>
+          </w:tcPr>
+          <w:p>
+            <w:pPr>
+              <w:cnfStyle w:val="000000000000" w:firstRow="0" w:lastRow="0" w:firstColumn="0" w:lastColumn="0" w:oddVBand="0" w:evenVBand="0" w:oddHBand="0" w:evenHBand="0" w:firstRowFirstColumn="0" w:firstRowLastColumn="0" w:lastRowFirstColumn="0" w:lastRowLastColumn="0"/>
+            </w:pPr>
+          </w:p>
+        </w:tc>
+        <w:tc>
+          <w:tcPr>
+            <w:tcW w:w="2831" w:type="dxa"/>
+          </w:tcPr>
+          <w:p>
+            <w:pPr>
+              <w:cnfStyle w:val="000000000000" w:firstRow="0" w:lastRow="0" w:firstColumn="0" w:lastColumn="0" w:oddVBand="0" w:evenVBand="0" w:oddHBand="0" w:evenHBand="0" w:firstRowFirstColumn="0" w:firstRowLastColumn="0" w:lastRowFirstColumn="0" w:lastRowLastColumn="0"/>
+            </w:pPr>
+          </w:p>
+        </w:tc>
+      </w:tr>
+      <w:tr>
+        <w:trPr>
+          <w:cnfStyle w:val="000000100000" w:firstRow="0" w:lastRow="0" w:firstColumn="0" w:lastColumn="0" w:oddVBand="0" w:evenVBand="0" w:oddHBand="1" w:evenHBand="0" w:firstRowFirstColumn="0" w:firstRowLastColumn="0" w:lastRowFirstColumn="0" w:lastRowLastColumn="0"/>
+          <w:trHeight w:val="511"/>
+        </w:trPr>
+        <w:tc>
+          <w:tcPr>
+            <w:cnfStyle w:val="001000000000" w:firstRow="0" w:lastRow="0" w:firstColumn="1" w:lastColumn="0" w:oddVBand="0" w:evenVBand="0" w:oddHBand="0" w:evenHBand="0" w:firstRowFirstColumn="0" w:firstRowLastColumn="0" w:lastRowFirstColumn="0" w:lastRowLastColumn="0"/>
+            <w:tcW w:w="2830" w:type="dxa"/>
+          </w:tcPr>
+          <w:p/>
+        </w:tc>
+        <w:tc>
+          <w:tcPr>
+            <w:tcW w:w="2831" w:type="dxa"/>
+          </w:tcPr>
+          <w:p>
+            <w:pPr>
+              <w:cnfStyle w:val="000000100000" w:firstRow="0" w:lastRow="0" w:firstColumn="0" w:lastColumn="0" w:oddVBand="0" w:evenVBand="0" w:oddHBand="1" w:evenHBand="0" w:firstRowFirstColumn="0" w:firstRowLastColumn="0" w:lastRowFirstColumn="0" w:lastRowLastColumn="0"/>
+            </w:pPr>
+          </w:p>
+        </w:tc>
+        <w:tc>
+          <w:tcPr>
+            <w:tcW w:w="2831" w:type="dxa"/>
+          </w:tcPr>
+          <w:p>
+            <w:pPr>
+              <w:cnfStyle w:val="000000100000" w:firstRow="0" w:lastRow="0" w:firstColumn="0" w:lastColumn="0" w:oddVBand="0" w:evenVBand="0" w:oddHBand="1" w:evenHBand="0" w:firstRowFirstColumn="0" w:firstRowLastColumn="0" w:lastRowFirstColumn="0" w:lastRowLastColumn="0"/>
+            </w:pPr>
+          </w:p>
+        </w:tc>
+        <w:tc>
+          <w:tcPr>
+            <w:tcW w:w="2831" w:type="dxa"/>
+          </w:tcPr>
+          <w:p>
+            <w:pPr>
+              <w:cnfStyle w:val="000000100000" w:firstRow="0" w:lastRow="0" w:firstColumn="0" w:lastColumn="0" w:oddVBand="0" w:evenVBand="0" w:oddHBand="1" w:evenHBand="0" w:firstRowFirstColumn="0" w:firstRowLastColumn="0" w:lastRowFirstColumn="0" w:lastRowLastColumn="0"/>
+            </w:pPr>
+          </w:p>
+        </w:tc>
+      </w:tr>
+      <w:tr>
+        <w:trPr>
+          <w:trHeight w:val="511"/>
+        </w:trPr>
+        <w:tc>
+          <w:tcPr>
+            <w:cnfStyle w:val="001000000000" w:firstRow="0" w:lastRow="0" w:firstColumn="1" w:lastColumn="0" w:oddVBand="0" w:evenVBand="0" w:oddHBand="0" w:evenHBand="0" w:firstRowFirstColumn="0" w:firstRowLastColumn="0" w:lastRowFirstColumn="0" w:lastRowLastColumn="0"/>
+            <w:tcW w:w="2830" w:type="dxa"/>
+          </w:tcPr>
+          <w:p/>
+        </w:tc>
+        <w:tc>
+          <w:tcPr>
+            <w:tcW w:w="2831" w:type="dxa"/>
+          </w:tcPr>
+          <w:p>
+            <w:pPr>
+              <w:cnfStyle w:val="000000000000" w:firstRow="0" w:lastRow="0" w:firstColumn="0" w:lastColumn="0" w:oddVBand="0" w:evenVBand="0" w:oddHBand="0" w:evenHBand="0" w:firstRowFirstColumn="0" w:firstRowLastColumn="0" w:lastRowFirstColumn="0" w:lastRowLastColumn="0"/>
+            </w:pPr>
+          </w:p>
+        </w:tc>
+        <w:tc>
+          <w:tcPr>
+            <w:tcW w:w="2831" w:type="dxa"/>
+          </w:tcPr>
+          <w:p>
+            <w:pPr>
+              <w:cnfStyle w:val="000000000000" w:firstRow="0" w:lastRow="0" w:firstColumn="0" w:lastColumn="0" w:oddVBand="0" w:evenVBand="0" w:oddHBand="0" w:evenHBand="0" w:firstRowFirstColumn="0" w:firstRowLastColumn="0" w:lastRowFirstColumn="0" w:lastRowLastColumn="0"/>
+            </w:pPr>
+          </w:p>
+        </w:tc>
+        <w:tc>
+          <w:tcPr>
+            <w:tcW w:w="2831" w:type="dxa"/>
+          </w:tcPr>
+          <w:p>
+            <w:pPr>
+              <w:cnfStyle w:val="000000000000" w:firstRow="0" w:lastRow="0" w:firstColumn="0" w:lastColumn="0" w:oddVBand="0" w:evenVBand="0" w:oddHBand="0" w:evenHBand="0" w:firstRowFirstColumn="0" w:firstRowLastColumn="0" w:lastRowFirstColumn="0" w:lastRowLastColumn="0"/>
+            </w:pPr>
+          </w:p>
+        </w:tc>
+      </w:tr>
+    </w:tbl>
+    <w:p>
+      <w:pPr>
+        <w:spacing w:line="276" w:lineRule="auto"/>
+        <w:rPr>
+          <w:b/>
+          <w:sz w:val="24"/>
+          <w:szCs w:val="24"/>
+        </w:rPr>
+      </w:pPr>
     </w:p>
     <w:p>
       <w:pPr>
@@ -20700,31 +22309,13 @@
                 <w:szCs w:val="24"/>
               </w:rPr>
             </w:pPr>
-            <w:proofErr w:type="spellStart"/>
-            <w:r>
-              <w:rPr>
-                <w:sz w:val="24"/>
-                <w:szCs w:val="24"/>
-              </w:rPr>
-              <w:t>Trixia</w:t>
-            </w:r>
-            <w:proofErr w:type="spellEnd"/>
-            <w:r>
-              <w:rPr>
-                <w:sz w:val="24"/>
-                <w:szCs w:val="24"/>
-              </w:rPr>
-              <w:t xml:space="preserve"> Marie </w:t>
-            </w:r>
-            <w:proofErr w:type="spellStart"/>
-            <w:r>
-              <w:rPr>
-                <w:sz w:val="24"/>
-                <w:szCs w:val="24"/>
-              </w:rPr>
-              <w:t>Urquiza</w:t>
-            </w:r>
-            <w:proofErr w:type="spellEnd"/>
+            <w:r>
+              <w:rPr>
+                <w:sz w:val="24"/>
+                <w:szCs w:val="24"/>
+              </w:rPr>
+              <w:t>Trixia Marie Urquiza</w:t>
+            </w:r>
           </w:p>
         </w:tc>
       </w:tr>
@@ -21014,7 +22605,6 @@
                 <w:sz w:val="24"/>
                 <w:szCs w:val="24"/>
               </w:rPr>
-              <w:lastRenderedPageBreak/>
               <w:t xml:space="preserve">Number of Sites or </w:t>
             </w:r>
             <w:proofErr w:type="spellStart"/>
@@ -21910,6 +23500,7 @@
                 <w:sz w:val="24"/>
                 <w:szCs w:val="24"/>
               </w:rPr>
+              <w:lastRenderedPageBreak/>
               <w:t>Deployment Strategy and Plan</w:t>
             </w:r>
           </w:p>
@@ -22551,6 +24142,119 @@
     </w:lvl>
   </w:abstractNum>
   <w:abstractNum w:abstractNumId="4">
+    <w:nsid w:val="17E025EC"/>
+    <w:multiLevelType w:val="hybridMultilevel"/>
+    <w:tmpl w:val="AE00B8E0"/>
+    <w:lvl w:ilvl="0" w:tplc="48090001">
+      <w:start w:val="1"/>
+      <w:numFmt w:val="bullet"/>
+      <w:lvlText w:val=""/>
+      <w:lvlJc w:val="left"/>
+      <w:pPr>
+        <w:ind w:left="720" w:hanging="360"/>
+      </w:pPr>
+      <w:rPr>
+        <w:rFonts w:ascii="Symbol" w:hAnsi="Symbol" w:hint="default"/>
+      </w:rPr>
+    </w:lvl>
+    <w:lvl w:ilvl="1" w:tplc="48090003" w:tentative="1">
+      <w:start w:val="1"/>
+      <w:numFmt w:val="bullet"/>
+      <w:lvlText w:val="o"/>
+      <w:lvlJc w:val="left"/>
+      <w:pPr>
+        <w:ind w:left="1440" w:hanging="360"/>
+      </w:pPr>
+      <w:rPr>
+        <w:rFonts w:ascii="Courier New" w:hAnsi="Courier New" w:cs="Courier New" w:hint="default"/>
+      </w:rPr>
+    </w:lvl>
+    <w:lvl w:ilvl="2" w:tplc="48090005" w:tentative="1">
+      <w:start w:val="1"/>
+      <w:numFmt w:val="bullet"/>
+      <w:lvlText w:val=""/>
+      <w:lvlJc w:val="left"/>
+      <w:pPr>
+        <w:ind w:left="2160" w:hanging="360"/>
+      </w:pPr>
+      <w:rPr>
+        <w:rFonts w:ascii="Wingdings" w:hAnsi="Wingdings" w:hint="default"/>
+      </w:rPr>
+    </w:lvl>
+    <w:lvl w:ilvl="3" w:tplc="48090001" w:tentative="1">
+      <w:start w:val="1"/>
+      <w:numFmt w:val="bullet"/>
+      <w:lvlText w:val=""/>
+      <w:lvlJc w:val="left"/>
+      <w:pPr>
+        <w:ind w:left="2880" w:hanging="360"/>
+      </w:pPr>
+      <w:rPr>
+        <w:rFonts w:ascii="Symbol" w:hAnsi="Symbol" w:hint="default"/>
+      </w:rPr>
+    </w:lvl>
+    <w:lvl w:ilvl="4" w:tplc="48090003" w:tentative="1">
+      <w:start w:val="1"/>
+      <w:numFmt w:val="bullet"/>
+      <w:lvlText w:val="o"/>
+      <w:lvlJc w:val="left"/>
+      <w:pPr>
+        <w:ind w:left="3600" w:hanging="360"/>
+      </w:pPr>
+      <w:rPr>
+        <w:rFonts w:ascii="Courier New" w:hAnsi="Courier New" w:cs="Courier New" w:hint="default"/>
+      </w:rPr>
+    </w:lvl>
+    <w:lvl w:ilvl="5" w:tplc="48090005" w:tentative="1">
+      <w:start w:val="1"/>
+      <w:numFmt w:val="bullet"/>
+      <w:lvlText w:val=""/>
+      <w:lvlJc w:val="left"/>
+      <w:pPr>
+        <w:ind w:left="4320" w:hanging="360"/>
+      </w:pPr>
+      <w:rPr>
+        <w:rFonts w:ascii="Wingdings" w:hAnsi="Wingdings" w:hint="default"/>
+      </w:rPr>
+    </w:lvl>
+    <w:lvl w:ilvl="6" w:tplc="48090001" w:tentative="1">
+      <w:start w:val="1"/>
+      <w:numFmt w:val="bullet"/>
+      <w:lvlText w:val=""/>
+      <w:lvlJc w:val="left"/>
+      <w:pPr>
+        <w:ind w:left="5040" w:hanging="360"/>
+      </w:pPr>
+      <w:rPr>
+        <w:rFonts w:ascii="Symbol" w:hAnsi="Symbol" w:hint="default"/>
+      </w:rPr>
+    </w:lvl>
+    <w:lvl w:ilvl="7" w:tplc="48090003" w:tentative="1">
+      <w:start w:val="1"/>
+      <w:numFmt w:val="bullet"/>
+      <w:lvlText w:val="o"/>
+      <w:lvlJc w:val="left"/>
+      <w:pPr>
+        <w:ind w:left="5760" w:hanging="360"/>
+      </w:pPr>
+      <w:rPr>
+        <w:rFonts w:ascii="Courier New" w:hAnsi="Courier New" w:cs="Courier New" w:hint="default"/>
+      </w:rPr>
+    </w:lvl>
+    <w:lvl w:ilvl="8" w:tplc="48090005" w:tentative="1">
+      <w:start w:val="1"/>
+      <w:numFmt w:val="bullet"/>
+      <w:lvlText w:val=""/>
+      <w:lvlJc w:val="left"/>
+      <w:pPr>
+        <w:ind w:left="6480" w:hanging="360"/>
+      </w:pPr>
+      <w:rPr>
+        <w:rFonts w:ascii="Wingdings" w:hAnsi="Wingdings" w:hint="default"/>
+      </w:rPr>
+    </w:lvl>
+  </w:abstractNum>
+  <w:abstractNum w:abstractNumId="5">
     <w:nsid w:val="17F00A97"/>
     <w:multiLevelType w:val="hybridMultilevel"/>
     <w:tmpl w:val="0B0E540C"/>
@@ -22663,7 +24367,7 @@
       </w:rPr>
     </w:lvl>
   </w:abstractNum>
-  <w:abstractNum w:abstractNumId="5">
+  <w:abstractNum w:abstractNumId="6">
     <w:nsid w:val="1F1F27DB"/>
     <w:multiLevelType w:val="hybridMultilevel"/>
     <w:tmpl w:val="8A267630"/>
@@ -22776,7 +24480,7 @@
       </w:rPr>
     </w:lvl>
   </w:abstractNum>
-  <w:abstractNum w:abstractNumId="6">
+  <w:abstractNum w:abstractNumId="7">
     <w:nsid w:val="247A07E7"/>
     <w:multiLevelType w:val="hybridMultilevel"/>
     <w:tmpl w:val="8F56820A"/>
@@ -22889,7 +24593,7 @@
       </w:rPr>
     </w:lvl>
   </w:abstractNum>
-  <w:abstractNum w:abstractNumId="7">
+  <w:abstractNum w:abstractNumId="8">
     <w:nsid w:val="26F11329"/>
     <w:multiLevelType w:val="hybridMultilevel"/>
     <w:tmpl w:val="2076C198"/>
@@ -22978,7 +24682,7 @@
       </w:pPr>
     </w:lvl>
   </w:abstractNum>
-  <w:abstractNum w:abstractNumId="8">
+  <w:abstractNum w:abstractNumId="9">
     <w:nsid w:val="282E33A8"/>
     <w:multiLevelType w:val="hybridMultilevel"/>
     <w:tmpl w:val="A132A4F8"/>
@@ -23091,7 +24795,7 @@
       </w:rPr>
     </w:lvl>
   </w:abstractNum>
-  <w:abstractNum w:abstractNumId="9">
+  <w:abstractNum w:abstractNumId="10">
     <w:nsid w:val="2DD211A0"/>
     <w:multiLevelType w:val="hybridMultilevel"/>
     <w:tmpl w:val="1E24937E"/>
@@ -23177,7 +24881,7 @@
       </w:pPr>
     </w:lvl>
   </w:abstractNum>
-  <w:abstractNum w:abstractNumId="10">
+  <w:abstractNum w:abstractNumId="11">
     <w:nsid w:val="30AF5BFD"/>
     <w:multiLevelType w:val="hybridMultilevel"/>
     <w:tmpl w:val="6812197E"/>
@@ -23290,7 +24994,7 @@
       </w:rPr>
     </w:lvl>
   </w:abstractNum>
-  <w:abstractNum w:abstractNumId="11">
+  <w:abstractNum w:abstractNumId="12">
     <w:nsid w:val="31216911"/>
     <w:multiLevelType w:val="hybridMultilevel"/>
     <w:tmpl w:val="4BC08558"/>
@@ -23403,7 +25107,7 @@
       </w:rPr>
     </w:lvl>
   </w:abstractNum>
-  <w:abstractNum w:abstractNumId="12">
+  <w:abstractNum w:abstractNumId="13">
     <w:nsid w:val="31D4522A"/>
     <w:multiLevelType w:val="hybridMultilevel"/>
     <w:tmpl w:val="C6F2DDA4"/>
@@ -23489,7 +25193,7 @@
       </w:pPr>
     </w:lvl>
   </w:abstractNum>
-  <w:abstractNum w:abstractNumId="13">
+  <w:abstractNum w:abstractNumId="14">
     <w:nsid w:val="33A73E13"/>
     <w:multiLevelType w:val="hybridMultilevel"/>
     <w:tmpl w:val="4DD4467A"/>
@@ -23602,7 +25306,120 @@
       </w:rPr>
     </w:lvl>
   </w:abstractNum>
-  <w:abstractNum w:abstractNumId="14">
+  <w:abstractNum w:abstractNumId="15">
+    <w:nsid w:val="365519D2"/>
+    <w:multiLevelType w:val="hybridMultilevel"/>
+    <w:tmpl w:val="780A8FEA"/>
+    <w:lvl w:ilvl="0" w:tplc="48090001">
+      <w:start w:val="1"/>
+      <w:numFmt w:val="bullet"/>
+      <w:lvlText w:val=""/>
+      <w:lvlJc w:val="left"/>
+      <w:pPr>
+        <w:ind w:left="720" w:hanging="360"/>
+      </w:pPr>
+      <w:rPr>
+        <w:rFonts w:ascii="Symbol" w:hAnsi="Symbol" w:hint="default"/>
+      </w:rPr>
+    </w:lvl>
+    <w:lvl w:ilvl="1" w:tplc="48090003" w:tentative="1">
+      <w:start w:val="1"/>
+      <w:numFmt w:val="bullet"/>
+      <w:lvlText w:val="o"/>
+      <w:lvlJc w:val="left"/>
+      <w:pPr>
+        <w:ind w:left="1440" w:hanging="360"/>
+      </w:pPr>
+      <w:rPr>
+        <w:rFonts w:ascii="Courier New" w:hAnsi="Courier New" w:cs="Courier New" w:hint="default"/>
+      </w:rPr>
+    </w:lvl>
+    <w:lvl w:ilvl="2" w:tplc="48090005" w:tentative="1">
+      <w:start w:val="1"/>
+      <w:numFmt w:val="bullet"/>
+      <w:lvlText w:val=""/>
+      <w:lvlJc w:val="left"/>
+      <w:pPr>
+        <w:ind w:left="2160" w:hanging="360"/>
+      </w:pPr>
+      <w:rPr>
+        <w:rFonts w:ascii="Wingdings" w:hAnsi="Wingdings" w:hint="default"/>
+      </w:rPr>
+    </w:lvl>
+    <w:lvl w:ilvl="3" w:tplc="48090001" w:tentative="1">
+      <w:start w:val="1"/>
+      <w:numFmt w:val="bullet"/>
+      <w:lvlText w:val=""/>
+      <w:lvlJc w:val="left"/>
+      <w:pPr>
+        <w:ind w:left="2880" w:hanging="360"/>
+      </w:pPr>
+      <w:rPr>
+        <w:rFonts w:ascii="Symbol" w:hAnsi="Symbol" w:hint="default"/>
+      </w:rPr>
+    </w:lvl>
+    <w:lvl w:ilvl="4" w:tplc="48090003" w:tentative="1">
+      <w:start w:val="1"/>
+      <w:numFmt w:val="bullet"/>
+      <w:lvlText w:val="o"/>
+      <w:lvlJc w:val="left"/>
+      <w:pPr>
+        <w:ind w:left="3600" w:hanging="360"/>
+      </w:pPr>
+      <w:rPr>
+        <w:rFonts w:ascii="Courier New" w:hAnsi="Courier New" w:cs="Courier New" w:hint="default"/>
+      </w:rPr>
+    </w:lvl>
+    <w:lvl w:ilvl="5" w:tplc="48090005" w:tentative="1">
+      <w:start w:val="1"/>
+      <w:numFmt w:val="bullet"/>
+      <w:lvlText w:val=""/>
+      <w:lvlJc w:val="left"/>
+      <w:pPr>
+        <w:ind w:left="4320" w:hanging="360"/>
+      </w:pPr>
+      <w:rPr>
+        <w:rFonts w:ascii="Wingdings" w:hAnsi="Wingdings" w:hint="default"/>
+      </w:rPr>
+    </w:lvl>
+    <w:lvl w:ilvl="6" w:tplc="48090001" w:tentative="1">
+      <w:start w:val="1"/>
+      <w:numFmt w:val="bullet"/>
+      <w:lvlText w:val=""/>
+      <w:lvlJc w:val="left"/>
+      <w:pPr>
+        <w:ind w:left="5040" w:hanging="360"/>
+      </w:pPr>
+      <w:rPr>
+        <w:rFonts w:ascii="Symbol" w:hAnsi="Symbol" w:hint="default"/>
+      </w:rPr>
+    </w:lvl>
+    <w:lvl w:ilvl="7" w:tplc="48090003" w:tentative="1">
+      <w:start w:val="1"/>
+      <w:numFmt w:val="bullet"/>
+      <w:lvlText w:val="o"/>
+      <w:lvlJc w:val="left"/>
+      <w:pPr>
+        <w:ind w:left="5760" w:hanging="360"/>
+      </w:pPr>
+      <w:rPr>
+        <w:rFonts w:ascii="Courier New" w:hAnsi="Courier New" w:cs="Courier New" w:hint="default"/>
+      </w:rPr>
+    </w:lvl>
+    <w:lvl w:ilvl="8" w:tplc="48090005" w:tentative="1">
+      <w:start w:val="1"/>
+      <w:numFmt w:val="bullet"/>
+      <w:lvlText w:val=""/>
+      <w:lvlJc w:val="left"/>
+      <w:pPr>
+        <w:ind w:left="6480" w:hanging="360"/>
+      </w:pPr>
+      <w:rPr>
+        <w:rFonts w:ascii="Wingdings" w:hAnsi="Wingdings" w:hint="default"/>
+      </w:rPr>
+    </w:lvl>
+  </w:abstractNum>
+  <w:abstractNum w:abstractNumId="16">
     <w:nsid w:val="38457083"/>
     <w:multiLevelType w:val="hybridMultilevel"/>
     <w:tmpl w:val="1E24937E"/>
@@ -23688,7 +25505,120 @@
       </w:pPr>
     </w:lvl>
   </w:abstractNum>
-  <w:abstractNum w:abstractNumId="15">
+  <w:abstractNum w:abstractNumId="17">
+    <w:nsid w:val="3EBE3A0B"/>
+    <w:multiLevelType w:val="hybridMultilevel"/>
+    <w:tmpl w:val="7CEAAE4C"/>
+    <w:lvl w:ilvl="0" w:tplc="48090001">
+      <w:start w:val="1"/>
+      <w:numFmt w:val="bullet"/>
+      <w:lvlText w:val=""/>
+      <w:lvlJc w:val="left"/>
+      <w:pPr>
+        <w:ind w:left="360" w:hanging="360"/>
+      </w:pPr>
+      <w:rPr>
+        <w:rFonts w:ascii="Symbol" w:hAnsi="Symbol" w:hint="default"/>
+      </w:rPr>
+    </w:lvl>
+    <w:lvl w:ilvl="1" w:tplc="48090003" w:tentative="1">
+      <w:start w:val="1"/>
+      <w:numFmt w:val="bullet"/>
+      <w:lvlText w:val="o"/>
+      <w:lvlJc w:val="left"/>
+      <w:pPr>
+        <w:ind w:left="1440" w:hanging="360"/>
+      </w:pPr>
+      <w:rPr>
+        <w:rFonts w:ascii="Courier New" w:hAnsi="Courier New" w:cs="Courier New" w:hint="default"/>
+      </w:rPr>
+    </w:lvl>
+    <w:lvl w:ilvl="2" w:tplc="48090005" w:tentative="1">
+      <w:start w:val="1"/>
+      <w:numFmt w:val="bullet"/>
+      <w:lvlText w:val=""/>
+      <w:lvlJc w:val="left"/>
+      <w:pPr>
+        <w:ind w:left="2160" w:hanging="360"/>
+      </w:pPr>
+      <w:rPr>
+        <w:rFonts w:ascii="Wingdings" w:hAnsi="Wingdings" w:hint="default"/>
+      </w:rPr>
+    </w:lvl>
+    <w:lvl w:ilvl="3" w:tplc="48090001" w:tentative="1">
+      <w:start w:val="1"/>
+      <w:numFmt w:val="bullet"/>
+      <w:lvlText w:val=""/>
+      <w:lvlJc w:val="left"/>
+      <w:pPr>
+        <w:ind w:left="2880" w:hanging="360"/>
+      </w:pPr>
+      <w:rPr>
+        <w:rFonts w:ascii="Symbol" w:hAnsi="Symbol" w:hint="default"/>
+      </w:rPr>
+    </w:lvl>
+    <w:lvl w:ilvl="4" w:tplc="48090003" w:tentative="1">
+      <w:start w:val="1"/>
+      <w:numFmt w:val="bullet"/>
+      <w:lvlText w:val="o"/>
+      <w:lvlJc w:val="left"/>
+      <w:pPr>
+        <w:ind w:left="3600" w:hanging="360"/>
+      </w:pPr>
+      <w:rPr>
+        <w:rFonts w:ascii="Courier New" w:hAnsi="Courier New" w:cs="Courier New" w:hint="default"/>
+      </w:rPr>
+    </w:lvl>
+    <w:lvl w:ilvl="5" w:tplc="48090005" w:tentative="1">
+      <w:start w:val="1"/>
+      <w:numFmt w:val="bullet"/>
+      <w:lvlText w:val=""/>
+      <w:lvlJc w:val="left"/>
+      <w:pPr>
+        <w:ind w:left="4320" w:hanging="360"/>
+      </w:pPr>
+      <w:rPr>
+        <w:rFonts w:ascii="Wingdings" w:hAnsi="Wingdings" w:hint="default"/>
+      </w:rPr>
+    </w:lvl>
+    <w:lvl w:ilvl="6" w:tplc="48090001" w:tentative="1">
+      <w:start w:val="1"/>
+      <w:numFmt w:val="bullet"/>
+      <w:lvlText w:val=""/>
+      <w:lvlJc w:val="left"/>
+      <w:pPr>
+        <w:ind w:left="5040" w:hanging="360"/>
+      </w:pPr>
+      <w:rPr>
+        <w:rFonts w:ascii="Symbol" w:hAnsi="Symbol" w:hint="default"/>
+      </w:rPr>
+    </w:lvl>
+    <w:lvl w:ilvl="7" w:tplc="48090003" w:tentative="1">
+      <w:start w:val="1"/>
+      <w:numFmt w:val="bullet"/>
+      <w:lvlText w:val="o"/>
+      <w:lvlJc w:val="left"/>
+      <w:pPr>
+        <w:ind w:left="5760" w:hanging="360"/>
+      </w:pPr>
+      <w:rPr>
+        <w:rFonts w:ascii="Courier New" w:hAnsi="Courier New" w:cs="Courier New" w:hint="default"/>
+      </w:rPr>
+    </w:lvl>
+    <w:lvl w:ilvl="8" w:tplc="48090005" w:tentative="1">
+      <w:start w:val="1"/>
+      <w:numFmt w:val="bullet"/>
+      <w:lvlText w:val=""/>
+      <w:lvlJc w:val="left"/>
+      <w:pPr>
+        <w:ind w:left="6480" w:hanging="360"/>
+      </w:pPr>
+      <w:rPr>
+        <w:rFonts w:ascii="Wingdings" w:hAnsi="Wingdings" w:hint="default"/>
+      </w:rPr>
+    </w:lvl>
+  </w:abstractNum>
+  <w:abstractNum w:abstractNumId="18">
     <w:nsid w:val="3FF565B8"/>
     <w:multiLevelType w:val="hybridMultilevel"/>
     <w:tmpl w:val="369A2BC6"/>
@@ -23801,7 +25731,7 @@
       </w:rPr>
     </w:lvl>
   </w:abstractNum>
-  <w:abstractNum w:abstractNumId="16">
+  <w:abstractNum w:abstractNumId="19">
     <w:nsid w:val="40722504"/>
     <w:multiLevelType w:val="hybridMultilevel"/>
     <w:tmpl w:val="93CA1EC0"/>
@@ -23887,7 +25817,7 @@
       </w:pPr>
     </w:lvl>
   </w:abstractNum>
-  <w:abstractNum w:abstractNumId="17">
+  <w:abstractNum w:abstractNumId="20">
     <w:nsid w:val="45E47498"/>
     <w:multiLevelType w:val="hybridMultilevel"/>
     <w:tmpl w:val="70B07CC6"/>
@@ -24000,7 +25930,7 @@
       </w:rPr>
     </w:lvl>
   </w:abstractNum>
-  <w:abstractNum w:abstractNumId="18">
+  <w:abstractNum w:abstractNumId="21">
     <w:nsid w:val="47BC4264"/>
     <w:multiLevelType w:val="hybridMultilevel"/>
     <w:tmpl w:val="7160D24E"/>
@@ -24113,7 +26043,7 @@
       </w:rPr>
     </w:lvl>
   </w:abstractNum>
-  <w:abstractNum w:abstractNumId="19">
+  <w:abstractNum w:abstractNumId="22">
     <w:nsid w:val="49575C19"/>
     <w:multiLevelType w:val="hybridMultilevel"/>
     <w:tmpl w:val="CC4ABF70"/>
@@ -24226,7 +26156,7 @@
       </w:rPr>
     </w:lvl>
   </w:abstractNum>
-  <w:abstractNum w:abstractNumId="20">
+  <w:abstractNum w:abstractNumId="23">
     <w:nsid w:val="4C0342CF"/>
     <w:multiLevelType w:val="hybridMultilevel"/>
     <w:tmpl w:val="BCD49606"/>
@@ -24339,7 +26269,7 @@
       </w:rPr>
     </w:lvl>
   </w:abstractNum>
-  <w:abstractNum w:abstractNumId="21">
+  <w:abstractNum w:abstractNumId="24">
     <w:nsid w:val="51DB7AEA"/>
     <w:multiLevelType w:val="hybridMultilevel"/>
     <w:tmpl w:val="CE04ED4A"/>
@@ -24425,7 +26355,7 @@
       </w:pPr>
     </w:lvl>
   </w:abstractNum>
-  <w:abstractNum w:abstractNumId="22">
+  <w:abstractNum w:abstractNumId="25">
     <w:nsid w:val="54AF03C0"/>
     <w:multiLevelType w:val="hybridMultilevel"/>
     <w:tmpl w:val="145A472E"/>
@@ -24538,7 +26468,7 @@
       </w:rPr>
     </w:lvl>
   </w:abstractNum>
-  <w:abstractNum w:abstractNumId="23">
+  <w:abstractNum w:abstractNumId="26">
     <w:nsid w:val="569C78FB"/>
     <w:multiLevelType w:val="hybridMultilevel"/>
     <w:tmpl w:val="35AED61C"/>
@@ -24651,7 +26581,7 @@
       </w:rPr>
     </w:lvl>
   </w:abstractNum>
-  <w:abstractNum w:abstractNumId="24">
+  <w:abstractNum w:abstractNumId="27">
     <w:nsid w:val="570822EB"/>
     <w:multiLevelType w:val="hybridMultilevel"/>
     <w:tmpl w:val="0186EE98"/>
@@ -24740,7 +26670,7 @@
       </w:pPr>
     </w:lvl>
   </w:abstractNum>
-  <w:abstractNum w:abstractNumId="25">
+  <w:abstractNum w:abstractNumId="28">
     <w:nsid w:val="5D6D7291"/>
     <w:multiLevelType w:val="hybridMultilevel"/>
     <w:tmpl w:val="DE6A1E6A"/>
@@ -24853,7 +26783,7 @@
       </w:rPr>
     </w:lvl>
   </w:abstractNum>
-  <w:abstractNum w:abstractNumId="26">
+  <w:abstractNum w:abstractNumId="29">
     <w:nsid w:val="60514EAC"/>
     <w:multiLevelType w:val="hybridMultilevel"/>
     <w:tmpl w:val="F0AEE80A"/>
@@ -24966,7 +26896,7 @@
       </w:rPr>
     </w:lvl>
   </w:abstractNum>
-  <w:abstractNum w:abstractNumId="27">
+  <w:abstractNum w:abstractNumId="30">
     <w:nsid w:val="6136276F"/>
     <w:multiLevelType w:val="hybridMultilevel"/>
     <w:tmpl w:val="01E2A6C8"/>
@@ -25079,7 +27009,7 @@
       </w:rPr>
     </w:lvl>
   </w:abstractNum>
-  <w:abstractNum w:abstractNumId="28">
+  <w:abstractNum w:abstractNumId="31">
     <w:nsid w:val="62F51C78"/>
     <w:multiLevelType w:val="hybridMultilevel"/>
     <w:tmpl w:val="AFFE32D8"/>
@@ -25165,7 +27095,7 @@
       </w:pPr>
     </w:lvl>
   </w:abstractNum>
-  <w:abstractNum w:abstractNumId="29">
+  <w:abstractNum w:abstractNumId="32">
     <w:nsid w:val="6AE05C9B"/>
     <w:multiLevelType w:val="hybridMultilevel"/>
     <w:tmpl w:val="D93EC4DC"/>
@@ -25278,7 +27208,7 @@
       </w:rPr>
     </w:lvl>
   </w:abstractNum>
-  <w:abstractNum w:abstractNumId="30">
+  <w:abstractNum w:abstractNumId="33">
     <w:nsid w:val="6B376873"/>
     <w:multiLevelType w:val="hybridMultilevel"/>
     <w:tmpl w:val="1E24937E"/>
@@ -25364,7 +27294,120 @@
       </w:pPr>
     </w:lvl>
   </w:abstractNum>
-  <w:abstractNum w:abstractNumId="31">
+  <w:abstractNum w:abstractNumId="34">
+    <w:nsid w:val="6F3B744F"/>
+    <w:multiLevelType w:val="hybridMultilevel"/>
+    <w:tmpl w:val="5680E1C6"/>
+    <w:lvl w:ilvl="0" w:tplc="48090001">
+      <w:start w:val="1"/>
+      <w:numFmt w:val="bullet"/>
+      <w:lvlText w:val=""/>
+      <w:lvlJc w:val="left"/>
+      <w:pPr>
+        <w:ind w:left="720" w:hanging="360"/>
+      </w:pPr>
+      <w:rPr>
+        <w:rFonts w:ascii="Symbol" w:hAnsi="Symbol" w:hint="default"/>
+      </w:rPr>
+    </w:lvl>
+    <w:lvl w:ilvl="1" w:tplc="48090003" w:tentative="1">
+      <w:start w:val="1"/>
+      <w:numFmt w:val="bullet"/>
+      <w:lvlText w:val="o"/>
+      <w:lvlJc w:val="left"/>
+      <w:pPr>
+        <w:ind w:left="1440" w:hanging="360"/>
+      </w:pPr>
+      <w:rPr>
+        <w:rFonts w:ascii="Courier New" w:hAnsi="Courier New" w:cs="Courier New" w:hint="default"/>
+      </w:rPr>
+    </w:lvl>
+    <w:lvl w:ilvl="2" w:tplc="48090005" w:tentative="1">
+      <w:start w:val="1"/>
+      <w:numFmt w:val="bullet"/>
+      <w:lvlText w:val=""/>
+      <w:lvlJc w:val="left"/>
+      <w:pPr>
+        <w:ind w:left="2160" w:hanging="360"/>
+      </w:pPr>
+      <w:rPr>
+        <w:rFonts w:ascii="Wingdings" w:hAnsi="Wingdings" w:hint="default"/>
+      </w:rPr>
+    </w:lvl>
+    <w:lvl w:ilvl="3" w:tplc="48090001" w:tentative="1">
+      <w:start w:val="1"/>
+      <w:numFmt w:val="bullet"/>
+      <w:lvlText w:val=""/>
+      <w:lvlJc w:val="left"/>
+      <w:pPr>
+        <w:ind w:left="2880" w:hanging="360"/>
+      </w:pPr>
+      <w:rPr>
+        <w:rFonts w:ascii="Symbol" w:hAnsi="Symbol" w:hint="default"/>
+      </w:rPr>
+    </w:lvl>
+    <w:lvl w:ilvl="4" w:tplc="48090003" w:tentative="1">
+      <w:start w:val="1"/>
+      <w:numFmt w:val="bullet"/>
+      <w:lvlText w:val="o"/>
+      <w:lvlJc w:val="left"/>
+      <w:pPr>
+        <w:ind w:left="3600" w:hanging="360"/>
+      </w:pPr>
+      <w:rPr>
+        <w:rFonts w:ascii="Courier New" w:hAnsi="Courier New" w:cs="Courier New" w:hint="default"/>
+      </w:rPr>
+    </w:lvl>
+    <w:lvl w:ilvl="5" w:tplc="48090005" w:tentative="1">
+      <w:start w:val="1"/>
+      <w:numFmt w:val="bullet"/>
+      <w:lvlText w:val=""/>
+      <w:lvlJc w:val="left"/>
+      <w:pPr>
+        <w:ind w:left="4320" w:hanging="360"/>
+      </w:pPr>
+      <w:rPr>
+        <w:rFonts w:ascii="Wingdings" w:hAnsi="Wingdings" w:hint="default"/>
+      </w:rPr>
+    </w:lvl>
+    <w:lvl w:ilvl="6" w:tplc="48090001" w:tentative="1">
+      <w:start w:val="1"/>
+      <w:numFmt w:val="bullet"/>
+      <w:lvlText w:val=""/>
+      <w:lvlJc w:val="left"/>
+      <w:pPr>
+        <w:ind w:left="5040" w:hanging="360"/>
+      </w:pPr>
+      <w:rPr>
+        <w:rFonts w:ascii="Symbol" w:hAnsi="Symbol" w:hint="default"/>
+      </w:rPr>
+    </w:lvl>
+    <w:lvl w:ilvl="7" w:tplc="48090003" w:tentative="1">
+      <w:start w:val="1"/>
+      <w:numFmt w:val="bullet"/>
+      <w:lvlText w:val="o"/>
+      <w:lvlJc w:val="left"/>
+      <w:pPr>
+        <w:ind w:left="5760" w:hanging="360"/>
+      </w:pPr>
+      <w:rPr>
+        <w:rFonts w:ascii="Courier New" w:hAnsi="Courier New" w:cs="Courier New" w:hint="default"/>
+      </w:rPr>
+    </w:lvl>
+    <w:lvl w:ilvl="8" w:tplc="48090005" w:tentative="1">
+      <w:start w:val="1"/>
+      <w:numFmt w:val="bullet"/>
+      <w:lvlText w:val=""/>
+      <w:lvlJc w:val="left"/>
+      <w:pPr>
+        <w:ind w:left="6480" w:hanging="360"/>
+      </w:pPr>
+      <w:rPr>
+        <w:rFonts w:ascii="Wingdings" w:hAnsi="Wingdings" w:hint="default"/>
+      </w:rPr>
+    </w:lvl>
+  </w:abstractNum>
+  <w:abstractNum w:abstractNumId="35">
     <w:nsid w:val="70292CC2"/>
     <w:multiLevelType w:val="hybridMultilevel"/>
     <w:tmpl w:val="1E24937E"/>
@@ -25450,7 +27493,7 @@
       </w:pPr>
     </w:lvl>
   </w:abstractNum>
-  <w:abstractNum w:abstractNumId="32">
+  <w:abstractNum w:abstractNumId="36">
     <w:nsid w:val="7304275C"/>
     <w:multiLevelType w:val="hybridMultilevel"/>
     <w:tmpl w:val="0186EE98"/>
@@ -25539,7 +27582,7 @@
       </w:pPr>
     </w:lvl>
   </w:abstractNum>
-  <w:abstractNum w:abstractNumId="33">
+  <w:abstractNum w:abstractNumId="37">
     <w:nsid w:val="797C6CEA"/>
     <w:multiLevelType w:val="hybridMultilevel"/>
     <w:tmpl w:val="1C90240C"/>
@@ -25625,7 +27668,7 @@
       </w:pPr>
     </w:lvl>
   </w:abstractNum>
-  <w:abstractNum w:abstractNumId="34">
+  <w:abstractNum w:abstractNumId="38">
     <w:nsid w:val="7D5D38A3"/>
     <w:multiLevelType w:val="hybridMultilevel"/>
     <w:tmpl w:val="33BC3D6C"/>
@@ -25738,7 +27781,7 @@
       </w:rPr>
     </w:lvl>
   </w:abstractNum>
-  <w:abstractNum w:abstractNumId="35">
+  <w:abstractNum w:abstractNumId="39">
     <w:nsid w:val="7DE05CF3"/>
     <w:multiLevelType w:val="hybridMultilevel"/>
     <w:tmpl w:val="56AC632C"/>
@@ -25828,112 +27871,124 @@
     </w:lvl>
   </w:abstractNum>
   <w:num w:numId="1">
-    <w:abstractNumId w:val="33"/>
+    <w:abstractNumId w:val="37"/>
   </w:num>
   <w:num w:numId="2">
-    <w:abstractNumId w:val="7"/>
+    <w:abstractNumId w:val="8"/>
   </w:num>
   <w:num w:numId="3">
-    <w:abstractNumId w:val="18"/>
+    <w:abstractNumId w:val="21"/>
   </w:num>
   <w:num w:numId="4">
     <w:abstractNumId w:val="0"/>
   </w:num>
   <w:num w:numId="5">
-    <w:abstractNumId w:val="9"/>
+    <w:abstractNumId w:val="10"/>
   </w:num>
   <w:num w:numId="6">
-    <w:abstractNumId w:val="21"/>
+    <w:abstractNumId w:val="24"/>
   </w:num>
   <w:num w:numId="7">
-    <w:abstractNumId w:val="32"/>
+    <w:abstractNumId w:val="36"/>
   </w:num>
   <w:num w:numId="8">
-    <w:abstractNumId w:val="4"/>
+    <w:abstractNumId w:val="5"/>
   </w:num>
   <w:num w:numId="9">
-    <w:abstractNumId w:val="17"/>
+    <w:abstractNumId w:val="20"/>
   </w:num>
   <w:num w:numId="10">
     <w:abstractNumId w:val="1"/>
   </w:num>
   <w:num w:numId="11">
-    <w:abstractNumId w:val="15"/>
+    <w:abstractNumId w:val="18"/>
   </w:num>
   <w:num w:numId="12">
+    <w:abstractNumId w:val="25"/>
+  </w:num>
+  <w:num w:numId="13">
+    <w:abstractNumId w:val="9"/>
+  </w:num>
+  <w:num w:numId="14">
+    <w:abstractNumId w:val="29"/>
+  </w:num>
+  <w:num w:numId="15">
+    <w:abstractNumId w:val="12"/>
+  </w:num>
+  <w:num w:numId="16">
+    <w:abstractNumId w:val="39"/>
+  </w:num>
+  <w:num w:numId="17">
     <w:abstractNumId w:val="22"/>
   </w:num>
-  <w:num w:numId="13">
-    <w:abstractNumId w:val="8"/>
-  </w:num>
-  <w:num w:numId="14">
-    <w:abstractNumId w:val="26"/>
-  </w:num>
-  <w:num w:numId="15">
-    <w:abstractNumId w:val="11"/>
-  </w:num>
-  <w:num w:numId="16">
-    <w:abstractNumId w:val="35"/>
-  </w:num>
-  <w:num w:numId="17">
-    <w:abstractNumId w:val="19"/>
-  </w:num>
   <w:num w:numId="18">
-    <w:abstractNumId w:val="29"/>
+    <w:abstractNumId w:val="32"/>
   </w:num>
   <w:num w:numId="19">
-    <w:abstractNumId w:val="34"/>
+    <w:abstractNumId w:val="38"/>
   </w:num>
   <w:num w:numId="20">
-    <w:abstractNumId w:val="23"/>
+    <w:abstractNumId w:val="26"/>
   </w:num>
   <w:num w:numId="21">
     <w:abstractNumId w:val="3"/>
   </w:num>
   <w:num w:numId="22">
-    <w:abstractNumId w:val="20"/>
+    <w:abstractNumId w:val="23"/>
   </w:num>
   <w:num w:numId="23">
+    <w:abstractNumId w:val="7"/>
+  </w:num>
+  <w:num w:numId="24">
     <w:abstractNumId w:val="6"/>
   </w:num>
-  <w:num w:numId="24">
-    <w:abstractNumId w:val="5"/>
-  </w:num>
   <w:num w:numId="25">
-    <w:abstractNumId w:val="31"/>
+    <w:abstractNumId w:val="35"/>
   </w:num>
   <w:num w:numId="26">
-    <w:abstractNumId w:val="13"/>
+    <w:abstractNumId w:val="14"/>
   </w:num>
   <w:num w:numId="27">
-    <w:abstractNumId w:val="27"/>
+    <w:abstractNumId w:val="30"/>
   </w:num>
   <w:num w:numId="28">
     <w:abstractNumId w:val="2"/>
   </w:num>
   <w:num w:numId="29">
-    <w:abstractNumId w:val="25"/>
+    <w:abstractNumId w:val="28"/>
   </w:num>
   <w:num w:numId="30">
-    <w:abstractNumId w:val="24"/>
+    <w:abstractNumId w:val="27"/>
   </w:num>
   <w:num w:numId="31">
-    <w:abstractNumId w:val="30"/>
+    <w:abstractNumId w:val="33"/>
   </w:num>
   <w:num w:numId="32">
-    <w:abstractNumId w:val="14"/>
+    <w:abstractNumId w:val="16"/>
   </w:num>
   <w:num w:numId="33">
-    <w:abstractNumId w:val="10"/>
+    <w:abstractNumId w:val="11"/>
   </w:num>
   <w:num w:numId="34">
-    <w:abstractNumId w:val="28"/>
+    <w:abstractNumId w:val="31"/>
   </w:num>
   <w:num w:numId="35">
-    <w:abstractNumId w:val="12"/>
+    <w:abstractNumId w:val="13"/>
   </w:num>
   <w:num w:numId="36">
-    <w:abstractNumId w:val="16"/>
+    <w:abstractNumId w:val="19"/>
+  </w:num>
+  <w:num w:numId="37">
+    <w:abstractNumId w:val="4"/>
+  </w:num>
+  <w:num w:numId="38">
+    <w:abstractNumId w:val="17"/>
+  </w:num>
+  <w:num w:numId="39">
+    <w:abstractNumId w:val="15"/>
+  </w:num>
+  <w:num w:numId="40">
+    <w:abstractNumId w:val="34"/>
   </w:num>
 </w:numbering>
 </file>
@@ -26421,7 +28476,6 @@
       <w:spacing w:after="0" w:line="240" w:lineRule="auto"/>
     </w:pPr>
     <w:tblPr>
-      <w:tblInd w:w="0" w:type="dxa"/>
       <w:tblBorders>
         <w:top w:val="single" w:sz="4" w:space="0" w:color="auto"/>
         <w:left w:val="single" w:sz="4" w:space="0" w:color="auto"/>
@@ -26430,12 +28484,6 @@
         <w:insideH w:val="single" w:sz="4" w:space="0" w:color="auto"/>
         <w:insideV w:val="single" w:sz="4" w:space="0" w:color="auto"/>
       </w:tblBorders>
-      <w:tblCellMar>
-        <w:top w:w="0" w:type="dxa"/>
-        <w:left w:w="108" w:type="dxa"/>
-        <w:bottom w:w="0" w:type="dxa"/>
-        <w:right w:w="108" w:type="dxa"/>
-      </w:tblCellMar>
     </w:tblPr>
   </w:style>
   <w:style w:type="table" w:styleId="GridTable4-Accent6">
@@ -26449,7 +28497,6 @@
     <w:tblPr>
       <w:tblStyleRowBandSize w:val="1"/>
       <w:tblStyleColBandSize w:val="1"/>
-      <w:tblInd w:w="0" w:type="dxa"/>
       <w:tblBorders>
         <w:top w:val="single" w:sz="4" w:space="0" w:color="A8D08D" w:themeColor="accent6" w:themeTint="99"/>
         <w:left w:val="single" w:sz="4" w:space="0" w:color="A8D08D" w:themeColor="accent6" w:themeTint="99"/>
@@ -26458,12 +28505,6 @@
         <w:insideH w:val="single" w:sz="4" w:space="0" w:color="A8D08D" w:themeColor="accent6" w:themeTint="99"/>
         <w:insideV w:val="single" w:sz="4" w:space="0" w:color="A8D08D" w:themeColor="accent6" w:themeTint="99"/>
       </w:tblBorders>
-      <w:tblCellMar>
-        <w:top w:w="0" w:type="dxa"/>
-        <w:left w:w="108" w:type="dxa"/>
-        <w:bottom w:w="0" w:type="dxa"/>
-        <w:right w:w="108" w:type="dxa"/>
-      </w:tblCellMar>
     </w:tblPr>
     <w:tblStylePr w:type="firstRow">
       <w:rPr>
@@ -26558,19 +28599,12 @@
     <w:tblPr>
       <w:tblStyleRowBandSize w:val="1"/>
       <w:tblStyleColBandSize w:val="1"/>
-      <w:tblInd w:w="0" w:type="dxa"/>
       <w:tblBorders>
         <w:top w:val="single" w:sz="8" w:space="0" w:color="5B9BD5" w:themeColor="accent1"/>
         <w:left w:val="single" w:sz="8" w:space="0" w:color="5B9BD5" w:themeColor="accent1"/>
         <w:bottom w:val="single" w:sz="8" w:space="0" w:color="5B9BD5" w:themeColor="accent1"/>
         <w:right w:val="single" w:sz="8" w:space="0" w:color="5B9BD5" w:themeColor="accent1"/>
       </w:tblBorders>
-      <w:tblCellMar>
-        <w:top w:w="0" w:type="dxa"/>
-        <w:left w:w="108" w:type="dxa"/>
-        <w:bottom w:w="0" w:type="dxa"/>
-        <w:right w:w="108" w:type="dxa"/>
-      </w:tblCellMar>
     </w:tblPr>
     <w:tblStylePr w:type="firstRow">
       <w:pPr>
@@ -26681,6 +28715,22 @@
       <w:sz w:val="18"/>
       <w:szCs w:val="18"/>
       <w:lang w:val="en-US"/>
+    </w:rPr>
+  </w:style>
+  <w:style w:type="paragraph" w:customStyle="1" w:styleId="Tableheading">
+    <w:name w:val="Table heading"/>
+    <w:basedOn w:val="Normal"/>
+    <w:rsid w:val="00B41562"/>
+    <w:pPr>
+      <w:keepNext/>
+      <w:keepLines/>
+      <w:spacing w:before="120" w:after="120" w:line="240" w:lineRule="atLeast"/>
+    </w:pPr>
+    <w:rPr>
+      <w:rFonts w:cs="Arial"/>
+      <w:color w:val="D06F1A"/>
+      <w:szCs w:val="24"/>
+      <w:lang w:val="en-AU"/>
     </w:rPr>
   </w:style>
 </w:styles>
@@ -26952,7 +29002,7 @@
 </file>
 
 <file path=customXml/itemProps1.xml><?xml version="1.0" encoding="utf-8"?>
-<ds:datastoreItem xmlns:ds="http://schemas.openxmlformats.org/officeDocument/2006/customXml" ds:itemID="{CDC11A2A-F7A5-404F-9BCD-ACD7EA2B71ED}">
+<ds:datastoreItem xmlns:ds="http://schemas.openxmlformats.org/officeDocument/2006/customXml" ds:itemID="{050288C9-F092-408D-8C61-FB88D23AACD3}">
   <ds:schemaRefs>
     <ds:schemaRef ds:uri="http://schemas.openxmlformats.org/officeDocument/2006/bibliography"/>
   </ds:schemaRefs>

</xml_diff>

<commit_message>
Updated ALS - SQAP.docx to include project tools
</commit_message>
<xml_diff>
--- a/documentation/quality/ALS - SQAP.docx
+++ b/documentation/quality/ALS - SQAP.docx
@@ -1628,7 +1628,21 @@
           <w:sz w:val="24"/>
           <w:szCs w:val="24"/>
         </w:rPr>
-        <w:t xml:space="preserve">The calendar will display 4 types of </w:t>
+        <w:t xml:space="preserve">The calendar will display </w:t>
+      </w:r>
+      <w:r>
+        <w:rPr>
+          <w:sz w:val="24"/>
+          <w:szCs w:val="24"/>
+        </w:rPr>
+        <w:t>6</w:t>
+      </w:r>
+      <w:r>
+        <w:rPr>
+          <w:sz w:val="24"/>
+          <w:szCs w:val="24"/>
+        </w:rPr>
+        <w:t xml:space="preserve"> types of </w:t>
       </w:r>
       <w:r>
         <w:rPr>
@@ -4867,7 +4881,7 @@
           <w:noProof/>
           <w:sz w:val="24"/>
           <w:szCs w:val="24"/>
-          <w:lang w:val="en-SG" w:eastAsia="en-SG"/>
+          <w:lang w:val="en-PH" w:eastAsia="en-PH"/>
         </w:rPr>
         <w:lastRenderedPageBreak/>
         <w:drawing>
@@ -5136,7 +5150,7 @@
       <w:r>
         <w:rPr>
           <w:noProof/>
-          <w:lang w:val="en-SG" w:eastAsia="en-SG"/>
+          <w:lang w:val="en-PH" w:eastAsia="en-PH"/>
         </w:rPr>
         <w:drawing>
           <wp:inline distT="0" distB="0" distL="0" distR="0">
@@ -5507,7 +5521,7 @@
       <w:r>
         <w:rPr>
           <w:noProof/>
-          <w:lang w:val="en-SG" w:eastAsia="en-SG"/>
+          <w:lang w:val="en-PH" w:eastAsia="en-PH"/>
         </w:rPr>
         <w:drawing>
           <wp:inline distT="0" distB="0" distL="0" distR="0">
@@ -6669,7 +6683,7 @@
                 <w:sz w:val="24"/>
                 <w:szCs w:val="24"/>
               </w:rPr>
-              <w:t>Coding Tools</w:t>
+              <w:t>Framework, Extensions</w:t>
             </w:r>
           </w:p>
         </w:tc>
@@ -6701,22 +6715,10 @@
                 <w:sz w:val="24"/>
                 <w:szCs w:val="24"/>
               </w:rPr>
-              <w:t xml:space="preserve"> </w:t>
-            </w:r>
-            <w:r>
-              <w:rPr>
-                <w:sz w:val="24"/>
-                <w:szCs w:val="24"/>
-              </w:rPr>
-              <w:t>PHP Framework, Sublime Text</w:t>
-            </w:r>
-            <w:r>
-              <w:rPr>
-                <w:sz w:val="24"/>
-                <w:szCs w:val="24"/>
-              </w:rPr>
-              <w:t>, fullcalendar.io</w:t>
-            </w:r>
+              <w:t xml:space="preserve"> 2.0, fullcalendar.io</w:t>
+            </w:r>
+            <w:bookmarkStart w:id="2" w:name="_GoBack"/>
+            <w:bookmarkEnd w:id="2"/>
           </w:p>
         </w:tc>
       </w:tr>
@@ -6744,7 +6746,7 @@
                 <w:szCs w:val="24"/>
               </w:rPr>
               <w:lastRenderedPageBreak/>
-              <w:t>Mobile Phone Testing</w:t>
+              <w:t>Coding Tools</w:t>
             </w:r>
           </w:p>
         </w:tc>
@@ -6762,20 +6764,13 @@
                 <w:szCs w:val="24"/>
               </w:rPr>
             </w:pPr>
-            <w:r>
-              <w:rPr>
-                <w:sz w:val="24"/>
-                <w:szCs w:val="24"/>
-              </w:rPr>
-              <w:t xml:space="preserve">Devices running </w:t>
-            </w:r>
             <w:proofErr w:type="spellStart"/>
             <w:r>
               <w:rPr>
                 <w:sz w:val="24"/>
                 <w:szCs w:val="24"/>
               </w:rPr>
-              <w:t>JellyBean</w:t>
+              <w:t>Yii</w:t>
             </w:r>
             <w:proofErr w:type="spellEnd"/>
             <w:r>
@@ -6783,14 +6778,21 @@
                 <w:sz w:val="24"/>
                 <w:szCs w:val="24"/>
               </w:rPr>
-              <w:t xml:space="preserve"> or newer</w:t>
-            </w:r>
-            <w:r>
-              <w:rPr>
-                <w:sz w:val="24"/>
-                <w:szCs w:val="24"/>
-              </w:rPr>
-              <w:t xml:space="preserve"> versions of Android</w:t>
+              <w:t xml:space="preserve"> </w:t>
+            </w:r>
+            <w:r>
+              <w:rPr>
+                <w:sz w:val="24"/>
+                <w:szCs w:val="24"/>
+              </w:rPr>
+              <w:t>PHP Framework, Sublime Text</w:t>
+            </w:r>
+            <w:r>
+              <w:rPr>
+                <w:sz w:val="24"/>
+                <w:szCs w:val="24"/>
+              </w:rPr>
+              <w:t>, fullcalendar.io</w:t>
             </w:r>
           </w:p>
         </w:tc>
@@ -6815,7 +6817,7 @@
                 <w:sz w:val="24"/>
                 <w:szCs w:val="24"/>
               </w:rPr>
-              <w:t>Documentation Tools</w:t>
+              <w:t>Mobile Phone Testing</w:t>
             </w:r>
           </w:p>
         </w:tc>
@@ -6826,7 +6828,6 @@
           <w:p>
             <w:pPr>
               <w:spacing w:line="276" w:lineRule="auto"/>
-              <w:ind w:left="360"/>
               <w:jc w:val="center"/>
               <w:cnfStyle w:val="000000000000" w:firstRow="0" w:lastRow="0" w:firstColumn="0" w:lastColumn="0" w:oddVBand="0" w:evenVBand="0" w:oddHBand="0" w:evenHBand="0" w:firstRowFirstColumn="0" w:firstRowLastColumn="0" w:lastRowFirstColumn="0" w:lastRowLastColumn="0"/>
               <w:rPr>
@@ -6839,7 +6840,30 @@
                 <w:sz w:val="24"/>
                 <w:szCs w:val="24"/>
               </w:rPr>
-              <w:t>Microsoft Office, Microsoft PowerPoint, MySQL Workbench</w:t>
+              <w:t xml:space="preserve">Devices running </w:t>
+            </w:r>
+            <w:proofErr w:type="spellStart"/>
+            <w:r>
+              <w:rPr>
+                <w:sz w:val="24"/>
+                <w:szCs w:val="24"/>
+              </w:rPr>
+              <w:t>JellyBean</w:t>
+            </w:r>
+            <w:proofErr w:type="spellEnd"/>
+            <w:r>
+              <w:rPr>
+                <w:sz w:val="24"/>
+                <w:szCs w:val="24"/>
+              </w:rPr>
+              <w:t xml:space="preserve"> or newer</w:t>
+            </w:r>
+            <w:r>
+              <w:rPr>
+                <w:sz w:val="24"/>
+                <w:szCs w:val="24"/>
+              </w:rPr>
+              <w:t xml:space="preserve"> versions of Android</w:t>
             </w:r>
           </w:p>
         </w:tc>
@@ -6867,19 +6891,68 @@
                 <w:sz w:val="24"/>
                 <w:szCs w:val="24"/>
               </w:rPr>
-              <w:t>Repository</w:t>
-            </w:r>
-          </w:p>
-        </w:tc>
-        <w:tc>
-          <w:tcPr>
+              <w:t>Documentation Tools</w:t>
+            </w:r>
+          </w:p>
+        </w:tc>
+        <w:tc>
+          <w:tcPr>
+            <w:tcW w:w="4675" w:type="dxa"/>
+          </w:tcPr>
+          <w:p>
+            <w:pPr>
+              <w:spacing w:line="276" w:lineRule="auto"/>
+              <w:ind w:left="360"/>
+              <w:jc w:val="center"/>
+              <w:cnfStyle w:val="000000100000" w:firstRow="0" w:lastRow="0" w:firstColumn="0" w:lastColumn="0" w:oddVBand="0" w:evenVBand="0" w:oddHBand="1" w:evenHBand="0" w:firstRowFirstColumn="0" w:firstRowLastColumn="0" w:lastRowFirstColumn="0" w:lastRowLastColumn="0"/>
+              <w:rPr>
+                <w:sz w:val="24"/>
+                <w:szCs w:val="24"/>
+              </w:rPr>
+            </w:pPr>
+            <w:r>
+              <w:rPr>
+                <w:sz w:val="24"/>
+                <w:szCs w:val="24"/>
+              </w:rPr>
+              <w:t>Microsoft Office, Microsoft PowerPoint, MySQL Workbench</w:t>
+            </w:r>
+          </w:p>
+        </w:tc>
+      </w:tr>
+      <w:tr>
+        <w:tc>
+          <w:tcPr>
+            <w:cnfStyle w:val="001000000000" w:firstRow="0" w:lastRow="0" w:firstColumn="1" w:lastColumn="0" w:oddVBand="0" w:evenVBand="0" w:oddHBand="0" w:evenHBand="0" w:firstRowFirstColumn="0" w:firstRowLastColumn="0" w:lastRowFirstColumn="0" w:lastRowLastColumn="0"/>
             <w:tcW w:w="4675" w:type="dxa"/>
           </w:tcPr>
           <w:p>
             <w:pPr>
               <w:spacing w:line="276" w:lineRule="auto"/>
               <w:jc w:val="center"/>
-              <w:cnfStyle w:val="000000100000" w:firstRow="0" w:lastRow="0" w:firstColumn="0" w:lastColumn="0" w:oddVBand="0" w:evenVBand="0" w:oddHBand="1" w:evenHBand="0" w:firstRowFirstColumn="0" w:firstRowLastColumn="0" w:lastRowFirstColumn="0" w:lastRowLastColumn="0"/>
+              <w:rPr>
+                <w:sz w:val="24"/>
+                <w:szCs w:val="24"/>
+              </w:rPr>
+            </w:pPr>
+            <w:r>
+              <w:rPr>
+                <w:sz w:val="24"/>
+                <w:szCs w:val="24"/>
+              </w:rPr>
+              <w:t>Repository</w:t>
+            </w:r>
+          </w:p>
+        </w:tc>
+        <w:tc>
+          <w:tcPr>
+            <w:tcW w:w="4675" w:type="dxa"/>
+          </w:tcPr>
+          <w:p>
+            <w:pPr>
+              <w:spacing w:line="276" w:lineRule="auto"/>
+              <w:jc w:val="center"/>
+              <w:cnfStyle w:val="000000000000" w:firstRow="0" w:lastRow="0" w:firstColumn="0" w:lastColumn="0" w:oddVBand="0" w:evenVBand="0" w:oddHBand="0" w:evenHBand="0" w:firstRowFirstColumn="0" w:firstRowLastColumn="0" w:lastRowFirstColumn="0" w:lastRowLastColumn="0"/>
               <w:rPr>
                 <w:i/>
                 <w:sz w:val="24"/>
@@ -6975,7 +7048,7 @@
           <w:noProof/>
           <w:sz w:val="24"/>
           <w:szCs w:val="24"/>
-          <w:lang w:val="en-SG" w:eastAsia="en-SG"/>
+          <w:lang w:val="en-PH" w:eastAsia="en-PH"/>
         </w:rPr>
         <w:drawing>
           <wp:anchor distT="0" distB="0" distL="114300" distR="114300" simplePos="0" relativeHeight="251665408" behindDoc="0" locked="0" layoutInCell="1" allowOverlap="1" wp14:anchorId="0CF297C0" wp14:editId="51B46A67">
@@ -7270,6 +7343,7 @@
           <w:sz w:val="24"/>
           <w:szCs w:val="24"/>
         </w:rPr>
+        <w:lastRenderedPageBreak/>
         <w:t>Movable Liturgical Feasts</w:t>
       </w:r>
     </w:p>
@@ -7312,7 +7386,6 @@
           <w:sz w:val="24"/>
           <w:szCs w:val="24"/>
         </w:rPr>
-        <w:lastRenderedPageBreak/>
         <w:t xml:space="preserve">Religious </w:t>
       </w:r>
       <w:r>
@@ -7734,8 +7807,9 @@
           <w:noProof/>
           <w:sz w:val="24"/>
           <w:szCs w:val="24"/>
-          <w:lang w:val="en-SG" w:eastAsia="en-SG"/>
-        </w:rPr>
+          <w:lang w:val="en-PH" w:eastAsia="en-PH"/>
+        </w:rPr>
+        <w:lastRenderedPageBreak/>
         <w:drawing>
           <wp:anchor distT="0" distB="0" distL="114300" distR="114300" simplePos="0" relativeHeight="251658240" behindDoc="0" locked="0" layoutInCell="1" allowOverlap="1" wp14:anchorId="15F07A1F" wp14:editId="4589B11B">
             <wp:simplePos x="0" y="0"/>
@@ -7957,7 +8031,6 @@
           <w:sz w:val="24"/>
           <w:szCs w:val="24"/>
         </w:rPr>
-        <w:lastRenderedPageBreak/>
         <w:t>Entity:</w:t>
       </w:r>
       <w:r>
@@ -9018,6 +9091,7 @@
           <w:sz w:val="24"/>
           <w:szCs w:val="24"/>
         </w:rPr>
+        <w:lastRenderedPageBreak/>
         <w:tab/>
         <w:t xml:space="preserve">A </w:t>
       </w:r>
@@ -9499,7 +9573,6 @@
           <w:sz w:val="24"/>
           <w:szCs w:val="24"/>
         </w:rPr>
-        <w:lastRenderedPageBreak/>
         <w:tab/>
         <w:t xml:space="preserve"> An </w:t>
       </w:r>
@@ -10476,6 +10549,7 @@
           <w:sz w:val="24"/>
           <w:szCs w:val="24"/>
         </w:rPr>
+        <w:lastRenderedPageBreak/>
         <w:t xml:space="preserve">Entity: WEEKDAY READINGS </w:t>
       </w:r>
     </w:p>
@@ -10927,7 +11001,6 @@
           <w:sz w:val="24"/>
           <w:szCs w:val="24"/>
         </w:rPr>
-        <w:lastRenderedPageBreak/>
         <w:t xml:space="preserve">Entity: </w:t>
       </w:r>
       <w:r>
@@ -11785,6 +11858,7 @@
           <w:sz w:val="24"/>
           <w:szCs w:val="24"/>
         </w:rPr>
+        <w:lastRenderedPageBreak/>
         <w:t>Filter the calendar if specific year is chosen by the user (</w:t>
       </w:r>
       <w:r>
@@ -12101,7 +12175,6 @@
           <w:sz w:val="24"/>
           <w:szCs w:val="24"/>
         </w:rPr>
-        <w:lastRenderedPageBreak/>
         <w:t>User Requirements</w:t>
       </w:r>
     </w:p>
@@ -12866,8 +12939,9 @@
           <w:noProof/>
           <w:sz w:val="24"/>
           <w:szCs w:val="24"/>
-          <w:lang w:val="en-SG" w:eastAsia="en-SG"/>
-        </w:rPr>
+          <w:lang w:val="en-PH" w:eastAsia="en-PH"/>
+        </w:rPr>
+        <w:lastRenderedPageBreak/>
         <w:drawing>
           <wp:anchor distT="0" distB="0" distL="114300" distR="114300" simplePos="0" relativeHeight="251670528" behindDoc="0" locked="0" layoutInCell="1" allowOverlap="1">
             <wp:simplePos x="0" y="0"/>
@@ -12964,9 +13038,8 @@
           <w:noProof/>
           <w:sz w:val="24"/>
           <w:szCs w:val="24"/>
-          <w:lang w:val="en-SG" w:eastAsia="en-SG"/>
-        </w:rPr>
-        <w:lastRenderedPageBreak/>
+          <w:lang w:val="en-PH" w:eastAsia="en-PH"/>
+        </w:rPr>
         <w:drawing>
           <wp:anchor distT="0" distB="0" distL="114300" distR="114300" simplePos="0" relativeHeight="251671552" behindDoc="0" locked="0" layoutInCell="1" allowOverlap="1">
             <wp:simplePos x="0" y="0"/>
@@ -13074,7 +13147,7 @@
           <w:noProof/>
           <w:sz w:val="24"/>
           <w:szCs w:val="24"/>
-          <w:lang w:val="en-SG" w:eastAsia="en-SG"/>
+          <w:lang w:val="en-PH" w:eastAsia="en-PH"/>
         </w:rPr>
         <w:drawing>
           <wp:anchor distT="0" distB="0" distL="114300" distR="114300" simplePos="0" relativeHeight="251672576" behindDoc="0" locked="0" layoutInCell="1" allowOverlap="1">
@@ -13183,8 +13256,9 @@
           <w:noProof/>
           <w:sz w:val="24"/>
           <w:szCs w:val="24"/>
-          <w:lang w:val="en-SG" w:eastAsia="en-SG"/>
-        </w:rPr>
+          <w:lang w:val="en-PH" w:eastAsia="en-PH"/>
+        </w:rPr>
+        <w:lastRenderedPageBreak/>
         <w:drawing>
           <wp:anchor distT="0" distB="0" distL="114300" distR="114300" simplePos="0" relativeHeight="251673600" behindDoc="0" locked="0" layoutInCell="1" allowOverlap="1">
             <wp:simplePos x="0" y="0"/>
@@ -13633,8 +13707,9 @@
           <w:noProof/>
           <w:sz w:val="24"/>
           <w:szCs w:val="24"/>
-          <w:lang w:val="en-SG" w:eastAsia="en-SG"/>
-        </w:rPr>
+          <w:lang w:val="en-PH" w:eastAsia="en-PH"/>
+        </w:rPr>
+        <w:lastRenderedPageBreak/>
         <w:drawing>
           <wp:anchor distT="0" distB="0" distL="114300" distR="114300" simplePos="0" relativeHeight="251659264" behindDoc="1" locked="0" layoutInCell="1" allowOverlap="1" wp14:anchorId="0C6A8AC5" wp14:editId="6E5A6D66">
             <wp:simplePos x="0" y="0"/>
@@ -13775,8 +13850,9 @@
           <w:noProof/>
           <w:sz w:val="24"/>
           <w:szCs w:val="24"/>
-          <w:lang w:val="en-SG" w:eastAsia="en-SG"/>
-        </w:rPr>
+          <w:lang w:val="en-PH" w:eastAsia="en-PH"/>
+        </w:rPr>
+        <w:lastRenderedPageBreak/>
         <w:drawing>
           <wp:anchor distT="0" distB="0" distL="114300" distR="114300" simplePos="0" relativeHeight="251660288" behindDoc="0" locked="0" layoutInCell="1" allowOverlap="1" wp14:anchorId="1E23C6FC" wp14:editId="5D957ECC">
             <wp:simplePos x="0" y="0"/>
@@ -13873,7 +13949,7 @@
           <w:noProof/>
           <w:sz w:val="24"/>
           <w:szCs w:val="24"/>
-          <w:lang w:val="en-SG" w:eastAsia="en-SG"/>
+          <w:lang w:val="en-PH" w:eastAsia="en-PH"/>
         </w:rPr>
         <w:drawing>
           <wp:anchor distT="0" distB="0" distL="114300" distR="114300" simplePos="0" relativeHeight="251663360" behindDoc="0" locked="0" layoutInCell="1" allowOverlap="1" wp14:anchorId="4B2E3C5D" wp14:editId="47CE96F9">
@@ -13955,9 +14031,8 @@
           <w:noProof/>
           <w:sz w:val="24"/>
           <w:szCs w:val="24"/>
-          <w:lang w:val="en-SG" w:eastAsia="en-SG"/>
-        </w:rPr>
-        <w:lastRenderedPageBreak/>
+          <w:lang w:val="en-PH" w:eastAsia="en-PH"/>
+        </w:rPr>
         <w:drawing>
           <wp:anchor distT="0" distB="0" distL="114300" distR="114300" simplePos="0" relativeHeight="251664384" behindDoc="0" locked="0" layoutInCell="1" allowOverlap="1" wp14:anchorId="5B82AA78" wp14:editId="3ED29988">
             <wp:simplePos x="0" y="0"/>
@@ -14183,9 +14258,8 @@
           <w:noProof/>
           <w:sz w:val="24"/>
           <w:szCs w:val="24"/>
-          <w:lang w:val="en-SG" w:eastAsia="en-SG"/>
-        </w:rPr>
-        <w:lastRenderedPageBreak/>
+          <w:lang w:val="en-PH" w:eastAsia="en-PH"/>
+        </w:rPr>
         <w:drawing>
           <wp:anchor distT="0" distB="0" distL="114300" distR="114300" simplePos="0" relativeHeight="251669504" behindDoc="0" locked="0" layoutInCell="1" allowOverlap="1" wp14:anchorId="3058CB60" wp14:editId="597EFAF7">
             <wp:simplePos x="0" y="0"/>
@@ -14281,8 +14355,9 @@
           <w:noProof/>
           <w:sz w:val="24"/>
           <w:szCs w:val="24"/>
-          <w:lang w:val="en-SG" w:eastAsia="en-SG"/>
-        </w:rPr>
+          <w:lang w:val="en-PH" w:eastAsia="en-PH"/>
+        </w:rPr>
+        <w:lastRenderedPageBreak/>
         <w:drawing>
           <wp:anchor distT="0" distB="0" distL="114300" distR="114300" simplePos="0" relativeHeight="251667456" behindDoc="0" locked="0" layoutInCell="1" allowOverlap="1" wp14:anchorId="776EAE71" wp14:editId="6C2727A6">
             <wp:simplePos x="0" y="0"/>
@@ -14518,7 +14593,7 @@
       <w:pPr>
         <w:spacing w:line="276" w:lineRule="auto"/>
         <w:rPr>
-          <w:ins w:id="2" w:author="mine" w:date="2015-03-08T16:31:00Z"/>
+          <w:ins w:id="3" w:author="mine" w:date="2015-03-08T16:31:00Z"/>
           <w:i/>
           <w:sz w:val="24"/>
           <w:szCs w:val="24"/>
@@ -14545,6 +14620,7 @@
           <w:sz w:val="24"/>
           <w:szCs w:val="24"/>
         </w:rPr>
+        <w:lastRenderedPageBreak/>
         <w:t>Help Structure</w:t>
       </w:r>
     </w:p>
@@ -15233,7 +15309,7 @@
       <w:pPr>
         <w:spacing w:line="276" w:lineRule="auto"/>
         <w:rPr>
-          <w:ins w:id="3" w:author="mine" w:date="2015-03-08T16:31:00Z"/>
+          <w:ins w:id="4" w:author="mine" w:date="2015-03-08T16:31:00Z"/>
           <w:b/>
           <w:sz w:val="24"/>
           <w:szCs w:val="24"/>
@@ -20555,8 +20631,6 @@
           <w:szCs w:val="24"/>
         </w:rPr>
       </w:pPr>
-      <w:bookmarkStart w:id="4" w:name="_GoBack"/>
-      <w:bookmarkEnd w:id="4"/>
     </w:p>
     <w:p>
       <w:pPr>
@@ -29002,7 +29076,7 @@
 </file>
 
 <file path=customXml/itemProps1.xml><?xml version="1.0" encoding="utf-8"?>
-<ds:datastoreItem xmlns:ds="http://schemas.openxmlformats.org/officeDocument/2006/customXml" ds:itemID="{050288C9-F092-408D-8C61-FB88D23AACD3}">
+<ds:datastoreItem xmlns:ds="http://schemas.openxmlformats.org/officeDocument/2006/customXml" ds:itemID="{8EA998D8-597A-4522-88E1-E4CD8A084F07}">
   <ds:schemaRefs>
     <ds:schemaRef ds:uri="http://schemas.openxmlformats.org/officeDocument/2006/bibliography"/>
   </ds:schemaRefs>

</xml_diff>

<commit_message>
Updated the Test Plan part of this document
</commit_message>
<xml_diff>
--- a/documentation/quality/ALS - SQAP.docx
+++ b/documentation/quality/ALS - SQAP.docx
@@ -163,26 +163,25 @@
           <w:szCs w:val="32"/>
         </w:rPr>
       </w:pPr>
-      <w:proofErr w:type="gramStart"/>
       <w:r>
         <w:rPr>
           <w:sz w:val="32"/>
           <w:szCs w:val="32"/>
         </w:rPr>
-        <w:t>in</w:t>
-      </w:r>
-      <w:proofErr w:type="gramEnd"/>
-      <w:r>
+        <w:t>in Software Quality Assurance</w:t>
+      </w:r>
+    </w:p>
+    <w:p>
+      <w:pPr>
+        <w:jc w:val="center"/>
         <w:rPr>
           <w:sz w:val="32"/>
           <w:szCs w:val="32"/>
         </w:rPr>
-        <w:t xml:space="preserve"> Software Quality Assurance</w:t>
-      </w:r>
-    </w:p>
-    <w:p>
-      <w:pPr>
-        <w:jc w:val="center"/>
+      </w:pPr>
+    </w:p>
+    <w:p>
+      <w:pPr>
         <w:rPr>
           <w:sz w:val="32"/>
           <w:szCs w:val="32"/>
@@ -191,6 +190,7 @@
     </w:p>
     <w:p>
       <w:pPr>
+        <w:jc w:val="center"/>
         <w:rPr>
           <w:sz w:val="32"/>
           <w:szCs w:val="32"/>
@@ -205,46 +205,28 @@
           <w:szCs w:val="32"/>
         </w:rPr>
       </w:pPr>
-    </w:p>
-    <w:p>
-      <w:pPr>
-        <w:jc w:val="center"/>
+      <w:r>
         <w:rPr>
           <w:sz w:val="32"/>
           <w:szCs w:val="32"/>
         </w:rPr>
-      </w:pPr>
-      <w:r>
+        <w:t>By:</w:t>
+      </w:r>
+    </w:p>
+    <w:p>
+      <w:pPr>
+        <w:jc w:val="center"/>
         <w:rPr>
           <w:sz w:val="32"/>
           <w:szCs w:val="32"/>
         </w:rPr>
-        <w:t>By:</w:t>
-      </w:r>
-    </w:p>
-    <w:p>
-      <w:pPr>
-        <w:jc w:val="center"/>
+      </w:pPr>
+      <w:r>
         <w:rPr>
           <w:sz w:val="32"/>
           <w:szCs w:val="32"/>
         </w:rPr>
-      </w:pPr>
-      <w:proofErr w:type="spellStart"/>
-      <w:r>
-        <w:rPr>
-          <w:sz w:val="32"/>
-          <w:szCs w:val="32"/>
-        </w:rPr>
-        <w:t>Dimapilis</w:t>
-      </w:r>
-      <w:proofErr w:type="spellEnd"/>
-      <w:r>
-        <w:rPr>
-          <w:sz w:val="32"/>
-          <w:szCs w:val="32"/>
-        </w:rPr>
-        <w:t>, Joshua C.</w:t>
+        <w:t>Dimapilis, Joshua C.</w:t>
       </w:r>
     </w:p>
     <w:p>
@@ -4848,23 +4830,7 @@
           <w:sz w:val="24"/>
           <w:szCs w:val="24"/>
         </w:rPr>
-        <w:t xml:space="preserve"> There will be intensive development, and succeeding iterations (0</w:t>
-      </w:r>
-      <w:proofErr w:type="gramStart"/>
-      <w:r>
-        <w:rPr>
-          <w:sz w:val="24"/>
-          <w:szCs w:val="24"/>
-        </w:rPr>
-        <w:t>,1</w:t>
-      </w:r>
-      <w:proofErr w:type="gramEnd"/>
-      <w:r>
-        <w:rPr>
-          <w:sz w:val="24"/>
-          <w:szCs w:val="24"/>
-        </w:rPr>
-        <w:t>, and 2). Each iteration involves functional integration and detailed change requests, adjustments and tracking – in accordance to client decisions. Bugs and issues may be found during each iteration, when quality assurance testing is done, fixing these bugs will be prioritized after each iteration.</w:t>
+        <w:t xml:space="preserve"> There will be intensive development, and succeeding iterations (0,1, and 2). Each iteration involves functional integration and detailed change requests, adjustments and tracking – in accordance to client decisions. Bugs and issues may be found during each iteration, when quality assurance testing is done, fixing these bugs will be prioritized after each iteration.</w:t>
       </w:r>
     </w:p>
     <w:p>
@@ -5880,18 +5846,8 @@
                 <w:sz w:val="24"/>
                 <w:szCs w:val="24"/>
               </w:rPr>
-              <w:t xml:space="preserve">Joshua C. </w:t>
-            </w:r>
-            <w:proofErr w:type="spellStart"/>
-            <w:r>
-              <w:rPr>
-                <w:b w:val="0"/>
-                <w:sz w:val="24"/>
-                <w:szCs w:val="24"/>
-              </w:rPr>
-              <w:t>Dimapilis</w:t>
-            </w:r>
-            <w:proofErr w:type="spellEnd"/>
+              <w:t>Joshua C. Dimapilis</w:t>
+            </w:r>
           </w:p>
         </w:tc>
         <w:tc>
@@ -6701,24 +6657,13 @@
                 <w:szCs w:val="24"/>
               </w:rPr>
             </w:pPr>
-            <w:proofErr w:type="spellStart"/>
-            <w:r>
-              <w:rPr>
-                <w:sz w:val="24"/>
-                <w:szCs w:val="24"/>
-              </w:rPr>
-              <w:t>Yii</w:t>
-            </w:r>
-            <w:proofErr w:type="spellEnd"/>
-            <w:r>
-              <w:rPr>
-                <w:sz w:val="24"/>
-                <w:szCs w:val="24"/>
-              </w:rPr>
-              <w:t xml:space="preserve"> 2.0, fullcalendar.io</w:t>
-            </w:r>
-            <w:bookmarkStart w:id="2" w:name="_GoBack"/>
-            <w:bookmarkEnd w:id="2"/>
+            <w:r>
+              <w:rPr>
+                <w:sz w:val="24"/>
+                <w:szCs w:val="24"/>
+              </w:rPr>
+              <w:t>Yii 2.0, fullcalendar.io</w:t>
+            </w:r>
           </w:p>
         </w:tc>
       </w:tr>
@@ -6764,21 +6709,12 @@
                 <w:szCs w:val="24"/>
               </w:rPr>
             </w:pPr>
-            <w:proofErr w:type="spellStart"/>
-            <w:r>
-              <w:rPr>
-                <w:sz w:val="24"/>
-                <w:szCs w:val="24"/>
-              </w:rPr>
-              <w:t>Yii</w:t>
-            </w:r>
-            <w:proofErr w:type="spellEnd"/>
-            <w:r>
-              <w:rPr>
-                <w:sz w:val="24"/>
-                <w:szCs w:val="24"/>
-              </w:rPr>
-              <w:t xml:space="preserve"> </w:t>
+            <w:r>
+              <w:rPr>
+                <w:sz w:val="24"/>
+                <w:szCs w:val="24"/>
+              </w:rPr>
+              <w:t xml:space="preserve">Yii </w:t>
             </w:r>
             <w:r>
               <w:rPr>
@@ -6840,23 +6776,7 @@
                 <w:sz w:val="24"/>
                 <w:szCs w:val="24"/>
               </w:rPr>
-              <w:t xml:space="preserve">Devices running </w:t>
-            </w:r>
-            <w:proofErr w:type="spellStart"/>
-            <w:r>
-              <w:rPr>
-                <w:sz w:val="24"/>
-                <w:szCs w:val="24"/>
-              </w:rPr>
-              <w:t>JellyBean</w:t>
-            </w:r>
-            <w:proofErr w:type="spellEnd"/>
-            <w:r>
-              <w:rPr>
-                <w:sz w:val="24"/>
-                <w:szCs w:val="24"/>
-              </w:rPr>
-              <w:t xml:space="preserve"> or newer</w:t>
+              <w:t>Devices running JellyBean or newer</w:t>
             </w:r>
             <w:r>
               <w:rPr>
@@ -6960,7 +6880,6 @@
               </w:rPr>
             </w:pPr>
             <w:hyperlink r:id="rId15" w:history="1">
-              <w:proofErr w:type="spellStart"/>
               <w:r>
                 <w:rPr>
                   <w:rStyle w:val="Hyperlink"/>
@@ -6970,7 +6889,6 @@
                 </w:rPr>
                 <w:t>code.google</w:t>
               </w:r>
-              <w:proofErr w:type="spellEnd"/>
             </w:hyperlink>
             <w:r>
               <w:rPr>
@@ -10085,23 +10003,7 @@
           <w:sz w:val="24"/>
           <w:szCs w:val="24"/>
         </w:rPr>
-        <w:t>is a compilation of readings that are separated by cycle types and numbers. (</w:t>
-      </w:r>
-      <w:proofErr w:type="gramStart"/>
-      <w:r>
-        <w:rPr>
-          <w:sz w:val="24"/>
-          <w:szCs w:val="24"/>
-        </w:rPr>
-        <w:t>i.e</w:t>
-      </w:r>
-      <w:proofErr w:type="gramEnd"/>
-      <w:r>
-        <w:rPr>
-          <w:sz w:val="24"/>
-          <w:szCs w:val="24"/>
-        </w:rPr>
-        <w:t xml:space="preserve">. For </w:t>
+        <w:t xml:space="preserve">is a compilation of readings that are separated by cycle types and numbers. (i.e. For </w:t>
       </w:r>
       <w:r>
         <w:rPr>
@@ -13328,16 +13230,7 @@
           <w:sz w:val="24"/>
           <w:szCs w:val="24"/>
         </w:rPr>
-        <w:t xml:space="preserve">Requirements Traceability </w:t>
-      </w:r>
-      <w:proofErr w:type="gramStart"/>
-      <w:r>
-        <w:rPr>
-          <w:b/>
-          <w:sz w:val="24"/>
-          <w:szCs w:val="24"/>
-        </w:rPr>
-        <w:t>Matrix</w:t>
+        <w:t>Requirements Traceability Matrix</w:t>
       </w:r>
       <w:r>
         <w:rPr>
@@ -13347,7 +13240,6 @@
         </w:rPr>
         <w:t xml:space="preserve">  Part</w:t>
       </w:r>
-      <w:proofErr w:type="gramEnd"/>
     </w:p>
     <w:p>
       <w:pPr>
@@ -14593,7 +14485,7 @@
       <w:pPr>
         <w:spacing w:line="276" w:lineRule="auto"/>
         <w:rPr>
-          <w:ins w:id="3" w:author="mine" w:date="2015-03-08T16:31:00Z"/>
+          <w:ins w:id="2" w:author="mine" w:date="2015-03-08T16:31:00Z"/>
           <w:i/>
           <w:sz w:val="24"/>
           <w:szCs w:val="24"/>
@@ -15187,7 +15079,6 @@
         </w:rPr>
         <w:t>test the CRUD</w:t>
       </w:r>
-      <w:proofErr w:type="gramStart"/>
       <w:r>
         <w:rPr>
           <w:sz w:val="24"/>
@@ -15209,7 +15100,6 @@
         </w:rPr>
         <w:t>”</w:t>
       </w:r>
-      <w:proofErr w:type="gramEnd"/>
     </w:p>
     <w:p>
       <w:pPr>
@@ -15309,7 +15199,7 @@
       <w:pPr>
         <w:spacing w:line="276" w:lineRule="auto"/>
         <w:rPr>
-          <w:ins w:id="4" w:author="mine" w:date="2015-03-08T16:31:00Z"/>
+          <w:ins w:id="3" w:author="mine" w:date="2015-03-08T16:31:00Z"/>
           <w:b/>
           <w:sz w:val="24"/>
           <w:szCs w:val="24"/>
@@ -16631,7 +16521,6 @@
         </w:rPr>
         <w:t xml:space="preserve"> </w:t>
       </w:r>
-      <w:proofErr w:type="spellStart"/>
       <w:r>
         <w:rPr>
           <w:i/>
@@ -16640,7 +16529,6 @@
         </w:rPr>
         <w:t>initally</w:t>
       </w:r>
-      <w:proofErr w:type="spellEnd"/>
       <w:r>
         <w:rPr>
           <w:sz w:val="24"/>
@@ -20161,6 +20049,1334 @@
     <w:p>
       <w:pPr>
         <w:pStyle w:val="ListParagraph"/>
+        <w:spacing w:line="276" w:lineRule="auto"/>
+        <w:rPr>
+          <w:b/>
+          <w:sz w:val="24"/>
+          <w:szCs w:val="24"/>
+        </w:rPr>
+      </w:pPr>
+    </w:p>
+    <w:p>
+      <w:pPr>
+        <w:pStyle w:val="ListParagraph"/>
+        <w:numPr>
+          <w:ilvl w:val="0"/>
+          <w:numId w:val="41"/>
+        </w:numPr>
+        <w:spacing w:line="276" w:lineRule="auto"/>
+        <w:rPr>
+          <w:b/>
+          <w:sz w:val="24"/>
+          <w:szCs w:val="24"/>
+        </w:rPr>
+      </w:pPr>
+      <w:r>
+        <w:rPr>
+          <w:b/>
+          <w:sz w:val="24"/>
+          <w:szCs w:val="24"/>
+        </w:rPr>
+        <w:t>Deliverables Matrix</w:t>
+      </w:r>
+    </w:p>
+    <w:p>
+      <w:pPr>
+        <w:jc w:val="both"/>
+        <w:rPr>
+          <w:sz w:val="24"/>
+          <w:szCs w:val="24"/>
+        </w:rPr>
+      </w:pPr>
+    </w:p>
+    <w:p>
+      <w:pPr>
+        <w:jc w:val="both"/>
+        <w:rPr>
+          <w:sz w:val="24"/>
+          <w:szCs w:val="24"/>
+        </w:rPr>
+      </w:pPr>
+      <w:r>
+        <w:rPr>
+          <w:sz w:val="24"/>
+          <w:szCs w:val="24"/>
+        </w:rPr>
+        <w:t>The table below shows the list of deliverables that should be produced during the testing phase of the project. Specific deliverables are preferred to be delivered as a part of test validation. These deliverables should opt to support the project’s overall objectives and maintain the quality.</w:t>
+      </w:r>
+    </w:p>
+    <w:p>
+      <w:pPr>
+        <w:jc w:val="both"/>
+        <w:rPr>
+          <w:sz w:val="24"/>
+          <w:szCs w:val="24"/>
+        </w:rPr>
+      </w:pPr>
+    </w:p>
+    <w:tbl>
+      <w:tblPr>
+        <w:tblStyle w:val="GridTable4-Accent6"/>
+        <w:tblW w:w="0" w:type="auto"/>
+        <w:tblLook w:val="04A0" w:firstRow="1" w:lastRow="0" w:firstColumn="1" w:lastColumn="0" w:noHBand="0" w:noVBand="1"/>
+      </w:tblPr>
+      <w:tblGrid>
+        <w:gridCol w:w="3595"/>
+        <w:gridCol w:w="5755"/>
+      </w:tblGrid>
+      <w:tr>
+        <w:trPr>
+          <w:cnfStyle w:val="100000000000" w:firstRow="1" w:lastRow="0" w:firstColumn="0" w:lastColumn="0" w:oddVBand="0" w:evenVBand="0" w:oddHBand="0" w:evenHBand="0" w:firstRowFirstColumn="0" w:firstRowLastColumn="0" w:lastRowFirstColumn="0" w:lastRowLastColumn="0"/>
+        </w:trPr>
+        <w:tc>
+          <w:tcPr>
+            <w:cnfStyle w:val="001000000000" w:firstRow="0" w:lastRow="0" w:firstColumn="1" w:lastColumn="0" w:oddVBand="0" w:evenVBand="0" w:oddHBand="0" w:evenHBand="0" w:firstRowFirstColumn="0" w:firstRowLastColumn="0" w:lastRowFirstColumn="0" w:lastRowLastColumn="0"/>
+            <w:tcW w:w="9350" w:type="dxa"/>
+            <w:gridSpan w:val="2"/>
+          </w:tcPr>
+          <w:p>
+            <w:pPr>
+              <w:jc w:val="center"/>
+              <w:rPr>
+                <w:sz w:val="24"/>
+                <w:szCs w:val="24"/>
+              </w:rPr>
+            </w:pPr>
+            <w:r>
+              <w:rPr>
+                <w:sz w:val="24"/>
+                <w:szCs w:val="24"/>
+              </w:rPr>
+              <w:t>DELIVERABLES</w:t>
+            </w:r>
+          </w:p>
+        </w:tc>
+      </w:tr>
+      <w:tr>
+        <w:trPr>
+          <w:cnfStyle w:val="000000100000" w:firstRow="0" w:lastRow="0" w:firstColumn="0" w:lastColumn="0" w:oddVBand="0" w:evenVBand="0" w:oddHBand="1" w:evenHBand="0" w:firstRowFirstColumn="0" w:firstRowLastColumn="0" w:lastRowFirstColumn="0" w:lastRowLastColumn="0"/>
+        </w:trPr>
+        <w:tc>
+          <w:tcPr>
+            <w:cnfStyle w:val="001000000000" w:firstRow="0" w:lastRow="0" w:firstColumn="1" w:lastColumn="0" w:oddVBand="0" w:evenVBand="0" w:oddHBand="0" w:evenHBand="0" w:firstRowFirstColumn="0" w:firstRowLastColumn="0" w:lastRowFirstColumn="0" w:lastRowLastColumn="0"/>
+            <w:tcW w:w="3595" w:type="dxa"/>
+          </w:tcPr>
+          <w:p>
+            <w:pPr>
+              <w:jc w:val="both"/>
+              <w:rPr>
+                <w:sz w:val="24"/>
+                <w:szCs w:val="24"/>
+              </w:rPr>
+            </w:pPr>
+            <w:r>
+              <w:rPr>
+                <w:sz w:val="24"/>
+                <w:szCs w:val="24"/>
+              </w:rPr>
+              <w:t>Documents</w:t>
+            </w:r>
+          </w:p>
+        </w:tc>
+        <w:tc>
+          <w:tcPr>
+            <w:tcW w:w="5755" w:type="dxa"/>
+          </w:tcPr>
+          <w:p>
+            <w:pPr>
+              <w:jc w:val="both"/>
+              <w:cnfStyle w:val="000000100000" w:firstRow="0" w:lastRow="0" w:firstColumn="0" w:lastColumn="0" w:oddVBand="0" w:evenVBand="0" w:oddHBand="1" w:evenHBand="0" w:firstRowFirstColumn="0" w:firstRowLastColumn="0" w:lastRowFirstColumn="0" w:lastRowLastColumn="0"/>
+              <w:rPr>
+                <w:sz w:val="24"/>
+                <w:szCs w:val="24"/>
+              </w:rPr>
+            </w:pPr>
+            <w:r>
+              <w:rPr>
+                <w:sz w:val="24"/>
+                <w:szCs w:val="24"/>
+              </w:rPr>
+              <w:t>Test Approach Document</w:t>
+            </w:r>
+          </w:p>
+        </w:tc>
+      </w:tr>
+      <w:tr>
+        <w:tc>
+          <w:tcPr>
+            <w:cnfStyle w:val="001000000000" w:firstRow="0" w:lastRow="0" w:firstColumn="1" w:lastColumn="0" w:oddVBand="0" w:evenVBand="0" w:oddHBand="0" w:evenHBand="0" w:firstRowFirstColumn="0" w:firstRowLastColumn="0" w:lastRowFirstColumn="0" w:lastRowLastColumn="0"/>
+            <w:tcW w:w="3595" w:type="dxa"/>
+          </w:tcPr>
+          <w:p>
+            <w:pPr>
+              <w:jc w:val="both"/>
+              <w:rPr>
+                <w:sz w:val="24"/>
+                <w:szCs w:val="24"/>
+              </w:rPr>
+            </w:pPr>
+          </w:p>
+        </w:tc>
+        <w:tc>
+          <w:tcPr>
+            <w:tcW w:w="5755" w:type="dxa"/>
+          </w:tcPr>
+          <w:p>
+            <w:pPr>
+              <w:jc w:val="both"/>
+              <w:cnfStyle w:val="000000000000" w:firstRow="0" w:lastRow="0" w:firstColumn="0" w:lastColumn="0" w:oddVBand="0" w:evenVBand="0" w:oddHBand="0" w:evenHBand="0" w:firstRowFirstColumn="0" w:firstRowLastColumn="0" w:lastRowFirstColumn="0" w:lastRowLastColumn="0"/>
+              <w:rPr>
+                <w:sz w:val="24"/>
+                <w:szCs w:val="24"/>
+              </w:rPr>
+            </w:pPr>
+            <w:r>
+              <w:rPr>
+                <w:sz w:val="24"/>
+                <w:szCs w:val="24"/>
+              </w:rPr>
+              <w:t>Test Schedule</w:t>
+            </w:r>
+          </w:p>
+        </w:tc>
+      </w:tr>
+      <w:tr>
+        <w:trPr>
+          <w:cnfStyle w:val="000000100000" w:firstRow="0" w:lastRow="0" w:firstColumn="0" w:lastColumn="0" w:oddVBand="0" w:evenVBand="0" w:oddHBand="1" w:evenHBand="0" w:firstRowFirstColumn="0" w:firstRowLastColumn="0" w:lastRowFirstColumn="0" w:lastRowLastColumn="0"/>
+        </w:trPr>
+        <w:tc>
+          <w:tcPr>
+            <w:cnfStyle w:val="001000000000" w:firstRow="0" w:lastRow="0" w:firstColumn="1" w:lastColumn="0" w:oddVBand="0" w:evenVBand="0" w:oddHBand="0" w:evenHBand="0" w:firstRowFirstColumn="0" w:firstRowLastColumn="0" w:lastRowFirstColumn="0" w:lastRowLastColumn="0"/>
+            <w:tcW w:w="3595" w:type="dxa"/>
+          </w:tcPr>
+          <w:p>
+            <w:pPr>
+              <w:jc w:val="both"/>
+              <w:rPr>
+                <w:sz w:val="24"/>
+                <w:szCs w:val="24"/>
+              </w:rPr>
+            </w:pPr>
+          </w:p>
+        </w:tc>
+        <w:tc>
+          <w:tcPr>
+            <w:tcW w:w="5755" w:type="dxa"/>
+          </w:tcPr>
+          <w:p>
+            <w:pPr>
+              <w:jc w:val="both"/>
+              <w:cnfStyle w:val="000000100000" w:firstRow="0" w:lastRow="0" w:firstColumn="0" w:lastColumn="0" w:oddVBand="0" w:evenVBand="0" w:oddHBand="1" w:evenHBand="0" w:firstRowFirstColumn="0" w:firstRowLastColumn="0" w:lastRowFirstColumn="0" w:lastRowLastColumn="0"/>
+              <w:rPr>
+                <w:sz w:val="24"/>
+                <w:szCs w:val="24"/>
+              </w:rPr>
+            </w:pPr>
+            <w:r>
+              <w:rPr>
+                <w:sz w:val="24"/>
+                <w:szCs w:val="24"/>
+              </w:rPr>
+              <w:t>Test Specifications</w:t>
+            </w:r>
+          </w:p>
+        </w:tc>
+      </w:tr>
+      <w:tr>
+        <w:tc>
+          <w:tcPr>
+            <w:cnfStyle w:val="001000000000" w:firstRow="0" w:lastRow="0" w:firstColumn="1" w:lastColumn="0" w:oddVBand="0" w:evenVBand="0" w:oddHBand="0" w:evenHBand="0" w:firstRowFirstColumn="0" w:firstRowLastColumn="0" w:lastRowFirstColumn="0" w:lastRowLastColumn="0"/>
+            <w:tcW w:w="3595" w:type="dxa"/>
+          </w:tcPr>
+          <w:p>
+            <w:pPr>
+              <w:jc w:val="both"/>
+              <w:rPr>
+                <w:sz w:val="24"/>
+                <w:szCs w:val="24"/>
+              </w:rPr>
+            </w:pPr>
+          </w:p>
+        </w:tc>
+        <w:tc>
+          <w:tcPr>
+            <w:tcW w:w="5755" w:type="dxa"/>
+          </w:tcPr>
+          <w:p>
+            <w:pPr>
+              <w:jc w:val="both"/>
+              <w:cnfStyle w:val="000000000000" w:firstRow="0" w:lastRow="0" w:firstColumn="0" w:lastColumn="0" w:oddVBand="0" w:evenVBand="0" w:oddHBand="0" w:evenHBand="0" w:firstRowFirstColumn="0" w:firstRowLastColumn="0" w:lastRowFirstColumn="0" w:lastRowLastColumn="0"/>
+              <w:rPr>
+                <w:sz w:val="24"/>
+                <w:szCs w:val="24"/>
+              </w:rPr>
+            </w:pPr>
+            <w:r>
+              <w:rPr>
+                <w:sz w:val="24"/>
+                <w:szCs w:val="24"/>
+              </w:rPr>
+              <w:t>Requirements Traceability Matrix</w:t>
+            </w:r>
+          </w:p>
+        </w:tc>
+      </w:tr>
+      <w:tr>
+        <w:trPr>
+          <w:cnfStyle w:val="000000100000" w:firstRow="0" w:lastRow="0" w:firstColumn="0" w:lastColumn="0" w:oddVBand="0" w:evenVBand="0" w:oddHBand="1" w:evenHBand="0" w:firstRowFirstColumn="0" w:firstRowLastColumn="0" w:lastRowFirstColumn="0" w:lastRowLastColumn="0"/>
+        </w:trPr>
+        <w:tc>
+          <w:tcPr>
+            <w:cnfStyle w:val="001000000000" w:firstRow="0" w:lastRow="0" w:firstColumn="1" w:lastColumn="0" w:oddVBand="0" w:evenVBand="0" w:oddHBand="0" w:evenHBand="0" w:firstRowFirstColumn="0" w:firstRowLastColumn="0" w:lastRowFirstColumn="0" w:lastRowLastColumn="0"/>
+            <w:tcW w:w="3595" w:type="dxa"/>
+          </w:tcPr>
+          <w:p>
+            <w:pPr>
+              <w:jc w:val="both"/>
+              <w:rPr>
+                <w:sz w:val="24"/>
+                <w:szCs w:val="24"/>
+              </w:rPr>
+            </w:pPr>
+            <w:r>
+              <w:rPr>
+                <w:sz w:val="24"/>
+                <w:szCs w:val="24"/>
+              </w:rPr>
+              <w:t>Test Case / Bug Write - Ups</w:t>
+            </w:r>
+          </w:p>
+        </w:tc>
+        <w:tc>
+          <w:tcPr>
+            <w:tcW w:w="5755" w:type="dxa"/>
+          </w:tcPr>
+          <w:p>
+            <w:pPr>
+              <w:jc w:val="both"/>
+              <w:cnfStyle w:val="000000100000" w:firstRow="0" w:lastRow="0" w:firstColumn="0" w:lastColumn="0" w:oddVBand="0" w:evenVBand="0" w:oddHBand="1" w:evenHBand="0" w:firstRowFirstColumn="0" w:firstRowLastColumn="0" w:lastRowFirstColumn="0" w:lastRowLastColumn="0"/>
+              <w:rPr>
+                <w:sz w:val="24"/>
+                <w:szCs w:val="24"/>
+              </w:rPr>
+            </w:pPr>
+            <w:r>
+              <w:rPr>
+                <w:sz w:val="24"/>
+                <w:szCs w:val="24"/>
+              </w:rPr>
+              <w:t>Test Cases / Results</w:t>
+            </w:r>
+          </w:p>
+        </w:tc>
+      </w:tr>
+      <w:tr>
+        <w:tc>
+          <w:tcPr>
+            <w:cnfStyle w:val="001000000000" w:firstRow="0" w:lastRow="0" w:firstColumn="1" w:lastColumn="0" w:oddVBand="0" w:evenVBand="0" w:oddHBand="0" w:evenHBand="0" w:firstRowFirstColumn="0" w:firstRowLastColumn="0" w:lastRowFirstColumn="0" w:lastRowLastColumn="0"/>
+            <w:tcW w:w="3595" w:type="dxa"/>
+          </w:tcPr>
+          <w:p>
+            <w:pPr>
+              <w:jc w:val="both"/>
+              <w:rPr>
+                <w:sz w:val="24"/>
+                <w:szCs w:val="24"/>
+              </w:rPr>
+            </w:pPr>
+            <w:r>
+              <w:rPr>
+                <w:sz w:val="24"/>
+                <w:szCs w:val="24"/>
+              </w:rPr>
+              <w:t>Reports</w:t>
+            </w:r>
+          </w:p>
+        </w:tc>
+        <w:tc>
+          <w:tcPr>
+            <w:tcW w:w="5755" w:type="dxa"/>
+          </w:tcPr>
+          <w:p>
+            <w:pPr>
+              <w:jc w:val="both"/>
+              <w:cnfStyle w:val="000000000000" w:firstRow="0" w:lastRow="0" w:firstColumn="0" w:lastColumn="0" w:oddVBand="0" w:evenVBand="0" w:oddHBand="0" w:evenHBand="0" w:firstRowFirstColumn="0" w:firstRowLastColumn="0" w:lastRowFirstColumn="0" w:lastRowLastColumn="0"/>
+              <w:rPr>
+                <w:sz w:val="24"/>
+                <w:szCs w:val="24"/>
+              </w:rPr>
+            </w:pPr>
+            <w:r>
+              <w:rPr>
+                <w:sz w:val="24"/>
+                <w:szCs w:val="24"/>
+              </w:rPr>
+              <w:t>Test Status Reports</w:t>
+            </w:r>
+          </w:p>
+        </w:tc>
+      </w:tr>
+      <w:tr>
+        <w:trPr>
+          <w:cnfStyle w:val="000000100000" w:firstRow="0" w:lastRow="0" w:firstColumn="0" w:lastColumn="0" w:oddVBand="0" w:evenVBand="0" w:oddHBand="1" w:evenHBand="0" w:firstRowFirstColumn="0" w:firstRowLastColumn="0" w:lastRowFirstColumn="0" w:lastRowLastColumn="0"/>
+        </w:trPr>
+        <w:tc>
+          <w:tcPr>
+            <w:cnfStyle w:val="001000000000" w:firstRow="0" w:lastRow="0" w:firstColumn="1" w:lastColumn="0" w:oddVBand="0" w:evenVBand="0" w:oddHBand="0" w:evenHBand="0" w:firstRowFirstColumn="0" w:firstRowLastColumn="0" w:lastRowFirstColumn="0" w:lastRowLastColumn="0"/>
+            <w:tcW w:w="3595" w:type="dxa"/>
+          </w:tcPr>
+          <w:p>
+            <w:pPr>
+              <w:jc w:val="both"/>
+              <w:rPr>
+                <w:sz w:val="24"/>
+                <w:szCs w:val="24"/>
+              </w:rPr>
+            </w:pPr>
+          </w:p>
+        </w:tc>
+        <w:tc>
+          <w:tcPr>
+            <w:tcW w:w="5755" w:type="dxa"/>
+          </w:tcPr>
+          <w:p>
+            <w:pPr>
+              <w:jc w:val="both"/>
+              <w:cnfStyle w:val="000000100000" w:firstRow="0" w:lastRow="0" w:firstColumn="0" w:lastColumn="0" w:oddVBand="0" w:evenVBand="0" w:oddHBand="1" w:evenHBand="0" w:firstRowFirstColumn="0" w:firstRowLastColumn="0" w:lastRowFirstColumn="0" w:lastRowLastColumn="0"/>
+              <w:rPr>
+                <w:sz w:val="24"/>
+                <w:szCs w:val="24"/>
+              </w:rPr>
+            </w:pPr>
+            <w:r>
+              <w:rPr>
+                <w:sz w:val="24"/>
+                <w:szCs w:val="24"/>
+              </w:rPr>
+              <w:t>Test Final Report – Sign Off</w:t>
+            </w:r>
+          </w:p>
+        </w:tc>
+      </w:tr>
+    </w:tbl>
+    <w:p>
+      <w:pPr>
+        <w:jc w:val="center"/>
+        <w:rPr>
+          <w:b/>
+          <w:sz w:val="24"/>
+          <w:szCs w:val="24"/>
+        </w:rPr>
+      </w:pPr>
+      <w:r>
+        <w:rPr>
+          <w:sz w:val="24"/>
+          <w:szCs w:val="24"/>
+        </w:rPr>
+        <w:t xml:space="preserve">Table X.X </w:t>
+      </w:r>
+      <w:r>
+        <w:rPr>
+          <w:b/>
+          <w:sz w:val="24"/>
+          <w:szCs w:val="24"/>
+        </w:rPr>
+        <w:t>Deliverables Matrix</w:t>
+      </w:r>
+    </w:p>
+    <w:p>
+      <w:pPr>
+        <w:pStyle w:val="ListParagraph"/>
+        <w:spacing w:line="276" w:lineRule="auto"/>
+        <w:ind w:left="2160"/>
+        <w:rPr>
+          <w:b/>
+          <w:sz w:val="24"/>
+          <w:szCs w:val="24"/>
+        </w:rPr>
+      </w:pPr>
+    </w:p>
+    <w:p>
+      <w:pPr>
+        <w:pStyle w:val="ListParagraph"/>
+        <w:numPr>
+          <w:ilvl w:val="0"/>
+          <w:numId w:val="41"/>
+        </w:numPr>
+        <w:spacing w:line="276" w:lineRule="auto"/>
+        <w:rPr>
+          <w:b/>
+          <w:sz w:val="24"/>
+          <w:szCs w:val="24"/>
+        </w:rPr>
+      </w:pPr>
+      <w:r>
+        <w:rPr>
+          <w:b/>
+          <w:sz w:val="24"/>
+          <w:szCs w:val="24"/>
+        </w:rPr>
+        <w:t>Documents</w:t>
+      </w:r>
+    </w:p>
+    <w:p>
+      <w:pPr>
+        <w:spacing w:line="276" w:lineRule="auto"/>
+        <w:rPr>
+          <w:b/>
+          <w:sz w:val="24"/>
+          <w:szCs w:val="24"/>
+        </w:rPr>
+      </w:pPr>
+    </w:p>
+    <w:p>
+      <w:pPr>
+        <w:jc w:val="both"/>
+        <w:rPr>
+          <w:sz w:val="24"/>
+          <w:szCs w:val="24"/>
+        </w:rPr>
+      </w:pPr>
+      <w:r>
+        <w:rPr>
+          <w:sz w:val="24"/>
+          <w:szCs w:val="24"/>
+        </w:rPr>
+        <w:t>The section of the test plan describes some of the documents needed in performing the testing phase of the project.</w:t>
+      </w:r>
+    </w:p>
+    <w:p>
+      <w:pPr>
+        <w:spacing w:line="276" w:lineRule="auto"/>
+        <w:rPr>
+          <w:b/>
+          <w:sz w:val="24"/>
+          <w:szCs w:val="24"/>
+        </w:rPr>
+      </w:pPr>
+    </w:p>
+    <w:p>
+      <w:pPr>
+        <w:pStyle w:val="ListParagraph"/>
+        <w:numPr>
+          <w:ilvl w:val="0"/>
+          <w:numId w:val="44"/>
+        </w:numPr>
+        <w:spacing w:line="276" w:lineRule="auto"/>
+        <w:rPr>
+          <w:b/>
+          <w:sz w:val="24"/>
+          <w:szCs w:val="24"/>
+        </w:rPr>
+      </w:pPr>
+      <w:r>
+        <w:rPr>
+          <w:b/>
+          <w:sz w:val="24"/>
+          <w:szCs w:val="24"/>
+        </w:rPr>
+        <w:t>Test Approach Document</w:t>
+      </w:r>
+    </w:p>
+    <w:p>
+      <w:pPr>
+        <w:jc w:val="both"/>
+        <w:rPr>
+          <w:sz w:val="24"/>
+          <w:szCs w:val="24"/>
+        </w:rPr>
+      </w:pPr>
+      <w:r>
+        <w:rPr>
+          <w:sz w:val="24"/>
+          <w:szCs w:val="24"/>
+        </w:rPr>
+        <w:t>This document describes the overall test approach to be taken in the testing phase of the project. When this document is completed, the Test Lead will distribute it to the development lead, user representative, project manager and others as required for review and sign-off.</w:t>
+      </w:r>
+    </w:p>
+    <w:p>
+      <w:pPr>
+        <w:jc w:val="both"/>
+        <w:rPr>
+          <w:sz w:val="24"/>
+          <w:szCs w:val="24"/>
+        </w:rPr>
+      </w:pPr>
+    </w:p>
+    <w:p>
+      <w:pPr>
+        <w:jc w:val="both"/>
+        <w:rPr>
+          <w:sz w:val="24"/>
+          <w:szCs w:val="24"/>
+        </w:rPr>
+      </w:pPr>
+      <w:r>
+        <w:rPr>
+          <w:sz w:val="24"/>
+          <w:szCs w:val="24"/>
+        </w:rPr>
+        <w:t>Since the project uses the agile approach for development, the following table shows the necessary information needed in proceeding to the testing phase.</w:t>
+      </w:r>
+    </w:p>
+    <w:p>
+      <w:pPr>
+        <w:jc w:val="both"/>
+        <w:rPr>
+          <w:sz w:val="24"/>
+          <w:szCs w:val="24"/>
+        </w:rPr>
+      </w:pPr>
+    </w:p>
+    <w:tbl>
+      <w:tblPr>
+        <w:tblStyle w:val="GridTable4-Accent6"/>
+        <w:tblW w:w="9360" w:type="dxa"/>
+        <w:tblLook w:val="04A0" w:firstRow="1" w:lastRow="0" w:firstColumn="1" w:lastColumn="0" w:noHBand="0" w:noVBand="1"/>
+      </w:tblPr>
+      <w:tblGrid>
+        <w:gridCol w:w="2070"/>
+        <w:gridCol w:w="3150"/>
+        <w:gridCol w:w="4140"/>
+      </w:tblGrid>
+      <w:tr>
+        <w:trPr>
+          <w:cnfStyle w:val="100000000000" w:firstRow="1" w:lastRow="0" w:firstColumn="0" w:lastColumn="0" w:oddVBand="0" w:evenVBand="0" w:oddHBand="0" w:evenHBand="0" w:firstRowFirstColumn="0" w:firstRowLastColumn="0" w:lastRowFirstColumn="0" w:lastRowLastColumn="0"/>
+          <w:trHeight w:val="241"/>
+        </w:trPr>
+        <w:tc>
+          <w:tcPr>
+            <w:cnfStyle w:val="001000000000" w:firstRow="0" w:lastRow="0" w:firstColumn="1" w:lastColumn="0" w:oddVBand="0" w:evenVBand="0" w:oddHBand="0" w:evenHBand="0" w:firstRowFirstColumn="0" w:firstRowLastColumn="0" w:lastRowFirstColumn="0" w:lastRowLastColumn="0"/>
+            <w:tcW w:w="2070" w:type="dxa"/>
+          </w:tcPr>
+          <w:p>
+            <w:pPr>
+              <w:spacing w:line="276" w:lineRule="auto"/>
+              <w:contextualSpacing/>
+              <w:jc w:val="center"/>
+              <w:rPr>
+                <w:sz w:val="24"/>
+                <w:szCs w:val="24"/>
+              </w:rPr>
+            </w:pPr>
+            <w:r>
+              <w:rPr>
+                <w:sz w:val="24"/>
+                <w:szCs w:val="24"/>
+              </w:rPr>
+              <w:lastRenderedPageBreak/>
+              <w:t>Name</w:t>
+            </w:r>
+          </w:p>
+        </w:tc>
+        <w:tc>
+          <w:tcPr>
+            <w:tcW w:w="3150" w:type="dxa"/>
+          </w:tcPr>
+          <w:p>
+            <w:pPr>
+              <w:spacing w:line="276" w:lineRule="auto"/>
+              <w:contextualSpacing/>
+              <w:jc w:val="center"/>
+              <w:cnfStyle w:val="100000000000" w:firstRow="1" w:lastRow="0" w:firstColumn="0" w:lastColumn="0" w:oddVBand="0" w:evenVBand="0" w:oddHBand="0" w:evenHBand="0" w:firstRowFirstColumn="0" w:firstRowLastColumn="0" w:lastRowFirstColumn="0" w:lastRowLastColumn="0"/>
+              <w:rPr>
+                <w:sz w:val="24"/>
+                <w:szCs w:val="24"/>
+              </w:rPr>
+            </w:pPr>
+            <w:r>
+              <w:rPr>
+                <w:sz w:val="24"/>
+                <w:szCs w:val="24"/>
+              </w:rPr>
+              <w:t>Approach</w:t>
+            </w:r>
+          </w:p>
+        </w:tc>
+        <w:tc>
+          <w:tcPr>
+            <w:tcW w:w="4140" w:type="dxa"/>
+          </w:tcPr>
+          <w:p>
+            <w:pPr>
+              <w:spacing w:line="276" w:lineRule="auto"/>
+              <w:contextualSpacing/>
+              <w:jc w:val="center"/>
+              <w:cnfStyle w:val="100000000000" w:firstRow="1" w:lastRow="0" w:firstColumn="0" w:lastColumn="0" w:oddVBand="0" w:evenVBand="0" w:oddHBand="0" w:evenHBand="0" w:firstRowFirstColumn="0" w:firstRowLastColumn="0" w:lastRowFirstColumn="0" w:lastRowLastColumn="0"/>
+              <w:rPr>
+                <w:sz w:val="24"/>
+                <w:szCs w:val="24"/>
+              </w:rPr>
+            </w:pPr>
+            <w:r>
+              <w:rPr>
+                <w:sz w:val="24"/>
+                <w:szCs w:val="24"/>
+              </w:rPr>
+              <w:t>Methodologies Involved</w:t>
+            </w:r>
+          </w:p>
+        </w:tc>
+      </w:tr>
+      <w:tr>
+        <w:trPr>
+          <w:cnfStyle w:val="000000100000" w:firstRow="0" w:lastRow="0" w:firstColumn="0" w:lastColumn="0" w:oddVBand="0" w:evenVBand="0" w:oddHBand="1" w:evenHBand="0" w:firstRowFirstColumn="0" w:firstRowLastColumn="0" w:lastRowFirstColumn="0" w:lastRowLastColumn="0"/>
+          <w:trHeight w:val="241"/>
+        </w:trPr>
+        <w:tc>
+          <w:tcPr>
+            <w:cnfStyle w:val="001000000000" w:firstRow="0" w:lastRow="0" w:firstColumn="1" w:lastColumn="0" w:oddVBand="0" w:evenVBand="0" w:oddHBand="0" w:evenHBand="0" w:firstRowFirstColumn="0" w:firstRowLastColumn="0" w:lastRowFirstColumn="0" w:lastRowLastColumn="0"/>
+            <w:tcW w:w="2070" w:type="dxa"/>
+          </w:tcPr>
+          <w:p>
+            <w:pPr>
+              <w:spacing w:line="276" w:lineRule="auto"/>
+              <w:contextualSpacing/>
+              <w:jc w:val="center"/>
+              <w:rPr>
+                <w:sz w:val="24"/>
+                <w:szCs w:val="24"/>
+              </w:rPr>
+            </w:pPr>
+            <w:r>
+              <w:rPr>
+                <w:sz w:val="24"/>
+                <w:szCs w:val="24"/>
+              </w:rPr>
+              <w:t>Static Testing</w:t>
+            </w:r>
+          </w:p>
+        </w:tc>
+        <w:tc>
+          <w:tcPr>
+            <w:tcW w:w="3150" w:type="dxa"/>
+          </w:tcPr>
+          <w:p>
+            <w:pPr>
+              <w:numPr>
+                <w:ilvl w:val="0"/>
+                <w:numId w:val="28"/>
+              </w:numPr>
+              <w:spacing w:line="276" w:lineRule="auto"/>
+              <w:contextualSpacing/>
+              <w:cnfStyle w:val="000000100000" w:firstRow="0" w:lastRow="0" w:firstColumn="0" w:lastColumn="0" w:oddVBand="0" w:evenVBand="0" w:oddHBand="1" w:evenHBand="0" w:firstRowFirstColumn="0" w:firstRowLastColumn="0" w:lastRowFirstColumn="0" w:lastRowLastColumn="0"/>
+              <w:rPr>
+                <w:sz w:val="24"/>
+                <w:szCs w:val="24"/>
+              </w:rPr>
+            </w:pPr>
+            <w:r>
+              <w:rPr>
+                <w:sz w:val="24"/>
+                <w:szCs w:val="24"/>
+              </w:rPr>
+              <w:t>Documentation – oriented</w:t>
+            </w:r>
+          </w:p>
+          <w:p>
+            <w:pPr>
+              <w:numPr>
+                <w:ilvl w:val="0"/>
+                <w:numId w:val="28"/>
+              </w:numPr>
+              <w:spacing w:line="276" w:lineRule="auto"/>
+              <w:contextualSpacing/>
+              <w:cnfStyle w:val="000000100000" w:firstRow="0" w:lastRow="0" w:firstColumn="0" w:lastColumn="0" w:oddVBand="0" w:evenVBand="0" w:oddHBand="1" w:evenHBand="0" w:firstRowFirstColumn="0" w:firstRowLastColumn="0" w:lastRowFirstColumn="0" w:lastRowLastColumn="0"/>
+              <w:rPr>
+                <w:sz w:val="24"/>
+                <w:szCs w:val="24"/>
+              </w:rPr>
+            </w:pPr>
+            <w:r>
+              <w:rPr>
+                <w:sz w:val="24"/>
+                <w:szCs w:val="24"/>
+              </w:rPr>
+              <w:t>Specification and Requirements Scrutiny</w:t>
+            </w:r>
+          </w:p>
+        </w:tc>
+        <w:tc>
+          <w:tcPr>
+            <w:tcW w:w="4140" w:type="dxa"/>
+          </w:tcPr>
+          <w:p>
+            <w:pPr>
+              <w:numPr>
+                <w:ilvl w:val="0"/>
+                <w:numId w:val="18"/>
+              </w:numPr>
+              <w:spacing w:line="276" w:lineRule="auto"/>
+              <w:contextualSpacing/>
+              <w:cnfStyle w:val="000000100000" w:firstRow="0" w:lastRow="0" w:firstColumn="0" w:lastColumn="0" w:oddVBand="0" w:evenVBand="0" w:oddHBand="1" w:evenHBand="0" w:firstRowFirstColumn="0" w:firstRowLastColumn="0" w:lastRowFirstColumn="0" w:lastRowLastColumn="0"/>
+              <w:rPr>
+                <w:sz w:val="24"/>
+                <w:szCs w:val="24"/>
+              </w:rPr>
+            </w:pPr>
+            <w:r>
+              <w:rPr>
+                <w:sz w:val="24"/>
+                <w:szCs w:val="24"/>
+              </w:rPr>
+              <w:t>Identification of requirements, targets and methods</w:t>
+            </w:r>
+          </w:p>
+          <w:p>
+            <w:pPr>
+              <w:numPr>
+                <w:ilvl w:val="0"/>
+                <w:numId w:val="18"/>
+              </w:numPr>
+              <w:spacing w:line="276" w:lineRule="auto"/>
+              <w:contextualSpacing/>
+              <w:cnfStyle w:val="000000100000" w:firstRow="0" w:lastRow="0" w:firstColumn="0" w:lastColumn="0" w:oddVBand="0" w:evenVBand="0" w:oddHBand="1" w:evenHBand="0" w:firstRowFirstColumn="0" w:firstRowLastColumn="0" w:lastRowFirstColumn="0" w:lastRowLastColumn="0"/>
+              <w:rPr>
+                <w:sz w:val="24"/>
+                <w:szCs w:val="24"/>
+              </w:rPr>
+            </w:pPr>
+            <w:r>
+              <w:rPr>
+                <w:sz w:val="24"/>
+                <w:szCs w:val="24"/>
+              </w:rPr>
+              <w:t>Analysis of completeness of information necessary to proceed to development phase</w:t>
+            </w:r>
+          </w:p>
+          <w:p>
+            <w:pPr>
+              <w:numPr>
+                <w:ilvl w:val="0"/>
+                <w:numId w:val="18"/>
+              </w:numPr>
+              <w:spacing w:line="276" w:lineRule="auto"/>
+              <w:contextualSpacing/>
+              <w:cnfStyle w:val="000000100000" w:firstRow="0" w:lastRow="0" w:firstColumn="0" w:lastColumn="0" w:oddVBand="0" w:evenVBand="0" w:oddHBand="1" w:evenHBand="0" w:firstRowFirstColumn="0" w:firstRowLastColumn="0" w:lastRowFirstColumn="0" w:lastRowLastColumn="0"/>
+              <w:rPr>
+                <w:sz w:val="24"/>
+                <w:szCs w:val="24"/>
+              </w:rPr>
+            </w:pPr>
+            <w:r>
+              <w:rPr>
+                <w:sz w:val="24"/>
+                <w:szCs w:val="24"/>
+              </w:rPr>
+              <w:t>Evaluation of documentation and conformity to standards in the industry</w:t>
+            </w:r>
+          </w:p>
+        </w:tc>
+      </w:tr>
+      <w:tr>
+        <w:trPr>
+          <w:trHeight w:val="241"/>
+        </w:trPr>
+        <w:tc>
+          <w:tcPr>
+            <w:cnfStyle w:val="001000000000" w:firstRow="0" w:lastRow="0" w:firstColumn="1" w:lastColumn="0" w:oddVBand="0" w:evenVBand="0" w:oddHBand="0" w:evenHBand="0" w:firstRowFirstColumn="0" w:firstRowLastColumn="0" w:lastRowFirstColumn="0" w:lastRowLastColumn="0"/>
+            <w:tcW w:w="2070" w:type="dxa"/>
+          </w:tcPr>
+          <w:p>
+            <w:pPr>
+              <w:spacing w:line="276" w:lineRule="auto"/>
+              <w:contextualSpacing/>
+              <w:jc w:val="center"/>
+              <w:rPr>
+                <w:sz w:val="24"/>
+                <w:szCs w:val="24"/>
+              </w:rPr>
+            </w:pPr>
+            <w:r>
+              <w:rPr>
+                <w:sz w:val="24"/>
+                <w:szCs w:val="24"/>
+              </w:rPr>
+              <w:t>Dynamic Testing</w:t>
+            </w:r>
+          </w:p>
+        </w:tc>
+        <w:tc>
+          <w:tcPr>
+            <w:tcW w:w="3150" w:type="dxa"/>
+          </w:tcPr>
+          <w:p>
+            <w:pPr>
+              <w:numPr>
+                <w:ilvl w:val="0"/>
+                <w:numId w:val="29"/>
+              </w:numPr>
+              <w:spacing w:line="276" w:lineRule="auto"/>
+              <w:contextualSpacing/>
+              <w:cnfStyle w:val="000000000000" w:firstRow="0" w:lastRow="0" w:firstColumn="0" w:lastColumn="0" w:oddVBand="0" w:evenVBand="0" w:oddHBand="0" w:evenHBand="0" w:firstRowFirstColumn="0" w:firstRowLastColumn="0" w:lastRowFirstColumn="0" w:lastRowLastColumn="0"/>
+              <w:rPr>
+                <w:sz w:val="24"/>
+                <w:szCs w:val="24"/>
+              </w:rPr>
+            </w:pPr>
+            <w:r>
+              <w:rPr>
+                <w:sz w:val="24"/>
+                <w:szCs w:val="24"/>
+              </w:rPr>
+              <w:t>Project and prototype – oriented</w:t>
+            </w:r>
+          </w:p>
+          <w:p>
+            <w:pPr>
+              <w:numPr>
+                <w:ilvl w:val="0"/>
+                <w:numId w:val="29"/>
+              </w:numPr>
+              <w:spacing w:line="276" w:lineRule="auto"/>
+              <w:contextualSpacing/>
+              <w:cnfStyle w:val="000000000000" w:firstRow="0" w:lastRow="0" w:firstColumn="0" w:lastColumn="0" w:oddVBand="0" w:evenVBand="0" w:oddHBand="0" w:evenHBand="0" w:firstRowFirstColumn="0" w:firstRowLastColumn="0" w:lastRowFirstColumn="0" w:lastRowLastColumn="0"/>
+              <w:rPr>
+                <w:sz w:val="24"/>
+                <w:szCs w:val="24"/>
+              </w:rPr>
+            </w:pPr>
+            <w:r>
+              <w:rPr>
+                <w:sz w:val="24"/>
+                <w:szCs w:val="24"/>
+              </w:rPr>
+              <w:t>Testing for Cases / Scenarios</w:t>
+            </w:r>
+          </w:p>
+        </w:tc>
+        <w:tc>
+          <w:tcPr>
+            <w:tcW w:w="4140" w:type="dxa"/>
+          </w:tcPr>
+          <w:p>
+            <w:pPr>
+              <w:numPr>
+                <w:ilvl w:val="0"/>
+                <w:numId w:val="19"/>
+              </w:numPr>
+              <w:spacing w:line="276" w:lineRule="auto"/>
+              <w:contextualSpacing/>
+              <w:cnfStyle w:val="000000000000" w:firstRow="0" w:lastRow="0" w:firstColumn="0" w:lastColumn="0" w:oddVBand="0" w:evenVBand="0" w:oddHBand="0" w:evenHBand="0" w:firstRowFirstColumn="0" w:firstRowLastColumn="0" w:lastRowFirstColumn="0" w:lastRowLastColumn="0"/>
+              <w:rPr>
+                <w:sz w:val="24"/>
+                <w:szCs w:val="24"/>
+              </w:rPr>
+            </w:pPr>
+            <w:r>
+              <w:rPr>
+                <w:sz w:val="24"/>
+                <w:szCs w:val="24"/>
+              </w:rPr>
+              <w:t>Identification of features involved in project</w:t>
+            </w:r>
+          </w:p>
+          <w:p>
+            <w:pPr>
+              <w:numPr>
+                <w:ilvl w:val="0"/>
+                <w:numId w:val="19"/>
+              </w:numPr>
+              <w:spacing w:line="276" w:lineRule="auto"/>
+              <w:contextualSpacing/>
+              <w:cnfStyle w:val="000000000000" w:firstRow="0" w:lastRow="0" w:firstColumn="0" w:lastColumn="0" w:oddVBand="0" w:evenVBand="0" w:oddHBand="0" w:evenHBand="0" w:firstRowFirstColumn="0" w:firstRowLastColumn="0" w:lastRowFirstColumn="0" w:lastRowLastColumn="0"/>
+              <w:rPr>
+                <w:sz w:val="24"/>
+                <w:szCs w:val="24"/>
+              </w:rPr>
+            </w:pPr>
+            <w:r>
+              <w:rPr>
+                <w:sz w:val="24"/>
+                <w:szCs w:val="24"/>
+              </w:rPr>
+              <w:t xml:space="preserve">Verification of the project’s achievement of the required functionality through evaluation </w:t>
+            </w:r>
+            <w:r>
+              <w:rPr>
+                <w:i/>
+                <w:sz w:val="24"/>
+                <w:szCs w:val="24"/>
+              </w:rPr>
+              <w:t xml:space="preserve">via </w:t>
+            </w:r>
+            <w:r>
+              <w:rPr>
+                <w:sz w:val="24"/>
+                <w:szCs w:val="24"/>
+              </w:rPr>
+              <w:t xml:space="preserve">the </w:t>
+            </w:r>
+            <w:r>
+              <w:rPr>
+                <w:i/>
+                <w:sz w:val="24"/>
+                <w:szCs w:val="24"/>
+              </w:rPr>
+              <w:t xml:space="preserve">selected standards </w:t>
+            </w:r>
+            <w:r>
+              <w:rPr>
+                <w:sz w:val="24"/>
+                <w:szCs w:val="24"/>
+              </w:rPr>
+              <w:t xml:space="preserve">and quality assurance </w:t>
+            </w:r>
+            <w:r>
+              <w:rPr>
+                <w:i/>
+                <w:sz w:val="24"/>
+                <w:szCs w:val="24"/>
+              </w:rPr>
+              <w:t>metrics</w:t>
+            </w:r>
+          </w:p>
+        </w:tc>
+      </w:tr>
+    </w:tbl>
+    <w:p>
+      <w:pPr>
+        <w:jc w:val="both"/>
+        <w:rPr>
+          <w:sz w:val="24"/>
+          <w:szCs w:val="24"/>
+        </w:rPr>
+      </w:pPr>
+    </w:p>
+    <w:p>
+      <w:pPr>
+        <w:spacing w:line="276" w:lineRule="auto"/>
+        <w:rPr>
+          <w:b/>
+          <w:sz w:val="24"/>
+          <w:szCs w:val="24"/>
+        </w:rPr>
+      </w:pPr>
+    </w:p>
+    <w:p>
+      <w:pPr>
+        <w:pStyle w:val="ListParagraph"/>
+        <w:numPr>
+          <w:ilvl w:val="0"/>
+          <w:numId w:val="44"/>
+        </w:numPr>
+        <w:spacing w:line="276" w:lineRule="auto"/>
+        <w:rPr>
+          <w:b/>
+          <w:sz w:val="24"/>
+          <w:szCs w:val="24"/>
+        </w:rPr>
+      </w:pPr>
+      <w:r>
+        <w:rPr>
+          <w:b/>
+          <w:sz w:val="24"/>
+          <w:szCs w:val="24"/>
+        </w:rPr>
+        <w:t>Test Schedule</w:t>
+      </w:r>
+    </w:p>
+    <w:p>
+      <w:pPr>
+        <w:jc w:val="both"/>
+        <w:rPr>
+          <w:sz w:val="24"/>
+          <w:szCs w:val="24"/>
+        </w:rPr>
+      </w:pPr>
+    </w:p>
+    <w:p>
+      <w:pPr>
+        <w:jc w:val="both"/>
+        <w:rPr>
+          <w:sz w:val="24"/>
+          <w:szCs w:val="24"/>
+        </w:rPr>
+      </w:pPr>
+      <w:bookmarkStart w:id="4" w:name="_GoBack"/>
+      <w:bookmarkEnd w:id="4"/>
+      <w:r>
+        <w:rPr>
+          <w:sz w:val="24"/>
+          <w:szCs w:val="24"/>
+        </w:rPr>
+        <w:t xml:space="preserve">The test schedule document of this project is thoroughly described and illustrated in another section of this document. Please refer to the </w:t>
+      </w:r>
+      <w:r>
+        <w:rPr>
+          <w:b/>
+          <w:i/>
+          <w:sz w:val="24"/>
+          <w:szCs w:val="24"/>
+        </w:rPr>
+        <w:t>Schedule</w:t>
+      </w:r>
+      <w:r>
+        <w:rPr>
+          <w:sz w:val="24"/>
+          <w:szCs w:val="24"/>
+        </w:rPr>
+        <w:t xml:space="preserve"> </w:t>
+      </w:r>
+      <w:r>
+        <w:rPr>
+          <w:b/>
+          <w:i/>
+          <w:sz w:val="24"/>
+          <w:szCs w:val="24"/>
+        </w:rPr>
+        <w:t>section</w:t>
+      </w:r>
+      <w:r>
+        <w:rPr>
+          <w:sz w:val="24"/>
+          <w:szCs w:val="24"/>
+        </w:rPr>
+        <w:t xml:space="preserve"> of this test plan document.</w:t>
+      </w:r>
+    </w:p>
+    <w:p>
+      <w:pPr>
+        <w:spacing w:line="276" w:lineRule="auto"/>
+        <w:rPr>
+          <w:b/>
+          <w:sz w:val="24"/>
+          <w:szCs w:val="24"/>
+        </w:rPr>
+      </w:pPr>
+    </w:p>
+    <w:p>
+      <w:pPr>
+        <w:pStyle w:val="ListParagraph"/>
+        <w:numPr>
+          <w:ilvl w:val="0"/>
+          <w:numId w:val="44"/>
+        </w:numPr>
+        <w:spacing w:line="276" w:lineRule="auto"/>
+        <w:rPr>
+          <w:b/>
+          <w:sz w:val="24"/>
+          <w:szCs w:val="24"/>
+        </w:rPr>
+      </w:pPr>
+      <w:r>
+        <w:rPr>
+          <w:b/>
+          <w:sz w:val="24"/>
+          <w:szCs w:val="24"/>
+        </w:rPr>
+        <w:t>Test Specifications</w:t>
+      </w:r>
+    </w:p>
+    <w:p>
+      <w:pPr>
+        <w:pStyle w:val="ListParagraph"/>
+        <w:numPr>
+          <w:ilvl w:val="0"/>
+          <w:numId w:val="44"/>
+        </w:numPr>
+        <w:spacing w:line="276" w:lineRule="auto"/>
+        <w:rPr>
+          <w:b/>
+          <w:sz w:val="24"/>
+          <w:szCs w:val="24"/>
+        </w:rPr>
+      </w:pPr>
+      <w:r>
+        <w:rPr>
+          <w:b/>
+          <w:sz w:val="24"/>
+          <w:szCs w:val="24"/>
+        </w:rPr>
+        <w:t>Requirements Traceability Matrix</w:t>
+      </w:r>
+    </w:p>
+    <w:p>
+      <w:pPr>
+        <w:pStyle w:val="ListParagraph"/>
+        <w:numPr>
+          <w:ilvl w:val="0"/>
+          <w:numId w:val="41"/>
+        </w:numPr>
+        <w:spacing w:line="276" w:lineRule="auto"/>
+        <w:rPr>
+          <w:b/>
+          <w:sz w:val="24"/>
+          <w:szCs w:val="24"/>
+        </w:rPr>
+      </w:pPr>
+      <w:r>
+        <w:rPr>
+          <w:b/>
+          <w:sz w:val="24"/>
+          <w:szCs w:val="24"/>
+        </w:rPr>
+        <w:t>Defect Tracking and Debugging</w:t>
+      </w:r>
+    </w:p>
+    <w:p>
+      <w:pPr>
+        <w:pStyle w:val="ListParagraph"/>
+        <w:numPr>
+          <w:ilvl w:val="0"/>
+          <w:numId w:val="42"/>
+        </w:numPr>
+        <w:spacing w:line="276" w:lineRule="auto"/>
+        <w:rPr>
+          <w:b/>
+          <w:sz w:val="24"/>
+          <w:szCs w:val="24"/>
+        </w:rPr>
+      </w:pPr>
+      <w:r>
+        <w:rPr>
+          <w:b/>
+          <w:sz w:val="24"/>
+          <w:szCs w:val="24"/>
+        </w:rPr>
+        <w:t>Testing Workflow</w:t>
+      </w:r>
+    </w:p>
+    <w:p>
+      <w:pPr>
+        <w:pStyle w:val="ListParagraph"/>
+        <w:numPr>
+          <w:ilvl w:val="0"/>
+          <w:numId w:val="42"/>
+        </w:numPr>
+        <w:spacing w:line="276" w:lineRule="auto"/>
+        <w:rPr>
+          <w:b/>
+          <w:sz w:val="24"/>
+          <w:szCs w:val="24"/>
+        </w:rPr>
+      </w:pPr>
+      <w:r>
+        <w:rPr>
+          <w:b/>
+          <w:sz w:val="24"/>
+          <w:szCs w:val="24"/>
+        </w:rPr>
+        <w:t>Defect Reporting</w:t>
+      </w:r>
+    </w:p>
+    <w:p>
+      <w:pPr>
+        <w:pStyle w:val="ListParagraph"/>
+        <w:numPr>
+          <w:ilvl w:val="0"/>
+          <w:numId w:val="41"/>
+        </w:numPr>
+        <w:spacing w:line="276" w:lineRule="auto"/>
+        <w:rPr>
+          <w:b/>
+          <w:sz w:val="24"/>
+          <w:szCs w:val="24"/>
+        </w:rPr>
+      </w:pPr>
+      <w:r>
+        <w:rPr>
+          <w:b/>
+          <w:sz w:val="24"/>
+          <w:szCs w:val="24"/>
+        </w:rPr>
+        <w:t>Reports</w:t>
+      </w:r>
+    </w:p>
+    <w:p>
+      <w:pPr>
+        <w:pStyle w:val="ListParagraph"/>
+        <w:numPr>
+          <w:ilvl w:val="0"/>
+          <w:numId w:val="43"/>
+        </w:numPr>
+        <w:spacing w:line="276" w:lineRule="auto"/>
+        <w:rPr>
+          <w:b/>
+          <w:sz w:val="24"/>
+          <w:szCs w:val="24"/>
+        </w:rPr>
+      </w:pPr>
+      <w:r>
+        <w:rPr>
+          <w:b/>
+          <w:sz w:val="24"/>
+          <w:szCs w:val="24"/>
+        </w:rPr>
+        <w:t>Testing Status Reports</w:t>
+      </w:r>
+    </w:p>
+    <w:p>
+      <w:pPr>
+        <w:pStyle w:val="ListParagraph"/>
+        <w:numPr>
+          <w:ilvl w:val="0"/>
+          <w:numId w:val="43"/>
+        </w:numPr>
+        <w:spacing w:line="276" w:lineRule="auto"/>
+        <w:rPr>
+          <w:b/>
+          <w:sz w:val="24"/>
+          <w:szCs w:val="24"/>
+        </w:rPr>
+      </w:pPr>
+      <w:r>
+        <w:rPr>
+          <w:b/>
+          <w:sz w:val="24"/>
+          <w:szCs w:val="24"/>
+        </w:rPr>
+        <w:t>Phase Completion Reports</w:t>
+      </w:r>
+    </w:p>
+    <w:p>
+      <w:pPr>
+        <w:pStyle w:val="ListParagraph"/>
+        <w:numPr>
+          <w:ilvl w:val="0"/>
+          <w:numId w:val="43"/>
+        </w:numPr>
+        <w:spacing w:line="276" w:lineRule="auto"/>
+        <w:rPr>
+          <w:b/>
+          <w:sz w:val="24"/>
+          <w:szCs w:val="24"/>
+        </w:rPr>
+      </w:pPr>
+      <w:r>
+        <w:rPr>
+          <w:b/>
+          <w:sz w:val="24"/>
+          <w:szCs w:val="24"/>
+        </w:rPr>
+        <w:t>Test Final Report – Sign Off</w:t>
+      </w:r>
+    </w:p>
+    <w:p>
+      <w:pPr>
+        <w:pStyle w:val="ListParagraph"/>
+        <w:spacing w:line="276" w:lineRule="auto"/>
+        <w:rPr>
+          <w:b/>
+          <w:sz w:val="24"/>
+          <w:szCs w:val="24"/>
+        </w:rPr>
+      </w:pPr>
+    </w:p>
+    <w:p>
+      <w:pPr>
+        <w:pStyle w:val="ListParagraph"/>
+        <w:spacing w:line="276" w:lineRule="auto"/>
+        <w:rPr>
+          <w:b/>
+          <w:sz w:val="24"/>
+          <w:szCs w:val="24"/>
+        </w:rPr>
+      </w:pPr>
+    </w:p>
+    <w:p>
+      <w:pPr>
+        <w:pStyle w:val="ListParagraph"/>
         <w:numPr>
           <w:ilvl w:val="0"/>
           <w:numId w:val="25"/>
@@ -20334,6 +21550,7 @@
                 <w:sz w:val="24"/>
                 <w:szCs w:val="24"/>
               </w:rPr>
+              <w:lastRenderedPageBreak/>
               <w:t>Create Test Cases</w:t>
             </w:r>
           </w:p>
@@ -20790,7 +22007,6 @@
           <w:sz w:val="24"/>
           <w:szCs w:val="24"/>
         </w:rPr>
-        <w:lastRenderedPageBreak/>
         <w:t>The following are the overall risks on the testing process:</w:t>
       </w:r>
     </w:p>
@@ -21196,6 +22412,7 @@
                 <w:sz w:val="24"/>
                 <w:szCs w:val="24"/>
               </w:rPr>
+              <w:lastRenderedPageBreak/>
               <w:t>Environment</w:t>
             </w:r>
           </w:p>
@@ -22288,7 +23505,6 @@
               </w:rPr>
               <w:t xml:space="preserve">C. </w:t>
             </w:r>
-            <w:proofErr w:type="spellStart"/>
             <w:r>
               <w:rPr>
                 <w:sz w:val="24"/>
@@ -22296,7 +23512,6 @@
               </w:rPr>
               <w:t>Dimapilis</w:t>
             </w:r>
-            <w:proofErr w:type="spellEnd"/>
           </w:p>
         </w:tc>
       </w:tr>
@@ -22679,18 +23894,8 @@
                 <w:sz w:val="24"/>
                 <w:szCs w:val="24"/>
               </w:rPr>
-              <w:t xml:space="preserve">Number of Sites or </w:t>
-            </w:r>
-            <w:proofErr w:type="spellStart"/>
-            <w:r>
-              <w:rPr>
-                <w:b w:val="0"/>
-                <w:sz w:val="24"/>
-                <w:szCs w:val="24"/>
-              </w:rPr>
-              <w:t>Recepients</w:t>
-            </w:r>
-            <w:proofErr w:type="spellEnd"/>
+              <w:t>Number of Sites or Recepients</w:t>
+            </w:r>
           </w:p>
         </w:tc>
         <w:tc>
@@ -23125,6 +24330,7 @@
           <w:sz w:val="24"/>
           <w:szCs w:val="24"/>
         </w:rPr>
+        <w:lastRenderedPageBreak/>
         <w:t>Engagement Strategy</w:t>
       </w:r>
     </w:p>
@@ -23574,7 +24780,6 @@
                 <w:sz w:val="24"/>
                 <w:szCs w:val="24"/>
               </w:rPr>
-              <w:lastRenderedPageBreak/>
               <w:t>Deployment Strategy and Plan</w:t>
             </w:r>
           </w:p>
@@ -23877,6 +25082,92 @@
     </w:lvl>
   </w:abstractNum>
   <w:abstractNum w:abstractNumId="1">
+    <w:nsid w:val="07D8194F"/>
+    <w:multiLevelType w:val="hybridMultilevel"/>
+    <w:tmpl w:val="674A0278"/>
+    <w:lvl w:ilvl="0" w:tplc="3409001B">
+      <w:start w:val="1"/>
+      <w:numFmt w:val="lowerRoman"/>
+      <w:lvlText w:val="%1."/>
+      <w:lvlJc w:val="right"/>
+      <w:pPr>
+        <w:ind w:left="2220" w:hanging="360"/>
+      </w:pPr>
+    </w:lvl>
+    <w:lvl w:ilvl="1" w:tplc="34090019" w:tentative="1">
+      <w:start w:val="1"/>
+      <w:numFmt w:val="lowerLetter"/>
+      <w:lvlText w:val="%2."/>
+      <w:lvlJc w:val="left"/>
+      <w:pPr>
+        <w:ind w:left="2940" w:hanging="360"/>
+      </w:pPr>
+    </w:lvl>
+    <w:lvl w:ilvl="2" w:tplc="3409001B" w:tentative="1">
+      <w:start w:val="1"/>
+      <w:numFmt w:val="lowerRoman"/>
+      <w:lvlText w:val="%3."/>
+      <w:lvlJc w:val="right"/>
+      <w:pPr>
+        <w:ind w:left="3660" w:hanging="180"/>
+      </w:pPr>
+    </w:lvl>
+    <w:lvl w:ilvl="3" w:tplc="3409000F" w:tentative="1">
+      <w:start w:val="1"/>
+      <w:numFmt w:val="decimal"/>
+      <w:lvlText w:val="%4."/>
+      <w:lvlJc w:val="left"/>
+      <w:pPr>
+        <w:ind w:left="4380" w:hanging="360"/>
+      </w:pPr>
+    </w:lvl>
+    <w:lvl w:ilvl="4" w:tplc="34090019" w:tentative="1">
+      <w:start w:val="1"/>
+      <w:numFmt w:val="lowerLetter"/>
+      <w:lvlText w:val="%5."/>
+      <w:lvlJc w:val="left"/>
+      <w:pPr>
+        <w:ind w:left="5100" w:hanging="360"/>
+      </w:pPr>
+    </w:lvl>
+    <w:lvl w:ilvl="5" w:tplc="3409001B" w:tentative="1">
+      <w:start w:val="1"/>
+      <w:numFmt w:val="lowerRoman"/>
+      <w:lvlText w:val="%6."/>
+      <w:lvlJc w:val="right"/>
+      <w:pPr>
+        <w:ind w:left="5820" w:hanging="180"/>
+      </w:pPr>
+    </w:lvl>
+    <w:lvl w:ilvl="6" w:tplc="3409000F" w:tentative="1">
+      <w:start w:val="1"/>
+      <w:numFmt w:val="decimal"/>
+      <w:lvlText w:val="%7."/>
+      <w:lvlJc w:val="left"/>
+      <w:pPr>
+        <w:ind w:left="6540" w:hanging="360"/>
+      </w:pPr>
+    </w:lvl>
+    <w:lvl w:ilvl="7" w:tplc="34090019" w:tentative="1">
+      <w:start w:val="1"/>
+      <w:numFmt w:val="lowerLetter"/>
+      <w:lvlText w:val="%8."/>
+      <w:lvlJc w:val="left"/>
+      <w:pPr>
+        <w:ind w:left="7260" w:hanging="360"/>
+      </w:pPr>
+    </w:lvl>
+    <w:lvl w:ilvl="8" w:tplc="3409001B" w:tentative="1">
+      <w:start w:val="1"/>
+      <w:numFmt w:val="lowerRoman"/>
+      <w:lvlText w:val="%9."/>
+      <w:lvlJc w:val="right"/>
+      <w:pPr>
+        <w:ind w:left="7980" w:hanging="180"/>
+      </w:pPr>
+    </w:lvl>
+  </w:abstractNum>
+  <w:abstractNum w:abstractNumId="2">
     <w:nsid w:val="0DF9426A"/>
     <w:multiLevelType w:val="hybridMultilevel"/>
     <w:tmpl w:val="32508D94"/>
@@ -23989,7 +25280,7 @@
       </w:rPr>
     </w:lvl>
   </w:abstractNum>
-  <w:abstractNum w:abstractNumId="2">
+  <w:abstractNum w:abstractNumId="3">
     <w:nsid w:val="14DA1B54"/>
     <w:multiLevelType w:val="hybridMultilevel"/>
     <w:tmpl w:val="3B3CB83E"/>
@@ -24102,7 +25393,7 @@
       </w:rPr>
     </w:lvl>
   </w:abstractNum>
-  <w:abstractNum w:abstractNumId="3">
+  <w:abstractNum w:abstractNumId="4">
     <w:nsid w:val="17124645"/>
     <w:multiLevelType w:val="hybridMultilevel"/>
     <w:tmpl w:val="1FB856EE"/>
@@ -24215,7 +25506,7 @@
       </w:rPr>
     </w:lvl>
   </w:abstractNum>
-  <w:abstractNum w:abstractNumId="4">
+  <w:abstractNum w:abstractNumId="5">
     <w:nsid w:val="17E025EC"/>
     <w:multiLevelType w:val="hybridMultilevel"/>
     <w:tmpl w:val="AE00B8E0"/>
@@ -24328,7 +25619,7 @@
       </w:rPr>
     </w:lvl>
   </w:abstractNum>
-  <w:abstractNum w:abstractNumId="5">
+  <w:abstractNum w:abstractNumId="6">
     <w:nsid w:val="17F00A97"/>
     <w:multiLevelType w:val="hybridMultilevel"/>
     <w:tmpl w:val="0B0E540C"/>
@@ -24441,7 +25732,7 @@
       </w:rPr>
     </w:lvl>
   </w:abstractNum>
-  <w:abstractNum w:abstractNumId="6">
+  <w:abstractNum w:abstractNumId="7">
     <w:nsid w:val="1F1F27DB"/>
     <w:multiLevelType w:val="hybridMultilevel"/>
     <w:tmpl w:val="8A267630"/>
@@ -24554,7 +25845,7 @@
       </w:rPr>
     </w:lvl>
   </w:abstractNum>
-  <w:abstractNum w:abstractNumId="7">
+  <w:abstractNum w:abstractNumId="8">
     <w:nsid w:val="247A07E7"/>
     <w:multiLevelType w:val="hybridMultilevel"/>
     <w:tmpl w:val="8F56820A"/>
@@ -24667,7 +25958,7 @@
       </w:rPr>
     </w:lvl>
   </w:abstractNum>
-  <w:abstractNum w:abstractNumId="8">
+  <w:abstractNum w:abstractNumId="9">
     <w:nsid w:val="26F11329"/>
     <w:multiLevelType w:val="hybridMultilevel"/>
     <w:tmpl w:val="2076C198"/>
@@ -24756,7 +26047,7 @@
       </w:pPr>
     </w:lvl>
   </w:abstractNum>
-  <w:abstractNum w:abstractNumId="9">
+  <w:abstractNum w:abstractNumId="10">
     <w:nsid w:val="282E33A8"/>
     <w:multiLevelType w:val="hybridMultilevel"/>
     <w:tmpl w:val="A132A4F8"/>
@@ -24869,7 +26160,7 @@
       </w:rPr>
     </w:lvl>
   </w:abstractNum>
-  <w:abstractNum w:abstractNumId="10">
+  <w:abstractNum w:abstractNumId="11">
     <w:nsid w:val="2DD211A0"/>
     <w:multiLevelType w:val="hybridMultilevel"/>
     <w:tmpl w:val="1E24937E"/>
@@ -24955,7 +26246,7 @@
       </w:pPr>
     </w:lvl>
   </w:abstractNum>
-  <w:abstractNum w:abstractNumId="11">
+  <w:abstractNum w:abstractNumId="12">
     <w:nsid w:val="30AF5BFD"/>
     <w:multiLevelType w:val="hybridMultilevel"/>
     <w:tmpl w:val="6812197E"/>
@@ -25068,7 +26359,7 @@
       </w:rPr>
     </w:lvl>
   </w:abstractNum>
-  <w:abstractNum w:abstractNumId="12">
+  <w:abstractNum w:abstractNumId="13">
     <w:nsid w:val="31216911"/>
     <w:multiLevelType w:val="hybridMultilevel"/>
     <w:tmpl w:val="4BC08558"/>
@@ -25181,7 +26472,7 @@
       </w:rPr>
     </w:lvl>
   </w:abstractNum>
-  <w:abstractNum w:abstractNumId="13">
+  <w:abstractNum w:abstractNumId="14">
     <w:nsid w:val="31D4522A"/>
     <w:multiLevelType w:val="hybridMultilevel"/>
     <w:tmpl w:val="C6F2DDA4"/>
@@ -25267,7 +26558,7 @@
       </w:pPr>
     </w:lvl>
   </w:abstractNum>
-  <w:abstractNum w:abstractNumId="14">
+  <w:abstractNum w:abstractNumId="15">
     <w:nsid w:val="33A73E13"/>
     <w:multiLevelType w:val="hybridMultilevel"/>
     <w:tmpl w:val="4DD4467A"/>
@@ -25380,7 +26671,93 @@
       </w:rPr>
     </w:lvl>
   </w:abstractNum>
-  <w:abstractNum w:abstractNumId="15">
+  <w:abstractNum w:abstractNumId="16">
+    <w:nsid w:val="33AD3D94"/>
+    <w:multiLevelType w:val="hybridMultilevel"/>
+    <w:tmpl w:val="3676B16A"/>
+    <w:lvl w:ilvl="0" w:tplc="34090019">
+      <w:start w:val="1"/>
+      <w:numFmt w:val="lowerLetter"/>
+      <w:lvlText w:val="%1."/>
+      <w:lvlJc w:val="left"/>
+      <w:pPr>
+        <w:ind w:left="1500" w:hanging="360"/>
+      </w:pPr>
+    </w:lvl>
+    <w:lvl w:ilvl="1" w:tplc="34090019">
+      <w:start w:val="1"/>
+      <w:numFmt w:val="lowerLetter"/>
+      <w:lvlText w:val="%2."/>
+      <w:lvlJc w:val="left"/>
+      <w:pPr>
+        <w:ind w:left="2220" w:hanging="360"/>
+      </w:pPr>
+    </w:lvl>
+    <w:lvl w:ilvl="2" w:tplc="3409001B" w:tentative="1">
+      <w:start w:val="1"/>
+      <w:numFmt w:val="lowerRoman"/>
+      <w:lvlText w:val="%3."/>
+      <w:lvlJc w:val="right"/>
+      <w:pPr>
+        <w:ind w:left="2940" w:hanging="180"/>
+      </w:pPr>
+    </w:lvl>
+    <w:lvl w:ilvl="3" w:tplc="3409000F" w:tentative="1">
+      <w:start w:val="1"/>
+      <w:numFmt w:val="decimal"/>
+      <w:lvlText w:val="%4."/>
+      <w:lvlJc w:val="left"/>
+      <w:pPr>
+        <w:ind w:left="3660" w:hanging="360"/>
+      </w:pPr>
+    </w:lvl>
+    <w:lvl w:ilvl="4" w:tplc="34090019" w:tentative="1">
+      <w:start w:val="1"/>
+      <w:numFmt w:val="lowerLetter"/>
+      <w:lvlText w:val="%5."/>
+      <w:lvlJc w:val="left"/>
+      <w:pPr>
+        <w:ind w:left="4380" w:hanging="360"/>
+      </w:pPr>
+    </w:lvl>
+    <w:lvl w:ilvl="5" w:tplc="3409001B" w:tentative="1">
+      <w:start w:val="1"/>
+      <w:numFmt w:val="lowerRoman"/>
+      <w:lvlText w:val="%6."/>
+      <w:lvlJc w:val="right"/>
+      <w:pPr>
+        <w:ind w:left="5100" w:hanging="180"/>
+      </w:pPr>
+    </w:lvl>
+    <w:lvl w:ilvl="6" w:tplc="3409000F" w:tentative="1">
+      <w:start w:val="1"/>
+      <w:numFmt w:val="decimal"/>
+      <w:lvlText w:val="%7."/>
+      <w:lvlJc w:val="left"/>
+      <w:pPr>
+        <w:ind w:left="5820" w:hanging="360"/>
+      </w:pPr>
+    </w:lvl>
+    <w:lvl w:ilvl="7" w:tplc="34090019" w:tentative="1">
+      <w:start w:val="1"/>
+      <w:numFmt w:val="lowerLetter"/>
+      <w:lvlText w:val="%8."/>
+      <w:lvlJc w:val="left"/>
+      <w:pPr>
+        <w:ind w:left="6540" w:hanging="360"/>
+      </w:pPr>
+    </w:lvl>
+    <w:lvl w:ilvl="8" w:tplc="3409001B" w:tentative="1">
+      <w:start w:val="1"/>
+      <w:numFmt w:val="lowerRoman"/>
+      <w:lvlText w:val="%9."/>
+      <w:lvlJc w:val="right"/>
+      <w:pPr>
+        <w:ind w:left="7260" w:hanging="180"/>
+      </w:pPr>
+    </w:lvl>
+  </w:abstractNum>
+  <w:abstractNum w:abstractNumId="17">
     <w:nsid w:val="365519D2"/>
     <w:multiLevelType w:val="hybridMultilevel"/>
     <w:tmpl w:val="780A8FEA"/>
@@ -25493,7 +26870,7 @@
       </w:rPr>
     </w:lvl>
   </w:abstractNum>
-  <w:abstractNum w:abstractNumId="16">
+  <w:abstractNum w:abstractNumId="18">
     <w:nsid w:val="38457083"/>
     <w:multiLevelType w:val="hybridMultilevel"/>
     <w:tmpl w:val="1E24937E"/>
@@ -25579,7 +26956,7 @@
       </w:pPr>
     </w:lvl>
   </w:abstractNum>
-  <w:abstractNum w:abstractNumId="17">
+  <w:abstractNum w:abstractNumId="19">
     <w:nsid w:val="3EBE3A0B"/>
     <w:multiLevelType w:val="hybridMultilevel"/>
     <w:tmpl w:val="7CEAAE4C"/>
@@ -25692,7 +27069,7 @@
       </w:rPr>
     </w:lvl>
   </w:abstractNum>
-  <w:abstractNum w:abstractNumId="18">
+  <w:abstractNum w:abstractNumId="20">
     <w:nsid w:val="3FF565B8"/>
     <w:multiLevelType w:val="hybridMultilevel"/>
     <w:tmpl w:val="369A2BC6"/>
@@ -25805,7 +27182,7 @@
       </w:rPr>
     </w:lvl>
   </w:abstractNum>
-  <w:abstractNum w:abstractNumId="19">
+  <w:abstractNum w:abstractNumId="21">
     <w:nsid w:val="40722504"/>
     <w:multiLevelType w:val="hybridMultilevel"/>
     <w:tmpl w:val="93CA1EC0"/>
@@ -25891,7 +27268,7 @@
       </w:pPr>
     </w:lvl>
   </w:abstractNum>
-  <w:abstractNum w:abstractNumId="20">
+  <w:abstractNum w:abstractNumId="22">
     <w:nsid w:val="45E47498"/>
     <w:multiLevelType w:val="hybridMultilevel"/>
     <w:tmpl w:val="70B07CC6"/>
@@ -26004,7 +27381,7 @@
       </w:rPr>
     </w:lvl>
   </w:abstractNum>
-  <w:abstractNum w:abstractNumId="21">
+  <w:abstractNum w:abstractNumId="23">
     <w:nsid w:val="47BC4264"/>
     <w:multiLevelType w:val="hybridMultilevel"/>
     <w:tmpl w:val="7160D24E"/>
@@ -26117,7 +27494,93 @@
       </w:rPr>
     </w:lvl>
   </w:abstractNum>
-  <w:abstractNum w:abstractNumId="22">
+  <w:abstractNum w:abstractNumId="24">
+    <w:nsid w:val="48C02A73"/>
+    <w:multiLevelType w:val="hybridMultilevel"/>
+    <w:tmpl w:val="8D70770A"/>
+    <w:lvl w:ilvl="0" w:tplc="3409001B">
+      <w:start w:val="1"/>
+      <w:numFmt w:val="lowerRoman"/>
+      <w:lvlText w:val="%1."/>
+      <w:lvlJc w:val="right"/>
+      <w:pPr>
+        <w:ind w:left="2220" w:hanging="360"/>
+      </w:pPr>
+    </w:lvl>
+    <w:lvl w:ilvl="1" w:tplc="34090019" w:tentative="1">
+      <w:start w:val="1"/>
+      <w:numFmt w:val="lowerLetter"/>
+      <w:lvlText w:val="%2."/>
+      <w:lvlJc w:val="left"/>
+      <w:pPr>
+        <w:ind w:left="2940" w:hanging="360"/>
+      </w:pPr>
+    </w:lvl>
+    <w:lvl w:ilvl="2" w:tplc="3409001B" w:tentative="1">
+      <w:start w:val="1"/>
+      <w:numFmt w:val="lowerRoman"/>
+      <w:lvlText w:val="%3."/>
+      <w:lvlJc w:val="right"/>
+      <w:pPr>
+        <w:ind w:left="3660" w:hanging="180"/>
+      </w:pPr>
+    </w:lvl>
+    <w:lvl w:ilvl="3" w:tplc="3409000F" w:tentative="1">
+      <w:start w:val="1"/>
+      <w:numFmt w:val="decimal"/>
+      <w:lvlText w:val="%4."/>
+      <w:lvlJc w:val="left"/>
+      <w:pPr>
+        <w:ind w:left="4380" w:hanging="360"/>
+      </w:pPr>
+    </w:lvl>
+    <w:lvl w:ilvl="4" w:tplc="34090019" w:tentative="1">
+      <w:start w:val="1"/>
+      <w:numFmt w:val="lowerLetter"/>
+      <w:lvlText w:val="%5."/>
+      <w:lvlJc w:val="left"/>
+      <w:pPr>
+        <w:ind w:left="5100" w:hanging="360"/>
+      </w:pPr>
+    </w:lvl>
+    <w:lvl w:ilvl="5" w:tplc="3409001B" w:tentative="1">
+      <w:start w:val="1"/>
+      <w:numFmt w:val="lowerRoman"/>
+      <w:lvlText w:val="%6."/>
+      <w:lvlJc w:val="right"/>
+      <w:pPr>
+        <w:ind w:left="5820" w:hanging="180"/>
+      </w:pPr>
+    </w:lvl>
+    <w:lvl w:ilvl="6" w:tplc="3409000F" w:tentative="1">
+      <w:start w:val="1"/>
+      <w:numFmt w:val="decimal"/>
+      <w:lvlText w:val="%7."/>
+      <w:lvlJc w:val="left"/>
+      <w:pPr>
+        <w:ind w:left="6540" w:hanging="360"/>
+      </w:pPr>
+    </w:lvl>
+    <w:lvl w:ilvl="7" w:tplc="34090019" w:tentative="1">
+      <w:start w:val="1"/>
+      <w:numFmt w:val="lowerLetter"/>
+      <w:lvlText w:val="%8."/>
+      <w:lvlJc w:val="left"/>
+      <w:pPr>
+        <w:ind w:left="7260" w:hanging="360"/>
+      </w:pPr>
+    </w:lvl>
+    <w:lvl w:ilvl="8" w:tplc="3409001B" w:tentative="1">
+      <w:start w:val="1"/>
+      <w:numFmt w:val="lowerRoman"/>
+      <w:lvlText w:val="%9."/>
+      <w:lvlJc w:val="right"/>
+      <w:pPr>
+        <w:ind w:left="7980" w:hanging="180"/>
+      </w:pPr>
+    </w:lvl>
+  </w:abstractNum>
+  <w:abstractNum w:abstractNumId="25">
     <w:nsid w:val="49575C19"/>
     <w:multiLevelType w:val="hybridMultilevel"/>
     <w:tmpl w:val="CC4ABF70"/>
@@ -26230,7 +27693,7 @@
       </w:rPr>
     </w:lvl>
   </w:abstractNum>
-  <w:abstractNum w:abstractNumId="23">
+  <w:abstractNum w:abstractNumId="26">
     <w:nsid w:val="4C0342CF"/>
     <w:multiLevelType w:val="hybridMultilevel"/>
     <w:tmpl w:val="BCD49606"/>
@@ -26343,7 +27806,7 @@
       </w:rPr>
     </w:lvl>
   </w:abstractNum>
-  <w:abstractNum w:abstractNumId="24">
+  <w:abstractNum w:abstractNumId="27">
     <w:nsid w:val="51DB7AEA"/>
     <w:multiLevelType w:val="hybridMultilevel"/>
     <w:tmpl w:val="CE04ED4A"/>
@@ -26429,7 +27892,7 @@
       </w:pPr>
     </w:lvl>
   </w:abstractNum>
-  <w:abstractNum w:abstractNumId="25">
+  <w:abstractNum w:abstractNumId="28">
     <w:nsid w:val="54AF03C0"/>
     <w:multiLevelType w:val="hybridMultilevel"/>
     <w:tmpl w:val="145A472E"/>
@@ -26542,7 +28005,7 @@
       </w:rPr>
     </w:lvl>
   </w:abstractNum>
-  <w:abstractNum w:abstractNumId="26">
+  <w:abstractNum w:abstractNumId="29">
     <w:nsid w:val="569C78FB"/>
     <w:multiLevelType w:val="hybridMultilevel"/>
     <w:tmpl w:val="35AED61C"/>
@@ -26655,7 +28118,7 @@
       </w:rPr>
     </w:lvl>
   </w:abstractNum>
-  <w:abstractNum w:abstractNumId="27">
+  <w:abstractNum w:abstractNumId="30">
     <w:nsid w:val="570822EB"/>
     <w:multiLevelType w:val="hybridMultilevel"/>
     <w:tmpl w:val="0186EE98"/>
@@ -26744,7 +28207,93 @@
       </w:pPr>
     </w:lvl>
   </w:abstractNum>
-  <w:abstractNum w:abstractNumId="28">
+  <w:abstractNum w:abstractNumId="31">
+    <w:nsid w:val="5BFB7C42"/>
+    <w:multiLevelType w:val="hybridMultilevel"/>
+    <w:tmpl w:val="6DFAA3DC"/>
+    <w:lvl w:ilvl="0" w:tplc="3409001B">
+      <w:start w:val="1"/>
+      <w:numFmt w:val="lowerRoman"/>
+      <w:lvlText w:val="%1."/>
+      <w:lvlJc w:val="right"/>
+      <w:pPr>
+        <w:ind w:left="2220" w:hanging="360"/>
+      </w:pPr>
+    </w:lvl>
+    <w:lvl w:ilvl="1" w:tplc="34090019" w:tentative="1">
+      <w:start w:val="1"/>
+      <w:numFmt w:val="lowerLetter"/>
+      <w:lvlText w:val="%2."/>
+      <w:lvlJc w:val="left"/>
+      <w:pPr>
+        <w:ind w:left="2940" w:hanging="360"/>
+      </w:pPr>
+    </w:lvl>
+    <w:lvl w:ilvl="2" w:tplc="3409001B" w:tentative="1">
+      <w:start w:val="1"/>
+      <w:numFmt w:val="lowerRoman"/>
+      <w:lvlText w:val="%3."/>
+      <w:lvlJc w:val="right"/>
+      <w:pPr>
+        <w:ind w:left="3660" w:hanging="180"/>
+      </w:pPr>
+    </w:lvl>
+    <w:lvl w:ilvl="3" w:tplc="3409000F" w:tentative="1">
+      <w:start w:val="1"/>
+      <w:numFmt w:val="decimal"/>
+      <w:lvlText w:val="%4."/>
+      <w:lvlJc w:val="left"/>
+      <w:pPr>
+        <w:ind w:left="4380" w:hanging="360"/>
+      </w:pPr>
+    </w:lvl>
+    <w:lvl w:ilvl="4" w:tplc="34090019" w:tentative="1">
+      <w:start w:val="1"/>
+      <w:numFmt w:val="lowerLetter"/>
+      <w:lvlText w:val="%5."/>
+      <w:lvlJc w:val="left"/>
+      <w:pPr>
+        <w:ind w:left="5100" w:hanging="360"/>
+      </w:pPr>
+    </w:lvl>
+    <w:lvl w:ilvl="5" w:tplc="3409001B" w:tentative="1">
+      <w:start w:val="1"/>
+      <w:numFmt w:val="lowerRoman"/>
+      <w:lvlText w:val="%6."/>
+      <w:lvlJc w:val="right"/>
+      <w:pPr>
+        <w:ind w:left="5820" w:hanging="180"/>
+      </w:pPr>
+    </w:lvl>
+    <w:lvl w:ilvl="6" w:tplc="3409000F" w:tentative="1">
+      <w:start w:val="1"/>
+      <w:numFmt w:val="decimal"/>
+      <w:lvlText w:val="%7."/>
+      <w:lvlJc w:val="left"/>
+      <w:pPr>
+        <w:ind w:left="6540" w:hanging="360"/>
+      </w:pPr>
+    </w:lvl>
+    <w:lvl w:ilvl="7" w:tplc="34090019" w:tentative="1">
+      <w:start w:val="1"/>
+      <w:numFmt w:val="lowerLetter"/>
+      <w:lvlText w:val="%8."/>
+      <w:lvlJc w:val="left"/>
+      <w:pPr>
+        <w:ind w:left="7260" w:hanging="360"/>
+      </w:pPr>
+    </w:lvl>
+    <w:lvl w:ilvl="8" w:tplc="3409001B" w:tentative="1">
+      <w:start w:val="1"/>
+      <w:numFmt w:val="lowerRoman"/>
+      <w:lvlText w:val="%9."/>
+      <w:lvlJc w:val="right"/>
+      <w:pPr>
+        <w:ind w:left="7980" w:hanging="180"/>
+      </w:pPr>
+    </w:lvl>
+  </w:abstractNum>
+  <w:abstractNum w:abstractNumId="32">
     <w:nsid w:val="5D6D7291"/>
     <w:multiLevelType w:val="hybridMultilevel"/>
     <w:tmpl w:val="DE6A1E6A"/>
@@ -26857,7 +28406,7 @@
       </w:rPr>
     </w:lvl>
   </w:abstractNum>
-  <w:abstractNum w:abstractNumId="29">
+  <w:abstractNum w:abstractNumId="33">
     <w:nsid w:val="60514EAC"/>
     <w:multiLevelType w:val="hybridMultilevel"/>
     <w:tmpl w:val="F0AEE80A"/>
@@ -26970,7 +28519,7 @@
       </w:rPr>
     </w:lvl>
   </w:abstractNum>
-  <w:abstractNum w:abstractNumId="30">
+  <w:abstractNum w:abstractNumId="34">
     <w:nsid w:val="6136276F"/>
     <w:multiLevelType w:val="hybridMultilevel"/>
     <w:tmpl w:val="01E2A6C8"/>
@@ -27083,7 +28632,7 @@
       </w:rPr>
     </w:lvl>
   </w:abstractNum>
-  <w:abstractNum w:abstractNumId="31">
+  <w:abstractNum w:abstractNumId="35">
     <w:nsid w:val="62F51C78"/>
     <w:multiLevelType w:val="hybridMultilevel"/>
     <w:tmpl w:val="AFFE32D8"/>
@@ -27169,7 +28718,7 @@
       </w:pPr>
     </w:lvl>
   </w:abstractNum>
-  <w:abstractNum w:abstractNumId="32">
+  <w:abstractNum w:abstractNumId="36">
     <w:nsid w:val="6AE05C9B"/>
     <w:multiLevelType w:val="hybridMultilevel"/>
     <w:tmpl w:val="D93EC4DC"/>
@@ -27282,7 +28831,7 @@
       </w:rPr>
     </w:lvl>
   </w:abstractNum>
-  <w:abstractNum w:abstractNumId="33">
+  <w:abstractNum w:abstractNumId="37">
     <w:nsid w:val="6B376873"/>
     <w:multiLevelType w:val="hybridMultilevel"/>
     <w:tmpl w:val="1E24937E"/>
@@ -27368,7 +28917,7 @@
       </w:pPr>
     </w:lvl>
   </w:abstractNum>
-  <w:abstractNum w:abstractNumId="34">
+  <w:abstractNum w:abstractNumId="38">
     <w:nsid w:val="6F3B744F"/>
     <w:multiLevelType w:val="hybridMultilevel"/>
     <w:tmpl w:val="5680E1C6"/>
@@ -27481,7 +29030,7 @@
       </w:rPr>
     </w:lvl>
   </w:abstractNum>
-  <w:abstractNum w:abstractNumId="35">
+  <w:abstractNum w:abstractNumId="39">
     <w:nsid w:val="70292CC2"/>
     <w:multiLevelType w:val="hybridMultilevel"/>
     <w:tmpl w:val="1E24937E"/>
@@ -27567,7 +29116,7 @@
       </w:pPr>
     </w:lvl>
   </w:abstractNum>
-  <w:abstractNum w:abstractNumId="36">
+  <w:abstractNum w:abstractNumId="40">
     <w:nsid w:val="7304275C"/>
     <w:multiLevelType w:val="hybridMultilevel"/>
     <w:tmpl w:val="0186EE98"/>
@@ -27656,7 +29205,7 @@
       </w:pPr>
     </w:lvl>
   </w:abstractNum>
-  <w:abstractNum w:abstractNumId="37">
+  <w:abstractNum w:abstractNumId="41">
     <w:nsid w:val="797C6CEA"/>
     <w:multiLevelType w:val="hybridMultilevel"/>
     <w:tmpl w:val="1C90240C"/>
@@ -27742,7 +29291,7 @@
       </w:pPr>
     </w:lvl>
   </w:abstractNum>
-  <w:abstractNum w:abstractNumId="38">
+  <w:abstractNum w:abstractNumId="42">
     <w:nsid w:val="7D5D38A3"/>
     <w:multiLevelType w:val="hybridMultilevel"/>
     <w:tmpl w:val="33BC3D6C"/>
@@ -27855,7 +29404,7 @@
       </w:rPr>
     </w:lvl>
   </w:abstractNum>
-  <w:abstractNum w:abstractNumId="39">
+  <w:abstractNum w:abstractNumId="43">
     <w:nsid w:val="7DE05CF3"/>
     <w:multiLevelType w:val="hybridMultilevel"/>
     <w:tmpl w:val="56AC632C"/>
@@ -27945,124 +29494,136 @@
     </w:lvl>
   </w:abstractNum>
   <w:num w:numId="1">
-    <w:abstractNumId w:val="37"/>
+    <w:abstractNumId w:val="41"/>
   </w:num>
   <w:num w:numId="2">
-    <w:abstractNumId w:val="8"/>
+    <w:abstractNumId w:val="9"/>
   </w:num>
   <w:num w:numId="3">
-    <w:abstractNumId w:val="21"/>
+    <w:abstractNumId w:val="23"/>
   </w:num>
   <w:num w:numId="4">
     <w:abstractNumId w:val="0"/>
   </w:num>
   <w:num w:numId="5">
+    <w:abstractNumId w:val="11"/>
+  </w:num>
+  <w:num w:numId="6">
+    <w:abstractNumId w:val="27"/>
+  </w:num>
+  <w:num w:numId="7">
+    <w:abstractNumId w:val="40"/>
+  </w:num>
+  <w:num w:numId="8">
+    <w:abstractNumId w:val="6"/>
+  </w:num>
+  <w:num w:numId="9">
+    <w:abstractNumId w:val="22"/>
+  </w:num>
+  <w:num w:numId="10">
+    <w:abstractNumId w:val="2"/>
+  </w:num>
+  <w:num w:numId="11">
+    <w:abstractNumId w:val="20"/>
+  </w:num>
+  <w:num w:numId="12">
+    <w:abstractNumId w:val="28"/>
+  </w:num>
+  <w:num w:numId="13">
     <w:abstractNumId w:val="10"/>
   </w:num>
-  <w:num w:numId="6">
-    <w:abstractNumId w:val="24"/>
+  <w:num w:numId="14">
+    <w:abstractNumId w:val="33"/>
   </w:num>
-  <w:num w:numId="7">
+  <w:num w:numId="15">
+    <w:abstractNumId w:val="13"/>
+  </w:num>
+  <w:num w:numId="16">
+    <w:abstractNumId w:val="43"/>
+  </w:num>
+  <w:num w:numId="17">
+    <w:abstractNumId w:val="25"/>
+  </w:num>
+  <w:num w:numId="18">
     <w:abstractNumId w:val="36"/>
   </w:num>
-  <w:num w:numId="8">
+  <w:num w:numId="19">
+    <w:abstractNumId w:val="42"/>
+  </w:num>
+  <w:num w:numId="20">
+    <w:abstractNumId w:val="29"/>
+  </w:num>
+  <w:num w:numId="21">
+    <w:abstractNumId w:val="4"/>
+  </w:num>
+  <w:num w:numId="22">
+    <w:abstractNumId w:val="26"/>
+  </w:num>
+  <w:num w:numId="23">
+    <w:abstractNumId w:val="8"/>
+  </w:num>
+  <w:num w:numId="24">
+    <w:abstractNumId w:val="7"/>
+  </w:num>
+  <w:num w:numId="25">
+    <w:abstractNumId w:val="39"/>
+  </w:num>
+  <w:num w:numId="26">
+    <w:abstractNumId w:val="15"/>
+  </w:num>
+  <w:num w:numId="27">
+    <w:abstractNumId w:val="34"/>
+  </w:num>
+  <w:num w:numId="28">
+    <w:abstractNumId w:val="3"/>
+  </w:num>
+  <w:num w:numId="29">
+    <w:abstractNumId w:val="32"/>
+  </w:num>
+  <w:num w:numId="30">
+    <w:abstractNumId w:val="30"/>
+  </w:num>
+  <w:num w:numId="31">
+    <w:abstractNumId w:val="37"/>
+  </w:num>
+  <w:num w:numId="32">
+    <w:abstractNumId w:val="18"/>
+  </w:num>
+  <w:num w:numId="33">
+    <w:abstractNumId w:val="12"/>
+  </w:num>
+  <w:num w:numId="34">
+    <w:abstractNumId w:val="35"/>
+  </w:num>
+  <w:num w:numId="35">
+    <w:abstractNumId w:val="14"/>
+  </w:num>
+  <w:num w:numId="36">
+    <w:abstractNumId w:val="21"/>
+  </w:num>
+  <w:num w:numId="37">
     <w:abstractNumId w:val="5"/>
   </w:num>
-  <w:num w:numId="9">
-    <w:abstractNumId w:val="20"/>
+  <w:num w:numId="38">
+    <w:abstractNumId w:val="19"/>
   </w:num>
-  <w:num w:numId="10">
+  <w:num w:numId="39">
+    <w:abstractNumId w:val="17"/>
+  </w:num>
+  <w:num w:numId="40">
+    <w:abstractNumId w:val="38"/>
+  </w:num>
+  <w:num w:numId="41">
+    <w:abstractNumId w:val="16"/>
+  </w:num>
+  <w:num w:numId="42">
+    <w:abstractNumId w:val="31"/>
+  </w:num>
+  <w:num w:numId="43">
     <w:abstractNumId w:val="1"/>
   </w:num>
-  <w:num w:numId="11">
-    <w:abstractNumId w:val="18"/>
-  </w:num>
-  <w:num w:numId="12">
-    <w:abstractNumId w:val="25"/>
-  </w:num>
-  <w:num w:numId="13">
-    <w:abstractNumId w:val="9"/>
-  </w:num>
-  <w:num w:numId="14">
-    <w:abstractNumId w:val="29"/>
-  </w:num>
-  <w:num w:numId="15">
-    <w:abstractNumId w:val="12"/>
-  </w:num>
-  <w:num w:numId="16">
-    <w:abstractNumId w:val="39"/>
-  </w:num>
-  <w:num w:numId="17">
-    <w:abstractNumId w:val="22"/>
-  </w:num>
-  <w:num w:numId="18">
-    <w:abstractNumId w:val="32"/>
-  </w:num>
-  <w:num w:numId="19">
-    <w:abstractNumId w:val="38"/>
-  </w:num>
-  <w:num w:numId="20">
-    <w:abstractNumId w:val="26"/>
-  </w:num>
-  <w:num w:numId="21">
-    <w:abstractNumId w:val="3"/>
-  </w:num>
-  <w:num w:numId="22">
-    <w:abstractNumId w:val="23"/>
-  </w:num>
-  <w:num w:numId="23">
-    <w:abstractNumId w:val="7"/>
-  </w:num>
-  <w:num w:numId="24">
-    <w:abstractNumId w:val="6"/>
-  </w:num>
-  <w:num w:numId="25">
-    <w:abstractNumId w:val="35"/>
-  </w:num>
-  <w:num w:numId="26">
-    <w:abstractNumId w:val="14"/>
-  </w:num>
-  <w:num w:numId="27">
-    <w:abstractNumId w:val="30"/>
-  </w:num>
-  <w:num w:numId="28">
-    <w:abstractNumId w:val="2"/>
-  </w:num>
-  <w:num w:numId="29">
-    <w:abstractNumId w:val="28"/>
-  </w:num>
-  <w:num w:numId="30">
-    <w:abstractNumId w:val="27"/>
-  </w:num>
-  <w:num w:numId="31">
-    <w:abstractNumId w:val="33"/>
-  </w:num>
-  <w:num w:numId="32">
-    <w:abstractNumId w:val="16"/>
-  </w:num>
-  <w:num w:numId="33">
-    <w:abstractNumId w:val="11"/>
-  </w:num>
-  <w:num w:numId="34">
-    <w:abstractNumId w:val="31"/>
-  </w:num>
-  <w:num w:numId="35">
-    <w:abstractNumId w:val="13"/>
-  </w:num>
-  <w:num w:numId="36">
-    <w:abstractNumId w:val="19"/>
-  </w:num>
-  <w:num w:numId="37">
-    <w:abstractNumId w:val="4"/>
-  </w:num>
-  <w:num w:numId="38">
-    <w:abstractNumId w:val="17"/>
-  </w:num>
-  <w:num w:numId="39">
-    <w:abstractNumId w:val="15"/>
-  </w:num>
-  <w:num w:numId="40">
-    <w:abstractNumId w:val="34"/>
+  <w:num w:numId="44">
+    <w:abstractNumId w:val="24"/>
   </w:num>
 </w:numbering>
 </file>
@@ -28550,6 +30111,7 @@
       <w:spacing w:after="0" w:line="240" w:lineRule="auto"/>
     </w:pPr>
     <w:tblPr>
+      <w:tblInd w:w="0" w:type="dxa"/>
       <w:tblBorders>
         <w:top w:val="single" w:sz="4" w:space="0" w:color="auto"/>
         <w:left w:val="single" w:sz="4" w:space="0" w:color="auto"/>
@@ -28558,6 +30120,12 @@
         <w:insideH w:val="single" w:sz="4" w:space="0" w:color="auto"/>
         <w:insideV w:val="single" w:sz="4" w:space="0" w:color="auto"/>
       </w:tblBorders>
+      <w:tblCellMar>
+        <w:top w:w="0" w:type="dxa"/>
+        <w:left w:w="108" w:type="dxa"/>
+        <w:bottom w:w="0" w:type="dxa"/>
+        <w:right w:w="108" w:type="dxa"/>
+      </w:tblCellMar>
     </w:tblPr>
   </w:style>
   <w:style w:type="table" w:styleId="GridTable4-Accent6">
@@ -28571,6 +30139,7 @@
     <w:tblPr>
       <w:tblStyleRowBandSize w:val="1"/>
       <w:tblStyleColBandSize w:val="1"/>
+      <w:tblInd w:w="0" w:type="dxa"/>
       <w:tblBorders>
         <w:top w:val="single" w:sz="4" w:space="0" w:color="A8D08D" w:themeColor="accent6" w:themeTint="99"/>
         <w:left w:val="single" w:sz="4" w:space="0" w:color="A8D08D" w:themeColor="accent6" w:themeTint="99"/>
@@ -28579,6 +30148,12 @@
         <w:insideH w:val="single" w:sz="4" w:space="0" w:color="A8D08D" w:themeColor="accent6" w:themeTint="99"/>
         <w:insideV w:val="single" w:sz="4" w:space="0" w:color="A8D08D" w:themeColor="accent6" w:themeTint="99"/>
       </w:tblBorders>
+      <w:tblCellMar>
+        <w:top w:w="0" w:type="dxa"/>
+        <w:left w:w="108" w:type="dxa"/>
+        <w:bottom w:w="0" w:type="dxa"/>
+        <w:right w:w="108" w:type="dxa"/>
+      </w:tblCellMar>
     </w:tblPr>
     <w:tblStylePr w:type="firstRow">
       <w:rPr>
@@ -28673,12 +30248,19 @@
     <w:tblPr>
       <w:tblStyleRowBandSize w:val="1"/>
       <w:tblStyleColBandSize w:val="1"/>
+      <w:tblInd w:w="0" w:type="dxa"/>
       <w:tblBorders>
         <w:top w:val="single" w:sz="8" w:space="0" w:color="5B9BD5" w:themeColor="accent1"/>
         <w:left w:val="single" w:sz="8" w:space="0" w:color="5B9BD5" w:themeColor="accent1"/>
         <w:bottom w:val="single" w:sz="8" w:space="0" w:color="5B9BD5" w:themeColor="accent1"/>
         <w:right w:val="single" w:sz="8" w:space="0" w:color="5B9BD5" w:themeColor="accent1"/>
       </w:tblBorders>
+      <w:tblCellMar>
+        <w:top w:w="0" w:type="dxa"/>
+        <w:left w:w="108" w:type="dxa"/>
+        <w:bottom w:w="0" w:type="dxa"/>
+        <w:right w:w="108" w:type="dxa"/>
+      </w:tblCellMar>
     </w:tblPr>
     <w:tblStylePr w:type="firstRow">
       <w:pPr>
@@ -28806,6 +30388,119 @@
       <w:szCs w:val="24"/>
       <w:lang w:val="en-AU"/>
     </w:rPr>
+  </w:style>
+  <w:style w:type="table" w:styleId="GridTable5Dark-Accent6">
+    <w:name w:val="Grid Table 5 Dark Accent 6"/>
+    <w:basedOn w:val="TableNormal"/>
+    <w:uiPriority w:val="50"/>
+    <w:rsid w:val="00BA7CAE"/>
+    <w:pPr>
+      <w:spacing w:after="0" w:line="240" w:lineRule="auto"/>
+    </w:pPr>
+    <w:tblPr>
+      <w:tblStyleRowBandSize w:val="1"/>
+      <w:tblStyleColBandSize w:val="1"/>
+      <w:tblInd w:w="0" w:type="dxa"/>
+      <w:tblBorders>
+        <w:top w:val="single" w:sz="4" w:space="0" w:color="FFFFFF" w:themeColor="background1"/>
+        <w:left w:val="single" w:sz="4" w:space="0" w:color="FFFFFF" w:themeColor="background1"/>
+        <w:bottom w:val="single" w:sz="4" w:space="0" w:color="FFFFFF" w:themeColor="background1"/>
+        <w:right w:val="single" w:sz="4" w:space="0" w:color="FFFFFF" w:themeColor="background1"/>
+        <w:insideH w:val="single" w:sz="4" w:space="0" w:color="FFFFFF" w:themeColor="background1"/>
+        <w:insideV w:val="single" w:sz="4" w:space="0" w:color="FFFFFF" w:themeColor="background1"/>
+      </w:tblBorders>
+      <w:tblCellMar>
+        <w:top w:w="0" w:type="dxa"/>
+        <w:left w:w="108" w:type="dxa"/>
+        <w:bottom w:w="0" w:type="dxa"/>
+        <w:right w:w="108" w:type="dxa"/>
+      </w:tblCellMar>
+    </w:tblPr>
+    <w:tcPr>
+      <w:shd w:val="clear" w:color="auto" w:fill="E2EFD9" w:themeFill="accent6" w:themeFillTint="33"/>
+    </w:tcPr>
+    <w:tblStylePr w:type="firstRow">
+      <w:rPr>
+        <w:b/>
+        <w:bCs/>
+        <w:color w:val="FFFFFF" w:themeColor="background1"/>
+      </w:rPr>
+      <w:tblPr/>
+      <w:tcPr>
+        <w:tcBorders>
+          <w:top w:val="single" w:sz="4" w:space="0" w:color="FFFFFF" w:themeColor="background1"/>
+          <w:left w:val="single" w:sz="4" w:space="0" w:color="FFFFFF" w:themeColor="background1"/>
+          <w:right w:val="single" w:sz="4" w:space="0" w:color="FFFFFF" w:themeColor="background1"/>
+          <w:insideH w:val="nil"/>
+          <w:insideV w:val="nil"/>
+        </w:tcBorders>
+        <w:shd w:val="clear" w:color="auto" w:fill="70AD47" w:themeFill="accent6"/>
+      </w:tcPr>
+    </w:tblStylePr>
+    <w:tblStylePr w:type="lastRow">
+      <w:rPr>
+        <w:b/>
+        <w:bCs/>
+        <w:color w:val="FFFFFF" w:themeColor="background1"/>
+      </w:rPr>
+      <w:tblPr/>
+      <w:tcPr>
+        <w:tcBorders>
+          <w:left w:val="single" w:sz="4" w:space="0" w:color="FFFFFF" w:themeColor="background1"/>
+          <w:bottom w:val="single" w:sz="4" w:space="0" w:color="FFFFFF" w:themeColor="background1"/>
+          <w:right w:val="single" w:sz="4" w:space="0" w:color="FFFFFF" w:themeColor="background1"/>
+          <w:insideH w:val="nil"/>
+          <w:insideV w:val="nil"/>
+        </w:tcBorders>
+        <w:shd w:val="clear" w:color="auto" w:fill="70AD47" w:themeFill="accent6"/>
+      </w:tcPr>
+    </w:tblStylePr>
+    <w:tblStylePr w:type="firstCol">
+      <w:rPr>
+        <w:b/>
+        <w:bCs/>
+        <w:color w:val="FFFFFF" w:themeColor="background1"/>
+      </w:rPr>
+      <w:tblPr/>
+      <w:tcPr>
+        <w:tcBorders>
+          <w:top w:val="single" w:sz="4" w:space="0" w:color="FFFFFF" w:themeColor="background1"/>
+          <w:left w:val="single" w:sz="4" w:space="0" w:color="FFFFFF" w:themeColor="background1"/>
+          <w:bottom w:val="single" w:sz="4" w:space="0" w:color="FFFFFF" w:themeColor="background1"/>
+          <w:insideV w:val="nil"/>
+        </w:tcBorders>
+        <w:shd w:val="clear" w:color="auto" w:fill="70AD47" w:themeFill="accent6"/>
+      </w:tcPr>
+    </w:tblStylePr>
+    <w:tblStylePr w:type="lastCol">
+      <w:rPr>
+        <w:b/>
+        <w:bCs/>
+        <w:color w:val="FFFFFF" w:themeColor="background1"/>
+      </w:rPr>
+      <w:tblPr/>
+      <w:tcPr>
+        <w:tcBorders>
+          <w:top w:val="single" w:sz="4" w:space="0" w:color="FFFFFF" w:themeColor="background1"/>
+          <w:bottom w:val="single" w:sz="4" w:space="0" w:color="FFFFFF" w:themeColor="background1"/>
+          <w:right w:val="single" w:sz="4" w:space="0" w:color="FFFFFF" w:themeColor="background1"/>
+          <w:insideV w:val="nil"/>
+        </w:tcBorders>
+        <w:shd w:val="clear" w:color="auto" w:fill="70AD47" w:themeFill="accent6"/>
+      </w:tcPr>
+    </w:tblStylePr>
+    <w:tblStylePr w:type="band1Vert">
+      <w:tblPr/>
+      <w:tcPr>
+        <w:shd w:val="clear" w:color="auto" w:fill="C5E0B3" w:themeFill="accent6" w:themeFillTint="66"/>
+      </w:tcPr>
+    </w:tblStylePr>
+    <w:tblStylePr w:type="band1Horz">
+      <w:tblPr/>
+      <w:tcPr>
+        <w:shd w:val="clear" w:color="auto" w:fill="C5E0B3" w:themeFill="accent6" w:themeFillTint="66"/>
+      </w:tcPr>
+    </w:tblStylePr>
   </w:style>
 </w:styles>
 </file>
@@ -29076,7 +30771,7 @@
 </file>
 
 <file path=customXml/itemProps1.xml><?xml version="1.0" encoding="utf-8"?>
-<ds:datastoreItem xmlns:ds="http://schemas.openxmlformats.org/officeDocument/2006/customXml" ds:itemID="{8EA998D8-597A-4522-88E1-E4CD8A084F07}">
+<ds:datastoreItem xmlns:ds="http://schemas.openxmlformats.org/officeDocument/2006/customXml" ds:itemID="{BFF0CABE-F5CA-4EFC-8161-541D99C3895C}">
   <ds:schemaRefs>
     <ds:schemaRef ds:uri="http://schemas.openxmlformats.org/officeDocument/2006/bibliography"/>
   </ds:schemaRefs>

</xml_diff>

<commit_message>
Edited files for calendar view revision
</commit_message>
<xml_diff>
--- a/documentation/quality/ALS - SQAP.docx
+++ b/documentation/quality/ALS - SQAP.docx
@@ -163,26 +163,25 @@
           <w:szCs w:val="32"/>
         </w:rPr>
       </w:pPr>
-      <w:proofErr w:type="gramStart"/>
       <w:r>
         <w:rPr>
           <w:sz w:val="32"/>
           <w:szCs w:val="32"/>
         </w:rPr>
-        <w:t>in</w:t>
-      </w:r>
-      <w:proofErr w:type="gramEnd"/>
-      <w:r>
+        <w:t>in Software Quality Assurance</w:t>
+      </w:r>
+    </w:p>
+    <w:p>
+      <w:pPr>
+        <w:jc w:val="center"/>
         <w:rPr>
           <w:sz w:val="32"/>
           <w:szCs w:val="32"/>
         </w:rPr>
-        <w:t xml:space="preserve"> Software Quality Assurance</w:t>
-      </w:r>
-    </w:p>
-    <w:p>
-      <w:pPr>
-        <w:jc w:val="center"/>
+      </w:pPr>
+    </w:p>
+    <w:p>
+      <w:pPr>
         <w:rPr>
           <w:sz w:val="32"/>
           <w:szCs w:val="32"/>
@@ -191,6 +190,7 @@
     </w:p>
     <w:p>
       <w:pPr>
+        <w:jc w:val="center"/>
         <w:rPr>
           <w:sz w:val="32"/>
           <w:szCs w:val="32"/>
@@ -205,46 +205,44 @@
           <w:szCs w:val="32"/>
         </w:rPr>
       </w:pPr>
-    </w:p>
-    <w:p>
-      <w:pPr>
-        <w:jc w:val="center"/>
+      <w:r>
         <w:rPr>
           <w:sz w:val="32"/>
           <w:szCs w:val="32"/>
         </w:rPr>
-      </w:pPr>
-      <w:r>
+        <w:t>By:</w:t>
+      </w:r>
+    </w:p>
+    <w:p>
+      <w:pPr>
+        <w:jc w:val="center"/>
         <w:rPr>
           <w:sz w:val="32"/>
           <w:szCs w:val="32"/>
         </w:rPr>
-        <w:t>By:</w:t>
-      </w:r>
-    </w:p>
-    <w:p>
-      <w:pPr>
-        <w:jc w:val="center"/>
+      </w:pPr>
+      <w:r>
         <w:rPr>
           <w:sz w:val="32"/>
           <w:szCs w:val="32"/>
         </w:rPr>
-      </w:pPr>
-      <w:proofErr w:type="spellStart"/>
-      <w:r>
+        <w:t>Dimapilis, Joshua C.</w:t>
+      </w:r>
+    </w:p>
+    <w:p>
+      <w:pPr>
+        <w:jc w:val="center"/>
         <w:rPr>
           <w:sz w:val="32"/>
           <w:szCs w:val="32"/>
         </w:rPr>
-        <w:t>Dimapilis</w:t>
-      </w:r>
-      <w:proofErr w:type="spellEnd"/>
+      </w:pPr>
       <w:r>
         <w:rPr>
           <w:sz w:val="32"/>
           <w:szCs w:val="32"/>
         </w:rPr>
-        <w:t>, Joshua C.</w:t>
+        <w:t>Elizondo, Kimberly Mae B.</w:t>
       </w:r>
     </w:p>
     <w:p>
@@ -260,48 +258,7 @@
           <w:sz w:val="32"/>
           <w:szCs w:val="32"/>
         </w:rPr>
-        <w:t>Elizondo, Kimberly Mae B.</w:t>
-      </w:r>
-    </w:p>
-    <w:p>
-      <w:pPr>
-        <w:jc w:val="center"/>
-        <w:rPr>
-          <w:sz w:val="32"/>
-          <w:szCs w:val="32"/>
-        </w:rPr>
-      </w:pPr>
-      <w:proofErr w:type="spellStart"/>
-      <w:r>
-        <w:rPr>
-          <w:sz w:val="32"/>
-          <w:szCs w:val="32"/>
-        </w:rPr>
-        <w:t>Urquiza</w:t>
-      </w:r>
-      <w:proofErr w:type="spellEnd"/>
-      <w:r>
-        <w:rPr>
-          <w:sz w:val="32"/>
-          <w:szCs w:val="32"/>
-        </w:rPr>
-        <w:t xml:space="preserve">, </w:t>
-      </w:r>
-      <w:proofErr w:type="spellStart"/>
-      <w:r>
-        <w:rPr>
-          <w:sz w:val="32"/>
-          <w:szCs w:val="32"/>
-        </w:rPr>
-        <w:t>Trixia</w:t>
-      </w:r>
-      <w:proofErr w:type="spellEnd"/>
-      <w:r>
-        <w:rPr>
-          <w:sz w:val="32"/>
-          <w:szCs w:val="32"/>
-        </w:rPr>
-        <w:t xml:space="preserve"> Marie A. </w:t>
+        <w:t xml:space="preserve">Urquiza, Trixia Marie A. </w:t>
       </w:r>
     </w:p>
     <w:p>
@@ -4873,23 +4830,7 @@
           <w:sz w:val="24"/>
           <w:szCs w:val="24"/>
         </w:rPr>
-        <w:t xml:space="preserve"> There will be intensive development, and succeeding iterations (0</w:t>
-      </w:r>
-      <w:proofErr w:type="gramStart"/>
-      <w:r>
-        <w:rPr>
-          <w:sz w:val="24"/>
-          <w:szCs w:val="24"/>
-        </w:rPr>
-        <w:t>,1</w:t>
-      </w:r>
-      <w:proofErr w:type="gramEnd"/>
-      <w:r>
-        <w:rPr>
-          <w:sz w:val="24"/>
-          <w:szCs w:val="24"/>
-        </w:rPr>
-        <w:t>, and 2). Each iteration involves functional integration and detailed change requests, adjustments and tracking – in accordance to client decisions. Bugs and issues may be found during each iteration, when quality assurance testing is done, fixing these bugs will be prioritized after each iteration.</w:t>
+        <w:t xml:space="preserve"> There will be intensive development, and succeeding iterations (0,1, and 2). Each iteration involves functional integration and detailed change requests, adjustments and tracking – in accordance to client decisions. Bugs and issues may be found during each iteration, when quality assurance testing is done, fixing these bugs will be prioritized after each iteration.</w:t>
       </w:r>
     </w:p>
     <w:p>
@@ -5905,18 +5846,8 @@
                 <w:sz w:val="24"/>
                 <w:szCs w:val="24"/>
               </w:rPr>
-              <w:t xml:space="preserve">Joshua C. </w:t>
-            </w:r>
-            <w:proofErr w:type="spellStart"/>
-            <w:r>
-              <w:rPr>
-                <w:b w:val="0"/>
-                <w:sz w:val="24"/>
-                <w:szCs w:val="24"/>
-              </w:rPr>
-              <w:t>Dimapilis</w:t>
-            </w:r>
-            <w:proofErr w:type="spellEnd"/>
+              <w:t>Joshua C. Dimapilis</w:t>
+            </w:r>
           </w:p>
         </w:tc>
         <w:tc>
@@ -6187,34 +6118,14 @@
                 <w:szCs w:val="24"/>
               </w:rPr>
             </w:pPr>
-            <w:proofErr w:type="spellStart"/>
             <w:r>
               <w:rPr>
                 <w:b w:val="0"/>
                 <w:sz w:val="24"/>
                 <w:szCs w:val="24"/>
               </w:rPr>
-              <w:t>Trixia</w:t>
-            </w:r>
-            <w:proofErr w:type="spellEnd"/>
-            <w:r>
-              <w:rPr>
-                <w:b w:val="0"/>
-                <w:sz w:val="24"/>
-                <w:szCs w:val="24"/>
-              </w:rPr>
-              <w:t xml:space="preserve"> Marie A. </w:t>
-            </w:r>
-            <w:proofErr w:type="spellStart"/>
-            <w:r>
-              <w:rPr>
-                <w:b w:val="0"/>
-                <w:sz w:val="24"/>
-                <w:szCs w:val="24"/>
-              </w:rPr>
-              <w:t>Urquiza</w:t>
-            </w:r>
-            <w:proofErr w:type="spellEnd"/>
+              <w:t>Trixia Marie A. Urquiza</w:t>
+            </w:r>
           </w:p>
         </w:tc>
         <w:tc>
@@ -6746,21 +6657,12 @@
                 <w:szCs w:val="24"/>
               </w:rPr>
             </w:pPr>
-            <w:proofErr w:type="spellStart"/>
-            <w:r>
-              <w:rPr>
-                <w:sz w:val="24"/>
-                <w:szCs w:val="24"/>
-              </w:rPr>
-              <w:t>Yii</w:t>
-            </w:r>
-            <w:proofErr w:type="spellEnd"/>
-            <w:r>
-              <w:rPr>
-                <w:sz w:val="24"/>
-                <w:szCs w:val="24"/>
-              </w:rPr>
-              <w:t xml:space="preserve"> 2.0, fullcalendar.io</w:t>
+            <w:r>
+              <w:rPr>
+                <w:sz w:val="24"/>
+                <w:szCs w:val="24"/>
+              </w:rPr>
+              <w:t>Yii 2.0, fullcalendar.io</w:t>
             </w:r>
           </w:p>
         </w:tc>
@@ -6807,21 +6709,12 @@
                 <w:szCs w:val="24"/>
               </w:rPr>
             </w:pPr>
-            <w:proofErr w:type="spellStart"/>
-            <w:r>
-              <w:rPr>
-                <w:sz w:val="24"/>
-                <w:szCs w:val="24"/>
-              </w:rPr>
-              <w:t>Yii</w:t>
-            </w:r>
-            <w:proofErr w:type="spellEnd"/>
-            <w:r>
-              <w:rPr>
-                <w:sz w:val="24"/>
-                <w:szCs w:val="24"/>
-              </w:rPr>
-              <w:t xml:space="preserve"> </w:t>
+            <w:r>
+              <w:rPr>
+                <w:sz w:val="24"/>
+                <w:szCs w:val="24"/>
+              </w:rPr>
+              <w:t xml:space="preserve">Yii </w:t>
             </w:r>
             <w:r>
               <w:rPr>
@@ -6883,23 +6776,7 @@
                 <w:sz w:val="24"/>
                 <w:szCs w:val="24"/>
               </w:rPr>
-              <w:t xml:space="preserve">Devices running </w:t>
-            </w:r>
-            <w:proofErr w:type="spellStart"/>
-            <w:r>
-              <w:rPr>
-                <w:sz w:val="24"/>
-                <w:szCs w:val="24"/>
-              </w:rPr>
-              <w:t>JellyBean</w:t>
-            </w:r>
-            <w:proofErr w:type="spellEnd"/>
-            <w:r>
-              <w:rPr>
-                <w:sz w:val="24"/>
-                <w:szCs w:val="24"/>
-              </w:rPr>
-              <w:t xml:space="preserve"> or newer</w:t>
+              <w:t>Devices running JellyBean or newer</w:t>
             </w:r>
             <w:r>
               <w:rPr>
@@ -7003,7 +6880,6 @@
               </w:rPr>
             </w:pPr>
             <w:hyperlink r:id="rId15" w:history="1">
-              <w:proofErr w:type="spellStart"/>
               <w:r>
                 <w:rPr>
                   <w:rStyle w:val="Hyperlink"/>
@@ -7013,7 +6889,6 @@
                 </w:rPr>
                 <w:t>code.google</w:t>
               </w:r>
-              <w:proofErr w:type="spellEnd"/>
             </w:hyperlink>
             <w:r>
               <w:rPr>
@@ -10128,23 +10003,7 @@
           <w:sz w:val="24"/>
           <w:szCs w:val="24"/>
         </w:rPr>
-        <w:t>is a compilation of readings that are separated by cycle types and numbers. (</w:t>
-      </w:r>
-      <w:proofErr w:type="gramStart"/>
-      <w:r>
-        <w:rPr>
-          <w:sz w:val="24"/>
-          <w:szCs w:val="24"/>
-        </w:rPr>
-        <w:t>i.e</w:t>
-      </w:r>
-      <w:proofErr w:type="gramEnd"/>
-      <w:r>
-        <w:rPr>
-          <w:sz w:val="24"/>
-          <w:szCs w:val="24"/>
-        </w:rPr>
-        <w:t xml:space="preserve">. For </w:t>
+        <w:t xml:space="preserve">is a compilation of readings that are separated by cycle types and numbers. (i.e. For </w:t>
       </w:r>
       <w:r>
         <w:rPr>
@@ -13371,16 +13230,7 @@
           <w:sz w:val="24"/>
           <w:szCs w:val="24"/>
         </w:rPr>
-        <w:t xml:space="preserve">Requirements Traceability </w:t>
-      </w:r>
-      <w:proofErr w:type="gramStart"/>
-      <w:r>
-        <w:rPr>
-          <w:b/>
-          <w:sz w:val="24"/>
-          <w:szCs w:val="24"/>
-        </w:rPr>
-        <w:t>Matrix</w:t>
+        <w:t>Requirements Traceability Matrix</w:t>
       </w:r>
       <w:r>
         <w:rPr>
@@ -13390,7 +13240,6 @@
         </w:rPr>
         <w:t xml:space="preserve">  Part</w:t>
       </w:r>
-      <w:proofErr w:type="gramEnd"/>
     </w:p>
     <w:p>
       <w:pPr>
@@ -15230,7 +15079,6 @@
         </w:rPr>
         <w:t>test the CRUD</w:t>
       </w:r>
-      <w:proofErr w:type="gramStart"/>
       <w:r>
         <w:rPr>
           <w:sz w:val="24"/>
@@ -15252,7 +15100,6 @@
         </w:rPr>
         <w:t>”</w:t>
       </w:r>
-      <w:proofErr w:type="gramEnd"/>
     </w:p>
     <w:p>
       <w:pPr>
@@ -16674,7 +16521,6 @@
         </w:rPr>
         <w:t xml:space="preserve"> </w:t>
       </w:r>
-      <w:proofErr w:type="spellStart"/>
       <w:r>
         <w:rPr>
           <w:i/>
@@ -16683,7 +16529,6 @@
         </w:rPr>
         <w:t>initally</w:t>
       </w:r>
-      <w:proofErr w:type="spellEnd"/>
       <w:r>
         <w:rPr>
           <w:sz w:val="24"/>
@@ -19438,15 +19283,15 @@
     <w:tbl>
       <w:tblPr>
         <w:tblStyle w:val="GridTable4-Accent6"/>
-        <w:tblW w:w="9360" w:type="dxa"/>
+        <w:tblW w:w="9572" w:type="dxa"/>
         <w:tblInd w:w="-5" w:type="dxa"/>
         <w:tblLook w:val="04A0" w:firstRow="1" w:lastRow="0" w:firstColumn="1" w:lastColumn="0" w:noHBand="0" w:noVBand="1"/>
       </w:tblPr>
       <w:tblGrid>
-        <w:gridCol w:w="2880"/>
         <w:gridCol w:w="1800"/>
-        <w:gridCol w:w="1800"/>
-        <w:gridCol w:w="2880"/>
+        <w:gridCol w:w="2340"/>
+        <w:gridCol w:w="2167"/>
+        <w:gridCol w:w="3265"/>
       </w:tblGrid>
       <w:tr>
         <w:trPr>
@@ -19456,7 +19301,7 @@
         <w:tc>
           <w:tcPr>
             <w:cnfStyle w:val="001000000000" w:firstRow="0" w:lastRow="0" w:firstColumn="1" w:lastColumn="0" w:oddVBand="0" w:evenVBand="0" w:oddHBand="0" w:evenHBand="0" w:firstRowFirstColumn="0" w:firstRowLastColumn="0" w:lastRowFirstColumn="0" w:lastRowLastColumn="0"/>
-            <w:tcW w:w="2880" w:type="dxa"/>
+            <w:tcW w:w="1800" w:type="dxa"/>
           </w:tcPr>
           <w:p>
             <w:pPr>
@@ -19479,7 +19324,7 @@
         </w:tc>
         <w:tc>
           <w:tcPr>
-            <w:tcW w:w="1800" w:type="dxa"/>
+            <w:tcW w:w="2340" w:type="dxa"/>
           </w:tcPr>
           <w:p>
             <w:pPr>
@@ -19503,7 +19348,7 @@
         </w:tc>
         <w:tc>
           <w:tcPr>
-            <w:tcW w:w="1800" w:type="dxa"/>
+            <w:tcW w:w="2167" w:type="dxa"/>
           </w:tcPr>
           <w:p>
             <w:pPr>
@@ -19528,7 +19373,7 @@
         </w:tc>
         <w:tc>
           <w:tcPr>
-            <w:tcW w:w="2880" w:type="dxa"/>
+            <w:tcW w:w="3265" w:type="dxa"/>
           </w:tcPr>
           <w:p>
             <w:pPr>
@@ -19580,7 +19425,7 @@
         <w:tc>
           <w:tcPr>
             <w:cnfStyle w:val="001000000000" w:firstRow="0" w:lastRow="0" w:firstColumn="1" w:lastColumn="0" w:oddVBand="0" w:evenVBand="0" w:oddHBand="0" w:evenHBand="0" w:firstRowFirstColumn="0" w:firstRowLastColumn="0" w:lastRowFirstColumn="0" w:lastRowLastColumn="0"/>
-            <w:tcW w:w="2880" w:type="dxa"/>
+            <w:tcW w:w="1800" w:type="dxa"/>
           </w:tcPr>
           <w:p>
             <w:pPr>
@@ -19603,7 +19448,7 @@
         </w:tc>
         <w:tc>
           <w:tcPr>
-            <w:tcW w:w="1800" w:type="dxa"/>
+            <w:tcW w:w="2340" w:type="dxa"/>
           </w:tcPr>
           <w:p>
             <w:pPr>
@@ -19620,11 +19465,18 @@
                 <w:szCs w:val="24"/>
               </w:rPr>
             </w:pPr>
+            <w:r>
+              <w:rPr>
+                <w:sz w:val="24"/>
+                <w:szCs w:val="24"/>
+              </w:rPr>
+              <w:t>User must be properly registered</w:t>
+            </w:r>
           </w:p>
         </w:tc>
         <w:tc>
           <w:tcPr>
-            <w:tcW w:w="1800" w:type="dxa"/>
+            <w:tcW w:w="2167" w:type="dxa"/>
           </w:tcPr>
           <w:p>
             <w:pPr>
@@ -19641,11 +19493,32 @@
                 <w:szCs w:val="24"/>
               </w:rPr>
             </w:pPr>
+            <w:r>
+              <w:rPr>
+                <w:sz w:val="24"/>
+                <w:szCs w:val="24"/>
+              </w:rPr>
+              <w:t xml:space="preserve">User may have </w:t>
+            </w:r>
+            <w:r>
+              <w:rPr>
+                <w:sz w:val="24"/>
+                <w:szCs w:val="24"/>
+              </w:rPr>
+              <w:t>difficulty and may yield faults</w:t>
+            </w:r>
+            <w:r>
+              <w:rPr>
+                <w:sz w:val="24"/>
+                <w:szCs w:val="24"/>
+              </w:rPr>
+              <w:t xml:space="preserve"> typing certain fields</w:t>
+            </w:r>
           </w:p>
         </w:tc>
         <w:tc>
           <w:tcPr>
-            <w:tcW w:w="2880" w:type="dxa"/>
+            <w:tcW w:w="3265" w:type="dxa"/>
           </w:tcPr>
           <w:p>
             <w:pPr>
@@ -19662,6 +19535,20 @@
                 <w:szCs w:val="24"/>
               </w:rPr>
             </w:pPr>
+            <w:r>
+              <w:rPr>
+                <w:sz w:val="24"/>
+                <w:szCs w:val="24"/>
+              </w:rPr>
+              <w:t>User error is not engaged by the system</w:t>
+            </w:r>
+            <w:r>
+              <w:rPr>
+                <w:sz w:val="24"/>
+                <w:szCs w:val="24"/>
+              </w:rPr>
+              <w:t>, mitigation factors maybe included</w:t>
+            </w:r>
           </w:p>
         </w:tc>
       </w:tr>
@@ -19672,7 +19559,7 @@
         <w:tc>
           <w:tcPr>
             <w:cnfStyle w:val="001000000000" w:firstRow="0" w:lastRow="0" w:firstColumn="1" w:lastColumn="0" w:oddVBand="0" w:evenVBand="0" w:oddHBand="0" w:evenHBand="0" w:firstRowFirstColumn="0" w:firstRowLastColumn="0" w:lastRowFirstColumn="0" w:lastRowLastColumn="0"/>
-            <w:tcW w:w="2880" w:type="dxa"/>
+            <w:tcW w:w="1800" w:type="dxa"/>
           </w:tcPr>
           <w:p>
             <w:pPr>
@@ -19694,7 +19581,7 @@
         </w:tc>
         <w:tc>
           <w:tcPr>
-            <w:tcW w:w="1800" w:type="dxa"/>
+            <w:tcW w:w="2340" w:type="dxa"/>
           </w:tcPr>
           <w:p>
             <w:pPr>
@@ -19711,11 +19598,18 @@
                 <w:szCs w:val="24"/>
               </w:rPr>
             </w:pPr>
+            <w:r>
+              <w:rPr>
+                <w:sz w:val="24"/>
+                <w:szCs w:val="24"/>
+              </w:rPr>
+              <w:t>User must be able to login as user / as an admin according to their respective roles</w:t>
+            </w:r>
           </w:p>
         </w:tc>
         <w:tc>
           <w:tcPr>
-            <w:tcW w:w="1800" w:type="dxa"/>
+            <w:tcW w:w="2167" w:type="dxa"/>
           </w:tcPr>
           <w:p>
             <w:pPr>
@@ -19732,11 +19626,18 @@
                 <w:szCs w:val="24"/>
               </w:rPr>
             </w:pPr>
+            <w:r>
+              <w:rPr>
+                <w:sz w:val="24"/>
+                <w:szCs w:val="24"/>
+              </w:rPr>
+              <w:t>User may have difficulty and may yield faults typing certain fields</w:t>
+            </w:r>
           </w:p>
         </w:tc>
         <w:tc>
           <w:tcPr>
-            <w:tcW w:w="2880" w:type="dxa"/>
+            <w:tcW w:w="3265" w:type="dxa"/>
           </w:tcPr>
           <w:p>
             <w:pPr>
@@ -19753,6 +19654,20 @@
                 <w:szCs w:val="24"/>
               </w:rPr>
             </w:pPr>
+            <w:r>
+              <w:rPr>
+                <w:sz w:val="24"/>
+                <w:szCs w:val="24"/>
+              </w:rPr>
+              <w:t>User error is not engaged by the system</w:t>
+            </w:r>
+            <w:r>
+              <w:rPr>
+                <w:sz w:val="24"/>
+                <w:szCs w:val="24"/>
+              </w:rPr>
+              <w:t>, mitigation factors maybe included</w:t>
+            </w:r>
           </w:p>
         </w:tc>
       </w:tr>
@@ -19764,7 +19679,7 @@
         <w:tc>
           <w:tcPr>
             <w:cnfStyle w:val="001000000000" w:firstRow="0" w:lastRow="0" w:firstColumn="1" w:lastColumn="0" w:oddVBand="0" w:evenVBand="0" w:oddHBand="0" w:evenHBand="0" w:firstRowFirstColumn="0" w:firstRowLastColumn="0" w:lastRowFirstColumn="0" w:lastRowLastColumn="0"/>
-            <w:tcW w:w="2880" w:type="dxa"/>
+            <w:tcW w:w="1800" w:type="dxa"/>
           </w:tcPr>
           <w:p>
             <w:pPr>
@@ -19786,7 +19701,7 @@
         </w:tc>
         <w:tc>
           <w:tcPr>
-            <w:tcW w:w="1800" w:type="dxa"/>
+            <w:tcW w:w="2340" w:type="dxa"/>
           </w:tcPr>
           <w:p>
             <w:pPr>
@@ -19803,11 +19718,18 @@
                 <w:szCs w:val="24"/>
               </w:rPr>
             </w:pPr>
+            <w:r>
+              <w:rPr>
+                <w:sz w:val="24"/>
+                <w:szCs w:val="24"/>
+              </w:rPr>
+              <w:t>Calendar will display output but with inherent latency</w:t>
+            </w:r>
           </w:p>
         </w:tc>
         <w:tc>
           <w:tcPr>
-            <w:tcW w:w="1800" w:type="dxa"/>
+            <w:tcW w:w="2167" w:type="dxa"/>
           </w:tcPr>
           <w:p>
             <w:pPr>
@@ -19824,11 +19746,18 @@
                 <w:szCs w:val="24"/>
               </w:rPr>
             </w:pPr>
+            <w:r>
+              <w:rPr>
+                <w:sz w:val="24"/>
+                <w:szCs w:val="24"/>
+              </w:rPr>
+              <w:t>A lag in the rendering of events in the calendar</w:t>
+            </w:r>
           </w:p>
         </w:tc>
         <w:tc>
           <w:tcPr>
-            <w:tcW w:w="2880" w:type="dxa"/>
+            <w:tcW w:w="3265" w:type="dxa"/>
           </w:tcPr>
           <w:p>
             <w:pPr>
@@ -19845,6 +19774,28 @@
                 <w:szCs w:val="24"/>
               </w:rPr>
             </w:pPr>
+            <w:r>
+              <w:rPr>
+                <w:sz w:val="24"/>
+                <w:szCs w:val="24"/>
+              </w:rPr>
+              <w:t xml:space="preserve">Somehow, client side queries will take its toll in the event renderer, which means that </w:t>
+            </w:r>
+            <w:r>
+              <w:rPr>
+                <w:i/>
+                <w:sz w:val="24"/>
+                <w:szCs w:val="24"/>
+              </w:rPr>
+              <w:t xml:space="preserve">inherent latency </w:t>
+            </w:r>
+            <w:r>
+              <w:rPr>
+                <w:sz w:val="24"/>
+                <w:szCs w:val="24"/>
+              </w:rPr>
+              <w:t>is an application limitation</w:t>
+            </w:r>
           </w:p>
         </w:tc>
       </w:tr>
@@ -19855,7 +19806,7 @@
         <w:tc>
           <w:tcPr>
             <w:cnfStyle w:val="001000000000" w:firstRow="0" w:lastRow="0" w:firstColumn="1" w:lastColumn="0" w:oddVBand="0" w:evenVBand="0" w:oddHBand="0" w:evenHBand="0" w:firstRowFirstColumn="0" w:firstRowLastColumn="0" w:lastRowFirstColumn="0" w:lastRowLastColumn="0"/>
-            <w:tcW w:w="2880" w:type="dxa"/>
+            <w:tcW w:w="1800" w:type="dxa"/>
           </w:tcPr>
           <w:p>
             <w:pPr>
@@ -19877,7 +19828,7 @@
         </w:tc>
         <w:tc>
           <w:tcPr>
-            <w:tcW w:w="1800" w:type="dxa"/>
+            <w:tcW w:w="2340" w:type="dxa"/>
           </w:tcPr>
           <w:p>
             <w:pPr>
@@ -19894,11 +19845,25 @@
                 <w:szCs w:val="24"/>
               </w:rPr>
             </w:pPr>
+            <w:r>
+              <w:rPr>
+                <w:sz w:val="24"/>
+                <w:szCs w:val="24"/>
+              </w:rPr>
+              <w:t xml:space="preserve">Events will be rendered in accordance to </w:t>
+            </w:r>
+            <w:r>
+              <w:rPr>
+                <w:sz w:val="24"/>
+                <w:szCs w:val="24"/>
+              </w:rPr>
+              <w:t>the displayed month</w:t>
+            </w:r>
           </w:p>
         </w:tc>
         <w:tc>
           <w:tcPr>
-            <w:tcW w:w="1800" w:type="dxa"/>
+            <w:tcW w:w="2167" w:type="dxa"/>
           </w:tcPr>
           <w:p>
             <w:pPr>
@@ -19915,11 +19880,18 @@
                 <w:szCs w:val="24"/>
               </w:rPr>
             </w:pPr>
+            <w:r>
+              <w:rPr>
+                <w:sz w:val="24"/>
+                <w:szCs w:val="24"/>
+              </w:rPr>
+              <w:t>Some events will load slower than others</w:t>
+            </w:r>
           </w:p>
         </w:tc>
         <w:tc>
           <w:tcPr>
-            <w:tcW w:w="2880" w:type="dxa"/>
+            <w:tcW w:w="3265" w:type="dxa"/>
           </w:tcPr>
           <w:p>
             <w:pPr>
@@ -19936,6 +19908,13 @@
                 <w:szCs w:val="24"/>
               </w:rPr>
             </w:pPr>
+            <w:r>
+              <w:rPr>
+                <w:sz w:val="24"/>
+                <w:szCs w:val="24"/>
+              </w:rPr>
+              <w:t>Multiple select statements will be assessed by the system, therefore some events will yield various differentiated effects</w:t>
+            </w:r>
           </w:p>
         </w:tc>
       </w:tr>
@@ -19947,7 +19926,7 @@
         <w:tc>
           <w:tcPr>
             <w:cnfStyle w:val="001000000000" w:firstRow="0" w:lastRow="0" w:firstColumn="1" w:lastColumn="0" w:oddVBand="0" w:evenVBand="0" w:oddHBand="0" w:evenHBand="0" w:firstRowFirstColumn="0" w:firstRowLastColumn="0" w:lastRowFirstColumn="0" w:lastRowLastColumn="0"/>
-            <w:tcW w:w="2880" w:type="dxa"/>
+            <w:tcW w:w="1800" w:type="dxa"/>
           </w:tcPr>
           <w:p>
             <w:pPr>
@@ -19969,7 +19948,7 @@
         </w:tc>
         <w:tc>
           <w:tcPr>
-            <w:tcW w:w="1800" w:type="dxa"/>
+            <w:tcW w:w="2340" w:type="dxa"/>
           </w:tcPr>
           <w:p>
             <w:pPr>
@@ -19986,11 +19965,18 @@
                 <w:szCs w:val="24"/>
               </w:rPr>
             </w:pPr>
+            <w:r>
+              <w:rPr>
+                <w:sz w:val="24"/>
+                <w:szCs w:val="24"/>
+              </w:rPr>
+              <w:t>Links will be assigned for events that have audio / text files for them</w:t>
+            </w:r>
           </w:p>
         </w:tc>
         <w:tc>
           <w:tcPr>
-            <w:tcW w:w="1800" w:type="dxa"/>
+            <w:tcW w:w="2167" w:type="dxa"/>
           </w:tcPr>
           <w:p>
             <w:pPr>
@@ -20007,11 +19993,18 @@
                 <w:szCs w:val="24"/>
               </w:rPr>
             </w:pPr>
+            <w:r>
+              <w:rPr>
+                <w:sz w:val="24"/>
+                <w:szCs w:val="24"/>
+              </w:rPr>
+              <w:t>Audio files and text files may vary</w:t>
+            </w:r>
           </w:p>
         </w:tc>
         <w:tc>
           <w:tcPr>
-            <w:tcW w:w="2880" w:type="dxa"/>
+            <w:tcW w:w="3265" w:type="dxa"/>
           </w:tcPr>
           <w:p>
             <w:pPr>
@@ -20028,6 +20021,13 @@
                 <w:szCs w:val="24"/>
               </w:rPr>
             </w:pPr>
+            <w:r>
+              <w:rPr>
+                <w:sz w:val="24"/>
+                <w:szCs w:val="24"/>
+              </w:rPr>
+              <w:t>This depends on the physical attributes and specifications of the tester’s devices, which may vary</w:t>
+            </w:r>
           </w:p>
         </w:tc>
       </w:tr>
@@ -20038,7 +20038,7 @@
         <w:tc>
           <w:tcPr>
             <w:cnfStyle w:val="001000000000" w:firstRow="0" w:lastRow="0" w:firstColumn="1" w:lastColumn="0" w:oddVBand="0" w:evenVBand="0" w:oddHBand="0" w:evenHBand="0" w:firstRowFirstColumn="0" w:firstRowLastColumn="0" w:lastRowFirstColumn="0" w:lastRowLastColumn="0"/>
-            <w:tcW w:w="2880" w:type="dxa"/>
+            <w:tcW w:w="1800" w:type="dxa"/>
           </w:tcPr>
           <w:p>
             <w:pPr>
@@ -20070,7 +20070,7 @@
         </w:tc>
         <w:tc>
           <w:tcPr>
-            <w:tcW w:w="1800" w:type="dxa"/>
+            <w:tcW w:w="2340" w:type="dxa"/>
           </w:tcPr>
           <w:p>
             <w:pPr>
@@ -20087,11 +20087,25 @@
                 <w:szCs w:val="24"/>
               </w:rPr>
             </w:pPr>
+            <w:r>
+              <w:rPr>
+                <w:sz w:val="24"/>
+                <w:szCs w:val="24"/>
+              </w:rPr>
+              <w:t>CRUD must be able to perform the mentioned functions</w:t>
+            </w:r>
+            <w:r>
+              <w:rPr>
+                <w:sz w:val="24"/>
+                <w:szCs w:val="24"/>
+              </w:rPr>
+              <w:t xml:space="preserve"> synchronized with the database</w:t>
+            </w:r>
           </w:p>
         </w:tc>
         <w:tc>
           <w:tcPr>
-            <w:tcW w:w="1800" w:type="dxa"/>
+            <w:tcW w:w="2167" w:type="dxa"/>
           </w:tcPr>
           <w:p>
             <w:pPr>
@@ -20108,11 +20122,20 @@
                 <w:szCs w:val="24"/>
               </w:rPr>
             </w:pPr>
+            <w:r>
+              <w:rPr>
+                <w:sz w:val="24"/>
+                <w:szCs w:val="24"/>
+              </w:rPr>
+              <w:t>CRUD must exercise similarities with app</w:t>
+            </w:r>
+            <w:bookmarkStart w:id="4" w:name="_GoBack"/>
+            <w:bookmarkEnd w:id="4"/>
           </w:p>
         </w:tc>
         <w:tc>
           <w:tcPr>
-            <w:tcW w:w="2880" w:type="dxa"/>
+            <w:tcW w:w="3265" w:type="dxa"/>
           </w:tcPr>
           <w:p>
             <w:pPr>
@@ -20232,6 +20255,7 @@
           <w:sz w:val="24"/>
           <w:szCs w:val="24"/>
         </w:rPr>
+        <w:lastRenderedPageBreak/>
         <w:t>Deliverables Matrix</w:t>
       </w:r>
     </w:p>
@@ -20819,7 +20843,6 @@
                 <w:sz w:val="24"/>
                 <w:szCs w:val="24"/>
               </w:rPr>
-              <w:lastRenderedPageBreak/>
               <w:t>Name</w:t>
             </w:r>
           </w:p>
@@ -21096,6 +21119,7 @@
                 <w:sz w:val="24"/>
                 <w:szCs w:val="24"/>
               </w:rPr>
+              <w:lastRenderedPageBreak/>
               <w:t>Testing for Cases / Scenarios</w:t>
             </w:r>
           </w:p>
@@ -21123,6 +21147,7 @@
                 <w:sz w:val="24"/>
                 <w:szCs w:val="24"/>
               </w:rPr>
+              <w:lastRenderedPageBreak/>
               <w:t>Identification of features involved in project</w:t>
             </w:r>
           </w:p>
@@ -21145,6 +21170,7 @@
                 <w:sz w:val="24"/>
                 <w:szCs w:val="24"/>
               </w:rPr>
+              <w:lastRenderedPageBreak/>
               <w:t xml:space="preserve">Verification of the project’s achievement of the required functionality through evaluation </w:t>
             </w:r>
             <w:r>
@@ -21440,7 +21466,6 @@
           <w:szCs w:val="24"/>
           <w:lang w:val="en-PH" w:eastAsia="en-PH"/>
         </w:rPr>
-        <w:lastRenderedPageBreak/>
         <w:drawing>
           <wp:anchor distT="0" distB="0" distL="114300" distR="114300" simplePos="0" relativeHeight="251676672" behindDoc="0" locked="0" layoutInCell="1" allowOverlap="1">
             <wp:simplePos x="0" y="0"/>
@@ -21751,7 +21776,6 @@
           <w:szCs w:val="24"/>
           <w:lang w:val="en-PH" w:eastAsia="en-PH"/>
         </w:rPr>
-        <w:lastRenderedPageBreak/>
         <w:drawing>
           <wp:anchor distT="0" distB="0" distL="114300" distR="114300" simplePos="0" relativeHeight="251675648" behindDoc="0" locked="0" layoutInCell="1" allowOverlap="1">
             <wp:simplePos x="0" y="0"/>
@@ -21875,6 +21899,7 @@
           <w:sz w:val="24"/>
           <w:szCs w:val="24"/>
         </w:rPr>
+        <w:lastRenderedPageBreak/>
         <w:t>Defect Reporting</w:t>
       </w:r>
     </w:p>
@@ -22057,7 +22082,6 @@
           <w:szCs w:val="24"/>
           <w:lang w:val="en-PH" w:eastAsia="en-PH"/>
         </w:rPr>
-        <w:lastRenderedPageBreak/>
         <w:drawing>
           <wp:anchor distT="0" distB="0" distL="114300" distR="114300" simplePos="0" relativeHeight="251674624" behindDoc="0" locked="0" layoutInCell="1" allowOverlap="1" wp14:anchorId="5A69B7BF" wp14:editId="24BAF401">
             <wp:simplePos x="0" y="0"/>
@@ -22500,7 +22524,6 @@
                 <w:sz w:val="24"/>
                 <w:szCs w:val="24"/>
               </w:rPr>
-              <w:lastRenderedPageBreak/>
               <w:t>TASKS</w:t>
             </w:r>
           </w:p>
@@ -23271,7 +23294,6 @@
           <w:sz w:val="24"/>
           <w:szCs w:val="24"/>
         </w:rPr>
-        <w:lastRenderedPageBreak/>
         <w:t>Software</w:t>
       </w:r>
     </w:p>
@@ -23738,6 +23760,7 @@
                 <w:sz w:val="24"/>
                 <w:szCs w:val="24"/>
               </w:rPr>
+              <w:lastRenderedPageBreak/>
               <w:t>Level 2 (High)</w:t>
             </w:r>
           </w:p>
@@ -24704,6 +24727,7 @@
           <w:szCs w:val="24"/>
           <w:lang w:val="en-PH" w:eastAsia="en-PH"/>
         </w:rPr>
+        <w:lastRenderedPageBreak/>
         <w:drawing>
           <wp:anchor distT="0" distB="0" distL="114300" distR="114300" simplePos="0" relativeHeight="251678720" behindDoc="0" locked="0" layoutInCell="1" allowOverlap="1" wp14:anchorId="4FF63C40" wp14:editId="3472330D">
             <wp:simplePos x="0" y="0"/>
@@ -24850,7 +24874,6 @@
           <w:sz w:val="24"/>
           <w:szCs w:val="24"/>
         </w:rPr>
-        <w:lastRenderedPageBreak/>
         <w:t>Responsibilities</w:t>
       </w:r>
     </w:p>
@@ -24864,8 +24887,6 @@
           <w:szCs w:val="24"/>
         </w:rPr>
       </w:pPr>
-      <w:bookmarkStart w:id="4" w:name="_GoBack"/>
-      <w:bookmarkEnd w:id="4"/>
     </w:p>
     <w:p>
       <w:pPr>
@@ -24929,19 +24950,16 @@
           <w:sz w:val="24"/>
           <w:szCs w:val="24"/>
         </w:rPr>
-        <w:t xml:space="preserve">Joshua C. </w:t>
-      </w:r>
-      <w:proofErr w:type="spellStart"/>
-      <w:r>
-        <w:rPr>
-          <w:b/>
+        <w:t xml:space="preserve">Joshua C. Dimapilis, Kimberly Mae B. Elizondo </w:t>
+      </w:r>
+      <w:r>
+        <w:rPr>
           <w:i/>
           <w:sz w:val="24"/>
           <w:szCs w:val="24"/>
         </w:rPr>
-        <w:t>Dimapilis</w:t>
-      </w:r>
-      <w:proofErr w:type="spellEnd"/>
+        <w:t xml:space="preserve">and </w:t>
+      </w:r>
       <w:r>
         <w:rPr>
           <w:b/>
@@ -24949,55 +24967,7 @@
           <w:sz w:val="24"/>
           <w:szCs w:val="24"/>
         </w:rPr>
-        <w:t xml:space="preserve">, Kimberly Mae B. Elizondo </w:t>
-      </w:r>
-      <w:r>
-        <w:rPr>
-          <w:i/>
-          <w:sz w:val="24"/>
-          <w:szCs w:val="24"/>
-        </w:rPr>
-        <w:t xml:space="preserve">and </w:t>
-      </w:r>
-      <w:proofErr w:type="spellStart"/>
-      <w:r>
-        <w:rPr>
-          <w:b/>
-          <w:i/>
-          <w:sz w:val="24"/>
-          <w:szCs w:val="24"/>
-        </w:rPr>
-        <w:t>Trixia</w:t>
-      </w:r>
-      <w:proofErr w:type="spellEnd"/>
-      <w:r>
-        <w:rPr>
-          <w:b/>
-          <w:i/>
-          <w:sz w:val="24"/>
-          <w:szCs w:val="24"/>
-        </w:rPr>
-        <w:t xml:space="preserve"> Marie A. </w:t>
-      </w:r>
-      <w:proofErr w:type="spellStart"/>
-      <w:r>
-        <w:rPr>
-          <w:b/>
-          <w:i/>
-          <w:sz w:val="24"/>
-          <w:szCs w:val="24"/>
-        </w:rPr>
-        <w:t>Urquiza</w:t>
-      </w:r>
-      <w:proofErr w:type="spellEnd"/>
-      <w:r>
-        <w:rPr>
-          <w:b/>
-          <w:i/>
-          <w:sz w:val="24"/>
-          <w:szCs w:val="24"/>
-        </w:rPr>
-        <w:t xml:space="preserve"> </w:t>
+        <w:t xml:space="preserve">Trixia Marie A. Urquiza </w:t>
       </w:r>
       <w:r>
         <w:rPr>
@@ -25264,6 +25234,7 @@
           <w:sz w:val="24"/>
           <w:szCs w:val="24"/>
         </w:rPr>
+        <w:lastRenderedPageBreak/>
         <w:t xml:space="preserve">The adopter or mainly the </w:t>
       </w:r>
       <w:r>
@@ -25515,7 +25486,6 @@
           <w:sz w:val="24"/>
           <w:szCs w:val="24"/>
         </w:rPr>
-        <w:lastRenderedPageBreak/>
         <w:t>Monitor and manage honesty and integrity in the testing process</w:t>
       </w:r>
     </w:p>
@@ -26171,7 +26141,6 @@
                 <w:sz w:val="24"/>
                 <w:szCs w:val="24"/>
               </w:rPr>
-              <w:lastRenderedPageBreak/>
               <w:t>Environment</w:t>
             </w:r>
           </w:p>
@@ -27264,7 +27233,6 @@
               </w:rPr>
               <w:t xml:space="preserve">C. </w:t>
             </w:r>
-            <w:proofErr w:type="spellStart"/>
             <w:r>
               <w:rPr>
                 <w:sz w:val="24"/>
@@ -27272,7 +27240,6 @@
               </w:rPr>
               <w:t>Dimapilis</w:t>
             </w:r>
-            <w:proofErr w:type="spellEnd"/>
           </w:p>
         </w:tc>
       </w:tr>
@@ -27359,31 +27326,13 @@
                 <w:szCs w:val="24"/>
               </w:rPr>
             </w:pPr>
-            <w:proofErr w:type="spellStart"/>
-            <w:r>
-              <w:rPr>
-                <w:sz w:val="24"/>
-                <w:szCs w:val="24"/>
-              </w:rPr>
-              <w:t>Trixia</w:t>
-            </w:r>
-            <w:proofErr w:type="spellEnd"/>
-            <w:r>
-              <w:rPr>
-                <w:sz w:val="24"/>
-                <w:szCs w:val="24"/>
-              </w:rPr>
-              <w:t xml:space="preserve"> Marie </w:t>
-            </w:r>
-            <w:proofErr w:type="spellStart"/>
-            <w:r>
-              <w:rPr>
-                <w:sz w:val="24"/>
-                <w:szCs w:val="24"/>
-              </w:rPr>
-              <w:t>Urquiza</w:t>
-            </w:r>
-            <w:proofErr w:type="spellEnd"/>
+            <w:r>
+              <w:rPr>
+                <w:sz w:val="24"/>
+                <w:szCs w:val="24"/>
+              </w:rPr>
+              <w:t>Trixia Marie Urquiza</w:t>
+            </w:r>
           </w:p>
         </w:tc>
       </w:tr>
@@ -27494,6 +27443,7 @@
           <w:sz w:val="24"/>
           <w:szCs w:val="24"/>
         </w:rPr>
+        <w:lastRenderedPageBreak/>
         <w:t xml:space="preserve">Table X.X </w:t>
       </w:r>
       <w:r>
@@ -27673,18 +27623,8 @@
                 <w:sz w:val="24"/>
                 <w:szCs w:val="24"/>
               </w:rPr>
-              <w:t xml:space="preserve">Number of Sites or </w:t>
-            </w:r>
-            <w:proofErr w:type="spellStart"/>
-            <w:r>
-              <w:rPr>
-                <w:b w:val="0"/>
-                <w:sz w:val="24"/>
-                <w:szCs w:val="24"/>
-              </w:rPr>
-              <w:t>Recepients</w:t>
-            </w:r>
-            <w:proofErr w:type="spellEnd"/>
+              <w:t>Number of Sites or Recepients</w:t>
+            </w:r>
           </w:p>
         </w:tc>
         <w:tc>
@@ -28142,7 +28082,6 @@
           <w:sz w:val="24"/>
           <w:szCs w:val="24"/>
         </w:rPr>
-        <w:lastRenderedPageBreak/>
         <w:t>Description</w:t>
       </w:r>
     </w:p>
@@ -28492,6 +28431,7 @@
                 <w:sz w:val="24"/>
                 <w:szCs w:val="24"/>
               </w:rPr>
+              <w:lastRenderedPageBreak/>
               <w:t>Document Name and Version</w:t>
             </w:r>
           </w:p>
@@ -33963,7 +33903,6 @@
       <w:spacing w:after="0" w:line="240" w:lineRule="auto"/>
     </w:pPr>
     <w:tblPr>
-      <w:tblInd w:w="0" w:type="dxa"/>
       <w:tblBorders>
         <w:top w:val="single" w:sz="4" w:space="0" w:color="auto"/>
         <w:left w:val="single" w:sz="4" w:space="0" w:color="auto"/>
@@ -33972,12 +33911,6 @@
         <w:insideH w:val="single" w:sz="4" w:space="0" w:color="auto"/>
         <w:insideV w:val="single" w:sz="4" w:space="0" w:color="auto"/>
       </w:tblBorders>
-      <w:tblCellMar>
-        <w:top w:w="0" w:type="dxa"/>
-        <w:left w:w="108" w:type="dxa"/>
-        <w:bottom w:w="0" w:type="dxa"/>
-        <w:right w:w="108" w:type="dxa"/>
-      </w:tblCellMar>
     </w:tblPr>
   </w:style>
   <w:style w:type="table" w:styleId="GridTable4-Accent6">
@@ -33991,7 +33924,6 @@
     <w:tblPr>
       <w:tblStyleRowBandSize w:val="1"/>
       <w:tblStyleColBandSize w:val="1"/>
-      <w:tblInd w:w="0" w:type="dxa"/>
       <w:tblBorders>
         <w:top w:val="single" w:sz="4" w:space="0" w:color="A8D08D" w:themeColor="accent6" w:themeTint="99"/>
         <w:left w:val="single" w:sz="4" w:space="0" w:color="A8D08D" w:themeColor="accent6" w:themeTint="99"/>
@@ -34000,12 +33932,6 @@
         <w:insideH w:val="single" w:sz="4" w:space="0" w:color="A8D08D" w:themeColor="accent6" w:themeTint="99"/>
         <w:insideV w:val="single" w:sz="4" w:space="0" w:color="A8D08D" w:themeColor="accent6" w:themeTint="99"/>
       </w:tblBorders>
-      <w:tblCellMar>
-        <w:top w:w="0" w:type="dxa"/>
-        <w:left w:w="108" w:type="dxa"/>
-        <w:bottom w:w="0" w:type="dxa"/>
-        <w:right w:w="108" w:type="dxa"/>
-      </w:tblCellMar>
     </w:tblPr>
     <w:tblStylePr w:type="firstRow">
       <w:rPr>
@@ -34100,19 +34026,12 @@
     <w:tblPr>
       <w:tblStyleRowBandSize w:val="1"/>
       <w:tblStyleColBandSize w:val="1"/>
-      <w:tblInd w:w="0" w:type="dxa"/>
       <w:tblBorders>
         <w:top w:val="single" w:sz="8" w:space="0" w:color="5B9BD5" w:themeColor="accent1"/>
         <w:left w:val="single" w:sz="8" w:space="0" w:color="5B9BD5" w:themeColor="accent1"/>
         <w:bottom w:val="single" w:sz="8" w:space="0" w:color="5B9BD5" w:themeColor="accent1"/>
         <w:right w:val="single" w:sz="8" w:space="0" w:color="5B9BD5" w:themeColor="accent1"/>
       </w:tblBorders>
-      <w:tblCellMar>
-        <w:top w:w="0" w:type="dxa"/>
-        <w:left w:w="108" w:type="dxa"/>
-        <w:bottom w:w="0" w:type="dxa"/>
-        <w:right w:w="108" w:type="dxa"/>
-      </w:tblCellMar>
     </w:tblPr>
     <w:tblStylePr w:type="firstRow">
       <w:pPr>
@@ -34252,7 +34171,6 @@
     <w:tblPr>
       <w:tblStyleRowBandSize w:val="1"/>
       <w:tblStyleColBandSize w:val="1"/>
-      <w:tblInd w:w="0" w:type="dxa"/>
       <w:tblBorders>
         <w:top w:val="single" w:sz="4" w:space="0" w:color="FFFFFF" w:themeColor="background1"/>
         <w:left w:val="single" w:sz="4" w:space="0" w:color="FFFFFF" w:themeColor="background1"/>
@@ -34261,12 +34179,6 @@
         <w:insideH w:val="single" w:sz="4" w:space="0" w:color="FFFFFF" w:themeColor="background1"/>
         <w:insideV w:val="single" w:sz="4" w:space="0" w:color="FFFFFF" w:themeColor="background1"/>
       </w:tblBorders>
-      <w:tblCellMar>
-        <w:top w:w="0" w:type="dxa"/>
-        <w:left w:w="108" w:type="dxa"/>
-        <w:bottom w:w="0" w:type="dxa"/>
-        <w:right w:w="108" w:type="dxa"/>
-      </w:tblCellMar>
     </w:tblPr>
     <w:tcPr>
       <w:shd w:val="clear" w:color="auto" w:fill="E2EFD9" w:themeFill="accent6" w:themeFillTint="33"/>
@@ -34623,7 +34535,7 @@
 </file>
 
 <file path=customXml/itemProps1.xml><?xml version="1.0" encoding="utf-8"?>
-<ds:datastoreItem xmlns:ds="http://schemas.openxmlformats.org/officeDocument/2006/customXml" ds:itemID="{C582053D-C383-49A2-B3BA-40363736E7D7}">
+<ds:datastoreItem xmlns:ds="http://schemas.openxmlformats.org/officeDocument/2006/customXml" ds:itemID="{85C6AB3C-EB55-46F8-B8A2-72630F991159}">
   <ds:schemaRefs>
     <ds:schemaRef ds:uri="http://schemas.openxmlformats.org/officeDocument/2006/bibliography"/>
   </ds:schemaRefs>

</xml_diff>

<commit_message>
Modified SQAP file. Added Schedule, implementation map, and updated version of database design and data dictionary
</commit_message>
<xml_diff>
--- a/documentation/quality/ALS - SQAP.docx
+++ b/documentation/quality/ALS - SQAP.docx
@@ -163,25 +163,26 @@
           <w:szCs w:val="32"/>
         </w:rPr>
       </w:pPr>
+      <w:proofErr w:type="gramStart"/>
       <w:r>
         <w:rPr>
           <w:sz w:val="32"/>
           <w:szCs w:val="32"/>
         </w:rPr>
-        <w:t>in Software Quality Assurance</w:t>
-      </w:r>
-    </w:p>
-    <w:p>
-      <w:pPr>
-        <w:jc w:val="center"/>
+        <w:t>in</w:t>
+      </w:r>
+      <w:proofErr w:type="gramEnd"/>
+      <w:r>
         <w:rPr>
           <w:sz w:val="32"/>
           <w:szCs w:val="32"/>
         </w:rPr>
-      </w:pPr>
-    </w:p>
-    <w:p>
-      <w:pPr>
+        <w:t xml:space="preserve"> Software Quality Assurance</w:t>
+      </w:r>
+    </w:p>
+    <w:p>
+      <w:pPr>
+        <w:jc w:val="center"/>
         <w:rPr>
           <w:sz w:val="32"/>
           <w:szCs w:val="32"/>
@@ -190,7 +191,6 @@
     </w:p>
     <w:p>
       <w:pPr>
-        <w:jc w:val="center"/>
         <w:rPr>
           <w:sz w:val="32"/>
           <w:szCs w:val="32"/>
@@ -205,28 +205,46 @@
           <w:szCs w:val="32"/>
         </w:rPr>
       </w:pPr>
-      <w:r>
+    </w:p>
+    <w:p>
+      <w:pPr>
+        <w:jc w:val="center"/>
         <w:rPr>
           <w:sz w:val="32"/>
           <w:szCs w:val="32"/>
         </w:rPr>
-        <w:t>By:</w:t>
-      </w:r>
-    </w:p>
-    <w:p>
-      <w:pPr>
-        <w:jc w:val="center"/>
+      </w:pPr>
+      <w:r>
         <w:rPr>
           <w:sz w:val="32"/>
           <w:szCs w:val="32"/>
         </w:rPr>
-      </w:pPr>
-      <w:r>
+        <w:t>By:</w:t>
+      </w:r>
+    </w:p>
+    <w:p>
+      <w:pPr>
+        <w:jc w:val="center"/>
         <w:rPr>
           <w:sz w:val="32"/>
           <w:szCs w:val="32"/>
         </w:rPr>
-        <w:t>Dimapilis, Joshua C.</w:t>
+      </w:pPr>
+      <w:proofErr w:type="spellStart"/>
+      <w:r>
+        <w:rPr>
+          <w:sz w:val="32"/>
+          <w:szCs w:val="32"/>
+        </w:rPr>
+        <w:t>Dimapilis</w:t>
+      </w:r>
+      <w:proofErr w:type="spellEnd"/>
+      <w:r>
+        <w:rPr>
+          <w:sz w:val="32"/>
+          <w:szCs w:val="32"/>
+        </w:rPr>
+        <w:t>, Joshua C.</w:t>
       </w:r>
     </w:p>
     <w:p>
@@ -4830,7 +4848,23 @@
           <w:sz w:val="24"/>
           <w:szCs w:val="24"/>
         </w:rPr>
-        <w:t xml:space="preserve"> There will be intensive development, and succeeding iterations (0,1, and 2). Each iteration involves functional integration and detailed change requests, adjustments and tracking – in accordance to client decisions. Bugs and issues may be found during each iteration, when quality assurance testing is done, fixing these bugs will be prioritized after each iteration.</w:t>
+        <w:t xml:space="preserve"> There will be intensive development, and succeeding iterations (0</w:t>
+      </w:r>
+      <w:proofErr w:type="gramStart"/>
+      <w:r>
+        <w:rPr>
+          <w:sz w:val="24"/>
+          <w:szCs w:val="24"/>
+        </w:rPr>
+        <w:t>,1</w:t>
+      </w:r>
+      <w:proofErr w:type="gramEnd"/>
+      <w:r>
+        <w:rPr>
+          <w:sz w:val="24"/>
+          <w:szCs w:val="24"/>
+        </w:rPr>
+        <w:t>, and 2). Each iteration involves functional integration and detailed change requests, adjustments and tracking – in accordance to client decisions. Bugs and issues may be found during each iteration, when quality assurance testing is done, fixing these bugs will be prioritized after each iteration.</w:t>
       </w:r>
     </w:p>
     <w:p>
@@ -4847,7 +4881,7 @@
           <w:noProof/>
           <w:sz w:val="24"/>
           <w:szCs w:val="24"/>
-          <w:lang w:val="en-PH" w:eastAsia="en-PH"/>
+          <w:lang w:val="en-SG" w:eastAsia="en-SG"/>
         </w:rPr>
         <w:lastRenderedPageBreak/>
         <w:drawing>
@@ -5116,7 +5150,7 @@
       <w:r>
         <w:rPr>
           <w:noProof/>
-          <w:lang w:val="en-PH" w:eastAsia="en-PH"/>
+          <w:lang w:val="en-SG" w:eastAsia="en-SG"/>
         </w:rPr>
         <w:drawing>
           <wp:inline distT="0" distB="0" distL="0" distR="0">
@@ -5487,7 +5521,7 @@
       <w:r>
         <w:rPr>
           <w:noProof/>
-          <w:lang w:val="en-PH" w:eastAsia="en-PH"/>
+          <w:lang w:val="en-SG" w:eastAsia="en-SG"/>
         </w:rPr>
         <w:drawing>
           <wp:inline distT="0" distB="0" distL="0" distR="0">
@@ -5846,8 +5880,18 @@
                 <w:sz w:val="24"/>
                 <w:szCs w:val="24"/>
               </w:rPr>
-              <w:t>Joshua C. Dimapilis</w:t>
-            </w:r>
+              <w:t xml:space="preserve">Joshua C. </w:t>
+            </w:r>
+            <w:proofErr w:type="spellStart"/>
+            <w:r>
+              <w:rPr>
+                <w:b w:val="0"/>
+                <w:sz w:val="24"/>
+                <w:szCs w:val="24"/>
+              </w:rPr>
+              <w:t>Dimapilis</w:t>
+            </w:r>
+            <w:proofErr w:type="spellEnd"/>
           </w:p>
         </w:tc>
         <w:tc>
@@ -6657,12 +6701,21 @@
                 <w:szCs w:val="24"/>
               </w:rPr>
             </w:pPr>
-            <w:r>
-              <w:rPr>
-                <w:sz w:val="24"/>
-                <w:szCs w:val="24"/>
-              </w:rPr>
-              <w:t>Yii 2.0, fullcalendar.io</w:t>
+            <w:proofErr w:type="spellStart"/>
+            <w:r>
+              <w:rPr>
+                <w:sz w:val="24"/>
+                <w:szCs w:val="24"/>
+              </w:rPr>
+              <w:t>Yii</w:t>
+            </w:r>
+            <w:proofErr w:type="spellEnd"/>
+            <w:r>
+              <w:rPr>
+                <w:sz w:val="24"/>
+                <w:szCs w:val="24"/>
+              </w:rPr>
+              <w:t xml:space="preserve"> 2.0, fullcalendar.io</w:t>
             </w:r>
           </w:p>
         </w:tc>
@@ -6709,12 +6762,21 @@
                 <w:szCs w:val="24"/>
               </w:rPr>
             </w:pPr>
-            <w:r>
-              <w:rPr>
-                <w:sz w:val="24"/>
-                <w:szCs w:val="24"/>
-              </w:rPr>
-              <w:t xml:space="preserve">Yii </w:t>
+            <w:proofErr w:type="spellStart"/>
+            <w:r>
+              <w:rPr>
+                <w:sz w:val="24"/>
+                <w:szCs w:val="24"/>
+              </w:rPr>
+              <w:t>Yii</w:t>
+            </w:r>
+            <w:proofErr w:type="spellEnd"/>
+            <w:r>
+              <w:rPr>
+                <w:sz w:val="24"/>
+                <w:szCs w:val="24"/>
+              </w:rPr>
+              <w:t xml:space="preserve"> </w:t>
             </w:r>
             <w:r>
               <w:rPr>
@@ -6776,7 +6838,23 @@
                 <w:sz w:val="24"/>
                 <w:szCs w:val="24"/>
               </w:rPr>
-              <w:t>Devices running JellyBean or newer</w:t>
+              <w:t xml:space="preserve">Devices running </w:t>
+            </w:r>
+            <w:proofErr w:type="spellStart"/>
+            <w:r>
+              <w:rPr>
+                <w:sz w:val="24"/>
+                <w:szCs w:val="24"/>
+              </w:rPr>
+              <w:t>JellyBean</w:t>
+            </w:r>
+            <w:proofErr w:type="spellEnd"/>
+            <w:r>
+              <w:rPr>
+                <w:sz w:val="24"/>
+                <w:szCs w:val="24"/>
+              </w:rPr>
+              <w:t xml:space="preserve"> or newer</w:t>
             </w:r>
             <w:r>
               <w:rPr>
@@ -6880,6 +6958,7 @@
               </w:rPr>
             </w:pPr>
             <w:hyperlink r:id="rId15" w:history="1">
+              <w:proofErr w:type="spellStart"/>
               <w:r>
                 <w:rPr>
                   <w:rStyle w:val="Hyperlink"/>
@@ -6889,6 +6968,7 @@
                 </w:rPr>
                 <w:t>code.google</w:t>
               </w:r>
+              <w:proofErr w:type="spellEnd"/>
             </w:hyperlink>
             <w:r>
               <w:rPr>
@@ -6966,7 +7046,7 @@
           <w:noProof/>
           <w:sz w:val="24"/>
           <w:szCs w:val="24"/>
-          <w:lang w:val="en-PH" w:eastAsia="en-PH"/>
+          <w:lang w:val="en-SG" w:eastAsia="en-SG"/>
         </w:rPr>
         <w:drawing>
           <wp:anchor distT="0" distB="0" distL="114300" distR="114300" simplePos="0" relativeHeight="251665408" behindDoc="0" locked="0" layoutInCell="1" allowOverlap="1" wp14:anchorId="0CF297C0" wp14:editId="51B46A67">
@@ -7720,22 +7800,132 @@
           <w:szCs w:val="24"/>
         </w:rPr>
       </w:pPr>
+    </w:p>
+    <w:p>
+      <w:pPr>
+        <w:spacing w:line="276" w:lineRule="auto"/>
+        <w:jc w:val="center"/>
+        <w:rPr>
+          <w:sz w:val="24"/>
+          <w:szCs w:val="24"/>
+        </w:rPr>
+      </w:pPr>
+    </w:p>
+    <w:p>
+      <w:pPr>
+        <w:spacing w:line="276" w:lineRule="auto"/>
+        <w:jc w:val="center"/>
+        <w:rPr>
+          <w:sz w:val="24"/>
+          <w:szCs w:val="24"/>
+        </w:rPr>
+      </w:pPr>
+    </w:p>
+    <w:p>
+      <w:pPr>
+        <w:spacing w:line="276" w:lineRule="auto"/>
+        <w:jc w:val="center"/>
+        <w:rPr>
+          <w:sz w:val="24"/>
+          <w:szCs w:val="24"/>
+        </w:rPr>
+      </w:pPr>
+    </w:p>
+    <w:p>
+      <w:pPr>
+        <w:spacing w:line="276" w:lineRule="auto"/>
+        <w:jc w:val="center"/>
+        <w:rPr>
+          <w:sz w:val="24"/>
+          <w:szCs w:val="24"/>
+        </w:rPr>
+      </w:pPr>
+    </w:p>
+    <w:p>
+      <w:pPr>
+        <w:spacing w:line="276" w:lineRule="auto"/>
+        <w:jc w:val="center"/>
+        <w:rPr>
+          <w:sz w:val="24"/>
+          <w:szCs w:val="24"/>
+        </w:rPr>
+      </w:pPr>
+    </w:p>
+    <w:p>
+      <w:pPr>
+        <w:spacing w:line="276" w:lineRule="auto"/>
+        <w:jc w:val="center"/>
+        <w:rPr>
+          <w:sz w:val="24"/>
+          <w:szCs w:val="24"/>
+        </w:rPr>
+      </w:pPr>
+    </w:p>
+    <w:p>
+      <w:pPr>
+        <w:spacing w:line="276" w:lineRule="auto"/>
+        <w:jc w:val="center"/>
+        <w:rPr>
+          <w:sz w:val="24"/>
+          <w:szCs w:val="24"/>
+        </w:rPr>
+      </w:pPr>
+    </w:p>
+    <w:p>
+      <w:pPr>
+        <w:spacing w:line="276" w:lineRule="auto"/>
+        <w:jc w:val="center"/>
+        <w:rPr>
+          <w:sz w:val="24"/>
+          <w:szCs w:val="24"/>
+        </w:rPr>
+      </w:pPr>
+    </w:p>
+    <w:p>
+      <w:pPr>
+        <w:spacing w:line="276" w:lineRule="auto"/>
+        <w:jc w:val="center"/>
+        <w:rPr>
+          <w:sz w:val="24"/>
+          <w:szCs w:val="24"/>
+        </w:rPr>
+      </w:pPr>
+    </w:p>
+    <w:p>
+      <w:pPr>
+        <w:spacing w:line="276" w:lineRule="auto"/>
+        <w:jc w:val="center"/>
+        <w:rPr>
+          <w:sz w:val="24"/>
+          <w:szCs w:val="24"/>
+        </w:rPr>
+      </w:pPr>
+    </w:p>
+    <w:p>
+      <w:pPr>
+        <w:spacing w:line="276" w:lineRule="auto"/>
+        <w:jc w:val="center"/>
+        <w:rPr>
+          <w:sz w:val="24"/>
+          <w:szCs w:val="24"/>
+        </w:rPr>
+      </w:pPr>
       <w:r>
         <w:rPr>
           <w:noProof/>
           <w:sz w:val="24"/>
           <w:szCs w:val="24"/>
-          <w:lang w:val="en-PH" w:eastAsia="en-PH"/>
+          <w:lang w:val="en-SG" w:eastAsia="en-SG"/>
         </w:rPr>
         <w:lastRenderedPageBreak/>
         <w:drawing>
-          <wp:anchor distT="0" distB="0" distL="114300" distR="114300" simplePos="0" relativeHeight="251658240" behindDoc="0" locked="0" layoutInCell="1" allowOverlap="1" wp14:anchorId="15F07A1F" wp14:editId="4589B11B">
+          <wp:anchor distT="0" distB="0" distL="114300" distR="114300" simplePos="0" relativeHeight="251658240" behindDoc="0" locked="0" layoutInCell="1" allowOverlap="1" wp14:anchorId="4CC9F99A" wp14:editId="7B796E18">
             <wp:simplePos x="0" y="0"/>
             <wp:positionH relativeFrom="margin">
-              <wp:posOffset>485775</wp:posOffset>
+              <wp:posOffset>285750</wp:posOffset>
             </wp:positionH>
             <wp:positionV relativeFrom="paragraph">
-              <wp:posOffset>9525</wp:posOffset>
+              <wp:posOffset>0</wp:posOffset>
             </wp:positionV>
             <wp:extent cx="5181600" cy="2247900"/>
             <wp:effectExtent l="0" t="0" r="0" b="0"/>
@@ -7794,116 +7984,6 @@
           <w:szCs w:val="24"/>
         </w:rPr>
       </w:pPr>
-    </w:p>
-    <w:p>
-      <w:pPr>
-        <w:spacing w:line="276" w:lineRule="auto"/>
-        <w:jc w:val="center"/>
-        <w:rPr>
-          <w:sz w:val="24"/>
-          <w:szCs w:val="24"/>
-        </w:rPr>
-      </w:pPr>
-    </w:p>
-    <w:p>
-      <w:pPr>
-        <w:spacing w:line="276" w:lineRule="auto"/>
-        <w:jc w:val="center"/>
-        <w:rPr>
-          <w:sz w:val="24"/>
-          <w:szCs w:val="24"/>
-        </w:rPr>
-      </w:pPr>
-    </w:p>
-    <w:p>
-      <w:pPr>
-        <w:spacing w:line="276" w:lineRule="auto"/>
-        <w:jc w:val="center"/>
-        <w:rPr>
-          <w:sz w:val="24"/>
-          <w:szCs w:val="24"/>
-        </w:rPr>
-      </w:pPr>
-    </w:p>
-    <w:p>
-      <w:pPr>
-        <w:spacing w:line="276" w:lineRule="auto"/>
-        <w:jc w:val="center"/>
-        <w:rPr>
-          <w:sz w:val="24"/>
-          <w:szCs w:val="24"/>
-        </w:rPr>
-      </w:pPr>
-    </w:p>
-    <w:p>
-      <w:pPr>
-        <w:spacing w:line="276" w:lineRule="auto"/>
-        <w:jc w:val="center"/>
-        <w:rPr>
-          <w:sz w:val="24"/>
-          <w:szCs w:val="24"/>
-        </w:rPr>
-      </w:pPr>
-    </w:p>
-    <w:p>
-      <w:pPr>
-        <w:spacing w:line="276" w:lineRule="auto"/>
-        <w:jc w:val="center"/>
-        <w:rPr>
-          <w:sz w:val="24"/>
-          <w:szCs w:val="24"/>
-        </w:rPr>
-      </w:pPr>
-    </w:p>
-    <w:p>
-      <w:pPr>
-        <w:spacing w:line="276" w:lineRule="auto"/>
-        <w:jc w:val="center"/>
-        <w:rPr>
-          <w:sz w:val="24"/>
-          <w:szCs w:val="24"/>
-        </w:rPr>
-      </w:pPr>
-    </w:p>
-    <w:p>
-      <w:pPr>
-        <w:spacing w:line="276" w:lineRule="auto"/>
-        <w:jc w:val="center"/>
-        <w:rPr>
-          <w:sz w:val="24"/>
-          <w:szCs w:val="24"/>
-        </w:rPr>
-      </w:pPr>
-    </w:p>
-    <w:p>
-      <w:pPr>
-        <w:spacing w:line="276" w:lineRule="auto"/>
-        <w:jc w:val="center"/>
-        <w:rPr>
-          <w:sz w:val="24"/>
-          <w:szCs w:val="24"/>
-        </w:rPr>
-      </w:pPr>
-    </w:p>
-    <w:p>
-      <w:pPr>
-        <w:spacing w:line="276" w:lineRule="auto"/>
-        <w:jc w:val="center"/>
-        <w:rPr>
-          <w:sz w:val="24"/>
-          <w:szCs w:val="24"/>
-        </w:rPr>
-      </w:pPr>
-    </w:p>
-    <w:p>
-      <w:pPr>
-        <w:spacing w:line="276" w:lineRule="auto"/>
-        <w:jc w:val="center"/>
-        <w:rPr>
-          <w:sz w:val="24"/>
-          <w:szCs w:val="24"/>
-        </w:rPr>
-      </w:pPr>
       <w:r>
         <w:rPr>
           <w:sz w:val="24"/>
@@ -10003,7 +10083,23 @@
           <w:sz w:val="24"/>
           <w:szCs w:val="24"/>
         </w:rPr>
-        <w:t xml:space="preserve">is a compilation of readings that are separated by cycle types and numbers. (i.e. For </w:t>
+        <w:t>is a compilation of readings that are separated by cycle types and numbers. (</w:t>
+      </w:r>
+      <w:proofErr w:type="gramStart"/>
+      <w:r>
+        <w:rPr>
+          <w:sz w:val="24"/>
+          <w:szCs w:val="24"/>
+        </w:rPr>
+        <w:t>i.e</w:t>
+      </w:r>
+      <w:proofErr w:type="gramEnd"/>
+      <w:r>
+        <w:rPr>
+          <w:sz w:val="24"/>
+          <w:szCs w:val="24"/>
+        </w:rPr>
+        <w:t xml:space="preserve">. For </w:t>
       </w:r>
       <w:r>
         <w:rPr>
@@ -12841,7 +12937,7 @@
           <w:noProof/>
           <w:sz w:val="24"/>
           <w:szCs w:val="24"/>
-          <w:lang w:val="en-PH" w:eastAsia="en-PH"/>
+          <w:lang w:val="en-SG" w:eastAsia="en-SG"/>
         </w:rPr>
         <w:lastRenderedPageBreak/>
         <w:drawing>
@@ -12940,7 +13036,7 @@
           <w:noProof/>
           <w:sz w:val="24"/>
           <w:szCs w:val="24"/>
-          <w:lang w:val="en-PH" w:eastAsia="en-PH"/>
+          <w:lang w:val="en-SG" w:eastAsia="en-SG"/>
         </w:rPr>
         <w:drawing>
           <wp:anchor distT="0" distB="0" distL="114300" distR="114300" simplePos="0" relativeHeight="251671552" behindDoc="0" locked="0" layoutInCell="1" allowOverlap="1">
@@ -13049,7 +13145,7 @@
           <w:noProof/>
           <w:sz w:val="24"/>
           <w:szCs w:val="24"/>
-          <w:lang w:val="en-PH" w:eastAsia="en-PH"/>
+          <w:lang w:val="en-SG" w:eastAsia="en-SG"/>
         </w:rPr>
         <w:drawing>
           <wp:anchor distT="0" distB="0" distL="114300" distR="114300" simplePos="0" relativeHeight="251672576" behindDoc="0" locked="0" layoutInCell="1" allowOverlap="1">
@@ -13158,7 +13254,7 @@
           <w:noProof/>
           <w:sz w:val="24"/>
           <w:szCs w:val="24"/>
-          <w:lang w:val="en-PH" w:eastAsia="en-PH"/>
+          <w:lang w:val="en-SG" w:eastAsia="en-SG"/>
         </w:rPr>
         <w:lastRenderedPageBreak/>
         <w:drawing>
@@ -13230,7 +13326,16 @@
           <w:sz w:val="24"/>
           <w:szCs w:val="24"/>
         </w:rPr>
-        <w:t>Requirements Traceability Matrix</w:t>
+        <w:t xml:space="preserve">Requirements Traceability </w:t>
+      </w:r>
+      <w:proofErr w:type="gramStart"/>
+      <w:r>
+        <w:rPr>
+          <w:b/>
+          <w:sz w:val="24"/>
+          <w:szCs w:val="24"/>
+        </w:rPr>
+        <w:t>Matrix</w:t>
       </w:r>
       <w:r>
         <w:rPr>
@@ -13240,6 +13345,7 @@
         </w:rPr>
         <w:t xml:space="preserve">  Part</w:t>
       </w:r>
+      <w:proofErr w:type="gramEnd"/>
     </w:p>
     <w:p>
       <w:pPr>
@@ -13581,38 +13687,26 @@
           <w:szCs w:val="24"/>
         </w:rPr>
       </w:pPr>
-    </w:p>
-    <w:p>
-      <w:pPr>
-        <w:pStyle w:val="ListParagraph"/>
-        <w:spacing w:line="276" w:lineRule="auto"/>
-        <w:ind w:left="2160"/>
-        <w:rPr>
-          <w:b/>
-          <w:sz w:val="40"/>
-          <w:szCs w:val="24"/>
-        </w:rPr>
-      </w:pPr>
       <w:r>
         <w:rPr>
           <w:b/>
           <w:noProof/>
           <w:sz w:val="24"/>
           <w:szCs w:val="24"/>
-          <w:lang w:val="en-PH" w:eastAsia="en-PH"/>
+          <w:lang w:val="en-SG" w:eastAsia="en-SG"/>
         </w:rPr>
         <w:lastRenderedPageBreak/>
         <w:drawing>
-          <wp:anchor distT="0" distB="0" distL="114300" distR="114300" simplePos="0" relativeHeight="251659264" behindDoc="1" locked="0" layoutInCell="1" allowOverlap="1" wp14:anchorId="0C6A8AC5" wp14:editId="6E5A6D66">
+          <wp:anchor distT="0" distB="0" distL="114300" distR="114300" simplePos="0" relativeHeight="251659264" behindDoc="1" locked="0" layoutInCell="1" allowOverlap="1" wp14:anchorId="586364D6" wp14:editId="78204C64">
             <wp:simplePos x="0" y="0"/>
             <wp:positionH relativeFrom="margin">
               <wp:posOffset>-285750</wp:posOffset>
             </wp:positionH>
             <wp:positionV relativeFrom="paragraph">
-              <wp:posOffset>506730</wp:posOffset>
+              <wp:posOffset>424180</wp:posOffset>
             </wp:positionV>
-            <wp:extent cx="6534150" cy="3956050"/>
-            <wp:effectExtent l="0" t="0" r="0" b="6350"/>
+            <wp:extent cx="6534150" cy="3248025"/>
+            <wp:effectExtent l="0" t="0" r="0" b="9525"/>
             <wp:wrapTopAndBottom/>
             <wp:docPr id="5" name="Picture 5"/>
             <wp:cNvGraphicFramePr>
@@ -13642,7 +13736,7 @@
                   <pic:spPr bwMode="auto">
                     <a:xfrm>
                       <a:off x="0" y="0"/>
-                      <a:ext cx="6534150" cy="3956050"/>
+                      <a:ext cx="6534150" cy="3248025"/>
                     </a:xfrm>
                     <a:prstGeom prst="rect">
                       <a:avLst/>
@@ -13679,353 +13773,6 @@
     </w:p>
     <w:p>
       <w:pPr>
-        <w:pStyle w:val="ListParagraph"/>
-        <w:spacing w:line="276" w:lineRule="auto"/>
-        <w:ind w:left="2160"/>
-        <w:rPr>
-          <w:b/>
-          <w:sz w:val="40"/>
-          <w:szCs w:val="24"/>
-        </w:rPr>
-      </w:pPr>
-    </w:p>
-    <w:p>
-      <w:pPr>
-        <w:pStyle w:val="ListParagraph"/>
-        <w:spacing w:line="276" w:lineRule="auto"/>
-        <w:ind w:left="2160"/>
-        <w:rPr>
-          <w:b/>
-          <w:sz w:val="40"/>
-          <w:szCs w:val="24"/>
-        </w:rPr>
-      </w:pPr>
-    </w:p>
-    <w:p>
-      <w:pPr>
-        <w:pStyle w:val="ListParagraph"/>
-        <w:spacing w:line="276" w:lineRule="auto"/>
-        <w:ind w:left="2160"/>
-        <w:rPr>
-          <w:b/>
-          <w:sz w:val="40"/>
-          <w:szCs w:val="24"/>
-        </w:rPr>
-      </w:pPr>
-    </w:p>
-    <w:p>
-      <w:pPr>
-        <w:pStyle w:val="ListParagraph"/>
-        <w:spacing w:line="276" w:lineRule="auto"/>
-        <w:ind w:left="2160"/>
-        <w:rPr>
-          <w:b/>
-          <w:sz w:val="40"/>
-          <w:szCs w:val="24"/>
-        </w:rPr>
-      </w:pPr>
-    </w:p>
-    <w:p>
-      <w:pPr>
-        <w:pStyle w:val="ListParagraph"/>
-        <w:spacing w:line="276" w:lineRule="auto"/>
-        <w:ind w:left="2160"/>
-        <w:rPr>
-          <w:b/>
-          <w:sz w:val="40"/>
-          <w:szCs w:val="24"/>
-        </w:rPr>
-      </w:pPr>
-      <w:r>
-        <w:rPr>
-          <w:b/>
-          <w:noProof/>
-          <w:sz w:val="24"/>
-          <w:szCs w:val="24"/>
-          <w:lang w:val="en-PH" w:eastAsia="en-PH"/>
-        </w:rPr>
-        <w:lastRenderedPageBreak/>
-        <w:drawing>
-          <wp:anchor distT="0" distB="0" distL="114300" distR="114300" simplePos="0" relativeHeight="251660288" behindDoc="0" locked="0" layoutInCell="1" allowOverlap="1" wp14:anchorId="1E23C6FC" wp14:editId="5D957ECC">
-            <wp:simplePos x="0" y="0"/>
-            <wp:positionH relativeFrom="margin">
-              <wp:posOffset>-466725</wp:posOffset>
-            </wp:positionH>
-            <wp:positionV relativeFrom="paragraph">
-              <wp:posOffset>476250</wp:posOffset>
-            </wp:positionV>
-            <wp:extent cx="6786245" cy="2371725"/>
-            <wp:effectExtent l="0" t="0" r="0" b="9525"/>
-            <wp:wrapTopAndBottom/>
-            <wp:docPr id="10" name="Picture 10"/>
-            <wp:cNvGraphicFramePr>
-              <a:graphicFrameLocks xmlns:a="http://schemas.openxmlformats.org/drawingml/2006/main" noChangeAspect="1"/>
-            </wp:cNvGraphicFramePr>
-            <a:graphic xmlns:a="http://schemas.openxmlformats.org/drawingml/2006/main">
-              <a:graphicData uri="http://schemas.openxmlformats.org/drawingml/2006/picture">
-                <pic:pic xmlns:pic="http://schemas.openxmlformats.org/drawingml/2006/picture">
-                  <pic:nvPicPr>
-                    <pic:cNvPr id="0" name="Picture 6" descr="C:\Users\Trixia Urquiza\Desktop\datadic1.JPG"/>
-                    <pic:cNvPicPr>
-                      <a:picLocks noChangeAspect="1" noChangeArrowheads="1"/>
-                    </pic:cNvPicPr>
-                  </pic:nvPicPr>
-                  <pic:blipFill>
-                    <a:blip r:embed="rId23">
-                      <a:extLst>
-                        <a:ext uri="{28A0092B-C50C-407E-A947-70E740481C1C}">
-                          <a14:useLocalDpi xmlns:a14="http://schemas.microsoft.com/office/drawing/2010/main" val="0"/>
-                        </a:ext>
-                      </a:extLst>
-                    </a:blip>
-                    <a:stretch>
-                      <a:fillRect/>
-                    </a:stretch>
-                  </pic:blipFill>
-                  <pic:spPr bwMode="auto">
-                    <a:xfrm>
-                      <a:off x="0" y="0"/>
-                      <a:ext cx="6786245" cy="2371725"/>
-                    </a:xfrm>
-                    <a:prstGeom prst="rect">
-                      <a:avLst/>
-                    </a:prstGeom>
-                    <a:noFill/>
-                    <a:ln>
-                      <a:noFill/>
-                    </a:ln>
-                  </pic:spPr>
-                </pic:pic>
-              </a:graphicData>
-            </a:graphic>
-            <wp14:sizeRelH relativeFrom="page">
-              <wp14:pctWidth>0</wp14:pctWidth>
-            </wp14:sizeRelH>
-            <wp14:sizeRelV relativeFrom="page">
-              <wp14:pctHeight>0</wp14:pctHeight>
-            </wp14:sizeRelV>
-          </wp:anchor>
-        </w:drawing>
-      </w:r>
-      <w:r>
-        <w:rPr>
-          <w:b/>
-          <w:sz w:val="40"/>
-          <w:szCs w:val="24"/>
-        </w:rPr>
-        <w:t xml:space="preserve">    </w:t>
-      </w:r>
-      <w:r>
-        <w:rPr>
-          <w:b/>
-          <w:sz w:val="40"/>
-          <w:szCs w:val="24"/>
-        </w:rPr>
-        <w:t>DATA DICTIONARY</w:t>
-      </w:r>
-    </w:p>
-    <w:p>
-      <w:pPr>
-        <w:pStyle w:val="ListParagraph"/>
-        <w:spacing w:line="276" w:lineRule="auto"/>
-        <w:ind w:left="1440"/>
-        <w:rPr>
-          <w:b/>
-          <w:sz w:val="24"/>
-          <w:szCs w:val="24"/>
-        </w:rPr>
-      </w:pPr>
-      <w:r>
-        <w:rPr>
-          <w:i/>
-          <w:noProof/>
-          <w:sz w:val="24"/>
-          <w:szCs w:val="24"/>
-          <w:lang w:val="en-PH" w:eastAsia="en-PH"/>
-        </w:rPr>
-        <w:drawing>
-          <wp:anchor distT="0" distB="0" distL="114300" distR="114300" simplePos="0" relativeHeight="251663360" behindDoc="0" locked="0" layoutInCell="1" allowOverlap="1" wp14:anchorId="4B2E3C5D" wp14:editId="47CE96F9">
-            <wp:simplePos x="0" y="0"/>
-            <wp:positionH relativeFrom="margin">
-              <wp:posOffset>-559435</wp:posOffset>
-            </wp:positionH>
-            <wp:positionV relativeFrom="paragraph">
-              <wp:posOffset>2826385</wp:posOffset>
-            </wp:positionV>
-            <wp:extent cx="6878955" cy="2600325"/>
-            <wp:effectExtent l="0" t="0" r="0" b="9525"/>
-            <wp:wrapTopAndBottom/>
-            <wp:docPr id="12" name="Picture 12"/>
-            <wp:cNvGraphicFramePr>
-              <a:graphicFrameLocks xmlns:a="http://schemas.openxmlformats.org/drawingml/2006/main" noChangeAspect="1"/>
-            </wp:cNvGraphicFramePr>
-            <a:graphic xmlns:a="http://schemas.openxmlformats.org/drawingml/2006/main">
-              <a:graphicData uri="http://schemas.openxmlformats.org/drawingml/2006/picture">
-                <pic:pic xmlns:pic="http://schemas.openxmlformats.org/drawingml/2006/picture">
-                  <pic:nvPicPr>
-                    <pic:cNvPr id="0" name="Picture 8" descr="C:\Users\Trixia Urquiza\Desktop\datadic3.JPG"/>
-                    <pic:cNvPicPr>
-                      <a:picLocks noChangeAspect="1" noChangeArrowheads="1"/>
-                    </pic:cNvPicPr>
-                  </pic:nvPicPr>
-                  <pic:blipFill>
-                    <a:blip r:embed="rId24">
-                      <a:extLst>
-                        <a:ext uri="{28A0092B-C50C-407E-A947-70E740481C1C}">
-                          <a14:useLocalDpi xmlns:a14="http://schemas.microsoft.com/office/drawing/2010/main" val="0"/>
-                        </a:ext>
-                      </a:extLst>
-                    </a:blip>
-                    <a:stretch>
-                      <a:fillRect/>
-                    </a:stretch>
-                  </pic:blipFill>
-                  <pic:spPr bwMode="auto">
-                    <a:xfrm>
-                      <a:off x="0" y="0"/>
-                      <a:ext cx="6878955" cy="2600325"/>
-                    </a:xfrm>
-                    <a:prstGeom prst="rect">
-                      <a:avLst/>
-                    </a:prstGeom>
-                    <a:noFill/>
-                    <a:ln>
-                      <a:noFill/>
-                    </a:ln>
-                  </pic:spPr>
-                </pic:pic>
-              </a:graphicData>
-            </a:graphic>
-            <wp14:sizeRelH relativeFrom="page">
-              <wp14:pctWidth>0</wp14:pctWidth>
-            </wp14:sizeRelH>
-            <wp14:sizeRelV relativeFrom="page">
-              <wp14:pctHeight>0</wp14:pctHeight>
-            </wp14:sizeRelV>
-          </wp:anchor>
-        </w:drawing>
-      </w:r>
-    </w:p>
-    <w:p>
-      <w:pPr>
-        <w:pStyle w:val="ListParagraph"/>
-        <w:spacing w:line="276" w:lineRule="auto"/>
-        <w:ind w:left="1440"/>
-        <w:rPr>
-          <w:b/>
-          <w:sz w:val="24"/>
-          <w:szCs w:val="24"/>
-        </w:rPr>
-      </w:pPr>
-      <w:r>
-        <w:rPr>
-          <w:i/>
-          <w:noProof/>
-          <w:sz w:val="24"/>
-          <w:szCs w:val="24"/>
-          <w:lang w:val="en-PH" w:eastAsia="en-PH"/>
-        </w:rPr>
-        <w:drawing>
-          <wp:anchor distT="0" distB="0" distL="114300" distR="114300" simplePos="0" relativeHeight="251664384" behindDoc="0" locked="0" layoutInCell="1" allowOverlap="1" wp14:anchorId="5B82AA78" wp14:editId="3ED29988">
-            <wp:simplePos x="0" y="0"/>
-            <wp:positionH relativeFrom="margin">
-              <wp:posOffset>-523875</wp:posOffset>
-            </wp:positionH>
-            <wp:positionV relativeFrom="paragraph">
-              <wp:posOffset>2970530</wp:posOffset>
-            </wp:positionV>
-            <wp:extent cx="6845935" cy="1304925"/>
-            <wp:effectExtent l="0" t="0" r="0" b="0"/>
-            <wp:wrapTopAndBottom/>
-            <wp:docPr id="13" name="Picture 13"/>
-            <wp:cNvGraphicFramePr>
-              <a:graphicFrameLocks xmlns:a="http://schemas.openxmlformats.org/drawingml/2006/main" noChangeAspect="1"/>
-            </wp:cNvGraphicFramePr>
-            <a:graphic xmlns:a="http://schemas.openxmlformats.org/drawingml/2006/main">
-              <a:graphicData uri="http://schemas.openxmlformats.org/drawingml/2006/picture">
-                <pic:pic xmlns:pic="http://schemas.openxmlformats.org/drawingml/2006/picture">
-                  <pic:nvPicPr>
-                    <pic:cNvPr id="0" name="Picture 9" descr="C:\Users\Trixia Urquiza\Desktop\datadic4.JPG"/>
-                    <pic:cNvPicPr>
-                      <a:picLocks noChangeAspect="1" noChangeArrowheads="1"/>
-                    </pic:cNvPicPr>
-                  </pic:nvPicPr>
-                  <pic:blipFill>
-                    <a:blip r:embed="rId25">
-                      <a:extLst>
-                        <a:ext uri="{28A0092B-C50C-407E-A947-70E740481C1C}">
-                          <a14:useLocalDpi xmlns:a14="http://schemas.microsoft.com/office/drawing/2010/main" val="0"/>
-                        </a:ext>
-                      </a:extLst>
-                    </a:blip>
-                    <a:stretch>
-                      <a:fillRect/>
-                    </a:stretch>
-                  </pic:blipFill>
-                  <pic:spPr bwMode="auto">
-                    <a:xfrm>
-                      <a:off x="0" y="0"/>
-                      <a:ext cx="6845935" cy="1304925"/>
-                    </a:xfrm>
-                    <a:prstGeom prst="rect">
-                      <a:avLst/>
-                    </a:prstGeom>
-                    <a:noFill/>
-                    <a:ln>
-                      <a:noFill/>
-                    </a:ln>
-                  </pic:spPr>
-                </pic:pic>
-              </a:graphicData>
-            </a:graphic>
-            <wp14:sizeRelH relativeFrom="page">
-              <wp14:pctWidth>0</wp14:pctWidth>
-            </wp14:sizeRelH>
-            <wp14:sizeRelV relativeFrom="page">
-              <wp14:pctHeight>0</wp14:pctHeight>
-            </wp14:sizeRelV>
-          </wp:anchor>
-        </w:drawing>
-      </w:r>
-    </w:p>
-    <w:p>
-      <w:pPr>
-        <w:pStyle w:val="ListParagraph"/>
-        <w:spacing w:line="276" w:lineRule="auto"/>
-        <w:ind w:left="1440"/>
-        <w:rPr>
-          <w:b/>
-          <w:sz w:val="24"/>
-          <w:szCs w:val="24"/>
-        </w:rPr>
-      </w:pPr>
-    </w:p>
-    <w:p>
-      <w:pPr>
-        <w:pStyle w:val="ListParagraph"/>
-        <w:spacing w:line="276" w:lineRule="auto"/>
-        <w:ind w:left="1440"/>
-        <w:rPr>
-          <w:b/>
-          <w:sz w:val="24"/>
-          <w:szCs w:val="24"/>
-        </w:rPr>
-      </w:pPr>
-    </w:p>
-    <w:p>
-      <w:pPr>
-        <w:pStyle w:val="ListParagraph"/>
-        <w:spacing w:line="276" w:lineRule="auto"/>
-        <w:ind w:left="1440"/>
-        <w:rPr>
-          <w:b/>
-          <w:sz w:val="24"/>
-          <w:szCs w:val="24"/>
-        </w:rPr>
-      </w:pPr>
-    </w:p>
-    <w:p>
-      <w:pPr>
         <w:spacing w:line="276" w:lineRule="auto"/>
         <w:rPr>
           <w:b/>
@@ -14150,10 +13897,11 @@
           <w:noProof/>
           <w:sz w:val="24"/>
           <w:szCs w:val="24"/>
-          <w:lang w:val="en-PH" w:eastAsia="en-PH"/>
-        </w:rPr>
+          <w:lang w:val="en-SG" w:eastAsia="en-SG"/>
+        </w:rPr>
+        <w:lastRenderedPageBreak/>
         <w:drawing>
-          <wp:anchor distT="0" distB="0" distL="114300" distR="114300" simplePos="0" relativeHeight="251669504" behindDoc="0" locked="0" layoutInCell="1" allowOverlap="1" wp14:anchorId="3058CB60" wp14:editId="597EFAF7">
+          <wp:anchor distT="0" distB="0" distL="114300" distR="114300" simplePos="0" relativeHeight="251669504" behindDoc="0" locked="0" layoutInCell="1" allowOverlap="1" wp14:anchorId="71317635" wp14:editId="1190D468">
             <wp:simplePos x="0" y="0"/>
             <wp:positionH relativeFrom="page">
               <wp:posOffset>666750</wp:posOffset>
@@ -14178,7 +13926,7 @@
                     </pic:cNvPicPr>
                   </pic:nvPicPr>
                   <pic:blipFill>
-                    <a:blip r:embed="rId26">
+                    <a:blip r:embed="rId23">
                       <a:extLst>
                         <a:ext uri="{28A0092B-C50C-407E-A947-70E740481C1C}">
                           <a14:useLocalDpi xmlns:a14="http://schemas.microsoft.com/office/drawing/2010/main" val="0"/>
@@ -14247,9 +13995,8 @@
           <w:noProof/>
           <w:sz w:val="24"/>
           <w:szCs w:val="24"/>
-          <w:lang w:val="en-PH" w:eastAsia="en-PH"/>
-        </w:rPr>
-        <w:lastRenderedPageBreak/>
+          <w:lang w:val="en-SG" w:eastAsia="en-SG"/>
+        </w:rPr>
         <w:drawing>
           <wp:anchor distT="0" distB="0" distL="114300" distR="114300" simplePos="0" relativeHeight="251667456" behindDoc="0" locked="0" layoutInCell="1" allowOverlap="1" wp14:anchorId="776EAE71" wp14:editId="6C2727A6">
             <wp:simplePos x="0" y="0"/>
@@ -14276,7 +14023,7 @@
                     </pic:cNvPicPr>
                   </pic:nvPicPr>
                   <pic:blipFill>
-                    <a:blip r:embed="rId27">
+                    <a:blip r:embed="rId24">
                       <a:extLst>
                         <a:ext uri="{28A0092B-C50C-407E-A947-70E740481C1C}">
                           <a14:useLocalDpi xmlns:a14="http://schemas.microsoft.com/office/drawing/2010/main" val="0"/>
@@ -14460,6 +14207,16 @@
     </w:p>
     <w:p>
       <w:pPr>
+        <w:spacing w:line="276" w:lineRule="auto"/>
+        <w:rPr>
+          <w:b/>
+          <w:sz w:val="24"/>
+          <w:szCs w:val="24"/>
+        </w:rPr>
+      </w:pPr>
+    </w:p>
+    <w:p>
+      <w:pPr>
         <w:pStyle w:val="ListParagraph"/>
         <w:numPr>
           <w:ilvl w:val="0"/>
@@ -14478,6 +14235,7 @@
           <w:sz w:val="24"/>
           <w:szCs w:val="24"/>
         </w:rPr>
+        <w:lastRenderedPageBreak/>
         <w:t>Online Help</w:t>
       </w:r>
     </w:p>
@@ -14512,7 +14270,6 @@
           <w:sz w:val="24"/>
           <w:szCs w:val="24"/>
         </w:rPr>
-        <w:lastRenderedPageBreak/>
         <w:t>Help Structure</w:t>
       </w:r>
     </w:p>
@@ -15079,6 +14836,7 @@
         </w:rPr>
         <w:t>test the CRUD</w:t>
       </w:r>
+      <w:proofErr w:type="gramStart"/>
       <w:r>
         <w:rPr>
           <w:sz w:val="24"/>
@@ -15100,6 +14858,7 @@
         </w:rPr>
         <w:t>”</w:t>
       </w:r>
+      <w:proofErr w:type="gramEnd"/>
     </w:p>
     <w:p>
       <w:pPr>
@@ -15188,12 +14947,321 @@
       <w:r>
         <w:rPr>
           <w:b/>
+          <w:noProof/>
           <w:color w:val="FF0000"/>
           <w:sz w:val="24"/>
           <w:szCs w:val="24"/>
+          <w:lang w:val="en-SG" w:eastAsia="en-SG"/>
+        </w:rPr>
+        <w:drawing>
+          <wp:anchor distT="0" distB="0" distL="114300" distR="114300" simplePos="0" relativeHeight="251685888" behindDoc="0" locked="0" layoutInCell="1" allowOverlap="1" wp14:anchorId="31DD94C8" wp14:editId="1CA1984C">
+            <wp:simplePos x="0" y="0"/>
+            <wp:positionH relativeFrom="column">
+              <wp:posOffset>-352425</wp:posOffset>
+            </wp:positionH>
+            <wp:positionV relativeFrom="paragraph">
+              <wp:posOffset>356870</wp:posOffset>
+            </wp:positionV>
+            <wp:extent cx="6666470" cy="1581150"/>
+            <wp:effectExtent l="0" t="0" r="1270" b="0"/>
+            <wp:wrapSquare wrapText="bothSides"/>
+            <wp:docPr id="23" name="Picture 23"/>
+            <wp:cNvGraphicFramePr>
+              <a:graphicFrameLocks xmlns:a="http://schemas.openxmlformats.org/drawingml/2006/main" noChangeAspect="1"/>
+            </wp:cNvGraphicFramePr>
+            <a:graphic xmlns:a="http://schemas.openxmlformats.org/drawingml/2006/main">
+              <a:graphicData uri="http://schemas.openxmlformats.org/drawingml/2006/picture">
+                <pic:pic xmlns:pic="http://schemas.openxmlformats.org/drawingml/2006/picture">
+                  <pic:nvPicPr>
+                    <pic:cNvPr id="23" name="eventdeterminant_datatic.JPG"/>
+                    <pic:cNvPicPr/>
+                  </pic:nvPicPr>
+                  <pic:blipFill>
+                    <a:blip r:embed="rId25">
+                      <a:extLst>
+                        <a:ext uri="{28A0092B-C50C-407E-A947-70E740481C1C}">
+                          <a14:useLocalDpi xmlns:a14="http://schemas.microsoft.com/office/drawing/2010/main" val="0"/>
+                        </a:ext>
+                      </a:extLst>
+                    </a:blip>
+                    <a:stretch>
+                      <a:fillRect/>
+                    </a:stretch>
+                  </pic:blipFill>
+                  <pic:spPr>
+                    <a:xfrm>
+                      <a:off x="0" y="0"/>
+                      <a:ext cx="6666470" cy="1581150"/>
+                    </a:xfrm>
+                    <a:prstGeom prst="rect">
+                      <a:avLst/>
+                    </a:prstGeom>
+                  </pic:spPr>
+                </pic:pic>
+              </a:graphicData>
+            </a:graphic>
+            <wp14:sizeRelH relativeFrom="margin">
+              <wp14:pctWidth>0</wp14:pctWidth>
+            </wp14:sizeRelH>
+            <wp14:sizeRelV relativeFrom="margin">
+              <wp14:pctHeight>0</wp14:pctHeight>
+            </wp14:sizeRelV>
+          </wp:anchor>
+        </w:drawing>
+      </w:r>
+      <w:r>
+        <w:rPr>
+          <w:b/>
+          <w:color w:val="FF0000"/>
+          <w:sz w:val="24"/>
+          <w:szCs w:val="24"/>
         </w:rPr>
         <w:t>Data Dictionary</w:t>
       </w:r>
+    </w:p>
+    <w:p>
+      <w:pPr>
+        <w:pStyle w:val="ListParagraph"/>
+        <w:spacing w:line="276" w:lineRule="auto"/>
+        <w:rPr>
+          <w:b/>
+          <w:color w:val="FF0000"/>
+          <w:sz w:val="24"/>
+          <w:szCs w:val="24"/>
+        </w:rPr>
+      </w:pPr>
+      <w:r>
+        <w:rPr>
+          <w:b/>
+          <w:noProof/>
+          <w:color w:val="FF0000"/>
+          <w:sz w:val="24"/>
+          <w:szCs w:val="24"/>
+          <w:lang w:val="en-SG" w:eastAsia="en-SG"/>
+        </w:rPr>
+        <w:lastRenderedPageBreak/>
+        <w:drawing>
+          <wp:anchor distT="0" distB="0" distL="114300" distR="114300" simplePos="0" relativeHeight="251683840" behindDoc="0" locked="0" layoutInCell="1" allowOverlap="1" wp14:anchorId="408FFEDF" wp14:editId="6F317E7C">
+            <wp:simplePos x="0" y="0"/>
+            <wp:positionH relativeFrom="column">
+              <wp:posOffset>-343535</wp:posOffset>
+            </wp:positionH>
+            <wp:positionV relativeFrom="paragraph">
+              <wp:posOffset>4265295</wp:posOffset>
+            </wp:positionV>
+            <wp:extent cx="6867525" cy="2832735"/>
+            <wp:effectExtent l="0" t="0" r="9525" b="5715"/>
+            <wp:wrapSquare wrapText="bothSides"/>
+            <wp:docPr id="25" name="Picture 25"/>
+            <wp:cNvGraphicFramePr>
+              <a:graphicFrameLocks xmlns:a="http://schemas.openxmlformats.org/drawingml/2006/main" noChangeAspect="1"/>
+            </wp:cNvGraphicFramePr>
+            <a:graphic xmlns:a="http://schemas.openxmlformats.org/drawingml/2006/main">
+              <a:graphicData uri="http://schemas.openxmlformats.org/drawingml/2006/picture">
+                <pic:pic xmlns:pic="http://schemas.openxmlformats.org/drawingml/2006/picture">
+                  <pic:nvPicPr>
+                    <pic:cNvPr id="25" name="week_year_datadic.JPG"/>
+                    <pic:cNvPicPr/>
+                  </pic:nvPicPr>
+                  <pic:blipFill>
+                    <a:blip r:embed="rId26">
+                      <a:extLst>
+                        <a:ext uri="{28A0092B-C50C-407E-A947-70E740481C1C}">
+                          <a14:useLocalDpi xmlns:a14="http://schemas.microsoft.com/office/drawing/2010/main" val="0"/>
+                        </a:ext>
+                      </a:extLst>
+                    </a:blip>
+                    <a:stretch>
+                      <a:fillRect/>
+                    </a:stretch>
+                  </pic:blipFill>
+                  <pic:spPr>
+                    <a:xfrm>
+                      <a:off x="0" y="0"/>
+                      <a:ext cx="6867525" cy="2832735"/>
+                    </a:xfrm>
+                    <a:prstGeom prst="rect">
+                      <a:avLst/>
+                    </a:prstGeom>
+                  </pic:spPr>
+                </pic:pic>
+              </a:graphicData>
+            </a:graphic>
+            <wp14:sizeRelH relativeFrom="margin">
+              <wp14:pctWidth>0</wp14:pctWidth>
+            </wp14:sizeRelH>
+            <wp14:sizeRelV relativeFrom="margin">
+              <wp14:pctHeight>0</wp14:pctHeight>
+            </wp14:sizeRelV>
+          </wp:anchor>
+        </w:drawing>
+      </w:r>
+      <w:r>
+        <w:rPr>
+          <w:b/>
+          <w:noProof/>
+          <w:color w:val="FF0000"/>
+          <w:sz w:val="24"/>
+          <w:szCs w:val="24"/>
+          <w:lang w:val="en-SG" w:eastAsia="en-SG"/>
+        </w:rPr>
+        <w:drawing>
+          <wp:anchor distT="0" distB="0" distL="114300" distR="114300" simplePos="0" relativeHeight="251682816" behindDoc="0" locked="0" layoutInCell="1" allowOverlap="1" wp14:anchorId="138E48FC" wp14:editId="5492A431">
+            <wp:simplePos x="0" y="0"/>
+            <wp:positionH relativeFrom="column">
+              <wp:posOffset>-342900</wp:posOffset>
+            </wp:positionH>
+            <wp:positionV relativeFrom="paragraph">
+              <wp:posOffset>2199640</wp:posOffset>
+            </wp:positionV>
+            <wp:extent cx="6915150" cy="2065020"/>
+            <wp:effectExtent l="0" t="0" r="0" b="0"/>
+            <wp:wrapSquare wrapText="bothSides"/>
+            <wp:docPr id="24" name="Picture 24"/>
+            <wp:cNvGraphicFramePr>
+              <a:graphicFrameLocks xmlns:a="http://schemas.openxmlformats.org/drawingml/2006/main" noChangeAspect="1"/>
+            </wp:cNvGraphicFramePr>
+            <a:graphic xmlns:a="http://schemas.openxmlformats.org/drawingml/2006/main">
+              <a:graphicData uri="http://schemas.openxmlformats.org/drawingml/2006/picture">
+                <pic:pic xmlns:pic="http://schemas.openxmlformats.org/drawingml/2006/picture">
+                  <pic:nvPicPr>
+                    <pic:cNvPr id="24" name="sunday_datadic.JPG"/>
+                    <pic:cNvPicPr/>
+                  </pic:nvPicPr>
+                  <pic:blipFill>
+                    <a:blip r:embed="rId27">
+                      <a:extLst>
+                        <a:ext uri="{28A0092B-C50C-407E-A947-70E740481C1C}">
+                          <a14:useLocalDpi xmlns:a14="http://schemas.microsoft.com/office/drawing/2010/main" val="0"/>
+                        </a:ext>
+                      </a:extLst>
+                    </a:blip>
+                    <a:stretch>
+                      <a:fillRect/>
+                    </a:stretch>
+                  </pic:blipFill>
+                  <pic:spPr>
+                    <a:xfrm>
+                      <a:off x="0" y="0"/>
+                      <a:ext cx="6915150" cy="2065020"/>
+                    </a:xfrm>
+                    <a:prstGeom prst="rect">
+                      <a:avLst/>
+                    </a:prstGeom>
+                  </pic:spPr>
+                </pic:pic>
+              </a:graphicData>
+            </a:graphic>
+            <wp14:sizeRelH relativeFrom="margin">
+              <wp14:pctWidth>0</wp14:pctWidth>
+            </wp14:sizeRelH>
+            <wp14:sizeRelV relativeFrom="margin">
+              <wp14:pctHeight>0</wp14:pctHeight>
+            </wp14:sizeRelV>
+          </wp:anchor>
+        </w:drawing>
+      </w:r>
+      <w:r>
+        <w:rPr>
+          <w:b/>
+          <w:noProof/>
+          <w:color w:val="FF0000"/>
+          <w:sz w:val="24"/>
+          <w:szCs w:val="24"/>
+          <w:lang w:val="en-SG" w:eastAsia="en-SG"/>
+        </w:rPr>
+        <w:drawing>
+          <wp:anchor distT="0" distB="0" distL="114300" distR="114300" simplePos="0" relativeHeight="251680768" behindDoc="0" locked="0" layoutInCell="1" allowOverlap="1" wp14:anchorId="18B1D1EE" wp14:editId="78CF610A">
+            <wp:simplePos x="0" y="0"/>
+            <wp:positionH relativeFrom="column">
+              <wp:posOffset>-342900</wp:posOffset>
+            </wp:positionH>
+            <wp:positionV relativeFrom="paragraph">
+              <wp:posOffset>0</wp:posOffset>
+            </wp:positionV>
+            <wp:extent cx="6915150" cy="2265680"/>
+            <wp:effectExtent l="0" t="0" r="0" b="1270"/>
+            <wp:wrapSquare wrapText="bothSides"/>
+            <wp:docPr id="22" name="Picture 22"/>
+            <wp:cNvGraphicFramePr>
+              <a:graphicFrameLocks xmlns:a="http://schemas.openxmlformats.org/drawingml/2006/main" noChangeAspect="1"/>
+            </wp:cNvGraphicFramePr>
+            <a:graphic xmlns:a="http://schemas.openxmlformats.org/drawingml/2006/main">
+              <a:graphicData uri="http://schemas.openxmlformats.org/drawingml/2006/picture">
+                <pic:pic xmlns:pic="http://schemas.openxmlformats.org/drawingml/2006/picture">
+                  <pic:nvPicPr>
+                    <pic:cNvPr id="22" name="date_event_datadic.JPG"/>
+                    <pic:cNvPicPr/>
+                  </pic:nvPicPr>
+                  <pic:blipFill>
+                    <a:blip r:embed="rId28">
+                      <a:extLst>
+                        <a:ext uri="{28A0092B-C50C-407E-A947-70E740481C1C}">
+                          <a14:useLocalDpi xmlns:a14="http://schemas.microsoft.com/office/drawing/2010/main" val="0"/>
+                        </a:ext>
+                      </a:extLst>
+                    </a:blip>
+                    <a:stretch>
+                      <a:fillRect/>
+                    </a:stretch>
+                  </pic:blipFill>
+                  <pic:spPr>
+                    <a:xfrm>
+                      <a:off x="0" y="0"/>
+                      <a:ext cx="6915150" cy="2265680"/>
+                    </a:xfrm>
+                    <a:prstGeom prst="rect">
+                      <a:avLst/>
+                    </a:prstGeom>
+                  </pic:spPr>
+                </pic:pic>
+              </a:graphicData>
+            </a:graphic>
+            <wp14:sizeRelH relativeFrom="margin">
+              <wp14:pctWidth>0</wp14:pctWidth>
+            </wp14:sizeRelH>
+            <wp14:sizeRelV relativeFrom="margin">
+              <wp14:pctHeight>0</wp14:pctHeight>
+            </wp14:sizeRelV>
+          </wp:anchor>
+        </w:drawing>
+      </w:r>
+    </w:p>
+    <w:p>
+      <w:pPr>
+        <w:pStyle w:val="ListParagraph"/>
+        <w:spacing w:line="276" w:lineRule="auto"/>
+        <w:rPr>
+          <w:b/>
+          <w:color w:val="FF0000"/>
+          <w:sz w:val="24"/>
+          <w:szCs w:val="24"/>
+        </w:rPr>
+      </w:pPr>
+    </w:p>
+    <w:p>
+      <w:pPr>
+        <w:pStyle w:val="ListParagraph"/>
+        <w:spacing w:line="276" w:lineRule="auto"/>
+        <w:rPr>
+          <w:b/>
+          <w:color w:val="FF0000"/>
+          <w:sz w:val="24"/>
+          <w:szCs w:val="24"/>
+        </w:rPr>
+      </w:pPr>
+    </w:p>
+    <w:p>
+      <w:pPr>
+        <w:pStyle w:val="ListParagraph"/>
+        <w:spacing w:line="276" w:lineRule="auto"/>
+        <w:rPr>
+          <w:b/>
+          <w:color w:val="FF0000"/>
+          <w:sz w:val="24"/>
+          <w:szCs w:val="24"/>
+        </w:rPr>
+      </w:pPr>
     </w:p>
     <w:p>
       <w:pPr>
@@ -15226,7 +15294,78 @@
           <w:color w:val="FF0000"/>
           <w:sz w:val="24"/>
         </w:rPr>
+        <w:lastRenderedPageBreak/>
         <w:t>Implementation Map</w:t>
+      </w:r>
+    </w:p>
+    <w:p>
+      <w:pPr>
+        <w:pStyle w:val="ListParagraph"/>
+        <w:spacing w:line="276" w:lineRule="auto"/>
+        <w:ind w:left="1080"/>
+        <w:rPr>
+          <w:b/>
+          <w:color w:val="FF0000"/>
+          <w:sz w:val="24"/>
+        </w:rPr>
+      </w:pPr>
+      <w:r>
+        <w:rPr>
+          <w:b/>
+          <w:noProof/>
+          <w:color w:val="FF0000"/>
+          <w:sz w:val="24"/>
+          <w:lang w:val="en-SG" w:eastAsia="en-SG"/>
+        </w:rPr>
+        <w:drawing>
+          <wp:anchor distT="0" distB="0" distL="114300" distR="114300" simplePos="0" relativeHeight="251679744" behindDoc="0" locked="0" layoutInCell="1" allowOverlap="1" wp14:anchorId="731783CA" wp14:editId="6827C894">
+            <wp:simplePos x="0" y="0"/>
+            <wp:positionH relativeFrom="column">
+              <wp:posOffset>114300</wp:posOffset>
+            </wp:positionH>
+            <wp:positionV relativeFrom="paragraph">
+              <wp:posOffset>300990</wp:posOffset>
+            </wp:positionV>
+            <wp:extent cx="5943600" cy="1390650"/>
+            <wp:effectExtent l="0" t="0" r="0" b="0"/>
+            <wp:wrapSquare wrapText="bothSides"/>
+            <wp:docPr id="21" name="Picture 21"/>
+            <wp:cNvGraphicFramePr>
+              <a:graphicFrameLocks xmlns:a="http://schemas.openxmlformats.org/drawingml/2006/main" noChangeAspect="1"/>
+            </wp:cNvGraphicFramePr>
+            <a:graphic xmlns:a="http://schemas.openxmlformats.org/drawingml/2006/main">
+              <a:graphicData uri="http://schemas.openxmlformats.org/drawingml/2006/picture">
+                <pic:pic xmlns:pic="http://schemas.openxmlformats.org/drawingml/2006/picture">
+                  <pic:nvPicPr>
+                    <pic:cNvPr id="21" name="11064041_10205067371620575_199839980_o.jpg"/>
+                    <pic:cNvPicPr/>
+                  </pic:nvPicPr>
+                  <pic:blipFill>
+                    <a:blip r:embed="rId29">
+                      <a:extLst>
+                        <a:ext uri="{28A0092B-C50C-407E-A947-70E740481C1C}">
+                          <a14:useLocalDpi xmlns:a14="http://schemas.microsoft.com/office/drawing/2010/main" val="0"/>
+                        </a:ext>
+                      </a:extLst>
+                    </a:blip>
+                    <a:stretch>
+                      <a:fillRect/>
+                    </a:stretch>
+                  </pic:blipFill>
+                  <pic:spPr>
+                    <a:xfrm>
+                      <a:off x="0" y="0"/>
+                      <a:ext cx="5943600" cy="1390650"/>
+                    </a:xfrm>
+                    <a:prstGeom prst="rect">
+                      <a:avLst/>
+                    </a:prstGeom>
+                  </pic:spPr>
+                </pic:pic>
+              </a:graphicData>
+            </a:graphic>
+          </wp:anchor>
+        </w:drawing>
       </w:r>
     </w:p>
     <w:p>
@@ -15359,7 +15498,6 @@
           <w:sz w:val="24"/>
           <w:szCs w:val="24"/>
         </w:rPr>
-        <w:lastRenderedPageBreak/>
         <w:t xml:space="preserve">Projects done using the Agile Method of development, are necessarily given a requirement of passing a certain level of confidence that the system is working at par with the industry’s requirements. To be able to satisfy this requirement, testing must be done. Testing chosen specifically for this project involves various </w:t>
       </w:r>
       <w:r>
@@ -15539,6 +15677,7 @@
           <w:sz w:val="24"/>
           <w:szCs w:val="24"/>
         </w:rPr>
+        <w:lastRenderedPageBreak/>
         <w:t>Before the basis of any assumption, the following dependencies are core concepts that may serve as the scaffolding of the project’s test phase:</w:t>
       </w:r>
     </w:p>
@@ -15791,7 +15930,6 @@
           <w:sz w:val="24"/>
           <w:szCs w:val="24"/>
         </w:rPr>
-        <w:lastRenderedPageBreak/>
         <w:t>The Gathering Requirements phase has been accomplished successfully, and the current phase includes designing and development</w:t>
       </w:r>
     </w:p>
@@ -16049,6 +16187,7 @@
           <w:sz w:val="24"/>
           <w:szCs w:val="24"/>
         </w:rPr>
+        <w:lastRenderedPageBreak/>
         <w:t>Documentation for Static Testing</w:t>
       </w:r>
     </w:p>
@@ -16368,7 +16507,6 @@
           <w:sz w:val="24"/>
           <w:szCs w:val="24"/>
         </w:rPr>
-        <w:lastRenderedPageBreak/>
         <w:t>Create</w:t>
       </w:r>
       <w:r>
@@ -16521,6 +16659,7 @@
         </w:rPr>
         <w:t xml:space="preserve"> </w:t>
       </w:r>
+      <w:proofErr w:type="spellStart"/>
       <w:r>
         <w:rPr>
           <w:i/>
@@ -16529,6 +16668,7 @@
         </w:rPr>
         <w:t>initally</w:t>
       </w:r>
+      <w:proofErr w:type="spellEnd"/>
       <w:r>
         <w:rPr>
           <w:sz w:val="24"/>
@@ -16953,6 +17093,7 @@
           <w:sz w:val="24"/>
           <w:szCs w:val="24"/>
         </w:rPr>
+        <w:lastRenderedPageBreak/>
         <w:t>Readability of calendar events</w:t>
       </w:r>
       <w:r>
@@ -17842,6 +17983,7 @@
                 <w:sz w:val="24"/>
                 <w:szCs w:val="24"/>
               </w:rPr>
+              <w:lastRenderedPageBreak/>
               <w:t xml:space="preserve">via </w:t>
             </w:r>
             <w:r>
@@ -17892,6 +18034,7 @@
           <w:sz w:val="24"/>
           <w:szCs w:val="24"/>
         </w:rPr>
+        <w:lastRenderedPageBreak/>
         <w:t xml:space="preserve">Table X.X </w:t>
       </w:r>
       <w:r>
@@ -18149,7 +18292,6 @@
                 <w:sz w:val="24"/>
                 <w:szCs w:val="24"/>
               </w:rPr>
-              <w:lastRenderedPageBreak/>
               <w:t xml:space="preserve">Username and password </w:t>
             </w:r>
             <w:r>
@@ -18186,7 +18328,6 @@
                 <w:sz w:val="24"/>
                 <w:szCs w:val="24"/>
               </w:rPr>
-              <w:lastRenderedPageBreak/>
               <w:t xml:space="preserve">User </w:t>
             </w:r>
             <w:r>
@@ -18240,7 +18381,6 @@
                 <w:sz w:val="24"/>
                 <w:szCs w:val="24"/>
               </w:rPr>
-              <w:lastRenderedPageBreak/>
               <w:t xml:space="preserve">Username and password </w:t>
             </w:r>
             <w:r>
@@ -18277,7 +18417,6 @@
                 <w:sz w:val="24"/>
                 <w:szCs w:val="24"/>
               </w:rPr>
-              <w:lastRenderedPageBreak/>
               <w:t>Correctness and legitimacy of event display</w:t>
             </w:r>
           </w:p>
@@ -18828,6 +18967,7 @@
                 <w:sz w:val="24"/>
                 <w:szCs w:val="24"/>
               </w:rPr>
+              <w:lastRenderedPageBreak/>
               <w:t>Usability of calendar links</w:t>
             </w:r>
           </w:p>
@@ -19441,7 +19581,6 @@
                 <w:sz w:val="24"/>
                 <w:szCs w:val="24"/>
               </w:rPr>
-              <w:lastRenderedPageBreak/>
               <w:t>Registration</w:t>
             </w:r>
           </w:p>
@@ -19942,6 +20081,7 @@
                 <w:sz w:val="24"/>
                 <w:szCs w:val="24"/>
               </w:rPr>
+              <w:lastRenderedPageBreak/>
               <w:t>Link Redirection</w:t>
             </w:r>
           </w:p>
@@ -20129,8 +20269,6 @@
               </w:rPr>
               <w:t>CRUD must exercise similarities with app</w:t>
             </w:r>
-            <w:bookmarkStart w:id="4" w:name="_GoBack"/>
-            <w:bookmarkEnd w:id="4"/>
           </w:p>
         </w:tc>
         <w:tc>
@@ -20255,7 +20393,6 @@
           <w:sz w:val="24"/>
           <w:szCs w:val="24"/>
         </w:rPr>
-        <w:lastRenderedPageBreak/>
         <w:t>Deliverables Matrix</w:t>
       </w:r>
     </w:p>
@@ -20770,7 +20907,15 @@
           <w:sz w:val="24"/>
           <w:szCs w:val="24"/>
         </w:rPr>
-        <w:t>This document describes the overall test approach to be taken in the testing phase of the project. When this document is completed, the Test Lead will distribute it to the development lead, user representative, project manager and others as required for review and sign-off.</w:t>
+        <w:t xml:space="preserve">This document describes the overall test approach to be taken in the testing phase of the project. When this document is completed, the Test Lead will distribute it to the </w:t>
+      </w:r>
+      <w:r>
+        <w:rPr>
+          <w:sz w:val="24"/>
+          <w:szCs w:val="24"/>
+        </w:rPr>
+        <w:lastRenderedPageBreak/>
+        <w:t>development lead, user representative, project manager and others as required for review and sign-off.</w:t>
       </w:r>
     </w:p>
     <w:p>
@@ -21119,7 +21264,6 @@
                 <w:sz w:val="24"/>
                 <w:szCs w:val="24"/>
               </w:rPr>
-              <w:lastRenderedPageBreak/>
               <w:t>Testing for Cases / Scenarios</w:t>
             </w:r>
           </w:p>
@@ -21147,7 +21291,6 @@
                 <w:sz w:val="24"/>
                 <w:szCs w:val="24"/>
               </w:rPr>
-              <w:lastRenderedPageBreak/>
               <w:t>Identification of features involved in project</w:t>
             </w:r>
           </w:p>
@@ -21170,7 +21313,6 @@
                 <w:sz w:val="24"/>
                 <w:szCs w:val="24"/>
               </w:rPr>
-              <w:lastRenderedPageBreak/>
               <w:t xml:space="preserve">Verification of the project’s achievement of the required functionality through evaluation </w:t>
             </w:r>
             <w:r>
@@ -21464,7 +21606,7 @@
           <w:noProof/>
           <w:sz w:val="24"/>
           <w:szCs w:val="24"/>
-          <w:lang w:val="en-PH" w:eastAsia="en-PH"/>
+          <w:lang w:val="en-SG" w:eastAsia="en-SG"/>
         </w:rPr>
         <w:drawing>
           <wp:anchor distT="0" distB="0" distL="114300" distR="114300" simplePos="0" relativeHeight="251676672" behindDoc="0" locked="0" layoutInCell="1" allowOverlap="1">
@@ -21490,7 +21632,7 @@
                     <pic:cNvPicPr/>
                   </pic:nvPicPr>
                   <pic:blipFill>
-                    <a:blip r:embed="rId28">
+                    <a:blip r:embed="rId30">
                       <a:extLst>
                         <a:ext uri="{28A0092B-C50C-407E-A947-70E740481C1C}">
                           <a14:useLocalDpi xmlns:a14="http://schemas.microsoft.com/office/drawing/2010/main" val="0"/>
@@ -21582,7 +21724,7 @@
           <w:noProof/>
           <w:sz w:val="24"/>
           <w:szCs w:val="24"/>
-          <w:lang w:val="en-PH" w:eastAsia="en-PH"/>
+          <w:lang w:val="en-SG" w:eastAsia="en-SG"/>
         </w:rPr>
         <w:drawing>
           <wp:anchor distT="0" distB="0" distL="114300" distR="114300" simplePos="0" relativeHeight="251677696" behindDoc="0" locked="0" layoutInCell="1" allowOverlap="1">
@@ -21608,7 +21750,7 @@
                     <pic:cNvPicPr/>
                   </pic:nvPicPr>
                   <pic:blipFill>
-                    <a:blip r:embed="rId29">
+                    <a:blip r:embed="rId31">
                       <a:extLst>
                         <a:ext uri="{28A0092B-C50C-407E-A947-70E740481C1C}">
                           <a14:useLocalDpi xmlns:a14="http://schemas.microsoft.com/office/drawing/2010/main" val="0"/>
@@ -21774,8 +21916,9 @@
           <w:noProof/>
           <w:sz w:val="24"/>
           <w:szCs w:val="24"/>
-          <w:lang w:val="en-PH" w:eastAsia="en-PH"/>
-        </w:rPr>
+          <w:lang w:val="en-SG" w:eastAsia="en-SG"/>
+        </w:rPr>
+        <w:lastRenderedPageBreak/>
         <w:drawing>
           <wp:anchor distT="0" distB="0" distL="114300" distR="114300" simplePos="0" relativeHeight="251675648" behindDoc="0" locked="0" layoutInCell="1" allowOverlap="1">
             <wp:simplePos x="0" y="0"/>
@@ -21800,7 +21943,7 @@
                     <pic:cNvPicPr/>
                   </pic:nvPicPr>
                   <pic:blipFill>
-                    <a:blip r:embed="rId30">
+                    <a:blip r:embed="rId32">
                       <a:extLst>
                         <a:ext uri="{28A0092B-C50C-407E-A947-70E740481C1C}">
                           <a14:useLocalDpi xmlns:a14="http://schemas.microsoft.com/office/drawing/2010/main" val="0"/>
@@ -21899,7 +22042,6 @@
           <w:sz w:val="24"/>
           <w:szCs w:val="24"/>
         </w:rPr>
-        <w:lastRenderedPageBreak/>
         <w:t>Defect Reporting</w:t>
       </w:r>
     </w:p>
@@ -22080,8 +22222,9 @@
           <w:noProof/>
           <w:sz w:val="24"/>
           <w:szCs w:val="24"/>
-          <w:lang w:val="en-PH" w:eastAsia="en-PH"/>
-        </w:rPr>
+          <w:lang w:val="en-SG" w:eastAsia="en-SG"/>
+        </w:rPr>
+        <w:lastRenderedPageBreak/>
         <w:drawing>
           <wp:anchor distT="0" distB="0" distL="114300" distR="114300" simplePos="0" relativeHeight="251674624" behindDoc="0" locked="0" layoutInCell="1" allowOverlap="1" wp14:anchorId="5A69B7BF" wp14:editId="24BAF401">
             <wp:simplePos x="0" y="0"/>
@@ -22106,7 +22249,7 @@
                     <pic:cNvPicPr/>
                   </pic:nvPicPr>
                   <pic:blipFill>
-                    <a:blip r:embed="rId31">
+                    <a:blip r:embed="rId33">
                       <a:extLst>
                         <a:ext uri="{28A0092B-C50C-407E-A947-70E740481C1C}">
                           <a14:useLocalDpi xmlns:a14="http://schemas.microsoft.com/office/drawing/2010/main" val="0"/>
@@ -22200,7 +22343,7 @@
         </w:rPr>
         <w:t xml:space="preserve">File link: </w:t>
       </w:r>
-      <w:hyperlink r:id="rId32" w:history="1">
+      <w:hyperlink r:id="rId34" w:history="1">
         <w:r>
           <w:rPr>
             <w:rStyle w:val="Hyperlink"/>
@@ -22524,6 +22667,7 @@
                 <w:sz w:val="24"/>
                 <w:szCs w:val="24"/>
               </w:rPr>
+              <w:lastRenderedPageBreak/>
               <w:t>TASKS</w:t>
             </w:r>
           </w:p>
@@ -23294,6 +23438,7 @@
           <w:sz w:val="24"/>
           <w:szCs w:val="24"/>
         </w:rPr>
+        <w:lastRenderedPageBreak/>
         <w:t>Software</w:t>
       </w:r>
     </w:p>
@@ -23760,7 +23905,6 @@
                 <w:sz w:val="24"/>
                 <w:szCs w:val="24"/>
               </w:rPr>
-              <w:lastRenderedPageBreak/>
               <w:t>Level 2 (High)</w:t>
             </w:r>
           </w:p>
@@ -24725,9 +24869,8 @@
           <w:noProof/>
           <w:sz w:val="24"/>
           <w:szCs w:val="24"/>
-          <w:lang w:val="en-PH" w:eastAsia="en-PH"/>
-        </w:rPr>
-        <w:lastRenderedPageBreak/>
+          <w:lang w:val="en-SG" w:eastAsia="en-SG"/>
+        </w:rPr>
         <w:drawing>
           <wp:anchor distT="0" distB="0" distL="114300" distR="114300" simplePos="0" relativeHeight="251678720" behindDoc="0" locked="0" layoutInCell="1" allowOverlap="1" wp14:anchorId="4FF63C40" wp14:editId="3472330D">
             <wp:simplePos x="0" y="0"/>
@@ -24752,7 +24895,7 @@
                     <pic:cNvPicPr/>
                   </pic:nvPicPr>
                   <pic:blipFill>
-                    <a:blip r:embed="rId33">
+                    <a:blip r:embed="rId35">
                       <a:extLst>
                         <a:ext uri="{28A0092B-C50C-407E-A947-70E740481C1C}">
                           <a14:useLocalDpi xmlns:a14="http://schemas.microsoft.com/office/drawing/2010/main" val="0"/>
@@ -24842,7 +24985,7 @@
         </w:rPr>
         <w:t xml:space="preserve">File link: </w:t>
       </w:r>
-      <w:hyperlink r:id="rId34" w:history="1">
+      <w:hyperlink r:id="rId36" w:history="1">
         <w:r>
           <w:rPr>
             <w:rStyle w:val="Hyperlink"/>
@@ -24874,6 +25017,7 @@
           <w:sz w:val="24"/>
           <w:szCs w:val="24"/>
         </w:rPr>
+        <w:lastRenderedPageBreak/>
         <w:t>Responsibilities</w:t>
       </w:r>
     </w:p>
@@ -24950,7 +25094,27 @@
           <w:sz w:val="24"/>
           <w:szCs w:val="24"/>
         </w:rPr>
-        <w:t xml:space="preserve">Joshua C. Dimapilis, Kimberly Mae B. Elizondo </w:t>
+        <w:t xml:space="preserve">Joshua C. </w:t>
+      </w:r>
+      <w:proofErr w:type="spellStart"/>
+      <w:r>
+        <w:rPr>
+          <w:b/>
+          <w:i/>
+          <w:sz w:val="24"/>
+          <w:szCs w:val="24"/>
+        </w:rPr>
+        <w:t>Dimapilis</w:t>
+      </w:r>
+      <w:proofErr w:type="spellEnd"/>
+      <w:r>
+        <w:rPr>
+          <w:b/>
+          <w:i/>
+          <w:sz w:val="24"/>
+          <w:szCs w:val="24"/>
+        </w:rPr>
+        <w:t xml:space="preserve">, Kimberly Mae B. Elizondo </w:t>
       </w:r>
       <w:r>
         <w:rPr>
@@ -25234,7 +25398,6 @@
           <w:sz w:val="24"/>
           <w:szCs w:val="24"/>
         </w:rPr>
-        <w:lastRenderedPageBreak/>
         <w:t xml:space="preserve">The adopter or mainly the </w:t>
       </w:r>
       <w:r>
@@ -25307,6 +25470,8 @@
         </w:rPr>
         <w:t>Contribute to the development of use cases and requirements through intense review</w:t>
       </w:r>
+      <w:bookmarkStart w:id="4" w:name="_GoBack"/>
+      <w:bookmarkEnd w:id="4"/>
     </w:p>
     <w:p>
       <w:pPr>
@@ -25486,6 +25651,7 @@
           <w:sz w:val="24"/>
           <w:szCs w:val="24"/>
         </w:rPr>
+        <w:lastRenderedPageBreak/>
         <w:t>Monitor and manage honesty and integrity in the testing process</w:t>
       </w:r>
     </w:p>
@@ -25657,6 +25823,24 @@
     </w:p>
     <w:p>
       <w:pPr>
+        <w:jc w:val="both"/>
+        <w:rPr>
+          <w:sz w:val="24"/>
+          <w:szCs w:val="24"/>
+        </w:rPr>
+      </w:pPr>
+    </w:p>
+    <w:p>
+      <w:pPr>
+        <w:jc w:val="both"/>
+        <w:rPr>
+          <w:sz w:val="24"/>
+          <w:szCs w:val="24"/>
+        </w:rPr>
+      </w:pPr>
+    </w:p>
+    <w:p>
+      <w:pPr>
         <w:pStyle w:val="ListParagraph"/>
         <w:spacing w:line="276" w:lineRule="auto"/>
         <w:rPr>
@@ -25688,6 +25872,917 @@
         </w:rPr>
         <w:t>Schedule</w:t>
       </w:r>
+    </w:p>
+    <w:p>
+      <w:pPr>
+        <w:pStyle w:val="ListParagraph"/>
+        <w:spacing w:line="276" w:lineRule="auto"/>
+        <w:rPr>
+          <w:b/>
+          <w:sz w:val="24"/>
+          <w:szCs w:val="24"/>
+        </w:rPr>
+      </w:pPr>
+    </w:p>
+    <w:tbl>
+      <w:tblPr>
+        <w:tblStyle w:val="GridTable5Dark-Accent6"/>
+        <w:tblW w:w="0" w:type="auto"/>
+        <w:tblLook w:val="04A0" w:firstRow="1" w:lastRow="0" w:firstColumn="1" w:lastColumn="0" w:noHBand="0" w:noVBand="1"/>
+      </w:tblPr>
+      <w:tblGrid>
+        <w:gridCol w:w="3116"/>
+        <w:gridCol w:w="3117"/>
+        <w:gridCol w:w="3117"/>
+      </w:tblGrid>
+      <w:tr>
+        <w:trPr>
+          <w:cnfStyle w:val="100000000000" w:firstRow="1" w:lastRow="0" w:firstColumn="0" w:lastColumn="0" w:oddVBand="0" w:evenVBand="0" w:oddHBand="0" w:evenHBand="0" w:firstRowFirstColumn="0" w:firstRowLastColumn="0" w:lastRowFirstColumn="0" w:lastRowLastColumn="0"/>
+          <w:trHeight w:val="495"/>
+        </w:trPr>
+        <w:tc>
+          <w:tcPr>
+            <w:cnfStyle w:val="001000000000" w:firstRow="0" w:lastRow="0" w:firstColumn="1" w:lastColumn="0" w:oddVBand="0" w:evenVBand="0" w:oddHBand="0" w:evenHBand="0" w:firstRowFirstColumn="0" w:firstRowLastColumn="0" w:lastRowFirstColumn="0" w:lastRowLastColumn="0"/>
+            <w:tcW w:w="3116" w:type="dxa"/>
+          </w:tcPr>
+          <w:p>
+            <w:pPr>
+              <w:pStyle w:val="ListParagraph"/>
+              <w:spacing w:line="276" w:lineRule="auto"/>
+              <w:ind w:left="0"/>
+              <w:jc w:val="center"/>
+              <w:rPr>
+                <w:sz w:val="24"/>
+                <w:szCs w:val="24"/>
+              </w:rPr>
+            </w:pPr>
+            <w:r>
+              <w:rPr>
+                <w:sz w:val="24"/>
+                <w:szCs w:val="24"/>
+              </w:rPr>
+              <w:t>DELIVERABLES</w:t>
+            </w:r>
+          </w:p>
+        </w:tc>
+        <w:tc>
+          <w:tcPr>
+            <w:tcW w:w="3117" w:type="dxa"/>
+          </w:tcPr>
+          <w:p>
+            <w:pPr>
+              <w:pStyle w:val="ListParagraph"/>
+              <w:spacing w:line="276" w:lineRule="auto"/>
+              <w:ind w:left="0"/>
+              <w:jc w:val="center"/>
+              <w:cnfStyle w:val="100000000000" w:firstRow="1" w:lastRow="0" w:firstColumn="0" w:lastColumn="0" w:oddVBand="0" w:evenVBand="0" w:oddHBand="0" w:evenHBand="0" w:firstRowFirstColumn="0" w:firstRowLastColumn="0" w:lastRowFirstColumn="0" w:lastRowLastColumn="0"/>
+              <w:rPr>
+                <w:sz w:val="24"/>
+                <w:szCs w:val="24"/>
+              </w:rPr>
+            </w:pPr>
+            <w:r>
+              <w:rPr>
+                <w:sz w:val="24"/>
+                <w:szCs w:val="24"/>
+              </w:rPr>
+              <w:t>DATE</w:t>
+            </w:r>
+          </w:p>
+        </w:tc>
+        <w:tc>
+          <w:tcPr>
+            <w:tcW w:w="3117" w:type="dxa"/>
+          </w:tcPr>
+          <w:p>
+            <w:pPr>
+              <w:pStyle w:val="ListParagraph"/>
+              <w:tabs>
+                <w:tab w:val="left" w:pos="1920"/>
+              </w:tabs>
+              <w:spacing w:line="276" w:lineRule="auto"/>
+              <w:ind w:left="0"/>
+              <w:jc w:val="center"/>
+              <w:cnfStyle w:val="100000000000" w:firstRow="1" w:lastRow="0" w:firstColumn="0" w:lastColumn="0" w:oddVBand="0" w:evenVBand="0" w:oddHBand="0" w:evenHBand="0" w:firstRowFirstColumn="0" w:firstRowLastColumn="0" w:lastRowFirstColumn="0" w:lastRowLastColumn="0"/>
+              <w:rPr>
+                <w:sz w:val="24"/>
+                <w:szCs w:val="24"/>
+              </w:rPr>
+            </w:pPr>
+            <w:r>
+              <w:rPr>
+                <w:sz w:val="24"/>
+                <w:szCs w:val="24"/>
+              </w:rPr>
+              <w:t>STATUS</w:t>
+            </w:r>
+          </w:p>
+        </w:tc>
+      </w:tr>
+      <w:tr>
+        <w:trPr>
+          <w:cnfStyle w:val="000000100000" w:firstRow="0" w:lastRow="0" w:firstColumn="0" w:lastColumn="0" w:oddVBand="0" w:evenVBand="0" w:oddHBand="1" w:evenHBand="0" w:firstRowFirstColumn="0" w:firstRowLastColumn="0" w:lastRowFirstColumn="0" w:lastRowLastColumn="0"/>
+        </w:trPr>
+        <w:tc>
+          <w:tcPr>
+            <w:cnfStyle w:val="001000000000" w:firstRow="0" w:lastRow="0" w:firstColumn="1" w:lastColumn="0" w:oddVBand="0" w:evenVBand="0" w:oddHBand="0" w:evenHBand="0" w:firstRowFirstColumn="0" w:firstRowLastColumn="0" w:lastRowFirstColumn="0" w:lastRowLastColumn="0"/>
+            <w:tcW w:w="3116" w:type="dxa"/>
+          </w:tcPr>
+          <w:p>
+            <w:pPr>
+              <w:pStyle w:val="ListParagraph"/>
+              <w:spacing w:line="276" w:lineRule="auto"/>
+              <w:ind w:left="0"/>
+              <w:rPr>
+                <w:color w:val="000000" w:themeColor="text1"/>
+                <w:sz w:val="24"/>
+                <w:szCs w:val="24"/>
+              </w:rPr>
+            </w:pPr>
+            <w:r>
+              <w:rPr>
+                <w:color w:val="000000" w:themeColor="text1"/>
+                <w:sz w:val="24"/>
+                <w:szCs w:val="24"/>
+              </w:rPr>
+              <w:t>1</w:t>
+            </w:r>
+            <w:r>
+              <w:rPr>
+                <w:color w:val="000000" w:themeColor="text1"/>
+                <w:sz w:val="24"/>
+                <w:szCs w:val="24"/>
+                <w:vertAlign w:val="superscript"/>
+              </w:rPr>
+              <w:t>st</w:t>
+            </w:r>
+            <w:r>
+              <w:rPr>
+                <w:color w:val="000000" w:themeColor="text1"/>
+                <w:sz w:val="24"/>
+                <w:szCs w:val="24"/>
+              </w:rPr>
+              <w:t xml:space="preserve"> round of Static Testing</w:t>
+            </w:r>
+          </w:p>
+          <w:p>
+            <w:pPr>
+              <w:pStyle w:val="ListParagraph"/>
+              <w:spacing w:line="276" w:lineRule="auto"/>
+              <w:ind w:left="0"/>
+              <w:rPr>
+                <w:color w:val="000000" w:themeColor="text1"/>
+                <w:sz w:val="24"/>
+                <w:szCs w:val="24"/>
+              </w:rPr>
+            </w:pPr>
+          </w:p>
+          <w:p>
+            <w:pPr>
+              <w:pStyle w:val="ListParagraph"/>
+              <w:numPr>
+                <w:ilvl w:val="0"/>
+                <w:numId w:val="46"/>
+              </w:numPr>
+              <w:spacing w:line="276" w:lineRule="auto"/>
+              <w:rPr>
+                <w:b w:val="0"/>
+                <w:color w:val="000000" w:themeColor="text1"/>
+                <w:sz w:val="24"/>
+                <w:szCs w:val="24"/>
+              </w:rPr>
+            </w:pPr>
+            <w:r>
+              <w:rPr>
+                <w:b w:val="0"/>
+                <w:color w:val="000000" w:themeColor="text1"/>
+                <w:sz w:val="24"/>
+                <w:szCs w:val="24"/>
+              </w:rPr>
+              <w:t>First Round of Static Testing</w:t>
+            </w:r>
+          </w:p>
+          <w:p>
+            <w:pPr>
+              <w:pStyle w:val="ListParagraph"/>
+              <w:numPr>
+                <w:ilvl w:val="0"/>
+                <w:numId w:val="46"/>
+              </w:numPr>
+              <w:spacing w:line="276" w:lineRule="auto"/>
+              <w:rPr>
+                <w:b w:val="0"/>
+                <w:color w:val="000000" w:themeColor="text1"/>
+                <w:sz w:val="24"/>
+                <w:szCs w:val="24"/>
+              </w:rPr>
+            </w:pPr>
+            <w:r>
+              <w:rPr>
+                <w:b w:val="0"/>
+                <w:color w:val="000000" w:themeColor="text1"/>
+                <w:sz w:val="24"/>
+                <w:szCs w:val="24"/>
+              </w:rPr>
+              <w:t>Project Requirements Definition</w:t>
+            </w:r>
+          </w:p>
+          <w:p>
+            <w:pPr>
+              <w:pStyle w:val="ListParagraph"/>
+              <w:numPr>
+                <w:ilvl w:val="0"/>
+                <w:numId w:val="46"/>
+              </w:numPr>
+              <w:spacing w:line="276" w:lineRule="auto"/>
+              <w:rPr>
+                <w:b w:val="0"/>
+                <w:color w:val="000000" w:themeColor="text1"/>
+                <w:sz w:val="24"/>
+                <w:szCs w:val="24"/>
+              </w:rPr>
+            </w:pPr>
+            <w:r>
+              <w:rPr>
+                <w:b w:val="0"/>
+                <w:color w:val="000000" w:themeColor="text1"/>
+                <w:sz w:val="24"/>
+                <w:szCs w:val="24"/>
+              </w:rPr>
+              <w:t>Project Logical Design</w:t>
+            </w:r>
+          </w:p>
+          <w:p>
+            <w:pPr>
+              <w:pStyle w:val="ListParagraph"/>
+              <w:numPr>
+                <w:ilvl w:val="0"/>
+                <w:numId w:val="46"/>
+              </w:numPr>
+              <w:spacing w:line="276" w:lineRule="auto"/>
+              <w:rPr>
+                <w:b w:val="0"/>
+                <w:color w:val="000000" w:themeColor="text1"/>
+                <w:sz w:val="24"/>
+                <w:szCs w:val="24"/>
+              </w:rPr>
+            </w:pPr>
+            <w:r>
+              <w:rPr>
+                <w:b w:val="0"/>
+                <w:color w:val="000000" w:themeColor="text1"/>
+                <w:sz w:val="24"/>
+                <w:szCs w:val="24"/>
+              </w:rPr>
+              <w:t>Project Physical Design</w:t>
+            </w:r>
+          </w:p>
+          <w:p>
+            <w:pPr>
+              <w:pStyle w:val="ListParagraph"/>
+              <w:spacing w:line="276" w:lineRule="auto"/>
+              <w:rPr>
+                <w:b w:val="0"/>
+                <w:color w:val="000000" w:themeColor="text1"/>
+                <w:sz w:val="24"/>
+                <w:szCs w:val="24"/>
+              </w:rPr>
+            </w:pPr>
+          </w:p>
+        </w:tc>
+        <w:tc>
+          <w:tcPr>
+            <w:tcW w:w="3117" w:type="dxa"/>
+            <w:vAlign w:val="center"/>
+          </w:tcPr>
+          <w:p>
+            <w:pPr>
+              <w:pStyle w:val="ListParagraph"/>
+              <w:spacing w:line="276" w:lineRule="auto"/>
+              <w:ind w:left="0"/>
+              <w:jc w:val="center"/>
+              <w:cnfStyle w:val="000000100000" w:firstRow="0" w:lastRow="0" w:firstColumn="0" w:lastColumn="0" w:oddVBand="0" w:evenVBand="0" w:oddHBand="1" w:evenHBand="0" w:firstRowFirstColumn="0" w:firstRowLastColumn="0" w:lastRowFirstColumn="0" w:lastRowLastColumn="0"/>
+              <w:rPr>
+                <w:b/>
+                <w:sz w:val="24"/>
+                <w:szCs w:val="24"/>
+              </w:rPr>
+            </w:pPr>
+            <w:r>
+              <w:rPr>
+                <w:b/>
+                <w:sz w:val="24"/>
+                <w:szCs w:val="24"/>
+              </w:rPr>
+              <w:t>2/12/2015</w:t>
+            </w:r>
+          </w:p>
+        </w:tc>
+        <w:tc>
+          <w:tcPr>
+            <w:tcW w:w="3117" w:type="dxa"/>
+            <w:vAlign w:val="center"/>
+          </w:tcPr>
+          <w:p>
+            <w:pPr>
+              <w:pStyle w:val="ListParagraph"/>
+              <w:spacing w:line="276" w:lineRule="auto"/>
+              <w:ind w:left="0"/>
+              <w:jc w:val="center"/>
+              <w:cnfStyle w:val="000000100000" w:firstRow="0" w:lastRow="0" w:firstColumn="0" w:lastColumn="0" w:oddVBand="0" w:evenVBand="0" w:oddHBand="1" w:evenHBand="0" w:firstRowFirstColumn="0" w:firstRowLastColumn="0" w:lastRowFirstColumn="0" w:lastRowLastColumn="0"/>
+              <w:rPr>
+                <w:b/>
+                <w:sz w:val="24"/>
+                <w:szCs w:val="24"/>
+              </w:rPr>
+            </w:pPr>
+            <w:r>
+              <w:rPr>
+                <w:b/>
+                <w:color w:val="FF0000"/>
+                <w:sz w:val="24"/>
+                <w:szCs w:val="24"/>
+              </w:rPr>
+              <w:t>COMPLETE</w:t>
+            </w:r>
+          </w:p>
+        </w:tc>
+      </w:tr>
+      <w:tr>
+        <w:tc>
+          <w:tcPr>
+            <w:cnfStyle w:val="001000000000" w:firstRow="0" w:lastRow="0" w:firstColumn="1" w:lastColumn="0" w:oddVBand="0" w:evenVBand="0" w:oddHBand="0" w:evenHBand="0" w:firstRowFirstColumn="0" w:firstRowLastColumn="0" w:lastRowFirstColumn="0" w:lastRowLastColumn="0"/>
+            <w:tcW w:w="3116" w:type="dxa"/>
+          </w:tcPr>
+          <w:p>
+            <w:pPr>
+              <w:spacing w:line="276" w:lineRule="auto"/>
+              <w:rPr>
+                <w:color w:val="000000" w:themeColor="text1"/>
+                <w:sz w:val="24"/>
+                <w:szCs w:val="24"/>
+              </w:rPr>
+            </w:pPr>
+            <w:r>
+              <w:rPr>
+                <w:color w:val="000000" w:themeColor="text1"/>
+                <w:sz w:val="24"/>
+                <w:szCs w:val="24"/>
+              </w:rPr>
+              <w:t>2</w:t>
+            </w:r>
+            <w:r>
+              <w:rPr>
+                <w:color w:val="000000" w:themeColor="text1"/>
+                <w:sz w:val="24"/>
+                <w:szCs w:val="24"/>
+                <w:vertAlign w:val="superscript"/>
+              </w:rPr>
+              <w:t>nd</w:t>
+            </w:r>
+            <w:r>
+              <w:rPr>
+                <w:color w:val="000000" w:themeColor="text1"/>
+                <w:sz w:val="24"/>
+                <w:szCs w:val="24"/>
+              </w:rPr>
+              <w:t xml:space="preserve"> </w:t>
+            </w:r>
+            <w:r>
+              <w:rPr>
+                <w:color w:val="000000" w:themeColor="text1"/>
+                <w:sz w:val="24"/>
+                <w:szCs w:val="24"/>
+              </w:rPr>
+              <w:t xml:space="preserve"> Round of Static Testing</w:t>
+            </w:r>
+          </w:p>
+          <w:p>
+            <w:pPr>
+              <w:pStyle w:val="ListParagraph"/>
+              <w:numPr>
+                <w:ilvl w:val="0"/>
+                <w:numId w:val="46"/>
+              </w:numPr>
+              <w:spacing w:line="276" w:lineRule="auto"/>
+              <w:rPr>
+                <w:b w:val="0"/>
+                <w:color w:val="000000" w:themeColor="text1"/>
+                <w:sz w:val="24"/>
+                <w:szCs w:val="24"/>
+              </w:rPr>
+            </w:pPr>
+            <w:r>
+              <w:rPr>
+                <w:b w:val="0"/>
+                <w:color w:val="000000" w:themeColor="text1"/>
+                <w:sz w:val="24"/>
+                <w:szCs w:val="24"/>
+              </w:rPr>
+              <w:t>Database Design</w:t>
+            </w:r>
+          </w:p>
+          <w:p>
+            <w:pPr>
+              <w:pStyle w:val="ListParagraph"/>
+              <w:numPr>
+                <w:ilvl w:val="0"/>
+                <w:numId w:val="46"/>
+              </w:numPr>
+              <w:spacing w:line="276" w:lineRule="auto"/>
+              <w:rPr>
+                <w:b w:val="0"/>
+                <w:color w:val="000000" w:themeColor="text1"/>
+                <w:sz w:val="24"/>
+                <w:szCs w:val="24"/>
+              </w:rPr>
+            </w:pPr>
+            <w:r>
+              <w:rPr>
+                <w:b w:val="0"/>
+                <w:color w:val="000000" w:themeColor="text1"/>
+                <w:sz w:val="24"/>
+                <w:szCs w:val="24"/>
+              </w:rPr>
+              <w:t>User Interface</w:t>
+            </w:r>
+          </w:p>
+          <w:p>
+            <w:pPr>
+              <w:pStyle w:val="ListParagraph"/>
+              <w:numPr>
+                <w:ilvl w:val="0"/>
+                <w:numId w:val="46"/>
+              </w:numPr>
+              <w:spacing w:line="276" w:lineRule="auto"/>
+              <w:rPr>
+                <w:b w:val="0"/>
+                <w:color w:val="000000" w:themeColor="text1"/>
+                <w:sz w:val="24"/>
+                <w:szCs w:val="24"/>
+              </w:rPr>
+            </w:pPr>
+            <w:r>
+              <w:rPr>
+                <w:b w:val="0"/>
+                <w:color w:val="000000" w:themeColor="text1"/>
+                <w:sz w:val="24"/>
+                <w:szCs w:val="24"/>
+              </w:rPr>
+              <w:lastRenderedPageBreak/>
+              <w:t>Software Program Logic / Code</w:t>
+            </w:r>
+          </w:p>
+          <w:p>
+            <w:pPr>
+              <w:pStyle w:val="ListParagraph"/>
+              <w:numPr>
+                <w:ilvl w:val="0"/>
+                <w:numId w:val="46"/>
+              </w:numPr>
+              <w:spacing w:line="276" w:lineRule="auto"/>
+              <w:rPr>
+                <w:b w:val="0"/>
+                <w:color w:val="000000" w:themeColor="text1"/>
+                <w:sz w:val="24"/>
+                <w:szCs w:val="24"/>
+              </w:rPr>
+            </w:pPr>
+            <w:r>
+              <w:rPr>
+                <w:b w:val="0"/>
+                <w:color w:val="000000" w:themeColor="text1"/>
+                <w:sz w:val="24"/>
+                <w:szCs w:val="24"/>
+              </w:rPr>
+              <w:t>Software Error Handling</w:t>
+            </w:r>
+          </w:p>
+          <w:p>
+            <w:pPr>
+              <w:pStyle w:val="ListParagraph"/>
+              <w:numPr>
+                <w:ilvl w:val="0"/>
+                <w:numId w:val="46"/>
+              </w:numPr>
+              <w:spacing w:line="276" w:lineRule="auto"/>
+              <w:rPr>
+                <w:b w:val="0"/>
+                <w:color w:val="000000" w:themeColor="text1"/>
+                <w:sz w:val="24"/>
+                <w:szCs w:val="24"/>
+              </w:rPr>
+            </w:pPr>
+            <w:r>
+              <w:rPr>
+                <w:b w:val="0"/>
+                <w:color w:val="000000" w:themeColor="text1"/>
+                <w:sz w:val="24"/>
+                <w:szCs w:val="24"/>
+              </w:rPr>
+              <w:t>Test Plan</w:t>
+            </w:r>
+          </w:p>
+          <w:p>
+            <w:pPr>
+              <w:pStyle w:val="ListParagraph"/>
+              <w:numPr>
+                <w:ilvl w:val="0"/>
+                <w:numId w:val="46"/>
+              </w:numPr>
+              <w:spacing w:line="276" w:lineRule="auto"/>
+              <w:rPr>
+                <w:b w:val="0"/>
+                <w:color w:val="000000" w:themeColor="text1"/>
+                <w:sz w:val="24"/>
+                <w:szCs w:val="24"/>
+              </w:rPr>
+            </w:pPr>
+            <w:r>
+              <w:rPr>
+                <w:b w:val="0"/>
+                <w:color w:val="000000" w:themeColor="text1"/>
+                <w:sz w:val="24"/>
+                <w:szCs w:val="24"/>
+              </w:rPr>
+              <w:t>Test Cases</w:t>
+            </w:r>
+          </w:p>
+          <w:p>
+            <w:pPr>
+              <w:pStyle w:val="ListParagraph"/>
+              <w:numPr>
+                <w:ilvl w:val="0"/>
+                <w:numId w:val="46"/>
+              </w:numPr>
+              <w:spacing w:line="276" w:lineRule="auto"/>
+              <w:rPr>
+                <w:b w:val="0"/>
+                <w:color w:val="000000" w:themeColor="text1"/>
+                <w:sz w:val="24"/>
+                <w:szCs w:val="24"/>
+              </w:rPr>
+            </w:pPr>
+            <w:r>
+              <w:rPr>
+                <w:b w:val="0"/>
+                <w:color w:val="000000" w:themeColor="text1"/>
+                <w:sz w:val="24"/>
+                <w:szCs w:val="24"/>
+              </w:rPr>
+              <w:t>Overall Quality of Documentation</w:t>
+            </w:r>
+          </w:p>
+          <w:p>
+            <w:pPr>
+              <w:pStyle w:val="ListParagraph"/>
+              <w:numPr>
+                <w:ilvl w:val="0"/>
+                <w:numId w:val="46"/>
+              </w:numPr>
+              <w:spacing w:line="276" w:lineRule="auto"/>
+              <w:rPr>
+                <w:b w:val="0"/>
+                <w:color w:val="000000" w:themeColor="text1"/>
+                <w:sz w:val="24"/>
+                <w:szCs w:val="24"/>
+              </w:rPr>
+            </w:pPr>
+            <w:r>
+              <w:rPr>
+                <w:b w:val="0"/>
+                <w:color w:val="000000" w:themeColor="text1"/>
+                <w:sz w:val="24"/>
+                <w:szCs w:val="24"/>
+              </w:rPr>
+              <w:t>Documentation Completeness</w:t>
+            </w:r>
+          </w:p>
+        </w:tc>
+        <w:tc>
+          <w:tcPr>
+            <w:tcW w:w="3117" w:type="dxa"/>
+            <w:vAlign w:val="center"/>
+          </w:tcPr>
+          <w:p>
+            <w:pPr>
+              <w:pStyle w:val="ListParagraph"/>
+              <w:spacing w:line="276" w:lineRule="auto"/>
+              <w:ind w:left="0"/>
+              <w:jc w:val="center"/>
+              <w:cnfStyle w:val="000000000000" w:firstRow="0" w:lastRow="0" w:firstColumn="0" w:lastColumn="0" w:oddVBand="0" w:evenVBand="0" w:oddHBand="0" w:evenHBand="0" w:firstRowFirstColumn="0" w:firstRowLastColumn="0" w:lastRowFirstColumn="0" w:lastRowLastColumn="0"/>
+              <w:rPr>
+                <w:b/>
+                <w:sz w:val="24"/>
+                <w:szCs w:val="24"/>
+              </w:rPr>
+            </w:pPr>
+            <w:r>
+              <w:rPr>
+                <w:b/>
+                <w:sz w:val="24"/>
+                <w:szCs w:val="24"/>
+              </w:rPr>
+              <w:lastRenderedPageBreak/>
+              <w:t>3/12/2015</w:t>
+            </w:r>
+          </w:p>
+        </w:tc>
+        <w:tc>
+          <w:tcPr>
+            <w:tcW w:w="3117" w:type="dxa"/>
+            <w:vAlign w:val="center"/>
+          </w:tcPr>
+          <w:p>
+            <w:pPr>
+              <w:pStyle w:val="ListParagraph"/>
+              <w:spacing w:line="276" w:lineRule="auto"/>
+              <w:ind w:left="0"/>
+              <w:jc w:val="center"/>
+              <w:cnfStyle w:val="000000000000" w:firstRow="0" w:lastRow="0" w:firstColumn="0" w:lastColumn="0" w:oddVBand="0" w:evenVBand="0" w:oddHBand="0" w:evenHBand="0" w:firstRowFirstColumn="0" w:firstRowLastColumn="0" w:lastRowFirstColumn="0" w:lastRowLastColumn="0"/>
+              <w:rPr>
+                <w:b/>
+                <w:sz w:val="24"/>
+                <w:szCs w:val="24"/>
+              </w:rPr>
+            </w:pPr>
+          </w:p>
+        </w:tc>
+      </w:tr>
+      <w:tr>
+        <w:trPr>
+          <w:cnfStyle w:val="000000100000" w:firstRow="0" w:lastRow="0" w:firstColumn="0" w:lastColumn="0" w:oddVBand="0" w:evenVBand="0" w:oddHBand="1" w:evenHBand="0" w:firstRowFirstColumn="0" w:firstRowLastColumn="0" w:lastRowFirstColumn="0" w:lastRowLastColumn="0"/>
+        </w:trPr>
+        <w:tc>
+          <w:tcPr>
+            <w:cnfStyle w:val="001000000000" w:firstRow="0" w:lastRow="0" w:firstColumn="1" w:lastColumn="0" w:oddVBand="0" w:evenVBand="0" w:oddHBand="0" w:evenHBand="0" w:firstRowFirstColumn="0" w:firstRowLastColumn="0" w:lastRowFirstColumn="0" w:lastRowLastColumn="0"/>
+            <w:tcW w:w="3116" w:type="dxa"/>
+          </w:tcPr>
+          <w:p>
+            <w:pPr>
+              <w:spacing w:line="276" w:lineRule="auto"/>
+              <w:rPr>
+                <w:color w:val="000000" w:themeColor="text1"/>
+                <w:sz w:val="24"/>
+                <w:szCs w:val="24"/>
+              </w:rPr>
+            </w:pPr>
+            <w:r>
+              <w:rPr>
+                <w:color w:val="000000" w:themeColor="text1"/>
+                <w:sz w:val="24"/>
+                <w:szCs w:val="24"/>
+              </w:rPr>
+              <w:lastRenderedPageBreak/>
+              <w:t>Dynamic Testing</w:t>
+            </w:r>
+          </w:p>
+          <w:p>
+            <w:pPr>
+              <w:pStyle w:val="ListParagraph"/>
+              <w:numPr>
+                <w:ilvl w:val="0"/>
+                <w:numId w:val="46"/>
+              </w:numPr>
+              <w:spacing w:line="276" w:lineRule="auto"/>
+              <w:rPr>
+                <w:b w:val="0"/>
+                <w:color w:val="000000" w:themeColor="text1"/>
+                <w:sz w:val="24"/>
+                <w:szCs w:val="24"/>
+              </w:rPr>
+            </w:pPr>
+            <w:r>
+              <w:rPr>
+                <w:b w:val="0"/>
+                <w:color w:val="000000" w:themeColor="text1"/>
+                <w:sz w:val="24"/>
+                <w:szCs w:val="24"/>
+              </w:rPr>
+              <w:t>Test Plan Procedure</w:t>
+            </w:r>
+          </w:p>
+          <w:p>
+            <w:pPr>
+              <w:pStyle w:val="ListParagraph"/>
+              <w:numPr>
+                <w:ilvl w:val="0"/>
+                <w:numId w:val="46"/>
+              </w:numPr>
+              <w:spacing w:line="276" w:lineRule="auto"/>
+              <w:rPr>
+                <w:b w:val="0"/>
+                <w:color w:val="000000" w:themeColor="text1"/>
+                <w:sz w:val="24"/>
+                <w:szCs w:val="24"/>
+              </w:rPr>
+            </w:pPr>
+            <w:r>
+              <w:rPr>
+                <w:b w:val="0"/>
+                <w:color w:val="000000" w:themeColor="text1"/>
+                <w:sz w:val="24"/>
+                <w:szCs w:val="24"/>
+              </w:rPr>
+              <w:t>Test Cases</w:t>
+            </w:r>
+          </w:p>
+          <w:p>
+            <w:pPr>
+              <w:pStyle w:val="ListParagraph"/>
+              <w:numPr>
+                <w:ilvl w:val="0"/>
+                <w:numId w:val="46"/>
+              </w:numPr>
+              <w:spacing w:line="276" w:lineRule="auto"/>
+              <w:rPr>
+                <w:b w:val="0"/>
+                <w:color w:val="000000" w:themeColor="text1"/>
+                <w:sz w:val="24"/>
+                <w:szCs w:val="24"/>
+              </w:rPr>
+            </w:pPr>
+            <w:r>
+              <w:rPr>
+                <w:b w:val="0"/>
+                <w:color w:val="000000" w:themeColor="text1"/>
+                <w:sz w:val="24"/>
+                <w:szCs w:val="24"/>
+              </w:rPr>
+              <w:t>Program Flow</w:t>
+            </w:r>
+          </w:p>
+          <w:p>
+            <w:pPr>
+              <w:pStyle w:val="ListParagraph"/>
+              <w:numPr>
+                <w:ilvl w:val="0"/>
+                <w:numId w:val="46"/>
+              </w:numPr>
+              <w:spacing w:line="276" w:lineRule="auto"/>
+              <w:rPr>
+                <w:b w:val="0"/>
+                <w:color w:val="000000" w:themeColor="text1"/>
+                <w:sz w:val="24"/>
+                <w:szCs w:val="24"/>
+              </w:rPr>
+            </w:pPr>
+            <w:r>
+              <w:rPr>
+                <w:b w:val="0"/>
+                <w:color w:val="000000" w:themeColor="text1"/>
+                <w:sz w:val="24"/>
+                <w:szCs w:val="24"/>
+              </w:rPr>
+              <w:t>User Interface</w:t>
+            </w:r>
+          </w:p>
+          <w:p>
+            <w:pPr>
+              <w:pStyle w:val="ListParagraph"/>
+              <w:numPr>
+                <w:ilvl w:val="0"/>
+                <w:numId w:val="46"/>
+              </w:numPr>
+              <w:spacing w:line="276" w:lineRule="auto"/>
+              <w:rPr>
+                <w:b w:val="0"/>
+                <w:color w:val="000000" w:themeColor="text1"/>
+                <w:sz w:val="24"/>
+                <w:szCs w:val="24"/>
+              </w:rPr>
+            </w:pPr>
+            <w:r>
+              <w:rPr>
+                <w:b w:val="0"/>
+                <w:color w:val="000000" w:themeColor="text1"/>
+                <w:sz w:val="24"/>
+                <w:szCs w:val="24"/>
+              </w:rPr>
+              <w:t>Error Handling</w:t>
+            </w:r>
+          </w:p>
+          <w:p>
+            <w:pPr>
+              <w:pStyle w:val="ListParagraph"/>
+              <w:numPr>
+                <w:ilvl w:val="0"/>
+                <w:numId w:val="46"/>
+              </w:numPr>
+              <w:spacing w:line="276" w:lineRule="auto"/>
+              <w:rPr>
+                <w:b w:val="0"/>
+                <w:color w:val="000000" w:themeColor="text1"/>
+                <w:sz w:val="24"/>
+                <w:szCs w:val="24"/>
+              </w:rPr>
+            </w:pPr>
+            <w:r>
+              <w:rPr>
+                <w:b w:val="0"/>
+                <w:color w:val="000000" w:themeColor="text1"/>
+                <w:sz w:val="24"/>
+                <w:szCs w:val="24"/>
+              </w:rPr>
+              <w:t>Over all User Experience</w:t>
+            </w:r>
+          </w:p>
+          <w:p>
+            <w:pPr>
+              <w:pStyle w:val="ListParagraph"/>
+              <w:spacing w:line="276" w:lineRule="auto"/>
+              <w:ind w:left="0"/>
+              <w:rPr>
+                <w:b w:val="0"/>
+                <w:color w:val="000000" w:themeColor="text1"/>
+                <w:sz w:val="24"/>
+                <w:szCs w:val="24"/>
+              </w:rPr>
+            </w:pPr>
+          </w:p>
+        </w:tc>
+        <w:tc>
+          <w:tcPr>
+            <w:tcW w:w="3117" w:type="dxa"/>
+            <w:vAlign w:val="center"/>
+          </w:tcPr>
+          <w:p>
+            <w:pPr>
+              <w:pStyle w:val="ListParagraph"/>
+              <w:spacing w:line="276" w:lineRule="auto"/>
+              <w:ind w:left="0"/>
+              <w:jc w:val="center"/>
+              <w:cnfStyle w:val="000000100000" w:firstRow="0" w:lastRow="0" w:firstColumn="0" w:lastColumn="0" w:oddVBand="0" w:evenVBand="0" w:oddHBand="1" w:evenHBand="0" w:firstRowFirstColumn="0" w:firstRowLastColumn="0" w:lastRowFirstColumn="0" w:lastRowLastColumn="0"/>
+              <w:rPr>
+                <w:b/>
+                <w:sz w:val="24"/>
+                <w:szCs w:val="24"/>
+              </w:rPr>
+            </w:pPr>
+            <w:r>
+              <w:rPr>
+                <w:b/>
+                <w:sz w:val="24"/>
+                <w:szCs w:val="24"/>
+              </w:rPr>
+              <w:t>03/30/2015</w:t>
+            </w:r>
+          </w:p>
+        </w:tc>
+        <w:tc>
+          <w:tcPr>
+            <w:tcW w:w="3117" w:type="dxa"/>
+            <w:vAlign w:val="center"/>
+          </w:tcPr>
+          <w:p>
+            <w:pPr>
+              <w:pStyle w:val="ListParagraph"/>
+              <w:spacing w:line="276" w:lineRule="auto"/>
+              <w:ind w:left="0"/>
+              <w:jc w:val="center"/>
+              <w:cnfStyle w:val="000000100000" w:firstRow="0" w:lastRow="0" w:firstColumn="0" w:lastColumn="0" w:oddVBand="0" w:evenVBand="0" w:oddHBand="1" w:evenHBand="0" w:firstRowFirstColumn="0" w:firstRowLastColumn="0" w:lastRowFirstColumn="0" w:lastRowLastColumn="0"/>
+              <w:rPr>
+                <w:b/>
+                <w:sz w:val="24"/>
+                <w:szCs w:val="24"/>
+              </w:rPr>
+            </w:pPr>
+          </w:p>
+        </w:tc>
+      </w:tr>
+    </w:tbl>
+    <w:p>
+      <w:pPr>
+        <w:pStyle w:val="ListParagraph"/>
+        <w:spacing w:line="276" w:lineRule="auto"/>
+        <w:rPr>
+          <w:b/>
+          <w:sz w:val="24"/>
+          <w:szCs w:val="24"/>
+        </w:rPr>
+      </w:pPr>
+    </w:p>
+    <w:p>
+      <w:pPr>
+        <w:pStyle w:val="ListParagraph"/>
+        <w:spacing w:line="276" w:lineRule="auto"/>
+        <w:rPr>
+          <w:b/>
+          <w:sz w:val="24"/>
+          <w:szCs w:val="24"/>
+        </w:rPr>
+      </w:pPr>
+    </w:p>
+    <w:p>
+      <w:pPr>
+        <w:pStyle w:val="ListParagraph"/>
+        <w:spacing w:line="276" w:lineRule="auto"/>
+        <w:rPr>
+          <w:b/>
+          <w:sz w:val="24"/>
+          <w:szCs w:val="24"/>
+        </w:rPr>
+      </w:pPr>
     </w:p>
     <w:p>
       <w:pPr>
@@ -26008,6 +27103,7 @@
                 <w:sz w:val="24"/>
                 <w:szCs w:val="24"/>
               </w:rPr>
+              <w:lastRenderedPageBreak/>
               <w:t>System</w:t>
             </w:r>
           </w:p>
@@ -26113,6 +27209,35 @@
                 <w:szCs w:val="24"/>
               </w:rPr>
             </w:pPr>
+            <w:r>
+              <w:rPr>
+                <w:sz w:val="24"/>
+                <w:szCs w:val="24"/>
+              </w:rPr>
+              <w:t>It is indicated in the test plan all the possible exceptions for defects / errors, testers must be aware of the list of allowable defects.</w:t>
+            </w:r>
+          </w:p>
+          <w:p>
+            <w:pPr>
+              <w:pStyle w:val="ListParagraph"/>
+              <w:numPr>
+                <w:ilvl w:val="0"/>
+                <w:numId w:val="29"/>
+              </w:numPr>
+              <w:spacing w:line="276" w:lineRule="auto"/>
+              <w:cnfStyle w:val="000000000000" w:firstRow="0" w:lastRow="0" w:firstColumn="0" w:lastColumn="0" w:oddVBand="0" w:evenVBand="0" w:oddHBand="0" w:evenHBand="0" w:firstRowFirstColumn="0" w:firstRowLastColumn="0" w:lastRowFirstColumn="0" w:lastRowLastColumn="0"/>
+              <w:rPr>
+                <w:sz w:val="24"/>
+                <w:szCs w:val="24"/>
+              </w:rPr>
+            </w:pPr>
+            <w:r>
+              <w:rPr>
+                <w:sz w:val="24"/>
+                <w:szCs w:val="24"/>
+              </w:rPr>
+              <w:t xml:space="preserve">For the defects / errors detected that are not part of the exempted error findings. Testers must note the reports about the errors. </w:t>
+            </w:r>
           </w:p>
         </w:tc>
       </w:tr>
@@ -26376,6 +27501,193 @@
         <w:spacing w:line="276" w:lineRule="auto"/>
         <w:ind w:left="360"/>
         <w:rPr>
+          <w:sz w:val="24"/>
+          <w:szCs w:val="24"/>
+        </w:rPr>
+      </w:pPr>
+    </w:p>
+    <w:p>
+      <w:pPr>
+        <w:pStyle w:val="ListParagraph"/>
+        <w:spacing w:line="276" w:lineRule="auto"/>
+        <w:rPr>
+          <w:b/>
+          <w:sz w:val="24"/>
+          <w:szCs w:val="24"/>
+        </w:rPr>
+      </w:pPr>
+    </w:p>
+    <w:p>
+      <w:pPr>
+        <w:pStyle w:val="ListParagraph"/>
+        <w:spacing w:line="276" w:lineRule="auto"/>
+        <w:rPr>
+          <w:b/>
+          <w:sz w:val="24"/>
+          <w:szCs w:val="24"/>
+        </w:rPr>
+      </w:pPr>
+    </w:p>
+    <w:p>
+      <w:pPr>
+        <w:pStyle w:val="ListParagraph"/>
+        <w:spacing w:line="276" w:lineRule="auto"/>
+        <w:rPr>
+          <w:b/>
+          <w:sz w:val="24"/>
+          <w:szCs w:val="24"/>
+        </w:rPr>
+      </w:pPr>
+    </w:p>
+    <w:p>
+      <w:pPr>
+        <w:pStyle w:val="ListParagraph"/>
+        <w:spacing w:line="276" w:lineRule="auto"/>
+        <w:rPr>
+          <w:b/>
+          <w:sz w:val="24"/>
+          <w:szCs w:val="24"/>
+        </w:rPr>
+      </w:pPr>
+    </w:p>
+    <w:p>
+      <w:pPr>
+        <w:pStyle w:val="ListParagraph"/>
+        <w:spacing w:line="276" w:lineRule="auto"/>
+        <w:rPr>
+          <w:b/>
+          <w:sz w:val="24"/>
+          <w:szCs w:val="24"/>
+        </w:rPr>
+      </w:pPr>
+    </w:p>
+    <w:p>
+      <w:pPr>
+        <w:pStyle w:val="ListParagraph"/>
+        <w:spacing w:line="276" w:lineRule="auto"/>
+        <w:rPr>
+          <w:b/>
+          <w:sz w:val="24"/>
+          <w:szCs w:val="24"/>
+        </w:rPr>
+      </w:pPr>
+    </w:p>
+    <w:p>
+      <w:pPr>
+        <w:pStyle w:val="ListParagraph"/>
+        <w:spacing w:line="276" w:lineRule="auto"/>
+        <w:rPr>
+          <w:b/>
+          <w:sz w:val="24"/>
+          <w:szCs w:val="24"/>
+        </w:rPr>
+      </w:pPr>
+    </w:p>
+    <w:p>
+      <w:pPr>
+        <w:pStyle w:val="ListParagraph"/>
+        <w:spacing w:line="276" w:lineRule="auto"/>
+        <w:rPr>
+          <w:b/>
+          <w:sz w:val="24"/>
+          <w:szCs w:val="24"/>
+        </w:rPr>
+      </w:pPr>
+    </w:p>
+    <w:p>
+      <w:pPr>
+        <w:pStyle w:val="ListParagraph"/>
+        <w:spacing w:line="276" w:lineRule="auto"/>
+        <w:rPr>
+          <w:b/>
+          <w:sz w:val="24"/>
+          <w:szCs w:val="24"/>
+        </w:rPr>
+      </w:pPr>
+    </w:p>
+    <w:p>
+      <w:pPr>
+        <w:pStyle w:val="ListParagraph"/>
+        <w:spacing w:line="276" w:lineRule="auto"/>
+        <w:rPr>
+          <w:b/>
+          <w:sz w:val="24"/>
+          <w:szCs w:val="24"/>
+        </w:rPr>
+      </w:pPr>
+    </w:p>
+    <w:p>
+      <w:pPr>
+        <w:pStyle w:val="ListParagraph"/>
+        <w:spacing w:line="276" w:lineRule="auto"/>
+        <w:rPr>
+          <w:b/>
+          <w:sz w:val="24"/>
+          <w:szCs w:val="24"/>
+        </w:rPr>
+      </w:pPr>
+    </w:p>
+    <w:p>
+      <w:pPr>
+        <w:pStyle w:val="ListParagraph"/>
+        <w:spacing w:line="276" w:lineRule="auto"/>
+        <w:rPr>
+          <w:b/>
+          <w:sz w:val="24"/>
+          <w:szCs w:val="24"/>
+        </w:rPr>
+      </w:pPr>
+    </w:p>
+    <w:p>
+      <w:pPr>
+        <w:pStyle w:val="ListParagraph"/>
+        <w:spacing w:line="276" w:lineRule="auto"/>
+        <w:rPr>
+          <w:b/>
+          <w:sz w:val="24"/>
+          <w:szCs w:val="24"/>
+        </w:rPr>
+      </w:pPr>
+    </w:p>
+    <w:p>
+      <w:pPr>
+        <w:pStyle w:val="ListParagraph"/>
+        <w:spacing w:line="276" w:lineRule="auto"/>
+        <w:rPr>
+          <w:b/>
+          <w:sz w:val="24"/>
+          <w:szCs w:val="24"/>
+        </w:rPr>
+      </w:pPr>
+    </w:p>
+    <w:p>
+      <w:pPr>
+        <w:pStyle w:val="ListParagraph"/>
+        <w:spacing w:line="276" w:lineRule="auto"/>
+        <w:rPr>
+          <w:b/>
+          <w:sz w:val="24"/>
+          <w:szCs w:val="24"/>
+        </w:rPr>
+      </w:pPr>
+    </w:p>
+    <w:p>
+      <w:pPr>
+        <w:pStyle w:val="ListParagraph"/>
+        <w:spacing w:line="276" w:lineRule="auto"/>
+        <w:rPr>
+          <w:b/>
+          <w:sz w:val="24"/>
+          <w:szCs w:val="24"/>
+        </w:rPr>
+      </w:pPr>
+    </w:p>
+    <w:p>
+      <w:pPr>
+        <w:pStyle w:val="ListParagraph"/>
+        <w:spacing w:line="276" w:lineRule="auto"/>
+        <w:rPr>
+          <w:b/>
           <w:sz w:val="24"/>
           <w:szCs w:val="24"/>
         </w:rPr>
@@ -27093,6 +28405,7 @@
                 <w:sz w:val="24"/>
                 <w:szCs w:val="24"/>
               </w:rPr>
+              <w:lastRenderedPageBreak/>
               <w:t>Project Identification</w:t>
             </w:r>
           </w:p>
@@ -27233,6 +28546,7 @@
               </w:rPr>
               <w:t xml:space="preserve">C. </w:t>
             </w:r>
+            <w:proofErr w:type="spellStart"/>
             <w:r>
               <w:rPr>
                 <w:sz w:val="24"/>
@@ -27240,6 +28554,7 @@
               </w:rPr>
               <w:t>Dimapilis</w:t>
             </w:r>
+            <w:proofErr w:type="spellEnd"/>
           </w:p>
         </w:tc>
       </w:tr>
@@ -27443,7 +28758,6 @@
           <w:sz w:val="24"/>
           <w:szCs w:val="24"/>
         </w:rPr>
-        <w:lastRenderedPageBreak/>
         <w:t xml:space="preserve">Table X.X </w:t>
       </w:r>
       <w:r>
@@ -27623,8 +28937,18 @@
                 <w:sz w:val="24"/>
                 <w:szCs w:val="24"/>
               </w:rPr>
-              <w:t>Number of Sites or Recepients</w:t>
-            </w:r>
+              <w:t xml:space="preserve">Number of Sites or </w:t>
+            </w:r>
+            <w:proofErr w:type="spellStart"/>
+            <w:r>
+              <w:rPr>
+                <w:b w:val="0"/>
+                <w:sz w:val="24"/>
+                <w:szCs w:val="24"/>
+              </w:rPr>
+              <w:t>Recepients</w:t>
+            </w:r>
+            <w:proofErr w:type="spellEnd"/>
           </w:p>
         </w:tc>
         <w:tc>
@@ -28329,6 +29653,7 @@
           <w:sz w:val="24"/>
           <w:szCs w:val="24"/>
         </w:rPr>
+        <w:lastRenderedPageBreak/>
         <w:t>The followi</w:t>
       </w:r>
       <w:r>
@@ -28431,7 +29756,6 @@
                 <w:sz w:val="24"/>
                 <w:szCs w:val="24"/>
               </w:rPr>
-              <w:lastRenderedPageBreak/>
               <w:t>Document Name and Version</w:t>
             </w:r>
           </w:p>
@@ -28551,7 +29875,7 @@
                 <w:szCs w:val="24"/>
               </w:rPr>
             </w:pPr>
-            <w:hyperlink r:id="rId35" w:history="1">
+            <w:hyperlink r:id="rId37" w:history="1">
               <w:r>
                 <w:rPr>
                   <w:rStyle w:val="Hyperlink"/>
@@ -28575,7 +29899,7 @@
                 <w:szCs w:val="24"/>
               </w:rPr>
             </w:pPr>
-            <w:hyperlink r:id="rId36" w:history="1">
+            <w:hyperlink r:id="rId38" w:history="1">
               <w:r>
                 <w:rPr>
                   <w:rStyle w:val="Hyperlink"/>
@@ -28655,7 +29979,7 @@
                 <w:szCs w:val="24"/>
               </w:rPr>
             </w:pPr>
-            <w:hyperlink r:id="rId37" w:history="1">
+            <w:hyperlink r:id="rId39" w:history="1">
               <w:r>
                 <w:rPr>
                   <w:rStyle w:val="Hyperlink"/>
@@ -33279,6 +34603,119 @@
       <w:pPr>
         <w:ind w:left="6480" w:hanging="180"/>
       </w:pPr>
+    </w:lvl>
+  </w:abstractNum>
+  <w:abstractNum w:abstractNumId="45">
+    <w:nsid w:val="7E3A39ED"/>
+    <w:multiLevelType w:val="hybridMultilevel"/>
+    <w:tmpl w:val="04FA3E88"/>
+    <w:lvl w:ilvl="0" w:tplc="48090001">
+      <w:start w:val="1"/>
+      <w:numFmt w:val="bullet"/>
+      <w:lvlText w:val=""/>
+      <w:lvlJc w:val="left"/>
+      <w:pPr>
+        <w:ind w:left="720" w:hanging="360"/>
+      </w:pPr>
+      <w:rPr>
+        <w:rFonts w:ascii="Symbol" w:hAnsi="Symbol" w:hint="default"/>
+      </w:rPr>
+    </w:lvl>
+    <w:lvl w:ilvl="1" w:tplc="48090003" w:tentative="1">
+      <w:start w:val="1"/>
+      <w:numFmt w:val="bullet"/>
+      <w:lvlText w:val="o"/>
+      <w:lvlJc w:val="left"/>
+      <w:pPr>
+        <w:ind w:left="1440" w:hanging="360"/>
+      </w:pPr>
+      <w:rPr>
+        <w:rFonts w:ascii="Courier New" w:hAnsi="Courier New" w:cs="Courier New" w:hint="default"/>
+      </w:rPr>
+    </w:lvl>
+    <w:lvl w:ilvl="2" w:tplc="48090005" w:tentative="1">
+      <w:start w:val="1"/>
+      <w:numFmt w:val="bullet"/>
+      <w:lvlText w:val=""/>
+      <w:lvlJc w:val="left"/>
+      <w:pPr>
+        <w:ind w:left="2160" w:hanging="360"/>
+      </w:pPr>
+      <w:rPr>
+        <w:rFonts w:ascii="Wingdings" w:hAnsi="Wingdings" w:hint="default"/>
+      </w:rPr>
+    </w:lvl>
+    <w:lvl w:ilvl="3" w:tplc="48090001" w:tentative="1">
+      <w:start w:val="1"/>
+      <w:numFmt w:val="bullet"/>
+      <w:lvlText w:val=""/>
+      <w:lvlJc w:val="left"/>
+      <w:pPr>
+        <w:ind w:left="2880" w:hanging="360"/>
+      </w:pPr>
+      <w:rPr>
+        <w:rFonts w:ascii="Symbol" w:hAnsi="Symbol" w:hint="default"/>
+      </w:rPr>
+    </w:lvl>
+    <w:lvl w:ilvl="4" w:tplc="48090003" w:tentative="1">
+      <w:start w:val="1"/>
+      <w:numFmt w:val="bullet"/>
+      <w:lvlText w:val="o"/>
+      <w:lvlJc w:val="left"/>
+      <w:pPr>
+        <w:ind w:left="3600" w:hanging="360"/>
+      </w:pPr>
+      <w:rPr>
+        <w:rFonts w:ascii="Courier New" w:hAnsi="Courier New" w:cs="Courier New" w:hint="default"/>
+      </w:rPr>
+    </w:lvl>
+    <w:lvl w:ilvl="5" w:tplc="48090005" w:tentative="1">
+      <w:start w:val="1"/>
+      <w:numFmt w:val="bullet"/>
+      <w:lvlText w:val=""/>
+      <w:lvlJc w:val="left"/>
+      <w:pPr>
+        <w:ind w:left="4320" w:hanging="360"/>
+      </w:pPr>
+      <w:rPr>
+        <w:rFonts w:ascii="Wingdings" w:hAnsi="Wingdings" w:hint="default"/>
+      </w:rPr>
+    </w:lvl>
+    <w:lvl w:ilvl="6" w:tplc="48090001" w:tentative="1">
+      <w:start w:val="1"/>
+      <w:numFmt w:val="bullet"/>
+      <w:lvlText w:val=""/>
+      <w:lvlJc w:val="left"/>
+      <w:pPr>
+        <w:ind w:left="5040" w:hanging="360"/>
+      </w:pPr>
+      <w:rPr>
+        <w:rFonts w:ascii="Symbol" w:hAnsi="Symbol" w:hint="default"/>
+      </w:rPr>
+    </w:lvl>
+    <w:lvl w:ilvl="7" w:tplc="48090003" w:tentative="1">
+      <w:start w:val="1"/>
+      <w:numFmt w:val="bullet"/>
+      <w:lvlText w:val="o"/>
+      <w:lvlJc w:val="left"/>
+      <w:pPr>
+        <w:ind w:left="5760" w:hanging="360"/>
+      </w:pPr>
+      <w:rPr>
+        <w:rFonts w:ascii="Courier New" w:hAnsi="Courier New" w:cs="Courier New" w:hint="default"/>
+      </w:rPr>
+    </w:lvl>
+    <w:lvl w:ilvl="8" w:tplc="48090005" w:tentative="1">
+      <w:start w:val="1"/>
+      <w:numFmt w:val="bullet"/>
+      <w:lvlText w:val=""/>
+      <w:lvlJc w:val="left"/>
+      <w:pPr>
+        <w:ind w:left="6480" w:hanging="360"/>
+      </w:pPr>
+      <w:rPr>
+        <w:rFonts w:ascii="Wingdings" w:hAnsi="Wingdings" w:hint="default"/>
+      </w:rPr>
     </w:lvl>
   </w:abstractNum>
   <w:num w:numId="1">
@@ -33415,6 +34852,9 @@
   </w:num>
   <w:num w:numId="45">
     <w:abstractNumId w:val="6"/>
+  </w:num>
+  <w:num w:numId="46">
+    <w:abstractNumId w:val="45"/>
   </w:num>
   <w:numIdMacAtCleanup w:val="45"/>
 </w:numbering>
@@ -34535,7 +35975,7 @@
 </file>
 
 <file path=customXml/itemProps1.xml><?xml version="1.0" encoding="utf-8"?>
-<ds:datastoreItem xmlns:ds="http://schemas.openxmlformats.org/officeDocument/2006/customXml" ds:itemID="{85C6AB3C-EB55-46F8-B8A2-72630F991159}">
+<ds:datastoreItem xmlns:ds="http://schemas.openxmlformats.org/officeDocument/2006/customXml" ds:itemID="{C1ED4C16-7AB8-488C-8797-46351DFD406C}">
   <ds:schemaRefs>
     <ds:schemaRef ds:uri="http://schemas.openxmlformats.org/officeDocument/2006/bibliography"/>
   </ds:schemaRefs>

</xml_diff>

<commit_message>
Modified ALS - SQAP.docx; Added ALS - SQAP.pdf
</commit_message>
<xml_diff>
--- a/documentation/quality/ALS - SQAP.docx
+++ b/documentation/quality/ALS - SQAP.docx
@@ -11,6 +11,8 @@
         </w:rPr>
       </w:pPr>
       <w:bookmarkStart w:id="0" w:name="_Toc411351881"/>
+      <w:bookmarkStart w:id="1" w:name="_GoBack"/>
+      <w:bookmarkEnd w:id="1"/>
       <w:r>
         <w:rPr>
           <w:sz w:val="36"/>
@@ -27,14 +29,14 @@
           <w:sz w:val="32"/>
         </w:rPr>
       </w:pPr>
-      <w:bookmarkStart w:id="1" w:name="_Toc411351882"/>
+      <w:bookmarkStart w:id="2" w:name="_Toc411351882"/>
       <w:r>
         <w:rPr>
           <w:sz w:val="32"/>
         </w:rPr>
         <w:t>Liturgical Site</w:t>
       </w:r>
-      <w:bookmarkEnd w:id="1"/>
+      <w:bookmarkEnd w:id="2"/>
     </w:p>
     <w:p>
       <w:pPr>
@@ -163,25 +165,26 @@
           <w:szCs w:val="32"/>
         </w:rPr>
       </w:pPr>
+      <w:proofErr w:type="gramStart"/>
       <w:r>
         <w:rPr>
           <w:sz w:val="32"/>
           <w:szCs w:val="32"/>
         </w:rPr>
-        <w:t>in Software Quality Assurance</w:t>
-      </w:r>
-    </w:p>
-    <w:p>
-      <w:pPr>
-        <w:jc w:val="center"/>
+        <w:t>in</w:t>
+      </w:r>
+      <w:proofErr w:type="gramEnd"/>
+      <w:r>
         <w:rPr>
           <w:sz w:val="32"/>
           <w:szCs w:val="32"/>
         </w:rPr>
-      </w:pPr>
-    </w:p>
-    <w:p>
-      <w:pPr>
+        <w:t xml:space="preserve"> Software Quality Assurance</w:t>
+      </w:r>
+    </w:p>
+    <w:p>
+      <w:pPr>
+        <w:jc w:val="center"/>
         <w:rPr>
           <w:sz w:val="32"/>
           <w:szCs w:val="32"/>
@@ -190,7 +193,6 @@
     </w:p>
     <w:p>
       <w:pPr>
-        <w:jc w:val="center"/>
         <w:rPr>
           <w:sz w:val="32"/>
           <w:szCs w:val="32"/>
@@ -205,44 +207,46 @@
           <w:szCs w:val="32"/>
         </w:rPr>
       </w:pPr>
-      <w:r>
+    </w:p>
+    <w:p>
+      <w:pPr>
+        <w:jc w:val="center"/>
         <w:rPr>
           <w:sz w:val="32"/>
           <w:szCs w:val="32"/>
         </w:rPr>
-        <w:t>By:</w:t>
-      </w:r>
-    </w:p>
-    <w:p>
-      <w:pPr>
-        <w:jc w:val="center"/>
+      </w:pPr>
+      <w:r>
         <w:rPr>
           <w:sz w:val="32"/>
           <w:szCs w:val="32"/>
         </w:rPr>
-      </w:pPr>
-      <w:r>
+        <w:t>By:</w:t>
+      </w:r>
+    </w:p>
+    <w:p>
+      <w:pPr>
+        <w:jc w:val="center"/>
         <w:rPr>
           <w:sz w:val="32"/>
           <w:szCs w:val="32"/>
         </w:rPr>
-        <w:t>Dimapilis, Joshua C.</w:t>
-      </w:r>
-    </w:p>
-    <w:p>
-      <w:pPr>
-        <w:jc w:val="center"/>
+      </w:pPr>
+      <w:proofErr w:type="spellStart"/>
+      <w:r>
         <w:rPr>
           <w:sz w:val="32"/>
           <w:szCs w:val="32"/>
         </w:rPr>
-      </w:pPr>
+        <w:t>Dimapilis</w:t>
+      </w:r>
+      <w:proofErr w:type="spellEnd"/>
       <w:r>
         <w:rPr>
           <w:sz w:val="32"/>
           <w:szCs w:val="32"/>
         </w:rPr>
-        <w:t>Elizondo, Kimberly Mae B.</w:t>
+        <w:t>, Joshua C.</w:t>
       </w:r>
     </w:p>
     <w:p>
@@ -258,7 +262,48 @@
           <w:sz w:val="32"/>
           <w:szCs w:val="32"/>
         </w:rPr>
-        <w:t xml:space="preserve">Urquiza, Trixia Marie A. </w:t>
+        <w:t>Elizondo, Kimberly Mae B.</w:t>
+      </w:r>
+    </w:p>
+    <w:p>
+      <w:pPr>
+        <w:jc w:val="center"/>
+        <w:rPr>
+          <w:sz w:val="32"/>
+          <w:szCs w:val="32"/>
+        </w:rPr>
+      </w:pPr>
+      <w:proofErr w:type="spellStart"/>
+      <w:r>
+        <w:rPr>
+          <w:sz w:val="32"/>
+          <w:szCs w:val="32"/>
+        </w:rPr>
+        <w:t>Urquiza</w:t>
+      </w:r>
+      <w:proofErr w:type="spellEnd"/>
+      <w:r>
+        <w:rPr>
+          <w:sz w:val="32"/>
+          <w:szCs w:val="32"/>
+        </w:rPr>
+        <w:t xml:space="preserve">, </w:t>
+      </w:r>
+      <w:proofErr w:type="spellStart"/>
+      <w:r>
+        <w:rPr>
+          <w:sz w:val="32"/>
+          <w:szCs w:val="32"/>
+        </w:rPr>
+        <w:t>Trixia</w:t>
+      </w:r>
+      <w:proofErr w:type="spellEnd"/>
+      <w:r>
+        <w:rPr>
+          <w:sz w:val="32"/>
+          <w:szCs w:val="32"/>
+        </w:rPr>
+        <w:t xml:space="preserve"> Marie A. </w:t>
       </w:r>
     </w:p>
     <w:p>
@@ -4830,7 +4875,23 @@
           <w:sz w:val="24"/>
           <w:szCs w:val="24"/>
         </w:rPr>
-        <w:t xml:space="preserve"> There will be intensive development, and succeeding iterations (0,1, and 2). Each iteration involves functional integration and detailed change requests, adjustments and tracking – in accordance to client decisions. Bugs and issues may be found during each iteration, when quality assurance testing is done, fixing these bugs will be prioritized after each iteration.</w:t>
+        <w:t xml:space="preserve"> There will be intensive development, and succeeding iterations (0</w:t>
+      </w:r>
+      <w:proofErr w:type="gramStart"/>
+      <w:r>
+        <w:rPr>
+          <w:sz w:val="24"/>
+          <w:szCs w:val="24"/>
+        </w:rPr>
+        <w:t>,1</w:t>
+      </w:r>
+      <w:proofErr w:type="gramEnd"/>
+      <w:r>
+        <w:rPr>
+          <w:sz w:val="24"/>
+          <w:szCs w:val="24"/>
+        </w:rPr>
+        <w:t>, and 2). Each iteration involves functional integration and detailed change requests, adjustments and tracking – in accordance to client decisions. Bugs and issues may be found during each iteration, when quality assurance testing is done, fixing these bugs will be prioritized after each iteration.</w:t>
       </w:r>
     </w:p>
     <w:p>
@@ -5846,8 +5907,18 @@
                 <w:sz w:val="24"/>
                 <w:szCs w:val="24"/>
               </w:rPr>
-              <w:t>Joshua C. Dimapilis</w:t>
-            </w:r>
+              <w:t xml:space="preserve">Joshua C. </w:t>
+            </w:r>
+            <w:proofErr w:type="spellStart"/>
+            <w:r>
+              <w:rPr>
+                <w:b w:val="0"/>
+                <w:sz w:val="24"/>
+                <w:szCs w:val="24"/>
+              </w:rPr>
+              <w:t>Dimapilis</w:t>
+            </w:r>
+            <w:proofErr w:type="spellEnd"/>
           </w:p>
         </w:tc>
         <w:tc>
@@ -6118,14 +6189,34 @@
                 <w:szCs w:val="24"/>
               </w:rPr>
             </w:pPr>
+            <w:proofErr w:type="spellStart"/>
             <w:r>
               <w:rPr>
                 <w:b w:val="0"/>
                 <w:sz w:val="24"/>
                 <w:szCs w:val="24"/>
               </w:rPr>
-              <w:t>Trixia Marie A. Urquiza</w:t>
-            </w:r>
+              <w:t>Trixia</w:t>
+            </w:r>
+            <w:proofErr w:type="spellEnd"/>
+            <w:r>
+              <w:rPr>
+                <w:b w:val="0"/>
+                <w:sz w:val="24"/>
+                <w:szCs w:val="24"/>
+              </w:rPr>
+              <w:t xml:space="preserve"> Marie A. </w:t>
+            </w:r>
+            <w:proofErr w:type="spellStart"/>
+            <w:r>
+              <w:rPr>
+                <w:b w:val="0"/>
+                <w:sz w:val="24"/>
+                <w:szCs w:val="24"/>
+              </w:rPr>
+              <w:t>Urquiza</w:t>
+            </w:r>
+            <w:proofErr w:type="spellEnd"/>
           </w:p>
         </w:tc>
         <w:tc>
@@ -6659,12 +6750,21 @@
                 <w:szCs w:val="24"/>
               </w:rPr>
             </w:pPr>
-            <w:r>
-              <w:rPr>
-                <w:sz w:val="24"/>
-                <w:szCs w:val="24"/>
-              </w:rPr>
-              <w:t>Yii 2.0, fullcalendar.io</w:t>
+            <w:proofErr w:type="spellStart"/>
+            <w:r>
+              <w:rPr>
+                <w:sz w:val="24"/>
+                <w:szCs w:val="24"/>
+              </w:rPr>
+              <w:t>Yii</w:t>
+            </w:r>
+            <w:proofErr w:type="spellEnd"/>
+            <w:r>
+              <w:rPr>
+                <w:sz w:val="24"/>
+                <w:szCs w:val="24"/>
+              </w:rPr>
+              <w:t xml:space="preserve"> 2.0, fullcalendar.io</w:t>
             </w:r>
           </w:p>
         </w:tc>
@@ -6711,12 +6811,21 @@
                 <w:szCs w:val="24"/>
               </w:rPr>
             </w:pPr>
-            <w:r>
-              <w:rPr>
-                <w:sz w:val="24"/>
-                <w:szCs w:val="24"/>
-              </w:rPr>
-              <w:t xml:space="preserve">Yii </w:t>
+            <w:proofErr w:type="spellStart"/>
+            <w:r>
+              <w:rPr>
+                <w:sz w:val="24"/>
+                <w:szCs w:val="24"/>
+              </w:rPr>
+              <w:t>Yii</w:t>
+            </w:r>
+            <w:proofErr w:type="spellEnd"/>
+            <w:r>
+              <w:rPr>
+                <w:sz w:val="24"/>
+                <w:szCs w:val="24"/>
+              </w:rPr>
+              <w:t xml:space="preserve"> </w:t>
             </w:r>
             <w:r>
               <w:rPr>
@@ -6778,7 +6887,23 @@
                 <w:sz w:val="24"/>
                 <w:szCs w:val="24"/>
               </w:rPr>
-              <w:t>Devices running JellyBean or newer</w:t>
+              <w:t xml:space="preserve">Devices running </w:t>
+            </w:r>
+            <w:proofErr w:type="spellStart"/>
+            <w:r>
+              <w:rPr>
+                <w:sz w:val="24"/>
+                <w:szCs w:val="24"/>
+              </w:rPr>
+              <w:t>JellyBean</w:t>
+            </w:r>
+            <w:proofErr w:type="spellEnd"/>
+            <w:r>
+              <w:rPr>
+                <w:sz w:val="24"/>
+                <w:szCs w:val="24"/>
+              </w:rPr>
+              <w:t xml:space="preserve"> or newer</w:t>
             </w:r>
             <w:r>
               <w:rPr>
@@ -6882,6 +7007,7 @@
               </w:rPr>
             </w:pPr>
             <w:hyperlink r:id="rId15" w:history="1">
+              <w:proofErr w:type="spellStart"/>
               <w:r>
                 <w:rPr>
                   <w:rStyle w:val="Hyperlink"/>
@@ -6891,6 +7017,7 @@
                 </w:rPr>
                 <w:t>code.google</w:t>
               </w:r>
+              <w:proofErr w:type="spellEnd"/>
             </w:hyperlink>
             <w:r>
               <w:rPr>
@@ -10005,7 +10132,23 @@
           <w:sz w:val="24"/>
           <w:szCs w:val="24"/>
         </w:rPr>
-        <w:t xml:space="preserve">is a compilation of readings that are separated by cycle types and numbers. (i.e. For </w:t>
+        <w:t>is a compilation of readings that are separated by cycle types and numbers. (</w:t>
+      </w:r>
+      <w:proofErr w:type="gramStart"/>
+      <w:r>
+        <w:rPr>
+          <w:sz w:val="24"/>
+          <w:szCs w:val="24"/>
+        </w:rPr>
+        <w:t>i.e</w:t>
+      </w:r>
+      <w:proofErr w:type="gramEnd"/>
+      <w:r>
+        <w:rPr>
+          <w:sz w:val="24"/>
+          <w:szCs w:val="24"/>
+        </w:rPr>
+        <w:t xml:space="preserve">. For </w:t>
       </w:r>
       <w:r>
         <w:rPr>
@@ -13232,7 +13375,16 @@
           <w:sz w:val="24"/>
           <w:szCs w:val="24"/>
         </w:rPr>
-        <w:t>Requirements Traceability Matrix</w:t>
+        <w:t xml:space="preserve">Requirements Traceability </w:t>
+      </w:r>
+      <w:proofErr w:type="gramStart"/>
+      <w:r>
+        <w:rPr>
+          <w:b/>
+          <w:sz w:val="24"/>
+          <w:szCs w:val="24"/>
+        </w:rPr>
+        <w:t>Matrix</w:t>
       </w:r>
       <w:r>
         <w:rPr>
@@ -13241,6 +13393,15 @@
           <w:szCs w:val="24"/>
         </w:rPr>
         <w:t xml:space="preserve">  Part</w:t>
+      </w:r>
+      <w:proofErr w:type="gramEnd"/>
+      <w:r>
+        <w:rPr>
+          <w:b/>
+          <w:sz w:val="24"/>
+          <w:szCs w:val="24"/>
+        </w:rPr>
+        <w:t xml:space="preserve"> 4</w:t>
       </w:r>
     </w:p>
     <w:p>
@@ -13779,6 +13940,32 @@
       </w:pPr>
       <w:r>
         <w:rPr>
+          <w:b/>
+          <w:sz w:val="24"/>
+          <w:szCs w:val="24"/>
+        </w:rPr>
+        <w:t>Software Design Document (SDD)</w:t>
+      </w:r>
+      <w:r>
+        <w:rPr>
+          <w:b/>
+          <w:sz w:val="24"/>
+          <w:szCs w:val="24"/>
+        </w:rPr>
+        <w:t xml:space="preserve"> </w:t>
+      </w:r>
+    </w:p>
+    <w:p>
+      <w:pPr>
+        <w:spacing w:line="276" w:lineRule="auto"/>
+        <w:rPr>
+          <w:i/>
+          <w:sz w:val="24"/>
+          <w:szCs w:val="24"/>
+        </w:rPr>
+      </w:pPr>
+      <w:r>
+        <w:rPr>
           <w:i/>
           <w:noProof/>
           <w:sz w:val="24"/>
@@ -13787,13 +13974,255 @@
         </w:rPr>
         <w:lastRenderedPageBreak/>
         <w:drawing>
-          <wp:anchor distT="0" distB="0" distL="114300" distR="114300" simplePos="0" relativeHeight="251669504" behindDoc="0" locked="0" layoutInCell="1" allowOverlap="1" wp14:anchorId="71317635" wp14:editId="1190D468">
+          <wp:anchor distT="0" distB="0" distL="114300" distR="114300" simplePos="0" relativeHeight="251667456" behindDoc="0" locked="0" layoutInCell="1" allowOverlap="1" wp14:anchorId="497C8122" wp14:editId="4872CF1E">
+            <wp:simplePos x="0" y="0"/>
+            <wp:positionH relativeFrom="margin">
+              <wp:align>center</wp:align>
+            </wp:positionH>
+            <wp:positionV relativeFrom="paragraph">
+              <wp:posOffset>189865</wp:posOffset>
+            </wp:positionV>
+            <wp:extent cx="6438900" cy="5800725"/>
+            <wp:effectExtent l="0" t="0" r="0" b="9525"/>
+            <wp:wrapTopAndBottom/>
+            <wp:docPr id="6" name="Picture 6" descr="C:\Users\Trixia Urquiza\Desktop\QUALITY\Activ_diagram_1.JPG"/>
+            <wp:cNvGraphicFramePr>
+              <a:graphicFrameLocks xmlns:a="http://schemas.openxmlformats.org/drawingml/2006/main" noChangeAspect="1"/>
+            </wp:cNvGraphicFramePr>
+            <a:graphic xmlns:a="http://schemas.openxmlformats.org/drawingml/2006/main">
+              <a:graphicData uri="http://schemas.openxmlformats.org/drawingml/2006/picture">
+                <pic:pic xmlns:pic="http://schemas.openxmlformats.org/drawingml/2006/picture">
+                  <pic:nvPicPr>
+                    <pic:cNvPr id="0" name="Picture 1" descr="C:\Users\Trixia Urquiza\Desktop\QUALITY\Activ_diagram_1.JPG"/>
+                    <pic:cNvPicPr>
+                      <a:picLocks noChangeAspect="1" noChangeArrowheads="1"/>
+                    </pic:cNvPicPr>
+                  </pic:nvPicPr>
+                  <pic:blipFill>
+                    <a:blip r:embed="rId23">
+                      <a:extLst>
+                        <a:ext uri="{28A0092B-C50C-407E-A947-70E740481C1C}">
+                          <a14:useLocalDpi xmlns:a14="http://schemas.microsoft.com/office/drawing/2010/main" val="0"/>
+                        </a:ext>
+                      </a:extLst>
+                    </a:blip>
+                    <a:srcRect/>
+                    <a:stretch>
+                      <a:fillRect/>
+                    </a:stretch>
+                  </pic:blipFill>
+                  <pic:spPr bwMode="auto">
+                    <a:xfrm>
+                      <a:off x="0" y="0"/>
+                      <a:ext cx="6438900" cy="5800725"/>
+                    </a:xfrm>
+                    <a:prstGeom prst="rect">
+                      <a:avLst/>
+                    </a:prstGeom>
+                    <a:noFill/>
+                    <a:ln>
+                      <a:noFill/>
+                    </a:ln>
+                  </pic:spPr>
+                </pic:pic>
+              </a:graphicData>
+            </a:graphic>
+            <wp14:sizeRelH relativeFrom="page">
+              <wp14:pctWidth>0</wp14:pctWidth>
+            </wp14:sizeRelH>
+            <wp14:sizeRelV relativeFrom="page">
+              <wp14:pctHeight>0</wp14:pctHeight>
+            </wp14:sizeRelV>
+          </wp:anchor>
+        </w:drawing>
+      </w:r>
+    </w:p>
+    <w:p>
+      <w:pPr>
+        <w:spacing w:line="276" w:lineRule="auto"/>
+        <w:jc w:val="center"/>
+        <w:rPr>
+          <w:b/>
+          <w:sz w:val="24"/>
+          <w:szCs w:val="24"/>
+        </w:rPr>
+      </w:pPr>
+      <w:r>
+        <w:rPr>
+          <w:sz w:val="24"/>
+          <w:szCs w:val="24"/>
+        </w:rPr>
+        <w:t>Image(s) 1.6</w:t>
+      </w:r>
+      <w:r>
+        <w:rPr>
+          <w:sz w:val="24"/>
+          <w:szCs w:val="24"/>
+        </w:rPr>
+        <w:t xml:space="preserve"> </w:t>
+      </w:r>
+      <w:r>
+        <w:rPr>
+          <w:b/>
+          <w:sz w:val="24"/>
+          <w:szCs w:val="24"/>
+        </w:rPr>
+        <w:t xml:space="preserve">Swim </w:t>
+      </w:r>
+      <w:r>
+        <w:rPr>
+          <w:b/>
+          <w:sz w:val="24"/>
+          <w:szCs w:val="24"/>
+        </w:rPr>
+        <w:t>L</w:t>
+      </w:r>
+      <w:r>
+        <w:rPr>
+          <w:b/>
+          <w:sz w:val="24"/>
+          <w:szCs w:val="24"/>
+        </w:rPr>
+        <w:t>ane Diagram</w:t>
+      </w:r>
+    </w:p>
+    <w:p>
+      <w:pPr>
+        <w:spacing w:line="276" w:lineRule="auto"/>
+        <w:jc w:val="center"/>
+        <w:rPr>
+          <w:b/>
+          <w:sz w:val="24"/>
+          <w:szCs w:val="24"/>
+        </w:rPr>
+      </w:pPr>
+    </w:p>
+    <w:p>
+      <w:pPr>
+        <w:spacing w:line="276" w:lineRule="auto"/>
+        <w:jc w:val="center"/>
+        <w:rPr>
+          <w:b/>
+          <w:sz w:val="24"/>
+          <w:szCs w:val="24"/>
+        </w:rPr>
+      </w:pPr>
+    </w:p>
+    <w:p>
+      <w:pPr>
+        <w:spacing w:line="276" w:lineRule="auto"/>
+        <w:jc w:val="center"/>
+        <w:rPr>
+          <w:b/>
+          <w:sz w:val="24"/>
+          <w:szCs w:val="24"/>
+        </w:rPr>
+      </w:pPr>
+    </w:p>
+    <w:p>
+      <w:pPr>
+        <w:spacing w:line="276" w:lineRule="auto"/>
+        <w:jc w:val="center"/>
+        <w:rPr>
+          <w:b/>
+          <w:sz w:val="24"/>
+          <w:szCs w:val="24"/>
+        </w:rPr>
+      </w:pPr>
+    </w:p>
+    <w:p>
+      <w:pPr>
+        <w:spacing w:line="276" w:lineRule="auto"/>
+        <w:jc w:val="center"/>
+        <w:rPr>
+          <w:b/>
+          <w:sz w:val="24"/>
+          <w:szCs w:val="24"/>
+        </w:rPr>
+      </w:pPr>
+    </w:p>
+    <w:p>
+      <w:pPr>
+        <w:spacing w:line="276" w:lineRule="auto"/>
+        <w:jc w:val="center"/>
+        <w:rPr>
+          <w:b/>
+          <w:sz w:val="24"/>
+          <w:szCs w:val="24"/>
+        </w:rPr>
+      </w:pPr>
+    </w:p>
+    <w:p>
+      <w:pPr>
+        <w:spacing w:line="276" w:lineRule="auto"/>
+        <w:jc w:val="center"/>
+        <w:rPr>
+          <w:b/>
+          <w:sz w:val="24"/>
+          <w:szCs w:val="24"/>
+        </w:rPr>
+      </w:pPr>
+    </w:p>
+    <w:p>
+      <w:pPr>
+        <w:spacing w:line="276" w:lineRule="auto"/>
+        <w:jc w:val="center"/>
+        <w:rPr>
+          <w:b/>
+          <w:sz w:val="24"/>
+          <w:szCs w:val="24"/>
+        </w:rPr>
+      </w:pPr>
+    </w:p>
+    <w:p>
+      <w:pPr>
+        <w:spacing w:line="276" w:lineRule="auto"/>
+        <w:jc w:val="center"/>
+        <w:rPr>
+          <w:b/>
+          <w:sz w:val="24"/>
+          <w:szCs w:val="24"/>
+        </w:rPr>
+      </w:pPr>
+    </w:p>
+    <w:p>
+      <w:pPr>
+        <w:spacing w:line="276" w:lineRule="auto"/>
+        <w:jc w:val="center"/>
+        <w:rPr>
+          <w:b/>
+          <w:sz w:val="24"/>
+          <w:szCs w:val="24"/>
+        </w:rPr>
+      </w:pPr>
+    </w:p>
+    <w:p>
+      <w:pPr>
+        <w:spacing w:line="276" w:lineRule="auto"/>
+        <w:jc w:val="center"/>
+        <w:rPr>
+          <w:b/>
+          <w:sz w:val="24"/>
+          <w:szCs w:val="24"/>
+        </w:rPr>
+      </w:pPr>
+      <w:r>
+        <w:rPr>
+          <w:i/>
+          <w:noProof/>
+          <w:sz w:val="24"/>
+          <w:szCs w:val="24"/>
+          <w:lang w:val="en-PH" w:eastAsia="en-PH"/>
+        </w:rPr>
+        <w:lastRenderedPageBreak/>
+        <w:drawing>
+          <wp:anchor distT="0" distB="0" distL="114300" distR="114300" simplePos="0" relativeHeight="251669504" behindDoc="0" locked="0" layoutInCell="1" allowOverlap="1" wp14:anchorId="672C69CB" wp14:editId="2DE36F9B">
             <wp:simplePos x="0" y="0"/>
             <wp:positionH relativeFrom="page">
-              <wp:posOffset>666750</wp:posOffset>
+              <wp:posOffset>752475</wp:posOffset>
             </wp:positionH>
             <wp:positionV relativeFrom="paragraph">
-              <wp:posOffset>746760</wp:posOffset>
+              <wp:posOffset>3810</wp:posOffset>
             </wp:positionV>
             <wp:extent cx="6381750" cy="3914775"/>
             <wp:effectExtent l="0" t="0" r="0" b="9525"/>
@@ -13812,7 +14241,7 @@
                     </pic:cNvPicPr>
                   </pic:nvPicPr>
                   <pic:blipFill>
-                    <a:blip r:embed="rId23">
+                    <a:blip r:embed="rId24">
                       <a:extLst>
                         <a:ext uri="{28A0092B-C50C-407E-A947-70E740481C1C}">
                           <a14:useLocalDpi xmlns:a14="http://schemas.microsoft.com/office/drawing/2010/main" val="0"/>
@@ -13849,152 +14278,61 @@
           </wp:anchor>
         </w:drawing>
       </w:r>
-      <w:r>
-        <w:rPr>
-          <w:b/>
-          <w:sz w:val="24"/>
-          <w:szCs w:val="24"/>
-        </w:rPr>
-        <w:t>Software Design Document (SDD)</w:t>
-      </w:r>
-      <w:r>
-        <w:rPr>
-          <w:b/>
-          <w:sz w:val="24"/>
-          <w:szCs w:val="24"/>
-        </w:rPr>
-        <w:t xml:space="preserve"> </w:t>
-      </w:r>
-    </w:p>
-    <w:p>
-      <w:pPr>
-        <w:spacing w:line="276" w:lineRule="auto"/>
+    </w:p>
+    <w:p>
+      <w:pPr>
+        <w:spacing w:line="276" w:lineRule="auto"/>
+        <w:jc w:val="center"/>
+        <w:rPr>
+          <w:b/>
+          <w:sz w:val="24"/>
+          <w:szCs w:val="24"/>
+        </w:rPr>
+      </w:pPr>
+    </w:p>
+    <w:p>
+      <w:pPr>
+        <w:spacing w:line="276" w:lineRule="auto"/>
+        <w:jc w:val="center"/>
+        <w:rPr>
+          <w:b/>
+          <w:sz w:val="24"/>
+          <w:szCs w:val="24"/>
+        </w:rPr>
+      </w:pPr>
+    </w:p>
+    <w:p>
+      <w:pPr>
+        <w:spacing w:line="276" w:lineRule="auto"/>
+        <w:jc w:val="center"/>
+        <w:rPr>
+          <w:b/>
+          <w:sz w:val="24"/>
+          <w:szCs w:val="24"/>
+        </w:rPr>
+      </w:pPr>
+    </w:p>
+    <w:p>
+      <w:pPr>
+        <w:spacing w:line="276" w:lineRule="auto"/>
+        <w:jc w:val="center"/>
+        <w:rPr>
+          <w:b/>
+          <w:sz w:val="24"/>
+          <w:szCs w:val="24"/>
+        </w:rPr>
+      </w:pPr>
+    </w:p>
+    <w:p>
+      <w:pPr>
+        <w:spacing w:line="276" w:lineRule="auto"/>
+        <w:jc w:val="center"/>
         <w:rPr>
           <w:i/>
           <w:sz w:val="24"/>
           <w:szCs w:val="24"/>
         </w:rPr>
       </w:pPr>
-      <w:r>
-        <w:rPr>
-          <w:i/>
-          <w:noProof/>
-          <w:sz w:val="24"/>
-          <w:szCs w:val="24"/>
-          <w:lang w:val="en-PH" w:eastAsia="en-PH"/>
-        </w:rPr>
-        <w:drawing>
-          <wp:anchor distT="0" distB="0" distL="114300" distR="114300" simplePos="0" relativeHeight="251667456" behindDoc="0" locked="0" layoutInCell="1" allowOverlap="1" wp14:anchorId="776EAE71" wp14:editId="6C2727A6">
-            <wp:simplePos x="0" y="0"/>
-            <wp:positionH relativeFrom="margin">
-              <wp:align>center</wp:align>
-            </wp:positionH>
-            <wp:positionV relativeFrom="paragraph">
-              <wp:posOffset>189865</wp:posOffset>
-            </wp:positionV>
-            <wp:extent cx="6438900" cy="5800725"/>
-            <wp:effectExtent l="0" t="0" r="0" b="9525"/>
-            <wp:wrapTopAndBottom/>
-            <wp:docPr id="6" name="Picture 6" descr="C:\Users\Trixia Urquiza\Desktop\QUALITY\Activ_diagram_1.JPG"/>
-            <wp:cNvGraphicFramePr>
-              <a:graphicFrameLocks xmlns:a="http://schemas.openxmlformats.org/drawingml/2006/main" noChangeAspect="1"/>
-            </wp:cNvGraphicFramePr>
-            <a:graphic xmlns:a="http://schemas.openxmlformats.org/drawingml/2006/main">
-              <a:graphicData uri="http://schemas.openxmlformats.org/drawingml/2006/picture">
-                <pic:pic xmlns:pic="http://schemas.openxmlformats.org/drawingml/2006/picture">
-                  <pic:nvPicPr>
-                    <pic:cNvPr id="0" name="Picture 1" descr="C:\Users\Trixia Urquiza\Desktop\QUALITY\Activ_diagram_1.JPG"/>
-                    <pic:cNvPicPr>
-                      <a:picLocks noChangeAspect="1" noChangeArrowheads="1"/>
-                    </pic:cNvPicPr>
-                  </pic:nvPicPr>
-                  <pic:blipFill>
-                    <a:blip r:embed="rId24">
-                      <a:extLst>
-                        <a:ext uri="{28A0092B-C50C-407E-A947-70E740481C1C}">
-                          <a14:useLocalDpi xmlns:a14="http://schemas.microsoft.com/office/drawing/2010/main" val="0"/>
-                        </a:ext>
-                      </a:extLst>
-                    </a:blip>
-                    <a:srcRect/>
-                    <a:stretch>
-                      <a:fillRect/>
-                    </a:stretch>
-                  </pic:blipFill>
-                  <pic:spPr bwMode="auto">
-                    <a:xfrm>
-                      <a:off x="0" y="0"/>
-                      <a:ext cx="6438900" cy="5800725"/>
-                    </a:xfrm>
-                    <a:prstGeom prst="rect">
-                      <a:avLst/>
-                    </a:prstGeom>
-                    <a:noFill/>
-                    <a:ln>
-                      <a:noFill/>
-                    </a:ln>
-                  </pic:spPr>
-                </pic:pic>
-              </a:graphicData>
-            </a:graphic>
-            <wp14:sizeRelH relativeFrom="page">
-              <wp14:pctWidth>0</wp14:pctWidth>
-            </wp14:sizeRelH>
-            <wp14:sizeRelV relativeFrom="page">
-              <wp14:pctHeight>0</wp14:pctHeight>
-            </wp14:sizeRelV>
-          </wp:anchor>
-        </w:drawing>
-      </w:r>
-    </w:p>
-    <w:p>
-      <w:pPr>
-        <w:spacing w:line="276" w:lineRule="auto"/>
-        <w:jc w:val="center"/>
-        <w:rPr>
-          <w:i/>
-          <w:sz w:val="24"/>
-          <w:szCs w:val="24"/>
-        </w:rPr>
-      </w:pPr>
-      <w:r>
-        <w:rPr>
-          <w:sz w:val="24"/>
-          <w:szCs w:val="24"/>
-        </w:rPr>
-        <w:t>Image(s) 1.6</w:t>
-      </w:r>
-      <w:r>
-        <w:rPr>
-          <w:sz w:val="24"/>
-          <w:szCs w:val="24"/>
-        </w:rPr>
-        <w:t xml:space="preserve"> </w:t>
-      </w:r>
-      <w:r>
-        <w:rPr>
-          <w:b/>
-          <w:sz w:val="24"/>
-          <w:szCs w:val="24"/>
-        </w:rPr>
-        <w:t xml:space="preserve">Swim </w:t>
-      </w:r>
-      <w:r>
-        <w:rPr>
-          <w:b/>
-          <w:sz w:val="24"/>
-          <w:szCs w:val="24"/>
-        </w:rPr>
-        <w:t>L</w:t>
-      </w:r>
-      <w:r>
-        <w:rPr>
-          <w:b/>
-          <w:sz w:val="24"/>
-          <w:szCs w:val="24"/>
-        </w:rPr>
-        <w:t>ane Diagram</w:t>
-      </w:r>
       <w:r>
         <w:rPr>
           <w:i/>
@@ -14119,7 +14457,6 @@
           <w:sz w:val="24"/>
           <w:szCs w:val="24"/>
         </w:rPr>
-        <w:lastRenderedPageBreak/>
         <w:t>Online Help</w:t>
       </w:r>
     </w:p>
@@ -14229,6 +14566,7 @@
           <w:sz w:val="24"/>
           <w:szCs w:val="24"/>
         </w:rPr>
+        <w:lastRenderedPageBreak/>
         <w:t>Data Areas</w:t>
       </w:r>
     </w:p>
@@ -14586,16 +14924,7 @@
           <w:sz w:val="24"/>
           <w:szCs w:val="24"/>
         </w:rPr>
-        <w:t xml:space="preserve"> and </w:t>
-      </w:r>
-      <w:r>
-        <w:rPr>
-          <w:b/>
-          <w:color w:val="0070C0"/>
-          <w:sz w:val="24"/>
-          <w:szCs w:val="24"/>
-        </w:rPr>
-        <w:t>Frequently Asked Questions</w:t>
+        <w:t xml:space="preserve"> and Frequently Asked Questions</w:t>
       </w:r>
     </w:p>
     <w:p>
@@ -15211,7 +15540,6 @@
       <w:pPr>
         <w:spacing w:line="276" w:lineRule="auto"/>
         <w:rPr>
-          <w:ins w:id="2" w:author="mine" w:date="2015-03-08T16:31:00Z"/>
           <w:b/>
           <w:sz w:val="24"/>
           <w:szCs w:val="24"/>
@@ -15316,6 +15644,102 @@
         <w:spacing w:line="276" w:lineRule="auto"/>
         <w:jc w:val="center"/>
         <w:rPr>
+          <w:b/>
+          <w:color w:val="0070C0"/>
+          <w:sz w:val="24"/>
+          <w:szCs w:val="24"/>
+        </w:rPr>
+      </w:pPr>
+      <w:r>
+        <w:rPr>
+          <w:color w:val="0070C0"/>
+          <w:sz w:val="24"/>
+          <w:szCs w:val="24"/>
+        </w:rPr>
+        <w:t>Image</w:t>
+      </w:r>
+      <w:r>
+        <w:rPr>
+          <w:color w:val="0070C0"/>
+          <w:sz w:val="24"/>
+          <w:szCs w:val="24"/>
+        </w:rPr>
+        <w:t xml:space="preserve"> 1.7 </w:t>
+      </w:r>
+      <w:r>
+        <w:rPr>
+          <w:b/>
+          <w:color w:val="0070C0"/>
+          <w:sz w:val="24"/>
+          <w:szCs w:val="24"/>
+        </w:rPr>
+        <w:t>Implementation Map</w:t>
+      </w:r>
+    </w:p>
+    <w:p>
+      <w:pPr>
+        <w:spacing w:line="276" w:lineRule="auto"/>
+        <w:jc w:val="center"/>
+        <w:rPr>
+          <w:b/>
+          <w:color w:val="0070C0"/>
+          <w:sz w:val="24"/>
+          <w:szCs w:val="24"/>
+        </w:rPr>
+      </w:pPr>
+    </w:p>
+    <w:p>
+      <w:pPr>
+        <w:spacing w:line="276" w:lineRule="auto"/>
+        <w:rPr>
+          <w:sz w:val="24"/>
+          <w:szCs w:val="24"/>
+        </w:rPr>
+      </w:pPr>
+      <w:r>
+        <w:rPr>
+          <w:sz w:val="24"/>
+          <w:szCs w:val="24"/>
+        </w:rPr>
+        <w:t xml:space="preserve">For the </w:t>
+      </w:r>
+      <w:r>
+        <w:rPr>
+          <w:b/>
+          <w:i/>
+          <w:sz w:val="24"/>
+          <w:szCs w:val="24"/>
+        </w:rPr>
+        <w:t xml:space="preserve">Requirements Traceability Matrix </w:t>
+      </w:r>
+      <w:r>
+        <w:rPr>
+          <w:sz w:val="24"/>
+          <w:szCs w:val="24"/>
+        </w:rPr>
+        <w:t xml:space="preserve">part of this section, please refer to </w:t>
+      </w:r>
+      <w:r>
+        <w:rPr>
+          <w:b/>
+          <w:i/>
+          <w:sz w:val="24"/>
+          <w:szCs w:val="24"/>
+        </w:rPr>
+        <w:t>Software Requirements Document</w:t>
+      </w:r>
+      <w:r>
+        <w:rPr>
+          <w:sz w:val="24"/>
+          <w:szCs w:val="24"/>
+        </w:rPr>
+        <w:t xml:space="preserve"> section of </w:t>
+      </w:r>
+    </w:p>
+    <w:p>
+      <w:pPr>
+        <w:spacing w:line="276" w:lineRule="auto"/>
+        <w:rPr>
           <w:i/>
           <w:color w:val="0070C0"/>
           <w:sz w:val="24"/>
@@ -15324,36 +15748,12 @@
       </w:pPr>
       <w:r>
         <w:rPr>
+          <w:b/>
           <w:color w:val="0070C0"/>
           <w:sz w:val="24"/>
           <w:szCs w:val="24"/>
         </w:rPr>
-        <w:t>Image</w:t>
-      </w:r>
-      <w:r>
-        <w:rPr>
-          <w:color w:val="0070C0"/>
-          <w:sz w:val="24"/>
-          <w:szCs w:val="24"/>
-        </w:rPr>
-        <w:t xml:space="preserve"> 1.7</w:t>
-      </w:r>
-      <w:r>
-        <w:rPr>
-          <w:color w:val="0070C0"/>
-          <w:sz w:val="24"/>
-          <w:szCs w:val="24"/>
-        </w:rPr>
-        <w:t xml:space="preserve"> </w:t>
-      </w:r>
-      <w:r>
-        <w:rPr>
-          <w:b/>
-          <w:color w:val="0070C0"/>
-          <w:sz w:val="24"/>
-          <w:szCs w:val="24"/>
-        </w:rPr>
-        <w:t>Implementation Map</w:t>
+        <w:tab/>
       </w:r>
     </w:p>
     <w:p>
@@ -15614,7 +16014,15 @@
           <w:sz w:val="24"/>
           <w:szCs w:val="24"/>
         </w:rPr>
-        <w:t>In conclusion of the each test phase, evaluation by the external Quality Assurance Team will be duly noted and assessed. For static test results, correction to the specified documentation and files will be implemented as soon as the reception of errors / comments. For dynamic test results, a record of issues and a log of bugs must be specified to identify the specified change requests and fixes to be implemented by the team for the project.</w:t>
+        <w:t xml:space="preserve">In conclusion of the each test phase, evaluation by the external Quality Assurance Team will be duly noted and assessed. For static test results, correction to the specified documentation and files will be implemented as soon as the reception of errors / comments. For dynamic test results, a record of issues and a log of bugs must be </w:t>
+      </w:r>
+      <w:r>
+        <w:rPr>
+          <w:sz w:val="24"/>
+          <w:szCs w:val="24"/>
+        </w:rPr>
+        <w:lastRenderedPageBreak/>
+        <w:t>specified to identify the specified change requests and fixes to be implemented by the team for the project.</w:t>
       </w:r>
       <w:r>
         <w:rPr>
@@ -16085,6 +16493,7 @@
           <w:sz w:val="24"/>
           <w:szCs w:val="24"/>
         </w:rPr>
+        <w:lastRenderedPageBreak/>
         <w:t>Assuming that all the dependencies and assumptions are satisfied, specified and scheduled testing phases may proceed.</w:t>
       </w:r>
       <w:r>
@@ -16694,6 +17103,7 @@
         </w:rPr>
         <w:t xml:space="preserve"> </w:t>
       </w:r>
+      <w:proofErr w:type="spellStart"/>
       <w:r>
         <w:rPr>
           <w:i/>
@@ -16702,6 +17112,7 @@
         </w:rPr>
         <w:t>initally</w:t>
       </w:r>
+      <w:proofErr w:type="spellEnd"/>
       <w:r>
         <w:rPr>
           <w:sz w:val="24"/>
@@ -16803,6 +17214,7 @@
           <w:sz w:val="24"/>
           <w:szCs w:val="24"/>
         </w:rPr>
+        <w:lastRenderedPageBreak/>
         <w:t>User Site Registration</w:t>
       </w:r>
     </w:p>
@@ -16918,7 +17330,6 @@
           <w:sz w:val="24"/>
           <w:szCs w:val="24"/>
         </w:rPr>
-        <w:lastRenderedPageBreak/>
         <w:t>Calendar Display Refresh</w:t>
       </w:r>
     </w:p>
@@ -17810,6 +18221,7 @@
                 <w:sz w:val="24"/>
                 <w:szCs w:val="24"/>
               </w:rPr>
+              <w:lastRenderedPageBreak/>
               <w:t>Specification and Requirements Scrutiny</w:t>
             </w:r>
           </w:p>
@@ -17837,6 +18249,7 @@
                 <w:sz w:val="24"/>
                 <w:szCs w:val="24"/>
               </w:rPr>
+              <w:lastRenderedPageBreak/>
               <w:t>Identification of requirements, targets and methods</w:t>
             </w:r>
           </w:p>
@@ -17859,6 +18272,7 @@
                 <w:sz w:val="24"/>
                 <w:szCs w:val="24"/>
               </w:rPr>
+              <w:lastRenderedPageBreak/>
               <w:t>Analysis of completeness of information necessary to proceed to development phase</w:t>
             </w:r>
           </w:p>
@@ -17881,7 +18295,6 @@
                 <w:sz w:val="24"/>
                 <w:szCs w:val="24"/>
               </w:rPr>
-              <w:lastRenderedPageBreak/>
               <w:t>Evaluation of documentation and conformity to standards in the industry</w:t>
             </w:r>
           </w:p>
@@ -18675,6 +19088,7 @@
                 <w:sz w:val="24"/>
                 <w:szCs w:val="24"/>
               </w:rPr>
+              <w:lastRenderedPageBreak/>
               <w:t>Completeness of events being displayed</w:t>
             </w:r>
           </w:p>
@@ -18819,7 +19233,6 @@
                 <w:sz w:val="24"/>
                 <w:szCs w:val="24"/>
               </w:rPr>
-              <w:lastRenderedPageBreak/>
               <w:t>Readability of calendar events</w:t>
             </w:r>
           </w:p>
@@ -19925,7 +20338,15 @@
                 <w:sz w:val="24"/>
                 <w:szCs w:val="24"/>
               </w:rPr>
-              <w:t>Calendar will display output but with inherent latency</w:t>
+              <w:t xml:space="preserve">Calendar will display output </w:t>
+            </w:r>
+            <w:r>
+              <w:rPr>
+                <w:sz w:val="24"/>
+                <w:szCs w:val="24"/>
+              </w:rPr>
+              <w:lastRenderedPageBreak/>
+              <w:t>but with inherent latency</w:t>
             </w:r>
           </w:p>
         </w:tc>
@@ -19953,7 +20374,16 @@
                 <w:sz w:val="24"/>
                 <w:szCs w:val="24"/>
               </w:rPr>
-              <w:t>A lag in the rendering of events in the calendar</w:t>
+              <w:lastRenderedPageBreak/>
+              <w:t xml:space="preserve">A lag in the rendering of </w:t>
+            </w:r>
+            <w:r>
+              <w:rPr>
+                <w:sz w:val="24"/>
+                <w:szCs w:val="24"/>
+              </w:rPr>
+              <w:lastRenderedPageBreak/>
+              <w:t>events in the calendar</w:t>
             </w:r>
           </w:p>
         </w:tc>
@@ -19981,7 +20411,16 @@
                 <w:sz w:val="24"/>
                 <w:szCs w:val="24"/>
               </w:rPr>
-              <w:t xml:space="preserve">Somehow, client side queries will take its toll in the event renderer, which means that </w:t>
+              <w:lastRenderedPageBreak/>
+              <w:t xml:space="preserve">Somehow, client side queries will take its toll in </w:t>
+            </w:r>
+            <w:r>
+              <w:rPr>
+                <w:sz w:val="24"/>
+                <w:szCs w:val="24"/>
+              </w:rPr>
+              <w:lastRenderedPageBreak/>
+              <w:t xml:space="preserve">the event renderer, which means that </w:t>
             </w:r>
             <w:r>
               <w:rPr>
@@ -20864,6 +21303,7 @@
           <w:sz w:val="24"/>
           <w:szCs w:val="24"/>
         </w:rPr>
+        <w:lastRenderedPageBreak/>
         <w:t xml:space="preserve">Table </w:t>
       </w:r>
       <w:r>
@@ -20950,7 +21390,6 @@
           <w:sz w:val="24"/>
           <w:szCs w:val="24"/>
         </w:rPr>
-        <w:lastRenderedPageBreak/>
         <w:t>The section of the test plan describes some of the documents needed in performing the testing phase of the project.</w:t>
       </w:r>
     </w:p>
@@ -21932,6 +22371,7 @@
           <w:sz w:val="24"/>
           <w:szCs w:val="24"/>
         </w:rPr>
+        <w:lastRenderedPageBreak/>
         <w:t>Image 1.9</w:t>
       </w:r>
       <w:r>
@@ -22034,7 +22474,6 @@
           <w:sz w:val="24"/>
           <w:szCs w:val="24"/>
         </w:rPr>
-        <w:lastRenderedPageBreak/>
         <w:t>The following diagram illustrates the testing process for developers and adopters for static and dynamic testing.</w:t>
       </w:r>
     </w:p>
@@ -22360,7 +22799,15 @@
           <w:sz w:val="24"/>
           <w:szCs w:val="24"/>
         </w:rPr>
-        <w:t xml:space="preserve">, its status and the comments in each testing activity. It is provided to the testing team to track progress in the testing phase. The following images shows the sample table included in the testing status report. Please refer to the link provided below for the actual copy of the file. </w:t>
+        <w:t xml:space="preserve">, its status and the comments in each testing activity. It is provided to the testing team to track </w:t>
+      </w:r>
+      <w:r>
+        <w:rPr>
+          <w:sz w:val="24"/>
+          <w:szCs w:val="24"/>
+        </w:rPr>
+        <w:lastRenderedPageBreak/>
+        <w:t xml:space="preserve">progress in the testing phase. The following images shows the sample table included in the testing status report. Please refer to the link provided below for the actual copy of the file. </w:t>
       </w:r>
     </w:p>
     <w:p>
@@ -22378,7 +22825,6 @@
           <w:szCs w:val="24"/>
           <w:lang w:val="en-PH" w:eastAsia="en-PH"/>
         </w:rPr>
-        <w:lastRenderedPageBreak/>
         <w:drawing>
           <wp:anchor distT="0" distB="0" distL="114300" distR="114300" simplePos="0" relativeHeight="251674624" behindDoc="0" locked="0" layoutInCell="1" allowOverlap="1" wp14:anchorId="5A69B7BF" wp14:editId="24BAF401">
             <wp:simplePos x="0" y="0"/>
@@ -22781,6 +23227,7 @@
           <w:sz w:val="24"/>
           <w:szCs w:val="24"/>
         </w:rPr>
+        <w:lastRenderedPageBreak/>
         <w:t>Testing Tasks / Setup</w:t>
       </w:r>
     </w:p>
@@ -22831,7 +23278,6 @@
                 <w:sz w:val="24"/>
                 <w:szCs w:val="24"/>
               </w:rPr>
-              <w:lastRenderedPageBreak/>
               <w:t>TASKS</w:t>
             </w:r>
           </w:p>
@@ -23588,6 +24034,7 @@
           <w:sz w:val="24"/>
           <w:szCs w:val="24"/>
         </w:rPr>
+        <w:lastRenderedPageBreak/>
         <w:t>A completely working desktop/laptop</w:t>
       </w:r>
     </w:p>
@@ -24359,6 +24806,7 @@
                 <w:sz w:val="24"/>
                 <w:szCs w:val="24"/>
               </w:rPr>
+              <w:lastRenderedPageBreak/>
               <w:t>Level 4 (Low)</w:t>
             </w:r>
           </w:p>
@@ -24430,7 +24878,6 @@
                 <w:sz w:val="24"/>
                 <w:szCs w:val="24"/>
               </w:rPr>
-              <w:lastRenderedPageBreak/>
               <w:t>Signed-off severity 3 bugs</w:t>
             </w:r>
           </w:p>
@@ -24453,7 +24900,6 @@
           <w:sz w:val="24"/>
           <w:szCs w:val="24"/>
         </w:rPr>
-        <w:lastRenderedPageBreak/>
         <w:t xml:space="preserve">Table </w:t>
       </w:r>
       <w:r>
@@ -24462,15 +24908,7 @@
           <w:sz w:val="24"/>
           <w:szCs w:val="24"/>
         </w:rPr>
-        <w:t>2.</w:t>
-      </w:r>
-      <w:r>
-        <w:rPr>
-          <w:color w:val="0070C0"/>
-          <w:sz w:val="24"/>
-          <w:szCs w:val="24"/>
-        </w:rPr>
-        <w:t xml:space="preserve">2 </w:t>
+        <w:t xml:space="preserve">2.2 </w:t>
       </w:r>
       <w:r>
         <w:rPr>
@@ -25229,7 +25667,15 @@
           <w:sz w:val="24"/>
           <w:szCs w:val="24"/>
         </w:rPr>
-        <w:t>In recording reports on existing bugs, the testers can use the table in an excel file created by the project team. The table is consist of three columns wherein they will log all the tests performed, describe the procedures of the test and record its results. The link to the actual bug report excel file is shown below.</w:t>
+        <w:t xml:space="preserve">In recording reports on existing bugs, the testers can use the table in an excel file created by the project team. The table is consist of three columns wherein they will log all the </w:t>
+      </w:r>
+      <w:r>
+        <w:rPr>
+          <w:sz w:val="24"/>
+          <w:szCs w:val="24"/>
+        </w:rPr>
+        <w:lastRenderedPageBreak/>
+        <w:t>tests performed, describe the procedures of the test and record its results. The link to the actual bug report excel file is shown below.</w:t>
       </w:r>
     </w:p>
     <w:p>
@@ -25409,16 +25855,37 @@
           <w:sz w:val="24"/>
           <w:szCs w:val="24"/>
         </w:rPr>
-        <w:t xml:space="preserve">Joshua C. Dimapilis, Kimberly Mae B. Elizondo </w:t>
-      </w:r>
-      <w:r>
-        <w:rPr>
+        <w:t xml:space="preserve">Joshua C. </w:t>
+      </w:r>
+      <w:proofErr w:type="spellStart"/>
+      <w:r>
+        <w:rPr>
+          <w:b/>
           <w:i/>
           <w:sz w:val="24"/>
           <w:szCs w:val="24"/>
         </w:rPr>
+        <w:t>Dimapilis</w:t>
+      </w:r>
+      <w:proofErr w:type="spellEnd"/>
+      <w:r>
+        <w:rPr>
+          <w:b/>
+          <w:i/>
+          <w:sz w:val="24"/>
+          <w:szCs w:val="24"/>
+        </w:rPr>
+        <w:t xml:space="preserve">, Kimberly Mae B. Elizondo </w:t>
+      </w:r>
+      <w:r>
+        <w:rPr>
+          <w:i/>
+          <w:sz w:val="24"/>
+          <w:szCs w:val="24"/>
+        </w:rPr>
         <w:t xml:space="preserve">and </w:t>
       </w:r>
+      <w:proofErr w:type="spellStart"/>
       <w:r>
         <w:rPr>
           <w:b/>
@@ -25426,7 +25893,37 @@
           <w:sz w:val="24"/>
           <w:szCs w:val="24"/>
         </w:rPr>
-        <w:t xml:space="preserve">Trixia Marie A. Urquiza </w:t>
+        <w:t>Trixia</w:t>
+      </w:r>
+      <w:proofErr w:type="spellEnd"/>
+      <w:r>
+        <w:rPr>
+          <w:b/>
+          <w:i/>
+          <w:sz w:val="24"/>
+          <w:szCs w:val="24"/>
+        </w:rPr>
+        <w:t xml:space="preserve"> Marie A. </w:t>
+      </w:r>
+      <w:proofErr w:type="spellStart"/>
+      <w:r>
+        <w:rPr>
+          <w:b/>
+          <w:i/>
+          <w:sz w:val="24"/>
+          <w:szCs w:val="24"/>
+        </w:rPr>
+        <w:t>Urquiza</w:t>
+      </w:r>
+      <w:proofErr w:type="spellEnd"/>
+      <w:r>
+        <w:rPr>
+          <w:b/>
+          <w:i/>
+          <w:sz w:val="24"/>
+          <w:szCs w:val="24"/>
+        </w:rPr>
+        <w:t xml:space="preserve"> </w:t>
       </w:r>
       <w:r>
         <w:rPr>
@@ -25914,15 +26411,8 @@
           <w:sz w:val="24"/>
           <w:szCs w:val="24"/>
         </w:rPr>
-        <w:t xml:space="preserve">The testing process management team is responsible in managing the entire testing process, workflow and quality management which is led by the testing team, the people who will test the system and record the test results. The developers and the adopter are </w:t>
-      </w:r>
-      <w:r>
-        <w:rPr>
-          <w:sz w:val="24"/>
-          <w:szCs w:val="24"/>
-        </w:rPr>
         <w:lastRenderedPageBreak/>
-        <w:t>also included in the testing process management team but with minimal involvement. This team’s responsibilities are as follows:</w:t>
+        <w:t>The testing process management team is responsible in managing the entire testing process, workflow and quality management which is led by the testing team, the people who will test the system and record the test results. The developers and the adopter are also included in the testing process management team but with minimal involvement. This team’s responsibilities are as follows:</w:t>
       </w:r>
     </w:p>
     <w:p>
@@ -26474,6 +26964,7 @@
                 <w:sz w:val="24"/>
                 <w:szCs w:val="24"/>
               </w:rPr>
+              <w:lastRenderedPageBreak/>
               <w:t>2/12/2015</w:t>
             </w:r>
           </w:p>
@@ -27389,6 +27880,7 @@
                 <w:sz w:val="24"/>
                 <w:szCs w:val="24"/>
               </w:rPr>
+              <w:lastRenderedPageBreak/>
               <w:t>Beforehand testers will be advised about the testing schedule.</w:t>
             </w:r>
           </w:p>
@@ -27411,7 +27903,7 @@
                 <w:sz w:val="24"/>
                 <w:szCs w:val="24"/>
               </w:rPr>
-              <w:t xml:space="preserve">Testers will be given resources such as wiki page and test plan to </w:t>
+              <w:t xml:space="preserve">Testers will be given resources such as wiki </w:t>
             </w:r>
             <w:r>
               <w:rPr>
@@ -27419,7 +27911,7 @@
                 <w:szCs w:val="24"/>
               </w:rPr>
               <w:lastRenderedPageBreak/>
-              <w:t>provide background about the system and as well as on how the testing goes.</w:t>
+              <w:t>page and test plan to provide background about the system and as well as on how the testing goes.</w:t>
             </w:r>
           </w:p>
         </w:tc>
@@ -27873,15 +28365,7 @@
           <w:sz w:val="24"/>
           <w:szCs w:val="24"/>
         </w:rPr>
-        <w:t>2.</w:t>
-      </w:r>
-      <w:r>
-        <w:rPr>
-          <w:color w:val="0070C0"/>
-          <w:sz w:val="24"/>
-          <w:szCs w:val="24"/>
-        </w:rPr>
-        <w:t>5</w:t>
+        <w:t>2.5</w:t>
       </w:r>
       <w:r>
         <w:rPr>
@@ -28654,27 +29138,6 @@
     </w:p>
     <w:p>
       <w:pPr>
-        <w:spacing w:line="276" w:lineRule="auto"/>
-        <w:rPr>
-          <w:del w:id="3" w:author="mine" w:date="2015-03-08T16:31:00Z"/>
-          <w:sz w:val="24"/>
-          <w:szCs w:val="24"/>
-        </w:rPr>
-      </w:pPr>
-    </w:p>
-    <w:p>
-      <w:pPr>
-        <w:spacing w:line="276" w:lineRule="auto"/>
-        <w:rPr>
-          <w:del w:id="4" w:author="mine" w:date="2015-03-08T16:31:00Z"/>
-          <w:b/>
-          <w:sz w:val="24"/>
-          <w:szCs w:val="24"/>
-        </w:rPr>
-      </w:pPr>
-    </w:p>
-    <w:p>
-      <w:pPr>
         <w:pStyle w:val="ListParagraph"/>
         <w:numPr>
           <w:ilvl w:val="0"/>
@@ -28693,7 +29156,6 @@
           <w:color w:val="0070C0"/>
           <w:sz w:val="24"/>
         </w:rPr>
-        <w:lastRenderedPageBreak/>
         <w:t>Deployment Plan</w:t>
       </w:r>
     </w:p>
@@ -28943,6 +29405,7 @@
               </w:rPr>
               <w:t xml:space="preserve">C. </w:t>
             </w:r>
+            <w:proofErr w:type="spellStart"/>
             <w:r>
               <w:rPr>
                 <w:sz w:val="24"/>
@@ -28950,6 +29413,7 @@
               </w:rPr>
               <w:t>Dimapilis</w:t>
             </w:r>
+            <w:proofErr w:type="spellEnd"/>
           </w:p>
         </w:tc>
       </w:tr>
@@ -29036,13 +29500,31 @@
                 <w:szCs w:val="24"/>
               </w:rPr>
             </w:pPr>
-            <w:r>
-              <w:rPr>
-                <w:sz w:val="24"/>
-                <w:szCs w:val="24"/>
-              </w:rPr>
-              <w:t>Trixia Marie Urquiza</w:t>
-            </w:r>
+            <w:proofErr w:type="spellStart"/>
+            <w:r>
+              <w:rPr>
+                <w:sz w:val="24"/>
+                <w:szCs w:val="24"/>
+              </w:rPr>
+              <w:t>Trixia</w:t>
+            </w:r>
+            <w:proofErr w:type="spellEnd"/>
+            <w:r>
+              <w:rPr>
+                <w:sz w:val="24"/>
+                <w:szCs w:val="24"/>
+              </w:rPr>
+              <w:t xml:space="preserve"> Marie </w:t>
+            </w:r>
+            <w:proofErr w:type="spellStart"/>
+            <w:r>
+              <w:rPr>
+                <w:sz w:val="24"/>
+                <w:szCs w:val="24"/>
+              </w:rPr>
+              <w:t>Urquiza</w:t>
+            </w:r>
+            <w:proofErr w:type="spellEnd"/>
           </w:p>
         </w:tc>
       </w:tr>
@@ -29955,6 +30437,7 @@
           <w:sz w:val="24"/>
           <w:szCs w:val="24"/>
         </w:rPr>
+        <w:lastRenderedPageBreak/>
         <w:t>Engagement Strategy</w:t>
       </w:r>
     </w:p>
@@ -30234,7 +30717,23 @@
           <w:sz w:val="24"/>
           <w:szCs w:val="24"/>
         </w:rPr>
-        <w:t>Wrapper / iFrame instructions</w:t>
+        <w:t xml:space="preserve">Wrapper / </w:t>
+      </w:r>
+      <w:proofErr w:type="spellStart"/>
+      <w:r>
+        <w:rPr>
+          <w:sz w:val="24"/>
+          <w:szCs w:val="24"/>
+        </w:rPr>
+        <w:t>iFrame</w:t>
+      </w:r>
+      <w:proofErr w:type="spellEnd"/>
+      <w:r>
+        <w:rPr>
+          <w:sz w:val="24"/>
+          <w:szCs w:val="24"/>
+        </w:rPr>
+        <w:t xml:space="preserve"> instructions</w:t>
       </w:r>
     </w:p>
     <w:p>
@@ -30628,6 +31127,7 @@
           <w:sz w:val="24"/>
           <w:szCs w:val="24"/>
         </w:rPr>
+        <w:lastRenderedPageBreak/>
         <w:t>Training Requirements</w:t>
       </w:r>
     </w:p>
@@ -30897,8 +31397,6 @@
           <w:szCs w:val="24"/>
         </w:rPr>
       </w:pPr>
-      <w:bookmarkStart w:id="5" w:name="_GoBack"/>
-      <w:bookmarkEnd w:id="5"/>
     </w:p>
     <w:p>
       <w:pPr>
@@ -30945,16 +31443,6 @@
         </w:rPr>
         <w:t>Installation &amp; Acceptance</w:t>
       </w:r>
-    </w:p>
-    <w:p>
-      <w:pPr>
-        <w:spacing w:line="276" w:lineRule="auto"/>
-        <w:rPr>
-          <w:del w:id="6" w:author="mine" w:date="2015-03-08T16:31:00Z"/>
-          <w:sz w:val="24"/>
-          <w:szCs w:val="24"/>
-        </w:rPr>
-      </w:pPr>
     </w:p>
     <w:p>
       <w:pPr>
@@ -37392,6 +37880,7 @@
       <w:spacing w:after="0" w:line="240" w:lineRule="auto"/>
     </w:pPr>
     <w:tblPr>
+      <w:tblInd w:w="0" w:type="dxa"/>
       <w:tblBorders>
         <w:top w:val="single" w:sz="4" w:space="0" w:color="auto"/>
         <w:left w:val="single" w:sz="4" w:space="0" w:color="auto"/>
@@ -37400,6 +37889,12 @@
         <w:insideH w:val="single" w:sz="4" w:space="0" w:color="auto"/>
         <w:insideV w:val="single" w:sz="4" w:space="0" w:color="auto"/>
       </w:tblBorders>
+      <w:tblCellMar>
+        <w:top w:w="0" w:type="dxa"/>
+        <w:left w:w="108" w:type="dxa"/>
+        <w:bottom w:w="0" w:type="dxa"/>
+        <w:right w:w="108" w:type="dxa"/>
+      </w:tblCellMar>
     </w:tblPr>
   </w:style>
   <w:style w:type="table" w:styleId="GridTable4-Accent6">
@@ -37413,6 +37908,7 @@
     <w:tblPr>
       <w:tblStyleRowBandSize w:val="1"/>
       <w:tblStyleColBandSize w:val="1"/>
+      <w:tblInd w:w="0" w:type="dxa"/>
       <w:tblBorders>
         <w:top w:val="single" w:sz="4" w:space="0" w:color="A8D08D" w:themeColor="accent6" w:themeTint="99"/>
         <w:left w:val="single" w:sz="4" w:space="0" w:color="A8D08D" w:themeColor="accent6" w:themeTint="99"/>
@@ -37421,6 +37917,12 @@
         <w:insideH w:val="single" w:sz="4" w:space="0" w:color="A8D08D" w:themeColor="accent6" w:themeTint="99"/>
         <w:insideV w:val="single" w:sz="4" w:space="0" w:color="A8D08D" w:themeColor="accent6" w:themeTint="99"/>
       </w:tblBorders>
+      <w:tblCellMar>
+        <w:top w:w="0" w:type="dxa"/>
+        <w:left w:w="108" w:type="dxa"/>
+        <w:bottom w:w="0" w:type="dxa"/>
+        <w:right w:w="108" w:type="dxa"/>
+      </w:tblCellMar>
     </w:tblPr>
     <w:tblStylePr w:type="firstRow">
       <w:rPr>
@@ -37515,12 +38017,19 @@
     <w:tblPr>
       <w:tblStyleRowBandSize w:val="1"/>
       <w:tblStyleColBandSize w:val="1"/>
+      <w:tblInd w:w="0" w:type="dxa"/>
       <w:tblBorders>
         <w:top w:val="single" w:sz="8" w:space="0" w:color="5B9BD5" w:themeColor="accent1"/>
         <w:left w:val="single" w:sz="8" w:space="0" w:color="5B9BD5" w:themeColor="accent1"/>
         <w:bottom w:val="single" w:sz="8" w:space="0" w:color="5B9BD5" w:themeColor="accent1"/>
         <w:right w:val="single" w:sz="8" w:space="0" w:color="5B9BD5" w:themeColor="accent1"/>
       </w:tblBorders>
+      <w:tblCellMar>
+        <w:top w:w="0" w:type="dxa"/>
+        <w:left w:w="108" w:type="dxa"/>
+        <w:bottom w:w="0" w:type="dxa"/>
+        <w:right w:w="108" w:type="dxa"/>
+      </w:tblCellMar>
     </w:tblPr>
     <w:tblStylePr w:type="firstRow">
       <w:pPr>
@@ -37660,6 +38169,7 @@
     <w:tblPr>
       <w:tblStyleRowBandSize w:val="1"/>
       <w:tblStyleColBandSize w:val="1"/>
+      <w:tblInd w:w="0" w:type="dxa"/>
       <w:tblBorders>
         <w:top w:val="single" w:sz="4" w:space="0" w:color="FFFFFF" w:themeColor="background1"/>
         <w:left w:val="single" w:sz="4" w:space="0" w:color="FFFFFF" w:themeColor="background1"/>
@@ -37668,6 +38178,12 @@
         <w:insideH w:val="single" w:sz="4" w:space="0" w:color="FFFFFF" w:themeColor="background1"/>
         <w:insideV w:val="single" w:sz="4" w:space="0" w:color="FFFFFF" w:themeColor="background1"/>
       </w:tblBorders>
+      <w:tblCellMar>
+        <w:top w:w="0" w:type="dxa"/>
+        <w:left w:w="108" w:type="dxa"/>
+        <w:bottom w:w="0" w:type="dxa"/>
+        <w:right w:w="108" w:type="dxa"/>
+      </w:tblCellMar>
     </w:tblPr>
     <w:tcPr>
       <w:shd w:val="clear" w:color="auto" w:fill="E2EFD9" w:themeFill="accent6" w:themeFillTint="33"/>
@@ -38024,7 +38540,7 @@
 </file>
 
 <file path=customXml/itemProps1.xml><?xml version="1.0" encoding="utf-8"?>
-<ds:datastoreItem xmlns:ds="http://schemas.openxmlformats.org/officeDocument/2006/customXml" ds:itemID="{75022C08-41C3-42A2-B3BF-3B486F823388}">
+<ds:datastoreItem xmlns:ds="http://schemas.openxmlformats.org/officeDocument/2006/customXml" ds:itemID="{B1B315AA-9E5D-47DE-A7C3-64FD23A7510A}">
   <ds:schemaRefs>
     <ds:schemaRef ds:uri="http://schemas.openxmlformats.org/officeDocument/2006/bibliography"/>
   </ds:schemaRefs>

</xml_diff>

<commit_message>
Edited SQAP and test case document
</commit_message>
<xml_diff>
--- a/documentation/quality/ALS - SQAP.docx
+++ b/documentation/quality/ALS - SQAP.docx
@@ -163,25 +163,26 @@
           <w:szCs w:val="32"/>
         </w:rPr>
       </w:pPr>
+      <w:proofErr w:type="gramStart"/>
       <w:r>
         <w:rPr>
           <w:sz w:val="32"/>
           <w:szCs w:val="32"/>
         </w:rPr>
-        <w:t>in Software Quality Assurance</w:t>
-      </w:r>
-    </w:p>
-    <w:p>
-      <w:pPr>
-        <w:jc w:val="center"/>
+        <w:t>in</w:t>
+      </w:r>
+      <w:proofErr w:type="gramEnd"/>
+      <w:r>
         <w:rPr>
           <w:sz w:val="32"/>
           <w:szCs w:val="32"/>
         </w:rPr>
-      </w:pPr>
-    </w:p>
-    <w:p>
-      <w:pPr>
+        <w:t xml:space="preserve"> Software Quality Assurance</w:t>
+      </w:r>
+    </w:p>
+    <w:p>
+      <w:pPr>
+        <w:jc w:val="center"/>
         <w:rPr>
           <w:sz w:val="32"/>
           <w:szCs w:val="32"/>
@@ -190,7 +191,6 @@
     </w:p>
     <w:p>
       <w:pPr>
-        <w:jc w:val="center"/>
         <w:rPr>
           <w:sz w:val="32"/>
           <w:szCs w:val="32"/>
@@ -205,44 +205,46 @@
           <w:szCs w:val="32"/>
         </w:rPr>
       </w:pPr>
-      <w:r>
+    </w:p>
+    <w:p>
+      <w:pPr>
+        <w:jc w:val="center"/>
         <w:rPr>
           <w:sz w:val="32"/>
           <w:szCs w:val="32"/>
         </w:rPr>
-        <w:t>By:</w:t>
-      </w:r>
-    </w:p>
-    <w:p>
-      <w:pPr>
-        <w:jc w:val="center"/>
+      </w:pPr>
+      <w:r>
         <w:rPr>
           <w:sz w:val="32"/>
           <w:szCs w:val="32"/>
         </w:rPr>
-      </w:pPr>
-      <w:r>
+        <w:t>By:</w:t>
+      </w:r>
+    </w:p>
+    <w:p>
+      <w:pPr>
+        <w:jc w:val="center"/>
         <w:rPr>
           <w:sz w:val="32"/>
           <w:szCs w:val="32"/>
         </w:rPr>
-        <w:t>Dimapilis, Joshua C.</w:t>
-      </w:r>
-    </w:p>
-    <w:p>
-      <w:pPr>
-        <w:jc w:val="center"/>
+      </w:pPr>
+      <w:proofErr w:type="spellStart"/>
+      <w:r>
         <w:rPr>
           <w:sz w:val="32"/>
           <w:szCs w:val="32"/>
         </w:rPr>
-      </w:pPr>
+        <w:t>Dimapilis</w:t>
+      </w:r>
+      <w:proofErr w:type="spellEnd"/>
       <w:r>
         <w:rPr>
           <w:sz w:val="32"/>
           <w:szCs w:val="32"/>
         </w:rPr>
-        <w:t>Elizondo, Kimberly Mae B.</w:t>
+        <w:t>, Joshua C.</w:t>
       </w:r>
     </w:p>
     <w:p>
@@ -258,7 +260,48 @@
           <w:sz w:val="32"/>
           <w:szCs w:val="32"/>
         </w:rPr>
-        <w:t xml:space="preserve">Urquiza, Trixia Marie A. </w:t>
+        <w:t>Elizondo, Kimberly Mae B.</w:t>
+      </w:r>
+    </w:p>
+    <w:p>
+      <w:pPr>
+        <w:jc w:val="center"/>
+        <w:rPr>
+          <w:sz w:val="32"/>
+          <w:szCs w:val="32"/>
+        </w:rPr>
+      </w:pPr>
+      <w:proofErr w:type="spellStart"/>
+      <w:r>
+        <w:rPr>
+          <w:sz w:val="32"/>
+          <w:szCs w:val="32"/>
+        </w:rPr>
+        <w:t>Urquiza</w:t>
+      </w:r>
+      <w:proofErr w:type="spellEnd"/>
+      <w:r>
+        <w:rPr>
+          <w:sz w:val="32"/>
+          <w:szCs w:val="32"/>
+        </w:rPr>
+        <w:t xml:space="preserve">, </w:t>
+      </w:r>
+      <w:proofErr w:type="spellStart"/>
+      <w:r>
+        <w:rPr>
+          <w:sz w:val="32"/>
+          <w:szCs w:val="32"/>
+        </w:rPr>
+        <w:t>Trixia</w:t>
+      </w:r>
+      <w:proofErr w:type="spellEnd"/>
+      <w:r>
+        <w:rPr>
+          <w:sz w:val="32"/>
+          <w:szCs w:val="32"/>
+        </w:rPr>
+        <w:t xml:space="preserve"> Marie A. </w:t>
       </w:r>
     </w:p>
     <w:p>
@@ -4898,7 +4941,23 @@
           <w:sz w:val="24"/>
           <w:szCs w:val="24"/>
         </w:rPr>
-        <w:t xml:space="preserve"> There will be intensive development, and succeeding iterations (0,1, and 2). Each iteration involves functional integration and detailed change requests, adjustments and tracking – in accordance to client decisions. Bugs and issues may be found during each iteration, when quality assurance testing is done, fixing these bugs will be prioritized after each iteration.</w:t>
+        <w:t xml:space="preserve"> There will be intensive development, and succeeding iterations (0</w:t>
+      </w:r>
+      <w:proofErr w:type="gramStart"/>
+      <w:r>
+        <w:rPr>
+          <w:sz w:val="24"/>
+          <w:szCs w:val="24"/>
+        </w:rPr>
+        <w:t>,1</w:t>
+      </w:r>
+      <w:proofErr w:type="gramEnd"/>
+      <w:r>
+        <w:rPr>
+          <w:sz w:val="24"/>
+          <w:szCs w:val="24"/>
+        </w:rPr>
+        <w:t>, and 2). Each iteration involves functional integration and detailed change requests, adjustments and tracking – in accordance to client decisions. Bugs and issues may be found during each iteration, when quality assurance testing is done, fixing these bugs will be prioritized after each iteration.</w:t>
       </w:r>
     </w:p>
     <w:p>
@@ -5914,8 +5973,18 @@
                 <w:sz w:val="24"/>
                 <w:szCs w:val="24"/>
               </w:rPr>
-              <w:t>Joshua C. Dimapilis</w:t>
-            </w:r>
+              <w:t xml:space="preserve">Joshua C. </w:t>
+            </w:r>
+            <w:proofErr w:type="spellStart"/>
+            <w:r>
+              <w:rPr>
+                <w:b w:val="0"/>
+                <w:sz w:val="24"/>
+                <w:szCs w:val="24"/>
+              </w:rPr>
+              <w:t>Dimapilis</w:t>
+            </w:r>
+            <w:proofErr w:type="spellEnd"/>
           </w:p>
         </w:tc>
         <w:tc>
@@ -6186,14 +6255,34 @@
                 <w:szCs w:val="24"/>
               </w:rPr>
             </w:pPr>
+            <w:proofErr w:type="spellStart"/>
             <w:r>
               <w:rPr>
                 <w:b w:val="0"/>
                 <w:sz w:val="24"/>
                 <w:szCs w:val="24"/>
               </w:rPr>
-              <w:t>Trixia Marie A. Urquiza</w:t>
-            </w:r>
+              <w:t>Trixia</w:t>
+            </w:r>
+            <w:proofErr w:type="spellEnd"/>
+            <w:r>
+              <w:rPr>
+                <w:b w:val="0"/>
+                <w:sz w:val="24"/>
+                <w:szCs w:val="24"/>
+              </w:rPr>
+              <w:t xml:space="preserve"> Marie A. </w:t>
+            </w:r>
+            <w:proofErr w:type="spellStart"/>
+            <w:r>
+              <w:rPr>
+                <w:b w:val="0"/>
+                <w:sz w:val="24"/>
+                <w:szCs w:val="24"/>
+              </w:rPr>
+              <w:t>Urquiza</w:t>
+            </w:r>
+            <w:proofErr w:type="spellEnd"/>
           </w:p>
         </w:tc>
         <w:tc>
@@ -6381,13 +6470,15 @@
         <w:spacing w:line="276" w:lineRule="auto"/>
         <w:rPr>
           <w:b/>
-          <w:sz w:val="24"/>
-          <w:szCs w:val="24"/>
-        </w:rPr>
-      </w:pPr>
-      <w:r>
-        <w:rPr>
-          <w:b/>
+          <w:color w:val="FF0000"/>
+          <w:sz w:val="24"/>
+          <w:szCs w:val="24"/>
+        </w:rPr>
+      </w:pPr>
+      <w:r>
+        <w:rPr>
+          <w:b/>
+          <w:color w:val="FF0000"/>
           <w:sz w:val="24"/>
           <w:szCs w:val="24"/>
         </w:rPr>
@@ -6404,15 +6495,15 @@
         <w:spacing w:line="276" w:lineRule="auto"/>
         <w:rPr>
           <w:b/>
-          <w:color w:val="0070C0"/>
-          <w:sz w:val="24"/>
-          <w:szCs w:val="24"/>
-        </w:rPr>
-      </w:pPr>
-      <w:r>
-        <w:rPr>
-          <w:b/>
-          <w:color w:val="0070C0"/>
+          <w:color w:val="FF0000"/>
+          <w:sz w:val="24"/>
+          <w:szCs w:val="24"/>
+        </w:rPr>
+      </w:pPr>
+      <w:r>
+        <w:rPr>
+          <w:b/>
+          <w:color w:val="FF0000"/>
           <w:sz w:val="24"/>
           <w:szCs w:val="24"/>
         </w:rPr>
@@ -6426,6 +6517,7 @@
         <w:ind w:left="2160"/>
         <w:rPr>
           <w:b/>
+          <w:color w:val="FF0000"/>
           <w:sz w:val="24"/>
           <w:szCs w:val="24"/>
         </w:rPr>
@@ -6436,12 +6528,14 @@
         <w:pStyle w:val="ListParagraph"/>
         <w:spacing w:line="276" w:lineRule="auto"/>
         <w:rPr>
-          <w:sz w:val="24"/>
-          <w:szCs w:val="24"/>
-        </w:rPr>
-      </w:pPr>
-      <w:r>
-        <w:rPr>
+          <w:color w:val="FF0000"/>
+          <w:sz w:val="24"/>
+          <w:szCs w:val="24"/>
+        </w:rPr>
+      </w:pPr>
+      <w:r>
+        <w:rPr>
+          <w:color w:val="FF0000"/>
           <w:sz w:val="24"/>
           <w:szCs w:val="24"/>
         </w:rPr>
@@ -6727,12 +6821,21 @@
                 <w:szCs w:val="24"/>
               </w:rPr>
             </w:pPr>
-            <w:r>
-              <w:rPr>
-                <w:sz w:val="24"/>
-                <w:szCs w:val="24"/>
-              </w:rPr>
-              <w:t>Yii 2.0, fullcalendar.io</w:t>
+            <w:proofErr w:type="spellStart"/>
+            <w:r>
+              <w:rPr>
+                <w:sz w:val="24"/>
+                <w:szCs w:val="24"/>
+              </w:rPr>
+              <w:t>Yii</w:t>
+            </w:r>
+            <w:proofErr w:type="spellEnd"/>
+            <w:r>
+              <w:rPr>
+                <w:sz w:val="24"/>
+                <w:szCs w:val="24"/>
+              </w:rPr>
+              <w:t xml:space="preserve"> 2.0, fullcalendar.io</w:t>
             </w:r>
           </w:p>
         </w:tc>
@@ -6779,12 +6882,21 @@
                 <w:szCs w:val="24"/>
               </w:rPr>
             </w:pPr>
-            <w:r>
-              <w:rPr>
-                <w:sz w:val="24"/>
-                <w:szCs w:val="24"/>
-              </w:rPr>
-              <w:t xml:space="preserve">Yii </w:t>
+            <w:proofErr w:type="spellStart"/>
+            <w:r>
+              <w:rPr>
+                <w:sz w:val="24"/>
+                <w:szCs w:val="24"/>
+              </w:rPr>
+              <w:t>Yii</w:t>
+            </w:r>
+            <w:proofErr w:type="spellEnd"/>
+            <w:r>
+              <w:rPr>
+                <w:sz w:val="24"/>
+                <w:szCs w:val="24"/>
+              </w:rPr>
+              <w:t xml:space="preserve"> </w:t>
             </w:r>
             <w:r>
               <w:rPr>
@@ -6846,7 +6958,23 @@
                 <w:sz w:val="24"/>
                 <w:szCs w:val="24"/>
               </w:rPr>
-              <w:t>Devices running JellyBean or newer</w:t>
+              <w:t xml:space="preserve">Devices running </w:t>
+            </w:r>
+            <w:proofErr w:type="spellStart"/>
+            <w:r>
+              <w:rPr>
+                <w:sz w:val="24"/>
+                <w:szCs w:val="24"/>
+              </w:rPr>
+              <w:t>JellyBean</w:t>
+            </w:r>
+            <w:proofErr w:type="spellEnd"/>
+            <w:r>
+              <w:rPr>
+                <w:sz w:val="24"/>
+                <w:szCs w:val="24"/>
+              </w:rPr>
+              <w:t xml:space="preserve"> or newer</w:t>
             </w:r>
             <w:r>
               <w:rPr>
@@ -6950,6 +7078,7 @@
               </w:rPr>
             </w:pPr>
             <w:hyperlink r:id="rId15" w:history="1">
+              <w:proofErr w:type="spellStart"/>
               <w:r>
                 <w:rPr>
                   <w:rStyle w:val="Hyperlink"/>
@@ -6959,6 +7088,7 @@
                 </w:rPr>
                 <w:t>code.google</w:t>
               </w:r>
+              <w:proofErr w:type="spellEnd"/>
             </w:hyperlink>
             <w:r>
               <w:rPr>
@@ -10063,7 +10193,23 @@
           <w:sz w:val="24"/>
           <w:szCs w:val="24"/>
         </w:rPr>
-        <w:t xml:space="preserve">is a compilation of readings that are separated by cycle types and numbers. (i.e. For </w:t>
+        <w:t>is a compilation of readings that are separated by cycle types and numbers. (</w:t>
+      </w:r>
+      <w:proofErr w:type="gramStart"/>
+      <w:r>
+        <w:rPr>
+          <w:sz w:val="24"/>
+          <w:szCs w:val="24"/>
+        </w:rPr>
+        <w:t>i.e</w:t>
+      </w:r>
+      <w:proofErr w:type="gramEnd"/>
+      <w:r>
+        <w:rPr>
+          <w:sz w:val="24"/>
+          <w:szCs w:val="24"/>
+        </w:rPr>
+        <w:t xml:space="preserve">. For </w:t>
       </w:r>
       <w:r>
         <w:rPr>
@@ -13290,7 +13436,16 @@
           <w:sz w:val="24"/>
           <w:szCs w:val="24"/>
         </w:rPr>
-        <w:t>Requirements Traceability Matrix</w:t>
+        <w:t xml:space="preserve">Requirements Traceability </w:t>
+      </w:r>
+      <w:proofErr w:type="gramStart"/>
+      <w:r>
+        <w:rPr>
+          <w:b/>
+          <w:sz w:val="24"/>
+          <w:szCs w:val="24"/>
+        </w:rPr>
+        <w:t>Matrix</w:t>
       </w:r>
       <w:r>
         <w:rPr>
@@ -13300,6 +13455,7 @@
         </w:rPr>
         <w:t xml:space="preserve">  Part</w:t>
       </w:r>
+      <w:proofErr w:type="gramEnd"/>
       <w:r>
         <w:rPr>
           <w:b/>
@@ -14186,70 +14342,6 @@
     </w:p>
     <w:p>
       <w:pPr>
-        <w:spacing w:line="276" w:lineRule="auto"/>
-        <w:jc w:val="center"/>
-        <w:rPr>
-          <w:b/>
-          <w:sz w:val="24"/>
-          <w:szCs w:val="24"/>
-        </w:rPr>
-      </w:pPr>
-    </w:p>
-    <w:p>
-      <w:pPr>
-        <w:spacing w:line="276" w:lineRule="auto"/>
-        <w:jc w:val="center"/>
-        <w:rPr>
-          <w:b/>
-          <w:sz w:val="24"/>
-          <w:szCs w:val="24"/>
-        </w:rPr>
-      </w:pPr>
-    </w:p>
-    <w:p>
-      <w:pPr>
-        <w:spacing w:line="276" w:lineRule="auto"/>
-        <w:jc w:val="center"/>
-        <w:rPr>
-          <w:b/>
-          <w:sz w:val="24"/>
-          <w:szCs w:val="24"/>
-        </w:rPr>
-      </w:pPr>
-    </w:p>
-    <w:p>
-      <w:pPr>
-        <w:spacing w:line="276" w:lineRule="auto"/>
-        <w:jc w:val="center"/>
-        <w:rPr>
-          <w:b/>
-          <w:sz w:val="24"/>
-          <w:szCs w:val="24"/>
-        </w:rPr>
-      </w:pPr>
-    </w:p>
-    <w:p>
-      <w:pPr>
-        <w:spacing w:line="276" w:lineRule="auto"/>
-        <w:jc w:val="center"/>
-        <w:rPr>
-          <w:i/>
-          <w:sz w:val="24"/>
-          <w:szCs w:val="24"/>
-        </w:rPr>
-      </w:pPr>
-      <w:r>
-        <w:rPr>
-          <w:i/>
-          <w:noProof/>
-          <w:sz w:val="24"/>
-          <w:szCs w:val="24"/>
-        </w:rPr>
-        <w:t xml:space="preserve"> </w:t>
-      </w:r>
-    </w:p>
-    <w:p>
-      <w:pPr>
         <w:pStyle w:val="ListParagraph"/>
         <w:numPr>
           <w:ilvl w:val="1"/>
@@ -14494,7 +14586,6 @@
           <w:sz w:val="24"/>
           <w:szCs w:val="24"/>
         </w:rPr>
-        <w:lastRenderedPageBreak/>
         <w:t>Frequently Asked Questions</w:t>
       </w:r>
     </w:p>
@@ -14577,6 +14668,7 @@
           <w:sz w:val="24"/>
           <w:szCs w:val="24"/>
         </w:rPr>
+        <w:lastRenderedPageBreak/>
         <w:t>The following areas are to be considered as vital information in deriving business requirements for the application. Therefore, data from the succeeding sections are to be mapped in accordance to the following information:</w:t>
       </w:r>
     </w:p>
@@ -14960,10 +15052,42 @@
       </w:pPr>
       <w:r>
         <w:rPr>
-          <w:sz w:val="24"/>
-          <w:szCs w:val="24"/>
-        </w:rPr>
-        <w:t>For Moveable feasts, the event determinant table in the database is responsible in designating all the allotted years within the years 1969 – 2050. These have been retrieved from the main lectionary resource site provided by the client. Some moveable feasts possess various attributes similar to that of the Sunday / Weekday Readings</w:t>
+          <w:color w:val="FF0000"/>
+          <w:sz w:val="24"/>
+          <w:szCs w:val="24"/>
+        </w:rPr>
+        <w:t xml:space="preserve">For Moveable feasts, the event determinant table in the database is responsible in designating </w:t>
+      </w:r>
+      <w:r>
+        <w:rPr>
+          <w:color w:val="FF0000"/>
+          <w:sz w:val="24"/>
+          <w:szCs w:val="24"/>
+        </w:rPr>
+        <w:t>all the allotted moveable feasts within the specified year</w:t>
+      </w:r>
+      <w:r>
+        <w:rPr>
+          <w:color w:val="FF0000"/>
+          <w:sz w:val="24"/>
+          <w:szCs w:val="24"/>
+        </w:rPr>
+        <w:t>.</w:t>
+      </w:r>
+      <w:r>
+        <w:rPr>
+          <w:color w:val="FF0000"/>
+          <w:sz w:val="24"/>
+          <w:szCs w:val="24"/>
+        </w:rPr>
+        <w:t xml:space="preserve"> The dates of moveable feasts present from the years 1969 – 2050 must be encoded in the database.</w:t>
+      </w:r>
+      <w:r>
+        <w:rPr>
+          <w:sz w:val="24"/>
+          <w:szCs w:val="24"/>
+        </w:rPr>
+        <w:t xml:space="preserve"> These have been retrieved from the main lectionary resource site provided by the client. Some moveable feasts possess various attributes similar to that of the Sunday / Weekday Readings</w:t>
       </w:r>
     </w:p>
     <w:p>
@@ -14994,23 +15118,7 @@
           <w:sz w:val="24"/>
           <w:szCs w:val="24"/>
         </w:rPr>
-        <w:t xml:space="preserve">, </w:t>
-      </w:r>
-      <w:r>
-        <w:rPr>
-          <w:b/>
-          <w:sz w:val="24"/>
-          <w:szCs w:val="24"/>
-        </w:rPr>
-        <w:t>Solemnities</w:t>
-      </w:r>
-      <w:r>
-        <w:rPr>
-          <w:b/>
-          <w:sz w:val="24"/>
-          <w:szCs w:val="24"/>
-        </w:rPr>
-        <w:t>, Feasts</w:t>
+        <w:t>, Solemnities, Feasts</w:t>
       </w:r>
     </w:p>
     <w:p>
@@ -15088,8 +15196,6 @@
         </w:rPr>
         <w:t>special feasts are events that have exact dates. These have been recorded in the Event table.</w:t>
       </w:r>
-      <w:bookmarkStart w:id="2" w:name="_GoBack"/>
-      <w:bookmarkEnd w:id="2"/>
     </w:p>
     <w:p>
       <w:pPr>
@@ -15184,16 +15290,7 @@
           <w:sz w:val="24"/>
           <w:szCs w:val="24"/>
         </w:rPr>
-        <w:t xml:space="preserve">Frequently </w:t>
-      </w:r>
-      <w:r>
-        <w:rPr>
-          <w:i/>
-          <w:sz w:val="24"/>
-          <w:szCs w:val="24"/>
-        </w:rPr>
-        <w:lastRenderedPageBreak/>
-        <w:t xml:space="preserve">Asked Questions </w:t>
+        <w:t xml:space="preserve">Frequently Asked Questions </w:t>
       </w:r>
       <w:r>
         <w:rPr>
@@ -15253,6 +15350,7 @@
           <w:sz w:val="24"/>
           <w:szCs w:val="24"/>
         </w:rPr>
+        <w:lastRenderedPageBreak/>
         <w:t>Tester</w:t>
       </w:r>
     </w:p>
@@ -16747,33 +16845,6 @@
     </w:p>
     <w:p>
       <w:pPr>
-        <w:spacing w:line="276" w:lineRule="auto"/>
-        <w:rPr>
-          <w:sz w:val="24"/>
-          <w:szCs w:val="24"/>
-        </w:rPr>
-      </w:pPr>
-    </w:p>
-    <w:p>
-      <w:pPr>
-        <w:spacing w:line="276" w:lineRule="auto"/>
-        <w:rPr>
-          <w:sz w:val="24"/>
-          <w:szCs w:val="24"/>
-        </w:rPr>
-      </w:pPr>
-    </w:p>
-    <w:p>
-      <w:pPr>
-        <w:spacing w:line="276" w:lineRule="auto"/>
-        <w:rPr>
-          <w:sz w:val="24"/>
-          <w:szCs w:val="24"/>
-        </w:rPr>
-      </w:pPr>
-    </w:p>
-    <w:p>
-      <w:pPr>
         <w:pStyle w:val="ListParagraph"/>
         <w:numPr>
           <w:ilvl w:val="0"/>
@@ -17262,60 +17333,91 @@
         <w:contextualSpacing/>
         <w:rPr>
           <w:b/>
-          <w:sz w:val="24"/>
-          <w:szCs w:val="24"/>
-        </w:rPr>
-      </w:pPr>
-      <w:r>
-        <w:rPr>
-          <w:b/>
-          <w:sz w:val="24"/>
-          <w:szCs w:val="24"/>
-        </w:rPr>
-        <w:t xml:space="preserve">Features To Be Tested / </w:t>
-      </w:r>
-      <w:r>
-        <w:rPr>
-          <w:b/>
-          <w:sz w:val="24"/>
-        </w:rPr>
-        <w:t>Features Not To Be Tested</w:t>
-      </w:r>
-    </w:p>
-    <w:p>
-      <w:pPr>
-        <w:spacing w:line="276" w:lineRule="auto"/>
-        <w:rPr>
-          <w:b/>
-          <w:sz w:val="24"/>
-          <w:szCs w:val="24"/>
-        </w:rPr>
-      </w:pPr>
-    </w:p>
-    <w:p>
-      <w:pPr>
-        <w:spacing w:line="276" w:lineRule="auto"/>
-        <w:rPr>
-          <w:sz w:val="24"/>
-          <w:szCs w:val="24"/>
-        </w:rPr>
-      </w:pPr>
-      <w:r>
-        <w:rPr>
-          <w:sz w:val="24"/>
-          <w:szCs w:val="24"/>
-        </w:rPr>
-        <w:t>The features not to be tested are to be duly evaluated in line with the present prototype during dynamic testing. Therefore, th</w:t>
-      </w:r>
-      <w:r>
-        <w:rPr>
-          <w:sz w:val="24"/>
-          <w:szCs w:val="24"/>
-        </w:rPr>
-        <w:t>e following features of the system must be</w:t>
-      </w:r>
-      <w:r>
-        <w:rPr>
+          <w:color w:val="FF0000"/>
+          <w:sz w:val="24"/>
+          <w:szCs w:val="24"/>
+        </w:rPr>
+      </w:pPr>
+      <w:r>
+        <w:rPr>
+          <w:b/>
+          <w:color w:val="FF0000"/>
+          <w:sz w:val="24"/>
+          <w:szCs w:val="24"/>
+        </w:rPr>
+        <w:t xml:space="preserve">Features To Be Tested </w:t>
+      </w:r>
+    </w:p>
+    <w:p>
+      <w:pPr>
+        <w:spacing w:line="276" w:lineRule="auto"/>
+        <w:contextualSpacing/>
+        <w:rPr>
+          <w:b/>
+          <w:sz w:val="24"/>
+          <w:szCs w:val="24"/>
+        </w:rPr>
+      </w:pPr>
+    </w:p>
+    <w:p>
+      <w:pPr>
+        <w:spacing w:line="276" w:lineRule="auto"/>
+        <w:contextualSpacing/>
+        <w:rPr>
+          <w:sz w:val="24"/>
+          <w:szCs w:val="24"/>
+        </w:rPr>
+      </w:pPr>
+      <w:r>
+        <w:rPr>
+          <w:sz w:val="24"/>
+          <w:szCs w:val="24"/>
+        </w:rPr>
+        <w:t>The</w:t>
+      </w:r>
+      <w:r>
+        <w:rPr>
+          <w:sz w:val="24"/>
+          <w:szCs w:val="24"/>
+        </w:rPr>
+        <w:t xml:space="preserve"> following items are the test records described in the test cases</w:t>
+      </w:r>
+      <w:r>
+        <w:rPr>
+          <w:sz w:val="24"/>
+          <w:szCs w:val="24"/>
+        </w:rPr>
+        <w:t xml:space="preserve">, these are the features to be tested during the scheduled Dynamic Testing. The section of </w:t>
+      </w:r>
+      <w:r>
+        <w:rPr>
+          <w:i/>
+          <w:sz w:val="24"/>
+          <w:szCs w:val="24"/>
+        </w:rPr>
+        <w:t xml:space="preserve">Features Not </w:t>
+      </w:r>
+      <w:proofErr w:type="gramStart"/>
+      <w:r>
+        <w:rPr>
+          <w:i/>
+          <w:sz w:val="24"/>
+          <w:szCs w:val="24"/>
+        </w:rPr>
+        <w:t>To</w:t>
+      </w:r>
+      <w:proofErr w:type="gramEnd"/>
+      <w:r>
+        <w:rPr>
+          <w:i/>
+          <w:sz w:val="24"/>
+          <w:szCs w:val="24"/>
+        </w:rPr>
+        <w:t xml:space="preserve"> Be Tested</w:t>
+      </w:r>
+      <w:r>
+        <w:rPr>
+          <w:i/>
           <w:sz w:val="24"/>
           <w:szCs w:val="24"/>
         </w:rPr>
@@ -17323,38 +17425,18 @@
       </w:r>
       <w:r>
         <w:rPr>
-          <w:i/>
-          <w:sz w:val="24"/>
-          <w:szCs w:val="24"/>
-        </w:rPr>
-        <w:t>initally</w:t>
-      </w:r>
-      <w:r>
-        <w:rPr>
-          <w:sz w:val="24"/>
-          <w:szCs w:val="24"/>
-        </w:rPr>
-        <w:t xml:space="preserve"> tested and duly </w:t>
-      </w:r>
-      <w:r>
-        <w:rPr>
-          <w:sz w:val="24"/>
-          <w:szCs w:val="24"/>
-        </w:rPr>
-        <w:t>assessed</w:t>
-      </w:r>
-      <w:r>
-        <w:rPr>
-          <w:sz w:val="24"/>
-          <w:szCs w:val="24"/>
-        </w:rPr>
-        <w:t>:</w:t>
-      </w:r>
-    </w:p>
-    <w:p>
-      <w:pPr>
-        <w:spacing w:line="276" w:lineRule="auto"/>
-        <w:rPr>
+          <w:sz w:val="24"/>
+          <w:szCs w:val="24"/>
+        </w:rPr>
+        <w:t>discusses variable data to be tested.</w:t>
+      </w:r>
+    </w:p>
+    <w:p>
+      <w:pPr>
+        <w:spacing w:line="276" w:lineRule="auto"/>
+        <w:contextualSpacing/>
+        <w:rPr>
+          <w:b/>
           <w:sz w:val="24"/>
           <w:szCs w:val="24"/>
         </w:rPr>
@@ -17430,7 +17512,6 @@
           <w:sz w:val="24"/>
           <w:szCs w:val="24"/>
         </w:rPr>
-        <w:lastRenderedPageBreak/>
         <w:t>User Site Registration</w:t>
       </w:r>
     </w:p>
@@ -17504,6 +17585,7 @@
           <w:sz w:val="24"/>
           <w:szCs w:val="24"/>
         </w:rPr>
+        <w:lastRenderedPageBreak/>
         <w:t>Calendar Display</w:t>
       </w:r>
     </w:p>
@@ -17619,21 +17701,7 @@
           <w:sz w:val="24"/>
           <w:szCs w:val="24"/>
         </w:rPr>
-        <w:t>Event</w:t>
-      </w:r>
-      <w:r>
-        <w:rPr>
-          <w:sz w:val="24"/>
-          <w:szCs w:val="24"/>
-        </w:rPr>
-        <w:t>s</w:t>
-      </w:r>
-      <w:r>
-        <w:rPr>
-          <w:sz w:val="24"/>
-          <w:szCs w:val="24"/>
-        </w:rPr>
-        <w:t xml:space="preserve"> </w:t>
+        <w:t xml:space="preserve">Events </w:t>
       </w:r>
       <w:r>
         <w:rPr>
@@ -17661,14 +17729,7 @@
           <w:sz w:val="24"/>
           <w:szCs w:val="24"/>
         </w:rPr>
-        <w:t>Calendar and Event</w:t>
-      </w:r>
-      <w:r>
-        <w:rPr>
-          <w:sz w:val="24"/>
-          <w:szCs w:val="24"/>
-        </w:rPr>
-        <w:t>s</w:t>
+        <w:t>Calendar and Events</w:t>
       </w:r>
       <w:r>
         <w:rPr>
@@ -17838,25 +17899,37 @@
         <w:contextualSpacing/>
         <w:rPr>
           <w:b/>
-          <w:sz w:val="24"/>
-          <w:szCs w:val="24"/>
-        </w:rPr>
-      </w:pPr>
-      <w:r>
-        <w:rPr>
-          <w:b/>
-          <w:sz w:val="24"/>
-          <w:szCs w:val="24"/>
-        </w:rPr>
-        <w:t>Usability of calendar links</w:t>
-      </w:r>
-      <w:r>
-        <w:rPr>
-          <w:b/>
-          <w:sz w:val="24"/>
-          <w:szCs w:val="24"/>
-        </w:rPr>
-        <w:t xml:space="preserve"> (Link Redirection)</w:t>
+          <w:color w:val="FF0000"/>
+          <w:sz w:val="24"/>
+          <w:szCs w:val="24"/>
+        </w:rPr>
+      </w:pPr>
+      <w:r>
+        <w:rPr>
+          <w:b/>
+          <w:color w:val="FF0000"/>
+          <w:sz w:val="24"/>
+          <w:szCs w:val="24"/>
+        </w:rPr>
+        <w:t>Event Rendering in the calendar(</w:t>
+      </w:r>
+      <w:r>
+        <w:rPr>
+          <w:b/>
+          <w:color w:val="FF0000"/>
+          <w:sz w:val="24"/>
+          <w:szCs w:val="24"/>
+        </w:rPr>
+        <w:t>Event Plotting</w:t>
+      </w:r>
+      <w:r>
+        <w:rPr>
+          <w:b/>
+          <w:color w:val="FF0000"/>
+          <w:sz w:val="24"/>
+          <w:szCs w:val="24"/>
+        </w:rPr>
+        <w:t>)</w:t>
       </w:r>
     </w:p>
     <w:p>
@@ -17868,16 +17941,110 @@
         <w:spacing w:line="276" w:lineRule="auto"/>
         <w:contextualSpacing/>
         <w:rPr>
-          <w:sz w:val="24"/>
-          <w:szCs w:val="24"/>
-        </w:rPr>
-      </w:pPr>
-      <w:r>
-        <w:rPr>
-          <w:sz w:val="24"/>
-          <w:szCs w:val="24"/>
-        </w:rPr>
-        <w:t>Link Display</w:t>
+          <w:color w:val="FF0000"/>
+          <w:sz w:val="24"/>
+          <w:szCs w:val="24"/>
+        </w:rPr>
+      </w:pPr>
+      <w:r>
+        <w:rPr>
+          <w:color w:val="FF0000"/>
+          <w:sz w:val="24"/>
+          <w:szCs w:val="24"/>
+        </w:rPr>
+        <w:t xml:space="preserve">Moveable Feasts </w:t>
+      </w:r>
+    </w:p>
+    <w:p>
+      <w:pPr>
+        <w:numPr>
+          <w:ilvl w:val="3"/>
+          <w:numId w:val="20"/>
+        </w:numPr>
+        <w:spacing w:line="276" w:lineRule="auto"/>
+        <w:contextualSpacing/>
+        <w:rPr>
+          <w:color w:val="FF0000"/>
+          <w:sz w:val="24"/>
+          <w:szCs w:val="24"/>
+        </w:rPr>
+      </w:pPr>
+      <w:r>
+        <w:rPr>
+          <w:color w:val="FF0000"/>
+          <w:sz w:val="24"/>
+          <w:szCs w:val="24"/>
+        </w:rPr>
+        <w:t>Ash Wednesday</w:t>
+      </w:r>
+    </w:p>
+    <w:p>
+      <w:pPr>
+        <w:numPr>
+          <w:ilvl w:val="3"/>
+          <w:numId w:val="20"/>
+        </w:numPr>
+        <w:spacing w:line="276" w:lineRule="auto"/>
+        <w:contextualSpacing/>
+        <w:rPr>
+          <w:color w:val="FF0000"/>
+          <w:sz w:val="24"/>
+          <w:szCs w:val="24"/>
+        </w:rPr>
+      </w:pPr>
+      <w:r>
+        <w:rPr>
+          <w:color w:val="FF0000"/>
+          <w:sz w:val="24"/>
+          <w:szCs w:val="24"/>
+        </w:rPr>
+        <w:t>Easter Sunday</w:t>
+      </w:r>
+    </w:p>
+    <w:p>
+      <w:pPr>
+        <w:numPr>
+          <w:ilvl w:val="3"/>
+          <w:numId w:val="20"/>
+        </w:numPr>
+        <w:spacing w:line="276" w:lineRule="auto"/>
+        <w:contextualSpacing/>
+        <w:rPr>
+          <w:color w:val="FF0000"/>
+          <w:sz w:val="24"/>
+          <w:szCs w:val="24"/>
+        </w:rPr>
+      </w:pPr>
+      <w:r>
+        <w:rPr>
+          <w:color w:val="FF0000"/>
+          <w:sz w:val="24"/>
+          <w:szCs w:val="24"/>
+        </w:rPr>
+        <w:t>Pentecost Sunday</w:t>
+      </w:r>
+    </w:p>
+    <w:p>
+      <w:pPr>
+        <w:numPr>
+          <w:ilvl w:val="3"/>
+          <w:numId w:val="20"/>
+        </w:numPr>
+        <w:spacing w:line="276" w:lineRule="auto"/>
+        <w:contextualSpacing/>
+        <w:rPr>
+          <w:color w:val="FF0000"/>
+          <w:sz w:val="24"/>
+          <w:szCs w:val="24"/>
+        </w:rPr>
+      </w:pPr>
+      <w:r>
+        <w:rPr>
+          <w:color w:val="FF0000"/>
+          <w:sz w:val="24"/>
+          <w:szCs w:val="24"/>
+        </w:rPr>
+        <w:t>First Sunday of Advent</w:t>
       </w:r>
     </w:p>
     <w:p>
@@ -17889,16 +18056,88 @@
         <w:spacing w:line="276" w:lineRule="auto"/>
         <w:contextualSpacing/>
         <w:rPr>
-          <w:sz w:val="24"/>
-          <w:szCs w:val="24"/>
-        </w:rPr>
-      </w:pPr>
-      <w:r>
-        <w:rPr>
-          <w:sz w:val="24"/>
-          <w:szCs w:val="24"/>
-        </w:rPr>
-        <w:t>Link Redirection</w:t>
+          <w:color w:val="FF0000"/>
+          <w:sz w:val="24"/>
+          <w:szCs w:val="24"/>
+        </w:rPr>
+      </w:pPr>
+      <w:r>
+        <w:rPr>
+          <w:color w:val="FF0000"/>
+          <w:sz w:val="24"/>
+          <w:szCs w:val="24"/>
+        </w:rPr>
+        <w:t>Completeness of month</w:t>
+      </w:r>
+    </w:p>
+    <w:p>
+      <w:pPr>
+        <w:numPr>
+          <w:ilvl w:val="3"/>
+          <w:numId w:val="20"/>
+        </w:numPr>
+        <w:spacing w:line="276" w:lineRule="auto"/>
+        <w:contextualSpacing/>
+        <w:rPr>
+          <w:color w:val="FF0000"/>
+          <w:sz w:val="24"/>
+          <w:szCs w:val="24"/>
+        </w:rPr>
+      </w:pPr>
+      <w:r>
+        <w:rPr>
+          <w:color w:val="FF0000"/>
+          <w:sz w:val="24"/>
+          <w:szCs w:val="24"/>
+        </w:rPr>
+        <w:t>January – December</w:t>
+      </w:r>
+    </w:p>
+    <w:p>
+      <w:pPr>
+        <w:numPr>
+          <w:ilvl w:val="1"/>
+          <w:numId w:val="20"/>
+        </w:numPr>
+        <w:spacing w:line="276" w:lineRule="auto"/>
+        <w:contextualSpacing/>
+        <w:rPr>
+          <w:b/>
+          <w:sz w:val="24"/>
+          <w:szCs w:val="24"/>
+        </w:rPr>
+      </w:pPr>
+      <w:r>
+        <w:rPr>
+          <w:b/>
+          <w:sz w:val="24"/>
+          <w:szCs w:val="24"/>
+        </w:rPr>
+        <w:t xml:space="preserve">Dynamism </w:t>
+      </w:r>
+      <w:r>
+        <w:rPr>
+          <w:b/>
+          <w:sz w:val="24"/>
+          <w:szCs w:val="24"/>
+        </w:rPr>
+        <w:t>of Administrator and User Privileges (</w:t>
+      </w:r>
+      <w:r>
+        <w:rPr>
+          <w:b/>
+          <w:sz w:val="24"/>
+          <w:szCs w:val="24"/>
+        </w:rPr>
+        <w:t>CRUD</w:t>
+      </w:r>
+      <w:r>
+        <w:rPr>
+          <w:b/>
+          <w:sz w:val="24"/>
+          <w:szCs w:val="24"/>
+        </w:rPr>
+        <w:t>)</w:t>
       </w:r>
     </w:p>
     <w:p>
@@ -17919,70 +18158,7 @@
           <w:sz w:val="24"/>
           <w:szCs w:val="24"/>
         </w:rPr>
-        <w:t>Verification of Link Display and Redirection Item</w:t>
-      </w:r>
-    </w:p>
-    <w:p>
-      <w:pPr>
-        <w:numPr>
-          <w:ilvl w:val="1"/>
-          <w:numId w:val="20"/>
-        </w:numPr>
-        <w:spacing w:line="276" w:lineRule="auto"/>
-        <w:contextualSpacing/>
-        <w:rPr>
-          <w:b/>
-          <w:sz w:val="24"/>
-          <w:szCs w:val="24"/>
-        </w:rPr>
-      </w:pPr>
-      <w:r>
-        <w:rPr>
-          <w:b/>
-          <w:sz w:val="24"/>
-          <w:szCs w:val="24"/>
-        </w:rPr>
-        <w:t xml:space="preserve">Dynamism </w:t>
-      </w:r>
-      <w:r>
-        <w:rPr>
-          <w:b/>
-          <w:sz w:val="24"/>
-          <w:szCs w:val="24"/>
-        </w:rPr>
-        <w:t xml:space="preserve">of Administrator </w:t>
-      </w:r>
-      <w:r>
-        <w:rPr>
-          <w:b/>
-          <w:sz w:val="24"/>
-          <w:szCs w:val="24"/>
-        </w:rPr>
-        <w:t xml:space="preserve">and User </w:t>
-      </w:r>
-      <w:r>
-        <w:rPr>
-          <w:b/>
-          <w:sz w:val="24"/>
-          <w:szCs w:val="24"/>
-        </w:rPr>
-        <w:t>Privileges (</w:t>
-      </w:r>
-      <w:r>
-        <w:rPr>
-          <w:b/>
-          <w:sz w:val="24"/>
-          <w:szCs w:val="24"/>
-        </w:rPr>
-        <w:t>CRUD</w:t>
-      </w:r>
-      <w:r>
-        <w:rPr>
-          <w:b/>
-          <w:sz w:val="24"/>
-          <w:szCs w:val="24"/>
-        </w:rPr>
-        <w:t>)</w:t>
+        <w:t>Available Administrator Features</w:t>
       </w:r>
     </w:p>
     <w:p>
@@ -18003,28 +18179,7 @@
           <w:sz w:val="24"/>
           <w:szCs w:val="24"/>
         </w:rPr>
-        <w:t xml:space="preserve">Available </w:t>
-      </w:r>
-      <w:r>
-        <w:rPr>
-          <w:sz w:val="24"/>
-          <w:szCs w:val="24"/>
-        </w:rPr>
-        <w:t>Administrator F</w:t>
-      </w:r>
-      <w:r>
-        <w:rPr>
-          <w:sz w:val="24"/>
-          <w:szCs w:val="24"/>
-        </w:rPr>
-        <w:t>eature</w:t>
-      </w:r>
-      <w:r>
-        <w:rPr>
-          <w:sz w:val="24"/>
-          <w:szCs w:val="24"/>
-        </w:rPr>
-        <w:t>s</w:t>
+        <w:t>Available User Features</w:t>
       </w:r>
     </w:p>
     <w:p>
@@ -18045,28 +18200,7 @@
           <w:sz w:val="24"/>
           <w:szCs w:val="24"/>
         </w:rPr>
-        <w:t xml:space="preserve">Available </w:t>
-      </w:r>
-      <w:r>
-        <w:rPr>
-          <w:sz w:val="24"/>
-          <w:szCs w:val="24"/>
-        </w:rPr>
-        <w:t>User F</w:t>
-      </w:r>
-      <w:r>
-        <w:rPr>
-          <w:sz w:val="24"/>
-          <w:szCs w:val="24"/>
-        </w:rPr>
-        <w:t>eature</w:t>
-      </w:r>
-      <w:r>
-        <w:rPr>
-          <w:sz w:val="24"/>
-          <w:szCs w:val="24"/>
-        </w:rPr>
-        <w:t>s</w:t>
+        <w:t>Create Items</w:t>
       </w:r>
     </w:p>
     <w:p>
@@ -18087,14 +18221,7 @@
           <w:sz w:val="24"/>
           <w:szCs w:val="24"/>
         </w:rPr>
-        <w:t>Create</w:t>
-      </w:r>
-      <w:r>
-        <w:rPr>
-          <w:sz w:val="24"/>
-          <w:szCs w:val="24"/>
-        </w:rPr>
-        <w:t xml:space="preserve"> Items</w:t>
+        <w:t>Read Items</w:t>
       </w:r>
     </w:p>
     <w:p>
@@ -18115,14 +18242,7 @@
           <w:sz w:val="24"/>
           <w:szCs w:val="24"/>
         </w:rPr>
-        <w:t>Read</w:t>
-      </w:r>
-      <w:r>
-        <w:rPr>
-          <w:sz w:val="24"/>
-          <w:szCs w:val="24"/>
-        </w:rPr>
-        <w:t xml:space="preserve"> Items</w:t>
+        <w:t>Update Items</w:t>
       </w:r>
     </w:p>
     <w:p>
@@ -18143,67 +18263,217 @@
           <w:sz w:val="24"/>
           <w:szCs w:val="24"/>
         </w:rPr>
-        <w:t>Update</w:t>
-      </w:r>
-      <w:r>
-        <w:rPr>
-          <w:sz w:val="24"/>
-          <w:szCs w:val="24"/>
-        </w:rPr>
-        <w:t xml:space="preserve"> Items</w:t>
-      </w:r>
+        <w:t>Delete Items</w:t>
+      </w:r>
+    </w:p>
+    <w:p>
+      <w:pPr>
+        <w:spacing w:line="276" w:lineRule="auto"/>
+        <w:contextualSpacing/>
+        <w:rPr>
+          <w:b/>
+          <w:sz w:val="24"/>
+          <w:szCs w:val="24"/>
+        </w:rPr>
+      </w:pPr>
+    </w:p>
+    <w:p>
+      <w:pPr>
+        <w:spacing w:line="276" w:lineRule="auto"/>
+        <w:contextualSpacing/>
+        <w:rPr>
+          <w:b/>
+          <w:sz w:val="24"/>
+          <w:szCs w:val="24"/>
+        </w:rPr>
+      </w:pPr>
     </w:p>
     <w:p>
       <w:pPr>
         <w:numPr>
-          <w:ilvl w:val="2"/>
+          <w:ilvl w:val="0"/>
           <w:numId w:val="20"/>
         </w:numPr>
         <w:spacing w:line="276" w:lineRule="auto"/>
         <w:contextualSpacing/>
         <w:rPr>
-          <w:sz w:val="24"/>
-          <w:szCs w:val="24"/>
-        </w:rPr>
-      </w:pPr>
-      <w:r>
-        <w:rPr>
-          <w:sz w:val="24"/>
-          <w:szCs w:val="24"/>
-        </w:rPr>
-        <w:t>Delete</w:t>
-      </w:r>
-      <w:r>
-        <w:rPr>
-          <w:sz w:val="24"/>
-          <w:szCs w:val="24"/>
-        </w:rPr>
-        <w:t xml:space="preserve"> Items</w:t>
-      </w:r>
-    </w:p>
-    <w:p>
-      <w:pPr>
-        <w:spacing w:line="276" w:lineRule="auto"/>
-        <w:rPr>
-          <w:sz w:val="24"/>
-          <w:szCs w:val="24"/>
-        </w:rPr>
-      </w:pPr>
-    </w:p>
-    <w:p>
-      <w:pPr>
-        <w:spacing w:line="276" w:lineRule="auto"/>
-        <w:rPr>
-          <w:sz w:val="24"/>
-          <w:szCs w:val="24"/>
-        </w:rPr>
-      </w:pPr>
-      <w:r>
-        <w:rPr>
-          <w:sz w:val="24"/>
-          <w:szCs w:val="24"/>
-        </w:rPr>
-        <w:t>The mentioned features are given explanations and certain margins of validity and fault in the Pass/Fail Criteria.</w:t>
+          <w:b/>
+          <w:sz w:val="24"/>
+          <w:szCs w:val="24"/>
+        </w:rPr>
+      </w:pPr>
+      <w:r>
+        <w:rPr>
+          <w:b/>
+          <w:sz w:val="24"/>
+        </w:rPr>
+        <w:t>Features Not To Be Tested</w:t>
+      </w:r>
+    </w:p>
+    <w:p>
+      <w:pPr>
+        <w:spacing w:line="276" w:lineRule="auto"/>
+        <w:rPr>
+          <w:b/>
+          <w:sz w:val="24"/>
+          <w:szCs w:val="24"/>
+        </w:rPr>
+      </w:pPr>
+    </w:p>
+    <w:p>
+      <w:pPr>
+        <w:spacing w:line="276" w:lineRule="auto"/>
+        <w:rPr>
+          <w:sz w:val="24"/>
+          <w:szCs w:val="24"/>
+        </w:rPr>
+      </w:pPr>
+      <w:r>
+        <w:rPr>
+          <w:sz w:val="24"/>
+          <w:szCs w:val="24"/>
+        </w:rPr>
+        <w:t xml:space="preserve">The features not to be tested are to be duly evaluated in </w:t>
+      </w:r>
+      <w:r>
+        <w:rPr>
+          <w:sz w:val="24"/>
+          <w:szCs w:val="24"/>
+        </w:rPr>
+        <w:t xml:space="preserve">the following table. These are not to be tested because it is not present in </w:t>
+      </w:r>
+      <w:r>
+        <w:rPr>
+          <w:sz w:val="24"/>
+          <w:szCs w:val="24"/>
+        </w:rPr>
+        <w:t xml:space="preserve">the </w:t>
+      </w:r>
+      <w:r>
+        <w:rPr>
+          <w:sz w:val="24"/>
+          <w:szCs w:val="24"/>
+        </w:rPr>
+        <w:t>prototype during dynamic testing. Therefore, th</w:t>
+      </w:r>
+      <w:r>
+        <w:rPr>
+          <w:sz w:val="24"/>
+          <w:szCs w:val="24"/>
+        </w:rPr>
+        <w:t xml:space="preserve">e </w:t>
+      </w:r>
+      <w:r>
+        <w:rPr>
+          <w:sz w:val="24"/>
+          <w:szCs w:val="24"/>
+        </w:rPr>
+        <w:t xml:space="preserve">implementation of the </w:t>
+      </w:r>
+      <w:r>
+        <w:rPr>
+          <w:sz w:val="24"/>
+          <w:szCs w:val="24"/>
+        </w:rPr>
+        <w:t>following features of the system</w:t>
+      </w:r>
+      <w:r>
+        <w:rPr>
+          <w:sz w:val="24"/>
+          <w:szCs w:val="24"/>
+        </w:rPr>
+        <w:t xml:space="preserve"> are still underway.</w:t>
+      </w:r>
+    </w:p>
+    <w:p>
+      <w:pPr>
+        <w:pStyle w:val="ListParagraph"/>
+        <w:numPr>
+          <w:ilvl w:val="0"/>
+          <w:numId w:val="54"/>
+        </w:numPr>
+        <w:spacing w:line="276" w:lineRule="auto"/>
+        <w:rPr>
+          <w:sz w:val="24"/>
+          <w:szCs w:val="24"/>
+        </w:rPr>
+      </w:pPr>
+      <w:r>
+        <w:rPr>
+          <w:sz w:val="24"/>
+          <w:szCs w:val="24"/>
+        </w:rPr>
+        <w:t>Color Scheme of Calendar</w:t>
+      </w:r>
+    </w:p>
+    <w:p>
+      <w:pPr>
+        <w:pStyle w:val="ListParagraph"/>
+        <w:numPr>
+          <w:ilvl w:val="0"/>
+          <w:numId w:val="54"/>
+        </w:numPr>
+        <w:spacing w:line="276" w:lineRule="auto"/>
+        <w:rPr>
+          <w:sz w:val="24"/>
+          <w:szCs w:val="24"/>
+        </w:rPr>
+      </w:pPr>
+      <w:r>
+        <w:rPr>
+          <w:sz w:val="24"/>
+          <w:szCs w:val="24"/>
+        </w:rPr>
+        <w:t>Links to Audio Files</w:t>
+      </w:r>
+    </w:p>
+    <w:p>
+      <w:pPr>
+        <w:spacing w:line="276" w:lineRule="auto"/>
+        <w:rPr>
+          <w:sz w:val="24"/>
+          <w:szCs w:val="24"/>
+        </w:rPr>
+      </w:pPr>
+    </w:p>
+    <w:p>
+      <w:pPr>
+        <w:spacing w:line="276" w:lineRule="auto"/>
+        <w:rPr>
+          <w:sz w:val="24"/>
+          <w:szCs w:val="24"/>
+        </w:rPr>
+      </w:pPr>
+    </w:p>
+    <w:p>
+      <w:pPr>
+        <w:spacing w:line="276" w:lineRule="auto"/>
+        <w:rPr>
+          <w:sz w:val="24"/>
+          <w:szCs w:val="24"/>
+        </w:rPr>
+      </w:pPr>
+      <w:r>
+        <w:rPr>
+          <w:sz w:val="24"/>
+          <w:szCs w:val="24"/>
+        </w:rPr>
+        <w:lastRenderedPageBreak/>
+        <w:t xml:space="preserve">The mentioned features </w:t>
+      </w:r>
+      <w:r>
+        <w:rPr>
+          <w:sz w:val="24"/>
+          <w:szCs w:val="24"/>
+        </w:rPr>
+        <w:t xml:space="preserve">in the previous sections, </w:t>
+      </w:r>
+      <w:r>
+        <w:rPr>
+          <w:sz w:val="24"/>
+          <w:szCs w:val="24"/>
+        </w:rPr>
+        <w:t>are given explanations and certain margins of validity and fault in the Pass/Fail Criteria.</w:t>
       </w:r>
     </w:p>
     <w:p>
@@ -18437,7 +18707,6 @@
                 <w:sz w:val="24"/>
                 <w:szCs w:val="24"/>
               </w:rPr>
-              <w:lastRenderedPageBreak/>
               <w:t>Specification and Requirements Scrutiny</w:t>
             </w:r>
           </w:p>
@@ -18465,7 +18734,6 @@
                 <w:sz w:val="24"/>
                 <w:szCs w:val="24"/>
               </w:rPr>
-              <w:lastRenderedPageBreak/>
               <w:t>Identification of requirements, targets and methods</w:t>
             </w:r>
           </w:p>
@@ -18488,7 +18756,6 @@
                 <w:sz w:val="24"/>
                 <w:szCs w:val="24"/>
               </w:rPr>
-              <w:lastRenderedPageBreak/>
               <w:t>Analysis of completeness of information necessary to proceed to development phase</w:t>
             </w:r>
           </w:p>
@@ -18540,7 +18807,6 @@
                 <w:sz w:val="24"/>
                 <w:szCs w:val="24"/>
               </w:rPr>
-              <w:lastRenderedPageBreak/>
               <w:t>Dynamic Testing</w:t>
             </w:r>
           </w:p>
@@ -18973,6 +19239,7 @@
                 <w:sz w:val="24"/>
                 <w:szCs w:val="24"/>
               </w:rPr>
+              <w:lastRenderedPageBreak/>
               <w:t xml:space="preserve">Username and password </w:t>
             </w:r>
             <w:r>
@@ -19009,6 +19276,7 @@
                 <w:sz w:val="24"/>
                 <w:szCs w:val="24"/>
               </w:rPr>
+              <w:lastRenderedPageBreak/>
               <w:t xml:space="preserve">User </w:t>
             </w:r>
             <w:r>
@@ -19098,6 +19366,7 @@
                 <w:sz w:val="24"/>
                 <w:szCs w:val="24"/>
               </w:rPr>
+              <w:lastRenderedPageBreak/>
               <w:t>Correctness and legitimacy of event display</w:t>
             </w:r>
           </w:p>
@@ -19304,7 +19573,6 @@
                 <w:sz w:val="24"/>
                 <w:szCs w:val="24"/>
               </w:rPr>
-              <w:lastRenderedPageBreak/>
               <w:t>Completeness of events being displayed</w:t>
             </w:r>
           </w:p>
@@ -19646,10 +19914,11 @@
             </w:pPr>
             <w:r>
               <w:rPr>
-                <w:sz w:val="24"/>
-                <w:szCs w:val="24"/>
-              </w:rPr>
-              <w:t>Usability of calendar links</w:t>
+                <w:color w:val="FF0000"/>
+                <w:sz w:val="24"/>
+                <w:szCs w:val="24"/>
+              </w:rPr>
+              <w:t>Event Rendering in the Calendar</w:t>
             </w:r>
           </w:p>
         </w:tc>
@@ -19674,25 +19943,11 @@
             </w:pPr>
             <w:r>
               <w:rPr>
-                <w:sz w:val="24"/>
-                <w:szCs w:val="24"/>
-              </w:rPr>
-              <w:t xml:space="preserve">The links </w:t>
-            </w:r>
-            <w:r>
-              <w:rPr>
-                <w:b/>
-                <w:sz w:val="24"/>
-                <w:szCs w:val="24"/>
-              </w:rPr>
-              <w:t xml:space="preserve">properly redirect </w:t>
-            </w:r>
-            <w:r>
-              <w:rPr>
-                <w:sz w:val="24"/>
-                <w:szCs w:val="24"/>
-              </w:rPr>
-              <w:t>the user to the necessary audio files / text files / websites</w:t>
+                <w:color w:val="FF0000"/>
+                <w:sz w:val="24"/>
+                <w:szCs w:val="24"/>
+              </w:rPr>
+              <w:t>The rendering of events in the calendar are in accordance to what is in the database</w:t>
             </w:r>
           </w:p>
         </w:tc>
@@ -19717,40 +19972,27 @@
             </w:pPr>
             <w:r>
               <w:rPr>
-                <w:sz w:val="24"/>
-                <w:szCs w:val="24"/>
-              </w:rPr>
-              <w:t xml:space="preserve">The links are </w:t>
-            </w:r>
-            <w:r>
-              <w:rPr>
-                <w:b/>
-                <w:sz w:val="24"/>
-                <w:szCs w:val="24"/>
-              </w:rPr>
-              <w:t>intertwined</w:t>
-            </w:r>
-            <w:r>
-              <w:rPr>
-                <w:sz w:val="24"/>
-                <w:szCs w:val="24"/>
-              </w:rPr>
-              <w:t xml:space="preserve"> and </w:t>
-            </w:r>
-            <w:r>
-              <w:rPr>
-                <w:b/>
-                <w:sz w:val="24"/>
-                <w:szCs w:val="24"/>
-              </w:rPr>
-              <w:t>does not follow</w:t>
-            </w:r>
-            <w:r>
-              <w:rPr>
-                <w:sz w:val="24"/>
-                <w:szCs w:val="24"/>
-              </w:rPr>
-              <w:t xml:space="preserve"> the intended file/page to be redirected to.</w:t>
+                <w:color w:val="FF0000"/>
+                <w:sz w:val="24"/>
+                <w:szCs w:val="24"/>
+              </w:rPr>
+              <w:t>The rendering of events in the calendar are</w:t>
+            </w:r>
+            <w:r>
+              <w:rPr>
+                <w:color w:val="FF0000"/>
+                <w:sz w:val="24"/>
+                <w:szCs w:val="24"/>
+              </w:rPr>
+              <w:t xml:space="preserve"> not</w:t>
+            </w:r>
+            <w:r>
+              <w:rPr>
+                <w:color w:val="FF0000"/>
+                <w:sz w:val="24"/>
+                <w:szCs w:val="24"/>
+              </w:rPr>
+              <w:t xml:space="preserve"> in accordance to what is in the database</w:t>
             </w:r>
           </w:p>
         </w:tc>
@@ -20273,6 +20515,7 @@
                 <w:sz w:val="24"/>
                 <w:szCs w:val="24"/>
               </w:rPr>
+              <w:lastRenderedPageBreak/>
               <w:t>Registration</w:t>
             </w:r>
           </w:p>
@@ -20554,15 +20797,7 @@
                 <w:sz w:val="24"/>
                 <w:szCs w:val="24"/>
               </w:rPr>
-              <w:t xml:space="preserve">Calendar will display output </w:t>
-            </w:r>
-            <w:r>
-              <w:rPr>
-                <w:sz w:val="24"/>
-                <w:szCs w:val="24"/>
-              </w:rPr>
-              <w:lastRenderedPageBreak/>
-              <w:t>but with inherent latency</w:t>
+              <w:t>Calendar will display output but with inherent latency</w:t>
             </w:r>
           </w:p>
         </w:tc>
@@ -20590,16 +20825,7 @@
                 <w:sz w:val="24"/>
                 <w:szCs w:val="24"/>
               </w:rPr>
-              <w:lastRenderedPageBreak/>
-              <w:t xml:space="preserve">A lag in the rendering of </w:t>
-            </w:r>
-            <w:r>
-              <w:rPr>
-                <w:sz w:val="24"/>
-                <w:szCs w:val="24"/>
-              </w:rPr>
-              <w:lastRenderedPageBreak/>
-              <w:t>events in the calendar</w:t>
+              <w:t>A lag in the rendering of events in the calendar</w:t>
             </w:r>
           </w:p>
         </w:tc>
@@ -20627,16 +20853,7 @@
                 <w:sz w:val="24"/>
                 <w:szCs w:val="24"/>
               </w:rPr>
-              <w:lastRenderedPageBreak/>
-              <w:t xml:space="preserve">Somehow, client side queries will take its toll in </w:t>
-            </w:r>
-            <w:r>
-              <w:rPr>
-                <w:sz w:val="24"/>
-                <w:szCs w:val="24"/>
-              </w:rPr>
-              <w:lastRenderedPageBreak/>
-              <w:t xml:space="preserve">the event renderer, which means that </w:t>
+              <w:t xml:space="preserve">Somehow, client side queries will take its toll in the event renderer, which means that </w:t>
             </w:r>
             <w:r>
               <w:rPr>
@@ -20679,7 +20896,6 @@
                 <w:sz w:val="24"/>
                 <w:szCs w:val="24"/>
               </w:rPr>
-              <w:lastRenderedPageBreak/>
               <w:t>Events</w:t>
             </w:r>
           </w:p>
@@ -20797,10 +21013,11 @@
             </w:pPr>
             <w:r>
               <w:rPr>
-                <w:sz w:val="24"/>
-                <w:szCs w:val="24"/>
-              </w:rPr>
-              <w:t>Link Redirection</w:t>
+                <w:color w:val="FF0000"/>
+                <w:sz w:val="24"/>
+                <w:szCs w:val="24"/>
+              </w:rPr>
+              <w:t>Event Plotting</w:t>
             </w:r>
           </w:p>
         </w:tc>
@@ -20825,10 +21042,19 @@
             </w:pPr>
             <w:r>
               <w:rPr>
-                <w:sz w:val="24"/>
-                <w:szCs w:val="24"/>
-              </w:rPr>
-              <w:t>Links will be assigned for events that have audio / text files for them</w:t>
+                <w:color w:val="FF0000"/>
+                <w:sz w:val="24"/>
+                <w:szCs w:val="24"/>
+              </w:rPr>
+              <w:t>Events</w:t>
+            </w:r>
+            <w:r>
+              <w:rPr>
+                <w:color w:val="FF0000"/>
+                <w:sz w:val="24"/>
+                <w:szCs w:val="24"/>
+              </w:rPr>
+              <w:t xml:space="preserve"> will render various retrieved dates from the database</w:t>
             </w:r>
           </w:p>
         </w:tc>
@@ -20853,10 +21079,11 @@
             </w:pPr>
             <w:r>
               <w:rPr>
-                <w:sz w:val="24"/>
-                <w:szCs w:val="24"/>
-              </w:rPr>
-              <w:t>Audio files and text files may vary</w:t>
+                <w:color w:val="FF0000"/>
+                <w:sz w:val="24"/>
+                <w:szCs w:val="24"/>
+              </w:rPr>
+              <w:t>Some events will be displayed in accordance to what is in the database</w:t>
             </w:r>
           </w:p>
         </w:tc>
@@ -20879,13 +21106,16 @@
                 <w:szCs w:val="24"/>
               </w:rPr>
             </w:pPr>
-            <w:r>
-              <w:rPr>
-                <w:sz w:val="24"/>
-                <w:szCs w:val="24"/>
-              </w:rPr>
-              <w:t>This depends on the physical attributes and specifications of the tester’s devices, which may vary</w:t>
-            </w:r>
+            <w:bookmarkStart w:id="2" w:name="_GoBack"/>
+            <w:r>
+              <w:rPr>
+                <w:color w:val="FF0000"/>
+                <w:sz w:val="24"/>
+                <w:szCs w:val="24"/>
+              </w:rPr>
+              <w:t>Events plotted are directly taken from the database, thus whatever is displayed, is whatever is retrieved</w:t>
+            </w:r>
+            <w:bookmarkEnd w:id="2"/>
           </w:p>
         </w:tc>
       </w:tr>
@@ -20985,7 +21215,21 @@
                 <w:sz w:val="24"/>
                 <w:szCs w:val="24"/>
               </w:rPr>
-              <w:t>CRUD must exercise similarities with app</w:t>
+              <w:t>CRUD</w:t>
+            </w:r>
+            <w:r>
+              <w:rPr>
+                <w:sz w:val="24"/>
+                <w:szCs w:val="24"/>
+              </w:rPr>
+              <w:t xml:space="preserve"> </w:t>
+            </w:r>
+            <w:r>
+              <w:rPr>
+                <w:sz w:val="24"/>
+                <w:szCs w:val="24"/>
+              </w:rPr>
+              <w:t>is not available for all items, some items only allow Read and Update</w:t>
             </w:r>
           </w:p>
         </w:tc>
@@ -21008,6 +21252,13 @@
                 <w:szCs w:val="24"/>
               </w:rPr>
             </w:pPr>
+            <w:r>
+              <w:rPr>
+                <w:sz w:val="24"/>
+                <w:szCs w:val="24"/>
+              </w:rPr>
+              <w:t>If Create and Delete is to be allowed in all features, the calendar’s coding sequence would be disrupted</w:t>
+            </w:r>
           </w:p>
         </w:tc>
       </w:tr>
@@ -21519,7 +21770,6 @@
           <w:sz w:val="24"/>
           <w:szCs w:val="24"/>
         </w:rPr>
-        <w:lastRenderedPageBreak/>
         <w:t xml:space="preserve">Table </w:t>
       </w:r>
       <w:r>
@@ -22004,6 +22254,7 @@
                 <w:sz w:val="24"/>
                 <w:szCs w:val="24"/>
               </w:rPr>
+              <w:lastRenderedPageBreak/>
               <w:t>Testing for Cases / Scenarios</w:t>
             </w:r>
           </w:p>
@@ -22031,6 +22282,7 @@
                 <w:sz w:val="24"/>
                 <w:szCs w:val="24"/>
               </w:rPr>
+              <w:lastRenderedPageBreak/>
               <w:t>Identification of features involved in project</w:t>
             </w:r>
           </w:p>
@@ -22053,6 +22305,7 @@
                 <w:sz w:val="24"/>
                 <w:szCs w:val="24"/>
               </w:rPr>
+              <w:lastRenderedPageBreak/>
               <w:t xml:space="preserve">Verification of the project’s achievement of the required functionality through evaluation </w:t>
             </w:r>
             <w:r>
@@ -22113,6 +22366,7 @@
           <w:sz w:val="24"/>
           <w:szCs w:val="24"/>
         </w:rPr>
+        <w:lastRenderedPageBreak/>
         <w:t xml:space="preserve">Table </w:t>
       </w:r>
       <w:r>
@@ -22587,7 +22841,6 @@
           <w:sz w:val="24"/>
           <w:szCs w:val="24"/>
         </w:rPr>
-        <w:lastRenderedPageBreak/>
         <w:t>Image 1.9</w:t>
       </w:r>
       <w:r>
@@ -22851,6 +23104,7 @@
           <w:sz w:val="24"/>
           <w:szCs w:val="24"/>
         </w:rPr>
+        <w:lastRenderedPageBreak/>
         <w:t>Defect Reporting</w:t>
       </w:r>
     </w:p>
@@ -23015,15 +23269,7 @@
           <w:sz w:val="24"/>
           <w:szCs w:val="24"/>
         </w:rPr>
-        <w:t xml:space="preserve">, its status and the comments in each testing activity. It is provided to the testing team to track </w:t>
-      </w:r>
-      <w:r>
-        <w:rPr>
-          <w:sz w:val="24"/>
-          <w:szCs w:val="24"/>
-        </w:rPr>
-        <w:lastRenderedPageBreak/>
-        <w:t xml:space="preserve">progress in the testing phase. The following images shows the sample table included in the testing status report. Please refer to the link provided below for the actual copy of the file. </w:t>
+        <w:t xml:space="preserve">, its status and the comments in each testing activity. It is provided to the testing team to track progress in the testing phase. The following images shows the sample table included in the testing status report. Please refer to the link provided below for the actual copy of the file. </w:t>
       </w:r>
     </w:p>
     <w:p>
@@ -23443,7 +23689,6 @@
           <w:sz w:val="24"/>
           <w:szCs w:val="24"/>
         </w:rPr>
-        <w:lastRenderedPageBreak/>
         <w:t>Testing Tasks / Setup</w:t>
       </w:r>
     </w:p>
@@ -24039,6 +24284,7 @@
           <w:sz w:val="24"/>
           <w:szCs w:val="24"/>
         </w:rPr>
+        <w:lastRenderedPageBreak/>
         <w:t>Tracking Tools</w:t>
       </w:r>
     </w:p>
@@ -24250,7 +24496,6 @@
           <w:sz w:val="24"/>
           <w:szCs w:val="24"/>
         </w:rPr>
-        <w:lastRenderedPageBreak/>
         <w:t>A completely working desktop/laptop</w:t>
       </w:r>
     </w:p>
@@ -24745,6 +24990,7 @@
                 <w:sz w:val="24"/>
                 <w:szCs w:val="24"/>
               </w:rPr>
+              <w:lastRenderedPageBreak/>
               <w:t>Security violation</w:t>
             </w:r>
           </w:p>
@@ -24775,6 +25021,7 @@
                 <w:sz w:val="24"/>
                 <w:szCs w:val="24"/>
               </w:rPr>
+              <w:lastRenderedPageBreak/>
               <w:t>Level 2 (High)</w:t>
             </w:r>
           </w:p>
@@ -25022,7 +25269,6 @@
                 <w:sz w:val="24"/>
                 <w:szCs w:val="24"/>
               </w:rPr>
-              <w:lastRenderedPageBreak/>
               <w:t>Level 4 (Low)</w:t>
             </w:r>
           </w:p>
@@ -25822,6 +26068,7 @@
           <w:szCs w:val="24"/>
           <w:lang w:val="en-PH" w:eastAsia="en-PH"/>
         </w:rPr>
+        <w:lastRenderedPageBreak/>
         <w:drawing>
           <wp:anchor distT="0" distB="0" distL="114300" distR="114300" simplePos="0" relativeHeight="251678720" behindDoc="0" locked="0" layoutInCell="1" allowOverlap="1" wp14:anchorId="4FF63C40" wp14:editId="3472330D">
             <wp:simplePos x="0" y="0"/>
@@ -25883,15 +26130,7 @@
           <w:sz w:val="24"/>
           <w:szCs w:val="24"/>
         </w:rPr>
-        <w:t xml:space="preserve">In recording reports on existing bugs, the testers can use the table in an excel file created by the project team. The table is consist of three columns wherein they will log all the </w:t>
-      </w:r>
-      <w:r>
-        <w:rPr>
-          <w:sz w:val="24"/>
-          <w:szCs w:val="24"/>
-        </w:rPr>
-        <w:lastRenderedPageBreak/>
-        <w:t>tests performed, describe the procedures of the test and record its results. The link to the actual bug report excel file is shown below.</w:t>
+        <w:t>In recording reports on existing bugs, the testers can use the table in an excel file created by the project team. The table is consist of three columns wherein they will log all the tests performed, describe the procedures of the test and record its results. The link to the actual bug report excel file is shown below.</w:t>
       </w:r>
     </w:p>
     <w:p>
@@ -26071,16 +26310,37 @@
           <w:sz w:val="24"/>
           <w:szCs w:val="24"/>
         </w:rPr>
-        <w:t xml:space="preserve">Joshua C. Dimapilis, Kimberly Mae B. Elizondo </w:t>
-      </w:r>
-      <w:r>
-        <w:rPr>
+        <w:t xml:space="preserve">Joshua C. </w:t>
+      </w:r>
+      <w:proofErr w:type="spellStart"/>
+      <w:r>
+        <w:rPr>
+          <w:b/>
           <w:i/>
           <w:sz w:val="24"/>
           <w:szCs w:val="24"/>
         </w:rPr>
+        <w:t>Dimapilis</w:t>
+      </w:r>
+      <w:proofErr w:type="spellEnd"/>
+      <w:r>
+        <w:rPr>
+          <w:b/>
+          <w:i/>
+          <w:sz w:val="24"/>
+          <w:szCs w:val="24"/>
+        </w:rPr>
+        <w:t xml:space="preserve">, Kimberly Mae B. Elizondo </w:t>
+      </w:r>
+      <w:r>
+        <w:rPr>
+          <w:i/>
+          <w:sz w:val="24"/>
+          <w:szCs w:val="24"/>
+        </w:rPr>
         <w:t xml:space="preserve">and </w:t>
       </w:r>
+      <w:proofErr w:type="spellStart"/>
       <w:r>
         <w:rPr>
           <w:b/>
@@ -26088,7 +26348,37 @@
           <w:sz w:val="24"/>
           <w:szCs w:val="24"/>
         </w:rPr>
-        <w:t xml:space="preserve">Trixia Marie A. Urquiza </w:t>
+        <w:t>Trixia</w:t>
+      </w:r>
+      <w:proofErr w:type="spellEnd"/>
+      <w:r>
+        <w:rPr>
+          <w:b/>
+          <w:i/>
+          <w:sz w:val="24"/>
+          <w:szCs w:val="24"/>
+        </w:rPr>
+        <w:t xml:space="preserve"> Marie A. </w:t>
+      </w:r>
+      <w:proofErr w:type="spellStart"/>
+      <w:r>
+        <w:rPr>
+          <w:b/>
+          <w:i/>
+          <w:sz w:val="24"/>
+          <w:szCs w:val="24"/>
+        </w:rPr>
+        <w:t>Urquiza</w:t>
+      </w:r>
+      <w:proofErr w:type="spellEnd"/>
+      <w:r>
+        <w:rPr>
+          <w:b/>
+          <w:i/>
+          <w:sz w:val="24"/>
+          <w:szCs w:val="24"/>
+        </w:rPr>
+        <w:t xml:space="preserve"> </w:t>
       </w:r>
       <w:r>
         <w:rPr>
@@ -26355,6 +26645,7 @@
           <w:sz w:val="24"/>
           <w:szCs w:val="24"/>
         </w:rPr>
+        <w:lastRenderedPageBreak/>
         <w:t xml:space="preserve">The adopter or mainly the </w:t>
       </w:r>
       <w:r>
@@ -26576,7 +26867,6 @@
           <w:sz w:val="24"/>
           <w:szCs w:val="24"/>
         </w:rPr>
-        <w:lastRenderedPageBreak/>
         <w:t>The testing process management team is responsible in managing the entire testing process, workflow and quality management which is led by the testing team, the people who will test the system and record the test results. The developers and the adopter are also included in the testing process management team but with minimal involvement. This team’s responsibilities are as follows:</w:t>
       </w:r>
     </w:p>
@@ -26775,24 +27065,6 @@
         </w:rPr>
         <w:t xml:space="preserve">The team decided to use the simple method for staffing people for the project’s testing phase. The testing team is consists of the people who will test the system components and functionalities and is mainly composed of 3 testers. They are assumed to be knowledgeable of the system they are going to test. Test cases will serve as testing tools in evaluating if the components of the system pass the set of criteria. These test cases are created by project team and will be handed over to the testing team before proceeding to the testing phase. The lead tester may designate the test cases to the other testers for organization and specific evaluation. Testers will test each system component and will take note of the result using a test result table or document. Once the system is completely developed, all members of the project team will test the system thoroughly.   </w:t>
       </w:r>
-    </w:p>
-    <w:p>
-      <w:pPr>
-        <w:jc w:val="both"/>
-        <w:rPr>
-          <w:sz w:val="24"/>
-          <w:szCs w:val="24"/>
-        </w:rPr>
-      </w:pPr>
-    </w:p>
-    <w:p>
-      <w:pPr>
-        <w:jc w:val="both"/>
-        <w:rPr>
-          <w:sz w:val="24"/>
-          <w:szCs w:val="24"/>
-        </w:rPr>
-      </w:pPr>
     </w:p>
     <w:p>
       <w:pPr>
@@ -26876,6 +27148,7 @@
                 <w:sz w:val="24"/>
                 <w:szCs w:val="24"/>
               </w:rPr>
+              <w:lastRenderedPageBreak/>
               <w:t>DELIVERABLES</w:t>
             </w:r>
           </w:p>
@@ -27129,7 +27402,6 @@
                 <w:sz w:val="24"/>
                 <w:szCs w:val="24"/>
               </w:rPr>
-              <w:lastRenderedPageBreak/>
               <w:t>2/12/2015</w:t>
             </w:r>
           </w:p>
@@ -27185,7 +27457,6 @@
                 <w:sz w:val="24"/>
                 <w:szCs w:val="24"/>
               </w:rPr>
-              <w:lastRenderedPageBreak/>
               <w:t>2</w:t>
             </w:r>
             <w:r>
@@ -27461,6 +27732,15 @@
                 <w:szCs w:val="24"/>
               </w:rPr>
             </w:pPr>
+            <w:r>
+              <w:rPr>
+                <w:b/>
+                <w:color w:val="FF0000"/>
+                <w:sz w:val="24"/>
+                <w:szCs w:val="24"/>
+              </w:rPr>
+              <w:t>COMPLETE</w:t>
+            </w:r>
           </w:p>
         </w:tc>
       </w:tr>
@@ -27732,6 +28012,7 @@
           <w:sz w:val="24"/>
           <w:szCs w:val="24"/>
         </w:rPr>
+        <w:lastRenderedPageBreak/>
         <w:t xml:space="preserve">Table </w:t>
       </w:r>
       <w:r>
@@ -28045,7 +28326,6 @@
                 <w:sz w:val="24"/>
                 <w:szCs w:val="24"/>
               </w:rPr>
-              <w:lastRenderedPageBreak/>
               <w:t>Beforehand testers will be advised about the testing schedule.</w:t>
             </w:r>
           </w:p>
@@ -28068,15 +28348,7 @@
                 <w:sz w:val="24"/>
                 <w:szCs w:val="24"/>
               </w:rPr>
-              <w:t xml:space="preserve">Testers will be given resources such as wiki </w:t>
-            </w:r>
-            <w:r>
-              <w:rPr>
-                <w:sz w:val="24"/>
-                <w:szCs w:val="24"/>
-              </w:rPr>
-              <w:lastRenderedPageBreak/>
-              <w:t>page and test plan to provide background about the system and as well as on how the testing goes.</w:t>
+              <w:t>Testers will be given resources such as wiki page and test plan to provide background about the system and as well as on how the testing goes.</w:t>
             </w:r>
           </w:p>
         </w:tc>
@@ -28103,7 +28375,6 @@
                 <w:sz w:val="24"/>
                 <w:szCs w:val="24"/>
               </w:rPr>
-              <w:lastRenderedPageBreak/>
               <w:t>System</w:t>
             </w:r>
           </w:p>
@@ -28398,7 +28669,15 @@
                 <w:sz w:val="24"/>
                 <w:szCs w:val="24"/>
               </w:rPr>
-              <w:t>Hosting the site, with large amounts of data may be mitigated by specifying early on with the client, the expected and the actual size of the data to be stored and used for the project</w:t>
+              <w:t xml:space="preserve">Hosting the site, with large amounts of data may be mitigated by specifying early on with the client, the expected and the actual size of the </w:t>
+            </w:r>
+            <w:r>
+              <w:rPr>
+                <w:sz w:val="24"/>
+                <w:szCs w:val="24"/>
+              </w:rPr>
+              <w:lastRenderedPageBreak/>
+              <w:t>data to be stored and used for the project</w:t>
             </w:r>
           </w:p>
           <w:p>
@@ -28436,6 +28715,7 @@
                 <w:sz w:val="24"/>
                 <w:szCs w:val="24"/>
               </w:rPr>
+              <w:lastRenderedPageBreak/>
               <w:t>Change Management</w:t>
             </w:r>
           </w:p>
@@ -28555,182 +28835,6 @@
         <w:pStyle w:val="ListParagraph"/>
         <w:spacing w:line="276" w:lineRule="auto"/>
         <w:jc w:val="center"/>
-        <w:rPr>
-          <w:b/>
-          <w:sz w:val="24"/>
-          <w:szCs w:val="24"/>
-        </w:rPr>
-      </w:pPr>
-    </w:p>
-    <w:p>
-      <w:pPr>
-        <w:pStyle w:val="ListParagraph"/>
-        <w:spacing w:line="276" w:lineRule="auto"/>
-        <w:rPr>
-          <w:b/>
-          <w:sz w:val="24"/>
-          <w:szCs w:val="24"/>
-        </w:rPr>
-      </w:pPr>
-    </w:p>
-    <w:p>
-      <w:pPr>
-        <w:pStyle w:val="ListParagraph"/>
-        <w:spacing w:line="276" w:lineRule="auto"/>
-        <w:rPr>
-          <w:b/>
-          <w:sz w:val="24"/>
-          <w:szCs w:val="24"/>
-        </w:rPr>
-      </w:pPr>
-    </w:p>
-    <w:p>
-      <w:pPr>
-        <w:pStyle w:val="ListParagraph"/>
-        <w:spacing w:line="276" w:lineRule="auto"/>
-        <w:rPr>
-          <w:b/>
-          <w:sz w:val="24"/>
-          <w:szCs w:val="24"/>
-        </w:rPr>
-      </w:pPr>
-    </w:p>
-    <w:p>
-      <w:pPr>
-        <w:pStyle w:val="ListParagraph"/>
-        <w:spacing w:line="276" w:lineRule="auto"/>
-        <w:rPr>
-          <w:b/>
-          <w:sz w:val="24"/>
-          <w:szCs w:val="24"/>
-        </w:rPr>
-      </w:pPr>
-    </w:p>
-    <w:p>
-      <w:pPr>
-        <w:pStyle w:val="ListParagraph"/>
-        <w:spacing w:line="276" w:lineRule="auto"/>
-        <w:rPr>
-          <w:b/>
-          <w:sz w:val="24"/>
-          <w:szCs w:val="24"/>
-        </w:rPr>
-      </w:pPr>
-    </w:p>
-    <w:p>
-      <w:pPr>
-        <w:pStyle w:val="ListParagraph"/>
-        <w:spacing w:line="276" w:lineRule="auto"/>
-        <w:rPr>
-          <w:b/>
-          <w:sz w:val="24"/>
-          <w:szCs w:val="24"/>
-        </w:rPr>
-      </w:pPr>
-    </w:p>
-    <w:p>
-      <w:pPr>
-        <w:pStyle w:val="ListParagraph"/>
-        <w:spacing w:line="276" w:lineRule="auto"/>
-        <w:rPr>
-          <w:b/>
-          <w:sz w:val="24"/>
-          <w:szCs w:val="24"/>
-        </w:rPr>
-      </w:pPr>
-    </w:p>
-    <w:p>
-      <w:pPr>
-        <w:pStyle w:val="ListParagraph"/>
-        <w:spacing w:line="276" w:lineRule="auto"/>
-        <w:rPr>
-          <w:b/>
-          <w:sz w:val="24"/>
-          <w:szCs w:val="24"/>
-        </w:rPr>
-      </w:pPr>
-    </w:p>
-    <w:p>
-      <w:pPr>
-        <w:pStyle w:val="ListParagraph"/>
-        <w:spacing w:line="276" w:lineRule="auto"/>
-        <w:rPr>
-          <w:b/>
-          <w:sz w:val="24"/>
-          <w:szCs w:val="24"/>
-        </w:rPr>
-      </w:pPr>
-    </w:p>
-    <w:p>
-      <w:pPr>
-        <w:pStyle w:val="ListParagraph"/>
-        <w:spacing w:line="276" w:lineRule="auto"/>
-        <w:rPr>
-          <w:b/>
-          <w:sz w:val="24"/>
-          <w:szCs w:val="24"/>
-        </w:rPr>
-      </w:pPr>
-    </w:p>
-    <w:p>
-      <w:pPr>
-        <w:pStyle w:val="ListParagraph"/>
-        <w:spacing w:line="276" w:lineRule="auto"/>
-        <w:rPr>
-          <w:b/>
-          <w:sz w:val="24"/>
-          <w:szCs w:val="24"/>
-        </w:rPr>
-      </w:pPr>
-    </w:p>
-    <w:p>
-      <w:pPr>
-        <w:pStyle w:val="ListParagraph"/>
-        <w:spacing w:line="276" w:lineRule="auto"/>
-        <w:rPr>
-          <w:b/>
-          <w:sz w:val="24"/>
-          <w:szCs w:val="24"/>
-        </w:rPr>
-      </w:pPr>
-    </w:p>
-    <w:p>
-      <w:pPr>
-        <w:pStyle w:val="ListParagraph"/>
-        <w:spacing w:line="276" w:lineRule="auto"/>
-        <w:rPr>
-          <w:b/>
-          <w:sz w:val="24"/>
-          <w:szCs w:val="24"/>
-        </w:rPr>
-      </w:pPr>
-    </w:p>
-    <w:p>
-      <w:pPr>
-        <w:pStyle w:val="ListParagraph"/>
-        <w:spacing w:line="276" w:lineRule="auto"/>
-        <w:rPr>
-          <w:b/>
-          <w:sz w:val="24"/>
-          <w:szCs w:val="24"/>
-        </w:rPr>
-      </w:pPr>
-    </w:p>
-    <w:p>
-      <w:pPr>
-        <w:pStyle w:val="ListParagraph"/>
-        <w:spacing w:line="276" w:lineRule="auto"/>
-        <w:rPr>
-          <w:b/>
-          <w:sz w:val="24"/>
-          <w:szCs w:val="24"/>
-        </w:rPr>
-      </w:pPr>
-    </w:p>
-    <w:p>
-      <w:pPr>
-        <w:pStyle w:val="ListParagraph"/>
-        <w:spacing w:line="276" w:lineRule="auto"/>
         <w:rPr>
           <w:b/>
           <w:sz w:val="24"/>
@@ -29378,6 +29482,7 @@
           <w:sz w:val="24"/>
           <w:szCs w:val="24"/>
         </w:rPr>
+        <w:lastRenderedPageBreak/>
         <w:t>Introduction</w:t>
       </w:r>
     </w:p>
@@ -29570,6 +29675,7 @@
               </w:rPr>
               <w:t xml:space="preserve">C. </w:t>
             </w:r>
+            <w:proofErr w:type="spellStart"/>
             <w:r>
               <w:rPr>
                 <w:sz w:val="24"/>
@@ -29577,6 +29683,7 @@
               </w:rPr>
               <w:t>Dimapilis</w:t>
             </w:r>
+            <w:proofErr w:type="spellEnd"/>
           </w:p>
         </w:tc>
       </w:tr>
@@ -29663,13 +29770,31 @@
                 <w:szCs w:val="24"/>
               </w:rPr>
             </w:pPr>
-            <w:r>
-              <w:rPr>
-                <w:sz w:val="24"/>
-                <w:szCs w:val="24"/>
-              </w:rPr>
-              <w:t>Trixia Marie Urquiza</w:t>
-            </w:r>
+            <w:proofErr w:type="spellStart"/>
+            <w:r>
+              <w:rPr>
+                <w:sz w:val="24"/>
+                <w:szCs w:val="24"/>
+              </w:rPr>
+              <w:t>Trixia</w:t>
+            </w:r>
+            <w:proofErr w:type="spellEnd"/>
+            <w:r>
+              <w:rPr>
+                <w:sz w:val="24"/>
+                <w:szCs w:val="24"/>
+              </w:rPr>
+              <w:t xml:space="preserve"> Marie </w:t>
+            </w:r>
+            <w:proofErr w:type="spellStart"/>
+            <w:r>
+              <w:rPr>
+                <w:sz w:val="24"/>
+                <w:szCs w:val="24"/>
+              </w:rPr>
+              <w:t>Urquiza</w:t>
+            </w:r>
+            <w:proofErr w:type="spellEnd"/>
           </w:p>
         </w:tc>
       </w:tr>
@@ -30582,7 +30707,6 @@
           <w:sz w:val="24"/>
           <w:szCs w:val="24"/>
         </w:rPr>
-        <w:lastRenderedPageBreak/>
         <w:t>Engagement Strategy</w:t>
       </w:r>
     </w:p>
@@ -30862,7 +30986,23 @@
           <w:sz w:val="24"/>
           <w:szCs w:val="24"/>
         </w:rPr>
-        <w:t>Wrapper / iFrame instructions</w:t>
+        <w:t xml:space="preserve">Wrapper / </w:t>
+      </w:r>
+      <w:proofErr w:type="spellStart"/>
+      <w:r>
+        <w:rPr>
+          <w:sz w:val="24"/>
+          <w:szCs w:val="24"/>
+        </w:rPr>
+        <w:t>iFrame</w:t>
+      </w:r>
+      <w:proofErr w:type="spellEnd"/>
+      <w:r>
+        <w:rPr>
+          <w:sz w:val="24"/>
+          <w:szCs w:val="24"/>
+        </w:rPr>
+        <w:t xml:space="preserve"> instructions</w:t>
       </w:r>
     </w:p>
     <w:p>
@@ -31256,35 +31396,35 @@
           <w:sz w:val="24"/>
           <w:szCs w:val="24"/>
         </w:rPr>
+        <w:t>Training Requirements</w:t>
+      </w:r>
+    </w:p>
+    <w:p>
+      <w:pPr>
+        <w:spacing w:line="276" w:lineRule="auto"/>
+        <w:contextualSpacing/>
+        <w:rPr>
+          <w:b/>
+          <w:sz w:val="24"/>
+          <w:szCs w:val="24"/>
+        </w:rPr>
+      </w:pPr>
+    </w:p>
+    <w:p>
+      <w:pPr>
+        <w:spacing w:line="276" w:lineRule="auto"/>
+        <w:contextualSpacing/>
+        <w:rPr>
+          <w:sz w:val="24"/>
+          <w:szCs w:val="24"/>
+        </w:rPr>
+      </w:pPr>
+      <w:r>
+        <w:rPr>
+          <w:sz w:val="24"/>
+          <w:szCs w:val="24"/>
+        </w:rPr>
         <w:lastRenderedPageBreak/>
-        <w:t>Training Requirements</w:t>
-      </w:r>
-    </w:p>
-    <w:p>
-      <w:pPr>
-        <w:spacing w:line="276" w:lineRule="auto"/>
-        <w:contextualSpacing/>
-        <w:rPr>
-          <w:b/>
-          <w:sz w:val="24"/>
-          <w:szCs w:val="24"/>
-        </w:rPr>
-      </w:pPr>
-    </w:p>
-    <w:p>
-      <w:pPr>
-        <w:spacing w:line="276" w:lineRule="auto"/>
-        <w:contextualSpacing/>
-        <w:rPr>
-          <w:sz w:val="24"/>
-          <w:szCs w:val="24"/>
-        </w:rPr>
-      </w:pPr>
-      <w:r>
-        <w:rPr>
-          <w:sz w:val="24"/>
-          <w:szCs w:val="24"/>
-        </w:rPr>
         <w:t>Requirements for training the idealized users of the application are naturally in place. The steps involved in this training requirements may be assessed using the system’</w:t>
       </w:r>
       <w:r>
@@ -35373,6 +35513,119 @@
     </w:lvl>
   </w:abstractNum>
   <w:abstractNum w:abstractNumId="33">
+    <w:nsid w:val="492A1E12"/>
+    <w:multiLevelType w:val="hybridMultilevel"/>
+    <w:tmpl w:val="80827338"/>
+    <w:lvl w:ilvl="0" w:tplc="34090001">
+      <w:start w:val="1"/>
+      <w:numFmt w:val="bullet"/>
+      <w:lvlText w:val=""/>
+      <w:lvlJc w:val="left"/>
+      <w:pPr>
+        <w:ind w:left="720" w:hanging="360"/>
+      </w:pPr>
+      <w:rPr>
+        <w:rFonts w:ascii="Symbol" w:hAnsi="Symbol" w:hint="default"/>
+      </w:rPr>
+    </w:lvl>
+    <w:lvl w:ilvl="1" w:tplc="34090003" w:tentative="1">
+      <w:start w:val="1"/>
+      <w:numFmt w:val="bullet"/>
+      <w:lvlText w:val="o"/>
+      <w:lvlJc w:val="left"/>
+      <w:pPr>
+        <w:ind w:left="1440" w:hanging="360"/>
+      </w:pPr>
+      <w:rPr>
+        <w:rFonts w:ascii="Courier New" w:hAnsi="Courier New" w:cs="Courier New" w:hint="default"/>
+      </w:rPr>
+    </w:lvl>
+    <w:lvl w:ilvl="2" w:tplc="34090005" w:tentative="1">
+      <w:start w:val="1"/>
+      <w:numFmt w:val="bullet"/>
+      <w:lvlText w:val=""/>
+      <w:lvlJc w:val="left"/>
+      <w:pPr>
+        <w:ind w:left="2160" w:hanging="360"/>
+      </w:pPr>
+      <w:rPr>
+        <w:rFonts w:ascii="Wingdings" w:hAnsi="Wingdings" w:hint="default"/>
+      </w:rPr>
+    </w:lvl>
+    <w:lvl w:ilvl="3" w:tplc="34090001" w:tentative="1">
+      <w:start w:val="1"/>
+      <w:numFmt w:val="bullet"/>
+      <w:lvlText w:val=""/>
+      <w:lvlJc w:val="left"/>
+      <w:pPr>
+        <w:ind w:left="2880" w:hanging="360"/>
+      </w:pPr>
+      <w:rPr>
+        <w:rFonts w:ascii="Symbol" w:hAnsi="Symbol" w:hint="default"/>
+      </w:rPr>
+    </w:lvl>
+    <w:lvl w:ilvl="4" w:tplc="34090003" w:tentative="1">
+      <w:start w:val="1"/>
+      <w:numFmt w:val="bullet"/>
+      <w:lvlText w:val="o"/>
+      <w:lvlJc w:val="left"/>
+      <w:pPr>
+        <w:ind w:left="3600" w:hanging="360"/>
+      </w:pPr>
+      <w:rPr>
+        <w:rFonts w:ascii="Courier New" w:hAnsi="Courier New" w:cs="Courier New" w:hint="default"/>
+      </w:rPr>
+    </w:lvl>
+    <w:lvl w:ilvl="5" w:tplc="34090005" w:tentative="1">
+      <w:start w:val="1"/>
+      <w:numFmt w:val="bullet"/>
+      <w:lvlText w:val=""/>
+      <w:lvlJc w:val="left"/>
+      <w:pPr>
+        <w:ind w:left="4320" w:hanging="360"/>
+      </w:pPr>
+      <w:rPr>
+        <w:rFonts w:ascii="Wingdings" w:hAnsi="Wingdings" w:hint="default"/>
+      </w:rPr>
+    </w:lvl>
+    <w:lvl w:ilvl="6" w:tplc="34090001" w:tentative="1">
+      <w:start w:val="1"/>
+      <w:numFmt w:val="bullet"/>
+      <w:lvlText w:val=""/>
+      <w:lvlJc w:val="left"/>
+      <w:pPr>
+        <w:ind w:left="5040" w:hanging="360"/>
+      </w:pPr>
+      <w:rPr>
+        <w:rFonts w:ascii="Symbol" w:hAnsi="Symbol" w:hint="default"/>
+      </w:rPr>
+    </w:lvl>
+    <w:lvl w:ilvl="7" w:tplc="34090003" w:tentative="1">
+      <w:start w:val="1"/>
+      <w:numFmt w:val="bullet"/>
+      <w:lvlText w:val="o"/>
+      <w:lvlJc w:val="left"/>
+      <w:pPr>
+        <w:ind w:left="5760" w:hanging="360"/>
+      </w:pPr>
+      <w:rPr>
+        <w:rFonts w:ascii="Courier New" w:hAnsi="Courier New" w:cs="Courier New" w:hint="default"/>
+      </w:rPr>
+    </w:lvl>
+    <w:lvl w:ilvl="8" w:tplc="34090005" w:tentative="1">
+      <w:start w:val="1"/>
+      <w:numFmt w:val="bullet"/>
+      <w:lvlText w:val=""/>
+      <w:lvlJc w:val="left"/>
+      <w:pPr>
+        <w:ind w:left="6480" w:hanging="360"/>
+      </w:pPr>
+      <w:rPr>
+        <w:rFonts w:ascii="Wingdings" w:hAnsi="Wingdings" w:hint="default"/>
+      </w:rPr>
+    </w:lvl>
+  </w:abstractNum>
+  <w:abstractNum w:abstractNumId="34">
     <w:nsid w:val="49575C19"/>
     <w:multiLevelType w:val="hybridMultilevel"/>
     <w:tmpl w:val="CC4ABF70"/>
@@ -35485,7 +35738,7 @@
       </w:rPr>
     </w:lvl>
   </w:abstractNum>
-  <w:abstractNum w:abstractNumId="34">
+  <w:abstractNum w:abstractNumId="35">
     <w:nsid w:val="4C0342CF"/>
     <w:multiLevelType w:val="hybridMultilevel"/>
     <w:tmpl w:val="BCD49606"/>
@@ -35598,7 +35851,7 @@
       </w:rPr>
     </w:lvl>
   </w:abstractNum>
-  <w:abstractNum w:abstractNumId="35">
+  <w:abstractNum w:abstractNumId="36">
     <w:nsid w:val="51DB7AEA"/>
     <w:multiLevelType w:val="hybridMultilevel"/>
     <w:tmpl w:val="CE04ED4A"/>
@@ -35684,7 +35937,7 @@
       </w:pPr>
     </w:lvl>
   </w:abstractNum>
-  <w:abstractNum w:abstractNumId="36">
+  <w:abstractNum w:abstractNumId="37">
     <w:nsid w:val="54AF03C0"/>
     <w:multiLevelType w:val="hybridMultilevel"/>
     <w:tmpl w:val="145A472E"/>
@@ -35797,7 +36050,7 @@
       </w:rPr>
     </w:lvl>
   </w:abstractNum>
-  <w:abstractNum w:abstractNumId="37">
+  <w:abstractNum w:abstractNumId="38">
     <w:nsid w:val="569C78FB"/>
     <w:multiLevelType w:val="hybridMultilevel"/>
     <w:tmpl w:val="35AED61C"/>
@@ -35910,7 +36163,7 @@
       </w:rPr>
     </w:lvl>
   </w:abstractNum>
-  <w:abstractNum w:abstractNumId="38">
+  <w:abstractNum w:abstractNumId="39">
     <w:nsid w:val="570822EB"/>
     <w:multiLevelType w:val="hybridMultilevel"/>
     <w:tmpl w:val="0186EE98"/>
@@ -35999,7 +36252,7 @@
       </w:pPr>
     </w:lvl>
   </w:abstractNum>
-  <w:abstractNum w:abstractNumId="39">
+  <w:abstractNum w:abstractNumId="40">
     <w:nsid w:val="577B4D9E"/>
     <w:multiLevelType w:val="hybridMultilevel"/>
     <w:tmpl w:val="F340797E"/>
@@ -36112,7 +36365,7 @@
       </w:rPr>
     </w:lvl>
   </w:abstractNum>
-  <w:abstractNum w:abstractNumId="40">
+  <w:abstractNum w:abstractNumId="41">
     <w:nsid w:val="5BFB7C42"/>
     <w:multiLevelType w:val="hybridMultilevel"/>
     <w:tmpl w:val="6DFAA3DC"/>
@@ -36198,7 +36451,7 @@
       </w:pPr>
     </w:lvl>
   </w:abstractNum>
-  <w:abstractNum w:abstractNumId="41">
+  <w:abstractNum w:abstractNumId="42">
     <w:nsid w:val="5D6D7291"/>
     <w:multiLevelType w:val="hybridMultilevel"/>
     <w:tmpl w:val="DE6A1E6A"/>
@@ -36311,7 +36564,7 @@
       </w:rPr>
     </w:lvl>
   </w:abstractNum>
-  <w:abstractNum w:abstractNumId="42">
+  <w:abstractNum w:abstractNumId="43">
     <w:nsid w:val="60514EAC"/>
     <w:multiLevelType w:val="hybridMultilevel"/>
     <w:tmpl w:val="F0AEE80A"/>
@@ -36424,7 +36677,7 @@
       </w:rPr>
     </w:lvl>
   </w:abstractNum>
-  <w:abstractNum w:abstractNumId="43">
+  <w:abstractNum w:abstractNumId="44">
     <w:nsid w:val="654B34F2"/>
     <w:multiLevelType w:val="hybridMultilevel"/>
     <w:tmpl w:val="E35A7C9A"/>
@@ -36537,7 +36790,7 @@
       </w:rPr>
     </w:lvl>
   </w:abstractNum>
-  <w:abstractNum w:abstractNumId="44">
+  <w:abstractNum w:abstractNumId="45">
     <w:nsid w:val="6AE05C9B"/>
     <w:multiLevelType w:val="hybridMultilevel"/>
     <w:tmpl w:val="D93EC4DC"/>
@@ -36650,7 +36903,7 @@
       </w:rPr>
     </w:lvl>
   </w:abstractNum>
-  <w:abstractNum w:abstractNumId="45">
+  <w:abstractNum w:abstractNumId="46">
     <w:nsid w:val="6B376873"/>
     <w:multiLevelType w:val="hybridMultilevel"/>
     <w:tmpl w:val="1E24937E"/>
@@ -36736,7 +36989,7 @@
       </w:pPr>
     </w:lvl>
   </w:abstractNum>
-  <w:abstractNum w:abstractNumId="46">
+  <w:abstractNum w:abstractNumId="47">
     <w:nsid w:val="6F3B744F"/>
     <w:multiLevelType w:val="hybridMultilevel"/>
     <w:tmpl w:val="5680E1C6"/>
@@ -36849,7 +37102,7 @@
       </w:rPr>
     </w:lvl>
   </w:abstractNum>
-  <w:abstractNum w:abstractNumId="47">
+  <w:abstractNum w:abstractNumId="48">
     <w:nsid w:val="70292CC2"/>
     <w:multiLevelType w:val="hybridMultilevel"/>
     <w:tmpl w:val="E4B816C0"/>
@@ -36935,7 +37188,7 @@
       </w:pPr>
     </w:lvl>
   </w:abstractNum>
-  <w:abstractNum w:abstractNumId="48">
+  <w:abstractNum w:abstractNumId="49">
     <w:nsid w:val="7304275C"/>
     <w:multiLevelType w:val="hybridMultilevel"/>
     <w:tmpl w:val="0186EE98"/>
@@ -37024,7 +37277,7 @@
       </w:pPr>
     </w:lvl>
   </w:abstractNum>
-  <w:abstractNum w:abstractNumId="49">
+  <w:abstractNum w:abstractNumId="50">
     <w:nsid w:val="788C6BA4"/>
     <w:multiLevelType w:val="hybridMultilevel"/>
     <w:tmpl w:val="8CD2F620"/>
@@ -37137,7 +37390,7 @@
       </w:rPr>
     </w:lvl>
   </w:abstractNum>
-  <w:abstractNum w:abstractNumId="50">
+  <w:abstractNum w:abstractNumId="51">
     <w:nsid w:val="7D5D38A3"/>
     <w:multiLevelType w:val="hybridMultilevel"/>
     <w:tmpl w:val="33BC3D6C"/>
@@ -37250,7 +37503,7 @@
       </w:rPr>
     </w:lvl>
   </w:abstractNum>
-  <w:abstractNum w:abstractNumId="51">
+  <w:abstractNum w:abstractNumId="52">
     <w:nsid w:val="7DE05CF3"/>
     <w:multiLevelType w:val="hybridMultilevel"/>
     <w:tmpl w:val="56AC632C"/>
@@ -37339,7 +37592,7 @@
       </w:pPr>
     </w:lvl>
   </w:abstractNum>
-  <w:abstractNum w:abstractNumId="52">
+  <w:abstractNum w:abstractNumId="53">
     <w:nsid w:val="7E3A39ED"/>
     <w:multiLevelType w:val="hybridMultilevel"/>
     <w:tmpl w:val="04FA3E88"/>
@@ -37459,10 +37712,10 @@
     <w:abstractNumId w:val="14"/>
   </w:num>
   <w:num w:numId="3">
-    <w:abstractNumId w:val="35"/>
+    <w:abstractNumId w:val="36"/>
   </w:num>
   <w:num w:numId="4">
-    <w:abstractNumId w:val="48"/>
+    <w:abstractNumId w:val="49"/>
   </w:num>
   <w:num w:numId="5">
     <w:abstractNumId w:val="9"/>
@@ -37477,52 +37730,52 @@
     <w:abstractNumId w:val="26"/>
   </w:num>
   <w:num w:numId="9">
-    <w:abstractNumId w:val="36"/>
+    <w:abstractNumId w:val="37"/>
   </w:num>
   <w:num w:numId="10">
     <w:abstractNumId w:val="13"/>
   </w:num>
   <w:num w:numId="11">
-    <w:abstractNumId w:val="42"/>
+    <w:abstractNumId w:val="43"/>
   </w:num>
   <w:num w:numId="12">
     <w:abstractNumId w:val="16"/>
   </w:num>
   <w:num w:numId="13">
+    <w:abstractNumId w:val="52"/>
+  </w:num>
+  <w:num w:numId="14">
+    <w:abstractNumId w:val="34"/>
+  </w:num>
+  <w:num w:numId="15">
+    <w:abstractNumId w:val="45"/>
+  </w:num>
+  <w:num w:numId="16">
     <w:abstractNumId w:val="51"/>
   </w:num>
-  <w:num w:numId="14">
-    <w:abstractNumId w:val="33"/>
-  </w:num>
-  <w:num w:numId="15">
-    <w:abstractNumId w:val="44"/>
-  </w:num>
-  <w:num w:numId="16">
-    <w:abstractNumId w:val="50"/>
-  </w:num>
   <w:num w:numId="17">
-    <w:abstractNumId w:val="37"/>
+    <w:abstractNumId w:val="38"/>
   </w:num>
   <w:num w:numId="18">
-    <w:abstractNumId w:val="34"/>
+    <w:abstractNumId w:val="35"/>
   </w:num>
   <w:num w:numId="19">
     <w:abstractNumId w:val="10"/>
   </w:num>
   <w:num w:numId="20">
-    <w:abstractNumId w:val="47"/>
+    <w:abstractNumId w:val="48"/>
   </w:num>
   <w:num w:numId="21">
     <w:abstractNumId w:val="6"/>
   </w:num>
   <w:num w:numId="22">
-    <w:abstractNumId w:val="41"/>
+    <w:abstractNumId w:val="42"/>
   </w:num>
   <w:num w:numId="23">
-    <w:abstractNumId w:val="38"/>
+    <w:abstractNumId w:val="39"/>
   </w:num>
   <w:num w:numId="24">
-    <w:abstractNumId w:val="45"/>
+    <w:abstractNumId w:val="46"/>
   </w:num>
   <w:num w:numId="25">
     <w:abstractNumId w:val="21"/>
@@ -37543,13 +37796,13 @@
     <w:abstractNumId w:val="18"/>
   </w:num>
   <w:num w:numId="31">
-    <w:abstractNumId w:val="46"/>
+    <w:abstractNumId w:val="47"/>
   </w:num>
   <w:num w:numId="32">
     <w:abstractNumId w:val="17"/>
   </w:num>
   <w:num w:numId="33">
-    <w:abstractNumId w:val="40"/>
+    <w:abstractNumId w:val="41"/>
   </w:num>
   <w:num w:numId="34">
     <w:abstractNumId w:val="0"/>
@@ -37567,7 +37820,7 @@
     <w:abstractNumId w:val="19"/>
   </w:num>
   <w:num w:numId="39">
-    <w:abstractNumId w:val="49"/>
+    <w:abstractNumId w:val="50"/>
   </w:num>
   <w:num w:numId="40">
     <w:abstractNumId w:val="4"/>
@@ -37588,19 +37841,19 @@
     <w:abstractNumId w:val="7"/>
   </w:num>
   <w:num w:numId="46">
-    <w:abstractNumId w:val="52"/>
+    <w:abstractNumId w:val="53"/>
   </w:num>
   <w:num w:numId="47">
     <w:abstractNumId w:val="28"/>
   </w:num>
   <w:num w:numId="48">
-    <w:abstractNumId w:val="43"/>
+    <w:abstractNumId w:val="44"/>
   </w:num>
   <w:num w:numId="49">
     <w:abstractNumId w:val="23"/>
   </w:num>
   <w:num w:numId="50">
-    <w:abstractNumId w:val="39"/>
+    <w:abstractNumId w:val="40"/>
   </w:num>
   <w:num w:numId="51">
     <w:abstractNumId w:val="22"/>
@@ -37610,6 +37863,9 @@
   </w:num>
   <w:num w:numId="53">
     <w:abstractNumId w:val="20"/>
+  </w:num>
+  <w:num w:numId="54">
+    <w:abstractNumId w:val="33"/>
   </w:num>
   <w:numIdMacAtCleanup w:val="45"/>
 </w:numbering>
@@ -38098,7 +38354,6 @@
       <w:spacing w:after="0" w:line="240" w:lineRule="auto"/>
     </w:pPr>
     <w:tblPr>
-      <w:tblInd w:w="0" w:type="dxa"/>
       <w:tblBorders>
         <w:top w:val="single" w:sz="4" w:space="0" w:color="auto"/>
         <w:left w:val="single" w:sz="4" w:space="0" w:color="auto"/>
@@ -38107,12 +38362,6 @@
         <w:insideH w:val="single" w:sz="4" w:space="0" w:color="auto"/>
         <w:insideV w:val="single" w:sz="4" w:space="0" w:color="auto"/>
       </w:tblBorders>
-      <w:tblCellMar>
-        <w:top w:w="0" w:type="dxa"/>
-        <w:left w:w="108" w:type="dxa"/>
-        <w:bottom w:w="0" w:type="dxa"/>
-        <w:right w:w="108" w:type="dxa"/>
-      </w:tblCellMar>
     </w:tblPr>
   </w:style>
   <w:style w:type="table" w:styleId="GridTable4-Accent6">
@@ -38126,7 +38375,6 @@
     <w:tblPr>
       <w:tblStyleRowBandSize w:val="1"/>
       <w:tblStyleColBandSize w:val="1"/>
-      <w:tblInd w:w="0" w:type="dxa"/>
       <w:tblBorders>
         <w:top w:val="single" w:sz="4" w:space="0" w:color="A8D08D" w:themeColor="accent6" w:themeTint="99"/>
         <w:left w:val="single" w:sz="4" w:space="0" w:color="A8D08D" w:themeColor="accent6" w:themeTint="99"/>
@@ -38135,12 +38383,6 @@
         <w:insideH w:val="single" w:sz="4" w:space="0" w:color="A8D08D" w:themeColor="accent6" w:themeTint="99"/>
         <w:insideV w:val="single" w:sz="4" w:space="0" w:color="A8D08D" w:themeColor="accent6" w:themeTint="99"/>
       </w:tblBorders>
-      <w:tblCellMar>
-        <w:top w:w="0" w:type="dxa"/>
-        <w:left w:w="108" w:type="dxa"/>
-        <w:bottom w:w="0" w:type="dxa"/>
-        <w:right w:w="108" w:type="dxa"/>
-      </w:tblCellMar>
     </w:tblPr>
     <w:tblStylePr w:type="firstRow">
       <w:rPr>
@@ -38235,19 +38477,12 @@
     <w:tblPr>
       <w:tblStyleRowBandSize w:val="1"/>
       <w:tblStyleColBandSize w:val="1"/>
-      <w:tblInd w:w="0" w:type="dxa"/>
       <w:tblBorders>
         <w:top w:val="single" w:sz="8" w:space="0" w:color="5B9BD5" w:themeColor="accent1"/>
         <w:left w:val="single" w:sz="8" w:space="0" w:color="5B9BD5" w:themeColor="accent1"/>
         <w:bottom w:val="single" w:sz="8" w:space="0" w:color="5B9BD5" w:themeColor="accent1"/>
         <w:right w:val="single" w:sz="8" w:space="0" w:color="5B9BD5" w:themeColor="accent1"/>
       </w:tblBorders>
-      <w:tblCellMar>
-        <w:top w:w="0" w:type="dxa"/>
-        <w:left w:w="108" w:type="dxa"/>
-        <w:bottom w:w="0" w:type="dxa"/>
-        <w:right w:w="108" w:type="dxa"/>
-      </w:tblCellMar>
     </w:tblPr>
     <w:tblStylePr w:type="firstRow">
       <w:pPr>
@@ -38387,7 +38622,6 @@
     <w:tblPr>
       <w:tblStyleRowBandSize w:val="1"/>
       <w:tblStyleColBandSize w:val="1"/>
-      <w:tblInd w:w="0" w:type="dxa"/>
       <w:tblBorders>
         <w:top w:val="single" w:sz="4" w:space="0" w:color="FFFFFF" w:themeColor="background1"/>
         <w:left w:val="single" w:sz="4" w:space="0" w:color="FFFFFF" w:themeColor="background1"/>
@@ -38396,12 +38630,6 @@
         <w:insideH w:val="single" w:sz="4" w:space="0" w:color="FFFFFF" w:themeColor="background1"/>
         <w:insideV w:val="single" w:sz="4" w:space="0" w:color="FFFFFF" w:themeColor="background1"/>
       </w:tblBorders>
-      <w:tblCellMar>
-        <w:top w:w="0" w:type="dxa"/>
-        <w:left w:w="108" w:type="dxa"/>
-        <w:bottom w:w="0" w:type="dxa"/>
-        <w:right w:w="108" w:type="dxa"/>
-      </w:tblCellMar>
     </w:tblPr>
     <w:tcPr>
       <w:shd w:val="clear" w:color="auto" w:fill="E2EFD9" w:themeFill="accent6" w:themeFillTint="33"/>
@@ -38758,7 +38986,7 @@
 </file>
 
 <file path=customXml/itemProps1.xml><?xml version="1.0" encoding="utf-8"?>
-<ds:datastoreItem xmlns:ds="http://schemas.openxmlformats.org/officeDocument/2006/customXml" ds:itemID="{1200002C-CC3D-4AFA-9E49-92B231B5F114}">
+<ds:datastoreItem xmlns:ds="http://schemas.openxmlformats.org/officeDocument/2006/customXml" ds:itemID="{6DBCD907-1ED9-4762-B4B7-C9A09E2DB98D}">
   <ds:schemaRefs>
     <ds:schemaRef ds:uri="http://schemas.openxmlformats.org/officeDocument/2006/bibliography"/>
   </ds:schemaRefs>

</xml_diff>

<commit_message>
Updated documentation for quality
</commit_message>
<xml_diff>
--- a/documentation/quality/ALS - SQAP.docx
+++ b/documentation/quality/ALS - SQAP.docx
@@ -1493,7 +1493,23 @@
           <w:sz w:val="24"/>
           <w:szCs w:val="24"/>
         </w:rPr>
-        <w:t>Create a tool that allows the editing and checking of the contents of the said database</w:t>
+        <w:t xml:space="preserve">Create a tool that allows the editing and checking of the </w:t>
+      </w:r>
+      <w:r>
+        <w:rPr>
+          <w:color w:val="FF0000"/>
+          <w:sz w:val="24"/>
+          <w:szCs w:val="24"/>
+        </w:rPr>
+        <w:t>readings</w:t>
+      </w:r>
+      <w:r>
+        <w:rPr>
+          <w:color w:val="FF0000"/>
+          <w:sz w:val="24"/>
+          <w:szCs w:val="24"/>
+        </w:rPr>
+        <w:t xml:space="preserve"> of the said database</w:t>
       </w:r>
       <w:r>
         <w:rPr>
@@ -3173,7 +3189,21 @@
           <w:sz w:val="24"/>
           <w:szCs w:val="24"/>
         </w:rPr>
-        <w:t>tool is envisioned to possess the following versions of the application framework:</w:t>
+        <w:t>tool is envisioned to possess the following</w:t>
+      </w:r>
+      <w:r>
+        <w:rPr>
+          <w:sz w:val="24"/>
+          <w:szCs w:val="24"/>
+        </w:rPr>
+        <w:t xml:space="preserve"> </w:t>
+      </w:r>
+      <w:r>
+        <w:rPr>
+          <w:sz w:val="24"/>
+          <w:szCs w:val="24"/>
+        </w:rPr>
+        <w:t>of the application framework:</w:t>
       </w:r>
     </w:p>
     <w:p>
@@ -3201,6 +3231,70 @@
     </w:p>
     <w:p>
       <w:pPr>
+        <w:pStyle w:val="ListParagraph"/>
+        <w:numPr>
+          <w:ilvl w:val="1"/>
+          <w:numId w:val="9"/>
+        </w:numPr>
+        <w:spacing w:line="276" w:lineRule="auto"/>
+        <w:rPr>
+          <w:color w:val="FF0000"/>
+          <w:sz w:val="24"/>
+          <w:szCs w:val="24"/>
+        </w:rPr>
+      </w:pPr>
+      <w:r>
+        <w:rPr>
+          <w:color w:val="FF0000"/>
+          <w:sz w:val="24"/>
+          <w:szCs w:val="24"/>
+        </w:rPr>
+        <w:t xml:space="preserve">Tool for Client (System in </w:t>
+      </w:r>
+      <w:proofErr w:type="spellStart"/>
+      <w:r>
+        <w:rPr>
+          <w:color w:val="FF0000"/>
+          <w:sz w:val="24"/>
+          <w:szCs w:val="24"/>
+        </w:rPr>
+        <w:t>yii</w:t>
+      </w:r>
+      <w:proofErr w:type="spellEnd"/>
+      <w:r>
+        <w:rPr>
+          <w:color w:val="FF0000"/>
+          <w:sz w:val="24"/>
+          <w:szCs w:val="24"/>
+        </w:rPr>
+        <w:t>)</w:t>
+      </w:r>
+    </w:p>
+    <w:p>
+      <w:pPr>
+        <w:pStyle w:val="ListParagraph"/>
+        <w:numPr>
+          <w:ilvl w:val="1"/>
+          <w:numId w:val="9"/>
+        </w:numPr>
+        <w:spacing w:line="276" w:lineRule="auto"/>
+        <w:rPr>
+          <w:color w:val="FF0000"/>
+          <w:sz w:val="24"/>
+          <w:szCs w:val="24"/>
+        </w:rPr>
+      </w:pPr>
+      <w:r>
+        <w:rPr>
+          <w:color w:val="FF0000"/>
+          <w:sz w:val="24"/>
+          <w:szCs w:val="24"/>
+        </w:rPr>
+        <w:t>Calendar for Display (Calendar visible for priests)</w:t>
+      </w:r>
+    </w:p>
+    <w:p>
+      <w:pPr>
         <w:spacing w:line="276" w:lineRule="auto"/>
         <w:rPr>
           <w:sz w:val="24"/>
@@ -3305,7 +3399,31 @@
           <w:sz w:val="24"/>
           <w:szCs w:val="24"/>
         </w:rPr>
-        <w:t xml:space="preserve"> March 31, 2015.</w:t>
+        <w:t xml:space="preserve"> </w:t>
+      </w:r>
+      <w:r>
+        <w:rPr>
+          <w:color w:val="FF0000"/>
+          <w:sz w:val="24"/>
+          <w:szCs w:val="24"/>
+        </w:rPr>
+        <w:t xml:space="preserve">March </w:t>
+      </w:r>
+      <w:r>
+        <w:rPr>
+          <w:color w:val="FF0000"/>
+          <w:sz w:val="24"/>
+          <w:szCs w:val="24"/>
+        </w:rPr>
+        <w:t>30</w:t>
+      </w:r>
+      <w:r>
+        <w:rPr>
+          <w:color w:val="FF0000"/>
+          <w:sz w:val="24"/>
+          <w:szCs w:val="24"/>
+        </w:rPr>
+        <w:t>, 2015.</w:t>
       </w:r>
     </w:p>
     <w:p>
@@ -3920,6 +4038,7 @@
                 <w:sz w:val="24"/>
                 <w:szCs w:val="24"/>
               </w:rPr>
+              <w:lastRenderedPageBreak/>
               <w:t>Schedule Constraints</w:t>
             </w:r>
           </w:p>
@@ -3954,15 +4073,7 @@
                 <w:sz w:val="24"/>
                 <w:szCs w:val="24"/>
               </w:rPr>
-              <w:t xml:space="preserve">frame for the project </w:t>
-            </w:r>
-            <w:r>
-              <w:rPr>
-                <w:sz w:val="24"/>
-                <w:szCs w:val="24"/>
-              </w:rPr>
-              <w:lastRenderedPageBreak/>
-              <w:t xml:space="preserve">development and quality assurance phase is </w:t>
+              <w:t xml:space="preserve">frame for the project development and quality assurance phase is </w:t>
             </w:r>
             <w:r>
               <w:rPr>
@@ -4003,16 +4114,7 @@
                 <w:sz w:val="24"/>
                 <w:szCs w:val="24"/>
               </w:rPr>
-              <w:lastRenderedPageBreak/>
-              <w:t xml:space="preserve">Development – wise, the tool’s functions must be assessed if the </w:t>
-            </w:r>
-            <w:r>
-              <w:rPr>
-                <w:sz w:val="24"/>
-                <w:szCs w:val="24"/>
-              </w:rPr>
-              <w:lastRenderedPageBreak/>
-              <w:t>10–week development process can accommodate the necessary</w:t>
+              <w:t>Development – wise, the tool’s functions must be assessed if the 10–week development process can accommodate the necessary</w:t>
             </w:r>
             <w:r>
               <w:rPr>
@@ -4126,7 +4228,6 @@
                 <w:sz w:val="24"/>
                 <w:szCs w:val="24"/>
               </w:rPr>
-              <w:lastRenderedPageBreak/>
               <w:t>Client</w:t>
             </w:r>
             <w:r>
@@ -4398,6 +4499,7 @@
           <w:sz w:val="24"/>
           <w:szCs w:val="24"/>
         </w:rPr>
+        <w:lastRenderedPageBreak/>
         <w:br/>
         <w:t xml:space="preserve">Table 1.3 </w:t>
       </w:r>
@@ -14729,11 +14831,13 @@
       <w:pPr>
         <w:spacing w:line="276" w:lineRule="auto"/>
         <w:rPr>
-          <w:sz w:val="24"/>
-        </w:rPr>
-      </w:pPr>
-      <w:r>
-        <w:rPr>
+          <w:color w:val="FF0000"/>
+          <w:sz w:val="24"/>
+        </w:rPr>
+      </w:pPr>
+      <w:r>
+        <w:rPr>
+          <w:color w:val="FF0000"/>
           <w:sz w:val="24"/>
         </w:rPr>
         <w:t xml:space="preserve">The Sunday Readings contain the </w:t>
@@ -14741,12 +14845,14 @@
       <w:r>
         <w:rPr>
           <w:i/>
+          <w:color w:val="FF0000"/>
           <w:sz w:val="24"/>
         </w:rPr>
         <w:t xml:space="preserve">First Reading, </w:t>
       </w:r>
       <w:r>
         <w:rPr>
+          <w:color w:val="FF0000"/>
           <w:sz w:val="24"/>
         </w:rPr>
         <w:t xml:space="preserve">the </w:t>
@@ -14754,12 +14860,14 @@
       <w:r>
         <w:rPr>
           <w:i/>
+          <w:color w:val="FF0000"/>
           <w:sz w:val="24"/>
         </w:rPr>
         <w:t xml:space="preserve">Second Reading, </w:t>
       </w:r>
       <w:r>
         <w:rPr>
+          <w:color w:val="FF0000"/>
           <w:sz w:val="24"/>
         </w:rPr>
         <w:t xml:space="preserve">the </w:t>
@@ -14767,12 +14875,14 @@
       <w:r>
         <w:rPr>
           <w:i/>
+          <w:color w:val="FF0000"/>
           <w:sz w:val="24"/>
         </w:rPr>
         <w:t xml:space="preserve">Alleluia Verse, </w:t>
       </w:r>
       <w:r>
         <w:rPr>
+          <w:color w:val="FF0000"/>
           <w:sz w:val="24"/>
         </w:rPr>
         <w:t xml:space="preserve">the </w:t>
@@ -14780,12 +14890,14 @@
       <w:r>
         <w:rPr>
           <w:i/>
+          <w:color w:val="FF0000"/>
           <w:sz w:val="24"/>
         </w:rPr>
         <w:t xml:space="preserve">Responsorial Psalm, </w:t>
       </w:r>
       <w:r>
         <w:rPr>
+          <w:color w:val="FF0000"/>
           <w:sz w:val="24"/>
         </w:rPr>
         <w:t xml:space="preserve">and the </w:t>
@@ -14793,12 +14905,14 @@
       <w:r>
         <w:rPr>
           <w:i/>
+          <w:color w:val="FF0000"/>
           <w:sz w:val="24"/>
         </w:rPr>
         <w:t>Sunday Gospel</w:t>
       </w:r>
       <w:r>
         <w:rPr>
+          <w:color w:val="FF0000"/>
           <w:sz w:val="24"/>
         </w:rPr>
         <w:t xml:space="preserve"> designated for that specific Sunday. Sunday Readings in </w:t>
@@ -14806,18 +14920,21 @@
       <w:r>
         <w:rPr>
           <w:b/>
+          <w:color w:val="FF0000"/>
           <w:sz w:val="24"/>
         </w:rPr>
         <w:t>Ordinary Time</w:t>
       </w:r>
       <w:r>
         <w:rPr>
+          <w:color w:val="FF0000"/>
           <w:sz w:val="24"/>
         </w:rPr>
         <w:t xml:space="preserve"> possess these complete detail</w:t>
       </w:r>
       <w:r>
         <w:rPr>
+          <w:color w:val="FF0000"/>
           <w:sz w:val="24"/>
         </w:rPr>
         <w:t>s. Other Sundays however, may lack some of the mentioned attributes.</w:t>
@@ -14833,12 +14950,14 @@
         <w:spacing w:line="276" w:lineRule="auto"/>
         <w:rPr>
           <w:b/>
-          <w:sz w:val="24"/>
-        </w:rPr>
-      </w:pPr>
-      <w:r>
-        <w:rPr>
-          <w:b/>
+          <w:color w:val="FF0000"/>
+          <w:sz w:val="24"/>
+        </w:rPr>
+      </w:pPr>
+      <w:r>
+        <w:rPr>
+          <w:b/>
+          <w:color w:val="FF0000"/>
           <w:sz w:val="24"/>
         </w:rPr>
         <w:t>Weekday Readings</w:t>
@@ -14848,149 +14967,138 @@
       <w:pPr>
         <w:spacing w:line="276" w:lineRule="auto"/>
         <w:rPr>
-          <w:sz w:val="24"/>
-        </w:rPr>
-      </w:pPr>
-      <w:r>
-        <w:rPr>
-          <w:sz w:val="24"/>
-        </w:rPr>
-        <w:t>For t</w:t>
-      </w:r>
-      <w:r>
-        <w:rPr>
-          <w:sz w:val="24"/>
-        </w:rPr>
-        <w:t xml:space="preserve">he </w:t>
-      </w:r>
-      <w:r>
-        <w:rPr>
+          <w:color w:val="FF0000"/>
+          <w:sz w:val="24"/>
+        </w:rPr>
+      </w:pPr>
+      <w:r>
+        <w:rPr>
+          <w:color w:val="FF0000"/>
+          <w:sz w:val="24"/>
+        </w:rPr>
+        <w:t xml:space="preserve">For the Weekday Readings, they contain the </w:t>
+      </w:r>
+      <w:r>
+        <w:rPr>
+          <w:i/>
+          <w:color w:val="FF0000"/>
+          <w:sz w:val="24"/>
+        </w:rPr>
+        <w:t xml:space="preserve">First Reading, </w:t>
+      </w:r>
+      <w:r>
+        <w:rPr>
+          <w:color w:val="FF0000"/>
+          <w:sz w:val="24"/>
+        </w:rPr>
+        <w:t xml:space="preserve">the </w:t>
+      </w:r>
+      <w:r>
+        <w:rPr>
+          <w:i/>
+          <w:color w:val="FF0000"/>
+          <w:sz w:val="24"/>
+        </w:rPr>
+        <w:t xml:space="preserve">Alleluia Verse, </w:t>
+      </w:r>
+      <w:r>
+        <w:rPr>
+          <w:color w:val="FF0000"/>
+          <w:sz w:val="24"/>
+        </w:rPr>
+        <w:t xml:space="preserve">the </w:t>
+      </w:r>
+      <w:r>
+        <w:rPr>
+          <w:i/>
+          <w:color w:val="FF0000"/>
+          <w:sz w:val="24"/>
+        </w:rPr>
+        <w:t xml:space="preserve">Responsorial Psalm, </w:t>
+      </w:r>
+      <w:r>
+        <w:rPr>
+          <w:color w:val="FF0000"/>
+          <w:sz w:val="24"/>
+        </w:rPr>
+        <w:t xml:space="preserve">and the </w:t>
+      </w:r>
+      <w:r>
+        <w:rPr>
+          <w:i/>
+          <w:color w:val="FF0000"/>
+          <w:sz w:val="24"/>
+        </w:rPr>
+        <w:t>Sunday Gospel</w:t>
+      </w:r>
+      <w:r>
+        <w:rPr>
+          <w:color w:val="FF0000"/>
+          <w:sz w:val="24"/>
+        </w:rPr>
+        <w:t xml:space="preserve"> designated for that specific </w:t>
+      </w:r>
+      <w:r>
+        <w:rPr>
+          <w:color w:val="FF0000"/>
           <w:sz w:val="24"/>
         </w:rPr>
         <w:t>Week</w:t>
       </w:r>
       <w:r>
         <w:rPr>
-          <w:sz w:val="24"/>
-        </w:rPr>
-        <w:t>day Readings</w:t>
-      </w:r>
-      <w:r>
-        <w:rPr>
-          <w:sz w:val="24"/>
-        </w:rPr>
-        <w:t>, they</w:t>
-      </w:r>
-      <w:r>
-        <w:rPr>
-          <w:sz w:val="24"/>
-        </w:rPr>
-        <w:t xml:space="preserve"> contain the </w:t>
+          <w:color w:val="FF0000"/>
+          <w:sz w:val="24"/>
+        </w:rPr>
+        <w:t xml:space="preserve">day. </w:t>
+      </w:r>
+      <w:r>
+        <w:rPr>
+          <w:color w:val="FF0000"/>
+          <w:sz w:val="24"/>
+        </w:rPr>
+        <w:t>Week</w:t>
+      </w:r>
+      <w:r>
+        <w:rPr>
+          <w:color w:val="FF0000"/>
+          <w:sz w:val="24"/>
+        </w:rPr>
+        <w:t xml:space="preserve">day Readings in </w:t>
+      </w:r>
+      <w:r>
+        <w:rPr>
+          <w:b/>
+          <w:color w:val="FF0000"/>
+          <w:sz w:val="24"/>
+        </w:rPr>
+        <w:t>Ordinary Time</w:t>
+      </w:r>
+      <w:r>
+        <w:rPr>
+          <w:color w:val="FF0000"/>
+          <w:sz w:val="24"/>
+        </w:rPr>
+        <w:t xml:space="preserve"> possess these complete details. </w:t>
+      </w:r>
+      <w:r>
+        <w:rPr>
+          <w:color w:val="FF0000"/>
+          <w:sz w:val="24"/>
+        </w:rPr>
+        <w:t xml:space="preserve">The significant difference of the Weekday readings in OT, with the Sunday readings in OT, is that there is no </w:t>
       </w:r>
       <w:r>
         <w:rPr>
           <w:i/>
-          <w:sz w:val="24"/>
-        </w:rPr>
-        <w:t xml:space="preserve">First Reading, </w:t>
-      </w:r>
-      <w:r>
-        <w:rPr>
-          <w:sz w:val="24"/>
-        </w:rPr>
-        <w:t xml:space="preserve">the </w:t>
-      </w:r>
-      <w:r>
-        <w:rPr>
-          <w:i/>
-          <w:sz w:val="24"/>
-        </w:rPr>
-        <w:t xml:space="preserve">Alleluia Verse, </w:t>
-      </w:r>
-      <w:r>
-        <w:rPr>
-          <w:sz w:val="24"/>
-        </w:rPr>
-        <w:t xml:space="preserve">the </w:t>
-      </w:r>
-      <w:r>
-        <w:rPr>
-          <w:i/>
-          <w:sz w:val="24"/>
-        </w:rPr>
-        <w:t xml:space="preserve">Responsorial Psalm, </w:t>
-      </w:r>
-      <w:r>
-        <w:rPr>
-          <w:sz w:val="24"/>
-        </w:rPr>
-        <w:t xml:space="preserve">and the </w:t>
-      </w:r>
-      <w:r>
-        <w:rPr>
-          <w:i/>
-          <w:sz w:val="24"/>
-        </w:rPr>
-        <w:t>Sunday Gospel</w:t>
-      </w:r>
-      <w:r>
-        <w:rPr>
-          <w:sz w:val="24"/>
-        </w:rPr>
-        <w:t xml:space="preserve"> designated for that specific </w:t>
-      </w:r>
-      <w:r>
-        <w:rPr>
-          <w:sz w:val="24"/>
-        </w:rPr>
-        <w:t>Week</w:t>
-      </w:r>
-      <w:r>
-        <w:rPr>
-          <w:sz w:val="24"/>
-        </w:rPr>
-        <w:t xml:space="preserve">day. </w:t>
-      </w:r>
-      <w:r>
-        <w:rPr>
-          <w:sz w:val="24"/>
-        </w:rPr>
-        <w:t>Week</w:t>
-      </w:r>
-      <w:r>
-        <w:rPr>
-          <w:sz w:val="24"/>
-        </w:rPr>
-        <w:t xml:space="preserve">day Readings in </w:t>
-      </w:r>
-      <w:r>
-        <w:rPr>
-          <w:b/>
-          <w:sz w:val="24"/>
-        </w:rPr>
-        <w:t>Ordinary Time</w:t>
-      </w:r>
-      <w:r>
-        <w:rPr>
-          <w:sz w:val="24"/>
-        </w:rPr>
-        <w:t xml:space="preserve"> possess these complete details. </w:t>
-      </w:r>
-      <w:r>
-        <w:rPr>
-          <w:sz w:val="24"/>
-        </w:rPr>
-        <w:t xml:space="preserve">The significant difference of the Weekday readings in OT, with the Sunday readings in OT, is that there is no </w:t>
-      </w:r>
-      <w:r>
-        <w:rPr>
-          <w:i/>
+          <w:color w:val="FF0000"/>
           <w:sz w:val="24"/>
         </w:rPr>
         <w:t xml:space="preserve">Second Reading </w:t>
       </w:r>
       <w:r>
         <w:rPr>
+          <w:color w:val="FF0000"/>
           <w:sz w:val="24"/>
         </w:rPr>
         <w:t>for the days of the week. Other weekdays, that are not in ordinary time, or that possess a special / different plotting rule, may or may not have complete records of these attributes.</w:t>
@@ -15006,13 +15114,15 @@
         <w:spacing w:line="276" w:lineRule="auto"/>
         <w:rPr>
           <w:b/>
-          <w:sz w:val="24"/>
-          <w:szCs w:val="24"/>
-        </w:rPr>
-      </w:pPr>
-      <w:r>
-        <w:rPr>
-          <w:b/>
+          <w:color w:val="FF0000"/>
+          <w:sz w:val="24"/>
+          <w:szCs w:val="24"/>
+        </w:rPr>
+      </w:pPr>
+      <w:r>
+        <w:rPr>
+          <w:b/>
+          <w:color w:val="FF0000"/>
           <w:sz w:val="24"/>
           <w:szCs w:val="24"/>
         </w:rPr>
@@ -15029,13 +15139,15 @@
         <w:spacing w:line="276" w:lineRule="auto"/>
         <w:rPr>
           <w:b/>
-          <w:sz w:val="24"/>
-          <w:szCs w:val="24"/>
-        </w:rPr>
-      </w:pPr>
-      <w:r>
-        <w:rPr>
-          <w:b/>
+          <w:color w:val="FF0000"/>
+          <w:sz w:val="24"/>
+          <w:szCs w:val="24"/>
+        </w:rPr>
+      </w:pPr>
+      <w:r>
+        <w:rPr>
+          <w:b/>
+          <w:color w:val="FF0000"/>
           <w:sz w:val="24"/>
           <w:szCs w:val="24"/>
         </w:rPr>
@@ -15046,16 +15158,17 @@
       <w:pPr>
         <w:spacing w:line="276" w:lineRule="auto"/>
         <w:rPr>
-          <w:sz w:val="24"/>
-          <w:szCs w:val="24"/>
-        </w:rPr>
-      </w:pPr>
-      <w:r>
-        <w:rPr>
           <w:color w:val="FF0000"/>
           <w:sz w:val="24"/>
           <w:szCs w:val="24"/>
         </w:rPr>
+      </w:pPr>
+      <w:r>
+        <w:rPr>
+          <w:color w:val="FF0000"/>
+          <w:sz w:val="24"/>
+          <w:szCs w:val="24"/>
+        </w:rPr>
         <w:t xml:space="preserve">For Moveable feasts, the event determinant table in the database is responsible in designating </w:t>
       </w:r>
       <w:r>
@@ -15084,6 +15197,7 @@
       </w:r>
       <w:r>
         <w:rPr>
+          <w:color w:val="FF0000"/>
           <w:sz w:val="24"/>
           <w:szCs w:val="24"/>
         </w:rPr>
@@ -15100,13 +15214,15 @@
         <w:spacing w:line="276" w:lineRule="auto"/>
         <w:rPr>
           <w:b/>
-          <w:sz w:val="24"/>
-          <w:szCs w:val="24"/>
-        </w:rPr>
-      </w:pPr>
-      <w:r>
-        <w:rPr>
-          <w:b/>
+          <w:color w:val="FF0000"/>
+          <w:sz w:val="24"/>
+          <w:szCs w:val="24"/>
+        </w:rPr>
+      </w:pPr>
+      <w:r>
+        <w:rPr>
+          <w:b/>
+          <w:color w:val="FF0000"/>
           <w:sz w:val="24"/>
           <w:szCs w:val="24"/>
         </w:rPr>
@@ -15115,6 +15231,7 @@
       <w:r>
         <w:rPr>
           <w:b/>
+          <w:color w:val="FF0000"/>
           <w:sz w:val="24"/>
           <w:szCs w:val="24"/>
         </w:rPr>
@@ -15125,12 +15242,14 @@
       <w:pPr>
         <w:spacing w:line="276" w:lineRule="auto"/>
         <w:rPr>
-          <w:sz w:val="24"/>
-          <w:szCs w:val="24"/>
-        </w:rPr>
-      </w:pPr>
-      <w:r>
-        <w:rPr>
+          <w:color w:val="FF0000"/>
+          <w:sz w:val="24"/>
+          <w:szCs w:val="24"/>
+        </w:rPr>
+      </w:pPr>
+      <w:r>
+        <w:rPr>
+          <w:color w:val="FF0000"/>
           <w:sz w:val="24"/>
           <w:szCs w:val="24"/>
         </w:rPr>
@@ -15138,6 +15257,7 @@
       </w:r>
       <w:r>
         <w:rPr>
+          <w:color w:val="FF0000"/>
           <w:sz w:val="24"/>
           <w:szCs w:val="24"/>
         </w:rPr>
@@ -15145,6 +15265,7 @@
       </w:r>
       <w:r>
         <w:rPr>
+          <w:color w:val="FF0000"/>
           <w:sz w:val="24"/>
           <w:szCs w:val="24"/>
         </w:rPr>
@@ -15161,13 +15282,15 @@
         <w:spacing w:line="276" w:lineRule="auto"/>
         <w:rPr>
           <w:b/>
-          <w:sz w:val="24"/>
-          <w:szCs w:val="24"/>
-        </w:rPr>
-      </w:pPr>
-      <w:r>
-        <w:rPr>
-          <w:b/>
+          <w:color w:val="FF0000"/>
+          <w:sz w:val="24"/>
+          <w:szCs w:val="24"/>
+        </w:rPr>
+      </w:pPr>
+      <w:r>
+        <w:rPr>
+          <w:b/>
+          <w:color w:val="FF0000"/>
           <w:sz w:val="24"/>
           <w:szCs w:val="24"/>
         </w:rPr>
@@ -15178,23 +15301,18 @@
       <w:pPr>
         <w:spacing w:line="276" w:lineRule="auto"/>
         <w:rPr>
-          <w:sz w:val="24"/>
-          <w:szCs w:val="24"/>
-        </w:rPr>
-      </w:pPr>
-      <w:r>
-        <w:rPr>
-          <w:sz w:val="24"/>
-          <w:szCs w:val="24"/>
-        </w:rPr>
-        <w:t xml:space="preserve">These </w:t>
-      </w:r>
-      <w:r>
-        <w:rPr>
-          <w:sz w:val="24"/>
-          <w:szCs w:val="24"/>
-        </w:rPr>
-        <w:t>special feasts are events that have exact dates. These have been recorded in the Event table.</w:t>
+          <w:color w:val="FF0000"/>
+          <w:sz w:val="24"/>
+          <w:szCs w:val="24"/>
+        </w:rPr>
+      </w:pPr>
+      <w:r>
+        <w:rPr>
+          <w:color w:val="FF0000"/>
+          <w:sz w:val="24"/>
+          <w:szCs w:val="24"/>
+        </w:rPr>
+        <w:t>These special feasts are events that have exact dates. These have been recorded in the Event table.</w:t>
       </w:r>
     </w:p>
     <w:p>
@@ -15340,13 +15458,15 @@
         <w:spacing w:line="276" w:lineRule="auto"/>
         <w:rPr>
           <w:b/>
-          <w:sz w:val="24"/>
-          <w:szCs w:val="24"/>
-        </w:rPr>
-      </w:pPr>
-      <w:r>
-        <w:rPr>
-          <w:b/>
+          <w:color w:val="FF0000"/>
+          <w:sz w:val="24"/>
+          <w:szCs w:val="24"/>
+        </w:rPr>
+      </w:pPr>
+      <w:r>
+        <w:rPr>
+          <w:b/>
+          <w:color w:val="FF0000"/>
           <w:sz w:val="24"/>
           <w:szCs w:val="24"/>
         </w:rPr>
@@ -15363,12 +15483,14 @@
         </w:numPr>
         <w:spacing w:line="276" w:lineRule="auto"/>
         <w:rPr>
-          <w:sz w:val="24"/>
-          <w:szCs w:val="24"/>
-        </w:rPr>
-      </w:pPr>
-      <w:r>
-        <w:rPr>
+          <w:color w:val="FF0000"/>
+          <w:sz w:val="24"/>
+          <w:szCs w:val="24"/>
+        </w:rPr>
+      </w:pPr>
+      <w:r>
+        <w:rPr>
+          <w:color w:val="FF0000"/>
           <w:sz w:val="24"/>
           <w:szCs w:val="24"/>
         </w:rPr>
@@ -15376,6 +15498,7 @@
       </w:r>
       <w:r>
         <w:rPr>
+          <w:color w:val="FF0000"/>
           <w:sz w:val="24"/>
           <w:szCs w:val="24"/>
         </w:rPr>
@@ -15383,10 +15506,80 @@
       </w:r>
       <w:r>
         <w:rPr>
+          <w:color w:val="FF0000"/>
           <w:sz w:val="24"/>
           <w:szCs w:val="24"/>
         </w:rPr>
         <w:t>”</w:t>
+      </w:r>
+    </w:p>
+    <w:p>
+      <w:pPr>
+        <w:pStyle w:val="ListParagraph"/>
+        <w:numPr>
+          <w:ilvl w:val="3"/>
+          <w:numId w:val="23"/>
+        </w:numPr>
+        <w:spacing w:line="276" w:lineRule="auto"/>
+        <w:rPr>
+          <w:color w:val="FF0000"/>
+          <w:sz w:val="24"/>
+          <w:szCs w:val="24"/>
+        </w:rPr>
+      </w:pPr>
+      <w:r>
+        <w:rPr>
+          <w:color w:val="FF0000"/>
+          <w:sz w:val="24"/>
+          <w:szCs w:val="24"/>
+        </w:rPr>
+        <w:t>The lectionary calendar reflects that of the database, there are two ways:</w:t>
+      </w:r>
+    </w:p>
+    <w:p>
+      <w:pPr>
+        <w:pStyle w:val="ListParagraph"/>
+        <w:numPr>
+          <w:ilvl w:val="4"/>
+          <w:numId w:val="23"/>
+        </w:numPr>
+        <w:spacing w:line="276" w:lineRule="auto"/>
+        <w:rPr>
+          <w:color w:val="FF0000"/>
+          <w:sz w:val="24"/>
+          <w:szCs w:val="24"/>
+        </w:rPr>
+      </w:pPr>
+      <w:r>
+        <w:rPr>
+          <w:color w:val="FF0000"/>
+          <w:sz w:val="24"/>
+          <w:szCs w:val="24"/>
+        </w:rPr>
+        <w:t>Secure a copy of the database</w:t>
+      </w:r>
+    </w:p>
+    <w:p>
+      <w:pPr>
+        <w:pStyle w:val="ListParagraph"/>
+        <w:numPr>
+          <w:ilvl w:val="4"/>
+          <w:numId w:val="23"/>
+        </w:numPr>
+        <w:spacing w:line="276" w:lineRule="auto"/>
+        <w:rPr>
+          <w:color w:val="FF0000"/>
+          <w:sz w:val="24"/>
+          <w:szCs w:val="24"/>
+        </w:rPr>
+      </w:pPr>
+      <w:r>
+        <w:rPr>
+          <w:color w:val="FF0000"/>
+          <w:sz w:val="24"/>
+          <w:szCs w:val="24"/>
+        </w:rPr>
+        <w:t>Click the view link in the administrator site, and locate, one by one, the readings / items you want to verify</w:t>
       </w:r>
     </w:p>
     <w:p>
@@ -15398,12 +15591,14 @@
         </w:numPr>
         <w:spacing w:line="276" w:lineRule="auto"/>
         <w:rPr>
-          <w:sz w:val="24"/>
-          <w:szCs w:val="24"/>
-        </w:rPr>
-      </w:pPr>
-      <w:r>
-        <w:rPr>
+          <w:color w:val="FF0000"/>
+          <w:sz w:val="24"/>
+          <w:szCs w:val="24"/>
+        </w:rPr>
+      </w:pPr>
+      <w:r>
+        <w:rPr>
+          <w:color w:val="FF0000"/>
           <w:sz w:val="24"/>
           <w:szCs w:val="24"/>
         </w:rPr>
@@ -15411,6 +15606,7 @@
       </w:r>
       <w:r>
         <w:rPr>
+          <w:color w:val="FF0000"/>
           <w:sz w:val="24"/>
           <w:szCs w:val="24"/>
         </w:rPr>
@@ -15418,10 +15614,228 @@
       </w:r>
       <w:r>
         <w:rPr>
-          <w:sz w:val="24"/>
-          <w:szCs w:val="24"/>
-        </w:rPr>
-        <w:t xml:space="preserve"> verify event details from an online resource?”</w:t>
+          <w:color w:val="FF0000"/>
+          <w:sz w:val="24"/>
+          <w:szCs w:val="24"/>
+        </w:rPr>
+        <w:t xml:space="preserve"> verify event details </w:t>
+      </w:r>
+      <w:r>
+        <w:rPr>
+          <w:color w:val="FF0000"/>
+          <w:sz w:val="24"/>
+          <w:szCs w:val="24"/>
+        </w:rPr>
+        <w:t>and other pertinent information</w:t>
+      </w:r>
+      <w:r>
+        <w:rPr>
+          <w:color w:val="FF0000"/>
+          <w:sz w:val="24"/>
+          <w:szCs w:val="24"/>
+        </w:rPr>
+        <w:t>?”</w:t>
+      </w:r>
+    </w:p>
+    <w:p>
+      <w:pPr>
+        <w:pStyle w:val="ListParagraph"/>
+        <w:numPr>
+          <w:ilvl w:val="3"/>
+          <w:numId w:val="23"/>
+        </w:numPr>
+        <w:spacing w:line="276" w:lineRule="auto"/>
+        <w:rPr>
+          <w:color w:val="FF0000"/>
+          <w:sz w:val="24"/>
+          <w:szCs w:val="24"/>
+        </w:rPr>
+      </w:pPr>
+      <w:r>
+        <w:rPr>
+          <w:color w:val="FF0000"/>
+          <w:sz w:val="24"/>
+          <w:szCs w:val="24"/>
+        </w:rPr>
+        <w:t>There are various sources available in the internet, however most of the said details used by the developers came from client information.</w:t>
+      </w:r>
+    </w:p>
+    <w:p>
+      <w:pPr>
+        <w:pStyle w:val="ListParagraph"/>
+        <w:numPr>
+          <w:ilvl w:val="3"/>
+          <w:numId w:val="23"/>
+        </w:numPr>
+        <w:spacing w:line="276" w:lineRule="auto"/>
+        <w:rPr>
+          <w:color w:val="FF0000"/>
+          <w:sz w:val="24"/>
+          <w:szCs w:val="24"/>
+        </w:rPr>
+      </w:pPr>
+      <w:r>
+        <w:rPr>
+          <w:color w:val="FF0000"/>
+          <w:sz w:val="24"/>
+          <w:szCs w:val="24"/>
+        </w:rPr>
+        <w:t>Some information are present in the</w:t>
+      </w:r>
+      <w:r>
+        <w:rPr>
+          <w:sz w:val="24"/>
+          <w:szCs w:val="24"/>
+        </w:rPr>
+        <w:t xml:space="preserve"> </w:t>
+      </w:r>
+      <w:hyperlink r:id="rId25" w:history="1">
+        <w:r>
+          <w:rPr>
+            <w:rStyle w:val="Hyperlink"/>
+            <w:sz w:val="24"/>
+            <w:szCs w:val="24"/>
+          </w:rPr>
+          <w:t>Catholic Resources</w:t>
+        </w:r>
+      </w:hyperlink>
+      <w:r>
+        <w:rPr>
+          <w:sz w:val="24"/>
+          <w:szCs w:val="24"/>
+        </w:rPr>
+        <w:t xml:space="preserve"> </w:t>
+      </w:r>
+      <w:r>
+        <w:rPr>
+          <w:color w:val="FF0000"/>
+          <w:sz w:val="24"/>
+          <w:szCs w:val="24"/>
+        </w:rPr>
+        <w:t>site given by the client.</w:t>
+      </w:r>
+    </w:p>
+    <w:p>
+      <w:pPr>
+        <w:pStyle w:val="ListParagraph"/>
+        <w:numPr>
+          <w:ilvl w:val="3"/>
+          <w:numId w:val="23"/>
+        </w:numPr>
+        <w:spacing w:line="276" w:lineRule="auto"/>
+        <w:rPr>
+          <w:color w:val="FF0000"/>
+          <w:sz w:val="24"/>
+          <w:szCs w:val="24"/>
+        </w:rPr>
+      </w:pPr>
+      <w:r>
+        <w:rPr>
+          <w:color w:val="FF0000"/>
+          <w:sz w:val="24"/>
+          <w:szCs w:val="24"/>
+        </w:rPr>
+        <w:t>It is also important to note, that not every single event in the Catholic Resources site are to be encoded due to</w:t>
+      </w:r>
+    </w:p>
+    <w:p>
+      <w:pPr>
+        <w:pStyle w:val="ListParagraph"/>
+        <w:numPr>
+          <w:ilvl w:val="4"/>
+          <w:numId w:val="23"/>
+        </w:numPr>
+        <w:spacing w:line="276" w:lineRule="auto"/>
+        <w:rPr>
+          <w:color w:val="FF0000"/>
+          <w:sz w:val="24"/>
+          <w:szCs w:val="24"/>
+        </w:rPr>
+      </w:pPr>
+      <w:r>
+        <w:rPr>
+          <w:color w:val="FF0000"/>
+          <w:sz w:val="24"/>
+          <w:szCs w:val="24"/>
+        </w:rPr>
+        <w:t xml:space="preserve">System </w:t>
+      </w:r>
+      <w:r>
+        <w:rPr>
+          <w:color w:val="FF0000"/>
+          <w:sz w:val="24"/>
+          <w:szCs w:val="24"/>
+        </w:rPr>
+        <w:t>Coding limitations</w:t>
+      </w:r>
+    </w:p>
+    <w:p>
+      <w:pPr>
+        <w:pStyle w:val="ListParagraph"/>
+        <w:numPr>
+          <w:ilvl w:val="4"/>
+          <w:numId w:val="23"/>
+        </w:numPr>
+        <w:spacing w:line="276" w:lineRule="auto"/>
+        <w:rPr>
+          <w:color w:val="FF0000"/>
+          <w:sz w:val="24"/>
+          <w:szCs w:val="24"/>
+        </w:rPr>
+      </w:pPr>
+      <w:r>
+        <w:rPr>
+          <w:color w:val="FF0000"/>
+          <w:sz w:val="24"/>
+          <w:szCs w:val="24"/>
+        </w:rPr>
+        <w:t>Subjective event plotting</w:t>
+      </w:r>
+    </w:p>
+    <w:p>
+      <w:pPr>
+        <w:pStyle w:val="ListParagraph"/>
+        <w:numPr>
+          <w:ilvl w:val="4"/>
+          <w:numId w:val="23"/>
+        </w:numPr>
+        <w:spacing w:line="276" w:lineRule="auto"/>
+        <w:rPr>
+          <w:color w:val="FF0000"/>
+          <w:sz w:val="24"/>
+          <w:szCs w:val="24"/>
+        </w:rPr>
+      </w:pPr>
+      <w:r>
+        <w:rPr>
+          <w:color w:val="FF0000"/>
+          <w:sz w:val="24"/>
+          <w:szCs w:val="24"/>
+        </w:rPr>
+        <w:t>Multiple conditions to be considered</w:t>
+      </w:r>
+    </w:p>
+    <w:p>
+      <w:pPr>
+        <w:pStyle w:val="ListParagraph"/>
+        <w:numPr>
+          <w:ilvl w:val="3"/>
+          <w:numId w:val="23"/>
+        </w:numPr>
+        <w:spacing w:line="276" w:lineRule="auto"/>
+        <w:rPr>
+          <w:color w:val="FF0000"/>
+          <w:sz w:val="24"/>
+          <w:szCs w:val="24"/>
+        </w:rPr>
+      </w:pPr>
+      <w:r>
+        <w:rPr>
+          <w:color w:val="FF0000"/>
+          <w:sz w:val="24"/>
+          <w:szCs w:val="24"/>
+        </w:rPr>
+        <w:t>These will further be expounded on, in the Test Plan</w:t>
       </w:r>
     </w:p>
     <w:p>
@@ -15433,12 +15847,14 @@
         </w:numPr>
         <w:spacing w:line="276" w:lineRule="auto"/>
         <w:rPr>
-          <w:sz w:val="24"/>
-          <w:szCs w:val="24"/>
-        </w:rPr>
-      </w:pPr>
-      <w:r>
-        <w:rPr>
+          <w:color w:val="FF0000"/>
+          <w:sz w:val="24"/>
+          <w:szCs w:val="24"/>
+        </w:rPr>
+      </w:pPr>
+      <w:r>
+        <w:rPr>
+          <w:color w:val="FF0000"/>
           <w:sz w:val="24"/>
           <w:szCs w:val="24"/>
         </w:rPr>
@@ -15446,6 +15862,7 @@
       </w:r>
       <w:r>
         <w:rPr>
+          <w:color w:val="FF0000"/>
           <w:sz w:val="24"/>
           <w:szCs w:val="24"/>
         </w:rPr>
@@ -15453,6 +15870,7 @@
       </w:r>
       <w:r>
         <w:rPr>
+          <w:color w:val="FF0000"/>
           <w:sz w:val="24"/>
           <w:szCs w:val="24"/>
         </w:rPr>
@@ -15460,6 +15878,7 @@
       </w:r>
       <w:r>
         <w:rPr>
+          <w:color w:val="FF0000"/>
           <w:sz w:val="24"/>
           <w:szCs w:val="24"/>
         </w:rPr>
@@ -15467,6 +15886,7 @@
       </w:r>
       <w:r>
         <w:rPr>
+          <w:color w:val="FF0000"/>
           <w:sz w:val="24"/>
           <w:szCs w:val="24"/>
         </w:rPr>
@@ -15477,55 +15897,114 @@
       <w:pPr>
         <w:pStyle w:val="ListParagraph"/>
         <w:numPr>
-          <w:ilvl w:val="1"/>
+          <w:ilvl w:val="3"/>
           <w:numId w:val="23"/>
         </w:numPr>
         <w:spacing w:line="276" w:lineRule="auto"/>
         <w:rPr>
-          <w:b/>
-          <w:sz w:val="24"/>
-          <w:szCs w:val="24"/>
-        </w:rPr>
-      </w:pPr>
-      <w:r>
-        <w:rPr>
-          <w:b/>
-          <w:sz w:val="24"/>
-          <w:szCs w:val="24"/>
-        </w:rPr>
-        <w:t>User</w:t>
+          <w:color w:val="FF0000"/>
+          <w:sz w:val="24"/>
+          <w:szCs w:val="24"/>
+        </w:rPr>
+      </w:pPr>
+      <w:r>
+        <w:rPr>
+          <w:color w:val="FF0000"/>
+          <w:sz w:val="24"/>
+          <w:szCs w:val="24"/>
+        </w:rPr>
+        <w:t>To be able to test the CRUD, you must have access to the site. This is the disparity to be used during Dynamic Testing. The test will follow this schema:</w:t>
       </w:r>
     </w:p>
     <w:p>
       <w:pPr>
         <w:pStyle w:val="ListParagraph"/>
         <w:numPr>
-          <w:ilvl w:val="2"/>
+          <w:ilvl w:val="4"/>
           <w:numId w:val="23"/>
         </w:numPr>
         <w:spacing w:line="276" w:lineRule="auto"/>
         <w:rPr>
-          <w:sz w:val="24"/>
-          <w:szCs w:val="24"/>
-        </w:rPr>
-      </w:pPr>
-      <w:r>
-        <w:rPr>
-          <w:sz w:val="24"/>
-          <w:szCs w:val="24"/>
-        </w:rPr>
-        <w:t>“How can I be able to view the calendar without an account?”</w:t>
+          <w:color w:val="FF0000"/>
+          <w:sz w:val="24"/>
+          <w:szCs w:val="24"/>
+        </w:rPr>
+      </w:pPr>
+      <w:r>
+        <w:rPr>
+          <w:color w:val="FF0000"/>
+          <w:sz w:val="24"/>
+          <w:szCs w:val="24"/>
+        </w:rPr>
+        <w:t xml:space="preserve">Testers are only to test administrator roles, (since user roles are limited to viewing calendar and </w:t>
+      </w:r>
+      <w:r>
+        <w:rPr>
+          <w:color w:val="FF0000"/>
+          <w:sz w:val="24"/>
+          <w:szCs w:val="24"/>
+        </w:rPr>
+        <w:t>listening to audio, and may only be achieved upon integration with the main site of our client</w:t>
+      </w:r>
+      <w:r>
+        <w:rPr>
+          <w:color w:val="FF0000"/>
+          <w:sz w:val="24"/>
+          <w:szCs w:val="24"/>
+        </w:rPr>
+        <w:t>)</w:t>
       </w:r>
     </w:p>
     <w:p>
       <w:pPr>
         <w:pStyle w:val="ListParagraph"/>
         <w:numPr>
-          <w:ilvl w:val="0"/>
+          <w:ilvl w:val="4"/>
           <w:numId w:val="23"/>
         </w:numPr>
         <w:spacing w:line="276" w:lineRule="auto"/>
         <w:rPr>
+          <w:color w:val="FF0000"/>
+          <w:sz w:val="24"/>
+          <w:szCs w:val="24"/>
+        </w:rPr>
+      </w:pPr>
+      <w:r>
+        <w:rPr>
+          <w:color w:val="FF0000"/>
+          <w:sz w:val="24"/>
+          <w:szCs w:val="24"/>
+        </w:rPr>
+        <w:t>The site will presumably only be available for them, which gives them the capability to sign up and make their own accounts</w:t>
+      </w:r>
+    </w:p>
+    <w:p>
+      <w:pPr>
+        <w:pStyle w:val="ListParagraph"/>
+        <w:numPr>
+          <w:ilvl w:val="4"/>
+          <w:numId w:val="23"/>
+        </w:numPr>
+        <w:spacing w:line="276" w:lineRule="auto"/>
+        <w:rPr>
+          <w:color w:val="FF0000"/>
+          <w:sz w:val="24"/>
+          <w:szCs w:val="24"/>
+        </w:rPr>
+      </w:pPr>
+      <w:r>
+        <w:rPr>
+          <w:color w:val="FF0000"/>
+          <w:sz w:val="24"/>
+          <w:szCs w:val="24"/>
+        </w:rPr>
+        <w:t>Upon making their accounts, they will be able to test the CRUD</w:t>
+      </w:r>
+    </w:p>
+    <w:p>
+      <w:pPr>
+        <w:spacing w:line="276" w:lineRule="auto"/>
+        <w:rPr>
           <w:b/>
           <w:color w:val="0070C0"/>
           <w:sz w:val="24"/>
@@ -15534,15 +16013,12 @@
       </w:pPr>
       <w:r>
         <w:rPr>
-          <w:b/>
           <w:noProof/>
-          <w:color w:val="0070C0"/>
-          <w:sz w:val="24"/>
-          <w:szCs w:val="24"/>
           <w:lang w:val="en-PH" w:eastAsia="en-PH"/>
         </w:rPr>
+        <w:lastRenderedPageBreak/>
         <w:drawing>
-          <wp:anchor distT="0" distB="0" distL="114300" distR="114300" simplePos="0" relativeHeight="251685888" behindDoc="0" locked="0" layoutInCell="1" allowOverlap="1" wp14:anchorId="377CF8AE" wp14:editId="505CEC8C">
+          <wp:anchor distT="0" distB="0" distL="114300" distR="114300" simplePos="0" relativeHeight="251685888" behindDoc="0" locked="0" layoutInCell="1" allowOverlap="1" wp14:anchorId="61A8B35F" wp14:editId="1FF62E49">
             <wp:simplePos x="0" y="0"/>
             <wp:positionH relativeFrom="column">
               <wp:posOffset>-352425</wp:posOffset>
@@ -15565,7 +16041,7 @@
                     <pic:cNvPicPr/>
                   </pic:nvPicPr>
                   <pic:blipFill>
-                    <a:blip r:embed="rId25">
+                    <a:blip r:embed="rId26">
                       <a:extLst>
                         <a:ext uri="{28A0092B-C50C-407E-A947-70E740481C1C}">
                           <a14:useLocalDpi xmlns:a14="http://schemas.microsoft.com/office/drawing/2010/main" val="0"/>
@@ -15627,7 +16103,6 @@
           <w:szCs w:val="24"/>
           <w:lang w:val="en-PH" w:eastAsia="en-PH"/>
         </w:rPr>
-        <w:lastRenderedPageBreak/>
         <w:drawing>
           <wp:anchor distT="0" distB="0" distL="114300" distR="114300" simplePos="0" relativeHeight="251683840" behindDoc="0" locked="0" layoutInCell="1" allowOverlap="1" wp14:anchorId="408FFEDF" wp14:editId="6F317E7C">
             <wp:simplePos x="0" y="0"/>
@@ -15652,7 +16127,7 @@
                     <pic:cNvPicPr/>
                   </pic:nvPicPr>
                   <pic:blipFill>
-                    <a:blip r:embed="rId26">
+                    <a:blip r:embed="rId27">
                       <a:extLst>
                         <a:ext uri="{28A0092B-C50C-407E-A947-70E740481C1C}">
                           <a14:useLocalDpi xmlns:a14="http://schemas.microsoft.com/office/drawing/2010/main" val="0"/>
@@ -15717,7 +16192,7 @@
                     <pic:cNvPicPr/>
                   </pic:nvPicPr>
                   <pic:blipFill>
-                    <a:blip r:embed="rId27">
+                    <a:blip r:embed="rId28">
                       <a:extLst>
                         <a:ext uri="{28A0092B-C50C-407E-A947-70E740481C1C}">
                           <a14:useLocalDpi xmlns:a14="http://schemas.microsoft.com/office/drawing/2010/main" val="0"/>
@@ -15782,7 +16257,7 @@
                     <pic:cNvPicPr/>
                   </pic:nvPicPr>
                   <pic:blipFill>
-                    <a:blip r:embed="rId28">
+                    <a:blip r:embed="rId29">
                       <a:extLst>
                         <a:ext uri="{28A0092B-C50C-407E-A947-70E740481C1C}">
                           <a14:useLocalDpi xmlns:a14="http://schemas.microsoft.com/office/drawing/2010/main" val="0"/>
@@ -15881,7 +16356,6 @@
           <w:color w:val="0070C0"/>
           <w:sz w:val="24"/>
         </w:rPr>
-        <w:lastRenderedPageBreak/>
         <w:t>Implementation Map</w:t>
       </w:r>
     </w:p>
@@ -15928,7 +16402,7 @@
                     <pic:cNvPicPr/>
                   </pic:nvPicPr>
                   <pic:blipFill>
-                    <a:blip r:embed="rId29">
+                    <a:blip r:embed="rId30">
                       <a:extLst>
                         <a:ext uri="{28A0092B-C50C-407E-A947-70E740481C1C}">
                           <a14:useLocalDpi xmlns:a14="http://schemas.microsoft.com/office/drawing/2010/main" val="0"/>
@@ -16330,7 +16804,7 @@
           <w:sz w:val="24"/>
           <w:szCs w:val="24"/>
         </w:rPr>
-        <w:t xml:space="preserve">In conclusion of the each test phase, evaluation by the external Quality Assurance Team will be duly noted and assessed. For static test results, correction to the specified documentation and files will be implemented as soon as the reception of errors / comments. For dynamic test results, a record of issues and a log of bugs must be specified to identify the specified change requests and fixes to be implemented by the </w:t>
+        <w:t xml:space="preserve">In conclusion of the each test phase, evaluation by the external Quality Assurance Team will be duly noted and assessed. For static test results, correction to the specified documentation and files will be implemented as soon as the reception of errors / comments. For dynamic test results, a record of issues and a log of bugs must be </w:t>
       </w:r>
       <w:r>
         <w:rPr>
@@ -16338,7 +16812,7 @@
           <w:szCs w:val="24"/>
         </w:rPr>
         <w:lastRenderedPageBreak/>
-        <w:t>team for the project.</w:t>
+        <w:t>specified to identify the specified change requests and fixes to be implemented by the team for the project.</w:t>
       </w:r>
       <w:r>
         <w:rPr>
@@ -16356,6 +16830,329 @@
           <w:szCs w:val="24"/>
         </w:rPr>
       </w:pPr>
+    </w:p>
+    <w:p>
+      <w:pPr>
+        <w:spacing w:line="276" w:lineRule="auto"/>
+        <w:rPr>
+          <w:color w:val="FF0000"/>
+          <w:sz w:val="24"/>
+          <w:szCs w:val="24"/>
+        </w:rPr>
+      </w:pPr>
+      <w:r>
+        <w:rPr>
+          <w:color w:val="FF0000"/>
+          <w:sz w:val="24"/>
+          <w:szCs w:val="24"/>
+        </w:rPr>
+        <w:t xml:space="preserve">In any application, inherent latency issues, speed and reliability concerns will always be present. It is important to note, that most of these issues are to be addressed by developers as well, this application is not </w:t>
+      </w:r>
+      <w:r>
+        <w:rPr>
+          <w:b/>
+          <w:color w:val="FF0000"/>
+          <w:sz w:val="24"/>
+          <w:szCs w:val="24"/>
+        </w:rPr>
+        <w:t>error – free,</w:t>
+      </w:r>
+      <w:r>
+        <w:rPr>
+          <w:color w:val="FF0000"/>
+          <w:sz w:val="24"/>
+          <w:szCs w:val="24"/>
+        </w:rPr>
+        <w:t xml:space="preserve"> specifically due to the following:</w:t>
+      </w:r>
+    </w:p>
+    <w:p>
+      <w:pPr>
+        <w:pStyle w:val="ListParagraph"/>
+        <w:numPr>
+          <w:ilvl w:val="0"/>
+          <w:numId w:val="53"/>
+        </w:numPr>
+        <w:spacing w:line="276" w:lineRule="auto"/>
+        <w:rPr>
+          <w:color w:val="FF0000"/>
+          <w:sz w:val="24"/>
+          <w:szCs w:val="24"/>
+        </w:rPr>
+      </w:pPr>
+      <w:r>
+        <w:rPr>
+          <w:b/>
+          <w:color w:val="FF0000"/>
+          <w:sz w:val="24"/>
+          <w:szCs w:val="24"/>
+        </w:rPr>
+        <w:t>System c</w:t>
+      </w:r>
+      <w:r>
+        <w:rPr>
+          <w:b/>
+          <w:color w:val="FF0000"/>
+          <w:sz w:val="24"/>
+          <w:szCs w:val="24"/>
+        </w:rPr>
+        <w:t>oding limitations</w:t>
+      </w:r>
+      <w:r>
+        <w:rPr>
+          <w:color w:val="FF0000"/>
+          <w:sz w:val="24"/>
+          <w:szCs w:val="24"/>
+        </w:rPr>
+        <w:t xml:space="preserve"> (Some factors that inhibit the developers from including multiple</w:t>
+      </w:r>
+      <w:r>
+        <w:rPr>
+          <w:color w:val="FF0000"/>
+          <w:sz w:val="24"/>
+          <w:szCs w:val="24"/>
+        </w:rPr>
+        <w:t xml:space="preserve"> years in the calendar include the system slowing down and failing, upon requiring multiple events for all years, </w:t>
+      </w:r>
+      <w:r>
+        <w:rPr>
+          <w:color w:val="FF0000"/>
+          <w:sz w:val="24"/>
+          <w:szCs w:val="24"/>
+        </w:rPr>
+        <w:t xml:space="preserve">system is limited to only retrieving </w:t>
+      </w:r>
+      <w:proofErr w:type="spellStart"/>
+      <w:r>
+        <w:rPr>
+          <w:color w:val="FF0000"/>
+          <w:sz w:val="24"/>
+          <w:szCs w:val="24"/>
+        </w:rPr>
+        <w:t>json</w:t>
+      </w:r>
+      <w:proofErr w:type="spellEnd"/>
+      <w:r>
+        <w:rPr>
+          <w:color w:val="FF0000"/>
+          <w:sz w:val="24"/>
+          <w:szCs w:val="24"/>
+        </w:rPr>
+        <w:t xml:space="preserve"> data for it to display events, etc.</w:t>
+      </w:r>
+      <w:r>
+        <w:rPr>
+          <w:color w:val="FF0000"/>
+          <w:sz w:val="24"/>
+          <w:szCs w:val="24"/>
+        </w:rPr>
+        <w:t>)</w:t>
+      </w:r>
+    </w:p>
+    <w:p>
+      <w:pPr>
+        <w:pStyle w:val="ListParagraph"/>
+        <w:numPr>
+          <w:ilvl w:val="0"/>
+          <w:numId w:val="53"/>
+        </w:numPr>
+        <w:spacing w:line="276" w:lineRule="auto"/>
+        <w:rPr>
+          <w:color w:val="FF0000"/>
+          <w:sz w:val="24"/>
+          <w:szCs w:val="24"/>
+        </w:rPr>
+      </w:pPr>
+      <w:r>
+        <w:rPr>
+          <w:b/>
+          <w:color w:val="FF0000"/>
+          <w:sz w:val="24"/>
+          <w:szCs w:val="24"/>
+        </w:rPr>
+        <w:t>Subjective event plotting</w:t>
+      </w:r>
+      <w:r>
+        <w:rPr>
+          <w:b/>
+          <w:color w:val="FF0000"/>
+          <w:sz w:val="24"/>
+          <w:szCs w:val="24"/>
+        </w:rPr>
+        <w:t xml:space="preserve"> </w:t>
+      </w:r>
+      <w:r>
+        <w:rPr>
+          <w:color w:val="FF0000"/>
+          <w:sz w:val="24"/>
+          <w:szCs w:val="24"/>
+        </w:rPr>
+        <w:t>(Some events are specifically mandated by the Vatican or by the Pope, some are also left subjectively for the local priest / bishops to choose, therefore, this kind of subjectivity cannot be written in plain code</w:t>
+      </w:r>
+      <w:r>
+        <w:rPr>
+          <w:color w:val="FF0000"/>
+          <w:sz w:val="24"/>
+          <w:szCs w:val="24"/>
+        </w:rPr>
+        <w:t xml:space="preserve"> (e.g. </w:t>
+      </w:r>
+      <w:r>
+        <w:rPr>
+          <w:color w:val="FF0000"/>
+          <w:sz w:val="24"/>
+          <w:szCs w:val="24"/>
+        </w:rPr>
+        <w:t>conflicts in solemnities and other same-leveled priority of events</w:t>
+      </w:r>
+      <w:r>
+        <w:rPr>
+          <w:color w:val="FF0000"/>
+          <w:sz w:val="24"/>
+          <w:szCs w:val="24"/>
+        </w:rPr>
+        <w:t>)</w:t>
+      </w:r>
+      <w:r>
+        <w:rPr>
+          <w:color w:val="FF0000"/>
+          <w:sz w:val="24"/>
+          <w:szCs w:val="24"/>
+        </w:rPr>
+        <w:t>)</w:t>
+      </w:r>
+    </w:p>
+    <w:p>
+      <w:pPr>
+        <w:pStyle w:val="ListParagraph"/>
+        <w:numPr>
+          <w:ilvl w:val="0"/>
+          <w:numId w:val="53"/>
+        </w:numPr>
+        <w:spacing w:line="276" w:lineRule="auto"/>
+        <w:rPr>
+          <w:b/>
+          <w:color w:val="FF0000"/>
+          <w:sz w:val="24"/>
+          <w:szCs w:val="24"/>
+        </w:rPr>
+      </w:pPr>
+      <w:r>
+        <w:rPr>
+          <w:b/>
+          <w:color w:val="FF0000"/>
+          <w:sz w:val="24"/>
+          <w:szCs w:val="24"/>
+        </w:rPr>
+        <w:t>Multiple conditions to be considered</w:t>
+      </w:r>
+      <w:r>
+        <w:rPr>
+          <w:b/>
+          <w:color w:val="FF0000"/>
+          <w:sz w:val="24"/>
+          <w:szCs w:val="24"/>
+        </w:rPr>
+        <w:t xml:space="preserve"> </w:t>
+      </w:r>
+      <w:r>
+        <w:rPr>
+          <w:color w:val="FF0000"/>
+          <w:sz w:val="24"/>
+          <w:szCs w:val="24"/>
+        </w:rPr>
+        <w:t>(There are some events that are dependent on other events for a certain year, that have not been identified, schedule</w:t>
+      </w:r>
+      <w:r>
+        <w:rPr>
+          <w:color w:val="FF0000"/>
+          <w:sz w:val="24"/>
+          <w:szCs w:val="24"/>
+        </w:rPr>
+        <w:t>d</w:t>
+      </w:r>
+      <w:r>
+        <w:rPr>
+          <w:color w:val="FF0000"/>
+          <w:sz w:val="24"/>
+          <w:szCs w:val="24"/>
+        </w:rPr>
+        <w:t xml:space="preserve"> identification</w:t>
+      </w:r>
+      <w:r>
+        <w:rPr>
+          <w:color w:val="FF0000"/>
+          <w:sz w:val="24"/>
+          <w:szCs w:val="24"/>
+        </w:rPr>
+        <w:t xml:space="preserve"> is only to be assessed during the year itself (e.g. new dates for Special Solemnities, etc.)</w:t>
+      </w:r>
+      <w:r>
+        <w:rPr>
+          <w:color w:val="FF0000"/>
+          <w:sz w:val="24"/>
+          <w:szCs w:val="24"/>
+        </w:rPr>
+        <w:t>)</w:t>
+      </w:r>
+    </w:p>
+    <w:p>
+      <w:pPr>
+        <w:pStyle w:val="ListParagraph"/>
+        <w:numPr>
+          <w:ilvl w:val="0"/>
+          <w:numId w:val="53"/>
+        </w:numPr>
+        <w:spacing w:line="276" w:lineRule="auto"/>
+        <w:rPr>
+          <w:color w:val="FF0000"/>
+          <w:sz w:val="24"/>
+          <w:szCs w:val="24"/>
+        </w:rPr>
+      </w:pPr>
+      <w:r>
+        <w:rPr>
+          <w:color w:val="FF0000"/>
+          <w:sz w:val="24"/>
+          <w:szCs w:val="24"/>
+        </w:rPr>
+        <w:t xml:space="preserve">There will always be </w:t>
+      </w:r>
+      <w:r>
+        <w:rPr>
+          <w:b/>
+          <w:color w:val="FF0000"/>
+          <w:sz w:val="24"/>
+          <w:szCs w:val="24"/>
+        </w:rPr>
+        <w:t>some</w:t>
+      </w:r>
+      <w:r>
+        <w:rPr>
+          <w:b/>
+          <w:color w:val="FF0000"/>
+          <w:sz w:val="24"/>
+          <w:szCs w:val="24"/>
+        </w:rPr>
+        <w:t xml:space="preserve"> variable and inconsistent</w:t>
+      </w:r>
+      <w:r>
+        <w:rPr>
+          <w:b/>
+          <w:color w:val="FF0000"/>
+          <w:sz w:val="24"/>
+          <w:szCs w:val="24"/>
+        </w:rPr>
+        <w:t xml:space="preserve"> date changes</w:t>
+      </w:r>
+      <w:r>
+        <w:rPr>
+          <w:color w:val="FF0000"/>
+          <w:sz w:val="24"/>
+          <w:szCs w:val="24"/>
+        </w:rPr>
+        <w:t xml:space="preserve"> in every liturgical cycle, meaning – not every date in the calendar might be populated for every year, and with due diligence of the developers, while in cooperation with the client, must be explained to the users of the system</w:t>
+      </w:r>
     </w:p>
     <w:p>
       <w:pPr>
@@ -16642,6 +17439,7 @@
           <w:sz w:val="24"/>
           <w:szCs w:val="24"/>
         </w:rPr>
+        <w:lastRenderedPageBreak/>
         <w:t>The roles and responsibilities of each member of the team have been defined and clarified</w:t>
       </w:r>
     </w:p>
@@ -16788,6 +17586,38 @@
     </w:p>
     <w:p>
       <w:pPr>
+        <w:pStyle w:val="ListParagraph"/>
+        <w:numPr>
+          <w:ilvl w:val="0"/>
+          <w:numId w:val="19"/>
+        </w:numPr>
+        <w:spacing w:line="276" w:lineRule="auto"/>
+        <w:rPr>
+          <w:color w:val="FF0000"/>
+          <w:sz w:val="24"/>
+          <w:szCs w:val="24"/>
+        </w:rPr>
+      </w:pPr>
+      <w:r>
+        <w:rPr>
+          <w:color w:val="FF0000"/>
+          <w:sz w:val="24"/>
+          <w:szCs w:val="24"/>
+        </w:rPr>
+        <w:t xml:space="preserve">The testing role to be undertaken during dynamic testing is the </w:t>
+      </w:r>
+      <w:r>
+        <w:rPr>
+          <w:b/>
+          <w:color w:val="FF0000"/>
+          <w:sz w:val="24"/>
+          <w:szCs w:val="24"/>
+        </w:rPr>
+        <w:t>administrator role</w:t>
+      </w:r>
+    </w:p>
+    <w:p>
+      <w:pPr>
         <w:spacing w:line="276" w:lineRule="auto"/>
         <w:ind w:left="1440"/>
         <w:rPr>
@@ -16809,7 +17639,6 @@
           <w:sz w:val="24"/>
           <w:szCs w:val="24"/>
         </w:rPr>
-        <w:lastRenderedPageBreak/>
         <w:t>Assuming that all the dependencies and assumptions are satisfied, specified and scheduled testing phases may proceed.</w:t>
       </w:r>
       <w:r>
@@ -17154,6 +17983,7 @@
           <w:sz w:val="24"/>
           <w:szCs w:val="24"/>
         </w:rPr>
+        <w:lastRenderedPageBreak/>
         <w:t>Calendar display</w:t>
       </w:r>
     </w:p>
@@ -17585,7 +18415,6 @@
           <w:sz w:val="24"/>
           <w:szCs w:val="24"/>
         </w:rPr>
-        <w:lastRenderedPageBreak/>
         <w:t>Calendar Display</w:t>
       </w:r>
     </w:p>
@@ -18090,6 +18919,7 @@
           <w:sz w:val="24"/>
           <w:szCs w:val="24"/>
         </w:rPr>
+        <w:lastRenderedPageBreak/>
         <w:t>January – December</w:t>
       </w:r>
     </w:p>
@@ -18139,6 +18969,14 @@
         </w:rPr>
         <w:t>)</w:t>
       </w:r>
+      <w:r>
+        <w:rPr>
+          <w:b/>
+          <w:sz w:val="24"/>
+          <w:szCs w:val="24"/>
+        </w:rPr>
+        <w:t>*</w:t>
+      </w:r>
     </w:p>
     <w:p>
       <w:pPr>
@@ -18184,6 +19022,37 @@
     </w:p>
     <w:p>
       <w:pPr>
+        <w:spacing w:line="276" w:lineRule="auto"/>
+        <w:contextualSpacing/>
+        <w:rPr>
+          <w:sz w:val="24"/>
+          <w:szCs w:val="24"/>
+        </w:rPr>
+      </w:pPr>
+      <w:r>
+        <w:rPr>
+          <w:sz w:val="24"/>
+          <w:szCs w:val="24"/>
+        </w:rPr>
+        <w:t>*It is important to note, that not all items have CRUD functionalities, this will be explain</w:t>
+      </w:r>
+      <w:r>
+        <w:rPr>
+          <w:sz w:val="24"/>
+          <w:szCs w:val="24"/>
+        </w:rPr>
+        <w:t>ed in detailed in the Features</w:t>
+      </w:r>
+      <w:r>
+        <w:rPr>
+          <w:sz w:val="24"/>
+          <w:szCs w:val="24"/>
+        </w:rPr>
+        <w:t xml:space="preserve"> not to be tested</w:t>
+      </w:r>
+    </w:p>
+    <w:p>
+      <w:pPr>
         <w:numPr>
           <w:ilvl w:val="2"/>
           <w:numId w:val="20"/>
@@ -18279,17 +19148,6 @@
     </w:p>
     <w:p>
       <w:pPr>
-        <w:spacing w:line="276" w:lineRule="auto"/>
-        <w:contextualSpacing/>
-        <w:rPr>
-          <w:b/>
-          <w:sz w:val="24"/>
-          <w:szCs w:val="24"/>
-        </w:rPr>
-      </w:pPr>
-    </w:p>
-    <w:p>
-      <w:pPr>
         <w:numPr>
           <w:ilvl w:val="0"/>
           <w:numId w:val="20"/>
@@ -18387,78 +19245,834 @@
     </w:p>
     <w:p>
       <w:pPr>
-        <w:pStyle w:val="ListParagraph"/>
-        <w:numPr>
-          <w:ilvl w:val="0"/>
-          <w:numId w:val="54"/>
-        </w:numPr>
-        <w:spacing w:line="276" w:lineRule="auto"/>
-        <w:rPr>
-          <w:sz w:val="24"/>
-          <w:szCs w:val="24"/>
-        </w:rPr>
-      </w:pPr>
-      <w:r>
-        <w:rPr>
-          <w:sz w:val="24"/>
-          <w:szCs w:val="24"/>
-        </w:rPr>
-        <w:t>Color Scheme of Calendar</w:t>
-      </w:r>
-    </w:p>
-    <w:p>
-      <w:pPr>
-        <w:pStyle w:val="ListParagraph"/>
-        <w:numPr>
-          <w:ilvl w:val="0"/>
-          <w:numId w:val="54"/>
-        </w:numPr>
-        <w:spacing w:line="276" w:lineRule="auto"/>
-        <w:rPr>
-          <w:sz w:val="24"/>
-          <w:szCs w:val="24"/>
-        </w:rPr>
-      </w:pPr>
-      <w:r>
-        <w:rPr>
-          <w:sz w:val="24"/>
-          <w:szCs w:val="24"/>
-        </w:rPr>
-        <w:t>Links to Audio Files</w:t>
-      </w:r>
-    </w:p>
-    <w:p>
-      <w:pPr>
-        <w:spacing w:line="276" w:lineRule="auto"/>
-        <w:rPr>
-          <w:sz w:val="24"/>
-          <w:szCs w:val="24"/>
-        </w:rPr>
-      </w:pPr>
-    </w:p>
-    <w:p>
-      <w:pPr>
-        <w:spacing w:line="276" w:lineRule="auto"/>
-        <w:rPr>
-          <w:sz w:val="24"/>
-          <w:szCs w:val="24"/>
-        </w:rPr>
-      </w:pPr>
-    </w:p>
-    <w:p>
-      <w:pPr>
-        <w:spacing w:line="276" w:lineRule="auto"/>
-        <w:rPr>
-          <w:sz w:val="24"/>
-          <w:szCs w:val="24"/>
-        </w:rPr>
-      </w:pPr>
-      <w:r>
-        <w:rPr>
-          <w:sz w:val="24"/>
-          <w:szCs w:val="24"/>
-        </w:rPr>
-        <w:lastRenderedPageBreak/>
+        <w:spacing w:line="276" w:lineRule="auto"/>
+        <w:rPr>
+          <w:sz w:val="24"/>
+          <w:szCs w:val="24"/>
+        </w:rPr>
+      </w:pPr>
+    </w:p>
+    <w:tbl>
+      <w:tblPr>
+        <w:tblStyle w:val="GridTable4-Accent6"/>
+        <w:tblW w:w="0" w:type="auto"/>
+        <w:tblBorders>
+          <w:top w:val="single" w:sz="4" w:space="0" w:color="70AD47" w:themeColor="accent6"/>
+          <w:left w:val="single" w:sz="4" w:space="0" w:color="70AD47" w:themeColor="accent6"/>
+          <w:bottom w:val="single" w:sz="4" w:space="0" w:color="70AD47" w:themeColor="accent6"/>
+          <w:right w:val="single" w:sz="4" w:space="0" w:color="70AD47" w:themeColor="accent6"/>
+          <w:insideH w:val="single" w:sz="4" w:space="0" w:color="70AD47" w:themeColor="accent6"/>
+          <w:insideV w:val="single" w:sz="4" w:space="0" w:color="70AD47" w:themeColor="accent6"/>
+        </w:tblBorders>
+        <w:tblLook w:val="04A0" w:firstRow="1" w:lastRow="0" w:firstColumn="1" w:lastColumn="0" w:noHBand="0" w:noVBand="1"/>
+      </w:tblPr>
+      <w:tblGrid>
+        <w:gridCol w:w="4675"/>
+        <w:gridCol w:w="4675"/>
+      </w:tblGrid>
+      <w:tr>
+        <w:trPr>
+          <w:cnfStyle w:val="100000000000" w:firstRow="1" w:lastRow="0" w:firstColumn="0" w:lastColumn="0" w:oddVBand="0" w:evenVBand="0" w:oddHBand="0" w:evenHBand="0" w:firstRowFirstColumn="0" w:firstRowLastColumn="0" w:lastRowFirstColumn="0" w:lastRowLastColumn="0"/>
+        </w:trPr>
+        <w:tc>
+          <w:tcPr>
+            <w:cnfStyle w:val="001000000000" w:firstRow="0" w:lastRow="0" w:firstColumn="1" w:lastColumn="0" w:oddVBand="0" w:evenVBand="0" w:oddHBand="0" w:evenHBand="0" w:firstRowFirstColumn="0" w:firstRowLastColumn="0" w:lastRowFirstColumn="0" w:lastRowLastColumn="0"/>
+            <w:tcW w:w="4675" w:type="dxa"/>
+            <w:tcBorders>
+              <w:top w:val="none" w:sz="0" w:space="0" w:color="auto"/>
+              <w:left w:val="none" w:sz="0" w:space="0" w:color="auto"/>
+              <w:bottom w:val="none" w:sz="0" w:space="0" w:color="auto"/>
+              <w:right w:val="none" w:sz="0" w:space="0" w:color="auto"/>
+            </w:tcBorders>
+          </w:tcPr>
+          <w:p>
+            <w:pPr>
+              <w:spacing w:line="276" w:lineRule="auto"/>
+              <w:jc w:val="center"/>
+              <w:rPr>
+                <w:sz w:val="24"/>
+                <w:szCs w:val="24"/>
+              </w:rPr>
+            </w:pPr>
+            <w:r>
+              <w:rPr>
+                <w:sz w:val="24"/>
+                <w:szCs w:val="24"/>
+              </w:rPr>
+              <w:t>Possible Issues to be Encountered</w:t>
+            </w:r>
+          </w:p>
+        </w:tc>
+        <w:tc>
+          <w:tcPr>
+            <w:tcW w:w="4675" w:type="dxa"/>
+            <w:tcBorders>
+              <w:top w:val="none" w:sz="0" w:space="0" w:color="auto"/>
+              <w:left w:val="none" w:sz="0" w:space="0" w:color="auto"/>
+              <w:bottom w:val="none" w:sz="0" w:space="0" w:color="auto"/>
+              <w:right w:val="none" w:sz="0" w:space="0" w:color="auto"/>
+            </w:tcBorders>
+          </w:tcPr>
+          <w:p>
+            <w:pPr>
+              <w:spacing w:line="276" w:lineRule="auto"/>
+              <w:jc w:val="center"/>
+              <w:cnfStyle w:val="100000000000" w:firstRow="1" w:lastRow="0" w:firstColumn="0" w:lastColumn="0" w:oddVBand="0" w:evenVBand="0" w:oddHBand="0" w:evenHBand="0" w:firstRowFirstColumn="0" w:firstRowLastColumn="0" w:lastRowFirstColumn="0" w:lastRowLastColumn="0"/>
+              <w:rPr>
+                <w:sz w:val="24"/>
+                <w:szCs w:val="24"/>
+              </w:rPr>
+            </w:pPr>
+            <w:r>
+              <w:rPr>
+                <w:sz w:val="24"/>
+                <w:szCs w:val="24"/>
+              </w:rPr>
+              <w:t>Reason for Exclusion</w:t>
+            </w:r>
+          </w:p>
+        </w:tc>
+      </w:tr>
+      <w:tr>
+        <w:trPr>
+          <w:cnfStyle w:val="000000100000" w:firstRow="0" w:lastRow="0" w:firstColumn="0" w:lastColumn="0" w:oddVBand="0" w:evenVBand="0" w:oddHBand="1" w:evenHBand="0" w:firstRowFirstColumn="0" w:firstRowLastColumn="0" w:lastRowFirstColumn="0" w:lastRowLastColumn="0"/>
+        </w:trPr>
+        <w:tc>
+          <w:tcPr>
+            <w:cnfStyle w:val="001000000000" w:firstRow="0" w:lastRow="0" w:firstColumn="1" w:lastColumn="0" w:oddVBand="0" w:evenVBand="0" w:oddHBand="0" w:evenHBand="0" w:firstRowFirstColumn="0" w:firstRowLastColumn="0" w:lastRowFirstColumn="0" w:lastRowLastColumn="0"/>
+            <w:tcW w:w="4675" w:type="dxa"/>
+          </w:tcPr>
+          <w:p>
+            <w:pPr>
+              <w:spacing w:line="276" w:lineRule="auto"/>
+              <w:jc w:val="center"/>
+              <w:rPr>
+                <w:sz w:val="24"/>
+                <w:szCs w:val="24"/>
+              </w:rPr>
+            </w:pPr>
+          </w:p>
+          <w:p>
+            <w:pPr>
+              <w:spacing w:line="276" w:lineRule="auto"/>
+              <w:jc w:val="center"/>
+              <w:rPr>
+                <w:sz w:val="24"/>
+                <w:szCs w:val="24"/>
+              </w:rPr>
+            </w:pPr>
+          </w:p>
+          <w:p>
+            <w:pPr>
+              <w:spacing w:line="276" w:lineRule="auto"/>
+              <w:jc w:val="center"/>
+              <w:rPr>
+                <w:sz w:val="24"/>
+                <w:szCs w:val="24"/>
+              </w:rPr>
+            </w:pPr>
+          </w:p>
+          <w:p>
+            <w:pPr>
+              <w:spacing w:line="276" w:lineRule="auto"/>
+              <w:jc w:val="center"/>
+              <w:rPr>
+                <w:sz w:val="24"/>
+                <w:szCs w:val="24"/>
+              </w:rPr>
+            </w:pPr>
+          </w:p>
+          <w:p>
+            <w:pPr>
+              <w:spacing w:line="276" w:lineRule="auto"/>
+              <w:jc w:val="center"/>
+              <w:rPr>
+                <w:sz w:val="24"/>
+                <w:szCs w:val="24"/>
+              </w:rPr>
+            </w:pPr>
+            <w:r>
+              <w:rPr>
+                <w:sz w:val="24"/>
+                <w:szCs w:val="24"/>
+              </w:rPr>
+              <w:t xml:space="preserve">Creating, </w:t>
+            </w:r>
+            <w:r>
+              <w:rPr>
+                <w:sz w:val="24"/>
+                <w:szCs w:val="24"/>
+              </w:rPr>
+              <w:t>and</w:t>
+            </w:r>
+            <w:r>
+              <w:rPr>
+                <w:sz w:val="24"/>
+                <w:szCs w:val="24"/>
+              </w:rPr>
+              <w:t xml:space="preserve"> Deleting </w:t>
+            </w:r>
+            <w:r>
+              <w:rPr>
+                <w:sz w:val="24"/>
+                <w:szCs w:val="24"/>
+              </w:rPr>
+              <w:t>of Items not provided in the test cases and the links</w:t>
+            </w:r>
+          </w:p>
+        </w:tc>
+        <w:tc>
+          <w:tcPr>
+            <w:tcW w:w="4675" w:type="dxa"/>
+          </w:tcPr>
+          <w:p>
+            <w:pPr>
+              <w:pStyle w:val="ListParagraph"/>
+              <w:numPr>
+                <w:ilvl w:val="0"/>
+                <w:numId w:val="54"/>
+              </w:numPr>
+              <w:spacing w:line="276" w:lineRule="auto"/>
+              <w:cnfStyle w:val="000000100000" w:firstRow="0" w:lastRow="0" w:firstColumn="0" w:lastColumn="0" w:oddVBand="0" w:evenVBand="0" w:oddHBand="1" w:evenHBand="0" w:firstRowFirstColumn="0" w:firstRowLastColumn="0" w:lastRowFirstColumn="0" w:lastRowLastColumn="0"/>
+              <w:rPr>
+                <w:sz w:val="24"/>
+                <w:szCs w:val="24"/>
+              </w:rPr>
+            </w:pPr>
+            <w:r>
+              <w:rPr>
+                <w:sz w:val="24"/>
+                <w:szCs w:val="24"/>
+              </w:rPr>
+              <w:t xml:space="preserve">Creating, and deleting if done in the proposed system, may affect how the system performs. </w:t>
+            </w:r>
+          </w:p>
+          <w:p>
+            <w:pPr>
+              <w:pStyle w:val="ListParagraph"/>
+              <w:numPr>
+                <w:ilvl w:val="0"/>
+                <w:numId w:val="54"/>
+              </w:numPr>
+              <w:spacing w:line="276" w:lineRule="auto"/>
+              <w:cnfStyle w:val="000000100000" w:firstRow="0" w:lastRow="0" w:firstColumn="0" w:lastColumn="0" w:oddVBand="0" w:evenVBand="0" w:oddHBand="1" w:evenHBand="0" w:firstRowFirstColumn="0" w:firstRowLastColumn="0" w:lastRowFirstColumn="0" w:lastRowLastColumn="0"/>
+              <w:rPr>
+                <w:sz w:val="24"/>
+                <w:szCs w:val="24"/>
+              </w:rPr>
+            </w:pPr>
+            <w:r>
+              <w:rPr>
+                <w:sz w:val="24"/>
+                <w:szCs w:val="24"/>
+              </w:rPr>
+              <w:t xml:space="preserve">In line with the client’s original request, no </w:t>
+            </w:r>
+            <w:r>
+              <w:rPr>
+                <w:sz w:val="24"/>
+                <w:szCs w:val="24"/>
+              </w:rPr>
+              <w:t>adding / deleting</w:t>
+            </w:r>
+            <w:r>
+              <w:rPr>
+                <w:sz w:val="24"/>
+                <w:szCs w:val="24"/>
+              </w:rPr>
+              <w:t xml:space="preserve"> must happen, however it is still done, to fulfill requirements</w:t>
+            </w:r>
+          </w:p>
+          <w:p>
+            <w:pPr>
+              <w:pStyle w:val="ListParagraph"/>
+              <w:numPr>
+                <w:ilvl w:val="0"/>
+                <w:numId w:val="54"/>
+              </w:numPr>
+              <w:spacing w:line="276" w:lineRule="auto"/>
+              <w:cnfStyle w:val="000000100000" w:firstRow="0" w:lastRow="0" w:firstColumn="0" w:lastColumn="0" w:oddVBand="0" w:evenVBand="0" w:oddHBand="1" w:evenHBand="0" w:firstRowFirstColumn="0" w:firstRowLastColumn="0" w:lastRowFirstColumn="0" w:lastRowLastColumn="0"/>
+              <w:rPr>
+                <w:sz w:val="24"/>
+                <w:szCs w:val="24"/>
+              </w:rPr>
+            </w:pPr>
+            <w:r>
+              <w:rPr>
+                <w:sz w:val="24"/>
+                <w:szCs w:val="24"/>
+              </w:rPr>
+              <w:t>Unplanned, and unnecessary creation</w:t>
+            </w:r>
+            <w:r>
+              <w:rPr>
+                <w:sz w:val="24"/>
+                <w:szCs w:val="24"/>
+              </w:rPr>
+              <w:t xml:space="preserve"> / deletion</w:t>
+            </w:r>
+            <w:r>
+              <w:rPr>
+                <w:sz w:val="24"/>
+                <w:szCs w:val="24"/>
+              </w:rPr>
+              <w:t xml:space="preserve"> of various items in the database will conflict with the originally set details / data</w:t>
+            </w:r>
+          </w:p>
+        </w:tc>
+      </w:tr>
+      <w:tr>
+        <w:tc>
+          <w:tcPr>
+            <w:cnfStyle w:val="001000000000" w:firstRow="0" w:lastRow="0" w:firstColumn="1" w:lastColumn="0" w:oddVBand="0" w:evenVBand="0" w:oddHBand="0" w:evenHBand="0" w:firstRowFirstColumn="0" w:firstRowLastColumn="0" w:lastRowFirstColumn="0" w:lastRowLastColumn="0"/>
+            <w:tcW w:w="4675" w:type="dxa"/>
+          </w:tcPr>
+          <w:p>
+            <w:pPr>
+              <w:spacing w:line="276" w:lineRule="auto"/>
+              <w:jc w:val="center"/>
+              <w:rPr>
+                <w:sz w:val="24"/>
+                <w:szCs w:val="24"/>
+              </w:rPr>
+            </w:pPr>
+          </w:p>
+          <w:p>
+            <w:pPr>
+              <w:spacing w:line="276" w:lineRule="auto"/>
+              <w:jc w:val="center"/>
+              <w:rPr>
+                <w:sz w:val="24"/>
+                <w:szCs w:val="24"/>
+              </w:rPr>
+            </w:pPr>
+            <w:r>
+              <w:rPr>
+                <w:sz w:val="24"/>
+                <w:szCs w:val="24"/>
+              </w:rPr>
+              <w:t>Updating</w:t>
+            </w:r>
+            <w:r>
+              <w:rPr>
+                <w:sz w:val="24"/>
+                <w:szCs w:val="24"/>
+              </w:rPr>
+              <w:t xml:space="preserve"> of Items not provided in the test cases and the links</w:t>
+            </w:r>
+          </w:p>
+        </w:tc>
+        <w:tc>
+          <w:tcPr>
+            <w:tcW w:w="4675" w:type="dxa"/>
+          </w:tcPr>
+          <w:p>
+            <w:pPr>
+              <w:pStyle w:val="ListParagraph"/>
+              <w:numPr>
+                <w:ilvl w:val="0"/>
+                <w:numId w:val="54"/>
+              </w:numPr>
+              <w:spacing w:line="276" w:lineRule="auto"/>
+              <w:cnfStyle w:val="000000000000" w:firstRow="0" w:lastRow="0" w:firstColumn="0" w:lastColumn="0" w:oddVBand="0" w:evenVBand="0" w:oddHBand="0" w:evenHBand="0" w:firstRowFirstColumn="0" w:firstRowLastColumn="0" w:lastRowFirstColumn="0" w:lastRowLastColumn="0"/>
+              <w:rPr>
+                <w:sz w:val="24"/>
+                <w:szCs w:val="24"/>
+              </w:rPr>
+            </w:pPr>
+            <w:r>
+              <w:rPr>
+                <w:sz w:val="24"/>
+                <w:szCs w:val="24"/>
+              </w:rPr>
+              <w:t xml:space="preserve">Unplanned, and unnecessary </w:t>
+            </w:r>
+            <w:r>
+              <w:rPr>
+                <w:sz w:val="24"/>
+                <w:szCs w:val="24"/>
+              </w:rPr>
+              <w:t>updating</w:t>
+            </w:r>
+            <w:r>
+              <w:rPr>
+                <w:sz w:val="24"/>
+                <w:szCs w:val="24"/>
+              </w:rPr>
+              <w:t xml:space="preserve"> of various items in the database will conflict with the originally set details / data</w:t>
+            </w:r>
+          </w:p>
+        </w:tc>
+      </w:tr>
+      <w:tr>
+        <w:trPr>
+          <w:cnfStyle w:val="000000100000" w:firstRow="0" w:lastRow="0" w:firstColumn="0" w:lastColumn="0" w:oddVBand="0" w:evenVBand="0" w:oddHBand="1" w:evenHBand="0" w:firstRowFirstColumn="0" w:firstRowLastColumn="0" w:lastRowFirstColumn="0" w:lastRowLastColumn="0"/>
+        </w:trPr>
+        <w:tc>
+          <w:tcPr>
+            <w:cnfStyle w:val="001000000000" w:firstRow="0" w:lastRow="0" w:firstColumn="1" w:lastColumn="0" w:oddVBand="0" w:evenVBand="0" w:oddHBand="0" w:evenHBand="0" w:firstRowFirstColumn="0" w:firstRowLastColumn="0" w:lastRowFirstColumn="0" w:lastRowLastColumn="0"/>
+            <w:tcW w:w="4675" w:type="dxa"/>
+          </w:tcPr>
+          <w:p>
+            <w:pPr>
+              <w:spacing w:line="276" w:lineRule="auto"/>
+              <w:jc w:val="center"/>
+              <w:rPr>
+                <w:sz w:val="24"/>
+                <w:szCs w:val="24"/>
+              </w:rPr>
+            </w:pPr>
+          </w:p>
+          <w:p>
+            <w:pPr>
+              <w:spacing w:line="276" w:lineRule="auto"/>
+              <w:jc w:val="center"/>
+              <w:rPr>
+                <w:sz w:val="24"/>
+                <w:szCs w:val="24"/>
+              </w:rPr>
+            </w:pPr>
+            <w:r>
+              <w:rPr>
+                <w:sz w:val="24"/>
+                <w:szCs w:val="24"/>
+              </w:rPr>
+              <w:t>Color Schemes</w:t>
+            </w:r>
+          </w:p>
+        </w:tc>
+        <w:tc>
+          <w:tcPr>
+            <w:tcW w:w="4675" w:type="dxa"/>
+          </w:tcPr>
+          <w:p>
+            <w:pPr>
+              <w:pStyle w:val="ListParagraph"/>
+              <w:numPr>
+                <w:ilvl w:val="0"/>
+                <w:numId w:val="54"/>
+              </w:numPr>
+              <w:spacing w:line="276" w:lineRule="auto"/>
+              <w:cnfStyle w:val="000000100000" w:firstRow="0" w:lastRow="0" w:firstColumn="0" w:lastColumn="0" w:oddVBand="0" w:evenVBand="0" w:oddHBand="1" w:evenHBand="0" w:firstRowFirstColumn="0" w:firstRowLastColumn="0" w:lastRowFirstColumn="0" w:lastRowLastColumn="0"/>
+              <w:rPr>
+                <w:sz w:val="24"/>
+                <w:szCs w:val="24"/>
+              </w:rPr>
+            </w:pPr>
+            <w:r>
+              <w:rPr>
+                <w:sz w:val="24"/>
+                <w:szCs w:val="24"/>
+              </w:rPr>
+              <w:t>Color schemes are still subject to the client’s choice, and are still to be decided as to whether or not, schemes will still even be applied</w:t>
+            </w:r>
+          </w:p>
+        </w:tc>
+      </w:tr>
+      <w:tr>
+        <w:tc>
+          <w:tcPr>
+            <w:cnfStyle w:val="001000000000" w:firstRow="0" w:lastRow="0" w:firstColumn="1" w:lastColumn="0" w:oddVBand="0" w:evenVBand="0" w:oddHBand="0" w:evenHBand="0" w:firstRowFirstColumn="0" w:firstRowLastColumn="0" w:lastRowFirstColumn="0" w:lastRowLastColumn="0"/>
+            <w:tcW w:w="4675" w:type="dxa"/>
+          </w:tcPr>
+          <w:p>
+            <w:pPr>
+              <w:spacing w:line="276" w:lineRule="auto"/>
+              <w:jc w:val="center"/>
+              <w:rPr>
+                <w:sz w:val="24"/>
+                <w:szCs w:val="24"/>
+              </w:rPr>
+            </w:pPr>
+          </w:p>
+          <w:p>
+            <w:pPr>
+              <w:spacing w:line="276" w:lineRule="auto"/>
+              <w:jc w:val="center"/>
+              <w:rPr>
+                <w:sz w:val="24"/>
+                <w:szCs w:val="24"/>
+              </w:rPr>
+            </w:pPr>
+          </w:p>
+          <w:p>
+            <w:pPr>
+              <w:spacing w:line="276" w:lineRule="auto"/>
+              <w:jc w:val="center"/>
+              <w:rPr>
+                <w:sz w:val="24"/>
+                <w:szCs w:val="24"/>
+              </w:rPr>
+            </w:pPr>
+            <w:r>
+              <w:rPr>
+                <w:sz w:val="24"/>
+                <w:szCs w:val="24"/>
+              </w:rPr>
+              <w:t>Audio Files</w:t>
+            </w:r>
+          </w:p>
+        </w:tc>
+        <w:tc>
+          <w:tcPr>
+            <w:tcW w:w="4675" w:type="dxa"/>
+          </w:tcPr>
+          <w:p>
+            <w:pPr>
+              <w:pStyle w:val="ListParagraph"/>
+              <w:numPr>
+                <w:ilvl w:val="0"/>
+                <w:numId w:val="54"/>
+              </w:numPr>
+              <w:spacing w:line="276" w:lineRule="auto"/>
+              <w:cnfStyle w:val="000000000000" w:firstRow="0" w:lastRow="0" w:firstColumn="0" w:lastColumn="0" w:oddVBand="0" w:evenVBand="0" w:oddHBand="0" w:evenHBand="0" w:firstRowFirstColumn="0" w:firstRowLastColumn="0" w:lastRowFirstColumn="0" w:lastRowLastColumn="0"/>
+              <w:rPr>
+                <w:sz w:val="24"/>
+                <w:szCs w:val="24"/>
+              </w:rPr>
+            </w:pPr>
+            <w:r>
+              <w:rPr>
+                <w:sz w:val="24"/>
+                <w:szCs w:val="24"/>
+              </w:rPr>
+              <w:t xml:space="preserve">Audio files are to be implemented </w:t>
+            </w:r>
+            <w:r>
+              <w:rPr>
+                <w:sz w:val="24"/>
+                <w:szCs w:val="24"/>
+              </w:rPr>
+              <w:t>during Iteration 3, and are still due only for the client’</w:t>
+            </w:r>
+            <w:r>
+              <w:rPr>
+                <w:sz w:val="24"/>
+                <w:szCs w:val="24"/>
+              </w:rPr>
+              <w:t xml:space="preserve">s benefit. The usage </w:t>
+            </w:r>
+            <w:r>
+              <w:rPr>
+                <w:sz w:val="24"/>
+                <w:szCs w:val="24"/>
+              </w:rPr>
+              <w:lastRenderedPageBreak/>
+              <w:t>of a</w:t>
+            </w:r>
+            <w:r>
+              <w:rPr>
+                <w:sz w:val="24"/>
+                <w:szCs w:val="24"/>
+              </w:rPr>
+              <w:t xml:space="preserve">udio files are to be </w:t>
+            </w:r>
+            <w:r>
+              <w:rPr>
+                <w:sz w:val="24"/>
+                <w:szCs w:val="24"/>
+              </w:rPr>
+              <w:t>confirmed</w:t>
+            </w:r>
+            <w:r>
+              <w:rPr>
+                <w:sz w:val="24"/>
+                <w:szCs w:val="24"/>
+              </w:rPr>
+              <w:t xml:space="preserve"> </w:t>
+            </w:r>
+            <w:r>
+              <w:rPr>
+                <w:sz w:val="24"/>
+                <w:szCs w:val="24"/>
+              </w:rPr>
+              <w:t>with</w:t>
+            </w:r>
+            <w:r>
+              <w:rPr>
+                <w:sz w:val="24"/>
+                <w:szCs w:val="24"/>
+              </w:rPr>
+              <w:t xml:space="preserve"> the client, once </w:t>
+            </w:r>
+            <w:r>
+              <w:rPr>
+                <w:sz w:val="24"/>
+                <w:szCs w:val="24"/>
+              </w:rPr>
+              <w:t>Iteration 2</w:t>
+            </w:r>
+            <w:r>
+              <w:rPr>
+                <w:sz w:val="24"/>
+                <w:szCs w:val="24"/>
+              </w:rPr>
+              <w:t xml:space="preserve"> has been </w:t>
+            </w:r>
+            <w:r>
+              <w:rPr>
+                <w:sz w:val="24"/>
+                <w:szCs w:val="24"/>
+              </w:rPr>
+              <w:t>performed</w:t>
+            </w:r>
+          </w:p>
+        </w:tc>
+      </w:tr>
+      <w:tr>
+        <w:trPr>
+          <w:cnfStyle w:val="000000100000" w:firstRow="0" w:lastRow="0" w:firstColumn="0" w:lastColumn="0" w:oddVBand="0" w:evenVBand="0" w:oddHBand="1" w:evenHBand="0" w:firstRowFirstColumn="0" w:firstRowLastColumn="0" w:lastRowFirstColumn="0" w:lastRowLastColumn="0"/>
+        </w:trPr>
+        <w:tc>
+          <w:tcPr>
+            <w:cnfStyle w:val="001000000000" w:firstRow="0" w:lastRow="0" w:firstColumn="1" w:lastColumn="0" w:oddVBand="0" w:evenVBand="0" w:oddHBand="0" w:evenHBand="0" w:firstRowFirstColumn="0" w:firstRowLastColumn="0" w:lastRowFirstColumn="0" w:lastRowLastColumn="0"/>
+            <w:tcW w:w="4675" w:type="dxa"/>
+          </w:tcPr>
+          <w:p>
+            <w:pPr>
+              <w:spacing w:line="276" w:lineRule="auto"/>
+              <w:jc w:val="center"/>
+              <w:rPr>
+                <w:sz w:val="24"/>
+                <w:szCs w:val="24"/>
+              </w:rPr>
+            </w:pPr>
+            <w:r>
+              <w:rPr>
+                <w:sz w:val="24"/>
+                <w:szCs w:val="24"/>
+              </w:rPr>
+              <w:lastRenderedPageBreak/>
+              <w:t>Optional Readings in the pop – up for Events Rendered</w:t>
+            </w:r>
+          </w:p>
+        </w:tc>
+        <w:tc>
+          <w:tcPr>
+            <w:tcW w:w="4675" w:type="dxa"/>
+          </w:tcPr>
+          <w:p>
+            <w:pPr>
+              <w:pStyle w:val="ListParagraph"/>
+              <w:numPr>
+                <w:ilvl w:val="0"/>
+                <w:numId w:val="54"/>
+              </w:numPr>
+              <w:spacing w:line="276" w:lineRule="auto"/>
+              <w:cnfStyle w:val="000000100000" w:firstRow="0" w:lastRow="0" w:firstColumn="0" w:lastColumn="0" w:oddVBand="0" w:evenVBand="0" w:oddHBand="1" w:evenHBand="0" w:firstRowFirstColumn="0" w:firstRowLastColumn="0" w:lastRowFirstColumn="0" w:lastRowLastColumn="0"/>
+              <w:rPr>
+                <w:sz w:val="24"/>
+                <w:szCs w:val="24"/>
+              </w:rPr>
+            </w:pPr>
+            <w:r>
+              <w:rPr>
+                <w:sz w:val="24"/>
+                <w:szCs w:val="24"/>
+              </w:rPr>
+              <w:t xml:space="preserve">The initial content of the popup, is the name of the reading it specifies, however, </w:t>
+            </w:r>
+            <w:r>
+              <w:rPr>
+                <w:sz w:val="24"/>
+                <w:szCs w:val="24"/>
+              </w:rPr>
+              <w:t>description of its content is still to be verified with the client during Iteration 2</w:t>
+            </w:r>
+          </w:p>
+        </w:tc>
+      </w:tr>
+      <w:tr>
+        <w:tc>
+          <w:tcPr>
+            <w:cnfStyle w:val="001000000000" w:firstRow="0" w:lastRow="0" w:firstColumn="1" w:lastColumn="0" w:oddVBand="0" w:evenVBand="0" w:oddHBand="0" w:evenHBand="0" w:firstRowFirstColumn="0" w:firstRowLastColumn="0" w:lastRowFirstColumn="0" w:lastRowLastColumn="0"/>
+            <w:tcW w:w="4675" w:type="dxa"/>
+          </w:tcPr>
+          <w:p>
+            <w:pPr>
+              <w:spacing w:line="276" w:lineRule="auto"/>
+              <w:jc w:val="center"/>
+              <w:rPr>
+                <w:sz w:val="24"/>
+                <w:szCs w:val="24"/>
+              </w:rPr>
+            </w:pPr>
+            <w:r>
+              <w:rPr>
+                <w:sz w:val="24"/>
+                <w:szCs w:val="24"/>
+              </w:rPr>
+              <w:t>No Biblical References</w:t>
+            </w:r>
+          </w:p>
+        </w:tc>
+        <w:tc>
+          <w:tcPr>
+            <w:tcW w:w="4675" w:type="dxa"/>
+          </w:tcPr>
+          <w:p>
+            <w:pPr>
+              <w:pStyle w:val="ListParagraph"/>
+              <w:numPr>
+                <w:ilvl w:val="0"/>
+                <w:numId w:val="54"/>
+              </w:numPr>
+              <w:spacing w:line="276" w:lineRule="auto"/>
+              <w:cnfStyle w:val="000000000000" w:firstRow="0" w:lastRow="0" w:firstColumn="0" w:lastColumn="0" w:oddVBand="0" w:evenVBand="0" w:oddHBand="0" w:evenHBand="0" w:firstRowFirstColumn="0" w:firstRowLastColumn="0" w:lastRowFirstColumn="0" w:lastRowLastColumn="0"/>
+              <w:rPr>
+                <w:sz w:val="24"/>
+                <w:szCs w:val="24"/>
+              </w:rPr>
+            </w:pPr>
+            <w:r>
+              <w:rPr>
+                <w:sz w:val="24"/>
+                <w:szCs w:val="24"/>
+              </w:rPr>
+              <w:t>Even items with n</w:t>
+            </w:r>
+            <w:r>
+              <w:rPr>
+                <w:sz w:val="24"/>
+                <w:szCs w:val="24"/>
+              </w:rPr>
+              <w:t xml:space="preserve">o biblical references are encoded in the database, </w:t>
+            </w:r>
+            <w:r>
+              <w:rPr>
+                <w:sz w:val="24"/>
+                <w:szCs w:val="24"/>
+              </w:rPr>
+              <w:t xml:space="preserve">as per initial instructions of “including </w:t>
+            </w:r>
+            <w:proofErr w:type="spellStart"/>
+            <w:r>
+              <w:rPr>
+                <w:sz w:val="24"/>
+                <w:szCs w:val="24"/>
+              </w:rPr>
+              <w:t>readigns</w:t>
+            </w:r>
+            <w:proofErr w:type="spellEnd"/>
+            <w:r>
+              <w:rPr>
+                <w:sz w:val="24"/>
+                <w:szCs w:val="24"/>
+              </w:rPr>
+              <w:t>”, after all, these may be edited using the update function specified only for certain records</w:t>
+            </w:r>
+          </w:p>
+        </w:tc>
+      </w:tr>
+      <w:tr>
+        <w:trPr>
+          <w:cnfStyle w:val="000000100000" w:firstRow="0" w:lastRow="0" w:firstColumn="0" w:lastColumn="0" w:oddVBand="0" w:evenVBand="0" w:oddHBand="1" w:evenHBand="0" w:firstRowFirstColumn="0" w:firstRowLastColumn="0" w:lastRowFirstColumn="0" w:lastRowLastColumn="0"/>
+        </w:trPr>
+        <w:tc>
+          <w:tcPr>
+            <w:cnfStyle w:val="001000000000" w:firstRow="0" w:lastRow="0" w:firstColumn="1" w:lastColumn="0" w:oddVBand="0" w:evenVBand="0" w:oddHBand="0" w:evenHBand="0" w:firstRowFirstColumn="0" w:firstRowLastColumn="0" w:lastRowFirstColumn="0" w:lastRowLastColumn="0"/>
+            <w:tcW w:w="4675" w:type="dxa"/>
+          </w:tcPr>
+          <w:p>
+            <w:pPr>
+              <w:spacing w:line="276" w:lineRule="auto"/>
+              <w:jc w:val="center"/>
+              <w:rPr>
+                <w:sz w:val="24"/>
+                <w:szCs w:val="24"/>
+              </w:rPr>
+            </w:pPr>
+          </w:p>
+        </w:tc>
+        <w:tc>
+          <w:tcPr>
+            <w:tcW w:w="4675" w:type="dxa"/>
+          </w:tcPr>
+          <w:p>
+            <w:pPr>
+              <w:spacing w:line="276" w:lineRule="auto"/>
+              <w:jc w:val="center"/>
+              <w:cnfStyle w:val="000000100000" w:firstRow="0" w:lastRow="0" w:firstColumn="0" w:lastColumn="0" w:oddVBand="0" w:evenVBand="0" w:oddHBand="1" w:evenHBand="0" w:firstRowFirstColumn="0" w:firstRowLastColumn="0" w:lastRowFirstColumn="0" w:lastRowLastColumn="0"/>
+              <w:rPr>
+                <w:sz w:val="24"/>
+                <w:szCs w:val="24"/>
+              </w:rPr>
+            </w:pPr>
+          </w:p>
+        </w:tc>
+      </w:tr>
+    </w:tbl>
+    <w:p>
+      <w:pPr>
+        <w:spacing w:line="276" w:lineRule="auto"/>
+        <w:jc w:val="center"/>
+        <w:rPr>
+          <w:sz w:val="24"/>
+          <w:szCs w:val="24"/>
+        </w:rPr>
+      </w:pPr>
+      <w:r>
+        <w:rPr>
+          <w:sz w:val="24"/>
+          <w:szCs w:val="24"/>
+        </w:rPr>
+        <w:t>Table 1.6</w:t>
+      </w:r>
+      <w:r>
+        <w:rPr>
+          <w:sz w:val="24"/>
+          <w:szCs w:val="24"/>
+        </w:rPr>
+        <w:t xml:space="preserve"> </w:t>
+      </w:r>
+      <w:r>
+        <w:rPr>
+          <w:b/>
+          <w:sz w:val="24"/>
+          <w:szCs w:val="24"/>
+        </w:rPr>
+        <w:t>Features to be Tested and Executed</w:t>
+      </w:r>
+      <w:r>
+        <w:rPr>
+          <w:b/>
+          <w:sz w:val="24"/>
+          <w:szCs w:val="24"/>
+        </w:rPr>
+        <w:t xml:space="preserve"> </w:t>
+      </w:r>
+    </w:p>
+    <w:p>
+      <w:pPr>
+        <w:spacing w:line="276" w:lineRule="auto"/>
+        <w:rPr>
+          <w:sz w:val="24"/>
+          <w:szCs w:val="24"/>
+        </w:rPr>
+      </w:pPr>
+    </w:p>
+    <w:p>
+      <w:pPr>
+        <w:spacing w:line="276" w:lineRule="auto"/>
+        <w:rPr>
+          <w:sz w:val="24"/>
+          <w:szCs w:val="24"/>
+        </w:rPr>
+      </w:pPr>
+    </w:p>
+    <w:p>
+      <w:pPr>
+        <w:spacing w:line="276" w:lineRule="auto"/>
+        <w:rPr>
+          <w:sz w:val="24"/>
+          <w:szCs w:val="24"/>
+        </w:rPr>
+      </w:pPr>
+      <w:r>
+        <w:rPr>
+          <w:sz w:val="24"/>
+          <w:szCs w:val="24"/>
+        </w:rPr>
         <w:t xml:space="preserve">The mentioned features </w:t>
       </w:r>
       <w:r>
@@ -18905,7 +20519,15 @@
                 <w:sz w:val="24"/>
                 <w:szCs w:val="24"/>
               </w:rPr>
-              <w:t xml:space="preserve">Verification of the project’s achievement of the required functionality through evaluation </w:t>
+              <w:t xml:space="preserve">Verification of the project’s achievement of the required </w:t>
+            </w:r>
+            <w:r>
+              <w:rPr>
+                <w:sz w:val="24"/>
+                <w:szCs w:val="24"/>
+              </w:rPr>
+              <w:lastRenderedPageBreak/>
+              <w:t xml:space="preserve">functionality through evaluation </w:t>
             </w:r>
             <w:r>
               <w:rPr>
@@ -18965,6 +20587,7 @@
           <w:sz w:val="24"/>
           <w:szCs w:val="24"/>
         </w:rPr>
+        <w:lastRenderedPageBreak/>
         <w:t xml:space="preserve">Table </w:t>
       </w:r>
       <w:r>
@@ -18973,7 +20596,15 @@
           <w:sz w:val="24"/>
           <w:szCs w:val="24"/>
         </w:rPr>
-        <w:t>1.6</w:t>
+        <w:t>1.</w:t>
+      </w:r>
+      <w:r>
+        <w:rPr>
+          <w:color w:val="0070C0"/>
+          <w:sz w:val="24"/>
+          <w:szCs w:val="24"/>
+        </w:rPr>
+        <w:t>7</w:t>
       </w:r>
       <w:r>
         <w:rPr>
@@ -19239,7 +20870,6 @@
                 <w:sz w:val="24"/>
                 <w:szCs w:val="24"/>
               </w:rPr>
-              <w:lastRenderedPageBreak/>
               <w:t xml:space="preserve">Username and password </w:t>
             </w:r>
             <w:r>
@@ -19276,7 +20906,6 @@
                 <w:sz w:val="24"/>
                 <w:szCs w:val="24"/>
               </w:rPr>
-              <w:lastRenderedPageBreak/>
               <w:t xml:space="preserve">User </w:t>
             </w:r>
             <w:r>
@@ -19366,7 +20995,6 @@
                 <w:sz w:val="24"/>
                 <w:szCs w:val="24"/>
               </w:rPr>
-              <w:lastRenderedPageBreak/>
               <w:t>Correctness and legitimacy of event display</w:t>
             </w:r>
           </w:p>
@@ -19918,6 +21546,7 @@
                 <w:sz w:val="24"/>
                 <w:szCs w:val="24"/>
               </w:rPr>
+              <w:lastRenderedPageBreak/>
               <w:t>Event Rendering in the Calendar</w:t>
             </w:r>
           </w:p>
@@ -19976,23 +21605,7 @@
                 <w:sz w:val="24"/>
                 <w:szCs w:val="24"/>
               </w:rPr>
-              <w:t>The rendering of events in the calendar are</w:t>
-            </w:r>
-            <w:r>
-              <w:rPr>
-                <w:color w:val="FF0000"/>
-                <w:sz w:val="24"/>
-                <w:szCs w:val="24"/>
-              </w:rPr>
-              <w:t xml:space="preserve"> not</w:t>
-            </w:r>
-            <w:r>
-              <w:rPr>
-                <w:color w:val="FF0000"/>
-                <w:sz w:val="24"/>
-                <w:szCs w:val="24"/>
-              </w:rPr>
-              <w:t xml:space="preserve"> in accordance to what is in the database</w:t>
+              <w:t>The rendering of events in the calendar are not in accordance to what is in the database</w:t>
             </w:r>
           </w:p>
         </w:tc>
@@ -20236,7 +21849,15 @@
           <w:sz w:val="24"/>
           <w:szCs w:val="24"/>
         </w:rPr>
-        <w:t>Table 1.7</w:t>
+        <w:t>Table 1.</w:t>
+      </w:r>
+      <w:r>
+        <w:rPr>
+          <w:color w:val="0070C0"/>
+          <w:sz w:val="24"/>
+          <w:szCs w:val="24"/>
+        </w:rPr>
+        <w:t>8</w:t>
       </w:r>
       <w:r>
         <w:rPr>
@@ -20515,7 +22136,6 @@
                 <w:sz w:val="24"/>
                 <w:szCs w:val="24"/>
               </w:rPr>
-              <w:lastRenderedPageBreak/>
               <w:t>Registration</w:t>
             </w:r>
           </w:p>
@@ -21017,6 +22637,7 @@
                 <w:sz w:val="24"/>
                 <w:szCs w:val="24"/>
               </w:rPr>
+              <w:lastRenderedPageBreak/>
               <w:t>Event Plotting</w:t>
             </w:r>
           </w:p>
@@ -21106,7 +22727,6 @@
                 <w:szCs w:val="24"/>
               </w:rPr>
             </w:pPr>
-            <w:bookmarkStart w:id="2" w:name="_GoBack"/>
             <w:r>
               <w:rPr>
                 <w:color w:val="FF0000"/>
@@ -21115,7 +22735,6 @@
               </w:rPr>
               <w:t>Events plotted are directly taken from the database, thus whatever is displayed, is whatever is retrieved</w:t>
             </w:r>
-            <w:bookmarkEnd w:id="2"/>
           </w:p>
         </w:tc>
       </w:tr>
@@ -21279,7 +22898,7 @@
           <w:sz w:val="24"/>
           <w:szCs w:val="24"/>
         </w:rPr>
-        <w:t>Table 1.8</w:t>
+        <w:t>Table 1.9</w:t>
       </w:r>
       <w:r>
         <w:rPr>
@@ -21778,7 +23397,7 @@
           <w:sz w:val="24"/>
           <w:szCs w:val="24"/>
         </w:rPr>
-        <w:t>1.9</w:t>
+        <w:t>2.0</w:t>
       </w:r>
       <w:r>
         <w:rPr>
@@ -21905,6 +23524,7 @@
           <w:sz w:val="24"/>
           <w:szCs w:val="24"/>
         </w:rPr>
+        <w:lastRenderedPageBreak/>
         <w:t>This document describes the overall test approach to be taken in the testing phase of the project. When this document is completed, the Test Lead will distribute it to the development lead, user representative, project manager and others as required for review and sign-off.</w:t>
       </w:r>
     </w:p>
@@ -22254,7 +23874,6 @@
                 <w:sz w:val="24"/>
                 <w:szCs w:val="24"/>
               </w:rPr>
-              <w:lastRenderedPageBreak/>
               <w:t>Testing for Cases / Scenarios</w:t>
             </w:r>
           </w:p>
@@ -22282,7 +23901,6 @@
                 <w:sz w:val="24"/>
                 <w:szCs w:val="24"/>
               </w:rPr>
-              <w:lastRenderedPageBreak/>
               <w:t>Identification of features involved in project</w:t>
             </w:r>
           </w:p>
@@ -22305,7 +23923,6 @@
                 <w:sz w:val="24"/>
                 <w:szCs w:val="24"/>
               </w:rPr>
-              <w:lastRenderedPageBreak/>
               <w:t xml:space="preserve">Verification of the project’s achievement of the required functionality through evaluation </w:t>
             </w:r>
             <w:r>
@@ -22366,7 +23983,6 @@
           <w:sz w:val="24"/>
           <w:szCs w:val="24"/>
         </w:rPr>
-        <w:lastRenderedPageBreak/>
         <w:t xml:space="preserve">Table </w:t>
       </w:r>
       <w:r>
@@ -22375,7 +23991,7 @@
           <w:sz w:val="24"/>
           <w:szCs w:val="24"/>
         </w:rPr>
-        <w:t>2.0</w:t>
+        <w:t>2.1</w:t>
       </w:r>
       <w:r>
         <w:rPr>
@@ -22583,7 +24199,15 @@
           <w:sz w:val="24"/>
           <w:szCs w:val="24"/>
         </w:rPr>
-        <w:t xml:space="preserve">Basically, the software requirements document of this project indicated in the Software Quality Assurance Plan became one of the main reference of the test items listed in the test cases aside from the information gathered by personally collaborating with the project adviser and the client. For further details, please refer to the Software Quality Assurance Plan particularly the Software Requirements document, the test case document and the test cases provided by the developer team. </w:t>
+        <w:t xml:space="preserve">Basically, the software requirements document of this project indicated in the Software Quality Assurance Plan became one of the main reference of the test items listed in the test cases aside from the information gathered by personally collaborating with the project </w:t>
+      </w:r>
+      <w:r>
+        <w:rPr>
+          <w:sz w:val="24"/>
+          <w:szCs w:val="24"/>
+        </w:rPr>
+        <w:lastRenderedPageBreak/>
+        <w:t xml:space="preserve">adviser and the client. For further details, please refer to the Software Quality Assurance Plan particularly the Software Requirements document, the test case document and the test cases provided by the developer team. </w:t>
       </w:r>
     </w:p>
     <w:p>
@@ -22670,7 +24294,7 @@
                     <pic:cNvPicPr/>
                   </pic:nvPicPr>
                   <pic:blipFill>
-                    <a:blip r:embed="rId30">
+                    <a:blip r:embed="rId31">
                       <a:extLst>
                         <a:ext uri="{28A0092B-C50C-407E-A947-70E740481C1C}">
                           <a14:useLocalDpi xmlns:a14="http://schemas.microsoft.com/office/drawing/2010/main" val="0"/>
@@ -22791,7 +24415,7 @@
                     <pic:cNvPicPr/>
                   </pic:nvPicPr>
                   <pic:blipFill>
-                    <a:blip r:embed="rId31">
+                    <a:blip r:embed="rId32">
                       <a:extLst>
                         <a:ext uri="{28A0092B-C50C-407E-A947-70E740481C1C}">
                           <a14:useLocalDpi xmlns:a14="http://schemas.microsoft.com/office/drawing/2010/main" val="0"/>
@@ -22970,6 +24594,7 @@
           <w:szCs w:val="24"/>
           <w:lang w:val="en-PH" w:eastAsia="en-PH"/>
         </w:rPr>
+        <w:lastRenderedPageBreak/>
         <w:drawing>
           <wp:anchor distT="0" distB="0" distL="114300" distR="114300" simplePos="0" relativeHeight="251675648" behindDoc="0" locked="0" layoutInCell="1" allowOverlap="1">
             <wp:simplePos x="0" y="0"/>
@@ -22994,7 +24619,7 @@
                     <pic:cNvPicPr/>
                   </pic:nvPicPr>
                   <pic:blipFill>
-                    <a:blip r:embed="rId32">
+                    <a:blip r:embed="rId33">
                       <a:extLst>
                         <a:ext uri="{28A0092B-C50C-407E-A947-70E740481C1C}">
                           <a14:useLocalDpi xmlns:a14="http://schemas.microsoft.com/office/drawing/2010/main" val="0"/>
@@ -23104,7 +24729,6 @@
           <w:sz w:val="24"/>
           <w:szCs w:val="24"/>
         </w:rPr>
-        <w:lastRenderedPageBreak/>
         <w:t>Defect Reporting</w:t>
       </w:r>
     </w:p>
@@ -23287,6 +24911,7 @@
           <w:szCs w:val="24"/>
           <w:lang w:val="en-PH" w:eastAsia="en-PH"/>
         </w:rPr>
+        <w:lastRenderedPageBreak/>
         <w:drawing>
           <wp:anchor distT="0" distB="0" distL="114300" distR="114300" simplePos="0" relativeHeight="251674624" behindDoc="0" locked="0" layoutInCell="1" allowOverlap="1" wp14:anchorId="5A69B7BF" wp14:editId="24BAF401">
             <wp:simplePos x="0" y="0"/>
@@ -23311,7 +24936,7 @@
                     <pic:cNvPicPr/>
                   </pic:nvPicPr>
                   <pic:blipFill>
-                    <a:blip r:embed="rId33">
+                    <a:blip r:embed="rId34">
                       <a:extLst>
                         <a:ext uri="{28A0092B-C50C-407E-A947-70E740481C1C}">
                           <a14:useLocalDpi xmlns:a14="http://schemas.microsoft.com/office/drawing/2010/main" val="0"/>
@@ -23413,9 +25038,9 @@
           <w:sz w:val="24"/>
           <w:szCs w:val="24"/>
         </w:rPr>
-        <w:t xml:space="preserve">File link: </w:t>
-      </w:r>
-      <w:hyperlink r:id="rId34" w:history="1">
+        <w:t xml:space="preserve">File </w:t>
+      </w:r>
+      <w:hyperlink r:id="rId35" w:history="1">
         <w:r>
           <w:rPr>
             <w:rStyle w:val="Hyperlink"/>
@@ -23423,9 +25048,11 @@
             <w:sz w:val="24"/>
             <w:szCs w:val="24"/>
           </w:rPr>
-          <w:t>https://drive.google.com/file/d/0B-yh-IYX9YZvcW9JTG1jNXRHZW8/view?usp=sharing</w:t>
+          <w:t>link</w:t>
         </w:r>
       </w:hyperlink>
+      <w:bookmarkStart w:id="2" w:name="_GoBack"/>
+      <w:bookmarkEnd w:id="2"/>
     </w:p>
     <w:p>
       <w:pPr>
@@ -23793,6 +25420,7 @@
                 <w:sz w:val="24"/>
                 <w:szCs w:val="24"/>
               </w:rPr>
+              <w:lastRenderedPageBreak/>
               <w:t>Create a Test plan</w:t>
             </w:r>
           </w:p>
@@ -24156,7 +25784,7 @@
           <w:sz w:val="24"/>
           <w:szCs w:val="24"/>
         </w:rPr>
-        <w:t>2.1</w:t>
+        <w:t>2.2</w:t>
       </w:r>
       <w:r>
         <w:rPr>
@@ -24284,7 +25912,6 @@
           <w:sz w:val="24"/>
           <w:szCs w:val="24"/>
         </w:rPr>
-        <w:lastRenderedPageBreak/>
         <w:t>Tracking Tools</w:t>
       </w:r>
     </w:p>
@@ -24572,6 +26199,7 @@
           <w:sz w:val="24"/>
           <w:szCs w:val="24"/>
         </w:rPr>
+        <w:lastRenderedPageBreak/>
         <w:t>In addition to the hardware specifications, the following list of software should be considered / must be present in the workstation that will be used for testing:</w:t>
       </w:r>
     </w:p>
@@ -24990,7 +26618,6 @@
                 <w:sz w:val="24"/>
                 <w:szCs w:val="24"/>
               </w:rPr>
-              <w:lastRenderedPageBreak/>
               <w:t>Security violation</w:t>
             </w:r>
           </w:p>
@@ -25021,7 +26648,6 @@
                 <w:sz w:val="24"/>
                 <w:szCs w:val="24"/>
               </w:rPr>
-              <w:lastRenderedPageBreak/>
               <w:t>Level 2 (High)</w:t>
             </w:r>
           </w:p>
@@ -25370,7 +26996,23 @@
           <w:sz w:val="24"/>
           <w:szCs w:val="24"/>
         </w:rPr>
-        <w:t xml:space="preserve">2.2 </w:t>
+        <w:t>2.</w:t>
+      </w:r>
+      <w:r>
+        <w:rPr>
+          <w:color w:val="0070C0"/>
+          <w:sz w:val="24"/>
+          <w:szCs w:val="24"/>
+        </w:rPr>
+        <w:t>3</w:t>
+      </w:r>
+      <w:r>
+        <w:rPr>
+          <w:color w:val="0070C0"/>
+          <w:sz w:val="24"/>
+          <w:szCs w:val="24"/>
+        </w:rPr>
+        <w:t xml:space="preserve"> </w:t>
       </w:r>
       <w:r>
         <w:rPr>
@@ -25963,7 +27605,15 @@
           <w:sz w:val="24"/>
           <w:szCs w:val="24"/>
         </w:rPr>
-        <w:t>2.3</w:t>
+        <w:t>2.</w:t>
+      </w:r>
+      <w:r>
+        <w:rPr>
+          <w:color w:val="0070C0"/>
+          <w:sz w:val="24"/>
+          <w:szCs w:val="24"/>
+        </w:rPr>
+        <w:t>4</w:t>
       </w:r>
       <w:r>
         <w:rPr>
@@ -26068,7 +27718,6 @@
           <w:szCs w:val="24"/>
           <w:lang w:val="en-PH" w:eastAsia="en-PH"/>
         </w:rPr>
-        <w:lastRenderedPageBreak/>
         <w:drawing>
           <wp:anchor distT="0" distB="0" distL="114300" distR="114300" simplePos="0" relativeHeight="251678720" behindDoc="0" locked="0" layoutInCell="1" allowOverlap="1" wp14:anchorId="4FF63C40" wp14:editId="3472330D">
             <wp:simplePos x="0" y="0"/>
@@ -26093,7 +27742,7 @@
                     <pic:cNvPicPr/>
                   </pic:nvPicPr>
                   <pic:blipFill>
-                    <a:blip r:embed="rId35">
+                    <a:blip r:embed="rId36">
                       <a:extLst>
                         <a:ext uri="{28A0092B-C50C-407E-A947-70E740481C1C}">
                           <a14:useLocalDpi xmlns:a14="http://schemas.microsoft.com/office/drawing/2010/main" val="0"/>
@@ -26200,9 +27849,9 @@
           <w:sz w:val="24"/>
           <w:szCs w:val="24"/>
         </w:rPr>
-        <w:t xml:space="preserve">File link: </w:t>
-      </w:r>
-      <w:hyperlink r:id="rId36" w:history="1">
+        <w:t xml:space="preserve">File </w:t>
+      </w:r>
+      <w:hyperlink r:id="rId37" w:history="1">
         <w:r>
           <w:rPr>
             <w:rStyle w:val="Hyperlink"/>
@@ -26210,9 +27859,17 @@
             <w:sz w:val="24"/>
             <w:szCs w:val="24"/>
           </w:rPr>
-          <w:t>https://drive.google.com/file/d/0B-yh-IYX9YZvR3pQMnV0SXI4TlE/view?usp=sharing</w:t>
+          <w:t>link</w:t>
         </w:r>
       </w:hyperlink>
+      <w:r>
+        <w:rPr>
+          <w:b/>
+          <w:sz w:val="24"/>
+          <w:szCs w:val="24"/>
+        </w:rPr>
+        <w:t xml:space="preserve"> </w:t>
+      </w:r>
     </w:p>
     <w:p>
       <w:pPr>
@@ -26234,6 +27891,7 @@
           <w:sz w:val="24"/>
           <w:szCs w:val="24"/>
         </w:rPr>
+        <w:lastRenderedPageBreak/>
         <w:t>Responsibilities</w:t>
       </w:r>
     </w:p>
@@ -26645,7 +28303,6 @@
           <w:sz w:val="24"/>
           <w:szCs w:val="24"/>
         </w:rPr>
-        <w:lastRenderedPageBreak/>
         <w:t xml:space="preserve">The adopter or mainly the </w:t>
       </w:r>
       <w:r>
@@ -26897,6 +28554,7 @@
           <w:sz w:val="24"/>
           <w:szCs w:val="24"/>
         </w:rPr>
+        <w:lastRenderedPageBreak/>
         <w:t>Monitor and manage honesty and integrity in the testing process</w:t>
       </w:r>
     </w:p>
@@ -27148,7 +28806,6 @@
                 <w:sz w:val="24"/>
                 <w:szCs w:val="24"/>
               </w:rPr>
-              <w:lastRenderedPageBreak/>
               <w:t>DELIVERABLES</w:t>
             </w:r>
           </w:p>
@@ -27582,6 +29239,7 @@
                 <w:sz w:val="24"/>
                 <w:szCs w:val="24"/>
               </w:rPr>
+              <w:lastRenderedPageBreak/>
               <w:t>Software Error Handling</w:t>
             </w:r>
           </w:p>
@@ -27710,6 +29368,7 @@
                 <w:sz w:val="24"/>
                 <w:szCs w:val="24"/>
               </w:rPr>
+              <w:lastRenderedPageBreak/>
               <w:t>3/12/2015</w:t>
             </w:r>
           </w:p>
@@ -27768,6 +29427,7 @@
                 <w:sz w:val="24"/>
                 <w:szCs w:val="24"/>
               </w:rPr>
+              <w:lastRenderedPageBreak/>
               <w:t>Dynamic Testing</w:t>
             </w:r>
           </w:p>
@@ -28012,7 +29672,6 @@
           <w:sz w:val="24"/>
           <w:szCs w:val="24"/>
         </w:rPr>
-        <w:lastRenderedPageBreak/>
         <w:t xml:space="preserve">Table </w:t>
       </w:r>
       <w:r>
@@ -28021,7 +29680,15 @@
           <w:sz w:val="24"/>
           <w:szCs w:val="24"/>
         </w:rPr>
-        <w:t>2.4</w:t>
+        <w:t>2.</w:t>
+      </w:r>
+      <w:r>
+        <w:rPr>
+          <w:color w:val="0070C0"/>
+          <w:sz w:val="24"/>
+          <w:szCs w:val="24"/>
+        </w:rPr>
+        <w:t>5</w:t>
       </w:r>
       <w:r>
         <w:rPr>
@@ -28424,6 +30091,7 @@
                 <w:sz w:val="24"/>
                 <w:szCs w:val="24"/>
               </w:rPr>
+              <w:lastRenderedPageBreak/>
               <w:t>Encountered bugs / errors</w:t>
             </w:r>
           </w:p>
@@ -28485,7 +30153,16 @@
                 <w:sz w:val="24"/>
                 <w:szCs w:val="24"/>
               </w:rPr>
-              <w:t>It is indicated in the test plan all the possible exceptions for defects / errors, testers must be aware of the list of allowable defects.</w:t>
+              <w:lastRenderedPageBreak/>
+              <w:t xml:space="preserve">It is indicated in the test plan all the possible exceptions for defects / errors, testers </w:t>
+            </w:r>
+            <w:r>
+              <w:rPr>
+                <w:sz w:val="24"/>
+                <w:szCs w:val="24"/>
+              </w:rPr>
+              <w:lastRenderedPageBreak/>
+              <w:t>must be aware of the list of allowable defects.</w:t>
             </w:r>
           </w:p>
           <w:p>
@@ -28537,6 +30214,7 @@
                 <w:sz w:val="24"/>
                 <w:szCs w:val="24"/>
               </w:rPr>
+              <w:lastRenderedPageBreak/>
               <w:t>Environment</w:t>
             </w:r>
           </w:p>
@@ -28669,15 +30347,7 @@
                 <w:sz w:val="24"/>
                 <w:szCs w:val="24"/>
               </w:rPr>
-              <w:t xml:space="preserve">Hosting the site, with large amounts of data may be mitigated by specifying early on with the client, the expected and the actual size of the </w:t>
-            </w:r>
-            <w:r>
-              <w:rPr>
-                <w:sz w:val="24"/>
-                <w:szCs w:val="24"/>
-              </w:rPr>
-              <w:lastRenderedPageBreak/>
-              <w:t>data to be stored and used for the project</w:t>
+              <w:t>Hosting the site, with large amounts of data may be mitigated by specifying early on with the client, the expected and the actual size of the data to be stored and used for the project</w:t>
             </w:r>
           </w:p>
           <w:p>
@@ -28715,7 +30385,6 @@
                 <w:sz w:val="24"/>
                 <w:szCs w:val="24"/>
               </w:rPr>
-              <w:lastRenderedPageBreak/>
               <w:t>Change Management</w:t>
             </w:r>
           </w:p>
@@ -28810,7 +30479,7 @@
           <w:sz w:val="24"/>
           <w:szCs w:val="24"/>
         </w:rPr>
-        <w:t>2.5</w:t>
+        <w:t>2.6</w:t>
       </w:r>
       <w:r>
         <w:rPr>
@@ -28929,24 +30598,24 @@
       <w:tblPr>
         <w:tblStyle w:val="GridTable4-Accent6"/>
         <w:tblpPr w:leftFromText="180" w:rightFromText="180" w:vertAnchor="text" w:horzAnchor="margin" w:tblpXSpec="center" w:tblpY="236"/>
-        <w:tblW w:w="11323" w:type="dxa"/>
+        <w:tblW w:w="9775" w:type="dxa"/>
         <w:tblLook w:val="04A0" w:firstRow="1" w:lastRow="0" w:firstColumn="1" w:lastColumn="0" w:noHBand="0" w:noVBand="1"/>
       </w:tblPr>
       <w:tblGrid>
-        <w:gridCol w:w="2830"/>
-        <w:gridCol w:w="2831"/>
-        <w:gridCol w:w="2831"/>
-        <w:gridCol w:w="2831"/>
+        <w:gridCol w:w="2443"/>
+        <w:gridCol w:w="2444"/>
+        <w:gridCol w:w="2444"/>
+        <w:gridCol w:w="2444"/>
       </w:tblGrid>
       <w:tr>
         <w:trPr>
           <w:cnfStyle w:val="100000000000" w:firstRow="1" w:lastRow="0" w:firstColumn="0" w:lastColumn="0" w:oddVBand="0" w:evenVBand="0" w:oddHBand="0" w:evenHBand="0" w:firstRowFirstColumn="0" w:firstRowLastColumn="0" w:lastRowFirstColumn="0" w:lastRowLastColumn="0"/>
-          <w:trHeight w:val="544"/>
+          <w:trHeight w:val="525"/>
         </w:trPr>
         <w:tc>
           <w:tcPr>
             <w:cnfStyle w:val="001000000000" w:firstRow="0" w:lastRow="0" w:firstColumn="1" w:lastColumn="0" w:oddVBand="0" w:evenVBand="0" w:oddHBand="0" w:evenHBand="0" w:firstRowFirstColumn="0" w:firstRowLastColumn="0" w:lastRowFirstColumn="0" w:lastRowLastColumn="0"/>
-            <w:tcW w:w="2830" w:type="dxa"/>
+            <w:tcW w:w="2443" w:type="dxa"/>
           </w:tcPr>
           <w:p>
             <w:pPr>
@@ -28970,7 +30639,7 @@
         </w:tc>
         <w:tc>
           <w:tcPr>
-            <w:tcW w:w="2831" w:type="dxa"/>
+            <w:tcW w:w="2444" w:type="dxa"/>
           </w:tcPr>
           <w:p>
             <w:pPr>
@@ -28995,7 +30664,7 @@
         </w:tc>
         <w:tc>
           <w:tcPr>
-            <w:tcW w:w="2831" w:type="dxa"/>
+            <w:tcW w:w="2444" w:type="dxa"/>
           </w:tcPr>
           <w:p>
             <w:pPr>
@@ -29020,7 +30689,7 @@
         </w:tc>
         <w:tc>
           <w:tcPr>
-            <w:tcW w:w="2831" w:type="dxa"/>
+            <w:tcW w:w="2444" w:type="dxa"/>
           </w:tcPr>
           <w:p>
             <w:pPr>
@@ -29047,18 +30716,18 @@
       <w:tr>
         <w:trPr>
           <w:cnfStyle w:val="000000100000" w:firstRow="0" w:lastRow="0" w:firstColumn="0" w:lastColumn="0" w:oddVBand="0" w:evenVBand="0" w:oddHBand="1" w:evenHBand="0" w:firstRowFirstColumn="0" w:firstRowLastColumn="0" w:lastRowFirstColumn="0" w:lastRowLastColumn="0"/>
-          <w:trHeight w:val="548"/>
+          <w:trHeight w:val="529"/>
         </w:trPr>
         <w:tc>
           <w:tcPr>
             <w:cnfStyle w:val="001000000000" w:firstRow="0" w:lastRow="0" w:firstColumn="1" w:lastColumn="0" w:oddVBand="0" w:evenVBand="0" w:oddHBand="0" w:evenHBand="0" w:firstRowFirstColumn="0" w:firstRowLastColumn="0" w:lastRowFirstColumn="0" w:lastRowLastColumn="0"/>
-            <w:tcW w:w="2830" w:type="dxa"/>
+            <w:tcW w:w="2443" w:type="dxa"/>
           </w:tcPr>
           <w:p/>
         </w:tc>
         <w:tc>
           <w:tcPr>
-            <w:tcW w:w="2831" w:type="dxa"/>
+            <w:tcW w:w="2444" w:type="dxa"/>
           </w:tcPr>
           <w:p>
             <w:pPr>
@@ -29068,7 +30737,7 @@
         </w:tc>
         <w:tc>
           <w:tcPr>
-            <w:tcW w:w="2831" w:type="dxa"/>
+            <w:tcW w:w="2444" w:type="dxa"/>
           </w:tcPr>
           <w:p>
             <w:pPr>
@@ -29078,7 +30747,7 @@
         </w:tc>
         <w:tc>
           <w:tcPr>
-            <w:tcW w:w="2831" w:type="dxa"/>
+            <w:tcW w:w="2444" w:type="dxa"/>
           </w:tcPr>
           <w:p>
             <w:pPr>
@@ -29089,18 +30758,18 @@
       </w:tr>
       <w:tr>
         <w:trPr>
-          <w:trHeight w:val="548"/>
+          <w:trHeight w:val="529"/>
         </w:trPr>
         <w:tc>
           <w:tcPr>
             <w:cnfStyle w:val="001000000000" w:firstRow="0" w:lastRow="0" w:firstColumn="1" w:lastColumn="0" w:oddVBand="0" w:evenVBand="0" w:oddHBand="0" w:evenHBand="0" w:firstRowFirstColumn="0" w:firstRowLastColumn="0" w:lastRowFirstColumn="0" w:lastRowLastColumn="0"/>
-            <w:tcW w:w="2830" w:type="dxa"/>
+            <w:tcW w:w="2443" w:type="dxa"/>
           </w:tcPr>
           <w:p/>
         </w:tc>
         <w:tc>
           <w:tcPr>
-            <w:tcW w:w="2831" w:type="dxa"/>
+            <w:tcW w:w="2444" w:type="dxa"/>
           </w:tcPr>
           <w:p>
             <w:pPr>
@@ -29110,7 +30779,7 @@
         </w:tc>
         <w:tc>
           <w:tcPr>
-            <w:tcW w:w="2831" w:type="dxa"/>
+            <w:tcW w:w="2444" w:type="dxa"/>
           </w:tcPr>
           <w:p>
             <w:pPr>
@@ -29120,7 +30789,7 @@
         </w:tc>
         <w:tc>
           <w:tcPr>
-            <w:tcW w:w="2831" w:type="dxa"/>
+            <w:tcW w:w="2444" w:type="dxa"/>
           </w:tcPr>
           <w:p>
             <w:pPr>
@@ -29132,18 +30801,18 @@
       <w:tr>
         <w:trPr>
           <w:cnfStyle w:val="000000100000" w:firstRow="0" w:lastRow="0" w:firstColumn="0" w:lastColumn="0" w:oddVBand="0" w:evenVBand="0" w:oddHBand="1" w:evenHBand="0" w:firstRowFirstColumn="0" w:firstRowLastColumn="0" w:lastRowFirstColumn="0" w:lastRowLastColumn="0"/>
-          <w:trHeight w:val="511"/>
+          <w:trHeight w:val="493"/>
         </w:trPr>
         <w:tc>
           <w:tcPr>
             <w:cnfStyle w:val="001000000000" w:firstRow="0" w:lastRow="0" w:firstColumn="1" w:lastColumn="0" w:oddVBand="0" w:evenVBand="0" w:oddHBand="0" w:evenHBand="0" w:firstRowFirstColumn="0" w:firstRowLastColumn="0" w:lastRowFirstColumn="0" w:lastRowLastColumn="0"/>
-            <w:tcW w:w="2830" w:type="dxa"/>
+            <w:tcW w:w="2443" w:type="dxa"/>
           </w:tcPr>
           <w:p/>
         </w:tc>
         <w:tc>
           <w:tcPr>
-            <w:tcW w:w="2831" w:type="dxa"/>
+            <w:tcW w:w="2444" w:type="dxa"/>
           </w:tcPr>
           <w:p>
             <w:pPr>
@@ -29153,7 +30822,7 @@
         </w:tc>
         <w:tc>
           <w:tcPr>
-            <w:tcW w:w="2831" w:type="dxa"/>
+            <w:tcW w:w="2444" w:type="dxa"/>
           </w:tcPr>
           <w:p>
             <w:pPr>
@@ -29163,7 +30832,7 @@
         </w:tc>
         <w:tc>
           <w:tcPr>
-            <w:tcW w:w="2831" w:type="dxa"/>
+            <w:tcW w:w="2444" w:type="dxa"/>
           </w:tcPr>
           <w:p>
             <w:pPr>
@@ -29174,18 +30843,18 @@
       </w:tr>
       <w:tr>
         <w:trPr>
-          <w:trHeight w:val="511"/>
+          <w:trHeight w:val="493"/>
         </w:trPr>
         <w:tc>
           <w:tcPr>
             <w:cnfStyle w:val="001000000000" w:firstRow="0" w:lastRow="0" w:firstColumn="1" w:lastColumn="0" w:oddVBand="0" w:evenVBand="0" w:oddHBand="0" w:evenHBand="0" w:firstRowFirstColumn="0" w:firstRowLastColumn="0" w:lastRowFirstColumn="0" w:lastRowLastColumn="0"/>
-            <w:tcW w:w="2830" w:type="dxa"/>
+            <w:tcW w:w="2443" w:type="dxa"/>
           </w:tcPr>
           <w:p/>
         </w:tc>
         <w:tc>
           <w:tcPr>
-            <w:tcW w:w="2831" w:type="dxa"/>
+            <w:tcW w:w="2444" w:type="dxa"/>
           </w:tcPr>
           <w:p>
             <w:pPr>
@@ -29195,7 +30864,7 @@
         </w:tc>
         <w:tc>
           <w:tcPr>
-            <w:tcW w:w="2831" w:type="dxa"/>
+            <w:tcW w:w="2444" w:type="dxa"/>
           </w:tcPr>
           <w:p>
             <w:pPr>
@@ -29205,7 +30874,7 @@
         </w:tc>
         <w:tc>
           <w:tcPr>
-            <w:tcW w:w="2831" w:type="dxa"/>
+            <w:tcW w:w="2444" w:type="dxa"/>
           </w:tcPr>
           <w:p>
             <w:pPr>
@@ -29217,18 +30886,18 @@
       <w:tr>
         <w:trPr>
           <w:cnfStyle w:val="000000100000" w:firstRow="0" w:lastRow="0" w:firstColumn="0" w:lastColumn="0" w:oddVBand="0" w:evenVBand="0" w:oddHBand="1" w:evenHBand="0" w:firstRowFirstColumn="0" w:firstRowLastColumn="0" w:lastRowFirstColumn="0" w:lastRowLastColumn="0"/>
-          <w:trHeight w:val="511"/>
+          <w:trHeight w:val="493"/>
         </w:trPr>
         <w:tc>
           <w:tcPr>
             <w:cnfStyle w:val="001000000000" w:firstRow="0" w:lastRow="0" w:firstColumn="1" w:lastColumn="0" w:oddVBand="0" w:evenVBand="0" w:oddHBand="0" w:evenHBand="0" w:firstRowFirstColumn="0" w:firstRowLastColumn="0" w:lastRowFirstColumn="0" w:lastRowLastColumn="0"/>
-            <w:tcW w:w="2830" w:type="dxa"/>
+            <w:tcW w:w="2443" w:type="dxa"/>
           </w:tcPr>
           <w:p/>
         </w:tc>
         <w:tc>
           <w:tcPr>
-            <w:tcW w:w="2831" w:type="dxa"/>
+            <w:tcW w:w="2444" w:type="dxa"/>
           </w:tcPr>
           <w:p>
             <w:pPr>
@@ -29238,7 +30907,7 @@
         </w:tc>
         <w:tc>
           <w:tcPr>
-            <w:tcW w:w="2831" w:type="dxa"/>
+            <w:tcW w:w="2444" w:type="dxa"/>
           </w:tcPr>
           <w:p>
             <w:pPr>
@@ -29248,7 +30917,7 @@
         </w:tc>
         <w:tc>
           <w:tcPr>
-            <w:tcW w:w="2831" w:type="dxa"/>
+            <w:tcW w:w="2444" w:type="dxa"/>
           </w:tcPr>
           <w:p>
             <w:pPr>
@@ -29259,18 +30928,18 @@
       </w:tr>
       <w:tr>
         <w:trPr>
-          <w:trHeight w:val="511"/>
+          <w:trHeight w:val="493"/>
         </w:trPr>
         <w:tc>
           <w:tcPr>
             <w:cnfStyle w:val="001000000000" w:firstRow="0" w:lastRow="0" w:firstColumn="1" w:lastColumn="0" w:oddVBand="0" w:evenVBand="0" w:oddHBand="0" w:evenHBand="0" w:firstRowFirstColumn="0" w:firstRowLastColumn="0" w:lastRowFirstColumn="0" w:lastRowLastColumn="0"/>
-            <w:tcW w:w="2830" w:type="dxa"/>
+            <w:tcW w:w="2443" w:type="dxa"/>
           </w:tcPr>
           <w:p/>
         </w:tc>
         <w:tc>
           <w:tcPr>
-            <w:tcW w:w="2831" w:type="dxa"/>
+            <w:tcW w:w="2444" w:type="dxa"/>
           </w:tcPr>
           <w:p>
             <w:pPr>
@@ -29280,7 +30949,7 @@
         </w:tc>
         <w:tc>
           <w:tcPr>
-            <w:tcW w:w="2831" w:type="dxa"/>
+            <w:tcW w:w="2444" w:type="dxa"/>
           </w:tcPr>
           <w:p>
             <w:pPr>
@@ -29290,92 +30959,7 @@
         </w:tc>
         <w:tc>
           <w:tcPr>
-            <w:tcW w:w="2831" w:type="dxa"/>
-          </w:tcPr>
-          <w:p>
-            <w:pPr>
-              <w:cnfStyle w:val="000000000000" w:firstRow="0" w:lastRow="0" w:firstColumn="0" w:lastColumn="0" w:oddVBand="0" w:evenVBand="0" w:oddHBand="0" w:evenHBand="0" w:firstRowFirstColumn="0" w:firstRowLastColumn="0" w:lastRowFirstColumn="0" w:lastRowLastColumn="0"/>
-            </w:pPr>
-          </w:p>
-        </w:tc>
-      </w:tr>
-      <w:tr>
-        <w:trPr>
-          <w:cnfStyle w:val="000000100000" w:firstRow="0" w:lastRow="0" w:firstColumn="0" w:lastColumn="0" w:oddVBand="0" w:evenVBand="0" w:oddHBand="1" w:evenHBand="0" w:firstRowFirstColumn="0" w:firstRowLastColumn="0" w:lastRowFirstColumn="0" w:lastRowLastColumn="0"/>
-          <w:trHeight w:val="511"/>
-        </w:trPr>
-        <w:tc>
-          <w:tcPr>
-            <w:cnfStyle w:val="001000000000" w:firstRow="0" w:lastRow="0" w:firstColumn="1" w:lastColumn="0" w:oddVBand="0" w:evenVBand="0" w:oddHBand="0" w:evenHBand="0" w:firstRowFirstColumn="0" w:firstRowLastColumn="0" w:lastRowFirstColumn="0" w:lastRowLastColumn="0"/>
-            <w:tcW w:w="2830" w:type="dxa"/>
-          </w:tcPr>
-          <w:p/>
-        </w:tc>
-        <w:tc>
-          <w:tcPr>
-            <w:tcW w:w="2831" w:type="dxa"/>
-          </w:tcPr>
-          <w:p>
-            <w:pPr>
-              <w:cnfStyle w:val="000000100000" w:firstRow="0" w:lastRow="0" w:firstColumn="0" w:lastColumn="0" w:oddVBand="0" w:evenVBand="0" w:oddHBand="1" w:evenHBand="0" w:firstRowFirstColumn="0" w:firstRowLastColumn="0" w:lastRowFirstColumn="0" w:lastRowLastColumn="0"/>
-            </w:pPr>
-          </w:p>
-        </w:tc>
-        <w:tc>
-          <w:tcPr>
-            <w:tcW w:w="2831" w:type="dxa"/>
-          </w:tcPr>
-          <w:p>
-            <w:pPr>
-              <w:cnfStyle w:val="000000100000" w:firstRow="0" w:lastRow="0" w:firstColumn="0" w:lastColumn="0" w:oddVBand="0" w:evenVBand="0" w:oddHBand="1" w:evenHBand="0" w:firstRowFirstColumn="0" w:firstRowLastColumn="0" w:lastRowFirstColumn="0" w:lastRowLastColumn="0"/>
-            </w:pPr>
-          </w:p>
-        </w:tc>
-        <w:tc>
-          <w:tcPr>
-            <w:tcW w:w="2831" w:type="dxa"/>
-          </w:tcPr>
-          <w:p>
-            <w:pPr>
-              <w:cnfStyle w:val="000000100000" w:firstRow="0" w:lastRow="0" w:firstColumn="0" w:lastColumn="0" w:oddVBand="0" w:evenVBand="0" w:oddHBand="1" w:evenHBand="0" w:firstRowFirstColumn="0" w:firstRowLastColumn="0" w:lastRowFirstColumn="0" w:lastRowLastColumn="0"/>
-            </w:pPr>
-          </w:p>
-        </w:tc>
-      </w:tr>
-      <w:tr>
-        <w:trPr>
-          <w:trHeight w:val="511"/>
-        </w:trPr>
-        <w:tc>
-          <w:tcPr>
-            <w:cnfStyle w:val="001000000000" w:firstRow="0" w:lastRow="0" w:firstColumn="1" w:lastColumn="0" w:oddVBand="0" w:evenVBand="0" w:oddHBand="0" w:evenHBand="0" w:firstRowFirstColumn="0" w:firstRowLastColumn="0" w:lastRowFirstColumn="0" w:lastRowLastColumn="0"/>
-            <w:tcW w:w="2830" w:type="dxa"/>
-          </w:tcPr>
-          <w:p/>
-        </w:tc>
-        <w:tc>
-          <w:tcPr>
-            <w:tcW w:w="2831" w:type="dxa"/>
-          </w:tcPr>
-          <w:p>
-            <w:pPr>
-              <w:cnfStyle w:val="000000000000" w:firstRow="0" w:lastRow="0" w:firstColumn="0" w:lastColumn="0" w:oddVBand="0" w:evenVBand="0" w:oddHBand="0" w:evenHBand="0" w:firstRowFirstColumn="0" w:firstRowLastColumn="0" w:lastRowFirstColumn="0" w:lastRowLastColumn="0"/>
-            </w:pPr>
-          </w:p>
-        </w:tc>
-        <w:tc>
-          <w:tcPr>
-            <w:tcW w:w="2831" w:type="dxa"/>
-          </w:tcPr>
-          <w:p>
-            <w:pPr>
-              <w:cnfStyle w:val="000000000000" w:firstRow="0" w:lastRow="0" w:firstColumn="0" w:lastColumn="0" w:oddVBand="0" w:evenVBand="0" w:oddHBand="0" w:evenHBand="0" w:firstRowFirstColumn="0" w:firstRowLastColumn="0" w:lastRowFirstColumn="0" w:lastRowLastColumn="0"/>
-            </w:pPr>
-          </w:p>
-        </w:tc>
-        <w:tc>
-          <w:tcPr>
-            <w:tcW w:w="2831" w:type="dxa"/>
+            <w:tcW w:w="2444" w:type="dxa"/>
           </w:tcPr>
           <w:p>
             <w:pPr>
@@ -29385,17 +30969,6 @@
         </w:tc>
       </w:tr>
     </w:tbl>
-    <w:p>
-      <w:pPr>
-        <w:spacing w:line="276" w:lineRule="auto"/>
-        <w:jc w:val="center"/>
-        <w:rPr>
-          <w:b/>
-          <w:sz w:val="24"/>
-          <w:szCs w:val="24"/>
-        </w:rPr>
-      </w:pPr>
-    </w:p>
     <w:p>
       <w:pPr>
         <w:spacing w:line="276" w:lineRule="auto"/>
@@ -29482,7 +31055,6 @@
           <w:sz w:val="24"/>
           <w:szCs w:val="24"/>
         </w:rPr>
-        <w:lastRenderedPageBreak/>
         <w:t>Introduction</w:t>
       </w:r>
     </w:p>
@@ -29907,7 +31479,7 @@
           <w:sz w:val="24"/>
           <w:szCs w:val="24"/>
         </w:rPr>
-        <w:t>Table 2.6</w:t>
+        <w:t>Table 2.7</w:t>
       </w:r>
       <w:r>
         <w:rPr>
@@ -30340,6 +31912,7 @@
                 <w:sz w:val="24"/>
                 <w:szCs w:val="24"/>
               </w:rPr>
+              <w:lastRenderedPageBreak/>
               <w:t>Deployment Approach</w:t>
             </w:r>
           </w:p>
@@ -30512,7 +32085,7 @@
           <w:sz w:val="24"/>
           <w:szCs w:val="24"/>
         </w:rPr>
-        <w:t>2.7</w:t>
+        <w:t>2.8</w:t>
       </w:r>
       <w:r>
         <w:rPr>
@@ -31198,6 +32771,7 @@
           <w:sz w:val="24"/>
           <w:szCs w:val="24"/>
         </w:rPr>
+        <w:lastRenderedPageBreak/>
         <w:t>Testing Methods and Customer Acceptance</w:t>
       </w:r>
     </w:p>
@@ -31424,7 +32998,6 @@
           <w:sz w:val="24"/>
           <w:szCs w:val="24"/>
         </w:rPr>
-        <w:lastRenderedPageBreak/>
         <w:t>Requirements for training the idealized users of the application are naturally in place. The steps involved in this training requirements may be assessed using the system’</w:t>
       </w:r>
       <w:r>
@@ -31845,6 +33418,7 @@
                 <w:sz w:val="24"/>
                 <w:szCs w:val="24"/>
               </w:rPr>
+              <w:lastRenderedPageBreak/>
               <w:t>Document Name and Version</w:t>
             </w:r>
           </w:p>
@@ -31964,7 +33538,7 @@
                 <w:szCs w:val="24"/>
               </w:rPr>
             </w:pPr>
-            <w:hyperlink r:id="rId37" w:history="1">
+            <w:hyperlink r:id="rId38" w:history="1">
               <w:r>
                 <w:rPr>
                   <w:rStyle w:val="Hyperlink"/>
@@ -31988,7 +33562,7 @@
                 <w:szCs w:val="24"/>
               </w:rPr>
             </w:pPr>
-            <w:hyperlink r:id="rId38" w:history="1">
+            <w:hyperlink r:id="rId39" w:history="1">
               <w:r>
                 <w:rPr>
                   <w:rStyle w:val="Hyperlink"/>
@@ -32068,7 +33642,7 @@
                 <w:szCs w:val="24"/>
               </w:rPr>
             </w:pPr>
-            <w:hyperlink r:id="rId39" w:history="1">
+            <w:hyperlink r:id="rId40" w:history="1">
               <w:r>
                 <w:rPr>
                   <w:rStyle w:val="Hyperlink"/>
@@ -32355,6 +33929,119 @@
     </w:lvl>
   </w:abstractNum>
   <w:abstractNum w:abstractNumId="2">
+    <w:nsid w:val="0B880D59"/>
+    <w:multiLevelType w:val="hybridMultilevel"/>
+    <w:tmpl w:val="7A44100A"/>
+    <w:lvl w:ilvl="0" w:tplc="34090001">
+      <w:start w:val="1"/>
+      <w:numFmt w:val="bullet"/>
+      <w:lvlText w:val=""/>
+      <w:lvlJc w:val="left"/>
+      <w:pPr>
+        <w:ind w:left="360" w:hanging="360"/>
+      </w:pPr>
+      <w:rPr>
+        <w:rFonts w:ascii="Symbol" w:hAnsi="Symbol" w:hint="default"/>
+      </w:rPr>
+    </w:lvl>
+    <w:lvl w:ilvl="1" w:tplc="34090003" w:tentative="1">
+      <w:start w:val="1"/>
+      <w:numFmt w:val="bullet"/>
+      <w:lvlText w:val="o"/>
+      <w:lvlJc w:val="left"/>
+      <w:pPr>
+        <w:ind w:left="1080" w:hanging="360"/>
+      </w:pPr>
+      <w:rPr>
+        <w:rFonts w:ascii="Courier New" w:hAnsi="Courier New" w:cs="Courier New" w:hint="default"/>
+      </w:rPr>
+    </w:lvl>
+    <w:lvl w:ilvl="2" w:tplc="34090005" w:tentative="1">
+      <w:start w:val="1"/>
+      <w:numFmt w:val="bullet"/>
+      <w:lvlText w:val=""/>
+      <w:lvlJc w:val="left"/>
+      <w:pPr>
+        <w:ind w:left="1800" w:hanging="360"/>
+      </w:pPr>
+      <w:rPr>
+        <w:rFonts w:ascii="Wingdings" w:hAnsi="Wingdings" w:hint="default"/>
+      </w:rPr>
+    </w:lvl>
+    <w:lvl w:ilvl="3" w:tplc="34090001" w:tentative="1">
+      <w:start w:val="1"/>
+      <w:numFmt w:val="bullet"/>
+      <w:lvlText w:val=""/>
+      <w:lvlJc w:val="left"/>
+      <w:pPr>
+        <w:ind w:left="2520" w:hanging="360"/>
+      </w:pPr>
+      <w:rPr>
+        <w:rFonts w:ascii="Symbol" w:hAnsi="Symbol" w:hint="default"/>
+      </w:rPr>
+    </w:lvl>
+    <w:lvl w:ilvl="4" w:tplc="34090003" w:tentative="1">
+      <w:start w:val="1"/>
+      <w:numFmt w:val="bullet"/>
+      <w:lvlText w:val="o"/>
+      <w:lvlJc w:val="left"/>
+      <w:pPr>
+        <w:ind w:left="3240" w:hanging="360"/>
+      </w:pPr>
+      <w:rPr>
+        <w:rFonts w:ascii="Courier New" w:hAnsi="Courier New" w:cs="Courier New" w:hint="default"/>
+      </w:rPr>
+    </w:lvl>
+    <w:lvl w:ilvl="5" w:tplc="34090005" w:tentative="1">
+      <w:start w:val="1"/>
+      <w:numFmt w:val="bullet"/>
+      <w:lvlText w:val=""/>
+      <w:lvlJc w:val="left"/>
+      <w:pPr>
+        <w:ind w:left="3960" w:hanging="360"/>
+      </w:pPr>
+      <w:rPr>
+        <w:rFonts w:ascii="Wingdings" w:hAnsi="Wingdings" w:hint="default"/>
+      </w:rPr>
+    </w:lvl>
+    <w:lvl w:ilvl="6" w:tplc="34090001" w:tentative="1">
+      <w:start w:val="1"/>
+      <w:numFmt w:val="bullet"/>
+      <w:lvlText w:val=""/>
+      <w:lvlJc w:val="left"/>
+      <w:pPr>
+        <w:ind w:left="4680" w:hanging="360"/>
+      </w:pPr>
+      <w:rPr>
+        <w:rFonts w:ascii="Symbol" w:hAnsi="Symbol" w:hint="default"/>
+      </w:rPr>
+    </w:lvl>
+    <w:lvl w:ilvl="7" w:tplc="34090003" w:tentative="1">
+      <w:start w:val="1"/>
+      <w:numFmt w:val="bullet"/>
+      <w:lvlText w:val="o"/>
+      <w:lvlJc w:val="left"/>
+      <w:pPr>
+        <w:ind w:left="5400" w:hanging="360"/>
+      </w:pPr>
+      <w:rPr>
+        <w:rFonts w:ascii="Courier New" w:hAnsi="Courier New" w:cs="Courier New" w:hint="default"/>
+      </w:rPr>
+    </w:lvl>
+    <w:lvl w:ilvl="8" w:tplc="34090005" w:tentative="1">
+      <w:start w:val="1"/>
+      <w:numFmt w:val="bullet"/>
+      <w:lvlText w:val=""/>
+      <w:lvlJc w:val="left"/>
+      <w:pPr>
+        <w:ind w:left="6120" w:hanging="360"/>
+      </w:pPr>
+      <w:rPr>
+        <w:rFonts w:ascii="Wingdings" w:hAnsi="Wingdings" w:hint="default"/>
+      </w:rPr>
+    </w:lvl>
+  </w:abstractNum>
+  <w:abstractNum w:abstractNumId="3">
     <w:nsid w:val="0DF9426A"/>
     <w:multiLevelType w:val="hybridMultilevel"/>
     <w:tmpl w:val="32508D94"/>
@@ -32467,7 +34154,7 @@
       </w:rPr>
     </w:lvl>
   </w:abstractNum>
-  <w:abstractNum w:abstractNumId="3">
+  <w:abstractNum w:abstractNumId="4">
     <w:nsid w:val="0F5E2DFF"/>
     <w:multiLevelType w:val="hybridMultilevel"/>
     <w:tmpl w:val="8F66A2F8"/>
@@ -32553,7 +34240,7 @@
       </w:pPr>
     </w:lvl>
   </w:abstractNum>
-  <w:abstractNum w:abstractNumId="4">
+  <w:abstractNum w:abstractNumId="5">
     <w:nsid w:val="13933009"/>
     <w:multiLevelType w:val="hybridMultilevel"/>
     <w:tmpl w:val="264805EC"/>
@@ -32666,7 +34353,7 @@
       </w:rPr>
     </w:lvl>
   </w:abstractNum>
-  <w:abstractNum w:abstractNumId="5">
+  <w:abstractNum w:abstractNumId="6">
     <w:nsid w:val="142C1DB4"/>
     <w:multiLevelType w:val="hybridMultilevel"/>
     <w:tmpl w:val="53DEDEFA"/>
@@ -32755,7 +34442,7 @@
       </w:pPr>
     </w:lvl>
   </w:abstractNum>
-  <w:abstractNum w:abstractNumId="6">
+  <w:abstractNum w:abstractNumId="7">
     <w:nsid w:val="14DA1B54"/>
     <w:multiLevelType w:val="hybridMultilevel"/>
     <w:tmpl w:val="3B3CB83E"/>
@@ -32868,7 +34555,7 @@
       </w:rPr>
     </w:lvl>
   </w:abstractNum>
-  <w:abstractNum w:abstractNumId="7">
+  <w:abstractNum w:abstractNumId="8">
     <w:nsid w:val="155A4E8C"/>
     <w:multiLevelType w:val="hybridMultilevel"/>
     <w:tmpl w:val="1DD2419E"/>
@@ -32954,7 +34641,7 @@
       </w:pPr>
     </w:lvl>
   </w:abstractNum>
-  <w:abstractNum w:abstractNumId="8">
+  <w:abstractNum w:abstractNumId="9">
     <w:nsid w:val="17E025EC"/>
     <w:multiLevelType w:val="hybridMultilevel"/>
     <w:tmpl w:val="AE00B8E0"/>
@@ -33067,7 +34754,7 @@
       </w:rPr>
     </w:lvl>
   </w:abstractNum>
-  <w:abstractNum w:abstractNumId="9">
+  <w:abstractNum w:abstractNumId="10">
     <w:nsid w:val="17F00A97"/>
     <w:multiLevelType w:val="hybridMultilevel"/>
     <w:tmpl w:val="0B0E540C"/>
@@ -33180,7 +34867,7 @@
       </w:rPr>
     </w:lvl>
   </w:abstractNum>
-  <w:abstractNum w:abstractNumId="10">
+  <w:abstractNum w:abstractNumId="11">
     <w:nsid w:val="1F1F27DB"/>
     <w:multiLevelType w:val="hybridMultilevel"/>
     <w:tmpl w:val="8A267630"/>
@@ -33293,7 +34980,7 @@
       </w:rPr>
     </w:lvl>
   </w:abstractNum>
-  <w:abstractNum w:abstractNumId="11">
+  <w:abstractNum w:abstractNumId="12">
     <w:nsid w:val="26F11329"/>
     <w:multiLevelType w:val="hybridMultilevel"/>
     <w:tmpl w:val="2076C198"/>
@@ -33382,7 +35069,7 @@
       </w:pPr>
     </w:lvl>
   </w:abstractNum>
-  <w:abstractNum w:abstractNumId="12">
+  <w:abstractNum w:abstractNumId="13">
     <w:nsid w:val="27CF6710"/>
     <w:multiLevelType w:val="hybridMultilevel"/>
     <w:tmpl w:val="F2346478"/>
@@ -33495,7 +35182,7 @@
       </w:rPr>
     </w:lvl>
   </w:abstractNum>
-  <w:abstractNum w:abstractNumId="13">
+  <w:abstractNum w:abstractNumId="14">
     <w:nsid w:val="282E33A8"/>
     <w:multiLevelType w:val="hybridMultilevel"/>
     <w:tmpl w:val="A132A4F8"/>
@@ -33608,7 +35295,7 @@
       </w:rPr>
     </w:lvl>
   </w:abstractNum>
-  <w:abstractNum w:abstractNumId="14">
+  <w:abstractNum w:abstractNumId="15">
     <w:nsid w:val="2DD211A0"/>
     <w:multiLevelType w:val="hybridMultilevel"/>
     <w:tmpl w:val="1E24937E"/>
@@ -33694,7 +35381,7 @@
       </w:pPr>
     </w:lvl>
   </w:abstractNum>
-  <w:abstractNum w:abstractNumId="15">
+  <w:abstractNum w:abstractNumId="16">
     <w:nsid w:val="30AF5BFD"/>
     <w:multiLevelType w:val="hybridMultilevel"/>
     <w:tmpl w:val="6812197E"/>
@@ -33807,7 +35494,7 @@
       </w:rPr>
     </w:lvl>
   </w:abstractNum>
-  <w:abstractNum w:abstractNumId="16">
+  <w:abstractNum w:abstractNumId="17">
     <w:nsid w:val="31216911"/>
     <w:multiLevelType w:val="hybridMultilevel"/>
     <w:tmpl w:val="4BC08558"/>
@@ -33920,7 +35607,7 @@
       </w:rPr>
     </w:lvl>
   </w:abstractNum>
-  <w:abstractNum w:abstractNumId="17">
+  <w:abstractNum w:abstractNumId="18">
     <w:nsid w:val="33AD3D94"/>
     <w:multiLevelType w:val="hybridMultilevel"/>
     <w:tmpl w:val="3676B16A"/>
@@ -34006,7 +35693,7 @@
       </w:pPr>
     </w:lvl>
   </w:abstractNum>
-  <w:abstractNum w:abstractNumId="18">
+  <w:abstractNum w:abstractNumId="19">
     <w:nsid w:val="365519D2"/>
     <w:multiLevelType w:val="hybridMultilevel"/>
     <w:tmpl w:val="780A8FEA"/>
@@ -34119,7 +35806,7 @@
       </w:rPr>
     </w:lvl>
   </w:abstractNum>
-  <w:abstractNum w:abstractNumId="19">
+  <w:abstractNum w:abstractNumId="20">
     <w:nsid w:val="37B2753D"/>
     <w:multiLevelType w:val="hybridMultilevel"/>
     <w:tmpl w:val="DC647FE4"/>
@@ -34230,92 +35917,6 @@
       <w:rPr>
         <w:rFonts w:ascii="Wingdings" w:hAnsi="Wingdings" w:hint="default"/>
       </w:rPr>
-    </w:lvl>
-  </w:abstractNum>
-  <w:abstractNum w:abstractNumId="20">
-    <w:nsid w:val="382B14DC"/>
-    <w:multiLevelType w:val="hybridMultilevel"/>
-    <w:tmpl w:val="D2E4335E"/>
-    <w:lvl w:ilvl="0" w:tplc="3409001B">
-      <w:start w:val="1"/>
-      <w:numFmt w:val="lowerRoman"/>
-      <w:lvlText w:val="%1."/>
-      <w:lvlJc w:val="right"/>
-      <w:pPr>
-        <w:ind w:left="2340" w:hanging="360"/>
-      </w:pPr>
-    </w:lvl>
-    <w:lvl w:ilvl="1" w:tplc="34090019" w:tentative="1">
-      <w:start w:val="1"/>
-      <w:numFmt w:val="lowerLetter"/>
-      <w:lvlText w:val="%2."/>
-      <w:lvlJc w:val="left"/>
-      <w:pPr>
-        <w:ind w:left="3060" w:hanging="360"/>
-      </w:pPr>
-    </w:lvl>
-    <w:lvl w:ilvl="2" w:tplc="3409001B" w:tentative="1">
-      <w:start w:val="1"/>
-      <w:numFmt w:val="lowerRoman"/>
-      <w:lvlText w:val="%3."/>
-      <w:lvlJc w:val="right"/>
-      <w:pPr>
-        <w:ind w:left="3780" w:hanging="180"/>
-      </w:pPr>
-    </w:lvl>
-    <w:lvl w:ilvl="3" w:tplc="3409000F" w:tentative="1">
-      <w:start w:val="1"/>
-      <w:numFmt w:val="decimal"/>
-      <w:lvlText w:val="%4."/>
-      <w:lvlJc w:val="left"/>
-      <w:pPr>
-        <w:ind w:left="4500" w:hanging="360"/>
-      </w:pPr>
-    </w:lvl>
-    <w:lvl w:ilvl="4" w:tplc="34090019" w:tentative="1">
-      <w:start w:val="1"/>
-      <w:numFmt w:val="lowerLetter"/>
-      <w:lvlText w:val="%5."/>
-      <w:lvlJc w:val="left"/>
-      <w:pPr>
-        <w:ind w:left="5220" w:hanging="360"/>
-      </w:pPr>
-    </w:lvl>
-    <w:lvl w:ilvl="5" w:tplc="3409001B" w:tentative="1">
-      <w:start w:val="1"/>
-      <w:numFmt w:val="lowerRoman"/>
-      <w:lvlText w:val="%6."/>
-      <w:lvlJc w:val="right"/>
-      <w:pPr>
-        <w:ind w:left="5940" w:hanging="180"/>
-      </w:pPr>
-    </w:lvl>
-    <w:lvl w:ilvl="6" w:tplc="3409000F" w:tentative="1">
-      <w:start w:val="1"/>
-      <w:numFmt w:val="decimal"/>
-      <w:lvlText w:val="%7."/>
-      <w:lvlJc w:val="left"/>
-      <w:pPr>
-        <w:ind w:left="6660" w:hanging="360"/>
-      </w:pPr>
-    </w:lvl>
-    <w:lvl w:ilvl="7" w:tplc="34090019" w:tentative="1">
-      <w:start w:val="1"/>
-      <w:numFmt w:val="lowerLetter"/>
-      <w:lvlText w:val="%8."/>
-      <w:lvlJc w:val="left"/>
-      <w:pPr>
-        <w:ind w:left="7380" w:hanging="360"/>
-      </w:pPr>
-    </w:lvl>
-    <w:lvl w:ilvl="8" w:tplc="3409001B" w:tentative="1">
-      <w:start w:val="1"/>
-      <w:numFmt w:val="lowerRoman"/>
-      <w:lvlText w:val="%9."/>
-      <w:lvlJc w:val="right"/>
-      <w:pPr>
-        <w:ind w:left="8100" w:hanging="180"/>
-      </w:pPr>
     </w:lvl>
   </w:abstractNum>
   <w:abstractNum w:abstractNumId="21">
@@ -35513,119 +37114,6 @@
     </w:lvl>
   </w:abstractNum>
   <w:abstractNum w:abstractNumId="33">
-    <w:nsid w:val="492A1E12"/>
-    <w:multiLevelType w:val="hybridMultilevel"/>
-    <w:tmpl w:val="80827338"/>
-    <w:lvl w:ilvl="0" w:tplc="34090001">
-      <w:start w:val="1"/>
-      <w:numFmt w:val="bullet"/>
-      <w:lvlText w:val=""/>
-      <w:lvlJc w:val="left"/>
-      <w:pPr>
-        <w:ind w:left="720" w:hanging="360"/>
-      </w:pPr>
-      <w:rPr>
-        <w:rFonts w:ascii="Symbol" w:hAnsi="Symbol" w:hint="default"/>
-      </w:rPr>
-    </w:lvl>
-    <w:lvl w:ilvl="1" w:tplc="34090003" w:tentative="1">
-      <w:start w:val="1"/>
-      <w:numFmt w:val="bullet"/>
-      <w:lvlText w:val="o"/>
-      <w:lvlJc w:val="left"/>
-      <w:pPr>
-        <w:ind w:left="1440" w:hanging="360"/>
-      </w:pPr>
-      <w:rPr>
-        <w:rFonts w:ascii="Courier New" w:hAnsi="Courier New" w:cs="Courier New" w:hint="default"/>
-      </w:rPr>
-    </w:lvl>
-    <w:lvl w:ilvl="2" w:tplc="34090005" w:tentative="1">
-      <w:start w:val="1"/>
-      <w:numFmt w:val="bullet"/>
-      <w:lvlText w:val=""/>
-      <w:lvlJc w:val="left"/>
-      <w:pPr>
-        <w:ind w:left="2160" w:hanging="360"/>
-      </w:pPr>
-      <w:rPr>
-        <w:rFonts w:ascii="Wingdings" w:hAnsi="Wingdings" w:hint="default"/>
-      </w:rPr>
-    </w:lvl>
-    <w:lvl w:ilvl="3" w:tplc="34090001" w:tentative="1">
-      <w:start w:val="1"/>
-      <w:numFmt w:val="bullet"/>
-      <w:lvlText w:val=""/>
-      <w:lvlJc w:val="left"/>
-      <w:pPr>
-        <w:ind w:left="2880" w:hanging="360"/>
-      </w:pPr>
-      <w:rPr>
-        <w:rFonts w:ascii="Symbol" w:hAnsi="Symbol" w:hint="default"/>
-      </w:rPr>
-    </w:lvl>
-    <w:lvl w:ilvl="4" w:tplc="34090003" w:tentative="1">
-      <w:start w:val="1"/>
-      <w:numFmt w:val="bullet"/>
-      <w:lvlText w:val="o"/>
-      <w:lvlJc w:val="left"/>
-      <w:pPr>
-        <w:ind w:left="3600" w:hanging="360"/>
-      </w:pPr>
-      <w:rPr>
-        <w:rFonts w:ascii="Courier New" w:hAnsi="Courier New" w:cs="Courier New" w:hint="default"/>
-      </w:rPr>
-    </w:lvl>
-    <w:lvl w:ilvl="5" w:tplc="34090005" w:tentative="1">
-      <w:start w:val="1"/>
-      <w:numFmt w:val="bullet"/>
-      <w:lvlText w:val=""/>
-      <w:lvlJc w:val="left"/>
-      <w:pPr>
-        <w:ind w:left="4320" w:hanging="360"/>
-      </w:pPr>
-      <w:rPr>
-        <w:rFonts w:ascii="Wingdings" w:hAnsi="Wingdings" w:hint="default"/>
-      </w:rPr>
-    </w:lvl>
-    <w:lvl w:ilvl="6" w:tplc="34090001" w:tentative="1">
-      <w:start w:val="1"/>
-      <w:numFmt w:val="bullet"/>
-      <w:lvlText w:val=""/>
-      <w:lvlJc w:val="left"/>
-      <w:pPr>
-        <w:ind w:left="5040" w:hanging="360"/>
-      </w:pPr>
-      <w:rPr>
-        <w:rFonts w:ascii="Symbol" w:hAnsi="Symbol" w:hint="default"/>
-      </w:rPr>
-    </w:lvl>
-    <w:lvl w:ilvl="7" w:tplc="34090003" w:tentative="1">
-      <w:start w:val="1"/>
-      <w:numFmt w:val="bullet"/>
-      <w:lvlText w:val="o"/>
-      <w:lvlJc w:val="left"/>
-      <w:pPr>
-        <w:ind w:left="5760" w:hanging="360"/>
-      </w:pPr>
-      <w:rPr>
-        <w:rFonts w:ascii="Courier New" w:hAnsi="Courier New" w:cs="Courier New" w:hint="default"/>
-      </w:rPr>
-    </w:lvl>
-    <w:lvl w:ilvl="8" w:tplc="34090005" w:tentative="1">
-      <w:start w:val="1"/>
-      <w:numFmt w:val="bullet"/>
-      <w:lvlText w:val=""/>
-      <w:lvlJc w:val="left"/>
-      <w:pPr>
-        <w:ind w:left="6480" w:hanging="360"/>
-      </w:pPr>
-      <w:rPr>
-        <w:rFonts w:ascii="Wingdings" w:hAnsi="Wingdings" w:hint="default"/>
-      </w:rPr>
-    </w:lvl>
-  </w:abstractNum>
-  <w:abstractNum w:abstractNumId="34">
     <w:nsid w:val="49575C19"/>
     <w:multiLevelType w:val="hybridMultilevel"/>
     <w:tmpl w:val="CC4ABF70"/>
@@ -35738,7 +37226,7 @@
       </w:rPr>
     </w:lvl>
   </w:abstractNum>
-  <w:abstractNum w:abstractNumId="35">
+  <w:abstractNum w:abstractNumId="34">
     <w:nsid w:val="4C0342CF"/>
     <w:multiLevelType w:val="hybridMultilevel"/>
     <w:tmpl w:val="BCD49606"/>
@@ -35851,7 +37339,7 @@
       </w:rPr>
     </w:lvl>
   </w:abstractNum>
-  <w:abstractNum w:abstractNumId="36">
+  <w:abstractNum w:abstractNumId="35">
     <w:nsid w:val="51DB7AEA"/>
     <w:multiLevelType w:val="hybridMultilevel"/>
     <w:tmpl w:val="CE04ED4A"/>
@@ -35937,7 +37425,7 @@
       </w:pPr>
     </w:lvl>
   </w:abstractNum>
-  <w:abstractNum w:abstractNumId="37">
+  <w:abstractNum w:abstractNumId="36">
     <w:nsid w:val="54AF03C0"/>
     <w:multiLevelType w:val="hybridMultilevel"/>
     <w:tmpl w:val="145A472E"/>
@@ -35953,7 +37441,7 @@
         <w:rFonts w:ascii="Symbol" w:hAnsi="Symbol" w:hint="default"/>
       </w:rPr>
     </w:lvl>
-    <w:lvl w:ilvl="1" w:tplc="34090003" w:tentative="1">
+    <w:lvl w:ilvl="1" w:tplc="34090003">
       <w:start w:val="1"/>
       <w:numFmt w:val="bullet"/>
       <w:lvlText w:val="o"/>
@@ -36050,7 +37538,7 @@
       </w:rPr>
     </w:lvl>
   </w:abstractNum>
-  <w:abstractNum w:abstractNumId="38">
+  <w:abstractNum w:abstractNumId="37">
     <w:nsid w:val="569C78FB"/>
     <w:multiLevelType w:val="hybridMultilevel"/>
     <w:tmpl w:val="35AED61C"/>
@@ -36163,30 +37651,33 @@
       </w:rPr>
     </w:lvl>
   </w:abstractNum>
-  <w:abstractNum w:abstractNumId="39">
+  <w:abstractNum w:abstractNumId="38">
     <w:nsid w:val="570822EB"/>
     <w:multiLevelType w:val="hybridMultilevel"/>
-    <w:tmpl w:val="0186EE98"/>
-    <w:lvl w:ilvl="0" w:tplc="34090015">
-      <w:start w:val="1"/>
-      <w:numFmt w:val="upperLetter"/>
-      <w:lvlText w:val="%1."/>
+    <w:tmpl w:val="FD96FF24"/>
+    <w:lvl w:ilvl="0" w:tplc="34090001">
+      <w:start w:val="1"/>
+      <w:numFmt w:val="bullet"/>
+      <w:lvlText w:val=""/>
       <w:lvlJc w:val="left"/>
       <w:pPr>
         <w:ind w:left="720" w:hanging="360"/>
       </w:pPr>
       <w:rPr>
-        <w:rFonts w:hint="default"/>
+        <w:rFonts w:ascii="Symbol" w:hAnsi="Symbol" w:hint="default"/>
       </w:rPr>
     </w:lvl>
-    <w:lvl w:ilvl="1" w:tplc="34090019">
-      <w:start w:val="1"/>
-      <w:numFmt w:val="lowerLetter"/>
-      <w:lvlText w:val="%2."/>
+    <w:lvl w:ilvl="1" w:tplc="34090001">
+      <w:start w:val="1"/>
+      <w:numFmt w:val="bullet"/>
+      <w:lvlText w:val=""/>
       <w:lvlJc w:val="left"/>
       <w:pPr>
         <w:ind w:left="1440" w:hanging="360"/>
       </w:pPr>
+      <w:rPr>
+        <w:rFonts w:ascii="Symbol" w:hAnsi="Symbol" w:hint="default"/>
+      </w:rPr>
     </w:lvl>
     <w:lvl w:ilvl="2" w:tplc="3409001B">
       <w:start w:val="1"/>
@@ -36197,16 +37688,19 @@
         <w:ind w:left="2160" w:hanging="180"/>
       </w:pPr>
     </w:lvl>
-    <w:lvl w:ilvl="3" w:tplc="3409000F" w:tentative="1">
-      <w:start w:val="1"/>
-      <w:numFmt w:val="decimal"/>
-      <w:lvlText w:val="%4."/>
+    <w:lvl w:ilvl="3" w:tplc="34090001">
+      <w:start w:val="1"/>
+      <w:numFmt w:val="bullet"/>
+      <w:lvlText w:val=""/>
       <w:lvlJc w:val="left"/>
       <w:pPr>
         <w:ind w:left="2880" w:hanging="360"/>
       </w:pPr>
-    </w:lvl>
-    <w:lvl w:ilvl="4" w:tplc="34090019" w:tentative="1">
+      <w:rPr>
+        <w:rFonts w:ascii="Symbol" w:hAnsi="Symbol" w:hint="default"/>
+      </w:rPr>
+    </w:lvl>
+    <w:lvl w:ilvl="4" w:tplc="34090019">
       <w:start w:val="1"/>
       <w:numFmt w:val="lowerLetter"/>
       <w:lvlText w:val="%5."/>
@@ -36252,7 +37746,7 @@
       </w:pPr>
     </w:lvl>
   </w:abstractNum>
-  <w:abstractNum w:abstractNumId="40">
+  <w:abstractNum w:abstractNumId="39">
     <w:nsid w:val="577B4D9E"/>
     <w:multiLevelType w:val="hybridMultilevel"/>
     <w:tmpl w:val="F340797E"/>
@@ -36365,7 +37859,7 @@
       </w:rPr>
     </w:lvl>
   </w:abstractNum>
-  <w:abstractNum w:abstractNumId="41">
+  <w:abstractNum w:abstractNumId="40">
     <w:nsid w:val="5BFB7C42"/>
     <w:multiLevelType w:val="hybridMultilevel"/>
     <w:tmpl w:val="6DFAA3DC"/>
@@ -36451,7 +37945,7 @@
       </w:pPr>
     </w:lvl>
   </w:abstractNum>
-  <w:abstractNum w:abstractNumId="42">
+  <w:abstractNum w:abstractNumId="41">
     <w:nsid w:val="5D6D7291"/>
     <w:multiLevelType w:val="hybridMultilevel"/>
     <w:tmpl w:val="DE6A1E6A"/>
@@ -36564,7 +38058,7 @@
       </w:rPr>
     </w:lvl>
   </w:abstractNum>
-  <w:abstractNum w:abstractNumId="43">
+  <w:abstractNum w:abstractNumId="42">
     <w:nsid w:val="60514EAC"/>
     <w:multiLevelType w:val="hybridMultilevel"/>
     <w:tmpl w:val="F0AEE80A"/>
@@ -36675,6 +38169,95 @@
       <w:rPr>
         <w:rFonts w:ascii="Wingdings" w:hAnsi="Wingdings" w:hint="default"/>
       </w:rPr>
+    </w:lvl>
+  </w:abstractNum>
+  <w:abstractNum w:abstractNumId="43">
+    <w:nsid w:val="63AA49F1"/>
+    <w:multiLevelType w:val="hybridMultilevel"/>
+    <w:tmpl w:val="D38C6380"/>
+    <w:lvl w:ilvl="0" w:tplc="34090001">
+      <w:start w:val="1"/>
+      <w:numFmt w:val="bullet"/>
+      <w:lvlText w:val=""/>
+      <w:lvlJc w:val="left"/>
+      <w:pPr>
+        <w:ind w:left="1080" w:hanging="360"/>
+      </w:pPr>
+      <w:rPr>
+        <w:rFonts w:ascii="Symbol" w:hAnsi="Symbol" w:hint="default"/>
+      </w:rPr>
+    </w:lvl>
+    <w:lvl w:ilvl="1" w:tplc="34090019">
+      <w:start w:val="1"/>
+      <w:numFmt w:val="lowerLetter"/>
+      <w:lvlText w:val="%2."/>
+      <w:lvlJc w:val="left"/>
+      <w:pPr>
+        <w:ind w:left="1800" w:hanging="360"/>
+      </w:pPr>
+    </w:lvl>
+    <w:lvl w:ilvl="2" w:tplc="3409001B" w:tentative="1">
+      <w:start w:val="1"/>
+      <w:numFmt w:val="lowerRoman"/>
+      <w:lvlText w:val="%3."/>
+      <w:lvlJc w:val="right"/>
+      <w:pPr>
+        <w:ind w:left="2520" w:hanging="180"/>
+      </w:pPr>
+    </w:lvl>
+    <w:lvl w:ilvl="3" w:tplc="3409000F" w:tentative="1">
+      <w:start w:val="1"/>
+      <w:numFmt w:val="decimal"/>
+      <w:lvlText w:val="%4."/>
+      <w:lvlJc w:val="left"/>
+      <w:pPr>
+        <w:ind w:left="3240" w:hanging="360"/>
+      </w:pPr>
+    </w:lvl>
+    <w:lvl w:ilvl="4" w:tplc="34090019" w:tentative="1">
+      <w:start w:val="1"/>
+      <w:numFmt w:val="lowerLetter"/>
+      <w:lvlText w:val="%5."/>
+      <w:lvlJc w:val="left"/>
+      <w:pPr>
+        <w:ind w:left="3960" w:hanging="360"/>
+      </w:pPr>
+    </w:lvl>
+    <w:lvl w:ilvl="5" w:tplc="3409001B" w:tentative="1">
+      <w:start w:val="1"/>
+      <w:numFmt w:val="lowerRoman"/>
+      <w:lvlText w:val="%6."/>
+      <w:lvlJc w:val="right"/>
+      <w:pPr>
+        <w:ind w:left="4680" w:hanging="180"/>
+      </w:pPr>
+    </w:lvl>
+    <w:lvl w:ilvl="6" w:tplc="3409000F" w:tentative="1">
+      <w:start w:val="1"/>
+      <w:numFmt w:val="decimal"/>
+      <w:lvlText w:val="%7."/>
+      <w:lvlJc w:val="left"/>
+      <w:pPr>
+        <w:ind w:left="5400" w:hanging="360"/>
+      </w:pPr>
+    </w:lvl>
+    <w:lvl w:ilvl="7" w:tplc="34090019" w:tentative="1">
+      <w:start w:val="1"/>
+      <w:numFmt w:val="lowerLetter"/>
+      <w:lvlText w:val="%8."/>
+      <w:lvlJc w:val="left"/>
+      <w:pPr>
+        <w:ind w:left="6120" w:hanging="360"/>
+      </w:pPr>
+    </w:lvl>
+    <w:lvl w:ilvl="8" w:tplc="3409001B" w:tentative="1">
+      <w:start w:val="1"/>
+      <w:numFmt w:val="lowerRoman"/>
+      <w:lvlText w:val="%9."/>
+      <w:lvlJc w:val="right"/>
+      <w:pPr>
+        <w:ind w:left="6840" w:hanging="180"/>
+      </w:pPr>
     </w:lvl>
   </w:abstractNum>
   <w:abstractNum w:abstractNumId="44">
@@ -37706,46 +39289,46 @@
     </w:lvl>
   </w:abstractNum>
   <w:num w:numId="1">
-    <w:abstractNumId w:val="11"/>
+    <w:abstractNumId w:val="12"/>
   </w:num>
   <w:num w:numId="2">
-    <w:abstractNumId w:val="14"/>
+    <w:abstractNumId w:val="15"/>
   </w:num>
   <w:num w:numId="3">
-    <w:abstractNumId w:val="36"/>
+    <w:abstractNumId w:val="35"/>
   </w:num>
   <w:num w:numId="4">
     <w:abstractNumId w:val="49"/>
   </w:num>
   <w:num w:numId="5">
-    <w:abstractNumId w:val="9"/>
+    <w:abstractNumId w:val="10"/>
   </w:num>
   <w:num w:numId="6">
     <w:abstractNumId w:val="29"/>
   </w:num>
   <w:num w:numId="7">
-    <w:abstractNumId w:val="2"/>
+    <w:abstractNumId w:val="3"/>
   </w:num>
   <w:num w:numId="8">
     <w:abstractNumId w:val="26"/>
   </w:num>
   <w:num w:numId="9">
-    <w:abstractNumId w:val="37"/>
+    <w:abstractNumId w:val="36"/>
   </w:num>
   <w:num w:numId="10">
-    <w:abstractNumId w:val="13"/>
+    <w:abstractNumId w:val="14"/>
   </w:num>
   <w:num w:numId="11">
-    <w:abstractNumId w:val="43"/>
+    <w:abstractNumId w:val="42"/>
   </w:num>
   <w:num w:numId="12">
-    <w:abstractNumId w:val="16"/>
+    <w:abstractNumId w:val="17"/>
   </w:num>
   <w:num w:numId="13">
     <w:abstractNumId w:val="52"/>
   </w:num>
   <w:num w:numId="14">
-    <w:abstractNumId w:val="34"/>
+    <w:abstractNumId w:val="33"/>
   </w:num>
   <w:num w:numId="15">
     <w:abstractNumId w:val="45"/>
@@ -37754,25 +39337,25 @@
     <w:abstractNumId w:val="51"/>
   </w:num>
   <w:num w:numId="17">
-    <w:abstractNumId w:val="38"/>
+    <w:abstractNumId w:val="37"/>
   </w:num>
   <w:num w:numId="18">
-    <w:abstractNumId w:val="35"/>
+    <w:abstractNumId w:val="34"/>
   </w:num>
   <w:num w:numId="19">
-    <w:abstractNumId w:val="10"/>
+    <w:abstractNumId w:val="11"/>
   </w:num>
   <w:num w:numId="20">
     <w:abstractNumId w:val="48"/>
   </w:num>
   <w:num w:numId="21">
-    <w:abstractNumId w:val="6"/>
+    <w:abstractNumId w:val="7"/>
   </w:num>
   <w:num w:numId="22">
-    <w:abstractNumId w:val="42"/>
+    <w:abstractNumId w:val="41"/>
   </w:num>
   <w:num w:numId="23">
-    <w:abstractNumId w:val="39"/>
+    <w:abstractNumId w:val="38"/>
   </w:num>
   <w:num w:numId="24">
     <w:abstractNumId w:val="46"/>
@@ -37781,28 +39364,28 @@
     <w:abstractNumId w:val="21"/>
   </w:num>
   <w:num w:numId="26">
-    <w:abstractNumId w:val="15"/>
+    <w:abstractNumId w:val="16"/>
   </w:num>
   <w:num w:numId="27">
     <w:abstractNumId w:val="27"/>
   </w:num>
   <w:num w:numId="28">
-    <w:abstractNumId w:val="8"/>
+    <w:abstractNumId w:val="9"/>
   </w:num>
   <w:num w:numId="29">
     <w:abstractNumId w:val="25"/>
   </w:num>
   <w:num w:numId="30">
-    <w:abstractNumId w:val="18"/>
+    <w:abstractNumId w:val="19"/>
   </w:num>
   <w:num w:numId="31">
     <w:abstractNumId w:val="47"/>
   </w:num>
   <w:num w:numId="32">
-    <w:abstractNumId w:val="17"/>
+    <w:abstractNumId w:val="18"/>
   </w:num>
   <w:num w:numId="33">
-    <w:abstractNumId w:val="41"/>
+    <w:abstractNumId w:val="40"/>
   </w:num>
   <w:num w:numId="34">
     <w:abstractNumId w:val="0"/>
@@ -37817,28 +39400,28 @@
     <w:abstractNumId w:val="24"/>
   </w:num>
   <w:num w:numId="38">
-    <w:abstractNumId w:val="19"/>
+    <w:abstractNumId w:val="20"/>
   </w:num>
   <w:num w:numId="39">
     <w:abstractNumId w:val="50"/>
   </w:num>
   <w:num w:numId="40">
-    <w:abstractNumId w:val="4"/>
+    <w:abstractNumId w:val="5"/>
   </w:num>
   <w:num w:numId="41">
     <w:abstractNumId w:val="1"/>
   </w:num>
   <w:num w:numId="42">
-    <w:abstractNumId w:val="12"/>
+    <w:abstractNumId w:val="13"/>
   </w:num>
   <w:num w:numId="43">
     <w:abstractNumId w:val="30"/>
   </w:num>
   <w:num w:numId="44">
-    <w:abstractNumId w:val="3"/>
+    <w:abstractNumId w:val="4"/>
   </w:num>
   <w:num w:numId="45">
-    <w:abstractNumId w:val="7"/>
+    <w:abstractNumId w:val="8"/>
   </w:num>
   <w:num w:numId="46">
     <w:abstractNumId w:val="53"/>
@@ -37853,21 +39436,21 @@
     <w:abstractNumId w:val="23"/>
   </w:num>
   <w:num w:numId="50">
-    <w:abstractNumId w:val="40"/>
+    <w:abstractNumId w:val="39"/>
   </w:num>
   <w:num w:numId="51">
     <w:abstractNumId w:val="22"/>
   </w:num>
   <w:num w:numId="52">
-    <w:abstractNumId w:val="5"/>
+    <w:abstractNumId w:val="6"/>
   </w:num>
   <w:num w:numId="53">
-    <w:abstractNumId w:val="20"/>
+    <w:abstractNumId w:val="43"/>
   </w:num>
   <w:num w:numId="54">
-    <w:abstractNumId w:val="33"/>
+    <w:abstractNumId w:val="2"/>
   </w:num>
-  <w:numIdMacAtCleanup w:val="45"/>
+  <w:numIdMacAtCleanup w:val="54"/>
 </w:numbering>
 </file>
 
@@ -38986,7 +40569,7 @@
 </file>
 
 <file path=customXml/itemProps1.xml><?xml version="1.0" encoding="utf-8"?>
-<ds:datastoreItem xmlns:ds="http://schemas.openxmlformats.org/officeDocument/2006/customXml" ds:itemID="{6DBCD907-1ED9-4762-B4B7-C9A09E2DB98D}">
+<ds:datastoreItem xmlns:ds="http://schemas.openxmlformats.org/officeDocument/2006/customXml" ds:itemID="{C18C1B8A-32F7-4668-A02A-1E113B78E0FC}">
   <ds:schemaRefs>
     <ds:schemaRef ds:uri="http://schemas.openxmlformats.org/officeDocument/2006/bibliography"/>
   </ds:schemaRefs>

</xml_diff>

<commit_message>
Added minor updates to ALS 0 SQAP
</commit_message>
<xml_diff>
--- a/documentation/quality/ALS - SQAP.docx
+++ b/documentation/quality/ALS - SQAP.docx
@@ -163,26 +163,25 @@
           <w:szCs w:val="32"/>
         </w:rPr>
       </w:pPr>
-      <w:proofErr w:type="gramStart"/>
       <w:r>
         <w:rPr>
           <w:sz w:val="32"/>
           <w:szCs w:val="32"/>
         </w:rPr>
-        <w:t>in</w:t>
-      </w:r>
-      <w:proofErr w:type="gramEnd"/>
-      <w:r>
+        <w:t>in Software Quality Assurance</w:t>
+      </w:r>
+    </w:p>
+    <w:p>
+      <w:pPr>
+        <w:jc w:val="center"/>
         <w:rPr>
           <w:sz w:val="32"/>
           <w:szCs w:val="32"/>
         </w:rPr>
-        <w:t xml:space="preserve"> Software Quality Assurance</w:t>
-      </w:r>
-    </w:p>
-    <w:p>
-      <w:pPr>
-        <w:jc w:val="center"/>
+      </w:pPr>
+    </w:p>
+    <w:p>
+      <w:pPr>
         <w:rPr>
           <w:sz w:val="32"/>
           <w:szCs w:val="32"/>
@@ -191,6 +190,7 @@
     </w:p>
     <w:p>
       <w:pPr>
+        <w:jc w:val="center"/>
         <w:rPr>
           <w:sz w:val="32"/>
           <w:szCs w:val="32"/>
@@ -205,46 +205,44 @@
           <w:szCs w:val="32"/>
         </w:rPr>
       </w:pPr>
-    </w:p>
-    <w:p>
-      <w:pPr>
-        <w:jc w:val="center"/>
+      <w:r>
         <w:rPr>
           <w:sz w:val="32"/>
           <w:szCs w:val="32"/>
         </w:rPr>
-      </w:pPr>
-      <w:r>
+        <w:t>By:</w:t>
+      </w:r>
+    </w:p>
+    <w:p>
+      <w:pPr>
+        <w:jc w:val="center"/>
         <w:rPr>
           <w:sz w:val="32"/>
           <w:szCs w:val="32"/>
         </w:rPr>
-        <w:t>By:</w:t>
-      </w:r>
-    </w:p>
-    <w:p>
-      <w:pPr>
-        <w:jc w:val="center"/>
+      </w:pPr>
+      <w:r>
         <w:rPr>
           <w:sz w:val="32"/>
           <w:szCs w:val="32"/>
         </w:rPr>
-      </w:pPr>
-      <w:proofErr w:type="spellStart"/>
-      <w:r>
+        <w:t>Dimapilis, Joshua C.</w:t>
+      </w:r>
+    </w:p>
+    <w:p>
+      <w:pPr>
+        <w:jc w:val="center"/>
         <w:rPr>
           <w:sz w:val="32"/>
           <w:szCs w:val="32"/>
         </w:rPr>
-        <w:t>Dimapilis</w:t>
-      </w:r>
-      <w:proofErr w:type="spellEnd"/>
+      </w:pPr>
       <w:r>
         <w:rPr>
           <w:sz w:val="32"/>
           <w:szCs w:val="32"/>
         </w:rPr>
-        <w:t>, Joshua C.</w:t>
+        <w:t>Elizondo, Kimberly Mae B.</w:t>
       </w:r>
     </w:p>
     <w:p>
@@ -260,48 +258,7 @@
           <w:sz w:val="32"/>
           <w:szCs w:val="32"/>
         </w:rPr>
-        <w:t>Elizondo, Kimberly Mae B.</w:t>
-      </w:r>
-    </w:p>
-    <w:p>
-      <w:pPr>
-        <w:jc w:val="center"/>
-        <w:rPr>
-          <w:sz w:val="32"/>
-          <w:szCs w:val="32"/>
-        </w:rPr>
-      </w:pPr>
-      <w:proofErr w:type="spellStart"/>
-      <w:r>
-        <w:rPr>
-          <w:sz w:val="32"/>
-          <w:szCs w:val="32"/>
-        </w:rPr>
-        <w:t>Urquiza</w:t>
-      </w:r>
-      <w:proofErr w:type="spellEnd"/>
-      <w:r>
-        <w:rPr>
-          <w:sz w:val="32"/>
-          <w:szCs w:val="32"/>
-        </w:rPr>
-        <w:t xml:space="preserve">, </w:t>
-      </w:r>
-      <w:proofErr w:type="spellStart"/>
-      <w:r>
-        <w:rPr>
-          <w:sz w:val="32"/>
-          <w:szCs w:val="32"/>
-        </w:rPr>
-        <w:t>Trixia</w:t>
-      </w:r>
-      <w:proofErr w:type="spellEnd"/>
-      <w:r>
-        <w:rPr>
-          <w:sz w:val="32"/>
-          <w:szCs w:val="32"/>
-        </w:rPr>
-        <w:t xml:space="preserve"> Marie A. </w:t>
+        <w:t xml:space="preserve">Urquiza, Trixia Marie A. </w:t>
       </w:r>
     </w:p>
     <w:p>
@@ -1392,7 +1349,6 @@
       </w:r>
       <w:r>
         <w:rPr>
-          <w:color w:val="FF0000"/>
           <w:sz w:val="24"/>
           <w:szCs w:val="24"/>
         </w:rPr>
@@ -1400,7 +1356,6 @@
       </w:r>
       <w:r>
         <w:rPr>
-          <w:color w:val="FF0000"/>
           <w:sz w:val="24"/>
           <w:szCs w:val="24"/>
         </w:rPr>
@@ -1408,7 +1363,6 @@
       </w:r>
       <w:r>
         <w:rPr>
-          <w:color w:val="FF0000"/>
           <w:sz w:val="24"/>
           <w:szCs w:val="24"/>
         </w:rPr>
@@ -1416,7 +1370,6 @@
       </w:r>
       <w:r>
         <w:rPr>
-          <w:color w:val="FF0000"/>
           <w:sz w:val="24"/>
           <w:szCs w:val="24"/>
         </w:rPr>
@@ -1482,14 +1435,12 @@
         </w:numPr>
         <w:spacing w:line="276" w:lineRule="auto"/>
         <w:rPr>
-          <w:color w:val="FF0000"/>
-          <w:sz w:val="24"/>
-          <w:szCs w:val="24"/>
-        </w:rPr>
-      </w:pPr>
-      <w:r>
-        <w:rPr>
-          <w:color w:val="FF0000"/>
+          <w:sz w:val="24"/>
+          <w:szCs w:val="24"/>
+        </w:rPr>
+      </w:pPr>
+      <w:r>
+        <w:rPr>
           <w:sz w:val="24"/>
           <w:szCs w:val="24"/>
         </w:rPr>
@@ -1497,7 +1448,6 @@
       </w:r>
       <w:r>
         <w:rPr>
-          <w:color w:val="FF0000"/>
           <w:sz w:val="24"/>
           <w:szCs w:val="24"/>
         </w:rPr>
@@ -1505,7 +1455,6 @@
       </w:r>
       <w:r>
         <w:rPr>
-          <w:color w:val="FF0000"/>
           <w:sz w:val="24"/>
           <w:szCs w:val="24"/>
         </w:rPr>
@@ -1513,7 +1462,6 @@
       </w:r>
       <w:r>
         <w:rPr>
-          <w:color w:val="FF0000"/>
           <w:sz w:val="24"/>
           <w:szCs w:val="24"/>
         </w:rPr>
@@ -3077,14 +3025,12 @@
         </w:numPr>
         <w:spacing w:line="276" w:lineRule="auto"/>
         <w:rPr>
-          <w:color w:val="FF0000"/>
-          <w:sz w:val="24"/>
-          <w:szCs w:val="24"/>
-        </w:rPr>
-      </w:pPr>
-      <w:r>
-        <w:rPr>
-          <w:color w:val="FF0000"/>
+          <w:sz w:val="24"/>
+          <w:szCs w:val="24"/>
+        </w:rPr>
+      </w:pPr>
+      <w:r>
+        <w:rPr>
           <w:sz w:val="24"/>
           <w:szCs w:val="24"/>
         </w:rPr>
@@ -3093,7 +3039,6 @@
       <w:r>
         <w:rPr>
           <w:i/>
-          <w:color w:val="FF0000"/>
           <w:sz w:val="24"/>
           <w:szCs w:val="24"/>
         </w:rPr>
@@ -3101,7 +3046,6 @@
       </w:r>
       <w:r>
         <w:rPr>
-          <w:color w:val="FF0000"/>
           <w:sz w:val="24"/>
           <w:szCs w:val="24"/>
         </w:rPr>
@@ -3110,7 +3054,6 @@
       <w:r>
         <w:rPr>
           <w:i/>
-          <w:color w:val="FF0000"/>
           <w:sz w:val="24"/>
           <w:szCs w:val="24"/>
         </w:rPr>
@@ -3118,7 +3061,6 @@
       </w:r>
       <w:r>
         <w:rPr>
-          <w:color w:val="FF0000"/>
           <w:sz w:val="24"/>
           <w:szCs w:val="24"/>
         </w:rPr>
@@ -3127,7 +3069,6 @@
       <w:r>
         <w:rPr>
           <w:i/>
-          <w:color w:val="FF0000"/>
           <w:sz w:val="24"/>
           <w:szCs w:val="24"/>
         </w:rPr>
@@ -3136,7 +3077,6 @@
       <w:r>
         <w:rPr>
           <w:i/>
-          <w:color w:val="FF0000"/>
           <w:sz w:val="24"/>
           <w:szCs w:val="24"/>
         </w:rPr>
@@ -3144,7 +3084,6 @@
       </w:r>
       <w:r>
         <w:rPr>
-          <w:color w:val="FF0000"/>
           <w:sz w:val="24"/>
           <w:szCs w:val="24"/>
         </w:rPr>
@@ -3153,7 +3092,6 @@
       <w:r>
         <w:rPr>
           <w:i/>
-          <w:color w:val="FF0000"/>
           <w:sz w:val="24"/>
           <w:szCs w:val="24"/>
         </w:rPr>
@@ -3215,14 +3153,12 @@
         </w:numPr>
         <w:spacing w:line="276" w:lineRule="auto"/>
         <w:rPr>
-          <w:color w:val="FF0000"/>
-          <w:sz w:val="24"/>
-          <w:szCs w:val="24"/>
-        </w:rPr>
-      </w:pPr>
-      <w:r>
-        <w:rPr>
-          <w:color w:val="FF0000"/>
+          <w:sz w:val="24"/>
+          <w:szCs w:val="24"/>
+        </w:rPr>
+      </w:pPr>
+      <w:r>
+        <w:rPr>
           <w:sz w:val="24"/>
           <w:szCs w:val="24"/>
         </w:rPr>
@@ -3238,36 +3174,16 @@
         </w:numPr>
         <w:spacing w:line="276" w:lineRule="auto"/>
         <w:rPr>
-          <w:color w:val="FF0000"/>
-          <w:sz w:val="24"/>
-          <w:szCs w:val="24"/>
-        </w:rPr>
-      </w:pPr>
-      <w:r>
-        <w:rPr>
-          <w:color w:val="FF0000"/>
-          <w:sz w:val="24"/>
-          <w:szCs w:val="24"/>
-        </w:rPr>
-        <w:t xml:space="preserve">Tool for Client (System in </w:t>
-      </w:r>
-      <w:proofErr w:type="spellStart"/>
-      <w:r>
-        <w:rPr>
-          <w:color w:val="FF0000"/>
-          <w:sz w:val="24"/>
-          <w:szCs w:val="24"/>
-        </w:rPr>
-        <w:t>yii</w:t>
-      </w:r>
-      <w:proofErr w:type="spellEnd"/>
-      <w:r>
-        <w:rPr>
-          <w:color w:val="FF0000"/>
-          <w:sz w:val="24"/>
-          <w:szCs w:val="24"/>
-        </w:rPr>
-        <w:t>)</w:t>
+          <w:sz w:val="24"/>
+          <w:szCs w:val="24"/>
+        </w:rPr>
+      </w:pPr>
+      <w:r>
+        <w:rPr>
+          <w:sz w:val="24"/>
+          <w:szCs w:val="24"/>
+        </w:rPr>
+        <w:t>Tool for Client (System in yii)</w:t>
       </w:r>
     </w:p>
     <w:p>
@@ -3279,14 +3195,12 @@
         </w:numPr>
         <w:spacing w:line="276" w:lineRule="auto"/>
         <w:rPr>
-          <w:color w:val="FF0000"/>
-          <w:sz w:val="24"/>
-          <w:szCs w:val="24"/>
-        </w:rPr>
-      </w:pPr>
-      <w:r>
-        <w:rPr>
-          <w:color w:val="FF0000"/>
+          <w:sz w:val="24"/>
+          <w:szCs w:val="24"/>
+        </w:rPr>
+      </w:pPr>
+      <w:r>
+        <w:rPr>
           <w:sz w:val="24"/>
           <w:szCs w:val="24"/>
         </w:rPr>
@@ -3343,7 +3257,14 @@
           <w:sz w:val="24"/>
           <w:szCs w:val="24"/>
         </w:rPr>
-        <w:t xml:space="preserve"> process is </w:t>
+        <w:t xml:space="preserve"> </w:t>
+      </w:r>
+      <w:r>
+        <w:rPr>
+          <w:sz w:val="24"/>
+          <w:szCs w:val="24"/>
+        </w:rPr>
+        <w:t xml:space="preserve">process is </w:t>
       </w:r>
       <w:r>
         <w:rPr>
@@ -3399,19 +3320,10 @@
           <w:sz w:val="24"/>
           <w:szCs w:val="24"/>
         </w:rPr>
-        <w:t xml:space="preserve"> </w:t>
-      </w:r>
-      <w:r>
-        <w:rPr>
-          <w:color w:val="FF0000"/>
-          <w:sz w:val="24"/>
-          <w:szCs w:val="24"/>
-        </w:rPr>
-        <w:t xml:space="preserve">March </w:t>
-      </w:r>
-      <w:r>
-        <w:rPr>
-          <w:color w:val="FF0000"/>
+        <w:t xml:space="preserve"> March </w:t>
+      </w:r>
+      <w:r>
+        <w:rPr>
           <w:sz w:val="24"/>
           <w:szCs w:val="24"/>
         </w:rPr>
@@ -3419,7 +3331,6 @@
       </w:r>
       <w:r>
         <w:rPr>
-          <w:color w:val="FF0000"/>
           <w:sz w:val="24"/>
           <w:szCs w:val="24"/>
         </w:rPr>
@@ -5043,23 +4954,7 @@
           <w:sz w:val="24"/>
           <w:szCs w:val="24"/>
         </w:rPr>
-        <w:t xml:space="preserve"> There will be intensive development, and succeeding iterations (0</w:t>
-      </w:r>
-      <w:proofErr w:type="gramStart"/>
-      <w:r>
-        <w:rPr>
-          <w:sz w:val="24"/>
-          <w:szCs w:val="24"/>
-        </w:rPr>
-        <w:t>,1</w:t>
-      </w:r>
-      <w:proofErr w:type="gramEnd"/>
-      <w:r>
-        <w:rPr>
-          <w:sz w:val="24"/>
-          <w:szCs w:val="24"/>
-        </w:rPr>
-        <w:t>, and 2). Each iteration involves functional integration and detailed change requests, adjustments and tracking – in accordance to client decisions. Bugs and issues may be found during each iteration, when quality assurance testing is done, fixing these bugs will be prioritized after each iteration.</w:t>
+        <w:t xml:space="preserve"> There will be intensive development, and succeeding iterations (0,1, and 2). Each iteration involves functional integration and detailed change requests, adjustments and tracking – in accordance to client decisions. Bugs and issues may be found during each iteration, when quality assurance testing is done, fixing these bugs will be prioritized after each iteration.</w:t>
       </w:r>
     </w:p>
     <w:p>
@@ -6075,18 +5970,8 @@
                 <w:sz w:val="24"/>
                 <w:szCs w:val="24"/>
               </w:rPr>
-              <w:t xml:space="preserve">Joshua C. </w:t>
-            </w:r>
-            <w:proofErr w:type="spellStart"/>
-            <w:r>
-              <w:rPr>
-                <w:b w:val="0"/>
-                <w:sz w:val="24"/>
-                <w:szCs w:val="24"/>
-              </w:rPr>
-              <w:t>Dimapilis</w:t>
-            </w:r>
-            <w:proofErr w:type="spellEnd"/>
+              <w:t>Joshua C. Dimapilis</w:t>
+            </w:r>
           </w:p>
         </w:tc>
         <w:tc>
@@ -6357,34 +6242,14 @@
                 <w:szCs w:val="24"/>
               </w:rPr>
             </w:pPr>
-            <w:proofErr w:type="spellStart"/>
             <w:r>
               <w:rPr>
                 <w:b w:val="0"/>
                 <w:sz w:val="24"/>
                 <w:szCs w:val="24"/>
               </w:rPr>
-              <w:t>Trixia</w:t>
-            </w:r>
-            <w:proofErr w:type="spellEnd"/>
-            <w:r>
-              <w:rPr>
-                <w:b w:val="0"/>
-                <w:sz w:val="24"/>
-                <w:szCs w:val="24"/>
-              </w:rPr>
-              <w:t xml:space="preserve"> Marie A. </w:t>
-            </w:r>
-            <w:proofErr w:type="spellStart"/>
-            <w:r>
-              <w:rPr>
-                <w:b w:val="0"/>
-                <w:sz w:val="24"/>
-                <w:szCs w:val="24"/>
-              </w:rPr>
-              <w:t>Urquiza</w:t>
-            </w:r>
-            <w:proofErr w:type="spellEnd"/>
+              <w:t>Trixia Marie A. Urquiza</w:t>
+            </w:r>
           </w:p>
         </w:tc>
         <w:tc>
@@ -6572,15 +6437,13 @@
         <w:spacing w:line="276" w:lineRule="auto"/>
         <w:rPr>
           <w:b/>
-          <w:color w:val="FF0000"/>
-          <w:sz w:val="24"/>
-          <w:szCs w:val="24"/>
-        </w:rPr>
-      </w:pPr>
-      <w:r>
-        <w:rPr>
-          <w:b/>
-          <w:color w:val="FF0000"/>
+          <w:sz w:val="24"/>
+          <w:szCs w:val="24"/>
+        </w:rPr>
+      </w:pPr>
+      <w:r>
+        <w:rPr>
+          <w:b/>
           <w:sz w:val="24"/>
           <w:szCs w:val="24"/>
         </w:rPr>
@@ -6597,15 +6460,13 @@
         <w:spacing w:line="276" w:lineRule="auto"/>
         <w:rPr>
           <w:b/>
-          <w:color w:val="FF0000"/>
-          <w:sz w:val="24"/>
-          <w:szCs w:val="24"/>
-        </w:rPr>
-      </w:pPr>
-      <w:r>
-        <w:rPr>
-          <w:b/>
-          <w:color w:val="FF0000"/>
+          <w:sz w:val="24"/>
+          <w:szCs w:val="24"/>
+        </w:rPr>
+      </w:pPr>
+      <w:r>
+        <w:rPr>
+          <w:b/>
           <w:sz w:val="24"/>
           <w:szCs w:val="24"/>
         </w:rPr>
@@ -6619,7 +6480,6 @@
         <w:ind w:left="2160"/>
         <w:rPr>
           <w:b/>
-          <w:color w:val="FF0000"/>
           <w:sz w:val="24"/>
           <w:szCs w:val="24"/>
         </w:rPr>
@@ -6630,14 +6490,12 @@
         <w:pStyle w:val="ListParagraph"/>
         <w:spacing w:line="276" w:lineRule="auto"/>
         <w:rPr>
-          <w:color w:val="FF0000"/>
-          <w:sz w:val="24"/>
-          <w:szCs w:val="24"/>
-        </w:rPr>
-      </w:pPr>
-      <w:r>
-        <w:rPr>
-          <w:color w:val="FF0000"/>
+          <w:sz w:val="24"/>
+          <w:szCs w:val="24"/>
+        </w:rPr>
+      </w:pPr>
+      <w:r>
+        <w:rPr>
           <w:sz w:val="24"/>
           <w:szCs w:val="24"/>
         </w:rPr>
@@ -6923,21 +6781,12 @@
                 <w:szCs w:val="24"/>
               </w:rPr>
             </w:pPr>
-            <w:proofErr w:type="spellStart"/>
-            <w:r>
-              <w:rPr>
-                <w:sz w:val="24"/>
-                <w:szCs w:val="24"/>
-              </w:rPr>
-              <w:t>Yii</w:t>
-            </w:r>
-            <w:proofErr w:type="spellEnd"/>
-            <w:r>
-              <w:rPr>
-                <w:sz w:val="24"/>
-                <w:szCs w:val="24"/>
-              </w:rPr>
-              <w:t xml:space="preserve"> 2.0, fullcalendar.io</w:t>
+            <w:r>
+              <w:rPr>
+                <w:sz w:val="24"/>
+                <w:szCs w:val="24"/>
+              </w:rPr>
+              <w:t>Yii 2.0, fullcalendar.io</w:t>
             </w:r>
           </w:p>
         </w:tc>
@@ -6984,21 +6833,12 @@
                 <w:szCs w:val="24"/>
               </w:rPr>
             </w:pPr>
-            <w:proofErr w:type="spellStart"/>
-            <w:r>
-              <w:rPr>
-                <w:sz w:val="24"/>
-                <w:szCs w:val="24"/>
-              </w:rPr>
-              <w:t>Yii</w:t>
-            </w:r>
-            <w:proofErr w:type="spellEnd"/>
-            <w:r>
-              <w:rPr>
-                <w:sz w:val="24"/>
-                <w:szCs w:val="24"/>
-              </w:rPr>
-              <w:t xml:space="preserve"> </w:t>
+            <w:r>
+              <w:rPr>
+                <w:sz w:val="24"/>
+                <w:szCs w:val="24"/>
+              </w:rPr>
+              <w:t xml:space="preserve">Yii </w:t>
             </w:r>
             <w:r>
               <w:rPr>
@@ -7060,23 +6900,7 @@
                 <w:sz w:val="24"/>
                 <w:szCs w:val="24"/>
               </w:rPr>
-              <w:t xml:space="preserve">Devices running </w:t>
-            </w:r>
-            <w:proofErr w:type="spellStart"/>
-            <w:r>
-              <w:rPr>
-                <w:sz w:val="24"/>
-                <w:szCs w:val="24"/>
-              </w:rPr>
-              <w:t>JellyBean</w:t>
-            </w:r>
-            <w:proofErr w:type="spellEnd"/>
-            <w:r>
-              <w:rPr>
-                <w:sz w:val="24"/>
-                <w:szCs w:val="24"/>
-              </w:rPr>
-              <w:t xml:space="preserve"> or newer</w:t>
+              <w:t>Devices running JellyBean or newer</w:t>
             </w:r>
             <w:r>
               <w:rPr>
@@ -7160,7 +6984,7 @@
                 <w:sz w:val="24"/>
                 <w:szCs w:val="24"/>
               </w:rPr>
-              <w:t>Repository</w:t>
+              <w:t>Calendar</w:t>
             </w:r>
           </w:p>
         </w:tc>
@@ -7173,13 +6997,62 @@
               <w:spacing w:line="276" w:lineRule="auto"/>
               <w:jc w:val="center"/>
               <w:cnfStyle w:val="000000000000" w:firstRow="0" w:lastRow="0" w:firstColumn="0" w:lastColumn="0" w:oddVBand="0" w:evenVBand="0" w:oddHBand="0" w:evenHBand="0" w:firstRowFirstColumn="0" w:firstRowLastColumn="0" w:lastRowFirstColumn="0" w:lastRowLastColumn="0"/>
-              <w:rPr>
-                <w:sz w:val="24"/>
-                <w:szCs w:val="24"/>
-              </w:rPr>
             </w:pPr>
             <w:hyperlink r:id="rId15" w:history="1">
-              <w:proofErr w:type="spellStart"/>
+              <w:r>
+                <w:rPr>
+                  <w:rStyle w:val="Hyperlink"/>
+                  <w:sz w:val="24"/>
+                  <w:szCs w:val="24"/>
+                </w:rPr>
+                <w:t>Fullcalendar.io</w:t>
+              </w:r>
+            </w:hyperlink>
+          </w:p>
+        </w:tc>
+      </w:tr>
+      <w:tr>
+        <w:trPr>
+          <w:cnfStyle w:val="000000100000" w:firstRow="0" w:lastRow="0" w:firstColumn="0" w:lastColumn="0" w:oddVBand="0" w:evenVBand="0" w:oddHBand="1" w:evenHBand="0" w:firstRowFirstColumn="0" w:firstRowLastColumn="0" w:lastRowFirstColumn="0" w:lastRowLastColumn="0"/>
+        </w:trPr>
+        <w:tc>
+          <w:tcPr>
+            <w:cnfStyle w:val="001000000000" w:firstRow="0" w:lastRow="0" w:firstColumn="1" w:lastColumn="0" w:oddVBand="0" w:evenVBand="0" w:oddHBand="0" w:evenHBand="0" w:firstRowFirstColumn="0" w:firstRowLastColumn="0" w:lastRowFirstColumn="0" w:lastRowLastColumn="0"/>
+            <w:tcW w:w="4675" w:type="dxa"/>
+          </w:tcPr>
+          <w:p>
+            <w:pPr>
+              <w:spacing w:line="276" w:lineRule="auto"/>
+              <w:jc w:val="center"/>
+              <w:rPr>
+                <w:sz w:val="24"/>
+                <w:szCs w:val="24"/>
+              </w:rPr>
+            </w:pPr>
+            <w:r>
+              <w:rPr>
+                <w:sz w:val="24"/>
+                <w:szCs w:val="24"/>
+              </w:rPr>
+              <w:t>Repository</w:t>
+            </w:r>
+          </w:p>
+        </w:tc>
+        <w:tc>
+          <w:tcPr>
+            <w:tcW w:w="4675" w:type="dxa"/>
+          </w:tcPr>
+          <w:p>
+            <w:pPr>
+              <w:spacing w:line="276" w:lineRule="auto"/>
+              <w:jc w:val="center"/>
+              <w:cnfStyle w:val="000000100000" w:firstRow="0" w:lastRow="0" w:firstColumn="0" w:lastColumn="0" w:oddVBand="0" w:evenVBand="0" w:oddHBand="1" w:evenHBand="0" w:firstRowFirstColumn="0" w:firstRowLastColumn="0" w:lastRowFirstColumn="0" w:lastRowLastColumn="0"/>
+              <w:rPr>
+                <w:sz w:val="24"/>
+                <w:szCs w:val="24"/>
+              </w:rPr>
+            </w:pPr>
+            <w:hyperlink r:id="rId16" w:history="1">
               <w:r>
                 <w:rPr>
                   <w:rStyle w:val="Hyperlink"/>
@@ -7189,7 +7062,6 @@
                 </w:rPr>
                 <w:t>code.google</w:t>
               </w:r>
-              <w:proofErr w:type="spellEnd"/>
             </w:hyperlink>
             <w:r>
               <w:rPr>
@@ -7207,7 +7079,6 @@
               </w:rPr>
               <w:t xml:space="preserve">, </w:t>
             </w:r>
-            <w:proofErr w:type="spellStart"/>
             <w:r>
               <w:rPr>
                 <w:sz w:val="24"/>
@@ -7215,7 +7086,6 @@
               </w:rPr>
               <w:t>Github</w:t>
             </w:r>
-            <w:proofErr w:type="spellEnd"/>
           </w:p>
         </w:tc>
       </w:tr>
@@ -7312,7 +7182,7 @@
                     </pic:cNvPicPr>
                   </pic:nvPicPr>
                   <pic:blipFill>
-                    <a:blip r:embed="rId16">
+                    <a:blip r:embed="rId17">
                       <a:extLst>
                         <a:ext uri="{28A0092B-C50C-407E-A947-70E740481C1C}">
                           <a14:useLocalDpi xmlns:a14="http://schemas.microsoft.com/office/drawing/2010/main" val="0"/>
@@ -7620,6 +7490,7 @@
           <w:sz w:val="24"/>
           <w:szCs w:val="24"/>
         </w:rPr>
+        <w:lastRenderedPageBreak/>
         <w:t xml:space="preserve">Religious </w:t>
       </w:r>
       <w:r>
@@ -7655,7 +7526,6 @@
           <w:sz w:val="24"/>
           <w:szCs w:val="24"/>
         </w:rPr>
-        <w:lastRenderedPageBreak/>
         <w:t>Solemnities</w:t>
       </w:r>
     </w:p>
@@ -7865,17 +7735,15 @@
           <w:sz w:val="24"/>
           <w:szCs w:val="24"/>
         </w:rPr>
-        <w:t xml:space="preserve">• The Logical Database Description </w:t>
-      </w:r>
-    </w:p>
-    <w:p>
-      <w:pPr>
-        <w:rPr>
-          <w:b/>
-          <w:sz w:val="24"/>
-          <w:szCs w:val="24"/>
-        </w:rPr>
-      </w:pPr>
+        <w:t>• T</w:t>
+      </w:r>
+      <w:r>
+        <w:rPr>
+          <w:sz w:val="24"/>
+          <w:szCs w:val="24"/>
+        </w:rPr>
+        <w:t>he Logical Database Description</w:t>
+      </w:r>
     </w:p>
     <w:p>
       <w:pPr>
@@ -7892,15 +7760,6 @@
         </w:rPr>
         <w:t xml:space="preserve">• The Requirements Document </w:t>
       </w:r>
-    </w:p>
-    <w:p>
-      <w:pPr>
-        <w:ind w:left="720"/>
-        <w:rPr>
-          <w:sz w:val="24"/>
-          <w:szCs w:val="24"/>
-        </w:rPr>
-      </w:pPr>
     </w:p>
     <w:p>
       <w:pPr>
@@ -8169,7 +8028,7 @@
                     <pic:cNvPicPr/>
                   </pic:nvPicPr>
                   <pic:blipFill>
-                    <a:blip r:embed="rId17">
+                    <a:blip r:embed="rId18">
                       <a:extLst>
                         <a:ext uri="{28A0092B-C50C-407E-A947-70E740481C1C}">
                           <a14:useLocalDpi xmlns:a14="http://schemas.microsoft.com/office/drawing/2010/main" val="0"/>
@@ -10310,23 +10169,7 @@
           <w:sz w:val="24"/>
           <w:szCs w:val="24"/>
         </w:rPr>
-        <w:t>is a compilation of readings that are separated by cycle types and numbers. (</w:t>
-      </w:r>
-      <w:proofErr w:type="gramStart"/>
-      <w:r>
-        <w:rPr>
-          <w:sz w:val="24"/>
-          <w:szCs w:val="24"/>
-        </w:rPr>
-        <w:t>i.e</w:t>
-      </w:r>
-      <w:proofErr w:type="gramEnd"/>
-      <w:r>
-        <w:rPr>
-          <w:sz w:val="24"/>
-          <w:szCs w:val="24"/>
-        </w:rPr>
-        <w:t xml:space="preserve">. For </w:t>
+        <w:t xml:space="preserve">is a compilation of readings that are separated by cycle types and numbers. (i.e. For </w:t>
       </w:r>
       <w:r>
         <w:rPr>
@@ -12648,7 +12491,7 @@
                     <pic:cNvPicPr/>
                   </pic:nvPicPr>
                   <pic:blipFill>
-                    <a:blip r:embed="rId18">
+                    <a:blip r:embed="rId19">
                       <a:extLst>
                         <a:ext uri="{28A0092B-C50C-407E-A947-70E740481C1C}">
                           <a14:useLocalDpi xmlns:a14="http://schemas.microsoft.com/office/drawing/2010/main" val="0"/>
@@ -12722,7 +12565,7 @@
                     <pic:cNvPicPr/>
                   </pic:nvPicPr>
                   <pic:blipFill>
-                    <a:blip r:embed="rId19">
+                    <a:blip r:embed="rId20">
                       <a:extLst>
                         <a:ext uri="{28A0092B-C50C-407E-A947-70E740481C1C}">
                           <a14:useLocalDpi xmlns:a14="http://schemas.microsoft.com/office/drawing/2010/main" val="0"/>
@@ -12963,15 +12806,6 @@
           <w:szCs w:val="24"/>
         </w:rPr>
       </w:pPr>
-    </w:p>
-    <w:p>
-      <w:pPr>
-        <w:ind w:left="720"/>
-        <w:rPr>
-          <w:sz w:val="24"/>
-          <w:szCs w:val="24"/>
-        </w:rPr>
-      </w:pPr>
       <w:r>
         <w:rPr>
           <w:sz w:val="24"/>
@@ -12979,15 +12813,6 @@
         </w:rPr>
         <w:t xml:space="preserve">• The Software Design Document </w:t>
       </w:r>
-    </w:p>
-    <w:p>
-      <w:pPr>
-        <w:ind w:left="720"/>
-        <w:rPr>
-          <w:sz w:val="24"/>
-          <w:szCs w:val="24"/>
-        </w:rPr>
-      </w:pPr>
     </w:p>
     <w:p>
       <w:pPr>
@@ -13185,7 +13010,7 @@
                     </pic:cNvPicPr>
                   </pic:nvPicPr>
                   <pic:blipFill>
-                    <a:blip r:embed="rId20">
+                    <a:blip r:embed="rId21">
                       <a:extLst>
                         <a:ext uri="{28A0092B-C50C-407E-A947-70E740481C1C}">
                           <a14:useLocalDpi xmlns:a14="http://schemas.microsoft.com/office/drawing/2010/main" val="0"/>
@@ -13348,50 +13173,23 @@
       </w:pPr>
       <w:r>
         <w:rPr>
-          <w:b/>
-          <w:sz w:val="24"/>
-          <w:szCs w:val="24"/>
-        </w:rPr>
-        <w:t>Software Design Document (SDD)</w:t>
-      </w:r>
-      <w:r>
-        <w:rPr>
-          <w:b/>
-          <w:sz w:val="24"/>
-          <w:szCs w:val="24"/>
-        </w:rPr>
-        <w:t xml:space="preserve"> </w:t>
-      </w:r>
-    </w:p>
-    <w:p>
-      <w:pPr>
-        <w:spacing w:line="276" w:lineRule="auto"/>
-        <w:rPr>
-          <w:i/>
-          <w:sz w:val="24"/>
-          <w:szCs w:val="24"/>
-        </w:rPr>
-      </w:pPr>
-      <w:r>
-        <w:rPr>
           <w:i/>
           <w:noProof/>
           <w:sz w:val="24"/>
           <w:szCs w:val="24"/>
           <w:lang w:val="en-PH" w:eastAsia="en-PH"/>
         </w:rPr>
-        <w:lastRenderedPageBreak/>
         <w:drawing>
-          <wp:anchor distT="0" distB="0" distL="114300" distR="114300" simplePos="0" relativeHeight="251667456" behindDoc="0" locked="0" layoutInCell="1" allowOverlap="1" wp14:anchorId="497C8122" wp14:editId="4872CF1E">
+          <wp:anchor distT="0" distB="0" distL="114300" distR="114300" simplePos="0" relativeHeight="251667456" behindDoc="0" locked="0" layoutInCell="1" allowOverlap="1" wp14:anchorId="00C9FC4C" wp14:editId="5FE0A63B">
             <wp:simplePos x="0" y="0"/>
             <wp:positionH relativeFrom="margin">
-              <wp:align>center</wp:align>
+              <wp:posOffset>-9525</wp:posOffset>
             </wp:positionH>
             <wp:positionV relativeFrom="paragraph">
-              <wp:posOffset>189865</wp:posOffset>
+              <wp:posOffset>269240</wp:posOffset>
             </wp:positionV>
-            <wp:extent cx="6438900" cy="5800725"/>
-            <wp:effectExtent l="0" t="0" r="0" b="9525"/>
+            <wp:extent cx="5667375" cy="5104765"/>
+            <wp:effectExtent l="0" t="0" r="9525" b="635"/>
             <wp:wrapTopAndBottom/>
             <wp:docPr id="6" name="Picture 6" descr="C:\Users\Trixia Urquiza\Desktop\QUALITY\Activ_diagram_1.JPG"/>
             <wp:cNvGraphicFramePr>
@@ -13407,7 +13205,7 @@
                     </pic:cNvPicPr>
                   </pic:nvPicPr>
                   <pic:blipFill>
-                    <a:blip r:embed="rId21">
+                    <a:blip r:embed="rId22">
                       <a:extLst>
                         <a:ext uri="{28A0092B-C50C-407E-A947-70E740481C1C}">
                           <a14:useLocalDpi xmlns:a14="http://schemas.microsoft.com/office/drawing/2010/main" val="0"/>
@@ -13422,7 +13220,7 @@
                   <pic:spPr bwMode="auto">
                     <a:xfrm>
                       <a:off x="0" y="0"/>
-                      <a:ext cx="6438900" cy="5800725"/>
+                      <a:ext cx="5667375" cy="5104765"/>
                     </a:xfrm>
                     <a:prstGeom prst="rect">
                       <a:avLst/>
@@ -13444,6 +13242,32 @@
           </wp:anchor>
         </w:drawing>
       </w:r>
+      <w:r>
+        <w:rPr>
+          <w:b/>
+          <w:sz w:val="24"/>
+          <w:szCs w:val="24"/>
+        </w:rPr>
+        <w:t>Software Design Document (SDD)</w:t>
+      </w:r>
+      <w:r>
+        <w:rPr>
+          <w:b/>
+          <w:sz w:val="24"/>
+          <w:szCs w:val="24"/>
+        </w:rPr>
+        <w:t xml:space="preserve"> </w:t>
+      </w:r>
+    </w:p>
+    <w:p>
+      <w:pPr>
+        <w:spacing w:line="276" w:lineRule="auto"/>
+        <w:rPr>
+          <w:i/>
+          <w:sz w:val="24"/>
+          <w:szCs w:val="24"/>
+        </w:rPr>
+      </w:pPr>
     </w:p>
     <w:p>
       <w:pPr>
@@ -13460,149 +13284,24 @@
           <w:sz w:val="24"/>
           <w:szCs w:val="24"/>
         </w:rPr>
-        <w:t>Image(s) 1.6</w:t>
-      </w:r>
-      <w:r>
-        <w:rPr>
-          <w:sz w:val="24"/>
-          <w:szCs w:val="24"/>
-        </w:rPr>
-        <w:t xml:space="preserve"> </w:t>
-      </w:r>
-      <w:r>
-        <w:rPr>
-          <w:b/>
-          <w:sz w:val="24"/>
-          <w:szCs w:val="24"/>
-        </w:rPr>
-        <w:t xml:space="preserve">Swim </w:t>
-      </w:r>
-      <w:r>
-        <w:rPr>
-          <w:b/>
-          <w:sz w:val="24"/>
-          <w:szCs w:val="24"/>
-        </w:rPr>
-        <w:t>L</w:t>
-      </w:r>
-      <w:r>
-        <w:rPr>
-          <w:b/>
-          <w:sz w:val="24"/>
-          <w:szCs w:val="24"/>
-        </w:rPr>
-        <w:t>ane Diagram</w:t>
-      </w:r>
-    </w:p>
-    <w:p>
-      <w:pPr>
-        <w:spacing w:line="276" w:lineRule="auto"/>
-        <w:jc w:val="center"/>
-        <w:rPr>
-          <w:b/>
-          <w:sz w:val="24"/>
-          <w:szCs w:val="24"/>
-        </w:rPr>
-      </w:pPr>
-    </w:p>
-    <w:p>
-      <w:pPr>
-        <w:spacing w:line="276" w:lineRule="auto"/>
-        <w:jc w:val="center"/>
-        <w:rPr>
-          <w:b/>
-          <w:sz w:val="24"/>
-          <w:szCs w:val="24"/>
-        </w:rPr>
-      </w:pPr>
-    </w:p>
-    <w:p>
-      <w:pPr>
-        <w:spacing w:line="276" w:lineRule="auto"/>
-        <w:jc w:val="center"/>
-        <w:rPr>
-          <w:b/>
-          <w:sz w:val="24"/>
-          <w:szCs w:val="24"/>
-        </w:rPr>
-      </w:pPr>
-    </w:p>
-    <w:p>
-      <w:pPr>
-        <w:spacing w:line="276" w:lineRule="auto"/>
-        <w:jc w:val="center"/>
-        <w:rPr>
-          <w:b/>
-          <w:sz w:val="24"/>
-          <w:szCs w:val="24"/>
-        </w:rPr>
-      </w:pPr>
-    </w:p>
-    <w:p>
-      <w:pPr>
-        <w:spacing w:line="276" w:lineRule="auto"/>
-        <w:jc w:val="center"/>
-        <w:rPr>
-          <w:b/>
-          <w:sz w:val="24"/>
-          <w:szCs w:val="24"/>
-        </w:rPr>
-      </w:pPr>
-    </w:p>
-    <w:p>
-      <w:pPr>
-        <w:spacing w:line="276" w:lineRule="auto"/>
-        <w:jc w:val="center"/>
-        <w:rPr>
-          <w:b/>
-          <w:sz w:val="24"/>
-          <w:szCs w:val="24"/>
-        </w:rPr>
-      </w:pPr>
-    </w:p>
-    <w:p>
-      <w:pPr>
-        <w:spacing w:line="276" w:lineRule="auto"/>
-        <w:jc w:val="center"/>
-        <w:rPr>
-          <w:b/>
-          <w:sz w:val="24"/>
-          <w:szCs w:val="24"/>
-        </w:rPr>
-      </w:pPr>
-    </w:p>
-    <w:p>
-      <w:pPr>
-        <w:spacing w:line="276" w:lineRule="auto"/>
-        <w:jc w:val="center"/>
-        <w:rPr>
-          <w:b/>
-          <w:sz w:val="24"/>
-          <w:szCs w:val="24"/>
-        </w:rPr>
-      </w:pPr>
-    </w:p>
-    <w:p>
-      <w:pPr>
-        <w:spacing w:line="276" w:lineRule="auto"/>
-        <w:jc w:val="center"/>
-        <w:rPr>
-          <w:b/>
-          <w:sz w:val="24"/>
-          <w:szCs w:val="24"/>
-        </w:rPr>
-      </w:pPr>
-    </w:p>
-    <w:p>
-      <w:pPr>
-        <w:spacing w:line="276" w:lineRule="auto"/>
-        <w:jc w:val="center"/>
-        <w:rPr>
-          <w:b/>
-          <w:sz w:val="24"/>
-          <w:szCs w:val="24"/>
-        </w:rPr>
-      </w:pPr>
+        <w:t xml:space="preserve">Image(s) 1.6 </w:t>
+      </w:r>
+      <w:r>
+        <w:rPr>
+          <w:b/>
+          <w:sz w:val="24"/>
+          <w:szCs w:val="24"/>
+        </w:rPr>
+        <w:t>Swim Lane Diagram</w:t>
+      </w:r>
+      <w:r>
+        <w:rPr>
+          <w:b/>
+          <w:sz w:val="24"/>
+          <w:szCs w:val="24"/>
+        </w:rPr>
+        <w:t>s</w:t>
+      </w:r>
     </w:p>
     <w:p>
       <w:pPr>
@@ -13649,7 +13348,7 @@
                     </pic:cNvPicPr>
                   </pic:nvPicPr>
                   <pic:blipFill>
-                    <a:blip r:embed="rId22">
+                    <a:blip r:embed="rId23">
                       <a:extLst>
                         <a:ext uri="{28A0092B-C50C-407E-A947-70E740481C1C}">
                           <a14:useLocalDpi xmlns:a14="http://schemas.microsoft.com/office/drawing/2010/main" val="0"/>
@@ -13977,15 +13676,13 @@
         <w:spacing w:line="276" w:lineRule="auto"/>
         <w:rPr>
           <w:b/>
-          <w:color w:val="FF0000"/>
-          <w:sz w:val="24"/>
-          <w:szCs w:val="24"/>
-        </w:rPr>
-      </w:pPr>
-      <w:r>
-        <w:rPr>
-          <w:b/>
-          <w:color w:val="FF0000"/>
+          <w:sz w:val="24"/>
+          <w:szCs w:val="24"/>
+        </w:rPr>
+      </w:pPr>
+      <w:r>
+        <w:rPr>
+          <w:b/>
           <w:sz w:val="24"/>
           <w:szCs w:val="24"/>
         </w:rPr>
@@ -14076,13 +13773,11 @@
       <w:pPr>
         <w:spacing w:line="276" w:lineRule="auto"/>
         <w:rPr>
-          <w:color w:val="FF0000"/>
-          <w:sz w:val="24"/>
-        </w:rPr>
-      </w:pPr>
-      <w:r>
-        <w:rPr>
-          <w:color w:val="FF0000"/>
+          <w:sz w:val="24"/>
+        </w:rPr>
+      </w:pPr>
+      <w:r>
+        <w:rPr>
           <w:sz w:val="24"/>
         </w:rPr>
         <w:t xml:space="preserve">The Sunday Readings contain the </w:t>
@@ -14090,14 +13785,12 @@
       <w:r>
         <w:rPr>
           <w:i/>
-          <w:color w:val="FF0000"/>
           <w:sz w:val="24"/>
         </w:rPr>
         <w:t xml:space="preserve">First Reading, </w:t>
       </w:r>
       <w:r>
         <w:rPr>
-          <w:color w:val="FF0000"/>
           <w:sz w:val="24"/>
         </w:rPr>
         <w:t xml:space="preserve">the </w:t>
@@ -14105,14 +13798,12 @@
       <w:r>
         <w:rPr>
           <w:i/>
-          <w:color w:val="FF0000"/>
           <w:sz w:val="24"/>
         </w:rPr>
         <w:t xml:space="preserve">Second Reading, </w:t>
       </w:r>
       <w:r>
         <w:rPr>
-          <w:color w:val="FF0000"/>
           <w:sz w:val="24"/>
         </w:rPr>
         <w:t xml:space="preserve">the </w:t>
@@ -14120,14 +13811,12 @@
       <w:r>
         <w:rPr>
           <w:i/>
-          <w:color w:val="FF0000"/>
           <w:sz w:val="24"/>
         </w:rPr>
         <w:t xml:space="preserve">Alleluia Verse, </w:t>
       </w:r>
       <w:r>
         <w:rPr>
-          <w:color w:val="FF0000"/>
           <w:sz w:val="24"/>
         </w:rPr>
         <w:t xml:space="preserve">the </w:t>
@@ -14135,14 +13824,12 @@
       <w:r>
         <w:rPr>
           <w:i/>
-          <w:color w:val="FF0000"/>
           <w:sz w:val="24"/>
         </w:rPr>
         <w:t xml:space="preserve">Responsorial Psalm, </w:t>
       </w:r>
       <w:r>
         <w:rPr>
-          <w:color w:val="FF0000"/>
           <w:sz w:val="24"/>
         </w:rPr>
         <w:t xml:space="preserve">and the </w:t>
@@ -14150,14 +13837,12 @@
       <w:r>
         <w:rPr>
           <w:i/>
-          <w:color w:val="FF0000"/>
           <w:sz w:val="24"/>
         </w:rPr>
         <w:t>Sunday Gospel</w:t>
       </w:r>
       <w:r>
         <w:rPr>
-          <w:color w:val="FF0000"/>
           <w:sz w:val="24"/>
         </w:rPr>
         <w:t xml:space="preserve"> designated for that specific Sunday. Sunday Readings in </w:t>
@@ -14165,21 +13850,18 @@
       <w:r>
         <w:rPr>
           <w:b/>
-          <w:color w:val="FF0000"/>
           <w:sz w:val="24"/>
         </w:rPr>
         <w:t>Ordinary Time</w:t>
       </w:r>
       <w:r>
         <w:rPr>
-          <w:color w:val="FF0000"/>
           <w:sz w:val="24"/>
         </w:rPr>
         <w:t xml:space="preserve"> possess these complete detail</w:t>
       </w:r>
       <w:r>
         <w:rPr>
-          <w:color w:val="FF0000"/>
           <w:sz w:val="24"/>
         </w:rPr>
         <w:t>s. Other Sundays however, may lack some of the mentioned attributes.</w:t>
@@ -14195,14 +13877,12 @@
         <w:spacing w:line="276" w:lineRule="auto"/>
         <w:rPr>
           <w:b/>
-          <w:color w:val="FF0000"/>
-          <w:sz w:val="24"/>
-        </w:rPr>
-      </w:pPr>
-      <w:r>
-        <w:rPr>
-          <w:b/>
-          <w:color w:val="FF0000"/>
+          <w:sz w:val="24"/>
+        </w:rPr>
+      </w:pPr>
+      <w:r>
+        <w:rPr>
+          <w:b/>
           <w:sz w:val="24"/>
         </w:rPr>
         <w:t>Weekday Readings</w:t>
@@ -14212,13 +13892,11 @@
       <w:pPr>
         <w:spacing w:line="276" w:lineRule="auto"/>
         <w:rPr>
-          <w:color w:val="FF0000"/>
-          <w:sz w:val="24"/>
-        </w:rPr>
-      </w:pPr>
-      <w:r>
-        <w:rPr>
-          <w:color w:val="FF0000"/>
+          <w:sz w:val="24"/>
+        </w:rPr>
+      </w:pPr>
+      <w:r>
+        <w:rPr>
           <w:sz w:val="24"/>
         </w:rPr>
         <w:t xml:space="preserve">For the Weekday Readings, they contain the </w:t>
@@ -14226,14 +13904,12 @@
       <w:r>
         <w:rPr>
           <w:i/>
-          <w:color w:val="FF0000"/>
           <w:sz w:val="24"/>
         </w:rPr>
         <w:t xml:space="preserve">First Reading, </w:t>
       </w:r>
       <w:r>
         <w:rPr>
-          <w:color w:val="FF0000"/>
           <w:sz w:val="24"/>
         </w:rPr>
         <w:t xml:space="preserve">the </w:t>
@@ -14241,14 +13917,12 @@
       <w:r>
         <w:rPr>
           <w:i/>
-          <w:color w:val="FF0000"/>
           <w:sz w:val="24"/>
         </w:rPr>
         <w:t xml:space="preserve">Alleluia Verse, </w:t>
       </w:r>
       <w:r>
         <w:rPr>
-          <w:color w:val="FF0000"/>
           <w:sz w:val="24"/>
         </w:rPr>
         <w:t xml:space="preserve">the </w:t>
@@ -14256,14 +13930,12 @@
       <w:r>
         <w:rPr>
           <w:i/>
-          <w:color w:val="FF0000"/>
           <w:sz w:val="24"/>
         </w:rPr>
         <w:t xml:space="preserve">Responsorial Psalm, </w:t>
       </w:r>
       <w:r>
         <w:rPr>
-          <w:color w:val="FF0000"/>
           <w:sz w:val="24"/>
         </w:rPr>
         <w:t xml:space="preserve">and the </w:t>
@@ -14271,42 +13943,36 @@
       <w:r>
         <w:rPr>
           <w:i/>
-          <w:color w:val="FF0000"/>
           <w:sz w:val="24"/>
         </w:rPr>
         <w:t>Sunday Gospel</w:t>
       </w:r>
       <w:r>
         <w:rPr>
-          <w:color w:val="FF0000"/>
           <w:sz w:val="24"/>
         </w:rPr>
         <w:t xml:space="preserve"> designated for that specific </w:t>
       </w:r>
       <w:r>
         <w:rPr>
-          <w:color w:val="FF0000"/>
           <w:sz w:val="24"/>
         </w:rPr>
         <w:t>Week</w:t>
       </w:r>
       <w:r>
         <w:rPr>
-          <w:color w:val="FF0000"/>
           <w:sz w:val="24"/>
         </w:rPr>
         <w:t xml:space="preserve">day. </w:t>
       </w:r>
       <w:r>
         <w:rPr>
-          <w:color w:val="FF0000"/>
           <w:sz w:val="24"/>
         </w:rPr>
         <w:t>Week</w:t>
       </w:r>
       <w:r>
         <w:rPr>
-          <w:color w:val="FF0000"/>
           <w:sz w:val="24"/>
         </w:rPr>
         <w:t xml:space="preserve">day Readings in </w:t>
@@ -14314,21 +13980,18 @@
       <w:r>
         <w:rPr>
           <w:b/>
-          <w:color w:val="FF0000"/>
           <w:sz w:val="24"/>
         </w:rPr>
         <w:t>Ordinary Time</w:t>
       </w:r>
       <w:r>
         <w:rPr>
-          <w:color w:val="FF0000"/>
           <w:sz w:val="24"/>
         </w:rPr>
         <w:t xml:space="preserve"> possess these complete details. </w:t>
       </w:r>
       <w:r>
         <w:rPr>
-          <w:color w:val="FF0000"/>
           <w:sz w:val="24"/>
         </w:rPr>
         <w:t xml:space="preserve">The significant difference of the Weekday readings in OT, with the Sunday readings in OT, is that there is no </w:t>
@@ -14336,14 +13999,12 @@
       <w:r>
         <w:rPr>
           <w:i/>
-          <w:color w:val="FF0000"/>
           <w:sz w:val="24"/>
         </w:rPr>
         <w:t xml:space="preserve">Second Reading </w:t>
       </w:r>
       <w:r>
         <w:rPr>
-          <w:color w:val="FF0000"/>
           <w:sz w:val="24"/>
         </w:rPr>
         <w:t>for the days of the week. Other weekdays, that are not in ordinary time, or that possess a special / different plotting rule, may or may not have complete records of these attributes.</w:t>
@@ -14359,15 +14020,13 @@
         <w:spacing w:line="276" w:lineRule="auto"/>
         <w:rPr>
           <w:b/>
-          <w:color w:val="FF0000"/>
-          <w:sz w:val="24"/>
-          <w:szCs w:val="24"/>
-        </w:rPr>
-      </w:pPr>
-      <w:r>
-        <w:rPr>
-          <w:b/>
-          <w:color w:val="FF0000"/>
+          <w:sz w:val="24"/>
+          <w:szCs w:val="24"/>
+        </w:rPr>
+      </w:pPr>
+      <w:r>
+        <w:rPr>
+          <w:b/>
           <w:sz w:val="24"/>
           <w:szCs w:val="24"/>
         </w:rPr>
@@ -14384,15 +14043,13 @@
         <w:spacing w:line="276" w:lineRule="auto"/>
         <w:rPr>
           <w:b/>
-          <w:color w:val="FF0000"/>
-          <w:sz w:val="24"/>
-          <w:szCs w:val="24"/>
-        </w:rPr>
-      </w:pPr>
-      <w:r>
-        <w:rPr>
-          <w:b/>
-          <w:color w:val="FF0000"/>
+          <w:sz w:val="24"/>
+          <w:szCs w:val="24"/>
+        </w:rPr>
+      </w:pPr>
+      <w:r>
+        <w:rPr>
+          <w:b/>
           <w:sz w:val="24"/>
           <w:szCs w:val="24"/>
         </w:rPr>
@@ -14403,14 +14060,12 @@
       <w:pPr>
         <w:spacing w:line="276" w:lineRule="auto"/>
         <w:rPr>
-          <w:color w:val="FF0000"/>
-          <w:sz w:val="24"/>
-          <w:szCs w:val="24"/>
-        </w:rPr>
-      </w:pPr>
-      <w:r>
-        <w:rPr>
-          <w:color w:val="FF0000"/>
+          <w:sz w:val="24"/>
+          <w:szCs w:val="24"/>
+        </w:rPr>
+      </w:pPr>
+      <w:r>
+        <w:rPr>
           <w:sz w:val="24"/>
           <w:szCs w:val="24"/>
         </w:rPr>
@@ -14418,7 +14073,6 @@
       </w:r>
       <w:r>
         <w:rPr>
-          <w:color w:val="FF0000"/>
           <w:sz w:val="24"/>
           <w:szCs w:val="24"/>
         </w:rPr>
@@ -14426,7 +14080,6 @@
       </w:r>
       <w:r>
         <w:rPr>
-          <w:color w:val="FF0000"/>
           <w:sz w:val="24"/>
           <w:szCs w:val="24"/>
         </w:rPr>
@@ -14434,7 +14087,6 @@
       </w:r>
       <w:r>
         <w:rPr>
-          <w:color w:val="FF0000"/>
           <w:sz w:val="24"/>
           <w:szCs w:val="24"/>
         </w:rPr>
@@ -14442,7 +14094,6 @@
       </w:r>
       <w:r>
         <w:rPr>
-          <w:color w:val="FF0000"/>
           <w:sz w:val="24"/>
           <w:szCs w:val="24"/>
         </w:rPr>
@@ -14459,15 +14110,13 @@
         <w:spacing w:line="276" w:lineRule="auto"/>
         <w:rPr>
           <w:b/>
-          <w:color w:val="FF0000"/>
-          <w:sz w:val="24"/>
-          <w:szCs w:val="24"/>
-        </w:rPr>
-      </w:pPr>
-      <w:r>
-        <w:rPr>
-          <w:b/>
-          <w:color w:val="FF0000"/>
+          <w:sz w:val="24"/>
+          <w:szCs w:val="24"/>
+        </w:rPr>
+      </w:pPr>
+      <w:r>
+        <w:rPr>
+          <w:b/>
           <w:sz w:val="24"/>
           <w:szCs w:val="24"/>
         </w:rPr>
@@ -14476,7 +14125,6 @@
       <w:r>
         <w:rPr>
           <w:b/>
-          <w:color w:val="FF0000"/>
           <w:sz w:val="24"/>
           <w:szCs w:val="24"/>
         </w:rPr>
@@ -14487,14 +14135,12 @@
       <w:pPr>
         <w:spacing w:line="276" w:lineRule="auto"/>
         <w:rPr>
-          <w:color w:val="FF0000"/>
-          <w:sz w:val="24"/>
-          <w:szCs w:val="24"/>
-        </w:rPr>
-      </w:pPr>
-      <w:r>
-        <w:rPr>
-          <w:color w:val="FF0000"/>
+          <w:sz w:val="24"/>
+          <w:szCs w:val="24"/>
+        </w:rPr>
+      </w:pPr>
+      <w:r>
+        <w:rPr>
           <w:sz w:val="24"/>
           <w:szCs w:val="24"/>
         </w:rPr>
@@ -14502,7 +14148,6 @@
       </w:r>
       <w:r>
         <w:rPr>
-          <w:color w:val="FF0000"/>
           <w:sz w:val="24"/>
           <w:szCs w:val="24"/>
         </w:rPr>
@@ -14510,7 +14155,6 @@
       </w:r>
       <w:r>
         <w:rPr>
-          <w:color w:val="FF0000"/>
           <w:sz w:val="24"/>
           <w:szCs w:val="24"/>
         </w:rPr>
@@ -14527,15 +14171,13 @@
         <w:spacing w:line="276" w:lineRule="auto"/>
         <w:rPr>
           <w:b/>
-          <w:color w:val="FF0000"/>
-          <w:sz w:val="24"/>
-          <w:szCs w:val="24"/>
-        </w:rPr>
-      </w:pPr>
-      <w:r>
-        <w:rPr>
-          <w:b/>
-          <w:color w:val="FF0000"/>
+          <w:sz w:val="24"/>
+          <w:szCs w:val="24"/>
+        </w:rPr>
+      </w:pPr>
+      <w:r>
+        <w:rPr>
+          <w:b/>
           <w:sz w:val="24"/>
           <w:szCs w:val="24"/>
         </w:rPr>
@@ -14546,14 +14188,12 @@
       <w:pPr>
         <w:spacing w:line="276" w:lineRule="auto"/>
         <w:rPr>
-          <w:color w:val="FF0000"/>
-          <w:sz w:val="24"/>
-          <w:szCs w:val="24"/>
-        </w:rPr>
-      </w:pPr>
-      <w:r>
-        <w:rPr>
-          <w:color w:val="FF0000"/>
+          <w:sz w:val="24"/>
+          <w:szCs w:val="24"/>
+        </w:rPr>
+      </w:pPr>
+      <w:r>
+        <w:rPr>
           <w:sz w:val="24"/>
           <w:szCs w:val="24"/>
         </w:rPr>
@@ -14580,15 +14220,13 @@
         <w:spacing w:line="276" w:lineRule="auto"/>
         <w:rPr>
           <w:b/>
-          <w:color w:val="0070C0"/>
-          <w:sz w:val="24"/>
-          <w:szCs w:val="24"/>
-        </w:rPr>
-      </w:pPr>
-      <w:r>
-        <w:rPr>
-          <w:b/>
-          <w:color w:val="0070C0"/>
+          <w:sz w:val="24"/>
+          <w:szCs w:val="24"/>
+        </w:rPr>
+      </w:pPr>
+      <w:r>
+        <w:rPr>
+          <w:b/>
           <w:sz w:val="24"/>
           <w:szCs w:val="24"/>
         </w:rPr>
@@ -14597,7 +14235,6 @@
       <w:r>
         <w:rPr>
           <w:b/>
-          <w:color w:val="0070C0"/>
           <w:sz w:val="24"/>
           <w:szCs w:val="24"/>
         </w:rPr>
@@ -14703,15 +14340,13 @@
         <w:spacing w:line="276" w:lineRule="auto"/>
         <w:rPr>
           <w:b/>
-          <w:color w:val="FF0000"/>
-          <w:sz w:val="24"/>
-          <w:szCs w:val="24"/>
-        </w:rPr>
-      </w:pPr>
-      <w:r>
-        <w:rPr>
-          <w:b/>
-          <w:color w:val="FF0000"/>
+          <w:sz w:val="24"/>
+          <w:szCs w:val="24"/>
+        </w:rPr>
+      </w:pPr>
+      <w:r>
+        <w:rPr>
+          <w:b/>
           <w:sz w:val="24"/>
           <w:szCs w:val="24"/>
         </w:rPr>
@@ -14728,14 +14363,12 @@
         </w:numPr>
         <w:spacing w:line="276" w:lineRule="auto"/>
         <w:rPr>
-          <w:color w:val="FF0000"/>
-          <w:sz w:val="24"/>
-          <w:szCs w:val="24"/>
-        </w:rPr>
-      </w:pPr>
-      <w:r>
-        <w:rPr>
-          <w:color w:val="FF0000"/>
+          <w:sz w:val="24"/>
+          <w:szCs w:val="24"/>
+        </w:rPr>
+      </w:pPr>
+      <w:r>
+        <w:rPr>
           <w:sz w:val="24"/>
           <w:szCs w:val="24"/>
         </w:rPr>
@@ -14743,7 +14376,6 @@
       </w:r>
       <w:r>
         <w:rPr>
-          <w:color w:val="FF0000"/>
           <w:sz w:val="24"/>
           <w:szCs w:val="24"/>
         </w:rPr>
@@ -14751,7 +14383,6 @@
       </w:r>
       <w:r>
         <w:rPr>
-          <w:color w:val="FF0000"/>
           <w:sz w:val="24"/>
           <w:szCs w:val="24"/>
         </w:rPr>
@@ -14767,14 +14398,12 @@
         </w:numPr>
         <w:spacing w:line="276" w:lineRule="auto"/>
         <w:rPr>
-          <w:color w:val="FF0000"/>
-          <w:sz w:val="24"/>
-          <w:szCs w:val="24"/>
-        </w:rPr>
-      </w:pPr>
-      <w:r>
-        <w:rPr>
-          <w:color w:val="FF0000"/>
+          <w:sz w:val="24"/>
+          <w:szCs w:val="24"/>
+        </w:rPr>
+      </w:pPr>
+      <w:r>
+        <w:rPr>
           <w:sz w:val="24"/>
           <w:szCs w:val="24"/>
         </w:rPr>
@@ -14790,14 +14419,12 @@
         </w:numPr>
         <w:spacing w:line="276" w:lineRule="auto"/>
         <w:rPr>
-          <w:color w:val="FF0000"/>
-          <w:sz w:val="24"/>
-          <w:szCs w:val="24"/>
-        </w:rPr>
-      </w:pPr>
-      <w:r>
-        <w:rPr>
-          <w:color w:val="FF0000"/>
+          <w:sz w:val="24"/>
+          <w:szCs w:val="24"/>
+        </w:rPr>
+      </w:pPr>
+      <w:r>
+        <w:rPr>
           <w:sz w:val="24"/>
           <w:szCs w:val="24"/>
         </w:rPr>
@@ -14813,14 +14440,12 @@
         </w:numPr>
         <w:spacing w:line="276" w:lineRule="auto"/>
         <w:rPr>
-          <w:color w:val="FF0000"/>
-          <w:sz w:val="24"/>
-          <w:szCs w:val="24"/>
-        </w:rPr>
-      </w:pPr>
-      <w:r>
-        <w:rPr>
-          <w:color w:val="FF0000"/>
+          <w:sz w:val="24"/>
+          <w:szCs w:val="24"/>
+        </w:rPr>
+      </w:pPr>
+      <w:r>
+        <w:rPr>
           <w:sz w:val="24"/>
           <w:szCs w:val="24"/>
         </w:rPr>
@@ -14836,14 +14461,12 @@
         </w:numPr>
         <w:spacing w:line="276" w:lineRule="auto"/>
         <w:rPr>
-          <w:color w:val="FF0000"/>
-          <w:sz w:val="24"/>
-          <w:szCs w:val="24"/>
-        </w:rPr>
-      </w:pPr>
-      <w:r>
-        <w:rPr>
-          <w:color w:val="FF0000"/>
+          <w:sz w:val="24"/>
+          <w:szCs w:val="24"/>
+        </w:rPr>
+      </w:pPr>
+      <w:r>
+        <w:rPr>
           <w:sz w:val="24"/>
           <w:szCs w:val="24"/>
         </w:rPr>
@@ -14851,7 +14474,6 @@
       </w:r>
       <w:r>
         <w:rPr>
-          <w:color w:val="FF0000"/>
           <w:sz w:val="24"/>
           <w:szCs w:val="24"/>
         </w:rPr>
@@ -14859,7 +14481,6 @@
       </w:r>
       <w:r>
         <w:rPr>
-          <w:color w:val="FF0000"/>
           <w:sz w:val="24"/>
           <w:szCs w:val="24"/>
         </w:rPr>
@@ -14867,7 +14488,6 @@
       </w:r>
       <w:r>
         <w:rPr>
-          <w:color w:val="FF0000"/>
           <w:sz w:val="24"/>
           <w:szCs w:val="24"/>
         </w:rPr>
@@ -14875,7 +14495,6 @@
       </w:r>
       <w:r>
         <w:rPr>
-          <w:color w:val="FF0000"/>
           <w:sz w:val="24"/>
           <w:szCs w:val="24"/>
         </w:rPr>
@@ -14891,14 +14510,12 @@
         </w:numPr>
         <w:spacing w:line="276" w:lineRule="auto"/>
         <w:rPr>
-          <w:color w:val="FF0000"/>
-          <w:sz w:val="24"/>
-          <w:szCs w:val="24"/>
-        </w:rPr>
-      </w:pPr>
-      <w:r>
-        <w:rPr>
-          <w:color w:val="FF0000"/>
+          <w:sz w:val="24"/>
+          <w:szCs w:val="24"/>
+        </w:rPr>
+      </w:pPr>
+      <w:r>
+        <w:rPr>
           <w:sz w:val="24"/>
           <w:szCs w:val="24"/>
         </w:rPr>
@@ -14914,30 +14531,22 @@
         </w:numPr>
         <w:spacing w:line="276" w:lineRule="auto"/>
         <w:rPr>
-          <w:color w:val="FF0000"/>
-          <w:sz w:val="24"/>
-          <w:szCs w:val="24"/>
-        </w:rPr>
-      </w:pPr>
-      <w:r>
-        <w:rPr>
-          <w:color w:val="FF0000"/>
-          <w:sz w:val="24"/>
-          <w:szCs w:val="24"/>
-        </w:rPr>
-        <w:t>Some information are present in the</w:t>
-      </w:r>
-      <w:r>
-        <w:rPr>
-          <w:sz w:val="24"/>
-          <w:szCs w:val="24"/>
-        </w:rPr>
-        <w:t xml:space="preserve"> </w:t>
-      </w:r>
-      <w:hyperlink r:id="rId23" w:history="1">
+          <w:sz w:val="24"/>
+          <w:szCs w:val="24"/>
+        </w:rPr>
+      </w:pPr>
+      <w:r>
+        <w:rPr>
+          <w:sz w:val="24"/>
+          <w:szCs w:val="24"/>
+        </w:rPr>
+        <w:t xml:space="preserve">Some information are present in the </w:t>
+      </w:r>
+      <w:hyperlink r:id="rId24" w:history="1">
         <w:r>
           <w:rPr>
             <w:rStyle w:val="Hyperlink"/>
+            <w:color w:val="0070C0"/>
             <w:sz w:val="24"/>
             <w:szCs w:val="24"/>
           </w:rPr>
@@ -14946,6 +14555,7 @@
       </w:hyperlink>
       <w:r>
         <w:rPr>
+          <w:color w:val="0070C0"/>
           <w:sz w:val="24"/>
           <w:szCs w:val="24"/>
         </w:rPr>
@@ -14953,7 +14563,6 @@
       </w:r>
       <w:r>
         <w:rPr>
-          <w:color w:val="FF0000"/>
           <w:sz w:val="24"/>
           <w:szCs w:val="24"/>
         </w:rPr>
@@ -14969,14 +14578,12 @@
         </w:numPr>
         <w:spacing w:line="276" w:lineRule="auto"/>
         <w:rPr>
-          <w:color w:val="FF0000"/>
-          <w:sz w:val="24"/>
-          <w:szCs w:val="24"/>
-        </w:rPr>
-      </w:pPr>
-      <w:r>
-        <w:rPr>
-          <w:color w:val="FF0000"/>
+          <w:sz w:val="24"/>
+          <w:szCs w:val="24"/>
+        </w:rPr>
+      </w:pPr>
+      <w:r>
+        <w:rPr>
           <w:sz w:val="24"/>
           <w:szCs w:val="24"/>
         </w:rPr>
@@ -14992,14 +14599,12 @@
         </w:numPr>
         <w:spacing w:line="276" w:lineRule="auto"/>
         <w:rPr>
-          <w:color w:val="FF0000"/>
-          <w:sz w:val="24"/>
-          <w:szCs w:val="24"/>
-        </w:rPr>
-      </w:pPr>
-      <w:r>
-        <w:rPr>
-          <w:color w:val="FF0000"/>
+          <w:sz w:val="24"/>
+          <w:szCs w:val="24"/>
+        </w:rPr>
+      </w:pPr>
+      <w:r>
+        <w:rPr>
           <w:sz w:val="24"/>
           <w:szCs w:val="24"/>
         </w:rPr>
@@ -15007,7 +14612,6 @@
       </w:r>
       <w:r>
         <w:rPr>
-          <w:color w:val="FF0000"/>
           <w:sz w:val="24"/>
           <w:szCs w:val="24"/>
         </w:rPr>
@@ -15023,14 +14627,12 @@
         </w:numPr>
         <w:spacing w:line="276" w:lineRule="auto"/>
         <w:rPr>
-          <w:color w:val="FF0000"/>
-          <w:sz w:val="24"/>
-          <w:szCs w:val="24"/>
-        </w:rPr>
-      </w:pPr>
-      <w:r>
-        <w:rPr>
-          <w:color w:val="FF0000"/>
+          <w:sz w:val="24"/>
+          <w:szCs w:val="24"/>
+        </w:rPr>
+      </w:pPr>
+      <w:r>
+        <w:rPr>
           <w:sz w:val="24"/>
           <w:szCs w:val="24"/>
         </w:rPr>
@@ -15046,14 +14648,12 @@
         </w:numPr>
         <w:spacing w:line="276" w:lineRule="auto"/>
         <w:rPr>
-          <w:color w:val="FF0000"/>
-          <w:sz w:val="24"/>
-          <w:szCs w:val="24"/>
-        </w:rPr>
-      </w:pPr>
-      <w:r>
-        <w:rPr>
-          <w:color w:val="FF0000"/>
+          <w:sz w:val="24"/>
+          <w:szCs w:val="24"/>
+        </w:rPr>
+      </w:pPr>
+      <w:r>
+        <w:rPr>
           <w:sz w:val="24"/>
           <w:szCs w:val="24"/>
         </w:rPr>
@@ -15069,14 +14669,12 @@
         </w:numPr>
         <w:spacing w:line="276" w:lineRule="auto"/>
         <w:rPr>
-          <w:color w:val="FF0000"/>
-          <w:sz w:val="24"/>
-          <w:szCs w:val="24"/>
-        </w:rPr>
-      </w:pPr>
-      <w:r>
-        <w:rPr>
-          <w:color w:val="FF0000"/>
+          <w:sz w:val="24"/>
+          <w:szCs w:val="24"/>
+        </w:rPr>
+      </w:pPr>
+      <w:r>
+        <w:rPr>
           <w:sz w:val="24"/>
           <w:szCs w:val="24"/>
         </w:rPr>
@@ -15092,14 +14690,12 @@
         </w:numPr>
         <w:spacing w:line="276" w:lineRule="auto"/>
         <w:rPr>
-          <w:color w:val="FF0000"/>
-          <w:sz w:val="24"/>
-          <w:szCs w:val="24"/>
-        </w:rPr>
-      </w:pPr>
-      <w:r>
-        <w:rPr>
-          <w:color w:val="FF0000"/>
+          <w:sz w:val="24"/>
+          <w:szCs w:val="24"/>
+        </w:rPr>
+      </w:pPr>
+      <w:r>
+        <w:rPr>
           <w:sz w:val="24"/>
           <w:szCs w:val="24"/>
         </w:rPr>
@@ -15107,7 +14703,6 @@
       </w:r>
       <w:r>
         <w:rPr>
-          <w:color w:val="FF0000"/>
           <w:sz w:val="24"/>
           <w:szCs w:val="24"/>
         </w:rPr>
@@ -15115,7 +14710,6 @@
       </w:r>
       <w:r>
         <w:rPr>
-          <w:color w:val="FF0000"/>
           <w:sz w:val="24"/>
           <w:szCs w:val="24"/>
         </w:rPr>
@@ -15123,7 +14717,6 @@
       </w:r>
       <w:r>
         <w:rPr>
-          <w:color w:val="FF0000"/>
           <w:sz w:val="24"/>
           <w:szCs w:val="24"/>
         </w:rPr>
@@ -15131,7 +14724,6 @@
       </w:r>
       <w:r>
         <w:rPr>
-          <w:color w:val="FF0000"/>
           <w:sz w:val="24"/>
           <w:szCs w:val="24"/>
         </w:rPr>
@@ -15147,14 +14739,12 @@
         </w:numPr>
         <w:spacing w:line="276" w:lineRule="auto"/>
         <w:rPr>
-          <w:color w:val="FF0000"/>
-          <w:sz w:val="24"/>
-          <w:szCs w:val="24"/>
-        </w:rPr>
-      </w:pPr>
-      <w:r>
-        <w:rPr>
-          <w:color w:val="FF0000"/>
+          <w:sz w:val="24"/>
+          <w:szCs w:val="24"/>
+        </w:rPr>
+      </w:pPr>
+      <w:r>
+        <w:rPr>
           <w:sz w:val="24"/>
           <w:szCs w:val="24"/>
         </w:rPr>
@@ -15170,14 +14760,12 @@
         </w:numPr>
         <w:spacing w:line="276" w:lineRule="auto"/>
         <w:rPr>
-          <w:color w:val="FF0000"/>
-          <w:sz w:val="24"/>
-          <w:szCs w:val="24"/>
-        </w:rPr>
-      </w:pPr>
-      <w:r>
-        <w:rPr>
-          <w:color w:val="FF0000"/>
+          <w:sz w:val="24"/>
+          <w:szCs w:val="24"/>
+        </w:rPr>
+      </w:pPr>
+      <w:r>
+        <w:rPr>
           <w:sz w:val="24"/>
           <w:szCs w:val="24"/>
         </w:rPr>
@@ -15185,7 +14773,6 @@
       </w:r>
       <w:r>
         <w:rPr>
-          <w:color w:val="FF0000"/>
           <w:sz w:val="24"/>
           <w:szCs w:val="24"/>
         </w:rPr>
@@ -15193,7 +14780,6 @@
       </w:r>
       <w:r>
         <w:rPr>
-          <w:color w:val="FF0000"/>
           <w:sz w:val="24"/>
           <w:szCs w:val="24"/>
         </w:rPr>
@@ -15209,14 +14795,12 @@
         </w:numPr>
         <w:spacing w:line="276" w:lineRule="auto"/>
         <w:rPr>
-          <w:color w:val="FF0000"/>
-          <w:sz w:val="24"/>
-          <w:szCs w:val="24"/>
-        </w:rPr>
-      </w:pPr>
-      <w:r>
-        <w:rPr>
-          <w:color w:val="FF0000"/>
+          <w:sz w:val="24"/>
+          <w:szCs w:val="24"/>
+        </w:rPr>
+      </w:pPr>
+      <w:r>
+        <w:rPr>
           <w:sz w:val="24"/>
           <w:szCs w:val="24"/>
         </w:rPr>
@@ -15232,14 +14816,12 @@
         </w:numPr>
         <w:spacing w:line="276" w:lineRule="auto"/>
         <w:rPr>
-          <w:color w:val="FF0000"/>
-          <w:sz w:val="24"/>
-          <w:szCs w:val="24"/>
-        </w:rPr>
-      </w:pPr>
-      <w:r>
-        <w:rPr>
-          <w:color w:val="FF0000"/>
+          <w:sz w:val="24"/>
+          <w:szCs w:val="24"/>
+        </w:rPr>
+      </w:pPr>
+      <w:r>
+        <w:rPr>
           <w:sz w:val="24"/>
           <w:szCs w:val="24"/>
         </w:rPr>
@@ -15251,7 +14833,6 @@
         <w:spacing w:line="276" w:lineRule="auto"/>
         <w:rPr>
           <w:b/>
-          <w:color w:val="0070C0"/>
           <w:sz w:val="24"/>
           <w:szCs w:val="24"/>
         </w:rPr>
@@ -15263,7 +14844,7 @@
         </w:rPr>
         <w:lastRenderedPageBreak/>
         <w:drawing>
-          <wp:anchor distT="0" distB="0" distL="114300" distR="114300" simplePos="0" relativeHeight="251685888" behindDoc="0" locked="0" layoutInCell="1" allowOverlap="1" wp14:anchorId="61A8B35F" wp14:editId="1FF62E49">
+          <wp:anchor distT="0" distB="0" distL="114300" distR="114300" simplePos="0" relativeHeight="251685888" behindDoc="0" locked="0" layoutInCell="1" allowOverlap="1" wp14:anchorId="6ABC1093" wp14:editId="4BD4D37C">
             <wp:simplePos x="0" y="0"/>
             <wp:positionH relativeFrom="column">
               <wp:posOffset>-352425</wp:posOffset>
@@ -15286,7 +14867,7 @@
                     <pic:cNvPicPr/>
                   </pic:nvPicPr>
                   <pic:blipFill>
-                    <a:blip r:embed="rId24">
+                    <a:blip r:embed="rId25">
                       <a:extLst>
                         <a:ext uri="{28A0092B-C50C-407E-A947-70E740481C1C}">
                           <a14:useLocalDpi xmlns:a14="http://schemas.microsoft.com/office/drawing/2010/main" val="0"/>
@@ -15321,7 +14902,6 @@
       <w:r>
         <w:rPr>
           <w:b/>
-          <w:color w:val="0070C0"/>
           <w:sz w:val="24"/>
           <w:szCs w:val="24"/>
         </w:rPr>
@@ -15372,7 +14952,7 @@
                     <pic:cNvPicPr/>
                   </pic:nvPicPr>
                   <pic:blipFill>
-                    <a:blip r:embed="rId25">
+                    <a:blip r:embed="rId26">
                       <a:extLst>
                         <a:ext uri="{28A0092B-C50C-407E-A947-70E740481C1C}">
                           <a14:useLocalDpi xmlns:a14="http://schemas.microsoft.com/office/drawing/2010/main" val="0"/>
@@ -15437,7 +15017,7 @@
                     <pic:cNvPicPr/>
                   </pic:nvPicPr>
                   <pic:blipFill>
-                    <a:blip r:embed="rId26">
+                    <a:blip r:embed="rId27">
                       <a:extLst>
                         <a:ext uri="{28A0092B-C50C-407E-A947-70E740481C1C}">
                           <a14:useLocalDpi xmlns:a14="http://schemas.microsoft.com/office/drawing/2010/main" val="0"/>
@@ -15502,7 +15082,7 @@
                     <pic:cNvPicPr/>
                   </pic:nvPicPr>
                   <pic:blipFill>
-                    <a:blip r:embed="rId27">
+                    <a:blip r:embed="rId28">
                       <a:extLst>
                         <a:ext uri="{28A0092B-C50C-407E-A947-70E740481C1C}">
                           <a14:useLocalDpi xmlns:a14="http://schemas.microsoft.com/office/drawing/2010/main" val="0"/>
@@ -15591,14 +15171,12 @@
         <w:spacing w:line="276" w:lineRule="auto"/>
         <w:rPr>
           <w:b/>
-          <w:color w:val="0070C0"/>
-          <w:sz w:val="24"/>
-        </w:rPr>
-      </w:pPr>
-      <w:r>
-        <w:rPr>
-          <w:b/>
-          <w:color w:val="0070C0"/>
+          <w:sz w:val="24"/>
+        </w:rPr>
+      </w:pPr>
+      <w:r>
+        <w:rPr>
+          <w:b/>
           <w:sz w:val="24"/>
         </w:rPr>
         <w:t>Implementation Map</w:t>
@@ -15647,7 +15225,7 @@
                     <pic:cNvPicPr/>
                   </pic:nvPicPr>
                   <pic:blipFill>
-                    <a:blip r:embed="rId28">
+                    <a:blip r:embed="rId29">
                       <a:extLst>
                         <a:ext uri="{28A0092B-C50C-407E-A947-70E740481C1C}">
                           <a14:useLocalDpi xmlns:a14="http://schemas.microsoft.com/office/drawing/2010/main" val="0"/>
@@ -15680,48 +15258,44 @@
         <w:jc w:val="center"/>
         <w:rPr>
           <w:b/>
+          <w:sz w:val="24"/>
+          <w:szCs w:val="24"/>
+        </w:rPr>
+      </w:pPr>
+      <w:r>
+        <w:rPr>
+          <w:sz w:val="24"/>
+          <w:szCs w:val="24"/>
+        </w:rPr>
+        <w:t>Image</w:t>
+      </w:r>
+      <w:r>
+        <w:rPr>
+          <w:sz w:val="24"/>
+          <w:szCs w:val="24"/>
+        </w:rPr>
+        <w:t xml:space="preserve"> 1.7 </w:t>
+      </w:r>
+      <w:r>
+        <w:rPr>
+          <w:b/>
+          <w:sz w:val="24"/>
+          <w:szCs w:val="24"/>
+        </w:rPr>
+        <w:t>Implementation Map</w:t>
+      </w:r>
+    </w:p>
+    <w:p>
+      <w:pPr>
+        <w:spacing w:line="276" w:lineRule="auto"/>
+        <w:jc w:val="center"/>
+        <w:rPr>
+          <w:b/>
           <w:color w:val="0070C0"/>
           <w:sz w:val="24"/>
           <w:szCs w:val="24"/>
         </w:rPr>
       </w:pPr>
-      <w:r>
-        <w:rPr>
-          <w:color w:val="0070C0"/>
-          <w:sz w:val="24"/>
-          <w:szCs w:val="24"/>
-        </w:rPr>
-        <w:t>Image</w:t>
-      </w:r>
-      <w:r>
-        <w:rPr>
-          <w:color w:val="0070C0"/>
-          <w:sz w:val="24"/>
-          <w:szCs w:val="24"/>
-        </w:rPr>
-        <w:t xml:space="preserve"> 1.7 </w:t>
-      </w:r>
-      <w:r>
-        <w:rPr>
-          <w:b/>
-          <w:color w:val="0070C0"/>
-          <w:sz w:val="24"/>
-          <w:szCs w:val="24"/>
-        </w:rPr>
-        <w:t>Implementation Map</w:t>
-      </w:r>
-    </w:p>
-    <w:p>
-      <w:pPr>
-        <w:spacing w:line="276" w:lineRule="auto"/>
-        <w:jc w:val="center"/>
-        <w:rPr>
-          <w:b/>
-          <w:color w:val="0070C0"/>
-          <w:sz w:val="24"/>
-          <w:szCs w:val="24"/>
-        </w:rPr>
-      </w:pPr>
     </w:p>
     <w:p>
       <w:pPr>
@@ -15776,26 +15350,6 @@
           <w:szCs w:val="24"/>
         </w:rPr>
         <w:t>this document.</w:t>
-      </w:r>
-    </w:p>
-    <w:p>
-      <w:pPr>
-        <w:spacing w:line="276" w:lineRule="auto"/>
-        <w:rPr>
-          <w:i/>
-          <w:color w:val="0070C0"/>
-          <w:sz w:val="24"/>
-          <w:szCs w:val="24"/>
-        </w:rPr>
-      </w:pPr>
-      <w:r>
-        <w:rPr>
-          <w:b/>
-          <w:color w:val="0070C0"/>
-          <w:sz w:val="24"/>
-          <w:szCs w:val="24"/>
-        </w:rPr>
-        <w:tab/>
       </w:r>
     </w:p>
     <w:p>
@@ -16056,7 +15610,7 @@
           <w:sz w:val="24"/>
           <w:szCs w:val="24"/>
         </w:rPr>
-        <w:t xml:space="preserve">In conclusion of the each test phase, evaluation by the external Quality Assurance Team will be duly noted and assessed. For static test results, correction to the specified documentation and files will be implemented as soon as the reception of errors / comments. For dynamic test results, a record of issues and a log of bugs must be </w:t>
+        <w:t xml:space="preserve">In conclusion of the each test phase, evaluation by the external Quality Assurance Team will be duly noted and assessed. For static test results, correction to the specified documentation and files will be implemented as soon as the reception of errors / comments. For dynamic test results, a record of issues and a log of bugs must be specified to identify the specified change requests and fixes to be implemented by the </w:t>
       </w:r>
       <w:r>
         <w:rPr>
@@ -16064,7 +15618,7 @@
           <w:szCs w:val="24"/>
         </w:rPr>
         <w:lastRenderedPageBreak/>
-        <w:t>specified to identify the specified change requests and fixes to be implemented by the team for the project.</w:t>
+        <w:t>team for the project.</w:t>
       </w:r>
       <w:r>
         <w:rPr>
@@ -16087,14 +15641,12 @@
       <w:pPr>
         <w:spacing w:line="276" w:lineRule="auto"/>
         <w:rPr>
-          <w:color w:val="FF0000"/>
-          <w:sz w:val="24"/>
-          <w:szCs w:val="24"/>
-        </w:rPr>
-      </w:pPr>
-      <w:r>
-        <w:rPr>
-          <w:color w:val="FF0000"/>
+          <w:sz w:val="24"/>
+          <w:szCs w:val="24"/>
+        </w:rPr>
+      </w:pPr>
+      <w:r>
+        <w:rPr>
           <w:sz w:val="24"/>
           <w:szCs w:val="24"/>
         </w:rPr>
@@ -16103,7 +15655,6 @@
       <w:r>
         <w:rPr>
           <w:b/>
-          <w:color w:val="FF0000"/>
           <w:sz w:val="24"/>
           <w:szCs w:val="24"/>
         </w:rPr>
@@ -16111,7 +15662,6 @@
       </w:r>
       <w:r>
         <w:rPr>
-          <w:color w:val="FF0000"/>
           <w:sz w:val="24"/>
           <w:szCs w:val="24"/>
         </w:rPr>
@@ -16127,15 +15677,13 @@
         </w:numPr>
         <w:spacing w:line="276" w:lineRule="auto"/>
         <w:rPr>
-          <w:color w:val="FF0000"/>
-          <w:sz w:val="24"/>
-          <w:szCs w:val="24"/>
-        </w:rPr>
-      </w:pPr>
-      <w:r>
-        <w:rPr>
-          <w:b/>
-          <w:color w:val="FF0000"/>
+          <w:sz w:val="24"/>
+          <w:szCs w:val="24"/>
+        </w:rPr>
+      </w:pPr>
+      <w:r>
+        <w:rPr>
+          <w:b/>
           <w:sz w:val="24"/>
           <w:szCs w:val="24"/>
         </w:rPr>
@@ -16144,7 +15692,6 @@
       <w:r>
         <w:rPr>
           <w:b/>
-          <w:color w:val="FF0000"/>
           <w:sz w:val="24"/>
           <w:szCs w:val="24"/>
         </w:rPr>
@@ -16152,7 +15699,6 @@
       </w:r>
       <w:r>
         <w:rPr>
-          <w:color w:val="FF0000"/>
           <w:sz w:val="24"/>
           <w:szCs w:val="24"/>
         </w:rPr>
@@ -16160,7 +15706,6 @@
       </w:r>
       <w:r>
         <w:rPr>
-          <w:color w:val="FF0000"/>
           <w:sz w:val="24"/>
           <w:szCs w:val="24"/>
         </w:rPr>
@@ -16168,33 +15713,13 @@
       </w:r>
       <w:r>
         <w:rPr>
-          <w:color w:val="FF0000"/>
-          <w:sz w:val="24"/>
-          <w:szCs w:val="24"/>
-        </w:rPr>
-        <w:t xml:space="preserve">system is limited to only retrieving </w:t>
-      </w:r>
-      <w:proofErr w:type="spellStart"/>
-      <w:r>
-        <w:rPr>
-          <w:color w:val="FF0000"/>
-          <w:sz w:val="24"/>
-          <w:szCs w:val="24"/>
-        </w:rPr>
-        <w:t>json</w:t>
-      </w:r>
-      <w:proofErr w:type="spellEnd"/>
-      <w:r>
-        <w:rPr>
-          <w:color w:val="FF0000"/>
-          <w:sz w:val="24"/>
-          <w:szCs w:val="24"/>
-        </w:rPr>
-        <w:t xml:space="preserve"> data for it to display events, etc.</w:t>
-      </w:r>
-      <w:r>
-        <w:rPr>
-          <w:color w:val="FF0000"/>
+          <w:sz w:val="24"/>
+          <w:szCs w:val="24"/>
+        </w:rPr>
+        <w:t>system is limited to only retrieving json data for it to display events, etc.</w:t>
+      </w:r>
+      <w:r>
+        <w:rPr>
           <w:sz w:val="24"/>
           <w:szCs w:val="24"/>
         </w:rPr>
@@ -16210,15 +15735,13 @@
         </w:numPr>
         <w:spacing w:line="276" w:lineRule="auto"/>
         <w:rPr>
-          <w:color w:val="FF0000"/>
-          <w:sz w:val="24"/>
-          <w:szCs w:val="24"/>
-        </w:rPr>
-      </w:pPr>
-      <w:r>
-        <w:rPr>
-          <w:b/>
-          <w:color w:val="FF0000"/>
+          <w:sz w:val="24"/>
+          <w:szCs w:val="24"/>
+        </w:rPr>
+      </w:pPr>
+      <w:r>
+        <w:rPr>
+          <w:b/>
           <w:sz w:val="24"/>
           <w:szCs w:val="24"/>
         </w:rPr>
@@ -16227,7 +15750,6 @@
       <w:r>
         <w:rPr>
           <w:b/>
-          <w:color w:val="FF0000"/>
           <w:sz w:val="24"/>
           <w:szCs w:val="24"/>
         </w:rPr>
@@ -16235,7 +15757,6 @@
       </w:r>
       <w:r>
         <w:rPr>
-          <w:color w:val="FF0000"/>
           <w:sz w:val="24"/>
           <w:szCs w:val="24"/>
         </w:rPr>
@@ -16243,7 +15764,6 @@
       </w:r>
       <w:r>
         <w:rPr>
-          <w:color w:val="FF0000"/>
           <w:sz w:val="24"/>
           <w:szCs w:val="24"/>
         </w:rPr>
@@ -16251,7 +15771,6 @@
       </w:r>
       <w:r>
         <w:rPr>
-          <w:color w:val="FF0000"/>
           <w:sz w:val="24"/>
           <w:szCs w:val="24"/>
         </w:rPr>
@@ -16259,7 +15778,6 @@
       </w:r>
       <w:r>
         <w:rPr>
-          <w:color w:val="FF0000"/>
           <w:sz w:val="24"/>
           <w:szCs w:val="24"/>
         </w:rPr>
@@ -16267,7 +15785,6 @@
       </w:r>
       <w:r>
         <w:rPr>
-          <w:color w:val="FF0000"/>
           <w:sz w:val="24"/>
           <w:szCs w:val="24"/>
         </w:rPr>
@@ -16284,15 +15801,13 @@
         <w:spacing w:line="276" w:lineRule="auto"/>
         <w:rPr>
           <w:b/>
-          <w:color w:val="FF0000"/>
-          <w:sz w:val="24"/>
-          <w:szCs w:val="24"/>
-        </w:rPr>
-      </w:pPr>
-      <w:r>
-        <w:rPr>
-          <w:b/>
-          <w:color w:val="FF0000"/>
+          <w:sz w:val="24"/>
+          <w:szCs w:val="24"/>
+        </w:rPr>
+      </w:pPr>
+      <w:r>
+        <w:rPr>
+          <w:b/>
           <w:sz w:val="24"/>
           <w:szCs w:val="24"/>
         </w:rPr>
@@ -16301,7 +15816,6 @@
       <w:r>
         <w:rPr>
           <w:b/>
-          <w:color w:val="FF0000"/>
           <w:sz w:val="24"/>
           <w:szCs w:val="24"/>
         </w:rPr>
@@ -16309,7 +15823,6 @@
       </w:r>
       <w:r>
         <w:rPr>
-          <w:color w:val="FF0000"/>
           <w:sz w:val="24"/>
           <w:szCs w:val="24"/>
         </w:rPr>
@@ -16317,7 +15830,6 @@
       </w:r>
       <w:r>
         <w:rPr>
-          <w:color w:val="FF0000"/>
           <w:sz w:val="24"/>
           <w:szCs w:val="24"/>
         </w:rPr>
@@ -16325,7 +15837,6 @@
       </w:r>
       <w:r>
         <w:rPr>
-          <w:color w:val="FF0000"/>
           <w:sz w:val="24"/>
           <w:szCs w:val="24"/>
         </w:rPr>
@@ -16333,7 +15844,6 @@
       </w:r>
       <w:r>
         <w:rPr>
-          <w:color w:val="FF0000"/>
           <w:sz w:val="24"/>
           <w:szCs w:val="24"/>
         </w:rPr>
@@ -16341,7 +15851,6 @@
       </w:r>
       <w:r>
         <w:rPr>
-          <w:color w:val="FF0000"/>
           <w:sz w:val="24"/>
           <w:szCs w:val="24"/>
         </w:rPr>
@@ -16357,14 +15866,12 @@
         </w:numPr>
         <w:spacing w:line="276" w:lineRule="auto"/>
         <w:rPr>
-          <w:color w:val="FF0000"/>
-          <w:sz w:val="24"/>
-          <w:szCs w:val="24"/>
-        </w:rPr>
-      </w:pPr>
-      <w:r>
-        <w:rPr>
-          <w:color w:val="FF0000"/>
+          <w:sz w:val="24"/>
+          <w:szCs w:val="24"/>
+        </w:rPr>
+      </w:pPr>
+      <w:r>
+        <w:rPr>
           <w:sz w:val="24"/>
           <w:szCs w:val="24"/>
         </w:rPr>
@@ -16373,7 +15880,6 @@
       <w:r>
         <w:rPr>
           <w:b/>
-          <w:color w:val="FF0000"/>
           <w:sz w:val="24"/>
           <w:szCs w:val="24"/>
         </w:rPr>
@@ -16382,7 +15888,6 @@
       <w:r>
         <w:rPr>
           <w:b/>
-          <w:color w:val="FF0000"/>
           <w:sz w:val="24"/>
           <w:szCs w:val="24"/>
         </w:rPr>
@@ -16391,7 +15896,6 @@
       <w:r>
         <w:rPr>
           <w:b/>
-          <w:color w:val="FF0000"/>
           <w:sz w:val="24"/>
           <w:szCs w:val="24"/>
         </w:rPr>
@@ -16399,7 +15903,6 @@
       </w:r>
       <w:r>
         <w:rPr>
-          <w:color w:val="FF0000"/>
           <w:sz w:val="24"/>
           <w:szCs w:val="24"/>
         </w:rPr>
@@ -16833,7 +16336,14 @@
           <w:sz w:val="24"/>
           <w:szCs w:val="24"/>
         </w:rPr>
-        <w:t>A certain standard has been set to properly evaluate the said deliverables; preferably these standards are set in a scale that can be quantified through values, and duly evaluated through description</w:t>
+        <w:t xml:space="preserve">A certain standard has been set to properly evaluate the said </w:t>
+      </w:r>
+      <w:r>
+        <w:rPr>
+          <w:sz w:val="24"/>
+          <w:szCs w:val="24"/>
+        </w:rPr>
+        <w:t>deliverables; preferably these standards are set in a scale that can be quantified through values, and duly evaluated through description</w:t>
       </w:r>
     </w:p>
     <w:p>
@@ -16845,14 +16355,12 @@
         </w:numPr>
         <w:spacing w:line="276" w:lineRule="auto"/>
         <w:rPr>
-          <w:color w:val="FF0000"/>
-          <w:sz w:val="24"/>
-          <w:szCs w:val="24"/>
-        </w:rPr>
-      </w:pPr>
-      <w:r>
-        <w:rPr>
-          <w:color w:val="FF0000"/>
+          <w:sz w:val="24"/>
+          <w:szCs w:val="24"/>
+        </w:rPr>
+      </w:pPr>
+      <w:r>
+        <w:rPr>
           <w:sz w:val="24"/>
           <w:szCs w:val="24"/>
         </w:rPr>
@@ -16861,7 +16369,6 @@
       <w:r>
         <w:rPr>
           <w:b/>
-          <w:color w:val="FF0000"/>
           <w:sz w:val="24"/>
           <w:szCs w:val="24"/>
         </w:rPr>
@@ -17415,15 +16922,13 @@
         <w:contextualSpacing/>
         <w:rPr>
           <w:b/>
-          <w:color w:val="FF0000"/>
-          <w:sz w:val="24"/>
-          <w:szCs w:val="24"/>
-        </w:rPr>
-      </w:pPr>
-      <w:r>
-        <w:rPr>
-          <w:b/>
-          <w:color w:val="FF0000"/>
+          <w:sz w:val="24"/>
+          <w:szCs w:val="24"/>
+        </w:rPr>
+      </w:pPr>
+      <w:r>
+        <w:rPr>
+          <w:b/>
           <w:sz w:val="24"/>
           <w:szCs w:val="24"/>
         </w:rPr>
@@ -17477,25 +16982,7 @@
           <w:sz w:val="24"/>
           <w:szCs w:val="24"/>
         </w:rPr>
-        <w:t xml:space="preserve">Features Not </w:t>
-      </w:r>
-      <w:proofErr w:type="gramStart"/>
-      <w:r>
-        <w:rPr>
-          <w:i/>
-          <w:sz w:val="24"/>
-          <w:szCs w:val="24"/>
-        </w:rPr>
-        <w:t>To</w:t>
-      </w:r>
-      <w:proofErr w:type="gramEnd"/>
-      <w:r>
-        <w:rPr>
-          <w:i/>
-          <w:sz w:val="24"/>
-          <w:szCs w:val="24"/>
-        </w:rPr>
-        <w:t xml:space="preserve"> Be Tested</w:t>
+        <w:t>Features Not To Be Tested</w:t>
       </w:r>
       <w:r>
         <w:rPr>
@@ -17980,15 +17467,13 @@
         <w:contextualSpacing/>
         <w:rPr>
           <w:b/>
-          <w:color w:val="FF0000"/>
-          <w:sz w:val="24"/>
-          <w:szCs w:val="24"/>
-        </w:rPr>
-      </w:pPr>
-      <w:r>
-        <w:rPr>
-          <w:b/>
-          <w:color w:val="FF0000"/>
+          <w:sz w:val="24"/>
+          <w:szCs w:val="24"/>
+        </w:rPr>
+      </w:pPr>
+      <w:r>
+        <w:rPr>
+          <w:b/>
           <w:sz w:val="24"/>
           <w:szCs w:val="24"/>
         </w:rPr>
@@ -17997,7 +17482,6 @@
       <w:r>
         <w:rPr>
           <w:b/>
-          <w:color w:val="FF0000"/>
           <w:sz w:val="24"/>
           <w:szCs w:val="24"/>
         </w:rPr>
@@ -18006,7 +17490,6 @@
       <w:r>
         <w:rPr>
           <w:b/>
-          <w:color w:val="FF0000"/>
           <w:sz w:val="24"/>
           <w:szCs w:val="24"/>
         </w:rPr>
@@ -18022,14 +17505,12 @@
         <w:spacing w:line="276" w:lineRule="auto"/>
         <w:contextualSpacing/>
         <w:rPr>
-          <w:color w:val="FF0000"/>
-          <w:sz w:val="24"/>
-          <w:szCs w:val="24"/>
-        </w:rPr>
-      </w:pPr>
-      <w:r>
-        <w:rPr>
-          <w:color w:val="FF0000"/>
+          <w:sz w:val="24"/>
+          <w:szCs w:val="24"/>
+        </w:rPr>
+      </w:pPr>
+      <w:r>
+        <w:rPr>
           <w:sz w:val="24"/>
           <w:szCs w:val="24"/>
         </w:rPr>
@@ -18045,14 +17526,12 @@
         <w:spacing w:line="276" w:lineRule="auto"/>
         <w:contextualSpacing/>
         <w:rPr>
-          <w:color w:val="FF0000"/>
-          <w:sz w:val="24"/>
-          <w:szCs w:val="24"/>
-        </w:rPr>
-      </w:pPr>
-      <w:r>
-        <w:rPr>
-          <w:color w:val="FF0000"/>
+          <w:sz w:val="24"/>
+          <w:szCs w:val="24"/>
+        </w:rPr>
+      </w:pPr>
+      <w:r>
+        <w:rPr>
           <w:sz w:val="24"/>
           <w:szCs w:val="24"/>
         </w:rPr>
@@ -18068,14 +17547,12 @@
         <w:spacing w:line="276" w:lineRule="auto"/>
         <w:contextualSpacing/>
         <w:rPr>
-          <w:color w:val="FF0000"/>
-          <w:sz w:val="24"/>
-          <w:szCs w:val="24"/>
-        </w:rPr>
-      </w:pPr>
-      <w:r>
-        <w:rPr>
-          <w:color w:val="FF0000"/>
+          <w:sz w:val="24"/>
+          <w:szCs w:val="24"/>
+        </w:rPr>
+      </w:pPr>
+      <w:r>
+        <w:rPr>
           <w:sz w:val="24"/>
           <w:szCs w:val="24"/>
         </w:rPr>
@@ -18091,14 +17568,12 @@
         <w:spacing w:line="276" w:lineRule="auto"/>
         <w:contextualSpacing/>
         <w:rPr>
-          <w:color w:val="FF0000"/>
-          <w:sz w:val="24"/>
-          <w:szCs w:val="24"/>
-        </w:rPr>
-      </w:pPr>
-      <w:r>
-        <w:rPr>
-          <w:color w:val="FF0000"/>
+          <w:sz w:val="24"/>
+          <w:szCs w:val="24"/>
+        </w:rPr>
+      </w:pPr>
+      <w:r>
+        <w:rPr>
           <w:sz w:val="24"/>
           <w:szCs w:val="24"/>
         </w:rPr>
@@ -18114,14 +17589,12 @@
         <w:spacing w:line="276" w:lineRule="auto"/>
         <w:contextualSpacing/>
         <w:rPr>
-          <w:color w:val="FF0000"/>
-          <w:sz w:val="24"/>
-          <w:szCs w:val="24"/>
-        </w:rPr>
-      </w:pPr>
-      <w:r>
-        <w:rPr>
-          <w:color w:val="FF0000"/>
+          <w:sz w:val="24"/>
+          <w:szCs w:val="24"/>
+        </w:rPr>
+      </w:pPr>
+      <w:r>
+        <w:rPr>
           <w:sz w:val="24"/>
           <w:szCs w:val="24"/>
         </w:rPr>
@@ -18137,14 +17610,12 @@
         <w:spacing w:line="276" w:lineRule="auto"/>
         <w:contextualSpacing/>
         <w:rPr>
-          <w:color w:val="FF0000"/>
-          <w:sz w:val="24"/>
-          <w:szCs w:val="24"/>
-        </w:rPr>
-      </w:pPr>
-      <w:r>
-        <w:rPr>
-          <w:color w:val="FF0000"/>
+          <w:sz w:val="24"/>
+          <w:szCs w:val="24"/>
+        </w:rPr>
+      </w:pPr>
+      <w:r>
+        <w:rPr>
           <w:sz w:val="24"/>
           <w:szCs w:val="24"/>
         </w:rPr>
@@ -18160,14 +17631,12 @@
         <w:spacing w:line="276" w:lineRule="auto"/>
         <w:contextualSpacing/>
         <w:rPr>
-          <w:color w:val="FF0000"/>
-          <w:sz w:val="24"/>
-          <w:szCs w:val="24"/>
-        </w:rPr>
-      </w:pPr>
-      <w:r>
-        <w:rPr>
-          <w:color w:val="FF0000"/>
+          <w:sz w:val="24"/>
+          <w:szCs w:val="24"/>
+        </w:rPr>
+      </w:pPr>
+      <w:r>
+        <w:rPr>
           <w:sz w:val="24"/>
           <w:szCs w:val="24"/>
         </w:rPr>
@@ -19188,23 +18657,35 @@
                 <w:sz w:val="24"/>
                 <w:szCs w:val="24"/>
               </w:rPr>
-              <w:t xml:space="preserve">as per initial instructions of “including </w:t>
-            </w:r>
-            <w:proofErr w:type="spellStart"/>
-            <w:r>
-              <w:rPr>
-                <w:sz w:val="24"/>
-                <w:szCs w:val="24"/>
-              </w:rPr>
-              <w:t>readigns</w:t>
-            </w:r>
-            <w:proofErr w:type="spellEnd"/>
-            <w:r>
-              <w:rPr>
-                <w:sz w:val="24"/>
-                <w:szCs w:val="24"/>
-              </w:rPr>
-              <w:t>”, after all, these may be edited using the update function specified only for certain records</w:t>
+              <w:t>as per initial i</w:t>
+            </w:r>
+            <w:r>
+              <w:rPr>
+                <w:sz w:val="24"/>
+                <w:szCs w:val="24"/>
+              </w:rPr>
+              <w:t>nstructions of “including readi</w:t>
+            </w:r>
+            <w:r>
+              <w:rPr>
+                <w:sz w:val="24"/>
+                <w:szCs w:val="24"/>
+              </w:rPr>
+              <w:t>n</w:t>
+            </w:r>
+            <w:r>
+              <w:rPr>
+                <w:sz w:val="24"/>
+                <w:szCs w:val="24"/>
+              </w:rPr>
+              <w:t>g</w:t>
+            </w:r>
+            <w:r>
+              <w:rPr>
+                <w:sz w:val="24"/>
+                <w:szCs w:val="24"/>
+              </w:rPr>
+              <w:t>s”, after all, these may be edited using the update function specified only for certain records</w:t>
             </w:r>
           </w:p>
         </w:tc>
@@ -19830,14 +19311,12 @@
         <w:spacing w:line="276" w:lineRule="auto"/>
         <w:jc w:val="center"/>
         <w:rPr>
-          <w:color w:val="0070C0"/>
-          <w:sz w:val="24"/>
-          <w:szCs w:val="24"/>
-        </w:rPr>
-      </w:pPr>
-      <w:r>
-        <w:rPr>
-          <w:color w:val="0070C0"/>
+          <w:sz w:val="24"/>
+          <w:szCs w:val="24"/>
+        </w:rPr>
+      </w:pPr>
+      <w:r>
+        <w:rPr>
           <w:sz w:val="24"/>
           <w:szCs w:val="24"/>
         </w:rPr>
@@ -19846,7 +19325,6 @@
       </w:r>
       <w:r>
         <w:rPr>
-          <w:color w:val="0070C0"/>
           <w:sz w:val="24"/>
           <w:szCs w:val="24"/>
         </w:rPr>
@@ -19854,7 +19332,6 @@
       </w:r>
       <w:r>
         <w:rPr>
-          <w:color w:val="0070C0"/>
           <w:sz w:val="24"/>
           <w:szCs w:val="24"/>
         </w:rPr>
@@ -19862,7 +19339,6 @@
       </w:r>
       <w:r>
         <w:rPr>
-          <w:color w:val="0070C0"/>
           <w:sz w:val="24"/>
           <w:szCs w:val="24"/>
         </w:rPr>
@@ -19871,7 +19347,6 @@
       <w:r>
         <w:rPr>
           <w:b/>
-          <w:color w:val="0070C0"/>
           <w:sz w:val="24"/>
           <w:szCs w:val="24"/>
         </w:rPr>
@@ -22632,14 +22107,12 @@
         <w:jc w:val="center"/>
         <w:rPr>
           <w:b/>
-          <w:color w:val="0070C0"/>
-          <w:sz w:val="24"/>
-          <w:szCs w:val="24"/>
-        </w:rPr>
-      </w:pPr>
-      <w:r>
-        <w:rPr>
-          <w:color w:val="0070C0"/>
+          <w:sz w:val="24"/>
+          <w:szCs w:val="24"/>
+        </w:rPr>
+      </w:pPr>
+      <w:r>
+        <w:rPr>
           <w:sz w:val="24"/>
           <w:szCs w:val="24"/>
         </w:rPr>
@@ -22647,7 +22120,6 @@
       </w:r>
       <w:r>
         <w:rPr>
-          <w:color w:val="0070C0"/>
           <w:sz w:val="24"/>
           <w:szCs w:val="24"/>
         </w:rPr>
@@ -22655,7 +22127,6 @@
       </w:r>
       <w:r>
         <w:rPr>
-          <w:color w:val="0070C0"/>
           <w:sz w:val="24"/>
           <w:szCs w:val="24"/>
         </w:rPr>
@@ -22664,7 +22135,6 @@
       <w:r>
         <w:rPr>
           <w:b/>
-          <w:color w:val="0070C0"/>
           <w:sz w:val="24"/>
           <w:szCs w:val="24"/>
         </w:rPr>
@@ -23226,14 +22696,12 @@
         <w:jc w:val="center"/>
         <w:rPr>
           <w:b/>
-          <w:color w:val="0070C0"/>
-          <w:sz w:val="24"/>
-          <w:szCs w:val="24"/>
-        </w:rPr>
-      </w:pPr>
-      <w:r>
-        <w:rPr>
-          <w:color w:val="0070C0"/>
+          <w:sz w:val="24"/>
+          <w:szCs w:val="24"/>
+        </w:rPr>
+      </w:pPr>
+      <w:r>
+        <w:rPr>
           <w:sz w:val="24"/>
           <w:szCs w:val="24"/>
         </w:rPr>
@@ -23241,7 +22709,6 @@
       </w:r>
       <w:r>
         <w:rPr>
-          <w:color w:val="0070C0"/>
           <w:sz w:val="24"/>
           <w:szCs w:val="24"/>
         </w:rPr>
@@ -23249,7 +22716,6 @@
       </w:r>
       <w:r>
         <w:rPr>
-          <w:color w:val="0070C0"/>
           <w:sz w:val="24"/>
           <w:szCs w:val="24"/>
         </w:rPr>
@@ -23258,7 +22724,6 @@
       <w:r>
         <w:rPr>
           <w:b/>
-          <w:color w:val="0070C0"/>
           <w:sz w:val="24"/>
           <w:szCs w:val="24"/>
         </w:rPr>
@@ -23538,7 +23003,7 @@
                     <pic:cNvPicPr/>
                   </pic:nvPicPr>
                   <pic:blipFill>
-                    <a:blip r:embed="rId29">
+                    <a:blip r:embed="rId30">
                       <a:extLst>
                         <a:ext uri="{28A0092B-C50C-407E-A947-70E740481C1C}">
                           <a14:useLocalDpi xmlns:a14="http://schemas.microsoft.com/office/drawing/2010/main" val="0"/>
@@ -23628,7 +23093,6 @@
           <w:szCs w:val="24"/>
         </w:rPr>
       </w:pPr>
-      <w:bookmarkStart w:id="2" w:name="_GoBack"/>
       <w:r>
         <w:rPr>
           <w:noProof/>
@@ -23660,7 +23124,7 @@
                     <pic:cNvPicPr/>
                   </pic:nvPicPr>
                   <pic:blipFill>
-                    <a:blip r:embed="rId30">
+                    <a:blip r:embed="rId31">
                       <a:extLst>
                         <a:ext uri="{28A0092B-C50C-407E-A947-70E740481C1C}">
                           <a14:useLocalDpi xmlns:a14="http://schemas.microsoft.com/office/drawing/2010/main" val="0"/>
@@ -23692,7 +23156,6 @@
           </wp:anchor>
         </w:drawing>
       </w:r>
-      <w:bookmarkEnd w:id="2"/>
     </w:p>
     <w:p>
       <w:pPr>
@@ -23875,7 +23338,7 @@
                     <pic:cNvPicPr/>
                   </pic:nvPicPr>
                   <pic:blipFill>
-                    <a:blip r:embed="rId31">
+                    <a:blip r:embed="rId32">
                       <a:extLst>
                         <a:ext uri="{28A0092B-C50C-407E-A947-70E740481C1C}">
                           <a14:useLocalDpi xmlns:a14="http://schemas.microsoft.com/office/drawing/2010/main" val="0"/>
@@ -24065,16 +23528,6 @@
     </w:p>
     <w:p>
       <w:pPr>
-        <w:spacing w:line="276" w:lineRule="auto"/>
-        <w:rPr>
-          <w:b/>
-          <w:sz w:val="24"/>
-          <w:szCs w:val="24"/>
-        </w:rPr>
-      </w:pPr>
-    </w:p>
-    <w:p>
-      <w:pPr>
         <w:pStyle w:val="ListParagraph"/>
         <w:numPr>
           <w:ilvl w:val="0"/>
@@ -24169,7 +23622,7 @@
         </w:rPr>
         <w:lastRenderedPageBreak/>
         <w:drawing>
-          <wp:anchor distT="0" distB="0" distL="114300" distR="114300" simplePos="0" relativeHeight="251674624" behindDoc="0" locked="0" layoutInCell="1" allowOverlap="1" wp14:anchorId="5A69B7BF" wp14:editId="24BAF401">
+          <wp:anchor distT="0" distB="0" distL="114300" distR="114300" simplePos="0" relativeHeight="251674624" behindDoc="0" locked="0" layoutInCell="1" allowOverlap="1" wp14:anchorId="19FE9A2A" wp14:editId="576CF2D5">
             <wp:simplePos x="0" y="0"/>
             <wp:positionH relativeFrom="column">
               <wp:posOffset>0</wp:posOffset>
@@ -24192,7 +23645,7 @@
                     <pic:cNvPicPr/>
                   </pic:nvPicPr>
                   <pic:blipFill>
-                    <a:blip r:embed="rId32">
+                    <a:blip r:embed="rId33">
                       <a:extLst>
                         <a:ext uri="{28A0092B-C50C-407E-A947-70E740481C1C}">
                           <a14:useLocalDpi xmlns:a14="http://schemas.microsoft.com/office/drawing/2010/main" val="0"/>
@@ -24227,15 +23680,6 @@
     </w:p>
     <w:p>
       <w:pPr>
-        <w:jc w:val="both"/>
-        <w:rPr>
-          <w:sz w:val="24"/>
-          <w:szCs w:val="24"/>
-        </w:rPr>
-      </w:pPr>
-    </w:p>
-    <w:p>
-      <w:pPr>
         <w:spacing w:line="276" w:lineRule="auto"/>
         <w:jc w:val="center"/>
         <w:rPr>
@@ -24269,25 +23713,14 @@
         </w:rPr>
         <w:t>Testing Status Report</w:t>
       </w:r>
-    </w:p>
-    <w:p>
-      <w:pPr>
-        <w:spacing w:line="276" w:lineRule="auto"/>
-        <w:rPr>
-          <w:sz w:val="24"/>
-          <w:szCs w:val="24"/>
-        </w:rPr>
-      </w:pPr>
-    </w:p>
-    <w:p>
-      <w:pPr>
-        <w:spacing w:line="276" w:lineRule="auto"/>
-        <w:rPr>
-          <w:b/>
-          <w:sz w:val="24"/>
-          <w:szCs w:val="24"/>
-        </w:rPr>
-      </w:pPr>
+      <w:r>
+        <w:rPr>
+          <w:color w:val="0070C0"/>
+          <w:sz w:val="24"/>
+          <w:szCs w:val="24"/>
+        </w:rPr>
+        <w:t xml:space="preserve"> (</w:t>
+      </w:r>
       <w:r>
         <w:rPr>
           <w:b/>
@@ -24296,7 +23729,7 @@
         </w:rPr>
         <w:t xml:space="preserve">File </w:t>
       </w:r>
-      <w:hyperlink r:id="rId33" w:history="1">
+      <w:hyperlink r:id="rId34" w:history="1">
         <w:r>
           <w:rPr>
             <w:rStyle w:val="Hyperlink"/>
@@ -24307,6 +23740,15 @@
           <w:t>link</w:t>
         </w:r>
       </w:hyperlink>
+      <w:r>
+        <w:rPr>
+          <w:rStyle w:val="Hyperlink"/>
+          <w:b/>
+          <w:sz w:val="24"/>
+          <w:szCs w:val="24"/>
+        </w:rPr>
+        <w:t>)</w:t>
+      </w:r>
     </w:p>
     <w:p>
       <w:pPr>
@@ -24674,7 +24116,6 @@
                 <w:sz w:val="24"/>
                 <w:szCs w:val="24"/>
               </w:rPr>
-              <w:lastRenderedPageBreak/>
               <w:t>Create a Test plan</w:t>
             </w:r>
           </w:p>
@@ -24727,6 +24168,7 @@
                 <w:sz w:val="24"/>
                 <w:szCs w:val="24"/>
               </w:rPr>
+              <w:lastRenderedPageBreak/>
               <w:t>Create Test Cases</w:t>
             </w:r>
           </w:p>
@@ -25019,14 +24461,12 @@
         <w:jc w:val="center"/>
         <w:rPr>
           <w:b/>
-          <w:color w:val="0070C0"/>
-          <w:sz w:val="24"/>
-          <w:szCs w:val="24"/>
-        </w:rPr>
-      </w:pPr>
-      <w:r>
-        <w:rPr>
-          <w:color w:val="0070C0"/>
+          <w:sz w:val="24"/>
+          <w:szCs w:val="24"/>
+        </w:rPr>
+      </w:pPr>
+      <w:r>
+        <w:rPr>
           <w:sz w:val="24"/>
           <w:szCs w:val="24"/>
         </w:rPr>
@@ -25034,7 +24474,6 @@
       </w:r>
       <w:r>
         <w:rPr>
-          <w:color w:val="0070C0"/>
           <w:sz w:val="24"/>
           <w:szCs w:val="24"/>
         </w:rPr>
@@ -25042,7 +24481,6 @@
       </w:r>
       <w:r>
         <w:rPr>
-          <w:color w:val="0070C0"/>
           <w:sz w:val="24"/>
           <w:szCs w:val="24"/>
         </w:rPr>
@@ -25051,7 +24489,6 @@
       <w:r>
         <w:rPr>
           <w:b/>
-          <w:color w:val="0070C0"/>
           <w:sz w:val="24"/>
           <w:szCs w:val="24"/>
         </w:rPr>
@@ -25060,18 +24497,6 @@
     </w:p>
     <w:p>
       <w:pPr>
-        <w:pStyle w:val="ListParagraph"/>
-        <w:spacing w:line="276" w:lineRule="auto"/>
-        <w:rPr>
-          <w:b/>
-          <w:sz w:val="24"/>
-          <w:szCs w:val="24"/>
-        </w:rPr>
-      </w:pPr>
-    </w:p>
-    <w:p>
-      <w:pPr>
-        <w:pStyle w:val="ListParagraph"/>
         <w:spacing w:line="276" w:lineRule="auto"/>
         <w:rPr>
           <w:b/>
@@ -25453,7 +24878,6 @@
           <w:sz w:val="24"/>
           <w:szCs w:val="24"/>
         </w:rPr>
-        <w:lastRenderedPageBreak/>
         <w:t>In addition to the hardware specifications, the following list of software should be considered / must be present in the workstation that will be used for testing:</w:t>
       </w:r>
     </w:p>
@@ -25476,6 +24900,7 @@
           <w:sz w:val="24"/>
           <w:szCs w:val="24"/>
         </w:rPr>
+        <w:lastRenderedPageBreak/>
         <w:t>The hosted system</w:t>
       </w:r>
     </w:p>
@@ -26231,30 +25656,19 @@
         <w:jc w:val="center"/>
         <w:rPr>
           <w:b/>
-          <w:color w:val="0070C0"/>
-          <w:sz w:val="24"/>
-          <w:szCs w:val="24"/>
-        </w:rPr>
-      </w:pPr>
-      <w:r>
-        <w:rPr>
-          <w:color w:val="0070C0"/>
-          <w:sz w:val="24"/>
-          <w:szCs w:val="24"/>
-        </w:rPr>
-        <w:t xml:space="preserve">Table </w:t>
-      </w:r>
-      <w:r>
-        <w:rPr>
-          <w:color w:val="0070C0"/>
-          <w:sz w:val="24"/>
-          <w:szCs w:val="24"/>
-        </w:rPr>
-        <w:t>2.</w:t>
-      </w:r>
-      <w:r>
-        <w:rPr>
-          <w:color w:val="0070C0"/>
+          <w:sz w:val="24"/>
+          <w:szCs w:val="24"/>
+        </w:rPr>
+      </w:pPr>
+      <w:r>
+        <w:rPr>
+          <w:sz w:val="24"/>
+          <w:szCs w:val="24"/>
+        </w:rPr>
+        <w:t>Table 2.</w:t>
+      </w:r>
+      <w:r>
+        <w:rPr>
           <w:sz w:val="24"/>
           <w:szCs w:val="24"/>
         </w:rPr>
@@ -26262,7 +25676,6 @@
       </w:r>
       <w:r>
         <w:rPr>
-          <w:color w:val="0070C0"/>
           <w:sz w:val="24"/>
           <w:szCs w:val="24"/>
         </w:rPr>
@@ -26271,12 +25684,21 @@
       <w:r>
         <w:rPr>
           <w:b/>
-          <w:color w:val="0070C0"/>
           <w:sz w:val="24"/>
           <w:szCs w:val="24"/>
         </w:rPr>
         <w:t>Severity List</w:t>
       </w:r>
+    </w:p>
+    <w:p>
+      <w:pPr>
+        <w:jc w:val="center"/>
+        <w:rPr>
+          <w:b/>
+          <w:sz w:val="24"/>
+          <w:szCs w:val="24"/>
+        </w:rPr>
+      </w:pPr>
     </w:p>
     <w:p>
       <w:pPr>
@@ -26320,6 +25742,7 @@
           <w:sz w:val="24"/>
           <w:szCs w:val="24"/>
         </w:rPr>
+        <w:lastRenderedPageBreak/>
         <w:t>Priority List</w:t>
       </w:r>
     </w:p>
@@ -26840,30 +26263,19 @@
         <w:jc w:val="center"/>
         <w:rPr>
           <w:b/>
-          <w:color w:val="0070C0"/>
-          <w:sz w:val="24"/>
-          <w:szCs w:val="24"/>
-        </w:rPr>
-      </w:pPr>
-      <w:r>
-        <w:rPr>
-          <w:color w:val="0070C0"/>
-          <w:sz w:val="24"/>
-          <w:szCs w:val="24"/>
-        </w:rPr>
-        <w:t xml:space="preserve">Table </w:t>
-      </w:r>
-      <w:r>
-        <w:rPr>
-          <w:color w:val="0070C0"/>
-          <w:sz w:val="24"/>
-          <w:szCs w:val="24"/>
-        </w:rPr>
-        <w:t>2.</w:t>
-      </w:r>
-      <w:r>
-        <w:rPr>
-          <w:color w:val="0070C0"/>
+          <w:sz w:val="24"/>
+          <w:szCs w:val="24"/>
+        </w:rPr>
+      </w:pPr>
+      <w:r>
+        <w:rPr>
+          <w:sz w:val="24"/>
+          <w:szCs w:val="24"/>
+        </w:rPr>
+        <w:t>Table 2.</w:t>
+      </w:r>
+      <w:r>
+        <w:rPr>
           <w:sz w:val="24"/>
           <w:szCs w:val="24"/>
         </w:rPr>
@@ -26871,7 +26283,6 @@
       </w:r>
       <w:r>
         <w:rPr>
-          <w:color w:val="0070C0"/>
           <w:sz w:val="24"/>
           <w:szCs w:val="24"/>
         </w:rPr>
@@ -26880,7 +26291,6 @@
       <w:r>
         <w:rPr>
           <w:b/>
-          <w:color w:val="0070C0"/>
           <w:sz w:val="24"/>
           <w:szCs w:val="24"/>
         </w:rPr>
@@ -26996,7 +26406,7 @@
                     <pic:cNvPicPr/>
                   </pic:nvPicPr>
                   <pic:blipFill>
-                    <a:blip r:embed="rId34">
+                    <a:blip r:embed="rId35">
                       <a:extLst>
                         <a:ext uri="{28A0092B-C50C-407E-A947-70E740481C1C}">
                           <a14:useLocalDpi xmlns:a14="http://schemas.microsoft.com/office/drawing/2010/main" val="0"/>
@@ -27048,7 +26458,6 @@
       </w:pPr>
       <w:r>
         <w:rPr>
-          <w:color w:val="0070C0"/>
           <w:sz w:val="24"/>
           <w:szCs w:val="24"/>
         </w:rPr>
@@ -27056,7 +26465,6 @@
       </w:r>
       <w:r>
         <w:rPr>
-          <w:color w:val="0070C0"/>
           <w:sz w:val="24"/>
           <w:szCs w:val="24"/>
         </w:rPr>
@@ -27064,7 +26472,6 @@
       </w:r>
       <w:r>
         <w:rPr>
-          <w:color w:val="0070C0"/>
           <w:sz w:val="24"/>
           <w:szCs w:val="24"/>
         </w:rPr>
@@ -27073,7 +26480,6 @@
       <w:r>
         <w:rPr>
           <w:b/>
-          <w:color w:val="0070C0"/>
           <w:sz w:val="24"/>
           <w:szCs w:val="24"/>
         </w:rPr>
@@ -27105,7 +26511,7 @@
         </w:rPr>
         <w:t xml:space="preserve">File </w:t>
       </w:r>
-      <w:hyperlink r:id="rId35" w:history="1">
+      <w:hyperlink r:id="rId36" w:history="1">
         <w:r>
           <w:rPr>
             <w:rStyle w:val="Hyperlink"/>
@@ -27127,6 +26533,24 @@
     </w:p>
     <w:p>
       <w:pPr>
+        <w:rPr>
+          <w:b/>
+          <w:sz w:val="24"/>
+          <w:szCs w:val="24"/>
+        </w:rPr>
+      </w:pPr>
+    </w:p>
+    <w:p>
+      <w:pPr>
+        <w:rPr>
+          <w:b/>
+          <w:sz w:val="24"/>
+          <w:szCs w:val="24"/>
+        </w:rPr>
+      </w:pPr>
+    </w:p>
+    <w:p>
+      <w:pPr>
         <w:pStyle w:val="ListParagraph"/>
         <w:numPr>
           <w:ilvl w:val="0"/>
@@ -27222,19 +26646,16 @@
           <w:sz w:val="24"/>
           <w:szCs w:val="24"/>
         </w:rPr>
-        <w:t xml:space="preserve">Joshua C. </w:t>
-      </w:r>
-      <w:proofErr w:type="spellStart"/>
-      <w:r>
-        <w:rPr>
-          <w:b/>
+        <w:t xml:space="preserve">Joshua C. Dimapilis, Kimberly Mae B. Elizondo </w:t>
+      </w:r>
+      <w:r>
+        <w:rPr>
           <w:i/>
           <w:sz w:val="24"/>
           <w:szCs w:val="24"/>
         </w:rPr>
-        <w:t>Dimapilis</w:t>
-      </w:r>
-      <w:proofErr w:type="spellEnd"/>
+        <w:t xml:space="preserve">and </w:t>
+      </w:r>
       <w:r>
         <w:rPr>
           <w:b/>
@@ -27242,55 +26663,7 @@
           <w:sz w:val="24"/>
           <w:szCs w:val="24"/>
         </w:rPr>
-        <w:t xml:space="preserve">, Kimberly Mae B. Elizondo </w:t>
-      </w:r>
-      <w:r>
-        <w:rPr>
-          <w:i/>
-          <w:sz w:val="24"/>
-          <w:szCs w:val="24"/>
-        </w:rPr>
-        <w:t xml:space="preserve">and </w:t>
-      </w:r>
-      <w:proofErr w:type="spellStart"/>
-      <w:r>
-        <w:rPr>
-          <w:b/>
-          <w:i/>
-          <w:sz w:val="24"/>
-          <w:szCs w:val="24"/>
-        </w:rPr>
-        <w:t>Trixia</w:t>
-      </w:r>
-      <w:proofErr w:type="spellEnd"/>
-      <w:r>
-        <w:rPr>
-          <w:b/>
-          <w:i/>
-          <w:sz w:val="24"/>
-          <w:szCs w:val="24"/>
-        </w:rPr>
-        <w:t xml:space="preserve"> Marie A. </w:t>
-      </w:r>
-      <w:proofErr w:type="spellStart"/>
-      <w:r>
-        <w:rPr>
-          <w:b/>
-          <w:i/>
-          <w:sz w:val="24"/>
-          <w:szCs w:val="24"/>
-        </w:rPr>
-        <w:t>Urquiza</w:t>
-      </w:r>
-      <w:proofErr w:type="spellEnd"/>
-      <w:r>
-        <w:rPr>
-          <w:b/>
-          <w:i/>
-          <w:sz w:val="24"/>
-          <w:szCs w:val="24"/>
-        </w:rPr>
-        <w:t xml:space="preserve"> </w:t>
+        <w:t xml:space="preserve">Trixia Marie A. Urquiza </w:t>
       </w:r>
       <w:r>
         <w:rPr>
@@ -28915,30 +28288,19 @@
         <w:jc w:val="center"/>
         <w:rPr>
           <w:b/>
-          <w:color w:val="0070C0"/>
-          <w:sz w:val="24"/>
-          <w:szCs w:val="24"/>
-        </w:rPr>
-      </w:pPr>
-      <w:r>
-        <w:rPr>
-          <w:color w:val="0070C0"/>
-          <w:sz w:val="24"/>
-          <w:szCs w:val="24"/>
-        </w:rPr>
-        <w:t xml:space="preserve">Table </w:t>
-      </w:r>
-      <w:r>
-        <w:rPr>
-          <w:color w:val="0070C0"/>
-          <w:sz w:val="24"/>
-          <w:szCs w:val="24"/>
-        </w:rPr>
-        <w:t>2.</w:t>
-      </w:r>
-      <w:r>
-        <w:rPr>
-          <w:color w:val="0070C0"/>
+          <w:sz w:val="24"/>
+          <w:szCs w:val="24"/>
+        </w:rPr>
+      </w:pPr>
+      <w:r>
+        <w:rPr>
+          <w:sz w:val="24"/>
+          <w:szCs w:val="24"/>
+        </w:rPr>
+        <w:t>Table 2.</w:t>
+      </w:r>
+      <w:r>
+        <w:rPr>
           <w:sz w:val="24"/>
           <w:szCs w:val="24"/>
         </w:rPr>
@@ -28947,7 +28309,6 @@
       <w:r>
         <w:rPr>
           <w:b/>
-          <w:color w:val="0070C0"/>
           <w:sz w:val="24"/>
           <w:szCs w:val="24"/>
         </w:rPr>
@@ -29063,6 +28424,7 @@
               <w:jc w:val="center"/>
               <w:rPr>
                 <w:b w:val="0"/>
+                <w:color w:val="auto"/>
                 <w:sz w:val="24"/>
                 <w:szCs w:val="24"/>
               </w:rPr>
@@ -29070,6 +28432,7 @@
             <w:r>
               <w:rPr>
                 <w:b w:val="0"/>
+                <w:color w:val="auto"/>
                 <w:sz w:val="24"/>
                 <w:szCs w:val="24"/>
               </w:rPr>
@@ -29088,6 +28451,7 @@
               <w:cnfStyle w:val="100000000000" w:firstRow="1" w:lastRow="0" w:firstColumn="0" w:lastColumn="0" w:oddVBand="0" w:evenVBand="0" w:oddHBand="0" w:evenHBand="0" w:firstRowFirstColumn="0" w:firstRowLastColumn="0" w:lastRowFirstColumn="0" w:lastRowLastColumn="0"/>
               <w:rPr>
                 <w:b w:val="0"/>
+                <w:color w:val="auto"/>
                 <w:sz w:val="24"/>
                 <w:szCs w:val="24"/>
               </w:rPr>
@@ -29095,6 +28459,7 @@
             <w:r>
               <w:rPr>
                 <w:b w:val="0"/>
+                <w:color w:val="auto"/>
                 <w:sz w:val="24"/>
                 <w:szCs w:val="24"/>
               </w:rPr>
@@ -29113,6 +28478,7 @@
               <w:cnfStyle w:val="100000000000" w:firstRow="1" w:lastRow="0" w:firstColumn="0" w:lastColumn="0" w:oddVBand="0" w:evenVBand="0" w:oddHBand="0" w:evenHBand="0" w:firstRowFirstColumn="0" w:firstRowLastColumn="0" w:lastRowFirstColumn="0" w:lastRowLastColumn="0"/>
               <w:rPr>
                 <w:b w:val="0"/>
+                <w:color w:val="auto"/>
                 <w:sz w:val="24"/>
                 <w:szCs w:val="24"/>
               </w:rPr>
@@ -29120,6 +28486,7 @@
             <w:r>
               <w:rPr>
                 <w:b w:val="0"/>
+                <w:color w:val="auto"/>
                 <w:sz w:val="24"/>
                 <w:szCs w:val="24"/>
               </w:rPr>
@@ -29180,14 +28547,7 @@
                 <w:sz w:val="24"/>
                 <w:szCs w:val="24"/>
               </w:rPr>
-              <w:t>Lack of personnel resources when testing is to begin</w:t>
-            </w:r>
-            <w:r>
-              <w:rPr>
-                <w:sz w:val="24"/>
-                <w:szCs w:val="24"/>
-              </w:rPr>
-              <w:t>.</w:t>
+              <w:t>Lack of personnel resources when testing is to begin.</w:t>
             </w:r>
           </w:p>
           <w:p>
@@ -29714,14 +29074,12 @@
         <w:jc w:val="center"/>
         <w:rPr>
           <w:b/>
-          <w:color w:val="0070C0"/>
-          <w:sz w:val="24"/>
-          <w:szCs w:val="24"/>
-        </w:rPr>
-      </w:pPr>
-      <w:r>
-        <w:rPr>
-          <w:color w:val="0070C0"/>
+          <w:sz w:val="24"/>
+          <w:szCs w:val="24"/>
+        </w:rPr>
+      </w:pPr>
+      <w:r>
+        <w:rPr>
           <w:sz w:val="24"/>
           <w:szCs w:val="24"/>
         </w:rPr>
@@ -29729,7 +29087,6 @@
       </w:r>
       <w:r>
         <w:rPr>
-          <w:color w:val="0070C0"/>
           <w:sz w:val="24"/>
           <w:szCs w:val="24"/>
         </w:rPr>
@@ -29737,7 +29094,6 @@
       </w:r>
       <w:r>
         <w:rPr>
-          <w:color w:val="0070C0"/>
           <w:sz w:val="24"/>
           <w:szCs w:val="24"/>
         </w:rPr>
@@ -29746,7 +29102,6 @@
       <w:r>
         <w:rPr>
           <w:b/>
-          <w:color w:val="0070C0"/>
           <w:sz w:val="24"/>
           <w:szCs w:val="24"/>
         </w:rPr>
@@ -30242,14 +29597,12 @@
         <w:spacing w:line="276" w:lineRule="auto"/>
         <w:rPr>
           <w:b/>
-          <w:color w:val="0070C0"/>
-          <w:sz w:val="24"/>
-        </w:rPr>
-      </w:pPr>
-      <w:r>
-        <w:rPr>
-          <w:b/>
-          <w:color w:val="0070C0"/>
+          <w:sz w:val="24"/>
+        </w:rPr>
+      </w:pPr>
+      <w:r>
+        <w:rPr>
+          <w:b/>
           <w:sz w:val="24"/>
         </w:rPr>
         <w:t>Deployment Plan</w:t>
@@ -30501,7 +29854,6 @@
               </w:rPr>
               <w:t xml:space="preserve">C. </w:t>
             </w:r>
-            <w:proofErr w:type="spellStart"/>
             <w:r>
               <w:rPr>
                 <w:sz w:val="24"/>
@@ -30509,7 +29861,6 @@
               </w:rPr>
               <w:t>Dimapilis</w:t>
             </w:r>
-            <w:proofErr w:type="spellEnd"/>
           </w:p>
         </w:tc>
       </w:tr>
@@ -30596,31 +29947,13 @@
                 <w:szCs w:val="24"/>
               </w:rPr>
             </w:pPr>
-            <w:proofErr w:type="spellStart"/>
-            <w:r>
-              <w:rPr>
-                <w:sz w:val="24"/>
-                <w:szCs w:val="24"/>
-              </w:rPr>
-              <w:t>Trixia</w:t>
-            </w:r>
-            <w:proofErr w:type="spellEnd"/>
-            <w:r>
-              <w:rPr>
-                <w:sz w:val="24"/>
-                <w:szCs w:val="24"/>
-              </w:rPr>
-              <w:t xml:space="preserve"> Marie </w:t>
-            </w:r>
-            <w:proofErr w:type="spellStart"/>
-            <w:r>
-              <w:rPr>
-                <w:sz w:val="24"/>
-                <w:szCs w:val="24"/>
-              </w:rPr>
-              <w:t>Urquiza</w:t>
-            </w:r>
-            <w:proofErr w:type="spellEnd"/>
+            <w:r>
+              <w:rPr>
+                <w:sz w:val="24"/>
+                <w:szCs w:val="24"/>
+              </w:rPr>
+              <w:t>Trixia Marie Urquiza</w:t>
+            </w:r>
           </w:p>
         </w:tc>
       </w:tr>
@@ -30722,14 +30055,12 @@
         <w:spacing w:line="276" w:lineRule="auto"/>
         <w:jc w:val="center"/>
         <w:rPr>
-          <w:color w:val="0070C0"/>
-          <w:sz w:val="24"/>
-          <w:szCs w:val="24"/>
-        </w:rPr>
-      </w:pPr>
-      <w:r>
-        <w:rPr>
-          <w:color w:val="0070C0"/>
+          <w:sz w:val="24"/>
+          <w:szCs w:val="24"/>
+        </w:rPr>
+      </w:pPr>
+      <w:r>
+        <w:rPr>
           <w:sz w:val="24"/>
           <w:szCs w:val="24"/>
         </w:rPr>
@@ -30737,7 +30068,6 @@
       </w:r>
       <w:r>
         <w:rPr>
-          <w:color w:val="0070C0"/>
           <w:sz w:val="24"/>
           <w:szCs w:val="24"/>
         </w:rPr>
@@ -30746,7 +30076,6 @@
       <w:r>
         <w:rPr>
           <w:b/>
-          <w:color w:val="0070C0"/>
           <w:sz w:val="24"/>
           <w:szCs w:val="24"/>
         </w:rPr>
@@ -30755,7 +30084,6 @@
       <w:r>
         <w:rPr>
           <w:b/>
-          <w:color w:val="0070C0"/>
           <w:sz w:val="24"/>
           <w:szCs w:val="24"/>
         </w:rPr>
@@ -30863,521 +30191,8 @@
           <w:szCs w:val="24"/>
         </w:rPr>
       </w:pPr>
-    </w:p>
-    <w:p>
-      <w:pPr>
-        <w:numPr>
-          <w:ilvl w:val="0"/>
-          <w:numId w:val="24"/>
-        </w:numPr>
-        <w:spacing w:line="276" w:lineRule="auto"/>
-        <w:contextualSpacing/>
-        <w:rPr>
-          <w:b/>
-          <w:sz w:val="24"/>
-          <w:szCs w:val="24"/>
-        </w:rPr>
-      </w:pPr>
-      <w:r>
-        <w:rPr>
-          <w:b/>
-          <w:sz w:val="24"/>
-          <w:szCs w:val="24"/>
-        </w:rPr>
-        <w:t>Deployment Overview</w:t>
-      </w:r>
-    </w:p>
-    <w:p>
-      <w:pPr>
-        <w:spacing w:line="276" w:lineRule="auto"/>
-        <w:contextualSpacing/>
-        <w:rPr>
-          <w:b/>
-          <w:sz w:val="24"/>
-          <w:szCs w:val="24"/>
-        </w:rPr>
-      </w:pPr>
-    </w:p>
-    <w:tbl>
-      <w:tblPr>
-        <w:tblStyle w:val="GridTable4-Accent6"/>
-        <w:tblW w:w="8365" w:type="dxa"/>
-        <w:jc w:val="center"/>
-        <w:tblLook w:val="04A0" w:firstRow="1" w:lastRow="0" w:firstColumn="1" w:lastColumn="0" w:noHBand="0" w:noVBand="1"/>
-      </w:tblPr>
-      <w:tblGrid>
-        <w:gridCol w:w="3955"/>
-        <w:gridCol w:w="4410"/>
-      </w:tblGrid>
-      <w:tr>
-        <w:trPr>
-          <w:cnfStyle w:val="100000000000" w:firstRow="1" w:lastRow="0" w:firstColumn="0" w:lastColumn="0" w:oddVBand="0" w:evenVBand="0" w:oddHBand="0" w:evenHBand="0" w:firstRowFirstColumn="0" w:firstRowLastColumn="0" w:lastRowFirstColumn="0" w:lastRowLastColumn="0"/>
-          <w:trHeight w:val="241"/>
-          <w:jc w:val="center"/>
-        </w:trPr>
-        <w:tc>
-          <w:tcPr>
-            <w:cnfStyle w:val="001000000000" w:firstRow="0" w:lastRow="0" w:firstColumn="1" w:lastColumn="0" w:oddVBand="0" w:evenVBand="0" w:oddHBand="0" w:evenHBand="0" w:firstRowFirstColumn="0" w:firstRowLastColumn="0" w:lastRowFirstColumn="0" w:lastRowLastColumn="0"/>
-            <w:tcW w:w="8365" w:type="dxa"/>
-            <w:gridSpan w:val="2"/>
-          </w:tcPr>
-          <w:p>
-            <w:pPr>
-              <w:spacing w:line="276" w:lineRule="auto"/>
-              <w:contextualSpacing/>
-              <w:jc w:val="center"/>
-              <w:rPr>
-                <w:sz w:val="24"/>
-                <w:szCs w:val="24"/>
-              </w:rPr>
-            </w:pPr>
-            <w:r>
-              <w:rPr>
-                <w:sz w:val="24"/>
-                <w:szCs w:val="24"/>
-              </w:rPr>
-              <w:t>Deployment Summary</w:t>
-            </w:r>
-          </w:p>
-        </w:tc>
-      </w:tr>
-      <w:tr>
-        <w:trPr>
-          <w:cnfStyle w:val="000000100000" w:firstRow="0" w:lastRow="0" w:firstColumn="0" w:lastColumn="0" w:oddVBand="0" w:evenVBand="0" w:oddHBand="1" w:evenHBand="0" w:firstRowFirstColumn="0" w:firstRowLastColumn="0" w:lastRowFirstColumn="0" w:lastRowLastColumn="0"/>
-          <w:trHeight w:val="241"/>
-          <w:jc w:val="center"/>
-        </w:trPr>
-        <w:tc>
-          <w:tcPr>
-            <w:cnfStyle w:val="001000000000" w:firstRow="0" w:lastRow="0" w:firstColumn="1" w:lastColumn="0" w:oddVBand="0" w:evenVBand="0" w:oddHBand="0" w:evenHBand="0" w:firstRowFirstColumn="0" w:firstRowLastColumn="0" w:lastRowFirstColumn="0" w:lastRowLastColumn="0"/>
-            <w:tcW w:w="3955" w:type="dxa"/>
-          </w:tcPr>
-          <w:p>
-            <w:pPr>
-              <w:spacing w:line="276" w:lineRule="auto"/>
-              <w:ind w:left="162"/>
-              <w:rPr>
-                <w:b w:val="0"/>
-                <w:sz w:val="24"/>
-                <w:szCs w:val="24"/>
-              </w:rPr>
-            </w:pPr>
-            <w:r>
-              <w:rPr>
-                <w:b w:val="0"/>
-                <w:sz w:val="24"/>
-                <w:szCs w:val="24"/>
-              </w:rPr>
-              <w:t xml:space="preserve">Number of Sites or </w:t>
-            </w:r>
-            <w:r>
-              <w:rPr>
-                <w:b w:val="0"/>
-                <w:sz w:val="24"/>
-                <w:szCs w:val="24"/>
-              </w:rPr>
-              <w:t>Recipients</w:t>
-            </w:r>
-          </w:p>
-        </w:tc>
-        <w:tc>
-          <w:tcPr>
-            <w:tcW w:w="4410" w:type="dxa"/>
-          </w:tcPr>
-          <w:p>
-            <w:pPr>
-              <w:spacing w:line="276" w:lineRule="auto"/>
-              <w:contextualSpacing/>
-              <w:cnfStyle w:val="000000100000" w:firstRow="0" w:lastRow="0" w:firstColumn="0" w:lastColumn="0" w:oddVBand="0" w:evenVBand="0" w:oddHBand="1" w:evenHBand="0" w:firstRowFirstColumn="0" w:firstRowLastColumn="0" w:lastRowFirstColumn="0" w:lastRowLastColumn="0"/>
-              <w:rPr>
-                <w:sz w:val="24"/>
-                <w:szCs w:val="24"/>
-              </w:rPr>
-            </w:pPr>
-          </w:p>
-        </w:tc>
-      </w:tr>
-      <w:tr>
-        <w:trPr>
-          <w:trHeight w:val="241"/>
-          <w:jc w:val="center"/>
-        </w:trPr>
-        <w:tc>
-          <w:tcPr>
-            <w:cnfStyle w:val="001000000000" w:firstRow="0" w:lastRow="0" w:firstColumn="1" w:lastColumn="0" w:oddVBand="0" w:evenVBand="0" w:oddHBand="0" w:evenHBand="0" w:firstRowFirstColumn="0" w:firstRowLastColumn="0" w:lastRowFirstColumn="0" w:lastRowLastColumn="0"/>
-            <w:tcW w:w="3955" w:type="dxa"/>
-          </w:tcPr>
-          <w:p>
-            <w:pPr>
-              <w:spacing w:line="276" w:lineRule="auto"/>
-              <w:ind w:left="162"/>
-              <w:rPr>
-                <w:b w:val="0"/>
-                <w:sz w:val="24"/>
-                <w:szCs w:val="24"/>
-              </w:rPr>
-            </w:pPr>
-            <w:r>
-              <w:rPr>
-                <w:b w:val="0"/>
-                <w:sz w:val="24"/>
-                <w:szCs w:val="24"/>
-              </w:rPr>
-              <w:t>Target Deployments</w:t>
-            </w:r>
-          </w:p>
-        </w:tc>
-        <w:tc>
-          <w:tcPr>
-            <w:tcW w:w="4410" w:type="dxa"/>
-          </w:tcPr>
-          <w:p>
-            <w:pPr>
-              <w:spacing w:line="276" w:lineRule="auto"/>
-              <w:contextualSpacing/>
-              <w:cnfStyle w:val="000000000000" w:firstRow="0" w:lastRow="0" w:firstColumn="0" w:lastColumn="0" w:oddVBand="0" w:evenVBand="0" w:oddHBand="0" w:evenHBand="0" w:firstRowFirstColumn="0" w:firstRowLastColumn="0" w:lastRowFirstColumn="0" w:lastRowLastColumn="0"/>
-              <w:rPr>
-                <w:sz w:val="24"/>
-                <w:szCs w:val="24"/>
-              </w:rPr>
-            </w:pPr>
-          </w:p>
-        </w:tc>
-      </w:tr>
-      <w:tr>
-        <w:trPr>
-          <w:cnfStyle w:val="000000100000" w:firstRow="0" w:lastRow="0" w:firstColumn="0" w:lastColumn="0" w:oddVBand="0" w:evenVBand="0" w:oddHBand="1" w:evenHBand="0" w:firstRowFirstColumn="0" w:firstRowLastColumn="0" w:lastRowFirstColumn="0" w:lastRowLastColumn="0"/>
-          <w:trHeight w:val="241"/>
-          <w:jc w:val="center"/>
-        </w:trPr>
-        <w:tc>
-          <w:tcPr>
-            <w:cnfStyle w:val="001000000000" w:firstRow="0" w:lastRow="0" w:firstColumn="1" w:lastColumn="0" w:oddVBand="0" w:evenVBand="0" w:oddHBand="0" w:evenHBand="0" w:firstRowFirstColumn="0" w:firstRowLastColumn="0" w:lastRowFirstColumn="0" w:lastRowLastColumn="0"/>
-            <w:tcW w:w="3955" w:type="dxa"/>
-          </w:tcPr>
-          <w:p>
-            <w:pPr>
-              <w:spacing w:line="276" w:lineRule="auto"/>
-              <w:ind w:left="162"/>
-              <w:rPr>
-                <w:b w:val="0"/>
-                <w:sz w:val="24"/>
-                <w:szCs w:val="24"/>
-              </w:rPr>
-            </w:pPr>
-            <w:r>
-              <w:rPr>
-                <w:b w:val="0"/>
-                <w:sz w:val="24"/>
-                <w:szCs w:val="24"/>
-              </w:rPr>
-              <w:t>Target Group</w:t>
-            </w:r>
-          </w:p>
-        </w:tc>
-        <w:tc>
-          <w:tcPr>
-            <w:tcW w:w="4410" w:type="dxa"/>
-          </w:tcPr>
-          <w:p>
-            <w:pPr>
-              <w:spacing w:line="276" w:lineRule="auto"/>
-              <w:contextualSpacing/>
-              <w:cnfStyle w:val="000000100000" w:firstRow="0" w:lastRow="0" w:firstColumn="0" w:lastColumn="0" w:oddVBand="0" w:evenVBand="0" w:oddHBand="1" w:evenHBand="0" w:firstRowFirstColumn="0" w:firstRowLastColumn="0" w:lastRowFirstColumn="0" w:lastRowLastColumn="0"/>
-              <w:rPr>
-                <w:sz w:val="24"/>
-                <w:szCs w:val="24"/>
-              </w:rPr>
-            </w:pPr>
-          </w:p>
-        </w:tc>
-      </w:tr>
-      <w:tr>
-        <w:trPr>
-          <w:trHeight w:val="241"/>
-          <w:jc w:val="center"/>
-        </w:trPr>
-        <w:tc>
-          <w:tcPr>
-            <w:cnfStyle w:val="001000000000" w:firstRow="0" w:lastRow="0" w:firstColumn="1" w:lastColumn="0" w:oddVBand="0" w:evenVBand="0" w:oddHBand="0" w:evenHBand="0" w:firstRowFirstColumn="0" w:firstRowLastColumn="0" w:lastRowFirstColumn="0" w:lastRowLastColumn="0"/>
-            <w:tcW w:w="3955" w:type="dxa"/>
-          </w:tcPr>
-          <w:p>
-            <w:pPr>
-              <w:spacing w:line="276" w:lineRule="auto"/>
-              <w:ind w:left="162"/>
-              <w:rPr>
-                <w:b w:val="0"/>
-                <w:sz w:val="24"/>
-                <w:szCs w:val="24"/>
-              </w:rPr>
-            </w:pPr>
-            <w:r>
-              <w:rPr>
-                <w:b w:val="0"/>
-                <w:sz w:val="24"/>
-                <w:szCs w:val="24"/>
-              </w:rPr>
-              <w:t>Scheduled Dates</w:t>
-            </w:r>
-          </w:p>
-        </w:tc>
-        <w:tc>
-          <w:tcPr>
-            <w:tcW w:w="4410" w:type="dxa"/>
-          </w:tcPr>
-          <w:p>
-            <w:pPr>
-              <w:spacing w:line="276" w:lineRule="auto"/>
-              <w:contextualSpacing/>
-              <w:cnfStyle w:val="000000000000" w:firstRow="0" w:lastRow="0" w:firstColumn="0" w:lastColumn="0" w:oddVBand="0" w:evenVBand="0" w:oddHBand="0" w:evenHBand="0" w:firstRowFirstColumn="0" w:firstRowLastColumn="0" w:lastRowFirstColumn="0" w:lastRowLastColumn="0"/>
-              <w:rPr>
-                <w:sz w:val="24"/>
-                <w:szCs w:val="24"/>
-              </w:rPr>
-            </w:pPr>
-          </w:p>
-        </w:tc>
-      </w:tr>
-      <w:tr>
-        <w:trPr>
-          <w:cnfStyle w:val="000000100000" w:firstRow="0" w:lastRow="0" w:firstColumn="0" w:lastColumn="0" w:oddVBand="0" w:evenVBand="0" w:oddHBand="1" w:evenHBand="0" w:firstRowFirstColumn="0" w:firstRowLastColumn="0" w:lastRowFirstColumn="0" w:lastRowLastColumn="0"/>
-          <w:trHeight w:val="241"/>
-          <w:jc w:val="center"/>
-        </w:trPr>
-        <w:tc>
-          <w:tcPr>
-            <w:cnfStyle w:val="001000000000" w:firstRow="0" w:lastRow="0" w:firstColumn="1" w:lastColumn="0" w:oddVBand="0" w:evenVBand="0" w:oddHBand="0" w:evenHBand="0" w:firstRowFirstColumn="0" w:firstRowLastColumn="0" w:lastRowFirstColumn="0" w:lastRowLastColumn="0"/>
-            <w:tcW w:w="8365" w:type="dxa"/>
-            <w:gridSpan w:val="2"/>
-          </w:tcPr>
-          <w:p>
-            <w:pPr>
-              <w:spacing w:line="276" w:lineRule="auto"/>
-              <w:contextualSpacing/>
-              <w:jc w:val="center"/>
-              <w:rPr>
-                <w:sz w:val="24"/>
-                <w:szCs w:val="24"/>
-              </w:rPr>
-            </w:pPr>
-            <w:r>
-              <w:rPr>
-                <w:sz w:val="24"/>
-                <w:szCs w:val="24"/>
-              </w:rPr>
-              <w:lastRenderedPageBreak/>
-              <w:t>Deployment Approach</w:t>
-            </w:r>
-          </w:p>
-        </w:tc>
-      </w:tr>
-      <w:tr>
-        <w:trPr>
-          <w:trHeight w:val="241"/>
-          <w:jc w:val="center"/>
-        </w:trPr>
-        <w:tc>
-          <w:tcPr>
-            <w:cnfStyle w:val="001000000000" w:firstRow="0" w:lastRow="0" w:firstColumn="1" w:lastColumn="0" w:oddVBand="0" w:evenVBand="0" w:oddHBand="0" w:evenHBand="0" w:firstRowFirstColumn="0" w:firstRowLastColumn="0" w:lastRowFirstColumn="0" w:lastRowLastColumn="0"/>
-            <w:tcW w:w="3955" w:type="dxa"/>
-          </w:tcPr>
-          <w:p>
-            <w:pPr>
-              <w:spacing w:line="276" w:lineRule="auto"/>
-              <w:ind w:left="162"/>
-              <w:rPr>
-                <w:b w:val="0"/>
-                <w:sz w:val="24"/>
-                <w:szCs w:val="24"/>
-              </w:rPr>
-            </w:pPr>
-            <w:r>
-              <w:rPr>
-                <w:b w:val="0"/>
-                <w:sz w:val="24"/>
-                <w:szCs w:val="24"/>
-              </w:rPr>
-              <w:t>Benefits</w:t>
-            </w:r>
-          </w:p>
-        </w:tc>
-        <w:tc>
-          <w:tcPr>
-            <w:tcW w:w="4410" w:type="dxa"/>
-          </w:tcPr>
-          <w:p>
-            <w:pPr>
-              <w:spacing w:line="276" w:lineRule="auto"/>
-              <w:contextualSpacing/>
-              <w:cnfStyle w:val="000000000000" w:firstRow="0" w:lastRow="0" w:firstColumn="0" w:lastColumn="0" w:oddVBand="0" w:evenVBand="0" w:oddHBand="0" w:evenHBand="0" w:firstRowFirstColumn="0" w:firstRowLastColumn="0" w:lastRowFirstColumn="0" w:lastRowLastColumn="0"/>
-              <w:rPr>
-                <w:sz w:val="24"/>
-                <w:szCs w:val="24"/>
-              </w:rPr>
-            </w:pPr>
-          </w:p>
-        </w:tc>
-      </w:tr>
-      <w:tr>
-        <w:trPr>
-          <w:cnfStyle w:val="000000100000" w:firstRow="0" w:lastRow="0" w:firstColumn="0" w:lastColumn="0" w:oddVBand="0" w:evenVBand="0" w:oddHBand="1" w:evenHBand="0" w:firstRowFirstColumn="0" w:firstRowLastColumn="0" w:lastRowFirstColumn="0" w:lastRowLastColumn="0"/>
-          <w:trHeight w:val="241"/>
-          <w:jc w:val="center"/>
-        </w:trPr>
-        <w:tc>
-          <w:tcPr>
-            <w:cnfStyle w:val="001000000000" w:firstRow="0" w:lastRow="0" w:firstColumn="1" w:lastColumn="0" w:oddVBand="0" w:evenVBand="0" w:oddHBand="0" w:evenHBand="0" w:firstRowFirstColumn="0" w:firstRowLastColumn="0" w:lastRowFirstColumn="0" w:lastRowLastColumn="0"/>
-            <w:tcW w:w="3955" w:type="dxa"/>
-          </w:tcPr>
-          <w:p>
-            <w:pPr>
-              <w:spacing w:line="276" w:lineRule="auto"/>
-              <w:ind w:left="162"/>
-              <w:rPr>
-                <w:b w:val="0"/>
-                <w:sz w:val="24"/>
-                <w:szCs w:val="24"/>
-              </w:rPr>
-            </w:pPr>
-            <w:r>
-              <w:rPr>
-                <w:b w:val="0"/>
-                <w:sz w:val="24"/>
-                <w:szCs w:val="24"/>
-              </w:rPr>
-              <w:t>Assumptions</w:t>
-            </w:r>
-          </w:p>
-        </w:tc>
-        <w:tc>
-          <w:tcPr>
-            <w:tcW w:w="4410" w:type="dxa"/>
-          </w:tcPr>
-          <w:p>
-            <w:pPr>
-              <w:spacing w:line="276" w:lineRule="auto"/>
-              <w:contextualSpacing/>
-              <w:cnfStyle w:val="000000100000" w:firstRow="0" w:lastRow="0" w:firstColumn="0" w:lastColumn="0" w:oddVBand="0" w:evenVBand="0" w:oddHBand="1" w:evenHBand="0" w:firstRowFirstColumn="0" w:firstRowLastColumn="0" w:lastRowFirstColumn="0" w:lastRowLastColumn="0"/>
-              <w:rPr>
-                <w:sz w:val="24"/>
-                <w:szCs w:val="24"/>
-              </w:rPr>
-            </w:pPr>
-          </w:p>
-        </w:tc>
-      </w:tr>
-      <w:tr>
-        <w:trPr>
-          <w:trHeight w:val="241"/>
-          <w:jc w:val="center"/>
-        </w:trPr>
-        <w:tc>
-          <w:tcPr>
-            <w:cnfStyle w:val="001000000000" w:firstRow="0" w:lastRow="0" w:firstColumn="1" w:lastColumn="0" w:oddVBand="0" w:evenVBand="0" w:oddHBand="0" w:evenHBand="0" w:firstRowFirstColumn="0" w:firstRowLastColumn="0" w:lastRowFirstColumn="0" w:lastRowLastColumn="0"/>
-            <w:tcW w:w="3955" w:type="dxa"/>
-          </w:tcPr>
-          <w:p>
-            <w:pPr>
-              <w:spacing w:line="276" w:lineRule="auto"/>
-              <w:ind w:left="162"/>
-              <w:rPr>
-                <w:b w:val="0"/>
-                <w:sz w:val="24"/>
-                <w:szCs w:val="24"/>
-              </w:rPr>
-            </w:pPr>
-            <w:r>
-              <w:rPr>
-                <w:b w:val="0"/>
-                <w:sz w:val="24"/>
-                <w:szCs w:val="24"/>
-              </w:rPr>
-              <w:t>Risks</w:t>
-            </w:r>
-          </w:p>
-        </w:tc>
-        <w:tc>
-          <w:tcPr>
-            <w:tcW w:w="4410" w:type="dxa"/>
-          </w:tcPr>
-          <w:p>
-            <w:pPr>
-              <w:spacing w:line="276" w:lineRule="auto"/>
-              <w:contextualSpacing/>
-              <w:cnfStyle w:val="000000000000" w:firstRow="0" w:lastRow="0" w:firstColumn="0" w:lastColumn="0" w:oddVBand="0" w:evenVBand="0" w:oddHBand="0" w:evenHBand="0" w:firstRowFirstColumn="0" w:firstRowLastColumn="0" w:lastRowFirstColumn="0" w:lastRowLastColumn="0"/>
-              <w:rPr>
-                <w:sz w:val="24"/>
-                <w:szCs w:val="24"/>
-              </w:rPr>
-            </w:pPr>
-          </w:p>
-        </w:tc>
-      </w:tr>
-    </w:tbl>
-    <w:p>
-      <w:pPr>
-        <w:spacing w:line="276" w:lineRule="auto"/>
-        <w:jc w:val="center"/>
-        <w:rPr>
-          <w:color w:val="0070C0"/>
-          <w:sz w:val="24"/>
-          <w:szCs w:val="24"/>
-        </w:rPr>
-      </w:pPr>
-      <w:r>
-        <w:rPr>
-          <w:color w:val="0070C0"/>
-          <w:sz w:val="24"/>
-          <w:szCs w:val="24"/>
-        </w:rPr>
-        <w:t xml:space="preserve">Table </w:t>
-      </w:r>
-      <w:r>
-        <w:rPr>
-          <w:color w:val="0070C0"/>
-          <w:sz w:val="24"/>
-          <w:szCs w:val="24"/>
-        </w:rPr>
-        <w:t>2.8</w:t>
-      </w:r>
-      <w:r>
-        <w:rPr>
-          <w:color w:val="0070C0"/>
-          <w:sz w:val="24"/>
-          <w:szCs w:val="24"/>
-        </w:rPr>
-        <w:t xml:space="preserve"> </w:t>
-      </w:r>
-      <w:r>
-        <w:rPr>
-          <w:b/>
-          <w:color w:val="0070C0"/>
-          <w:sz w:val="24"/>
-          <w:szCs w:val="24"/>
-        </w:rPr>
-        <w:t xml:space="preserve">Deployment </w:t>
-      </w:r>
-      <w:r>
-        <w:rPr>
-          <w:b/>
-          <w:color w:val="0070C0"/>
-          <w:sz w:val="24"/>
-          <w:szCs w:val="24"/>
-        </w:rPr>
-        <w:t>Summary</w:t>
-      </w:r>
-    </w:p>
-    <w:p>
-      <w:pPr>
-        <w:spacing w:line="276" w:lineRule="auto"/>
-        <w:contextualSpacing/>
-        <w:rPr>
-          <w:b/>
-          <w:sz w:val="24"/>
-          <w:szCs w:val="24"/>
-        </w:rPr>
-      </w:pPr>
+      <w:bookmarkStart w:id="2" w:name="_GoBack"/>
+      <w:bookmarkEnd w:id="2"/>
     </w:p>
     <w:p>
       <w:pPr>
@@ -31557,6 +30372,7 @@
           <w:sz w:val="24"/>
           <w:szCs w:val="24"/>
         </w:rPr>
+        <w:lastRenderedPageBreak/>
         <w:t>Description</w:t>
       </w:r>
     </w:p>
@@ -31813,23 +30629,7 @@
           <w:sz w:val="24"/>
           <w:szCs w:val="24"/>
         </w:rPr>
-        <w:t xml:space="preserve">Wrapper / </w:t>
-      </w:r>
-      <w:proofErr w:type="spellStart"/>
-      <w:r>
-        <w:rPr>
-          <w:sz w:val="24"/>
-          <w:szCs w:val="24"/>
-        </w:rPr>
-        <w:t>iFrame</w:t>
-      </w:r>
-      <w:proofErr w:type="spellEnd"/>
-      <w:r>
-        <w:rPr>
-          <w:sz w:val="24"/>
-          <w:szCs w:val="24"/>
-        </w:rPr>
-        <w:t xml:space="preserve"> instructions</w:t>
+        <w:t>Wrapper / iFrame instructions</w:t>
       </w:r>
     </w:p>
     <w:p>
@@ -32025,7 +30825,6 @@
           <w:sz w:val="24"/>
           <w:szCs w:val="24"/>
         </w:rPr>
-        <w:lastRenderedPageBreak/>
         <w:t>Testing Methods and Customer Acceptance</w:t>
       </w:r>
     </w:p>
@@ -32672,7 +31471,6 @@
                 <w:sz w:val="24"/>
                 <w:szCs w:val="24"/>
               </w:rPr>
-              <w:lastRenderedPageBreak/>
               <w:t>Document Name and Version</w:t>
             </w:r>
           </w:p>
@@ -32792,7 +31590,7 @@
                 <w:szCs w:val="24"/>
               </w:rPr>
             </w:pPr>
-            <w:hyperlink r:id="rId36" w:history="1">
+            <w:hyperlink r:id="rId37" w:history="1">
               <w:r>
                 <w:rPr>
                   <w:rStyle w:val="Hyperlink"/>
@@ -32816,7 +31614,7 @@
                 <w:szCs w:val="24"/>
               </w:rPr>
             </w:pPr>
-            <w:hyperlink r:id="rId37" w:history="1">
+            <w:hyperlink r:id="rId38" w:history="1">
               <w:r>
                 <w:rPr>
                   <w:rStyle w:val="Hyperlink"/>
@@ -32896,7 +31694,7 @@
                 <w:szCs w:val="24"/>
               </w:rPr>
             </w:pPr>
-            <w:hyperlink r:id="rId38" w:history="1">
+            <w:hyperlink r:id="rId39" w:history="1">
               <w:r>
                 <w:rPr>
                   <w:rStyle w:val="Hyperlink"/>
@@ -39191,7 +37989,6 @@
       <w:spacing w:after="0" w:line="240" w:lineRule="auto"/>
     </w:pPr>
     <w:tblPr>
-      <w:tblInd w:w="0" w:type="dxa"/>
       <w:tblBorders>
         <w:top w:val="single" w:sz="4" w:space="0" w:color="auto"/>
         <w:left w:val="single" w:sz="4" w:space="0" w:color="auto"/>
@@ -39200,12 +37997,6 @@
         <w:insideH w:val="single" w:sz="4" w:space="0" w:color="auto"/>
         <w:insideV w:val="single" w:sz="4" w:space="0" w:color="auto"/>
       </w:tblBorders>
-      <w:tblCellMar>
-        <w:top w:w="0" w:type="dxa"/>
-        <w:left w:w="108" w:type="dxa"/>
-        <w:bottom w:w="0" w:type="dxa"/>
-        <w:right w:w="108" w:type="dxa"/>
-      </w:tblCellMar>
     </w:tblPr>
   </w:style>
   <w:style w:type="table" w:styleId="GridTable4-Accent6">
@@ -39219,7 +38010,6 @@
     <w:tblPr>
       <w:tblStyleRowBandSize w:val="1"/>
       <w:tblStyleColBandSize w:val="1"/>
-      <w:tblInd w:w="0" w:type="dxa"/>
       <w:tblBorders>
         <w:top w:val="single" w:sz="4" w:space="0" w:color="A8D08D" w:themeColor="accent6" w:themeTint="99"/>
         <w:left w:val="single" w:sz="4" w:space="0" w:color="A8D08D" w:themeColor="accent6" w:themeTint="99"/>
@@ -39228,12 +38018,6 @@
         <w:insideH w:val="single" w:sz="4" w:space="0" w:color="A8D08D" w:themeColor="accent6" w:themeTint="99"/>
         <w:insideV w:val="single" w:sz="4" w:space="0" w:color="A8D08D" w:themeColor="accent6" w:themeTint="99"/>
       </w:tblBorders>
-      <w:tblCellMar>
-        <w:top w:w="0" w:type="dxa"/>
-        <w:left w:w="108" w:type="dxa"/>
-        <w:bottom w:w="0" w:type="dxa"/>
-        <w:right w:w="108" w:type="dxa"/>
-      </w:tblCellMar>
     </w:tblPr>
     <w:tblStylePr w:type="firstRow">
       <w:rPr>
@@ -39328,19 +38112,12 @@
     <w:tblPr>
       <w:tblStyleRowBandSize w:val="1"/>
       <w:tblStyleColBandSize w:val="1"/>
-      <w:tblInd w:w="0" w:type="dxa"/>
       <w:tblBorders>
         <w:top w:val="single" w:sz="8" w:space="0" w:color="5B9BD5" w:themeColor="accent1"/>
         <w:left w:val="single" w:sz="8" w:space="0" w:color="5B9BD5" w:themeColor="accent1"/>
         <w:bottom w:val="single" w:sz="8" w:space="0" w:color="5B9BD5" w:themeColor="accent1"/>
         <w:right w:val="single" w:sz="8" w:space="0" w:color="5B9BD5" w:themeColor="accent1"/>
       </w:tblBorders>
-      <w:tblCellMar>
-        <w:top w:w="0" w:type="dxa"/>
-        <w:left w:w="108" w:type="dxa"/>
-        <w:bottom w:w="0" w:type="dxa"/>
-        <w:right w:w="108" w:type="dxa"/>
-      </w:tblCellMar>
     </w:tblPr>
     <w:tblStylePr w:type="firstRow">
       <w:pPr>
@@ -39480,7 +38257,6 @@
     <w:tblPr>
       <w:tblStyleRowBandSize w:val="1"/>
       <w:tblStyleColBandSize w:val="1"/>
-      <w:tblInd w:w="0" w:type="dxa"/>
       <w:tblBorders>
         <w:top w:val="single" w:sz="4" w:space="0" w:color="FFFFFF" w:themeColor="background1"/>
         <w:left w:val="single" w:sz="4" w:space="0" w:color="FFFFFF" w:themeColor="background1"/>
@@ -39489,12 +38265,6 @@
         <w:insideH w:val="single" w:sz="4" w:space="0" w:color="FFFFFF" w:themeColor="background1"/>
         <w:insideV w:val="single" w:sz="4" w:space="0" w:color="FFFFFF" w:themeColor="background1"/>
       </w:tblBorders>
-      <w:tblCellMar>
-        <w:top w:w="0" w:type="dxa"/>
-        <w:left w:w="108" w:type="dxa"/>
-        <w:bottom w:w="0" w:type="dxa"/>
-        <w:right w:w="108" w:type="dxa"/>
-      </w:tblCellMar>
     </w:tblPr>
     <w:tcPr>
       <w:shd w:val="clear" w:color="auto" w:fill="E2EFD9" w:themeFill="accent6" w:themeFillTint="33"/>
@@ -39851,7 +38621,7 @@
 </file>
 
 <file path=customXml/itemProps1.xml><?xml version="1.0" encoding="utf-8"?>
-<ds:datastoreItem xmlns:ds="http://schemas.openxmlformats.org/officeDocument/2006/customXml" ds:itemID="{A8A5668F-9825-4DE6-A01D-F6A9726B5BEE}">
+<ds:datastoreItem xmlns:ds="http://schemas.openxmlformats.org/officeDocument/2006/customXml" ds:itemID="{8836843C-A44D-406E-8BA0-7BA94AB48E25}">
   <ds:schemaRefs>
     <ds:schemaRef ds:uri="http://schemas.openxmlformats.org/officeDocument/2006/bibliography"/>
   </ds:schemaRefs>

</xml_diff>

<commit_message>
Modified SQAP added database design and data dictionary
</commit_message>
<xml_diff>
--- a/documentation/quality/ALS - SQAP.docx
+++ b/documentation/quality/ALS - SQAP.docx
@@ -17,7 +17,9 @@
         </w:rPr>
         <w:t>AngSalitaNgDiyos.com</w:t>
       </w:r>
+      <w:bookmarkStart w:id="1" w:name="_GoBack"/>
       <w:bookmarkEnd w:id="0"/>
+      <w:bookmarkEnd w:id="1"/>
     </w:p>
     <w:p>
       <w:pPr>
@@ -27,14 +29,14 @@
           <w:sz w:val="32"/>
         </w:rPr>
       </w:pPr>
-      <w:bookmarkStart w:id="1" w:name="_Toc411351882"/>
+      <w:bookmarkStart w:id="2" w:name="_Toc411351882"/>
       <w:r>
         <w:rPr>
           <w:sz w:val="32"/>
         </w:rPr>
         <w:t>Liturgical Site</w:t>
       </w:r>
-      <w:bookmarkEnd w:id="1"/>
+      <w:bookmarkEnd w:id="2"/>
     </w:p>
     <w:p>
       <w:pPr>
@@ -163,25 +165,26 @@
           <w:szCs w:val="32"/>
         </w:rPr>
       </w:pPr>
+      <w:proofErr w:type="gramStart"/>
       <w:r>
         <w:rPr>
           <w:sz w:val="32"/>
           <w:szCs w:val="32"/>
         </w:rPr>
-        <w:t>in Software Quality Assurance</w:t>
-      </w:r>
-    </w:p>
-    <w:p>
-      <w:pPr>
-        <w:jc w:val="center"/>
+        <w:t>in</w:t>
+      </w:r>
+      <w:proofErr w:type="gramEnd"/>
+      <w:r>
         <w:rPr>
           <w:sz w:val="32"/>
           <w:szCs w:val="32"/>
         </w:rPr>
-      </w:pPr>
-    </w:p>
-    <w:p>
-      <w:pPr>
+        <w:t xml:space="preserve"> Software Quality Assurance</w:t>
+      </w:r>
+    </w:p>
+    <w:p>
+      <w:pPr>
+        <w:jc w:val="center"/>
         <w:rPr>
           <w:sz w:val="32"/>
           <w:szCs w:val="32"/>
@@ -190,7 +193,6 @@
     </w:p>
     <w:p>
       <w:pPr>
-        <w:jc w:val="center"/>
         <w:rPr>
           <w:sz w:val="32"/>
           <w:szCs w:val="32"/>
@@ -205,28 +207,46 @@
           <w:szCs w:val="32"/>
         </w:rPr>
       </w:pPr>
-      <w:r>
+    </w:p>
+    <w:p>
+      <w:pPr>
+        <w:jc w:val="center"/>
         <w:rPr>
           <w:sz w:val="32"/>
           <w:szCs w:val="32"/>
         </w:rPr>
-        <w:t>By:</w:t>
-      </w:r>
-    </w:p>
-    <w:p>
-      <w:pPr>
-        <w:jc w:val="center"/>
+      </w:pPr>
+      <w:r>
         <w:rPr>
           <w:sz w:val="32"/>
           <w:szCs w:val="32"/>
         </w:rPr>
-      </w:pPr>
-      <w:r>
+        <w:t>By:</w:t>
+      </w:r>
+    </w:p>
+    <w:p>
+      <w:pPr>
+        <w:jc w:val="center"/>
         <w:rPr>
           <w:sz w:val="32"/>
           <w:szCs w:val="32"/>
         </w:rPr>
-        <w:t>Dimapilis, Joshua C.</w:t>
+      </w:pPr>
+      <w:proofErr w:type="spellStart"/>
+      <w:r>
+        <w:rPr>
+          <w:sz w:val="32"/>
+          <w:szCs w:val="32"/>
+        </w:rPr>
+        <w:t>Dimapilis</w:t>
+      </w:r>
+      <w:proofErr w:type="spellEnd"/>
+      <w:r>
+        <w:rPr>
+          <w:sz w:val="32"/>
+          <w:szCs w:val="32"/>
+        </w:rPr>
+        <w:t>, Joshua C.</w:t>
       </w:r>
     </w:p>
     <w:p>
@@ -1040,7 +1060,23 @@
           <w:sz w:val="24"/>
           <w:szCs w:val="24"/>
         </w:rPr>
-        <w:t>, is an online Catholic Liturgical site that accommodates the online audience and their needs, spiritually and information - wise.</w:t>
+        <w:t xml:space="preserve">, is an online Catholic Liturgical site that accommodates the </w:t>
+      </w:r>
+      <w:proofErr w:type="gramStart"/>
+      <w:r>
+        <w:rPr>
+          <w:sz w:val="24"/>
+          <w:szCs w:val="24"/>
+        </w:rPr>
+        <w:t>online</w:t>
+      </w:r>
+      <w:proofErr w:type="gramEnd"/>
+      <w:r>
+        <w:rPr>
+          <w:sz w:val="24"/>
+          <w:szCs w:val="24"/>
+        </w:rPr>
+        <w:t xml:space="preserve"> audience and their needs, spiritually and information - wise.</w:t>
       </w:r>
       <w:r>
         <w:rPr>
@@ -3183,7 +3219,23 @@
           <w:sz w:val="24"/>
           <w:szCs w:val="24"/>
         </w:rPr>
-        <w:t>Tool for Client (System in yii)</w:t>
+        <w:t xml:space="preserve">Tool for Client (System in </w:t>
+      </w:r>
+      <w:proofErr w:type="spellStart"/>
+      <w:r>
+        <w:rPr>
+          <w:sz w:val="24"/>
+          <w:szCs w:val="24"/>
+        </w:rPr>
+        <w:t>yii</w:t>
+      </w:r>
+      <w:proofErr w:type="spellEnd"/>
+      <w:r>
+        <w:rPr>
+          <w:sz w:val="24"/>
+          <w:szCs w:val="24"/>
+        </w:rPr>
+        <w:t>)</w:t>
       </w:r>
     </w:p>
     <w:p>
@@ -4954,7 +5006,23 @@
           <w:sz w:val="24"/>
           <w:szCs w:val="24"/>
         </w:rPr>
-        <w:t xml:space="preserve"> There will be intensive development, and succeeding iterations (0,1, and 2). Each iteration involves functional integration and detailed change requests, adjustments and tracking – in accordance to client decisions. Bugs and issues may be found during each iteration, when quality assurance testing is done, fixing these bugs will be prioritized after each iteration.</w:t>
+        <w:t xml:space="preserve"> There will be intensive development, and succeeding iterations (0</w:t>
+      </w:r>
+      <w:proofErr w:type="gramStart"/>
+      <w:r>
+        <w:rPr>
+          <w:sz w:val="24"/>
+          <w:szCs w:val="24"/>
+        </w:rPr>
+        <w:t>,1</w:t>
+      </w:r>
+      <w:proofErr w:type="gramEnd"/>
+      <w:r>
+        <w:rPr>
+          <w:sz w:val="24"/>
+          <w:szCs w:val="24"/>
+        </w:rPr>
+        <w:t>, and 2). Each iteration involves functional integration and detailed change requests, adjustments and tracking – in accordance to client decisions. Bugs and issues may be found during each iteration, when quality assurance testing is done, fixing these bugs will be prioritized after each iteration.</w:t>
       </w:r>
     </w:p>
     <w:p>
@@ -4971,7 +5039,7 @@
           <w:noProof/>
           <w:sz w:val="24"/>
           <w:szCs w:val="24"/>
-          <w:lang w:val="en-PH" w:eastAsia="en-PH"/>
+          <w:lang w:val="en-SG" w:eastAsia="en-SG"/>
         </w:rPr>
         <w:lastRenderedPageBreak/>
         <w:drawing>
@@ -5240,7 +5308,7 @@
       <w:r>
         <w:rPr>
           <w:noProof/>
-          <w:lang w:val="en-PH" w:eastAsia="en-PH"/>
+          <w:lang w:val="en-SG" w:eastAsia="en-SG"/>
         </w:rPr>
         <w:drawing>
           <wp:inline distT="0" distB="0" distL="0" distR="0">
@@ -5611,7 +5679,7 @@
       <w:r>
         <w:rPr>
           <w:noProof/>
-          <w:lang w:val="en-PH" w:eastAsia="en-PH"/>
+          <w:lang w:val="en-SG" w:eastAsia="en-SG"/>
         </w:rPr>
         <w:drawing>
           <wp:inline distT="0" distB="0" distL="0" distR="0">
@@ -5970,8 +6038,18 @@
                 <w:sz w:val="24"/>
                 <w:szCs w:val="24"/>
               </w:rPr>
-              <w:t>Joshua C. Dimapilis</w:t>
-            </w:r>
+              <w:t xml:space="preserve">Joshua C. </w:t>
+            </w:r>
+            <w:proofErr w:type="spellStart"/>
+            <w:r>
+              <w:rPr>
+                <w:b w:val="0"/>
+                <w:sz w:val="24"/>
+                <w:szCs w:val="24"/>
+              </w:rPr>
+              <w:t>Dimapilis</w:t>
+            </w:r>
+            <w:proofErr w:type="spellEnd"/>
           </w:p>
         </w:tc>
         <w:tc>
@@ -6781,12 +6859,21 @@
                 <w:szCs w:val="24"/>
               </w:rPr>
             </w:pPr>
-            <w:r>
-              <w:rPr>
-                <w:sz w:val="24"/>
-                <w:szCs w:val="24"/>
-              </w:rPr>
-              <w:t>Yii 2.0, fullcalendar.io</w:t>
+            <w:proofErr w:type="spellStart"/>
+            <w:r>
+              <w:rPr>
+                <w:sz w:val="24"/>
+                <w:szCs w:val="24"/>
+              </w:rPr>
+              <w:t>Yii</w:t>
+            </w:r>
+            <w:proofErr w:type="spellEnd"/>
+            <w:r>
+              <w:rPr>
+                <w:sz w:val="24"/>
+                <w:szCs w:val="24"/>
+              </w:rPr>
+              <w:t xml:space="preserve"> 2.0, fullcalendar.io</w:t>
             </w:r>
           </w:p>
         </w:tc>
@@ -6833,12 +6920,21 @@
                 <w:szCs w:val="24"/>
               </w:rPr>
             </w:pPr>
-            <w:r>
-              <w:rPr>
-                <w:sz w:val="24"/>
-                <w:szCs w:val="24"/>
-              </w:rPr>
-              <w:t xml:space="preserve">Yii </w:t>
+            <w:proofErr w:type="spellStart"/>
+            <w:r>
+              <w:rPr>
+                <w:sz w:val="24"/>
+                <w:szCs w:val="24"/>
+              </w:rPr>
+              <w:t>Yii</w:t>
+            </w:r>
+            <w:proofErr w:type="spellEnd"/>
+            <w:r>
+              <w:rPr>
+                <w:sz w:val="24"/>
+                <w:szCs w:val="24"/>
+              </w:rPr>
+              <w:t xml:space="preserve"> </w:t>
             </w:r>
             <w:r>
               <w:rPr>
@@ -6900,7 +6996,23 @@
                 <w:sz w:val="24"/>
                 <w:szCs w:val="24"/>
               </w:rPr>
-              <w:t>Devices running JellyBean or newer</w:t>
+              <w:t xml:space="preserve">Devices running </w:t>
+            </w:r>
+            <w:proofErr w:type="spellStart"/>
+            <w:r>
+              <w:rPr>
+                <w:sz w:val="24"/>
+                <w:szCs w:val="24"/>
+              </w:rPr>
+              <w:t>JellyBean</w:t>
+            </w:r>
+            <w:proofErr w:type="spellEnd"/>
+            <w:r>
+              <w:rPr>
+                <w:sz w:val="24"/>
+                <w:szCs w:val="24"/>
+              </w:rPr>
+              <w:t xml:space="preserve"> or newer</w:t>
             </w:r>
             <w:r>
               <w:rPr>
@@ -7053,6 +7165,7 @@
               </w:rPr>
             </w:pPr>
             <w:hyperlink r:id="rId16" w:history="1">
+              <w:proofErr w:type="spellStart"/>
               <w:r>
                 <w:rPr>
                   <w:rStyle w:val="Hyperlink"/>
@@ -7062,6 +7175,7 @@
                 </w:rPr>
                 <w:t>code.google</w:t>
               </w:r>
+              <w:proofErr w:type="spellEnd"/>
             </w:hyperlink>
             <w:r>
               <w:rPr>
@@ -7079,6 +7193,7 @@
               </w:rPr>
               <w:t xml:space="preserve">, </w:t>
             </w:r>
+            <w:proofErr w:type="spellStart"/>
             <w:r>
               <w:rPr>
                 <w:sz w:val="24"/>
@@ -7086,6 +7201,7 @@
               </w:rPr>
               <w:t>Github</w:t>
             </w:r>
+            <w:proofErr w:type="spellEnd"/>
           </w:p>
         </w:tc>
       </w:tr>
@@ -7154,7 +7270,7 @@
           <w:noProof/>
           <w:sz w:val="24"/>
           <w:szCs w:val="24"/>
-          <w:lang w:val="en-PH" w:eastAsia="en-PH"/>
+          <w:lang w:val="en-SG" w:eastAsia="en-SG"/>
         </w:rPr>
         <w:drawing>
           <wp:anchor distT="0" distB="0" distL="114300" distR="114300" simplePos="0" relativeHeight="251665408" behindDoc="0" locked="0" layoutInCell="1" allowOverlap="1" wp14:anchorId="0CF297C0" wp14:editId="51B46A67">
@@ -8001,7 +8117,7 @@
           <w:noProof/>
           <w:sz w:val="24"/>
           <w:szCs w:val="24"/>
-          <w:lang w:val="en-PH" w:eastAsia="en-PH"/>
+          <w:lang w:val="en-SG" w:eastAsia="en-SG"/>
         </w:rPr>
         <w:lastRenderedPageBreak/>
         <w:drawing>
@@ -10169,7 +10285,23 @@
           <w:sz w:val="24"/>
           <w:szCs w:val="24"/>
         </w:rPr>
-        <w:t xml:space="preserve">is a compilation of readings that are separated by cycle types and numbers. (i.e. For </w:t>
+        <w:t>is a compilation of readings that are separated by cycle types and numbers. (</w:t>
+      </w:r>
+      <w:proofErr w:type="gramStart"/>
+      <w:r>
+        <w:rPr>
+          <w:sz w:val="24"/>
+          <w:szCs w:val="24"/>
+        </w:rPr>
+        <w:t>i.e</w:t>
+      </w:r>
+      <w:proofErr w:type="gramEnd"/>
+      <w:r>
+        <w:rPr>
+          <w:sz w:val="24"/>
+          <w:szCs w:val="24"/>
+        </w:rPr>
+        <w:t xml:space="preserve">. For </w:t>
       </w:r>
       <w:r>
         <w:rPr>
@@ -12465,7 +12597,7 @@
           <w:noProof/>
           <w:sz w:val="24"/>
           <w:szCs w:val="24"/>
-          <w:lang w:val="en-PH" w:eastAsia="en-PH"/>
+          <w:lang w:val="en-SG" w:eastAsia="en-SG"/>
         </w:rPr>
         <w:drawing>
           <wp:anchor distT="0" distB="0" distL="114300" distR="114300" simplePos="0" relativeHeight="251670528" behindDoc="0" locked="0" layoutInCell="1" allowOverlap="1" wp14:anchorId="264A7C6F" wp14:editId="1294756F">
@@ -12539,7 +12671,7 @@
           <w:noProof/>
           <w:sz w:val="24"/>
           <w:szCs w:val="24"/>
-          <w:lang w:val="en-PH" w:eastAsia="en-PH"/>
+          <w:lang w:val="en-SG" w:eastAsia="en-SG"/>
         </w:rPr>
         <w:drawing>
           <wp:anchor distT="0" distB="0" distL="114300" distR="114300" simplePos="0" relativeHeight="251671552" behindDoc="0" locked="0" layoutInCell="1" allowOverlap="1" wp14:anchorId="71B7F794" wp14:editId="39A1ED04">
@@ -12923,78 +13055,25 @@
           <w:szCs w:val="24"/>
         </w:rPr>
       </w:pPr>
-    </w:p>
-    <w:p>
-      <w:pPr>
-        <w:spacing w:line="276" w:lineRule="auto"/>
-        <w:jc w:val="center"/>
-        <w:rPr>
-          <w:b/>
-          <w:sz w:val="40"/>
-          <w:szCs w:val="24"/>
-        </w:rPr>
-      </w:pPr>
-      <w:r>
-        <w:rPr>
-          <w:sz w:val="24"/>
-          <w:szCs w:val="24"/>
-        </w:rPr>
-        <w:t>Image 1.</w:t>
-      </w:r>
-      <w:r>
-        <w:rPr>
-          <w:sz w:val="24"/>
-          <w:szCs w:val="24"/>
-        </w:rPr>
-        <w:t>5</w:t>
-      </w:r>
-      <w:r>
-        <w:rPr>
-          <w:sz w:val="24"/>
-          <w:szCs w:val="24"/>
-        </w:rPr>
-        <w:t xml:space="preserve"> </w:t>
-      </w:r>
-      <w:r>
-        <w:rPr>
-          <w:b/>
-          <w:sz w:val="24"/>
-          <w:szCs w:val="24"/>
-        </w:rPr>
-        <w:t>Entity Relationship Diagram</w:t>
-      </w:r>
-    </w:p>
-    <w:p>
-      <w:pPr>
-        <w:pStyle w:val="ListParagraph"/>
-        <w:spacing w:line="276" w:lineRule="auto"/>
-        <w:ind w:left="2160"/>
-        <w:jc w:val="center"/>
-        <w:rPr>
-          <w:b/>
-          <w:sz w:val="40"/>
-          <w:szCs w:val="24"/>
-        </w:rPr>
-      </w:pPr>
       <w:r>
         <w:rPr>
           <w:b/>
           <w:noProof/>
           <w:sz w:val="24"/>
           <w:szCs w:val="24"/>
-          <w:lang w:val="en-PH" w:eastAsia="en-PH"/>
+          <w:lang w:val="en-SG" w:eastAsia="en-SG"/>
         </w:rPr>
         <w:drawing>
-          <wp:anchor distT="0" distB="0" distL="114300" distR="114300" simplePos="0" relativeHeight="251659264" behindDoc="1" locked="0" layoutInCell="1" allowOverlap="1" wp14:anchorId="586364D6" wp14:editId="78204C64">
+          <wp:anchor distT="0" distB="0" distL="114300" distR="114300" simplePos="0" relativeHeight="251659264" behindDoc="1" locked="0" layoutInCell="1" allowOverlap="1" wp14:anchorId="460946D2" wp14:editId="6CEEAFCB">
             <wp:simplePos x="0" y="0"/>
             <wp:positionH relativeFrom="margin">
-              <wp:posOffset>-285750</wp:posOffset>
+              <wp:posOffset>-171450</wp:posOffset>
             </wp:positionH>
             <wp:positionV relativeFrom="paragraph">
-              <wp:posOffset>424180</wp:posOffset>
+              <wp:posOffset>337185</wp:posOffset>
             </wp:positionV>
-            <wp:extent cx="6534150" cy="3248025"/>
-            <wp:effectExtent l="0" t="0" r="0" b="9525"/>
+            <wp:extent cx="6810375" cy="4057650"/>
+            <wp:effectExtent l="0" t="0" r="9525" b="0"/>
             <wp:wrapTopAndBottom/>
             <wp:docPr id="5" name="Picture 5"/>
             <wp:cNvGraphicFramePr>
@@ -13024,7 +13103,7 @@
                   <pic:spPr bwMode="auto">
                     <a:xfrm>
                       <a:off x="0" y="0"/>
-                      <a:ext cx="6534150" cy="3248025"/>
+                      <a:ext cx="6810375" cy="4057650"/>
                     </a:xfrm>
                     <a:prstGeom prst="rect">
                       <a:avLst/>
@@ -13049,25 +13128,43 @@
     </w:p>
     <w:p>
       <w:pPr>
-        <w:pStyle w:val="ListParagraph"/>
-        <w:spacing w:line="276" w:lineRule="auto"/>
-        <w:ind w:left="2160"/>
+        <w:spacing w:line="276" w:lineRule="auto"/>
+        <w:jc w:val="center"/>
         <w:rPr>
           <w:b/>
           <w:sz w:val="40"/>
           <w:szCs w:val="24"/>
         </w:rPr>
       </w:pPr>
-    </w:p>
-    <w:p>
-      <w:pPr>
-        <w:spacing w:line="276" w:lineRule="auto"/>
-        <w:rPr>
-          <w:b/>
-          <w:sz w:val="24"/>
-          <w:szCs w:val="24"/>
-        </w:rPr>
-      </w:pPr>
+      <w:r>
+        <w:rPr>
+          <w:sz w:val="24"/>
+          <w:szCs w:val="24"/>
+        </w:rPr>
+        <w:t>Image 1.</w:t>
+      </w:r>
+      <w:r>
+        <w:rPr>
+          <w:sz w:val="24"/>
+          <w:szCs w:val="24"/>
+        </w:rPr>
+        <w:t>5</w:t>
+      </w:r>
+      <w:r>
+        <w:rPr>
+          <w:sz w:val="24"/>
+          <w:szCs w:val="24"/>
+        </w:rPr>
+        <w:t xml:space="preserve"> </w:t>
+      </w:r>
+      <w:r>
+        <w:rPr>
+          <w:b/>
+          <w:sz w:val="24"/>
+          <w:szCs w:val="24"/>
+        </w:rPr>
+        <w:t>Entity Relationship Diagram</w:t>
+      </w:r>
     </w:p>
     <w:p>
       <w:pPr>
@@ -13177,7 +13274,7 @@
           <w:noProof/>
           <w:sz w:val="24"/>
           <w:szCs w:val="24"/>
-          <w:lang w:val="en-PH" w:eastAsia="en-PH"/>
+          <w:lang w:val="en-SG" w:eastAsia="en-SG"/>
         </w:rPr>
         <w:drawing>
           <wp:anchor distT="0" distB="0" distL="114300" distR="114300" simplePos="0" relativeHeight="251667456" behindDoc="0" locked="0" layoutInCell="1" allowOverlap="1" wp14:anchorId="00C9FC4C" wp14:editId="5FE0A63B">
@@ -13292,15 +13389,7 @@
           <w:sz w:val="24"/>
           <w:szCs w:val="24"/>
         </w:rPr>
-        <w:t>Swim Lane Diagram</w:t>
-      </w:r>
-      <w:r>
-        <w:rPr>
-          <w:b/>
-          <w:sz w:val="24"/>
-          <w:szCs w:val="24"/>
-        </w:rPr>
-        <w:t>s</w:t>
+        <w:t>Swim Lane Diagrams</w:t>
       </w:r>
     </w:p>
     <w:p>
@@ -13319,7 +13408,7 @@
           <w:noProof/>
           <w:sz w:val="24"/>
           <w:szCs w:val="24"/>
-          <w:lang w:val="en-PH" w:eastAsia="en-PH"/>
+          <w:lang w:val="en-SG" w:eastAsia="en-SG"/>
         </w:rPr>
         <w:lastRenderedPageBreak/>
         <w:drawing>
@@ -14837,25 +14926,109 @@
           <w:szCs w:val="24"/>
         </w:rPr>
       </w:pPr>
-      <w:r>
-        <w:rPr>
+    </w:p>
+    <w:p>
+      <w:pPr>
+        <w:spacing w:line="276" w:lineRule="auto"/>
+        <w:rPr>
+          <w:b/>
+          <w:sz w:val="24"/>
+          <w:szCs w:val="24"/>
+        </w:rPr>
+      </w:pPr>
+    </w:p>
+    <w:p>
+      <w:pPr>
+        <w:spacing w:line="276" w:lineRule="auto"/>
+        <w:rPr>
+          <w:b/>
+          <w:sz w:val="24"/>
+          <w:szCs w:val="24"/>
+        </w:rPr>
+      </w:pPr>
+    </w:p>
+    <w:p>
+      <w:pPr>
+        <w:spacing w:line="276" w:lineRule="auto"/>
+        <w:rPr>
+          <w:b/>
+          <w:sz w:val="24"/>
+          <w:szCs w:val="24"/>
+        </w:rPr>
+      </w:pPr>
+    </w:p>
+    <w:p>
+      <w:pPr>
+        <w:spacing w:line="276" w:lineRule="auto"/>
+        <w:rPr>
+          <w:b/>
+          <w:sz w:val="24"/>
+          <w:szCs w:val="24"/>
+        </w:rPr>
+      </w:pPr>
+    </w:p>
+    <w:p>
+      <w:pPr>
+        <w:spacing w:line="276" w:lineRule="auto"/>
+        <w:rPr>
+          <w:b/>
+          <w:sz w:val="24"/>
+          <w:szCs w:val="24"/>
+        </w:rPr>
+      </w:pPr>
+    </w:p>
+    <w:p>
+      <w:pPr>
+        <w:spacing w:line="276" w:lineRule="auto"/>
+        <w:rPr>
+          <w:b/>
+          <w:sz w:val="24"/>
+          <w:szCs w:val="24"/>
+        </w:rPr>
+      </w:pPr>
+    </w:p>
+    <w:p>
+      <w:pPr>
+        <w:spacing w:line="276" w:lineRule="auto"/>
+        <w:rPr>
+          <w:b/>
+          <w:sz w:val="24"/>
+          <w:szCs w:val="24"/>
+        </w:rPr>
+      </w:pPr>
+    </w:p>
+    <w:p>
+      <w:pPr>
+        <w:spacing w:line="276" w:lineRule="auto"/>
+        <w:rPr>
+          <w:b/>
+          <w:sz w:val="24"/>
+          <w:szCs w:val="24"/>
+        </w:rPr>
+      </w:pPr>
+      <w:r>
+        <w:rPr>
+          <w:b/>
           <w:noProof/>
-          <w:lang w:val="en-PH" w:eastAsia="en-PH"/>
+          <w:color w:val="FF0000"/>
+          <w:sz w:val="24"/>
+          <w:szCs w:val="24"/>
+          <w:lang w:val="en-SG" w:eastAsia="en-SG"/>
         </w:rPr>
         <w:lastRenderedPageBreak/>
         <w:drawing>
-          <wp:anchor distT="0" distB="0" distL="114300" distR="114300" simplePos="0" relativeHeight="251685888" behindDoc="0" locked="0" layoutInCell="1" allowOverlap="1" wp14:anchorId="6ABC1093" wp14:editId="4BD4D37C">
+          <wp:anchor distT="0" distB="0" distL="114300" distR="114300" simplePos="0" relativeHeight="251681792" behindDoc="0" locked="0" layoutInCell="1" allowOverlap="1" wp14:anchorId="053C2A54" wp14:editId="70308026">
             <wp:simplePos x="0" y="0"/>
             <wp:positionH relativeFrom="column">
-              <wp:posOffset>-352425</wp:posOffset>
+              <wp:posOffset>123825</wp:posOffset>
             </wp:positionH>
             <wp:positionV relativeFrom="paragraph">
-              <wp:posOffset>356870</wp:posOffset>
+              <wp:posOffset>4892040</wp:posOffset>
             </wp:positionV>
-            <wp:extent cx="6666470" cy="1581150"/>
-            <wp:effectExtent l="0" t="0" r="1270" b="0"/>
-            <wp:wrapSquare wrapText="bothSides"/>
-            <wp:docPr id="23" name="Picture 23"/>
+            <wp:extent cx="5943600" cy="2012315"/>
+            <wp:effectExtent l="0" t="0" r="0" b="6985"/>
+            <wp:wrapTopAndBottom/>
+            <wp:docPr id="11" name="Picture 11"/>
             <wp:cNvGraphicFramePr>
               <a:graphicFrameLocks xmlns:a="http://schemas.openxmlformats.org/drawingml/2006/main" noChangeAspect="1"/>
             </wp:cNvGraphicFramePr>
@@ -14863,7 +15036,7 @@
               <a:graphicData uri="http://schemas.openxmlformats.org/drawingml/2006/picture">
                 <pic:pic xmlns:pic="http://schemas.openxmlformats.org/drawingml/2006/picture">
                   <pic:nvPicPr>
-                    <pic:cNvPr id="23" name="eventdeterminant_datatic.JPG"/>
+                    <pic:cNvPr id="11" name="datadic_eventdeter_migration.JPG"/>
                     <pic:cNvPicPr/>
                   </pic:nvPicPr>
                   <pic:blipFill>
@@ -14881,7 +15054,7 @@
                   <pic:spPr>
                     <a:xfrm>
                       <a:off x="0" y="0"/>
-                      <a:ext cx="6666470" cy="1581150"/>
+                      <a:ext cx="5943600" cy="2012315"/>
                     </a:xfrm>
                     <a:prstGeom prst="rect">
                       <a:avLst/>
@@ -14890,57 +15063,31 @@
                 </pic:pic>
               </a:graphicData>
             </a:graphic>
-            <wp14:sizeRelH relativeFrom="margin">
-              <wp14:pctWidth>0</wp14:pctWidth>
-            </wp14:sizeRelH>
-            <wp14:sizeRelV relativeFrom="margin">
-              <wp14:pctHeight>0</wp14:pctHeight>
-            </wp14:sizeRelV>
           </wp:anchor>
         </w:drawing>
       </w:r>
       <w:r>
         <w:rPr>
           <w:b/>
-          <w:sz w:val="24"/>
-          <w:szCs w:val="24"/>
-        </w:rPr>
-        <w:t>Data Dictionary</w:t>
-      </w:r>
-    </w:p>
-    <w:p>
-      <w:pPr>
-        <w:pStyle w:val="ListParagraph"/>
-        <w:spacing w:line="276" w:lineRule="auto"/>
-        <w:rPr>
-          <w:b/>
-          <w:color w:val="FF0000"/>
-          <w:sz w:val="24"/>
-          <w:szCs w:val="24"/>
-        </w:rPr>
-      </w:pPr>
-      <w:r>
-        <w:rPr>
-          <w:b/>
           <w:noProof/>
           <w:color w:val="FF0000"/>
           <w:sz w:val="24"/>
           <w:szCs w:val="24"/>
-          <w:lang w:val="en-PH" w:eastAsia="en-PH"/>
+          <w:lang w:val="en-SG" w:eastAsia="en-SG"/>
         </w:rPr>
         <w:drawing>
-          <wp:anchor distT="0" distB="0" distL="114300" distR="114300" simplePos="0" relativeHeight="251683840" behindDoc="0" locked="0" layoutInCell="1" allowOverlap="1" wp14:anchorId="408FFEDF" wp14:editId="6F317E7C">
+          <wp:anchor distT="0" distB="0" distL="114300" distR="114300" simplePos="0" relativeHeight="251682816" behindDoc="0" locked="0" layoutInCell="1" allowOverlap="1" wp14:anchorId="748598F4" wp14:editId="4449B9F8">
             <wp:simplePos x="0" y="0"/>
             <wp:positionH relativeFrom="column">
-              <wp:posOffset>-343535</wp:posOffset>
+              <wp:posOffset>123825</wp:posOffset>
             </wp:positionH>
             <wp:positionV relativeFrom="paragraph">
-              <wp:posOffset>4265295</wp:posOffset>
+              <wp:posOffset>2700655</wp:posOffset>
             </wp:positionV>
-            <wp:extent cx="6867525" cy="2832735"/>
-            <wp:effectExtent l="0" t="0" r="9525" b="5715"/>
+            <wp:extent cx="5943600" cy="2185670"/>
+            <wp:effectExtent l="0" t="0" r="0" b="5080"/>
             <wp:wrapSquare wrapText="bothSides"/>
-            <wp:docPr id="25" name="Picture 25"/>
+            <wp:docPr id="12" name="Picture 12"/>
             <wp:cNvGraphicFramePr>
               <a:graphicFrameLocks xmlns:a="http://schemas.openxmlformats.org/drawingml/2006/main" noChangeAspect="1"/>
             </wp:cNvGraphicFramePr>
@@ -14948,7 +15095,7 @@
               <a:graphicData uri="http://schemas.openxmlformats.org/drawingml/2006/picture">
                 <pic:pic xmlns:pic="http://schemas.openxmlformats.org/drawingml/2006/picture">
                   <pic:nvPicPr>
-                    <pic:cNvPr id="25" name="week_year_datadic.JPG"/>
+                    <pic:cNvPr id="12" name="datadic_solemnorfeast.JPG"/>
                     <pic:cNvPicPr/>
                   </pic:nvPicPr>
                   <pic:blipFill>
@@ -14966,7 +15113,7 @@
                   <pic:spPr>
                     <a:xfrm>
                       <a:off x="0" y="0"/>
-                      <a:ext cx="6867525" cy="2832735"/>
+                      <a:ext cx="5943600" cy="2185670"/>
                     </a:xfrm>
                     <a:prstGeom prst="rect">
                       <a:avLst/>
@@ -14975,12 +15122,6 @@
                 </pic:pic>
               </a:graphicData>
             </a:graphic>
-            <wp14:sizeRelH relativeFrom="margin">
-              <wp14:pctWidth>0</wp14:pctWidth>
-            </wp14:sizeRelH>
-            <wp14:sizeRelV relativeFrom="margin">
-              <wp14:pctHeight>0</wp14:pctHeight>
-            </wp14:sizeRelV>
           </wp:anchor>
         </w:drawing>
       </w:r>
@@ -14991,21 +15132,21 @@
           <w:color w:val="FF0000"/>
           <w:sz w:val="24"/>
           <w:szCs w:val="24"/>
-          <w:lang w:val="en-PH" w:eastAsia="en-PH"/>
+          <w:lang w:val="en-SG" w:eastAsia="en-SG"/>
         </w:rPr>
         <w:drawing>
-          <wp:anchor distT="0" distB="0" distL="114300" distR="114300" simplePos="0" relativeHeight="251682816" behindDoc="0" locked="0" layoutInCell="1" allowOverlap="1" wp14:anchorId="138E48FC" wp14:editId="5492A431">
+          <wp:anchor distT="0" distB="0" distL="114300" distR="114300" simplePos="0" relativeHeight="251680768" behindDoc="0" locked="0" layoutInCell="1" allowOverlap="1" wp14:anchorId="5B7041EC" wp14:editId="7C9DEAF9">
             <wp:simplePos x="0" y="0"/>
             <wp:positionH relativeFrom="column">
-              <wp:posOffset>-342900</wp:posOffset>
+              <wp:posOffset>123825</wp:posOffset>
             </wp:positionH>
             <wp:positionV relativeFrom="paragraph">
-              <wp:posOffset>2199640</wp:posOffset>
+              <wp:posOffset>200025</wp:posOffset>
             </wp:positionV>
-            <wp:extent cx="6915150" cy="2065020"/>
+            <wp:extent cx="5943600" cy="2554605"/>
             <wp:effectExtent l="0" t="0" r="0" b="0"/>
             <wp:wrapSquare wrapText="bothSides"/>
-            <wp:docPr id="24" name="Picture 24"/>
+            <wp:docPr id="10" name="Picture 10"/>
             <wp:cNvGraphicFramePr>
               <a:graphicFrameLocks xmlns:a="http://schemas.openxmlformats.org/drawingml/2006/main" noChangeAspect="1"/>
             </wp:cNvGraphicFramePr>
@@ -15013,7 +15154,7 @@
               <a:graphicData uri="http://schemas.openxmlformats.org/drawingml/2006/picture">
                 <pic:pic xmlns:pic="http://schemas.openxmlformats.org/drawingml/2006/picture">
                   <pic:nvPicPr>
-                    <pic:cNvPr id="24" name="sunday_datadic.JPG"/>
+                    <pic:cNvPr id="10" name="datadic_event.JPG"/>
                     <pic:cNvPicPr/>
                   </pic:nvPicPr>
                   <pic:blipFill>
@@ -15031,7 +15172,7 @@
                   <pic:spPr>
                     <a:xfrm>
                       <a:off x="0" y="0"/>
-                      <a:ext cx="6915150" cy="2065020"/>
+                      <a:ext cx="5943600" cy="2554605"/>
                     </a:xfrm>
                     <a:prstGeom prst="rect">
                       <a:avLst/>
@@ -15040,37 +15181,101 @@
                 </pic:pic>
               </a:graphicData>
             </a:graphic>
-            <wp14:sizeRelH relativeFrom="margin">
-              <wp14:pctWidth>0</wp14:pctWidth>
-            </wp14:sizeRelH>
-            <wp14:sizeRelV relativeFrom="margin">
-              <wp14:pctHeight>0</wp14:pctHeight>
-            </wp14:sizeRelV>
           </wp:anchor>
         </w:drawing>
       </w:r>
       <w:r>
         <w:rPr>
           <w:b/>
+          <w:sz w:val="24"/>
+          <w:szCs w:val="24"/>
+        </w:rPr>
+        <w:t>Data Dictionary</w:t>
+      </w:r>
+    </w:p>
+    <w:p>
+      <w:pPr>
+        <w:pStyle w:val="ListParagraph"/>
+        <w:spacing w:line="276" w:lineRule="auto"/>
+        <w:jc w:val="center"/>
+        <w:rPr>
+          <w:b/>
+          <w:color w:val="FF0000"/>
+          <w:sz w:val="24"/>
+          <w:szCs w:val="24"/>
+        </w:rPr>
+      </w:pPr>
+    </w:p>
+    <w:p>
+      <w:pPr>
+        <w:pStyle w:val="ListParagraph"/>
+        <w:spacing w:line="276" w:lineRule="auto"/>
+        <w:rPr>
+          <w:b/>
+          <w:color w:val="FF0000"/>
+          <w:sz w:val="24"/>
+          <w:szCs w:val="24"/>
+        </w:rPr>
+      </w:pPr>
+    </w:p>
+    <w:p>
+      <w:pPr>
+        <w:pStyle w:val="ListParagraph"/>
+        <w:spacing w:line="276" w:lineRule="auto"/>
+        <w:rPr>
+          <w:b/>
+          <w:color w:val="FF0000"/>
+          <w:sz w:val="24"/>
+          <w:szCs w:val="24"/>
+        </w:rPr>
+      </w:pPr>
+    </w:p>
+    <w:p>
+      <w:pPr>
+        <w:pStyle w:val="ListParagraph"/>
+        <w:spacing w:line="276" w:lineRule="auto"/>
+        <w:rPr>
+          <w:b/>
+          <w:color w:val="FF0000"/>
+          <w:sz w:val="24"/>
+          <w:szCs w:val="24"/>
+        </w:rPr>
+      </w:pPr>
+    </w:p>
+    <w:p>
+      <w:pPr>
+        <w:pStyle w:val="ListParagraph"/>
+        <w:spacing w:line="276" w:lineRule="auto"/>
+        <w:rPr>
+          <w:b/>
+          <w:color w:val="FF0000"/>
+          <w:sz w:val="24"/>
+          <w:szCs w:val="24"/>
+        </w:rPr>
+      </w:pPr>
+      <w:r>
+        <w:rPr>
+          <w:b/>
           <w:noProof/>
           <w:color w:val="FF0000"/>
           <w:sz w:val="24"/>
           <w:szCs w:val="24"/>
-          <w:lang w:val="en-PH" w:eastAsia="en-PH"/>
-        </w:rPr>
+          <w:lang w:val="en-SG" w:eastAsia="en-SG"/>
+        </w:rPr>
+        <w:lastRenderedPageBreak/>
         <w:drawing>
-          <wp:anchor distT="0" distB="0" distL="114300" distR="114300" simplePos="0" relativeHeight="251680768" behindDoc="0" locked="0" layoutInCell="1" allowOverlap="1" wp14:anchorId="18B1D1EE" wp14:editId="78CF610A">
+          <wp:anchor distT="0" distB="0" distL="114300" distR="114300" simplePos="0" relativeHeight="251685888" behindDoc="0" locked="0" layoutInCell="1" allowOverlap="1" wp14:anchorId="039CCBAB" wp14:editId="313E0FD3">
             <wp:simplePos x="0" y="0"/>
             <wp:positionH relativeFrom="column">
-              <wp:posOffset>-342900</wp:posOffset>
+              <wp:posOffset>66675</wp:posOffset>
             </wp:positionH>
             <wp:positionV relativeFrom="paragraph">
-              <wp:posOffset>0</wp:posOffset>
+              <wp:posOffset>4245610</wp:posOffset>
             </wp:positionV>
-            <wp:extent cx="6915150" cy="2265680"/>
-            <wp:effectExtent l="0" t="0" r="0" b="1270"/>
+            <wp:extent cx="5943600" cy="2522220"/>
+            <wp:effectExtent l="0" t="0" r="0" b="0"/>
             <wp:wrapSquare wrapText="bothSides"/>
-            <wp:docPr id="22" name="Picture 22"/>
+            <wp:docPr id="26" name="Picture 26"/>
             <wp:cNvGraphicFramePr>
               <a:graphicFrameLocks xmlns:a="http://schemas.openxmlformats.org/drawingml/2006/main" noChangeAspect="1"/>
             </wp:cNvGraphicFramePr>
@@ -15078,7 +15283,7 @@
               <a:graphicData uri="http://schemas.openxmlformats.org/drawingml/2006/picture">
                 <pic:pic xmlns:pic="http://schemas.openxmlformats.org/drawingml/2006/picture">
                   <pic:nvPicPr>
-                    <pic:cNvPr id="22" name="date_event_datadic.JPG"/>
+                    <pic:cNvPr id="26" name="datadic_weekdayreadings.JPG"/>
                     <pic:cNvPicPr/>
                   </pic:nvPicPr>
                   <pic:blipFill>
@@ -15096,7 +15301,7 @@
                   <pic:spPr>
                     <a:xfrm>
                       <a:off x="0" y="0"/>
-                      <a:ext cx="6915150" cy="2265680"/>
+                      <a:ext cx="5943600" cy="2522220"/>
                     </a:xfrm>
                     <a:prstGeom prst="rect">
                       <a:avLst/>
@@ -15105,12 +15310,6 @@
                 </pic:pic>
               </a:graphicData>
             </a:graphic>
-            <wp14:sizeRelH relativeFrom="margin">
-              <wp14:pctWidth>0</wp14:pctWidth>
-            </wp14:sizeRelH>
-            <wp14:sizeRelV relativeFrom="margin">
-              <wp14:pctHeight>0</wp14:pctHeight>
-            </wp14:sizeRelV>
           </wp:anchor>
         </w:drawing>
       </w:r>
@@ -15150,6 +15349,172 @@
           <w:szCs w:val="24"/>
         </w:rPr>
       </w:pPr>
+    </w:p>
+    <w:p>
+      <w:pPr>
+        <w:pStyle w:val="ListParagraph"/>
+        <w:spacing w:line="276" w:lineRule="auto"/>
+        <w:rPr>
+          <w:b/>
+          <w:color w:val="FF0000"/>
+          <w:sz w:val="24"/>
+          <w:szCs w:val="24"/>
+        </w:rPr>
+      </w:pPr>
+    </w:p>
+    <w:p>
+      <w:pPr>
+        <w:pStyle w:val="ListParagraph"/>
+        <w:spacing w:line="276" w:lineRule="auto"/>
+        <w:rPr>
+          <w:b/>
+          <w:color w:val="FF0000"/>
+          <w:sz w:val="24"/>
+          <w:szCs w:val="24"/>
+        </w:rPr>
+      </w:pPr>
+    </w:p>
+    <w:p>
+      <w:pPr>
+        <w:pStyle w:val="ListParagraph"/>
+        <w:spacing w:line="276" w:lineRule="auto"/>
+        <w:rPr>
+          <w:b/>
+          <w:color w:val="FF0000"/>
+          <w:sz w:val="24"/>
+          <w:szCs w:val="24"/>
+        </w:rPr>
+      </w:pPr>
+    </w:p>
+    <w:p>
+      <w:pPr>
+        <w:pStyle w:val="ListParagraph"/>
+        <w:spacing w:line="276" w:lineRule="auto"/>
+        <w:rPr>
+          <w:b/>
+          <w:color w:val="FF0000"/>
+          <w:sz w:val="24"/>
+          <w:szCs w:val="24"/>
+        </w:rPr>
+      </w:pPr>
+      <w:r>
+        <w:rPr>
+          <w:b/>
+          <w:noProof/>
+          <w:color w:val="FF0000"/>
+          <w:sz w:val="24"/>
+          <w:szCs w:val="24"/>
+          <w:lang w:val="en-SG" w:eastAsia="en-SG"/>
+        </w:rPr>
+        <w:drawing>
+          <wp:anchor distT="0" distB="0" distL="114300" distR="114300" simplePos="0" relativeHeight="251684864" behindDoc="0" locked="0" layoutInCell="1" allowOverlap="1" wp14:anchorId="48201F68" wp14:editId="1361BB77">
+            <wp:simplePos x="0" y="0"/>
+            <wp:positionH relativeFrom="column">
+              <wp:posOffset>66675</wp:posOffset>
+            </wp:positionH>
+            <wp:positionV relativeFrom="paragraph">
+              <wp:posOffset>2440940</wp:posOffset>
+            </wp:positionV>
+            <wp:extent cx="5943600" cy="1604010"/>
+            <wp:effectExtent l="0" t="0" r="0" b="0"/>
+            <wp:wrapSquare wrapText="bothSides"/>
+            <wp:docPr id="15" name="Picture 15"/>
+            <wp:cNvGraphicFramePr>
+              <a:graphicFrameLocks xmlns:a="http://schemas.openxmlformats.org/drawingml/2006/main" noChangeAspect="1"/>
+            </wp:cNvGraphicFramePr>
+            <a:graphic xmlns:a="http://schemas.openxmlformats.org/drawingml/2006/main">
+              <a:graphicData uri="http://schemas.openxmlformats.org/drawingml/2006/picture">
+                <pic:pic xmlns:pic="http://schemas.openxmlformats.org/drawingml/2006/picture">
+                  <pic:nvPicPr>
+                    <pic:cNvPr id="15" name="datadic_user.JPG"/>
+                    <pic:cNvPicPr/>
+                  </pic:nvPicPr>
+                  <pic:blipFill>
+                    <a:blip r:embed="rId29">
+                      <a:extLst>
+                        <a:ext uri="{28A0092B-C50C-407E-A947-70E740481C1C}">
+                          <a14:useLocalDpi xmlns:a14="http://schemas.microsoft.com/office/drawing/2010/main" val="0"/>
+                        </a:ext>
+                      </a:extLst>
+                    </a:blip>
+                    <a:stretch>
+                      <a:fillRect/>
+                    </a:stretch>
+                  </pic:blipFill>
+                  <pic:spPr>
+                    <a:xfrm>
+                      <a:off x="0" y="0"/>
+                      <a:ext cx="5943600" cy="1604010"/>
+                    </a:xfrm>
+                    <a:prstGeom prst="rect">
+                      <a:avLst/>
+                    </a:prstGeom>
+                  </pic:spPr>
+                </pic:pic>
+              </a:graphicData>
+            </a:graphic>
+          </wp:anchor>
+        </w:drawing>
+      </w:r>
+      <w:r>
+        <w:rPr>
+          <w:b/>
+          <w:noProof/>
+          <w:color w:val="FF0000"/>
+          <w:sz w:val="24"/>
+          <w:szCs w:val="24"/>
+          <w:lang w:val="en-SG" w:eastAsia="en-SG"/>
+        </w:rPr>
+        <w:drawing>
+          <wp:anchor distT="0" distB="0" distL="114300" distR="114300" simplePos="0" relativeHeight="251683840" behindDoc="0" locked="0" layoutInCell="1" allowOverlap="1" wp14:anchorId="2761802D" wp14:editId="627EFDCF">
+            <wp:simplePos x="0" y="0"/>
+            <wp:positionH relativeFrom="column">
+              <wp:posOffset>66675</wp:posOffset>
+            </wp:positionH>
+            <wp:positionV relativeFrom="paragraph">
+              <wp:posOffset>0</wp:posOffset>
+            </wp:positionV>
+            <wp:extent cx="5943600" cy="2538095"/>
+            <wp:effectExtent l="0" t="0" r="0" b="0"/>
+            <wp:wrapSquare wrapText="bothSides"/>
+            <wp:docPr id="13" name="Picture 13"/>
+            <wp:cNvGraphicFramePr>
+              <a:graphicFrameLocks xmlns:a="http://schemas.openxmlformats.org/drawingml/2006/main" noChangeAspect="1"/>
+            </wp:cNvGraphicFramePr>
+            <a:graphic xmlns:a="http://schemas.openxmlformats.org/drawingml/2006/main">
+              <a:graphicData uri="http://schemas.openxmlformats.org/drawingml/2006/picture">
+                <pic:pic xmlns:pic="http://schemas.openxmlformats.org/drawingml/2006/picture">
+                  <pic:nvPicPr>
+                    <pic:cNvPr id="13" name="datadic_sundayreadings.JPG"/>
+                    <pic:cNvPicPr/>
+                  </pic:nvPicPr>
+                  <pic:blipFill>
+                    <a:blip r:embed="rId30">
+                      <a:extLst>
+                        <a:ext uri="{28A0092B-C50C-407E-A947-70E740481C1C}">
+                          <a14:useLocalDpi xmlns:a14="http://schemas.microsoft.com/office/drawing/2010/main" val="0"/>
+                        </a:ext>
+                      </a:extLst>
+                    </a:blip>
+                    <a:stretch>
+                      <a:fillRect/>
+                    </a:stretch>
+                  </pic:blipFill>
+                  <pic:spPr>
+                    <a:xfrm>
+                      <a:off x="0" y="0"/>
+                      <a:ext cx="5943600" cy="2538095"/>
+                    </a:xfrm>
+                    <a:prstGeom prst="rect">
+                      <a:avLst/>
+                    </a:prstGeom>
+                  </pic:spPr>
+                </pic:pic>
+              </a:graphicData>
+            </a:graphic>
+          </wp:anchor>
+        </w:drawing>
+      </w:r>
     </w:p>
     <w:p>
       <w:pPr>
@@ -15199,10 +15564,11 @@
           <w:noProof/>
           <w:color w:val="FF0000"/>
           <w:sz w:val="24"/>
-          <w:lang w:val="en-PH" w:eastAsia="en-PH"/>
-        </w:rPr>
+          <w:lang w:val="en-SG" w:eastAsia="en-SG"/>
+        </w:rPr>
+        <w:lastRenderedPageBreak/>
         <w:drawing>
-          <wp:anchor distT="0" distB="0" distL="114300" distR="114300" simplePos="0" relativeHeight="251679744" behindDoc="0" locked="0" layoutInCell="1" allowOverlap="1" wp14:anchorId="731783CA" wp14:editId="6827C894">
+          <wp:anchor distT="0" distB="0" distL="114300" distR="114300" simplePos="0" relativeHeight="251679744" behindDoc="0" locked="0" layoutInCell="1" allowOverlap="1" wp14:anchorId="40039F82" wp14:editId="660B118B">
             <wp:simplePos x="0" y="0"/>
             <wp:positionH relativeFrom="column">
               <wp:posOffset>114300</wp:posOffset>
@@ -15225,7 +15591,7 @@
                     <pic:cNvPicPr/>
                   </pic:nvPicPr>
                   <pic:blipFill>
-                    <a:blip r:embed="rId29">
+                    <a:blip r:embed="rId31">
                       <a:extLst>
                         <a:ext uri="{28A0092B-C50C-407E-A947-70E740481C1C}">
                           <a14:useLocalDpi xmlns:a14="http://schemas.microsoft.com/office/drawing/2010/main" val="0"/>
@@ -15610,7 +15976,14 @@
           <w:sz w:val="24"/>
           <w:szCs w:val="24"/>
         </w:rPr>
-        <w:t xml:space="preserve">In conclusion of the each test phase, evaluation by the external Quality Assurance Team will be duly noted and assessed. For static test results, correction to the specified documentation and files will be implemented as soon as the reception of errors / comments. For dynamic test results, a record of issues and a log of bugs must be specified to identify the specified change requests and fixes to be implemented by the </w:t>
+        <w:t>In conclusion of the each test phase, evaluation by the external Quality Assurance Team will be duly noted and assessed. For static test results, correction to the specified documentation and files will be implemented as soon as the reception of errors / comments. For dynamic test results, a record of issues and a log of bugs must be specified to identify the specified change requests and fixes to be implemented by the team for the project.</w:t>
+      </w:r>
+      <w:r>
+        <w:rPr>
+          <w:sz w:val="24"/>
+          <w:szCs w:val="24"/>
+        </w:rPr>
+        <w:t xml:space="preserve"> Succeeding Quality Assurance tests will be subject to the results of </w:t>
       </w:r>
       <w:r>
         <w:rPr>
@@ -15618,14 +15991,7 @@
           <w:szCs w:val="24"/>
         </w:rPr>
         <w:lastRenderedPageBreak/>
-        <w:t>team for the project.</w:t>
-      </w:r>
-      <w:r>
-        <w:rPr>
-          <w:sz w:val="24"/>
-          <w:szCs w:val="24"/>
-        </w:rPr>
-        <w:t xml:space="preserve"> Succeeding Quality Assurance tests will be subject to the results of the previous static / dynamic test, in line with previous updates and corrections done by the team.</w:t>
+        <w:t>the previous static / dynamic test, in line with previous updates and corrections done by the team.</w:t>
       </w:r>
     </w:p>
     <w:p>
@@ -15716,7 +16082,23 @@
           <w:sz w:val="24"/>
           <w:szCs w:val="24"/>
         </w:rPr>
-        <w:t>system is limited to only retrieving json data for it to display events, etc.</w:t>
+        <w:t xml:space="preserve">system is limited to only retrieving </w:t>
+      </w:r>
+      <w:proofErr w:type="spellStart"/>
+      <w:r>
+        <w:rPr>
+          <w:sz w:val="24"/>
+          <w:szCs w:val="24"/>
+        </w:rPr>
+        <w:t>json</w:t>
+      </w:r>
+      <w:proofErr w:type="spellEnd"/>
+      <w:r>
+        <w:rPr>
+          <w:sz w:val="24"/>
+          <w:szCs w:val="24"/>
+        </w:rPr>
+        <w:t xml:space="preserve"> data for it to display events, etc.</w:t>
       </w:r>
       <w:r>
         <w:rPr>
@@ -16194,7 +16576,6 @@
           <w:sz w:val="24"/>
           <w:szCs w:val="24"/>
         </w:rPr>
-        <w:lastRenderedPageBreak/>
         <w:t>The roles and responsibilities of each member of the team have been defined and clarified</w:t>
       </w:r>
     </w:p>
@@ -16216,6 +16597,7 @@
           <w:sz w:val="24"/>
           <w:szCs w:val="24"/>
         </w:rPr>
+        <w:lastRenderedPageBreak/>
         <w:t>The Gathering Requirements phase has been accomplished successfully, and the current phase includes designing and development</w:t>
       </w:r>
     </w:p>
@@ -16742,7 +17124,6 @@
           <w:sz w:val="24"/>
           <w:szCs w:val="24"/>
         </w:rPr>
-        <w:lastRenderedPageBreak/>
         <w:t>Calendar display</w:t>
       </w:r>
     </w:p>
@@ -16785,6 +17166,7 @@
           <w:sz w:val="24"/>
           <w:szCs w:val="24"/>
         </w:rPr>
+        <w:lastRenderedPageBreak/>
         <w:t>Features</w:t>
       </w:r>
     </w:p>
@@ -16982,7 +17364,25 @@
           <w:sz w:val="24"/>
           <w:szCs w:val="24"/>
         </w:rPr>
-        <w:t>Features Not To Be Tested</w:t>
+        <w:t xml:space="preserve">Features Not </w:t>
+      </w:r>
+      <w:proofErr w:type="gramStart"/>
+      <w:r>
+        <w:rPr>
+          <w:i/>
+          <w:sz w:val="24"/>
+          <w:szCs w:val="24"/>
+        </w:rPr>
+        <w:t>To</w:t>
+      </w:r>
+      <w:proofErr w:type="gramEnd"/>
+      <w:r>
+        <w:rPr>
+          <w:i/>
+          <w:sz w:val="24"/>
+          <w:szCs w:val="24"/>
+        </w:rPr>
+        <w:t xml:space="preserve"> Be Tested</w:t>
       </w:r>
       <w:r>
         <w:rPr>
@@ -17640,7 +18040,6 @@
           <w:sz w:val="24"/>
           <w:szCs w:val="24"/>
         </w:rPr>
-        <w:lastRenderedPageBreak/>
         <w:t>January – December</w:t>
       </w:r>
     </w:p>
@@ -17717,6 +18116,7 @@
           <w:sz w:val="24"/>
           <w:szCs w:val="24"/>
         </w:rPr>
+        <w:lastRenderedPageBreak/>
         <w:t>Available Administrator Features</w:t>
       </w:r>
     </w:p>
@@ -18464,7 +18864,42 @@
                 <w:sz w:val="24"/>
                 <w:szCs w:val="24"/>
               </w:rPr>
-              <w:t xml:space="preserve">s benefit. The usage </w:t>
+              <w:t>s benefit. The usage of a</w:t>
+            </w:r>
+            <w:r>
+              <w:rPr>
+                <w:sz w:val="24"/>
+                <w:szCs w:val="24"/>
+              </w:rPr>
+              <w:t xml:space="preserve">udio files are to be </w:t>
+            </w:r>
+            <w:r>
+              <w:rPr>
+                <w:sz w:val="24"/>
+                <w:szCs w:val="24"/>
+              </w:rPr>
+              <w:t>confirmed</w:t>
+            </w:r>
+            <w:r>
+              <w:rPr>
+                <w:sz w:val="24"/>
+                <w:szCs w:val="24"/>
+              </w:rPr>
+              <w:t xml:space="preserve"> </w:t>
+            </w:r>
+            <w:r>
+              <w:rPr>
+                <w:sz w:val="24"/>
+                <w:szCs w:val="24"/>
+              </w:rPr>
+              <w:t>with</w:t>
+            </w:r>
+            <w:r>
+              <w:rPr>
+                <w:sz w:val="24"/>
+                <w:szCs w:val="24"/>
+              </w:rPr>
+              <w:t xml:space="preserve"> </w:t>
             </w:r>
             <w:r>
               <w:rPr>
@@ -18472,42 +18907,7 @@
                 <w:szCs w:val="24"/>
               </w:rPr>
               <w:lastRenderedPageBreak/>
-              <w:t>of a</w:t>
-            </w:r>
-            <w:r>
-              <w:rPr>
-                <w:sz w:val="24"/>
-                <w:szCs w:val="24"/>
-              </w:rPr>
-              <w:t xml:space="preserve">udio files are to be </w:t>
-            </w:r>
-            <w:r>
-              <w:rPr>
-                <w:sz w:val="24"/>
-                <w:szCs w:val="24"/>
-              </w:rPr>
-              <w:t>confirmed</w:t>
-            </w:r>
-            <w:r>
-              <w:rPr>
-                <w:sz w:val="24"/>
-                <w:szCs w:val="24"/>
-              </w:rPr>
-              <w:t xml:space="preserve"> </w:t>
-            </w:r>
-            <w:r>
-              <w:rPr>
-                <w:sz w:val="24"/>
-                <w:szCs w:val="24"/>
-              </w:rPr>
-              <w:t>with</w:t>
-            </w:r>
-            <w:r>
-              <w:rPr>
-                <w:sz w:val="24"/>
-                <w:szCs w:val="24"/>
-              </w:rPr>
-              <w:t xml:space="preserve"> the client, once </w:t>
+              <w:t xml:space="preserve">the client, once </w:t>
             </w:r>
             <w:r>
               <w:rPr>
@@ -19254,22 +19654,15 @@
                 <w:sz w:val="24"/>
                 <w:szCs w:val="24"/>
               </w:rPr>
-              <w:t xml:space="preserve">Verification of the project’s achievement of the required </w:t>
-            </w:r>
-            <w:r>
-              <w:rPr>
+              <w:t xml:space="preserve">Verification of the project’s achievement of the required functionality through evaluation </w:t>
+            </w:r>
+            <w:r>
+              <w:rPr>
+                <w:i/>
                 <w:sz w:val="24"/>
                 <w:szCs w:val="24"/>
               </w:rPr>
               <w:lastRenderedPageBreak/>
-              <w:t xml:space="preserve">functionality through evaluation </w:t>
-            </w:r>
-            <w:r>
-              <w:rPr>
-                <w:i/>
-                <w:sz w:val="24"/>
-                <w:szCs w:val="24"/>
-              </w:rPr>
               <w:t xml:space="preserve">via </w:t>
             </w:r>
             <w:r>
@@ -22977,7 +23370,7 @@
           <w:noProof/>
           <w:sz w:val="24"/>
           <w:szCs w:val="24"/>
-          <w:lang w:val="en-PH" w:eastAsia="en-PH"/>
+          <w:lang w:val="en-SG" w:eastAsia="en-SG"/>
         </w:rPr>
         <w:drawing>
           <wp:anchor distT="0" distB="0" distL="114300" distR="114300" simplePos="0" relativeHeight="251676672" behindDoc="0" locked="0" layoutInCell="1" allowOverlap="1" wp14:anchorId="3EDED585" wp14:editId="05B220C4">
@@ -23003,7 +23396,7 @@
                     <pic:cNvPicPr/>
                   </pic:nvPicPr>
                   <pic:blipFill>
-                    <a:blip r:embed="rId30">
+                    <a:blip r:embed="rId32">
                       <a:extLst>
                         <a:ext uri="{28A0092B-C50C-407E-A947-70E740481C1C}">
                           <a14:useLocalDpi xmlns:a14="http://schemas.microsoft.com/office/drawing/2010/main" val="0"/>
@@ -23098,7 +23491,7 @@
           <w:noProof/>
           <w:sz w:val="24"/>
           <w:szCs w:val="24"/>
-          <w:lang w:val="en-PH" w:eastAsia="en-PH"/>
+          <w:lang w:val="en-SG" w:eastAsia="en-SG"/>
         </w:rPr>
         <w:drawing>
           <wp:anchor distT="0" distB="0" distL="114300" distR="114300" simplePos="0" relativeHeight="251677696" behindDoc="0" locked="0" layoutInCell="1" allowOverlap="1" wp14:anchorId="000F16DF" wp14:editId="5DED197D">
@@ -23124,7 +23517,7 @@
                     <pic:cNvPicPr/>
                   </pic:nvPicPr>
                   <pic:blipFill>
-                    <a:blip r:embed="rId31">
+                    <a:blip r:embed="rId33">
                       <a:extLst>
                         <a:ext uri="{28A0092B-C50C-407E-A947-70E740481C1C}">
                           <a14:useLocalDpi xmlns:a14="http://schemas.microsoft.com/office/drawing/2010/main" val="0"/>
@@ -23311,7 +23704,7 @@
           <w:noProof/>
           <w:sz w:val="24"/>
           <w:szCs w:val="24"/>
-          <w:lang w:val="en-PH" w:eastAsia="en-PH"/>
+          <w:lang w:val="en-SG" w:eastAsia="en-SG"/>
         </w:rPr>
         <w:lastRenderedPageBreak/>
         <w:drawing>
@@ -23338,7 +23731,7 @@
                     <pic:cNvPicPr/>
                   </pic:nvPicPr>
                   <pic:blipFill>
-                    <a:blip r:embed="rId32">
+                    <a:blip r:embed="rId34">
                       <a:extLst>
                         <a:ext uri="{28A0092B-C50C-407E-A947-70E740481C1C}">
                           <a14:useLocalDpi xmlns:a14="http://schemas.microsoft.com/office/drawing/2010/main" val="0"/>
@@ -23618,7 +24011,7 @@
           <w:noProof/>
           <w:sz w:val="24"/>
           <w:szCs w:val="24"/>
-          <w:lang w:val="en-PH" w:eastAsia="en-PH"/>
+          <w:lang w:val="en-SG" w:eastAsia="en-SG"/>
         </w:rPr>
         <w:lastRenderedPageBreak/>
         <w:drawing>
@@ -23645,7 +24038,7 @@
                     <pic:cNvPicPr/>
                   </pic:nvPicPr>
                   <pic:blipFill>
-                    <a:blip r:embed="rId33">
+                    <a:blip r:embed="rId35">
                       <a:extLst>
                         <a:ext uri="{28A0092B-C50C-407E-A947-70E740481C1C}">
                           <a14:useLocalDpi xmlns:a14="http://schemas.microsoft.com/office/drawing/2010/main" val="0"/>
@@ -23729,7 +24122,7 @@
         </w:rPr>
         <w:t xml:space="preserve">File </w:t>
       </w:r>
-      <w:hyperlink r:id="rId34" w:history="1">
+      <w:hyperlink r:id="rId36" w:history="1">
         <w:r>
           <w:rPr>
             <w:rStyle w:val="Hyperlink"/>
@@ -26380,7 +26773,7 @@
           <w:noProof/>
           <w:sz w:val="24"/>
           <w:szCs w:val="24"/>
-          <w:lang w:val="en-PH" w:eastAsia="en-PH"/>
+          <w:lang w:val="en-SG" w:eastAsia="en-SG"/>
         </w:rPr>
         <w:drawing>
           <wp:anchor distT="0" distB="0" distL="114300" distR="114300" simplePos="0" relativeHeight="251678720" behindDoc="0" locked="0" layoutInCell="1" allowOverlap="1" wp14:anchorId="4FF63C40" wp14:editId="3472330D">
@@ -26406,7 +26799,7 @@
                     <pic:cNvPicPr/>
                   </pic:nvPicPr>
                   <pic:blipFill>
-                    <a:blip r:embed="rId35">
+                    <a:blip r:embed="rId37">
                       <a:extLst>
                         <a:ext uri="{28A0092B-C50C-407E-A947-70E740481C1C}">
                           <a14:useLocalDpi xmlns:a14="http://schemas.microsoft.com/office/drawing/2010/main" val="0"/>
@@ -26511,7 +26904,7 @@
         </w:rPr>
         <w:t xml:space="preserve">File </w:t>
       </w:r>
-      <w:hyperlink r:id="rId36" w:history="1">
+      <w:hyperlink r:id="rId38" w:history="1">
         <w:r>
           <w:rPr>
             <w:rStyle w:val="Hyperlink"/>
@@ -26646,7 +27039,27 @@
           <w:sz w:val="24"/>
           <w:szCs w:val="24"/>
         </w:rPr>
-        <w:t xml:space="preserve">Joshua C. Dimapilis, Kimberly Mae B. Elizondo </w:t>
+        <w:t xml:space="preserve">Joshua C. </w:t>
+      </w:r>
+      <w:proofErr w:type="spellStart"/>
+      <w:r>
+        <w:rPr>
+          <w:b/>
+          <w:i/>
+          <w:sz w:val="24"/>
+          <w:szCs w:val="24"/>
+        </w:rPr>
+        <w:t>Dimapilis</w:t>
+      </w:r>
+      <w:proofErr w:type="spellEnd"/>
+      <w:r>
+        <w:rPr>
+          <w:b/>
+          <w:i/>
+          <w:sz w:val="24"/>
+          <w:szCs w:val="24"/>
+        </w:rPr>
+        <w:t xml:space="preserve">, Kimberly Mae B. Elizondo </w:t>
       </w:r>
       <w:r>
         <w:rPr>
@@ -29854,6 +30267,7 @@
               </w:rPr>
               <w:t xml:space="preserve">C. </w:t>
             </w:r>
+            <w:proofErr w:type="spellStart"/>
             <w:r>
               <w:rPr>
                 <w:sz w:val="24"/>
@@ -29861,6 +30275,7 @@
               </w:rPr>
               <w:t>Dimapilis</w:t>
             </w:r>
+            <w:proofErr w:type="spellEnd"/>
           </w:p>
         </w:tc>
       </w:tr>
@@ -30191,8 +30606,6 @@
           <w:szCs w:val="24"/>
         </w:rPr>
       </w:pPr>
-      <w:bookmarkStart w:id="2" w:name="_GoBack"/>
-      <w:bookmarkEnd w:id="2"/>
     </w:p>
     <w:p>
       <w:pPr>
@@ -30629,7 +31042,23 @@
           <w:sz w:val="24"/>
           <w:szCs w:val="24"/>
         </w:rPr>
-        <w:t>Wrapper / iFrame instructions</w:t>
+        <w:t xml:space="preserve">Wrapper / </w:t>
+      </w:r>
+      <w:proofErr w:type="spellStart"/>
+      <w:r>
+        <w:rPr>
+          <w:sz w:val="24"/>
+          <w:szCs w:val="24"/>
+        </w:rPr>
+        <w:t>iFrame</w:t>
+      </w:r>
+      <w:proofErr w:type="spellEnd"/>
+      <w:r>
+        <w:rPr>
+          <w:sz w:val="24"/>
+          <w:szCs w:val="24"/>
+        </w:rPr>
+        <w:t xml:space="preserve"> instructions</w:t>
       </w:r>
     </w:p>
     <w:p>
@@ -31590,7 +32019,7 @@
                 <w:szCs w:val="24"/>
               </w:rPr>
             </w:pPr>
-            <w:hyperlink r:id="rId37" w:history="1">
+            <w:hyperlink r:id="rId39" w:history="1">
               <w:r>
                 <w:rPr>
                   <w:rStyle w:val="Hyperlink"/>
@@ -31614,7 +32043,7 @@
                 <w:szCs w:val="24"/>
               </w:rPr>
             </w:pPr>
-            <w:hyperlink r:id="rId38" w:history="1">
+            <w:hyperlink r:id="rId40" w:history="1">
               <w:r>
                 <w:rPr>
                   <w:rStyle w:val="Hyperlink"/>
@@ -31694,7 +32123,7 @@
                 <w:szCs w:val="24"/>
               </w:rPr>
             </w:pPr>
-            <w:hyperlink r:id="rId39" w:history="1">
+            <w:hyperlink r:id="rId41" w:history="1">
               <w:r>
                 <w:rPr>
                   <w:rStyle w:val="Hyperlink"/>
@@ -38621,7 +39050,7 @@
 </file>
 
 <file path=customXml/itemProps1.xml><?xml version="1.0" encoding="utf-8"?>
-<ds:datastoreItem xmlns:ds="http://schemas.openxmlformats.org/officeDocument/2006/customXml" ds:itemID="{8836843C-A44D-406E-8BA0-7BA94AB48E25}">
+<ds:datastoreItem xmlns:ds="http://schemas.openxmlformats.org/officeDocument/2006/customXml" ds:itemID="{3117CAD0-38B0-4A6C-8A59-FC5AD533A2DF}">
   <ds:schemaRefs>
     <ds:schemaRef ds:uri="http://schemas.openxmlformats.org/officeDocument/2006/bibliography"/>
   </ds:schemaRefs>

</xml_diff>

<commit_message>
Updated colors of sqap
</commit_message>
<xml_diff>
--- a/documentation/quality/ALS - SQAP.docx
+++ b/documentation/quality/ALS - SQAP.docx
@@ -17,9 +17,7 @@
         </w:rPr>
         <w:t>AngSalitaNgDiyos.com</w:t>
       </w:r>
-      <w:bookmarkStart w:id="1" w:name="_GoBack"/>
       <w:bookmarkEnd w:id="0"/>
-      <w:bookmarkEnd w:id="1"/>
     </w:p>
     <w:p>
       <w:pPr>
@@ -29,14 +27,14 @@
           <w:sz w:val="32"/>
         </w:rPr>
       </w:pPr>
-      <w:bookmarkStart w:id="2" w:name="_Toc411351882"/>
+      <w:bookmarkStart w:id="1" w:name="_Toc411351882"/>
       <w:r>
         <w:rPr>
           <w:sz w:val="32"/>
         </w:rPr>
         <w:t>Liturgical Site</w:t>
       </w:r>
-      <w:bookmarkEnd w:id="2"/>
+      <w:bookmarkEnd w:id="1"/>
     </w:p>
     <w:p>
       <w:pPr>
@@ -1060,23 +1058,7 @@
           <w:sz w:val="24"/>
           <w:szCs w:val="24"/>
         </w:rPr>
-        <w:t xml:space="preserve">, is an online Catholic Liturgical site that accommodates the </w:t>
-      </w:r>
-      <w:proofErr w:type="gramStart"/>
-      <w:r>
-        <w:rPr>
-          <w:sz w:val="24"/>
-          <w:szCs w:val="24"/>
-        </w:rPr>
-        <w:t>online</w:t>
-      </w:r>
-      <w:proofErr w:type="gramEnd"/>
-      <w:r>
-        <w:rPr>
-          <w:sz w:val="24"/>
-          <w:szCs w:val="24"/>
-        </w:rPr>
-        <w:t xml:space="preserve"> audience and their needs, spiritually and information - wise.</w:t>
+        <w:t>, is an online Catholic Liturgical site that accommodates the online audience and their needs, spiritually and information - wise.</w:t>
       </w:r>
       <w:r>
         <w:rPr>
@@ -5039,7 +5021,7 @@
           <w:noProof/>
           <w:sz w:val="24"/>
           <w:szCs w:val="24"/>
-          <w:lang w:val="en-SG" w:eastAsia="en-SG"/>
+          <w:lang w:val="en-PH" w:eastAsia="en-PH"/>
         </w:rPr>
         <w:lastRenderedPageBreak/>
         <w:drawing>
@@ -5308,7 +5290,7 @@
       <w:r>
         <w:rPr>
           <w:noProof/>
-          <w:lang w:val="en-SG" w:eastAsia="en-SG"/>
+          <w:lang w:val="en-PH" w:eastAsia="en-PH"/>
         </w:rPr>
         <w:drawing>
           <wp:inline distT="0" distB="0" distL="0" distR="0">
@@ -5679,7 +5661,7 @@
       <w:r>
         <w:rPr>
           <w:noProof/>
-          <w:lang w:val="en-SG" w:eastAsia="en-SG"/>
+          <w:lang w:val="en-PH" w:eastAsia="en-PH"/>
         </w:rPr>
         <w:drawing>
           <wp:inline distT="0" distB="0" distL="0" distR="0">
@@ -7270,7 +7252,7 @@
           <w:noProof/>
           <w:sz w:val="24"/>
           <w:szCs w:val="24"/>
-          <w:lang w:val="en-SG" w:eastAsia="en-SG"/>
+          <w:lang w:val="en-PH" w:eastAsia="en-PH"/>
         </w:rPr>
         <w:drawing>
           <wp:anchor distT="0" distB="0" distL="114300" distR="114300" simplePos="0" relativeHeight="251665408" behindDoc="0" locked="0" layoutInCell="1" allowOverlap="1" wp14:anchorId="0CF297C0" wp14:editId="51B46A67">
@@ -8117,7 +8099,7 @@
           <w:noProof/>
           <w:sz w:val="24"/>
           <w:szCs w:val="24"/>
-          <w:lang w:val="en-SG" w:eastAsia="en-SG"/>
+          <w:lang w:val="en-PH" w:eastAsia="en-PH"/>
         </w:rPr>
         <w:lastRenderedPageBreak/>
         <w:drawing>
@@ -12597,7 +12579,7 @@
           <w:noProof/>
           <w:sz w:val="24"/>
           <w:szCs w:val="24"/>
-          <w:lang w:val="en-SG" w:eastAsia="en-SG"/>
+          <w:lang w:val="en-PH" w:eastAsia="en-PH"/>
         </w:rPr>
         <w:drawing>
           <wp:anchor distT="0" distB="0" distL="114300" distR="114300" simplePos="0" relativeHeight="251670528" behindDoc="0" locked="0" layoutInCell="1" allowOverlap="1" wp14:anchorId="264A7C6F" wp14:editId="1294756F">
@@ -12671,7 +12653,7 @@
           <w:noProof/>
           <w:sz w:val="24"/>
           <w:szCs w:val="24"/>
-          <w:lang w:val="en-SG" w:eastAsia="en-SG"/>
+          <w:lang w:val="en-PH" w:eastAsia="en-PH"/>
         </w:rPr>
         <w:drawing>
           <wp:anchor distT="0" distB="0" distL="114300" distR="114300" simplePos="0" relativeHeight="251671552" behindDoc="0" locked="0" layoutInCell="1" allowOverlap="1" wp14:anchorId="71B7F794" wp14:editId="39A1ED04">
@@ -13061,7 +13043,7 @@
           <w:noProof/>
           <w:sz w:val="24"/>
           <w:szCs w:val="24"/>
-          <w:lang w:val="en-SG" w:eastAsia="en-SG"/>
+          <w:lang w:val="en-PH" w:eastAsia="en-PH"/>
         </w:rPr>
         <w:drawing>
           <wp:anchor distT="0" distB="0" distL="114300" distR="114300" simplePos="0" relativeHeight="251659264" behindDoc="1" locked="0" layoutInCell="1" allowOverlap="1" wp14:anchorId="460946D2" wp14:editId="6CEEAFCB">
@@ -13274,7 +13256,7 @@
           <w:noProof/>
           <w:sz w:val="24"/>
           <w:szCs w:val="24"/>
-          <w:lang w:val="en-SG" w:eastAsia="en-SG"/>
+          <w:lang w:val="en-PH" w:eastAsia="en-PH"/>
         </w:rPr>
         <w:drawing>
           <wp:anchor distT="0" distB="0" distL="114300" distR="114300" simplePos="0" relativeHeight="251667456" behindDoc="0" locked="0" layoutInCell="1" allowOverlap="1" wp14:anchorId="00C9FC4C" wp14:editId="5FE0A63B">
@@ -13408,7 +13390,7 @@
           <w:noProof/>
           <w:sz w:val="24"/>
           <w:szCs w:val="24"/>
-          <w:lang w:val="en-SG" w:eastAsia="en-SG"/>
+          <w:lang w:val="en-PH" w:eastAsia="en-PH"/>
         </w:rPr>
         <w:lastRenderedPageBreak/>
         <w:drawing>
@@ -15013,7 +14995,7 @@
           <w:color w:val="FF0000"/>
           <w:sz w:val="24"/>
           <w:szCs w:val="24"/>
-          <w:lang w:val="en-SG" w:eastAsia="en-SG"/>
+          <w:lang w:val="en-PH" w:eastAsia="en-PH"/>
         </w:rPr>
         <w:lastRenderedPageBreak/>
         <w:drawing>
@@ -15073,7 +15055,7 @@
           <w:color w:val="FF0000"/>
           <w:sz w:val="24"/>
           <w:szCs w:val="24"/>
-          <w:lang w:val="en-SG" w:eastAsia="en-SG"/>
+          <w:lang w:val="en-PH" w:eastAsia="en-PH"/>
         </w:rPr>
         <w:drawing>
           <wp:anchor distT="0" distB="0" distL="114300" distR="114300" simplePos="0" relativeHeight="251682816" behindDoc="0" locked="0" layoutInCell="1" allowOverlap="1" wp14:anchorId="748598F4" wp14:editId="4449B9F8">
@@ -15132,7 +15114,7 @@
           <w:color w:val="FF0000"/>
           <w:sz w:val="24"/>
           <w:szCs w:val="24"/>
-          <w:lang w:val="en-SG" w:eastAsia="en-SG"/>
+          <w:lang w:val="en-PH" w:eastAsia="en-PH"/>
         </w:rPr>
         <w:drawing>
           <wp:anchor distT="0" distB="0" distL="114300" distR="114300" simplePos="0" relativeHeight="251680768" behindDoc="0" locked="0" layoutInCell="1" allowOverlap="1" wp14:anchorId="5B7041EC" wp14:editId="7C9DEAF9">
@@ -15260,7 +15242,7 @@
           <w:color w:val="FF0000"/>
           <w:sz w:val="24"/>
           <w:szCs w:val="24"/>
-          <w:lang w:val="en-SG" w:eastAsia="en-SG"/>
+          <w:lang w:val="en-PH" w:eastAsia="en-PH"/>
         </w:rPr>
         <w:lastRenderedPageBreak/>
         <w:drawing>
@@ -15404,7 +15386,7 @@
           <w:color w:val="FF0000"/>
           <w:sz w:val="24"/>
           <w:szCs w:val="24"/>
-          <w:lang w:val="en-SG" w:eastAsia="en-SG"/>
+          <w:lang w:val="en-PH" w:eastAsia="en-PH"/>
         </w:rPr>
         <w:drawing>
           <wp:anchor distT="0" distB="0" distL="114300" distR="114300" simplePos="0" relativeHeight="251684864" behindDoc="0" locked="0" layoutInCell="1" allowOverlap="1" wp14:anchorId="48201F68" wp14:editId="1361BB77">
@@ -15463,7 +15445,7 @@
           <w:color w:val="FF0000"/>
           <w:sz w:val="24"/>
           <w:szCs w:val="24"/>
-          <w:lang w:val="en-SG" w:eastAsia="en-SG"/>
+          <w:lang w:val="en-PH" w:eastAsia="en-PH"/>
         </w:rPr>
         <w:drawing>
           <wp:anchor distT="0" distB="0" distL="114300" distR="114300" simplePos="0" relativeHeight="251683840" behindDoc="0" locked="0" layoutInCell="1" allowOverlap="1" wp14:anchorId="2761802D" wp14:editId="627EFDCF">
@@ -15564,7 +15546,7 @@
           <w:noProof/>
           <w:color w:val="FF0000"/>
           <w:sz w:val="24"/>
-          <w:lang w:val="en-SG" w:eastAsia="en-SG"/>
+          <w:lang w:val="en-PH" w:eastAsia="en-PH"/>
         </w:rPr>
         <w:lastRenderedPageBreak/>
         <w:drawing>
@@ -20664,7 +20646,6 @@
             </w:pPr>
             <w:r>
               <w:rPr>
-                <w:color w:val="FF0000"/>
                 <w:sz w:val="24"/>
                 <w:szCs w:val="24"/>
               </w:rPr>
@@ -20694,7 +20675,6 @@
             </w:pPr>
             <w:r>
               <w:rPr>
-                <w:color w:val="FF0000"/>
                 <w:sz w:val="24"/>
                 <w:szCs w:val="24"/>
               </w:rPr>
@@ -20723,7 +20703,6 @@
             </w:pPr>
             <w:r>
               <w:rPr>
-                <w:color w:val="FF0000"/>
                 <w:sz w:val="24"/>
                 <w:szCs w:val="24"/>
               </w:rPr>
@@ -20960,14 +20939,12 @@
         <w:spacing w:line="276" w:lineRule="auto"/>
         <w:jc w:val="center"/>
         <w:rPr>
-          <w:color w:val="0070C0"/>
-          <w:sz w:val="24"/>
-          <w:szCs w:val="24"/>
-        </w:rPr>
-      </w:pPr>
-      <w:r>
-        <w:rPr>
-          <w:color w:val="0070C0"/>
+          <w:sz w:val="24"/>
+          <w:szCs w:val="24"/>
+        </w:rPr>
+      </w:pPr>
+      <w:r>
+        <w:rPr>
           <w:sz w:val="24"/>
           <w:szCs w:val="24"/>
         </w:rPr>
@@ -20975,7 +20952,6 @@
       </w:r>
       <w:r>
         <w:rPr>
-          <w:color w:val="0070C0"/>
           <w:sz w:val="24"/>
           <w:szCs w:val="24"/>
         </w:rPr>
@@ -20983,7 +20959,6 @@
       </w:r>
       <w:r>
         <w:rPr>
-          <w:color w:val="0070C0"/>
           <w:sz w:val="24"/>
           <w:szCs w:val="24"/>
         </w:rPr>
@@ -20992,7 +20967,6 @@
       <w:r>
         <w:rPr>
           <w:b/>
-          <w:color w:val="0070C0"/>
           <w:sz w:val="24"/>
           <w:szCs w:val="24"/>
         </w:rPr>
@@ -21755,7 +21729,6 @@
             </w:pPr>
             <w:r>
               <w:rPr>
-                <w:color w:val="FF0000"/>
                 <w:sz w:val="24"/>
                 <w:szCs w:val="24"/>
               </w:rPr>
@@ -21785,7 +21758,6 @@
             </w:pPr>
             <w:r>
               <w:rPr>
-                <w:color w:val="FF0000"/>
                 <w:sz w:val="24"/>
                 <w:szCs w:val="24"/>
               </w:rPr>
@@ -21793,7 +21765,6 @@
             </w:r>
             <w:r>
               <w:rPr>
-                <w:color w:val="FF0000"/>
                 <w:sz w:val="24"/>
                 <w:szCs w:val="24"/>
               </w:rPr>
@@ -21822,7 +21793,6 @@
             </w:pPr>
             <w:r>
               <w:rPr>
-                <w:color w:val="FF0000"/>
                 <w:sz w:val="24"/>
                 <w:szCs w:val="24"/>
               </w:rPr>
@@ -21851,7 +21821,6 @@
             </w:pPr>
             <w:r>
               <w:rPr>
-                <w:color w:val="FF0000"/>
                 <w:sz w:val="24"/>
                 <w:szCs w:val="24"/>
               </w:rPr>
@@ -22009,14 +21978,12 @@
         <w:spacing w:line="276" w:lineRule="auto"/>
         <w:jc w:val="center"/>
         <w:rPr>
-          <w:color w:val="0070C0"/>
-          <w:sz w:val="24"/>
-          <w:szCs w:val="24"/>
-        </w:rPr>
-      </w:pPr>
-      <w:r>
-        <w:rPr>
-          <w:color w:val="0070C0"/>
+          <w:sz w:val="24"/>
+          <w:szCs w:val="24"/>
+        </w:rPr>
+      </w:pPr>
+      <w:r>
+        <w:rPr>
           <w:sz w:val="24"/>
           <w:szCs w:val="24"/>
         </w:rPr>
@@ -22024,7 +21991,6 @@
       </w:r>
       <w:r>
         <w:rPr>
-          <w:color w:val="0070C0"/>
           <w:sz w:val="24"/>
           <w:szCs w:val="24"/>
         </w:rPr>
@@ -22033,7 +21999,6 @@
       <w:r>
         <w:rPr>
           <w:b/>
-          <w:color w:val="0070C0"/>
           <w:sz w:val="24"/>
           <w:szCs w:val="24"/>
         </w:rPr>
@@ -23370,10 +23335,10 @@
           <w:noProof/>
           <w:sz w:val="24"/>
           <w:szCs w:val="24"/>
-          <w:lang w:val="en-SG" w:eastAsia="en-SG"/>
+          <w:lang w:val="en-PH" w:eastAsia="en-PH"/>
         </w:rPr>
         <w:drawing>
-          <wp:anchor distT="0" distB="0" distL="114300" distR="114300" simplePos="0" relativeHeight="251676672" behindDoc="0" locked="0" layoutInCell="1" allowOverlap="1" wp14:anchorId="3EDED585" wp14:editId="05B220C4">
+          <wp:anchor distT="0" distB="0" distL="114300" distR="114300" simplePos="0" relativeHeight="251676672" behindDoc="0" locked="0" layoutInCell="1" allowOverlap="1" wp14:anchorId="60BA3606" wp14:editId="62B7723F">
             <wp:simplePos x="0" y="0"/>
             <wp:positionH relativeFrom="column">
               <wp:posOffset>0</wp:posOffset>
@@ -23445,14 +23410,12 @@
         <w:jc w:val="center"/>
         <w:rPr>
           <w:b/>
-          <w:color w:val="0070C0"/>
-          <w:sz w:val="24"/>
-          <w:szCs w:val="24"/>
-        </w:rPr>
-      </w:pPr>
-      <w:r>
-        <w:rPr>
-          <w:color w:val="0070C0"/>
+          <w:sz w:val="24"/>
+          <w:szCs w:val="24"/>
+        </w:rPr>
+      </w:pPr>
+      <w:r>
+        <w:rPr>
           <w:sz w:val="24"/>
           <w:szCs w:val="24"/>
         </w:rPr>
@@ -23460,7 +23423,6 @@
       </w:r>
       <w:r>
         <w:rPr>
-          <w:color w:val="0070C0"/>
           <w:sz w:val="24"/>
           <w:szCs w:val="24"/>
         </w:rPr>
@@ -23469,7 +23431,6 @@
       <w:r>
         <w:rPr>
           <w:b/>
-          <w:color w:val="0070C0"/>
           <w:sz w:val="24"/>
           <w:szCs w:val="24"/>
         </w:rPr>
@@ -23491,10 +23452,10 @@
           <w:noProof/>
           <w:sz w:val="24"/>
           <w:szCs w:val="24"/>
-          <w:lang w:val="en-SG" w:eastAsia="en-SG"/>
+          <w:lang w:val="en-PH" w:eastAsia="en-PH"/>
         </w:rPr>
         <w:drawing>
-          <wp:anchor distT="0" distB="0" distL="114300" distR="114300" simplePos="0" relativeHeight="251677696" behindDoc="0" locked="0" layoutInCell="1" allowOverlap="1" wp14:anchorId="000F16DF" wp14:editId="5DED197D">
+          <wp:anchor distT="0" distB="0" distL="114300" distR="114300" simplePos="0" relativeHeight="251677696" behindDoc="0" locked="0" layoutInCell="1" allowOverlap="1" wp14:anchorId="32A6D492" wp14:editId="4535BE47">
             <wp:simplePos x="0" y="0"/>
             <wp:positionH relativeFrom="column">
               <wp:posOffset>0</wp:posOffset>
@@ -23566,14 +23527,12 @@
         <w:jc w:val="center"/>
         <w:rPr>
           <w:b/>
-          <w:color w:val="0070C0"/>
-          <w:sz w:val="24"/>
-          <w:szCs w:val="24"/>
-        </w:rPr>
-      </w:pPr>
-      <w:r>
-        <w:rPr>
-          <w:color w:val="0070C0"/>
+          <w:sz w:val="24"/>
+          <w:szCs w:val="24"/>
+        </w:rPr>
+      </w:pPr>
+      <w:r>
+        <w:rPr>
           <w:sz w:val="24"/>
           <w:szCs w:val="24"/>
         </w:rPr>
@@ -23581,7 +23540,6 @@
       </w:r>
       <w:r>
         <w:rPr>
-          <w:color w:val="0070C0"/>
           <w:sz w:val="24"/>
           <w:szCs w:val="24"/>
         </w:rPr>
@@ -23590,7 +23548,6 @@
       <w:r>
         <w:rPr>
           <w:b/>
-          <w:color w:val="0070C0"/>
           <w:sz w:val="24"/>
           <w:szCs w:val="24"/>
         </w:rPr>
@@ -23704,7 +23661,7 @@
           <w:noProof/>
           <w:sz w:val="24"/>
           <w:szCs w:val="24"/>
-          <w:lang w:val="en-SG" w:eastAsia="en-SG"/>
+          <w:lang w:val="en-PH" w:eastAsia="en-PH"/>
         </w:rPr>
         <w:lastRenderedPageBreak/>
         <w:drawing>
@@ -23780,14 +23737,12 @@
         <w:jc w:val="center"/>
         <w:rPr>
           <w:b/>
-          <w:color w:val="0070C0"/>
-          <w:sz w:val="24"/>
-          <w:szCs w:val="24"/>
-        </w:rPr>
-      </w:pPr>
-      <w:r>
-        <w:rPr>
-          <w:color w:val="0070C0"/>
+          <w:sz w:val="24"/>
+          <w:szCs w:val="24"/>
+        </w:rPr>
+      </w:pPr>
+      <w:r>
+        <w:rPr>
           <w:sz w:val="24"/>
           <w:szCs w:val="24"/>
         </w:rPr>
@@ -23795,7 +23750,6 @@
       </w:r>
       <w:r>
         <w:rPr>
-          <w:color w:val="0070C0"/>
           <w:sz w:val="24"/>
           <w:szCs w:val="24"/>
         </w:rPr>
@@ -23804,7 +23758,6 @@
       <w:r>
         <w:rPr>
           <w:b/>
-          <w:color w:val="0070C0"/>
           <w:sz w:val="24"/>
           <w:szCs w:val="24"/>
         </w:rPr>
@@ -24011,7 +23964,7 @@
           <w:noProof/>
           <w:sz w:val="24"/>
           <w:szCs w:val="24"/>
-          <w:lang w:val="en-SG" w:eastAsia="en-SG"/>
+          <w:lang w:val="en-PH" w:eastAsia="en-PH"/>
         </w:rPr>
         <w:lastRenderedPageBreak/>
         <w:drawing>
@@ -24081,38 +24034,44 @@
           <w:szCs w:val="24"/>
         </w:rPr>
       </w:pPr>
+      <w:bookmarkStart w:id="2" w:name="_GoBack"/>
+      <w:r>
+        <w:rPr>
+          <w:sz w:val="24"/>
+          <w:szCs w:val="24"/>
+        </w:rPr>
+        <w:t>Image 2.1</w:t>
+      </w:r>
+      <w:r>
+        <w:rPr>
+          <w:sz w:val="24"/>
+          <w:szCs w:val="24"/>
+        </w:rPr>
+        <w:t xml:space="preserve"> </w:t>
+      </w:r>
+      <w:r>
+        <w:rPr>
+          <w:b/>
+          <w:sz w:val="24"/>
+          <w:szCs w:val="24"/>
+        </w:rPr>
+        <w:t>Testing Status Report</w:t>
+      </w:r>
+      <w:r>
+        <w:rPr>
+          <w:sz w:val="24"/>
+          <w:szCs w:val="24"/>
+        </w:rPr>
+        <w:t xml:space="preserve"> </w:t>
+      </w:r>
+      <w:bookmarkEnd w:id="2"/>
       <w:r>
         <w:rPr>
           <w:color w:val="0070C0"/>
           <w:sz w:val="24"/>
           <w:szCs w:val="24"/>
         </w:rPr>
-        <w:t>Image 2.1</w:t>
-      </w:r>
-      <w:r>
-        <w:rPr>
-          <w:color w:val="0070C0"/>
-          <w:sz w:val="24"/>
-          <w:szCs w:val="24"/>
-        </w:rPr>
-        <w:t xml:space="preserve"> </w:t>
-      </w:r>
-      <w:r>
-        <w:rPr>
-          <w:b/>
-          <w:color w:val="0070C0"/>
-          <w:sz w:val="24"/>
-          <w:szCs w:val="24"/>
-        </w:rPr>
-        <w:t>Testing Status Report</w:t>
-      </w:r>
-      <w:r>
-        <w:rPr>
-          <w:color w:val="0070C0"/>
-          <w:sz w:val="24"/>
-          <w:szCs w:val="24"/>
-        </w:rPr>
-        <w:t xml:space="preserve"> (</w:t>
+        <w:t>(</w:t>
       </w:r>
       <w:r>
         <w:rPr>
@@ -26773,7 +26732,7 @@
           <w:noProof/>
           <w:sz w:val="24"/>
           <w:szCs w:val="24"/>
-          <w:lang w:val="en-SG" w:eastAsia="en-SG"/>
+          <w:lang w:val="en-PH" w:eastAsia="en-PH"/>
         </w:rPr>
         <w:drawing>
           <wp:anchor distT="0" distB="0" distL="114300" distR="114300" simplePos="0" relativeHeight="251678720" behindDoc="0" locked="0" layoutInCell="1" allowOverlap="1" wp14:anchorId="4FF63C40" wp14:editId="3472330D">
@@ -39050,7 +39009,7 @@
 </file>
 
 <file path=customXml/itemProps1.xml><?xml version="1.0" encoding="utf-8"?>
-<ds:datastoreItem xmlns:ds="http://schemas.openxmlformats.org/officeDocument/2006/customXml" ds:itemID="{3117CAD0-38B0-4A6C-8A59-FC5AD533A2DF}">
+<ds:datastoreItem xmlns:ds="http://schemas.openxmlformats.org/officeDocument/2006/customXml" ds:itemID="{29B951B6-6352-4DDA-9F33-8FC85EB0CF01}">
   <ds:schemaRefs>
     <ds:schemaRef ds:uri="http://schemas.openxmlformats.org/officeDocument/2006/bibliography"/>
   </ds:schemaRefs>

</xml_diff>

<commit_message>
Modified SQAP added acceptance plan
</commit_message>
<xml_diff>
--- a/documentation/quality/ALS - SQAP.docx
+++ b/documentation/quality/ALS - SQAP.docx
@@ -5021,7 +5021,7 @@
           <w:noProof/>
           <w:sz w:val="24"/>
           <w:szCs w:val="24"/>
-          <w:lang w:val="en-PH" w:eastAsia="en-PH"/>
+          <w:lang w:val="en-SG" w:eastAsia="en-SG"/>
         </w:rPr>
         <w:lastRenderedPageBreak/>
         <w:drawing>
@@ -5290,7 +5290,7 @@
       <w:r>
         <w:rPr>
           <w:noProof/>
-          <w:lang w:val="en-PH" w:eastAsia="en-PH"/>
+          <w:lang w:val="en-SG" w:eastAsia="en-SG"/>
         </w:rPr>
         <w:drawing>
           <wp:inline distT="0" distB="0" distL="0" distR="0">
@@ -5661,7 +5661,7 @@
       <w:r>
         <w:rPr>
           <w:noProof/>
-          <w:lang w:val="en-PH" w:eastAsia="en-PH"/>
+          <w:lang w:val="en-SG" w:eastAsia="en-SG"/>
         </w:rPr>
         <w:drawing>
           <wp:inline distT="0" distB="0" distL="0" distR="0">
@@ -7252,7 +7252,7 @@
           <w:noProof/>
           <w:sz w:val="24"/>
           <w:szCs w:val="24"/>
-          <w:lang w:val="en-PH" w:eastAsia="en-PH"/>
+          <w:lang w:val="en-SG" w:eastAsia="en-SG"/>
         </w:rPr>
         <w:drawing>
           <wp:anchor distT="0" distB="0" distL="114300" distR="114300" simplePos="0" relativeHeight="251665408" behindDoc="0" locked="0" layoutInCell="1" allowOverlap="1" wp14:anchorId="0CF297C0" wp14:editId="51B46A67">
@@ -8099,7 +8099,7 @@
           <w:noProof/>
           <w:sz w:val="24"/>
           <w:szCs w:val="24"/>
-          <w:lang w:val="en-PH" w:eastAsia="en-PH"/>
+          <w:lang w:val="en-SG" w:eastAsia="en-SG"/>
         </w:rPr>
         <w:lastRenderedPageBreak/>
         <w:drawing>
@@ -12579,7 +12579,7 @@
           <w:noProof/>
           <w:sz w:val="24"/>
           <w:szCs w:val="24"/>
-          <w:lang w:val="en-PH" w:eastAsia="en-PH"/>
+          <w:lang w:val="en-SG" w:eastAsia="en-SG"/>
         </w:rPr>
         <w:drawing>
           <wp:anchor distT="0" distB="0" distL="114300" distR="114300" simplePos="0" relativeHeight="251670528" behindDoc="0" locked="0" layoutInCell="1" allowOverlap="1" wp14:anchorId="264A7C6F" wp14:editId="1294756F">
@@ -12653,7 +12653,7 @@
           <w:noProof/>
           <w:sz w:val="24"/>
           <w:szCs w:val="24"/>
-          <w:lang w:val="en-PH" w:eastAsia="en-PH"/>
+          <w:lang w:val="en-SG" w:eastAsia="en-SG"/>
         </w:rPr>
         <w:drawing>
           <wp:anchor distT="0" distB="0" distL="114300" distR="114300" simplePos="0" relativeHeight="251671552" behindDoc="0" locked="0" layoutInCell="1" allowOverlap="1" wp14:anchorId="71B7F794" wp14:editId="39A1ED04">
@@ -13043,7 +13043,7 @@
           <w:noProof/>
           <w:sz w:val="24"/>
           <w:szCs w:val="24"/>
-          <w:lang w:val="en-PH" w:eastAsia="en-PH"/>
+          <w:lang w:val="en-SG" w:eastAsia="en-SG"/>
         </w:rPr>
         <w:drawing>
           <wp:anchor distT="0" distB="0" distL="114300" distR="114300" simplePos="0" relativeHeight="251659264" behindDoc="1" locked="0" layoutInCell="1" allowOverlap="1" wp14:anchorId="460946D2" wp14:editId="6CEEAFCB">
@@ -13256,7 +13256,7 @@
           <w:noProof/>
           <w:sz w:val="24"/>
           <w:szCs w:val="24"/>
-          <w:lang w:val="en-PH" w:eastAsia="en-PH"/>
+          <w:lang w:val="en-SG" w:eastAsia="en-SG"/>
         </w:rPr>
         <w:drawing>
           <wp:anchor distT="0" distB="0" distL="114300" distR="114300" simplePos="0" relativeHeight="251667456" behindDoc="0" locked="0" layoutInCell="1" allowOverlap="1" wp14:anchorId="00C9FC4C" wp14:editId="5FE0A63B">
@@ -13390,7 +13390,7 @@
           <w:noProof/>
           <w:sz w:val="24"/>
           <w:szCs w:val="24"/>
-          <w:lang w:val="en-PH" w:eastAsia="en-PH"/>
+          <w:lang w:val="en-SG" w:eastAsia="en-SG"/>
         </w:rPr>
         <w:lastRenderedPageBreak/>
         <w:drawing>
@@ -14995,7 +14995,7 @@
           <w:color w:val="FF0000"/>
           <w:sz w:val="24"/>
           <w:szCs w:val="24"/>
-          <w:lang w:val="en-PH" w:eastAsia="en-PH"/>
+          <w:lang w:val="en-SG" w:eastAsia="en-SG"/>
         </w:rPr>
         <w:lastRenderedPageBreak/>
         <w:drawing>
@@ -15055,7 +15055,7 @@
           <w:color w:val="FF0000"/>
           <w:sz w:val="24"/>
           <w:szCs w:val="24"/>
-          <w:lang w:val="en-PH" w:eastAsia="en-PH"/>
+          <w:lang w:val="en-SG" w:eastAsia="en-SG"/>
         </w:rPr>
         <w:drawing>
           <wp:anchor distT="0" distB="0" distL="114300" distR="114300" simplePos="0" relativeHeight="251682816" behindDoc="0" locked="0" layoutInCell="1" allowOverlap="1" wp14:anchorId="748598F4" wp14:editId="4449B9F8">
@@ -15114,7 +15114,7 @@
           <w:color w:val="FF0000"/>
           <w:sz w:val="24"/>
           <w:szCs w:val="24"/>
-          <w:lang w:val="en-PH" w:eastAsia="en-PH"/>
+          <w:lang w:val="en-SG" w:eastAsia="en-SG"/>
         </w:rPr>
         <w:drawing>
           <wp:anchor distT="0" distB="0" distL="114300" distR="114300" simplePos="0" relativeHeight="251680768" behindDoc="0" locked="0" layoutInCell="1" allowOverlap="1" wp14:anchorId="5B7041EC" wp14:editId="7C9DEAF9">
@@ -15242,7 +15242,7 @@
           <w:color w:val="FF0000"/>
           <w:sz w:val="24"/>
           <w:szCs w:val="24"/>
-          <w:lang w:val="en-PH" w:eastAsia="en-PH"/>
+          <w:lang w:val="en-SG" w:eastAsia="en-SG"/>
         </w:rPr>
         <w:lastRenderedPageBreak/>
         <w:drawing>
@@ -15386,7 +15386,7 @@
           <w:color w:val="FF0000"/>
           <w:sz w:val="24"/>
           <w:szCs w:val="24"/>
-          <w:lang w:val="en-PH" w:eastAsia="en-PH"/>
+          <w:lang w:val="en-SG" w:eastAsia="en-SG"/>
         </w:rPr>
         <w:drawing>
           <wp:anchor distT="0" distB="0" distL="114300" distR="114300" simplePos="0" relativeHeight="251684864" behindDoc="0" locked="0" layoutInCell="1" allowOverlap="1" wp14:anchorId="48201F68" wp14:editId="1361BB77">
@@ -15445,7 +15445,7 @@
           <w:color w:val="FF0000"/>
           <w:sz w:val="24"/>
           <w:szCs w:val="24"/>
-          <w:lang w:val="en-PH" w:eastAsia="en-PH"/>
+          <w:lang w:val="en-SG" w:eastAsia="en-SG"/>
         </w:rPr>
         <w:drawing>
           <wp:anchor distT="0" distB="0" distL="114300" distR="114300" simplePos="0" relativeHeight="251683840" behindDoc="0" locked="0" layoutInCell="1" allowOverlap="1" wp14:anchorId="2761802D" wp14:editId="627EFDCF">
@@ -15546,7 +15546,7 @@
           <w:noProof/>
           <w:color w:val="FF0000"/>
           <w:sz w:val="24"/>
-          <w:lang w:val="en-PH" w:eastAsia="en-PH"/>
+          <w:lang w:val="en-SG" w:eastAsia="en-SG"/>
         </w:rPr>
         <w:lastRenderedPageBreak/>
         <w:drawing>
@@ -23335,7 +23335,7 @@
           <w:noProof/>
           <w:sz w:val="24"/>
           <w:szCs w:val="24"/>
-          <w:lang w:val="en-PH" w:eastAsia="en-PH"/>
+          <w:lang w:val="en-SG" w:eastAsia="en-SG"/>
         </w:rPr>
         <w:drawing>
           <wp:anchor distT="0" distB="0" distL="114300" distR="114300" simplePos="0" relativeHeight="251676672" behindDoc="0" locked="0" layoutInCell="1" allowOverlap="1" wp14:anchorId="60BA3606" wp14:editId="62B7723F">
@@ -23452,7 +23452,7 @@
           <w:noProof/>
           <w:sz w:val="24"/>
           <w:szCs w:val="24"/>
-          <w:lang w:val="en-PH" w:eastAsia="en-PH"/>
+          <w:lang w:val="en-SG" w:eastAsia="en-SG"/>
         </w:rPr>
         <w:drawing>
           <wp:anchor distT="0" distB="0" distL="114300" distR="114300" simplePos="0" relativeHeight="251677696" behindDoc="0" locked="0" layoutInCell="1" allowOverlap="1" wp14:anchorId="32A6D492" wp14:editId="4535BE47">
@@ -23661,7 +23661,7 @@
           <w:noProof/>
           <w:sz w:val="24"/>
           <w:szCs w:val="24"/>
-          <w:lang w:val="en-PH" w:eastAsia="en-PH"/>
+          <w:lang w:val="en-SG" w:eastAsia="en-SG"/>
         </w:rPr>
         <w:lastRenderedPageBreak/>
         <w:drawing>
@@ -23964,7 +23964,7 @@
           <w:noProof/>
           <w:sz w:val="24"/>
           <w:szCs w:val="24"/>
-          <w:lang w:val="en-PH" w:eastAsia="en-PH"/>
+          <w:lang w:val="en-SG" w:eastAsia="en-SG"/>
         </w:rPr>
         <w:lastRenderedPageBreak/>
         <w:drawing>
@@ -24034,7 +24034,6 @@
           <w:szCs w:val="24"/>
         </w:rPr>
       </w:pPr>
-      <w:bookmarkStart w:id="2" w:name="_GoBack"/>
       <w:r>
         <w:rPr>
           <w:sz w:val="24"/>
@@ -24064,7 +24063,6 @@
         </w:rPr>
         <w:t xml:space="preserve"> </w:t>
       </w:r>
-      <w:bookmarkEnd w:id="2"/>
       <w:r>
         <w:rPr>
           <w:color w:val="0070C0"/>
@@ -26732,7 +26730,7 @@
           <w:noProof/>
           <w:sz w:val="24"/>
           <w:szCs w:val="24"/>
-          <w:lang w:val="en-PH" w:eastAsia="en-PH"/>
+          <w:lang w:val="en-SG" w:eastAsia="en-SG"/>
         </w:rPr>
         <w:drawing>
           <wp:anchor distT="0" distB="0" distL="114300" distR="114300" simplePos="0" relativeHeight="251678720" behindDoc="0" locked="0" layoutInCell="1" allowOverlap="1" wp14:anchorId="4FF63C40" wp14:editId="3472330D">
@@ -31691,18 +31689,2833 @@
         <w:spacing w:line="276" w:lineRule="auto"/>
         <w:rPr>
           <w:b/>
+          <w:sz w:val="24"/>
+        </w:rPr>
+      </w:pPr>
+      <w:r>
+        <w:rPr>
+          <w:b/>
+          <w:sz w:val="24"/>
+        </w:rPr>
+        <w:t>Acceptance Plan</w:t>
+      </w:r>
+    </w:p>
+    <w:p>
+      <w:pPr>
+        <w:pStyle w:val="ListParagraph"/>
+        <w:spacing w:line="276" w:lineRule="auto"/>
+        <w:ind w:left="1080"/>
+        <w:rPr>
+          <w:b/>
           <w:color w:val="FF0000"/>
           <w:sz w:val="24"/>
         </w:rPr>
       </w:pPr>
-      <w:r>
+    </w:p>
+    <w:p>
+      <w:pPr>
+        <w:spacing w:line="276" w:lineRule="auto"/>
+        <w:rPr>
+          <w:sz w:val="24"/>
+        </w:rPr>
+      </w:pPr>
+      <w:r>
+        <w:rPr>
+          <w:sz w:val="24"/>
+        </w:rPr>
+        <w:t>The following are the Deliverables and their corresponding criteria based on the scope of the project and the requirements that the clients specified.</w:t>
+      </w:r>
+    </w:p>
+    <w:p>
+      <w:pPr>
+        <w:pStyle w:val="ListParagraph"/>
+        <w:spacing w:line="276" w:lineRule="auto"/>
+        <w:ind w:left="1080"/>
         <w:rPr>
           <w:b/>
           <w:color w:val="FF0000"/>
           <w:sz w:val="24"/>
         </w:rPr>
-        <w:t>Acceptance Plan</w:t>
-      </w:r>
+      </w:pPr>
+    </w:p>
+    <w:tbl>
+      <w:tblPr>
+        <w:tblStyle w:val="GridTable4-Accent6"/>
+        <w:tblW w:w="10482" w:type="dxa"/>
+        <w:tblInd w:w="-735" w:type="dxa"/>
+        <w:tblLayout w:type="fixed"/>
+        <w:tblLook w:val="04A0" w:firstRow="1" w:lastRow="0" w:firstColumn="1" w:lastColumn="0" w:noHBand="0" w:noVBand="1"/>
+      </w:tblPr>
+      <w:tblGrid>
+        <w:gridCol w:w="1694"/>
+        <w:gridCol w:w="2013"/>
+        <w:gridCol w:w="992"/>
+        <w:gridCol w:w="1713"/>
+        <w:gridCol w:w="2321"/>
+        <w:gridCol w:w="1749"/>
+      </w:tblGrid>
+      <w:tr>
+        <w:trPr>
+          <w:cnfStyle w:val="100000000000" w:firstRow="1" w:lastRow="0" w:firstColumn="0" w:lastColumn="0" w:oddVBand="0" w:evenVBand="0" w:oddHBand="0" w:evenHBand="0" w:firstRowFirstColumn="0" w:firstRowLastColumn="0" w:lastRowFirstColumn="0" w:lastRowLastColumn="0"/>
+        </w:trPr>
+        <w:tc>
+          <w:tcPr>
+            <w:cnfStyle w:val="001000000000" w:firstRow="0" w:lastRow="0" w:firstColumn="1" w:lastColumn="0" w:oddVBand="0" w:evenVBand="0" w:oddHBand="0" w:evenHBand="0" w:firstRowFirstColumn="0" w:firstRowLastColumn="0" w:lastRowFirstColumn="0" w:lastRowLastColumn="0"/>
+            <w:tcW w:w="1694" w:type="dxa"/>
+            <w:hideMark/>
+          </w:tcPr>
+          <w:p>
+            <w:pPr>
+              <w:pStyle w:val="NormalWeb"/>
+              <w:spacing w:before="40" w:beforeAutospacing="0" w:after="40" w:afterAutospacing="0"/>
+            </w:pPr>
+            <w:r>
+              <w:rPr>
+                <w:rFonts w:ascii="Arial" w:hAnsi="Arial" w:cs="Arial"/>
+                <w:b w:val="0"/>
+                <w:bCs w:val="0"/>
+                <w:color w:val="FFFFFF"/>
+                <w:sz w:val="23"/>
+                <w:szCs w:val="23"/>
+              </w:rPr>
+              <w:t>Completion</w:t>
+            </w:r>
+            <w:r>
+              <w:rPr>
+                <w:rFonts w:ascii="Tahoma" w:hAnsi="Tahoma" w:cs="Tahoma"/>
+                <w:b w:val="0"/>
+                <w:bCs w:val="0"/>
+                <w:color w:val="313896"/>
+                <w:sz w:val="5"/>
+                <w:szCs w:val="5"/>
+              </w:rPr>
+              <w:t>©</w:t>
+            </w:r>
+          </w:p>
+        </w:tc>
+        <w:tc>
+          <w:tcPr>
+            <w:tcW w:w="2013" w:type="dxa"/>
+            <w:hideMark/>
+          </w:tcPr>
+          <w:p>
+            <w:pPr>
+              <w:cnfStyle w:val="100000000000" w:firstRow="1" w:lastRow="0" w:firstColumn="0" w:lastColumn="0" w:oddVBand="0" w:evenVBand="0" w:oddHBand="0" w:evenHBand="0" w:firstRowFirstColumn="0" w:firstRowLastColumn="0" w:lastRowFirstColumn="0" w:lastRowLastColumn="0"/>
+            </w:pPr>
+          </w:p>
+        </w:tc>
+        <w:tc>
+          <w:tcPr>
+            <w:tcW w:w="992" w:type="dxa"/>
+            <w:hideMark/>
+          </w:tcPr>
+          <w:p>
+            <w:pPr>
+              <w:cnfStyle w:val="100000000000" w:firstRow="1" w:lastRow="0" w:firstColumn="0" w:lastColumn="0" w:oddVBand="0" w:evenVBand="0" w:oddHBand="0" w:evenHBand="0" w:firstRowFirstColumn="0" w:firstRowLastColumn="0" w:lastRowFirstColumn="0" w:lastRowLastColumn="0"/>
+            </w:pPr>
+          </w:p>
+        </w:tc>
+        <w:tc>
+          <w:tcPr>
+            <w:tcW w:w="1713" w:type="dxa"/>
+            <w:hideMark/>
+          </w:tcPr>
+          <w:p>
+            <w:pPr>
+              <w:pStyle w:val="NormalWeb"/>
+              <w:spacing w:before="40" w:beforeAutospacing="0" w:after="40" w:afterAutospacing="0"/>
+              <w:cnfStyle w:val="100000000000" w:firstRow="1" w:lastRow="0" w:firstColumn="0" w:lastColumn="0" w:oddVBand="0" w:evenVBand="0" w:oddHBand="0" w:evenHBand="0" w:firstRowFirstColumn="0" w:firstRowLastColumn="0" w:lastRowFirstColumn="0" w:lastRowLastColumn="0"/>
+            </w:pPr>
+            <w:r>
+              <w:rPr>
+                <w:rFonts w:ascii="Arial" w:hAnsi="Arial" w:cs="Arial"/>
+                <w:b w:val="0"/>
+                <w:bCs w:val="0"/>
+                <w:color w:val="FFFFFF"/>
+                <w:sz w:val="23"/>
+                <w:szCs w:val="23"/>
+              </w:rPr>
+              <w:t>Ac</w:t>
+            </w:r>
+            <w:bookmarkStart w:id="2" w:name="_GoBack"/>
+            <w:bookmarkEnd w:id="2"/>
+            <w:r>
+              <w:rPr>
+                <w:rFonts w:ascii="Arial" w:hAnsi="Arial" w:cs="Arial"/>
+                <w:b w:val="0"/>
+                <w:bCs w:val="0"/>
+                <w:color w:val="FFFFFF"/>
+                <w:sz w:val="23"/>
+                <w:szCs w:val="23"/>
+              </w:rPr>
+              <w:t>ceptance</w:t>
+            </w:r>
+          </w:p>
+        </w:tc>
+        <w:tc>
+          <w:tcPr>
+            <w:tcW w:w="2321" w:type="dxa"/>
+            <w:hideMark/>
+          </w:tcPr>
+          <w:p>
+            <w:pPr>
+              <w:cnfStyle w:val="100000000000" w:firstRow="1" w:lastRow="0" w:firstColumn="0" w:lastColumn="0" w:oddVBand="0" w:evenVBand="0" w:oddHBand="0" w:evenHBand="0" w:firstRowFirstColumn="0" w:firstRowLastColumn="0" w:lastRowFirstColumn="0" w:lastRowLastColumn="0"/>
+            </w:pPr>
+          </w:p>
+        </w:tc>
+        <w:tc>
+          <w:tcPr>
+            <w:tcW w:w="1749" w:type="dxa"/>
+            <w:hideMark/>
+          </w:tcPr>
+          <w:p>
+            <w:pPr>
+              <w:cnfStyle w:val="100000000000" w:firstRow="1" w:lastRow="0" w:firstColumn="0" w:lastColumn="0" w:oddVBand="0" w:evenVBand="0" w:oddHBand="0" w:evenHBand="0" w:firstRowFirstColumn="0" w:firstRowLastColumn="0" w:lastRowFirstColumn="0" w:lastRowLastColumn="0"/>
+            </w:pPr>
+          </w:p>
+        </w:tc>
+      </w:tr>
+      <w:tr>
+        <w:trPr>
+          <w:cnfStyle w:val="000000100000" w:firstRow="0" w:lastRow="0" w:firstColumn="0" w:lastColumn="0" w:oddVBand="0" w:evenVBand="0" w:oddHBand="1" w:evenHBand="0" w:firstRowFirstColumn="0" w:firstRowLastColumn="0" w:lastRowFirstColumn="0" w:lastRowLastColumn="0"/>
+        </w:trPr>
+        <w:tc>
+          <w:tcPr>
+            <w:cnfStyle w:val="001000000000" w:firstRow="0" w:lastRow="0" w:firstColumn="1" w:lastColumn="0" w:oddVBand="0" w:evenVBand="0" w:oddHBand="0" w:evenHBand="0" w:firstRowFirstColumn="0" w:firstRowLastColumn="0" w:lastRowFirstColumn="0" w:lastRowLastColumn="0"/>
+            <w:tcW w:w="1694" w:type="dxa"/>
+            <w:shd w:val="clear" w:color="auto" w:fill="A8D08D" w:themeFill="accent6" w:themeFillTint="99"/>
+            <w:hideMark/>
+          </w:tcPr>
+          <w:p>
+            <w:pPr>
+              <w:pStyle w:val="NormalWeb"/>
+              <w:spacing w:before="40" w:beforeAutospacing="0" w:after="40" w:afterAutospacing="0"/>
+            </w:pPr>
+            <w:r>
+              <w:rPr>
+                <w:rFonts w:ascii="Arial" w:hAnsi="Arial" w:cs="Arial"/>
+                <w:b w:val="0"/>
+                <w:bCs w:val="0"/>
+                <w:color w:val="000000"/>
+                <w:sz w:val="20"/>
+                <w:szCs w:val="20"/>
+              </w:rPr>
+              <w:t>Milestone</w:t>
+            </w:r>
+          </w:p>
+        </w:tc>
+        <w:tc>
+          <w:tcPr>
+            <w:tcW w:w="2013" w:type="dxa"/>
+            <w:shd w:val="clear" w:color="auto" w:fill="A8D08D" w:themeFill="accent6" w:themeFillTint="99"/>
+            <w:hideMark/>
+          </w:tcPr>
+          <w:p>
+            <w:pPr>
+              <w:pStyle w:val="NormalWeb"/>
+              <w:spacing w:before="40" w:beforeAutospacing="0" w:after="40" w:afterAutospacing="0"/>
+              <w:cnfStyle w:val="000000100000" w:firstRow="0" w:lastRow="0" w:firstColumn="0" w:lastColumn="0" w:oddVBand="0" w:evenVBand="0" w:oddHBand="1" w:evenHBand="0" w:firstRowFirstColumn="0" w:firstRowLastColumn="0" w:lastRowFirstColumn="0" w:lastRowLastColumn="0"/>
+            </w:pPr>
+            <w:r>
+              <w:rPr>
+                <w:rFonts w:ascii="Arial" w:hAnsi="Arial" w:cs="Arial"/>
+                <w:b/>
+                <w:bCs/>
+                <w:color w:val="000000"/>
+                <w:sz w:val="20"/>
+                <w:szCs w:val="20"/>
+              </w:rPr>
+              <w:t>Deliverable</w:t>
+            </w:r>
+          </w:p>
+        </w:tc>
+        <w:tc>
+          <w:tcPr>
+            <w:tcW w:w="992" w:type="dxa"/>
+            <w:shd w:val="clear" w:color="auto" w:fill="A8D08D" w:themeFill="accent6" w:themeFillTint="99"/>
+            <w:hideMark/>
+          </w:tcPr>
+          <w:p>
+            <w:pPr>
+              <w:pStyle w:val="NormalWeb"/>
+              <w:spacing w:before="40" w:beforeAutospacing="0" w:after="40" w:afterAutospacing="0"/>
+              <w:cnfStyle w:val="000000100000" w:firstRow="0" w:lastRow="0" w:firstColumn="0" w:lastColumn="0" w:oddVBand="0" w:evenVBand="0" w:oddHBand="1" w:evenHBand="0" w:firstRowFirstColumn="0" w:firstRowLastColumn="0" w:lastRowFirstColumn="0" w:lastRowLastColumn="0"/>
+            </w:pPr>
+            <w:r>
+              <w:rPr>
+                <w:rFonts w:ascii="Arial" w:hAnsi="Arial" w:cs="Arial"/>
+                <w:b/>
+                <w:bCs/>
+                <w:color w:val="000000"/>
+                <w:sz w:val="20"/>
+                <w:szCs w:val="20"/>
+              </w:rPr>
+              <w:t>Date</w:t>
+            </w:r>
+          </w:p>
+        </w:tc>
+        <w:tc>
+          <w:tcPr>
+            <w:tcW w:w="1713" w:type="dxa"/>
+            <w:shd w:val="clear" w:color="auto" w:fill="A8D08D" w:themeFill="accent6" w:themeFillTint="99"/>
+            <w:hideMark/>
+          </w:tcPr>
+          <w:p>
+            <w:pPr>
+              <w:pStyle w:val="NormalWeb"/>
+              <w:spacing w:before="40" w:beforeAutospacing="0" w:after="40" w:afterAutospacing="0"/>
+              <w:cnfStyle w:val="000000100000" w:firstRow="0" w:lastRow="0" w:firstColumn="0" w:lastColumn="0" w:oddVBand="0" w:evenVBand="0" w:oddHBand="1" w:evenHBand="0" w:firstRowFirstColumn="0" w:firstRowLastColumn="0" w:lastRowFirstColumn="0" w:lastRowLastColumn="0"/>
+            </w:pPr>
+            <w:r>
+              <w:rPr>
+                <w:rFonts w:ascii="Arial" w:hAnsi="Arial" w:cs="Arial"/>
+                <w:b/>
+                <w:bCs/>
+                <w:color w:val="000000"/>
+                <w:sz w:val="20"/>
+                <w:szCs w:val="20"/>
+              </w:rPr>
+              <w:t>Review Method</w:t>
+            </w:r>
+          </w:p>
+        </w:tc>
+        <w:tc>
+          <w:tcPr>
+            <w:tcW w:w="2321" w:type="dxa"/>
+            <w:shd w:val="clear" w:color="auto" w:fill="A8D08D" w:themeFill="accent6" w:themeFillTint="99"/>
+            <w:hideMark/>
+          </w:tcPr>
+          <w:p>
+            <w:pPr>
+              <w:pStyle w:val="NormalWeb"/>
+              <w:spacing w:before="40" w:beforeAutospacing="0" w:after="40" w:afterAutospacing="0"/>
+              <w:cnfStyle w:val="000000100000" w:firstRow="0" w:lastRow="0" w:firstColumn="0" w:lastColumn="0" w:oddVBand="0" w:evenVBand="0" w:oddHBand="1" w:evenHBand="0" w:firstRowFirstColumn="0" w:firstRowLastColumn="0" w:lastRowFirstColumn="0" w:lastRowLastColumn="0"/>
+            </w:pPr>
+            <w:r>
+              <w:rPr>
+                <w:rFonts w:ascii="Arial" w:hAnsi="Arial" w:cs="Arial"/>
+                <w:b/>
+                <w:bCs/>
+                <w:color w:val="000000"/>
+                <w:sz w:val="20"/>
+                <w:szCs w:val="20"/>
+              </w:rPr>
+              <w:t>Reviewers</w:t>
+            </w:r>
+          </w:p>
+        </w:tc>
+        <w:tc>
+          <w:tcPr>
+            <w:tcW w:w="1749" w:type="dxa"/>
+            <w:shd w:val="clear" w:color="auto" w:fill="A8D08D" w:themeFill="accent6" w:themeFillTint="99"/>
+            <w:hideMark/>
+          </w:tcPr>
+          <w:p>
+            <w:pPr>
+              <w:pStyle w:val="NormalWeb"/>
+              <w:spacing w:before="40" w:beforeAutospacing="0" w:after="40" w:afterAutospacing="0"/>
+              <w:cnfStyle w:val="000000100000" w:firstRow="0" w:lastRow="0" w:firstColumn="0" w:lastColumn="0" w:oddVBand="0" w:evenVBand="0" w:oddHBand="1" w:evenHBand="0" w:firstRowFirstColumn="0" w:firstRowLastColumn="0" w:lastRowFirstColumn="0" w:lastRowLastColumn="0"/>
+            </w:pPr>
+            <w:r>
+              <w:rPr>
+                <w:rFonts w:ascii="Arial" w:hAnsi="Arial" w:cs="Arial"/>
+                <w:b/>
+                <w:bCs/>
+                <w:color w:val="000000"/>
+                <w:sz w:val="20"/>
+                <w:szCs w:val="20"/>
+              </w:rPr>
+              <w:t>Criteria</w:t>
+            </w:r>
+          </w:p>
+        </w:tc>
+      </w:tr>
+      <w:tr>
+        <w:tc>
+          <w:tcPr>
+            <w:cnfStyle w:val="001000000000" w:firstRow="0" w:lastRow="0" w:firstColumn="1" w:lastColumn="0" w:oddVBand="0" w:evenVBand="0" w:oddHBand="0" w:evenHBand="0" w:firstRowFirstColumn="0" w:firstRowLastColumn="0" w:lastRowFirstColumn="0" w:lastRowLastColumn="0"/>
+            <w:tcW w:w="1694" w:type="dxa"/>
+          </w:tcPr>
+          <w:p>
+            <w:pPr>
+              <w:pStyle w:val="NormalWeb"/>
+              <w:spacing w:before="40" w:beforeAutospacing="0" w:after="0" w:afterAutospacing="0"/>
+            </w:pPr>
+            <w:r>
+              <w:rPr>
+                <w:rFonts w:ascii="Arial" w:hAnsi="Arial" w:cs="Arial"/>
+                <w:color w:val="000000"/>
+                <w:sz w:val="20"/>
+                <w:szCs w:val="20"/>
+              </w:rPr>
+              <w:t>ALS Project Management Plan</w:t>
+            </w:r>
+          </w:p>
+        </w:tc>
+        <w:tc>
+          <w:tcPr>
+            <w:tcW w:w="2013" w:type="dxa"/>
+          </w:tcPr>
+          <w:p>
+            <w:pPr>
+              <w:pStyle w:val="NormalWeb"/>
+              <w:spacing w:before="40" w:beforeAutospacing="0" w:after="0" w:afterAutospacing="0"/>
+              <w:cnfStyle w:val="000000000000" w:firstRow="0" w:lastRow="0" w:firstColumn="0" w:lastColumn="0" w:oddVBand="0" w:evenVBand="0" w:oddHBand="0" w:evenHBand="0" w:firstRowFirstColumn="0" w:firstRowLastColumn="0" w:lastRowFirstColumn="0" w:lastRowLastColumn="0"/>
+              <w:rPr>
+                <w:rFonts w:ascii="Arial" w:hAnsi="Arial" w:cs="Arial"/>
+                <w:color w:val="000000"/>
+                <w:sz w:val="20"/>
+                <w:szCs w:val="20"/>
+              </w:rPr>
+            </w:pPr>
+            <w:r>
+              <w:rPr>
+                <w:rFonts w:ascii="Arial" w:hAnsi="Arial" w:cs="Arial"/>
+                <w:color w:val="000000"/>
+                <w:sz w:val="20"/>
+                <w:szCs w:val="20"/>
+              </w:rPr>
+              <w:t>Project Scope Specification</w:t>
+            </w:r>
+          </w:p>
+        </w:tc>
+        <w:tc>
+          <w:tcPr>
+            <w:tcW w:w="992" w:type="dxa"/>
+            <w:hideMark/>
+          </w:tcPr>
+          <w:p>
+            <w:pPr>
+              <w:pStyle w:val="NormalWeb"/>
+              <w:spacing w:before="40" w:beforeAutospacing="0" w:after="0" w:afterAutospacing="0"/>
+              <w:cnfStyle w:val="000000000000" w:firstRow="0" w:lastRow="0" w:firstColumn="0" w:lastColumn="0" w:oddVBand="0" w:evenVBand="0" w:oddHBand="0" w:evenHBand="0" w:firstRowFirstColumn="0" w:firstRowLastColumn="0" w:lastRowFirstColumn="0" w:lastRowLastColumn="0"/>
+            </w:pPr>
+          </w:p>
+          <w:p>
+            <w:pPr>
+              <w:cnfStyle w:val="000000000000" w:firstRow="0" w:lastRow="0" w:firstColumn="0" w:lastColumn="0" w:oddVBand="0" w:evenVBand="0" w:oddHBand="0" w:evenHBand="0" w:firstRowFirstColumn="0" w:firstRowLastColumn="0" w:lastRowFirstColumn="0" w:lastRowLastColumn="0"/>
+            </w:pPr>
+            <w:r>
+              <w:t>Feb 23,2015</w:t>
+            </w:r>
+          </w:p>
+        </w:tc>
+        <w:tc>
+          <w:tcPr>
+            <w:tcW w:w="1713" w:type="dxa"/>
+            <w:hideMark/>
+          </w:tcPr>
+          <w:p>
+            <w:pPr>
+              <w:pStyle w:val="NormalWeb"/>
+              <w:numPr>
+                <w:ilvl w:val="0"/>
+                <w:numId w:val="55"/>
+              </w:numPr>
+              <w:spacing w:before="0" w:beforeAutospacing="0" w:after="0" w:afterAutospacing="0"/>
+              <w:ind w:left="360"/>
+              <w:textAlignment w:val="baseline"/>
+              <w:cnfStyle w:val="000000000000" w:firstRow="0" w:lastRow="0" w:firstColumn="0" w:lastColumn="0" w:oddVBand="0" w:evenVBand="0" w:oddHBand="0" w:evenHBand="0" w:firstRowFirstColumn="0" w:firstRowLastColumn="0" w:lastRowFirstColumn="0" w:lastRowLastColumn="0"/>
+            </w:pPr>
+            <w:r>
+              <w:rPr>
+                <w:rFonts w:ascii="Arial" w:hAnsi="Arial" w:cs="Arial"/>
+                <w:color w:val="000000"/>
+                <w:sz w:val="20"/>
+                <w:szCs w:val="20"/>
+              </w:rPr>
+              <w:t>Static Testing</w:t>
+            </w:r>
+          </w:p>
+        </w:tc>
+        <w:tc>
+          <w:tcPr>
+            <w:tcW w:w="2321" w:type="dxa"/>
+            <w:hideMark/>
+          </w:tcPr>
+          <w:p>
+            <w:pPr>
+              <w:pStyle w:val="NormalWeb"/>
+              <w:numPr>
+                <w:ilvl w:val="0"/>
+                <w:numId w:val="56"/>
+              </w:numPr>
+              <w:spacing w:before="0" w:beforeAutospacing="0" w:after="40" w:afterAutospacing="0"/>
+              <w:ind w:left="360"/>
+              <w:textAlignment w:val="baseline"/>
+              <w:cnfStyle w:val="000000000000" w:firstRow="0" w:lastRow="0" w:firstColumn="0" w:lastColumn="0" w:oddVBand="0" w:evenVBand="0" w:oddHBand="0" w:evenHBand="0" w:firstRowFirstColumn="0" w:firstRowLastColumn="0" w:lastRowFirstColumn="0" w:lastRowLastColumn="0"/>
+              <w:rPr>
+                <w:rFonts w:ascii="Verdana" w:hAnsi="Verdana"/>
+                <w:color w:val="000000"/>
+                <w:sz w:val="20"/>
+                <w:szCs w:val="20"/>
+              </w:rPr>
+            </w:pPr>
+            <w:r>
+              <w:rPr>
+                <w:rFonts w:ascii="Arial" w:hAnsi="Arial" w:cs="Arial"/>
+                <w:color w:val="000000"/>
+                <w:sz w:val="20"/>
+                <w:szCs w:val="20"/>
+              </w:rPr>
+              <w:t>Project Team</w:t>
+            </w:r>
+          </w:p>
+          <w:p>
+            <w:pPr>
+              <w:pStyle w:val="NormalWeb"/>
+              <w:numPr>
+                <w:ilvl w:val="0"/>
+                <w:numId w:val="56"/>
+              </w:numPr>
+              <w:spacing w:before="0" w:beforeAutospacing="0" w:after="40" w:afterAutospacing="0"/>
+              <w:ind w:left="360"/>
+              <w:textAlignment w:val="baseline"/>
+              <w:cnfStyle w:val="000000000000" w:firstRow="0" w:lastRow="0" w:firstColumn="0" w:lastColumn="0" w:oddVBand="0" w:evenVBand="0" w:oddHBand="0" w:evenHBand="0" w:firstRowFirstColumn="0" w:firstRowLastColumn="0" w:lastRowFirstColumn="0" w:lastRowLastColumn="0"/>
+              <w:rPr>
+                <w:rFonts w:ascii="Verdana" w:hAnsi="Verdana"/>
+                <w:color w:val="000000"/>
+                <w:sz w:val="20"/>
+                <w:szCs w:val="20"/>
+              </w:rPr>
+            </w:pPr>
+            <w:r>
+              <w:rPr>
+                <w:rFonts w:ascii="Arial" w:hAnsi="Arial" w:cs="Arial"/>
+                <w:color w:val="000000"/>
+                <w:sz w:val="20"/>
+                <w:szCs w:val="20"/>
+              </w:rPr>
+              <w:t>QA Team</w:t>
+            </w:r>
+          </w:p>
+          <w:p>
+            <w:pPr>
+              <w:pStyle w:val="NormalWeb"/>
+              <w:numPr>
+                <w:ilvl w:val="0"/>
+                <w:numId w:val="56"/>
+              </w:numPr>
+              <w:spacing w:before="0" w:beforeAutospacing="0" w:after="40" w:afterAutospacing="0"/>
+              <w:ind w:left="360"/>
+              <w:textAlignment w:val="baseline"/>
+              <w:cnfStyle w:val="000000000000" w:firstRow="0" w:lastRow="0" w:firstColumn="0" w:lastColumn="0" w:oddVBand="0" w:evenVBand="0" w:oddHBand="0" w:evenHBand="0" w:firstRowFirstColumn="0" w:firstRowLastColumn="0" w:lastRowFirstColumn="0" w:lastRowLastColumn="0"/>
+              <w:rPr>
+                <w:rFonts w:ascii="Verdana" w:hAnsi="Verdana"/>
+                <w:color w:val="000000"/>
+                <w:sz w:val="20"/>
+                <w:szCs w:val="20"/>
+              </w:rPr>
+            </w:pPr>
+            <w:r>
+              <w:rPr>
+                <w:rFonts w:ascii="Arial" w:hAnsi="Arial" w:cs="Arial"/>
+                <w:color w:val="000000"/>
+                <w:sz w:val="20"/>
+                <w:szCs w:val="20"/>
+              </w:rPr>
+              <w:t>Client</w:t>
+            </w:r>
+          </w:p>
+        </w:tc>
+        <w:tc>
+          <w:tcPr>
+            <w:tcW w:w="1749" w:type="dxa"/>
+            <w:hideMark/>
+          </w:tcPr>
+          <w:p>
+            <w:pPr>
+              <w:pStyle w:val="NormalWeb"/>
+              <w:spacing w:before="40" w:beforeAutospacing="0" w:after="0" w:afterAutospacing="0"/>
+              <w:cnfStyle w:val="000000000000" w:firstRow="0" w:lastRow="0" w:firstColumn="0" w:lastColumn="0" w:oddVBand="0" w:evenVBand="0" w:oddHBand="0" w:evenHBand="0" w:firstRowFirstColumn="0" w:firstRowLastColumn="0" w:lastRowFirstColumn="0" w:lastRowLastColumn="0"/>
+            </w:pPr>
+            <w:r>
+              <w:t>Clearly define the Scope of the project and the required deliverables of the project</w:t>
+            </w:r>
+          </w:p>
+        </w:tc>
+      </w:tr>
+      <w:tr>
+        <w:trPr>
+          <w:cnfStyle w:val="000000100000" w:firstRow="0" w:lastRow="0" w:firstColumn="0" w:lastColumn="0" w:oddVBand="0" w:evenVBand="0" w:oddHBand="1" w:evenHBand="0" w:firstRowFirstColumn="0" w:firstRowLastColumn="0" w:lastRowFirstColumn="0" w:lastRowLastColumn="0"/>
+        </w:trPr>
+        <w:tc>
+          <w:tcPr>
+            <w:cnfStyle w:val="001000000000" w:firstRow="0" w:lastRow="0" w:firstColumn="1" w:lastColumn="0" w:oddVBand="0" w:evenVBand="0" w:oddHBand="0" w:evenHBand="0" w:firstRowFirstColumn="0" w:firstRowLastColumn="0" w:lastRowFirstColumn="0" w:lastRowLastColumn="0"/>
+            <w:tcW w:w="1694" w:type="dxa"/>
+          </w:tcPr>
+          <w:p>
+            <w:pPr>
+              <w:pStyle w:val="NormalWeb"/>
+              <w:spacing w:before="40" w:beforeAutospacing="0" w:after="0" w:afterAutospacing="0"/>
+              <w:rPr>
+                <w:rFonts w:ascii="Arial" w:hAnsi="Arial" w:cs="Arial"/>
+                <w:color w:val="000000"/>
+                <w:sz w:val="20"/>
+                <w:szCs w:val="20"/>
+              </w:rPr>
+            </w:pPr>
+          </w:p>
+        </w:tc>
+        <w:tc>
+          <w:tcPr>
+            <w:tcW w:w="2013" w:type="dxa"/>
+          </w:tcPr>
+          <w:p>
+            <w:pPr>
+              <w:pStyle w:val="NormalWeb"/>
+              <w:spacing w:before="40" w:beforeAutospacing="0" w:after="0" w:afterAutospacing="0"/>
+              <w:cnfStyle w:val="000000100000" w:firstRow="0" w:lastRow="0" w:firstColumn="0" w:lastColumn="0" w:oddVBand="0" w:evenVBand="0" w:oddHBand="1" w:evenHBand="0" w:firstRowFirstColumn="0" w:firstRowLastColumn="0" w:lastRowFirstColumn="0" w:lastRowLastColumn="0"/>
+              <w:rPr>
+                <w:rFonts w:ascii="Arial" w:hAnsi="Arial" w:cs="Arial"/>
+                <w:color w:val="000000"/>
+                <w:sz w:val="20"/>
+                <w:szCs w:val="20"/>
+              </w:rPr>
+            </w:pPr>
+            <w:r>
+              <w:rPr>
+                <w:rFonts w:ascii="Arial" w:hAnsi="Arial" w:cs="Arial"/>
+                <w:color w:val="000000"/>
+                <w:sz w:val="20"/>
+                <w:szCs w:val="20"/>
+              </w:rPr>
+              <w:t>Logical and Physical System design and Structure</w:t>
+            </w:r>
+          </w:p>
+        </w:tc>
+        <w:tc>
+          <w:tcPr>
+            <w:tcW w:w="992" w:type="dxa"/>
+          </w:tcPr>
+          <w:p>
+            <w:pPr>
+              <w:pStyle w:val="NormalWeb"/>
+              <w:spacing w:before="40" w:beforeAutospacing="0" w:after="0" w:afterAutospacing="0"/>
+              <w:cnfStyle w:val="000000100000" w:firstRow="0" w:lastRow="0" w:firstColumn="0" w:lastColumn="0" w:oddVBand="0" w:evenVBand="0" w:oddHBand="1" w:evenHBand="0" w:firstRowFirstColumn="0" w:firstRowLastColumn="0" w:lastRowFirstColumn="0" w:lastRowLastColumn="0"/>
+              <w:rPr>
+                <w:rFonts w:ascii="Arial" w:hAnsi="Arial" w:cs="Arial"/>
+                <w:i/>
+                <w:iCs/>
+                <w:color w:val="808080"/>
+                <w:sz w:val="20"/>
+                <w:szCs w:val="20"/>
+              </w:rPr>
+            </w:pPr>
+            <w:r>
+              <w:rPr>
+                <w:rFonts w:asciiTheme="minorHAnsi" w:eastAsiaTheme="minorEastAsia" w:hAnsiTheme="minorHAnsi" w:cstheme="minorBidi"/>
+                <w:sz w:val="20"/>
+                <w:szCs w:val="20"/>
+                <w:lang w:val="en-US" w:eastAsia="ja-JP"/>
+              </w:rPr>
+              <w:t>Feb 23,2015</w:t>
+            </w:r>
+          </w:p>
+        </w:tc>
+        <w:tc>
+          <w:tcPr>
+            <w:tcW w:w="1713" w:type="dxa"/>
+          </w:tcPr>
+          <w:p>
+            <w:pPr>
+              <w:pStyle w:val="NormalWeb"/>
+              <w:numPr>
+                <w:ilvl w:val="0"/>
+                <w:numId w:val="55"/>
+              </w:numPr>
+              <w:spacing w:before="0" w:beforeAutospacing="0" w:after="0" w:afterAutospacing="0"/>
+              <w:ind w:left="360"/>
+              <w:textAlignment w:val="baseline"/>
+              <w:cnfStyle w:val="000000100000" w:firstRow="0" w:lastRow="0" w:firstColumn="0" w:lastColumn="0" w:oddVBand="0" w:evenVBand="0" w:oddHBand="1" w:evenHBand="0" w:firstRowFirstColumn="0" w:firstRowLastColumn="0" w:lastRowFirstColumn="0" w:lastRowLastColumn="0"/>
+              <w:rPr>
+                <w:rFonts w:ascii="Arial" w:hAnsi="Arial" w:cs="Arial"/>
+                <w:color w:val="000000"/>
+                <w:sz w:val="20"/>
+                <w:szCs w:val="20"/>
+              </w:rPr>
+            </w:pPr>
+            <w:r>
+              <w:rPr>
+                <w:rFonts w:ascii="Arial" w:hAnsi="Arial" w:cs="Arial"/>
+                <w:color w:val="000000"/>
+                <w:sz w:val="20"/>
+                <w:szCs w:val="20"/>
+              </w:rPr>
+              <w:t>Static Testing</w:t>
+            </w:r>
+          </w:p>
+        </w:tc>
+        <w:tc>
+          <w:tcPr>
+            <w:tcW w:w="2321" w:type="dxa"/>
+          </w:tcPr>
+          <w:p>
+            <w:pPr>
+              <w:pStyle w:val="NormalWeb"/>
+              <w:numPr>
+                <w:ilvl w:val="0"/>
+                <w:numId w:val="56"/>
+              </w:numPr>
+              <w:spacing w:before="0" w:beforeAutospacing="0" w:after="40" w:afterAutospacing="0"/>
+              <w:ind w:left="360"/>
+              <w:textAlignment w:val="baseline"/>
+              <w:cnfStyle w:val="000000100000" w:firstRow="0" w:lastRow="0" w:firstColumn="0" w:lastColumn="0" w:oddVBand="0" w:evenVBand="0" w:oddHBand="1" w:evenHBand="0" w:firstRowFirstColumn="0" w:firstRowLastColumn="0" w:lastRowFirstColumn="0" w:lastRowLastColumn="0"/>
+              <w:rPr>
+                <w:rFonts w:ascii="Verdana" w:hAnsi="Verdana"/>
+                <w:color w:val="000000"/>
+                <w:sz w:val="20"/>
+                <w:szCs w:val="20"/>
+              </w:rPr>
+            </w:pPr>
+            <w:r>
+              <w:rPr>
+                <w:rFonts w:ascii="Arial" w:hAnsi="Arial" w:cs="Arial"/>
+                <w:color w:val="000000"/>
+                <w:sz w:val="20"/>
+                <w:szCs w:val="20"/>
+              </w:rPr>
+              <w:t>Project Team</w:t>
+            </w:r>
+          </w:p>
+          <w:p>
+            <w:pPr>
+              <w:pStyle w:val="NormalWeb"/>
+              <w:numPr>
+                <w:ilvl w:val="0"/>
+                <w:numId w:val="56"/>
+              </w:numPr>
+              <w:spacing w:before="0" w:beforeAutospacing="0" w:after="40" w:afterAutospacing="0"/>
+              <w:ind w:left="360"/>
+              <w:textAlignment w:val="baseline"/>
+              <w:cnfStyle w:val="000000100000" w:firstRow="0" w:lastRow="0" w:firstColumn="0" w:lastColumn="0" w:oddVBand="0" w:evenVBand="0" w:oddHBand="1" w:evenHBand="0" w:firstRowFirstColumn="0" w:firstRowLastColumn="0" w:lastRowFirstColumn="0" w:lastRowLastColumn="0"/>
+              <w:rPr>
+                <w:rFonts w:ascii="Verdana" w:hAnsi="Verdana"/>
+                <w:color w:val="000000"/>
+                <w:sz w:val="20"/>
+                <w:szCs w:val="20"/>
+              </w:rPr>
+            </w:pPr>
+            <w:r>
+              <w:rPr>
+                <w:rFonts w:ascii="Arial" w:hAnsi="Arial" w:cs="Arial"/>
+                <w:color w:val="000000"/>
+                <w:sz w:val="20"/>
+                <w:szCs w:val="20"/>
+              </w:rPr>
+              <w:t>QA Team</w:t>
+            </w:r>
+          </w:p>
+          <w:p>
+            <w:pPr>
+              <w:pStyle w:val="NormalWeb"/>
+              <w:numPr>
+                <w:ilvl w:val="0"/>
+                <w:numId w:val="56"/>
+              </w:numPr>
+              <w:spacing w:before="0" w:beforeAutospacing="0" w:after="0" w:afterAutospacing="0"/>
+              <w:ind w:left="360"/>
+              <w:textAlignment w:val="baseline"/>
+              <w:cnfStyle w:val="000000100000" w:firstRow="0" w:lastRow="0" w:firstColumn="0" w:lastColumn="0" w:oddVBand="0" w:evenVBand="0" w:oddHBand="1" w:evenHBand="0" w:firstRowFirstColumn="0" w:firstRowLastColumn="0" w:lastRowFirstColumn="0" w:lastRowLastColumn="0"/>
+              <w:rPr>
+                <w:rFonts w:ascii="Arial" w:hAnsi="Arial" w:cs="Arial"/>
+                <w:color w:val="000000"/>
+                <w:sz w:val="20"/>
+                <w:szCs w:val="20"/>
+              </w:rPr>
+            </w:pPr>
+            <w:r>
+              <w:rPr>
+                <w:rFonts w:ascii="Arial" w:hAnsi="Arial" w:cs="Arial"/>
+                <w:color w:val="000000"/>
+                <w:sz w:val="20"/>
+                <w:szCs w:val="20"/>
+              </w:rPr>
+              <w:t>Client</w:t>
+            </w:r>
+          </w:p>
+        </w:tc>
+        <w:tc>
+          <w:tcPr>
+            <w:tcW w:w="1749" w:type="dxa"/>
+          </w:tcPr>
+          <w:p>
+            <w:pPr>
+              <w:pStyle w:val="NormalWeb"/>
+              <w:spacing w:before="40" w:beforeAutospacing="0" w:after="0" w:afterAutospacing="0"/>
+              <w:cnfStyle w:val="000000100000" w:firstRow="0" w:lastRow="0" w:firstColumn="0" w:lastColumn="0" w:oddVBand="0" w:evenVBand="0" w:oddHBand="1" w:evenHBand="0" w:firstRowFirstColumn="0" w:firstRowLastColumn="0" w:lastRowFirstColumn="0" w:lastRowLastColumn="0"/>
+            </w:pPr>
+            <w:r>
+              <w:t>Clearly define and illustrate design and Structure of the Sy</w:t>
+            </w:r>
+            <w:r>
+              <w:t>s</w:t>
+            </w:r>
+            <w:r>
+              <w:t>tem</w:t>
+            </w:r>
+          </w:p>
+        </w:tc>
+      </w:tr>
+      <w:tr>
+        <w:tc>
+          <w:tcPr>
+            <w:cnfStyle w:val="001000000000" w:firstRow="0" w:lastRow="0" w:firstColumn="1" w:lastColumn="0" w:oddVBand="0" w:evenVBand="0" w:oddHBand="0" w:evenHBand="0" w:firstRowFirstColumn="0" w:firstRowLastColumn="0" w:lastRowFirstColumn="0" w:lastRowLastColumn="0"/>
+            <w:tcW w:w="1694" w:type="dxa"/>
+          </w:tcPr>
+          <w:p>
+            <w:pPr>
+              <w:pStyle w:val="NormalWeb"/>
+              <w:spacing w:before="40" w:beforeAutospacing="0" w:after="0" w:afterAutospacing="0"/>
+              <w:rPr>
+                <w:rFonts w:ascii="Arial" w:hAnsi="Arial" w:cs="Arial"/>
+                <w:color w:val="000000"/>
+                <w:sz w:val="20"/>
+                <w:szCs w:val="20"/>
+              </w:rPr>
+            </w:pPr>
+            <w:r>
+              <w:rPr>
+                <w:rFonts w:ascii="Arial" w:hAnsi="Arial" w:cs="Arial"/>
+                <w:color w:val="000000"/>
+                <w:sz w:val="20"/>
+                <w:szCs w:val="20"/>
+              </w:rPr>
+              <w:t>Design</w:t>
+            </w:r>
+          </w:p>
+        </w:tc>
+        <w:tc>
+          <w:tcPr>
+            <w:tcW w:w="2013" w:type="dxa"/>
+          </w:tcPr>
+          <w:p>
+            <w:pPr>
+              <w:pStyle w:val="NormalWeb"/>
+              <w:spacing w:before="40" w:beforeAutospacing="0" w:after="0" w:afterAutospacing="0"/>
+              <w:cnfStyle w:val="000000000000" w:firstRow="0" w:lastRow="0" w:firstColumn="0" w:lastColumn="0" w:oddVBand="0" w:evenVBand="0" w:oddHBand="0" w:evenHBand="0" w:firstRowFirstColumn="0" w:firstRowLastColumn="0" w:lastRowFirstColumn="0" w:lastRowLastColumn="0"/>
+              <w:rPr>
+                <w:rFonts w:ascii="Arial" w:hAnsi="Arial" w:cs="Arial"/>
+                <w:color w:val="000000"/>
+                <w:sz w:val="20"/>
+                <w:szCs w:val="20"/>
+              </w:rPr>
+            </w:pPr>
+            <w:r>
+              <w:rPr>
+                <w:rFonts w:ascii="Arial" w:hAnsi="Arial" w:cs="Arial"/>
+                <w:color w:val="000000"/>
+                <w:sz w:val="20"/>
+                <w:szCs w:val="20"/>
+              </w:rPr>
+              <w:t>User interface and database design</w:t>
+            </w:r>
+          </w:p>
+        </w:tc>
+        <w:tc>
+          <w:tcPr>
+            <w:tcW w:w="992" w:type="dxa"/>
+          </w:tcPr>
+          <w:p>
+            <w:pPr>
+              <w:pStyle w:val="NormalWeb"/>
+              <w:spacing w:before="40" w:beforeAutospacing="0" w:after="0" w:afterAutospacing="0"/>
+              <w:cnfStyle w:val="000000000000" w:firstRow="0" w:lastRow="0" w:firstColumn="0" w:lastColumn="0" w:oddVBand="0" w:evenVBand="0" w:oddHBand="0" w:evenHBand="0" w:firstRowFirstColumn="0" w:firstRowLastColumn="0" w:lastRowFirstColumn="0" w:lastRowLastColumn="0"/>
+              <w:rPr>
+                <w:rFonts w:ascii="Arial" w:hAnsi="Arial" w:cs="Arial"/>
+                <w:i/>
+                <w:iCs/>
+                <w:color w:val="808080"/>
+                <w:sz w:val="20"/>
+                <w:szCs w:val="20"/>
+              </w:rPr>
+            </w:pPr>
+            <w:r>
+              <w:rPr>
+                <w:rFonts w:asciiTheme="minorHAnsi" w:eastAsiaTheme="minorEastAsia" w:hAnsiTheme="minorHAnsi" w:cstheme="minorBidi"/>
+                <w:sz w:val="20"/>
+                <w:szCs w:val="20"/>
+                <w:lang w:val="en-US" w:eastAsia="ja-JP"/>
+              </w:rPr>
+              <w:t>Feb 23,2015</w:t>
+            </w:r>
+          </w:p>
+        </w:tc>
+        <w:tc>
+          <w:tcPr>
+            <w:tcW w:w="1713" w:type="dxa"/>
+          </w:tcPr>
+          <w:p>
+            <w:pPr>
+              <w:pStyle w:val="NormalWeb"/>
+              <w:numPr>
+                <w:ilvl w:val="0"/>
+                <w:numId w:val="55"/>
+              </w:numPr>
+              <w:spacing w:before="0" w:beforeAutospacing="0" w:after="0" w:afterAutospacing="0"/>
+              <w:ind w:left="360"/>
+              <w:textAlignment w:val="baseline"/>
+              <w:cnfStyle w:val="000000000000" w:firstRow="0" w:lastRow="0" w:firstColumn="0" w:lastColumn="0" w:oddVBand="0" w:evenVBand="0" w:oddHBand="0" w:evenHBand="0" w:firstRowFirstColumn="0" w:firstRowLastColumn="0" w:lastRowFirstColumn="0" w:lastRowLastColumn="0"/>
+              <w:rPr>
+                <w:rFonts w:ascii="Arial" w:hAnsi="Arial" w:cs="Arial"/>
+                <w:color w:val="000000"/>
+                <w:sz w:val="20"/>
+                <w:szCs w:val="20"/>
+              </w:rPr>
+            </w:pPr>
+            <w:r>
+              <w:rPr>
+                <w:rFonts w:ascii="Arial" w:hAnsi="Arial" w:cs="Arial"/>
+                <w:color w:val="000000"/>
+                <w:sz w:val="20"/>
+                <w:szCs w:val="20"/>
+              </w:rPr>
+              <w:t>Static Testing</w:t>
+            </w:r>
+          </w:p>
+        </w:tc>
+        <w:tc>
+          <w:tcPr>
+            <w:tcW w:w="2321" w:type="dxa"/>
+          </w:tcPr>
+          <w:p>
+            <w:pPr>
+              <w:pStyle w:val="NormalWeb"/>
+              <w:numPr>
+                <w:ilvl w:val="0"/>
+                <w:numId w:val="56"/>
+              </w:numPr>
+              <w:spacing w:before="0" w:beforeAutospacing="0" w:after="40" w:afterAutospacing="0"/>
+              <w:ind w:left="360"/>
+              <w:textAlignment w:val="baseline"/>
+              <w:cnfStyle w:val="000000000000" w:firstRow="0" w:lastRow="0" w:firstColumn="0" w:lastColumn="0" w:oddVBand="0" w:evenVBand="0" w:oddHBand="0" w:evenHBand="0" w:firstRowFirstColumn="0" w:firstRowLastColumn="0" w:lastRowFirstColumn="0" w:lastRowLastColumn="0"/>
+              <w:rPr>
+                <w:rFonts w:ascii="Verdana" w:hAnsi="Verdana"/>
+                <w:color w:val="000000"/>
+                <w:sz w:val="20"/>
+                <w:szCs w:val="20"/>
+              </w:rPr>
+            </w:pPr>
+            <w:r>
+              <w:rPr>
+                <w:rFonts w:ascii="Arial" w:hAnsi="Arial" w:cs="Arial"/>
+                <w:color w:val="000000"/>
+                <w:sz w:val="20"/>
+                <w:szCs w:val="20"/>
+              </w:rPr>
+              <w:t>Project Team</w:t>
+            </w:r>
+          </w:p>
+          <w:p>
+            <w:pPr>
+              <w:pStyle w:val="NormalWeb"/>
+              <w:numPr>
+                <w:ilvl w:val="0"/>
+                <w:numId w:val="56"/>
+              </w:numPr>
+              <w:spacing w:before="0" w:beforeAutospacing="0" w:after="40" w:afterAutospacing="0"/>
+              <w:ind w:left="360"/>
+              <w:textAlignment w:val="baseline"/>
+              <w:cnfStyle w:val="000000000000" w:firstRow="0" w:lastRow="0" w:firstColumn="0" w:lastColumn="0" w:oddVBand="0" w:evenVBand="0" w:oddHBand="0" w:evenHBand="0" w:firstRowFirstColumn="0" w:firstRowLastColumn="0" w:lastRowFirstColumn="0" w:lastRowLastColumn="0"/>
+              <w:rPr>
+                <w:rFonts w:ascii="Verdana" w:hAnsi="Verdana"/>
+                <w:color w:val="000000"/>
+                <w:sz w:val="20"/>
+                <w:szCs w:val="20"/>
+              </w:rPr>
+            </w:pPr>
+            <w:r>
+              <w:rPr>
+                <w:rFonts w:ascii="Arial" w:hAnsi="Arial" w:cs="Arial"/>
+                <w:color w:val="000000"/>
+                <w:sz w:val="20"/>
+                <w:szCs w:val="20"/>
+              </w:rPr>
+              <w:t>QA Team</w:t>
+            </w:r>
+          </w:p>
+          <w:p>
+            <w:pPr>
+              <w:pStyle w:val="NormalWeb"/>
+              <w:numPr>
+                <w:ilvl w:val="0"/>
+                <w:numId w:val="56"/>
+              </w:numPr>
+              <w:spacing w:before="0" w:beforeAutospacing="0" w:after="0" w:afterAutospacing="0"/>
+              <w:ind w:left="360"/>
+              <w:textAlignment w:val="baseline"/>
+              <w:cnfStyle w:val="000000000000" w:firstRow="0" w:lastRow="0" w:firstColumn="0" w:lastColumn="0" w:oddVBand="0" w:evenVBand="0" w:oddHBand="0" w:evenHBand="0" w:firstRowFirstColumn="0" w:firstRowLastColumn="0" w:lastRowFirstColumn="0" w:lastRowLastColumn="0"/>
+              <w:rPr>
+                <w:rFonts w:ascii="Arial" w:hAnsi="Arial" w:cs="Arial"/>
+                <w:color w:val="000000"/>
+                <w:sz w:val="20"/>
+                <w:szCs w:val="20"/>
+              </w:rPr>
+            </w:pPr>
+            <w:r>
+              <w:rPr>
+                <w:rFonts w:ascii="Arial" w:hAnsi="Arial" w:cs="Arial"/>
+                <w:color w:val="000000"/>
+                <w:sz w:val="20"/>
+                <w:szCs w:val="20"/>
+              </w:rPr>
+              <w:t>Client</w:t>
+            </w:r>
+          </w:p>
+        </w:tc>
+        <w:tc>
+          <w:tcPr>
+            <w:tcW w:w="1749" w:type="dxa"/>
+          </w:tcPr>
+          <w:p>
+            <w:pPr>
+              <w:pStyle w:val="NormalWeb"/>
+              <w:spacing w:before="40" w:beforeAutospacing="0" w:after="0" w:afterAutospacing="0"/>
+              <w:cnfStyle w:val="000000000000" w:firstRow="0" w:lastRow="0" w:firstColumn="0" w:lastColumn="0" w:oddVBand="0" w:evenVBand="0" w:oddHBand="0" w:evenHBand="0" w:firstRowFirstColumn="0" w:firstRowLastColumn="0" w:lastRowFirstColumn="0" w:lastRowLastColumn="0"/>
+            </w:pPr>
+            <w:r>
+              <w:t xml:space="preserve">An acceptable User interface that lets the </w:t>
+            </w:r>
+            <w:r>
+              <w:lastRenderedPageBreak/>
+              <w:t>user easily navigate the system and database design that corresponds to the structure of the system</w:t>
+            </w:r>
+          </w:p>
+        </w:tc>
+      </w:tr>
+      <w:tr>
+        <w:trPr>
+          <w:cnfStyle w:val="000000100000" w:firstRow="0" w:lastRow="0" w:firstColumn="0" w:lastColumn="0" w:oddVBand="0" w:evenVBand="0" w:oddHBand="1" w:evenHBand="0" w:firstRowFirstColumn="0" w:firstRowLastColumn="0" w:lastRowFirstColumn="0" w:lastRowLastColumn="0"/>
+        </w:trPr>
+        <w:tc>
+          <w:tcPr>
+            <w:cnfStyle w:val="001000000000" w:firstRow="0" w:lastRow="0" w:firstColumn="1" w:lastColumn="0" w:oddVBand="0" w:evenVBand="0" w:oddHBand="0" w:evenHBand="0" w:firstRowFirstColumn="0" w:firstRowLastColumn="0" w:lastRowFirstColumn="0" w:lastRowLastColumn="0"/>
+            <w:tcW w:w="1694" w:type="dxa"/>
+            <w:hideMark/>
+          </w:tcPr>
+          <w:p>
+            <w:pPr>
+              <w:pStyle w:val="NormalWeb"/>
+              <w:spacing w:before="40" w:beforeAutospacing="0" w:after="0" w:afterAutospacing="0"/>
+              <w:rPr>
+                <w:rFonts w:ascii="Arial" w:hAnsi="Arial" w:cs="Arial"/>
+                <w:color w:val="000000"/>
+                <w:sz w:val="20"/>
+                <w:szCs w:val="20"/>
+              </w:rPr>
+            </w:pPr>
+            <w:r>
+              <w:rPr>
+                <w:rFonts w:ascii="Arial" w:hAnsi="Arial" w:cs="Arial"/>
+                <w:color w:val="000000"/>
+                <w:sz w:val="20"/>
+                <w:szCs w:val="20"/>
+              </w:rPr>
+              <w:lastRenderedPageBreak/>
+              <w:t>Test Plan</w:t>
+            </w:r>
+          </w:p>
+        </w:tc>
+        <w:tc>
+          <w:tcPr>
+            <w:tcW w:w="2013" w:type="dxa"/>
+            <w:hideMark/>
+          </w:tcPr>
+          <w:p>
+            <w:pPr>
+              <w:pStyle w:val="NormalWeb"/>
+              <w:spacing w:before="40" w:beforeAutospacing="0" w:after="0" w:afterAutospacing="0"/>
+              <w:cnfStyle w:val="000000100000" w:firstRow="0" w:lastRow="0" w:firstColumn="0" w:lastColumn="0" w:oddVBand="0" w:evenVBand="0" w:oddHBand="1" w:evenHBand="0" w:firstRowFirstColumn="0" w:firstRowLastColumn="0" w:lastRowFirstColumn="0" w:lastRowLastColumn="0"/>
+              <w:rPr>
+                <w:rFonts w:ascii="Arial" w:hAnsi="Arial" w:cs="Arial"/>
+                <w:color w:val="000000"/>
+                <w:sz w:val="20"/>
+                <w:szCs w:val="20"/>
+              </w:rPr>
+            </w:pPr>
+            <w:r>
+              <w:rPr>
+                <w:rFonts w:ascii="Arial" w:hAnsi="Arial" w:cs="Arial"/>
+                <w:color w:val="000000"/>
+                <w:sz w:val="20"/>
+                <w:szCs w:val="20"/>
+              </w:rPr>
+              <w:t>Document of the Test plan and procedures to validate test output and guide System Testers.</w:t>
+            </w:r>
+          </w:p>
+        </w:tc>
+        <w:tc>
+          <w:tcPr>
+            <w:tcW w:w="992" w:type="dxa"/>
+            <w:hideMark/>
+          </w:tcPr>
+          <w:p>
+            <w:pPr>
+              <w:cnfStyle w:val="000000100000" w:firstRow="0" w:lastRow="0" w:firstColumn="0" w:lastColumn="0" w:oddVBand="0" w:evenVBand="0" w:oddHBand="1" w:evenHBand="0" w:firstRowFirstColumn="0" w:firstRowLastColumn="0" w:lastRowFirstColumn="0" w:lastRowLastColumn="0"/>
+            </w:pPr>
+            <w:r>
+              <w:t>March 12, 2015</w:t>
+            </w:r>
+          </w:p>
+        </w:tc>
+        <w:tc>
+          <w:tcPr>
+            <w:tcW w:w="1713" w:type="dxa"/>
+            <w:hideMark/>
+          </w:tcPr>
+          <w:p>
+            <w:pPr>
+              <w:pStyle w:val="NormalWeb"/>
+              <w:numPr>
+                <w:ilvl w:val="0"/>
+                <w:numId w:val="55"/>
+              </w:numPr>
+              <w:spacing w:before="0" w:beforeAutospacing="0" w:after="0" w:afterAutospacing="0"/>
+              <w:ind w:left="360"/>
+              <w:textAlignment w:val="baseline"/>
+              <w:cnfStyle w:val="000000100000" w:firstRow="0" w:lastRow="0" w:firstColumn="0" w:lastColumn="0" w:oddVBand="0" w:evenVBand="0" w:oddHBand="1" w:evenHBand="0" w:firstRowFirstColumn="0" w:firstRowLastColumn="0" w:lastRowFirstColumn="0" w:lastRowLastColumn="0"/>
+              <w:rPr>
+                <w:rFonts w:ascii="Arial" w:hAnsi="Arial" w:cs="Arial"/>
+                <w:color w:val="000000"/>
+                <w:sz w:val="20"/>
+                <w:szCs w:val="20"/>
+              </w:rPr>
+            </w:pPr>
+            <w:r>
+              <w:rPr>
+                <w:rFonts w:ascii="Arial" w:hAnsi="Arial" w:cs="Arial"/>
+                <w:color w:val="000000"/>
+                <w:sz w:val="20"/>
+                <w:szCs w:val="20"/>
+              </w:rPr>
+              <w:t>Static Testing</w:t>
+            </w:r>
+          </w:p>
+        </w:tc>
+        <w:tc>
+          <w:tcPr>
+            <w:tcW w:w="2321" w:type="dxa"/>
+            <w:hideMark/>
+          </w:tcPr>
+          <w:p>
+            <w:pPr>
+              <w:pStyle w:val="NormalWeb"/>
+              <w:numPr>
+                <w:ilvl w:val="0"/>
+                <w:numId w:val="56"/>
+              </w:numPr>
+              <w:spacing w:before="0" w:beforeAutospacing="0" w:after="40" w:afterAutospacing="0"/>
+              <w:ind w:left="360"/>
+              <w:textAlignment w:val="baseline"/>
+              <w:cnfStyle w:val="000000100000" w:firstRow="0" w:lastRow="0" w:firstColumn="0" w:lastColumn="0" w:oddVBand="0" w:evenVBand="0" w:oddHBand="1" w:evenHBand="0" w:firstRowFirstColumn="0" w:firstRowLastColumn="0" w:lastRowFirstColumn="0" w:lastRowLastColumn="0"/>
+              <w:rPr>
+                <w:rFonts w:ascii="Verdana" w:hAnsi="Verdana"/>
+                <w:color w:val="000000"/>
+                <w:sz w:val="20"/>
+                <w:szCs w:val="20"/>
+              </w:rPr>
+            </w:pPr>
+            <w:r>
+              <w:rPr>
+                <w:rFonts w:ascii="Arial" w:hAnsi="Arial" w:cs="Arial"/>
+                <w:color w:val="000000"/>
+                <w:sz w:val="20"/>
+                <w:szCs w:val="20"/>
+              </w:rPr>
+              <w:t>Project Team</w:t>
+            </w:r>
+          </w:p>
+          <w:p>
+            <w:pPr>
+              <w:pStyle w:val="NormalWeb"/>
+              <w:numPr>
+                <w:ilvl w:val="0"/>
+                <w:numId w:val="56"/>
+              </w:numPr>
+              <w:spacing w:before="0" w:beforeAutospacing="0" w:after="40" w:afterAutospacing="0"/>
+              <w:ind w:left="360"/>
+              <w:textAlignment w:val="baseline"/>
+              <w:cnfStyle w:val="000000100000" w:firstRow="0" w:lastRow="0" w:firstColumn="0" w:lastColumn="0" w:oddVBand="0" w:evenVBand="0" w:oddHBand="1" w:evenHBand="0" w:firstRowFirstColumn="0" w:firstRowLastColumn="0" w:lastRowFirstColumn="0" w:lastRowLastColumn="0"/>
+              <w:rPr>
+                <w:rFonts w:ascii="Verdana" w:hAnsi="Verdana"/>
+                <w:color w:val="000000"/>
+                <w:sz w:val="20"/>
+                <w:szCs w:val="20"/>
+              </w:rPr>
+            </w:pPr>
+            <w:r>
+              <w:rPr>
+                <w:rFonts w:ascii="Arial" w:hAnsi="Arial" w:cs="Arial"/>
+                <w:color w:val="000000"/>
+                <w:sz w:val="20"/>
+                <w:szCs w:val="20"/>
+              </w:rPr>
+              <w:t>QA Team</w:t>
+            </w:r>
+          </w:p>
+          <w:p>
+            <w:pPr>
+              <w:pStyle w:val="NormalWeb"/>
+              <w:spacing w:before="0" w:beforeAutospacing="0" w:after="0" w:afterAutospacing="0"/>
+              <w:textAlignment w:val="baseline"/>
+              <w:cnfStyle w:val="000000100000" w:firstRow="0" w:lastRow="0" w:firstColumn="0" w:lastColumn="0" w:oddVBand="0" w:evenVBand="0" w:oddHBand="1" w:evenHBand="0" w:firstRowFirstColumn="0" w:firstRowLastColumn="0" w:lastRowFirstColumn="0" w:lastRowLastColumn="0"/>
+              <w:rPr>
+                <w:rFonts w:ascii="Arial" w:hAnsi="Arial" w:cs="Arial"/>
+                <w:color w:val="000000"/>
+                <w:sz w:val="20"/>
+                <w:szCs w:val="20"/>
+              </w:rPr>
+            </w:pPr>
+          </w:p>
+        </w:tc>
+        <w:tc>
+          <w:tcPr>
+            <w:tcW w:w="1749" w:type="dxa"/>
+            <w:hideMark/>
+          </w:tcPr>
+          <w:p>
+            <w:pPr>
+              <w:cnfStyle w:val="000000100000" w:firstRow="0" w:lastRow="0" w:firstColumn="0" w:lastColumn="0" w:oddVBand="0" w:evenVBand="0" w:oddHBand="1" w:evenHBand="0" w:firstRowFirstColumn="0" w:firstRowLastColumn="0" w:lastRowFirstColumn="0" w:lastRowLastColumn="0"/>
+              <w:rPr>
+                <w:rFonts w:ascii="Times New Roman" w:hAnsi="Times New Roman"/>
+                <w:sz w:val="24"/>
+                <w:szCs w:val="24"/>
+                <w:lang w:val="en-SG" w:eastAsia="en-SG"/>
+              </w:rPr>
+            </w:pPr>
+            <w:r>
+              <w:rPr>
+                <w:rFonts w:ascii="Times New Roman" w:hAnsi="Times New Roman"/>
+                <w:sz w:val="24"/>
+                <w:szCs w:val="24"/>
+                <w:lang w:val="en-SG" w:eastAsia="en-SG"/>
+              </w:rPr>
+              <w:t xml:space="preserve">Create test procedures and output validation for the System testers that will guide them </w:t>
+            </w:r>
+          </w:p>
+        </w:tc>
+      </w:tr>
+      <w:tr>
+        <w:tc>
+          <w:tcPr>
+            <w:cnfStyle w:val="001000000000" w:firstRow="0" w:lastRow="0" w:firstColumn="1" w:lastColumn="0" w:oddVBand="0" w:evenVBand="0" w:oddHBand="0" w:evenHBand="0" w:firstRowFirstColumn="0" w:firstRowLastColumn="0" w:lastRowFirstColumn="0" w:lastRowLastColumn="0"/>
+            <w:tcW w:w="1694" w:type="dxa"/>
+            <w:hideMark/>
+          </w:tcPr>
+          <w:p>
+            <w:pPr>
+              <w:pStyle w:val="NormalWeb"/>
+              <w:spacing w:before="40" w:beforeAutospacing="0" w:after="0" w:afterAutospacing="0"/>
+              <w:rPr>
+                <w:rFonts w:ascii="Arial" w:hAnsi="Arial" w:cs="Arial"/>
+                <w:color w:val="000000"/>
+                <w:sz w:val="20"/>
+                <w:szCs w:val="20"/>
+              </w:rPr>
+            </w:pPr>
+            <w:r>
+              <w:rPr>
+                <w:rFonts w:ascii="Arial" w:hAnsi="Arial" w:cs="Arial"/>
+                <w:color w:val="000000"/>
+                <w:sz w:val="20"/>
+                <w:szCs w:val="20"/>
+              </w:rPr>
+              <w:t>Test Cases</w:t>
+            </w:r>
+          </w:p>
+        </w:tc>
+        <w:tc>
+          <w:tcPr>
+            <w:tcW w:w="2013" w:type="dxa"/>
+            <w:hideMark/>
+          </w:tcPr>
+          <w:p>
+            <w:pPr>
+              <w:pStyle w:val="NormalWeb"/>
+              <w:spacing w:before="40" w:beforeAutospacing="0" w:after="0" w:afterAutospacing="0"/>
+              <w:cnfStyle w:val="000000000000" w:firstRow="0" w:lastRow="0" w:firstColumn="0" w:lastColumn="0" w:oddVBand="0" w:evenVBand="0" w:oddHBand="0" w:evenHBand="0" w:firstRowFirstColumn="0" w:firstRowLastColumn="0" w:lastRowFirstColumn="0" w:lastRowLastColumn="0"/>
+              <w:rPr>
+                <w:rFonts w:ascii="Arial" w:hAnsi="Arial" w:cs="Arial"/>
+                <w:color w:val="000000"/>
+                <w:sz w:val="20"/>
+                <w:szCs w:val="20"/>
+              </w:rPr>
+            </w:pPr>
+            <w:r>
+              <w:rPr>
+                <w:rFonts w:ascii="Arial" w:hAnsi="Arial" w:cs="Arial"/>
+                <w:color w:val="000000"/>
+                <w:sz w:val="20"/>
+                <w:szCs w:val="20"/>
+              </w:rPr>
+              <w:t>Different Modules/ Items to be tested</w:t>
+            </w:r>
+          </w:p>
+        </w:tc>
+        <w:tc>
+          <w:tcPr>
+            <w:tcW w:w="992" w:type="dxa"/>
+            <w:hideMark/>
+          </w:tcPr>
+          <w:p>
+            <w:pPr>
+              <w:cnfStyle w:val="000000000000" w:firstRow="0" w:lastRow="0" w:firstColumn="0" w:lastColumn="0" w:oddVBand="0" w:evenVBand="0" w:oddHBand="0" w:evenHBand="0" w:firstRowFirstColumn="0" w:firstRowLastColumn="0" w:lastRowFirstColumn="0" w:lastRowLastColumn="0"/>
+            </w:pPr>
+            <w:r>
+              <w:t>March 12, 2015</w:t>
+            </w:r>
+          </w:p>
+        </w:tc>
+        <w:tc>
+          <w:tcPr>
+            <w:tcW w:w="1713" w:type="dxa"/>
+            <w:hideMark/>
+          </w:tcPr>
+          <w:p>
+            <w:pPr>
+              <w:pStyle w:val="NormalWeb"/>
+              <w:numPr>
+                <w:ilvl w:val="0"/>
+                <w:numId w:val="55"/>
+              </w:numPr>
+              <w:spacing w:before="0" w:beforeAutospacing="0" w:after="0" w:afterAutospacing="0"/>
+              <w:ind w:left="360"/>
+              <w:textAlignment w:val="baseline"/>
+              <w:cnfStyle w:val="000000000000" w:firstRow="0" w:lastRow="0" w:firstColumn="0" w:lastColumn="0" w:oddVBand="0" w:evenVBand="0" w:oddHBand="0" w:evenHBand="0" w:firstRowFirstColumn="0" w:firstRowLastColumn="0" w:lastRowFirstColumn="0" w:lastRowLastColumn="0"/>
+              <w:rPr>
+                <w:rFonts w:ascii="Arial" w:hAnsi="Arial" w:cs="Arial"/>
+                <w:color w:val="000000"/>
+                <w:sz w:val="20"/>
+                <w:szCs w:val="20"/>
+              </w:rPr>
+            </w:pPr>
+            <w:r>
+              <w:rPr>
+                <w:rFonts w:ascii="Arial" w:hAnsi="Arial" w:cs="Arial"/>
+                <w:color w:val="000000"/>
+                <w:sz w:val="20"/>
+                <w:szCs w:val="20"/>
+              </w:rPr>
+              <w:t>Static Testing</w:t>
+            </w:r>
+          </w:p>
+          <w:p>
+            <w:pPr>
+              <w:pStyle w:val="NormalWeb"/>
+              <w:numPr>
+                <w:ilvl w:val="0"/>
+                <w:numId w:val="55"/>
+              </w:numPr>
+              <w:spacing w:before="0" w:beforeAutospacing="0" w:after="0" w:afterAutospacing="0"/>
+              <w:ind w:left="360"/>
+              <w:textAlignment w:val="baseline"/>
+              <w:cnfStyle w:val="000000000000" w:firstRow="0" w:lastRow="0" w:firstColumn="0" w:lastColumn="0" w:oddVBand="0" w:evenVBand="0" w:oddHBand="0" w:evenHBand="0" w:firstRowFirstColumn="0" w:firstRowLastColumn="0" w:lastRowFirstColumn="0" w:lastRowLastColumn="0"/>
+              <w:rPr>
+                <w:rFonts w:ascii="Arial" w:hAnsi="Arial" w:cs="Arial"/>
+                <w:color w:val="000000"/>
+                <w:sz w:val="20"/>
+                <w:szCs w:val="20"/>
+              </w:rPr>
+            </w:pPr>
+            <w:r>
+              <w:rPr>
+                <w:rFonts w:ascii="Arial" w:hAnsi="Arial" w:cs="Arial"/>
+                <w:color w:val="000000"/>
+                <w:sz w:val="20"/>
+                <w:szCs w:val="20"/>
+              </w:rPr>
+              <w:t xml:space="preserve">Dynamic Testing </w:t>
+            </w:r>
+          </w:p>
+        </w:tc>
+        <w:tc>
+          <w:tcPr>
+            <w:tcW w:w="2321" w:type="dxa"/>
+            <w:hideMark/>
+          </w:tcPr>
+          <w:p>
+            <w:pPr>
+              <w:pStyle w:val="NormalWeb"/>
+              <w:numPr>
+                <w:ilvl w:val="0"/>
+                <w:numId w:val="55"/>
+              </w:numPr>
+              <w:spacing w:before="0" w:beforeAutospacing="0" w:after="40" w:afterAutospacing="0"/>
+              <w:textAlignment w:val="baseline"/>
+              <w:cnfStyle w:val="000000000000" w:firstRow="0" w:lastRow="0" w:firstColumn="0" w:lastColumn="0" w:oddVBand="0" w:evenVBand="0" w:oddHBand="0" w:evenHBand="0" w:firstRowFirstColumn="0" w:firstRowLastColumn="0" w:lastRowFirstColumn="0" w:lastRowLastColumn="0"/>
+              <w:rPr>
+                <w:rFonts w:ascii="Verdana" w:hAnsi="Verdana"/>
+                <w:color w:val="000000"/>
+                <w:sz w:val="20"/>
+                <w:szCs w:val="20"/>
+              </w:rPr>
+            </w:pPr>
+            <w:r>
+              <w:rPr>
+                <w:rFonts w:ascii="Arial" w:hAnsi="Arial" w:cs="Arial"/>
+                <w:color w:val="000000"/>
+                <w:sz w:val="20"/>
+                <w:szCs w:val="20"/>
+              </w:rPr>
+              <w:t>Project Team</w:t>
+            </w:r>
+          </w:p>
+          <w:p>
+            <w:pPr>
+              <w:pStyle w:val="NormalWeb"/>
+              <w:numPr>
+                <w:ilvl w:val="0"/>
+                <w:numId w:val="55"/>
+              </w:numPr>
+              <w:spacing w:before="0" w:beforeAutospacing="0" w:after="40" w:afterAutospacing="0"/>
+              <w:textAlignment w:val="baseline"/>
+              <w:cnfStyle w:val="000000000000" w:firstRow="0" w:lastRow="0" w:firstColumn="0" w:lastColumn="0" w:oddVBand="0" w:evenVBand="0" w:oddHBand="0" w:evenHBand="0" w:firstRowFirstColumn="0" w:firstRowLastColumn="0" w:lastRowFirstColumn="0" w:lastRowLastColumn="0"/>
+              <w:rPr>
+                <w:rFonts w:ascii="Verdana" w:hAnsi="Verdana"/>
+                <w:color w:val="000000"/>
+                <w:sz w:val="20"/>
+                <w:szCs w:val="20"/>
+              </w:rPr>
+            </w:pPr>
+            <w:r>
+              <w:rPr>
+                <w:rFonts w:ascii="Arial" w:hAnsi="Arial" w:cs="Arial"/>
+                <w:color w:val="000000"/>
+                <w:sz w:val="20"/>
+                <w:szCs w:val="20"/>
+              </w:rPr>
+              <w:t>QA Team</w:t>
+            </w:r>
+          </w:p>
+          <w:p>
+            <w:pPr>
+              <w:cnfStyle w:val="000000000000" w:firstRow="0" w:lastRow="0" w:firstColumn="0" w:lastColumn="0" w:oddVBand="0" w:evenVBand="0" w:oddHBand="0" w:evenHBand="0" w:firstRowFirstColumn="0" w:firstRowLastColumn="0" w:lastRowFirstColumn="0" w:lastRowLastColumn="0"/>
+            </w:pPr>
+          </w:p>
+        </w:tc>
+        <w:tc>
+          <w:tcPr>
+            <w:tcW w:w="1749" w:type="dxa"/>
+            <w:hideMark/>
+          </w:tcPr>
+          <w:p>
+            <w:pPr>
+              <w:cnfStyle w:val="000000000000" w:firstRow="0" w:lastRow="0" w:firstColumn="0" w:lastColumn="0" w:oddVBand="0" w:evenVBand="0" w:oddHBand="0" w:evenHBand="0" w:firstRowFirstColumn="0" w:firstRowLastColumn="0" w:lastRowFirstColumn="0" w:lastRowLastColumn="0"/>
+              <w:rPr>
+                <w:rFonts w:ascii="Times New Roman" w:hAnsi="Times New Roman"/>
+                <w:sz w:val="24"/>
+                <w:szCs w:val="24"/>
+                <w:lang w:val="en-SG" w:eastAsia="en-SG"/>
+              </w:rPr>
+            </w:pPr>
+            <w:r>
+              <w:rPr>
+                <w:rFonts w:ascii="Times New Roman" w:hAnsi="Times New Roman"/>
+                <w:sz w:val="24"/>
+                <w:szCs w:val="24"/>
+                <w:lang w:val="en-SG" w:eastAsia="en-SG"/>
+              </w:rPr>
+              <w:t>Each test Case should identify how the system will respond to user inputs</w:t>
+            </w:r>
+          </w:p>
+        </w:tc>
+      </w:tr>
+      <w:tr>
+        <w:trPr>
+          <w:cnfStyle w:val="000000100000" w:firstRow="0" w:lastRow="0" w:firstColumn="0" w:lastColumn="0" w:oddVBand="0" w:evenVBand="0" w:oddHBand="1" w:evenHBand="0" w:firstRowFirstColumn="0" w:firstRowLastColumn="0" w:lastRowFirstColumn="0" w:lastRowLastColumn="0"/>
+        </w:trPr>
+        <w:tc>
+          <w:tcPr>
+            <w:cnfStyle w:val="001000000000" w:firstRow="0" w:lastRow="0" w:firstColumn="1" w:lastColumn="0" w:oddVBand="0" w:evenVBand="0" w:oddHBand="0" w:evenHBand="0" w:firstRowFirstColumn="0" w:firstRowLastColumn="0" w:lastRowFirstColumn="0" w:lastRowLastColumn="0"/>
+            <w:tcW w:w="1694" w:type="dxa"/>
+            <w:hideMark/>
+          </w:tcPr>
+          <w:p>
+            <w:pPr>
+              <w:pStyle w:val="NormalWeb"/>
+              <w:spacing w:before="40" w:beforeAutospacing="0" w:after="0" w:afterAutospacing="0"/>
+            </w:pPr>
+            <w:r>
+              <w:rPr>
+                <w:rFonts w:ascii="Arial" w:hAnsi="Arial" w:cs="Arial"/>
+                <w:color w:val="000000"/>
+                <w:sz w:val="20"/>
+                <w:szCs w:val="20"/>
+              </w:rPr>
+              <w:t>Calendar Application</w:t>
+            </w:r>
+          </w:p>
+        </w:tc>
+        <w:tc>
+          <w:tcPr>
+            <w:tcW w:w="2013" w:type="dxa"/>
+            <w:hideMark/>
+          </w:tcPr>
+          <w:p>
+            <w:pPr>
+              <w:pStyle w:val="NormalWeb"/>
+              <w:spacing w:before="40" w:beforeAutospacing="0" w:after="0" w:afterAutospacing="0"/>
+              <w:cnfStyle w:val="000000100000" w:firstRow="0" w:lastRow="0" w:firstColumn="0" w:lastColumn="0" w:oddVBand="0" w:evenVBand="0" w:oddHBand="1" w:evenHBand="0" w:firstRowFirstColumn="0" w:firstRowLastColumn="0" w:lastRowFirstColumn="0" w:lastRowLastColumn="0"/>
+              <w:rPr>
+                <w:rFonts w:ascii="Arial" w:hAnsi="Arial" w:cs="Arial"/>
+                <w:color w:val="000000"/>
+                <w:sz w:val="20"/>
+                <w:szCs w:val="20"/>
+              </w:rPr>
+            </w:pPr>
+            <w:r>
+              <w:rPr>
+                <w:rFonts w:ascii="Arial" w:hAnsi="Arial" w:cs="Arial"/>
+                <w:color w:val="000000"/>
+                <w:sz w:val="20"/>
+                <w:szCs w:val="20"/>
+              </w:rPr>
+              <w:t>Plot all readings for the entire year (2015)</w:t>
+            </w:r>
+          </w:p>
+        </w:tc>
+        <w:tc>
+          <w:tcPr>
+            <w:tcW w:w="992" w:type="dxa"/>
+            <w:hideMark/>
+          </w:tcPr>
+          <w:p>
+            <w:pPr>
+              <w:cnfStyle w:val="000000100000" w:firstRow="0" w:lastRow="0" w:firstColumn="0" w:lastColumn="0" w:oddVBand="0" w:evenVBand="0" w:oddHBand="1" w:evenHBand="0" w:firstRowFirstColumn="0" w:firstRowLastColumn="0" w:lastRowFirstColumn="0" w:lastRowLastColumn="0"/>
+            </w:pPr>
+            <w:r>
+              <w:t>February - April</w:t>
+            </w:r>
+          </w:p>
+        </w:tc>
+        <w:tc>
+          <w:tcPr>
+            <w:tcW w:w="1713" w:type="dxa"/>
+            <w:hideMark/>
+          </w:tcPr>
+          <w:p>
+            <w:pPr>
+              <w:pStyle w:val="NormalWeb"/>
+              <w:numPr>
+                <w:ilvl w:val="0"/>
+                <w:numId w:val="55"/>
+              </w:numPr>
+              <w:spacing w:before="0" w:beforeAutospacing="0" w:after="0" w:afterAutospacing="0"/>
+              <w:ind w:left="360"/>
+              <w:textAlignment w:val="baseline"/>
+              <w:cnfStyle w:val="000000100000" w:firstRow="0" w:lastRow="0" w:firstColumn="0" w:lastColumn="0" w:oddVBand="0" w:evenVBand="0" w:oddHBand="1" w:evenHBand="0" w:firstRowFirstColumn="0" w:firstRowLastColumn="0" w:lastRowFirstColumn="0" w:lastRowLastColumn="0"/>
+              <w:rPr>
+                <w:rFonts w:ascii="Arial" w:hAnsi="Arial" w:cs="Arial"/>
+                <w:color w:val="000000"/>
+                <w:sz w:val="20"/>
+                <w:szCs w:val="20"/>
+              </w:rPr>
+            </w:pPr>
+            <w:r>
+              <w:rPr>
+                <w:rFonts w:ascii="Arial" w:hAnsi="Arial" w:cs="Arial"/>
+                <w:color w:val="000000"/>
+                <w:sz w:val="20"/>
+                <w:szCs w:val="20"/>
+              </w:rPr>
+              <w:t>Dynamic Testing</w:t>
+            </w:r>
+          </w:p>
+          <w:p>
+            <w:pPr>
+              <w:pStyle w:val="NormalWeb"/>
+              <w:numPr>
+                <w:ilvl w:val="0"/>
+                <w:numId w:val="55"/>
+              </w:numPr>
+              <w:spacing w:before="0" w:beforeAutospacing="0" w:after="0" w:afterAutospacing="0"/>
+              <w:ind w:left="360"/>
+              <w:textAlignment w:val="baseline"/>
+              <w:cnfStyle w:val="000000100000" w:firstRow="0" w:lastRow="0" w:firstColumn="0" w:lastColumn="0" w:oddVBand="0" w:evenVBand="0" w:oddHBand="1" w:evenHBand="0" w:firstRowFirstColumn="0" w:firstRowLastColumn="0" w:lastRowFirstColumn="0" w:lastRowLastColumn="0"/>
+              <w:rPr>
+                <w:rFonts w:ascii="Arial" w:hAnsi="Arial" w:cs="Arial"/>
+                <w:color w:val="000000"/>
+                <w:sz w:val="20"/>
+                <w:szCs w:val="20"/>
+              </w:rPr>
+            </w:pPr>
+            <w:r>
+              <w:rPr>
+                <w:rFonts w:ascii="Arial" w:hAnsi="Arial" w:cs="Arial"/>
+                <w:color w:val="000000"/>
+                <w:sz w:val="20"/>
+                <w:szCs w:val="20"/>
+              </w:rPr>
+              <w:t xml:space="preserve">User Acceptance </w:t>
+            </w:r>
+          </w:p>
+          <w:p>
+            <w:pPr>
+              <w:pStyle w:val="NormalWeb"/>
+              <w:numPr>
+                <w:ilvl w:val="0"/>
+                <w:numId w:val="55"/>
+              </w:numPr>
+              <w:spacing w:before="0" w:beforeAutospacing="0" w:after="0" w:afterAutospacing="0"/>
+              <w:ind w:left="360"/>
+              <w:textAlignment w:val="baseline"/>
+              <w:cnfStyle w:val="000000100000" w:firstRow="0" w:lastRow="0" w:firstColumn="0" w:lastColumn="0" w:oddVBand="0" w:evenVBand="0" w:oddHBand="1" w:evenHBand="0" w:firstRowFirstColumn="0" w:firstRowLastColumn="0" w:lastRowFirstColumn="0" w:lastRowLastColumn="0"/>
+              <w:rPr>
+                <w:rFonts w:ascii="Arial" w:hAnsi="Arial" w:cs="Arial"/>
+                <w:color w:val="000000"/>
+                <w:sz w:val="20"/>
+                <w:szCs w:val="20"/>
+              </w:rPr>
+            </w:pPr>
+            <w:r>
+              <w:rPr>
+                <w:rFonts w:ascii="Arial" w:hAnsi="Arial" w:cs="Arial"/>
+                <w:color w:val="000000"/>
+                <w:sz w:val="20"/>
+                <w:szCs w:val="20"/>
+              </w:rPr>
+              <w:t>Regression Testing</w:t>
+            </w:r>
+          </w:p>
+          <w:p>
+            <w:pPr>
+              <w:pStyle w:val="NormalWeb"/>
+              <w:numPr>
+                <w:ilvl w:val="0"/>
+                <w:numId w:val="55"/>
+              </w:numPr>
+              <w:spacing w:before="0" w:beforeAutospacing="0" w:after="0" w:afterAutospacing="0"/>
+              <w:ind w:left="360"/>
+              <w:textAlignment w:val="baseline"/>
+              <w:cnfStyle w:val="000000100000" w:firstRow="0" w:lastRow="0" w:firstColumn="0" w:lastColumn="0" w:oddVBand="0" w:evenVBand="0" w:oddHBand="1" w:evenHBand="0" w:firstRowFirstColumn="0" w:firstRowLastColumn="0" w:lastRowFirstColumn="0" w:lastRowLastColumn="0"/>
+              <w:rPr>
+                <w:rFonts w:ascii="Arial" w:hAnsi="Arial" w:cs="Arial"/>
+                <w:color w:val="000000"/>
+                <w:sz w:val="20"/>
+                <w:szCs w:val="20"/>
+              </w:rPr>
+            </w:pPr>
+            <w:r>
+              <w:rPr>
+                <w:rFonts w:ascii="Arial" w:hAnsi="Arial" w:cs="Arial"/>
+                <w:color w:val="000000"/>
+                <w:sz w:val="20"/>
+                <w:szCs w:val="20"/>
+              </w:rPr>
+              <w:t>Integration testing</w:t>
+            </w:r>
+          </w:p>
+        </w:tc>
+        <w:tc>
+          <w:tcPr>
+            <w:tcW w:w="2321" w:type="dxa"/>
+            <w:hideMark/>
+          </w:tcPr>
+          <w:p>
+            <w:pPr>
+              <w:pStyle w:val="NormalWeb"/>
+              <w:numPr>
+                <w:ilvl w:val="0"/>
+                <w:numId w:val="55"/>
+              </w:numPr>
+              <w:spacing w:before="0" w:beforeAutospacing="0" w:after="40" w:afterAutospacing="0"/>
+              <w:textAlignment w:val="baseline"/>
+              <w:cnfStyle w:val="000000100000" w:firstRow="0" w:lastRow="0" w:firstColumn="0" w:lastColumn="0" w:oddVBand="0" w:evenVBand="0" w:oddHBand="1" w:evenHBand="0" w:firstRowFirstColumn="0" w:firstRowLastColumn="0" w:lastRowFirstColumn="0" w:lastRowLastColumn="0"/>
+              <w:rPr>
+                <w:rFonts w:ascii="Verdana" w:hAnsi="Verdana"/>
+                <w:color w:val="000000"/>
+                <w:sz w:val="20"/>
+                <w:szCs w:val="20"/>
+              </w:rPr>
+            </w:pPr>
+            <w:r>
+              <w:rPr>
+                <w:rFonts w:ascii="Arial" w:hAnsi="Arial" w:cs="Arial"/>
+                <w:color w:val="000000"/>
+                <w:sz w:val="20"/>
+                <w:szCs w:val="20"/>
+              </w:rPr>
+              <w:t>Project Team</w:t>
+            </w:r>
+          </w:p>
+          <w:p>
+            <w:pPr>
+              <w:pStyle w:val="NormalWeb"/>
+              <w:numPr>
+                <w:ilvl w:val="0"/>
+                <w:numId w:val="55"/>
+              </w:numPr>
+              <w:spacing w:before="0" w:beforeAutospacing="0" w:after="40" w:afterAutospacing="0"/>
+              <w:textAlignment w:val="baseline"/>
+              <w:cnfStyle w:val="000000100000" w:firstRow="0" w:lastRow="0" w:firstColumn="0" w:lastColumn="0" w:oddVBand="0" w:evenVBand="0" w:oddHBand="1" w:evenHBand="0" w:firstRowFirstColumn="0" w:firstRowLastColumn="0" w:lastRowFirstColumn="0" w:lastRowLastColumn="0"/>
+              <w:rPr>
+                <w:rFonts w:ascii="Verdana" w:hAnsi="Verdana"/>
+                <w:color w:val="000000"/>
+                <w:sz w:val="20"/>
+                <w:szCs w:val="20"/>
+              </w:rPr>
+            </w:pPr>
+            <w:r>
+              <w:rPr>
+                <w:rFonts w:ascii="Arial" w:hAnsi="Arial" w:cs="Arial"/>
+                <w:color w:val="000000"/>
+                <w:sz w:val="20"/>
+                <w:szCs w:val="20"/>
+              </w:rPr>
+              <w:t>QA Team</w:t>
+            </w:r>
+          </w:p>
+          <w:p>
+            <w:pPr>
+              <w:pStyle w:val="NormalWeb"/>
+              <w:numPr>
+                <w:ilvl w:val="0"/>
+                <w:numId w:val="55"/>
+              </w:numPr>
+              <w:spacing w:before="0" w:beforeAutospacing="0" w:after="40" w:afterAutospacing="0"/>
+              <w:textAlignment w:val="baseline"/>
+              <w:cnfStyle w:val="000000100000" w:firstRow="0" w:lastRow="0" w:firstColumn="0" w:lastColumn="0" w:oddVBand="0" w:evenVBand="0" w:oddHBand="1" w:evenHBand="0" w:firstRowFirstColumn="0" w:firstRowLastColumn="0" w:lastRowFirstColumn="0" w:lastRowLastColumn="0"/>
+              <w:rPr>
+                <w:rFonts w:ascii="Verdana" w:hAnsi="Verdana"/>
+                <w:color w:val="000000"/>
+                <w:sz w:val="20"/>
+                <w:szCs w:val="20"/>
+              </w:rPr>
+            </w:pPr>
+            <w:r>
+              <w:rPr>
+                <w:rFonts w:ascii="Arial" w:hAnsi="Arial" w:cs="Arial"/>
+                <w:color w:val="000000"/>
+                <w:sz w:val="20"/>
+                <w:szCs w:val="20"/>
+              </w:rPr>
+              <w:t>Client</w:t>
+            </w:r>
+          </w:p>
+          <w:p>
+            <w:pPr>
+              <w:pStyle w:val="NormalWeb"/>
+              <w:numPr>
+                <w:ilvl w:val="0"/>
+                <w:numId w:val="55"/>
+              </w:numPr>
+              <w:spacing w:before="0" w:beforeAutospacing="0" w:after="40" w:afterAutospacing="0"/>
+              <w:textAlignment w:val="baseline"/>
+              <w:cnfStyle w:val="000000100000" w:firstRow="0" w:lastRow="0" w:firstColumn="0" w:lastColumn="0" w:oddVBand="0" w:evenVBand="0" w:oddHBand="1" w:evenHBand="0" w:firstRowFirstColumn="0" w:firstRowLastColumn="0" w:lastRowFirstColumn="0" w:lastRowLastColumn="0"/>
+              <w:rPr>
+                <w:rFonts w:ascii="Verdana" w:hAnsi="Verdana"/>
+                <w:color w:val="000000"/>
+                <w:sz w:val="20"/>
+                <w:szCs w:val="20"/>
+              </w:rPr>
+            </w:pPr>
+            <w:r>
+              <w:rPr>
+                <w:rFonts w:ascii="Arial" w:hAnsi="Arial" w:cs="Arial"/>
+                <w:color w:val="000000"/>
+                <w:sz w:val="20"/>
+                <w:szCs w:val="20"/>
+              </w:rPr>
+              <w:t>Users</w:t>
+            </w:r>
+          </w:p>
+          <w:p>
+            <w:pPr>
+              <w:cnfStyle w:val="000000100000" w:firstRow="0" w:lastRow="0" w:firstColumn="0" w:lastColumn="0" w:oddVBand="0" w:evenVBand="0" w:oddHBand="1" w:evenHBand="0" w:firstRowFirstColumn="0" w:firstRowLastColumn="0" w:lastRowFirstColumn="0" w:lastRowLastColumn="0"/>
+            </w:pPr>
+          </w:p>
+        </w:tc>
+        <w:tc>
+          <w:tcPr>
+            <w:tcW w:w="1749" w:type="dxa"/>
+            <w:hideMark/>
+          </w:tcPr>
+          <w:p>
+            <w:pPr>
+              <w:cnfStyle w:val="000000100000" w:firstRow="0" w:lastRow="0" w:firstColumn="0" w:lastColumn="0" w:oddVBand="0" w:evenVBand="0" w:oddHBand="1" w:evenHBand="0" w:firstRowFirstColumn="0" w:firstRowLastColumn="0" w:lastRowFirstColumn="0" w:lastRowLastColumn="0"/>
+              <w:rPr>
+                <w:rFonts w:ascii="Times New Roman" w:hAnsi="Times New Roman"/>
+                <w:sz w:val="24"/>
+                <w:szCs w:val="24"/>
+                <w:lang w:val="en-SG" w:eastAsia="en-SG"/>
+              </w:rPr>
+            </w:pPr>
+            <w:r>
+              <w:rPr>
+                <w:rFonts w:ascii="Times New Roman" w:hAnsi="Times New Roman"/>
+                <w:sz w:val="24"/>
+                <w:szCs w:val="24"/>
+                <w:lang w:val="en-SG" w:eastAsia="en-SG"/>
+              </w:rPr>
+              <w:t>Each day of the month should have a corresponding reading</w:t>
+            </w:r>
+          </w:p>
+        </w:tc>
+      </w:tr>
+      <w:tr>
+        <w:tc>
+          <w:tcPr>
+            <w:cnfStyle w:val="001000000000" w:firstRow="0" w:lastRow="0" w:firstColumn="1" w:lastColumn="0" w:oddVBand="0" w:evenVBand="0" w:oddHBand="0" w:evenHBand="0" w:firstRowFirstColumn="0" w:firstRowLastColumn="0" w:lastRowFirstColumn="0" w:lastRowLastColumn="0"/>
+            <w:tcW w:w="1694" w:type="dxa"/>
+          </w:tcPr>
+          <w:p>
+            <w:pPr>
+              <w:pStyle w:val="NormalWeb"/>
+              <w:spacing w:before="40" w:beforeAutospacing="0" w:after="0" w:afterAutospacing="0"/>
+              <w:rPr>
+                <w:rFonts w:ascii="Arial" w:hAnsi="Arial" w:cs="Arial"/>
+                <w:color w:val="000000"/>
+                <w:sz w:val="20"/>
+                <w:szCs w:val="20"/>
+              </w:rPr>
+            </w:pPr>
+          </w:p>
+        </w:tc>
+        <w:tc>
+          <w:tcPr>
+            <w:tcW w:w="2013" w:type="dxa"/>
+          </w:tcPr>
+          <w:p>
+            <w:pPr>
+              <w:pStyle w:val="NormalWeb"/>
+              <w:spacing w:before="40" w:beforeAutospacing="0" w:after="0" w:afterAutospacing="0"/>
+              <w:cnfStyle w:val="000000000000" w:firstRow="0" w:lastRow="0" w:firstColumn="0" w:lastColumn="0" w:oddVBand="0" w:evenVBand="0" w:oddHBand="0" w:evenHBand="0" w:firstRowFirstColumn="0" w:firstRowLastColumn="0" w:lastRowFirstColumn="0" w:lastRowLastColumn="0"/>
+              <w:rPr>
+                <w:rFonts w:ascii="Arial" w:hAnsi="Arial" w:cs="Arial"/>
+                <w:color w:val="000000"/>
+                <w:sz w:val="20"/>
+                <w:szCs w:val="20"/>
+              </w:rPr>
+            </w:pPr>
+            <w:r>
+              <w:t>Correct Sequence of the Events based on the Biblical Calendar</w:t>
+            </w:r>
+          </w:p>
+        </w:tc>
+        <w:tc>
+          <w:tcPr>
+            <w:tcW w:w="992" w:type="dxa"/>
+          </w:tcPr>
+          <w:p>
+            <w:pPr>
+              <w:cnfStyle w:val="000000000000" w:firstRow="0" w:lastRow="0" w:firstColumn="0" w:lastColumn="0" w:oddVBand="0" w:evenVBand="0" w:oddHBand="0" w:evenHBand="0" w:firstRowFirstColumn="0" w:firstRowLastColumn="0" w:lastRowFirstColumn="0" w:lastRowLastColumn="0"/>
+            </w:pPr>
+            <w:r>
+              <w:t>February - April</w:t>
+            </w:r>
+          </w:p>
+        </w:tc>
+        <w:tc>
+          <w:tcPr>
+            <w:tcW w:w="1713" w:type="dxa"/>
+          </w:tcPr>
+          <w:p>
+            <w:pPr>
+              <w:pStyle w:val="NormalWeb"/>
+              <w:numPr>
+                <w:ilvl w:val="0"/>
+                <w:numId w:val="55"/>
+              </w:numPr>
+              <w:spacing w:before="0" w:beforeAutospacing="0" w:after="0" w:afterAutospacing="0"/>
+              <w:ind w:left="360"/>
+              <w:textAlignment w:val="baseline"/>
+              <w:cnfStyle w:val="000000000000" w:firstRow="0" w:lastRow="0" w:firstColumn="0" w:lastColumn="0" w:oddVBand="0" w:evenVBand="0" w:oddHBand="0" w:evenHBand="0" w:firstRowFirstColumn="0" w:firstRowLastColumn="0" w:lastRowFirstColumn="0" w:lastRowLastColumn="0"/>
+              <w:rPr>
+                <w:rFonts w:ascii="Arial" w:hAnsi="Arial" w:cs="Arial"/>
+                <w:color w:val="000000"/>
+                <w:sz w:val="20"/>
+                <w:szCs w:val="20"/>
+              </w:rPr>
+            </w:pPr>
+            <w:r>
+              <w:rPr>
+                <w:rFonts w:ascii="Arial" w:hAnsi="Arial" w:cs="Arial"/>
+                <w:color w:val="000000"/>
+                <w:sz w:val="20"/>
+                <w:szCs w:val="20"/>
+              </w:rPr>
+              <w:t xml:space="preserve">Dynamic Testing </w:t>
+            </w:r>
+          </w:p>
+          <w:p>
+            <w:pPr>
+              <w:pStyle w:val="NormalWeb"/>
+              <w:numPr>
+                <w:ilvl w:val="0"/>
+                <w:numId w:val="55"/>
+              </w:numPr>
+              <w:spacing w:before="0" w:beforeAutospacing="0" w:after="0" w:afterAutospacing="0"/>
+              <w:ind w:left="360"/>
+              <w:textAlignment w:val="baseline"/>
+              <w:cnfStyle w:val="000000000000" w:firstRow="0" w:lastRow="0" w:firstColumn="0" w:lastColumn="0" w:oddVBand="0" w:evenVBand="0" w:oddHBand="0" w:evenHBand="0" w:firstRowFirstColumn="0" w:firstRowLastColumn="0" w:lastRowFirstColumn="0" w:lastRowLastColumn="0"/>
+              <w:rPr>
+                <w:rFonts w:ascii="Arial" w:hAnsi="Arial" w:cs="Arial"/>
+                <w:color w:val="000000"/>
+                <w:sz w:val="20"/>
+                <w:szCs w:val="20"/>
+              </w:rPr>
+            </w:pPr>
+            <w:r>
+              <w:rPr>
+                <w:rFonts w:ascii="Arial" w:hAnsi="Arial" w:cs="Arial"/>
+                <w:color w:val="000000"/>
+                <w:sz w:val="20"/>
+                <w:szCs w:val="20"/>
+              </w:rPr>
+              <w:t xml:space="preserve">User Acceptance </w:t>
+            </w:r>
+          </w:p>
+          <w:p>
+            <w:pPr>
+              <w:pStyle w:val="NormalWeb"/>
+              <w:numPr>
+                <w:ilvl w:val="0"/>
+                <w:numId w:val="55"/>
+              </w:numPr>
+              <w:spacing w:before="0" w:beforeAutospacing="0" w:after="0" w:afterAutospacing="0"/>
+              <w:ind w:left="360"/>
+              <w:textAlignment w:val="baseline"/>
+              <w:cnfStyle w:val="000000000000" w:firstRow="0" w:lastRow="0" w:firstColumn="0" w:lastColumn="0" w:oddVBand="0" w:evenVBand="0" w:oddHBand="0" w:evenHBand="0" w:firstRowFirstColumn="0" w:firstRowLastColumn="0" w:lastRowFirstColumn="0" w:lastRowLastColumn="0"/>
+              <w:rPr>
+                <w:rFonts w:ascii="Arial" w:hAnsi="Arial" w:cs="Arial"/>
+                <w:color w:val="000000"/>
+                <w:sz w:val="20"/>
+                <w:szCs w:val="20"/>
+              </w:rPr>
+            </w:pPr>
+            <w:r>
+              <w:rPr>
+                <w:rFonts w:ascii="Arial" w:hAnsi="Arial" w:cs="Arial"/>
+                <w:color w:val="000000"/>
+                <w:sz w:val="20"/>
+                <w:szCs w:val="20"/>
+              </w:rPr>
+              <w:t>Regression Testing</w:t>
+            </w:r>
+          </w:p>
+          <w:p>
+            <w:pPr>
+              <w:pStyle w:val="NormalWeb"/>
+              <w:numPr>
+                <w:ilvl w:val="0"/>
+                <w:numId w:val="55"/>
+              </w:numPr>
+              <w:spacing w:before="0" w:beforeAutospacing="0" w:after="0" w:afterAutospacing="0"/>
+              <w:ind w:left="360"/>
+              <w:textAlignment w:val="baseline"/>
+              <w:cnfStyle w:val="000000000000" w:firstRow="0" w:lastRow="0" w:firstColumn="0" w:lastColumn="0" w:oddVBand="0" w:evenVBand="0" w:oddHBand="0" w:evenHBand="0" w:firstRowFirstColumn="0" w:firstRowLastColumn="0" w:lastRowFirstColumn="0" w:lastRowLastColumn="0"/>
+              <w:rPr>
+                <w:rFonts w:ascii="Arial" w:hAnsi="Arial" w:cs="Arial"/>
+                <w:color w:val="000000"/>
+                <w:sz w:val="20"/>
+                <w:szCs w:val="20"/>
+              </w:rPr>
+            </w:pPr>
+            <w:r>
+              <w:rPr>
+                <w:rFonts w:ascii="Arial" w:hAnsi="Arial" w:cs="Arial"/>
+                <w:color w:val="000000"/>
+                <w:sz w:val="20"/>
+                <w:szCs w:val="20"/>
+              </w:rPr>
+              <w:t>Integration testing</w:t>
+            </w:r>
+          </w:p>
+        </w:tc>
+        <w:tc>
+          <w:tcPr>
+            <w:tcW w:w="2321" w:type="dxa"/>
+          </w:tcPr>
+          <w:p>
+            <w:pPr>
+              <w:pStyle w:val="NormalWeb"/>
+              <w:numPr>
+                <w:ilvl w:val="0"/>
+                <w:numId w:val="55"/>
+              </w:numPr>
+              <w:spacing w:before="0" w:beforeAutospacing="0" w:after="40" w:afterAutospacing="0"/>
+              <w:textAlignment w:val="baseline"/>
+              <w:cnfStyle w:val="000000000000" w:firstRow="0" w:lastRow="0" w:firstColumn="0" w:lastColumn="0" w:oddVBand="0" w:evenVBand="0" w:oddHBand="0" w:evenHBand="0" w:firstRowFirstColumn="0" w:firstRowLastColumn="0" w:lastRowFirstColumn="0" w:lastRowLastColumn="0"/>
+              <w:rPr>
+                <w:rFonts w:ascii="Verdana" w:hAnsi="Verdana"/>
+                <w:color w:val="000000"/>
+                <w:sz w:val="20"/>
+                <w:szCs w:val="20"/>
+              </w:rPr>
+            </w:pPr>
+            <w:r>
+              <w:rPr>
+                <w:rFonts w:ascii="Arial" w:hAnsi="Arial" w:cs="Arial"/>
+                <w:color w:val="000000"/>
+                <w:sz w:val="20"/>
+                <w:szCs w:val="20"/>
+              </w:rPr>
+              <w:t>Project Team</w:t>
+            </w:r>
+          </w:p>
+          <w:p>
+            <w:pPr>
+              <w:pStyle w:val="NormalWeb"/>
+              <w:numPr>
+                <w:ilvl w:val="0"/>
+                <w:numId w:val="55"/>
+              </w:numPr>
+              <w:spacing w:before="0" w:beforeAutospacing="0" w:after="40" w:afterAutospacing="0"/>
+              <w:textAlignment w:val="baseline"/>
+              <w:cnfStyle w:val="000000000000" w:firstRow="0" w:lastRow="0" w:firstColumn="0" w:lastColumn="0" w:oddVBand="0" w:evenVBand="0" w:oddHBand="0" w:evenHBand="0" w:firstRowFirstColumn="0" w:firstRowLastColumn="0" w:lastRowFirstColumn="0" w:lastRowLastColumn="0"/>
+              <w:rPr>
+                <w:rFonts w:ascii="Verdana" w:hAnsi="Verdana"/>
+                <w:color w:val="000000"/>
+                <w:sz w:val="20"/>
+                <w:szCs w:val="20"/>
+              </w:rPr>
+            </w:pPr>
+            <w:r>
+              <w:rPr>
+                <w:rFonts w:ascii="Arial" w:hAnsi="Arial" w:cs="Arial"/>
+                <w:color w:val="000000"/>
+                <w:sz w:val="20"/>
+                <w:szCs w:val="20"/>
+              </w:rPr>
+              <w:t>QA Team</w:t>
+            </w:r>
+          </w:p>
+          <w:p>
+            <w:pPr>
+              <w:pStyle w:val="NormalWeb"/>
+              <w:numPr>
+                <w:ilvl w:val="0"/>
+                <w:numId w:val="55"/>
+              </w:numPr>
+              <w:spacing w:before="0" w:beforeAutospacing="0" w:after="40" w:afterAutospacing="0"/>
+              <w:textAlignment w:val="baseline"/>
+              <w:cnfStyle w:val="000000000000" w:firstRow="0" w:lastRow="0" w:firstColumn="0" w:lastColumn="0" w:oddVBand="0" w:evenVBand="0" w:oddHBand="0" w:evenHBand="0" w:firstRowFirstColumn="0" w:firstRowLastColumn="0" w:lastRowFirstColumn="0" w:lastRowLastColumn="0"/>
+              <w:rPr>
+                <w:rFonts w:ascii="Verdana" w:hAnsi="Verdana"/>
+                <w:color w:val="000000"/>
+                <w:sz w:val="20"/>
+                <w:szCs w:val="20"/>
+              </w:rPr>
+            </w:pPr>
+            <w:r>
+              <w:rPr>
+                <w:rFonts w:ascii="Arial" w:hAnsi="Arial" w:cs="Arial"/>
+                <w:color w:val="000000"/>
+                <w:sz w:val="20"/>
+                <w:szCs w:val="20"/>
+              </w:rPr>
+              <w:t>Client</w:t>
+            </w:r>
+          </w:p>
+          <w:p>
+            <w:pPr>
+              <w:pStyle w:val="NormalWeb"/>
+              <w:numPr>
+                <w:ilvl w:val="0"/>
+                <w:numId w:val="55"/>
+              </w:numPr>
+              <w:spacing w:before="0" w:beforeAutospacing="0" w:after="40" w:afterAutospacing="0"/>
+              <w:textAlignment w:val="baseline"/>
+              <w:cnfStyle w:val="000000000000" w:firstRow="0" w:lastRow="0" w:firstColumn="0" w:lastColumn="0" w:oddVBand="0" w:evenVBand="0" w:oddHBand="0" w:evenHBand="0" w:firstRowFirstColumn="0" w:firstRowLastColumn="0" w:lastRowFirstColumn="0" w:lastRowLastColumn="0"/>
+              <w:rPr>
+                <w:rFonts w:ascii="Verdana" w:hAnsi="Verdana"/>
+                <w:color w:val="000000"/>
+                <w:sz w:val="20"/>
+                <w:szCs w:val="20"/>
+              </w:rPr>
+            </w:pPr>
+            <w:r>
+              <w:rPr>
+                <w:rFonts w:ascii="Arial" w:hAnsi="Arial" w:cs="Arial"/>
+                <w:color w:val="000000"/>
+                <w:sz w:val="20"/>
+                <w:szCs w:val="20"/>
+              </w:rPr>
+              <w:t>Users</w:t>
+            </w:r>
+          </w:p>
+          <w:p>
+            <w:pPr>
+              <w:cnfStyle w:val="000000000000" w:firstRow="0" w:lastRow="0" w:firstColumn="0" w:lastColumn="0" w:oddVBand="0" w:evenVBand="0" w:oddHBand="0" w:evenHBand="0" w:firstRowFirstColumn="0" w:firstRowLastColumn="0" w:lastRowFirstColumn="0" w:lastRowLastColumn="0"/>
+            </w:pPr>
+          </w:p>
+        </w:tc>
+        <w:tc>
+          <w:tcPr>
+            <w:tcW w:w="1749" w:type="dxa"/>
+          </w:tcPr>
+          <w:p>
+            <w:pPr>
+              <w:cnfStyle w:val="000000000000" w:firstRow="0" w:lastRow="0" w:firstColumn="0" w:lastColumn="0" w:oddVBand="0" w:evenVBand="0" w:oddHBand="0" w:evenHBand="0" w:firstRowFirstColumn="0" w:firstRowLastColumn="0" w:lastRowFirstColumn="0" w:lastRowLastColumn="0"/>
+              <w:rPr>
+                <w:rFonts w:ascii="Times New Roman" w:hAnsi="Times New Roman"/>
+                <w:sz w:val="24"/>
+                <w:szCs w:val="24"/>
+                <w:lang w:val="en-SG" w:eastAsia="en-SG"/>
+              </w:rPr>
+            </w:pPr>
+            <w:r>
+              <w:rPr>
+                <w:rFonts w:ascii="Times New Roman" w:hAnsi="Times New Roman"/>
+                <w:sz w:val="24"/>
+                <w:szCs w:val="24"/>
+                <w:lang w:val="en-SG" w:eastAsia="en-SG"/>
+              </w:rPr>
+              <w:t>C</w:t>
+            </w:r>
+            <w:r>
+              <w:rPr>
+                <w:rFonts w:ascii="Times New Roman" w:hAnsi="Times New Roman"/>
+                <w:sz w:val="24"/>
+                <w:szCs w:val="24"/>
+                <w:lang w:val="en-SG" w:eastAsia="en-SG"/>
+              </w:rPr>
+              <w:t>orrect List of Readings per Month and per Day of that specific Month</w:t>
+            </w:r>
+          </w:p>
+        </w:tc>
+      </w:tr>
+      <w:tr>
+        <w:trPr>
+          <w:cnfStyle w:val="000000100000" w:firstRow="0" w:lastRow="0" w:firstColumn="0" w:lastColumn="0" w:oddVBand="0" w:evenVBand="0" w:oddHBand="1" w:evenHBand="0" w:firstRowFirstColumn="0" w:firstRowLastColumn="0" w:lastRowFirstColumn="0" w:lastRowLastColumn="0"/>
+        </w:trPr>
+        <w:tc>
+          <w:tcPr>
+            <w:cnfStyle w:val="001000000000" w:firstRow="0" w:lastRow="0" w:firstColumn="1" w:lastColumn="0" w:oddVBand="0" w:evenVBand="0" w:oddHBand="0" w:evenHBand="0" w:firstRowFirstColumn="0" w:firstRowLastColumn="0" w:lastRowFirstColumn="0" w:lastRowLastColumn="0"/>
+            <w:tcW w:w="1694" w:type="dxa"/>
+          </w:tcPr>
+          <w:p>
+            <w:pPr>
+              <w:pStyle w:val="NormalWeb"/>
+              <w:spacing w:before="40" w:beforeAutospacing="0" w:after="0" w:afterAutospacing="0"/>
+              <w:rPr>
+                <w:rFonts w:ascii="Arial" w:hAnsi="Arial" w:cs="Arial"/>
+                <w:color w:val="000000"/>
+                <w:sz w:val="20"/>
+                <w:szCs w:val="20"/>
+              </w:rPr>
+            </w:pPr>
+          </w:p>
+        </w:tc>
+        <w:tc>
+          <w:tcPr>
+            <w:tcW w:w="2013" w:type="dxa"/>
+          </w:tcPr>
+          <w:p>
+            <w:pPr>
+              <w:pStyle w:val="NormalWeb"/>
+              <w:spacing w:before="40" w:beforeAutospacing="0" w:after="0" w:afterAutospacing="0"/>
+              <w:cnfStyle w:val="000000100000" w:firstRow="0" w:lastRow="0" w:firstColumn="0" w:lastColumn="0" w:oddVBand="0" w:evenVBand="0" w:oddHBand="1" w:evenHBand="0" w:firstRowFirstColumn="0" w:firstRowLastColumn="0" w:lastRowFirstColumn="0" w:lastRowLastColumn="0"/>
+              <w:rPr>
+                <w:rFonts w:ascii="Arial" w:hAnsi="Arial" w:cs="Arial"/>
+                <w:color w:val="000000"/>
+                <w:sz w:val="20"/>
+                <w:szCs w:val="20"/>
+              </w:rPr>
+            </w:pPr>
+            <w:r>
+              <w:t>Audio Verses</w:t>
+            </w:r>
+          </w:p>
+        </w:tc>
+        <w:tc>
+          <w:tcPr>
+            <w:tcW w:w="992" w:type="dxa"/>
+          </w:tcPr>
+          <w:p>
+            <w:pPr>
+              <w:cnfStyle w:val="000000100000" w:firstRow="0" w:lastRow="0" w:firstColumn="0" w:lastColumn="0" w:oddVBand="0" w:evenVBand="0" w:oddHBand="1" w:evenHBand="0" w:firstRowFirstColumn="0" w:firstRowLastColumn="0" w:lastRowFirstColumn="0" w:lastRowLastColumn="0"/>
+            </w:pPr>
+            <w:r>
+              <w:t>February - April</w:t>
+            </w:r>
+          </w:p>
+        </w:tc>
+        <w:tc>
+          <w:tcPr>
+            <w:tcW w:w="1713" w:type="dxa"/>
+          </w:tcPr>
+          <w:p>
+            <w:pPr>
+              <w:pStyle w:val="NormalWeb"/>
+              <w:numPr>
+                <w:ilvl w:val="0"/>
+                <w:numId w:val="55"/>
+              </w:numPr>
+              <w:spacing w:before="0" w:beforeAutospacing="0" w:after="0" w:afterAutospacing="0"/>
+              <w:ind w:left="360"/>
+              <w:textAlignment w:val="baseline"/>
+              <w:cnfStyle w:val="000000100000" w:firstRow="0" w:lastRow="0" w:firstColumn="0" w:lastColumn="0" w:oddVBand="0" w:evenVBand="0" w:oddHBand="1" w:evenHBand="0" w:firstRowFirstColumn="0" w:firstRowLastColumn="0" w:lastRowFirstColumn="0" w:lastRowLastColumn="0"/>
+              <w:rPr>
+                <w:rFonts w:ascii="Arial" w:hAnsi="Arial" w:cs="Arial"/>
+                <w:color w:val="000000"/>
+                <w:sz w:val="20"/>
+                <w:szCs w:val="20"/>
+              </w:rPr>
+            </w:pPr>
+            <w:r>
+              <w:rPr>
+                <w:rFonts w:ascii="Arial" w:hAnsi="Arial" w:cs="Arial"/>
+                <w:color w:val="000000"/>
+                <w:sz w:val="20"/>
+                <w:szCs w:val="20"/>
+              </w:rPr>
+              <w:t>Dynamic Testing</w:t>
+            </w:r>
+          </w:p>
+          <w:p>
+            <w:pPr>
+              <w:pStyle w:val="NormalWeb"/>
+              <w:numPr>
+                <w:ilvl w:val="0"/>
+                <w:numId w:val="55"/>
+              </w:numPr>
+              <w:spacing w:before="0" w:beforeAutospacing="0" w:after="0" w:afterAutospacing="0"/>
+              <w:ind w:left="360"/>
+              <w:textAlignment w:val="baseline"/>
+              <w:cnfStyle w:val="000000100000" w:firstRow="0" w:lastRow="0" w:firstColumn="0" w:lastColumn="0" w:oddVBand="0" w:evenVBand="0" w:oddHBand="1" w:evenHBand="0" w:firstRowFirstColumn="0" w:firstRowLastColumn="0" w:lastRowFirstColumn="0" w:lastRowLastColumn="0"/>
+              <w:rPr>
+                <w:rFonts w:ascii="Arial" w:hAnsi="Arial" w:cs="Arial"/>
+                <w:color w:val="000000"/>
+                <w:sz w:val="20"/>
+                <w:szCs w:val="20"/>
+              </w:rPr>
+            </w:pPr>
+            <w:r>
+              <w:rPr>
+                <w:rFonts w:ascii="Arial" w:hAnsi="Arial" w:cs="Arial"/>
+                <w:color w:val="000000"/>
+                <w:sz w:val="20"/>
+                <w:szCs w:val="20"/>
+              </w:rPr>
+              <w:t xml:space="preserve">User Acceptance </w:t>
+            </w:r>
+          </w:p>
+          <w:p>
+            <w:pPr>
+              <w:pStyle w:val="NormalWeb"/>
+              <w:numPr>
+                <w:ilvl w:val="0"/>
+                <w:numId w:val="55"/>
+              </w:numPr>
+              <w:spacing w:before="0" w:beforeAutospacing="0" w:after="0" w:afterAutospacing="0"/>
+              <w:ind w:left="360"/>
+              <w:textAlignment w:val="baseline"/>
+              <w:cnfStyle w:val="000000100000" w:firstRow="0" w:lastRow="0" w:firstColumn="0" w:lastColumn="0" w:oddVBand="0" w:evenVBand="0" w:oddHBand="1" w:evenHBand="0" w:firstRowFirstColumn="0" w:firstRowLastColumn="0" w:lastRowFirstColumn="0" w:lastRowLastColumn="0"/>
+              <w:rPr>
+                <w:rFonts w:ascii="Arial" w:hAnsi="Arial" w:cs="Arial"/>
+                <w:color w:val="000000"/>
+                <w:sz w:val="20"/>
+                <w:szCs w:val="20"/>
+              </w:rPr>
+            </w:pPr>
+            <w:r>
+              <w:rPr>
+                <w:rFonts w:ascii="Arial" w:hAnsi="Arial" w:cs="Arial"/>
+                <w:color w:val="000000"/>
+                <w:sz w:val="20"/>
+                <w:szCs w:val="20"/>
+              </w:rPr>
+              <w:t>Regression Testing</w:t>
+            </w:r>
+          </w:p>
+          <w:p>
+            <w:pPr>
+              <w:pStyle w:val="NormalWeb"/>
+              <w:numPr>
+                <w:ilvl w:val="0"/>
+                <w:numId w:val="55"/>
+              </w:numPr>
+              <w:spacing w:before="0" w:beforeAutospacing="0" w:after="0" w:afterAutospacing="0"/>
+              <w:ind w:left="360"/>
+              <w:textAlignment w:val="baseline"/>
+              <w:cnfStyle w:val="000000100000" w:firstRow="0" w:lastRow="0" w:firstColumn="0" w:lastColumn="0" w:oddVBand="0" w:evenVBand="0" w:oddHBand="1" w:evenHBand="0" w:firstRowFirstColumn="0" w:firstRowLastColumn="0" w:lastRowFirstColumn="0" w:lastRowLastColumn="0"/>
+              <w:rPr>
+                <w:rFonts w:ascii="Arial" w:hAnsi="Arial" w:cs="Arial"/>
+                <w:color w:val="000000"/>
+                <w:sz w:val="20"/>
+                <w:szCs w:val="20"/>
+              </w:rPr>
+            </w:pPr>
+            <w:r>
+              <w:rPr>
+                <w:rFonts w:ascii="Arial" w:hAnsi="Arial" w:cs="Arial"/>
+                <w:color w:val="000000"/>
+                <w:sz w:val="20"/>
+                <w:szCs w:val="20"/>
+              </w:rPr>
+              <w:t>Integration testing</w:t>
+            </w:r>
+          </w:p>
+        </w:tc>
+        <w:tc>
+          <w:tcPr>
+            <w:tcW w:w="2321" w:type="dxa"/>
+          </w:tcPr>
+          <w:p>
+            <w:pPr>
+              <w:pStyle w:val="NormalWeb"/>
+              <w:numPr>
+                <w:ilvl w:val="0"/>
+                <w:numId w:val="55"/>
+              </w:numPr>
+              <w:spacing w:before="0" w:beforeAutospacing="0" w:after="40" w:afterAutospacing="0"/>
+              <w:textAlignment w:val="baseline"/>
+              <w:cnfStyle w:val="000000100000" w:firstRow="0" w:lastRow="0" w:firstColumn="0" w:lastColumn="0" w:oddVBand="0" w:evenVBand="0" w:oddHBand="1" w:evenHBand="0" w:firstRowFirstColumn="0" w:firstRowLastColumn="0" w:lastRowFirstColumn="0" w:lastRowLastColumn="0"/>
+              <w:rPr>
+                <w:rFonts w:ascii="Verdana" w:hAnsi="Verdana"/>
+                <w:color w:val="000000"/>
+                <w:sz w:val="20"/>
+                <w:szCs w:val="20"/>
+              </w:rPr>
+            </w:pPr>
+            <w:r>
+              <w:rPr>
+                <w:rFonts w:ascii="Arial" w:hAnsi="Arial" w:cs="Arial"/>
+                <w:color w:val="000000"/>
+                <w:sz w:val="20"/>
+                <w:szCs w:val="20"/>
+              </w:rPr>
+              <w:t>Project Team</w:t>
+            </w:r>
+          </w:p>
+          <w:p>
+            <w:pPr>
+              <w:pStyle w:val="NormalWeb"/>
+              <w:numPr>
+                <w:ilvl w:val="0"/>
+                <w:numId w:val="55"/>
+              </w:numPr>
+              <w:spacing w:before="0" w:beforeAutospacing="0" w:after="40" w:afterAutospacing="0"/>
+              <w:textAlignment w:val="baseline"/>
+              <w:cnfStyle w:val="000000100000" w:firstRow="0" w:lastRow="0" w:firstColumn="0" w:lastColumn="0" w:oddVBand="0" w:evenVBand="0" w:oddHBand="1" w:evenHBand="0" w:firstRowFirstColumn="0" w:firstRowLastColumn="0" w:lastRowFirstColumn="0" w:lastRowLastColumn="0"/>
+              <w:rPr>
+                <w:rFonts w:ascii="Verdana" w:hAnsi="Verdana"/>
+                <w:color w:val="000000"/>
+                <w:sz w:val="20"/>
+                <w:szCs w:val="20"/>
+              </w:rPr>
+            </w:pPr>
+            <w:r>
+              <w:rPr>
+                <w:rFonts w:ascii="Arial" w:hAnsi="Arial" w:cs="Arial"/>
+                <w:color w:val="000000"/>
+                <w:sz w:val="20"/>
+                <w:szCs w:val="20"/>
+              </w:rPr>
+              <w:t>Client</w:t>
+            </w:r>
+          </w:p>
+          <w:p>
+            <w:pPr>
+              <w:pStyle w:val="NormalWeb"/>
+              <w:numPr>
+                <w:ilvl w:val="0"/>
+                <w:numId w:val="55"/>
+              </w:numPr>
+              <w:spacing w:before="0" w:beforeAutospacing="0" w:after="40" w:afterAutospacing="0"/>
+              <w:textAlignment w:val="baseline"/>
+              <w:cnfStyle w:val="000000100000" w:firstRow="0" w:lastRow="0" w:firstColumn="0" w:lastColumn="0" w:oddVBand="0" w:evenVBand="0" w:oddHBand="1" w:evenHBand="0" w:firstRowFirstColumn="0" w:firstRowLastColumn="0" w:lastRowFirstColumn="0" w:lastRowLastColumn="0"/>
+              <w:rPr>
+                <w:rFonts w:ascii="Verdana" w:hAnsi="Verdana"/>
+                <w:color w:val="000000"/>
+                <w:sz w:val="20"/>
+                <w:szCs w:val="20"/>
+              </w:rPr>
+            </w:pPr>
+            <w:r>
+              <w:rPr>
+                <w:rFonts w:ascii="Arial" w:hAnsi="Arial" w:cs="Arial"/>
+                <w:color w:val="000000"/>
+                <w:sz w:val="20"/>
+                <w:szCs w:val="20"/>
+              </w:rPr>
+              <w:t>Users</w:t>
+            </w:r>
+          </w:p>
+          <w:p>
+            <w:pPr>
+              <w:cnfStyle w:val="000000100000" w:firstRow="0" w:lastRow="0" w:firstColumn="0" w:lastColumn="0" w:oddVBand="0" w:evenVBand="0" w:oddHBand="1" w:evenHBand="0" w:firstRowFirstColumn="0" w:firstRowLastColumn="0" w:lastRowFirstColumn="0" w:lastRowLastColumn="0"/>
+            </w:pPr>
+          </w:p>
+        </w:tc>
+        <w:tc>
+          <w:tcPr>
+            <w:tcW w:w="1749" w:type="dxa"/>
+          </w:tcPr>
+          <w:p>
+            <w:pPr>
+              <w:cnfStyle w:val="000000100000" w:firstRow="0" w:lastRow="0" w:firstColumn="0" w:lastColumn="0" w:oddVBand="0" w:evenVBand="0" w:oddHBand="1" w:evenHBand="0" w:firstRowFirstColumn="0" w:firstRowLastColumn="0" w:lastRowFirstColumn="0" w:lastRowLastColumn="0"/>
+              <w:rPr>
+                <w:rFonts w:ascii="Times New Roman" w:hAnsi="Times New Roman"/>
+                <w:sz w:val="24"/>
+                <w:szCs w:val="24"/>
+                <w:lang w:val="en-SG" w:eastAsia="en-SG"/>
+              </w:rPr>
+            </w:pPr>
+            <w:r>
+              <w:rPr>
+                <w:rFonts w:ascii="Times New Roman" w:hAnsi="Times New Roman"/>
+                <w:sz w:val="24"/>
+                <w:szCs w:val="24"/>
+                <w:lang w:val="en-SG" w:eastAsia="en-SG"/>
+              </w:rPr>
+              <w:t xml:space="preserve">Plot </w:t>
+            </w:r>
+            <w:r>
+              <w:rPr>
+                <w:rFonts w:ascii="Times New Roman" w:hAnsi="Times New Roman"/>
+                <w:sz w:val="24"/>
+                <w:szCs w:val="24"/>
+                <w:lang w:val="en-SG" w:eastAsia="en-SG"/>
+              </w:rPr>
+              <w:t xml:space="preserve">correct </w:t>
+            </w:r>
+            <w:r>
+              <w:rPr>
+                <w:rFonts w:ascii="Times New Roman" w:hAnsi="Times New Roman"/>
+                <w:sz w:val="24"/>
+                <w:szCs w:val="24"/>
+                <w:lang w:val="en-SG" w:eastAsia="en-SG"/>
+              </w:rPr>
+              <w:t>Audio verses for every type of event of the entire calendar</w:t>
+            </w:r>
+          </w:p>
+        </w:tc>
+      </w:tr>
+      <w:tr>
+        <w:tc>
+          <w:tcPr>
+            <w:cnfStyle w:val="001000000000" w:firstRow="0" w:lastRow="0" w:firstColumn="1" w:lastColumn="0" w:oddVBand="0" w:evenVBand="0" w:oddHBand="0" w:evenHBand="0" w:firstRowFirstColumn="0" w:firstRowLastColumn="0" w:lastRowFirstColumn="0" w:lastRowLastColumn="0"/>
+            <w:tcW w:w="1694" w:type="dxa"/>
+          </w:tcPr>
+          <w:p>
+            <w:pPr>
+              <w:pStyle w:val="NormalWeb"/>
+              <w:spacing w:before="40" w:beforeAutospacing="0" w:after="0" w:afterAutospacing="0"/>
+              <w:rPr>
+                <w:rFonts w:ascii="Arial" w:hAnsi="Arial" w:cs="Arial"/>
+                <w:color w:val="000000"/>
+                <w:sz w:val="20"/>
+                <w:szCs w:val="20"/>
+              </w:rPr>
+            </w:pPr>
+            <w:r>
+              <w:rPr>
+                <w:rFonts w:ascii="Arial" w:hAnsi="Arial" w:cs="Arial"/>
+                <w:color w:val="000000"/>
+                <w:sz w:val="20"/>
+                <w:szCs w:val="20"/>
+              </w:rPr>
+              <w:t>ASND_LCMAM System – frontend</w:t>
+            </w:r>
+          </w:p>
+        </w:tc>
+        <w:tc>
+          <w:tcPr>
+            <w:tcW w:w="2013" w:type="dxa"/>
+          </w:tcPr>
+          <w:p>
+            <w:pPr>
+              <w:pStyle w:val="NormalWeb"/>
+              <w:numPr>
+                <w:ilvl w:val="0"/>
+                <w:numId w:val="57"/>
+              </w:numPr>
+              <w:spacing w:before="40" w:beforeAutospacing="0" w:after="0" w:afterAutospacing="0"/>
+              <w:ind w:left="346" w:hanging="284"/>
+              <w:cnfStyle w:val="000000000000" w:firstRow="0" w:lastRow="0" w:firstColumn="0" w:lastColumn="0" w:oddVBand="0" w:evenVBand="0" w:oddHBand="0" w:evenHBand="0" w:firstRowFirstColumn="0" w:firstRowLastColumn="0" w:lastRowFirstColumn="0" w:lastRowLastColumn="0"/>
+            </w:pPr>
+            <w:r>
+              <w:t>CRUD</w:t>
+            </w:r>
+            <w:r>
+              <w:t xml:space="preserve"> and CRUD restrictions</w:t>
+            </w:r>
+          </w:p>
+          <w:p>
+            <w:pPr>
+              <w:pStyle w:val="NormalWeb"/>
+              <w:numPr>
+                <w:ilvl w:val="0"/>
+                <w:numId w:val="57"/>
+              </w:numPr>
+              <w:spacing w:before="40" w:beforeAutospacing="0" w:after="0" w:afterAutospacing="0"/>
+              <w:ind w:left="346" w:hanging="284"/>
+              <w:cnfStyle w:val="000000000000" w:firstRow="0" w:lastRow="0" w:firstColumn="0" w:lastColumn="0" w:oddVBand="0" w:evenVBand="0" w:oddHBand="0" w:evenHBand="0" w:firstRowFirstColumn="0" w:firstRowLastColumn="0" w:lastRowFirstColumn="0" w:lastRowLastColumn="0"/>
+            </w:pPr>
+            <w:r>
+              <w:t>Page navigation</w:t>
+            </w:r>
+          </w:p>
+          <w:p>
+            <w:pPr>
+              <w:pStyle w:val="NormalWeb"/>
+              <w:numPr>
+                <w:ilvl w:val="0"/>
+                <w:numId w:val="57"/>
+              </w:numPr>
+              <w:spacing w:before="40" w:beforeAutospacing="0" w:after="0" w:afterAutospacing="0"/>
+              <w:ind w:left="346" w:hanging="284"/>
+              <w:cnfStyle w:val="000000000000" w:firstRow="0" w:lastRow="0" w:firstColumn="0" w:lastColumn="0" w:oddVBand="0" w:evenVBand="0" w:oddHBand="0" w:evenHBand="0" w:firstRowFirstColumn="0" w:firstRowLastColumn="0" w:lastRowFirstColumn="0" w:lastRowLastColumn="0"/>
+              <w:rPr>
+                <w:rFonts w:ascii="Arial" w:hAnsi="Arial" w:cs="Arial"/>
+                <w:color w:val="000000"/>
+                <w:sz w:val="20"/>
+                <w:szCs w:val="20"/>
+              </w:rPr>
+            </w:pPr>
+            <w:r>
+              <w:rPr>
+                <w:rFonts w:ascii="Arial" w:hAnsi="Arial" w:cs="Arial"/>
+                <w:color w:val="000000"/>
+                <w:sz w:val="20"/>
+                <w:szCs w:val="20"/>
+              </w:rPr>
+              <w:lastRenderedPageBreak/>
+              <w:t>Login</w:t>
+            </w:r>
+          </w:p>
+          <w:p>
+            <w:pPr>
+              <w:pStyle w:val="NormalWeb"/>
+              <w:numPr>
+                <w:ilvl w:val="0"/>
+                <w:numId w:val="57"/>
+              </w:numPr>
+              <w:spacing w:before="40" w:beforeAutospacing="0" w:after="0" w:afterAutospacing="0"/>
+              <w:ind w:left="346" w:hanging="284"/>
+              <w:cnfStyle w:val="000000000000" w:firstRow="0" w:lastRow="0" w:firstColumn="0" w:lastColumn="0" w:oddVBand="0" w:evenVBand="0" w:oddHBand="0" w:evenHBand="0" w:firstRowFirstColumn="0" w:firstRowLastColumn="0" w:lastRowFirstColumn="0" w:lastRowLastColumn="0"/>
+              <w:rPr>
+                <w:rFonts w:ascii="Arial" w:hAnsi="Arial" w:cs="Arial"/>
+                <w:color w:val="000000"/>
+                <w:sz w:val="20"/>
+                <w:szCs w:val="20"/>
+              </w:rPr>
+            </w:pPr>
+            <w:r>
+              <w:rPr>
+                <w:rFonts w:ascii="Arial" w:hAnsi="Arial" w:cs="Arial"/>
+                <w:color w:val="000000"/>
+                <w:sz w:val="20"/>
+                <w:szCs w:val="20"/>
+              </w:rPr>
+              <w:t>Page restrictions</w:t>
+            </w:r>
+          </w:p>
+          <w:p>
+            <w:pPr>
+              <w:pStyle w:val="NormalWeb"/>
+              <w:spacing w:before="40" w:beforeAutospacing="0" w:after="0" w:afterAutospacing="0"/>
+              <w:cnfStyle w:val="000000000000" w:firstRow="0" w:lastRow="0" w:firstColumn="0" w:lastColumn="0" w:oddVBand="0" w:evenVBand="0" w:oddHBand="0" w:evenHBand="0" w:firstRowFirstColumn="0" w:firstRowLastColumn="0" w:lastRowFirstColumn="0" w:lastRowLastColumn="0"/>
+              <w:rPr>
+                <w:rFonts w:ascii="Arial" w:hAnsi="Arial" w:cs="Arial"/>
+                <w:color w:val="000000"/>
+                <w:sz w:val="20"/>
+                <w:szCs w:val="20"/>
+              </w:rPr>
+            </w:pPr>
+          </w:p>
+        </w:tc>
+        <w:tc>
+          <w:tcPr>
+            <w:tcW w:w="992" w:type="dxa"/>
+          </w:tcPr>
+          <w:p>
+            <w:pPr>
+              <w:cnfStyle w:val="000000000000" w:firstRow="0" w:lastRow="0" w:firstColumn="0" w:lastColumn="0" w:oddVBand="0" w:evenVBand="0" w:oddHBand="0" w:evenHBand="0" w:firstRowFirstColumn="0" w:firstRowLastColumn="0" w:lastRowFirstColumn="0" w:lastRowLastColumn="0"/>
+            </w:pPr>
+            <w:r>
+              <w:lastRenderedPageBreak/>
+              <w:t>February - April</w:t>
+            </w:r>
+          </w:p>
+        </w:tc>
+        <w:tc>
+          <w:tcPr>
+            <w:tcW w:w="1713" w:type="dxa"/>
+          </w:tcPr>
+          <w:p>
+            <w:pPr>
+              <w:pStyle w:val="NormalWeb"/>
+              <w:numPr>
+                <w:ilvl w:val="0"/>
+                <w:numId w:val="55"/>
+              </w:numPr>
+              <w:spacing w:before="0" w:beforeAutospacing="0" w:after="0" w:afterAutospacing="0"/>
+              <w:ind w:left="360"/>
+              <w:textAlignment w:val="baseline"/>
+              <w:cnfStyle w:val="000000000000" w:firstRow="0" w:lastRow="0" w:firstColumn="0" w:lastColumn="0" w:oddVBand="0" w:evenVBand="0" w:oddHBand="0" w:evenHBand="0" w:firstRowFirstColumn="0" w:firstRowLastColumn="0" w:lastRowFirstColumn="0" w:lastRowLastColumn="0"/>
+              <w:rPr>
+                <w:rFonts w:ascii="Arial" w:hAnsi="Arial" w:cs="Arial"/>
+                <w:color w:val="000000"/>
+                <w:sz w:val="20"/>
+                <w:szCs w:val="20"/>
+              </w:rPr>
+            </w:pPr>
+            <w:r>
+              <w:rPr>
+                <w:rFonts w:ascii="Arial" w:hAnsi="Arial" w:cs="Arial"/>
+                <w:color w:val="000000"/>
+                <w:sz w:val="20"/>
+                <w:szCs w:val="20"/>
+              </w:rPr>
+              <w:t>Dynamic Testing</w:t>
+            </w:r>
+          </w:p>
+          <w:p>
+            <w:pPr>
+              <w:pStyle w:val="NormalWeb"/>
+              <w:numPr>
+                <w:ilvl w:val="0"/>
+                <w:numId w:val="55"/>
+              </w:numPr>
+              <w:spacing w:before="0" w:beforeAutospacing="0" w:after="0" w:afterAutospacing="0"/>
+              <w:ind w:left="360"/>
+              <w:textAlignment w:val="baseline"/>
+              <w:cnfStyle w:val="000000000000" w:firstRow="0" w:lastRow="0" w:firstColumn="0" w:lastColumn="0" w:oddVBand="0" w:evenVBand="0" w:oddHBand="0" w:evenHBand="0" w:firstRowFirstColumn="0" w:firstRowLastColumn="0" w:lastRowFirstColumn="0" w:lastRowLastColumn="0"/>
+              <w:rPr>
+                <w:rFonts w:ascii="Arial" w:hAnsi="Arial" w:cs="Arial"/>
+                <w:color w:val="000000"/>
+                <w:sz w:val="20"/>
+                <w:szCs w:val="20"/>
+              </w:rPr>
+            </w:pPr>
+            <w:r>
+              <w:rPr>
+                <w:rFonts w:ascii="Arial" w:hAnsi="Arial" w:cs="Arial"/>
+                <w:color w:val="000000"/>
+                <w:sz w:val="20"/>
+                <w:szCs w:val="20"/>
+              </w:rPr>
+              <w:t xml:space="preserve">User Acceptance </w:t>
+            </w:r>
+          </w:p>
+          <w:p>
+            <w:pPr>
+              <w:pStyle w:val="NormalWeb"/>
+              <w:numPr>
+                <w:ilvl w:val="0"/>
+                <w:numId w:val="55"/>
+              </w:numPr>
+              <w:spacing w:before="0" w:beforeAutospacing="0" w:after="0" w:afterAutospacing="0"/>
+              <w:ind w:left="360"/>
+              <w:textAlignment w:val="baseline"/>
+              <w:cnfStyle w:val="000000000000" w:firstRow="0" w:lastRow="0" w:firstColumn="0" w:lastColumn="0" w:oddVBand="0" w:evenVBand="0" w:oddHBand="0" w:evenHBand="0" w:firstRowFirstColumn="0" w:firstRowLastColumn="0" w:lastRowFirstColumn="0" w:lastRowLastColumn="0"/>
+              <w:rPr>
+                <w:rFonts w:ascii="Arial" w:hAnsi="Arial" w:cs="Arial"/>
+                <w:color w:val="000000"/>
+                <w:sz w:val="20"/>
+                <w:szCs w:val="20"/>
+              </w:rPr>
+            </w:pPr>
+            <w:r>
+              <w:rPr>
+                <w:rFonts w:ascii="Arial" w:hAnsi="Arial" w:cs="Arial"/>
+                <w:color w:val="000000"/>
+                <w:sz w:val="20"/>
+                <w:szCs w:val="20"/>
+              </w:rPr>
+              <w:t>Regression Testing</w:t>
+            </w:r>
+          </w:p>
+          <w:p>
+            <w:pPr>
+              <w:pStyle w:val="NormalWeb"/>
+              <w:numPr>
+                <w:ilvl w:val="0"/>
+                <w:numId w:val="55"/>
+              </w:numPr>
+              <w:spacing w:before="0" w:beforeAutospacing="0" w:after="0" w:afterAutospacing="0"/>
+              <w:ind w:left="360"/>
+              <w:textAlignment w:val="baseline"/>
+              <w:cnfStyle w:val="000000000000" w:firstRow="0" w:lastRow="0" w:firstColumn="0" w:lastColumn="0" w:oddVBand="0" w:evenVBand="0" w:oddHBand="0" w:evenHBand="0" w:firstRowFirstColumn="0" w:firstRowLastColumn="0" w:lastRowFirstColumn="0" w:lastRowLastColumn="0"/>
+              <w:rPr>
+                <w:rFonts w:ascii="Arial" w:hAnsi="Arial" w:cs="Arial"/>
+                <w:color w:val="000000"/>
+                <w:sz w:val="20"/>
+                <w:szCs w:val="20"/>
+              </w:rPr>
+            </w:pPr>
+            <w:r>
+              <w:rPr>
+                <w:rFonts w:ascii="Arial" w:hAnsi="Arial" w:cs="Arial"/>
+                <w:color w:val="000000"/>
+                <w:sz w:val="20"/>
+                <w:szCs w:val="20"/>
+              </w:rPr>
+              <w:lastRenderedPageBreak/>
+              <w:t>Integration testing</w:t>
+            </w:r>
+          </w:p>
+        </w:tc>
+        <w:tc>
+          <w:tcPr>
+            <w:tcW w:w="2321" w:type="dxa"/>
+          </w:tcPr>
+          <w:p>
+            <w:pPr>
+              <w:pStyle w:val="NormalWeb"/>
+              <w:numPr>
+                <w:ilvl w:val="0"/>
+                <w:numId w:val="55"/>
+              </w:numPr>
+              <w:spacing w:before="0" w:beforeAutospacing="0" w:after="40" w:afterAutospacing="0"/>
+              <w:textAlignment w:val="baseline"/>
+              <w:cnfStyle w:val="000000000000" w:firstRow="0" w:lastRow="0" w:firstColumn="0" w:lastColumn="0" w:oddVBand="0" w:evenVBand="0" w:oddHBand="0" w:evenHBand="0" w:firstRowFirstColumn="0" w:firstRowLastColumn="0" w:lastRowFirstColumn="0" w:lastRowLastColumn="0"/>
+              <w:rPr>
+                <w:rFonts w:ascii="Verdana" w:hAnsi="Verdana"/>
+                <w:color w:val="000000"/>
+                <w:sz w:val="20"/>
+                <w:szCs w:val="20"/>
+              </w:rPr>
+            </w:pPr>
+            <w:r>
+              <w:rPr>
+                <w:rFonts w:ascii="Arial" w:hAnsi="Arial" w:cs="Arial"/>
+                <w:color w:val="000000"/>
+                <w:sz w:val="20"/>
+                <w:szCs w:val="20"/>
+              </w:rPr>
+              <w:lastRenderedPageBreak/>
+              <w:t>Project Team</w:t>
+            </w:r>
+          </w:p>
+          <w:p>
+            <w:pPr>
+              <w:pStyle w:val="NormalWeb"/>
+              <w:numPr>
+                <w:ilvl w:val="0"/>
+                <w:numId w:val="55"/>
+              </w:numPr>
+              <w:spacing w:before="0" w:beforeAutospacing="0" w:after="40" w:afterAutospacing="0"/>
+              <w:textAlignment w:val="baseline"/>
+              <w:cnfStyle w:val="000000000000" w:firstRow="0" w:lastRow="0" w:firstColumn="0" w:lastColumn="0" w:oddVBand="0" w:evenVBand="0" w:oddHBand="0" w:evenHBand="0" w:firstRowFirstColumn="0" w:firstRowLastColumn="0" w:lastRowFirstColumn="0" w:lastRowLastColumn="0"/>
+              <w:rPr>
+                <w:rFonts w:ascii="Verdana" w:hAnsi="Verdana"/>
+                <w:color w:val="000000"/>
+                <w:sz w:val="20"/>
+                <w:szCs w:val="20"/>
+              </w:rPr>
+            </w:pPr>
+            <w:r>
+              <w:rPr>
+                <w:rFonts w:ascii="Arial" w:hAnsi="Arial" w:cs="Arial"/>
+                <w:color w:val="000000"/>
+                <w:sz w:val="20"/>
+                <w:szCs w:val="20"/>
+              </w:rPr>
+              <w:t>QA Team</w:t>
+            </w:r>
+          </w:p>
+          <w:p>
+            <w:pPr>
+              <w:pStyle w:val="NormalWeb"/>
+              <w:numPr>
+                <w:ilvl w:val="0"/>
+                <w:numId w:val="55"/>
+              </w:numPr>
+              <w:spacing w:before="0" w:beforeAutospacing="0" w:after="40" w:afterAutospacing="0"/>
+              <w:textAlignment w:val="baseline"/>
+              <w:cnfStyle w:val="000000000000" w:firstRow="0" w:lastRow="0" w:firstColumn="0" w:lastColumn="0" w:oddVBand="0" w:evenVBand="0" w:oddHBand="0" w:evenHBand="0" w:firstRowFirstColumn="0" w:firstRowLastColumn="0" w:lastRowFirstColumn="0" w:lastRowLastColumn="0"/>
+              <w:rPr>
+                <w:rFonts w:ascii="Verdana" w:hAnsi="Verdana"/>
+                <w:color w:val="000000"/>
+                <w:sz w:val="20"/>
+                <w:szCs w:val="20"/>
+              </w:rPr>
+            </w:pPr>
+            <w:r>
+              <w:rPr>
+                <w:rFonts w:ascii="Arial" w:hAnsi="Arial" w:cs="Arial"/>
+                <w:color w:val="000000"/>
+                <w:sz w:val="20"/>
+                <w:szCs w:val="20"/>
+              </w:rPr>
+              <w:t>Client</w:t>
+            </w:r>
+          </w:p>
+          <w:p>
+            <w:pPr>
+              <w:pStyle w:val="NormalWeb"/>
+              <w:numPr>
+                <w:ilvl w:val="0"/>
+                <w:numId w:val="55"/>
+              </w:numPr>
+              <w:spacing w:before="0" w:beforeAutospacing="0" w:after="40" w:afterAutospacing="0"/>
+              <w:textAlignment w:val="baseline"/>
+              <w:cnfStyle w:val="000000000000" w:firstRow="0" w:lastRow="0" w:firstColumn="0" w:lastColumn="0" w:oddVBand="0" w:evenVBand="0" w:oddHBand="0" w:evenHBand="0" w:firstRowFirstColumn="0" w:firstRowLastColumn="0" w:lastRowFirstColumn="0" w:lastRowLastColumn="0"/>
+              <w:rPr>
+                <w:rFonts w:ascii="Verdana" w:hAnsi="Verdana"/>
+                <w:color w:val="000000"/>
+                <w:sz w:val="20"/>
+                <w:szCs w:val="20"/>
+              </w:rPr>
+            </w:pPr>
+            <w:r>
+              <w:rPr>
+                <w:rFonts w:ascii="Arial" w:hAnsi="Arial" w:cs="Arial"/>
+                <w:color w:val="000000"/>
+                <w:sz w:val="20"/>
+                <w:szCs w:val="20"/>
+              </w:rPr>
+              <w:t>Users</w:t>
+            </w:r>
+          </w:p>
+          <w:p>
+            <w:pPr>
+              <w:cnfStyle w:val="000000000000" w:firstRow="0" w:lastRow="0" w:firstColumn="0" w:lastColumn="0" w:oddVBand="0" w:evenVBand="0" w:oddHBand="0" w:evenHBand="0" w:firstRowFirstColumn="0" w:firstRowLastColumn="0" w:lastRowFirstColumn="0" w:lastRowLastColumn="0"/>
+            </w:pPr>
+          </w:p>
+        </w:tc>
+        <w:tc>
+          <w:tcPr>
+            <w:tcW w:w="1749" w:type="dxa"/>
+          </w:tcPr>
+          <w:p>
+            <w:pPr>
+              <w:cnfStyle w:val="000000000000" w:firstRow="0" w:lastRow="0" w:firstColumn="0" w:lastColumn="0" w:oddVBand="0" w:evenVBand="0" w:oddHBand="0" w:evenHBand="0" w:firstRowFirstColumn="0" w:firstRowLastColumn="0" w:lastRowFirstColumn="0" w:lastRowLastColumn="0"/>
+              <w:rPr>
+                <w:rFonts w:ascii="Times New Roman" w:hAnsi="Times New Roman"/>
+                <w:sz w:val="24"/>
+                <w:szCs w:val="24"/>
+                <w:lang w:val="en-SG" w:eastAsia="en-SG"/>
+              </w:rPr>
+            </w:pPr>
+            <w:r>
+              <w:rPr>
+                <w:rFonts w:ascii="Times New Roman" w:hAnsi="Times New Roman"/>
+                <w:sz w:val="24"/>
+                <w:szCs w:val="24"/>
+                <w:lang w:val="en-SG" w:eastAsia="en-SG"/>
+              </w:rPr>
+              <w:t xml:space="preserve">All the necessary output must comply with the requirements </w:t>
+            </w:r>
+            <w:r>
+              <w:rPr>
+                <w:rFonts w:ascii="Times New Roman" w:hAnsi="Times New Roman"/>
+                <w:sz w:val="24"/>
+                <w:szCs w:val="24"/>
+                <w:lang w:val="en-SG" w:eastAsia="en-SG"/>
+              </w:rPr>
+              <w:lastRenderedPageBreak/>
+              <w:t>and test plan and test cases</w:t>
+            </w:r>
+          </w:p>
+        </w:tc>
+      </w:tr>
+    </w:tbl>
+    <w:p>
+      <w:pPr>
+        <w:pStyle w:val="ListParagraph"/>
+        <w:spacing w:line="276" w:lineRule="auto"/>
+        <w:ind w:left="1080"/>
+        <w:rPr>
+          <w:b/>
+          <w:color w:val="FF0000"/>
+          <w:sz w:val="24"/>
+        </w:rPr>
+      </w:pPr>
     </w:p>
     <w:p>
       <w:pPr>
@@ -33308,6 +36121,155 @@
     </w:lvl>
   </w:abstractNum>
   <w:abstractNum w:abstractNumId="11">
+    <w:nsid w:val="1B4B3738"/>
+    <w:multiLevelType w:val="multilevel"/>
+    <w:tmpl w:val="4A3EC518"/>
+    <w:lvl w:ilvl="0">
+      <w:start w:val="1"/>
+      <w:numFmt w:val="bullet"/>
+      <w:lvlText w:val=""/>
+      <w:lvlJc w:val="left"/>
+      <w:pPr>
+        <w:tabs>
+          <w:tab w:val="num" w:pos="720"/>
+        </w:tabs>
+        <w:ind w:left="720" w:hanging="360"/>
+      </w:pPr>
+      <w:rPr>
+        <w:rFonts w:ascii="Symbol" w:hAnsi="Symbol" w:hint="default"/>
+        <w:sz w:val="20"/>
+      </w:rPr>
+    </w:lvl>
+    <w:lvl w:ilvl="1" w:tentative="1">
+      <w:start w:val="1"/>
+      <w:numFmt w:val="bullet"/>
+      <w:lvlText w:val="o"/>
+      <w:lvlJc w:val="left"/>
+      <w:pPr>
+        <w:tabs>
+          <w:tab w:val="num" w:pos="1440"/>
+        </w:tabs>
+        <w:ind w:left="1440" w:hanging="360"/>
+      </w:pPr>
+      <w:rPr>
+        <w:rFonts w:ascii="Courier New" w:hAnsi="Courier New" w:hint="default"/>
+        <w:sz w:val="20"/>
+      </w:rPr>
+    </w:lvl>
+    <w:lvl w:ilvl="2" w:tentative="1">
+      <w:start w:val="1"/>
+      <w:numFmt w:val="bullet"/>
+      <w:lvlText w:val=""/>
+      <w:lvlJc w:val="left"/>
+      <w:pPr>
+        <w:tabs>
+          <w:tab w:val="num" w:pos="2160"/>
+        </w:tabs>
+        <w:ind w:left="2160" w:hanging="360"/>
+      </w:pPr>
+      <w:rPr>
+        <w:rFonts w:ascii="Wingdings" w:hAnsi="Wingdings" w:hint="default"/>
+        <w:sz w:val="20"/>
+      </w:rPr>
+    </w:lvl>
+    <w:lvl w:ilvl="3" w:tentative="1">
+      <w:start w:val="1"/>
+      <w:numFmt w:val="bullet"/>
+      <w:lvlText w:val=""/>
+      <w:lvlJc w:val="left"/>
+      <w:pPr>
+        <w:tabs>
+          <w:tab w:val="num" w:pos="2880"/>
+        </w:tabs>
+        <w:ind w:left="2880" w:hanging="360"/>
+      </w:pPr>
+      <w:rPr>
+        <w:rFonts w:ascii="Wingdings" w:hAnsi="Wingdings" w:hint="default"/>
+        <w:sz w:val="20"/>
+      </w:rPr>
+    </w:lvl>
+    <w:lvl w:ilvl="4" w:tentative="1">
+      <w:start w:val="1"/>
+      <w:numFmt w:val="bullet"/>
+      <w:lvlText w:val=""/>
+      <w:lvlJc w:val="left"/>
+      <w:pPr>
+        <w:tabs>
+          <w:tab w:val="num" w:pos="3600"/>
+        </w:tabs>
+        <w:ind w:left="3600" w:hanging="360"/>
+      </w:pPr>
+      <w:rPr>
+        <w:rFonts w:ascii="Wingdings" w:hAnsi="Wingdings" w:hint="default"/>
+        <w:sz w:val="20"/>
+      </w:rPr>
+    </w:lvl>
+    <w:lvl w:ilvl="5" w:tentative="1">
+      <w:start w:val="1"/>
+      <w:numFmt w:val="bullet"/>
+      <w:lvlText w:val=""/>
+      <w:lvlJc w:val="left"/>
+      <w:pPr>
+        <w:tabs>
+          <w:tab w:val="num" w:pos="4320"/>
+        </w:tabs>
+        <w:ind w:left="4320" w:hanging="360"/>
+      </w:pPr>
+      <w:rPr>
+        <w:rFonts w:ascii="Wingdings" w:hAnsi="Wingdings" w:hint="default"/>
+        <w:sz w:val="20"/>
+      </w:rPr>
+    </w:lvl>
+    <w:lvl w:ilvl="6" w:tentative="1">
+      <w:start w:val="1"/>
+      <w:numFmt w:val="bullet"/>
+      <w:lvlText w:val=""/>
+      <w:lvlJc w:val="left"/>
+      <w:pPr>
+        <w:tabs>
+          <w:tab w:val="num" w:pos="5040"/>
+        </w:tabs>
+        <w:ind w:left="5040" w:hanging="360"/>
+      </w:pPr>
+      <w:rPr>
+        <w:rFonts w:ascii="Wingdings" w:hAnsi="Wingdings" w:hint="default"/>
+        <w:sz w:val="20"/>
+      </w:rPr>
+    </w:lvl>
+    <w:lvl w:ilvl="7" w:tentative="1">
+      <w:start w:val="1"/>
+      <w:numFmt w:val="bullet"/>
+      <w:lvlText w:val=""/>
+      <w:lvlJc w:val="left"/>
+      <w:pPr>
+        <w:tabs>
+          <w:tab w:val="num" w:pos="5760"/>
+        </w:tabs>
+        <w:ind w:left="5760" w:hanging="360"/>
+      </w:pPr>
+      <w:rPr>
+        <w:rFonts w:ascii="Wingdings" w:hAnsi="Wingdings" w:hint="default"/>
+        <w:sz w:val="20"/>
+      </w:rPr>
+    </w:lvl>
+    <w:lvl w:ilvl="8" w:tentative="1">
+      <w:start w:val="1"/>
+      <w:numFmt w:val="bullet"/>
+      <w:lvlText w:val=""/>
+      <w:lvlJc w:val="left"/>
+      <w:pPr>
+        <w:tabs>
+          <w:tab w:val="num" w:pos="6480"/>
+        </w:tabs>
+        <w:ind w:left="6480" w:hanging="360"/>
+      </w:pPr>
+      <w:rPr>
+        <w:rFonts w:ascii="Wingdings" w:hAnsi="Wingdings" w:hint="default"/>
+        <w:sz w:val="20"/>
+      </w:rPr>
+    </w:lvl>
+  </w:abstractNum>
+  <w:abstractNum w:abstractNumId="12">
     <w:nsid w:val="1F1F27DB"/>
     <w:multiLevelType w:val="hybridMultilevel"/>
     <w:tmpl w:val="8A267630"/>
@@ -33420,7 +36382,7 @@
       </w:rPr>
     </w:lvl>
   </w:abstractNum>
-  <w:abstractNum w:abstractNumId="12">
+  <w:abstractNum w:abstractNumId="13">
     <w:nsid w:val="26F11329"/>
     <w:multiLevelType w:val="hybridMultilevel"/>
     <w:tmpl w:val="2076C198"/>
@@ -33509,7 +36471,7 @@
       </w:pPr>
     </w:lvl>
   </w:abstractNum>
-  <w:abstractNum w:abstractNumId="13">
+  <w:abstractNum w:abstractNumId="14">
     <w:nsid w:val="27CF6710"/>
     <w:multiLevelType w:val="hybridMultilevel"/>
     <w:tmpl w:val="F2346478"/>
@@ -33622,7 +36584,7 @@
       </w:rPr>
     </w:lvl>
   </w:abstractNum>
-  <w:abstractNum w:abstractNumId="14">
+  <w:abstractNum w:abstractNumId="15">
     <w:nsid w:val="282E33A8"/>
     <w:multiLevelType w:val="hybridMultilevel"/>
     <w:tmpl w:val="A132A4F8"/>
@@ -33735,7 +36697,120 @@
       </w:rPr>
     </w:lvl>
   </w:abstractNum>
-  <w:abstractNum w:abstractNumId="15">
+  <w:abstractNum w:abstractNumId="16">
+    <w:nsid w:val="28377634"/>
+    <w:multiLevelType w:val="hybridMultilevel"/>
+    <w:tmpl w:val="09A8ABE2"/>
+    <w:lvl w:ilvl="0" w:tplc="48090001">
+      <w:start w:val="1"/>
+      <w:numFmt w:val="bullet"/>
+      <w:lvlText w:val=""/>
+      <w:lvlJc w:val="left"/>
+      <w:pPr>
+        <w:ind w:left="720" w:hanging="360"/>
+      </w:pPr>
+      <w:rPr>
+        <w:rFonts w:ascii="Symbol" w:hAnsi="Symbol" w:hint="default"/>
+      </w:rPr>
+    </w:lvl>
+    <w:lvl w:ilvl="1" w:tplc="48090003" w:tentative="1">
+      <w:start w:val="1"/>
+      <w:numFmt w:val="bullet"/>
+      <w:lvlText w:val="o"/>
+      <w:lvlJc w:val="left"/>
+      <w:pPr>
+        <w:ind w:left="1440" w:hanging="360"/>
+      </w:pPr>
+      <w:rPr>
+        <w:rFonts w:ascii="Courier New" w:hAnsi="Courier New" w:cs="Courier New" w:hint="default"/>
+      </w:rPr>
+    </w:lvl>
+    <w:lvl w:ilvl="2" w:tplc="48090005" w:tentative="1">
+      <w:start w:val="1"/>
+      <w:numFmt w:val="bullet"/>
+      <w:lvlText w:val=""/>
+      <w:lvlJc w:val="left"/>
+      <w:pPr>
+        <w:ind w:left="2160" w:hanging="360"/>
+      </w:pPr>
+      <w:rPr>
+        <w:rFonts w:ascii="Wingdings" w:hAnsi="Wingdings" w:hint="default"/>
+      </w:rPr>
+    </w:lvl>
+    <w:lvl w:ilvl="3" w:tplc="48090001" w:tentative="1">
+      <w:start w:val="1"/>
+      <w:numFmt w:val="bullet"/>
+      <w:lvlText w:val=""/>
+      <w:lvlJc w:val="left"/>
+      <w:pPr>
+        <w:ind w:left="2880" w:hanging="360"/>
+      </w:pPr>
+      <w:rPr>
+        <w:rFonts w:ascii="Symbol" w:hAnsi="Symbol" w:hint="default"/>
+      </w:rPr>
+    </w:lvl>
+    <w:lvl w:ilvl="4" w:tplc="48090003" w:tentative="1">
+      <w:start w:val="1"/>
+      <w:numFmt w:val="bullet"/>
+      <w:lvlText w:val="o"/>
+      <w:lvlJc w:val="left"/>
+      <w:pPr>
+        <w:ind w:left="3600" w:hanging="360"/>
+      </w:pPr>
+      <w:rPr>
+        <w:rFonts w:ascii="Courier New" w:hAnsi="Courier New" w:cs="Courier New" w:hint="default"/>
+      </w:rPr>
+    </w:lvl>
+    <w:lvl w:ilvl="5" w:tplc="48090005" w:tentative="1">
+      <w:start w:val="1"/>
+      <w:numFmt w:val="bullet"/>
+      <w:lvlText w:val=""/>
+      <w:lvlJc w:val="left"/>
+      <w:pPr>
+        <w:ind w:left="4320" w:hanging="360"/>
+      </w:pPr>
+      <w:rPr>
+        <w:rFonts w:ascii="Wingdings" w:hAnsi="Wingdings" w:hint="default"/>
+      </w:rPr>
+    </w:lvl>
+    <w:lvl w:ilvl="6" w:tplc="48090001" w:tentative="1">
+      <w:start w:val="1"/>
+      <w:numFmt w:val="bullet"/>
+      <w:lvlText w:val=""/>
+      <w:lvlJc w:val="left"/>
+      <w:pPr>
+        <w:ind w:left="5040" w:hanging="360"/>
+      </w:pPr>
+      <w:rPr>
+        <w:rFonts w:ascii="Symbol" w:hAnsi="Symbol" w:hint="default"/>
+      </w:rPr>
+    </w:lvl>
+    <w:lvl w:ilvl="7" w:tplc="48090003" w:tentative="1">
+      <w:start w:val="1"/>
+      <w:numFmt w:val="bullet"/>
+      <w:lvlText w:val="o"/>
+      <w:lvlJc w:val="left"/>
+      <w:pPr>
+        <w:ind w:left="5760" w:hanging="360"/>
+      </w:pPr>
+      <w:rPr>
+        <w:rFonts w:ascii="Courier New" w:hAnsi="Courier New" w:cs="Courier New" w:hint="default"/>
+      </w:rPr>
+    </w:lvl>
+    <w:lvl w:ilvl="8" w:tplc="48090005" w:tentative="1">
+      <w:start w:val="1"/>
+      <w:numFmt w:val="bullet"/>
+      <w:lvlText w:val=""/>
+      <w:lvlJc w:val="left"/>
+      <w:pPr>
+        <w:ind w:left="6480" w:hanging="360"/>
+      </w:pPr>
+      <w:rPr>
+        <w:rFonts w:ascii="Wingdings" w:hAnsi="Wingdings" w:hint="default"/>
+      </w:rPr>
+    </w:lvl>
+  </w:abstractNum>
+  <w:abstractNum w:abstractNumId="17">
     <w:nsid w:val="2DD211A0"/>
     <w:multiLevelType w:val="hybridMultilevel"/>
     <w:tmpl w:val="1E24937E"/>
@@ -33821,7 +36896,7 @@
       </w:pPr>
     </w:lvl>
   </w:abstractNum>
-  <w:abstractNum w:abstractNumId="16">
+  <w:abstractNum w:abstractNumId="18">
     <w:nsid w:val="30AF5BFD"/>
     <w:multiLevelType w:val="hybridMultilevel"/>
     <w:tmpl w:val="6812197E"/>
@@ -33934,7 +37009,7 @@
       </w:rPr>
     </w:lvl>
   </w:abstractNum>
-  <w:abstractNum w:abstractNumId="17">
+  <w:abstractNum w:abstractNumId="19">
     <w:nsid w:val="31216911"/>
     <w:multiLevelType w:val="hybridMultilevel"/>
     <w:tmpl w:val="4BC08558"/>
@@ -34047,7 +37122,7 @@
       </w:rPr>
     </w:lvl>
   </w:abstractNum>
-  <w:abstractNum w:abstractNumId="18">
+  <w:abstractNum w:abstractNumId="20">
     <w:nsid w:val="33AD3D94"/>
     <w:multiLevelType w:val="hybridMultilevel"/>
     <w:tmpl w:val="3676B16A"/>
@@ -34133,7 +37208,7 @@
       </w:pPr>
     </w:lvl>
   </w:abstractNum>
-  <w:abstractNum w:abstractNumId="19">
+  <w:abstractNum w:abstractNumId="21">
     <w:nsid w:val="365519D2"/>
     <w:multiLevelType w:val="hybridMultilevel"/>
     <w:tmpl w:val="780A8FEA"/>
@@ -34246,7 +37321,7 @@
       </w:rPr>
     </w:lvl>
   </w:abstractNum>
-  <w:abstractNum w:abstractNumId="20">
+  <w:abstractNum w:abstractNumId="22">
     <w:nsid w:val="37B2753D"/>
     <w:multiLevelType w:val="hybridMultilevel"/>
     <w:tmpl w:val="DC647FE4"/>
@@ -34359,7 +37434,7 @@
       </w:rPr>
     </w:lvl>
   </w:abstractNum>
-  <w:abstractNum w:abstractNumId="21">
+  <w:abstractNum w:abstractNumId="23">
     <w:nsid w:val="38457083"/>
     <w:multiLevelType w:val="hybridMultilevel"/>
     <w:tmpl w:val="1E24937E"/>
@@ -34445,7 +37520,7 @@
       </w:pPr>
     </w:lvl>
   </w:abstractNum>
-  <w:abstractNum w:abstractNumId="22">
+  <w:abstractNum w:abstractNumId="24">
     <w:nsid w:val="398F5503"/>
     <w:multiLevelType w:val="hybridMultilevel"/>
     <w:tmpl w:val="4A620F3E"/>
@@ -34558,7 +37633,7 @@
       </w:rPr>
     </w:lvl>
   </w:abstractNum>
-  <w:abstractNum w:abstractNumId="23">
+  <w:abstractNum w:abstractNumId="25">
     <w:nsid w:val="3C10704C"/>
     <w:multiLevelType w:val="hybridMultilevel"/>
     <w:tmpl w:val="D79633D6"/>
@@ -34671,7 +37746,7 @@
       </w:rPr>
     </w:lvl>
   </w:abstractNum>
-  <w:abstractNum w:abstractNumId="24">
+  <w:abstractNum w:abstractNumId="26">
     <w:nsid w:val="3D2A335C"/>
     <w:multiLevelType w:val="hybridMultilevel"/>
     <w:tmpl w:val="8D2664F4"/>
@@ -34757,7 +37832,7 @@
       </w:pPr>
     </w:lvl>
   </w:abstractNum>
-  <w:abstractNum w:abstractNumId="25">
+  <w:abstractNum w:abstractNumId="27">
     <w:nsid w:val="3EBE3A0B"/>
     <w:multiLevelType w:val="hybridMultilevel"/>
     <w:tmpl w:val="7CEAAE4C"/>
@@ -34870,7 +37945,7 @@
       </w:rPr>
     </w:lvl>
   </w:abstractNum>
-  <w:abstractNum w:abstractNumId="26">
+  <w:abstractNum w:abstractNumId="28">
     <w:nsid w:val="3FF565B8"/>
     <w:multiLevelType w:val="hybridMultilevel"/>
     <w:tmpl w:val="369A2BC6"/>
@@ -34983,7 +38058,7 @@
       </w:rPr>
     </w:lvl>
   </w:abstractNum>
-  <w:abstractNum w:abstractNumId="27">
+  <w:abstractNum w:abstractNumId="29">
     <w:nsid w:val="40722504"/>
     <w:multiLevelType w:val="hybridMultilevel"/>
     <w:tmpl w:val="93CA1EC0"/>
@@ -35069,7 +38144,7 @@
       </w:pPr>
     </w:lvl>
   </w:abstractNum>
-  <w:abstractNum w:abstractNumId="28">
+  <w:abstractNum w:abstractNumId="30">
     <w:nsid w:val="459E02F3"/>
     <w:multiLevelType w:val="hybridMultilevel"/>
     <w:tmpl w:val="B71E85CC"/>
@@ -35182,7 +38257,7 @@
       </w:rPr>
     </w:lvl>
   </w:abstractNum>
-  <w:abstractNum w:abstractNumId="29">
+  <w:abstractNum w:abstractNumId="31">
     <w:nsid w:val="45E47498"/>
     <w:multiLevelType w:val="hybridMultilevel"/>
     <w:tmpl w:val="70B07CC6"/>
@@ -35295,7 +38370,7 @@
       </w:rPr>
     </w:lvl>
   </w:abstractNum>
-  <w:abstractNum w:abstractNumId="30">
+  <w:abstractNum w:abstractNumId="32">
     <w:nsid w:val="46F14A4B"/>
     <w:multiLevelType w:val="hybridMultilevel"/>
     <w:tmpl w:val="B4082E2C"/>
@@ -35381,7 +38456,7 @@
       </w:pPr>
     </w:lvl>
   </w:abstractNum>
-  <w:abstractNum w:abstractNumId="31">
+  <w:abstractNum w:abstractNumId="33">
     <w:nsid w:val="48C02A73"/>
     <w:multiLevelType w:val="hybridMultilevel"/>
     <w:tmpl w:val="8D70770A"/>
@@ -35467,7 +38542,7 @@
       </w:pPr>
     </w:lvl>
   </w:abstractNum>
-  <w:abstractNum w:abstractNumId="32">
+  <w:abstractNum w:abstractNumId="34">
     <w:nsid w:val="48D720FF"/>
     <w:multiLevelType w:val="hybridMultilevel"/>
     <w:tmpl w:val="02A265F6"/>
@@ -35553,7 +38628,7 @@
       </w:pPr>
     </w:lvl>
   </w:abstractNum>
-  <w:abstractNum w:abstractNumId="33">
+  <w:abstractNum w:abstractNumId="35">
     <w:nsid w:val="49575C19"/>
     <w:multiLevelType w:val="hybridMultilevel"/>
     <w:tmpl w:val="CC4ABF70"/>
@@ -35666,7 +38741,7 @@
       </w:rPr>
     </w:lvl>
   </w:abstractNum>
-  <w:abstractNum w:abstractNumId="34">
+  <w:abstractNum w:abstractNumId="36">
     <w:nsid w:val="4C0342CF"/>
     <w:multiLevelType w:val="hybridMultilevel"/>
     <w:tmpl w:val="BCD49606"/>
@@ -35779,7 +38854,156 @@
       </w:rPr>
     </w:lvl>
   </w:abstractNum>
-  <w:abstractNum w:abstractNumId="35">
+  <w:abstractNum w:abstractNumId="37">
+    <w:nsid w:val="4FF94D82"/>
+    <w:multiLevelType w:val="multilevel"/>
+    <w:tmpl w:val="50B46A60"/>
+    <w:lvl w:ilvl="0">
+      <w:start w:val="1"/>
+      <w:numFmt w:val="bullet"/>
+      <w:lvlText w:val=""/>
+      <w:lvlJc w:val="left"/>
+      <w:pPr>
+        <w:tabs>
+          <w:tab w:val="num" w:pos="720"/>
+        </w:tabs>
+        <w:ind w:left="720" w:hanging="360"/>
+      </w:pPr>
+      <w:rPr>
+        <w:rFonts w:ascii="Symbol" w:hAnsi="Symbol" w:hint="default"/>
+        <w:sz w:val="20"/>
+      </w:rPr>
+    </w:lvl>
+    <w:lvl w:ilvl="1" w:tentative="1">
+      <w:start w:val="1"/>
+      <w:numFmt w:val="bullet"/>
+      <w:lvlText w:val="o"/>
+      <w:lvlJc w:val="left"/>
+      <w:pPr>
+        <w:tabs>
+          <w:tab w:val="num" w:pos="1440"/>
+        </w:tabs>
+        <w:ind w:left="1440" w:hanging="360"/>
+      </w:pPr>
+      <w:rPr>
+        <w:rFonts w:ascii="Courier New" w:hAnsi="Courier New" w:hint="default"/>
+        <w:sz w:val="20"/>
+      </w:rPr>
+    </w:lvl>
+    <w:lvl w:ilvl="2" w:tentative="1">
+      <w:start w:val="1"/>
+      <w:numFmt w:val="bullet"/>
+      <w:lvlText w:val=""/>
+      <w:lvlJc w:val="left"/>
+      <w:pPr>
+        <w:tabs>
+          <w:tab w:val="num" w:pos="2160"/>
+        </w:tabs>
+        <w:ind w:left="2160" w:hanging="360"/>
+      </w:pPr>
+      <w:rPr>
+        <w:rFonts w:ascii="Wingdings" w:hAnsi="Wingdings" w:hint="default"/>
+        <w:sz w:val="20"/>
+      </w:rPr>
+    </w:lvl>
+    <w:lvl w:ilvl="3" w:tentative="1">
+      <w:start w:val="1"/>
+      <w:numFmt w:val="bullet"/>
+      <w:lvlText w:val=""/>
+      <w:lvlJc w:val="left"/>
+      <w:pPr>
+        <w:tabs>
+          <w:tab w:val="num" w:pos="2880"/>
+        </w:tabs>
+        <w:ind w:left="2880" w:hanging="360"/>
+      </w:pPr>
+      <w:rPr>
+        <w:rFonts w:ascii="Wingdings" w:hAnsi="Wingdings" w:hint="default"/>
+        <w:sz w:val="20"/>
+      </w:rPr>
+    </w:lvl>
+    <w:lvl w:ilvl="4" w:tentative="1">
+      <w:start w:val="1"/>
+      <w:numFmt w:val="bullet"/>
+      <w:lvlText w:val=""/>
+      <w:lvlJc w:val="left"/>
+      <w:pPr>
+        <w:tabs>
+          <w:tab w:val="num" w:pos="3600"/>
+        </w:tabs>
+        <w:ind w:left="3600" w:hanging="360"/>
+      </w:pPr>
+      <w:rPr>
+        <w:rFonts w:ascii="Wingdings" w:hAnsi="Wingdings" w:hint="default"/>
+        <w:sz w:val="20"/>
+      </w:rPr>
+    </w:lvl>
+    <w:lvl w:ilvl="5" w:tentative="1">
+      <w:start w:val="1"/>
+      <w:numFmt w:val="bullet"/>
+      <w:lvlText w:val=""/>
+      <w:lvlJc w:val="left"/>
+      <w:pPr>
+        <w:tabs>
+          <w:tab w:val="num" w:pos="4320"/>
+        </w:tabs>
+        <w:ind w:left="4320" w:hanging="360"/>
+      </w:pPr>
+      <w:rPr>
+        <w:rFonts w:ascii="Wingdings" w:hAnsi="Wingdings" w:hint="default"/>
+        <w:sz w:val="20"/>
+      </w:rPr>
+    </w:lvl>
+    <w:lvl w:ilvl="6" w:tentative="1">
+      <w:start w:val="1"/>
+      <w:numFmt w:val="bullet"/>
+      <w:lvlText w:val=""/>
+      <w:lvlJc w:val="left"/>
+      <w:pPr>
+        <w:tabs>
+          <w:tab w:val="num" w:pos="5040"/>
+        </w:tabs>
+        <w:ind w:left="5040" w:hanging="360"/>
+      </w:pPr>
+      <w:rPr>
+        <w:rFonts w:ascii="Wingdings" w:hAnsi="Wingdings" w:hint="default"/>
+        <w:sz w:val="20"/>
+      </w:rPr>
+    </w:lvl>
+    <w:lvl w:ilvl="7" w:tentative="1">
+      <w:start w:val="1"/>
+      <w:numFmt w:val="bullet"/>
+      <w:lvlText w:val=""/>
+      <w:lvlJc w:val="left"/>
+      <w:pPr>
+        <w:tabs>
+          <w:tab w:val="num" w:pos="5760"/>
+        </w:tabs>
+        <w:ind w:left="5760" w:hanging="360"/>
+      </w:pPr>
+      <w:rPr>
+        <w:rFonts w:ascii="Wingdings" w:hAnsi="Wingdings" w:hint="default"/>
+        <w:sz w:val="20"/>
+      </w:rPr>
+    </w:lvl>
+    <w:lvl w:ilvl="8" w:tentative="1">
+      <w:start w:val="1"/>
+      <w:numFmt w:val="bullet"/>
+      <w:lvlText w:val=""/>
+      <w:lvlJc w:val="left"/>
+      <w:pPr>
+        <w:tabs>
+          <w:tab w:val="num" w:pos="6480"/>
+        </w:tabs>
+        <w:ind w:left="6480" w:hanging="360"/>
+      </w:pPr>
+      <w:rPr>
+        <w:rFonts w:ascii="Wingdings" w:hAnsi="Wingdings" w:hint="default"/>
+        <w:sz w:val="20"/>
+      </w:rPr>
+    </w:lvl>
+  </w:abstractNum>
+  <w:abstractNum w:abstractNumId="38">
     <w:nsid w:val="51DB7AEA"/>
     <w:multiLevelType w:val="hybridMultilevel"/>
     <w:tmpl w:val="CE04ED4A"/>
@@ -35865,7 +39089,7 @@
       </w:pPr>
     </w:lvl>
   </w:abstractNum>
-  <w:abstractNum w:abstractNumId="36">
+  <w:abstractNum w:abstractNumId="39">
     <w:nsid w:val="54AF03C0"/>
     <w:multiLevelType w:val="hybridMultilevel"/>
     <w:tmpl w:val="145A472E"/>
@@ -35978,7 +39202,7 @@
       </w:rPr>
     </w:lvl>
   </w:abstractNum>
-  <w:abstractNum w:abstractNumId="37">
+  <w:abstractNum w:abstractNumId="40">
     <w:nsid w:val="569C78FB"/>
     <w:multiLevelType w:val="hybridMultilevel"/>
     <w:tmpl w:val="35AED61C"/>
@@ -36091,7 +39315,7 @@
       </w:rPr>
     </w:lvl>
   </w:abstractNum>
-  <w:abstractNum w:abstractNumId="38">
+  <w:abstractNum w:abstractNumId="41">
     <w:nsid w:val="570822EB"/>
     <w:multiLevelType w:val="hybridMultilevel"/>
     <w:tmpl w:val="FD96FF24"/>
@@ -36186,7 +39410,7 @@
       </w:pPr>
     </w:lvl>
   </w:abstractNum>
-  <w:abstractNum w:abstractNumId="39">
+  <w:abstractNum w:abstractNumId="42">
     <w:nsid w:val="577B4D9E"/>
     <w:multiLevelType w:val="hybridMultilevel"/>
     <w:tmpl w:val="F340797E"/>
@@ -36299,7 +39523,7 @@
       </w:rPr>
     </w:lvl>
   </w:abstractNum>
-  <w:abstractNum w:abstractNumId="40">
+  <w:abstractNum w:abstractNumId="43">
     <w:nsid w:val="5BFB7C42"/>
     <w:multiLevelType w:val="hybridMultilevel"/>
     <w:tmpl w:val="6DFAA3DC"/>
@@ -36385,7 +39609,7 @@
       </w:pPr>
     </w:lvl>
   </w:abstractNum>
-  <w:abstractNum w:abstractNumId="41">
+  <w:abstractNum w:abstractNumId="44">
     <w:nsid w:val="5D6D7291"/>
     <w:multiLevelType w:val="hybridMultilevel"/>
     <w:tmpl w:val="DE6A1E6A"/>
@@ -36498,7 +39722,7 @@
       </w:rPr>
     </w:lvl>
   </w:abstractNum>
-  <w:abstractNum w:abstractNumId="42">
+  <w:abstractNum w:abstractNumId="45">
     <w:nsid w:val="60514EAC"/>
     <w:multiLevelType w:val="hybridMultilevel"/>
     <w:tmpl w:val="F0AEE80A"/>
@@ -36611,7 +39835,7 @@
       </w:rPr>
     </w:lvl>
   </w:abstractNum>
-  <w:abstractNum w:abstractNumId="43">
+  <w:abstractNum w:abstractNumId="46">
     <w:nsid w:val="63AA49F1"/>
     <w:multiLevelType w:val="hybridMultilevel"/>
     <w:tmpl w:val="D38C6380"/>
@@ -36700,7 +39924,7 @@
       </w:pPr>
     </w:lvl>
   </w:abstractNum>
-  <w:abstractNum w:abstractNumId="44">
+  <w:abstractNum w:abstractNumId="47">
     <w:nsid w:val="654B34F2"/>
     <w:multiLevelType w:val="hybridMultilevel"/>
     <w:tmpl w:val="E35A7C9A"/>
@@ -36813,7 +40037,7 @@
       </w:rPr>
     </w:lvl>
   </w:abstractNum>
-  <w:abstractNum w:abstractNumId="45">
+  <w:abstractNum w:abstractNumId="48">
     <w:nsid w:val="6AE05C9B"/>
     <w:multiLevelType w:val="hybridMultilevel"/>
     <w:tmpl w:val="D93EC4DC"/>
@@ -36926,7 +40150,7 @@
       </w:rPr>
     </w:lvl>
   </w:abstractNum>
-  <w:abstractNum w:abstractNumId="46">
+  <w:abstractNum w:abstractNumId="49">
     <w:nsid w:val="6B376873"/>
     <w:multiLevelType w:val="hybridMultilevel"/>
     <w:tmpl w:val="1E24937E"/>
@@ -37012,7 +40236,7 @@
       </w:pPr>
     </w:lvl>
   </w:abstractNum>
-  <w:abstractNum w:abstractNumId="47">
+  <w:abstractNum w:abstractNumId="50">
     <w:nsid w:val="6F3B744F"/>
     <w:multiLevelType w:val="hybridMultilevel"/>
     <w:tmpl w:val="5680E1C6"/>
@@ -37125,7 +40349,7 @@
       </w:rPr>
     </w:lvl>
   </w:abstractNum>
-  <w:abstractNum w:abstractNumId="48">
+  <w:abstractNum w:abstractNumId="51">
     <w:nsid w:val="70292CC2"/>
     <w:multiLevelType w:val="hybridMultilevel"/>
     <w:tmpl w:val="E4B816C0"/>
@@ -37211,7 +40435,7 @@
       </w:pPr>
     </w:lvl>
   </w:abstractNum>
-  <w:abstractNum w:abstractNumId="49">
+  <w:abstractNum w:abstractNumId="52">
     <w:nsid w:val="7304275C"/>
     <w:multiLevelType w:val="hybridMultilevel"/>
     <w:tmpl w:val="0186EE98"/>
@@ -37300,7 +40524,7 @@
       </w:pPr>
     </w:lvl>
   </w:abstractNum>
-  <w:abstractNum w:abstractNumId="50">
+  <w:abstractNum w:abstractNumId="53">
     <w:nsid w:val="788C6BA4"/>
     <w:multiLevelType w:val="hybridMultilevel"/>
     <w:tmpl w:val="8CD2F620"/>
@@ -37413,7 +40637,7 @@
       </w:rPr>
     </w:lvl>
   </w:abstractNum>
-  <w:abstractNum w:abstractNumId="51">
+  <w:abstractNum w:abstractNumId="54">
     <w:nsid w:val="7D5D38A3"/>
     <w:multiLevelType w:val="hybridMultilevel"/>
     <w:tmpl w:val="33BC3D6C"/>
@@ -37526,7 +40750,7 @@
       </w:rPr>
     </w:lvl>
   </w:abstractNum>
-  <w:abstractNum w:abstractNumId="52">
+  <w:abstractNum w:abstractNumId="55">
     <w:nsid w:val="7DE05CF3"/>
     <w:multiLevelType w:val="hybridMultilevel"/>
     <w:tmpl w:val="56AC632C"/>
@@ -37615,7 +40839,7 @@
       </w:pPr>
     </w:lvl>
   </w:abstractNum>
-  <w:abstractNum w:abstractNumId="53">
+  <w:abstractNum w:abstractNumId="56">
     <w:nsid w:val="7E3A39ED"/>
     <w:multiLevelType w:val="hybridMultilevel"/>
     <w:tmpl w:val="04FA3E88"/>
@@ -37729,121 +40953,121 @@
     </w:lvl>
   </w:abstractNum>
   <w:num w:numId="1">
-    <w:abstractNumId w:val="12"/>
+    <w:abstractNumId w:val="13"/>
   </w:num>
   <w:num w:numId="2">
-    <w:abstractNumId w:val="15"/>
+    <w:abstractNumId w:val="17"/>
   </w:num>
   <w:num w:numId="3">
-    <w:abstractNumId w:val="35"/>
+    <w:abstractNumId w:val="38"/>
   </w:num>
   <w:num w:numId="4">
-    <w:abstractNumId w:val="49"/>
+    <w:abstractNumId w:val="52"/>
   </w:num>
   <w:num w:numId="5">
     <w:abstractNumId w:val="10"/>
   </w:num>
   <w:num w:numId="6">
-    <w:abstractNumId w:val="29"/>
+    <w:abstractNumId w:val="31"/>
   </w:num>
   <w:num w:numId="7">
     <w:abstractNumId w:val="3"/>
   </w:num>
   <w:num w:numId="8">
-    <w:abstractNumId w:val="26"/>
+    <w:abstractNumId w:val="28"/>
   </w:num>
   <w:num w:numId="9">
+    <w:abstractNumId w:val="39"/>
+  </w:num>
+  <w:num w:numId="10">
+    <w:abstractNumId w:val="15"/>
+  </w:num>
+  <w:num w:numId="11">
+    <w:abstractNumId w:val="45"/>
+  </w:num>
+  <w:num w:numId="12">
+    <w:abstractNumId w:val="19"/>
+  </w:num>
+  <w:num w:numId="13">
+    <w:abstractNumId w:val="55"/>
+  </w:num>
+  <w:num w:numId="14">
+    <w:abstractNumId w:val="35"/>
+  </w:num>
+  <w:num w:numId="15">
+    <w:abstractNumId w:val="48"/>
+  </w:num>
+  <w:num w:numId="16">
+    <w:abstractNumId w:val="54"/>
+  </w:num>
+  <w:num w:numId="17">
+    <w:abstractNumId w:val="40"/>
+  </w:num>
+  <w:num w:numId="18">
     <w:abstractNumId w:val="36"/>
   </w:num>
-  <w:num w:numId="10">
-    <w:abstractNumId w:val="14"/>
-  </w:num>
-  <w:num w:numId="11">
-    <w:abstractNumId w:val="42"/>
-  </w:num>
-  <w:num w:numId="12">
-    <w:abstractNumId w:val="17"/>
-  </w:num>
-  <w:num w:numId="13">
-    <w:abstractNumId w:val="52"/>
-  </w:num>
-  <w:num w:numId="14">
-    <w:abstractNumId w:val="33"/>
-  </w:num>
-  <w:num w:numId="15">
-    <w:abstractNumId w:val="45"/>
-  </w:num>
-  <w:num w:numId="16">
-    <w:abstractNumId w:val="51"/>
-  </w:num>
-  <w:num w:numId="17">
-    <w:abstractNumId w:val="37"/>
-  </w:num>
-  <w:num w:numId="18">
-    <w:abstractNumId w:val="34"/>
-  </w:num>
   <w:num w:numId="19">
-    <w:abstractNumId w:val="11"/>
+    <w:abstractNumId w:val="12"/>
   </w:num>
   <w:num w:numId="20">
-    <w:abstractNumId w:val="48"/>
+    <w:abstractNumId w:val="51"/>
   </w:num>
   <w:num w:numId="21">
     <w:abstractNumId w:val="7"/>
   </w:num>
   <w:num w:numId="22">
+    <w:abstractNumId w:val="44"/>
+  </w:num>
+  <w:num w:numId="23">
     <w:abstractNumId w:val="41"/>
   </w:num>
-  <w:num w:numId="23">
-    <w:abstractNumId w:val="38"/>
-  </w:num>
   <w:num w:numId="24">
-    <w:abstractNumId w:val="46"/>
+    <w:abstractNumId w:val="49"/>
   </w:num>
   <w:num w:numId="25">
-    <w:abstractNumId w:val="21"/>
+    <w:abstractNumId w:val="23"/>
   </w:num>
   <w:num w:numId="26">
-    <w:abstractNumId w:val="16"/>
+    <w:abstractNumId w:val="18"/>
   </w:num>
   <w:num w:numId="27">
-    <w:abstractNumId w:val="27"/>
+    <w:abstractNumId w:val="29"/>
   </w:num>
   <w:num w:numId="28">
     <w:abstractNumId w:val="9"/>
   </w:num>
   <w:num w:numId="29">
-    <w:abstractNumId w:val="25"/>
+    <w:abstractNumId w:val="27"/>
   </w:num>
   <w:num w:numId="30">
-    <w:abstractNumId w:val="19"/>
+    <w:abstractNumId w:val="21"/>
   </w:num>
   <w:num w:numId="31">
-    <w:abstractNumId w:val="47"/>
+    <w:abstractNumId w:val="50"/>
   </w:num>
   <w:num w:numId="32">
-    <w:abstractNumId w:val="18"/>
+    <w:abstractNumId w:val="20"/>
   </w:num>
   <w:num w:numId="33">
-    <w:abstractNumId w:val="40"/>
+    <w:abstractNumId w:val="43"/>
   </w:num>
   <w:num w:numId="34">
     <w:abstractNumId w:val="0"/>
   </w:num>
   <w:num w:numId="35">
-    <w:abstractNumId w:val="31"/>
+    <w:abstractNumId w:val="33"/>
   </w:num>
   <w:num w:numId="36">
-    <w:abstractNumId w:val="32"/>
+    <w:abstractNumId w:val="34"/>
   </w:num>
   <w:num w:numId="37">
-    <w:abstractNumId w:val="24"/>
+    <w:abstractNumId w:val="26"/>
   </w:num>
   <w:num w:numId="38">
-    <w:abstractNumId w:val="20"/>
+    <w:abstractNumId w:val="22"/>
   </w:num>
   <w:num w:numId="39">
-    <w:abstractNumId w:val="50"/>
+    <w:abstractNumId w:val="53"/>
   </w:num>
   <w:num w:numId="40">
     <w:abstractNumId w:val="5"/>
@@ -37852,10 +41076,10 @@
     <w:abstractNumId w:val="1"/>
   </w:num>
   <w:num w:numId="42">
-    <w:abstractNumId w:val="13"/>
+    <w:abstractNumId w:val="14"/>
   </w:num>
   <w:num w:numId="43">
-    <w:abstractNumId w:val="30"/>
+    <w:abstractNumId w:val="32"/>
   </w:num>
   <w:num w:numId="44">
     <w:abstractNumId w:val="4"/>
@@ -37864,31 +41088,40 @@
     <w:abstractNumId w:val="8"/>
   </w:num>
   <w:num w:numId="46">
-    <w:abstractNumId w:val="53"/>
+    <w:abstractNumId w:val="56"/>
   </w:num>
   <w:num w:numId="47">
-    <w:abstractNumId w:val="28"/>
+    <w:abstractNumId w:val="30"/>
   </w:num>
   <w:num w:numId="48">
-    <w:abstractNumId w:val="44"/>
+    <w:abstractNumId w:val="47"/>
   </w:num>
   <w:num w:numId="49">
-    <w:abstractNumId w:val="23"/>
+    <w:abstractNumId w:val="25"/>
   </w:num>
   <w:num w:numId="50">
-    <w:abstractNumId w:val="39"/>
+    <w:abstractNumId w:val="42"/>
   </w:num>
   <w:num w:numId="51">
-    <w:abstractNumId w:val="22"/>
+    <w:abstractNumId w:val="24"/>
   </w:num>
   <w:num w:numId="52">
     <w:abstractNumId w:val="6"/>
   </w:num>
   <w:num w:numId="53">
-    <w:abstractNumId w:val="43"/>
+    <w:abstractNumId w:val="46"/>
   </w:num>
   <w:num w:numId="54">
     <w:abstractNumId w:val="2"/>
+  </w:num>
+  <w:num w:numId="55">
+    <w:abstractNumId w:val="11"/>
+  </w:num>
+  <w:num w:numId="56">
+    <w:abstractNumId w:val="37"/>
+  </w:num>
+  <w:num w:numId="57">
+    <w:abstractNumId w:val="16"/>
   </w:num>
   <w:numIdMacAtCleanup w:val="54"/>
 </w:numbering>
@@ -38740,6 +41973,22 @@
       </w:tcPr>
     </w:tblStylePr>
   </w:style>
+  <w:style w:type="paragraph" w:styleId="NormalWeb">
+    <w:name w:val="Normal (Web)"/>
+    <w:basedOn w:val="Normal"/>
+    <w:uiPriority w:val="99"/>
+    <w:unhideWhenUsed/>
+    <w:rsid w:val="00DD65EF"/>
+    <w:pPr>
+      <w:spacing w:before="100" w:beforeAutospacing="1" w:after="100" w:afterAutospacing="1"/>
+    </w:pPr>
+    <w:rPr>
+      <w:rFonts w:ascii="Times New Roman" w:hAnsi="Times New Roman"/>
+      <w:sz w:val="24"/>
+      <w:szCs w:val="24"/>
+      <w:lang w:val="en-SG" w:eastAsia="en-SG"/>
+    </w:rPr>
+  </w:style>
 </w:styles>
 </file>
 
@@ -39009,7 +42258,7 @@
 </file>
 
 <file path=customXml/itemProps1.xml><?xml version="1.0" encoding="utf-8"?>
-<ds:datastoreItem xmlns:ds="http://schemas.openxmlformats.org/officeDocument/2006/customXml" ds:itemID="{29B951B6-6352-4DDA-9F33-8FC85EB0CF01}">
+<ds:datastoreItem xmlns:ds="http://schemas.openxmlformats.org/officeDocument/2006/customXml" ds:itemID="{F725E0A7-BD24-40C6-B73E-4E6D12F5B168}">
   <ds:schemaRefs>
     <ds:schemaRef ds:uri="http://schemas.openxmlformats.org/officeDocument/2006/bibliography"/>
   </ds:schemaRefs>

</xml_diff>

<commit_message>
Updated font of SQAP, and edited word deliverables
</commit_message>
<xml_diff>
--- a/documentation/quality/ALS - SQAP.docx
+++ b/documentation/quality/ALS - SQAP.docx
@@ -5021,7 +5021,7 @@
           <w:noProof/>
           <w:sz w:val="24"/>
           <w:szCs w:val="24"/>
-          <w:lang w:val="en-SG" w:eastAsia="en-SG"/>
+          <w:lang w:val="en-PH" w:eastAsia="en-PH"/>
         </w:rPr>
         <w:lastRenderedPageBreak/>
         <w:drawing>
@@ -5290,7 +5290,7 @@
       <w:r>
         <w:rPr>
           <w:noProof/>
-          <w:lang w:val="en-SG" w:eastAsia="en-SG"/>
+          <w:lang w:val="en-PH" w:eastAsia="en-PH"/>
         </w:rPr>
         <w:drawing>
           <wp:inline distT="0" distB="0" distL="0" distR="0">
@@ -5661,7 +5661,7 @@
       <w:r>
         <w:rPr>
           <w:noProof/>
-          <w:lang w:val="en-SG" w:eastAsia="en-SG"/>
+          <w:lang w:val="en-PH" w:eastAsia="en-PH"/>
         </w:rPr>
         <w:drawing>
           <wp:inline distT="0" distB="0" distL="0" distR="0">
@@ -7252,7 +7252,7 @@
           <w:noProof/>
           <w:sz w:val="24"/>
           <w:szCs w:val="24"/>
-          <w:lang w:val="en-SG" w:eastAsia="en-SG"/>
+          <w:lang w:val="en-PH" w:eastAsia="en-PH"/>
         </w:rPr>
         <w:drawing>
           <wp:anchor distT="0" distB="0" distL="114300" distR="114300" simplePos="0" relativeHeight="251665408" behindDoc="0" locked="0" layoutInCell="1" allowOverlap="1" wp14:anchorId="0CF297C0" wp14:editId="51B46A67">
@@ -8099,7 +8099,7 @@
           <w:noProof/>
           <w:sz w:val="24"/>
           <w:szCs w:val="24"/>
-          <w:lang w:val="en-SG" w:eastAsia="en-SG"/>
+          <w:lang w:val="en-PH" w:eastAsia="en-PH"/>
         </w:rPr>
         <w:lastRenderedPageBreak/>
         <w:drawing>
@@ -12579,7 +12579,7 @@
           <w:noProof/>
           <w:sz w:val="24"/>
           <w:szCs w:val="24"/>
-          <w:lang w:val="en-SG" w:eastAsia="en-SG"/>
+          <w:lang w:val="en-PH" w:eastAsia="en-PH"/>
         </w:rPr>
         <w:drawing>
           <wp:anchor distT="0" distB="0" distL="114300" distR="114300" simplePos="0" relativeHeight="251670528" behindDoc="0" locked="0" layoutInCell="1" allowOverlap="1" wp14:anchorId="264A7C6F" wp14:editId="1294756F">
@@ -12653,7 +12653,7 @@
           <w:noProof/>
           <w:sz w:val="24"/>
           <w:szCs w:val="24"/>
-          <w:lang w:val="en-SG" w:eastAsia="en-SG"/>
+          <w:lang w:val="en-PH" w:eastAsia="en-PH"/>
         </w:rPr>
         <w:drawing>
           <wp:anchor distT="0" distB="0" distL="114300" distR="114300" simplePos="0" relativeHeight="251671552" behindDoc="0" locked="0" layoutInCell="1" allowOverlap="1" wp14:anchorId="71B7F794" wp14:editId="39A1ED04">
@@ -13043,7 +13043,7 @@
           <w:noProof/>
           <w:sz w:val="24"/>
           <w:szCs w:val="24"/>
-          <w:lang w:val="en-SG" w:eastAsia="en-SG"/>
+          <w:lang w:val="en-PH" w:eastAsia="en-PH"/>
         </w:rPr>
         <w:drawing>
           <wp:anchor distT="0" distB="0" distL="114300" distR="114300" simplePos="0" relativeHeight="251659264" behindDoc="1" locked="0" layoutInCell="1" allowOverlap="1" wp14:anchorId="460946D2" wp14:editId="6CEEAFCB">
@@ -13256,7 +13256,7 @@
           <w:noProof/>
           <w:sz w:val="24"/>
           <w:szCs w:val="24"/>
-          <w:lang w:val="en-SG" w:eastAsia="en-SG"/>
+          <w:lang w:val="en-PH" w:eastAsia="en-PH"/>
         </w:rPr>
         <w:drawing>
           <wp:anchor distT="0" distB="0" distL="114300" distR="114300" simplePos="0" relativeHeight="251667456" behindDoc="0" locked="0" layoutInCell="1" allowOverlap="1" wp14:anchorId="00C9FC4C" wp14:editId="5FE0A63B">
@@ -13390,7 +13390,7 @@
           <w:noProof/>
           <w:sz w:val="24"/>
           <w:szCs w:val="24"/>
-          <w:lang w:val="en-SG" w:eastAsia="en-SG"/>
+          <w:lang w:val="en-PH" w:eastAsia="en-PH"/>
         </w:rPr>
         <w:lastRenderedPageBreak/>
         <w:drawing>
@@ -14995,7 +14995,7 @@
           <w:color w:val="FF0000"/>
           <w:sz w:val="24"/>
           <w:szCs w:val="24"/>
-          <w:lang w:val="en-SG" w:eastAsia="en-SG"/>
+          <w:lang w:val="en-PH" w:eastAsia="en-PH"/>
         </w:rPr>
         <w:lastRenderedPageBreak/>
         <w:drawing>
@@ -15055,7 +15055,7 @@
           <w:color w:val="FF0000"/>
           <w:sz w:val="24"/>
           <w:szCs w:val="24"/>
-          <w:lang w:val="en-SG" w:eastAsia="en-SG"/>
+          <w:lang w:val="en-PH" w:eastAsia="en-PH"/>
         </w:rPr>
         <w:drawing>
           <wp:anchor distT="0" distB="0" distL="114300" distR="114300" simplePos="0" relativeHeight="251682816" behindDoc="0" locked="0" layoutInCell="1" allowOverlap="1" wp14:anchorId="748598F4" wp14:editId="4449B9F8">
@@ -15114,7 +15114,7 @@
           <w:color w:val="FF0000"/>
           <w:sz w:val="24"/>
           <w:szCs w:val="24"/>
-          <w:lang w:val="en-SG" w:eastAsia="en-SG"/>
+          <w:lang w:val="en-PH" w:eastAsia="en-PH"/>
         </w:rPr>
         <w:drawing>
           <wp:anchor distT="0" distB="0" distL="114300" distR="114300" simplePos="0" relativeHeight="251680768" behindDoc="0" locked="0" layoutInCell="1" allowOverlap="1" wp14:anchorId="5B7041EC" wp14:editId="7C9DEAF9">
@@ -15242,7 +15242,7 @@
           <w:color w:val="FF0000"/>
           <w:sz w:val="24"/>
           <w:szCs w:val="24"/>
-          <w:lang w:val="en-SG" w:eastAsia="en-SG"/>
+          <w:lang w:val="en-PH" w:eastAsia="en-PH"/>
         </w:rPr>
         <w:lastRenderedPageBreak/>
         <w:drawing>
@@ -15386,7 +15386,7 @@
           <w:color w:val="FF0000"/>
           <w:sz w:val="24"/>
           <w:szCs w:val="24"/>
-          <w:lang w:val="en-SG" w:eastAsia="en-SG"/>
+          <w:lang w:val="en-PH" w:eastAsia="en-PH"/>
         </w:rPr>
         <w:drawing>
           <wp:anchor distT="0" distB="0" distL="114300" distR="114300" simplePos="0" relativeHeight="251684864" behindDoc="0" locked="0" layoutInCell="1" allowOverlap="1" wp14:anchorId="48201F68" wp14:editId="1361BB77">
@@ -15445,7 +15445,7 @@
           <w:color w:val="FF0000"/>
           <w:sz w:val="24"/>
           <w:szCs w:val="24"/>
-          <w:lang w:val="en-SG" w:eastAsia="en-SG"/>
+          <w:lang w:val="en-PH" w:eastAsia="en-PH"/>
         </w:rPr>
         <w:drawing>
           <wp:anchor distT="0" distB="0" distL="114300" distR="114300" simplePos="0" relativeHeight="251683840" behindDoc="0" locked="0" layoutInCell="1" allowOverlap="1" wp14:anchorId="2761802D" wp14:editId="627EFDCF">
@@ -15546,7 +15546,7 @@
           <w:noProof/>
           <w:color w:val="FF0000"/>
           <w:sz w:val="24"/>
-          <w:lang w:val="en-SG" w:eastAsia="en-SG"/>
+          <w:lang w:val="en-PH" w:eastAsia="en-PH"/>
         </w:rPr>
         <w:lastRenderedPageBreak/>
         <w:drawing>
@@ -23335,7 +23335,7 @@
           <w:noProof/>
           <w:sz w:val="24"/>
           <w:szCs w:val="24"/>
-          <w:lang w:val="en-SG" w:eastAsia="en-SG"/>
+          <w:lang w:val="en-PH" w:eastAsia="en-PH"/>
         </w:rPr>
         <w:drawing>
           <wp:anchor distT="0" distB="0" distL="114300" distR="114300" simplePos="0" relativeHeight="251676672" behindDoc="0" locked="0" layoutInCell="1" allowOverlap="1" wp14:anchorId="60BA3606" wp14:editId="62B7723F">
@@ -23452,7 +23452,7 @@
           <w:noProof/>
           <w:sz w:val="24"/>
           <w:szCs w:val="24"/>
-          <w:lang w:val="en-SG" w:eastAsia="en-SG"/>
+          <w:lang w:val="en-PH" w:eastAsia="en-PH"/>
         </w:rPr>
         <w:drawing>
           <wp:anchor distT="0" distB="0" distL="114300" distR="114300" simplePos="0" relativeHeight="251677696" behindDoc="0" locked="0" layoutInCell="1" allowOverlap="1" wp14:anchorId="32A6D492" wp14:editId="4535BE47">
@@ -23661,7 +23661,7 @@
           <w:noProof/>
           <w:sz w:val="24"/>
           <w:szCs w:val="24"/>
-          <w:lang w:val="en-SG" w:eastAsia="en-SG"/>
+          <w:lang w:val="en-PH" w:eastAsia="en-PH"/>
         </w:rPr>
         <w:lastRenderedPageBreak/>
         <w:drawing>
@@ -23964,7 +23964,7 @@
           <w:noProof/>
           <w:sz w:val="24"/>
           <w:szCs w:val="24"/>
-          <w:lang w:val="en-SG" w:eastAsia="en-SG"/>
+          <w:lang w:val="en-PH" w:eastAsia="en-PH"/>
         </w:rPr>
         <w:lastRenderedPageBreak/>
         <w:drawing>
@@ -26730,7 +26730,7 @@
           <w:noProof/>
           <w:sz w:val="24"/>
           <w:szCs w:val="24"/>
-          <w:lang w:val="en-SG" w:eastAsia="en-SG"/>
+          <w:lang w:val="en-PH" w:eastAsia="en-PH"/>
         </w:rPr>
         <w:drawing>
           <wp:anchor distT="0" distB="0" distL="114300" distR="114300" simplePos="0" relativeHeight="251678720" behindDoc="0" locked="0" layoutInCell="1" allowOverlap="1" wp14:anchorId="4FF63C40" wp14:editId="3472330D">
@@ -31723,7 +31723,13 @@
         <w:rPr>
           <w:sz w:val="24"/>
         </w:rPr>
-        <w:t>The following are the Deliverables and their corresponding criteria based on the scope of the project and the requirements that the clients specified.</w:t>
+        <w:t>The following are the d</w:t>
+      </w:r>
+      <w:r>
+        <w:rPr>
+          <w:sz w:val="24"/>
+        </w:rPr>
+        <w:t>eliverables and their corresponding criteria based on the scope of the project and the requirements that the clients specified.</w:t>
       </w:r>
     </w:p>
     <w:p>
@@ -31768,6 +31774,9 @@
             <w:pPr>
               <w:pStyle w:val="NormalWeb"/>
               <w:spacing w:before="40" w:beforeAutospacing="0" w:after="40" w:afterAutospacing="0"/>
+              <w:rPr>
+                <w:rFonts w:ascii="Arial" w:hAnsi="Arial" w:cs="Arial"/>
+              </w:rPr>
             </w:pPr>
             <w:r>
               <w:rPr>
@@ -31775,19 +31784,15 @@
                 <w:b w:val="0"/>
                 <w:bCs w:val="0"/>
                 <w:color w:val="FFFFFF"/>
-                <w:sz w:val="23"/>
-                <w:szCs w:val="23"/>
               </w:rPr>
               <w:t>Completion</w:t>
             </w:r>
             <w:r>
               <w:rPr>
-                <w:rFonts w:ascii="Tahoma" w:hAnsi="Tahoma" w:cs="Tahoma"/>
+                <w:rFonts w:ascii="Arial" w:hAnsi="Arial" w:cs="Arial"/>
                 <w:b w:val="0"/>
                 <w:bCs w:val="0"/>
                 <w:color w:val="313896"/>
-                <w:sz w:val="5"/>
-                <w:szCs w:val="5"/>
               </w:rPr>
               <w:t>©</w:t>
             </w:r>
@@ -31801,6 +31806,11 @@
           <w:p>
             <w:pPr>
               <w:cnfStyle w:val="100000000000" w:firstRow="1" w:lastRow="0" w:firstColumn="0" w:lastColumn="0" w:oddVBand="0" w:evenVBand="0" w:oddHBand="0" w:evenHBand="0" w:firstRowFirstColumn="0" w:firstRowLastColumn="0" w:lastRowFirstColumn="0" w:lastRowLastColumn="0"/>
+              <w:rPr>
+                <w:rFonts w:cs="Arial"/>
+                <w:sz w:val="24"/>
+                <w:szCs w:val="24"/>
+              </w:rPr>
             </w:pPr>
           </w:p>
         </w:tc>
@@ -31812,6 +31822,11 @@
           <w:p>
             <w:pPr>
               <w:cnfStyle w:val="100000000000" w:firstRow="1" w:lastRow="0" w:firstColumn="0" w:lastColumn="0" w:oddVBand="0" w:evenVBand="0" w:oddHBand="0" w:evenHBand="0" w:firstRowFirstColumn="0" w:firstRowLastColumn="0" w:lastRowFirstColumn="0" w:lastRowLastColumn="0"/>
+              <w:rPr>
+                <w:rFonts w:cs="Arial"/>
+                <w:sz w:val="24"/>
+                <w:szCs w:val="24"/>
+              </w:rPr>
             </w:pPr>
           </w:p>
         </w:tc>
@@ -31825,6 +31840,9 @@
               <w:pStyle w:val="NormalWeb"/>
               <w:spacing w:before="40" w:beforeAutospacing="0" w:after="40" w:afterAutospacing="0"/>
               <w:cnfStyle w:val="100000000000" w:firstRow="1" w:lastRow="0" w:firstColumn="0" w:lastColumn="0" w:oddVBand="0" w:evenVBand="0" w:oddHBand="0" w:evenHBand="0" w:firstRowFirstColumn="0" w:firstRowLastColumn="0" w:lastRowFirstColumn="0" w:lastRowLastColumn="0"/>
+              <w:rPr>
+                <w:rFonts w:ascii="Arial" w:hAnsi="Arial" w:cs="Arial"/>
+              </w:rPr>
             </w:pPr>
             <w:r>
               <w:rPr>
@@ -31832,23 +31850,8 @@
                 <w:b w:val="0"/>
                 <w:bCs w:val="0"/>
                 <w:color w:val="FFFFFF"/>
-                <w:sz w:val="23"/>
-                <w:szCs w:val="23"/>
-              </w:rPr>
-              <w:t>Ac</w:t>
-            </w:r>
-            <w:bookmarkStart w:id="2" w:name="_GoBack"/>
-            <w:bookmarkEnd w:id="2"/>
-            <w:r>
-              <w:rPr>
-                <w:rFonts w:ascii="Arial" w:hAnsi="Arial" w:cs="Arial"/>
-                <w:b w:val="0"/>
-                <w:bCs w:val="0"/>
-                <w:color w:val="FFFFFF"/>
-                <w:sz w:val="23"/>
-                <w:szCs w:val="23"/>
-              </w:rPr>
-              <w:t>ceptance</w:t>
+              </w:rPr>
+              <w:t>Acceptance</w:t>
             </w:r>
           </w:p>
         </w:tc>
@@ -31860,6 +31863,11 @@
           <w:p>
             <w:pPr>
               <w:cnfStyle w:val="100000000000" w:firstRow="1" w:lastRow="0" w:firstColumn="0" w:lastColumn="0" w:oddVBand="0" w:evenVBand="0" w:oddHBand="0" w:evenHBand="0" w:firstRowFirstColumn="0" w:firstRowLastColumn="0" w:lastRowFirstColumn="0" w:lastRowLastColumn="0"/>
+              <w:rPr>
+                <w:rFonts w:cs="Arial"/>
+                <w:sz w:val="24"/>
+                <w:szCs w:val="24"/>
+              </w:rPr>
             </w:pPr>
           </w:p>
         </w:tc>
@@ -31871,6 +31879,11 @@
           <w:p>
             <w:pPr>
               <w:cnfStyle w:val="100000000000" w:firstRow="1" w:lastRow="0" w:firstColumn="0" w:lastColumn="0" w:oddVBand="0" w:evenVBand="0" w:oddHBand="0" w:evenHBand="0" w:firstRowFirstColumn="0" w:firstRowLastColumn="0" w:lastRowFirstColumn="0" w:lastRowLastColumn="0"/>
+              <w:rPr>
+                <w:rFonts w:cs="Arial"/>
+                <w:sz w:val="24"/>
+                <w:szCs w:val="24"/>
+              </w:rPr>
             </w:pPr>
           </w:p>
         </w:tc>
@@ -31890,6 +31903,9 @@
             <w:pPr>
               <w:pStyle w:val="NormalWeb"/>
               <w:spacing w:before="40" w:beforeAutospacing="0" w:after="40" w:afterAutospacing="0"/>
+              <w:rPr>
+                <w:rFonts w:ascii="Arial" w:hAnsi="Arial" w:cs="Arial"/>
+              </w:rPr>
             </w:pPr>
             <w:r>
               <w:rPr>
@@ -31897,8 +31913,6 @@
                 <w:b w:val="0"/>
                 <w:bCs w:val="0"/>
                 <w:color w:val="000000"/>
-                <w:sz w:val="20"/>
-                <w:szCs w:val="20"/>
               </w:rPr>
               <w:t>Milestone</w:t>
             </w:r>
@@ -31915,6 +31929,9 @@
               <w:pStyle w:val="NormalWeb"/>
               <w:spacing w:before="40" w:beforeAutospacing="0" w:after="40" w:afterAutospacing="0"/>
               <w:cnfStyle w:val="000000100000" w:firstRow="0" w:lastRow="0" w:firstColumn="0" w:lastColumn="0" w:oddVBand="0" w:evenVBand="0" w:oddHBand="1" w:evenHBand="0" w:firstRowFirstColumn="0" w:firstRowLastColumn="0" w:lastRowFirstColumn="0" w:lastRowLastColumn="0"/>
+              <w:rPr>
+                <w:rFonts w:ascii="Arial" w:hAnsi="Arial" w:cs="Arial"/>
+              </w:rPr>
             </w:pPr>
             <w:r>
               <w:rPr>
@@ -31922,8 +31939,6 @@
                 <w:b/>
                 <w:bCs/>
                 <w:color w:val="000000"/>
-                <w:sz w:val="20"/>
-                <w:szCs w:val="20"/>
               </w:rPr>
               <w:t>Deliverable</w:t>
             </w:r>
@@ -31940,6 +31955,9 @@
               <w:pStyle w:val="NormalWeb"/>
               <w:spacing w:before="40" w:beforeAutospacing="0" w:after="40" w:afterAutospacing="0"/>
               <w:cnfStyle w:val="000000100000" w:firstRow="0" w:lastRow="0" w:firstColumn="0" w:lastColumn="0" w:oddVBand="0" w:evenVBand="0" w:oddHBand="1" w:evenHBand="0" w:firstRowFirstColumn="0" w:firstRowLastColumn="0" w:lastRowFirstColumn="0" w:lastRowLastColumn="0"/>
+              <w:rPr>
+                <w:rFonts w:ascii="Arial" w:hAnsi="Arial" w:cs="Arial"/>
+              </w:rPr>
             </w:pPr>
             <w:r>
               <w:rPr>
@@ -31947,8 +31965,6 @@
                 <w:b/>
                 <w:bCs/>
                 <w:color w:val="000000"/>
-                <w:sz w:val="20"/>
-                <w:szCs w:val="20"/>
               </w:rPr>
               <w:t>Date</w:t>
             </w:r>
@@ -31965,6 +31981,9 @@
               <w:pStyle w:val="NormalWeb"/>
               <w:spacing w:before="40" w:beforeAutospacing="0" w:after="40" w:afterAutospacing="0"/>
               <w:cnfStyle w:val="000000100000" w:firstRow="0" w:lastRow="0" w:firstColumn="0" w:lastColumn="0" w:oddVBand="0" w:evenVBand="0" w:oddHBand="1" w:evenHBand="0" w:firstRowFirstColumn="0" w:firstRowLastColumn="0" w:lastRowFirstColumn="0" w:lastRowLastColumn="0"/>
+              <w:rPr>
+                <w:rFonts w:ascii="Arial" w:hAnsi="Arial" w:cs="Arial"/>
+              </w:rPr>
             </w:pPr>
             <w:r>
               <w:rPr>
@@ -31972,8 +31991,6 @@
                 <w:b/>
                 <w:bCs/>
                 <w:color w:val="000000"/>
-                <w:sz w:val="20"/>
-                <w:szCs w:val="20"/>
               </w:rPr>
               <w:t>Review Method</w:t>
             </w:r>
@@ -31990,6 +32007,9 @@
               <w:pStyle w:val="NormalWeb"/>
               <w:spacing w:before="40" w:beforeAutospacing="0" w:after="40" w:afterAutospacing="0"/>
               <w:cnfStyle w:val="000000100000" w:firstRow="0" w:lastRow="0" w:firstColumn="0" w:lastColumn="0" w:oddVBand="0" w:evenVBand="0" w:oddHBand="1" w:evenHBand="0" w:firstRowFirstColumn="0" w:firstRowLastColumn="0" w:lastRowFirstColumn="0" w:lastRowLastColumn="0"/>
+              <w:rPr>
+                <w:rFonts w:ascii="Arial" w:hAnsi="Arial" w:cs="Arial"/>
+              </w:rPr>
             </w:pPr>
             <w:r>
               <w:rPr>
@@ -31997,8 +32017,6 @@
                 <w:b/>
                 <w:bCs/>
                 <w:color w:val="000000"/>
-                <w:sz w:val="20"/>
-                <w:szCs w:val="20"/>
               </w:rPr>
               <w:t>Reviewers</w:t>
             </w:r>
@@ -32015,6 +32033,9 @@
               <w:pStyle w:val="NormalWeb"/>
               <w:spacing w:before="40" w:beforeAutospacing="0" w:after="40" w:afterAutospacing="0"/>
               <w:cnfStyle w:val="000000100000" w:firstRow="0" w:lastRow="0" w:firstColumn="0" w:lastColumn="0" w:oddVBand="0" w:evenVBand="0" w:oddHBand="1" w:evenHBand="0" w:firstRowFirstColumn="0" w:firstRowLastColumn="0" w:lastRowFirstColumn="0" w:lastRowLastColumn="0"/>
+              <w:rPr>
+                <w:rFonts w:ascii="Arial" w:hAnsi="Arial" w:cs="Arial"/>
+              </w:rPr>
             </w:pPr>
             <w:r>
               <w:rPr>
@@ -32022,8 +32043,6 @@
                 <w:b/>
                 <w:bCs/>
                 <w:color w:val="000000"/>
-                <w:sz w:val="20"/>
-                <w:szCs w:val="20"/>
               </w:rPr>
               <w:t>Criteria</w:t>
             </w:r>
@@ -32040,13 +32059,14 @@
             <w:pPr>
               <w:pStyle w:val="NormalWeb"/>
               <w:spacing w:before="40" w:beforeAutospacing="0" w:after="0" w:afterAutospacing="0"/>
+              <w:rPr>
+                <w:rFonts w:ascii="Arial" w:hAnsi="Arial" w:cs="Arial"/>
+              </w:rPr>
             </w:pPr>
             <w:r>
               <w:rPr>
                 <w:rFonts w:ascii="Arial" w:hAnsi="Arial" w:cs="Arial"/>
                 <w:color w:val="000000"/>
-                <w:sz w:val="20"/>
-                <w:szCs w:val="20"/>
               </w:rPr>
               <w:t>ALS Project Management Plan</w:t>
             </w:r>
@@ -32064,16 +32084,12 @@
               <w:rPr>
                 <w:rFonts w:ascii="Arial" w:hAnsi="Arial" w:cs="Arial"/>
                 <w:color w:val="000000"/>
-                <w:sz w:val="20"/>
-                <w:szCs w:val="20"/>
               </w:rPr>
             </w:pPr>
             <w:r>
               <w:rPr>
                 <w:rFonts w:ascii="Arial" w:hAnsi="Arial" w:cs="Arial"/>
                 <w:color w:val="000000"/>
-                <w:sz w:val="20"/>
-                <w:szCs w:val="20"/>
               </w:rPr>
               <w:t>Project Scope Specification</w:t>
             </w:r>
@@ -32089,13 +32105,26 @@
               <w:pStyle w:val="NormalWeb"/>
               <w:spacing w:before="40" w:beforeAutospacing="0" w:after="0" w:afterAutospacing="0"/>
               <w:cnfStyle w:val="000000000000" w:firstRow="0" w:lastRow="0" w:firstColumn="0" w:lastColumn="0" w:oddVBand="0" w:evenVBand="0" w:oddHBand="0" w:evenHBand="0" w:firstRowFirstColumn="0" w:firstRowLastColumn="0" w:lastRowFirstColumn="0" w:lastRowLastColumn="0"/>
+              <w:rPr>
+                <w:rFonts w:ascii="Arial" w:hAnsi="Arial" w:cs="Arial"/>
+              </w:rPr>
             </w:pPr>
           </w:p>
           <w:p>
             <w:pPr>
               <w:cnfStyle w:val="000000000000" w:firstRow="0" w:lastRow="0" w:firstColumn="0" w:lastColumn="0" w:oddVBand="0" w:evenVBand="0" w:oddHBand="0" w:evenHBand="0" w:firstRowFirstColumn="0" w:firstRowLastColumn="0" w:lastRowFirstColumn="0" w:lastRowLastColumn="0"/>
-            </w:pPr>
-            <w:r>
+              <w:rPr>
+                <w:rFonts w:cs="Arial"/>
+                <w:sz w:val="24"/>
+                <w:szCs w:val="24"/>
+              </w:rPr>
+            </w:pPr>
+            <w:r>
+              <w:rPr>
+                <w:rFonts w:cs="Arial"/>
+                <w:sz w:val="24"/>
+                <w:szCs w:val="24"/>
+              </w:rPr>
               <w:t>Feb 23,2015</w:t>
             </w:r>
           </w:p>
@@ -32116,13 +32145,14 @@
               <w:ind w:left="360"/>
               <w:textAlignment w:val="baseline"/>
               <w:cnfStyle w:val="000000000000" w:firstRow="0" w:lastRow="0" w:firstColumn="0" w:lastColumn="0" w:oddVBand="0" w:evenVBand="0" w:oddHBand="0" w:evenHBand="0" w:firstRowFirstColumn="0" w:firstRowLastColumn="0" w:lastRowFirstColumn="0" w:lastRowLastColumn="0"/>
+              <w:rPr>
+                <w:rFonts w:ascii="Arial" w:hAnsi="Arial" w:cs="Arial"/>
+              </w:rPr>
             </w:pPr>
             <w:r>
               <w:rPr>
                 <w:rFonts w:ascii="Arial" w:hAnsi="Arial" w:cs="Arial"/>
                 <w:color w:val="000000"/>
-                <w:sz w:val="20"/>
-                <w:szCs w:val="20"/>
               </w:rPr>
               <w:t>Static Testing</w:t>
             </w:r>
@@ -32145,18 +32175,14 @@
               <w:textAlignment w:val="baseline"/>
               <w:cnfStyle w:val="000000000000" w:firstRow="0" w:lastRow="0" w:firstColumn="0" w:lastColumn="0" w:oddVBand="0" w:evenVBand="0" w:oddHBand="0" w:evenHBand="0" w:firstRowFirstColumn="0" w:firstRowLastColumn="0" w:lastRowFirstColumn="0" w:lastRowLastColumn="0"/>
               <w:rPr>
-                <w:rFonts w:ascii="Verdana" w:hAnsi="Verdana"/>
-                <w:color w:val="000000"/>
-                <w:sz w:val="20"/>
-                <w:szCs w:val="20"/>
-              </w:rPr>
-            </w:pPr>
-            <w:r>
-              <w:rPr>
                 <w:rFonts w:ascii="Arial" w:hAnsi="Arial" w:cs="Arial"/>
                 <w:color w:val="000000"/>
-                <w:sz w:val="20"/>
-                <w:szCs w:val="20"/>
+              </w:rPr>
+            </w:pPr>
+            <w:r>
+              <w:rPr>
+                <w:rFonts w:ascii="Arial" w:hAnsi="Arial" w:cs="Arial"/>
+                <w:color w:val="000000"/>
               </w:rPr>
               <w:t>Project Team</w:t>
             </w:r>
@@ -32173,18 +32199,14 @@
               <w:textAlignment w:val="baseline"/>
               <w:cnfStyle w:val="000000000000" w:firstRow="0" w:lastRow="0" w:firstColumn="0" w:lastColumn="0" w:oddVBand="0" w:evenVBand="0" w:oddHBand="0" w:evenHBand="0" w:firstRowFirstColumn="0" w:firstRowLastColumn="0" w:lastRowFirstColumn="0" w:lastRowLastColumn="0"/>
               <w:rPr>
-                <w:rFonts w:ascii="Verdana" w:hAnsi="Verdana"/>
-                <w:color w:val="000000"/>
-                <w:sz w:val="20"/>
-                <w:szCs w:val="20"/>
-              </w:rPr>
-            </w:pPr>
-            <w:r>
-              <w:rPr>
                 <w:rFonts w:ascii="Arial" w:hAnsi="Arial" w:cs="Arial"/>
                 <w:color w:val="000000"/>
-                <w:sz w:val="20"/>
-                <w:szCs w:val="20"/>
+              </w:rPr>
+            </w:pPr>
+            <w:r>
+              <w:rPr>
+                <w:rFonts w:ascii="Arial" w:hAnsi="Arial" w:cs="Arial"/>
+                <w:color w:val="000000"/>
               </w:rPr>
               <w:t>QA Team</w:t>
             </w:r>
@@ -32201,18 +32223,14 @@
               <w:textAlignment w:val="baseline"/>
               <w:cnfStyle w:val="000000000000" w:firstRow="0" w:lastRow="0" w:firstColumn="0" w:lastColumn="0" w:oddVBand="0" w:evenVBand="0" w:oddHBand="0" w:evenHBand="0" w:firstRowFirstColumn="0" w:firstRowLastColumn="0" w:lastRowFirstColumn="0" w:lastRowLastColumn="0"/>
               <w:rPr>
-                <w:rFonts w:ascii="Verdana" w:hAnsi="Verdana"/>
-                <w:color w:val="000000"/>
-                <w:sz w:val="20"/>
-                <w:szCs w:val="20"/>
-              </w:rPr>
-            </w:pPr>
-            <w:r>
-              <w:rPr>
                 <w:rFonts w:ascii="Arial" w:hAnsi="Arial" w:cs="Arial"/>
                 <w:color w:val="000000"/>
-                <w:sz w:val="20"/>
-                <w:szCs w:val="20"/>
+              </w:rPr>
+            </w:pPr>
+            <w:r>
+              <w:rPr>
+                <w:rFonts w:ascii="Arial" w:hAnsi="Arial" w:cs="Arial"/>
+                <w:color w:val="000000"/>
               </w:rPr>
               <w:t>Client</w:t>
             </w:r>
@@ -32228,8 +32246,14 @@
               <w:pStyle w:val="NormalWeb"/>
               <w:spacing w:before="40" w:beforeAutospacing="0" w:after="0" w:afterAutospacing="0"/>
               <w:cnfStyle w:val="000000000000" w:firstRow="0" w:lastRow="0" w:firstColumn="0" w:lastColumn="0" w:oddVBand="0" w:evenVBand="0" w:oddHBand="0" w:evenHBand="0" w:firstRowFirstColumn="0" w:firstRowLastColumn="0" w:lastRowFirstColumn="0" w:lastRowLastColumn="0"/>
-            </w:pPr>
-            <w:r>
+              <w:rPr>
+                <w:rFonts w:ascii="Arial" w:hAnsi="Arial" w:cs="Arial"/>
+              </w:rPr>
+            </w:pPr>
+            <w:r>
+              <w:rPr>
+                <w:rFonts w:ascii="Arial" w:hAnsi="Arial" w:cs="Arial"/>
+              </w:rPr>
               <w:t>Clearly define the Scope of the project and the required deliverables of the project</w:t>
             </w:r>
           </w:p>
@@ -32251,8 +32275,6 @@
               <w:rPr>
                 <w:rFonts w:ascii="Arial" w:hAnsi="Arial" w:cs="Arial"/>
                 <w:color w:val="000000"/>
-                <w:sz w:val="20"/>
-                <w:szCs w:val="20"/>
               </w:rPr>
             </w:pPr>
           </w:p>
@@ -32269,16 +32291,12 @@
               <w:rPr>
                 <w:rFonts w:ascii="Arial" w:hAnsi="Arial" w:cs="Arial"/>
                 <w:color w:val="000000"/>
-                <w:sz w:val="20"/>
-                <w:szCs w:val="20"/>
               </w:rPr>
             </w:pPr>
             <w:r>
               <w:rPr>
                 <w:rFonts w:ascii="Arial" w:hAnsi="Arial" w:cs="Arial"/>
                 <w:color w:val="000000"/>
-                <w:sz w:val="20"/>
-                <w:szCs w:val="20"/>
               </w:rPr>
               <w:t>Logical and Physical System design and Structure</w:t>
             </w:r>
@@ -32298,15 +32316,11 @@
                 <w:i/>
                 <w:iCs/>
                 <w:color w:val="808080"/>
-                <w:sz w:val="20"/>
-                <w:szCs w:val="20"/>
-              </w:rPr>
-            </w:pPr>
-            <w:r>
-              <w:rPr>
-                <w:rFonts w:asciiTheme="minorHAnsi" w:eastAsiaTheme="minorEastAsia" w:hAnsiTheme="minorHAnsi" w:cstheme="minorBidi"/>
-                <w:sz w:val="20"/>
-                <w:szCs w:val="20"/>
+              </w:rPr>
+            </w:pPr>
+            <w:r>
+              <w:rPr>
+                <w:rFonts w:ascii="Arial" w:eastAsiaTheme="minorEastAsia" w:hAnsi="Arial" w:cs="Arial"/>
                 <w:lang w:val="en-US" w:eastAsia="ja-JP"/>
               </w:rPr>
               <w:t>Feb 23,2015</w:t>
@@ -32331,16 +32345,12 @@
               <w:rPr>
                 <w:rFonts w:ascii="Arial" w:hAnsi="Arial" w:cs="Arial"/>
                 <w:color w:val="000000"/>
-                <w:sz w:val="20"/>
-                <w:szCs w:val="20"/>
               </w:rPr>
             </w:pPr>
             <w:r>
               <w:rPr>
                 <w:rFonts w:ascii="Arial" w:hAnsi="Arial" w:cs="Arial"/>
                 <w:color w:val="000000"/>
-                <w:sz w:val="20"/>
-                <w:szCs w:val="20"/>
               </w:rPr>
               <w:t>Static Testing</w:t>
             </w:r>
@@ -32362,18 +32372,14 @@
               <w:textAlignment w:val="baseline"/>
               <w:cnfStyle w:val="000000100000" w:firstRow="0" w:lastRow="0" w:firstColumn="0" w:lastColumn="0" w:oddVBand="0" w:evenVBand="0" w:oddHBand="1" w:evenHBand="0" w:firstRowFirstColumn="0" w:firstRowLastColumn="0" w:lastRowFirstColumn="0" w:lastRowLastColumn="0"/>
               <w:rPr>
-                <w:rFonts w:ascii="Verdana" w:hAnsi="Verdana"/>
-                <w:color w:val="000000"/>
-                <w:sz w:val="20"/>
-                <w:szCs w:val="20"/>
-              </w:rPr>
-            </w:pPr>
-            <w:r>
-              <w:rPr>
                 <w:rFonts w:ascii="Arial" w:hAnsi="Arial" w:cs="Arial"/>
                 <w:color w:val="000000"/>
-                <w:sz w:val="20"/>
-                <w:szCs w:val="20"/>
+              </w:rPr>
+            </w:pPr>
+            <w:r>
+              <w:rPr>
+                <w:rFonts w:ascii="Arial" w:hAnsi="Arial" w:cs="Arial"/>
+                <w:color w:val="000000"/>
               </w:rPr>
               <w:t>Project Team</w:t>
             </w:r>
@@ -32390,18 +32396,14 @@
               <w:textAlignment w:val="baseline"/>
               <w:cnfStyle w:val="000000100000" w:firstRow="0" w:lastRow="0" w:firstColumn="0" w:lastColumn="0" w:oddVBand="0" w:evenVBand="0" w:oddHBand="1" w:evenHBand="0" w:firstRowFirstColumn="0" w:firstRowLastColumn="0" w:lastRowFirstColumn="0" w:lastRowLastColumn="0"/>
               <w:rPr>
-                <w:rFonts w:ascii="Verdana" w:hAnsi="Verdana"/>
-                <w:color w:val="000000"/>
-                <w:sz w:val="20"/>
-                <w:szCs w:val="20"/>
-              </w:rPr>
-            </w:pPr>
-            <w:r>
-              <w:rPr>
                 <w:rFonts w:ascii="Arial" w:hAnsi="Arial" w:cs="Arial"/>
                 <w:color w:val="000000"/>
-                <w:sz w:val="20"/>
-                <w:szCs w:val="20"/>
+              </w:rPr>
+            </w:pPr>
+            <w:r>
+              <w:rPr>
+                <w:rFonts w:ascii="Arial" w:hAnsi="Arial" w:cs="Arial"/>
+                <w:color w:val="000000"/>
               </w:rPr>
               <w:t>QA Team</w:t>
             </w:r>
@@ -32420,16 +32422,12 @@
               <w:rPr>
                 <w:rFonts w:ascii="Arial" w:hAnsi="Arial" w:cs="Arial"/>
                 <w:color w:val="000000"/>
-                <w:sz w:val="20"/>
-                <w:szCs w:val="20"/>
               </w:rPr>
             </w:pPr>
             <w:r>
               <w:rPr>
                 <w:rFonts w:ascii="Arial" w:hAnsi="Arial" w:cs="Arial"/>
                 <w:color w:val="000000"/>
-                <w:sz w:val="20"/>
-                <w:szCs w:val="20"/>
               </w:rPr>
               <w:t>Client</w:t>
             </w:r>
@@ -32444,15 +32442,15 @@
               <w:pStyle w:val="NormalWeb"/>
               <w:spacing w:before="40" w:beforeAutospacing="0" w:after="0" w:afterAutospacing="0"/>
               <w:cnfStyle w:val="000000100000" w:firstRow="0" w:lastRow="0" w:firstColumn="0" w:lastColumn="0" w:oddVBand="0" w:evenVBand="0" w:oddHBand="1" w:evenHBand="0" w:firstRowFirstColumn="0" w:firstRowLastColumn="0" w:lastRowFirstColumn="0" w:lastRowLastColumn="0"/>
-            </w:pPr>
-            <w:r>
-              <w:t>Clearly define and illustrate design and Structure of the Sy</w:t>
-            </w:r>
-            <w:r>
-              <w:t>s</w:t>
-            </w:r>
-            <w:r>
-              <w:t>tem</w:t>
+              <w:rPr>
+                <w:rFonts w:ascii="Arial" w:hAnsi="Arial" w:cs="Arial"/>
+              </w:rPr>
+            </w:pPr>
+            <w:r>
+              <w:rPr>
+                <w:rFonts w:ascii="Arial" w:hAnsi="Arial" w:cs="Arial"/>
+              </w:rPr>
+              <w:t>Clearly define and illustrate design and Structure of the System</w:t>
             </w:r>
           </w:p>
         </w:tc>
@@ -32470,17 +32468,14 @@
               <w:rPr>
                 <w:rFonts w:ascii="Arial" w:hAnsi="Arial" w:cs="Arial"/>
                 <w:color w:val="000000"/>
-                <w:sz w:val="20"/>
-                <w:szCs w:val="20"/>
               </w:rPr>
             </w:pPr>
             <w:r>
               <w:rPr>
                 <w:rFonts w:ascii="Arial" w:hAnsi="Arial" w:cs="Arial"/>
                 <w:color w:val="000000"/>
-                <w:sz w:val="20"/>
-                <w:szCs w:val="20"/>
-              </w:rPr>
+              </w:rPr>
+              <w:lastRenderedPageBreak/>
               <w:t>Design</w:t>
             </w:r>
           </w:p>
@@ -32497,16 +32492,12 @@
               <w:rPr>
                 <w:rFonts w:ascii="Arial" w:hAnsi="Arial" w:cs="Arial"/>
                 <w:color w:val="000000"/>
-                <w:sz w:val="20"/>
-                <w:szCs w:val="20"/>
               </w:rPr>
             </w:pPr>
             <w:r>
               <w:rPr>
                 <w:rFonts w:ascii="Arial" w:hAnsi="Arial" w:cs="Arial"/>
                 <w:color w:val="000000"/>
-                <w:sz w:val="20"/>
-                <w:szCs w:val="20"/>
               </w:rPr>
               <w:t>User interface and database design</w:t>
             </w:r>
@@ -32526,15 +32517,11 @@
                 <w:i/>
                 <w:iCs/>
                 <w:color w:val="808080"/>
-                <w:sz w:val="20"/>
-                <w:szCs w:val="20"/>
-              </w:rPr>
-            </w:pPr>
-            <w:r>
-              <w:rPr>
-                <w:rFonts w:asciiTheme="minorHAnsi" w:eastAsiaTheme="minorEastAsia" w:hAnsiTheme="minorHAnsi" w:cstheme="minorBidi"/>
-                <w:sz w:val="20"/>
-                <w:szCs w:val="20"/>
+              </w:rPr>
+            </w:pPr>
+            <w:r>
+              <w:rPr>
+                <w:rFonts w:ascii="Arial" w:eastAsiaTheme="minorEastAsia" w:hAnsi="Arial" w:cs="Arial"/>
                 <w:lang w:val="en-US" w:eastAsia="ja-JP"/>
               </w:rPr>
               <w:t>Feb 23,2015</w:t>
@@ -32559,16 +32546,12 @@
               <w:rPr>
                 <w:rFonts w:ascii="Arial" w:hAnsi="Arial" w:cs="Arial"/>
                 <w:color w:val="000000"/>
-                <w:sz w:val="20"/>
-                <w:szCs w:val="20"/>
               </w:rPr>
             </w:pPr>
             <w:r>
               <w:rPr>
                 <w:rFonts w:ascii="Arial" w:hAnsi="Arial" w:cs="Arial"/>
                 <w:color w:val="000000"/>
-                <w:sz w:val="20"/>
-                <w:szCs w:val="20"/>
               </w:rPr>
               <w:t>Static Testing</w:t>
             </w:r>
@@ -32590,18 +32573,14 @@
               <w:textAlignment w:val="baseline"/>
               <w:cnfStyle w:val="000000000000" w:firstRow="0" w:lastRow="0" w:firstColumn="0" w:lastColumn="0" w:oddVBand="0" w:evenVBand="0" w:oddHBand="0" w:evenHBand="0" w:firstRowFirstColumn="0" w:firstRowLastColumn="0" w:lastRowFirstColumn="0" w:lastRowLastColumn="0"/>
               <w:rPr>
-                <w:rFonts w:ascii="Verdana" w:hAnsi="Verdana"/>
-                <w:color w:val="000000"/>
-                <w:sz w:val="20"/>
-                <w:szCs w:val="20"/>
-              </w:rPr>
-            </w:pPr>
-            <w:r>
-              <w:rPr>
                 <w:rFonts w:ascii="Arial" w:hAnsi="Arial" w:cs="Arial"/>
                 <w:color w:val="000000"/>
-                <w:sz w:val="20"/>
-                <w:szCs w:val="20"/>
+              </w:rPr>
+            </w:pPr>
+            <w:r>
+              <w:rPr>
+                <w:rFonts w:ascii="Arial" w:hAnsi="Arial" w:cs="Arial"/>
+                <w:color w:val="000000"/>
               </w:rPr>
               <w:t>Project Team</w:t>
             </w:r>
@@ -32618,18 +32597,14 @@
               <w:textAlignment w:val="baseline"/>
               <w:cnfStyle w:val="000000000000" w:firstRow="0" w:lastRow="0" w:firstColumn="0" w:lastColumn="0" w:oddVBand="0" w:evenVBand="0" w:oddHBand="0" w:evenHBand="0" w:firstRowFirstColumn="0" w:firstRowLastColumn="0" w:lastRowFirstColumn="0" w:lastRowLastColumn="0"/>
               <w:rPr>
-                <w:rFonts w:ascii="Verdana" w:hAnsi="Verdana"/>
-                <w:color w:val="000000"/>
-                <w:sz w:val="20"/>
-                <w:szCs w:val="20"/>
-              </w:rPr>
-            </w:pPr>
-            <w:r>
-              <w:rPr>
                 <w:rFonts w:ascii="Arial" w:hAnsi="Arial" w:cs="Arial"/>
                 <w:color w:val="000000"/>
-                <w:sz w:val="20"/>
-                <w:szCs w:val="20"/>
+              </w:rPr>
+            </w:pPr>
+            <w:r>
+              <w:rPr>
+                <w:rFonts w:ascii="Arial" w:hAnsi="Arial" w:cs="Arial"/>
+                <w:color w:val="000000"/>
               </w:rPr>
               <w:t>QA Team</w:t>
             </w:r>
@@ -32648,16 +32623,12 @@
               <w:rPr>
                 <w:rFonts w:ascii="Arial" w:hAnsi="Arial" w:cs="Arial"/>
                 <w:color w:val="000000"/>
-                <w:sz w:val="20"/>
-                <w:szCs w:val="20"/>
               </w:rPr>
             </w:pPr>
             <w:r>
               <w:rPr>
                 <w:rFonts w:ascii="Arial" w:hAnsi="Arial" w:cs="Arial"/>
                 <w:color w:val="000000"/>
-                <w:sz w:val="20"/>
-                <w:szCs w:val="20"/>
               </w:rPr>
               <w:t>Client</w:t>
             </w:r>
@@ -32672,13 +32643,15 @@
               <w:pStyle w:val="NormalWeb"/>
               <w:spacing w:before="40" w:beforeAutospacing="0" w:after="0" w:afterAutospacing="0"/>
               <w:cnfStyle w:val="000000000000" w:firstRow="0" w:lastRow="0" w:firstColumn="0" w:lastColumn="0" w:oddVBand="0" w:evenVBand="0" w:oddHBand="0" w:evenHBand="0" w:firstRowFirstColumn="0" w:firstRowLastColumn="0" w:lastRowFirstColumn="0" w:lastRowLastColumn="0"/>
-            </w:pPr>
-            <w:r>
-              <w:t xml:space="preserve">An acceptable User interface that lets the </w:t>
-            </w:r>
-            <w:r>
-              <w:lastRenderedPageBreak/>
-              <w:t>user easily navigate the system and database design that corresponds to the structure of the system</w:t>
+              <w:rPr>
+                <w:rFonts w:ascii="Arial" w:hAnsi="Arial" w:cs="Arial"/>
+              </w:rPr>
+            </w:pPr>
+            <w:r>
+              <w:rPr>
+                <w:rFonts w:ascii="Arial" w:hAnsi="Arial" w:cs="Arial"/>
+              </w:rPr>
+              <w:t>An acceptable User interface that lets the user easily navigate the system and database design that corresponds to the structure of the system</w:t>
             </w:r>
           </w:p>
         </w:tc>
@@ -32700,18 +32673,13 @@
               <w:rPr>
                 <w:rFonts w:ascii="Arial" w:hAnsi="Arial" w:cs="Arial"/>
                 <w:color w:val="000000"/>
-                <w:sz w:val="20"/>
-                <w:szCs w:val="20"/>
               </w:rPr>
             </w:pPr>
             <w:r>
               <w:rPr>
                 <w:rFonts w:ascii="Arial" w:hAnsi="Arial" w:cs="Arial"/>
                 <w:color w:val="000000"/>
-                <w:sz w:val="20"/>
-                <w:szCs w:val="20"/>
-              </w:rPr>
-              <w:lastRenderedPageBreak/>
+              </w:rPr>
               <w:t>Test Plan</w:t>
             </w:r>
           </w:p>
@@ -32729,16 +32697,12 @@
               <w:rPr>
                 <w:rFonts w:ascii="Arial" w:hAnsi="Arial" w:cs="Arial"/>
                 <w:color w:val="000000"/>
-                <w:sz w:val="20"/>
-                <w:szCs w:val="20"/>
               </w:rPr>
             </w:pPr>
             <w:r>
               <w:rPr>
                 <w:rFonts w:ascii="Arial" w:hAnsi="Arial" w:cs="Arial"/>
                 <w:color w:val="000000"/>
-                <w:sz w:val="20"/>
-                <w:szCs w:val="20"/>
               </w:rPr>
               <w:t>Document of the Test plan and procedures to validate test output and guide System Testers.</w:t>
             </w:r>
@@ -32752,8 +32716,18 @@
           <w:p>
             <w:pPr>
               <w:cnfStyle w:val="000000100000" w:firstRow="0" w:lastRow="0" w:firstColumn="0" w:lastColumn="0" w:oddVBand="0" w:evenVBand="0" w:oddHBand="1" w:evenHBand="0" w:firstRowFirstColumn="0" w:firstRowLastColumn="0" w:lastRowFirstColumn="0" w:lastRowLastColumn="0"/>
-            </w:pPr>
-            <w:r>
+              <w:rPr>
+                <w:rFonts w:cs="Arial"/>
+                <w:sz w:val="24"/>
+                <w:szCs w:val="24"/>
+              </w:rPr>
+            </w:pPr>
+            <w:r>
+              <w:rPr>
+                <w:rFonts w:cs="Arial"/>
+                <w:sz w:val="24"/>
+                <w:szCs w:val="24"/>
+              </w:rPr>
               <w:t>March 12, 2015</w:t>
             </w:r>
           </w:p>
@@ -32777,16 +32751,12 @@
               <w:rPr>
                 <w:rFonts w:ascii="Arial" w:hAnsi="Arial" w:cs="Arial"/>
                 <w:color w:val="000000"/>
-                <w:sz w:val="20"/>
-                <w:szCs w:val="20"/>
               </w:rPr>
             </w:pPr>
             <w:r>
               <w:rPr>
                 <w:rFonts w:ascii="Arial" w:hAnsi="Arial" w:cs="Arial"/>
                 <w:color w:val="000000"/>
-                <w:sz w:val="20"/>
-                <w:szCs w:val="20"/>
               </w:rPr>
               <w:t>Static Testing</w:t>
             </w:r>
@@ -32809,18 +32779,14 @@
               <w:textAlignment w:val="baseline"/>
               <w:cnfStyle w:val="000000100000" w:firstRow="0" w:lastRow="0" w:firstColumn="0" w:lastColumn="0" w:oddVBand="0" w:evenVBand="0" w:oddHBand="1" w:evenHBand="0" w:firstRowFirstColumn="0" w:firstRowLastColumn="0" w:lastRowFirstColumn="0" w:lastRowLastColumn="0"/>
               <w:rPr>
-                <w:rFonts w:ascii="Verdana" w:hAnsi="Verdana"/>
-                <w:color w:val="000000"/>
-                <w:sz w:val="20"/>
-                <w:szCs w:val="20"/>
-              </w:rPr>
-            </w:pPr>
-            <w:r>
-              <w:rPr>
                 <w:rFonts w:ascii="Arial" w:hAnsi="Arial" w:cs="Arial"/>
                 <w:color w:val="000000"/>
-                <w:sz w:val="20"/>
-                <w:szCs w:val="20"/>
+              </w:rPr>
+            </w:pPr>
+            <w:r>
+              <w:rPr>
+                <w:rFonts w:ascii="Arial" w:hAnsi="Arial" w:cs="Arial"/>
+                <w:color w:val="000000"/>
               </w:rPr>
               <w:t>Project Team</w:t>
             </w:r>
@@ -32837,18 +32803,14 @@
               <w:textAlignment w:val="baseline"/>
               <w:cnfStyle w:val="000000100000" w:firstRow="0" w:lastRow="0" w:firstColumn="0" w:lastColumn="0" w:oddVBand="0" w:evenVBand="0" w:oddHBand="1" w:evenHBand="0" w:firstRowFirstColumn="0" w:firstRowLastColumn="0" w:lastRowFirstColumn="0" w:lastRowLastColumn="0"/>
               <w:rPr>
-                <w:rFonts w:ascii="Verdana" w:hAnsi="Verdana"/>
-                <w:color w:val="000000"/>
-                <w:sz w:val="20"/>
-                <w:szCs w:val="20"/>
-              </w:rPr>
-            </w:pPr>
-            <w:r>
-              <w:rPr>
                 <w:rFonts w:ascii="Arial" w:hAnsi="Arial" w:cs="Arial"/>
                 <w:color w:val="000000"/>
-                <w:sz w:val="20"/>
-                <w:szCs w:val="20"/>
+              </w:rPr>
+            </w:pPr>
+            <w:r>
+              <w:rPr>
+                <w:rFonts w:ascii="Arial" w:hAnsi="Arial" w:cs="Arial"/>
+                <w:color w:val="000000"/>
               </w:rPr>
               <w:t>QA Team</w:t>
             </w:r>
@@ -32862,8 +32824,6 @@
               <w:rPr>
                 <w:rFonts w:ascii="Arial" w:hAnsi="Arial" w:cs="Arial"/>
                 <w:color w:val="000000"/>
-                <w:sz w:val="20"/>
-                <w:szCs w:val="20"/>
               </w:rPr>
             </w:pPr>
           </w:p>
@@ -32877,7 +32837,7 @@
             <w:pPr>
               <w:cnfStyle w:val="000000100000" w:firstRow="0" w:lastRow="0" w:firstColumn="0" w:lastColumn="0" w:oddVBand="0" w:evenVBand="0" w:oddHBand="1" w:evenHBand="0" w:firstRowFirstColumn="0" w:firstRowLastColumn="0" w:lastRowFirstColumn="0" w:lastRowLastColumn="0"/>
               <w:rPr>
-                <w:rFonts w:ascii="Times New Roman" w:hAnsi="Times New Roman"/>
+                <w:rFonts w:cs="Arial"/>
                 <w:sz w:val="24"/>
                 <w:szCs w:val="24"/>
                 <w:lang w:val="en-SG" w:eastAsia="en-SG"/>
@@ -32885,7 +32845,7 @@
             </w:pPr>
             <w:r>
               <w:rPr>
-                <w:rFonts w:ascii="Times New Roman" w:hAnsi="Times New Roman"/>
+                <w:rFonts w:cs="Arial"/>
                 <w:sz w:val="24"/>
                 <w:szCs w:val="24"/>
                 <w:lang w:val="en-SG" w:eastAsia="en-SG"/>
@@ -32909,16 +32869,13 @@
               <w:rPr>
                 <w:rFonts w:ascii="Arial" w:hAnsi="Arial" w:cs="Arial"/>
                 <w:color w:val="000000"/>
-                <w:sz w:val="20"/>
-                <w:szCs w:val="20"/>
-              </w:rPr>
-            </w:pPr>
+              </w:rPr>
+            </w:pPr>
+            <w:bookmarkStart w:id="2" w:name="_GoBack" w:colFirst="4" w:colLast="4"/>
             <w:r>
               <w:rPr>
                 <w:rFonts w:ascii="Arial" w:hAnsi="Arial" w:cs="Arial"/>
                 <w:color w:val="000000"/>
-                <w:sz w:val="20"/>
-                <w:szCs w:val="20"/>
               </w:rPr>
               <w:t>Test Cases</w:t>
             </w:r>
@@ -32937,16 +32894,12 @@
               <w:rPr>
                 <w:rFonts w:ascii="Arial" w:hAnsi="Arial" w:cs="Arial"/>
                 <w:color w:val="000000"/>
-                <w:sz w:val="20"/>
-                <w:szCs w:val="20"/>
               </w:rPr>
             </w:pPr>
             <w:r>
               <w:rPr>
                 <w:rFonts w:ascii="Arial" w:hAnsi="Arial" w:cs="Arial"/>
                 <w:color w:val="000000"/>
-                <w:sz w:val="20"/>
-                <w:szCs w:val="20"/>
               </w:rPr>
               <w:t>Different Modules/ Items to be tested</w:t>
             </w:r>
@@ -32960,8 +32913,18 @@
           <w:p>
             <w:pPr>
               <w:cnfStyle w:val="000000000000" w:firstRow="0" w:lastRow="0" w:firstColumn="0" w:lastColumn="0" w:oddVBand="0" w:evenVBand="0" w:oddHBand="0" w:evenHBand="0" w:firstRowFirstColumn="0" w:firstRowLastColumn="0" w:lastRowFirstColumn="0" w:lastRowLastColumn="0"/>
-            </w:pPr>
-            <w:r>
+              <w:rPr>
+                <w:rFonts w:cs="Arial"/>
+                <w:sz w:val="24"/>
+                <w:szCs w:val="24"/>
+              </w:rPr>
+            </w:pPr>
+            <w:r>
+              <w:rPr>
+                <w:rFonts w:cs="Arial"/>
+                <w:sz w:val="24"/>
+                <w:szCs w:val="24"/>
+              </w:rPr>
               <w:t>March 12, 2015</w:t>
             </w:r>
           </w:p>
@@ -32985,16 +32948,12 @@
               <w:rPr>
                 <w:rFonts w:ascii="Arial" w:hAnsi="Arial" w:cs="Arial"/>
                 <w:color w:val="000000"/>
-                <w:sz w:val="20"/>
-                <w:szCs w:val="20"/>
               </w:rPr>
             </w:pPr>
             <w:r>
               <w:rPr>
                 <w:rFonts w:ascii="Arial" w:hAnsi="Arial" w:cs="Arial"/>
                 <w:color w:val="000000"/>
-                <w:sz w:val="20"/>
-                <w:szCs w:val="20"/>
               </w:rPr>
               <w:t>Static Testing</w:t>
             </w:r>
@@ -33013,16 +32972,12 @@
               <w:rPr>
                 <w:rFonts w:ascii="Arial" w:hAnsi="Arial" w:cs="Arial"/>
                 <w:color w:val="000000"/>
-                <w:sz w:val="20"/>
-                <w:szCs w:val="20"/>
               </w:rPr>
             </w:pPr>
             <w:r>
               <w:rPr>
                 <w:rFonts w:ascii="Arial" w:hAnsi="Arial" w:cs="Arial"/>
                 <w:color w:val="000000"/>
-                <w:sz w:val="20"/>
-                <w:szCs w:val="20"/>
               </w:rPr>
               <w:t xml:space="preserve">Dynamic Testing </w:t>
             </w:r>
@@ -33040,22 +32995,23 @@
                 <w:ilvl w:val="0"/>
                 <w:numId w:val="55"/>
               </w:numPr>
+              <w:tabs>
+                <w:tab w:val="clear" w:pos="720"/>
+                <w:tab w:val="num" w:pos="510"/>
+              </w:tabs>
               <w:spacing w:before="0" w:beforeAutospacing="0" w:after="40" w:afterAutospacing="0"/>
+              <w:ind w:left="330"/>
               <w:textAlignment w:val="baseline"/>
               <w:cnfStyle w:val="000000000000" w:firstRow="0" w:lastRow="0" w:firstColumn="0" w:lastColumn="0" w:oddVBand="0" w:evenVBand="0" w:oddHBand="0" w:evenHBand="0" w:firstRowFirstColumn="0" w:firstRowLastColumn="0" w:lastRowFirstColumn="0" w:lastRowLastColumn="0"/>
               <w:rPr>
-                <w:rFonts w:ascii="Verdana" w:hAnsi="Verdana"/>
-                <w:color w:val="000000"/>
-                <w:sz w:val="20"/>
-                <w:szCs w:val="20"/>
-              </w:rPr>
-            </w:pPr>
-            <w:r>
-              <w:rPr>
                 <w:rFonts w:ascii="Arial" w:hAnsi="Arial" w:cs="Arial"/>
                 <w:color w:val="000000"/>
-                <w:sz w:val="20"/>
-                <w:szCs w:val="20"/>
+              </w:rPr>
+            </w:pPr>
+            <w:r>
+              <w:rPr>
+                <w:rFonts w:ascii="Arial" w:hAnsi="Arial" w:cs="Arial"/>
+                <w:color w:val="000000"/>
               </w:rPr>
               <w:t>Project Team</w:t>
             </w:r>
@@ -33067,29 +33023,39 @@
                 <w:ilvl w:val="0"/>
                 <w:numId w:val="55"/>
               </w:numPr>
+              <w:tabs>
+                <w:tab w:val="clear" w:pos="720"/>
+                <w:tab w:val="num" w:pos="510"/>
+              </w:tabs>
               <w:spacing w:before="0" w:beforeAutospacing="0" w:after="40" w:afterAutospacing="0"/>
+              <w:ind w:left="330"/>
               <w:textAlignment w:val="baseline"/>
               <w:cnfStyle w:val="000000000000" w:firstRow="0" w:lastRow="0" w:firstColumn="0" w:lastColumn="0" w:oddVBand="0" w:evenVBand="0" w:oddHBand="0" w:evenHBand="0" w:firstRowFirstColumn="0" w:firstRowLastColumn="0" w:lastRowFirstColumn="0" w:lastRowLastColumn="0"/>
               <w:rPr>
-                <w:rFonts w:ascii="Verdana" w:hAnsi="Verdana"/>
-                <w:color w:val="000000"/>
-                <w:sz w:val="20"/>
-                <w:szCs w:val="20"/>
-              </w:rPr>
-            </w:pPr>
-            <w:r>
-              <w:rPr>
                 <w:rFonts w:ascii="Arial" w:hAnsi="Arial" w:cs="Arial"/>
                 <w:color w:val="000000"/>
-                <w:sz w:val="20"/>
-                <w:szCs w:val="20"/>
+              </w:rPr>
+            </w:pPr>
+            <w:r>
+              <w:rPr>
+                <w:rFonts w:ascii="Arial" w:hAnsi="Arial" w:cs="Arial"/>
+                <w:color w:val="000000"/>
               </w:rPr>
               <w:t>QA Team</w:t>
             </w:r>
           </w:p>
           <w:p>
             <w:pPr>
+              <w:tabs>
+                <w:tab w:val="num" w:pos="510"/>
+              </w:tabs>
+              <w:ind w:left="330"/>
               <w:cnfStyle w:val="000000000000" w:firstRow="0" w:lastRow="0" w:firstColumn="0" w:lastColumn="0" w:oddVBand="0" w:evenVBand="0" w:oddHBand="0" w:evenHBand="0" w:firstRowFirstColumn="0" w:firstRowLastColumn="0" w:lastRowFirstColumn="0" w:lastRowLastColumn="0"/>
+              <w:rPr>
+                <w:rFonts w:cs="Arial"/>
+                <w:sz w:val="24"/>
+                <w:szCs w:val="24"/>
+              </w:rPr>
             </w:pPr>
           </w:p>
         </w:tc>
@@ -33102,7 +33068,7 @@
             <w:pPr>
               <w:cnfStyle w:val="000000000000" w:firstRow="0" w:lastRow="0" w:firstColumn="0" w:lastColumn="0" w:oddVBand="0" w:evenVBand="0" w:oddHBand="0" w:evenHBand="0" w:firstRowFirstColumn="0" w:firstRowLastColumn="0" w:lastRowFirstColumn="0" w:lastRowLastColumn="0"/>
               <w:rPr>
-                <w:rFonts w:ascii="Times New Roman" w:hAnsi="Times New Roman"/>
+                <w:rFonts w:cs="Arial"/>
                 <w:sz w:val="24"/>
                 <w:szCs w:val="24"/>
                 <w:lang w:val="en-SG" w:eastAsia="en-SG"/>
@@ -33110,7 +33076,7 @@
             </w:pPr>
             <w:r>
               <w:rPr>
-                <w:rFonts w:ascii="Times New Roman" w:hAnsi="Times New Roman"/>
+                <w:rFonts w:cs="Arial"/>
                 <w:sz w:val="24"/>
                 <w:szCs w:val="24"/>
                 <w:lang w:val="en-SG" w:eastAsia="en-SG"/>
@@ -33134,13 +33100,14 @@
             <w:pPr>
               <w:pStyle w:val="NormalWeb"/>
               <w:spacing w:before="40" w:beforeAutospacing="0" w:after="0" w:afterAutospacing="0"/>
+              <w:rPr>
+                <w:rFonts w:ascii="Arial" w:hAnsi="Arial" w:cs="Arial"/>
+              </w:rPr>
             </w:pPr>
             <w:r>
               <w:rPr>
                 <w:rFonts w:ascii="Arial" w:hAnsi="Arial" w:cs="Arial"/>
                 <w:color w:val="000000"/>
-                <w:sz w:val="20"/>
-                <w:szCs w:val="20"/>
               </w:rPr>
               <w:t>Calendar Application</w:t>
             </w:r>
@@ -33159,16 +33126,12 @@
               <w:rPr>
                 <w:rFonts w:ascii="Arial" w:hAnsi="Arial" w:cs="Arial"/>
                 <w:color w:val="000000"/>
-                <w:sz w:val="20"/>
-                <w:szCs w:val="20"/>
               </w:rPr>
             </w:pPr>
             <w:r>
               <w:rPr>
                 <w:rFonts w:ascii="Arial" w:hAnsi="Arial" w:cs="Arial"/>
                 <w:color w:val="000000"/>
-                <w:sz w:val="20"/>
-                <w:szCs w:val="20"/>
               </w:rPr>
               <w:t>Plot all readings for the entire year (2015)</w:t>
             </w:r>
@@ -33182,8 +33145,18 @@
           <w:p>
             <w:pPr>
               <w:cnfStyle w:val="000000100000" w:firstRow="0" w:lastRow="0" w:firstColumn="0" w:lastColumn="0" w:oddVBand="0" w:evenVBand="0" w:oddHBand="1" w:evenHBand="0" w:firstRowFirstColumn="0" w:firstRowLastColumn="0" w:lastRowFirstColumn="0" w:lastRowLastColumn="0"/>
-            </w:pPr>
-            <w:r>
+              <w:rPr>
+                <w:rFonts w:cs="Arial"/>
+                <w:sz w:val="24"/>
+                <w:szCs w:val="24"/>
+              </w:rPr>
+            </w:pPr>
+            <w:r>
+              <w:rPr>
+                <w:rFonts w:cs="Arial"/>
+                <w:sz w:val="24"/>
+                <w:szCs w:val="24"/>
+              </w:rPr>
               <w:t>February - April</w:t>
             </w:r>
           </w:p>
@@ -33207,16 +33180,12 @@
               <w:rPr>
                 <w:rFonts w:ascii="Arial" w:hAnsi="Arial" w:cs="Arial"/>
                 <w:color w:val="000000"/>
-                <w:sz w:val="20"/>
-                <w:szCs w:val="20"/>
               </w:rPr>
             </w:pPr>
             <w:r>
               <w:rPr>
                 <w:rFonts w:ascii="Arial" w:hAnsi="Arial" w:cs="Arial"/>
                 <w:color w:val="000000"/>
-                <w:sz w:val="20"/>
-                <w:szCs w:val="20"/>
               </w:rPr>
               <w:t>Dynamic Testing</w:t>
             </w:r>
@@ -33235,16 +33204,12 @@
               <w:rPr>
                 <w:rFonts w:ascii="Arial" w:hAnsi="Arial" w:cs="Arial"/>
                 <w:color w:val="000000"/>
-                <w:sz w:val="20"/>
-                <w:szCs w:val="20"/>
               </w:rPr>
             </w:pPr>
             <w:r>
               <w:rPr>
                 <w:rFonts w:ascii="Arial" w:hAnsi="Arial" w:cs="Arial"/>
                 <w:color w:val="000000"/>
-                <w:sz w:val="20"/>
-                <w:szCs w:val="20"/>
               </w:rPr>
               <w:t xml:space="preserve">User Acceptance </w:t>
             </w:r>
@@ -33263,16 +33228,12 @@
               <w:rPr>
                 <w:rFonts w:ascii="Arial" w:hAnsi="Arial" w:cs="Arial"/>
                 <w:color w:val="000000"/>
-                <w:sz w:val="20"/>
-                <w:szCs w:val="20"/>
               </w:rPr>
             </w:pPr>
             <w:r>
               <w:rPr>
                 <w:rFonts w:ascii="Arial" w:hAnsi="Arial" w:cs="Arial"/>
                 <w:color w:val="000000"/>
-                <w:sz w:val="20"/>
-                <w:szCs w:val="20"/>
               </w:rPr>
               <w:t>Regression Testing</w:t>
             </w:r>
@@ -33291,16 +33252,12 @@
               <w:rPr>
                 <w:rFonts w:ascii="Arial" w:hAnsi="Arial" w:cs="Arial"/>
                 <w:color w:val="000000"/>
-                <w:sz w:val="20"/>
-                <w:szCs w:val="20"/>
               </w:rPr>
             </w:pPr>
             <w:r>
               <w:rPr>
                 <w:rFonts w:ascii="Arial" w:hAnsi="Arial" w:cs="Arial"/>
                 <w:color w:val="000000"/>
-                <w:sz w:val="20"/>
-                <w:szCs w:val="20"/>
               </w:rPr>
               <w:t>Integration testing</w:t>
             </w:r>
@@ -33318,22 +33275,23 @@
                 <w:ilvl w:val="0"/>
                 <w:numId w:val="55"/>
               </w:numPr>
+              <w:tabs>
+                <w:tab w:val="clear" w:pos="720"/>
+                <w:tab w:val="num" w:pos="510"/>
+              </w:tabs>
               <w:spacing w:before="0" w:beforeAutospacing="0" w:after="40" w:afterAutospacing="0"/>
+              <w:ind w:left="330"/>
               <w:textAlignment w:val="baseline"/>
               <w:cnfStyle w:val="000000100000" w:firstRow="0" w:lastRow="0" w:firstColumn="0" w:lastColumn="0" w:oddVBand="0" w:evenVBand="0" w:oddHBand="1" w:evenHBand="0" w:firstRowFirstColumn="0" w:firstRowLastColumn="0" w:lastRowFirstColumn="0" w:lastRowLastColumn="0"/>
               <w:rPr>
-                <w:rFonts w:ascii="Verdana" w:hAnsi="Verdana"/>
-                <w:color w:val="000000"/>
-                <w:sz w:val="20"/>
-                <w:szCs w:val="20"/>
-              </w:rPr>
-            </w:pPr>
-            <w:r>
-              <w:rPr>
                 <w:rFonts w:ascii="Arial" w:hAnsi="Arial" w:cs="Arial"/>
                 <w:color w:val="000000"/>
-                <w:sz w:val="20"/>
-                <w:szCs w:val="20"/>
+              </w:rPr>
+            </w:pPr>
+            <w:r>
+              <w:rPr>
+                <w:rFonts w:ascii="Arial" w:hAnsi="Arial" w:cs="Arial"/>
+                <w:color w:val="000000"/>
               </w:rPr>
               <w:t>Project Team</w:t>
             </w:r>
@@ -33345,22 +33303,23 @@
                 <w:ilvl w:val="0"/>
                 <w:numId w:val="55"/>
               </w:numPr>
+              <w:tabs>
+                <w:tab w:val="clear" w:pos="720"/>
+                <w:tab w:val="num" w:pos="510"/>
+              </w:tabs>
               <w:spacing w:before="0" w:beforeAutospacing="0" w:after="40" w:afterAutospacing="0"/>
+              <w:ind w:left="330"/>
               <w:textAlignment w:val="baseline"/>
               <w:cnfStyle w:val="000000100000" w:firstRow="0" w:lastRow="0" w:firstColumn="0" w:lastColumn="0" w:oddVBand="0" w:evenVBand="0" w:oddHBand="1" w:evenHBand="0" w:firstRowFirstColumn="0" w:firstRowLastColumn="0" w:lastRowFirstColumn="0" w:lastRowLastColumn="0"/>
               <w:rPr>
-                <w:rFonts w:ascii="Verdana" w:hAnsi="Verdana"/>
-                <w:color w:val="000000"/>
-                <w:sz w:val="20"/>
-                <w:szCs w:val="20"/>
-              </w:rPr>
-            </w:pPr>
-            <w:r>
-              <w:rPr>
                 <w:rFonts w:ascii="Arial" w:hAnsi="Arial" w:cs="Arial"/>
                 <w:color w:val="000000"/>
-                <w:sz w:val="20"/>
-                <w:szCs w:val="20"/>
+              </w:rPr>
+            </w:pPr>
+            <w:r>
+              <w:rPr>
+                <w:rFonts w:ascii="Arial" w:hAnsi="Arial" w:cs="Arial"/>
+                <w:color w:val="000000"/>
               </w:rPr>
               <w:t>QA Team</w:t>
             </w:r>
@@ -33372,22 +33331,23 @@
                 <w:ilvl w:val="0"/>
                 <w:numId w:val="55"/>
               </w:numPr>
+              <w:tabs>
+                <w:tab w:val="clear" w:pos="720"/>
+                <w:tab w:val="num" w:pos="510"/>
+              </w:tabs>
               <w:spacing w:before="0" w:beforeAutospacing="0" w:after="40" w:afterAutospacing="0"/>
+              <w:ind w:left="330"/>
               <w:textAlignment w:val="baseline"/>
               <w:cnfStyle w:val="000000100000" w:firstRow="0" w:lastRow="0" w:firstColumn="0" w:lastColumn="0" w:oddVBand="0" w:evenVBand="0" w:oddHBand="1" w:evenHBand="0" w:firstRowFirstColumn="0" w:firstRowLastColumn="0" w:lastRowFirstColumn="0" w:lastRowLastColumn="0"/>
               <w:rPr>
-                <w:rFonts w:ascii="Verdana" w:hAnsi="Verdana"/>
-                <w:color w:val="000000"/>
-                <w:sz w:val="20"/>
-                <w:szCs w:val="20"/>
-              </w:rPr>
-            </w:pPr>
-            <w:r>
-              <w:rPr>
                 <w:rFonts w:ascii="Arial" w:hAnsi="Arial" w:cs="Arial"/>
                 <w:color w:val="000000"/>
-                <w:sz w:val="20"/>
-                <w:szCs w:val="20"/>
+              </w:rPr>
+            </w:pPr>
+            <w:r>
+              <w:rPr>
+                <w:rFonts w:ascii="Arial" w:hAnsi="Arial" w:cs="Arial"/>
+                <w:color w:val="000000"/>
               </w:rPr>
               <w:t>Client</w:t>
             </w:r>
@@ -33399,29 +33359,39 @@
                 <w:ilvl w:val="0"/>
                 <w:numId w:val="55"/>
               </w:numPr>
+              <w:tabs>
+                <w:tab w:val="clear" w:pos="720"/>
+                <w:tab w:val="num" w:pos="510"/>
+              </w:tabs>
               <w:spacing w:before="0" w:beforeAutospacing="0" w:after="40" w:afterAutospacing="0"/>
+              <w:ind w:left="330"/>
               <w:textAlignment w:val="baseline"/>
               <w:cnfStyle w:val="000000100000" w:firstRow="0" w:lastRow="0" w:firstColumn="0" w:lastColumn="0" w:oddVBand="0" w:evenVBand="0" w:oddHBand="1" w:evenHBand="0" w:firstRowFirstColumn="0" w:firstRowLastColumn="0" w:lastRowFirstColumn="0" w:lastRowLastColumn="0"/>
               <w:rPr>
-                <w:rFonts w:ascii="Verdana" w:hAnsi="Verdana"/>
-                <w:color w:val="000000"/>
-                <w:sz w:val="20"/>
-                <w:szCs w:val="20"/>
-              </w:rPr>
-            </w:pPr>
-            <w:r>
-              <w:rPr>
                 <w:rFonts w:ascii="Arial" w:hAnsi="Arial" w:cs="Arial"/>
                 <w:color w:val="000000"/>
-                <w:sz w:val="20"/>
-                <w:szCs w:val="20"/>
+              </w:rPr>
+            </w:pPr>
+            <w:r>
+              <w:rPr>
+                <w:rFonts w:ascii="Arial" w:hAnsi="Arial" w:cs="Arial"/>
+                <w:color w:val="000000"/>
               </w:rPr>
               <w:t>Users</w:t>
             </w:r>
           </w:p>
           <w:p>
             <w:pPr>
+              <w:tabs>
+                <w:tab w:val="num" w:pos="510"/>
+              </w:tabs>
+              <w:ind w:left="330"/>
               <w:cnfStyle w:val="000000100000" w:firstRow="0" w:lastRow="0" w:firstColumn="0" w:lastColumn="0" w:oddVBand="0" w:evenVBand="0" w:oddHBand="1" w:evenHBand="0" w:firstRowFirstColumn="0" w:firstRowLastColumn="0" w:lastRowFirstColumn="0" w:lastRowLastColumn="0"/>
+              <w:rPr>
+                <w:rFonts w:cs="Arial"/>
+                <w:sz w:val="24"/>
+                <w:szCs w:val="24"/>
+              </w:rPr>
             </w:pPr>
           </w:p>
         </w:tc>
@@ -33434,7 +33404,7 @@
             <w:pPr>
               <w:cnfStyle w:val="000000100000" w:firstRow="0" w:lastRow="0" w:firstColumn="0" w:lastColumn="0" w:oddVBand="0" w:evenVBand="0" w:oddHBand="1" w:evenHBand="0" w:firstRowFirstColumn="0" w:firstRowLastColumn="0" w:lastRowFirstColumn="0" w:lastRowLastColumn="0"/>
               <w:rPr>
-                <w:rFonts w:ascii="Times New Roman" w:hAnsi="Times New Roman"/>
+                <w:rFonts w:cs="Arial"/>
                 <w:sz w:val="24"/>
                 <w:szCs w:val="24"/>
                 <w:lang w:val="en-SG" w:eastAsia="en-SG"/>
@@ -33442,7 +33412,7 @@
             </w:pPr>
             <w:r>
               <w:rPr>
-                <w:rFonts w:ascii="Times New Roman" w:hAnsi="Times New Roman"/>
+                <w:rFonts w:cs="Arial"/>
                 <w:sz w:val="24"/>
                 <w:szCs w:val="24"/>
                 <w:lang w:val="en-SG" w:eastAsia="en-SG"/>
@@ -33465,8 +33435,6 @@
               <w:rPr>
                 <w:rFonts w:ascii="Arial" w:hAnsi="Arial" w:cs="Arial"/>
                 <w:color w:val="000000"/>
-                <w:sz w:val="20"/>
-                <w:szCs w:val="20"/>
               </w:rPr>
             </w:pPr>
           </w:p>
@@ -33483,11 +33451,12 @@
               <w:rPr>
                 <w:rFonts w:ascii="Arial" w:hAnsi="Arial" w:cs="Arial"/>
                 <w:color w:val="000000"/>
-                <w:sz w:val="20"/>
-                <w:szCs w:val="20"/>
-              </w:rPr>
-            </w:pPr>
-            <w:r>
+              </w:rPr>
+            </w:pPr>
+            <w:r>
+              <w:rPr>
+                <w:rFonts w:ascii="Arial" w:hAnsi="Arial" w:cs="Arial"/>
+              </w:rPr>
               <w:t>Correct Sequence of the Events based on the Biblical Calendar</w:t>
             </w:r>
           </w:p>
@@ -33499,8 +33468,18 @@
           <w:p>
             <w:pPr>
               <w:cnfStyle w:val="000000000000" w:firstRow="0" w:lastRow="0" w:firstColumn="0" w:lastColumn="0" w:oddVBand="0" w:evenVBand="0" w:oddHBand="0" w:evenHBand="0" w:firstRowFirstColumn="0" w:firstRowLastColumn="0" w:lastRowFirstColumn="0" w:lastRowLastColumn="0"/>
-            </w:pPr>
-            <w:r>
+              <w:rPr>
+                <w:rFonts w:cs="Arial"/>
+                <w:sz w:val="24"/>
+                <w:szCs w:val="24"/>
+              </w:rPr>
+            </w:pPr>
+            <w:r>
+              <w:rPr>
+                <w:rFonts w:cs="Arial"/>
+                <w:sz w:val="24"/>
+                <w:szCs w:val="24"/>
+              </w:rPr>
               <w:t>February - April</w:t>
             </w:r>
           </w:p>
@@ -33523,16 +33502,12 @@
               <w:rPr>
                 <w:rFonts w:ascii="Arial" w:hAnsi="Arial" w:cs="Arial"/>
                 <w:color w:val="000000"/>
-                <w:sz w:val="20"/>
-                <w:szCs w:val="20"/>
               </w:rPr>
             </w:pPr>
             <w:r>
               <w:rPr>
                 <w:rFonts w:ascii="Arial" w:hAnsi="Arial" w:cs="Arial"/>
                 <w:color w:val="000000"/>
-                <w:sz w:val="20"/>
-                <w:szCs w:val="20"/>
               </w:rPr>
               <w:t xml:space="preserve">Dynamic Testing </w:t>
             </w:r>
@@ -33551,16 +33526,12 @@
               <w:rPr>
                 <w:rFonts w:ascii="Arial" w:hAnsi="Arial" w:cs="Arial"/>
                 <w:color w:val="000000"/>
-                <w:sz w:val="20"/>
-                <w:szCs w:val="20"/>
               </w:rPr>
             </w:pPr>
             <w:r>
               <w:rPr>
                 <w:rFonts w:ascii="Arial" w:hAnsi="Arial" w:cs="Arial"/>
                 <w:color w:val="000000"/>
-                <w:sz w:val="20"/>
-                <w:szCs w:val="20"/>
               </w:rPr>
               <w:t xml:space="preserve">User Acceptance </w:t>
             </w:r>
@@ -33579,16 +33550,12 @@
               <w:rPr>
                 <w:rFonts w:ascii="Arial" w:hAnsi="Arial" w:cs="Arial"/>
                 <w:color w:val="000000"/>
-                <w:sz w:val="20"/>
-                <w:szCs w:val="20"/>
               </w:rPr>
             </w:pPr>
             <w:r>
               <w:rPr>
                 <w:rFonts w:ascii="Arial" w:hAnsi="Arial" w:cs="Arial"/>
                 <w:color w:val="000000"/>
-                <w:sz w:val="20"/>
-                <w:szCs w:val="20"/>
               </w:rPr>
               <w:t>Regression Testing</w:t>
             </w:r>
@@ -33607,16 +33574,12 @@
               <w:rPr>
                 <w:rFonts w:ascii="Arial" w:hAnsi="Arial" w:cs="Arial"/>
                 <w:color w:val="000000"/>
-                <w:sz w:val="20"/>
-                <w:szCs w:val="20"/>
               </w:rPr>
             </w:pPr>
             <w:r>
               <w:rPr>
                 <w:rFonts w:ascii="Arial" w:hAnsi="Arial" w:cs="Arial"/>
                 <w:color w:val="000000"/>
-                <w:sz w:val="20"/>
-                <w:szCs w:val="20"/>
               </w:rPr>
               <w:t>Integration testing</w:t>
             </w:r>
@@ -33633,22 +33596,23 @@
                 <w:ilvl w:val="0"/>
                 <w:numId w:val="55"/>
               </w:numPr>
+              <w:tabs>
+                <w:tab w:val="clear" w:pos="720"/>
+                <w:tab w:val="num" w:pos="510"/>
+              </w:tabs>
               <w:spacing w:before="0" w:beforeAutospacing="0" w:after="40" w:afterAutospacing="0"/>
+              <w:ind w:left="330"/>
               <w:textAlignment w:val="baseline"/>
               <w:cnfStyle w:val="000000000000" w:firstRow="0" w:lastRow="0" w:firstColumn="0" w:lastColumn="0" w:oddVBand="0" w:evenVBand="0" w:oddHBand="0" w:evenHBand="0" w:firstRowFirstColumn="0" w:firstRowLastColumn="0" w:lastRowFirstColumn="0" w:lastRowLastColumn="0"/>
               <w:rPr>
-                <w:rFonts w:ascii="Verdana" w:hAnsi="Verdana"/>
-                <w:color w:val="000000"/>
-                <w:sz w:val="20"/>
-                <w:szCs w:val="20"/>
-              </w:rPr>
-            </w:pPr>
-            <w:r>
-              <w:rPr>
                 <w:rFonts w:ascii="Arial" w:hAnsi="Arial" w:cs="Arial"/>
                 <w:color w:val="000000"/>
-                <w:sz w:val="20"/>
-                <w:szCs w:val="20"/>
+              </w:rPr>
+            </w:pPr>
+            <w:r>
+              <w:rPr>
+                <w:rFonts w:ascii="Arial" w:hAnsi="Arial" w:cs="Arial"/>
+                <w:color w:val="000000"/>
               </w:rPr>
               <w:t>Project Team</w:t>
             </w:r>
@@ -33660,22 +33624,23 @@
                 <w:ilvl w:val="0"/>
                 <w:numId w:val="55"/>
               </w:numPr>
+              <w:tabs>
+                <w:tab w:val="clear" w:pos="720"/>
+                <w:tab w:val="num" w:pos="510"/>
+              </w:tabs>
               <w:spacing w:before="0" w:beforeAutospacing="0" w:after="40" w:afterAutospacing="0"/>
+              <w:ind w:left="330"/>
               <w:textAlignment w:val="baseline"/>
               <w:cnfStyle w:val="000000000000" w:firstRow="0" w:lastRow="0" w:firstColumn="0" w:lastColumn="0" w:oddVBand="0" w:evenVBand="0" w:oddHBand="0" w:evenHBand="0" w:firstRowFirstColumn="0" w:firstRowLastColumn="0" w:lastRowFirstColumn="0" w:lastRowLastColumn="0"/>
               <w:rPr>
-                <w:rFonts w:ascii="Verdana" w:hAnsi="Verdana"/>
-                <w:color w:val="000000"/>
-                <w:sz w:val="20"/>
-                <w:szCs w:val="20"/>
-              </w:rPr>
-            </w:pPr>
-            <w:r>
-              <w:rPr>
                 <w:rFonts w:ascii="Arial" w:hAnsi="Arial" w:cs="Arial"/>
                 <w:color w:val="000000"/>
-                <w:sz w:val="20"/>
-                <w:szCs w:val="20"/>
+              </w:rPr>
+            </w:pPr>
+            <w:r>
+              <w:rPr>
+                <w:rFonts w:ascii="Arial" w:hAnsi="Arial" w:cs="Arial"/>
+                <w:color w:val="000000"/>
               </w:rPr>
               <w:t>QA Team</w:t>
             </w:r>
@@ -33687,22 +33652,23 @@
                 <w:ilvl w:val="0"/>
                 <w:numId w:val="55"/>
               </w:numPr>
+              <w:tabs>
+                <w:tab w:val="clear" w:pos="720"/>
+                <w:tab w:val="num" w:pos="510"/>
+              </w:tabs>
               <w:spacing w:before="0" w:beforeAutospacing="0" w:after="40" w:afterAutospacing="0"/>
+              <w:ind w:left="330"/>
               <w:textAlignment w:val="baseline"/>
               <w:cnfStyle w:val="000000000000" w:firstRow="0" w:lastRow="0" w:firstColumn="0" w:lastColumn="0" w:oddVBand="0" w:evenVBand="0" w:oddHBand="0" w:evenHBand="0" w:firstRowFirstColumn="0" w:firstRowLastColumn="0" w:lastRowFirstColumn="0" w:lastRowLastColumn="0"/>
               <w:rPr>
-                <w:rFonts w:ascii="Verdana" w:hAnsi="Verdana"/>
-                <w:color w:val="000000"/>
-                <w:sz w:val="20"/>
-                <w:szCs w:val="20"/>
-              </w:rPr>
-            </w:pPr>
-            <w:r>
-              <w:rPr>
                 <w:rFonts w:ascii="Arial" w:hAnsi="Arial" w:cs="Arial"/>
                 <w:color w:val="000000"/>
-                <w:sz w:val="20"/>
-                <w:szCs w:val="20"/>
+              </w:rPr>
+            </w:pPr>
+            <w:r>
+              <w:rPr>
+                <w:rFonts w:ascii="Arial" w:hAnsi="Arial" w:cs="Arial"/>
+                <w:color w:val="000000"/>
               </w:rPr>
               <w:t>Client</w:t>
             </w:r>
@@ -33714,29 +33680,39 @@
                 <w:ilvl w:val="0"/>
                 <w:numId w:val="55"/>
               </w:numPr>
+              <w:tabs>
+                <w:tab w:val="clear" w:pos="720"/>
+                <w:tab w:val="num" w:pos="510"/>
+              </w:tabs>
               <w:spacing w:before="0" w:beforeAutospacing="0" w:after="40" w:afterAutospacing="0"/>
+              <w:ind w:left="330"/>
               <w:textAlignment w:val="baseline"/>
               <w:cnfStyle w:val="000000000000" w:firstRow="0" w:lastRow="0" w:firstColumn="0" w:lastColumn="0" w:oddVBand="0" w:evenVBand="0" w:oddHBand="0" w:evenHBand="0" w:firstRowFirstColumn="0" w:firstRowLastColumn="0" w:lastRowFirstColumn="0" w:lastRowLastColumn="0"/>
               <w:rPr>
-                <w:rFonts w:ascii="Verdana" w:hAnsi="Verdana"/>
-                <w:color w:val="000000"/>
-                <w:sz w:val="20"/>
-                <w:szCs w:val="20"/>
-              </w:rPr>
-            </w:pPr>
-            <w:r>
-              <w:rPr>
                 <w:rFonts w:ascii="Arial" w:hAnsi="Arial" w:cs="Arial"/>
                 <w:color w:val="000000"/>
-                <w:sz w:val="20"/>
-                <w:szCs w:val="20"/>
+              </w:rPr>
+            </w:pPr>
+            <w:r>
+              <w:rPr>
+                <w:rFonts w:ascii="Arial" w:hAnsi="Arial" w:cs="Arial"/>
+                <w:color w:val="000000"/>
               </w:rPr>
               <w:t>Users</w:t>
             </w:r>
           </w:p>
           <w:p>
             <w:pPr>
+              <w:tabs>
+                <w:tab w:val="num" w:pos="510"/>
+              </w:tabs>
+              <w:ind w:left="330"/>
               <w:cnfStyle w:val="000000000000" w:firstRow="0" w:lastRow="0" w:firstColumn="0" w:lastColumn="0" w:oddVBand="0" w:evenVBand="0" w:oddHBand="0" w:evenHBand="0" w:firstRowFirstColumn="0" w:firstRowLastColumn="0" w:lastRowFirstColumn="0" w:lastRowLastColumn="0"/>
+              <w:rPr>
+                <w:rFonts w:cs="Arial"/>
+                <w:sz w:val="24"/>
+                <w:szCs w:val="24"/>
+              </w:rPr>
             </w:pPr>
           </w:p>
         </w:tc>
@@ -33748,7 +33724,7 @@
             <w:pPr>
               <w:cnfStyle w:val="000000000000" w:firstRow="0" w:lastRow="0" w:firstColumn="0" w:lastColumn="0" w:oddVBand="0" w:evenVBand="0" w:oddHBand="0" w:evenHBand="0" w:firstRowFirstColumn="0" w:firstRowLastColumn="0" w:lastRowFirstColumn="0" w:lastRowLastColumn="0"/>
               <w:rPr>
-                <w:rFonts w:ascii="Times New Roman" w:hAnsi="Times New Roman"/>
+                <w:rFonts w:cs="Arial"/>
                 <w:sz w:val="24"/>
                 <w:szCs w:val="24"/>
                 <w:lang w:val="en-SG" w:eastAsia="en-SG"/>
@@ -33756,21 +33732,12 @@
             </w:pPr>
             <w:r>
               <w:rPr>
-                <w:rFonts w:ascii="Times New Roman" w:hAnsi="Times New Roman"/>
+                <w:rFonts w:cs="Arial"/>
                 <w:sz w:val="24"/>
                 <w:szCs w:val="24"/>
                 <w:lang w:val="en-SG" w:eastAsia="en-SG"/>
               </w:rPr>
-              <w:t>C</w:t>
-            </w:r>
-            <w:r>
-              <w:rPr>
-                <w:rFonts w:ascii="Times New Roman" w:hAnsi="Times New Roman"/>
-                <w:sz w:val="24"/>
-                <w:szCs w:val="24"/>
-                <w:lang w:val="en-SG" w:eastAsia="en-SG"/>
-              </w:rPr>
-              <w:t>orrect List of Readings per Month and per Day of that specific Month</w:t>
+              <w:t>Correct List of Readings per Month and per Day of that specific Month</w:t>
             </w:r>
           </w:p>
         </w:tc>
@@ -33791,8 +33758,6 @@
               <w:rPr>
                 <w:rFonts w:ascii="Arial" w:hAnsi="Arial" w:cs="Arial"/>
                 <w:color w:val="000000"/>
-                <w:sz w:val="20"/>
-                <w:szCs w:val="20"/>
               </w:rPr>
             </w:pPr>
           </w:p>
@@ -33809,11 +33774,12 @@
               <w:rPr>
                 <w:rFonts w:ascii="Arial" w:hAnsi="Arial" w:cs="Arial"/>
                 <w:color w:val="000000"/>
-                <w:sz w:val="20"/>
-                <w:szCs w:val="20"/>
-              </w:rPr>
-            </w:pPr>
-            <w:r>
+              </w:rPr>
+            </w:pPr>
+            <w:r>
+              <w:rPr>
+                <w:rFonts w:ascii="Arial" w:hAnsi="Arial" w:cs="Arial"/>
+              </w:rPr>
               <w:t>Audio Verses</w:t>
             </w:r>
           </w:p>
@@ -33825,8 +33791,18 @@
           <w:p>
             <w:pPr>
               <w:cnfStyle w:val="000000100000" w:firstRow="0" w:lastRow="0" w:firstColumn="0" w:lastColumn="0" w:oddVBand="0" w:evenVBand="0" w:oddHBand="1" w:evenHBand="0" w:firstRowFirstColumn="0" w:firstRowLastColumn="0" w:lastRowFirstColumn="0" w:lastRowLastColumn="0"/>
-            </w:pPr>
-            <w:r>
+              <w:rPr>
+                <w:rFonts w:cs="Arial"/>
+                <w:sz w:val="24"/>
+                <w:szCs w:val="24"/>
+              </w:rPr>
+            </w:pPr>
+            <w:r>
+              <w:rPr>
+                <w:rFonts w:cs="Arial"/>
+                <w:sz w:val="24"/>
+                <w:szCs w:val="24"/>
+              </w:rPr>
               <w:t>February - April</w:t>
             </w:r>
           </w:p>
@@ -33849,16 +33825,12 @@
               <w:rPr>
                 <w:rFonts w:ascii="Arial" w:hAnsi="Arial" w:cs="Arial"/>
                 <w:color w:val="000000"/>
-                <w:sz w:val="20"/>
-                <w:szCs w:val="20"/>
               </w:rPr>
             </w:pPr>
             <w:r>
               <w:rPr>
                 <w:rFonts w:ascii="Arial" w:hAnsi="Arial" w:cs="Arial"/>
                 <w:color w:val="000000"/>
-                <w:sz w:val="20"/>
-                <w:szCs w:val="20"/>
               </w:rPr>
               <w:t>Dynamic Testing</w:t>
             </w:r>
@@ -33877,16 +33849,12 @@
               <w:rPr>
                 <w:rFonts w:ascii="Arial" w:hAnsi="Arial" w:cs="Arial"/>
                 <w:color w:val="000000"/>
-                <w:sz w:val="20"/>
-                <w:szCs w:val="20"/>
               </w:rPr>
             </w:pPr>
             <w:r>
               <w:rPr>
                 <w:rFonts w:ascii="Arial" w:hAnsi="Arial" w:cs="Arial"/>
                 <w:color w:val="000000"/>
-                <w:sz w:val="20"/>
-                <w:szCs w:val="20"/>
               </w:rPr>
               <w:t xml:space="preserve">User Acceptance </w:t>
             </w:r>
@@ -33905,16 +33873,12 @@
               <w:rPr>
                 <w:rFonts w:ascii="Arial" w:hAnsi="Arial" w:cs="Arial"/>
                 <w:color w:val="000000"/>
-                <w:sz w:val="20"/>
-                <w:szCs w:val="20"/>
               </w:rPr>
             </w:pPr>
             <w:r>
               <w:rPr>
                 <w:rFonts w:ascii="Arial" w:hAnsi="Arial" w:cs="Arial"/>
                 <w:color w:val="000000"/>
-                <w:sz w:val="20"/>
-                <w:szCs w:val="20"/>
               </w:rPr>
               <w:t>Regression Testing</w:t>
             </w:r>
@@ -33933,16 +33897,12 @@
               <w:rPr>
                 <w:rFonts w:ascii="Arial" w:hAnsi="Arial" w:cs="Arial"/>
                 <w:color w:val="000000"/>
-                <w:sz w:val="20"/>
-                <w:szCs w:val="20"/>
               </w:rPr>
             </w:pPr>
             <w:r>
               <w:rPr>
                 <w:rFonts w:ascii="Arial" w:hAnsi="Arial" w:cs="Arial"/>
                 <w:color w:val="000000"/>
-                <w:sz w:val="20"/>
-                <w:szCs w:val="20"/>
               </w:rPr>
               <w:t>Integration testing</w:t>
             </w:r>
@@ -33959,22 +33919,23 @@
                 <w:ilvl w:val="0"/>
                 <w:numId w:val="55"/>
               </w:numPr>
+              <w:tabs>
+                <w:tab w:val="clear" w:pos="720"/>
+                <w:tab w:val="num" w:pos="510"/>
+              </w:tabs>
               <w:spacing w:before="0" w:beforeAutospacing="0" w:after="40" w:afterAutospacing="0"/>
+              <w:ind w:left="330"/>
               <w:textAlignment w:val="baseline"/>
               <w:cnfStyle w:val="000000100000" w:firstRow="0" w:lastRow="0" w:firstColumn="0" w:lastColumn="0" w:oddVBand="0" w:evenVBand="0" w:oddHBand="1" w:evenHBand="0" w:firstRowFirstColumn="0" w:firstRowLastColumn="0" w:lastRowFirstColumn="0" w:lastRowLastColumn="0"/>
               <w:rPr>
-                <w:rFonts w:ascii="Verdana" w:hAnsi="Verdana"/>
-                <w:color w:val="000000"/>
-                <w:sz w:val="20"/>
-                <w:szCs w:val="20"/>
-              </w:rPr>
-            </w:pPr>
-            <w:r>
-              <w:rPr>
                 <w:rFonts w:ascii="Arial" w:hAnsi="Arial" w:cs="Arial"/>
                 <w:color w:val="000000"/>
-                <w:sz w:val="20"/>
-                <w:szCs w:val="20"/>
+              </w:rPr>
+            </w:pPr>
+            <w:r>
+              <w:rPr>
+                <w:rFonts w:ascii="Arial" w:hAnsi="Arial" w:cs="Arial"/>
+                <w:color w:val="000000"/>
               </w:rPr>
               <w:t>Project Team</w:t>
             </w:r>
@@ -33986,22 +33947,23 @@
                 <w:ilvl w:val="0"/>
                 <w:numId w:val="55"/>
               </w:numPr>
+              <w:tabs>
+                <w:tab w:val="clear" w:pos="720"/>
+                <w:tab w:val="num" w:pos="510"/>
+              </w:tabs>
               <w:spacing w:before="0" w:beforeAutospacing="0" w:after="40" w:afterAutospacing="0"/>
+              <w:ind w:left="330"/>
               <w:textAlignment w:val="baseline"/>
               <w:cnfStyle w:val="000000100000" w:firstRow="0" w:lastRow="0" w:firstColumn="0" w:lastColumn="0" w:oddVBand="0" w:evenVBand="0" w:oddHBand="1" w:evenHBand="0" w:firstRowFirstColumn="0" w:firstRowLastColumn="0" w:lastRowFirstColumn="0" w:lastRowLastColumn="0"/>
               <w:rPr>
-                <w:rFonts w:ascii="Verdana" w:hAnsi="Verdana"/>
-                <w:color w:val="000000"/>
-                <w:sz w:val="20"/>
-                <w:szCs w:val="20"/>
-              </w:rPr>
-            </w:pPr>
-            <w:r>
-              <w:rPr>
                 <w:rFonts w:ascii="Arial" w:hAnsi="Arial" w:cs="Arial"/>
                 <w:color w:val="000000"/>
-                <w:sz w:val="20"/>
-                <w:szCs w:val="20"/>
+              </w:rPr>
+            </w:pPr>
+            <w:r>
+              <w:rPr>
+                <w:rFonts w:ascii="Arial" w:hAnsi="Arial" w:cs="Arial"/>
+                <w:color w:val="000000"/>
               </w:rPr>
               <w:t>Client</w:t>
             </w:r>
@@ -34013,29 +33975,39 @@
                 <w:ilvl w:val="0"/>
                 <w:numId w:val="55"/>
               </w:numPr>
+              <w:tabs>
+                <w:tab w:val="clear" w:pos="720"/>
+                <w:tab w:val="num" w:pos="510"/>
+              </w:tabs>
               <w:spacing w:before="0" w:beforeAutospacing="0" w:after="40" w:afterAutospacing="0"/>
+              <w:ind w:left="330"/>
               <w:textAlignment w:val="baseline"/>
               <w:cnfStyle w:val="000000100000" w:firstRow="0" w:lastRow="0" w:firstColumn="0" w:lastColumn="0" w:oddVBand="0" w:evenVBand="0" w:oddHBand="1" w:evenHBand="0" w:firstRowFirstColumn="0" w:firstRowLastColumn="0" w:lastRowFirstColumn="0" w:lastRowLastColumn="0"/>
               <w:rPr>
-                <w:rFonts w:ascii="Verdana" w:hAnsi="Verdana"/>
-                <w:color w:val="000000"/>
-                <w:sz w:val="20"/>
-                <w:szCs w:val="20"/>
-              </w:rPr>
-            </w:pPr>
-            <w:r>
-              <w:rPr>
                 <w:rFonts w:ascii="Arial" w:hAnsi="Arial" w:cs="Arial"/>
                 <w:color w:val="000000"/>
-                <w:sz w:val="20"/>
-                <w:szCs w:val="20"/>
+              </w:rPr>
+            </w:pPr>
+            <w:r>
+              <w:rPr>
+                <w:rFonts w:ascii="Arial" w:hAnsi="Arial" w:cs="Arial"/>
+                <w:color w:val="000000"/>
               </w:rPr>
               <w:t>Users</w:t>
             </w:r>
           </w:p>
           <w:p>
             <w:pPr>
+              <w:tabs>
+                <w:tab w:val="num" w:pos="510"/>
+              </w:tabs>
+              <w:ind w:left="330"/>
               <w:cnfStyle w:val="000000100000" w:firstRow="0" w:lastRow="0" w:firstColumn="0" w:lastColumn="0" w:oddVBand="0" w:evenVBand="0" w:oddHBand="1" w:evenHBand="0" w:firstRowFirstColumn="0" w:firstRowLastColumn="0" w:lastRowFirstColumn="0" w:lastRowLastColumn="0"/>
+              <w:rPr>
+                <w:rFonts w:cs="Arial"/>
+                <w:sz w:val="24"/>
+                <w:szCs w:val="24"/>
+              </w:rPr>
             </w:pPr>
           </w:p>
         </w:tc>
@@ -34047,7 +34019,7 @@
             <w:pPr>
               <w:cnfStyle w:val="000000100000" w:firstRow="0" w:lastRow="0" w:firstColumn="0" w:lastColumn="0" w:oddVBand="0" w:evenVBand="0" w:oddHBand="1" w:evenHBand="0" w:firstRowFirstColumn="0" w:firstRowLastColumn="0" w:lastRowFirstColumn="0" w:lastRowLastColumn="0"/>
               <w:rPr>
-                <w:rFonts w:ascii="Times New Roman" w:hAnsi="Times New Roman"/>
+                <w:rFonts w:cs="Arial"/>
                 <w:sz w:val="24"/>
                 <w:szCs w:val="24"/>
                 <w:lang w:val="en-SG" w:eastAsia="en-SG"/>
@@ -34055,30 +34027,12 @@
             </w:pPr>
             <w:r>
               <w:rPr>
-                <w:rFonts w:ascii="Times New Roman" w:hAnsi="Times New Roman"/>
+                <w:rFonts w:cs="Arial"/>
                 <w:sz w:val="24"/>
                 <w:szCs w:val="24"/>
                 <w:lang w:val="en-SG" w:eastAsia="en-SG"/>
               </w:rPr>
-              <w:t xml:space="preserve">Plot </w:t>
-            </w:r>
-            <w:r>
-              <w:rPr>
-                <w:rFonts w:ascii="Times New Roman" w:hAnsi="Times New Roman"/>
-                <w:sz w:val="24"/>
-                <w:szCs w:val="24"/>
-                <w:lang w:val="en-SG" w:eastAsia="en-SG"/>
-              </w:rPr>
-              <w:t xml:space="preserve">correct </w:t>
-            </w:r>
-            <w:r>
-              <w:rPr>
-                <w:rFonts w:ascii="Times New Roman" w:hAnsi="Times New Roman"/>
-                <w:sz w:val="24"/>
-                <w:szCs w:val="24"/>
-                <w:lang w:val="en-SG" w:eastAsia="en-SG"/>
-              </w:rPr>
-              <w:t>Audio verses for every type of event of the entire calendar</w:t>
+              <w:t>Plot correct Audio verses for every type of event of the entire calendar</w:t>
             </w:r>
           </w:p>
         </w:tc>
@@ -34096,16 +34050,12 @@
               <w:rPr>
                 <w:rFonts w:ascii="Arial" w:hAnsi="Arial" w:cs="Arial"/>
                 <w:color w:val="000000"/>
-                <w:sz w:val="20"/>
-                <w:szCs w:val="20"/>
               </w:rPr>
             </w:pPr>
             <w:r>
               <w:rPr>
                 <w:rFonts w:ascii="Arial" w:hAnsi="Arial" w:cs="Arial"/>
                 <w:color w:val="000000"/>
-                <w:sz w:val="20"/>
-                <w:szCs w:val="20"/>
               </w:rPr>
               <w:t>ASND_LCMAM System – frontend</w:t>
             </w:r>
@@ -34125,12 +34075,15 @@
               <w:spacing w:before="40" w:beforeAutospacing="0" w:after="0" w:afterAutospacing="0"/>
               <w:ind w:left="346" w:hanging="284"/>
               <w:cnfStyle w:val="000000000000" w:firstRow="0" w:lastRow="0" w:firstColumn="0" w:lastColumn="0" w:oddVBand="0" w:evenVBand="0" w:oddHBand="0" w:evenHBand="0" w:firstRowFirstColumn="0" w:firstRowLastColumn="0" w:lastRowFirstColumn="0" w:lastRowLastColumn="0"/>
-            </w:pPr>
-            <w:r>
-              <w:t>CRUD</w:t>
-            </w:r>
-            <w:r>
-              <w:t xml:space="preserve"> and CRUD restrictions</w:t>
+              <w:rPr>
+                <w:rFonts w:ascii="Arial" w:hAnsi="Arial" w:cs="Arial"/>
+              </w:rPr>
+            </w:pPr>
+            <w:r>
+              <w:rPr>
+                <w:rFonts w:ascii="Arial" w:hAnsi="Arial" w:cs="Arial"/>
+              </w:rPr>
+              <w:t>CRUD and CRUD restrictions</w:t>
             </w:r>
           </w:p>
           <w:p>
@@ -34143,8 +34096,14 @@
               <w:spacing w:before="40" w:beforeAutospacing="0" w:after="0" w:afterAutospacing="0"/>
               <w:ind w:left="346" w:hanging="284"/>
               <w:cnfStyle w:val="000000000000" w:firstRow="0" w:lastRow="0" w:firstColumn="0" w:lastColumn="0" w:oddVBand="0" w:evenVBand="0" w:oddHBand="0" w:evenHBand="0" w:firstRowFirstColumn="0" w:firstRowLastColumn="0" w:lastRowFirstColumn="0" w:lastRowLastColumn="0"/>
-            </w:pPr>
-            <w:r>
+              <w:rPr>
+                <w:rFonts w:ascii="Arial" w:hAnsi="Arial" w:cs="Arial"/>
+              </w:rPr>
+            </w:pPr>
+            <w:r>
+              <w:rPr>
+                <w:rFonts w:ascii="Arial" w:hAnsi="Arial" w:cs="Arial"/>
+              </w:rPr>
               <w:t>Page navigation</w:t>
             </w:r>
           </w:p>
@@ -34161,18 +34120,13 @@
               <w:rPr>
                 <w:rFonts w:ascii="Arial" w:hAnsi="Arial" w:cs="Arial"/>
                 <w:color w:val="000000"/>
-                <w:sz w:val="20"/>
-                <w:szCs w:val="20"/>
               </w:rPr>
             </w:pPr>
             <w:r>
               <w:rPr>
                 <w:rFonts w:ascii="Arial" w:hAnsi="Arial" w:cs="Arial"/>
                 <w:color w:val="000000"/>
-                <w:sz w:val="20"/>
-                <w:szCs w:val="20"/>
-              </w:rPr>
-              <w:lastRenderedPageBreak/>
+              </w:rPr>
               <w:t>Login</w:t>
             </w:r>
           </w:p>
@@ -34189,16 +34143,12 @@
               <w:rPr>
                 <w:rFonts w:ascii="Arial" w:hAnsi="Arial" w:cs="Arial"/>
                 <w:color w:val="000000"/>
-                <w:sz w:val="20"/>
-                <w:szCs w:val="20"/>
               </w:rPr>
             </w:pPr>
             <w:r>
               <w:rPr>
                 <w:rFonts w:ascii="Arial" w:hAnsi="Arial" w:cs="Arial"/>
                 <w:color w:val="000000"/>
-                <w:sz w:val="20"/>
-                <w:szCs w:val="20"/>
               </w:rPr>
               <w:t>Page restrictions</w:t>
             </w:r>
@@ -34211,8 +34161,6 @@
               <w:rPr>
                 <w:rFonts w:ascii="Arial" w:hAnsi="Arial" w:cs="Arial"/>
                 <w:color w:val="000000"/>
-                <w:sz w:val="20"/>
-                <w:szCs w:val="20"/>
               </w:rPr>
             </w:pPr>
           </w:p>
@@ -34224,9 +34172,18 @@
           <w:p>
             <w:pPr>
               <w:cnfStyle w:val="000000000000" w:firstRow="0" w:lastRow="0" w:firstColumn="0" w:lastColumn="0" w:oddVBand="0" w:evenVBand="0" w:oddHBand="0" w:evenHBand="0" w:firstRowFirstColumn="0" w:firstRowLastColumn="0" w:lastRowFirstColumn="0" w:lastRowLastColumn="0"/>
-            </w:pPr>
-            <w:r>
-              <w:lastRenderedPageBreak/>
+              <w:rPr>
+                <w:rFonts w:cs="Arial"/>
+                <w:sz w:val="24"/>
+                <w:szCs w:val="24"/>
+              </w:rPr>
+            </w:pPr>
+            <w:r>
+              <w:rPr>
+                <w:rFonts w:cs="Arial"/>
+                <w:sz w:val="24"/>
+                <w:szCs w:val="24"/>
+              </w:rPr>
               <w:t>February - April</w:t>
             </w:r>
           </w:p>
@@ -34249,16 +34206,12 @@
               <w:rPr>
                 <w:rFonts w:ascii="Arial" w:hAnsi="Arial" w:cs="Arial"/>
                 <w:color w:val="000000"/>
-                <w:sz w:val="20"/>
-                <w:szCs w:val="20"/>
               </w:rPr>
             </w:pPr>
             <w:r>
               <w:rPr>
                 <w:rFonts w:ascii="Arial" w:hAnsi="Arial" w:cs="Arial"/>
                 <w:color w:val="000000"/>
-                <w:sz w:val="20"/>
-                <w:szCs w:val="20"/>
               </w:rPr>
               <w:t>Dynamic Testing</w:t>
             </w:r>
@@ -34277,16 +34230,12 @@
               <w:rPr>
                 <w:rFonts w:ascii="Arial" w:hAnsi="Arial" w:cs="Arial"/>
                 <w:color w:val="000000"/>
-                <w:sz w:val="20"/>
-                <w:szCs w:val="20"/>
               </w:rPr>
             </w:pPr>
             <w:r>
               <w:rPr>
                 <w:rFonts w:ascii="Arial" w:hAnsi="Arial" w:cs="Arial"/>
                 <w:color w:val="000000"/>
-                <w:sz w:val="20"/>
-                <w:szCs w:val="20"/>
               </w:rPr>
               <w:t xml:space="preserve">User Acceptance </w:t>
             </w:r>
@@ -34305,16 +34254,12 @@
               <w:rPr>
                 <w:rFonts w:ascii="Arial" w:hAnsi="Arial" w:cs="Arial"/>
                 <w:color w:val="000000"/>
-                <w:sz w:val="20"/>
-                <w:szCs w:val="20"/>
               </w:rPr>
             </w:pPr>
             <w:r>
               <w:rPr>
                 <w:rFonts w:ascii="Arial" w:hAnsi="Arial" w:cs="Arial"/>
                 <w:color w:val="000000"/>
-                <w:sz w:val="20"/>
-                <w:szCs w:val="20"/>
               </w:rPr>
               <w:t>Regression Testing</w:t>
             </w:r>
@@ -34333,18 +34278,13 @@
               <w:rPr>
                 <w:rFonts w:ascii="Arial" w:hAnsi="Arial" w:cs="Arial"/>
                 <w:color w:val="000000"/>
-                <w:sz w:val="20"/>
-                <w:szCs w:val="20"/>
               </w:rPr>
             </w:pPr>
             <w:r>
               <w:rPr>
                 <w:rFonts w:ascii="Arial" w:hAnsi="Arial" w:cs="Arial"/>
                 <w:color w:val="000000"/>
-                <w:sz w:val="20"/>
-                <w:szCs w:val="20"/>
-              </w:rPr>
-              <w:lastRenderedPageBreak/>
+              </w:rPr>
               <w:t>Integration testing</w:t>
             </w:r>
           </w:p>
@@ -34360,24 +34300,24 @@
                 <w:ilvl w:val="0"/>
                 <w:numId w:val="55"/>
               </w:numPr>
+              <w:tabs>
+                <w:tab w:val="clear" w:pos="720"/>
+                <w:tab w:val="num" w:pos="510"/>
+              </w:tabs>
               <w:spacing w:before="0" w:beforeAutospacing="0" w:after="40" w:afterAutospacing="0"/>
+              <w:ind w:left="330"/>
               <w:textAlignment w:val="baseline"/>
               <w:cnfStyle w:val="000000000000" w:firstRow="0" w:lastRow="0" w:firstColumn="0" w:lastColumn="0" w:oddVBand="0" w:evenVBand="0" w:oddHBand="0" w:evenHBand="0" w:firstRowFirstColumn="0" w:firstRowLastColumn="0" w:lastRowFirstColumn="0" w:lastRowLastColumn="0"/>
               <w:rPr>
-                <w:rFonts w:ascii="Verdana" w:hAnsi="Verdana"/>
-                <w:color w:val="000000"/>
-                <w:sz w:val="20"/>
-                <w:szCs w:val="20"/>
-              </w:rPr>
-            </w:pPr>
-            <w:r>
-              <w:rPr>
                 <w:rFonts w:ascii="Arial" w:hAnsi="Arial" w:cs="Arial"/>
                 <w:color w:val="000000"/>
-                <w:sz w:val="20"/>
-                <w:szCs w:val="20"/>
-              </w:rPr>
-              <w:lastRenderedPageBreak/>
+              </w:rPr>
+            </w:pPr>
+            <w:r>
+              <w:rPr>
+                <w:rFonts w:ascii="Arial" w:hAnsi="Arial" w:cs="Arial"/>
+                <w:color w:val="000000"/>
+              </w:rPr>
               <w:t>Project Team</w:t>
             </w:r>
           </w:p>
@@ -34388,22 +34328,23 @@
                 <w:ilvl w:val="0"/>
                 <w:numId w:val="55"/>
               </w:numPr>
+              <w:tabs>
+                <w:tab w:val="clear" w:pos="720"/>
+                <w:tab w:val="num" w:pos="510"/>
+              </w:tabs>
               <w:spacing w:before="0" w:beforeAutospacing="0" w:after="40" w:afterAutospacing="0"/>
+              <w:ind w:left="330"/>
               <w:textAlignment w:val="baseline"/>
               <w:cnfStyle w:val="000000000000" w:firstRow="0" w:lastRow="0" w:firstColumn="0" w:lastColumn="0" w:oddVBand="0" w:evenVBand="0" w:oddHBand="0" w:evenHBand="0" w:firstRowFirstColumn="0" w:firstRowLastColumn="0" w:lastRowFirstColumn="0" w:lastRowLastColumn="0"/>
               <w:rPr>
-                <w:rFonts w:ascii="Verdana" w:hAnsi="Verdana"/>
-                <w:color w:val="000000"/>
-                <w:sz w:val="20"/>
-                <w:szCs w:val="20"/>
-              </w:rPr>
-            </w:pPr>
-            <w:r>
-              <w:rPr>
                 <w:rFonts w:ascii="Arial" w:hAnsi="Arial" w:cs="Arial"/>
                 <w:color w:val="000000"/>
-                <w:sz w:val="20"/>
-                <w:szCs w:val="20"/>
+              </w:rPr>
+            </w:pPr>
+            <w:r>
+              <w:rPr>
+                <w:rFonts w:ascii="Arial" w:hAnsi="Arial" w:cs="Arial"/>
+                <w:color w:val="000000"/>
               </w:rPr>
               <w:t>QA Team</w:t>
             </w:r>
@@ -34415,22 +34356,23 @@
                 <w:ilvl w:val="0"/>
                 <w:numId w:val="55"/>
               </w:numPr>
+              <w:tabs>
+                <w:tab w:val="clear" w:pos="720"/>
+                <w:tab w:val="num" w:pos="510"/>
+              </w:tabs>
               <w:spacing w:before="0" w:beforeAutospacing="0" w:after="40" w:afterAutospacing="0"/>
+              <w:ind w:left="330"/>
               <w:textAlignment w:val="baseline"/>
               <w:cnfStyle w:val="000000000000" w:firstRow="0" w:lastRow="0" w:firstColumn="0" w:lastColumn="0" w:oddVBand="0" w:evenVBand="0" w:oddHBand="0" w:evenHBand="0" w:firstRowFirstColumn="0" w:firstRowLastColumn="0" w:lastRowFirstColumn="0" w:lastRowLastColumn="0"/>
               <w:rPr>
-                <w:rFonts w:ascii="Verdana" w:hAnsi="Verdana"/>
-                <w:color w:val="000000"/>
-                <w:sz w:val="20"/>
-                <w:szCs w:val="20"/>
-              </w:rPr>
-            </w:pPr>
-            <w:r>
-              <w:rPr>
                 <w:rFonts w:ascii="Arial" w:hAnsi="Arial" w:cs="Arial"/>
                 <w:color w:val="000000"/>
-                <w:sz w:val="20"/>
-                <w:szCs w:val="20"/>
+              </w:rPr>
+            </w:pPr>
+            <w:r>
+              <w:rPr>
+                <w:rFonts w:ascii="Arial" w:hAnsi="Arial" w:cs="Arial"/>
+                <w:color w:val="000000"/>
               </w:rPr>
               <w:t>Client</w:t>
             </w:r>
@@ -34442,29 +34384,39 @@
                 <w:ilvl w:val="0"/>
                 <w:numId w:val="55"/>
               </w:numPr>
+              <w:tabs>
+                <w:tab w:val="clear" w:pos="720"/>
+                <w:tab w:val="num" w:pos="510"/>
+              </w:tabs>
               <w:spacing w:before="0" w:beforeAutospacing="0" w:after="40" w:afterAutospacing="0"/>
+              <w:ind w:left="330"/>
               <w:textAlignment w:val="baseline"/>
               <w:cnfStyle w:val="000000000000" w:firstRow="0" w:lastRow="0" w:firstColumn="0" w:lastColumn="0" w:oddVBand="0" w:evenVBand="0" w:oddHBand="0" w:evenHBand="0" w:firstRowFirstColumn="0" w:firstRowLastColumn="0" w:lastRowFirstColumn="0" w:lastRowLastColumn="0"/>
               <w:rPr>
-                <w:rFonts w:ascii="Verdana" w:hAnsi="Verdana"/>
-                <w:color w:val="000000"/>
-                <w:sz w:val="20"/>
-                <w:szCs w:val="20"/>
-              </w:rPr>
-            </w:pPr>
-            <w:r>
-              <w:rPr>
                 <w:rFonts w:ascii="Arial" w:hAnsi="Arial" w:cs="Arial"/>
                 <w:color w:val="000000"/>
-                <w:sz w:val="20"/>
-                <w:szCs w:val="20"/>
+              </w:rPr>
+            </w:pPr>
+            <w:r>
+              <w:rPr>
+                <w:rFonts w:ascii="Arial" w:hAnsi="Arial" w:cs="Arial"/>
+                <w:color w:val="000000"/>
               </w:rPr>
               <w:t>Users</w:t>
             </w:r>
           </w:p>
           <w:p>
             <w:pPr>
+              <w:tabs>
+                <w:tab w:val="num" w:pos="510"/>
+              </w:tabs>
+              <w:ind w:left="330"/>
               <w:cnfStyle w:val="000000000000" w:firstRow="0" w:lastRow="0" w:firstColumn="0" w:lastColumn="0" w:oddVBand="0" w:evenVBand="0" w:oddHBand="0" w:evenHBand="0" w:firstRowFirstColumn="0" w:firstRowLastColumn="0" w:lastRowFirstColumn="0" w:lastRowLastColumn="0"/>
+              <w:rPr>
+                <w:rFonts w:cs="Arial"/>
+                <w:sz w:val="24"/>
+                <w:szCs w:val="24"/>
+              </w:rPr>
             </w:pPr>
           </w:p>
         </w:tc>
@@ -34476,7 +34428,7 @@
             <w:pPr>
               <w:cnfStyle w:val="000000000000" w:firstRow="0" w:lastRow="0" w:firstColumn="0" w:lastColumn="0" w:oddVBand="0" w:evenVBand="0" w:oddHBand="0" w:evenHBand="0" w:firstRowFirstColumn="0" w:firstRowLastColumn="0" w:lastRowFirstColumn="0" w:lastRowLastColumn="0"/>
               <w:rPr>
-                <w:rFonts w:ascii="Times New Roman" w:hAnsi="Times New Roman"/>
+                <w:rFonts w:cs="Arial"/>
                 <w:sz w:val="24"/>
                 <w:szCs w:val="24"/>
                 <w:lang w:val="en-SG" w:eastAsia="en-SG"/>
@@ -34484,26 +34436,17 @@
             </w:pPr>
             <w:r>
               <w:rPr>
-                <w:rFonts w:ascii="Times New Roman" w:hAnsi="Times New Roman"/>
+                <w:rFonts w:cs="Arial"/>
                 <w:sz w:val="24"/>
                 <w:szCs w:val="24"/>
                 <w:lang w:val="en-SG" w:eastAsia="en-SG"/>
               </w:rPr>
-              <w:t xml:space="preserve">All the necessary output must comply with the requirements </w:t>
-            </w:r>
-            <w:r>
-              <w:rPr>
-                <w:rFonts w:ascii="Times New Roman" w:hAnsi="Times New Roman"/>
-                <w:sz w:val="24"/>
-                <w:szCs w:val="24"/>
-                <w:lang w:val="en-SG" w:eastAsia="en-SG"/>
-              </w:rPr>
-              <w:lastRenderedPageBreak/>
-              <w:t>and test plan and test cases</w:t>
+              <w:t>All the necessary output must comply with the requirements and test plan and test cases</w:t>
             </w:r>
           </w:p>
         </w:tc>
       </w:tr>
+      <w:bookmarkEnd w:id="2"/>
     </w:tbl>
     <w:p>
       <w:pPr>
@@ -42258,7 +42201,7 @@
 </file>
 
 <file path=customXml/itemProps1.xml><?xml version="1.0" encoding="utf-8"?>
-<ds:datastoreItem xmlns:ds="http://schemas.openxmlformats.org/officeDocument/2006/customXml" ds:itemID="{F725E0A7-BD24-40C6-B73E-4E6D12F5B168}">
+<ds:datastoreItem xmlns:ds="http://schemas.openxmlformats.org/officeDocument/2006/customXml" ds:itemID="{3DF71580-DFB4-4E6D-B32C-110C142038B0}">
   <ds:schemaRefs>
     <ds:schemaRef ds:uri="http://schemas.openxmlformats.org/officeDocument/2006/bibliography"/>
   </ds:schemaRefs>

</xml_diff>

<commit_message>
Integrated SQAP changes from previous Dynamic Testing
</commit_message>
<xml_diff>
--- a/documentation/quality/ALS - SQAP.docx
+++ b/documentation/quality/ALS - SQAP.docx
@@ -163,26 +163,25 @@
           <w:szCs w:val="32"/>
         </w:rPr>
       </w:pPr>
-      <w:proofErr w:type="gramStart"/>
       <w:r>
         <w:rPr>
           <w:sz w:val="32"/>
           <w:szCs w:val="32"/>
         </w:rPr>
-        <w:t>in</w:t>
-      </w:r>
-      <w:proofErr w:type="gramEnd"/>
-      <w:r>
+        <w:t>in Software Quality Assurance</w:t>
+      </w:r>
+    </w:p>
+    <w:p>
+      <w:pPr>
+        <w:jc w:val="center"/>
         <w:rPr>
           <w:sz w:val="32"/>
           <w:szCs w:val="32"/>
         </w:rPr>
-        <w:t xml:space="preserve"> Software Quality Assurance</w:t>
-      </w:r>
-    </w:p>
-    <w:p>
-      <w:pPr>
-        <w:jc w:val="center"/>
+      </w:pPr>
+    </w:p>
+    <w:p>
+      <w:pPr>
         <w:rPr>
           <w:sz w:val="32"/>
           <w:szCs w:val="32"/>
@@ -191,6 +190,7 @@
     </w:p>
     <w:p>
       <w:pPr>
+        <w:jc w:val="center"/>
         <w:rPr>
           <w:sz w:val="32"/>
           <w:szCs w:val="32"/>
@@ -205,46 +205,28 @@
           <w:szCs w:val="32"/>
         </w:rPr>
       </w:pPr>
-    </w:p>
-    <w:p>
-      <w:pPr>
-        <w:jc w:val="center"/>
+      <w:r>
         <w:rPr>
           <w:sz w:val="32"/>
           <w:szCs w:val="32"/>
         </w:rPr>
-      </w:pPr>
-      <w:r>
+        <w:t>By:</w:t>
+      </w:r>
+    </w:p>
+    <w:p>
+      <w:pPr>
+        <w:jc w:val="center"/>
         <w:rPr>
           <w:sz w:val="32"/>
           <w:szCs w:val="32"/>
         </w:rPr>
-        <w:t>By:</w:t>
-      </w:r>
-    </w:p>
-    <w:p>
-      <w:pPr>
-        <w:jc w:val="center"/>
+      </w:pPr>
+      <w:r>
         <w:rPr>
           <w:sz w:val="32"/>
           <w:szCs w:val="32"/>
         </w:rPr>
-      </w:pPr>
-      <w:proofErr w:type="spellStart"/>
-      <w:r>
-        <w:rPr>
-          <w:sz w:val="32"/>
-          <w:szCs w:val="32"/>
-        </w:rPr>
-        <w:t>Dimapilis</w:t>
-      </w:r>
-      <w:proofErr w:type="spellEnd"/>
-      <w:r>
-        <w:rPr>
-          <w:sz w:val="32"/>
-          <w:szCs w:val="32"/>
-        </w:rPr>
-        <w:t>, Joshua C.</w:t>
+        <w:t>Dimapilis, Joshua C.</w:t>
       </w:r>
     </w:p>
     <w:p>
@@ -3201,23 +3183,7 @@
           <w:sz w:val="24"/>
           <w:szCs w:val="24"/>
         </w:rPr>
-        <w:t xml:space="preserve">Tool for Client (System in </w:t>
-      </w:r>
-      <w:proofErr w:type="spellStart"/>
-      <w:r>
-        <w:rPr>
-          <w:sz w:val="24"/>
-          <w:szCs w:val="24"/>
-        </w:rPr>
-        <w:t>yii</w:t>
-      </w:r>
-      <w:proofErr w:type="spellEnd"/>
-      <w:r>
-        <w:rPr>
-          <w:sz w:val="24"/>
-          <w:szCs w:val="24"/>
-        </w:rPr>
-        <w:t>)</w:t>
+        <w:t>Tool for Client (System in yii)</w:t>
       </w:r>
     </w:p>
     <w:p>
@@ -4990,15 +4956,13 @@
         </w:rPr>
         <w:t xml:space="preserve"> There will be intensive development, and succeeding iterations (0</w:t>
       </w:r>
-      <w:proofErr w:type="gramStart"/>
-      <w:r>
-        <w:rPr>
-          <w:sz w:val="24"/>
-          <w:szCs w:val="24"/>
-        </w:rPr>
-        <w:t>,1</w:t>
-      </w:r>
-      <w:proofErr w:type="gramEnd"/>
+      <w:r>
+        <w:rPr>
+          <w:sz w:val="24"/>
+          <w:szCs w:val="24"/>
+        </w:rPr>
+        <w:t>, 1</w:t>
+      </w:r>
       <w:r>
         <w:rPr>
           <w:sz w:val="24"/>
@@ -5042,7 +5006,7 @@
                     </pic:cNvPicPr>
                   </pic:nvPicPr>
                   <pic:blipFill>
-                    <a:blip r:embed="rId6" cstate="print">
+                    <a:blip r:embed="rId8" cstate="print">
                       <a:extLst>
                         <a:ext uri="{28A0092B-C50C-407E-A947-70E740481C1C}">
                           <a14:useLocalDpi xmlns:a14="http://schemas.microsoft.com/office/drawing/2010/main" val="0"/>
@@ -5113,7 +5077,7 @@
         </w:rPr>
         <w:t xml:space="preserve">: </w:t>
       </w:r>
-      <w:hyperlink r:id="rId7" w:history="1">
+      <w:hyperlink r:id="rId9" w:history="1">
         <w:r>
           <w:rPr>
             <w:rStyle w:val="Hyperlink"/>
@@ -5203,7 +5167,7 @@
         </w:rPr>
         <w:t xml:space="preserve"> are located in the </w:t>
       </w:r>
-      <w:hyperlink r:id="rId8" w:history="1">
+      <w:hyperlink r:id="rId10" w:history="1">
         <w:r>
           <w:rPr>
             <w:rStyle w:val="Hyperlink"/>
@@ -5310,7 +5274,7 @@
                     </pic:cNvPicPr>
                   </pic:nvPicPr>
                   <pic:blipFill>
-                    <a:blip r:embed="rId9">
+                    <a:blip r:embed="rId11">
                       <a:extLst>
                         <a:ext uri="{28A0092B-C50C-407E-A947-70E740481C1C}">
                           <a14:useLocalDpi xmlns:a14="http://schemas.microsoft.com/office/drawing/2010/main" val="0"/>
@@ -5373,7 +5337,7 @@
         </w:rPr>
         <w:t xml:space="preserve">: </w:t>
       </w:r>
-      <w:hyperlink r:id="rId10" w:history="1">
+      <w:hyperlink r:id="rId12" w:history="1">
         <w:r>
           <w:rPr>
             <w:rStyle w:val="Hyperlink"/>
@@ -5384,7 +5348,7 @@
           <w:t>Kaeru.se</w:t>
         </w:r>
       </w:hyperlink>
-      <w:hyperlink r:id="rId11" w:history="1"/>
+      <w:hyperlink r:id="rId13" w:history="1"/>
     </w:p>
     <w:p>
       <w:pPr>
@@ -5681,7 +5645,7 @@
                     </pic:cNvPicPr>
                   </pic:nvPicPr>
                   <pic:blipFill>
-                    <a:blip r:embed="rId12">
+                    <a:blip r:embed="rId14">
                       <a:extLst>
                         <a:ext uri="{28A0092B-C50C-407E-A947-70E740481C1C}">
                           <a14:useLocalDpi xmlns:a14="http://schemas.microsoft.com/office/drawing/2010/main" val="0"/>
@@ -5795,7 +5759,7 @@
         </w:rPr>
         <w:t xml:space="preserve">: </w:t>
       </w:r>
-      <w:hyperlink r:id="rId13" w:history="1">
+      <w:hyperlink r:id="rId15" w:history="1">
         <w:r>
           <w:rPr>
             <w:rStyle w:val="Hyperlink"/>
@@ -5806,7 +5770,7 @@
           <w:t>SystemsAppsControls.com</w:t>
         </w:r>
       </w:hyperlink>
-      <w:hyperlink r:id="rId14" w:history="1"/>
+      <w:hyperlink r:id="rId16" w:history="1"/>
     </w:p>
     <w:p>
       <w:pPr>
@@ -6020,18 +5984,8 @@
                 <w:sz w:val="24"/>
                 <w:szCs w:val="24"/>
               </w:rPr>
-              <w:t xml:space="preserve">Joshua C. </w:t>
-            </w:r>
-            <w:proofErr w:type="spellStart"/>
-            <w:r>
-              <w:rPr>
-                <w:b w:val="0"/>
-                <w:sz w:val="24"/>
-                <w:szCs w:val="24"/>
-              </w:rPr>
-              <w:t>Dimapilis</w:t>
-            </w:r>
-            <w:proofErr w:type="spellEnd"/>
+              <w:t>Joshua C. Dimapilis</w:t>
+            </w:r>
           </w:p>
         </w:tc>
         <w:tc>
@@ -6841,21 +6795,12 @@
                 <w:szCs w:val="24"/>
               </w:rPr>
             </w:pPr>
-            <w:proofErr w:type="spellStart"/>
-            <w:r>
-              <w:rPr>
-                <w:sz w:val="24"/>
-                <w:szCs w:val="24"/>
-              </w:rPr>
-              <w:t>Yii</w:t>
-            </w:r>
-            <w:proofErr w:type="spellEnd"/>
-            <w:r>
-              <w:rPr>
-                <w:sz w:val="24"/>
-                <w:szCs w:val="24"/>
-              </w:rPr>
-              <w:t xml:space="preserve"> 2.0, fullcalendar.io</w:t>
+            <w:r>
+              <w:rPr>
+                <w:sz w:val="24"/>
+                <w:szCs w:val="24"/>
+              </w:rPr>
+              <w:t>Yii 2.0, fullcalendar.io</w:t>
             </w:r>
           </w:p>
         </w:tc>
@@ -6902,21 +6847,12 @@
                 <w:szCs w:val="24"/>
               </w:rPr>
             </w:pPr>
-            <w:proofErr w:type="spellStart"/>
-            <w:r>
-              <w:rPr>
-                <w:sz w:val="24"/>
-                <w:szCs w:val="24"/>
-              </w:rPr>
-              <w:t>Yii</w:t>
-            </w:r>
-            <w:proofErr w:type="spellEnd"/>
-            <w:r>
-              <w:rPr>
-                <w:sz w:val="24"/>
-                <w:szCs w:val="24"/>
-              </w:rPr>
-              <w:t xml:space="preserve"> </w:t>
+            <w:r>
+              <w:rPr>
+                <w:sz w:val="24"/>
+                <w:szCs w:val="24"/>
+              </w:rPr>
+              <w:t xml:space="preserve">Yii </w:t>
             </w:r>
             <w:r>
               <w:rPr>
@@ -6978,23 +6914,7 @@
                 <w:sz w:val="24"/>
                 <w:szCs w:val="24"/>
               </w:rPr>
-              <w:t xml:space="preserve">Devices running </w:t>
-            </w:r>
-            <w:proofErr w:type="spellStart"/>
-            <w:r>
-              <w:rPr>
-                <w:sz w:val="24"/>
-                <w:szCs w:val="24"/>
-              </w:rPr>
-              <w:t>JellyBean</w:t>
-            </w:r>
-            <w:proofErr w:type="spellEnd"/>
-            <w:r>
-              <w:rPr>
-                <w:sz w:val="24"/>
-                <w:szCs w:val="24"/>
-              </w:rPr>
-              <w:t xml:space="preserve"> or newer</w:t>
+              <w:t>Devices running JellyBean or newer</w:t>
             </w:r>
             <w:r>
               <w:rPr>
@@ -7092,7 +7012,7 @@
               <w:jc w:val="center"/>
               <w:cnfStyle w:val="000000000000" w:firstRow="0" w:lastRow="0" w:firstColumn="0" w:lastColumn="0" w:oddVBand="0" w:evenVBand="0" w:oddHBand="0" w:evenHBand="0" w:firstRowFirstColumn="0" w:firstRowLastColumn="0" w:lastRowFirstColumn="0" w:lastRowLastColumn="0"/>
             </w:pPr>
-            <w:hyperlink r:id="rId15" w:history="1">
+            <w:hyperlink r:id="rId17" w:history="1">
               <w:r>
                 <w:rPr>
                   <w:rStyle w:val="Hyperlink"/>
@@ -7146,8 +7066,7 @@
                 <w:szCs w:val="24"/>
               </w:rPr>
             </w:pPr>
-            <w:hyperlink r:id="rId16" w:history="1">
-              <w:proofErr w:type="spellStart"/>
+            <w:hyperlink r:id="rId18" w:history="1">
               <w:r>
                 <w:rPr>
                   <w:rStyle w:val="Hyperlink"/>
@@ -7157,7 +7076,6 @@
                 </w:rPr>
                 <w:t>code.google</w:t>
               </w:r>
-              <w:proofErr w:type="spellEnd"/>
             </w:hyperlink>
             <w:r>
               <w:rPr>
@@ -7175,7 +7093,6 @@
               </w:rPr>
               <w:t xml:space="preserve">, </w:t>
             </w:r>
-            <w:proofErr w:type="spellStart"/>
             <w:r>
               <w:rPr>
                 <w:sz w:val="24"/>
@@ -7183,7 +7100,6 @@
               </w:rPr>
               <w:t>Github</w:t>
             </w:r>
-            <w:proofErr w:type="spellEnd"/>
           </w:p>
         </w:tc>
       </w:tr>
@@ -7248,6 +7164,34 @@
       </w:pPr>
       <w:r>
         <w:rPr>
+          <w:b/>
+          <w:sz w:val="24"/>
+          <w:szCs w:val="24"/>
+        </w:rPr>
+        <w:t>Use Cases</w:t>
+      </w:r>
+    </w:p>
+    <w:p>
+      <w:pPr>
+        <w:spacing w:line="276" w:lineRule="auto"/>
+        <w:rPr>
+          <w:b/>
+          <w:sz w:val="24"/>
+          <w:szCs w:val="24"/>
+        </w:rPr>
+      </w:pPr>
+    </w:p>
+    <w:p>
+      <w:pPr>
+        <w:spacing w:line="276" w:lineRule="auto"/>
+        <w:rPr>
+          <w:b/>
+          <w:sz w:val="24"/>
+          <w:szCs w:val="24"/>
+        </w:rPr>
+      </w:pPr>
+      <w:r>
+        <w:rPr>
           <w:i/>
           <w:noProof/>
           <w:sz w:val="24"/>
@@ -7255,17 +7199,17 @@
           <w:lang w:val="en-PH" w:eastAsia="en-PH"/>
         </w:rPr>
         <w:drawing>
-          <wp:anchor distT="0" distB="0" distL="114300" distR="114300" simplePos="0" relativeHeight="251665408" behindDoc="0" locked="0" layoutInCell="1" allowOverlap="1" wp14:anchorId="0CF297C0" wp14:editId="51B46A67">
+          <wp:anchor distT="0" distB="0" distL="114300" distR="114300" simplePos="0" relativeHeight="251665408" behindDoc="0" locked="0" layoutInCell="1" allowOverlap="1" wp14:anchorId="2EF2D88B" wp14:editId="356A0D63">
             <wp:simplePos x="0" y="0"/>
             <wp:positionH relativeFrom="column">
-              <wp:posOffset>148590</wp:posOffset>
+              <wp:posOffset>371475</wp:posOffset>
             </wp:positionH>
             <wp:positionV relativeFrom="paragraph">
-              <wp:posOffset>673735</wp:posOffset>
+              <wp:posOffset>18415</wp:posOffset>
             </wp:positionV>
             <wp:extent cx="5391150" cy="3098800"/>
             <wp:effectExtent l="0" t="0" r="0" b="6350"/>
-            <wp:wrapTopAndBottom/>
+            <wp:wrapSquare wrapText="bothSides"/>
             <wp:docPr id="14" name="Picture 14"/>
             <wp:cNvGraphicFramePr>
               <a:graphicFrameLocks xmlns:a="http://schemas.openxmlformats.org/drawingml/2006/main" noChangeAspect="1"/>
@@ -7280,7 +7224,7 @@
                     </pic:cNvPicPr>
                   </pic:nvPicPr>
                   <pic:blipFill>
-                    <a:blip r:embed="rId17">
+                    <a:blip r:embed="rId19">
                       <a:extLst>
                         <a:ext uri="{28A0092B-C50C-407E-A947-70E740481C1C}">
                           <a14:useLocalDpi xmlns:a14="http://schemas.microsoft.com/office/drawing/2010/main" val="0"/>
@@ -7316,20 +7260,146 @@
           </wp:anchor>
         </w:drawing>
       </w:r>
-      <w:r>
-        <w:rPr>
-          <w:b/>
-          <w:sz w:val="24"/>
-          <w:szCs w:val="24"/>
-        </w:rPr>
-        <w:t>Use Cases</w:t>
-      </w:r>
-    </w:p>
-    <w:p>
-      <w:pPr>
-        <w:spacing w:line="276" w:lineRule="auto"/>
-        <w:rPr>
-          <w:b/>
+    </w:p>
+    <w:p>
+      <w:pPr>
+        <w:rPr>
+          <w:sz w:val="24"/>
+          <w:szCs w:val="24"/>
+        </w:rPr>
+      </w:pPr>
+    </w:p>
+    <w:p>
+      <w:pPr>
+        <w:rPr>
+          <w:sz w:val="24"/>
+          <w:szCs w:val="24"/>
+        </w:rPr>
+      </w:pPr>
+    </w:p>
+    <w:p>
+      <w:pPr>
+        <w:rPr>
+          <w:sz w:val="24"/>
+          <w:szCs w:val="24"/>
+        </w:rPr>
+      </w:pPr>
+    </w:p>
+    <w:p>
+      <w:pPr>
+        <w:rPr>
+          <w:sz w:val="24"/>
+          <w:szCs w:val="24"/>
+        </w:rPr>
+      </w:pPr>
+    </w:p>
+    <w:p>
+      <w:pPr>
+        <w:rPr>
+          <w:sz w:val="24"/>
+          <w:szCs w:val="24"/>
+        </w:rPr>
+      </w:pPr>
+    </w:p>
+    <w:p>
+      <w:pPr>
+        <w:rPr>
+          <w:sz w:val="24"/>
+          <w:szCs w:val="24"/>
+        </w:rPr>
+      </w:pPr>
+    </w:p>
+    <w:p>
+      <w:pPr>
+        <w:rPr>
+          <w:sz w:val="24"/>
+          <w:szCs w:val="24"/>
+        </w:rPr>
+      </w:pPr>
+    </w:p>
+    <w:p>
+      <w:pPr>
+        <w:rPr>
+          <w:sz w:val="24"/>
+          <w:szCs w:val="24"/>
+        </w:rPr>
+      </w:pPr>
+    </w:p>
+    <w:p>
+      <w:pPr>
+        <w:rPr>
+          <w:sz w:val="24"/>
+          <w:szCs w:val="24"/>
+        </w:rPr>
+      </w:pPr>
+    </w:p>
+    <w:p>
+      <w:pPr>
+        <w:rPr>
+          <w:sz w:val="24"/>
+          <w:szCs w:val="24"/>
+        </w:rPr>
+      </w:pPr>
+    </w:p>
+    <w:p>
+      <w:pPr>
+        <w:rPr>
+          <w:sz w:val="24"/>
+          <w:szCs w:val="24"/>
+        </w:rPr>
+      </w:pPr>
+    </w:p>
+    <w:p>
+      <w:pPr>
+        <w:rPr>
+          <w:sz w:val="24"/>
+          <w:szCs w:val="24"/>
+        </w:rPr>
+      </w:pPr>
+    </w:p>
+    <w:p>
+      <w:pPr>
+        <w:rPr>
+          <w:sz w:val="24"/>
+          <w:szCs w:val="24"/>
+        </w:rPr>
+      </w:pPr>
+    </w:p>
+    <w:p>
+      <w:pPr>
+        <w:rPr>
+          <w:sz w:val="24"/>
+          <w:szCs w:val="24"/>
+        </w:rPr>
+      </w:pPr>
+    </w:p>
+    <w:p>
+      <w:pPr>
+        <w:rPr>
+          <w:sz w:val="24"/>
+          <w:szCs w:val="24"/>
+        </w:rPr>
+      </w:pPr>
+    </w:p>
+    <w:p>
+      <w:pPr>
+        <w:rPr>
+          <w:sz w:val="24"/>
+          <w:szCs w:val="24"/>
+        </w:rPr>
+      </w:pPr>
+    </w:p>
+    <w:p>
+      <w:pPr>
+        <w:rPr>
+          <w:sz w:val="24"/>
+          <w:szCs w:val="24"/>
+        </w:rPr>
+      </w:pPr>
+    </w:p>
+    <w:p>
+      <w:pPr>
+        <w:rPr>
           <w:sz w:val="24"/>
           <w:szCs w:val="24"/>
         </w:rPr>
@@ -7350,14 +7420,7 @@
           <w:sz w:val="24"/>
           <w:szCs w:val="24"/>
         </w:rPr>
-        <w:t>Image 1.4</w:t>
-      </w:r>
-      <w:r>
-        <w:rPr>
-          <w:sz w:val="24"/>
-          <w:szCs w:val="24"/>
-        </w:rPr>
-        <w:t xml:space="preserve"> </w:t>
+        <w:t xml:space="preserve">Image 1.4 </w:t>
       </w:r>
       <w:r>
         <w:rPr>
@@ -7370,10 +7433,8 @@
     </w:p>
     <w:p>
       <w:pPr>
-        <w:spacing w:line="276" w:lineRule="auto"/>
         <w:jc w:val="center"/>
         <w:rPr>
-          <w:b/>
           <w:sz w:val="24"/>
           <w:szCs w:val="24"/>
         </w:rPr>
@@ -7567,6 +7628,7 @@
           <w:sz w:val="24"/>
           <w:szCs w:val="24"/>
         </w:rPr>
+        <w:lastRenderedPageBreak/>
         <w:t>Reading Set</w:t>
       </w:r>
     </w:p>
@@ -7588,7 +7650,6 @@
           <w:sz w:val="24"/>
           <w:szCs w:val="24"/>
         </w:rPr>
-        <w:lastRenderedPageBreak/>
         <w:t xml:space="preserve">Religious </w:t>
       </w:r>
       <w:r>
@@ -7974,126 +8035,6 @@
           <w:szCs w:val="24"/>
         </w:rPr>
       </w:pPr>
-    </w:p>
-    <w:p>
-      <w:pPr>
-        <w:spacing w:line="276" w:lineRule="auto"/>
-        <w:jc w:val="center"/>
-        <w:rPr>
-          <w:sz w:val="24"/>
-          <w:szCs w:val="24"/>
-        </w:rPr>
-      </w:pPr>
-    </w:p>
-    <w:p>
-      <w:pPr>
-        <w:spacing w:line="276" w:lineRule="auto"/>
-        <w:jc w:val="center"/>
-        <w:rPr>
-          <w:sz w:val="24"/>
-          <w:szCs w:val="24"/>
-        </w:rPr>
-      </w:pPr>
-    </w:p>
-    <w:p>
-      <w:pPr>
-        <w:spacing w:line="276" w:lineRule="auto"/>
-        <w:jc w:val="center"/>
-        <w:rPr>
-          <w:sz w:val="24"/>
-          <w:szCs w:val="24"/>
-        </w:rPr>
-      </w:pPr>
-    </w:p>
-    <w:p>
-      <w:pPr>
-        <w:spacing w:line="276" w:lineRule="auto"/>
-        <w:jc w:val="center"/>
-        <w:rPr>
-          <w:sz w:val="24"/>
-          <w:szCs w:val="24"/>
-        </w:rPr>
-      </w:pPr>
-    </w:p>
-    <w:p>
-      <w:pPr>
-        <w:spacing w:line="276" w:lineRule="auto"/>
-        <w:jc w:val="center"/>
-        <w:rPr>
-          <w:sz w:val="24"/>
-          <w:szCs w:val="24"/>
-        </w:rPr>
-      </w:pPr>
-    </w:p>
-    <w:p>
-      <w:pPr>
-        <w:spacing w:line="276" w:lineRule="auto"/>
-        <w:jc w:val="center"/>
-        <w:rPr>
-          <w:sz w:val="24"/>
-          <w:szCs w:val="24"/>
-        </w:rPr>
-      </w:pPr>
-    </w:p>
-    <w:p>
-      <w:pPr>
-        <w:spacing w:line="276" w:lineRule="auto"/>
-        <w:jc w:val="center"/>
-        <w:rPr>
-          <w:sz w:val="24"/>
-          <w:szCs w:val="24"/>
-        </w:rPr>
-      </w:pPr>
-    </w:p>
-    <w:p>
-      <w:pPr>
-        <w:spacing w:line="276" w:lineRule="auto"/>
-        <w:jc w:val="center"/>
-        <w:rPr>
-          <w:sz w:val="24"/>
-          <w:szCs w:val="24"/>
-        </w:rPr>
-      </w:pPr>
-    </w:p>
-    <w:p>
-      <w:pPr>
-        <w:spacing w:line="276" w:lineRule="auto"/>
-        <w:jc w:val="center"/>
-        <w:rPr>
-          <w:sz w:val="24"/>
-          <w:szCs w:val="24"/>
-        </w:rPr>
-      </w:pPr>
-    </w:p>
-    <w:p>
-      <w:pPr>
-        <w:spacing w:line="276" w:lineRule="auto"/>
-        <w:jc w:val="center"/>
-        <w:rPr>
-          <w:sz w:val="24"/>
-          <w:szCs w:val="24"/>
-        </w:rPr>
-      </w:pPr>
-    </w:p>
-    <w:p>
-      <w:pPr>
-        <w:spacing w:line="276" w:lineRule="auto"/>
-        <w:jc w:val="center"/>
-        <w:rPr>
-          <w:sz w:val="24"/>
-          <w:szCs w:val="24"/>
-        </w:rPr>
-      </w:pPr>
-    </w:p>
-    <w:p>
-      <w:pPr>
-        <w:spacing w:line="276" w:lineRule="auto"/>
-        <w:jc w:val="center"/>
-        <w:rPr>
-          <w:sz w:val="24"/>
-          <w:szCs w:val="24"/>
-        </w:rPr>
-      </w:pPr>
       <w:r>
         <w:rPr>
           <w:noProof/>
@@ -8101,17 +8042,16 @@
           <w:szCs w:val="24"/>
           <w:lang w:val="en-PH" w:eastAsia="en-PH"/>
         </w:rPr>
-        <w:lastRenderedPageBreak/>
         <w:drawing>
-          <wp:anchor distT="0" distB="0" distL="114300" distR="114300" simplePos="0" relativeHeight="251658240" behindDoc="0" locked="0" layoutInCell="1" allowOverlap="1" wp14:anchorId="4CC9F99A" wp14:editId="7B796E18">
+          <wp:anchor distT="0" distB="0" distL="114300" distR="114300" simplePos="0" relativeHeight="251658240" behindDoc="0" locked="0" layoutInCell="1" allowOverlap="1" wp14:anchorId="5FFC76AB" wp14:editId="73616DE9">
             <wp:simplePos x="0" y="0"/>
             <wp:positionH relativeFrom="margin">
-              <wp:posOffset>285750</wp:posOffset>
+              <wp:posOffset>695325</wp:posOffset>
             </wp:positionH>
             <wp:positionV relativeFrom="paragraph">
-              <wp:posOffset>0</wp:posOffset>
+              <wp:posOffset>189230</wp:posOffset>
             </wp:positionV>
-            <wp:extent cx="5181600" cy="2247900"/>
+            <wp:extent cx="5200650" cy="2781300"/>
             <wp:effectExtent l="0" t="0" r="0" b="0"/>
             <wp:wrapSquare wrapText="bothSides"/>
             <wp:docPr id="1" name="Picture 1"/>
@@ -8126,7 +8066,7 @@
                     <pic:cNvPicPr/>
                   </pic:nvPicPr>
                   <pic:blipFill>
-                    <a:blip r:embed="rId18">
+                    <a:blip r:embed="rId20">
                       <a:extLst>
                         <a:ext uri="{28A0092B-C50C-407E-A947-70E740481C1C}">
                           <a14:useLocalDpi xmlns:a14="http://schemas.microsoft.com/office/drawing/2010/main" val="0"/>
@@ -8140,7 +8080,7 @@
                   <pic:spPr>
                     <a:xfrm>
                       <a:off x="0" y="0"/>
-                      <a:ext cx="5181600" cy="2247900"/>
+                      <a:ext cx="5200650" cy="2781300"/>
                     </a:xfrm>
                     <a:prstGeom prst="rect">
                       <a:avLst/>
@@ -8168,6 +8108,146 @@
           <w:szCs w:val="24"/>
         </w:rPr>
       </w:pPr>
+    </w:p>
+    <w:p>
+      <w:pPr>
+        <w:spacing w:line="276" w:lineRule="auto"/>
+        <w:jc w:val="center"/>
+        <w:rPr>
+          <w:sz w:val="24"/>
+          <w:szCs w:val="24"/>
+        </w:rPr>
+      </w:pPr>
+    </w:p>
+    <w:p>
+      <w:pPr>
+        <w:spacing w:line="276" w:lineRule="auto"/>
+        <w:jc w:val="center"/>
+        <w:rPr>
+          <w:sz w:val="24"/>
+          <w:szCs w:val="24"/>
+        </w:rPr>
+      </w:pPr>
+    </w:p>
+    <w:p>
+      <w:pPr>
+        <w:spacing w:line="276" w:lineRule="auto"/>
+        <w:jc w:val="center"/>
+        <w:rPr>
+          <w:sz w:val="24"/>
+          <w:szCs w:val="24"/>
+        </w:rPr>
+      </w:pPr>
+    </w:p>
+    <w:p>
+      <w:pPr>
+        <w:spacing w:line="276" w:lineRule="auto"/>
+        <w:jc w:val="center"/>
+        <w:rPr>
+          <w:sz w:val="24"/>
+          <w:szCs w:val="24"/>
+        </w:rPr>
+      </w:pPr>
+    </w:p>
+    <w:p>
+      <w:pPr>
+        <w:spacing w:line="276" w:lineRule="auto"/>
+        <w:jc w:val="center"/>
+        <w:rPr>
+          <w:sz w:val="24"/>
+          <w:szCs w:val="24"/>
+        </w:rPr>
+      </w:pPr>
+    </w:p>
+    <w:p>
+      <w:pPr>
+        <w:spacing w:line="276" w:lineRule="auto"/>
+        <w:jc w:val="center"/>
+        <w:rPr>
+          <w:sz w:val="24"/>
+          <w:szCs w:val="24"/>
+        </w:rPr>
+      </w:pPr>
+    </w:p>
+    <w:p>
+      <w:pPr>
+        <w:spacing w:line="276" w:lineRule="auto"/>
+        <w:jc w:val="center"/>
+        <w:rPr>
+          <w:sz w:val="24"/>
+          <w:szCs w:val="24"/>
+        </w:rPr>
+      </w:pPr>
+    </w:p>
+    <w:p>
+      <w:pPr>
+        <w:spacing w:line="276" w:lineRule="auto"/>
+        <w:jc w:val="center"/>
+        <w:rPr>
+          <w:sz w:val="24"/>
+          <w:szCs w:val="24"/>
+        </w:rPr>
+      </w:pPr>
+    </w:p>
+    <w:p>
+      <w:pPr>
+        <w:spacing w:line="276" w:lineRule="auto"/>
+        <w:jc w:val="center"/>
+        <w:rPr>
+          <w:sz w:val="24"/>
+          <w:szCs w:val="24"/>
+        </w:rPr>
+      </w:pPr>
+    </w:p>
+    <w:p>
+      <w:pPr>
+        <w:spacing w:line="276" w:lineRule="auto"/>
+        <w:jc w:val="center"/>
+        <w:rPr>
+          <w:sz w:val="24"/>
+          <w:szCs w:val="24"/>
+        </w:rPr>
+      </w:pPr>
+    </w:p>
+    <w:p>
+      <w:pPr>
+        <w:spacing w:line="276" w:lineRule="auto"/>
+        <w:jc w:val="center"/>
+        <w:rPr>
+          <w:sz w:val="24"/>
+          <w:szCs w:val="24"/>
+        </w:rPr>
+      </w:pPr>
+    </w:p>
+    <w:p>
+      <w:pPr>
+        <w:spacing w:line="276" w:lineRule="auto"/>
+        <w:jc w:val="center"/>
+        <w:rPr>
+          <w:sz w:val="24"/>
+          <w:szCs w:val="24"/>
+        </w:rPr>
+      </w:pPr>
+    </w:p>
+    <w:p>
+      <w:pPr>
+        <w:spacing w:line="276" w:lineRule="auto"/>
+        <w:jc w:val="center"/>
+        <w:rPr>
+          <w:sz w:val="24"/>
+          <w:szCs w:val="24"/>
+        </w:rPr>
+      </w:pPr>
+    </w:p>
+    <w:p>
+      <w:pPr>
+        <w:spacing w:line="276" w:lineRule="auto"/>
+        <w:jc w:val="center"/>
+        <w:rPr>
+          <w:sz w:val="24"/>
+          <w:szCs w:val="24"/>
+        </w:rPr>
+      </w:pPr>
       <w:r>
         <w:rPr>
           <w:sz w:val="24"/>
@@ -8197,6 +8277,26 @@
         </w:rPr>
         <w:t>Logical Database Description</w:t>
       </w:r>
+    </w:p>
+    <w:p>
+      <w:pPr>
+        <w:contextualSpacing/>
+        <w:rPr>
+          <w:b/>
+          <w:sz w:val="24"/>
+          <w:szCs w:val="24"/>
+        </w:rPr>
+      </w:pPr>
+    </w:p>
+    <w:p>
+      <w:pPr>
+        <w:contextualSpacing/>
+        <w:rPr>
+          <w:b/>
+          <w:sz w:val="24"/>
+          <w:szCs w:val="24"/>
+        </w:rPr>
+      </w:pPr>
     </w:p>
     <w:p>
       <w:pPr>
@@ -8474,7 +8574,7 @@
                 <w:sz w:val="24"/>
                 <w:szCs w:val="24"/>
               </w:rPr>
-              <w:t>Admin</w:t>
+              <w:t>-</w:t>
             </w:r>
           </w:p>
         </w:tc>
@@ -8522,7 +8622,7 @@
                 <w:sz w:val="24"/>
                 <w:szCs w:val="24"/>
               </w:rPr>
-              <w:t>Admin, Member</w:t>
+              <w:t>Admin</w:t>
             </w:r>
           </w:p>
         </w:tc>
@@ -8573,7 +8673,7 @@
                 <w:sz w:val="24"/>
                 <w:szCs w:val="24"/>
               </w:rPr>
-              <w:t>Admin</w:t>
+              <w:t>-</w:t>
             </w:r>
           </w:p>
         </w:tc>
@@ -8621,7 +8721,7 @@
                 <w:sz w:val="24"/>
                 <w:szCs w:val="24"/>
               </w:rPr>
-              <w:t>Admin</w:t>
+              <w:t>-</w:t>
             </w:r>
           </w:p>
         </w:tc>
@@ -8706,29 +8806,6 @@
           <w:szCs w:val="24"/>
         </w:rPr>
       </w:pPr>
-      <w:r>
-        <w:rPr>
-          <w:b/>
-          <w:sz w:val="24"/>
-          <w:szCs w:val="24"/>
-        </w:rPr>
-        <w:t>Entity:</w:t>
-      </w:r>
-      <w:r>
-        <w:rPr>
-          <w:sz w:val="24"/>
-          <w:szCs w:val="24"/>
-        </w:rPr>
-        <w:t xml:space="preserve"> </w:t>
-      </w:r>
-      <w:r>
-        <w:rPr>
-          <w:b/>
-          <w:sz w:val="24"/>
-          <w:szCs w:val="24"/>
-        </w:rPr>
-        <w:t>YEAR</w:t>
-      </w:r>
     </w:p>
     <w:p>
       <w:pPr>
@@ -8745,6 +8822,24 @@
           <w:sz w:val="24"/>
           <w:szCs w:val="24"/>
         </w:rPr>
+        <w:t>Entity: EVENT</w:t>
+      </w:r>
+    </w:p>
+    <w:p>
+      <w:pPr>
+        <w:contextualSpacing/>
+        <w:rPr>
+          <w:b/>
+          <w:sz w:val="24"/>
+          <w:szCs w:val="24"/>
+        </w:rPr>
+      </w:pPr>
+      <w:r>
+        <w:rPr>
+          <w:b/>
+          <w:sz w:val="24"/>
+          <w:szCs w:val="24"/>
+        </w:rPr>
         <w:t>Description:</w:t>
       </w:r>
     </w:p>
@@ -8752,40 +8847,47 @@
       <w:pPr>
         <w:contextualSpacing/>
         <w:rPr>
-          <w:color w:val="FF0000"/>
-          <w:sz w:val="24"/>
-          <w:szCs w:val="24"/>
-        </w:rPr>
-      </w:pPr>
-      <w:r>
-        <w:rPr>
-          <w:color w:val="FF0000"/>
+          <w:sz w:val="24"/>
+          <w:szCs w:val="24"/>
+        </w:rPr>
+      </w:pPr>
+      <w:r>
+        <w:rPr>
           <w:sz w:val="24"/>
           <w:szCs w:val="24"/>
         </w:rPr>
         <w:tab/>
-      </w:r>
-      <w:r>
-        <w:rPr>
-          <w:sz w:val="24"/>
-          <w:szCs w:val="24"/>
-        </w:rPr>
-        <w:t xml:space="preserve">A </w:t>
-      </w:r>
-      <w:r>
-        <w:rPr>
-          <w:b/>
-          <w:sz w:val="24"/>
-          <w:szCs w:val="24"/>
-        </w:rPr>
-        <w:t xml:space="preserve">year </w:t>
-      </w:r>
-      <w:r>
-        <w:rPr>
-          <w:sz w:val="24"/>
-          <w:szCs w:val="24"/>
-        </w:rPr>
-        <w:t>is an entity that can hold zero or multiple events.</w:t>
+        <w:t xml:space="preserve"> An </w:t>
+      </w:r>
+      <w:r>
+        <w:rPr>
+          <w:b/>
+          <w:sz w:val="24"/>
+          <w:szCs w:val="24"/>
+        </w:rPr>
+        <w:t xml:space="preserve">event </w:t>
+      </w:r>
+      <w:r>
+        <w:rPr>
+          <w:sz w:val="24"/>
+          <w:szCs w:val="24"/>
+        </w:rPr>
+        <w:t xml:space="preserve">is an occurrence that warrants a presence in the calendar. Events are relatively of great importance, and are based on the business requirements provided by the client. The event table has four </w:t>
+      </w:r>
+      <w:r>
+        <w:rPr>
+          <w:i/>
+          <w:sz w:val="24"/>
+          <w:szCs w:val="24"/>
+        </w:rPr>
+        <w:t>lookup</w:t>
+      </w:r>
+      <w:r>
+        <w:rPr>
+          <w:sz w:val="24"/>
+          <w:szCs w:val="24"/>
+        </w:rPr>
+        <w:t xml:space="preserve"> tables: Movable Feasts, Special Feasts, Memorials and Solemnities.</w:t>
       </w:r>
     </w:p>
     <w:p>
@@ -8819,36 +8921,23 @@
           <w:sz w:val="24"/>
           <w:szCs w:val="24"/>
         </w:rPr>
-        <w:tab/>
-        <w:t xml:space="preserve">A </w:t>
-      </w:r>
-      <w:r>
-        <w:rPr>
-          <w:sz w:val="24"/>
-          <w:szCs w:val="24"/>
-        </w:rPr>
-        <w:t xml:space="preserve">year contains multiple dates, events, a Sunday reading </w:t>
-      </w:r>
-      <w:r>
-        <w:rPr>
-          <w:sz w:val="24"/>
-          <w:szCs w:val="24"/>
-        </w:rPr>
-        <w:t xml:space="preserve">cycle </w:t>
-      </w:r>
-      <w:r>
-        <w:rPr>
-          <w:sz w:val="24"/>
-          <w:szCs w:val="24"/>
-        </w:rPr>
-        <w:t>and a weekday reading cycle</w:t>
-      </w:r>
-      <w:r>
-        <w:rPr>
-          <w:sz w:val="24"/>
-          <w:szCs w:val="24"/>
-        </w:rPr>
-        <w:t>.</w:t>
+        <w:t>An event can either be classified as a movable feast, special feast, memorial, or solemnity.</w:t>
+      </w:r>
+    </w:p>
+    <w:p>
+      <w:pPr>
+        <w:contextualSpacing/>
+        <w:rPr>
+          <w:sz w:val="24"/>
+          <w:szCs w:val="24"/>
+        </w:rPr>
+      </w:pPr>
+      <w:r>
+        <w:rPr>
+          <w:sz w:val="24"/>
+          <w:szCs w:val="24"/>
+        </w:rPr>
+        <w:t xml:space="preserve">Several or zero events can occur in a single day. </w:t>
       </w:r>
     </w:p>
     <w:p>
@@ -8977,7 +9066,7 @@
                 <w:sz w:val="24"/>
                 <w:szCs w:val="24"/>
               </w:rPr>
-              <w:t>Admin</w:t>
+              <w:t>-</w:t>
             </w:r>
           </w:p>
         </w:tc>
@@ -9025,7 +9114,7 @@
                 <w:sz w:val="24"/>
                 <w:szCs w:val="24"/>
               </w:rPr>
-              <w:t>Admin, Member</w:t>
+              <w:t>Admin</w:t>
             </w:r>
           </w:p>
         </w:tc>
@@ -9124,7 +9213,7 @@
                 <w:sz w:val="24"/>
                 <w:szCs w:val="24"/>
               </w:rPr>
-              <w:t>Admin</w:t>
+              <w:t>-</w:t>
             </w:r>
           </w:p>
         </w:tc>
@@ -9208,6 +9297,29 @@
           <w:szCs w:val="24"/>
         </w:rPr>
       </w:pPr>
+      <w:r>
+        <w:rPr>
+          <w:b/>
+          <w:sz w:val="24"/>
+          <w:szCs w:val="24"/>
+        </w:rPr>
+        <w:t>Entity:</w:t>
+      </w:r>
+      <w:r>
+        <w:rPr>
+          <w:sz w:val="24"/>
+          <w:szCs w:val="24"/>
+        </w:rPr>
+        <w:t xml:space="preserve"> </w:t>
+      </w:r>
+      <w:r>
+        <w:rPr>
+          <w:b/>
+          <w:sz w:val="24"/>
+          <w:szCs w:val="24"/>
+        </w:rPr>
+        <w:t>EVENT DETERMINANT</w:t>
+      </w:r>
     </w:p>
     <w:p>
       <w:pPr>
@@ -9224,7 +9336,31 @@
           <w:sz w:val="24"/>
           <w:szCs w:val="24"/>
         </w:rPr>
-        <w:t>Entity:</w:t>
+        <w:t>Description:</w:t>
+      </w:r>
+    </w:p>
+    <w:p>
+      <w:pPr>
+        <w:contextualSpacing/>
+        <w:rPr>
+          <w:sz w:val="24"/>
+          <w:szCs w:val="24"/>
+        </w:rPr>
+      </w:pPr>
+      <w:r>
+        <w:rPr>
+          <w:sz w:val="24"/>
+          <w:szCs w:val="24"/>
+        </w:rPr>
+        <w:tab/>
+        <w:t>A</w:t>
+      </w:r>
+      <w:r>
+        <w:rPr>
+          <w:sz w:val="24"/>
+          <w:szCs w:val="24"/>
+        </w:rPr>
+        <w:t>n</w:t>
       </w:r>
       <w:r>
         <w:rPr>
@@ -9239,7 +9375,22 @@
           <w:sz w:val="24"/>
           <w:szCs w:val="24"/>
         </w:rPr>
-        <w:t>DATE</w:t>
+        <w:t xml:space="preserve">event determinant </w:t>
+      </w:r>
+      <w:r>
+        <w:rPr>
+          <w:sz w:val="24"/>
+          <w:szCs w:val="24"/>
+        </w:rPr>
+        <w:t>determines all the moveable feasts such as Easter Sunday, Pentecost Sunday, Ash Wednesday and etc.</w:t>
+      </w:r>
+      <w:r>
+        <w:rPr>
+          <w:b/>
+          <w:sz w:val="24"/>
+          <w:szCs w:val="24"/>
+        </w:rPr>
+        <w:t xml:space="preserve"> </w:t>
       </w:r>
     </w:p>
     <w:p>
@@ -9257,7 +9408,7 @@
           <w:sz w:val="24"/>
           <w:szCs w:val="24"/>
         </w:rPr>
-        <w:t>Description:</w:t>
+        <w:t>Relationship:</w:t>
       </w:r>
     </w:p>
     <w:p>
@@ -9273,89 +9424,8 @@
           <w:sz w:val="24"/>
           <w:szCs w:val="24"/>
         </w:rPr>
-        <w:lastRenderedPageBreak/>
         <w:tab/>
-        <w:t xml:space="preserve">A </w:t>
-      </w:r>
-      <w:r>
-        <w:rPr>
-          <w:b/>
-          <w:sz w:val="24"/>
-          <w:szCs w:val="24"/>
-        </w:rPr>
-        <w:t>da</w:t>
-      </w:r>
-      <w:r>
-        <w:rPr>
-          <w:b/>
-          <w:sz w:val="24"/>
-          <w:szCs w:val="24"/>
-        </w:rPr>
-        <w:t>te</w:t>
-      </w:r>
-      <w:r>
-        <w:rPr>
-          <w:b/>
-          <w:sz w:val="24"/>
-          <w:szCs w:val="24"/>
-        </w:rPr>
-        <w:t xml:space="preserve"> </w:t>
-      </w:r>
-      <w:r>
-        <w:rPr>
-          <w:sz w:val="24"/>
-          <w:szCs w:val="24"/>
-        </w:rPr>
-        <w:t xml:space="preserve">is defined by a month and a </w:t>
-      </w:r>
-      <w:r>
-        <w:rPr>
-          <w:sz w:val="24"/>
-          <w:szCs w:val="24"/>
-        </w:rPr>
-        <w:t xml:space="preserve">numerical </w:t>
-      </w:r>
-      <w:r>
-        <w:rPr>
-          <w:sz w:val="24"/>
-          <w:szCs w:val="24"/>
-        </w:rPr>
-        <w:t>date, and is an entity that can hold zero or multiple events.</w:t>
-      </w:r>
-    </w:p>
-    <w:p>
-      <w:pPr>
-        <w:contextualSpacing/>
-        <w:rPr>
-          <w:b/>
-          <w:sz w:val="24"/>
-          <w:szCs w:val="24"/>
-        </w:rPr>
-      </w:pPr>
-      <w:r>
-        <w:rPr>
-          <w:b/>
-          <w:sz w:val="24"/>
-          <w:szCs w:val="24"/>
-        </w:rPr>
-        <w:t>Relationship:</w:t>
-      </w:r>
-    </w:p>
-    <w:p>
-      <w:pPr>
-        <w:contextualSpacing/>
-        <w:rPr>
-          <w:sz w:val="24"/>
-          <w:szCs w:val="24"/>
-        </w:rPr>
-      </w:pPr>
-      <w:r>
-        <w:rPr>
-          <w:sz w:val="24"/>
-          <w:szCs w:val="24"/>
-        </w:rPr>
-        <w:tab/>
-        <w:t>A day can have zero or multiple events.</w:t>
+        <w:t>An event determinant can determine many moveable feasts.</w:t>
       </w:r>
     </w:p>
     <w:p>
@@ -9532,7 +9602,7 @@
                 <w:sz w:val="24"/>
                 <w:szCs w:val="24"/>
               </w:rPr>
-              <w:t>Admin, Member</w:t>
+              <w:t>Admin</w:t>
             </w:r>
           </w:p>
         </w:tc>
@@ -9608,6 +9678,7 @@
                 <w:sz w:val="24"/>
                 <w:szCs w:val="24"/>
               </w:rPr>
+              <w:lastRenderedPageBreak/>
               <w:t>Delete</w:t>
             </w:r>
           </w:p>
@@ -9664,30 +9735,6 @@
     </w:p>
     <w:p>
       <w:pPr>
-        <w:rPr>
-          <w:sz w:val="24"/>
-          <w:szCs w:val="24"/>
-        </w:rPr>
-      </w:pPr>
-    </w:p>
-    <w:p>
-      <w:pPr>
-        <w:rPr>
-          <w:sz w:val="24"/>
-          <w:szCs w:val="24"/>
-        </w:rPr>
-      </w:pPr>
-    </w:p>
-    <w:p>
-      <w:pPr>
-        <w:rPr>
-          <w:sz w:val="24"/>
-          <w:szCs w:val="24"/>
-        </w:rPr>
-      </w:pPr>
-    </w:p>
-    <w:p>
-      <w:pPr>
         <w:contextualSpacing/>
         <w:rPr>
           <w:b/>
@@ -9705,6 +9752,14 @@
           <w:szCs w:val="24"/>
         </w:rPr>
       </w:pPr>
+      <w:r>
+        <w:rPr>
+          <w:b/>
+          <w:sz w:val="24"/>
+          <w:szCs w:val="24"/>
+        </w:rPr>
+        <w:t>Entity: WEEKDAY READING</w:t>
+      </w:r>
     </w:p>
     <w:p>
       <w:pPr>
@@ -9721,31 +9776,63 @@
           <w:sz w:val="24"/>
           <w:szCs w:val="24"/>
         </w:rPr>
-        <w:t>Entity: EVENT</w:t>
+        <w:t>Description:</w:t>
       </w:r>
     </w:p>
     <w:p>
       <w:pPr>
         <w:contextualSpacing/>
         <w:rPr>
-          <w:b/>
-          <w:sz w:val="24"/>
-          <w:szCs w:val="24"/>
-        </w:rPr>
-      </w:pPr>
-      <w:r>
-        <w:rPr>
-          <w:b/>
-          <w:sz w:val="24"/>
-          <w:szCs w:val="24"/>
-        </w:rPr>
-        <w:t>Description:</w:t>
+          <w:sz w:val="24"/>
+          <w:szCs w:val="24"/>
+        </w:rPr>
+      </w:pPr>
+      <w:r>
+        <w:rPr>
+          <w:sz w:val="24"/>
+          <w:szCs w:val="24"/>
+        </w:rPr>
+        <w:tab/>
+        <w:t xml:space="preserve">A </w:t>
+      </w:r>
+      <w:r>
+        <w:rPr>
+          <w:b/>
+          <w:sz w:val="24"/>
+          <w:szCs w:val="24"/>
+        </w:rPr>
+        <w:t xml:space="preserve">weekday reading </w:t>
+      </w:r>
+      <w:r>
+        <w:rPr>
+          <w:sz w:val="24"/>
+          <w:szCs w:val="24"/>
+        </w:rPr>
+        <w:t xml:space="preserve">refers to a reading that is used by lecturers and priests during weekdays. </w:t>
       </w:r>
     </w:p>
     <w:p>
       <w:pPr>
         <w:contextualSpacing/>
         <w:rPr>
+          <w:b/>
+          <w:sz w:val="24"/>
+          <w:szCs w:val="24"/>
+        </w:rPr>
+      </w:pPr>
+      <w:r>
+        <w:rPr>
+          <w:b/>
+          <w:sz w:val="24"/>
+          <w:szCs w:val="24"/>
+        </w:rPr>
+        <w:t>Relationship:</w:t>
+      </w:r>
+    </w:p>
+    <w:p>
+      <w:pPr>
+        <w:contextualSpacing/>
+        <w:rPr>
           <w:sz w:val="24"/>
           <w:szCs w:val="24"/>
         </w:rPr>
@@ -9756,87 +9843,14 @@
           <w:szCs w:val="24"/>
         </w:rPr>
         <w:tab/>
-        <w:t xml:space="preserve"> An </w:t>
-      </w:r>
-      <w:r>
-        <w:rPr>
-          <w:b/>
-          <w:sz w:val="24"/>
-          <w:szCs w:val="24"/>
-        </w:rPr>
-        <w:t xml:space="preserve">event </w:t>
-      </w:r>
-      <w:r>
-        <w:rPr>
-          <w:sz w:val="24"/>
-          <w:szCs w:val="24"/>
-        </w:rPr>
-        <w:t xml:space="preserve">is an occurrence that warrants a presence in the calendar. Events are relatively of great importance, and are based on the business requirements provided by the client. The event table has four </w:t>
-      </w:r>
-      <w:r>
-        <w:rPr>
-          <w:i/>
-          <w:sz w:val="24"/>
-          <w:szCs w:val="24"/>
-        </w:rPr>
-        <w:t>lookup</w:t>
-      </w:r>
-      <w:r>
-        <w:rPr>
-          <w:sz w:val="24"/>
-          <w:szCs w:val="24"/>
-        </w:rPr>
-        <w:t xml:space="preserve"> tables: Movable Feasts, Special Feasts, Memorials and Solemnities.</w:t>
-      </w:r>
-    </w:p>
-    <w:p>
-      <w:pPr>
-        <w:contextualSpacing/>
-        <w:rPr>
-          <w:b/>
-          <w:sz w:val="24"/>
-          <w:szCs w:val="24"/>
-        </w:rPr>
-      </w:pPr>
-      <w:r>
-        <w:rPr>
-          <w:b/>
-          <w:sz w:val="24"/>
-          <w:szCs w:val="24"/>
-        </w:rPr>
-        <w:t>Relationship:</w:t>
-      </w:r>
-    </w:p>
-    <w:p>
-      <w:pPr>
-        <w:contextualSpacing/>
-        <w:rPr>
-          <w:sz w:val="24"/>
-          <w:szCs w:val="24"/>
-        </w:rPr>
-      </w:pPr>
-      <w:r>
-        <w:rPr>
-          <w:sz w:val="24"/>
-          <w:szCs w:val="24"/>
-        </w:rPr>
-        <w:t>An event can either be classified as a movable feast, special feast, memorial, or solemnity.</w:t>
-      </w:r>
-    </w:p>
-    <w:p>
-      <w:pPr>
-        <w:contextualSpacing/>
-        <w:rPr>
-          <w:sz w:val="24"/>
-          <w:szCs w:val="24"/>
-        </w:rPr>
-      </w:pPr>
-      <w:r>
-        <w:rPr>
-          <w:sz w:val="24"/>
-          <w:szCs w:val="24"/>
-        </w:rPr>
-        <w:t xml:space="preserve">Several or zero events can occur in a single day. </w:t>
+        <w:t>Each weekday shou</w:t>
+      </w:r>
+      <w:r>
+        <w:rPr>
+          <w:sz w:val="24"/>
+          <w:szCs w:val="24"/>
+        </w:rPr>
+        <w:t>ld have one weekday reading.</w:t>
       </w:r>
     </w:p>
     <w:p>
@@ -9965,7 +9979,7 @@
                 <w:sz w:val="24"/>
                 <w:szCs w:val="24"/>
               </w:rPr>
-              <w:t>Admin</w:t>
+              <w:t>-</w:t>
             </w:r>
           </w:p>
         </w:tc>
@@ -10013,7 +10027,7 @@
                 <w:sz w:val="24"/>
                 <w:szCs w:val="24"/>
               </w:rPr>
-              <w:t>Admin, Member</w:t>
+              <w:t>Admin</w:t>
             </w:r>
           </w:p>
         </w:tc>
@@ -10112,7 +10126,7 @@
                 <w:sz w:val="24"/>
                 <w:szCs w:val="24"/>
               </w:rPr>
-              <w:t>Admin</w:t>
+              <w:t>-</w:t>
             </w:r>
           </w:p>
         </w:tc>
@@ -10120,48 +10134,51 @@
     </w:tbl>
     <w:p>
       <w:pPr>
+        <w:rPr>
+          <w:sz w:val="24"/>
+          <w:szCs w:val="24"/>
+        </w:rPr>
+      </w:pPr>
+    </w:p>
+    <w:p>
+      <w:pPr>
+        <w:rPr>
+          <w:sz w:val="24"/>
+          <w:szCs w:val="24"/>
+        </w:rPr>
+      </w:pPr>
+    </w:p>
+    <w:p>
+      <w:pPr>
+        <w:rPr>
+          <w:sz w:val="24"/>
+          <w:szCs w:val="24"/>
+        </w:rPr>
+      </w:pPr>
+    </w:p>
+    <w:p>
+      <w:pPr>
+        <w:rPr>
+          <w:sz w:val="24"/>
+          <w:szCs w:val="24"/>
+        </w:rPr>
+      </w:pPr>
+    </w:p>
+    <w:p>
+      <w:pPr>
         <w:contextualSpacing/>
         <w:rPr>
-          <w:sz w:val="24"/>
-          <w:szCs w:val="24"/>
-        </w:rPr>
-      </w:pPr>
-      <w:r>
-        <w:rPr>
-          <w:sz w:val="24"/>
-          <w:szCs w:val="24"/>
-        </w:rPr>
-        <w:tab/>
-      </w:r>
+          <w:b/>
+          <w:sz w:val="24"/>
+          <w:szCs w:val="24"/>
+        </w:rPr>
+      </w:pPr>
     </w:p>
     <w:p>
       <w:pPr>
         <w:contextualSpacing/>
         <w:rPr>
-          <w:sz w:val="24"/>
-          <w:szCs w:val="24"/>
-        </w:rPr>
-      </w:pPr>
-    </w:p>
-    <w:p>
-      <w:pPr>
-        <w:rPr>
-          <w:sz w:val="24"/>
-          <w:szCs w:val="24"/>
-        </w:rPr>
-      </w:pPr>
-    </w:p>
-    <w:p>
-      <w:pPr>
-        <w:rPr>
-          <w:sz w:val="24"/>
-          <w:szCs w:val="24"/>
-        </w:rPr>
-      </w:pPr>
-    </w:p>
-    <w:p>
-      <w:pPr>
-        <w:rPr>
+          <w:b/>
           <w:sz w:val="24"/>
           <w:szCs w:val="24"/>
         </w:rPr>
@@ -10186,38 +10203,21 @@
           <w:szCs w:val="24"/>
         </w:rPr>
       </w:pPr>
-    </w:p>
-    <w:p>
-      <w:pPr>
-        <w:contextualSpacing/>
-        <w:rPr>
-          <w:b/>
-          <w:sz w:val="24"/>
-          <w:szCs w:val="24"/>
-        </w:rPr>
-      </w:pPr>
-      <w:r>
-        <w:rPr>
-          <w:b/>
-          <w:sz w:val="24"/>
-          <w:szCs w:val="24"/>
-        </w:rPr>
-        <w:t>Entity:</w:t>
-      </w:r>
-      <w:r>
-        <w:rPr>
-          <w:sz w:val="24"/>
-          <w:szCs w:val="24"/>
-        </w:rPr>
-        <w:t xml:space="preserve"> </w:t>
-      </w:r>
-      <w:r>
-        <w:rPr>
-          <w:b/>
-          <w:sz w:val="24"/>
-          <w:szCs w:val="24"/>
-        </w:rPr>
-        <w:t>YEARLY READING SET</w:t>
+      <w:r>
+        <w:rPr>
+          <w:b/>
+          <w:sz w:val="24"/>
+          <w:szCs w:val="24"/>
+        </w:rPr>
+        <w:t xml:space="preserve">Entity: </w:t>
+      </w:r>
+      <w:r>
+        <w:rPr>
+          <w:b/>
+          <w:sz w:val="24"/>
+          <w:szCs w:val="24"/>
+        </w:rPr>
+        <w:t>SUNDAY READING</w:t>
       </w:r>
     </w:p>
     <w:p>
@@ -10260,60 +10260,29 @@
           <w:sz w:val="24"/>
           <w:szCs w:val="24"/>
         </w:rPr>
-        <w:t xml:space="preserve">yearly reading set </w:t>
-      </w:r>
-      <w:r>
-        <w:rPr>
-          <w:sz w:val="24"/>
-          <w:szCs w:val="24"/>
-        </w:rPr>
-        <w:t>is a compilation of readings that are separated by cycle types and numbers. (</w:t>
-      </w:r>
-      <w:proofErr w:type="gramStart"/>
-      <w:r>
-        <w:rPr>
-          <w:sz w:val="24"/>
-          <w:szCs w:val="24"/>
-        </w:rPr>
-        <w:t>i.e</w:t>
-      </w:r>
-      <w:proofErr w:type="gramEnd"/>
-      <w:r>
-        <w:rPr>
-          <w:sz w:val="24"/>
-          <w:szCs w:val="24"/>
-        </w:rPr>
-        <w:t xml:space="preserve">. For </w:t>
-      </w:r>
-      <w:r>
-        <w:rPr>
-          <w:i/>
-          <w:sz w:val="24"/>
-          <w:szCs w:val="24"/>
-        </w:rPr>
-        <w:t>Sunday Readings</w:t>
-      </w:r>
-      <w:r>
-        <w:rPr>
-          <w:sz w:val="24"/>
-          <w:szCs w:val="24"/>
-        </w:rPr>
-        <w:t xml:space="preserve">: Cycle A, B and C, for </w:t>
-      </w:r>
-      <w:r>
-        <w:rPr>
-          <w:i/>
-          <w:sz w:val="24"/>
-          <w:szCs w:val="24"/>
-        </w:rPr>
-        <w:t>Weekday Readings</w:t>
-      </w:r>
-      <w:r>
-        <w:rPr>
-          <w:sz w:val="24"/>
-          <w:szCs w:val="24"/>
-        </w:rPr>
-        <w:t>: Cycle 1 and 2).</w:t>
+        <w:t xml:space="preserve">Sunday reading </w:t>
+      </w:r>
+      <w:r>
+        <w:rPr>
+          <w:sz w:val="24"/>
+          <w:szCs w:val="24"/>
+        </w:rPr>
+        <w:t xml:space="preserve">refers to a reading that is only used </w:t>
+      </w:r>
+      <w:r>
+        <w:rPr>
+          <w:sz w:val="24"/>
+          <w:szCs w:val="24"/>
+          <w:u w:val="single"/>
+        </w:rPr>
+        <w:t>during Sundays</w:t>
+      </w:r>
+      <w:r>
+        <w:rPr>
+          <w:sz w:val="24"/>
+          <w:szCs w:val="24"/>
+        </w:rPr>
+        <w:t>.</w:t>
       </w:r>
     </w:p>
     <w:p>
@@ -10348,24 +10317,14 @@
           <w:szCs w:val="24"/>
         </w:rPr>
         <w:tab/>
-        <w:t xml:space="preserve">A yearly reading set contains many weekly readings. </w:t>
-      </w:r>
-    </w:p>
-    <w:p>
-      <w:pPr>
-        <w:contextualSpacing/>
-        <w:rPr>
-          <w:sz w:val="24"/>
-          <w:szCs w:val="24"/>
-        </w:rPr>
-      </w:pPr>
-      <w:r>
-        <w:rPr>
-          <w:sz w:val="24"/>
-          <w:szCs w:val="24"/>
-        </w:rPr>
-        <w:tab/>
-        <w:t>A yearly reading set contains many Sunday readings.</w:t>
+        <w:t>Each Sunday sho</w:t>
+      </w:r>
+      <w:r>
+        <w:rPr>
+          <w:sz w:val="24"/>
+          <w:szCs w:val="24"/>
+        </w:rPr>
+        <w:t>uld have one Sunday reading.</w:t>
       </w:r>
     </w:p>
     <w:p>
@@ -10494,7 +10453,7 @@
                 <w:sz w:val="24"/>
                 <w:szCs w:val="24"/>
               </w:rPr>
-              <w:t>Admin</w:t>
+              <w:t>-</w:t>
             </w:r>
           </w:p>
         </w:tc>
@@ -10542,7 +10501,7 @@
                 <w:sz w:val="24"/>
                 <w:szCs w:val="24"/>
               </w:rPr>
-              <w:t>Admin, Member</w:t>
+              <w:t>Admin</w:t>
             </w:r>
           </w:p>
         </w:tc>
@@ -10641,948 +10600,7 @@
                 <w:sz w:val="24"/>
                 <w:szCs w:val="24"/>
               </w:rPr>
-              <w:t>Admin</w:t>
-            </w:r>
-          </w:p>
-        </w:tc>
-      </w:tr>
-    </w:tbl>
-    <w:p>
-      <w:pPr>
-        <w:contextualSpacing/>
-        <w:rPr>
-          <w:sz w:val="24"/>
-          <w:szCs w:val="24"/>
-        </w:rPr>
-      </w:pPr>
-      <w:r>
-        <w:rPr>
-          <w:sz w:val="24"/>
-          <w:szCs w:val="24"/>
-        </w:rPr>
-        <w:tab/>
-      </w:r>
-    </w:p>
-    <w:p>
-      <w:pPr>
-        <w:contextualSpacing/>
-        <w:rPr>
-          <w:sz w:val="24"/>
-          <w:szCs w:val="24"/>
-        </w:rPr>
-      </w:pPr>
-    </w:p>
-    <w:p>
-      <w:pPr>
-        <w:rPr>
-          <w:sz w:val="24"/>
-          <w:szCs w:val="24"/>
-        </w:rPr>
-      </w:pPr>
-    </w:p>
-    <w:p>
-      <w:pPr>
-        <w:rPr>
-          <w:sz w:val="24"/>
-          <w:szCs w:val="24"/>
-        </w:rPr>
-      </w:pPr>
-    </w:p>
-    <w:p>
-      <w:pPr>
-        <w:rPr>
-          <w:sz w:val="24"/>
-          <w:szCs w:val="24"/>
-        </w:rPr>
-      </w:pPr>
-    </w:p>
-    <w:p>
-      <w:pPr>
-        <w:contextualSpacing/>
-        <w:rPr>
-          <w:b/>
-          <w:sz w:val="24"/>
-          <w:szCs w:val="24"/>
-        </w:rPr>
-      </w:pPr>
-    </w:p>
-    <w:p>
-      <w:pPr>
-        <w:contextualSpacing/>
-        <w:rPr>
-          <w:b/>
-          <w:sz w:val="24"/>
-          <w:szCs w:val="24"/>
-        </w:rPr>
-      </w:pPr>
-    </w:p>
-    <w:p>
-      <w:pPr>
-        <w:contextualSpacing/>
-        <w:rPr>
-          <w:b/>
-          <w:sz w:val="24"/>
-          <w:szCs w:val="24"/>
-        </w:rPr>
-      </w:pPr>
-      <w:r>
-        <w:rPr>
-          <w:b/>
-          <w:sz w:val="24"/>
-          <w:szCs w:val="24"/>
-        </w:rPr>
-        <w:lastRenderedPageBreak/>
-        <w:t xml:space="preserve">Entity: WEEKDAY READINGS </w:t>
-      </w:r>
-    </w:p>
-    <w:p>
-      <w:pPr>
-        <w:contextualSpacing/>
-        <w:rPr>
-          <w:b/>
-          <w:sz w:val="24"/>
-          <w:szCs w:val="24"/>
-        </w:rPr>
-      </w:pPr>
-      <w:r>
-        <w:rPr>
-          <w:b/>
-          <w:sz w:val="24"/>
-          <w:szCs w:val="24"/>
-        </w:rPr>
-        <w:t>Description:</w:t>
-      </w:r>
-    </w:p>
-    <w:p>
-      <w:pPr>
-        <w:contextualSpacing/>
-        <w:rPr>
-          <w:sz w:val="24"/>
-          <w:szCs w:val="24"/>
-        </w:rPr>
-      </w:pPr>
-      <w:r>
-        <w:rPr>
-          <w:sz w:val="24"/>
-          <w:szCs w:val="24"/>
-        </w:rPr>
-        <w:tab/>
-        <w:t xml:space="preserve">A </w:t>
-      </w:r>
-      <w:r>
-        <w:rPr>
-          <w:b/>
-          <w:sz w:val="24"/>
-          <w:szCs w:val="24"/>
-        </w:rPr>
-        <w:t xml:space="preserve">weekday reading </w:t>
-      </w:r>
-      <w:r>
-        <w:rPr>
-          <w:sz w:val="24"/>
-          <w:szCs w:val="24"/>
-        </w:rPr>
-        <w:t xml:space="preserve">refers to a reading that is used by lecturers and priests during weekdays. </w:t>
-      </w:r>
-    </w:p>
-    <w:p>
-      <w:pPr>
-        <w:contextualSpacing/>
-        <w:rPr>
-          <w:b/>
-          <w:sz w:val="24"/>
-          <w:szCs w:val="24"/>
-        </w:rPr>
-      </w:pPr>
-      <w:r>
-        <w:rPr>
-          <w:b/>
-          <w:sz w:val="24"/>
-          <w:szCs w:val="24"/>
-        </w:rPr>
-        <w:t>Relationship:</w:t>
-      </w:r>
-    </w:p>
-    <w:p>
-      <w:pPr>
-        <w:contextualSpacing/>
-        <w:rPr>
-          <w:sz w:val="24"/>
-          <w:szCs w:val="24"/>
-        </w:rPr>
-      </w:pPr>
-      <w:r>
-        <w:rPr>
-          <w:sz w:val="24"/>
-          <w:szCs w:val="24"/>
-        </w:rPr>
-        <w:tab/>
-        <w:t>Each weekday shou</w:t>
-      </w:r>
-      <w:r>
-        <w:rPr>
-          <w:sz w:val="24"/>
-          <w:szCs w:val="24"/>
-        </w:rPr>
-        <w:t>ld have one weekday reading.</w:t>
-      </w:r>
-    </w:p>
-    <w:p>
-      <w:pPr>
-        <w:contextualSpacing/>
-        <w:rPr>
-          <w:b/>
-          <w:sz w:val="24"/>
-          <w:szCs w:val="24"/>
-        </w:rPr>
-      </w:pPr>
-      <w:r>
-        <w:rPr>
-          <w:b/>
-          <w:sz w:val="24"/>
-          <w:szCs w:val="24"/>
-        </w:rPr>
-        <w:t>Actor Interaction:</w:t>
-      </w:r>
-    </w:p>
-    <w:tbl>
-      <w:tblPr>
-        <w:tblStyle w:val="LightList-Accent1"/>
-        <w:tblpPr w:leftFromText="180" w:rightFromText="180" w:vertAnchor="text" w:horzAnchor="page" w:tblpX="2268" w:tblpY="127"/>
-        <w:tblW w:w="0" w:type="auto"/>
-        <w:tblLook w:val="04A0" w:firstRow="1" w:lastRow="0" w:firstColumn="1" w:lastColumn="0" w:noHBand="0" w:noVBand="1"/>
-      </w:tblPr>
-      <w:tblGrid>
-        <w:gridCol w:w="2358"/>
-        <w:gridCol w:w="2250"/>
-      </w:tblGrid>
-      <w:tr>
-        <w:trPr>
-          <w:cnfStyle w:val="100000000000" w:firstRow="1" w:lastRow="0" w:firstColumn="0" w:lastColumn="0" w:oddVBand="0" w:evenVBand="0" w:oddHBand="0" w:evenHBand="0" w:firstRowFirstColumn="0" w:firstRowLastColumn="0" w:lastRowFirstColumn="0" w:lastRowLastColumn="0"/>
-        </w:trPr>
-        <w:tc>
-          <w:tcPr>
-            <w:cnfStyle w:val="001000000000" w:firstRow="0" w:lastRow="0" w:firstColumn="1" w:lastColumn="0" w:oddVBand="0" w:evenVBand="0" w:oddHBand="0" w:evenHBand="0" w:firstRowFirstColumn="0" w:firstRowLastColumn="0" w:lastRowFirstColumn="0" w:lastRowLastColumn="0"/>
-            <w:tcW w:w="2358" w:type="dxa"/>
-          </w:tcPr>
-          <w:p>
-            <w:pPr>
-              <w:contextualSpacing/>
-              <w:jc w:val="center"/>
-              <w:rPr>
-                <w:sz w:val="24"/>
-                <w:szCs w:val="24"/>
-              </w:rPr>
-            </w:pPr>
-            <w:r>
-              <w:rPr>
-                <w:sz w:val="24"/>
-                <w:szCs w:val="24"/>
-              </w:rPr>
-              <w:t>ROLE</w:t>
-            </w:r>
-          </w:p>
-        </w:tc>
-        <w:tc>
-          <w:tcPr>
-            <w:tcW w:w="2250" w:type="dxa"/>
-          </w:tcPr>
-          <w:p>
-            <w:pPr>
-              <w:contextualSpacing/>
-              <w:jc w:val="center"/>
-              <w:cnfStyle w:val="100000000000" w:firstRow="1" w:lastRow="0" w:firstColumn="0" w:lastColumn="0" w:oddVBand="0" w:evenVBand="0" w:oddHBand="0" w:evenHBand="0" w:firstRowFirstColumn="0" w:firstRowLastColumn="0" w:lastRowFirstColumn="0" w:lastRowLastColumn="0"/>
-              <w:rPr>
-                <w:sz w:val="24"/>
-                <w:szCs w:val="24"/>
-              </w:rPr>
-            </w:pPr>
-            <w:r>
-              <w:rPr>
-                <w:sz w:val="24"/>
-                <w:szCs w:val="24"/>
-              </w:rPr>
-              <w:t>ACTOR</w:t>
-            </w:r>
-          </w:p>
-        </w:tc>
-      </w:tr>
-      <w:tr>
-        <w:trPr>
-          <w:cnfStyle w:val="000000100000" w:firstRow="0" w:lastRow="0" w:firstColumn="0" w:lastColumn="0" w:oddVBand="0" w:evenVBand="0" w:oddHBand="1" w:evenHBand="0" w:firstRowFirstColumn="0" w:firstRowLastColumn="0" w:lastRowFirstColumn="0" w:lastRowLastColumn="0"/>
-        </w:trPr>
-        <w:tc>
-          <w:tcPr>
-            <w:cnfStyle w:val="001000000000" w:firstRow="0" w:lastRow="0" w:firstColumn="1" w:lastColumn="0" w:oddVBand="0" w:evenVBand="0" w:oddHBand="0" w:evenHBand="0" w:firstRowFirstColumn="0" w:firstRowLastColumn="0" w:lastRowFirstColumn="0" w:lastRowLastColumn="0"/>
-            <w:tcW w:w="2358" w:type="dxa"/>
-          </w:tcPr>
-          <w:p>
-            <w:pPr>
-              <w:contextualSpacing/>
-              <w:jc w:val="center"/>
-              <w:rPr>
-                <w:sz w:val="24"/>
-                <w:szCs w:val="24"/>
-              </w:rPr>
-            </w:pPr>
-            <w:r>
-              <w:rPr>
-                <w:sz w:val="24"/>
-                <w:szCs w:val="24"/>
-              </w:rPr>
-              <w:t>Create</w:t>
-            </w:r>
-          </w:p>
-        </w:tc>
-        <w:tc>
-          <w:tcPr>
-            <w:tcW w:w="2250" w:type="dxa"/>
-          </w:tcPr>
-          <w:p>
-            <w:pPr>
-              <w:contextualSpacing/>
-              <w:jc w:val="center"/>
-              <w:cnfStyle w:val="000000100000" w:firstRow="0" w:lastRow="0" w:firstColumn="0" w:lastColumn="0" w:oddVBand="0" w:evenVBand="0" w:oddHBand="1" w:evenHBand="0" w:firstRowFirstColumn="0" w:firstRowLastColumn="0" w:lastRowFirstColumn="0" w:lastRowLastColumn="0"/>
-              <w:rPr>
-                <w:sz w:val="24"/>
-                <w:szCs w:val="24"/>
-              </w:rPr>
-            </w:pPr>
-            <w:r>
-              <w:rPr>
-                <w:sz w:val="24"/>
-                <w:szCs w:val="24"/>
-              </w:rPr>
-              <w:t>Admin</w:t>
-            </w:r>
-          </w:p>
-        </w:tc>
-      </w:tr>
-      <w:tr>
-        <w:tc>
-          <w:tcPr>
-            <w:cnfStyle w:val="001000000000" w:firstRow="0" w:lastRow="0" w:firstColumn="1" w:lastColumn="0" w:oddVBand="0" w:evenVBand="0" w:oddHBand="0" w:evenHBand="0" w:firstRowFirstColumn="0" w:firstRowLastColumn="0" w:lastRowFirstColumn="0" w:lastRowLastColumn="0"/>
-            <w:tcW w:w="2358" w:type="dxa"/>
-          </w:tcPr>
-          <w:p>
-            <w:pPr>
-              <w:contextualSpacing/>
-              <w:jc w:val="center"/>
-              <w:rPr>
-                <w:sz w:val="24"/>
-                <w:szCs w:val="24"/>
-              </w:rPr>
-            </w:pPr>
-            <w:r>
-              <w:rPr>
-                <w:sz w:val="24"/>
-                <w:szCs w:val="24"/>
-              </w:rPr>
-              <w:t>Read</w:t>
-            </w:r>
-          </w:p>
-        </w:tc>
-        <w:tc>
-          <w:tcPr>
-            <w:tcW w:w="2250" w:type="dxa"/>
-          </w:tcPr>
-          <w:p>
-            <w:pPr>
-              <w:contextualSpacing/>
-              <w:jc w:val="center"/>
-              <w:cnfStyle w:val="000000000000" w:firstRow="0" w:lastRow="0" w:firstColumn="0" w:lastColumn="0" w:oddVBand="0" w:evenVBand="0" w:oddHBand="0" w:evenHBand="0" w:firstRowFirstColumn="0" w:firstRowLastColumn="0" w:lastRowFirstColumn="0" w:lastRowLastColumn="0"/>
-              <w:rPr>
-                <w:sz w:val="24"/>
-                <w:szCs w:val="24"/>
-              </w:rPr>
-            </w:pPr>
-            <w:r>
-              <w:rPr>
-                <w:sz w:val="24"/>
-                <w:szCs w:val="24"/>
-              </w:rPr>
-              <w:t>Admin, Member</w:t>
-            </w:r>
-          </w:p>
-        </w:tc>
-      </w:tr>
-      <w:tr>
-        <w:trPr>
-          <w:cnfStyle w:val="000000100000" w:firstRow="0" w:lastRow="0" w:firstColumn="0" w:lastColumn="0" w:oddVBand="0" w:evenVBand="0" w:oddHBand="1" w:evenHBand="0" w:firstRowFirstColumn="0" w:firstRowLastColumn="0" w:lastRowFirstColumn="0" w:lastRowLastColumn="0"/>
-        </w:trPr>
-        <w:tc>
-          <w:tcPr>
-            <w:cnfStyle w:val="001000000000" w:firstRow="0" w:lastRow="0" w:firstColumn="1" w:lastColumn="0" w:oddVBand="0" w:evenVBand="0" w:oddHBand="0" w:evenHBand="0" w:firstRowFirstColumn="0" w:firstRowLastColumn="0" w:lastRowFirstColumn="0" w:lastRowLastColumn="0"/>
-            <w:tcW w:w="2358" w:type="dxa"/>
-          </w:tcPr>
-          <w:p>
-            <w:pPr>
-              <w:contextualSpacing/>
-              <w:jc w:val="center"/>
-              <w:rPr>
-                <w:sz w:val="24"/>
-                <w:szCs w:val="24"/>
-              </w:rPr>
-            </w:pPr>
-            <w:r>
-              <w:rPr>
-                <w:sz w:val="24"/>
-                <w:szCs w:val="24"/>
-              </w:rPr>
-              <w:t>Update</w:t>
-            </w:r>
-          </w:p>
-        </w:tc>
-        <w:tc>
-          <w:tcPr>
-            <w:tcW w:w="2250" w:type="dxa"/>
-          </w:tcPr>
-          <w:p>
-            <w:pPr>
-              <w:contextualSpacing/>
-              <w:jc w:val="center"/>
-              <w:cnfStyle w:val="000000100000" w:firstRow="0" w:lastRow="0" w:firstColumn="0" w:lastColumn="0" w:oddVBand="0" w:evenVBand="0" w:oddHBand="1" w:evenHBand="0" w:firstRowFirstColumn="0" w:firstRowLastColumn="0" w:lastRowFirstColumn="0" w:lastRowLastColumn="0"/>
-              <w:rPr>
-                <w:sz w:val="24"/>
-                <w:szCs w:val="24"/>
-              </w:rPr>
-            </w:pPr>
-            <w:r>
-              <w:rPr>
-                <w:sz w:val="24"/>
-                <w:szCs w:val="24"/>
-              </w:rPr>
-              <w:t>Admin</w:t>
-            </w:r>
-          </w:p>
-        </w:tc>
-      </w:tr>
-      <w:tr>
-        <w:tc>
-          <w:tcPr>
-            <w:cnfStyle w:val="001000000000" w:firstRow="0" w:lastRow="0" w:firstColumn="1" w:lastColumn="0" w:oddVBand="0" w:evenVBand="0" w:oddHBand="0" w:evenHBand="0" w:firstRowFirstColumn="0" w:firstRowLastColumn="0" w:lastRowFirstColumn="0" w:lastRowLastColumn="0"/>
-            <w:tcW w:w="2358" w:type="dxa"/>
-          </w:tcPr>
-          <w:p>
-            <w:pPr>
-              <w:contextualSpacing/>
-              <w:jc w:val="center"/>
-              <w:rPr>
-                <w:sz w:val="24"/>
-                <w:szCs w:val="24"/>
-              </w:rPr>
-            </w:pPr>
-            <w:r>
-              <w:rPr>
-                <w:sz w:val="24"/>
-                <w:szCs w:val="24"/>
-              </w:rPr>
-              <w:t>Delete</w:t>
-            </w:r>
-          </w:p>
-        </w:tc>
-        <w:tc>
-          <w:tcPr>
-            <w:tcW w:w="2250" w:type="dxa"/>
-          </w:tcPr>
-          <w:p>
-            <w:pPr>
-              <w:contextualSpacing/>
-              <w:jc w:val="center"/>
-              <w:cnfStyle w:val="000000000000" w:firstRow="0" w:lastRow="0" w:firstColumn="0" w:lastColumn="0" w:oddVBand="0" w:evenVBand="0" w:oddHBand="0" w:evenHBand="0" w:firstRowFirstColumn="0" w:firstRowLastColumn="0" w:lastRowFirstColumn="0" w:lastRowLastColumn="0"/>
-              <w:rPr>
-                <w:sz w:val="24"/>
-                <w:szCs w:val="24"/>
-              </w:rPr>
-            </w:pPr>
-            <w:r>
-              <w:rPr>
-                <w:sz w:val="24"/>
-                <w:szCs w:val="24"/>
-              </w:rPr>
-              <w:t>Admin</w:t>
-            </w:r>
-          </w:p>
-        </w:tc>
-      </w:tr>
-    </w:tbl>
-    <w:p>
-      <w:pPr>
-        <w:rPr>
-          <w:sz w:val="24"/>
-          <w:szCs w:val="24"/>
-        </w:rPr>
-      </w:pPr>
-    </w:p>
-    <w:p>
-      <w:pPr>
-        <w:rPr>
-          <w:sz w:val="24"/>
-          <w:szCs w:val="24"/>
-        </w:rPr>
-      </w:pPr>
-    </w:p>
-    <w:p>
-      <w:pPr>
-        <w:rPr>
-          <w:sz w:val="24"/>
-          <w:szCs w:val="24"/>
-        </w:rPr>
-      </w:pPr>
-    </w:p>
-    <w:p>
-      <w:pPr>
-        <w:rPr>
-          <w:sz w:val="24"/>
-          <w:szCs w:val="24"/>
-        </w:rPr>
-      </w:pPr>
-    </w:p>
-    <w:p>
-      <w:pPr>
-        <w:contextualSpacing/>
-        <w:rPr>
-          <w:b/>
-          <w:sz w:val="24"/>
-          <w:szCs w:val="24"/>
-        </w:rPr>
-      </w:pPr>
-    </w:p>
-    <w:p>
-      <w:pPr>
-        <w:contextualSpacing/>
-        <w:rPr>
-          <w:b/>
-          <w:sz w:val="24"/>
-          <w:szCs w:val="24"/>
-        </w:rPr>
-      </w:pPr>
-    </w:p>
-    <w:p>
-      <w:pPr>
-        <w:contextualSpacing/>
-        <w:rPr>
-          <w:b/>
-          <w:sz w:val="24"/>
-          <w:szCs w:val="24"/>
-        </w:rPr>
-      </w:pPr>
-    </w:p>
-    <w:p>
-      <w:pPr>
-        <w:contextualSpacing/>
-        <w:rPr>
-          <w:b/>
-          <w:sz w:val="24"/>
-          <w:szCs w:val="24"/>
-        </w:rPr>
-      </w:pPr>
-      <w:r>
-        <w:rPr>
-          <w:b/>
-          <w:sz w:val="24"/>
-          <w:szCs w:val="24"/>
-        </w:rPr>
-        <w:t xml:space="preserve">Entity: </w:t>
-      </w:r>
-      <w:r>
-        <w:rPr>
-          <w:b/>
-          <w:sz w:val="24"/>
-          <w:szCs w:val="24"/>
-        </w:rPr>
-        <w:t>SUNDAY READINGS</w:t>
-      </w:r>
-      <w:r>
-        <w:rPr>
-          <w:b/>
-          <w:sz w:val="24"/>
-          <w:szCs w:val="24"/>
-        </w:rPr>
-        <w:t xml:space="preserve"> </w:t>
-      </w:r>
-    </w:p>
-    <w:p>
-      <w:pPr>
-        <w:contextualSpacing/>
-        <w:rPr>
-          <w:b/>
-          <w:sz w:val="24"/>
-          <w:szCs w:val="24"/>
-        </w:rPr>
-      </w:pPr>
-      <w:r>
-        <w:rPr>
-          <w:b/>
-          <w:sz w:val="24"/>
-          <w:szCs w:val="24"/>
-        </w:rPr>
-        <w:t>Description:</w:t>
-      </w:r>
-    </w:p>
-    <w:p>
-      <w:pPr>
-        <w:contextualSpacing/>
-        <w:rPr>
-          <w:sz w:val="24"/>
-          <w:szCs w:val="24"/>
-        </w:rPr>
-      </w:pPr>
-      <w:r>
-        <w:rPr>
-          <w:sz w:val="24"/>
-          <w:szCs w:val="24"/>
-        </w:rPr>
-        <w:tab/>
-        <w:t xml:space="preserve">A </w:t>
-      </w:r>
-      <w:r>
-        <w:rPr>
-          <w:b/>
-          <w:sz w:val="24"/>
-          <w:szCs w:val="24"/>
-        </w:rPr>
-        <w:t xml:space="preserve">Sunday reading </w:t>
-      </w:r>
-      <w:r>
-        <w:rPr>
-          <w:sz w:val="24"/>
-          <w:szCs w:val="24"/>
-        </w:rPr>
-        <w:t xml:space="preserve">refers to a reading that is only used </w:t>
-      </w:r>
-      <w:r>
-        <w:rPr>
-          <w:sz w:val="24"/>
-          <w:szCs w:val="24"/>
-          <w:u w:val="single"/>
-        </w:rPr>
-        <w:t>during Sundays</w:t>
-      </w:r>
-      <w:r>
-        <w:rPr>
-          <w:sz w:val="24"/>
-          <w:szCs w:val="24"/>
-        </w:rPr>
-        <w:t>.</w:t>
-      </w:r>
-    </w:p>
-    <w:p>
-      <w:pPr>
-        <w:contextualSpacing/>
-        <w:rPr>
-          <w:b/>
-          <w:sz w:val="24"/>
-          <w:szCs w:val="24"/>
-        </w:rPr>
-      </w:pPr>
-      <w:r>
-        <w:rPr>
-          <w:b/>
-          <w:sz w:val="24"/>
-          <w:szCs w:val="24"/>
-        </w:rPr>
-        <w:t>Relationship:</w:t>
-      </w:r>
-    </w:p>
-    <w:p>
-      <w:pPr>
-        <w:contextualSpacing/>
-        <w:rPr>
-          <w:sz w:val="24"/>
-          <w:szCs w:val="24"/>
-        </w:rPr>
-      </w:pPr>
-      <w:r>
-        <w:rPr>
-          <w:sz w:val="24"/>
-          <w:szCs w:val="24"/>
-        </w:rPr>
-        <w:tab/>
-        <w:t>Each Sunday sho</w:t>
-      </w:r>
-      <w:r>
-        <w:rPr>
-          <w:sz w:val="24"/>
-          <w:szCs w:val="24"/>
-        </w:rPr>
-        <w:t>uld have one Sunday reading.</w:t>
-      </w:r>
-    </w:p>
-    <w:p>
-      <w:pPr>
-        <w:contextualSpacing/>
-        <w:rPr>
-          <w:b/>
-          <w:sz w:val="24"/>
-          <w:szCs w:val="24"/>
-        </w:rPr>
-      </w:pPr>
-      <w:r>
-        <w:rPr>
-          <w:b/>
-          <w:sz w:val="24"/>
-          <w:szCs w:val="24"/>
-        </w:rPr>
-        <w:t>Actor Interaction:</w:t>
-      </w:r>
-    </w:p>
-    <w:tbl>
-      <w:tblPr>
-        <w:tblStyle w:val="LightList-Accent1"/>
-        <w:tblpPr w:leftFromText="180" w:rightFromText="180" w:vertAnchor="text" w:horzAnchor="page" w:tblpX="2268" w:tblpY="127"/>
-        <w:tblW w:w="0" w:type="auto"/>
-        <w:tblLook w:val="04A0" w:firstRow="1" w:lastRow="0" w:firstColumn="1" w:lastColumn="0" w:noHBand="0" w:noVBand="1"/>
-      </w:tblPr>
-      <w:tblGrid>
-        <w:gridCol w:w="2358"/>
-        <w:gridCol w:w="2250"/>
-      </w:tblGrid>
-      <w:tr>
-        <w:trPr>
-          <w:cnfStyle w:val="100000000000" w:firstRow="1" w:lastRow="0" w:firstColumn="0" w:lastColumn="0" w:oddVBand="0" w:evenVBand="0" w:oddHBand="0" w:evenHBand="0" w:firstRowFirstColumn="0" w:firstRowLastColumn="0" w:lastRowFirstColumn="0" w:lastRowLastColumn="0"/>
-        </w:trPr>
-        <w:tc>
-          <w:tcPr>
-            <w:cnfStyle w:val="001000000000" w:firstRow="0" w:lastRow="0" w:firstColumn="1" w:lastColumn="0" w:oddVBand="0" w:evenVBand="0" w:oddHBand="0" w:evenHBand="0" w:firstRowFirstColumn="0" w:firstRowLastColumn="0" w:lastRowFirstColumn="0" w:lastRowLastColumn="0"/>
-            <w:tcW w:w="2358" w:type="dxa"/>
-          </w:tcPr>
-          <w:p>
-            <w:pPr>
-              <w:contextualSpacing/>
-              <w:jc w:val="center"/>
-              <w:rPr>
-                <w:sz w:val="24"/>
-                <w:szCs w:val="24"/>
-              </w:rPr>
-            </w:pPr>
-            <w:r>
-              <w:rPr>
-                <w:sz w:val="24"/>
-                <w:szCs w:val="24"/>
-              </w:rPr>
-              <w:t>ROLE</w:t>
-            </w:r>
-          </w:p>
-        </w:tc>
-        <w:tc>
-          <w:tcPr>
-            <w:tcW w:w="2250" w:type="dxa"/>
-          </w:tcPr>
-          <w:p>
-            <w:pPr>
-              <w:contextualSpacing/>
-              <w:jc w:val="center"/>
-              <w:cnfStyle w:val="100000000000" w:firstRow="1" w:lastRow="0" w:firstColumn="0" w:lastColumn="0" w:oddVBand="0" w:evenVBand="0" w:oddHBand="0" w:evenHBand="0" w:firstRowFirstColumn="0" w:firstRowLastColumn="0" w:lastRowFirstColumn="0" w:lastRowLastColumn="0"/>
-              <w:rPr>
-                <w:sz w:val="24"/>
-                <w:szCs w:val="24"/>
-              </w:rPr>
-            </w:pPr>
-            <w:r>
-              <w:rPr>
-                <w:sz w:val="24"/>
-                <w:szCs w:val="24"/>
-              </w:rPr>
-              <w:t>ACTOR</w:t>
-            </w:r>
-          </w:p>
-        </w:tc>
-      </w:tr>
-      <w:tr>
-        <w:trPr>
-          <w:cnfStyle w:val="000000100000" w:firstRow="0" w:lastRow="0" w:firstColumn="0" w:lastColumn="0" w:oddVBand="0" w:evenVBand="0" w:oddHBand="1" w:evenHBand="0" w:firstRowFirstColumn="0" w:firstRowLastColumn="0" w:lastRowFirstColumn="0" w:lastRowLastColumn="0"/>
-        </w:trPr>
-        <w:tc>
-          <w:tcPr>
-            <w:cnfStyle w:val="001000000000" w:firstRow="0" w:lastRow="0" w:firstColumn="1" w:lastColumn="0" w:oddVBand="0" w:evenVBand="0" w:oddHBand="0" w:evenHBand="0" w:firstRowFirstColumn="0" w:firstRowLastColumn="0" w:lastRowFirstColumn="0" w:lastRowLastColumn="0"/>
-            <w:tcW w:w="2358" w:type="dxa"/>
-          </w:tcPr>
-          <w:p>
-            <w:pPr>
-              <w:contextualSpacing/>
-              <w:jc w:val="center"/>
-              <w:rPr>
-                <w:sz w:val="24"/>
-                <w:szCs w:val="24"/>
-              </w:rPr>
-            </w:pPr>
-            <w:r>
-              <w:rPr>
-                <w:sz w:val="24"/>
-                <w:szCs w:val="24"/>
-              </w:rPr>
-              <w:t>Create</w:t>
-            </w:r>
-          </w:p>
-        </w:tc>
-        <w:tc>
-          <w:tcPr>
-            <w:tcW w:w="2250" w:type="dxa"/>
-          </w:tcPr>
-          <w:p>
-            <w:pPr>
-              <w:contextualSpacing/>
-              <w:jc w:val="center"/>
-              <w:cnfStyle w:val="000000100000" w:firstRow="0" w:lastRow="0" w:firstColumn="0" w:lastColumn="0" w:oddVBand="0" w:evenVBand="0" w:oddHBand="1" w:evenHBand="0" w:firstRowFirstColumn="0" w:firstRowLastColumn="0" w:lastRowFirstColumn="0" w:lastRowLastColumn="0"/>
-              <w:rPr>
-                <w:sz w:val="24"/>
-                <w:szCs w:val="24"/>
-              </w:rPr>
-            </w:pPr>
-            <w:r>
-              <w:rPr>
-                <w:sz w:val="24"/>
-                <w:szCs w:val="24"/>
-              </w:rPr>
-              <w:t>Admin</w:t>
-            </w:r>
-          </w:p>
-        </w:tc>
-      </w:tr>
-      <w:tr>
-        <w:tc>
-          <w:tcPr>
-            <w:cnfStyle w:val="001000000000" w:firstRow="0" w:lastRow="0" w:firstColumn="1" w:lastColumn="0" w:oddVBand="0" w:evenVBand="0" w:oddHBand="0" w:evenHBand="0" w:firstRowFirstColumn="0" w:firstRowLastColumn="0" w:lastRowFirstColumn="0" w:lastRowLastColumn="0"/>
-            <w:tcW w:w="2358" w:type="dxa"/>
-          </w:tcPr>
-          <w:p>
-            <w:pPr>
-              <w:contextualSpacing/>
-              <w:jc w:val="center"/>
-              <w:rPr>
-                <w:sz w:val="24"/>
-                <w:szCs w:val="24"/>
-              </w:rPr>
-            </w:pPr>
-            <w:r>
-              <w:rPr>
-                <w:sz w:val="24"/>
-                <w:szCs w:val="24"/>
-              </w:rPr>
-              <w:t>Read</w:t>
-            </w:r>
-          </w:p>
-        </w:tc>
-        <w:tc>
-          <w:tcPr>
-            <w:tcW w:w="2250" w:type="dxa"/>
-          </w:tcPr>
-          <w:p>
-            <w:pPr>
-              <w:contextualSpacing/>
-              <w:jc w:val="center"/>
-              <w:cnfStyle w:val="000000000000" w:firstRow="0" w:lastRow="0" w:firstColumn="0" w:lastColumn="0" w:oddVBand="0" w:evenVBand="0" w:oddHBand="0" w:evenHBand="0" w:firstRowFirstColumn="0" w:firstRowLastColumn="0" w:lastRowFirstColumn="0" w:lastRowLastColumn="0"/>
-              <w:rPr>
-                <w:sz w:val="24"/>
-                <w:szCs w:val="24"/>
-              </w:rPr>
-            </w:pPr>
-            <w:r>
-              <w:rPr>
-                <w:sz w:val="24"/>
-                <w:szCs w:val="24"/>
-              </w:rPr>
-              <w:t>Admin, Member</w:t>
-            </w:r>
-          </w:p>
-        </w:tc>
-      </w:tr>
-      <w:tr>
-        <w:trPr>
-          <w:cnfStyle w:val="000000100000" w:firstRow="0" w:lastRow="0" w:firstColumn="0" w:lastColumn="0" w:oddVBand="0" w:evenVBand="0" w:oddHBand="1" w:evenHBand="0" w:firstRowFirstColumn="0" w:firstRowLastColumn="0" w:lastRowFirstColumn="0" w:lastRowLastColumn="0"/>
-        </w:trPr>
-        <w:tc>
-          <w:tcPr>
-            <w:cnfStyle w:val="001000000000" w:firstRow="0" w:lastRow="0" w:firstColumn="1" w:lastColumn="0" w:oddVBand="0" w:evenVBand="0" w:oddHBand="0" w:evenHBand="0" w:firstRowFirstColumn="0" w:firstRowLastColumn="0" w:lastRowFirstColumn="0" w:lastRowLastColumn="0"/>
-            <w:tcW w:w="2358" w:type="dxa"/>
-          </w:tcPr>
-          <w:p>
-            <w:pPr>
-              <w:contextualSpacing/>
-              <w:jc w:val="center"/>
-              <w:rPr>
-                <w:sz w:val="24"/>
-                <w:szCs w:val="24"/>
-              </w:rPr>
-            </w:pPr>
-            <w:r>
-              <w:rPr>
-                <w:sz w:val="24"/>
-                <w:szCs w:val="24"/>
-              </w:rPr>
-              <w:t>Update</w:t>
-            </w:r>
-          </w:p>
-        </w:tc>
-        <w:tc>
-          <w:tcPr>
-            <w:tcW w:w="2250" w:type="dxa"/>
-          </w:tcPr>
-          <w:p>
-            <w:pPr>
-              <w:contextualSpacing/>
-              <w:jc w:val="center"/>
-              <w:cnfStyle w:val="000000100000" w:firstRow="0" w:lastRow="0" w:firstColumn="0" w:lastColumn="0" w:oddVBand="0" w:evenVBand="0" w:oddHBand="1" w:evenHBand="0" w:firstRowFirstColumn="0" w:firstRowLastColumn="0" w:lastRowFirstColumn="0" w:lastRowLastColumn="0"/>
-              <w:rPr>
-                <w:sz w:val="24"/>
-                <w:szCs w:val="24"/>
-              </w:rPr>
-            </w:pPr>
-            <w:r>
-              <w:rPr>
-                <w:sz w:val="24"/>
-                <w:szCs w:val="24"/>
-              </w:rPr>
-              <w:t>Admin</w:t>
-            </w:r>
-          </w:p>
-        </w:tc>
-      </w:tr>
-      <w:tr>
-        <w:tc>
-          <w:tcPr>
-            <w:cnfStyle w:val="001000000000" w:firstRow="0" w:lastRow="0" w:firstColumn="1" w:lastColumn="0" w:oddVBand="0" w:evenVBand="0" w:oddHBand="0" w:evenHBand="0" w:firstRowFirstColumn="0" w:firstRowLastColumn="0" w:lastRowFirstColumn="0" w:lastRowLastColumn="0"/>
-            <w:tcW w:w="2358" w:type="dxa"/>
-          </w:tcPr>
-          <w:p>
-            <w:pPr>
-              <w:contextualSpacing/>
-              <w:jc w:val="center"/>
-              <w:rPr>
-                <w:sz w:val="24"/>
-                <w:szCs w:val="24"/>
-              </w:rPr>
-            </w:pPr>
-            <w:r>
-              <w:rPr>
-                <w:sz w:val="24"/>
-                <w:szCs w:val="24"/>
-              </w:rPr>
-              <w:t>Delete</w:t>
-            </w:r>
-          </w:p>
-        </w:tc>
-        <w:tc>
-          <w:tcPr>
-            <w:tcW w:w="2250" w:type="dxa"/>
-          </w:tcPr>
-          <w:p>
-            <w:pPr>
-              <w:contextualSpacing/>
-              <w:jc w:val="center"/>
-              <w:cnfStyle w:val="000000000000" w:firstRow="0" w:lastRow="0" w:firstColumn="0" w:lastColumn="0" w:oddVBand="0" w:evenVBand="0" w:oddHBand="0" w:evenHBand="0" w:firstRowFirstColumn="0" w:firstRowLastColumn="0" w:lastRowFirstColumn="0" w:lastRowLastColumn="0"/>
-              <w:rPr>
-                <w:sz w:val="24"/>
-                <w:szCs w:val="24"/>
-              </w:rPr>
-            </w:pPr>
-            <w:r>
-              <w:rPr>
-                <w:sz w:val="24"/>
-                <w:szCs w:val="24"/>
-              </w:rPr>
-              <w:t>Admin</w:t>
+              <w:t>-</w:t>
             </w:r>
           </w:p>
         </w:tc>
@@ -12013,6 +11031,7 @@
           <w:sz w:val="24"/>
           <w:szCs w:val="24"/>
         </w:rPr>
+        <w:lastRenderedPageBreak/>
         <w:t>Filter the calendar if specific month is chosen by the user (</w:t>
       </w:r>
       <w:r>
@@ -12560,35 +11579,19 @@
       </w:pPr>
       <w:r>
         <w:rPr>
-          <w:sz w:val="24"/>
-          <w:szCs w:val="24"/>
-        </w:rPr>
-        <w:t xml:space="preserve">The following Requirements Traceability Matrix is derived from the software requirements document indicated above. </w:t>
-      </w:r>
-    </w:p>
-    <w:p>
-      <w:pPr>
-        <w:spacing w:line="276" w:lineRule="auto"/>
-        <w:rPr>
-          <w:sz w:val="24"/>
-          <w:szCs w:val="24"/>
-        </w:rPr>
-      </w:pPr>
-      <w:r>
-        <w:rPr>
           <w:noProof/>
           <w:sz w:val="24"/>
           <w:szCs w:val="24"/>
           <w:lang w:val="en-PH" w:eastAsia="en-PH"/>
         </w:rPr>
         <w:drawing>
-          <wp:anchor distT="0" distB="0" distL="114300" distR="114300" simplePos="0" relativeHeight="251670528" behindDoc="0" locked="0" layoutInCell="1" allowOverlap="1" wp14:anchorId="264A7C6F" wp14:editId="1294756F">
+          <wp:anchor distT="0" distB="0" distL="114300" distR="114300" simplePos="0" relativeHeight="251670528" behindDoc="0" locked="0" layoutInCell="1" allowOverlap="1" wp14:anchorId="587A058A" wp14:editId="5C3370A6">
             <wp:simplePos x="0" y="0"/>
             <wp:positionH relativeFrom="margin">
-              <wp:align>left</wp:align>
+              <wp:posOffset>123825</wp:posOffset>
             </wp:positionH>
             <wp:positionV relativeFrom="paragraph">
-              <wp:posOffset>330112</wp:posOffset>
+              <wp:posOffset>513715</wp:posOffset>
             </wp:positionV>
             <wp:extent cx="5848350" cy="1978660"/>
             <wp:effectExtent l="0" t="0" r="0" b="2540"/>
@@ -12605,7 +11608,7 @@
                     <pic:cNvPicPr/>
                   </pic:nvPicPr>
                   <pic:blipFill>
-                    <a:blip r:embed="rId19">
+                    <a:blip r:embed="rId21">
                       <a:extLst>
                         <a:ext uri="{28A0092B-C50C-407E-A947-70E740481C1C}">
                           <a14:useLocalDpi xmlns:a14="http://schemas.microsoft.com/office/drawing/2010/main" val="0"/>
@@ -12637,6 +11640,13 @@
           </wp:anchor>
         </w:drawing>
       </w:r>
+      <w:r>
+        <w:rPr>
+          <w:sz w:val="24"/>
+          <w:szCs w:val="24"/>
+        </w:rPr>
+        <w:t xml:space="preserve">The following Requirements Traceability Matrix is derived from the software requirements document indicated above. </w:t>
+      </w:r>
     </w:p>
     <w:p>
       <w:pPr>
@@ -12647,6 +11657,49 @@
           <w:szCs w:val="24"/>
         </w:rPr>
       </w:pPr>
+    </w:p>
+    <w:p>
+      <w:pPr>
+        <w:spacing w:line="276" w:lineRule="auto"/>
+        <w:jc w:val="center"/>
+        <w:rPr>
+          <w:sz w:val="24"/>
+          <w:szCs w:val="24"/>
+        </w:rPr>
+      </w:pPr>
+      <w:r>
+        <w:rPr>
+          <w:sz w:val="24"/>
+          <w:szCs w:val="24"/>
+        </w:rPr>
+        <w:t xml:space="preserve">Image 1.6.1 </w:t>
+      </w:r>
+      <w:r>
+        <w:rPr>
+          <w:b/>
+          <w:sz w:val="24"/>
+          <w:szCs w:val="24"/>
+        </w:rPr>
+        <w:t>Requirements Traceability Matrix</w:t>
+      </w:r>
+      <w:r>
+        <w:rPr>
+          <w:b/>
+          <w:sz w:val="24"/>
+          <w:szCs w:val="24"/>
+        </w:rPr>
+        <w:t xml:space="preserve"> Part 1</w:t>
+      </w:r>
+    </w:p>
+    <w:p>
+      <w:pPr>
+        <w:spacing w:line="276" w:lineRule="auto"/>
+        <w:jc w:val="center"/>
+        <w:rPr>
+          <w:sz w:val="24"/>
+          <w:szCs w:val="24"/>
+        </w:rPr>
+      </w:pPr>
       <w:r>
         <w:rPr>
           <w:b/>
@@ -12655,14 +11708,15 @@
           <w:szCs w:val="24"/>
           <w:lang w:val="en-PH" w:eastAsia="en-PH"/>
         </w:rPr>
+        <w:lastRenderedPageBreak/>
         <w:drawing>
-          <wp:anchor distT="0" distB="0" distL="114300" distR="114300" simplePos="0" relativeHeight="251671552" behindDoc="0" locked="0" layoutInCell="1" allowOverlap="1" wp14:anchorId="71B7F794" wp14:editId="39A1ED04">
+          <wp:anchor distT="0" distB="0" distL="114300" distR="114300" simplePos="0" relativeHeight="251671552" behindDoc="0" locked="0" layoutInCell="1" allowOverlap="1" wp14:anchorId="0D30C789" wp14:editId="23638CD7">
             <wp:simplePos x="0" y="0"/>
             <wp:positionH relativeFrom="margin">
-              <wp:posOffset>85090</wp:posOffset>
+              <wp:posOffset>108585</wp:posOffset>
             </wp:positionH>
             <wp:positionV relativeFrom="paragraph">
-              <wp:posOffset>2334260</wp:posOffset>
+              <wp:posOffset>0</wp:posOffset>
             </wp:positionV>
             <wp:extent cx="5644515" cy="2011045"/>
             <wp:effectExtent l="0" t="0" r="0" b="8255"/>
@@ -12679,7 +11733,7 @@
                     <pic:cNvPicPr/>
                   </pic:nvPicPr>
                   <pic:blipFill>
-                    <a:blip r:embed="rId20">
+                    <a:blip r:embed="rId22">
                       <a:extLst>
                         <a:ext uri="{28A0092B-C50C-407E-A947-70E740481C1C}">
                           <a14:useLocalDpi xmlns:a14="http://schemas.microsoft.com/office/drawing/2010/main" val="0"/>
@@ -12711,29 +11765,6 @@
           </wp:anchor>
         </w:drawing>
       </w:r>
-      <w:r>
-        <w:rPr>
-          <w:sz w:val="24"/>
-          <w:szCs w:val="24"/>
-        </w:rPr>
-        <w:t xml:space="preserve">Image 1.6.1 </w:t>
-      </w:r>
-      <w:r>
-        <w:rPr>
-          <w:b/>
-          <w:sz w:val="24"/>
-          <w:szCs w:val="24"/>
-        </w:rPr>
-        <w:t>Requirements Traceability Matrix</w:t>
-      </w:r>
-      <w:r>
-        <w:rPr>
-          <w:b/>
-          <w:sz w:val="24"/>
-          <w:szCs w:val="24"/>
-        </w:rPr>
-        <w:t xml:space="preserve"> Part 1</w:t>
-      </w:r>
     </w:p>
     <w:p>
       <w:pPr>
@@ -12799,7 +11830,6 @@
           <w:sz w:val="24"/>
           <w:szCs w:val="24"/>
         </w:rPr>
-        <w:lastRenderedPageBreak/>
         <w:t>Design Document</w:t>
       </w:r>
     </w:p>
@@ -13045,6 +12075,7 @@
           <w:szCs w:val="24"/>
           <w:lang w:val="en-PH" w:eastAsia="en-PH"/>
         </w:rPr>
+        <w:lastRenderedPageBreak/>
         <w:drawing>
           <wp:anchor distT="0" distB="0" distL="114300" distR="114300" simplePos="0" relativeHeight="251659264" behindDoc="1" locked="0" layoutInCell="1" allowOverlap="1" wp14:anchorId="460946D2" wp14:editId="6CEEAFCB">
             <wp:simplePos x="0" y="0"/>
@@ -13071,7 +12102,7 @@
                     </pic:cNvPicPr>
                   </pic:nvPicPr>
                   <pic:blipFill>
-                    <a:blip r:embed="rId21">
+                    <a:blip r:embed="rId23">
                       <a:extLst>
                         <a:ext uri="{28A0092B-C50C-407E-A947-70E740481C1C}">
                           <a14:useLocalDpi xmlns:a14="http://schemas.microsoft.com/office/drawing/2010/main" val="0"/>
@@ -13113,6 +12144,16 @@
         <w:spacing w:line="276" w:lineRule="auto"/>
         <w:jc w:val="center"/>
         <w:rPr>
+          <w:sz w:val="24"/>
+          <w:szCs w:val="24"/>
+        </w:rPr>
+      </w:pPr>
+    </w:p>
+    <w:p>
+      <w:pPr>
+        <w:spacing w:line="276" w:lineRule="auto"/>
+        <w:jc w:val="center"/>
+        <w:rPr>
           <w:b/>
           <w:sz w:val="40"/>
           <w:szCs w:val="24"/>
@@ -13130,7 +12171,7 @@
           <w:sz w:val="24"/>
           <w:szCs w:val="24"/>
         </w:rPr>
-        <w:t>5</w:t>
+        <w:t>7</w:t>
       </w:r>
       <w:r>
         <w:rPr>
@@ -13258,8 +12299,9 @@
           <w:szCs w:val="24"/>
           <w:lang w:val="en-PH" w:eastAsia="en-PH"/>
         </w:rPr>
+        <w:lastRenderedPageBreak/>
         <w:drawing>
-          <wp:anchor distT="0" distB="0" distL="114300" distR="114300" simplePos="0" relativeHeight="251667456" behindDoc="0" locked="0" layoutInCell="1" allowOverlap="1" wp14:anchorId="00C9FC4C" wp14:editId="5FE0A63B">
+          <wp:anchor distT="0" distB="0" distL="114300" distR="114300" simplePos="0" relativeHeight="251667456" behindDoc="0" locked="0" layoutInCell="1" allowOverlap="1" wp14:anchorId="489249C1" wp14:editId="2F244675">
             <wp:simplePos x="0" y="0"/>
             <wp:positionH relativeFrom="margin">
               <wp:posOffset>-9525</wp:posOffset>
@@ -13284,7 +12326,7 @@
                     </pic:cNvPicPr>
                   </pic:nvPicPr>
                   <pic:blipFill>
-                    <a:blip r:embed="rId22">
+                    <a:blip r:embed="rId24">
                       <a:extLst>
                         <a:ext uri="{28A0092B-C50C-407E-A947-70E740481C1C}">
                           <a14:useLocalDpi xmlns:a14="http://schemas.microsoft.com/office/drawing/2010/main" val="0"/>
@@ -13363,7 +12405,14 @@
           <w:sz w:val="24"/>
           <w:szCs w:val="24"/>
         </w:rPr>
-        <w:t xml:space="preserve">Image(s) 1.6 </w:t>
+        <w:t>Image 1.8.1</w:t>
+      </w:r>
+      <w:r>
+        <w:rPr>
+          <w:sz w:val="24"/>
+          <w:szCs w:val="24"/>
+        </w:rPr>
+        <w:t xml:space="preserve"> </w:t>
       </w:r>
       <w:r>
         <w:rPr>
@@ -13380,6 +12429,131 @@
         <w:jc w:val="center"/>
         <w:rPr>
           <w:b/>
+          <w:sz w:val="24"/>
+          <w:szCs w:val="24"/>
+        </w:rPr>
+      </w:pPr>
+    </w:p>
+    <w:p>
+      <w:pPr>
+        <w:spacing w:line="276" w:lineRule="auto"/>
+        <w:jc w:val="center"/>
+        <w:rPr>
+          <w:b/>
+          <w:sz w:val="24"/>
+          <w:szCs w:val="24"/>
+        </w:rPr>
+      </w:pPr>
+    </w:p>
+    <w:p>
+      <w:pPr>
+        <w:spacing w:line="276" w:lineRule="auto"/>
+        <w:jc w:val="center"/>
+        <w:rPr>
+          <w:b/>
+          <w:sz w:val="24"/>
+          <w:szCs w:val="24"/>
+        </w:rPr>
+      </w:pPr>
+    </w:p>
+    <w:p>
+      <w:pPr>
+        <w:spacing w:line="276" w:lineRule="auto"/>
+        <w:jc w:val="center"/>
+        <w:rPr>
+          <w:b/>
+          <w:sz w:val="24"/>
+          <w:szCs w:val="24"/>
+        </w:rPr>
+      </w:pPr>
+    </w:p>
+    <w:p>
+      <w:pPr>
+        <w:spacing w:line="276" w:lineRule="auto"/>
+        <w:jc w:val="center"/>
+        <w:rPr>
+          <w:b/>
+          <w:sz w:val="24"/>
+          <w:szCs w:val="24"/>
+        </w:rPr>
+      </w:pPr>
+    </w:p>
+    <w:p>
+      <w:pPr>
+        <w:spacing w:line="276" w:lineRule="auto"/>
+        <w:jc w:val="center"/>
+        <w:rPr>
+          <w:b/>
+          <w:sz w:val="24"/>
+          <w:szCs w:val="24"/>
+        </w:rPr>
+      </w:pPr>
+    </w:p>
+    <w:p>
+      <w:pPr>
+        <w:spacing w:line="276" w:lineRule="auto"/>
+        <w:jc w:val="center"/>
+        <w:rPr>
+          <w:sz w:val="24"/>
+          <w:szCs w:val="24"/>
+        </w:rPr>
+      </w:pPr>
+    </w:p>
+    <w:p>
+      <w:pPr>
+        <w:spacing w:line="276" w:lineRule="auto"/>
+        <w:jc w:val="center"/>
+        <w:rPr>
+          <w:sz w:val="24"/>
+          <w:szCs w:val="24"/>
+        </w:rPr>
+      </w:pPr>
+    </w:p>
+    <w:p>
+      <w:pPr>
+        <w:spacing w:line="276" w:lineRule="auto"/>
+        <w:jc w:val="center"/>
+        <w:rPr>
+          <w:sz w:val="24"/>
+          <w:szCs w:val="24"/>
+        </w:rPr>
+      </w:pPr>
+    </w:p>
+    <w:p>
+      <w:pPr>
+        <w:spacing w:line="276" w:lineRule="auto"/>
+        <w:jc w:val="center"/>
+        <w:rPr>
+          <w:sz w:val="24"/>
+          <w:szCs w:val="24"/>
+        </w:rPr>
+      </w:pPr>
+    </w:p>
+    <w:p>
+      <w:pPr>
+        <w:spacing w:line="276" w:lineRule="auto"/>
+        <w:jc w:val="center"/>
+        <w:rPr>
+          <w:sz w:val="24"/>
+          <w:szCs w:val="24"/>
+        </w:rPr>
+      </w:pPr>
+    </w:p>
+    <w:p>
+      <w:pPr>
+        <w:spacing w:line="276" w:lineRule="auto"/>
+        <w:jc w:val="center"/>
+        <w:rPr>
+          <w:sz w:val="24"/>
+          <w:szCs w:val="24"/>
+        </w:rPr>
+      </w:pPr>
+    </w:p>
+    <w:p>
+      <w:pPr>
+        <w:spacing w:line="276" w:lineRule="auto"/>
+        <w:jc w:val="center"/>
+        <w:rPr>
           <w:sz w:val="24"/>
           <w:szCs w:val="24"/>
         </w:rPr>
@@ -13394,17 +12568,17 @@
         </w:rPr>
         <w:lastRenderedPageBreak/>
         <w:drawing>
-          <wp:anchor distT="0" distB="0" distL="114300" distR="114300" simplePos="0" relativeHeight="251669504" behindDoc="0" locked="0" layoutInCell="1" allowOverlap="1" wp14:anchorId="672C69CB" wp14:editId="2DE36F9B">
+          <wp:anchor distT="0" distB="0" distL="114300" distR="114300" simplePos="0" relativeHeight="251669504" behindDoc="0" locked="0" layoutInCell="1" allowOverlap="1" wp14:anchorId="7EE661B3" wp14:editId="673F0D88">
             <wp:simplePos x="0" y="0"/>
             <wp:positionH relativeFrom="page">
               <wp:posOffset>752475</wp:posOffset>
             </wp:positionH>
             <wp:positionV relativeFrom="paragraph">
-              <wp:posOffset>3810</wp:posOffset>
+              <wp:posOffset>9525</wp:posOffset>
             </wp:positionV>
             <wp:extent cx="6381750" cy="3914775"/>
             <wp:effectExtent l="0" t="0" r="0" b="9525"/>
-            <wp:wrapTopAndBottom/>
+            <wp:wrapSquare wrapText="bothSides"/>
             <wp:docPr id="7" name="Picture 7" descr="C:\Users\Trixia Urquiza\Desktop\QUALITY\Activ_diagram_2.JPG"/>
             <wp:cNvGraphicFramePr>
               <a:graphicFrameLocks xmlns:a="http://schemas.openxmlformats.org/drawingml/2006/main" noChangeAspect="1"/>
@@ -13419,7 +12593,7 @@
                     </pic:cNvPicPr>
                   </pic:nvPicPr>
                   <pic:blipFill>
-                    <a:blip r:embed="rId23">
+                    <a:blip r:embed="rId25">
                       <a:extLst>
                         <a:ext uri="{28A0092B-C50C-407E-A947-70E740481C1C}">
                           <a14:useLocalDpi xmlns:a14="http://schemas.microsoft.com/office/drawing/2010/main" val="0"/>
@@ -13459,6 +12633,57 @@
     </w:p>
     <w:p>
       <w:pPr>
+        <w:spacing w:line="276" w:lineRule="auto"/>
+        <w:jc w:val="center"/>
+        <w:rPr>
+          <w:b/>
+          <w:sz w:val="24"/>
+          <w:szCs w:val="24"/>
+        </w:rPr>
+      </w:pPr>
+      <w:r>
+        <w:rPr>
+          <w:sz w:val="24"/>
+          <w:szCs w:val="24"/>
+        </w:rPr>
+        <w:t>Image</w:t>
+      </w:r>
+      <w:r>
+        <w:rPr>
+          <w:sz w:val="24"/>
+          <w:szCs w:val="24"/>
+        </w:rPr>
+        <w:t xml:space="preserve"> 1.8.2</w:t>
+      </w:r>
+      <w:r>
+        <w:rPr>
+          <w:sz w:val="24"/>
+          <w:szCs w:val="24"/>
+        </w:rPr>
+        <w:t xml:space="preserve"> </w:t>
+      </w:r>
+      <w:r>
+        <w:rPr>
+          <w:b/>
+          <w:sz w:val="24"/>
+          <w:szCs w:val="24"/>
+        </w:rPr>
+        <w:t>Swim Lane Diagrams</w:t>
+      </w:r>
+    </w:p>
+    <w:p>
+      <w:pPr>
+        <w:spacing w:line="276" w:lineRule="auto"/>
+        <w:jc w:val="center"/>
+        <w:rPr>
+          <w:b/>
+          <w:sz w:val="24"/>
+          <w:szCs w:val="24"/>
+        </w:rPr>
+      </w:pPr>
+    </w:p>
+    <w:p>
+      <w:pPr>
         <w:pStyle w:val="ListParagraph"/>
         <w:numPr>
           <w:ilvl w:val="1"/>
@@ -13757,6 +12982,7 @@
           <w:sz w:val="24"/>
           <w:szCs w:val="24"/>
         </w:rPr>
+        <w:lastRenderedPageBreak/>
         <w:t>Data Areas</w:t>
       </w:r>
     </w:p>
@@ -13783,7 +13009,6 @@
           <w:sz w:val="24"/>
           <w:szCs w:val="24"/>
         </w:rPr>
-        <w:lastRenderedPageBreak/>
         <w:t>The following areas are to be considered as vital information in deriving business requirements for the application. Therefore, data from the succeeding sections are to be mapped in accordance to the following information:</w:t>
       </w:r>
     </w:p>
@@ -14361,7 +13586,16 @@
           <w:sz w:val="24"/>
           <w:szCs w:val="24"/>
         </w:rPr>
-        <w:t xml:space="preserve">Frequently Asked Questions </w:t>
+        <w:t xml:space="preserve">Frequently </w:t>
+      </w:r>
+      <w:r>
+        <w:rPr>
+          <w:i/>
+          <w:sz w:val="24"/>
+          <w:szCs w:val="24"/>
+        </w:rPr>
+        <w:lastRenderedPageBreak/>
+        <w:t xml:space="preserve">Asked Questions </w:t>
       </w:r>
       <w:r>
         <w:rPr>
@@ -14421,7 +13655,6 @@
           <w:sz w:val="24"/>
           <w:szCs w:val="24"/>
         </w:rPr>
-        <w:lastRenderedPageBreak/>
         <w:t>Tester</w:t>
       </w:r>
     </w:p>
@@ -14613,7 +13846,7 @@
         </w:rPr>
         <w:t xml:space="preserve">Some information are present in the </w:t>
       </w:r>
-      <w:hyperlink r:id="rId24" w:history="1">
+      <w:hyperlink r:id="rId26" w:history="1">
         <w:r>
           <w:rPr>
             <w:rStyle w:val="Hyperlink"/>
@@ -14898,36 +14131,6 @@
         </w:rPr>
         <w:t>Upon making their accounts, they will be able to test the CRUD</w:t>
       </w:r>
-    </w:p>
-    <w:p>
-      <w:pPr>
-        <w:spacing w:line="276" w:lineRule="auto"/>
-        <w:rPr>
-          <w:b/>
-          <w:sz w:val="24"/>
-          <w:szCs w:val="24"/>
-        </w:rPr>
-      </w:pPr>
-    </w:p>
-    <w:p>
-      <w:pPr>
-        <w:spacing w:line="276" w:lineRule="auto"/>
-        <w:rPr>
-          <w:b/>
-          <w:sz w:val="24"/>
-          <w:szCs w:val="24"/>
-        </w:rPr>
-      </w:pPr>
-    </w:p>
-    <w:p>
-      <w:pPr>
-        <w:spacing w:line="276" w:lineRule="auto"/>
-        <w:rPr>
-          <w:b/>
-          <w:sz w:val="24"/>
-          <w:szCs w:val="24"/>
-        </w:rPr>
-      </w:pPr>
     </w:p>
     <w:p>
       <w:pPr>
@@ -15022,7 +14225,7 @@
                     <pic:cNvPicPr/>
                   </pic:nvPicPr>
                   <pic:blipFill>
-                    <a:blip r:embed="rId25">
+                    <a:blip r:embed="rId27">
                       <a:extLst>
                         <a:ext uri="{28A0092B-C50C-407E-A947-70E740481C1C}">
                           <a14:useLocalDpi xmlns:a14="http://schemas.microsoft.com/office/drawing/2010/main" val="0"/>
@@ -15081,7 +14284,7 @@
                     <pic:cNvPicPr/>
                   </pic:nvPicPr>
                   <pic:blipFill>
-                    <a:blip r:embed="rId26">
+                    <a:blip r:embed="rId28">
                       <a:extLst>
                         <a:ext uri="{28A0092B-C50C-407E-A947-70E740481C1C}">
                           <a14:useLocalDpi xmlns:a14="http://schemas.microsoft.com/office/drawing/2010/main" val="0"/>
@@ -15140,7 +14343,7 @@
                     <pic:cNvPicPr/>
                   </pic:nvPicPr>
                   <pic:blipFill>
-                    <a:blip r:embed="rId27">
+                    <a:blip r:embed="rId29">
                       <a:extLst>
                         <a:ext uri="{28A0092B-C50C-407E-A947-70E740481C1C}">
                           <a14:useLocalDpi xmlns:a14="http://schemas.microsoft.com/office/drawing/2010/main" val="0"/>
@@ -15214,7 +14417,6 @@
     </w:p>
     <w:p>
       <w:pPr>
-        <w:pStyle w:val="ListParagraph"/>
         <w:spacing w:line="276" w:lineRule="auto"/>
         <w:rPr>
           <w:b/>
@@ -15223,30 +14425,14 @@
           <w:szCs w:val="24"/>
         </w:rPr>
       </w:pPr>
-    </w:p>
-    <w:p>
-      <w:pPr>
-        <w:pStyle w:val="ListParagraph"/>
-        <w:spacing w:line="276" w:lineRule="auto"/>
-        <w:rPr>
-          <w:b/>
-          <w:color w:val="FF0000"/>
-          <w:sz w:val="24"/>
-          <w:szCs w:val="24"/>
-        </w:rPr>
-      </w:pPr>
-      <w:r>
-        <w:rPr>
-          <w:b/>
+      <w:r>
+        <w:rPr>
           <w:noProof/>
-          <w:color w:val="FF0000"/>
-          <w:sz w:val="24"/>
-          <w:szCs w:val="24"/>
           <w:lang w:val="en-PH" w:eastAsia="en-PH"/>
         </w:rPr>
         <w:lastRenderedPageBreak/>
         <w:drawing>
-          <wp:anchor distT="0" distB="0" distL="114300" distR="114300" simplePos="0" relativeHeight="251685888" behindDoc="0" locked="0" layoutInCell="1" allowOverlap="1" wp14:anchorId="039CCBAB" wp14:editId="313E0FD3">
+          <wp:anchor distT="0" distB="0" distL="114300" distR="114300" simplePos="0" relativeHeight="251685888" behindDoc="0" locked="0" layoutInCell="1" allowOverlap="1" wp14:anchorId="27210C59" wp14:editId="39E36715">
             <wp:simplePos x="0" y="0"/>
             <wp:positionH relativeFrom="column">
               <wp:posOffset>66675</wp:posOffset>
@@ -15269,7 +14455,7 @@
                     <pic:cNvPicPr/>
                   </pic:nvPicPr>
                   <pic:blipFill>
-                    <a:blip r:embed="rId28">
+                    <a:blip r:embed="rId30">
                       <a:extLst>
                         <a:ext uri="{28A0092B-C50C-407E-A947-70E740481C1C}">
                           <a14:useLocalDpi xmlns:a14="http://schemas.microsoft.com/office/drawing/2010/main" val="0"/>
@@ -15307,78 +14493,6 @@
           <w:szCs w:val="24"/>
         </w:rPr>
       </w:pPr>
-    </w:p>
-    <w:p>
-      <w:pPr>
-        <w:pStyle w:val="ListParagraph"/>
-        <w:spacing w:line="276" w:lineRule="auto"/>
-        <w:rPr>
-          <w:b/>
-          <w:color w:val="FF0000"/>
-          <w:sz w:val="24"/>
-          <w:szCs w:val="24"/>
-        </w:rPr>
-      </w:pPr>
-    </w:p>
-    <w:p>
-      <w:pPr>
-        <w:pStyle w:val="ListParagraph"/>
-        <w:spacing w:line="276" w:lineRule="auto"/>
-        <w:rPr>
-          <w:b/>
-          <w:color w:val="FF0000"/>
-          <w:sz w:val="24"/>
-          <w:szCs w:val="24"/>
-        </w:rPr>
-      </w:pPr>
-    </w:p>
-    <w:p>
-      <w:pPr>
-        <w:pStyle w:val="ListParagraph"/>
-        <w:spacing w:line="276" w:lineRule="auto"/>
-        <w:rPr>
-          <w:b/>
-          <w:color w:val="FF0000"/>
-          <w:sz w:val="24"/>
-          <w:szCs w:val="24"/>
-        </w:rPr>
-      </w:pPr>
-    </w:p>
-    <w:p>
-      <w:pPr>
-        <w:pStyle w:val="ListParagraph"/>
-        <w:spacing w:line="276" w:lineRule="auto"/>
-        <w:rPr>
-          <w:b/>
-          <w:color w:val="FF0000"/>
-          <w:sz w:val="24"/>
-          <w:szCs w:val="24"/>
-        </w:rPr>
-      </w:pPr>
-    </w:p>
-    <w:p>
-      <w:pPr>
-        <w:pStyle w:val="ListParagraph"/>
-        <w:spacing w:line="276" w:lineRule="auto"/>
-        <w:rPr>
-          <w:b/>
-          <w:color w:val="FF0000"/>
-          <w:sz w:val="24"/>
-          <w:szCs w:val="24"/>
-        </w:rPr>
-      </w:pPr>
-    </w:p>
-    <w:p>
-      <w:pPr>
-        <w:pStyle w:val="ListParagraph"/>
-        <w:spacing w:line="276" w:lineRule="auto"/>
-        <w:rPr>
-          <w:b/>
-          <w:color w:val="FF0000"/>
-          <w:sz w:val="24"/>
-          <w:szCs w:val="24"/>
-        </w:rPr>
-      </w:pPr>
       <w:r>
         <w:rPr>
           <w:b/>
@@ -15412,7 +14526,7 @@
                     <pic:cNvPicPr/>
                   </pic:nvPicPr>
                   <pic:blipFill>
-                    <a:blip r:embed="rId29">
+                    <a:blip r:embed="rId31">
                       <a:extLst>
                         <a:ext uri="{28A0092B-C50C-407E-A947-70E740481C1C}">
                           <a14:useLocalDpi xmlns:a14="http://schemas.microsoft.com/office/drawing/2010/main" val="0"/>
@@ -15471,7 +14585,7 @@
                     <pic:cNvPicPr/>
                   </pic:nvPicPr>
                   <pic:blipFill>
-                    <a:blip r:embed="rId30">
+                    <a:blip r:embed="rId32">
                       <a:extLst>
                         <a:ext uri="{28A0092B-C50C-407E-A947-70E740481C1C}">
                           <a14:useLocalDpi xmlns:a14="http://schemas.microsoft.com/office/drawing/2010/main" val="0"/>
@@ -15500,6 +14614,67 @@
     </w:p>
     <w:p>
       <w:pPr>
+        <w:pStyle w:val="ListParagraph"/>
+        <w:spacing w:line="276" w:lineRule="auto"/>
+        <w:rPr>
+          <w:b/>
+          <w:color w:val="FF0000"/>
+          <w:sz w:val="24"/>
+          <w:szCs w:val="24"/>
+        </w:rPr>
+      </w:pPr>
+    </w:p>
+    <w:p>
+      <w:pPr>
+        <w:pStyle w:val="ListParagraph"/>
+        <w:spacing w:line="276" w:lineRule="auto"/>
+        <w:rPr>
+          <w:b/>
+          <w:color w:val="FF0000"/>
+          <w:sz w:val="24"/>
+          <w:szCs w:val="24"/>
+        </w:rPr>
+      </w:pPr>
+    </w:p>
+    <w:p>
+      <w:pPr>
+        <w:pStyle w:val="ListParagraph"/>
+        <w:spacing w:line="276" w:lineRule="auto"/>
+        <w:rPr>
+          <w:b/>
+          <w:color w:val="FF0000"/>
+          <w:sz w:val="24"/>
+          <w:szCs w:val="24"/>
+        </w:rPr>
+      </w:pPr>
+    </w:p>
+    <w:p>
+      <w:pPr>
+        <w:pStyle w:val="ListParagraph"/>
+        <w:spacing w:line="276" w:lineRule="auto"/>
+        <w:rPr>
+          <w:b/>
+          <w:color w:val="FF0000"/>
+          <w:sz w:val="24"/>
+          <w:szCs w:val="24"/>
+        </w:rPr>
+      </w:pPr>
+    </w:p>
+    <w:p>
+      <w:pPr>
+        <w:pStyle w:val="ListParagraph"/>
+        <w:spacing w:line="276" w:lineRule="auto"/>
+        <w:rPr>
+          <w:b/>
+          <w:color w:val="FF0000"/>
+          <w:sz w:val="24"/>
+          <w:szCs w:val="24"/>
+        </w:rPr>
+      </w:pPr>
+    </w:p>
+    <w:p>
+      <w:pPr>
+        <w:pStyle w:val="ListParagraph"/>
         <w:spacing w:line="276" w:lineRule="auto"/>
         <w:rPr>
           <w:b/>
@@ -15524,25 +14699,6 @@
       <w:r>
         <w:rPr>
           <w:b/>
-          <w:sz w:val="24"/>
-        </w:rPr>
-        <w:t>Implementation Map</w:t>
-      </w:r>
-    </w:p>
-    <w:p>
-      <w:pPr>
-        <w:pStyle w:val="ListParagraph"/>
-        <w:spacing w:line="276" w:lineRule="auto"/>
-        <w:ind w:left="1080"/>
-        <w:rPr>
-          <w:b/>
-          <w:color w:val="FF0000"/>
-          <w:sz w:val="24"/>
-        </w:rPr>
-      </w:pPr>
-      <w:r>
-        <w:rPr>
-          <w:b/>
           <w:noProof/>
           <w:color w:val="FF0000"/>
           <w:sz w:val="24"/>
@@ -15550,7 +14706,203 @@
         </w:rPr>
         <w:lastRenderedPageBreak/>
         <w:drawing>
-          <wp:anchor distT="0" distB="0" distL="114300" distR="114300" simplePos="0" relativeHeight="251679744" behindDoc="0" locked="0" layoutInCell="1" allowOverlap="1" wp14:anchorId="40039F82" wp14:editId="660B118B">
+          <wp:anchor distT="0" distB="0" distL="114300" distR="114300" simplePos="0" relativeHeight="251687936" behindDoc="0" locked="0" layoutInCell="1" allowOverlap="1" wp14:anchorId="28976994" wp14:editId="53BA2290">
+            <wp:simplePos x="0" y="0"/>
+            <wp:positionH relativeFrom="column">
+              <wp:posOffset>123825</wp:posOffset>
+            </wp:positionH>
+            <wp:positionV relativeFrom="paragraph">
+              <wp:posOffset>5010150</wp:posOffset>
+            </wp:positionV>
+            <wp:extent cx="5943600" cy="2755265"/>
+            <wp:effectExtent l="0" t="0" r="0" b="6985"/>
+            <wp:wrapSquare wrapText="bothSides"/>
+            <wp:docPr id="23" name="Picture 23"/>
+            <wp:cNvGraphicFramePr>
+              <a:graphicFrameLocks xmlns:a="http://schemas.openxmlformats.org/drawingml/2006/main" noChangeAspect="1"/>
+            </wp:cNvGraphicFramePr>
+            <a:graphic xmlns:a="http://schemas.openxmlformats.org/drawingml/2006/main">
+              <a:graphicData uri="http://schemas.openxmlformats.org/drawingml/2006/picture">
+                <pic:pic xmlns:pic="http://schemas.openxmlformats.org/drawingml/2006/picture">
+                  <pic:nvPicPr>
+                    <pic:cNvPr id="23" name="ALS - Implementation Map part 2.PNG"/>
+                    <pic:cNvPicPr/>
+                  </pic:nvPicPr>
+                  <pic:blipFill>
+                    <a:blip r:embed="rId33">
+                      <a:extLst>
+                        <a:ext uri="{28A0092B-C50C-407E-A947-70E740481C1C}">
+                          <a14:useLocalDpi xmlns:a14="http://schemas.microsoft.com/office/drawing/2010/main" val="0"/>
+                        </a:ext>
+                      </a:extLst>
+                    </a:blip>
+                    <a:stretch>
+                      <a:fillRect/>
+                    </a:stretch>
+                  </pic:blipFill>
+                  <pic:spPr>
+                    <a:xfrm>
+                      <a:off x="0" y="0"/>
+                      <a:ext cx="5943600" cy="2755265"/>
+                    </a:xfrm>
+                    <a:prstGeom prst="rect">
+                      <a:avLst/>
+                    </a:prstGeom>
+                  </pic:spPr>
+                </pic:pic>
+              </a:graphicData>
+            </a:graphic>
+            <wp14:sizeRelH relativeFrom="page">
+              <wp14:pctWidth>0</wp14:pctWidth>
+            </wp14:sizeRelH>
+            <wp14:sizeRelV relativeFrom="page">
+              <wp14:pctHeight>0</wp14:pctHeight>
+            </wp14:sizeRelV>
+          </wp:anchor>
+        </w:drawing>
+      </w:r>
+      <w:r>
+        <w:rPr>
+          <w:b/>
+          <w:noProof/>
+          <w:color w:val="FF0000"/>
+          <w:sz w:val="24"/>
+          <w:lang w:val="en-PH" w:eastAsia="en-PH"/>
+        </w:rPr>
+        <w:drawing>
+          <wp:anchor distT="0" distB="0" distL="114300" distR="114300" simplePos="0" relativeHeight="251686912" behindDoc="0" locked="0" layoutInCell="1" allowOverlap="1" wp14:anchorId="06E5335F" wp14:editId="21F06D19">
+            <wp:simplePos x="0" y="0"/>
+            <wp:positionH relativeFrom="column">
+              <wp:posOffset>123825</wp:posOffset>
+            </wp:positionH>
+            <wp:positionV relativeFrom="paragraph">
+              <wp:posOffset>285750</wp:posOffset>
+            </wp:positionV>
+            <wp:extent cx="5943600" cy="4721225"/>
+            <wp:effectExtent l="0" t="0" r="0" b="3175"/>
+            <wp:wrapSquare wrapText="bothSides"/>
+            <wp:docPr id="22" name="Picture 22"/>
+            <wp:cNvGraphicFramePr>
+              <a:graphicFrameLocks xmlns:a="http://schemas.openxmlformats.org/drawingml/2006/main" noChangeAspect="1"/>
+            </wp:cNvGraphicFramePr>
+            <a:graphic xmlns:a="http://schemas.openxmlformats.org/drawingml/2006/main">
+              <a:graphicData uri="http://schemas.openxmlformats.org/drawingml/2006/picture">
+                <pic:pic xmlns:pic="http://schemas.openxmlformats.org/drawingml/2006/picture">
+                  <pic:nvPicPr>
+                    <pic:cNvPr id="22" name="ALS - Implementation Map part 1.PNG"/>
+                    <pic:cNvPicPr/>
+                  </pic:nvPicPr>
+                  <pic:blipFill>
+                    <a:blip r:embed="rId34">
+                      <a:extLst>
+                        <a:ext uri="{28A0092B-C50C-407E-A947-70E740481C1C}">
+                          <a14:useLocalDpi xmlns:a14="http://schemas.microsoft.com/office/drawing/2010/main" val="0"/>
+                        </a:ext>
+                      </a:extLst>
+                    </a:blip>
+                    <a:stretch>
+                      <a:fillRect/>
+                    </a:stretch>
+                  </pic:blipFill>
+                  <pic:spPr>
+                    <a:xfrm>
+                      <a:off x="0" y="0"/>
+                      <a:ext cx="5943600" cy="4721225"/>
+                    </a:xfrm>
+                    <a:prstGeom prst="rect">
+                      <a:avLst/>
+                    </a:prstGeom>
+                  </pic:spPr>
+                </pic:pic>
+              </a:graphicData>
+            </a:graphic>
+            <wp14:sizeRelH relativeFrom="page">
+              <wp14:pctWidth>0</wp14:pctWidth>
+            </wp14:sizeRelH>
+            <wp14:sizeRelV relativeFrom="page">
+              <wp14:pctHeight>0</wp14:pctHeight>
+            </wp14:sizeRelV>
+          </wp:anchor>
+        </w:drawing>
+      </w:r>
+      <w:r>
+        <w:rPr>
+          <w:b/>
+          <w:sz w:val="24"/>
+        </w:rPr>
+        <w:t>Implementation Map</w:t>
+      </w:r>
+    </w:p>
+    <w:p>
+      <w:pPr>
+        <w:pStyle w:val="ListParagraph"/>
+        <w:spacing w:line="276" w:lineRule="auto"/>
+        <w:ind w:left="1080"/>
+        <w:rPr>
+          <w:b/>
+          <w:color w:val="FF0000"/>
+          <w:sz w:val="24"/>
+        </w:rPr>
+      </w:pPr>
+    </w:p>
+    <w:p>
+      <w:pPr>
+        <w:spacing w:line="276" w:lineRule="auto"/>
+        <w:jc w:val="center"/>
+        <w:rPr>
+          <w:b/>
+          <w:sz w:val="24"/>
+          <w:szCs w:val="24"/>
+        </w:rPr>
+      </w:pPr>
+      <w:r>
+        <w:rPr>
+          <w:sz w:val="24"/>
+          <w:szCs w:val="24"/>
+        </w:rPr>
+        <w:t>Image 1.</w:t>
+      </w:r>
+      <w:r>
+        <w:rPr>
+          <w:sz w:val="24"/>
+          <w:szCs w:val="24"/>
+        </w:rPr>
+        <w:t>9</w:t>
+      </w:r>
+      <w:r>
+        <w:rPr>
+          <w:sz w:val="24"/>
+          <w:szCs w:val="24"/>
+        </w:rPr>
+        <w:t xml:space="preserve"> </w:t>
+      </w:r>
+      <w:r>
+        <w:rPr>
+          <w:b/>
+          <w:sz w:val="24"/>
+          <w:szCs w:val="24"/>
+        </w:rPr>
+        <w:t>Implementation Map</w:t>
+      </w:r>
+    </w:p>
+    <w:p>
+      <w:pPr>
+        <w:spacing w:line="276" w:lineRule="auto"/>
+        <w:jc w:val="center"/>
+        <w:rPr>
+          <w:b/>
+          <w:sz w:val="24"/>
+          <w:szCs w:val="24"/>
+        </w:rPr>
+      </w:pPr>
+      <w:r>
+        <w:rPr>
+          <w:noProof/>
+          <w:lang w:val="en-PH" w:eastAsia="en-PH"/>
+        </w:rPr>
+        <w:lastRenderedPageBreak/>
+        <w:drawing>
+          <wp:anchor distT="0" distB="0" distL="114300" distR="114300" simplePos="0" relativeHeight="251679744" behindDoc="0" locked="0" layoutInCell="1" allowOverlap="1" wp14:anchorId="4D1C6597" wp14:editId="557232E3">
             <wp:simplePos x="0" y="0"/>
             <wp:positionH relativeFrom="column">
               <wp:posOffset>114300</wp:posOffset>
@@ -15573,7 +14925,7 @@
                     <pic:cNvPicPr/>
                   </pic:nvPicPr>
                   <pic:blipFill>
-                    <a:blip r:embed="rId31">
+                    <a:blip r:embed="rId35">
                       <a:extLst>
                         <a:ext uri="{28A0092B-C50C-407E-A947-70E740481C1C}">
                           <a14:useLocalDpi xmlns:a14="http://schemas.microsoft.com/office/drawing/2010/main" val="0"/>
@@ -15622,7 +14974,21 @@
           <w:sz w:val="24"/>
           <w:szCs w:val="24"/>
         </w:rPr>
-        <w:t xml:space="preserve"> 1.7 </w:t>
+        <w:t xml:space="preserve"> 2.</w:t>
+      </w:r>
+      <w:r>
+        <w:rPr>
+          <w:sz w:val="24"/>
+          <w:szCs w:val="24"/>
+        </w:rPr>
+        <w:t>0</w:t>
+      </w:r>
+      <w:r>
+        <w:rPr>
+          <w:sz w:val="24"/>
+          <w:szCs w:val="24"/>
+        </w:rPr>
+        <w:t xml:space="preserve"> </w:t>
       </w:r>
       <w:r>
         <w:rPr>
@@ -16064,23 +15430,7 @@
           <w:sz w:val="24"/>
           <w:szCs w:val="24"/>
         </w:rPr>
-        <w:t xml:space="preserve">system is limited to only retrieving </w:t>
-      </w:r>
-      <w:proofErr w:type="spellStart"/>
-      <w:r>
-        <w:rPr>
-          <w:sz w:val="24"/>
-          <w:szCs w:val="24"/>
-        </w:rPr>
-        <w:t>json</w:t>
-      </w:r>
-      <w:proofErr w:type="spellEnd"/>
-      <w:r>
-        <w:rPr>
-          <w:sz w:val="24"/>
-          <w:szCs w:val="24"/>
-        </w:rPr>
-        <w:t xml:space="preserve"> data for it to display events, etc.</w:t>
+        <w:t>system is limited to only retrieving json data for it to display events, etc.</w:t>
       </w:r>
       <w:r>
         <w:rPr>
@@ -17348,16 +16698,14 @@
         </w:rPr>
         <w:t xml:space="preserve">Features Not </w:t>
       </w:r>
-      <w:proofErr w:type="gramStart"/>
       <w:r>
         <w:rPr>
           <w:i/>
           <w:sz w:val="24"/>
           <w:szCs w:val="24"/>
         </w:rPr>
-        <w:t>To</w:t>
-      </w:r>
-      <w:proofErr w:type="gramEnd"/>
+        <w:t>to</w:t>
+      </w:r>
       <w:r>
         <w:rPr>
           <w:i/>
@@ -19124,7 +18472,14 @@
           <w:sz w:val="24"/>
           <w:szCs w:val="24"/>
         </w:rPr>
-        <w:t xml:space="preserve">Table 1.6 </w:t>
+        <w:t>Table 1.6</w:t>
+      </w:r>
+      <w:r>
+        <w:rPr>
+          <w:sz w:val="24"/>
+          <w:szCs w:val="24"/>
+        </w:rPr>
+        <w:t xml:space="preserve"> </w:t>
       </w:r>
       <w:r>
         <w:rPr>
@@ -23361,7 +22716,7 @@
                     <pic:cNvPicPr/>
                   </pic:nvPicPr>
                   <pic:blipFill>
-                    <a:blip r:embed="rId32">
+                    <a:blip r:embed="rId36">
                       <a:extLst>
                         <a:ext uri="{28A0092B-C50C-407E-A947-70E740481C1C}">
                           <a14:useLocalDpi xmlns:a14="http://schemas.microsoft.com/office/drawing/2010/main" val="0"/>
@@ -23419,7 +22774,7 @@
           <w:sz w:val="24"/>
           <w:szCs w:val="24"/>
         </w:rPr>
-        <w:t>Image 1.8</w:t>
+        <w:t>Image 2.1.1</w:t>
       </w:r>
       <w:r>
         <w:rPr>
@@ -23478,7 +22833,7 @@
                     <pic:cNvPicPr/>
                   </pic:nvPicPr>
                   <pic:blipFill>
-                    <a:blip r:embed="rId33">
+                    <a:blip r:embed="rId37">
                       <a:extLst>
                         <a:ext uri="{28A0092B-C50C-407E-A947-70E740481C1C}">
                           <a14:useLocalDpi xmlns:a14="http://schemas.microsoft.com/office/drawing/2010/main" val="0"/>
@@ -23536,7 +22891,14 @@
           <w:sz w:val="24"/>
           <w:szCs w:val="24"/>
         </w:rPr>
-        <w:t>Image 1.9</w:t>
+        <w:t xml:space="preserve">Image </w:t>
+      </w:r>
+      <w:r>
+        <w:rPr>
+          <w:sz w:val="24"/>
+          <w:szCs w:val="24"/>
+        </w:rPr>
+        <w:t>2.1.2</w:t>
       </w:r>
       <w:r>
         <w:rPr>
@@ -23688,7 +23050,7 @@
                     <pic:cNvPicPr/>
                   </pic:nvPicPr>
                   <pic:blipFill>
-                    <a:blip r:embed="rId34">
+                    <a:blip r:embed="rId38">
                       <a:extLst>
                         <a:ext uri="{28A0092B-C50C-407E-A947-70E740481C1C}">
                           <a14:useLocalDpi xmlns:a14="http://schemas.microsoft.com/office/drawing/2010/main" val="0"/>
@@ -23746,7 +23108,7 @@
           <w:sz w:val="24"/>
           <w:szCs w:val="24"/>
         </w:rPr>
-        <w:t>Image 2.0</w:t>
+        <w:t>Image 2.2</w:t>
       </w:r>
       <w:r>
         <w:rPr>
@@ -23991,7 +23353,7 @@
                     <pic:cNvPicPr/>
                   </pic:nvPicPr>
                   <pic:blipFill>
-                    <a:blip r:embed="rId35">
+                    <a:blip r:embed="rId39">
                       <a:extLst>
                         <a:ext uri="{28A0092B-C50C-407E-A947-70E740481C1C}">
                           <a14:useLocalDpi xmlns:a14="http://schemas.microsoft.com/office/drawing/2010/main" val="0"/>
@@ -24039,7 +23401,7 @@
           <w:sz w:val="24"/>
           <w:szCs w:val="24"/>
         </w:rPr>
-        <w:t>Image 2.1</w:t>
+        <w:t>Image 2.3</w:t>
       </w:r>
       <w:r>
         <w:rPr>
@@ -24079,7 +23441,7 @@
         </w:rPr>
         <w:t xml:space="preserve">File </w:t>
       </w:r>
-      <w:hyperlink r:id="rId36" w:history="1">
+      <w:hyperlink r:id="rId40" w:history="1">
         <w:r>
           <w:rPr>
             <w:rStyle w:val="Hyperlink"/>
@@ -26756,7 +26118,7 @@
                     <pic:cNvPicPr/>
                   </pic:nvPicPr>
                   <pic:blipFill>
-                    <a:blip r:embed="rId37">
+                    <a:blip r:embed="rId41">
                       <a:extLst>
                         <a:ext uri="{28A0092B-C50C-407E-A947-70E740481C1C}">
                           <a14:useLocalDpi xmlns:a14="http://schemas.microsoft.com/office/drawing/2010/main" val="0"/>
@@ -26818,7 +26180,7 @@
           <w:sz w:val="24"/>
           <w:szCs w:val="24"/>
         </w:rPr>
-        <w:t>2.2</w:t>
+        <w:t>2.4</w:t>
       </w:r>
       <w:r>
         <w:rPr>
@@ -26861,7 +26223,7 @@
         </w:rPr>
         <w:t xml:space="preserve">File </w:t>
       </w:r>
-      <w:hyperlink r:id="rId38" w:history="1">
+      <w:hyperlink r:id="rId42" w:history="1">
         <w:r>
           <w:rPr>
             <w:rStyle w:val="Hyperlink"/>
@@ -26996,27 +26358,7 @@
           <w:sz w:val="24"/>
           <w:szCs w:val="24"/>
         </w:rPr>
-        <w:t xml:space="preserve">Joshua C. </w:t>
-      </w:r>
-      <w:proofErr w:type="spellStart"/>
-      <w:r>
-        <w:rPr>
-          <w:b/>
-          <w:i/>
-          <w:sz w:val="24"/>
-          <w:szCs w:val="24"/>
-        </w:rPr>
-        <w:t>Dimapilis</w:t>
-      </w:r>
-      <w:proofErr w:type="spellEnd"/>
-      <w:r>
-        <w:rPr>
-          <w:b/>
-          <w:i/>
-          <w:sz w:val="24"/>
-          <w:szCs w:val="24"/>
-        </w:rPr>
-        <w:t xml:space="preserve">, Kimberly Mae B. Elizondo </w:t>
+        <w:t xml:space="preserve">Joshua C. Dimapilis, Kimberly Mae B. Elizondo </w:t>
       </w:r>
       <w:r>
         <w:rPr>
@@ -28638,6 +27980,15 @@
                 <w:szCs w:val="24"/>
               </w:rPr>
             </w:pPr>
+            <w:r>
+              <w:rPr>
+                <w:b/>
+                <w:color w:val="FF0000"/>
+                <w:sz w:val="24"/>
+                <w:szCs w:val="24"/>
+              </w:rPr>
+              <w:t>COMPLETE</w:t>
+            </w:r>
           </w:p>
         </w:tc>
       </w:tr>
@@ -29271,7 +28622,21 @@
                 <w:sz w:val="24"/>
                 <w:szCs w:val="24"/>
               </w:rPr>
-              <w:t>Risk of web - hosting and storing massive amounts of data in the database</w:t>
+              <w:t xml:space="preserve">Risk of web </w:t>
+            </w:r>
+            <w:r>
+              <w:rPr>
+                <w:sz w:val="24"/>
+                <w:szCs w:val="24"/>
+              </w:rPr>
+              <w:t>–</w:t>
+            </w:r>
+            <w:r>
+              <w:rPr>
+                <w:sz w:val="24"/>
+                <w:szCs w:val="24"/>
+              </w:rPr>
+              <w:t xml:space="preserve"> hosting and storing massive amounts of data in the database</w:t>
             </w:r>
           </w:p>
           <w:p>
@@ -29595,6 +28960,7 @@
           <w:tcPr>
             <w:cnfStyle w:val="001000000000" w:firstRow="0" w:lastRow="0" w:firstColumn="1" w:lastColumn="0" w:oddVBand="0" w:evenVBand="0" w:oddHBand="0" w:evenHBand="0" w:firstRowFirstColumn="0" w:firstRowLastColumn="0" w:lastRowFirstColumn="0" w:lastRowLastColumn="0"/>
             <w:tcW w:w="2443" w:type="dxa"/>
+            <w:vAlign w:val="center"/>
           </w:tcPr>
           <w:p>
             <w:pPr>
@@ -29619,6 +28985,7 @@
         <w:tc>
           <w:tcPr>
             <w:tcW w:w="2444" w:type="dxa"/>
+            <w:vAlign w:val="center"/>
           </w:tcPr>
           <w:p>
             <w:pPr>
@@ -29644,6 +29011,7 @@
         <w:tc>
           <w:tcPr>
             <w:tcW w:w="2444" w:type="dxa"/>
+            <w:vAlign w:val="center"/>
           </w:tcPr>
           <w:p>
             <w:pPr>
@@ -29669,6 +29037,7 @@
         <w:tc>
           <w:tcPr>
             <w:tcW w:w="2444" w:type="dxa"/>
+            <w:vAlign w:val="center"/>
           </w:tcPr>
           <w:p>
             <w:pPr>
@@ -29701,32 +29070,58 @@
           <w:tcPr>
             <w:cnfStyle w:val="001000000000" w:firstRow="0" w:lastRow="0" w:firstColumn="1" w:lastColumn="0" w:oddVBand="0" w:evenVBand="0" w:oddHBand="0" w:evenHBand="0" w:firstRowFirstColumn="0" w:firstRowLastColumn="0" w:lastRowFirstColumn="0" w:lastRowLastColumn="0"/>
             <w:tcW w:w="2443" w:type="dxa"/>
+            <w:vAlign w:val="center"/>
           </w:tcPr>
-          <w:p/>
+          <w:p>
+            <w:pPr>
+              <w:jc w:val="center"/>
+            </w:pPr>
+            <w:r>
+              <w:lastRenderedPageBreak/>
+              <w:t>Joshua C. Dimapilis</w:t>
+            </w:r>
+          </w:p>
         </w:tc>
         <w:tc>
           <w:tcPr>
             <w:tcW w:w="2444" w:type="dxa"/>
+            <w:vAlign w:val="center"/>
           </w:tcPr>
           <w:p>
             <w:pPr>
+              <w:jc w:val="center"/>
               <w:cnfStyle w:val="000000100000" w:firstRow="0" w:lastRow="0" w:firstColumn="0" w:lastColumn="0" w:oddVBand="0" w:evenVBand="0" w:oddHBand="1" w:evenHBand="0" w:firstRowFirstColumn="0" w:firstRowLastColumn="0" w:lastRowFirstColumn="0" w:lastRowLastColumn="0"/>
             </w:pPr>
+            <w:r>
+              <w:t>Project Manager/Developer</w:t>
+            </w:r>
           </w:p>
         </w:tc>
         <w:tc>
           <w:tcPr>
             <w:tcW w:w="2444" w:type="dxa"/>
+            <w:vAlign w:val="center"/>
           </w:tcPr>
           <w:p>
             <w:pPr>
+              <w:jc w:val="center"/>
               <w:cnfStyle w:val="000000100000" w:firstRow="0" w:lastRow="0" w:firstColumn="0" w:lastColumn="0" w:oddVBand="0" w:evenVBand="0" w:oddHBand="1" w:evenHBand="0" w:firstRowFirstColumn="0" w:firstRowLastColumn="0" w:lastRowFirstColumn="0" w:lastRowLastColumn="0"/>
-            </w:pPr>
+              <w:rPr>
+                <w:b/>
+              </w:rPr>
+            </w:pPr>
+            <w:r>
+              <w:rPr>
+                <w:b/>
+              </w:rPr>
+              <w:t>April 13, 2015</w:t>
+            </w:r>
           </w:p>
         </w:tc>
         <w:tc>
           <w:tcPr>
             <w:tcW w:w="2444" w:type="dxa"/>
+            <w:vAlign w:val="center"/>
           </w:tcPr>
           <w:p>
             <w:pPr>
@@ -29743,32 +29138,57 @@
           <w:tcPr>
             <w:cnfStyle w:val="001000000000" w:firstRow="0" w:lastRow="0" w:firstColumn="1" w:lastColumn="0" w:oddVBand="0" w:evenVBand="0" w:oddHBand="0" w:evenHBand="0" w:firstRowFirstColumn="0" w:firstRowLastColumn="0" w:lastRowFirstColumn="0" w:lastRowLastColumn="0"/>
             <w:tcW w:w="2443" w:type="dxa"/>
+            <w:vAlign w:val="center"/>
           </w:tcPr>
-          <w:p/>
+          <w:p>
+            <w:pPr>
+              <w:jc w:val="center"/>
+            </w:pPr>
+            <w:r>
+              <w:t>Kimberly Mae B. Elizondo</w:t>
+            </w:r>
+          </w:p>
         </w:tc>
         <w:tc>
           <w:tcPr>
             <w:tcW w:w="2444" w:type="dxa"/>
+            <w:vAlign w:val="center"/>
           </w:tcPr>
           <w:p>
             <w:pPr>
+              <w:jc w:val="center"/>
               <w:cnfStyle w:val="000000000000" w:firstRow="0" w:lastRow="0" w:firstColumn="0" w:lastColumn="0" w:oddVBand="0" w:evenVBand="0" w:oddHBand="0" w:evenHBand="0" w:firstRowFirstColumn="0" w:firstRowLastColumn="0" w:lastRowFirstColumn="0" w:lastRowLastColumn="0"/>
             </w:pPr>
+            <w:r>
+              <w:t>Project Designer/Developer</w:t>
+            </w:r>
           </w:p>
         </w:tc>
         <w:tc>
           <w:tcPr>
             <w:tcW w:w="2444" w:type="dxa"/>
+            <w:vAlign w:val="center"/>
           </w:tcPr>
           <w:p>
             <w:pPr>
+              <w:jc w:val="center"/>
               <w:cnfStyle w:val="000000000000" w:firstRow="0" w:lastRow="0" w:firstColumn="0" w:lastColumn="0" w:oddVBand="0" w:evenVBand="0" w:oddHBand="0" w:evenHBand="0" w:firstRowFirstColumn="0" w:firstRowLastColumn="0" w:lastRowFirstColumn="0" w:lastRowLastColumn="0"/>
-            </w:pPr>
+              <w:rPr>
+                <w:b/>
+              </w:rPr>
+            </w:pPr>
+            <w:r>
+              <w:rPr>
+                <w:b/>
+              </w:rPr>
+              <w:t>April 13, 2015</w:t>
+            </w:r>
           </w:p>
         </w:tc>
         <w:tc>
           <w:tcPr>
             <w:tcW w:w="2444" w:type="dxa"/>
+            <w:vAlign w:val="center"/>
           </w:tcPr>
           <w:p>
             <w:pPr>
@@ -29786,32 +29206,58 @@
           <w:tcPr>
             <w:cnfStyle w:val="001000000000" w:firstRow="0" w:lastRow="0" w:firstColumn="1" w:lastColumn="0" w:oddVBand="0" w:evenVBand="0" w:oddHBand="0" w:evenHBand="0" w:firstRowFirstColumn="0" w:firstRowLastColumn="0" w:lastRowFirstColumn="0" w:lastRowLastColumn="0"/>
             <w:tcW w:w="2443" w:type="dxa"/>
+            <w:vAlign w:val="center"/>
           </w:tcPr>
-          <w:p/>
+          <w:p>
+            <w:pPr>
+              <w:jc w:val="center"/>
+            </w:pPr>
+            <w:bookmarkStart w:id="2" w:name="_GoBack" w:colFirst="2" w:colLast="2"/>
+            <w:r>
+              <w:t>Trixia Marie A. Urquiza</w:t>
+            </w:r>
+          </w:p>
         </w:tc>
         <w:tc>
           <w:tcPr>
             <w:tcW w:w="2444" w:type="dxa"/>
+            <w:vAlign w:val="center"/>
           </w:tcPr>
           <w:p>
             <w:pPr>
+              <w:jc w:val="center"/>
               <w:cnfStyle w:val="000000100000" w:firstRow="0" w:lastRow="0" w:firstColumn="0" w:lastColumn="0" w:oddVBand="0" w:evenVBand="0" w:oddHBand="1" w:evenHBand="0" w:firstRowFirstColumn="0" w:firstRowLastColumn="0" w:lastRowFirstColumn="0" w:lastRowLastColumn="0"/>
             </w:pPr>
+            <w:r>
+              <w:t>Project Designer/Developer</w:t>
+            </w:r>
           </w:p>
         </w:tc>
         <w:tc>
           <w:tcPr>
             <w:tcW w:w="2444" w:type="dxa"/>
+            <w:vAlign w:val="center"/>
           </w:tcPr>
           <w:p>
             <w:pPr>
+              <w:jc w:val="center"/>
               <w:cnfStyle w:val="000000100000" w:firstRow="0" w:lastRow="0" w:firstColumn="0" w:lastColumn="0" w:oddVBand="0" w:evenVBand="0" w:oddHBand="1" w:evenHBand="0" w:firstRowFirstColumn="0" w:firstRowLastColumn="0" w:lastRowFirstColumn="0" w:lastRowLastColumn="0"/>
-            </w:pPr>
+              <w:rPr>
+                <w:b/>
+              </w:rPr>
+            </w:pPr>
+            <w:r>
+              <w:rPr>
+                <w:b/>
+              </w:rPr>
+              <w:t>April 13, 2015</w:t>
+            </w:r>
           </w:p>
         </w:tc>
         <w:tc>
           <w:tcPr>
             <w:tcW w:w="2444" w:type="dxa"/>
+            <w:vAlign w:val="center"/>
           </w:tcPr>
           <w:p>
             <w:pPr>
@@ -29820,6 +29266,7 @@
           </w:p>
         </w:tc>
       </w:tr>
+      <w:bookmarkEnd w:id="2"/>
       <w:tr>
         <w:trPr>
           <w:trHeight w:val="493"/>
@@ -29828,32 +29275,57 @@
           <w:tcPr>
             <w:cnfStyle w:val="001000000000" w:firstRow="0" w:lastRow="0" w:firstColumn="1" w:lastColumn="0" w:oddVBand="0" w:evenVBand="0" w:oddHBand="0" w:evenHBand="0" w:firstRowFirstColumn="0" w:firstRowLastColumn="0" w:lastRowFirstColumn="0" w:lastRowLastColumn="0"/>
             <w:tcW w:w="2443" w:type="dxa"/>
+            <w:vAlign w:val="center"/>
           </w:tcPr>
-          <w:p/>
+          <w:p>
+            <w:pPr>
+              <w:jc w:val="center"/>
+            </w:pPr>
+            <w:r>
+              <w:t>Mr. Allan B. Cotecson</w:t>
+            </w:r>
+          </w:p>
         </w:tc>
         <w:tc>
           <w:tcPr>
             <w:tcW w:w="2444" w:type="dxa"/>
+            <w:vAlign w:val="center"/>
           </w:tcPr>
           <w:p>
             <w:pPr>
+              <w:jc w:val="center"/>
               <w:cnfStyle w:val="000000000000" w:firstRow="0" w:lastRow="0" w:firstColumn="0" w:lastColumn="0" w:oddVBand="0" w:evenVBand="0" w:oddHBand="0" w:evenHBand="0" w:firstRowFirstColumn="0" w:firstRowLastColumn="0" w:lastRowFirstColumn="0" w:lastRowLastColumn="0"/>
             </w:pPr>
+            <w:r>
+              <w:t>Quality Assurance Adviser</w:t>
+            </w:r>
           </w:p>
         </w:tc>
         <w:tc>
           <w:tcPr>
             <w:tcW w:w="2444" w:type="dxa"/>
+            <w:vAlign w:val="center"/>
           </w:tcPr>
           <w:p>
             <w:pPr>
+              <w:jc w:val="center"/>
               <w:cnfStyle w:val="000000000000" w:firstRow="0" w:lastRow="0" w:firstColumn="0" w:lastColumn="0" w:oddVBand="0" w:evenVBand="0" w:oddHBand="0" w:evenHBand="0" w:firstRowFirstColumn="0" w:firstRowLastColumn="0" w:lastRowFirstColumn="0" w:lastRowLastColumn="0"/>
-            </w:pPr>
+              <w:rPr>
+                <w:b/>
+              </w:rPr>
+            </w:pPr>
+            <w:r>
+              <w:rPr>
+                <w:b/>
+              </w:rPr>
+              <w:t>March 30, 2015</w:t>
+            </w:r>
           </w:p>
         </w:tc>
         <w:tc>
           <w:tcPr>
             <w:tcW w:w="2444" w:type="dxa"/>
+            <w:vAlign w:val="center"/>
           </w:tcPr>
           <w:p>
             <w:pPr>
@@ -29871,32 +29343,57 @@
           <w:tcPr>
             <w:cnfStyle w:val="001000000000" w:firstRow="0" w:lastRow="0" w:firstColumn="1" w:lastColumn="0" w:oddVBand="0" w:evenVBand="0" w:oddHBand="0" w:evenHBand="0" w:firstRowFirstColumn="0" w:firstRowLastColumn="0" w:lastRowFirstColumn="0" w:lastRowLastColumn="0"/>
             <w:tcW w:w="2443" w:type="dxa"/>
+            <w:vAlign w:val="center"/>
           </w:tcPr>
-          <w:p/>
+          <w:p>
+            <w:pPr>
+              <w:jc w:val="center"/>
+            </w:pPr>
+            <w:r>
+              <w:t>Mr. Ernesto Boydon</w:t>
+            </w:r>
+          </w:p>
         </w:tc>
         <w:tc>
           <w:tcPr>
             <w:tcW w:w="2444" w:type="dxa"/>
+            <w:vAlign w:val="center"/>
           </w:tcPr>
           <w:p>
             <w:pPr>
+              <w:jc w:val="center"/>
               <w:cnfStyle w:val="000000100000" w:firstRow="0" w:lastRow="0" w:firstColumn="0" w:lastColumn="0" w:oddVBand="0" w:evenVBand="0" w:oddHBand="1" w:evenHBand="0" w:firstRowFirstColumn="0" w:firstRowLastColumn="0" w:lastRowFirstColumn="0" w:lastRowLastColumn="0"/>
             </w:pPr>
+            <w:r>
+              <w:t>Project Adviser (Software Engineering)</w:t>
+            </w:r>
           </w:p>
         </w:tc>
         <w:tc>
           <w:tcPr>
             <w:tcW w:w="2444" w:type="dxa"/>
+            <w:vAlign w:val="center"/>
           </w:tcPr>
           <w:p>
             <w:pPr>
+              <w:jc w:val="center"/>
               <w:cnfStyle w:val="000000100000" w:firstRow="0" w:lastRow="0" w:firstColumn="0" w:lastColumn="0" w:oddVBand="0" w:evenVBand="0" w:oddHBand="1" w:evenHBand="0" w:firstRowFirstColumn="0" w:firstRowLastColumn="0" w:lastRowFirstColumn="0" w:lastRowLastColumn="0"/>
-            </w:pPr>
+              <w:rPr>
+                <w:b/>
+              </w:rPr>
+            </w:pPr>
+            <w:r>
+              <w:rPr>
+                <w:b/>
+              </w:rPr>
+              <w:t>April 17, 2015</w:t>
+            </w:r>
           </w:p>
         </w:tc>
         <w:tc>
           <w:tcPr>
             <w:tcW w:w="2444" w:type="dxa"/>
+            <w:vAlign w:val="center"/>
           </w:tcPr>
           <w:p>
             <w:pPr>
@@ -29913,32 +29410,57 @@
           <w:tcPr>
             <w:cnfStyle w:val="001000000000" w:firstRow="0" w:lastRow="0" w:firstColumn="1" w:lastColumn="0" w:oddVBand="0" w:evenVBand="0" w:oddHBand="0" w:evenHBand="0" w:firstRowFirstColumn="0" w:firstRowLastColumn="0" w:lastRowFirstColumn="0" w:lastRowLastColumn="0"/>
             <w:tcW w:w="2443" w:type="dxa"/>
+            <w:vAlign w:val="center"/>
           </w:tcPr>
-          <w:p/>
+          <w:p>
+            <w:pPr>
+              <w:jc w:val="center"/>
+            </w:pPr>
+            <w:r>
+              <w:t>Mr. Joe Gene Quesada</w:t>
+            </w:r>
+          </w:p>
         </w:tc>
         <w:tc>
           <w:tcPr>
             <w:tcW w:w="2444" w:type="dxa"/>
+            <w:vAlign w:val="center"/>
           </w:tcPr>
           <w:p>
             <w:pPr>
+              <w:jc w:val="center"/>
               <w:cnfStyle w:val="000000000000" w:firstRow="0" w:lastRow="0" w:firstColumn="0" w:lastColumn="0" w:oddVBand="0" w:evenVBand="0" w:oddHBand="0" w:evenHBand="0" w:firstRowFirstColumn="0" w:firstRowLastColumn="0" w:lastRowFirstColumn="0" w:lastRowLastColumn="0"/>
             </w:pPr>
+            <w:r>
+              <w:t>Software Development Adviser</w:t>
+            </w:r>
           </w:p>
         </w:tc>
         <w:tc>
           <w:tcPr>
             <w:tcW w:w="2444" w:type="dxa"/>
+            <w:vAlign w:val="center"/>
           </w:tcPr>
           <w:p>
             <w:pPr>
+              <w:jc w:val="center"/>
               <w:cnfStyle w:val="000000000000" w:firstRow="0" w:lastRow="0" w:firstColumn="0" w:lastColumn="0" w:oddVBand="0" w:evenVBand="0" w:oddHBand="0" w:evenHBand="0" w:firstRowFirstColumn="0" w:firstRowLastColumn="0" w:lastRowFirstColumn="0" w:lastRowLastColumn="0"/>
-            </w:pPr>
+              <w:rPr>
+                <w:b/>
+              </w:rPr>
+            </w:pPr>
+            <w:r>
+              <w:rPr>
+                <w:b/>
+              </w:rPr>
+              <w:t>April 10, 2015</w:t>
+            </w:r>
           </w:p>
         </w:tc>
         <w:tc>
           <w:tcPr>
             <w:tcW w:w="2444" w:type="dxa"/>
+            <w:vAlign w:val="center"/>
           </w:tcPr>
           <w:p>
             <w:pPr>
@@ -29951,11 +29473,24 @@
     <w:p>
       <w:pPr>
         <w:spacing w:line="276" w:lineRule="auto"/>
-        <w:rPr>
-          <w:b/>
-          <w:sz w:val="24"/>
-        </w:rPr>
-      </w:pPr>
+        <w:jc w:val="center"/>
+        <w:rPr>
+          <w:sz w:val="24"/>
+        </w:rPr>
+      </w:pPr>
+      <w:r>
+        <w:rPr>
+          <w:sz w:val="24"/>
+        </w:rPr>
+        <w:t xml:space="preserve">Table 2.7 </w:t>
+      </w:r>
+      <w:r>
+        <w:rPr>
+          <w:b/>
+          <w:sz w:val="24"/>
+        </w:rPr>
+        <w:t>Approvals</w:t>
+      </w:r>
     </w:p>
     <w:p>
       <w:pPr>
@@ -30224,7 +29759,6 @@
               </w:rPr>
               <w:t xml:space="preserve">C. </w:t>
             </w:r>
-            <w:proofErr w:type="spellStart"/>
             <w:r>
               <w:rPr>
                 <w:sz w:val="24"/>
@@ -30232,7 +29766,6 @@
               </w:rPr>
               <w:t>Dimapilis</w:t>
             </w:r>
-            <w:proofErr w:type="spellEnd"/>
           </w:p>
         </w:tc>
       </w:tr>
@@ -30436,7 +29969,7 @@
           <w:sz w:val="24"/>
           <w:szCs w:val="24"/>
         </w:rPr>
-        <w:t>Table 2.7</w:t>
+        <w:t>Table 2.8</w:t>
       </w:r>
       <w:r>
         <w:rPr>
@@ -30999,23 +30532,7 @@
           <w:sz w:val="24"/>
           <w:szCs w:val="24"/>
         </w:rPr>
-        <w:t xml:space="preserve">Wrapper / </w:t>
-      </w:r>
-      <w:proofErr w:type="spellStart"/>
-      <w:r>
-        <w:rPr>
-          <w:sz w:val="24"/>
-          <w:szCs w:val="24"/>
-        </w:rPr>
-        <w:t>iFrame</w:t>
-      </w:r>
-      <w:proofErr w:type="spellEnd"/>
-      <w:r>
-        <w:rPr>
-          <w:sz w:val="24"/>
-          <w:szCs w:val="24"/>
-        </w:rPr>
-        <w:t xml:space="preserve"> instructions</w:t>
+        <w:t>Wrapper / iFrame instructions</w:t>
       </w:r>
     </w:p>
     <w:p>
@@ -32871,7 +32388,6 @@
                 <w:color w:val="000000"/>
               </w:rPr>
             </w:pPr>
-            <w:bookmarkStart w:id="2" w:name="_GoBack" w:colFirst="4" w:colLast="4"/>
             <w:r>
               <w:rPr>
                 <w:rFonts w:ascii="Arial" w:hAnsi="Arial" w:cs="Arial"/>
@@ -34446,8 +33962,32 @@
           </w:p>
         </w:tc>
       </w:tr>
-      <w:bookmarkEnd w:id="2"/>
     </w:tbl>
+    <w:p>
+      <w:pPr>
+        <w:pStyle w:val="ListParagraph"/>
+        <w:spacing w:line="276" w:lineRule="auto"/>
+        <w:ind w:left="1080"/>
+        <w:jc w:val="center"/>
+        <w:rPr>
+          <w:b/>
+          <w:sz w:val="24"/>
+        </w:rPr>
+      </w:pPr>
+      <w:r>
+        <w:rPr>
+          <w:sz w:val="24"/>
+        </w:rPr>
+        <w:t xml:space="preserve">Table 2.9 </w:t>
+      </w:r>
+      <w:r>
+        <w:rPr>
+          <w:b/>
+          <w:sz w:val="24"/>
+        </w:rPr>
+        <w:t>Acceptance Plan</w:t>
+      </w:r>
+    </w:p>
     <w:p>
       <w:pPr>
         <w:pStyle w:val="ListParagraph"/>
@@ -34734,7 +34274,7 @@
                 <w:szCs w:val="24"/>
               </w:rPr>
             </w:pPr>
-            <w:hyperlink r:id="rId39" w:history="1">
+            <w:hyperlink r:id="rId43" w:history="1">
               <w:r>
                 <w:rPr>
                   <w:rStyle w:val="Hyperlink"/>
@@ -34758,7 +34298,7 @@
                 <w:szCs w:val="24"/>
               </w:rPr>
             </w:pPr>
-            <w:hyperlink r:id="rId40" w:history="1">
+            <w:hyperlink r:id="rId44" w:history="1">
               <w:r>
                 <w:rPr>
                   <w:rStyle w:val="Hyperlink"/>
@@ -34838,7 +34378,7 @@
                 <w:szCs w:val="24"/>
               </w:rPr>
             </w:pPr>
-            <w:hyperlink r:id="rId41" w:history="1">
+            <w:hyperlink r:id="rId45" w:history="1">
               <w:r>
                 <w:rPr>
                   <w:rStyle w:val="Hyperlink"/>
@@ -34864,14 +34404,12 @@
         <w:jc w:val="center"/>
         <w:rPr>
           <w:b/>
-          <w:color w:val="0070C0"/>
-          <w:sz w:val="24"/>
-          <w:szCs w:val="24"/>
-        </w:rPr>
-      </w:pPr>
-      <w:r>
-        <w:rPr>
-          <w:color w:val="0070C0"/>
+          <w:sz w:val="24"/>
+          <w:szCs w:val="24"/>
+        </w:rPr>
+      </w:pPr>
+      <w:r>
+        <w:rPr>
           <w:sz w:val="24"/>
           <w:szCs w:val="24"/>
         </w:rPr>
@@ -34879,15 +34417,27 @@
       </w:r>
       <w:r>
         <w:rPr>
-          <w:color w:val="0070C0"/>
-          <w:sz w:val="24"/>
-          <w:szCs w:val="24"/>
-        </w:rPr>
-        <w:t>X.X</w:t>
-      </w:r>
-      <w:r>
-        <w:rPr>
-          <w:color w:val="0070C0"/>
+          <w:sz w:val="24"/>
+          <w:szCs w:val="24"/>
+        </w:rPr>
+        <w:t>3</w:t>
+      </w:r>
+      <w:r>
+        <w:rPr>
+          <w:sz w:val="24"/>
+          <w:szCs w:val="24"/>
+        </w:rPr>
+        <w:t>.</w:t>
+      </w:r>
+      <w:r>
+        <w:rPr>
+          <w:sz w:val="24"/>
+          <w:szCs w:val="24"/>
+        </w:rPr>
+        <w:t>0</w:t>
+      </w:r>
+      <w:r>
+        <w:rPr>
           <w:sz w:val="24"/>
           <w:szCs w:val="24"/>
         </w:rPr>
@@ -34896,7 +34446,6 @@
       <w:r>
         <w:rPr>
           <w:b/>
-          <w:color w:val="0070C0"/>
           <w:sz w:val="24"/>
           <w:szCs w:val="24"/>
         </w:rPr>
@@ -34921,6 +34470,44 @@
     </w:sectPr>
   </w:body>
 </w:document>
+</file>
+
+<file path=word/endnotes.xml><?xml version="1.0" encoding="utf-8"?>
+<w:endnotes xmlns:wpc="http://schemas.microsoft.com/office/word/2010/wordprocessingCanvas" xmlns:mc="http://schemas.openxmlformats.org/markup-compatibility/2006" xmlns:o="urn:schemas-microsoft-com:office:office" xmlns:r="http://schemas.openxmlformats.org/officeDocument/2006/relationships" xmlns:m="http://schemas.openxmlformats.org/officeDocument/2006/math" xmlns:v="urn:schemas-microsoft-com:vml" xmlns:wp14="http://schemas.microsoft.com/office/word/2010/wordprocessingDrawing" xmlns:wp="http://schemas.openxmlformats.org/drawingml/2006/wordprocessingDrawing" xmlns:w10="urn:schemas-microsoft-com:office:word" xmlns:w="http://schemas.openxmlformats.org/wordprocessingml/2006/main" xmlns:w14="http://schemas.microsoft.com/office/word/2010/wordml" xmlns:w15="http://schemas.microsoft.com/office/word/2012/wordml" xmlns:wpg="http://schemas.microsoft.com/office/word/2010/wordprocessingGroup" xmlns:wpi="http://schemas.microsoft.com/office/word/2010/wordprocessingInk" xmlns:wne="http://schemas.microsoft.com/office/word/2006/wordml" xmlns:wps="http://schemas.microsoft.com/office/word/2010/wordprocessingShape" mc:Ignorable="w14 w15 wp14">
+  <w:endnote w:type="separator" w:id="-1">
+    <w:p>
+      <w:r>
+        <w:separator/>
+      </w:r>
+    </w:p>
+  </w:endnote>
+  <w:endnote w:type="continuationSeparator" w:id="0">
+    <w:p>
+      <w:r>
+        <w:continuationSeparator/>
+      </w:r>
+    </w:p>
+  </w:endnote>
+</w:endnotes>
+</file>
+
+<file path=word/footnotes.xml><?xml version="1.0" encoding="utf-8"?>
+<w:footnotes xmlns:wpc="http://schemas.microsoft.com/office/word/2010/wordprocessingCanvas" xmlns:mc="http://schemas.openxmlformats.org/markup-compatibility/2006" xmlns:o="urn:schemas-microsoft-com:office:office" xmlns:r="http://schemas.openxmlformats.org/officeDocument/2006/relationships" xmlns:m="http://schemas.openxmlformats.org/officeDocument/2006/math" xmlns:v="urn:schemas-microsoft-com:vml" xmlns:wp14="http://schemas.microsoft.com/office/word/2010/wordprocessingDrawing" xmlns:wp="http://schemas.openxmlformats.org/drawingml/2006/wordprocessingDrawing" xmlns:w10="urn:schemas-microsoft-com:office:word" xmlns:w="http://schemas.openxmlformats.org/wordprocessingml/2006/main" xmlns:w14="http://schemas.microsoft.com/office/word/2010/wordml" xmlns:w15="http://schemas.microsoft.com/office/word/2012/wordml" xmlns:wpg="http://schemas.microsoft.com/office/word/2010/wordprocessingGroup" xmlns:wpi="http://schemas.microsoft.com/office/word/2010/wordprocessingInk" xmlns:wne="http://schemas.microsoft.com/office/word/2006/wordml" xmlns:wps="http://schemas.microsoft.com/office/word/2010/wordprocessingShape" mc:Ignorable="w14 w15 wp14">
+  <w:footnote w:type="separator" w:id="-1">
+    <w:p>
+      <w:r>
+        <w:separator/>
+      </w:r>
+    </w:p>
+  </w:footnote>
+  <w:footnote w:type="continuationSeparator" w:id="0">
+    <w:p>
+      <w:r>
+        <w:continuationSeparator/>
+      </w:r>
+    </w:p>
+  </w:footnote>
+</w:footnotes>
 </file>
 
 <file path=word/numbering.xml><?xml version="1.0" encoding="utf-8"?>
@@ -41932,6 +41519,60 @@
       <w:lang w:val="en-SG" w:eastAsia="en-SG"/>
     </w:rPr>
   </w:style>
+  <w:style w:type="paragraph" w:styleId="Header">
+    <w:name w:val="header"/>
+    <w:basedOn w:val="Normal"/>
+    <w:link w:val="HeaderChar"/>
+    <w:uiPriority w:val="99"/>
+    <w:unhideWhenUsed/>
+    <w:rsid w:val="00BC5BEE"/>
+    <w:pPr>
+      <w:tabs>
+        <w:tab w:val="center" w:pos="4680"/>
+        <w:tab w:val="right" w:pos="9360"/>
+      </w:tabs>
+    </w:pPr>
+  </w:style>
+  <w:style w:type="character" w:customStyle="1" w:styleId="HeaderChar">
+    <w:name w:val="Header Char"/>
+    <w:basedOn w:val="DefaultParagraphFont"/>
+    <w:link w:val="Header"/>
+    <w:uiPriority w:val="99"/>
+    <w:rsid w:val="00BC5BEE"/>
+    <w:rPr>
+      <w:rFonts w:ascii="Arial" w:eastAsia="Times New Roman" w:hAnsi="Arial" w:cs="Times New Roman"/>
+      <w:sz w:val="20"/>
+      <w:szCs w:val="20"/>
+      <w:lang w:val="en-US"/>
+    </w:rPr>
+  </w:style>
+  <w:style w:type="paragraph" w:styleId="Footer">
+    <w:name w:val="footer"/>
+    <w:basedOn w:val="Normal"/>
+    <w:link w:val="FooterChar"/>
+    <w:uiPriority w:val="99"/>
+    <w:unhideWhenUsed/>
+    <w:rsid w:val="00BC5BEE"/>
+    <w:pPr>
+      <w:tabs>
+        <w:tab w:val="center" w:pos="4680"/>
+        <w:tab w:val="right" w:pos="9360"/>
+      </w:tabs>
+    </w:pPr>
+  </w:style>
+  <w:style w:type="character" w:customStyle="1" w:styleId="FooterChar">
+    <w:name w:val="Footer Char"/>
+    <w:basedOn w:val="DefaultParagraphFont"/>
+    <w:link w:val="Footer"/>
+    <w:uiPriority w:val="99"/>
+    <w:rsid w:val="00BC5BEE"/>
+    <w:rPr>
+      <w:rFonts w:ascii="Arial" w:eastAsia="Times New Roman" w:hAnsi="Arial" w:cs="Times New Roman"/>
+      <w:sz w:val="20"/>
+      <w:szCs w:val="20"/>
+      <w:lang w:val="en-US"/>
+    </w:rPr>
+  </w:style>
 </w:styles>
 </file>
 
@@ -42201,7 +41842,7 @@
 </file>
 
 <file path=customXml/itemProps1.xml><?xml version="1.0" encoding="utf-8"?>
-<ds:datastoreItem xmlns:ds="http://schemas.openxmlformats.org/officeDocument/2006/customXml" ds:itemID="{3DF71580-DFB4-4E6D-B32C-110C142038B0}">
+<ds:datastoreItem xmlns:ds="http://schemas.openxmlformats.org/officeDocument/2006/customXml" ds:itemID="{3711BD5F-C73D-4F4B-B37F-1D01A6FB9050}">
   <ds:schemaRefs>
     <ds:schemaRef ds:uri="http://schemas.openxmlformats.org/officeDocument/2006/bibliography"/>
   </ds:schemaRefs>

</xml_diff>

<commit_message>
Added Installation and Acceptance plan
</commit_message>
<xml_diff>
--- a/documentation/quality/ALS - SQAP.docx
+++ b/documentation/quality/ALS - SQAP.docx
@@ -4985,7 +4985,7 @@
           <w:noProof/>
           <w:sz w:val="24"/>
           <w:szCs w:val="24"/>
-          <w:lang w:val="en-PH" w:eastAsia="en-PH"/>
+          <w:lang w:val="en-SG" w:eastAsia="en-SG"/>
         </w:rPr>
         <w:lastRenderedPageBreak/>
         <w:drawing>
@@ -5254,7 +5254,7 @@
       <w:r>
         <w:rPr>
           <w:noProof/>
-          <w:lang w:val="en-PH" w:eastAsia="en-PH"/>
+          <w:lang w:val="en-SG" w:eastAsia="en-SG"/>
         </w:rPr>
         <w:drawing>
           <wp:inline distT="0" distB="0" distL="0" distR="0">
@@ -5625,7 +5625,7 @@
       <w:r>
         <w:rPr>
           <w:noProof/>
-          <w:lang w:val="en-PH" w:eastAsia="en-PH"/>
+          <w:lang w:val="en-SG" w:eastAsia="en-SG"/>
         </w:rPr>
         <w:drawing>
           <wp:inline distT="0" distB="0" distL="0" distR="0">
@@ -7138,7 +7138,7 @@
           <w:noProof/>
           <w:sz w:val="24"/>
           <w:szCs w:val="24"/>
-          <w:lang w:val="en-PH" w:eastAsia="en-PH"/>
+          <w:lang w:val="en-SG" w:eastAsia="en-SG"/>
         </w:rPr>
         <w:drawing>
           <wp:anchor distT="0" distB="0" distL="114300" distR="114300" simplePos="0" relativeHeight="251665408" behindDoc="0" locked="0" layoutInCell="1" allowOverlap="1" wp14:anchorId="2EF2D88B" wp14:editId="356A0D63">
@@ -7391,8 +7391,6 @@
           <w:szCs w:val="24"/>
         </w:rPr>
       </w:pPr>
-      <w:bookmarkStart w:id="2" w:name="_GoBack"/>
-      <w:bookmarkEnd w:id="2"/>
     </w:p>
     <w:p>
       <w:pPr>
@@ -7673,7 +7671,7 @@
           <w:noProof/>
           <w:sz w:val="24"/>
           <w:szCs w:val="24"/>
-          <w:lang w:val="en-PH" w:eastAsia="en-PH"/>
+          <w:lang w:val="en-SG" w:eastAsia="en-SG"/>
         </w:rPr>
         <w:drawing>
           <wp:anchor distT="0" distB="0" distL="114300" distR="114300" simplePos="0" relativeHeight="251658240" behindDoc="0" locked="0" layoutInCell="1" allowOverlap="1" wp14:anchorId="5FFC76AB" wp14:editId="73616DE9">
@@ -9425,7 +9423,6 @@
           <w:sz w:val="24"/>
           <w:szCs w:val="24"/>
         </w:rPr>
-        <w:lastRenderedPageBreak/>
         <w:tab/>
         <w:t xml:space="preserve">A </w:t>
       </w:r>
@@ -10013,6 +10010,7 @@
                 <w:sz w:val="24"/>
                 <w:szCs w:val="24"/>
               </w:rPr>
+              <w:lastRenderedPageBreak/>
               <w:t>ROLE</w:t>
             </w:r>
           </w:p>
@@ -10763,7 +10761,6 @@
           <w:sz w:val="24"/>
           <w:szCs w:val="24"/>
         </w:rPr>
-        <w:lastRenderedPageBreak/>
         <w:t>A registered</w:t>
       </w:r>
       <w:r>
@@ -11216,8 +11213,9 @@
           <w:noProof/>
           <w:sz w:val="24"/>
           <w:szCs w:val="24"/>
-          <w:lang w:val="en-PH" w:eastAsia="en-PH"/>
-        </w:rPr>
+          <w:lang w:val="en-SG" w:eastAsia="en-SG"/>
+        </w:rPr>
+        <w:lastRenderedPageBreak/>
         <w:drawing>
           <wp:anchor distT="0" distB="0" distL="114300" distR="114300" simplePos="0" relativeHeight="251670528" behindDoc="0" locked="0" layoutInCell="1" allowOverlap="1" wp14:anchorId="587A058A" wp14:editId="5C3370A6">
             <wp:simplePos x="0" y="0"/>
@@ -11340,7 +11338,7 @@
           <w:noProof/>
           <w:sz w:val="24"/>
           <w:szCs w:val="24"/>
-          <w:lang w:val="en-PH" w:eastAsia="en-PH"/>
+          <w:lang w:val="en-SG" w:eastAsia="en-SG"/>
         </w:rPr>
         <w:drawing>
           <wp:anchor distT="0" distB="0" distL="114300" distR="114300" simplePos="0" relativeHeight="251671552" behindDoc="0" locked="0" layoutInCell="1" allowOverlap="1" wp14:anchorId="0D30C789" wp14:editId="23638CD7">
@@ -11489,7 +11487,6 @@
           <w:sz w:val="24"/>
           <w:szCs w:val="24"/>
         </w:rPr>
-        <w:lastRenderedPageBreak/>
         <w:t xml:space="preserve">The Design class of deliverables are produced during the Design stage and updated if necessary during the Development and Integration &amp; Test stages. The purpose of the Design class is to accurately define the scope, structure, and high-level functionality of the database application under design. </w:t>
       </w:r>
     </w:p>
@@ -11605,6 +11602,7 @@
           <w:sz w:val="24"/>
           <w:szCs w:val="24"/>
         </w:rPr>
+        <w:lastRenderedPageBreak/>
         <w:t xml:space="preserve">• The Requirements Traceability Report </w:t>
       </w:r>
     </w:p>
@@ -11707,7 +11705,7 @@
           <w:noProof/>
           <w:sz w:val="24"/>
           <w:szCs w:val="24"/>
-          <w:lang w:val="en-PH" w:eastAsia="en-PH"/>
+          <w:lang w:val="en-SG" w:eastAsia="en-SG"/>
         </w:rPr>
         <w:drawing>
           <wp:anchor distT="0" distB="0" distL="114300" distR="114300" simplePos="0" relativeHeight="251659264" behindDoc="1" locked="0" layoutInCell="1" allowOverlap="1" wp14:anchorId="460946D2" wp14:editId="6CEEAFCB">
@@ -11847,7 +11845,6 @@
           <w:sz w:val="24"/>
           <w:szCs w:val="24"/>
         </w:rPr>
-        <w:lastRenderedPageBreak/>
         <w:t xml:space="preserve">The physical database description defines the basic structure of the application at a conceptual level. The PDD focuses on providing a detailed description of the database structure to be implemented for the application. </w:t>
       </w:r>
     </w:p>
@@ -11931,8 +11928,9 @@
           <w:noProof/>
           <w:sz w:val="24"/>
           <w:szCs w:val="24"/>
-          <w:lang w:val="en-PH" w:eastAsia="en-PH"/>
-        </w:rPr>
+          <w:lang w:val="en-SG" w:eastAsia="en-SG"/>
+        </w:rPr>
+        <w:lastRenderedPageBreak/>
         <w:drawing>
           <wp:anchor distT="0" distB="0" distL="114300" distR="114300" simplePos="0" relativeHeight="251667456" behindDoc="0" locked="0" layoutInCell="1" allowOverlap="1" wp14:anchorId="489249C1" wp14:editId="2F244675">
             <wp:simplePos x="0" y="0"/>
@@ -12197,8 +12195,9 @@
           <w:noProof/>
           <w:sz w:val="24"/>
           <w:szCs w:val="24"/>
-          <w:lang w:val="en-PH" w:eastAsia="en-PH"/>
-        </w:rPr>
+          <w:lang w:val="en-SG" w:eastAsia="en-SG"/>
+        </w:rPr>
+        <w:lastRenderedPageBreak/>
         <w:drawing>
           <wp:anchor distT="0" distB="0" distL="114300" distR="114300" simplePos="0" relativeHeight="251669504" behindDoc="0" locked="0" layoutInCell="1" allowOverlap="1" wp14:anchorId="7EE661B3" wp14:editId="673F0D88">
             <wp:simplePos x="0" y="0"/>
@@ -12600,6 +12599,7 @@
           <w:sz w:val="24"/>
           <w:szCs w:val="24"/>
         </w:rPr>
+        <w:lastRenderedPageBreak/>
         <w:t>Data Areas</w:t>
       </w:r>
     </w:p>
@@ -13057,7 +13057,6 @@
           <w:sz w:val="24"/>
           <w:szCs w:val="24"/>
         </w:rPr>
-        <w:lastRenderedPageBreak/>
         <w:t>Memorials, Solemnities and Feasts have various readings that are similar to</w:t>
       </w:r>
       <w:r>
@@ -13204,7 +13203,16 @@
           <w:sz w:val="24"/>
           <w:szCs w:val="24"/>
         </w:rPr>
-        <w:t xml:space="preserve">Frequently Asked Questions </w:t>
+        <w:t xml:space="preserve">Frequently </w:t>
+      </w:r>
+      <w:r>
+        <w:rPr>
+          <w:i/>
+          <w:sz w:val="24"/>
+          <w:szCs w:val="24"/>
+        </w:rPr>
+        <w:lastRenderedPageBreak/>
+        <w:t xml:space="preserve">Asked Questions </w:t>
       </w:r>
       <w:r>
         <w:rPr>
@@ -13717,7 +13725,6 @@
           <w:sz w:val="24"/>
           <w:szCs w:val="24"/>
         </w:rPr>
-        <w:lastRenderedPageBreak/>
         <w:t>The site will presumably only be available for them, which gives them the capability to sign up and make their own accounts</w:t>
       </w:r>
     </w:p>
@@ -13808,8 +13815,9 @@
           <w:color w:val="FF0000"/>
           <w:sz w:val="24"/>
           <w:szCs w:val="24"/>
-          <w:lang w:val="en-PH" w:eastAsia="en-PH"/>
-        </w:rPr>
+          <w:lang w:val="en-SG" w:eastAsia="en-SG"/>
+        </w:rPr>
+        <w:lastRenderedPageBreak/>
         <w:drawing>
           <wp:anchor distT="0" distB="0" distL="114300" distR="114300" simplePos="0" relativeHeight="251681792" behindDoc="0" locked="0" layoutInCell="1" allowOverlap="1" wp14:anchorId="053C2A54" wp14:editId="70308026">
             <wp:simplePos x="0" y="0"/>
@@ -13867,7 +13875,7 @@
           <w:color w:val="FF0000"/>
           <w:sz w:val="24"/>
           <w:szCs w:val="24"/>
-          <w:lang w:val="en-PH" w:eastAsia="en-PH"/>
+          <w:lang w:val="en-SG" w:eastAsia="en-SG"/>
         </w:rPr>
         <w:drawing>
           <wp:anchor distT="0" distB="0" distL="114300" distR="114300" simplePos="0" relativeHeight="251682816" behindDoc="0" locked="0" layoutInCell="1" allowOverlap="1" wp14:anchorId="748598F4" wp14:editId="4449B9F8">
@@ -13926,7 +13934,7 @@
           <w:color w:val="FF0000"/>
           <w:sz w:val="24"/>
           <w:szCs w:val="24"/>
-          <w:lang w:val="en-PH" w:eastAsia="en-PH"/>
+          <w:lang w:val="en-SG" w:eastAsia="en-SG"/>
         </w:rPr>
         <w:drawing>
           <wp:anchor distT="0" distB="0" distL="114300" distR="114300" simplePos="0" relativeHeight="251680768" behindDoc="0" locked="0" layoutInCell="1" allowOverlap="1" wp14:anchorId="5B7041EC" wp14:editId="7C9DEAF9">
@@ -14037,8 +14045,9 @@
       <w:r>
         <w:rPr>
           <w:noProof/>
-          <w:lang w:val="en-PH" w:eastAsia="en-PH"/>
-        </w:rPr>
+          <w:lang w:val="en-SG" w:eastAsia="en-SG"/>
+        </w:rPr>
+        <w:lastRenderedPageBreak/>
         <w:drawing>
           <wp:anchor distT="0" distB="0" distL="114300" distR="114300" simplePos="0" relativeHeight="251685888" behindDoc="0" locked="0" layoutInCell="1" allowOverlap="1" wp14:anchorId="27210C59" wp14:editId="39E36715">
             <wp:simplePos x="0" y="0"/>
@@ -14108,7 +14117,7 @@
           <w:color w:val="FF0000"/>
           <w:sz w:val="24"/>
           <w:szCs w:val="24"/>
-          <w:lang w:val="en-PH" w:eastAsia="en-PH"/>
+          <w:lang w:val="en-SG" w:eastAsia="en-SG"/>
         </w:rPr>
         <w:drawing>
           <wp:anchor distT="0" distB="0" distL="114300" distR="114300" simplePos="0" relativeHeight="251684864" behindDoc="0" locked="0" layoutInCell="1" allowOverlap="1" wp14:anchorId="48201F68" wp14:editId="1361BB77">
@@ -14167,7 +14176,7 @@
           <w:color w:val="FF0000"/>
           <w:sz w:val="24"/>
           <w:szCs w:val="24"/>
-          <w:lang w:val="en-PH" w:eastAsia="en-PH"/>
+          <w:lang w:val="en-SG" w:eastAsia="en-SG"/>
         </w:rPr>
         <w:drawing>
           <wp:anchor distT="0" distB="0" distL="114300" distR="114300" simplePos="0" relativeHeight="251683840" behindDoc="0" locked="0" layoutInCell="1" allowOverlap="1" wp14:anchorId="2761802D" wp14:editId="627EFDCF">
@@ -14310,8 +14319,9 @@
           <w:noProof/>
           <w:color w:val="FF0000"/>
           <w:sz w:val="24"/>
-          <w:lang w:val="en-PH" w:eastAsia="en-PH"/>
-        </w:rPr>
+          <w:lang w:val="en-SG" w:eastAsia="en-SG"/>
+        </w:rPr>
+        <w:lastRenderedPageBreak/>
         <w:drawing>
           <wp:anchor distT="0" distB="0" distL="114300" distR="114300" simplePos="0" relativeHeight="251687936" behindDoc="0" locked="0" layoutInCell="1" allowOverlap="1" wp14:anchorId="28976994" wp14:editId="53BA2290">
             <wp:simplePos x="0" y="0"/>
@@ -14374,7 +14384,7 @@
           <w:noProof/>
           <w:color w:val="FF0000"/>
           <w:sz w:val="24"/>
-          <w:lang w:val="en-PH" w:eastAsia="en-PH"/>
+          <w:lang w:val="en-SG" w:eastAsia="en-SG"/>
         </w:rPr>
         <w:drawing>
           <wp:anchor distT="0" distB="0" distL="114300" distR="114300" simplePos="0" relativeHeight="251686912" behindDoc="0" locked="0" layoutInCell="1" allowOverlap="1" wp14:anchorId="06E5335F" wp14:editId="21F06D19">
@@ -14491,8 +14501,9 @@
       <w:r>
         <w:rPr>
           <w:noProof/>
-          <w:lang w:val="en-PH" w:eastAsia="en-PH"/>
-        </w:rPr>
+          <w:lang w:val="en-SG" w:eastAsia="en-SG"/>
+        </w:rPr>
+        <w:lastRenderedPageBreak/>
         <w:drawing>
           <wp:anchor distT="0" distB="0" distL="114300" distR="114300" simplePos="0" relativeHeight="251679744" behindDoc="0" locked="0" layoutInCell="1" allowOverlap="1" wp14:anchorId="4D1C6597" wp14:editId="557232E3">
             <wp:simplePos x="0" y="0"/>
@@ -14916,7 +14927,14 @@
           <w:sz w:val="24"/>
           <w:szCs w:val="24"/>
         </w:rPr>
-        <w:t xml:space="preserve">In conclusion of the each test phase, evaluation by the external Quality Assurance Team will be duly noted and assessed. For static test results, correction to the specified documentation and files will be implemented as soon as the reception of errors / comments. For dynamic test results, a record of issues and a log of bugs must be specified to identify the specified change requests and fixes to be implemented by the </w:t>
+        <w:t>In conclusion of the each test phase, evaluation by the external Quality Assurance Team will be duly noted and assessed. For static test results, correction to the specified documentation and files will be implemented as soon as the reception of errors / comments. For dynamic test results, a record of issues and a log of bugs must be specified to identify the specified change requests and fixes to be implemented by the team for the project.</w:t>
+      </w:r>
+      <w:r>
+        <w:rPr>
+          <w:sz w:val="24"/>
+          <w:szCs w:val="24"/>
+        </w:rPr>
+        <w:t xml:space="preserve"> Succeeding Quality Assurance tests will be subject to the results of </w:t>
       </w:r>
       <w:r>
         <w:rPr>
@@ -14924,14 +14942,7 @@
           <w:szCs w:val="24"/>
         </w:rPr>
         <w:lastRenderedPageBreak/>
-        <w:t>team for the project.</w:t>
-      </w:r>
-      <w:r>
-        <w:rPr>
-          <w:sz w:val="24"/>
-          <w:szCs w:val="24"/>
-        </w:rPr>
-        <w:t xml:space="preserve"> Succeeding Quality Assurance tests will be subject to the results of the previous static / dynamic test, in line with previous updates and corrections done by the team.</w:t>
+        <w:t>the previous static / dynamic test, in line with previous updates and corrections done by the team.</w:t>
       </w:r>
     </w:p>
     <w:p>
@@ -15500,7 +15511,6 @@
           <w:sz w:val="24"/>
           <w:szCs w:val="24"/>
         </w:rPr>
-        <w:lastRenderedPageBreak/>
         <w:t>The roles and responsibilities of each member of the team have been defined and clarified</w:t>
       </w:r>
     </w:p>
@@ -15522,6 +15532,7 @@
           <w:sz w:val="24"/>
           <w:szCs w:val="24"/>
         </w:rPr>
+        <w:lastRenderedPageBreak/>
         <w:t>The Gathering Requirements phase has been accomplished successfully, and the current phase includes designing and development</w:t>
       </w:r>
     </w:p>
@@ -16048,7 +16059,6 @@
           <w:sz w:val="24"/>
           <w:szCs w:val="24"/>
         </w:rPr>
-        <w:lastRenderedPageBreak/>
         <w:t>Calendar display</w:t>
       </w:r>
     </w:p>
@@ -16091,6 +16101,7 @@
           <w:sz w:val="24"/>
           <w:szCs w:val="24"/>
         </w:rPr>
+        <w:lastRenderedPageBreak/>
         <w:t>Features</w:t>
       </w:r>
     </w:p>
@@ -16962,7 +16973,6 @@
           <w:sz w:val="24"/>
           <w:szCs w:val="24"/>
         </w:rPr>
-        <w:lastRenderedPageBreak/>
         <w:t>January – December</w:t>
       </w:r>
     </w:p>
@@ -17039,6 +17049,7 @@
           <w:sz w:val="24"/>
           <w:szCs w:val="24"/>
         </w:rPr>
+        <w:lastRenderedPageBreak/>
         <w:t>Available Administrator Features</w:t>
       </w:r>
     </w:p>
@@ -17786,7 +17797,42 @@
                 <w:sz w:val="24"/>
                 <w:szCs w:val="24"/>
               </w:rPr>
-              <w:t xml:space="preserve">s benefit. The usage </w:t>
+              <w:t>s benefit. The usage of a</w:t>
+            </w:r>
+            <w:r>
+              <w:rPr>
+                <w:sz w:val="24"/>
+                <w:szCs w:val="24"/>
+              </w:rPr>
+              <w:t xml:space="preserve">udio files are to be </w:t>
+            </w:r>
+            <w:r>
+              <w:rPr>
+                <w:sz w:val="24"/>
+                <w:szCs w:val="24"/>
+              </w:rPr>
+              <w:t>confirmed</w:t>
+            </w:r>
+            <w:r>
+              <w:rPr>
+                <w:sz w:val="24"/>
+                <w:szCs w:val="24"/>
+              </w:rPr>
+              <w:t xml:space="preserve"> </w:t>
+            </w:r>
+            <w:r>
+              <w:rPr>
+                <w:sz w:val="24"/>
+                <w:szCs w:val="24"/>
+              </w:rPr>
+              <w:t>with</w:t>
+            </w:r>
+            <w:r>
+              <w:rPr>
+                <w:sz w:val="24"/>
+                <w:szCs w:val="24"/>
+              </w:rPr>
+              <w:t xml:space="preserve"> </w:t>
             </w:r>
             <w:r>
               <w:rPr>
@@ -17794,42 +17840,7 @@
                 <w:szCs w:val="24"/>
               </w:rPr>
               <w:lastRenderedPageBreak/>
-              <w:t>of a</w:t>
-            </w:r>
-            <w:r>
-              <w:rPr>
-                <w:sz w:val="24"/>
-                <w:szCs w:val="24"/>
-              </w:rPr>
-              <w:t xml:space="preserve">udio files are to be </w:t>
-            </w:r>
-            <w:r>
-              <w:rPr>
-                <w:sz w:val="24"/>
-                <w:szCs w:val="24"/>
-              </w:rPr>
-              <w:t>confirmed</w:t>
-            </w:r>
-            <w:r>
-              <w:rPr>
-                <w:sz w:val="24"/>
-                <w:szCs w:val="24"/>
-              </w:rPr>
-              <w:t xml:space="preserve"> </w:t>
-            </w:r>
-            <w:r>
-              <w:rPr>
-                <w:sz w:val="24"/>
-                <w:szCs w:val="24"/>
-              </w:rPr>
-              <w:t>with</w:t>
-            </w:r>
-            <w:r>
-              <w:rPr>
-                <w:sz w:val="24"/>
-                <w:szCs w:val="24"/>
-              </w:rPr>
-              <w:t xml:space="preserve"> the client, once </w:t>
+              <w:t xml:space="preserve">the client, once </w:t>
             </w:r>
             <w:r>
               <w:rPr>
@@ -18583,22 +18594,15 @@
                 <w:sz w:val="24"/>
                 <w:szCs w:val="24"/>
               </w:rPr>
-              <w:t xml:space="preserve">Verification of the project’s achievement of the required </w:t>
-            </w:r>
-            <w:r>
-              <w:rPr>
+              <w:t xml:space="preserve">Verification of the project’s achievement of the required functionality through evaluation </w:t>
+            </w:r>
+            <w:r>
+              <w:rPr>
+                <w:i/>
                 <w:sz w:val="24"/>
                 <w:szCs w:val="24"/>
               </w:rPr>
               <w:lastRenderedPageBreak/>
-              <w:t xml:space="preserve">functionality through evaluation </w:t>
-            </w:r>
-            <w:r>
-              <w:rPr>
-                <w:i/>
-                <w:sz w:val="24"/>
-                <w:szCs w:val="24"/>
-              </w:rPr>
               <w:t xml:space="preserve">via </w:t>
             </w:r>
             <w:r>
@@ -22289,7 +22293,7 @@
           <w:noProof/>
           <w:sz w:val="24"/>
           <w:szCs w:val="24"/>
-          <w:lang w:val="en-PH" w:eastAsia="en-PH"/>
+          <w:lang w:val="en-SG" w:eastAsia="en-SG"/>
         </w:rPr>
         <w:drawing>
           <wp:anchor distT="0" distB="0" distL="114300" distR="114300" simplePos="0" relativeHeight="251676672" behindDoc="0" locked="0" layoutInCell="1" allowOverlap="1" wp14:anchorId="60BA3606" wp14:editId="62B7723F">
@@ -22406,7 +22410,7 @@
           <w:noProof/>
           <w:sz w:val="24"/>
           <w:szCs w:val="24"/>
-          <w:lang w:val="en-PH" w:eastAsia="en-PH"/>
+          <w:lang w:val="en-SG" w:eastAsia="en-SG"/>
         </w:rPr>
         <w:drawing>
           <wp:anchor distT="0" distB="0" distL="114300" distR="114300" simplePos="0" relativeHeight="251677696" behindDoc="0" locked="0" layoutInCell="1" allowOverlap="1" wp14:anchorId="32A6D492" wp14:editId="4535BE47">
@@ -22622,7 +22626,7 @@
           <w:noProof/>
           <w:sz w:val="24"/>
           <w:szCs w:val="24"/>
-          <w:lang w:val="en-PH" w:eastAsia="en-PH"/>
+          <w:lang w:val="en-SG" w:eastAsia="en-SG"/>
         </w:rPr>
         <w:lastRenderedPageBreak/>
         <w:drawing>
@@ -22925,7 +22929,7 @@
           <w:noProof/>
           <w:sz w:val="24"/>
           <w:szCs w:val="24"/>
-          <w:lang w:val="en-PH" w:eastAsia="en-PH"/>
+          <w:lang w:val="en-SG" w:eastAsia="en-SG"/>
         </w:rPr>
         <w:lastRenderedPageBreak/>
         <w:drawing>
@@ -25691,7 +25695,7 @@
           <w:noProof/>
           <w:sz w:val="24"/>
           <w:szCs w:val="24"/>
-          <w:lang w:val="en-PH" w:eastAsia="en-PH"/>
+          <w:lang w:val="en-SG" w:eastAsia="en-SG"/>
         </w:rPr>
         <w:drawing>
           <wp:anchor distT="0" distB="0" distL="114300" distR="114300" simplePos="0" relativeHeight="251678720" behindDoc="0" locked="0" layoutInCell="1" allowOverlap="1" wp14:anchorId="4FF63C40" wp14:editId="3472330D">
@@ -29079,7 +29083,6 @@
         <w:rPr>
           <w:sz w:val="24"/>
         </w:rPr>
-        <w:lastRenderedPageBreak/>
         <w:t xml:space="preserve">Table 2.7 </w:t>
       </w:r>
       <w:r>
@@ -33620,6 +33623,949 @@
         </w:rPr>
         <w:t>Installation &amp; Acceptance</w:t>
       </w:r>
+    </w:p>
+    <w:p>
+      <w:pPr>
+        <w:pStyle w:val="ListParagraph"/>
+        <w:spacing w:line="276" w:lineRule="auto"/>
+        <w:ind w:left="1080"/>
+        <w:rPr>
+          <w:b/>
+          <w:color w:val="FF0000"/>
+          <w:sz w:val="24"/>
+        </w:rPr>
+      </w:pPr>
+    </w:p>
+    <w:p>
+      <w:pPr>
+        <w:spacing w:line="276" w:lineRule="auto"/>
+        <w:rPr>
+          <w:b/>
+          <w:sz w:val="24"/>
+        </w:rPr>
+      </w:pPr>
+      <w:r>
+        <w:rPr>
+          <w:b/>
+          <w:sz w:val="24"/>
+        </w:rPr>
+        <w:t>Installation Plan</w:t>
+      </w:r>
+    </w:p>
+    <w:p>
+      <w:pPr>
+        <w:spacing w:line="276" w:lineRule="auto"/>
+        <w:rPr>
+          <w:b/>
+          <w:color w:val="FF0000"/>
+          <w:sz w:val="24"/>
+        </w:rPr>
+      </w:pPr>
+    </w:p>
+    <w:tbl>
+      <w:tblPr>
+        <w:tblStyle w:val="GridTable4-Accent6"/>
+        <w:tblW w:w="0" w:type="auto"/>
+        <w:tblInd w:w="-5" w:type="dxa"/>
+        <w:tblLook w:val="04A0" w:firstRow="1" w:lastRow="0" w:firstColumn="1" w:lastColumn="0" w:noHBand="0" w:noVBand="1"/>
+      </w:tblPr>
+      <w:tblGrid>
+        <w:gridCol w:w="3539"/>
+        <w:gridCol w:w="5103"/>
+      </w:tblGrid>
+      <w:tr>
+        <w:trPr>
+          <w:gridAfter w:val="1"/>
+          <w:cnfStyle w:val="100000000000" w:firstRow="1" w:lastRow="0" w:firstColumn="0" w:lastColumn="0" w:oddVBand="0" w:evenVBand="0" w:oddHBand="0" w:evenHBand="0" w:firstRowFirstColumn="0" w:firstRowLastColumn="0" w:lastRowFirstColumn="0" w:lastRowLastColumn="0"/>
+          <w:wAfter w:w="5103" w:type="dxa"/>
+        </w:trPr>
+        <w:tc>
+          <w:tcPr>
+            <w:cnfStyle w:val="001000000000" w:firstRow="0" w:lastRow="0" w:firstColumn="1" w:lastColumn="0" w:oddVBand="0" w:evenVBand="0" w:oddHBand="0" w:evenHBand="0" w:firstRowFirstColumn="0" w:firstRowLastColumn="0" w:lastRowFirstColumn="0" w:lastRowLastColumn="0"/>
+            <w:tcW w:w="3539" w:type="dxa"/>
+          </w:tcPr>
+          <w:p>
+            <w:pPr>
+              <w:pStyle w:val="ListParagraph"/>
+              <w:ind w:left="0"/>
+            </w:pPr>
+            <w:r>
+              <w:t>INSTALLATION:</w:t>
+            </w:r>
+          </w:p>
+        </w:tc>
+      </w:tr>
+      <w:tr>
+        <w:trPr>
+          <w:cnfStyle w:val="000000100000" w:firstRow="0" w:lastRow="0" w:firstColumn="0" w:lastColumn="0" w:oddVBand="0" w:evenVBand="0" w:oddHBand="1" w:evenHBand="0" w:firstRowFirstColumn="0" w:firstRowLastColumn="0" w:lastRowFirstColumn="0" w:lastRowLastColumn="0"/>
+        </w:trPr>
+        <w:tc>
+          <w:tcPr>
+            <w:cnfStyle w:val="001000000000" w:firstRow="0" w:lastRow="0" w:firstColumn="1" w:lastColumn="0" w:oddVBand="0" w:evenVBand="0" w:oddHBand="0" w:evenHBand="0" w:firstRowFirstColumn="0" w:firstRowLastColumn="0" w:lastRowFirstColumn="0" w:lastRowLastColumn="0"/>
+            <w:tcW w:w="8642" w:type="dxa"/>
+            <w:gridSpan w:val="2"/>
+          </w:tcPr>
+          <w:p>
+            <w:r>
+              <w:t>The system must be integrated to the current system of the client which is in JOOMLA.</w:t>
+            </w:r>
+          </w:p>
+        </w:tc>
+      </w:tr>
+      <w:tr>
+        <w:tc>
+          <w:tcPr>
+            <w:cnfStyle w:val="001000000000" w:firstRow="0" w:lastRow="0" w:firstColumn="1" w:lastColumn="0" w:oddVBand="0" w:evenVBand="0" w:oddHBand="0" w:evenHBand="0" w:firstRowFirstColumn="0" w:firstRowLastColumn="0" w:lastRowFirstColumn="0" w:lastRowLastColumn="0"/>
+            <w:tcW w:w="8642" w:type="dxa"/>
+            <w:gridSpan w:val="2"/>
+          </w:tcPr>
+          <w:p>
+            <w:pPr>
+              <w:pStyle w:val="ListParagraph"/>
+              <w:numPr>
+                <w:ilvl w:val="0"/>
+                <w:numId w:val="58"/>
+              </w:numPr>
+              <w:rPr>
+                <w:b w:val="0"/>
+              </w:rPr>
+            </w:pPr>
+            <w:r>
+              <w:rPr>
+                <w:b w:val="0"/>
+              </w:rPr>
+              <w:t>All the necessary files of the system must be transferred or copied to the server (CPANEL) of the current system used by the client.</w:t>
+            </w:r>
+          </w:p>
+        </w:tc>
+      </w:tr>
+      <w:tr>
+        <w:trPr>
+          <w:cnfStyle w:val="000000100000" w:firstRow="0" w:lastRow="0" w:firstColumn="0" w:lastColumn="0" w:oddVBand="0" w:evenVBand="0" w:oddHBand="1" w:evenHBand="0" w:firstRowFirstColumn="0" w:firstRowLastColumn="0" w:lastRowFirstColumn="0" w:lastRowLastColumn="0"/>
+        </w:trPr>
+        <w:tc>
+          <w:tcPr>
+            <w:cnfStyle w:val="001000000000" w:firstRow="0" w:lastRow="0" w:firstColumn="1" w:lastColumn="0" w:oddVBand="0" w:evenVBand="0" w:oddHBand="0" w:evenHBand="0" w:firstRowFirstColumn="0" w:firstRowLastColumn="0" w:lastRowFirstColumn="0" w:lastRowLastColumn="0"/>
+            <w:tcW w:w="8642" w:type="dxa"/>
+            <w:gridSpan w:val="2"/>
+          </w:tcPr>
+          <w:p>
+            <w:pPr>
+              <w:pStyle w:val="ListParagraph"/>
+              <w:numPr>
+                <w:ilvl w:val="0"/>
+                <w:numId w:val="58"/>
+              </w:numPr>
+              <w:rPr>
+                <w:b w:val="0"/>
+              </w:rPr>
+            </w:pPr>
+            <w:r>
+              <w:rPr>
+                <w:b w:val="0"/>
+              </w:rPr>
+              <w:t>A database for the “CALENDAR” must be configured in the client’s server.</w:t>
+            </w:r>
+          </w:p>
+        </w:tc>
+      </w:tr>
+      <w:tr>
+        <w:tc>
+          <w:tcPr>
+            <w:cnfStyle w:val="001000000000" w:firstRow="0" w:lastRow="0" w:firstColumn="1" w:lastColumn="0" w:oddVBand="0" w:evenVBand="0" w:oddHBand="0" w:evenHBand="0" w:firstRowFirstColumn="0" w:firstRowLastColumn="0" w:lastRowFirstColumn="0" w:lastRowLastColumn="0"/>
+            <w:tcW w:w="8642" w:type="dxa"/>
+            <w:gridSpan w:val="2"/>
+          </w:tcPr>
+          <w:p>
+            <w:pPr>
+              <w:pStyle w:val="ListParagraph"/>
+              <w:numPr>
+                <w:ilvl w:val="0"/>
+                <w:numId w:val="58"/>
+              </w:numPr>
+            </w:pPr>
+            <w:r>
+              <w:rPr>
+                <w:b w:val="0"/>
+              </w:rPr>
+              <w:t>The current system of the client must be configured to integrate the “CALENDAR” in their Daily reading page.</w:t>
+            </w:r>
+          </w:p>
+        </w:tc>
+      </w:tr>
+      <w:tr>
+        <w:trPr>
+          <w:cnfStyle w:val="000000100000" w:firstRow="0" w:lastRow="0" w:firstColumn="0" w:lastColumn="0" w:oddVBand="0" w:evenVBand="0" w:oddHBand="1" w:evenHBand="0" w:firstRowFirstColumn="0" w:firstRowLastColumn="0" w:lastRowFirstColumn="0" w:lastRowLastColumn="0"/>
+        </w:trPr>
+        <w:tc>
+          <w:tcPr>
+            <w:cnfStyle w:val="001000000000" w:firstRow="0" w:lastRow="0" w:firstColumn="1" w:lastColumn="0" w:oddVBand="0" w:evenVBand="0" w:oddHBand="0" w:evenHBand="0" w:firstRowFirstColumn="0" w:firstRowLastColumn="0" w:lastRowFirstColumn="0" w:lastRowLastColumn="0"/>
+            <w:tcW w:w="8642" w:type="dxa"/>
+            <w:gridSpan w:val="2"/>
+          </w:tcPr>
+          <w:p>
+            <w:pPr>
+              <w:pStyle w:val="ListParagraph"/>
+              <w:numPr>
+                <w:ilvl w:val="0"/>
+                <w:numId w:val="58"/>
+              </w:numPr>
+              <w:rPr>
+                <w:b w:val="0"/>
+              </w:rPr>
+            </w:pPr>
+            <w:r>
+              <w:rPr>
+                <w:b w:val="0"/>
+              </w:rPr>
+              <w:t>Some minor configuration on JOOMLA are needed based on the preference of the client on how the “CALENDAR” would look like in their system.</w:t>
+            </w:r>
+          </w:p>
+        </w:tc>
+      </w:tr>
+    </w:tbl>
+    <w:p>
+      <w:pPr>
+        <w:spacing w:line="276" w:lineRule="auto"/>
+        <w:ind w:left="360"/>
+        <w:rPr>
+          <w:b/>
+          <w:color w:val="FF0000"/>
+          <w:sz w:val="24"/>
+        </w:rPr>
+      </w:pPr>
+    </w:p>
+    <w:p>
+      <w:pPr>
+        <w:shd w:val="clear" w:color="auto" w:fill="FFFFFF"/>
+        <w:spacing w:after="72" w:line="286" w:lineRule="atLeast"/>
+        <w:outlineLvl w:val="2"/>
+        <w:rPr>
+          <w:b/>
+          <w:sz w:val="24"/>
+        </w:rPr>
+      </w:pPr>
+      <w:r>
+        <w:rPr>
+          <w:b/>
+          <w:sz w:val="24"/>
+        </w:rPr>
+        <w:t>The Acceptance Configuration Plan</w:t>
+      </w:r>
+    </w:p>
+    <w:p>
+      <w:pPr>
+        <w:shd w:val="clear" w:color="auto" w:fill="FFFFFF"/>
+        <w:spacing w:before="96" w:after="120" w:line="286" w:lineRule="atLeast"/>
+        <w:rPr>
+          <w:rFonts w:cs="Arial"/>
+          <w:color w:val="000000"/>
+          <w:sz w:val="19"/>
+          <w:szCs w:val="19"/>
+          <w:lang w:eastAsia="en-SG"/>
+        </w:rPr>
+      </w:pPr>
+      <w:r>
+        <w:rPr>
+          <w:rFonts w:cs="Arial"/>
+          <w:color w:val="000000"/>
+          <w:sz w:val="19"/>
+          <w:szCs w:val="19"/>
+          <w:lang w:eastAsia="en-SG"/>
+        </w:rPr>
+        <w:t xml:space="preserve">The following requirements </w:t>
+      </w:r>
+      <w:r>
+        <w:rPr>
+          <w:rFonts w:cs="Arial"/>
+          <w:color w:val="000000"/>
+          <w:sz w:val="19"/>
+          <w:szCs w:val="19"/>
+          <w:lang w:eastAsia="en-SG"/>
+        </w:rPr>
+        <w:t>are agreed upon with the client and are the criteria for the acceptance of the project.</w:t>
+      </w:r>
+    </w:p>
+    <w:tbl>
+      <w:tblPr>
+        <w:tblStyle w:val="GridTable2-Accent6"/>
+        <w:tblW w:w="9209" w:type="dxa"/>
+        <w:tblLook w:val="04A0" w:firstRow="1" w:lastRow="0" w:firstColumn="1" w:lastColumn="0" w:noHBand="0" w:noVBand="1"/>
+      </w:tblPr>
+      <w:tblGrid>
+        <w:gridCol w:w="1129"/>
+        <w:gridCol w:w="8080"/>
+      </w:tblGrid>
+      <w:tr>
+        <w:trPr>
+          <w:cnfStyle w:val="100000000000" w:firstRow="1" w:lastRow="0" w:firstColumn="0" w:lastColumn="0" w:oddVBand="0" w:evenVBand="0" w:oddHBand="0" w:evenHBand="0" w:firstRowFirstColumn="0" w:firstRowLastColumn="0" w:lastRowFirstColumn="0" w:lastRowLastColumn="0"/>
+          <w:trHeight w:val="305"/>
+        </w:trPr>
+        <w:tc>
+          <w:tcPr>
+            <w:cnfStyle w:val="001000000000" w:firstRow="0" w:lastRow="0" w:firstColumn="1" w:lastColumn="0" w:oddVBand="0" w:evenVBand="0" w:oddHBand="0" w:evenHBand="0" w:firstRowFirstColumn="0" w:firstRowLastColumn="0" w:lastRowFirstColumn="0" w:lastRowLastColumn="0"/>
+            <w:tcW w:w="1129" w:type="dxa"/>
+          </w:tcPr>
+          <w:p>
+            <w:pPr>
+              <w:spacing w:before="96" w:after="120" w:line="286" w:lineRule="atLeast"/>
+              <w:rPr>
+                <w:rFonts w:cs="Arial"/>
+                <w:color w:val="000000"/>
+                <w:sz w:val="19"/>
+                <w:szCs w:val="19"/>
+                <w:lang w:eastAsia="en-SG"/>
+              </w:rPr>
+            </w:pPr>
+            <w:r>
+              <w:rPr>
+                <w:rFonts w:cs="Arial"/>
+                <w:color w:val="000000"/>
+                <w:sz w:val="19"/>
+                <w:szCs w:val="19"/>
+                <w:lang w:eastAsia="en-SG"/>
+              </w:rPr>
+              <w:t>1.</w:t>
+            </w:r>
+          </w:p>
+        </w:tc>
+        <w:tc>
+          <w:tcPr>
+            <w:tcW w:w="8080" w:type="dxa"/>
+          </w:tcPr>
+          <w:p>
+            <w:pPr>
+              <w:spacing w:before="96" w:after="120" w:line="286" w:lineRule="atLeast"/>
+              <w:cnfStyle w:val="100000000000" w:firstRow="1" w:lastRow="0" w:firstColumn="0" w:lastColumn="0" w:oddVBand="0" w:evenVBand="0" w:oddHBand="0" w:evenHBand="0" w:firstRowFirstColumn="0" w:firstRowLastColumn="0" w:lastRowFirstColumn="0" w:lastRowLastColumn="0"/>
+              <w:rPr>
+                <w:rFonts w:cs="Arial"/>
+                <w:b w:val="0"/>
+                <w:color w:val="000000"/>
+                <w:sz w:val="19"/>
+                <w:szCs w:val="19"/>
+                <w:lang w:eastAsia="en-SG"/>
+              </w:rPr>
+            </w:pPr>
+            <w:r>
+              <w:rPr>
+                <w:rFonts w:cs="Arial"/>
+                <w:b w:val="0"/>
+                <w:color w:val="000000"/>
+                <w:sz w:val="19"/>
+                <w:szCs w:val="19"/>
+                <w:lang w:eastAsia="en-SG"/>
+              </w:rPr>
+              <w:t xml:space="preserve">A </w:t>
+            </w:r>
+            <w:r>
+              <w:rPr>
+                <w:rFonts w:cs="Arial"/>
+                <w:color w:val="000000"/>
+                <w:sz w:val="19"/>
+                <w:szCs w:val="19"/>
+                <w:lang w:eastAsia="en-SG"/>
+              </w:rPr>
+              <w:t xml:space="preserve">database </w:t>
+            </w:r>
+            <w:r>
+              <w:rPr>
+                <w:rFonts w:cs="Arial"/>
+                <w:b w:val="0"/>
+                <w:color w:val="000000"/>
+                <w:sz w:val="19"/>
+                <w:szCs w:val="19"/>
+                <w:lang w:eastAsia="en-SG"/>
+              </w:rPr>
+              <w:t>that contains records for all events (</w:t>
+            </w:r>
+            <w:r>
+              <w:rPr>
+                <w:rFonts w:cs="Arial"/>
+                <w:color w:val="000000"/>
+                <w:sz w:val="19"/>
+                <w:szCs w:val="19"/>
+                <w:shd w:val="clear" w:color="auto" w:fill="FFFFFF"/>
+              </w:rPr>
+              <w:t>Solemnities or Feasts, Events, Seasons of Lent, Advent and Easter, Weekday readings, and Sunday Readings</w:t>
+            </w:r>
+            <w:r>
+              <w:rPr>
+                <w:rFonts w:cs="Arial"/>
+                <w:b w:val="0"/>
+                <w:color w:val="000000"/>
+                <w:sz w:val="19"/>
+                <w:szCs w:val="19"/>
+                <w:shd w:val="clear" w:color="auto" w:fill="FFFFFF"/>
+              </w:rPr>
+              <w:t>)</w:t>
+            </w:r>
+            <w:r>
+              <w:rPr>
+                <w:rFonts w:cs="Arial"/>
+                <w:b w:val="0"/>
+                <w:color w:val="000000"/>
+                <w:sz w:val="19"/>
+                <w:szCs w:val="19"/>
+                <w:shd w:val="clear" w:color="auto" w:fill="FFFFFF"/>
+              </w:rPr>
+              <w:t xml:space="preserve"> within a year.</w:t>
+            </w:r>
+          </w:p>
+        </w:tc>
+      </w:tr>
+      <w:tr>
+        <w:trPr>
+          <w:cnfStyle w:val="000000100000" w:firstRow="0" w:lastRow="0" w:firstColumn="0" w:lastColumn="0" w:oddVBand="0" w:evenVBand="0" w:oddHBand="1" w:evenHBand="0" w:firstRowFirstColumn="0" w:firstRowLastColumn="0" w:lastRowFirstColumn="0" w:lastRowLastColumn="0"/>
+          <w:trHeight w:val="197"/>
+        </w:trPr>
+        <w:tc>
+          <w:tcPr>
+            <w:cnfStyle w:val="001000000000" w:firstRow="0" w:lastRow="0" w:firstColumn="1" w:lastColumn="0" w:oddVBand="0" w:evenVBand="0" w:oddHBand="0" w:evenHBand="0" w:firstRowFirstColumn="0" w:firstRowLastColumn="0" w:lastRowFirstColumn="0" w:lastRowLastColumn="0"/>
+            <w:tcW w:w="1129" w:type="dxa"/>
+          </w:tcPr>
+          <w:p>
+            <w:pPr>
+              <w:spacing w:before="96" w:after="120" w:line="286" w:lineRule="atLeast"/>
+              <w:rPr>
+                <w:rFonts w:cs="Arial"/>
+                <w:color w:val="000000"/>
+                <w:sz w:val="19"/>
+                <w:szCs w:val="19"/>
+                <w:lang w:eastAsia="en-SG"/>
+              </w:rPr>
+            </w:pPr>
+            <w:r>
+              <w:rPr>
+                <w:rFonts w:cs="Arial"/>
+                <w:color w:val="000000"/>
+                <w:sz w:val="19"/>
+                <w:szCs w:val="19"/>
+                <w:lang w:eastAsia="en-SG"/>
+              </w:rPr>
+              <w:t>2.</w:t>
+            </w:r>
+          </w:p>
+        </w:tc>
+        <w:tc>
+          <w:tcPr>
+            <w:tcW w:w="8080" w:type="dxa"/>
+          </w:tcPr>
+          <w:p>
+            <w:pPr>
+              <w:spacing w:before="96" w:after="120" w:line="286" w:lineRule="atLeast"/>
+              <w:cnfStyle w:val="000000100000" w:firstRow="0" w:lastRow="0" w:firstColumn="0" w:lastColumn="0" w:oddVBand="0" w:evenVBand="0" w:oddHBand="1" w:evenHBand="0" w:firstRowFirstColumn="0" w:firstRowLastColumn="0" w:lastRowFirstColumn="0" w:lastRowLastColumn="0"/>
+              <w:rPr>
+                <w:rFonts w:cs="Arial"/>
+                <w:color w:val="000000"/>
+                <w:sz w:val="19"/>
+                <w:szCs w:val="19"/>
+                <w:lang w:eastAsia="en-SG"/>
+              </w:rPr>
+            </w:pPr>
+            <w:r>
+              <w:rPr>
+                <w:rFonts w:cs="Arial"/>
+                <w:color w:val="000000"/>
+                <w:sz w:val="19"/>
+                <w:szCs w:val="19"/>
+                <w:lang w:eastAsia="en-SG"/>
+              </w:rPr>
+              <w:t xml:space="preserve">A </w:t>
+            </w:r>
+            <w:r>
+              <w:rPr>
+                <w:rFonts w:cs="Arial"/>
+                <w:b/>
+                <w:color w:val="000000"/>
+                <w:sz w:val="19"/>
+                <w:szCs w:val="19"/>
+                <w:lang w:eastAsia="en-SG"/>
+              </w:rPr>
+              <w:t>Calendar</w:t>
+            </w:r>
+            <w:r>
+              <w:rPr>
+                <w:rFonts w:cs="Arial"/>
+                <w:color w:val="000000"/>
+                <w:sz w:val="19"/>
+                <w:szCs w:val="19"/>
+                <w:lang w:eastAsia="en-SG"/>
+              </w:rPr>
+              <w:t xml:space="preserve"> that displays all the records for all event readings within a year and is able to adjust to the seasons of the biblical calendar and the </w:t>
+            </w:r>
+            <w:r>
+              <w:rPr>
+                <w:rFonts w:cs="Arial"/>
+                <w:b/>
+                <w:color w:val="000000"/>
+                <w:sz w:val="19"/>
+                <w:szCs w:val="19"/>
+                <w:lang w:eastAsia="en-SG"/>
+              </w:rPr>
+              <w:t>reading cycle</w:t>
+            </w:r>
+            <w:r>
+              <w:rPr>
+                <w:rFonts w:cs="Arial"/>
+                <w:color w:val="000000"/>
+                <w:sz w:val="19"/>
+                <w:szCs w:val="19"/>
+                <w:lang w:eastAsia="en-SG"/>
+              </w:rPr>
+              <w:t xml:space="preserve"> (Sunday and Weekday) used for that year </w:t>
+            </w:r>
+          </w:p>
+        </w:tc>
+      </w:tr>
+      <w:tr>
+        <w:trPr>
+          <w:trHeight w:val="203"/>
+        </w:trPr>
+        <w:tc>
+          <w:tcPr>
+            <w:cnfStyle w:val="001000000000" w:firstRow="0" w:lastRow="0" w:firstColumn="1" w:lastColumn="0" w:oddVBand="0" w:evenVBand="0" w:oddHBand="0" w:evenHBand="0" w:firstRowFirstColumn="0" w:firstRowLastColumn="0" w:lastRowFirstColumn="0" w:lastRowLastColumn="0"/>
+            <w:tcW w:w="1129" w:type="dxa"/>
+          </w:tcPr>
+          <w:p>
+            <w:pPr>
+              <w:spacing w:before="96" w:after="120" w:line="286" w:lineRule="atLeast"/>
+              <w:rPr>
+                <w:rFonts w:cs="Arial"/>
+                <w:color w:val="000000"/>
+                <w:sz w:val="19"/>
+                <w:szCs w:val="19"/>
+                <w:lang w:eastAsia="en-SG"/>
+              </w:rPr>
+            </w:pPr>
+            <w:r>
+              <w:rPr>
+                <w:rFonts w:cs="Arial"/>
+                <w:color w:val="000000"/>
+                <w:sz w:val="19"/>
+                <w:szCs w:val="19"/>
+                <w:lang w:eastAsia="en-SG"/>
+              </w:rPr>
+              <w:lastRenderedPageBreak/>
+              <w:t>3.</w:t>
+            </w:r>
+          </w:p>
+        </w:tc>
+        <w:tc>
+          <w:tcPr>
+            <w:tcW w:w="8080" w:type="dxa"/>
+          </w:tcPr>
+          <w:p>
+            <w:pPr>
+              <w:spacing w:before="96" w:after="120" w:line="286" w:lineRule="atLeast"/>
+              <w:cnfStyle w:val="000000000000" w:firstRow="0" w:lastRow="0" w:firstColumn="0" w:lastColumn="0" w:oddVBand="0" w:evenVBand="0" w:oddHBand="0" w:evenHBand="0" w:firstRowFirstColumn="0" w:firstRowLastColumn="0" w:lastRowFirstColumn="0" w:lastRowLastColumn="0"/>
+              <w:rPr>
+                <w:rFonts w:cs="Arial"/>
+                <w:color w:val="000000"/>
+                <w:sz w:val="19"/>
+                <w:szCs w:val="19"/>
+                <w:lang w:eastAsia="en-SG"/>
+              </w:rPr>
+            </w:pPr>
+            <w:r>
+              <w:rPr>
+                <w:rFonts w:cs="Arial"/>
+                <w:color w:val="000000"/>
+                <w:sz w:val="19"/>
+                <w:szCs w:val="19"/>
+                <w:lang w:eastAsia="en-SG"/>
+              </w:rPr>
+              <w:t xml:space="preserve">The Calendar must display the </w:t>
+            </w:r>
+            <w:r>
+              <w:rPr>
+                <w:rFonts w:cs="Arial"/>
+                <w:b/>
+                <w:color w:val="000000"/>
+                <w:sz w:val="19"/>
+                <w:szCs w:val="19"/>
+                <w:lang w:eastAsia="en-SG"/>
+              </w:rPr>
+              <w:t>correct sequence</w:t>
+            </w:r>
+            <w:r>
+              <w:rPr>
+                <w:rFonts w:cs="Arial"/>
+                <w:color w:val="000000"/>
+                <w:sz w:val="19"/>
+                <w:szCs w:val="19"/>
+                <w:lang w:eastAsia="en-SG"/>
+              </w:rPr>
+              <w:t xml:space="preserve"> of event readings within a year.</w:t>
+            </w:r>
+          </w:p>
+        </w:tc>
+      </w:tr>
+      <w:tr>
+        <w:trPr>
+          <w:cnfStyle w:val="000000100000" w:firstRow="0" w:lastRow="0" w:firstColumn="0" w:lastColumn="0" w:oddVBand="0" w:evenVBand="0" w:oddHBand="1" w:evenHBand="0" w:firstRowFirstColumn="0" w:firstRowLastColumn="0" w:lastRowFirstColumn="0" w:lastRowLastColumn="0"/>
+          <w:trHeight w:val="203"/>
+        </w:trPr>
+        <w:tc>
+          <w:tcPr>
+            <w:cnfStyle w:val="001000000000" w:firstRow="0" w:lastRow="0" w:firstColumn="1" w:lastColumn="0" w:oddVBand="0" w:evenVBand="0" w:oddHBand="0" w:evenHBand="0" w:firstRowFirstColumn="0" w:firstRowLastColumn="0" w:lastRowFirstColumn="0" w:lastRowLastColumn="0"/>
+            <w:tcW w:w="1129" w:type="dxa"/>
+          </w:tcPr>
+          <w:p>
+            <w:pPr>
+              <w:spacing w:before="96" w:after="120" w:line="286" w:lineRule="atLeast"/>
+              <w:rPr>
+                <w:rFonts w:cs="Arial"/>
+                <w:color w:val="000000"/>
+                <w:sz w:val="19"/>
+                <w:szCs w:val="19"/>
+                <w:lang w:eastAsia="en-SG"/>
+              </w:rPr>
+            </w:pPr>
+            <w:r>
+              <w:rPr>
+                <w:rFonts w:cs="Arial"/>
+                <w:color w:val="000000"/>
+                <w:sz w:val="19"/>
+                <w:szCs w:val="19"/>
+                <w:lang w:eastAsia="en-SG"/>
+              </w:rPr>
+              <w:t>4.</w:t>
+            </w:r>
+          </w:p>
+        </w:tc>
+        <w:tc>
+          <w:tcPr>
+            <w:tcW w:w="8080" w:type="dxa"/>
+          </w:tcPr>
+          <w:p>
+            <w:pPr>
+              <w:spacing w:before="96" w:after="120" w:line="286" w:lineRule="atLeast"/>
+              <w:cnfStyle w:val="000000100000" w:firstRow="0" w:lastRow="0" w:firstColumn="0" w:lastColumn="0" w:oddVBand="0" w:evenVBand="0" w:oddHBand="1" w:evenHBand="0" w:firstRowFirstColumn="0" w:firstRowLastColumn="0" w:lastRowFirstColumn="0" w:lastRowLastColumn="0"/>
+              <w:rPr>
+                <w:rFonts w:cs="Arial"/>
+                <w:color w:val="000000"/>
+                <w:sz w:val="19"/>
+                <w:szCs w:val="19"/>
+                <w:lang w:eastAsia="en-SG"/>
+              </w:rPr>
+            </w:pPr>
+            <w:r>
+              <w:rPr>
+                <w:rFonts w:cs="Arial"/>
+                <w:color w:val="000000"/>
+                <w:sz w:val="19"/>
+                <w:szCs w:val="19"/>
+                <w:lang w:eastAsia="en-SG"/>
+              </w:rPr>
+              <w:t>Every reading corresponds to an audio file where the users could listen to.</w:t>
+            </w:r>
+          </w:p>
+        </w:tc>
+      </w:tr>
+      <w:tr>
+        <w:trPr>
+          <w:trHeight w:val="203"/>
+        </w:trPr>
+        <w:tc>
+          <w:tcPr>
+            <w:cnfStyle w:val="001000000000" w:firstRow="0" w:lastRow="0" w:firstColumn="1" w:lastColumn="0" w:oddVBand="0" w:evenVBand="0" w:oddHBand="0" w:evenHBand="0" w:firstRowFirstColumn="0" w:firstRowLastColumn="0" w:lastRowFirstColumn="0" w:lastRowLastColumn="0"/>
+            <w:tcW w:w="1129" w:type="dxa"/>
+          </w:tcPr>
+          <w:p>
+            <w:pPr>
+              <w:spacing w:before="96" w:after="120" w:line="286" w:lineRule="atLeast"/>
+              <w:rPr>
+                <w:rFonts w:cs="Arial"/>
+                <w:color w:val="000000"/>
+                <w:sz w:val="19"/>
+                <w:szCs w:val="19"/>
+                <w:lang w:eastAsia="en-SG"/>
+              </w:rPr>
+            </w:pPr>
+            <w:r>
+              <w:rPr>
+                <w:rFonts w:cs="Arial"/>
+                <w:color w:val="000000"/>
+                <w:sz w:val="19"/>
+                <w:szCs w:val="19"/>
+                <w:lang w:eastAsia="en-SG"/>
+              </w:rPr>
+              <w:t>5.</w:t>
+            </w:r>
+          </w:p>
+        </w:tc>
+        <w:tc>
+          <w:tcPr>
+            <w:tcW w:w="8080" w:type="dxa"/>
+          </w:tcPr>
+          <w:p>
+            <w:pPr>
+              <w:spacing w:before="96" w:after="120" w:line="286" w:lineRule="atLeast"/>
+              <w:cnfStyle w:val="000000000000" w:firstRow="0" w:lastRow="0" w:firstColumn="0" w:lastColumn="0" w:oddVBand="0" w:evenVBand="0" w:oddHBand="0" w:evenHBand="0" w:firstRowFirstColumn="0" w:firstRowLastColumn="0" w:lastRowFirstColumn="0" w:lastRowLastColumn="0"/>
+              <w:rPr>
+                <w:rFonts w:cs="Arial"/>
+                <w:b/>
+                <w:color w:val="000000"/>
+                <w:sz w:val="19"/>
+                <w:szCs w:val="19"/>
+                <w:lang w:eastAsia="en-SG"/>
+              </w:rPr>
+            </w:pPr>
+            <w:r>
+              <w:rPr>
+                <w:rFonts w:cs="Arial"/>
+                <w:color w:val="000000"/>
+                <w:sz w:val="19"/>
+                <w:szCs w:val="19"/>
+                <w:lang w:eastAsia="en-SG"/>
+              </w:rPr>
+              <w:t xml:space="preserve">The calendar should also have a </w:t>
+            </w:r>
+            <w:r>
+              <w:rPr>
+                <w:rFonts w:cs="Arial"/>
+                <w:b/>
+                <w:color w:val="000000"/>
+                <w:sz w:val="19"/>
+                <w:szCs w:val="19"/>
+                <w:lang w:eastAsia="en-SG"/>
+              </w:rPr>
+              <w:t>popup function</w:t>
+            </w:r>
+            <w:r>
+              <w:rPr>
+                <w:rFonts w:cs="Arial"/>
+                <w:color w:val="000000"/>
+                <w:sz w:val="19"/>
+                <w:szCs w:val="19"/>
+                <w:lang w:eastAsia="en-SG"/>
+              </w:rPr>
+              <w:t xml:space="preserve"> when clicked a specific reading that displays its description and a button that redirects the user to the audio file of that specific reading.</w:t>
+            </w:r>
+          </w:p>
+        </w:tc>
+      </w:tr>
+      <w:tr>
+        <w:trPr>
+          <w:cnfStyle w:val="000000100000" w:firstRow="0" w:lastRow="0" w:firstColumn="0" w:lastColumn="0" w:oddVBand="0" w:evenVBand="0" w:oddHBand="1" w:evenHBand="0" w:firstRowFirstColumn="0" w:firstRowLastColumn="0" w:lastRowFirstColumn="0" w:lastRowLastColumn="0"/>
+          <w:trHeight w:val="203"/>
+        </w:trPr>
+        <w:tc>
+          <w:tcPr>
+            <w:cnfStyle w:val="001000000000" w:firstRow="0" w:lastRow="0" w:firstColumn="1" w:lastColumn="0" w:oddVBand="0" w:evenVBand="0" w:oddHBand="0" w:evenHBand="0" w:firstRowFirstColumn="0" w:firstRowLastColumn="0" w:lastRowFirstColumn="0" w:lastRowLastColumn="0"/>
+            <w:tcW w:w="1129" w:type="dxa"/>
+          </w:tcPr>
+          <w:p>
+            <w:pPr>
+              <w:spacing w:before="96" w:after="120" w:line="286" w:lineRule="atLeast"/>
+              <w:rPr>
+                <w:rFonts w:cs="Arial"/>
+                <w:color w:val="000000"/>
+                <w:sz w:val="19"/>
+                <w:szCs w:val="19"/>
+                <w:lang w:eastAsia="en-SG"/>
+              </w:rPr>
+            </w:pPr>
+            <w:r>
+              <w:rPr>
+                <w:rFonts w:cs="Arial"/>
+                <w:color w:val="000000"/>
+                <w:sz w:val="19"/>
+                <w:szCs w:val="19"/>
+                <w:lang w:eastAsia="en-SG"/>
+              </w:rPr>
+              <w:t>6.</w:t>
+            </w:r>
+          </w:p>
+        </w:tc>
+        <w:tc>
+          <w:tcPr>
+            <w:tcW w:w="8080" w:type="dxa"/>
+          </w:tcPr>
+          <w:p>
+            <w:pPr>
+              <w:spacing w:before="96" w:after="120" w:line="286" w:lineRule="atLeast"/>
+              <w:cnfStyle w:val="000000100000" w:firstRow="0" w:lastRow="0" w:firstColumn="0" w:lastColumn="0" w:oddVBand="0" w:evenVBand="0" w:oddHBand="1" w:evenHBand="0" w:firstRowFirstColumn="0" w:firstRowLastColumn="0" w:lastRowFirstColumn="0" w:lastRowLastColumn="0"/>
+              <w:rPr>
+                <w:rFonts w:cs="Arial"/>
+                <w:color w:val="000000"/>
+                <w:sz w:val="19"/>
+                <w:szCs w:val="19"/>
+                <w:lang w:eastAsia="en-SG"/>
+              </w:rPr>
+            </w:pPr>
+            <w:r>
+              <w:rPr>
+                <w:rFonts w:cs="Arial"/>
+                <w:color w:val="000000"/>
+                <w:sz w:val="19"/>
+                <w:szCs w:val="19"/>
+                <w:lang w:eastAsia="en-SG"/>
+              </w:rPr>
+              <w:t xml:space="preserve">The system should also have a </w:t>
+            </w:r>
+            <w:r>
+              <w:rPr>
+                <w:rFonts w:cs="Arial"/>
+                <w:b/>
+                <w:color w:val="000000"/>
+                <w:sz w:val="19"/>
+                <w:szCs w:val="19"/>
+                <w:lang w:eastAsia="en-SG"/>
+              </w:rPr>
+              <w:t>CRUD</w:t>
+            </w:r>
+            <w:r>
+              <w:rPr>
+                <w:rFonts w:cs="Arial"/>
+                <w:color w:val="000000"/>
+                <w:sz w:val="19"/>
+                <w:szCs w:val="19"/>
+                <w:lang w:eastAsia="en-SG"/>
+              </w:rPr>
+              <w:t xml:space="preserve"> function that can be used to easily modify the records in the database.</w:t>
+            </w:r>
+          </w:p>
+        </w:tc>
+      </w:tr>
+      <w:tr>
+        <w:trPr>
+          <w:trHeight w:val="70"/>
+        </w:trPr>
+        <w:tc>
+          <w:tcPr>
+            <w:cnfStyle w:val="001000000000" w:firstRow="0" w:lastRow="0" w:firstColumn="1" w:lastColumn="0" w:oddVBand="0" w:evenVBand="0" w:oddHBand="0" w:evenHBand="0" w:firstRowFirstColumn="0" w:firstRowLastColumn="0" w:lastRowFirstColumn="0" w:lastRowLastColumn="0"/>
+            <w:tcW w:w="1129" w:type="dxa"/>
+          </w:tcPr>
+          <w:p>
+            <w:pPr>
+              <w:spacing w:before="96" w:after="120" w:line="286" w:lineRule="atLeast"/>
+              <w:rPr>
+                <w:rFonts w:cs="Arial"/>
+                <w:color w:val="000000"/>
+                <w:sz w:val="19"/>
+                <w:szCs w:val="19"/>
+                <w:lang w:eastAsia="en-SG"/>
+              </w:rPr>
+            </w:pPr>
+            <w:r>
+              <w:rPr>
+                <w:rFonts w:cs="Arial"/>
+                <w:color w:val="000000"/>
+                <w:sz w:val="19"/>
+                <w:szCs w:val="19"/>
+                <w:lang w:eastAsia="en-SG"/>
+              </w:rPr>
+              <w:t>7.</w:t>
+            </w:r>
+          </w:p>
+        </w:tc>
+        <w:tc>
+          <w:tcPr>
+            <w:tcW w:w="8080" w:type="dxa"/>
+          </w:tcPr>
+          <w:p>
+            <w:pPr>
+              <w:spacing w:before="96" w:after="120" w:line="286" w:lineRule="atLeast"/>
+              <w:cnfStyle w:val="000000000000" w:firstRow="0" w:lastRow="0" w:firstColumn="0" w:lastColumn="0" w:oddVBand="0" w:evenVBand="0" w:oddHBand="0" w:evenHBand="0" w:firstRowFirstColumn="0" w:firstRowLastColumn="0" w:lastRowFirstColumn="0" w:lastRowLastColumn="0"/>
+              <w:rPr>
+                <w:rFonts w:cs="Arial"/>
+                <w:color w:val="000000"/>
+                <w:sz w:val="19"/>
+                <w:szCs w:val="19"/>
+                <w:lang w:eastAsia="en-SG"/>
+              </w:rPr>
+            </w:pPr>
+            <w:r>
+              <w:rPr>
+                <w:rFonts w:cs="Arial"/>
+                <w:color w:val="000000"/>
+                <w:sz w:val="19"/>
+                <w:szCs w:val="19"/>
+                <w:lang w:eastAsia="en-SG"/>
+              </w:rPr>
+              <w:t>The system created must be integrated to the current system of the client and should function the same.</w:t>
+            </w:r>
+          </w:p>
+        </w:tc>
+      </w:tr>
+    </w:tbl>
+    <w:p>
+      <w:pPr>
+        <w:shd w:val="clear" w:color="auto" w:fill="FFFFFF"/>
+        <w:spacing w:before="96" w:after="120" w:line="286" w:lineRule="atLeast"/>
+        <w:rPr>
+          <w:rFonts w:cs="Arial"/>
+          <w:color w:val="000000"/>
+          <w:sz w:val="19"/>
+          <w:szCs w:val="19"/>
+          <w:lang w:eastAsia="en-SG"/>
+        </w:rPr>
+      </w:pPr>
+    </w:p>
+    <w:p>
+      <w:pPr>
+        <w:pStyle w:val="Heading3"/>
+        <w:shd w:val="clear" w:color="auto" w:fill="FFFFFF"/>
+        <w:spacing w:before="0" w:after="72" w:line="286" w:lineRule="atLeast"/>
+        <w:rPr>
+          <w:rFonts w:ascii="Arial" w:eastAsia="Times New Roman" w:hAnsi="Arial" w:cs="Times New Roman"/>
+          <w:b/>
+          <w:color w:val="auto"/>
+          <w:szCs w:val="20"/>
+        </w:rPr>
+      </w:pPr>
+      <w:r>
+        <w:rPr>
+          <w:rFonts w:ascii="Arial" w:eastAsia="Times New Roman" w:hAnsi="Arial" w:cs="Times New Roman"/>
+          <w:b/>
+          <w:color w:val="auto"/>
+          <w:szCs w:val="20"/>
+        </w:rPr>
+        <w:t>Updated Acceptance Plan</w:t>
+      </w:r>
+      <w:bookmarkStart w:id="2" w:name="_GoBack"/>
+      <w:bookmarkEnd w:id="2"/>
+    </w:p>
+    <w:p>
+      <w:pPr>
+        <w:pStyle w:val="Heading3"/>
+        <w:shd w:val="clear" w:color="auto" w:fill="FFFFFF"/>
+        <w:spacing w:before="0" w:after="72" w:line="286" w:lineRule="atLeast"/>
+        <w:rPr>
+          <w:rFonts w:ascii="Arial" w:hAnsi="Arial" w:cs="Arial"/>
+          <w:color w:val="000000"/>
+          <w:sz w:val="22"/>
+          <w:szCs w:val="22"/>
+        </w:rPr>
+      </w:pPr>
+      <w:r>
+        <w:rPr>
+          <w:rFonts w:ascii="Arial" w:hAnsi="Arial" w:cs="Arial"/>
+          <w:color w:val="000000"/>
+          <w:sz w:val="25"/>
+          <w:szCs w:val="25"/>
+        </w:rPr>
+        <w:tab/>
+      </w:r>
+      <w:r>
+        <w:rPr>
+          <w:rFonts w:ascii="Arial" w:eastAsia="Times New Roman" w:hAnsi="Arial" w:cs="Times New Roman"/>
+          <w:color w:val="FF0000"/>
+          <w:szCs w:val="20"/>
+        </w:rPr>
+        <w:t>This section must be updated once the system has been used by the client.</w:t>
+      </w:r>
+    </w:p>
+    <w:p>
+      <w:pPr>
+        <w:spacing w:line="276" w:lineRule="auto"/>
+        <w:rPr>
+          <w:b/>
+          <w:color w:val="FF0000"/>
+          <w:sz w:val="24"/>
+        </w:rPr>
+      </w:pPr>
     </w:p>
     <w:p>
       <w:pPr>
@@ -39365,6 +40311,119 @@
     </w:lvl>
   </w:abstractNum>
   <w:abstractNum w:abstractNumId="50">
+    <w:nsid w:val="6D662713"/>
+    <w:multiLevelType w:val="hybridMultilevel"/>
+    <w:tmpl w:val="7DB8760A"/>
+    <w:lvl w:ilvl="0" w:tplc="48090001">
+      <w:start w:val="1"/>
+      <w:numFmt w:val="bullet"/>
+      <w:lvlText w:val=""/>
+      <w:lvlJc w:val="left"/>
+      <w:pPr>
+        <w:ind w:left="720" w:hanging="360"/>
+      </w:pPr>
+      <w:rPr>
+        <w:rFonts w:ascii="Symbol" w:hAnsi="Symbol" w:hint="default"/>
+      </w:rPr>
+    </w:lvl>
+    <w:lvl w:ilvl="1" w:tplc="48090003" w:tentative="1">
+      <w:start w:val="1"/>
+      <w:numFmt w:val="bullet"/>
+      <w:lvlText w:val="o"/>
+      <w:lvlJc w:val="left"/>
+      <w:pPr>
+        <w:ind w:left="1440" w:hanging="360"/>
+      </w:pPr>
+      <w:rPr>
+        <w:rFonts w:ascii="Courier New" w:hAnsi="Courier New" w:cs="Courier New" w:hint="default"/>
+      </w:rPr>
+    </w:lvl>
+    <w:lvl w:ilvl="2" w:tplc="48090005" w:tentative="1">
+      <w:start w:val="1"/>
+      <w:numFmt w:val="bullet"/>
+      <w:lvlText w:val=""/>
+      <w:lvlJc w:val="left"/>
+      <w:pPr>
+        <w:ind w:left="2160" w:hanging="360"/>
+      </w:pPr>
+      <w:rPr>
+        <w:rFonts w:ascii="Wingdings" w:hAnsi="Wingdings" w:hint="default"/>
+      </w:rPr>
+    </w:lvl>
+    <w:lvl w:ilvl="3" w:tplc="48090001" w:tentative="1">
+      <w:start w:val="1"/>
+      <w:numFmt w:val="bullet"/>
+      <w:lvlText w:val=""/>
+      <w:lvlJc w:val="left"/>
+      <w:pPr>
+        <w:ind w:left="2880" w:hanging="360"/>
+      </w:pPr>
+      <w:rPr>
+        <w:rFonts w:ascii="Symbol" w:hAnsi="Symbol" w:hint="default"/>
+      </w:rPr>
+    </w:lvl>
+    <w:lvl w:ilvl="4" w:tplc="48090003" w:tentative="1">
+      <w:start w:val="1"/>
+      <w:numFmt w:val="bullet"/>
+      <w:lvlText w:val="o"/>
+      <w:lvlJc w:val="left"/>
+      <w:pPr>
+        <w:ind w:left="3600" w:hanging="360"/>
+      </w:pPr>
+      <w:rPr>
+        <w:rFonts w:ascii="Courier New" w:hAnsi="Courier New" w:cs="Courier New" w:hint="default"/>
+      </w:rPr>
+    </w:lvl>
+    <w:lvl w:ilvl="5" w:tplc="48090005" w:tentative="1">
+      <w:start w:val="1"/>
+      <w:numFmt w:val="bullet"/>
+      <w:lvlText w:val=""/>
+      <w:lvlJc w:val="left"/>
+      <w:pPr>
+        <w:ind w:left="4320" w:hanging="360"/>
+      </w:pPr>
+      <w:rPr>
+        <w:rFonts w:ascii="Wingdings" w:hAnsi="Wingdings" w:hint="default"/>
+      </w:rPr>
+    </w:lvl>
+    <w:lvl w:ilvl="6" w:tplc="48090001" w:tentative="1">
+      <w:start w:val="1"/>
+      <w:numFmt w:val="bullet"/>
+      <w:lvlText w:val=""/>
+      <w:lvlJc w:val="left"/>
+      <w:pPr>
+        <w:ind w:left="5040" w:hanging="360"/>
+      </w:pPr>
+      <w:rPr>
+        <w:rFonts w:ascii="Symbol" w:hAnsi="Symbol" w:hint="default"/>
+      </w:rPr>
+    </w:lvl>
+    <w:lvl w:ilvl="7" w:tplc="48090003" w:tentative="1">
+      <w:start w:val="1"/>
+      <w:numFmt w:val="bullet"/>
+      <w:lvlText w:val="o"/>
+      <w:lvlJc w:val="left"/>
+      <w:pPr>
+        <w:ind w:left="5760" w:hanging="360"/>
+      </w:pPr>
+      <w:rPr>
+        <w:rFonts w:ascii="Courier New" w:hAnsi="Courier New" w:cs="Courier New" w:hint="default"/>
+      </w:rPr>
+    </w:lvl>
+    <w:lvl w:ilvl="8" w:tplc="48090005" w:tentative="1">
+      <w:start w:val="1"/>
+      <w:numFmt w:val="bullet"/>
+      <w:lvlText w:val=""/>
+      <w:lvlJc w:val="left"/>
+      <w:pPr>
+        <w:ind w:left="6480" w:hanging="360"/>
+      </w:pPr>
+      <w:rPr>
+        <w:rFonts w:ascii="Wingdings" w:hAnsi="Wingdings" w:hint="default"/>
+      </w:rPr>
+    </w:lvl>
+  </w:abstractNum>
+  <w:abstractNum w:abstractNumId="51">
     <w:nsid w:val="6F3B744F"/>
     <w:multiLevelType w:val="hybridMultilevel"/>
     <w:tmpl w:val="5680E1C6"/>
@@ -39477,7 +40536,7 @@
       </w:rPr>
     </w:lvl>
   </w:abstractNum>
-  <w:abstractNum w:abstractNumId="51">
+  <w:abstractNum w:abstractNumId="52">
     <w:nsid w:val="70292CC2"/>
     <w:multiLevelType w:val="hybridMultilevel"/>
     <w:tmpl w:val="E4B816C0"/>
@@ -39563,7 +40622,7 @@
       </w:pPr>
     </w:lvl>
   </w:abstractNum>
-  <w:abstractNum w:abstractNumId="52">
+  <w:abstractNum w:abstractNumId="53">
     <w:nsid w:val="7304275C"/>
     <w:multiLevelType w:val="hybridMultilevel"/>
     <w:tmpl w:val="0186EE98"/>
@@ -39652,7 +40711,7 @@
       </w:pPr>
     </w:lvl>
   </w:abstractNum>
-  <w:abstractNum w:abstractNumId="53">
+  <w:abstractNum w:abstractNumId="54">
     <w:nsid w:val="788C6BA4"/>
     <w:multiLevelType w:val="hybridMultilevel"/>
     <w:tmpl w:val="8CD2F620"/>
@@ -39765,7 +40824,7 @@
       </w:rPr>
     </w:lvl>
   </w:abstractNum>
-  <w:abstractNum w:abstractNumId="54">
+  <w:abstractNum w:abstractNumId="55">
     <w:nsid w:val="7D5D38A3"/>
     <w:multiLevelType w:val="hybridMultilevel"/>
     <w:tmpl w:val="33BC3D6C"/>
@@ -39878,7 +40937,7 @@
       </w:rPr>
     </w:lvl>
   </w:abstractNum>
-  <w:abstractNum w:abstractNumId="55">
+  <w:abstractNum w:abstractNumId="56">
     <w:nsid w:val="7DE05CF3"/>
     <w:multiLevelType w:val="hybridMultilevel"/>
     <w:tmpl w:val="56AC632C"/>
@@ -39967,7 +41026,7 @@
       </w:pPr>
     </w:lvl>
   </w:abstractNum>
-  <w:abstractNum w:abstractNumId="56">
+  <w:abstractNum w:abstractNumId="57">
     <w:nsid w:val="7E3A39ED"/>
     <w:multiLevelType w:val="hybridMultilevel"/>
     <w:tmpl w:val="04FA3E88"/>
@@ -40090,7 +41149,7 @@
     <w:abstractNumId w:val="38"/>
   </w:num>
   <w:num w:numId="4">
-    <w:abstractNumId w:val="52"/>
+    <w:abstractNumId w:val="53"/>
   </w:num>
   <w:num w:numId="5">
     <w:abstractNumId w:val="10"/>
@@ -40117,7 +41176,7 @@
     <w:abstractNumId w:val="19"/>
   </w:num>
   <w:num w:numId="13">
-    <w:abstractNumId w:val="55"/>
+    <w:abstractNumId w:val="56"/>
   </w:num>
   <w:num w:numId="14">
     <w:abstractNumId w:val="35"/>
@@ -40126,7 +41185,7 @@
     <w:abstractNumId w:val="48"/>
   </w:num>
   <w:num w:numId="16">
-    <w:abstractNumId w:val="54"/>
+    <w:abstractNumId w:val="55"/>
   </w:num>
   <w:num w:numId="17">
     <w:abstractNumId w:val="40"/>
@@ -40138,7 +41197,7 @@
     <w:abstractNumId w:val="12"/>
   </w:num>
   <w:num w:numId="20">
-    <w:abstractNumId w:val="51"/>
+    <w:abstractNumId w:val="52"/>
   </w:num>
   <w:num w:numId="21">
     <w:abstractNumId w:val="7"/>
@@ -40171,7 +41230,7 @@
     <w:abstractNumId w:val="21"/>
   </w:num>
   <w:num w:numId="31">
-    <w:abstractNumId w:val="50"/>
+    <w:abstractNumId w:val="51"/>
   </w:num>
   <w:num w:numId="32">
     <w:abstractNumId w:val="20"/>
@@ -40195,7 +41254,7 @@
     <w:abstractNumId w:val="22"/>
   </w:num>
   <w:num w:numId="39">
-    <w:abstractNumId w:val="53"/>
+    <w:abstractNumId w:val="54"/>
   </w:num>
   <w:num w:numId="40">
     <w:abstractNumId w:val="5"/>
@@ -40216,7 +41275,7 @@
     <w:abstractNumId w:val="8"/>
   </w:num>
   <w:num w:numId="46">
-    <w:abstractNumId w:val="56"/>
+    <w:abstractNumId w:val="57"/>
   </w:num>
   <w:num w:numId="47">
     <w:abstractNumId w:val="30"/>
@@ -40250,6 +41309,9 @@
   </w:num>
   <w:num w:numId="57">
     <w:abstractNumId w:val="16"/>
+  </w:num>
+  <w:num w:numId="58">
+    <w:abstractNumId w:val="50"/>
   </w:num>
   <w:numIdMacAtCleanup w:val="54"/>
 </w:numbering>
@@ -40677,6 +41739,29 @@
       <w:sz w:val="28"/>
     </w:rPr>
   </w:style>
+  <w:style w:type="paragraph" w:styleId="Heading3">
+    <w:name w:val="heading 3"/>
+    <w:basedOn w:val="Normal"/>
+    <w:next w:val="Normal"/>
+    <w:link w:val="Heading3Char"/>
+    <w:uiPriority w:val="9"/>
+    <w:semiHidden/>
+    <w:unhideWhenUsed/>
+    <w:qFormat/>
+    <w:rsid w:val="00FB2F4A"/>
+    <w:pPr>
+      <w:keepNext/>
+      <w:keepLines/>
+      <w:spacing w:before="40"/>
+      <w:outlineLvl w:val="2"/>
+    </w:pPr>
+    <w:rPr>
+      <w:rFonts w:asciiTheme="majorHAnsi" w:eastAsiaTheme="majorEastAsia" w:hAnsiTheme="majorHAnsi" w:cstheme="majorBidi"/>
+      <w:color w:val="1F4D78" w:themeColor="accent1" w:themeShade="7F"/>
+      <w:sz w:val="24"/>
+      <w:szCs w:val="24"/>
+    </w:rPr>
+  </w:style>
   <w:style w:type="character" w:default="1" w:styleId="DefaultParagraphFont">
     <w:name w:val="Default Paragraph Font"/>
     <w:uiPriority w:val="1"/>
@@ -40738,7 +41823,6 @@
       <w:spacing w:after="0" w:line="240" w:lineRule="auto"/>
     </w:pPr>
     <w:tblPr>
-      <w:tblInd w:w="0" w:type="dxa"/>
       <w:tblBorders>
         <w:top w:val="single" w:sz="4" w:space="0" w:color="auto"/>
         <w:left w:val="single" w:sz="4" w:space="0" w:color="auto"/>
@@ -40747,12 +41831,6 @@
         <w:insideH w:val="single" w:sz="4" w:space="0" w:color="auto"/>
         <w:insideV w:val="single" w:sz="4" w:space="0" w:color="auto"/>
       </w:tblBorders>
-      <w:tblCellMar>
-        <w:top w:w="0" w:type="dxa"/>
-        <w:left w:w="108" w:type="dxa"/>
-        <w:bottom w:w="0" w:type="dxa"/>
-        <w:right w:w="108" w:type="dxa"/>
-      </w:tblCellMar>
     </w:tblPr>
   </w:style>
   <w:style w:type="table" w:styleId="GridTable4-Accent6">
@@ -40766,7 +41844,6 @@
     <w:tblPr>
       <w:tblStyleRowBandSize w:val="1"/>
       <w:tblStyleColBandSize w:val="1"/>
-      <w:tblInd w:w="0" w:type="dxa"/>
       <w:tblBorders>
         <w:top w:val="single" w:sz="4" w:space="0" w:color="A8D08D" w:themeColor="accent6" w:themeTint="99"/>
         <w:left w:val="single" w:sz="4" w:space="0" w:color="A8D08D" w:themeColor="accent6" w:themeTint="99"/>
@@ -40775,12 +41852,6 @@
         <w:insideH w:val="single" w:sz="4" w:space="0" w:color="A8D08D" w:themeColor="accent6" w:themeTint="99"/>
         <w:insideV w:val="single" w:sz="4" w:space="0" w:color="A8D08D" w:themeColor="accent6" w:themeTint="99"/>
       </w:tblBorders>
-      <w:tblCellMar>
-        <w:top w:w="0" w:type="dxa"/>
-        <w:left w:w="108" w:type="dxa"/>
-        <w:bottom w:w="0" w:type="dxa"/>
-        <w:right w:w="108" w:type="dxa"/>
-      </w:tblCellMar>
     </w:tblPr>
     <w:tblStylePr w:type="firstRow">
       <w:rPr>
@@ -40875,19 +41946,12 @@
     <w:tblPr>
       <w:tblStyleRowBandSize w:val="1"/>
       <w:tblStyleColBandSize w:val="1"/>
-      <w:tblInd w:w="0" w:type="dxa"/>
       <w:tblBorders>
         <w:top w:val="single" w:sz="8" w:space="0" w:color="5B9BD5" w:themeColor="accent1"/>
         <w:left w:val="single" w:sz="8" w:space="0" w:color="5B9BD5" w:themeColor="accent1"/>
         <w:bottom w:val="single" w:sz="8" w:space="0" w:color="5B9BD5" w:themeColor="accent1"/>
         <w:right w:val="single" w:sz="8" w:space="0" w:color="5B9BD5" w:themeColor="accent1"/>
       </w:tblBorders>
-      <w:tblCellMar>
-        <w:top w:w="0" w:type="dxa"/>
-        <w:left w:w="108" w:type="dxa"/>
-        <w:bottom w:w="0" w:type="dxa"/>
-        <w:right w:w="108" w:type="dxa"/>
-      </w:tblCellMar>
     </w:tblPr>
     <w:tblStylePr w:type="firstRow">
       <w:pPr>
@@ -41027,7 +42091,6 @@
     <w:tblPr>
       <w:tblStyleRowBandSize w:val="1"/>
       <w:tblStyleColBandSize w:val="1"/>
-      <w:tblInd w:w="0" w:type="dxa"/>
       <w:tblBorders>
         <w:top w:val="single" w:sz="4" w:space="0" w:color="FFFFFF" w:themeColor="background1"/>
         <w:left w:val="single" w:sz="4" w:space="0" w:color="FFFFFF" w:themeColor="background1"/>
@@ -41036,12 +42099,6 @@
         <w:insideH w:val="single" w:sz="4" w:space="0" w:color="FFFFFF" w:themeColor="background1"/>
         <w:insideV w:val="single" w:sz="4" w:space="0" w:color="FFFFFF" w:themeColor="background1"/>
       </w:tblBorders>
-      <w:tblCellMar>
-        <w:top w:w="0" w:type="dxa"/>
-        <w:left w:w="108" w:type="dxa"/>
-        <w:bottom w:w="0" w:type="dxa"/>
-        <w:right w:w="108" w:type="dxa"/>
-      </w:tblCellMar>
     </w:tblPr>
     <w:tcPr>
       <w:shd w:val="clear" w:color="auto" w:fill="E2EFD9" w:themeFill="accent6" w:themeFillTint="33"/>
@@ -41198,6 +42255,99 @@
       <w:szCs w:val="20"/>
       <w:lang w:val="en-US"/>
     </w:rPr>
+  </w:style>
+  <w:style w:type="character" w:customStyle="1" w:styleId="Heading3Char">
+    <w:name w:val="Heading 3 Char"/>
+    <w:basedOn w:val="DefaultParagraphFont"/>
+    <w:link w:val="Heading3"/>
+    <w:uiPriority w:val="9"/>
+    <w:semiHidden/>
+    <w:rsid w:val="00FB2F4A"/>
+    <w:rPr>
+      <w:rFonts w:asciiTheme="majorHAnsi" w:eastAsiaTheme="majorEastAsia" w:hAnsiTheme="majorHAnsi" w:cstheme="majorBidi"/>
+      <w:color w:val="1F4D78" w:themeColor="accent1" w:themeShade="7F"/>
+      <w:sz w:val="24"/>
+      <w:szCs w:val="24"/>
+      <w:lang w:val="en-US"/>
+    </w:rPr>
+  </w:style>
+  <w:style w:type="table" w:styleId="GridTable2-Accent6">
+    <w:name w:val="Grid Table 2 Accent 6"/>
+    <w:basedOn w:val="TableNormal"/>
+    <w:uiPriority w:val="47"/>
+    <w:rsid w:val="00FB2F4A"/>
+    <w:pPr>
+      <w:spacing w:after="0" w:line="240" w:lineRule="auto"/>
+    </w:pPr>
+    <w:rPr>
+      <w:lang w:val="en-SG"/>
+    </w:rPr>
+    <w:tblPr>
+      <w:tblStyleRowBandSize w:val="1"/>
+      <w:tblStyleColBandSize w:val="1"/>
+      <w:tblBorders>
+        <w:top w:val="single" w:sz="2" w:space="0" w:color="A8D08D" w:themeColor="accent6" w:themeTint="99"/>
+        <w:bottom w:val="single" w:sz="2" w:space="0" w:color="A8D08D" w:themeColor="accent6" w:themeTint="99"/>
+        <w:insideH w:val="single" w:sz="2" w:space="0" w:color="A8D08D" w:themeColor="accent6" w:themeTint="99"/>
+        <w:insideV w:val="single" w:sz="2" w:space="0" w:color="A8D08D" w:themeColor="accent6" w:themeTint="99"/>
+      </w:tblBorders>
+    </w:tblPr>
+    <w:tblStylePr w:type="firstRow">
+      <w:rPr>
+        <w:b/>
+        <w:bCs/>
+      </w:rPr>
+      <w:tblPr/>
+      <w:tcPr>
+        <w:tcBorders>
+          <w:top w:val="nil"/>
+          <w:bottom w:val="single" w:sz="12" w:space="0" w:color="A8D08D" w:themeColor="accent6" w:themeTint="99"/>
+          <w:insideH w:val="nil"/>
+          <w:insideV w:val="nil"/>
+        </w:tcBorders>
+        <w:shd w:val="clear" w:color="auto" w:fill="FFFFFF" w:themeFill="background1"/>
+      </w:tcPr>
+    </w:tblStylePr>
+    <w:tblStylePr w:type="lastRow">
+      <w:rPr>
+        <w:b/>
+        <w:bCs/>
+      </w:rPr>
+      <w:tblPr/>
+      <w:tcPr>
+        <w:tcBorders>
+          <w:top w:val="double" w:sz="2" w:space="0" w:color="A8D08D" w:themeColor="accent6" w:themeTint="99"/>
+          <w:bottom w:val="nil"/>
+          <w:insideH w:val="nil"/>
+          <w:insideV w:val="nil"/>
+        </w:tcBorders>
+        <w:shd w:val="clear" w:color="auto" w:fill="FFFFFF" w:themeFill="background1"/>
+      </w:tcPr>
+    </w:tblStylePr>
+    <w:tblStylePr w:type="firstCol">
+      <w:rPr>
+        <w:b/>
+        <w:bCs/>
+      </w:rPr>
+    </w:tblStylePr>
+    <w:tblStylePr w:type="lastCol">
+      <w:rPr>
+        <w:b/>
+        <w:bCs/>
+      </w:rPr>
+    </w:tblStylePr>
+    <w:tblStylePr w:type="band1Vert">
+      <w:tblPr/>
+      <w:tcPr>
+        <w:shd w:val="clear" w:color="auto" w:fill="E2EFD9" w:themeFill="accent6" w:themeFillTint="33"/>
+      </w:tcPr>
+    </w:tblStylePr>
+    <w:tblStylePr w:type="band1Horz">
+      <w:tblPr/>
+      <w:tcPr>
+        <w:shd w:val="clear" w:color="auto" w:fill="E2EFD9" w:themeFill="accent6" w:themeFillTint="33"/>
+      </w:tcPr>
+    </w:tblStylePr>
   </w:style>
 </w:styles>
 </file>
@@ -41468,7 +42618,7 @@
 </file>
 
 <file path=customXml/itemProps1.xml><?xml version="1.0" encoding="utf-8"?>
-<ds:datastoreItem xmlns:ds="http://schemas.openxmlformats.org/officeDocument/2006/customXml" ds:itemID="{0BAD9379-3600-4199-A8E6-B741C49E197A}">
+<ds:datastoreItem xmlns:ds="http://schemas.openxmlformats.org/officeDocument/2006/customXml" ds:itemID="{612BC200-3D23-4D86-B5B4-24D624DE0162}">
   <ds:schemaRefs>
     <ds:schemaRef ds:uri="http://schemas.openxmlformats.org/officeDocument/2006/bibliography"/>
   </ds:schemaRefs>

</xml_diff>